<commit_message>
Section 3, Accreditation: Add 'Software Engineering' to clarify program.
</commit_message>
<xml_diff>
--- a/assets/HECC New Academic Program Proposal.docx
+++ b/assets/HECC New Academic Program Proposal.docx
@@ -2904,6 +2904,8 @@
           <w:rFonts w:ascii="Garamond" w:eastAsia="Garamond" w:hAnsi="Garamond" w:cs="Garamond"/>
         </w:rPr>
       </w:pPr>
+      <w:bookmarkStart w:id="0" w:name="_GoBack"/>
+      <w:bookmarkEnd w:id="0"/>
       <w:r>
         <w:rPr>
           <w:rFonts w:ascii="Garamond" w:eastAsia="Garamond" w:hAnsi="Garamond" w:cs="Garamond"/>
@@ -3031,6 +3033,12 @@
           <w:rFonts w:ascii="Garamond" w:eastAsia="Garamond" w:hAnsi="Garamond" w:cs="Garamond"/>
         </w:rPr>
       </w:pPr>
+      <w:r>
+        <w:rPr>
+          <w:rFonts w:ascii="Garamond" w:eastAsia="Garamond" w:hAnsi="Garamond" w:cs="Garamond"/>
+        </w:rPr>
+        <w:softHyphen/>
+      </w:r>
     </w:p>
     <w:p>
       <w:pPr>
@@ -3133,7 +3141,19 @@
         <w:rPr>
           <w:rFonts w:ascii="Garamond" w:eastAsia="Garamond" w:hAnsi="Garamond" w:cs="Garamond"/>
         </w:rPr>
-        <w:t xml:space="preserve">The program outcomes and quality assessment </w:t>
+        <w:t xml:space="preserve">The </w:t>
+      </w:r>
+      <w:r>
+        <w:rPr>
+          <w:rFonts w:ascii="Garamond" w:eastAsia="Garamond" w:hAnsi="Garamond" w:cs="Garamond"/>
+        </w:rPr>
+        <w:t xml:space="preserve">Software Engineering </w:t>
+      </w:r>
+      <w:r>
+        <w:rPr>
+          <w:rFonts w:ascii="Garamond" w:eastAsia="Garamond" w:hAnsi="Garamond" w:cs="Garamond"/>
+        </w:rPr>
+        <w:t xml:space="preserve">program outcomes and quality assessment </w:t>
       </w:r>
       <w:r>
         <w:rPr>
@@ -3181,7 +3201,19 @@
         <w:rPr>
           <w:rFonts w:ascii="Garamond" w:eastAsia="Garamond" w:hAnsi="Garamond" w:cs="Garamond"/>
         </w:rPr>
-        <w:t xml:space="preserve">he curriculum includes </w:t>
+        <w:t xml:space="preserve">he </w:t>
+      </w:r>
+      <w:r>
+        <w:rPr>
+          <w:rFonts w:ascii="Garamond" w:eastAsia="Garamond" w:hAnsi="Garamond" w:cs="Garamond"/>
+        </w:rPr>
+        <w:t xml:space="preserve">Software Engineering </w:t>
+      </w:r>
+      <w:r>
+        <w:rPr>
+          <w:rFonts w:ascii="Garamond" w:eastAsia="Garamond" w:hAnsi="Garamond" w:cs="Garamond"/>
+        </w:rPr>
+        <w:t xml:space="preserve">curriculum includes </w:t>
       </w:r>
       <w:r>
         <w:rPr>
@@ -3296,7 +3328,19 @@
           <w:rFonts w:ascii="Garamond" w:eastAsia="Garamond" w:hAnsi="Garamond" w:cs="Garamond"/>
         </w:rPr>
         <w:lastRenderedPageBreak/>
-        <w:t>the first three years of the program</w:t>
+        <w:t>the first three years of the</w:t>
+      </w:r>
+      <w:r>
+        <w:rPr>
+          <w:rFonts w:ascii="Garamond" w:eastAsia="Garamond" w:hAnsi="Garamond" w:cs="Garamond"/>
+        </w:rPr>
+        <w:t xml:space="preserve"> Software Engineering</w:t>
+      </w:r>
+      <w:r>
+        <w:rPr>
+          <w:rFonts w:ascii="Garamond" w:eastAsia="Garamond" w:hAnsi="Garamond" w:cs="Garamond"/>
+        </w:rPr>
+        <w:t xml:space="preserve"> program</w:t>
       </w:r>
       <w:r>
         <w:rPr>
@@ -3308,15 +3352,7 @@
         <w:rPr>
           <w:rFonts w:ascii="Garamond" w:eastAsia="Garamond" w:hAnsi="Garamond" w:cs="Garamond"/>
         </w:rPr>
-        <w:t>sub</w:t>
-      </w:r>
-      <w:bookmarkStart w:id="0" w:name="_GoBack"/>
-      <w:bookmarkEnd w:id="0"/>
-      <w:r>
-        <w:rPr>
-          <w:rFonts w:ascii="Garamond" w:eastAsia="Garamond" w:hAnsi="Garamond" w:cs="Garamond"/>
-        </w:rPr>
-        <w:t xml:space="preserve">mit a Request for Evaluation in the third year of the program, and plan to obtain accreditation by the program’s </w:t>
+        <w:t xml:space="preserve">submit a Request for Evaluation in the third year of the program, and plan to obtain accreditation by the program’s </w:t>
       </w:r>
       <w:r>
         <w:rPr>
@@ -4095,7 +4131,7 @@
         <w:sz w:val="20"/>
         <w:szCs w:val="20"/>
       </w:rPr>
-      <w:t>4</w:t>
+      <w:t>7</w:t>
     </w:r>
     <w:r>
       <w:rPr>

</xml_diff>

<commit_message>
Section 2, Relationship to Mission and Goals. Add initial draft content, and references.
</commit_message>
<xml_diff>
--- a/assets/HECC New Academic Program Proposal.docx
+++ b/assets/HECC New Academic Program Proposal.docx
@@ -449,7 +449,6 @@
     </w:p>
     <w:p>
       <w:pPr>
-        <w:widowControl/>
         <w:spacing w:after="120"/>
         <w:ind w:left="720"/>
         <w:rPr>
@@ -459,7 +458,6 @@
     </w:p>
     <w:p>
       <w:pPr>
-        <w:widowControl/>
         <w:spacing w:after="120"/>
         <w:ind w:left="720"/>
         <w:rPr>
@@ -469,7 +467,6 @@
     </w:p>
     <w:p>
       <w:pPr>
-        <w:widowControl/>
         <w:spacing w:after="120"/>
         <w:ind w:left="720"/>
         <w:rPr>
@@ -479,7 +476,6 @@
     </w:p>
     <w:p>
       <w:pPr>
-        <w:widowControl/>
         <w:spacing w:after="120"/>
         <w:ind w:left="720"/>
         <w:rPr>
@@ -489,7 +485,6 @@
     </w:p>
     <w:p>
       <w:pPr>
-        <w:widowControl/>
         <w:spacing w:after="120"/>
         <w:ind w:left="720"/>
         <w:rPr>
@@ -499,7 +494,6 @@
     </w:p>
     <w:p>
       <w:pPr>
-        <w:widowControl/>
         <w:spacing w:after="120"/>
         <w:ind w:left="720"/>
         <w:rPr>
@@ -509,7 +503,6 @@
     </w:p>
     <w:p>
       <w:pPr>
-        <w:widowControl/>
         <w:spacing w:after="120"/>
         <w:ind w:left="720"/>
         <w:rPr>
@@ -519,7 +512,6 @@
     </w:p>
     <w:p>
       <w:pPr>
-        <w:widowControl/>
         <w:spacing w:after="120"/>
         <w:ind w:left="720"/>
         <w:rPr>
@@ -529,7 +521,6 @@
     </w:p>
     <w:p>
       <w:pPr>
-        <w:widowControl/>
         <w:spacing w:after="120"/>
         <w:ind w:left="720"/>
         <w:rPr>
@@ -539,7 +530,6 @@
     </w:p>
     <w:p>
       <w:pPr>
-        <w:widowControl/>
         <w:spacing w:after="120"/>
         <w:ind w:left="720"/>
         <w:rPr>
@@ -549,7 +539,6 @@
     </w:p>
     <w:p>
       <w:pPr>
-        <w:widowControl/>
         <w:spacing w:after="120"/>
         <w:ind w:left="720"/>
         <w:rPr>
@@ -559,7 +548,6 @@
     </w:p>
     <w:p>
       <w:pPr>
-        <w:widowControl/>
         <w:spacing w:after="120"/>
         <w:ind w:left="720"/>
         <w:rPr>
@@ -569,7 +557,6 @@
     </w:p>
     <w:p>
       <w:pPr>
-        <w:widowControl/>
         <w:spacing w:after="120"/>
         <w:ind w:left="720"/>
         <w:rPr>
@@ -605,7 +592,6 @@
           </w:tcPr>
           <w:p>
             <w:pPr>
-              <w:widowControl/>
               <w:spacing w:after="120"/>
               <w:rPr>
                 <w:rFonts w:ascii="Calibri" w:eastAsia="Calibri" w:hAnsi="Calibri" w:cs="Calibri"/>
@@ -626,7 +612,6 @@
           </w:tcPr>
           <w:p>
             <w:pPr>
-              <w:widowControl/>
               <w:spacing w:after="120"/>
               <w:rPr>
                 <w:rFonts w:ascii="Calibri" w:eastAsia="Calibri" w:hAnsi="Calibri" w:cs="Calibri"/>
@@ -648,7 +633,6 @@
           </w:tcPr>
           <w:p>
             <w:pPr>
-              <w:widowControl/>
               <w:spacing w:after="120"/>
               <w:rPr>
                 <w:rFonts w:ascii="Calibri" w:eastAsia="Calibri" w:hAnsi="Calibri" w:cs="Calibri"/>
@@ -673,7 +657,6 @@
           </w:p>
           <w:p>
             <w:pPr>
-              <w:widowControl/>
               <w:spacing w:after="120"/>
               <w:rPr>
                 <w:rFonts w:ascii="Calibri" w:eastAsia="Calibri" w:hAnsi="Calibri" w:cs="Calibri"/>
@@ -701,7 +684,6 @@
           </w:p>
           <w:p>
             <w:pPr>
-              <w:widowControl/>
               <w:spacing w:after="120"/>
               <w:rPr>
                 <w:rFonts w:ascii="Calibri" w:eastAsia="Calibri" w:hAnsi="Calibri" w:cs="Calibri"/>
@@ -729,7 +711,6 @@
           </w:p>
           <w:p>
             <w:pPr>
-              <w:widowControl/>
               <w:spacing w:after="120"/>
               <w:rPr>
                 <w:rFonts w:ascii="Calibri" w:eastAsia="Calibri" w:hAnsi="Calibri" w:cs="Calibri"/>
@@ -757,7 +738,6 @@
           </w:p>
           <w:p>
             <w:pPr>
-              <w:widowControl/>
               <w:spacing w:after="120"/>
               <w:rPr>
                 <w:rFonts w:ascii="Calibri" w:eastAsia="Calibri" w:hAnsi="Calibri" w:cs="Calibri"/>
@@ -776,7 +756,6 @@
           </w:p>
           <w:p>
             <w:pPr>
-              <w:widowControl/>
               <w:spacing w:after="120"/>
               <w:rPr>
                 <w:rFonts w:ascii="Calibri" w:eastAsia="Calibri" w:hAnsi="Calibri" w:cs="Calibri"/>
@@ -795,7 +774,6 @@
           </w:p>
           <w:p>
             <w:pPr>
-              <w:widowControl/>
               <w:spacing w:after="120"/>
               <w:rPr>
                 <w:rFonts w:ascii="Calibri" w:eastAsia="Calibri" w:hAnsi="Calibri" w:cs="Calibri"/>
@@ -819,7 +797,6 @@
           </w:tcPr>
           <w:p>
             <w:pPr>
-              <w:widowControl/>
               <w:spacing w:after="120"/>
               <w:rPr>
                 <w:rFonts w:ascii="Calibri" w:eastAsia="Calibri" w:hAnsi="Calibri" w:cs="Calibri"/>
@@ -856,7 +833,6 @@
           </w:p>
           <w:p>
             <w:pPr>
-              <w:widowControl/>
               <w:spacing w:after="120"/>
               <w:rPr>
                 <w:rFonts w:ascii="Calibri" w:eastAsia="Calibri" w:hAnsi="Calibri" w:cs="Calibri"/>
@@ -884,7 +860,6 @@
           </w:p>
           <w:p>
             <w:pPr>
-              <w:widowControl/>
               <w:spacing w:after="120"/>
               <w:rPr>
                 <w:rFonts w:ascii="Calibri" w:eastAsia="Calibri" w:hAnsi="Calibri" w:cs="Calibri"/>
@@ -912,7 +887,6 @@
           </w:p>
           <w:p>
             <w:pPr>
-              <w:widowControl/>
               <w:spacing w:after="120"/>
               <w:rPr>
                 <w:rFonts w:ascii="Calibri" w:eastAsia="Calibri" w:hAnsi="Calibri" w:cs="Calibri"/>
@@ -931,7 +905,6 @@
           </w:p>
           <w:p>
             <w:pPr>
-              <w:widowControl/>
               <w:spacing w:after="120"/>
               <w:rPr>
                 <w:rFonts w:ascii="Calibri" w:eastAsia="Calibri" w:hAnsi="Calibri" w:cs="Calibri"/>
@@ -957,7 +930,6 @@
           </w:tcPr>
           <w:p>
             <w:pPr>
-              <w:widowControl/>
               <w:spacing w:after="120"/>
               <w:rPr>
                 <w:rFonts w:ascii="Calibri" w:eastAsia="Calibri" w:hAnsi="Calibri" w:cs="Calibri"/>
@@ -1000,7 +972,6 @@
           </w:p>
           <w:p>
             <w:pPr>
-              <w:widowControl/>
               <w:spacing w:after="120"/>
               <w:rPr>
                 <w:rFonts w:ascii="Calibri" w:eastAsia="Calibri" w:hAnsi="Calibri" w:cs="Calibri"/>
@@ -1028,7 +999,6 @@
           </w:p>
           <w:p>
             <w:pPr>
-              <w:widowControl/>
               <w:spacing w:after="120"/>
               <w:rPr>
                 <w:rFonts w:ascii="Calibri" w:eastAsia="Calibri" w:hAnsi="Calibri" w:cs="Calibri"/>
@@ -1056,7 +1026,6 @@
           </w:p>
           <w:p>
             <w:pPr>
-              <w:widowControl/>
               <w:spacing w:after="120"/>
               <w:rPr>
                 <w:rFonts w:ascii="Calibri" w:eastAsia="Calibri" w:hAnsi="Calibri" w:cs="Calibri"/>
@@ -1084,7 +1053,6 @@
           </w:p>
           <w:p>
             <w:pPr>
-              <w:widowControl/>
               <w:spacing w:after="120"/>
               <w:rPr>
                 <w:rFonts w:ascii="Calibri" w:eastAsia="Calibri" w:hAnsi="Calibri" w:cs="Calibri"/>
@@ -1108,7 +1076,6 @@
           </w:tcPr>
           <w:p>
             <w:pPr>
-              <w:widowControl/>
               <w:spacing w:after="120"/>
               <w:rPr>
                 <w:rFonts w:ascii="Calibri" w:eastAsia="Calibri" w:hAnsi="Calibri" w:cs="Calibri"/>
@@ -1153,7 +1120,6 @@
           </w:p>
           <w:p>
             <w:pPr>
-              <w:widowControl/>
               <w:spacing w:after="120"/>
               <w:rPr>
                 <w:rFonts w:ascii="Calibri" w:eastAsia="Calibri" w:hAnsi="Calibri" w:cs="Calibri"/>
@@ -1181,7 +1147,6 @@
           </w:p>
           <w:p>
             <w:pPr>
-              <w:widowControl/>
               <w:spacing w:after="120"/>
               <w:rPr>
                 <w:rFonts w:ascii="Calibri" w:eastAsia="Calibri" w:hAnsi="Calibri" w:cs="Calibri"/>
@@ -1200,7 +1165,6 @@
           </w:p>
           <w:p>
             <w:pPr>
-              <w:widowControl/>
               <w:spacing w:after="120"/>
               <w:rPr>
                 <w:rFonts w:ascii="Calibri" w:eastAsia="Calibri" w:hAnsi="Calibri" w:cs="Calibri"/>
@@ -1219,7 +1183,6 @@
           </w:p>
           <w:p>
             <w:pPr>
-              <w:widowControl/>
               <w:spacing w:after="120"/>
               <w:rPr>
                 <w:rFonts w:ascii="Calibri" w:eastAsia="Calibri" w:hAnsi="Calibri" w:cs="Calibri"/>
@@ -1245,7 +1208,6 @@
           </w:tcPr>
           <w:p>
             <w:pPr>
-              <w:widowControl/>
               <w:spacing w:after="120"/>
               <w:rPr>
                 <w:rFonts w:ascii="Calibri" w:eastAsia="Calibri" w:hAnsi="Calibri" w:cs="Calibri"/>
@@ -1277,7 +1239,6 @@
           </w:p>
           <w:p>
             <w:pPr>
-              <w:widowControl/>
               <w:spacing w:after="120"/>
               <w:rPr>
                 <w:rFonts w:ascii="Calibri" w:eastAsia="Calibri" w:hAnsi="Calibri" w:cs="Calibri"/>
@@ -1305,7 +1266,6 @@
           </w:p>
           <w:p>
             <w:pPr>
-              <w:widowControl/>
               <w:spacing w:after="120"/>
               <w:rPr>
                 <w:rFonts w:ascii="Calibri" w:eastAsia="Calibri" w:hAnsi="Calibri" w:cs="Calibri"/>
@@ -1333,7 +1293,6 @@
           </w:p>
           <w:p>
             <w:pPr>
-              <w:widowControl/>
               <w:spacing w:after="120"/>
               <w:rPr>
                 <w:rFonts w:ascii="Calibri" w:eastAsia="Calibri" w:hAnsi="Calibri" w:cs="Calibri"/>
@@ -1353,7 +1312,6 @@
           </w:p>
           <w:p>
             <w:pPr>
-              <w:widowControl/>
               <w:spacing w:after="120"/>
               <w:rPr>
                 <w:rFonts w:ascii="Calibri" w:eastAsia="Calibri" w:hAnsi="Calibri" w:cs="Calibri"/>
@@ -1372,7 +1330,6 @@
           </w:p>
           <w:p>
             <w:pPr>
-              <w:widowControl/>
               <w:spacing w:after="120"/>
               <w:rPr>
                 <w:rFonts w:ascii="Calibri" w:eastAsia="Calibri" w:hAnsi="Calibri" w:cs="Calibri"/>
@@ -1413,7 +1370,6 @@
           </w:tcPr>
           <w:p>
             <w:pPr>
-              <w:widowControl/>
               <w:spacing w:after="120"/>
               <w:rPr>
                 <w:rFonts w:ascii="Calibri" w:eastAsia="Calibri" w:hAnsi="Calibri" w:cs="Calibri"/>
@@ -1448,7 +1404,6 @@
           </w:p>
           <w:p>
             <w:pPr>
-              <w:widowControl/>
               <w:spacing w:after="120"/>
               <w:rPr>
                 <w:rFonts w:ascii="Calibri" w:eastAsia="Calibri" w:hAnsi="Calibri" w:cs="Calibri"/>
@@ -1476,7 +1431,6 @@
           </w:p>
           <w:p>
             <w:pPr>
-              <w:widowControl/>
               <w:spacing w:after="120"/>
               <w:rPr>
                 <w:rFonts w:ascii="Calibri" w:eastAsia="Calibri" w:hAnsi="Calibri" w:cs="Calibri"/>
@@ -1495,7 +1449,6 @@
           </w:p>
           <w:p>
             <w:pPr>
-              <w:widowControl/>
               <w:spacing w:after="120"/>
               <w:rPr>
                 <w:rFonts w:ascii="Calibri" w:eastAsia="Calibri" w:hAnsi="Calibri" w:cs="Calibri"/>
@@ -1514,7 +1467,6 @@
           </w:p>
           <w:p>
             <w:pPr>
-              <w:widowControl/>
               <w:spacing w:after="120"/>
               <w:rPr>
                 <w:rFonts w:ascii="Calibri" w:eastAsia="Calibri" w:hAnsi="Calibri" w:cs="Calibri"/>
@@ -1533,7 +1485,6 @@
           </w:p>
           <w:p>
             <w:pPr>
-              <w:widowControl/>
               <w:spacing w:after="120"/>
               <w:rPr>
                 <w:rFonts w:ascii="Calibri" w:eastAsia="Calibri" w:hAnsi="Calibri" w:cs="Calibri"/>
@@ -1553,7 +1504,6 @@
           </w:tcPr>
           <w:p>
             <w:pPr>
-              <w:widowControl/>
               <w:spacing w:after="120"/>
               <w:rPr>
                 <w:rFonts w:ascii="Calibri" w:eastAsia="Calibri" w:hAnsi="Calibri" w:cs="Calibri"/>
@@ -1574,7 +1524,6 @@
           </w:tcPr>
           <w:p>
             <w:pPr>
-              <w:widowControl/>
               <w:spacing w:after="120"/>
               <w:rPr>
                 <w:rFonts w:ascii="Calibri" w:eastAsia="Calibri" w:hAnsi="Calibri" w:cs="Calibri"/>
@@ -1596,7 +1545,6 @@
           </w:tcPr>
           <w:p>
             <w:pPr>
-              <w:widowControl/>
               <w:spacing w:after="120"/>
               <w:rPr>
                 <w:rFonts w:ascii="Calibri" w:eastAsia="Calibri" w:hAnsi="Calibri" w:cs="Calibri"/>
@@ -1641,7 +1589,6 @@
           </w:p>
           <w:p>
             <w:pPr>
-              <w:widowControl/>
               <w:spacing w:after="120"/>
               <w:rPr>
                 <w:rFonts w:ascii="Calibri" w:eastAsia="Calibri" w:hAnsi="Calibri" w:cs="Calibri"/>
@@ -1669,7 +1616,6 @@
           </w:p>
           <w:p>
             <w:pPr>
-              <w:widowControl/>
               <w:spacing w:after="120"/>
               <w:rPr>
                 <w:rFonts w:ascii="Calibri" w:eastAsia="Calibri" w:hAnsi="Calibri" w:cs="Calibri"/>
@@ -1697,7 +1643,6 @@
           </w:p>
           <w:p>
             <w:pPr>
-              <w:widowControl/>
               <w:spacing w:after="120"/>
               <w:rPr>
                 <w:rFonts w:ascii="Calibri" w:eastAsia="Calibri" w:hAnsi="Calibri" w:cs="Calibri"/>
@@ -1725,7 +1670,6 @@
           </w:p>
           <w:p>
             <w:pPr>
-              <w:widowControl/>
               <w:spacing w:after="120"/>
               <w:rPr>
                 <w:rFonts w:ascii="Calibri" w:eastAsia="Calibri" w:hAnsi="Calibri" w:cs="Calibri"/>
@@ -1745,7 +1689,6 @@
           </w:p>
           <w:p>
             <w:pPr>
-              <w:widowControl/>
               <w:spacing w:after="120"/>
               <w:rPr>
                 <w:rFonts w:ascii="Calibri" w:eastAsia="Calibri" w:hAnsi="Calibri" w:cs="Calibri"/>
@@ -1764,7 +1707,6 @@
           </w:p>
           <w:p>
             <w:pPr>
-              <w:widowControl/>
               <w:spacing w:after="120"/>
               <w:rPr>
                 <w:rFonts w:ascii="Calibri" w:eastAsia="Calibri" w:hAnsi="Calibri" w:cs="Calibri"/>
@@ -1780,7 +1722,6 @@
           </w:tcPr>
           <w:p>
             <w:pPr>
-              <w:widowControl/>
               <w:spacing w:after="120"/>
               <w:rPr>
                 <w:rFonts w:ascii="Calibri" w:eastAsia="Calibri" w:hAnsi="Calibri" w:cs="Calibri"/>
@@ -1824,7 +1765,6 @@
           </w:p>
           <w:p>
             <w:pPr>
-              <w:widowControl/>
               <w:spacing w:after="120"/>
               <w:rPr>
                 <w:rFonts w:ascii="Calibri" w:eastAsia="Calibri" w:hAnsi="Calibri" w:cs="Calibri"/>
@@ -1852,7 +1792,6 @@
           </w:p>
           <w:p>
             <w:pPr>
-              <w:widowControl/>
               <w:spacing w:after="120"/>
               <w:rPr>
                 <w:rFonts w:ascii="Calibri" w:eastAsia="Calibri" w:hAnsi="Calibri" w:cs="Calibri"/>
@@ -1880,7 +1819,6 @@
           </w:p>
           <w:p>
             <w:pPr>
-              <w:widowControl/>
               <w:spacing w:after="120"/>
               <w:rPr>
                 <w:rFonts w:ascii="Calibri" w:eastAsia="Calibri" w:hAnsi="Calibri" w:cs="Calibri"/>
@@ -1899,7 +1837,6 @@
           </w:p>
           <w:p>
             <w:pPr>
-              <w:widowControl/>
               <w:spacing w:after="120"/>
               <w:rPr>
                 <w:rFonts w:ascii="Calibri" w:eastAsia="Calibri" w:hAnsi="Calibri" w:cs="Calibri"/>
@@ -1919,7 +1856,6 @@
           </w:p>
           <w:p>
             <w:pPr>
-              <w:widowControl/>
               <w:spacing w:after="120"/>
               <w:rPr>
                 <w:rFonts w:ascii="Calibri" w:eastAsia="Calibri" w:hAnsi="Calibri" w:cs="Calibri"/>
@@ -1945,7 +1881,6 @@
           </w:tcPr>
           <w:p>
             <w:pPr>
-              <w:widowControl/>
               <w:spacing w:after="120"/>
               <w:rPr>
                 <w:rFonts w:ascii="Calibri" w:eastAsia="Calibri" w:hAnsi="Calibri" w:cs="Calibri"/>
@@ -1983,7 +1918,6 @@
           </w:p>
           <w:p>
             <w:pPr>
-              <w:widowControl/>
               <w:spacing w:after="120"/>
               <w:rPr>
                 <w:rFonts w:ascii="Calibri" w:eastAsia="Calibri" w:hAnsi="Calibri" w:cs="Calibri"/>
@@ -2011,7 +1945,6 @@
           </w:p>
           <w:p>
             <w:pPr>
-              <w:widowControl/>
               <w:spacing w:after="120"/>
               <w:rPr>
                 <w:rFonts w:ascii="Calibri" w:eastAsia="Calibri" w:hAnsi="Calibri" w:cs="Calibri"/>
@@ -2039,7 +1972,6 @@
           </w:p>
           <w:p>
             <w:pPr>
-              <w:widowControl/>
               <w:spacing w:after="120"/>
               <w:rPr>
                 <w:rFonts w:ascii="Calibri" w:eastAsia="Calibri" w:hAnsi="Calibri" w:cs="Calibri"/>
@@ -2059,7 +1991,6 @@
           </w:p>
           <w:p>
             <w:pPr>
-              <w:widowControl/>
               <w:spacing w:after="120"/>
               <w:rPr>
                 <w:rFonts w:ascii="Calibri" w:eastAsia="Calibri" w:hAnsi="Calibri" w:cs="Calibri"/>
@@ -2079,7 +2010,6 @@
           </w:p>
           <w:p>
             <w:pPr>
-              <w:widowControl/>
               <w:spacing w:after="120"/>
               <w:rPr>
                 <w:rFonts w:ascii="Calibri" w:eastAsia="Calibri" w:hAnsi="Calibri" w:cs="Calibri"/>
@@ -2104,7 +2034,6 @@
           </w:tcPr>
           <w:p>
             <w:pPr>
-              <w:widowControl/>
               <w:spacing w:after="120"/>
               <w:rPr>
                 <w:rFonts w:ascii="Calibri" w:eastAsia="Calibri" w:hAnsi="Calibri" w:cs="Calibri"/>
@@ -2141,7 +2070,6 @@
           </w:p>
           <w:p>
             <w:pPr>
-              <w:widowControl/>
               <w:spacing w:after="120"/>
               <w:rPr>
                 <w:rFonts w:ascii="Calibri" w:eastAsia="Calibri" w:hAnsi="Calibri" w:cs="Calibri"/>
@@ -2169,7 +2097,6 @@
           </w:p>
           <w:p>
             <w:pPr>
-              <w:widowControl/>
               <w:spacing w:after="120"/>
               <w:rPr>
                 <w:rFonts w:ascii="Calibri" w:eastAsia="Calibri" w:hAnsi="Calibri" w:cs="Calibri"/>
@@ -2188,7 +2115,6 @@
           </w:p>
           <w:p>
             <w:pPr>
-              <w:widowControl/>
               <w:spacing w:after="120"/>
               <w:rPr>
                 <w:rFonts w:ascii="Calibri" w:eastAsia="Calibri" w:hAnsi="Calibri" w:cs="Calibri"/>
@@ -2215,7 +2141,6 @@
           </w:p>
           <w:p>
             <w:pPr>
-              <w:widowControl/>
               <w:spacing w:after="120"/>
               <w:rPr>
                 <w:rFonts w:ascii="Calibri" w:eastAsia="Calibri" w:hAnsi="Calibri" w:cs="Calibri"/>
@@ -2234,7 +2159,6 @@
           </w:p>
           <w:p>
             <w:pPr>
-              <w:widowControl/>
               <w:spacing w:after="120"/>
               <w:rPr>
                 <w:rFonts w:ascii="Calibri" w:eastAsia="Calibri" w:hAnsi="Calibri" w:cs="Calibri"/>
@@ -2258,7 +2182,6 @@
           </w:tcPr>
           <w:p>
             <w:pPr>
-              <w:widowControl/>
               <w:spacing w:after="120"/>
               <w:rPr>
                 <w:rFonts w:ascii="Calibri" w:eastAsia="Calibri" w:hAnsi="Calibri" w:cs="Calibri"/>
@@ -2295,7 +2218,6 @@
           </w:p>
           <w:p>
             <w:pPr>
-              <w:widowControl/>
               <w:spacing w:after="120"/>
               <w:rPr>
                 <w:rFonts w:ascii="Calibri" w:eastAsia="Calibri" w:hAnsi="Calibri" w:cs="Calibri"/>
@@ -2323,7 +2245,6 @@
           </w:p>
           <w:p>
             <w:pPr>
-              <w:widowControl/>
               <w:spacing w:after="120"/>
               <w:rPr>
                 <w:rFonts w:ascii="Calibri" w:eastAsia="Calibri" w:hAnsi="Calibri" w:cs="Calibri"/>
@@ -2359,7 +2280,6 @@
           </w:p>
           <w:p>
             <w:pPr>
-              <w:widowControl/>
               <w:spacing w:after="120"/>
               <w:rPr>
                 <w:rFonts w:ascii="Calibri" w:eastAsia="Calibri" w:hAnsi="Calibri" w:cs="Calibri"/>
@@ -2379,7 +2299,6 @@
           </w:p>
           <w:p>
             <w:pPr>
-              <w:widowControl/>
               <w:spacing w:after="120"/>
               <w:rPr>
                 <w:rFonts w:ascii="Calibri" w:eastAsia="Calibri" w:hAnsi="Calibri" w:cs="Calibri"/>
@@ -2399,7 +2318,6 @@
           </w:p>
           <w:p>
             <w:pPr>
-              <w:widowControl/>
               <w:spacing w:after="120"/>
               <w:rPr>
                 <w:rFonts w:ascii="Calibri" w:eastAsia="Calibri" w:hAnsi="Calibri" w:cs="Calibri"/>
@@ -2421,7 +2339,6 @@
           </w:tcPr>
           <w:p>
             <w:pPr>
-              <w:widowControl/>
               <w:spacing w:after="120"/>
               <w:rPr>
                 <w:rFonts w:ascii="Calibri" w:eastAsia="Calibri" w:hAnsi="Calibri" w:cs="Calibri"/>
@@ -2458,7 +2375,6 @@
           </w:p>
           <w:p>
             <w:pPr>
-              <w:widowControl/>
               <w:spacing w:after="120"/>
               <w:rPr>
                 <w:rFonts w:ascii="Calibri" w:eastAsia="Calibri" w:hAnsi="Calibri" w:cs="Calibri"/>
@@ -2486,7 +2402,6 @@
           </w:p>
           <w:p>
             <w:pPr>
-              <w:widowControl/>
               <w:spacing w:after="120"/>
               <w:rPr>
                 <w:rFonts w:ascii="Calibri" w:eastAsia="Calibri" w:hAnsi="Calibri" w:cs="Calibri"/>
@@ -2505,7 +2420,6 @@
           </w:p>
           <w:p>
             <w:pPr>
-              <w:widowControl/>
               <w:spacing w:after="120"/>
               <w:rPr>
                 <w:rFonts w:ascii="Calibri" w:eastAsia="Calibri" w:hAnsi="Calibri" w:cs="Calibri"/>
@@ -2542,7 +2456,6 @@
           </w:p>
           <w:p>
             <w:pPr>
-              <w:widowControl/>
               <w:spacing w:after="120"/>
               <w:rPr>
                 <w:rFonts w:ascii="Calibri" w:eastAsia="Calibri" w:hAnsi="Calibri" w:cs="Calibri"/>
@@ -2561,7 +2474,6 @@
           </w:p>
           <w:p>
             <w:pPr>
-              <w:widowControl/>
               <w:spacing w:after="120"/>
               <w:rPr>
                 <w:rFonts w:ascii="Calibri" w:eastAsia="Calibri" w:hAnsi="Calibri" w:cs="Calibri"/>
@@ -2591,7 +2503,6 @@
     </w:tbl>
     <w:p>
       <w:pPr>
-        <w:widowControl/>
         <w:spacing w:after="120"/>
         <w:ind w:right="-270" w:hanging="450"/>
         <w:rPr>
@@ -2895,6 +2806,287 @@
     </w:p>
     <w:p>
       <w:pPr>
+        <w:spacing w:after="120"/>
+        <w:ind w:left="720"/>
+        <w:rPr>
+          <w:rFonts w:ascii="Garamond" w:eastAsia="Garamond" w:hAnsi="Garamond" w:cs="Garamond"/>
+        </w:rPr>
+      </w:pPr>
+      <w:r>
+        <w:rPr>
+          <w:rFonts w:ascii="Garamond" w:eastAsia="Garamond" w:hAnsi="Garamond" w:cs="Garamond"/>
+          <w:i/>
+        </w:rPr>
+        <w:t>As a land grant institution committed to teaching, research and outreach and engagement, Oregon State University promotes economic, social, cultural and environmental progress for the people of Oregon, the nation and the world</w:t>
+      </w:r>
+      <w:r>
+        <w:rPr>
+          <w:rFonts w:ascii="Garamond" w:eastAsia="Garamond" w:hAnsi="Garamond" w:cs="Garamond"/>
+        </w:rPr>
+        <w:t xml:space="preserve"> (OSU, 2017)</w:t>
+      </w:r>
+      <w:r>
+        <w:rPr>
+          <w:rFonts w:ascii="Garamond" w:eastAsia="Garamond" w:hAnsi="Garamond" w:cs="Garamond"/>
+        </w:rPr>
+        <w:t>.</w:t>
+      </w:r>
+    </w:p>
+    <w:p>
+      <w:pPr>
+        <w:spacing w:after="120"/>
+        <w:ind w:left="720"/>
+        <w:rPr>
+          <w:rFonts w:ascii="Garamond" w:eastAsia="Garamond" w:hAnsi="Garamond" w:cs="Garamond"/>
+        </w:rPr>
+      </w:pPr>
+      <w:r>
+        <w:rPr>
+          <w:rFonts w:ascii="Garamond" w:eastAsia="Garamond" w:hAnsi="Garamond" w:cs="Garamond"/>
+        </w:rPr>
+        <w:t xml:space="preserve">The Software Engineering program incorporates </w:t>
+      </w:r>
+      <w:r>
+        <w:rPr>
+          <w:rFonts w:ascii="Garamond" w:eastAsia="Garamond" w:hAnsi="Garamond" w:cs="Garamond"/>
+        </w:rPr>
+        <w:t>effective, research-supported</w:t>
+      </w:r>
+      <w:r>
+        <w:rPr>
+          <w:rFonts w:ascii="Garamond" w:eastAsia="Garamond" w:hAnsi="Garamond" w:cs="Garamond"/>
+        </w:rPr>
+        <w:t xml:space="preserve"> pedagogy within </w:t>
+      </w:r>
+      <w:r>
+        <w:rPr>
+          <w:rFonts w:ascii="Garamond" w:eastAsia="Garamond" w:hAnsi="Garamond" w:cs="Garamond"/>
+        </w:rPr>
+        <w:t>a hands-on</w:t>
+      </w:r>
+      <w:r>
+        <w:rPr>
+          <w:rFonts w:ascii="Garamond" w:eastAsia="Garamond" w:hAnsi="Garamond" w:cs="Garamond"/>
+        </w:rPr>
+        <w:t xml:space="preserve"> classroom</w:t>
+      </w:r>
+      <w:r>
+        <w:rPr>
+          <w:rFonts w:ascii="Garamond" w:eastAsia="Garamond" w:hAnsi="Garamond" w:cs="Garamond"/>
+        </w:rPr>
+        <w:t xml:space="preserve"> and curriculum design</w:t>
+      </w:r>
+      <w:r>
+        <w:rPr>
+          <w:rFonts w:ascii="Garamond" w:eastAsia="Garamond" w:hAnsi="Garamond" w:cs="Garamond"/>
+        </w:rPr>
+        <w:t>;</w:t>
+      </w:r>
+      <w:r>
+        <w:rPr>
+          <w:rFonts w:ascii="Garamond" w:eastAsia="Garamond" w:hAnsi="Garamond" w:cs="Garamond"/>
+        </w:rPr>
+        <w:t xml:space="preserve"> </w:t>
+      </w:r>
+      <w:r>
+        <w:rPr>
+          <w:rFonts w:ascii="Garamond" w:eastAsia="Garamond" w:hAnsi="Garamond" w:cs="Garamond"/>
+        </w:rPr>
+        <w:t xml:space="preserve">organizes </w:t>
+      </w:r>
+      <w:r>
+        <w:rPr>
+          <w:rFonts w:ascii="Garamond" w:eastAsia="Garamond" w:hAnsi="Garamond" w:cs="Garamond"/>
+        </w:rPr>
+        <w:t xml:space="preserve">opportunities for student and faculty outreach into the community of Central Oregon; and integrates economic, social, cultural and environmental issues </w:t>
+      </w:r>
+      <w:r>
+        <w:rPr>
+          <w:rFonts w:ascii="Garamond" w:eastAsia="Garamond" w:hAnsi="Garamond" w:cs="Garamond"/>
+        </w:rPr>
+        <w:t xml:space="preserve">through </w:t>
+      </w:r>
+      <w:r>
+        <w:rPr>
+          <w:rFonts w:ascii="Garamond" w:eastAsia="Garamond" w:hAnsi="Garamond" w:cs="Garamond"/>
+        </w:rPr>
+        <w:t>world-</w:t>
+      </w:r>
+      <w:r>
+        <w:rPr>
+          <w:rFonts w:ascii="Garamond" w:eastAsia="Garamond" w:hAnsi="Garamond" w:cs="Garamond"/>
+        </w:rPr>
+        <w:t>relevant coursework and professional practice</w:t>
+      </w:r>
+      <w:r>
+        <w:rPr>
+          <w:rFonts w:ascii="Garamond" w:eastAsia="Garamond" w:hAnsi="Garamond" w:cs="Garamond"/>
+        </w:rPr>
+        <w:t>.</w:t>
+      </w:r>
+    </w:p>
+    <w:p>
+      <w:pPr>
+        <w:widowControl w:val="0"/>
+        <w:pBdr>
+          <w:top w:val="nil"/>
+          <w:left w:val="nil"/>
+          <w:bottom w:val="nil"/>
+          <w:right w:val="nil"/>
+          <w:between w:val="nil"/>
+        </w:pBdr>
+        <w:spacing w:after="120"/>
+        <w:ind w:left="720"/>
+        <w:rPr>
+          <w:rFonts w:ascii="Garamond" w:eastAsia="Garamond" w:hAnsi="Garamond" w:cs="Garamond"/>
+          <w:i/>
+        </w:rPr>
+      </w:pPr>
+      <w:r>
+        <w:rPr>
+          <w:rFonts w:ascii="Garamond" w:eastAsia="Garamond" w:hAnsi="Garamond" w:cs="Garamond"/>
+          <w:i/>
+        </w:rPr>
+        <w:t>This mission is achieved by producing graduates competitive in the global economy, supporting a continuous search for new knowledge and solutions and maintaining a rigorous focus on academic excellence</w:t>
+      </w:r>
+      <w:r>
+        <w:rPr>
+          <w:rFonts w:ascii="Garamond" w:eastAsia="Garamond" w:hAnsi="Garamond" w:cs="Garamond"/>
+          <w:i/>
+        </w:rPr>
+        <w:t>… (OSU, 2017)</w:t>
+      </w:r>
+    </w:p>
+    <w:p>
+      <w:pPr>
+        <w:spacing w:after="120"/>
+        <w:ind w:left="720"/>
+        <w:rPr>
+          <w:rFonts w:ascii="Garamond" w:eastAsia="Garamond" w:hAnsi="Garamond" w:cs="Garamond"/>
+        </w:rPr>
+      </w:pPr>
+      <w:r>
+        <w:rPr>
+          <w:rFonts w:ascii="Garamond" w:eastAsia="Garamond" w:hAnsi="Garamond" w:cs="Garamond"/>
+        </w:rPr>
+        <w:t>The Software Engineering program aspires to become a world-class educational experience that transforms its students into emerging leaders who can design and deliver large, scalable, high-performing, and maintainable software systems, which are in high demand across the global economy. The cross-disciplinary, project-based curriculum design, integration with professional practice, synthesis of computer science topics, and incorporation of continuously evolving</w:t>
+      </w:r>
+      <w:r>
+        <w:rPr>
+          <w:rFonts w:ascii="Garamond" w:eastAsia="Garamond" w:hAnsi="Garamond" w:cs="Garamond"/>
+        </w:rPr>
+        <w:t xml:space="preserve"> technologies supports the achievement of the OSU mission.</w:t>
+      </w:r>
+    </w:p>
+    <w:p>
+      <w:pPr>
+        <w:spacing w:after="120"/>
+        <w:ind w:left="720"/>
+        <w:rPr>
+          <w:rFonts w:ascii="Garamond" w:eastAsia="Garamond" w:hAnsi="Garamond" w:cs="Garamond"/>
+          <w:i/>
+        </w:rPr>
+      </w:pPr>
+      <w:r>
+        <w:rPr>
+          <w:rFonts w:ascii="Garamond" w:eastAsia="Garamond" w:hAnsi="Garamond" w:cs="Garamond"/>
+          <w:i/>
+        </w:rPr>
+        <w:t>…particularly in the three Signature Areas: Advancing the Science of Sustainable Earth Ecosystems, Improving Human Health and Wellness, and Promoting Economic Growth and Social Progress (OSU, 2017).</w:t>
+      </w:r>
+    </w:p>
+    <w:p>
+      <w:pPr>
+        <w:spacing w:after="120"/>
+        <w:ind w:left="720"/>
+        <w:rPr>
+          <w:rFonts w:ascii="Garamond" w:eastAsia="Garamond" w:hAnsi="Garamond" w:cs="Garamond"/>
+        </w:rPr>
+      </w:pPr>
+      <w:r>
+        <w:rPr>
+          <w:rFonts w:ascii="Garamond" w:eastAsia="Garamond" w:hAnsi="Garamond" w:cs="Garamond"/>
+        </w:rPr>
+        <w:t xml:space="preserve">The Software Engineering program is inherently cross-disciplinary, </w:t>
+      </w:r>
+      <w:r>
+        <w:rPr>
+          <w:rFonts w:ascii="Garamond" w:eastAsia="Garamond" w:hAnsi="Garamond" w:cs="Garamond"/>
+        </w:rPr>
+        <w:t>and positions itself across OSU’s three S</w:t>
+      </w:r>
+      <w:r>
+        <w:rPr>
+          <w:rFonts w:ascii="Garamond" w:eastAsia="Garamond" w:hAnsi="Garamond" w:cs="Garamond"/>
+        </w:rPr>
+        <w:t xml:space="preserve">ignature </w:t>
+      </w:r>
+      <w:r>
+        <w:rPr>
+          <w:rFonts w:ascii="Garamond" w:eastAsia="Garamond" w:hAnsi="Garamond" w:cs="Garamond"/>
+        </w:rPr>
+        <w:t>A</w:t>
+      </w:r>
+      <w:r>
+        <w:rPr>
+          <w:rFonts w:ascii="Garamond" w:eastAsia="Garamond" w:hAnsi="Garamond" w:cs="Garamond"/>
+        </w:rPr>
+        <w:t>reas</w:t>
+      </w:r>
+      <w:r>
+        <w:rPr>
+          <w:rFonts w:ascii="Garamond" w:eastAsia="Garamond" w:hAnsi="Garamond" w:cs="Garamond"/>
+        </w:rPr>
+        <w:t xml:space="preserve">. For example, students may engineer </w:t>
+      </w:r>
+      <w:r>
+        <w:rPr>
+          <w:rFonts w:ascii="Garamond" w:eastAsia="Garamond" w:hAnsi="Garamond" w:cs="Garamond"/>
+        </w:rPr>
+        <w:t xml:space="preserve">a software system that transmits, aggregates, mines and visualizes sensor data for river restoration; they may engage with a local medical device </w:t>
+      </w:r>
+      <w:r>
+        <w:rPr>
+          <w:rFonts w:ascii="Garamond" w:eastAsia="Garamond" w:hAnsi="Garamond" w:cs="Garamond"/>
+        </w:rPr>
+        <w:t>company</w:t>
+      </w:r>
+      <w:r>
+        <w:rPr>
+          <w:rFonts w:ascii="Garamond" w:eastAsia="Garamond" w:hAnsi="Garamond" w:cs="Garamond"/>
+        </w:rPr>
+        <w:t xml:space="preserve"> to improve software reliability and security, or build applications that assist the disabled; and, they may integrate new systems, techniques and solutions that they bring to market through their own startup business, creating new jobs and economic growth.</w:t>
+      </w:r>
+    </w:p>
+    <w:p>
+      <w:pPr>
+        <w:spacing w:after="120"/>
+        <w:ind w:left="720"/>
+        <w:rPr>
+          <w:rFonts w:ascii="Garamond" w:eastAsia="Garamond" w:hAnsi="Garamond" w:cs="Garamond"/>
+        </w:rPr>
+      </w:pPr>
+      <w:r>
+        <w:rPr>
+          <w:rFonts w:ascii="Garamond" w:eastAsia="Garamond" w:hAnsi="Garamond" w:cs="Garamond"/>
+        </w:rPr>
+        <w:t>Strategically, one</w:t>
+      </w:r>
+      <w:r>
+        <w:rPr>
+          <w:rFonts w:ascii="Garamond" w:eastAsia="Garamond" w:hAnsi="Garamond" w:cs="Garamond"/>
+        </w:rPr>
+        <w:t xml:space="preserve"> priority for the OSU-Cascades campus is to distinguish itself with innovative, world-class, “destination degree programs” not offered at most institutions.</w:t>
+      </w:r>
+      <w:r>
+        <w:rPr>
+          <w:rFonts w:ascii="Garamond" w:eastAsia="Garamond" w:hAnsi="Garamond" w:cs="Garamond"/>
+        </w:rPr>
+        <w:t xml:space="preserve"> The Software Engineering program exemplifies such a program, following the success of the existing Energy Systems Engineering program, and co-existing with other innovative new programs, such as Outdoor Products.</w:t>
+      </w:r>
+    </w:p>
+    <w:p>
+      <w:pPr>
         <w:numPr>
           <w:ilvl w:val="0"/>
           <w:numId w:val="3"/>
@@ -2904,8 +3096,6 @@
           <w:rFonts w:ascii="Garamond" w:eastAsia="Garamond" w:hAnsi="Garamond" w:cs="Garamond"/>
         </w:rPr>
       </w:pPr>
-      <w:bookmarkStart w:id="0" w:name="_GoBack"/>
-      <w:bookmarkEnd w:id="0"/>
       <w:r>
         <w:rPr>
           <w:rFonts w:ascii="Garamond" w:eastAsia="Garamond" w:hAnsi="Garamond" w:cs="Garamond"/>
@@ -2917,6 +3107,331 @@
           <w:rFonts w:ascii="Garamond" w:eastAsia="Garamond" w:hAnsi="Garamond" w:cs="Garamond"/>
         </w:rPr>
         <w:t>rning, research, knowledge creation and innovation, and economic and cultural support of Oregon and its communities.</w:t>
+      </w:r>
+    </w:p>
+    <w:p>
+      <w:pPr>
+        <w:spacing w:after="120"/>
+        <w:ind w:left="720"/>
+        <w:rPr>
+          <w:rFonts w:ascii="Garamond" w:eastAsia="Garamond" w:hAnsi="Garamond" w:cs="Garamond"/>
+        </w:rPr>
+      </w:pPr>
+      <w:r>
+        <w:rPr>
+          <w:rFonts w:ascii="Garamond" w:eastAsia="Garamond" w:hAnsi="Garamond" w:cs="Garamond"/>
+        </w:rPr>
+        <w:t>The Software Engineering program</w:t>
+      </w:r>
+      <w:r>
+        <w:rPr>
+          <w:rFonts w:ascii="Garamond" w:eastAsia="Garamond" w:hAnsi="Garamond" w:cs="Garamond"/>
+        </w:rPr>
+        <w:t xml:space="preserve"> approaches </w:t>
+      </w:r>
+      <w:r>
+        <w:rPr>
+          <w:rFonts w:ascii="Garamond" w:eastAsia="Garamond" w:hAnsi="Garamond" w:cs="Garamond"/>
+        </w:rPr>
+        <w:t xml:space="preserve">student </w:t>
+      </w:r>
+      <w:r>
+        <w:rPr>
+          <w:rFonts w:ascii="Garamond" w:eastAsia="Garamond" w:hAnsi="Garamond" w:cs="Garamond"/>
+        </w:rPr>
+        <w:t>access</w:t>
+      </w:r>
+      <w:r>
+        <w:rPr>
+          <w:rFonts w:ascii="Garamond" w:eastAsia="Garamond" w:hAnsi="Garamond" w:cs="Garamond"/>
+        </w:rPr>
+        <w:t xml:space="preserve"> and</w:t>
+      </w:r>
+      <w:r>
+        <w:rPr>
+          <w:rFonts w:ascii="Garamond" w:eastAsia="Garamond" w:hAnsi="Garamond" w:cs="Garamond"/>
+        </w:rPr>
+        <w:t xml:space="preserve"> </w:t>
+      </w:r>
+      <w:r>
+        <w:rPr>
+          <w:rFonts w:ascii="Garamond" w:eastAsia="Garamond" w:hAnsi="Garamond" w:cs="Garamond"/>
+        </w:rPr>
+        <w:t xml:space="preserve">diversity as a continuum, </w:t>
+      </w:r>
+      <w:r>
+        <w:rPr>
+          <w:rFonts w:ascii="Garamond" w:eastAsia="Garamond" w:hAnsi="Garamond" w:cs="Garamond"/>
+        </w:rPr>
+        <w:t>beginning with</w:t>
+      </w:r>
+      <w:r>
+        <w:rPr>
+          <w:rFonts w:ascii="Garamond" w:eastAsia="Garamond" w:hAnsi="Garamond" w:cs="Garamond"/>
+        </w:rPr>
+        <w:t xml:space="preserve"> K-12 outreach (Bush &amp; Miller, 2017</w:t>
+      </w:r>
+      <w:r>
+        <w:rPr>
+          <w:rFonts w:ascii="Garamond" w:eastAsia="Garamond" w:hAnsi="Garamond" w:cs="Garamond"/>
+        </w:rPr>
+        <w:t>; Wilson et al, 2010</w:t>
+      </w:r>
+      <w:r>
+        <w:rPr>
+          <w:rFonts w:ascii="Garamond" w:eastAsia="Garamond" w:hAnsi="Garamond" w:cs="Garamond"/>
+        </w:rPr>
+        <w:t>)</w:t>
+      </w:r>
+      <w:r>
+        <w:rPr>
+          <w:rFonts w:ascii="Garamond" w:eastAsia="Garamond" w:hAnsi="Garamond" w:cs="Garamond"/>
+        </w:rPr>
+        <w:t xml:space="preserve"> and</w:t>
+      </w:r>
+      <w:r>
+        <w:rPr>
+          <w:rFonts w:ascii="Garamond" w:eastAsia="Garamond" w:hAnsi="Garamond" w:cs="Garamond"/>
+        </w:rPr>
+        <w:t xml:space="preserve"> bringing K-12 students onto campus to observe Software Engineering classes and students (Engle et al, 2006)</w:t>
+      </w:r>
+      <w:r>
+        <w:rPr>
+          <w:rFonts w:ascii="Garamond" w:eastAsia="Garamond" w:hAnsi="Garamond" w:cs="Garamond"/>
+        </w:rPr>
+        <w:t>. The program ensures</w:t>
+      </w:r>
+      <w:r>
+        <w:rPr>
+          <w:rFonts w:ascii="Garamond" w:eastAsia="Garamond" w:hAnsi="Garamond" w:cs="Garamond"/>
+        </w:rPr>
+        <w:t xml:space="preserve"> a</w:t>
+      </w:r>
+      <w:r>
+        <w:rPr>
+          <w:rFonts w:ascii="Garamond" w:eastAsia="Garamond" w:hAnsi="Garamond" w:cs="Garamond"/>
+        </w:rPr>
+        <w:t>n approachable</w:t>
+      </w:r>
+      <w:r>
+        <w:rPr>
+          <w:rFonts w:ascii="Garamond" w:eastAsia="Garamond" w:hAnsi="Garamond" w:cs="Garamond"/>
+        </w:rPr>
+        <w:t xml:space="preserve"> introductory course sequence </w:t>
+      </w:r>
+      <w:r>
+        <w:rPr>
+          <w:rFonts w:ascii="Garamond" w:eastAsia="Garamond" w:hAnsi="Garamond" w:cs="Garamond"/>
+        </w:rPr>
+        <w:t xml:space="preserve">for students with diverse backgrounds </w:t>
+      </w:r>
+      <w:r>
+        <w:rPr>
+          <w:rFonts w:ascii="Garamond" w:eastAsia="Garamond" w:hAnsi="Garamond" w:cs="Garamond"/>
+        </w:rPr>
+        <w:t>(</w:t>
+      </w:r>
+      <w:proofErr w:type="spellStart"/>
+      <w:r>
+        <w:rPr>
+          <w:rFonts w:ascii="Garamond" w:eastAsia="Garamond" w:hAnsi="Garamond" w:cs="Garamond"/>
+        </w:rPr>
+        <w:t>Cohoon</w:t>
+      </w:r>
+      <w:proofErr w:type="spellEnd"/>
+      <w:r>
+        <w:rPr>
+          <w:rFonts w:ascii="Garamond" w:eastAsia="Garamond" w:hAnsi="Garamond" w:cs="Garamond"/>
+        </w:rPr>
+        <w:t xml:space="preserve"> &amp; </w:t>
+      </w:r>
+      <w:proofErr w:type="spellStart"/>
+      <w:r>
+        <w:rPr>
+          <w:rFonts w:ascii="Garamond" w:eastAsia="Garamond" w:hAnsi="Garamond" w:cs="Garamond"/>
+        </w:rPr>
+        <w:t>Tychonievich</w:t>
+      </w:r>
+      <w:proofErr w:type="spellEnd"/>
+      <w:r>
+        <w:rPr>
+          <w:rFonts w:ascii="Garamond" w:eastAsia="Garamond" w:hAnsi="Garamond" w:cs="Garamond"/>
+        </w:rPr>
+        <w:t xml:space="preserve">, </w:t>
+      </w:r>
+      <w:r>
+        <w:rPr>
+          <w:rFonts w:ascii="Garamond" w:eastAsia="Garamond" w:hAnsi="Garamond" w:cs="Garamond"/>
+        </w:rPr>
+        <w:t>2011), implements</w:t>
+      </w:r>
+      <w:r>
+        <w:rPr>
+          <w:rFonts w:ascii="Garamond" w:eastAsia="Garamond" w:hAnsi="Garamond" w:cs="Garamond"/>
+        </w:rPr>
+        <w:t xml:space="preserve"> an authentic</w:t>
+      </w:r>
+      <w:r>
+        <w:rPr>
+          <w:rFonts w:ascii="Garamond" w:eastAsia="Garamond" w:hAnsi="Garamond" w:cs="Garamond"/>
+        </w:rPr>
+        <w:t>,</w:t>
+      </w:r>
+      <w:r>
+        <w:rPr>
+          <w:rFonts w:ascii="Garamond" w:eastAsia="Garamond" w:hAnsi="Garamond" w:cs="Garamond"/>
+        </w:rPr>
+        <w:t xml:space="preserve"> </w:t>
+      </w:r>
+      <w:r>
+        <w:rPr>
+          <w:rFonts w:ascii="Garamond" w:eastAsia="Garamond" w:hAnsi="Garamond" w:cs="Garamond"/>
+        </w:rPr>
+        <w:t xml:space="preserve">hands-on, and world-relevant </w:t>
+      </w:r>
+      <w:r>
+        <w:rPr>
+          <w:rFonts w:ascii="Garamond" w:eastAsia="Garamond" w:hAnsi="Garamond" w:cs="Garamond"/>
+        </w:rPr>
+        <w:t>active learning experience (</w:t>
+      </w:r>
+      <w:r>
+        <w:rPr>
+          <w:rFonts w:ascii="Garamond" w:eastAsia="Garamond" w:hAnsi="Garamond" w:cs="Garamond"/>
+        </w:rPr>
+        <w:t xml:space="preserve">Eisenberg, 2017), </w:t>
+      </w:r>
+      <w:r>
+        <w:rPr>
+          <w:rFonts w:ascii="Garamond" w:eastAsia="Garamond" w:hAnsi="Garamond" w:cs="Garamond"/>
+        </w:rPr>
+        <w:t>cultivates</w:t>
+      </w:r>
+      <w:r>
+        <w:rPr>
+          <w:rFonts w:ascii="Garamond" w:eastAsia="Garamond" w:hAnsi="Garamond" w:cs="Garamond"/>
+        </w:rPr>
+        <w:t xml:space="preserve"> a community of supportive peers</w:t>
+      </w:r>
+      <w:r>
+        <w:rPr>
+          <w:rFonts w:ascii="Garamond" w:eastAsia="Garamond" w:hAnsi="Garamond" w:cs="Garamond"/>
+        </w:rPr>
+        <w:t xml:space="preserve"> </w:t>
+      </w:r>
+      <w:r>
+        <w:rPr>
+          <w:rFonts w:ascii="Garamond" w:eastAsia="Garamond" w:hAnsi="Garamond" w:cs="Garamond"/>
+        </w:rPr>
+        <w:t>through specific</w:t>
+      </w:r>
+      <w:r>
+        <w:rPr>
+          <w:rFonts w:ascii="Garamond" w:eastAsia="Garamond" w:hAnsi="Garamond" w:cs="Garamond"/>
+        </w:rPr>
+        <w:t xml:space="preserve"> learn</w:t>
+      </w:r>
+      <w:r>
+        <w:rPr>
+          <w:rFonts w:ascii="Garamond" w:eastAsia="Garamond" w:hAnsi="Garamond" w:cs="Garamond"/>
+        </w:rPr>
+        <w:t>ing methods</w:t>
+      </w:r>
+      <w:r>
+        <w:rPr>
+          <w:rFonts w:ascii="Garamond" w:eastAsia="Garamond" w:hAnsi="Garamond" w:cs="Garamond"/>
+        </w:rPr>
+        <w:t xml:space="preserve"> (</w:t>
+      </w:r>
+      <w:proofErr w:type="spellStart"/>
+      <w:r>
+        <w:rPr>
+          <w:rFonts w:ascii="Garamond" w:eastAsia="Garamond" w:hAnsi="Garamond" w:cs="Garamond"/>
+        </w:rPr>
+        <w:t>Nagappan</w:t>
+      </w:r>
+      <w:proofErr w:type="spellEnd"/>
+      <w:r>
+        <w:rPr>
+          <w:rFonts w:ascii="Garamond" w:eastAsia="Garamond" w:hAnsi="Garamond" w:cs="Garamond"/>
+        </w:rPr>
+        <w:t xml:space="preserve">, 2013), </w:t>
+      </w:r>
+      <w:r>
+        <w:rPr>
+          <w:rFonts w:ascii="Garamond" w:eastAsia="Garamond" w:hAnsi="Garamond" w:cs="Garamond"/>
+        </w:rPr>
+        <w:t xml:space="preserve">and </w:t>
+      </w:r>
+      <w:r>
+        <w:rPr>
+          <w:rFonts w:ascii="Garamond" w:eastAsia="Garamond" w:hAnsi="Garamond" w:cs="Garamond"/>
+        </w:rPr>
+        <w:t>integrates</w:t>
+      </w:r>
+      <w:r>
+        <w:rPr>
+          <w:rFonts w:ascii="Garamond" w:eastAsia="Garamond" w:hAnsi="Garamond" w:cs="Garamond"/>
+        </w:rPr>
+        <w:t xml:space="preserve"> </w:t>
+      </w:r>
+      <w:r>
+        <w:rPr>
+          <w:rFonts w:ascii="Garamond" w:eastAsia="Garamond" w:hAnsi="Garamond" w:cs="Garamond"/>
+        </w:rPr>
+        <w:lastRenderedPageBreak/>
+        <w:t>professional exposure early in the curriculum</w:t>
+      </w:r>
+      <w:r>
+        <w:rPr>
+          <w:rFonts w:ascii="Garamond" w:eastAsia="Garamond" w:hAnsi="Garamond" w:cs="Garamond"/>
+        </w:rPr>
+        <w:t>, to support student career-readiness upon graduation</w:t>
+      </w:r>
+      <w:r>
+        <w:rPr>
+          <w:rFonts w:ascii="Garamond" w:eastAsia="Garamond" w:hAnsi="Garamond" w:cs="Garamond"/>
+        </w:rPr>
+        <w:t>.</w:t>
+      </w:r>
+    </w:p>
+    <w:p>
+      <w:pPr>
+        <w:spacing w:after="120"/>
+        <w:ind w:left="720"/>
+        <w:rPr>
+          <w:rFonts w:ascii="Garamond" w:eastAsia="Garamond" w:hAnsi="Garamond" w:cs="Garamond"/>
+        </w:rPr>
+      </w:pPr>
+      <w:r>
+        <w:rPr>
+          <w:rFonts w:ascii="Garamond" w:eastAsia="Garamond" w:hAnsi="Garamond" w:cs="Garamond"/>
+        </w:rPr>
+        <w:t xml:space="preserve">The Software Engineering program has, as its advantage, the ability to implement effective teaching and learning techniques, and experiences for knowledge creation, based on decades of prior research in </w:t>
+      </w:r>
+      <w:r>
+        <w:rPr>
+          <w:rFonts w:ascii="Garamond" w:eastAsia="Garamond" w:hAnsi="Garamond" w:cs="Garamond"/>
+        </w:rPr>
+        <w:t xml:space="preserve">engineering and </w:t>
+      </w:r>
+      <w:r>
+        <w:rPr>
+          <w:rFonts w:ascii="Garamond" w:eastAsia="Garamond" w:hAnsi="Garamond" w:cs="Garamond"/>
+        </w:rPr>
+        <w:t xml:space="preserve">computer science education. </w:t>
+      </w:r>
+      <w:r>
+        <w:rPr>
+          <w:rFonts w:ascii="Garamond" w:eastAsia="Garamond" w:hAnsi="Garamond" w:cs="Garamond"/>
+        </w:rPr>
+        <w:t>Furthermore, the engagement of real-world problems, elicited from local, regional and statewide businesses directly contributes to innovation, economic and cultural support of Oregon.</w:t>
+      </w:r>
+      <w:r>
+        <w:rPr>
+          <w:rFonts w:ascii="Garamond" w:eastAsia="Garamond" w:hAnsi="Garamond" w:cs="Garamond"/>
+        </w:rPr>
+        <w:t xml:space="preserve"> </w:t>
       </w:r>
     </w:p>
     <w:p>
@@ -2954,6 +3469,8 @@
           <w:rFonts w:ascii="Garamond" w:eastAsia="Garamond" w:hAnsi="Garamond" w:cs="Garamond"/>
         </w:rPr>
       </w:pPr>
+      <w:bookmarkStart w:id="0" w:name="_GoBack"/>
+      <w:bookmarkEnd w:id="0"/>
       <w:r>
         <w:rPr>
           <w:rFonts w:ascii="Garamond" w:eastAsia="Garamond" w:hAnsi="Garamond" w:cs="Garamond"/>
@@ -3028,17 +3545,239 @@
         <w:tabs>
           <w:tab w:val="left" w:pos="720"/>
         </w:tabs>
+        <w:rPr>
+          <w:rFonts w:ascii="Garamond" w:eastAsia="Garamond" w:hAnsi="Garamond" w:cs="Garamond"/>
+        </w:rPr>
+      </w:pPr>
+    </w:p>
+    <w:p>
+      <w:pPr>
+        <w:tabs>
+          <w:tab w:val="left" w:pos="720"/>
+        </w:tabs>
+        <w:ind w:left="720"/>
+        <w:rPr>
+          <w:rFonts w:ascii="Garamond" w:eastAsia="Garamond" w:hAnsi="Garamond" w:cs="Garamond"/>
+        </w:rPr>
+      </w:pPr>
+      <w:r>
+        <w:rPr>
+          <w:rFonts w:ascii="Garamond" w:eastAsia="Garamond" w:hAnsi="Garamond" w:cs="Garamond"/>
+        </w:rPr>
+        <w:t xml:space="preserve">Central Oregon is an education desert or a “community where students have few postsecondary options from which they can choose.” Nationally, students travel less than 50 miles to attend a 4-year public university. OSU-Cascades is a critical player in the social and economic development of Central Oregon and cannot serve the needs of the students and employers of the region without further expansion of academic programs and degrees. In addition, Central Oregon Community College’s role cannot be understated in Central Oregon, where over 86% of all students in higher education are enrolled. </w:t>
+      </w:r>
+      <w:r>
+        <w:rPr>
+          <w:rFonts w:ascii="Garamond" w:eastAsia="Garamond" w:hAnsi="Garamond" w:cs="Garamond"/>
+        </w:rPr>
+        <w:t>The Software Engineering</w:t>
+      </w:r>
+      <w:r>
+        <w:rPr>
+          <w:rFonts w:ascii="Garamond" w:eastAsia="Garamond" w:hAnsi="Garamond" w:cs="Garamond"/>
+        </w:rPr>
+        <w:t xml:space="preserve"> program capitalizes on the lower division preparation provided by COCC to remote communities to recruit diverse students. By working in partnership with COCC, we have created a pathway to </w:t>
+      </w:r>
+      <w:r>
+        <w:rPr>
+          <w:rFonts w:ascii="Garamond" w:eastAsia="Garamond" w:hAnsi="Garamond" w:cs="Garamond"/>
+        </w:rPr>
+        <w:t xml:space="preserve">the </w:t>
+      </w:r>
+      <w:r>
+        <w:rPr>
+          <w:rFonts w:ascii="Garamond" w:eastAsia="Garamond" w:hAnsi="Garamond" w:cs="Garamond"/>
+        </w:rPr>
+        <w:t>undergraduate</w:t>
+      </w:r>
+      <w:r>
+        <w:rPr>
+          <w:rFonts w:ascii="Garamond" w:eastAsia="Garamond" w:hAnsi="Garamond" w:cs="Garamond"/>
+        </w:rPr>
+        <w:t xml:space="preserve"> degree</w:t>
+      </w:r>
+      <w:r>
+        <w:rPr>
+          <w:rFonts w:ascii="Garamond" w:eastAsia="Garamond" w:hAnsi="Garamond" w:cs="Garamond"/>
+        </w:rPr>
+        <w:t xml:space="preserve"> that can be started at either institution.</w:t>
+      </w:r>
+    </w:p>
+    <w:p>
+      <w:r>
+        <w:rPr>
+          <w:noProof/>
+        </w:rPr>
+        <w:drawing>
+          <wp:inline distT="0" distB="0" distL="0" distR="0" wp14:anchorId="13E48C06" wp14:editId="019CBC85">
+            <wp:extent cx="3651250" cy="1971675"/>
+            <wp:effectExtent l="0" t="0" r="6350" b="9525"/>
+            <wp:docPr id="2" name="Picture 2" descr="ttps://www.insidehighered.com/sites/default/server_files/styles/large/public/media/Deserts_1.png?itok=xp"/>
+            <wp:cNvGraphicFramePr>
+              <a:graphicFrameLocks xmlns:a="http://schemas.openxmlformats.org/drawingml/2006/main" noChangeAspect="1"/>
+            </wp:cNvGraphicFramePr>
+            <a:graphic xmlns:a="http://schemas.openxmlformats.org/drawingml/2006/main">
+              <a:graphicData uri="http://schemas.openxmlformats.org/drawingml/2006/picture">
+                <pic:pic xmlns:pic="http://schemas.openxmlformats.org/drawingml/2006/picture">
+                  <pic:nvPicPr>
+                    <pic:cNvPr id="0" name="Picture 1" descr="ttps://www.insidehighered.com/sites/default/server_files/styles/large/public/media/Deserts_1.png?itok=xp"/>
+                    <pic:cNvPicPr>
+                      <a:picLocks noChangeAspect="1" noChangeArrowheads="1"/>
+                    </pic:cNvPicPr>
+                  </pic:nvPicPr>
+                  <pic:blipFill>
+                    <a:blip r:embed="rId8">
+                      <a:extLst>
+                        <a:ext uri="{28A0092B-C50C-407E-A947-70E740481C1C}">
+                          <a14:useLocalDpi xmlns:a14="http://schemas.microsoft.com/office/drawing/2010/main" val="0"/>
+                        </a:ext>
+                      </a:extLst>
+                    </a:blip>
+                    <a:srcRect/>
+                    <a:stretch>
+                      <a:fillRect/>
+                    </a:stretch>
+                  </pic:blipFill>
+                  <pic:spPr bwMode="auto">
+                    <a:xfrm>
+                      <a:off x="0" y="0"/>
+                      <a:ext cx="3651250" cy="1971675"/>
+                    </a:xfrm>
+                    <a:prstGeom prst="rect">
+                      <a:avLst/>
+                    </a:prstGeom>
+                    <a:noFill/>
+                    <a:ln>
+                      <a:noFill/>
+                    </a:ln>
+                  </pic:spPr>
+                </pic:pic>
+              </a:graphicData>
+            </a:graphic>
+          </wp:inline>
+        </w:drawing>
+      </w:r>
+      <w:r>
+        <w:t xml:space="preserve"> </w:t>
+      </w:r>
+      <w:r>
+        <w:rPr>
+          <w:noProof/>
+        </w:rPr>
+        <w:drawing>
+          <wp:inline distT="0" distB="0" distL="0" distR="0" wp14:anchorId="13B00E10" wp14:editId="10C8DA63">
+            <wp:extent cx="2113915" cy="2393315"/>
+            <wp:effectExtent l="0" t="0" r="0" b="0"/>
+            <wp:docPr id="3" name="Picture 3" descr="ttps://www.insidehighered.com/sites/default/server_files/images/Median%20distance%20from%20students%27%2"/>
+            <wp:cNvGraphicFramePr>
+              <a:graphicFrameLocks xmlns:a="http://schemas.openxmlformats.org/drawingml/2006/main" noChangeAspect="1"/>
+            </wp:cNvGraphicFramePr>
+            <a:graphic xmlns:a="http://schemas.openxmlformats.org/drawingml/2006/main">
+              <a:graphicData uri="http://schemas.openxmlformats.org/drawingml/2006/picture">
+                <pic:pic xmlns:pic="http://schemas.openxmlformats.org/drawingml/2006/picture">
+                  <pic:nvPicPr>
+                    <pic:cNvPr id="0" name="Picture 3" descr="ttps://www.insidehighered.com/sites/default/server_files/images/Median%20distance%20from%20students%27%2"/>
+                    <pic:cNvPicPr>
+                      <a:picLocks noChangeAspect="1" noChangeArrowheads="1"/>
+                    </pic:cNvPicPr>
+                  </pic:nvPicPr>
+                  <pic:blipFill>
+                    <a:blip r:embed="rId9" cstate="print">
+                      <a:extLst>
+                        <a:ext uri="{28A0092B-C50C-407E-A947-70E740481C1C}">
+                          <a14:useLocalDpi xmlns:a14="http://schemas.microsoft.com/office/drawing/2010/main" val="0"/>
+                        </a:ext>
+                      </a:extLst>
+                    </a:blip>
+                    <a:srcRect/>
+                    <a:stretch>
+                      <a:fillRect/>
+                    </a:stretch>
+                  </pic:blipFill>
+                  <pic:spPr bwMode="auto">
+                    <a:xfrm>
+                      <a:off x="0" y="0"/>
+                      <a:ext cx="2113915" cy="2393315"/>
+                    </a:xfrm>
+                    <a:prstGeom prst="rect">
+                      <a:avLst/>
+                    </a:prstGeom>
+                    <a:noFill/>
+                    <a:ln>
+                      <a:noFill/>
+                    </a:ln>
+                  </pic:spPr>
+                </pic:pic>
+              </a:graphicData>
+            </a:graphic>
+          </wp:inline>
+        </w:drawing>
+      </w:r>
+    </w:p>
+    <w:p>
+      <w:pPr>
+        <w:jc w:val="center"/>
+      </w:pPr>
+      <w:r>
+        <w:rPr>
+          <w:sz w:val="20"/>
+          <w:szCs w:val="20"/>
+        </w:rPr>
+        <w:t xml:space="preserve">“The zip code that a child is born into oftentimes determines their life chances.” </w:t>
+      </w:r>
+      <w:r>
+        <w:rPr>
+          <w:sz w:val="20"/>
+          <w:szCs w:val="20"/>
+        </w:rPr>
+        <w:t>(</w:t>
+      </w:r>
+      <w:r>
+        <w:rPr>
+          <w:rFonts w:ascii="Garamond" w:eastAsia="Garamond" w:hAnsi="Garamond" w:cs="Garamond"/>
+          <w:sz w:val="22"/>
+          <w:szCs w:val="22"/>
+        </w:rPr>
+        <w:t>Hillman</w:t>
+      </w:r>
+      <w:r>
+        <w:rPr>
+          <w:rFonts w:ascii="Garamond" w:eastAsia="Garamond" w:hAnsi="Garamond" w:cs="Garamond"/>
+          <w:sz w:val="22"/>
+          <w:szCs w:val="22"/>
+        </w:rPr>
+        <w:t xml:space="preserve"> &amp; </w:t>
+      </w:r>
+      <w:proofErr w:type="spellStart"/>
+      <w:r>
+        <w:rPr>
+          <w:rFonts w:ascii="Garamond" w:eastAsia="Garamond" w:hAnsi="Garamond" w:cs="Garamond"/>
+          <w:sz w:val="22"/>
+          <w:szCs w:val="22"/>
+        </w:rPr>
+        <w:t>Weichman</w:t>
+      </w:r>
+      <w:proofErr w:type="spellEnd"/>
+      <w:r>
+        <w:rPr>
+          <w:rFonts w:ascii="Garamond" w:eastAsia="Garamond" w:hAnsi="Garamond" w:cs="Garamond"/>
+          <w:sz w:val="22"/>
+          <w:szCs w:val="22"/>
+        </w:rPr>
+        <w:t>, 2016)</w:t>
+      </w:r>
+    </w:p>
+    <w:p/>
+    <w:p>
+      <w:pPr>
+        <w:tabs>
+          <w:tab w:val="left" w:pos="720"/>
+        </w:tabs>
         <w:spacing w:after="120"/>
         <w:rPr>
           <w:rFonts w:ascii="Garamond" w:eastAsia="Garamond" w:hAnsi="Garamond" w:cs="Garamond"/>
         </w:rPr>
       </w:pPr>
-      <w:r>
-        <w:rPr>
-          <w:rFonts w:ascii="Garamond" w:eastAsia="Garamond" w:hAnsi="Garamond" w:cs="Garamond"/>
-        </w:rPr>
-        <w:softHyphen/>
-      </w:r>
     </w:p>
     <w:p>
       <w:pPr>
@@ -3096,6 +3835,7 @@
         <w:rPr>
           <w:rFonts w:ascii="Garamond" w:eastAsia="Garamond" w:hAnsi="Garamond" w:cs="Garamond"/>
         </w:rPr>
+        <w:lastRenderedPageBreak/>
         <w:t>The Accreditation Board for Engineering and Technology (ABET) provides accreditation to engineering programs in the United States. The Computing Sciences Accreditation Board (CSAB) leads the ABET Engineering Accreditation Commission. Members include the Association of Computing Machinery (ACM) and the Institute of Electrical and Electronics Engineers (IEEE).</w:t>
       </w:r>
     </w:p>
@@ -3321,14 +4061,7 @@
         <w:rPr>
           <w:rFonts w:ascii="Garamond" w:eastAsia="Garamond" w:hAnsi="Garamond" w:cs="Garamond"/>
         </w:rPr>
-        <w:t xml:space="preserve"> Self-Study Report during </w:t>
-      </w:r>
-      <w:r>
-        <w:rPr>
-          <w:rFonts w:ascii="Garamond" w:eastAsia="Garamond" w:hAnsi="Garamond" w:cs="Garamond"/>
-        </w:rPr>
-        <w:lastRenderedPageBreak/>
-        <w:t>the first three years of the</w:t>
+        <w:t xml:space="preserve"> Self-Study Report during the first three years of the</w:t>
       </w:r>
       <w:r>
         <w:rPr>
@@ -3511,6 +4244,7 @@
         <w:rPr>
           <w:rFonts w:ascii="Garamond" w:eastAsia="Garamond" w:hAnsi="Garamond" w:cs="Garamond"/>
         </w:rPr>
+        <w:lastRenderedPageBreak/>
         <w:t>Estimate the prospects for success of program graduates (employment or graduate school) and consideration of licensure, if appropriate. What are the expected career paths for students in this program?</w:t>
       </w:r>
     </w:p>
@@ -3826,7 +4560,6 @@
           <w:sz w:val="22"/>
           <w:szCs w:val="22"/>
         </w:rPr>
-        <w:lastRenderedPageBreak/>
         <w:t>Revised May 2016</w:t>
       </w:r>
     </w:p>
@@ -3915,26 +4648,25 @@
           <w:sz w:val="22"/>
           <w:szCs w:val="22"/>
         </w:rPr>
-        <w:t xml:space="preserve">). </w:t>
-      </w:r>
-      <w:r>
-        <w:rPr>
-          <w:rFonts w:ascii="Garamond" w:eastAsia="Garamond" w:hAnsi="Garamond" w:cs="Garamond"/>
-          <w:i/>
-          <w:sz w:val="22"/>
-          <w:szCs w:val="22"/>
-        </w:rPr>
-        <w:t>Accreditation Policy and Procedure Manual (APPM), 2017 – 2018</w:t>
-      </w:r>
-      <w:r>
-        <w:rPr>
-          <w:rFonts w:ascii="Garamond" w:eastAsia="Garamond" w:hAnsi="Garamond" w:cs="Garamond"/>
-          <w:sz w:val="22"/>
-          <w:szCs w:val="22"/>
-        </w:rPr>
-        <w:t xml:space="preserve">. Retrieved from </w:t>
-      </w:r>
-      <w:hyperlink r:id="rId8" w:history="1">
+        <w:t>).</w:t>
+      </w:r>
+      <w:r>
+        <w:rPr>
+          <w:rFonts w:ascii="Garamond" w:eastAsia="Garamond" w:hAnsi="Garamond" w:cs="Garamond"/>
+          <w:sz w:val="22"/>
+          <w:szCs w:val="22"/>
+        </w:rPr>
+        <w:t xml:space="preserve"> Accreditation Policy and Procedure Manual (APPM), 2017 – 2018.</w:t>
+      </w:r>
+      <w:r>
+        <w:rPr>
+          <w:rFonts w:ascii="Garamond" w:eastAsia="Garamond" w:hAnsi="Garamond" w:cs="Garamond"/>
+          <w:sz w:val="22"/>
+          <w:szCs w:val="22"/>
+        </w:rPr>
+        <w:t xml:space="preserve"> Retrieved from </w:t>
+      </w:r>
+      <w:hyperlink r:id="rId10" w:history="1">
         <w:r>
           <w:rPr>
             <w:rStyle w:val="Hyperlink"/>
@@ -3969,7 +4701,15 @@
           <w:sz w:val="22"/>
           <w:szCs w:val="22"/>
         </w:rPr>
-        <w:t>ABET (2017</w:t>
+        <w:t>ABET (</w:t>
+      </w:r>
+      <w:r>
+        <w:rPr>
+          <w:rFonts w:ascii="Garamond" w:eastAsia="Garamond" w:hAnsi="Garamond" w:cs="Garamond"/>
+          <w:sz w:val="22"/>
+          <w:szCs w:val="22"/>
+        </w:rPr>
+        <w:t>2017</w:t>
       </w:r>
       <w:r>
         <w:rPr>
@@ -3985,29 +4725,20 @@
           <w:sz w:val="22"/>
           <w:szCs w:val="22"/>
         </w:rPr>
-        <w:t xml:space="preserve">). </w:t>
-      </w:r>
-      <w:r>
-        <w:rPr>
-          <w:rFonts w:ascii="Garamond" w:eastAsia="Garamond" w:hAnsi="Garamond" w:cs="Garamond"/>
-          <w:i/>
-          <w:sz w:val="22"/>
-          <w:szCs w:val="22"/>
-        </w:rPr>
-        <w:t>Criteria for Accrediting Engineering Programs, 2017 – 2018</w:t>
-      </w:r>
-      <w:r>
-        <w:rPr>
-          <w:rFonts w:ascii="Garamond" w:eastAsia="Garamond" w:hAnsi="Garamond" w:cs="Garamond"/>
-          <w:sz w:val="22"/>
-          <w:szCs w:val="22"/>
-        </w:rPr>
-        <w:t>. Retrieved from</w:t>
+        <w:t>). Criteria for Accrediting Engineering Programs, 2017 – 2018. Retrieved fr</w:t>
+      </w:r>
+      <w:r>
+        <w:rPr>
+          <w:rFonts w:ascii="Garamond" w:eastAsia="Garamond" w:hAnsi="Garamond" w:cs="Garamond"/>
+          <w:sz w:val="22"/>
+          <w:szCs w:val="22"/>
+        </w:rPr>
+        <w:t>om</w:t>
       </w:r>
       <w:r>
         <w:t xml:space="preserve"> </w:t>
       </w:r>
-      <w:hyperlink r:id="rId9" w:history="1">
+      <w:hyperlink r:id="rId11" w:history="1">
         <w:r>
           <w:rPr>
             <w:rStyle w:val="Hyperlink"/>
@@ -4030,6 +4761,986 @@
     </w:p>
     <w:p>
       <w:pPr>
+        <w:widowControl w:val="0"/>
+        <w:pBdr>
+          <w:top w:val="nil"/>
+          <w:left w:val="nil"/>
+          <w:bottom w:val="nil"/>
+          <w:right w:val="nil"/>
+          <w:between w:val="nil"/>
+        </w:pBdr>
+        <w:rPr>
+          <w:rFonts w:ascii="Garamond" w:eastAsia="Garamond" w:hAnsi="Garamond" w:cs="Garamond"/>
+          <w:color w:val="000000"/>
+          <w:sz w:val="22"/>
+          <w:szCs w:val="22"/>
+        </w:rPr>
+      </w:pPr>
+      <w:r>
+        <w:rPr>
+          <w:rFonts w:ascii="Garamond" w:eastAsia="Garamond" w:hAnsi="Garamond" w:cs="Garamond"/>
+          <w:color w:val="000000"/>
+          <w:sz w:val="22"/>
+          <w:szCs w:val="22"/>
+        </w:rPr>
+        <w:t>Bush</w:t>
+      </w:r>
+      <w:r>
+        <w:rPr>
+          <w:rFonts w:ascii="Garamond" w:eastAsia="Garamond" w:hAnsi="Garamond" w:cs="Garamond"/>
+          <w:color w:val="000000"/>
+          <w:sz w:val="22"/>
+          <w:szCs w:val="22"/>
+        </w:rPr>
+        <w:t xml:space="preserve">, J. &amp; </w:t>
+      </w:r>
+      <w:r>
+        <w:rPr>
+          <w:rFonts w:ascii="Garamond" w:eastAsia="Garamond" w:hAnsi="Garamond" w:cs="Garamond"/>
+          <w:color w:val="000000"/>
+          <w:sz w:val="22"/>
+          <w:szCs w:val="22"/>
+        </w:rPr>
+        <w:t>Miller</w:t>
+      </w:r>
+      <w:r>
+        <w:rPr>
+          <w:rFonts w:ascii="Garamond" w:eastAsia="Garamond" w:hAnsi="Garamond" w:cs="Garamond"/>
+          <w:color w:val="000000"/>
+          <w:sz w:val="22"/>
+          <w:szCs w:val="22"/>
+        </w:rPr>
+        <w:t>, S</w:t>
+      </w:r>
+      <w:r>
+        <w:rPr>
+          <w:rFonts w:ascii="Garamond" w:eastAsia="Garamond" w:hAnsi="Garamond" w:cs="Garamond"/>
+          <w:color w:val="000000"/>
+          <w:sz w:val="22"/>
+          <w:szCs w:val="22"/>
+        </w:rPr>
+        <w:t xml:space="preserve">. </w:t>
+      </w:r>
+      <w:r>
+        <w:rPr>
+          <w:rFonts w:ascii="Garamond" w:eastAsia="Garamond" w:hAnsi="Garamond" w:cs="Garamond"/>
+          <w:color w:val="000000"/>
+          <w:sz w:val="22"/>
+          <w:szCs w:val="22"/>
+        </w:rPr>
+        <w:t>(</w:t>
+      </w:r>
+      <w:r>
+        <w:rPr>
+          <w:rFonts w:ascii="Garamond" w:eastAsia="Garamond" w:hAnsi="Garamond" w:cs="Garamond"/>
+          <w:color w:val="000000"/>
+          <w:sz w:val="22"/>
+          <w:szCs w:val="22"/>
+        </w:rPr>
+        <w:t>2017</w:t>
+      </w:r>
+      <w:r>
+        <w:rPr>
+          <w:rFonts w:ascii="Garamond" w:eastAsia="Garamond" w:hAnsi="Garamond" w:cs="Garamond"/>
+          <w:color w:val="000000"/>
+          <w:sz w:val="22"/>
+          <w:szCs w:val="22"/>
+        </w:rPr>
+        <w:t>)</w:t>
+      </w:r>
+      <w:r>
+        <w:rPr>
+          <w:rFonts w:ascii="Garamond" w:eastAsia="Garamond" w:hAnsi="Garamond" w:cs="Garamond"/>
+          <w:color w:val="000000"/>
+          <w:sz w:val="22"/>
+          <w:szCs w:val="22"/>
+        </w:rPr>
+        <w:t>. Analysis of Associations between Motivation and Previous Computer Science Experience, Gender, Ethnicity and Privilege as Observed in a Large Scale Su</w:t>
+      </w:r>
+      <w:r>
+        <w:rPr>
+          <w:rFonts w:ascii="Garamond" w:eastAsia="Garamond" w:hAnsi="Garamond" w:cs="Garamond"/>
+          <w:color w:val="000000"/>
+          <w:sz w:val="22"/>
+          <w:szCs w:val="22"/>
+        </w:rPr>
+        <w:t>rvey of Middle School Students</w:t>
+      </w:r>
+      <w:r>
+        <w:rPr>
+          <w:rFonts w:ascii="Garamond" w:eastAsia="Garamond" w:hAnsi="Garamond" w:cs="Garamond"/>
+          <w:color w:val="000000"/>
+          <w:sz w:val="22"/>
+          <w:szCs w:val="22"/>
+        </w:rPr>
+        <w:t>. In </w:t>
+      </w:r>
+      <w:r>
+        <w:rPr>
+          <w:rFonts w:ascii="Garamond" w:eastAsia="Garamond" w:hAnsi="Garamond" w:cs="Garamond"/>
+          <w:i/>
+          <w:iCs/>
+          <w:color w:val="000000"/>
+          <w:sz w:val="22"/>
+          <w:szCs w:val="22"/>
+        </w:rPr>
+        <w:t>Proceedings of the 2017 ACM SIGCSE Technical Symposium on Computer Science Education</w:t>
+      </w:r>
+      <w:r>
+        <w:rPr>
+          <w:rFonts w:ascii="Garamond" w:eastAsia="Garamond" w:hAnsi="Garamond" w:cs="Garamond"/>
+          <w:color w:val="000000"/>
+          <w:sz w:val="22"/>
+          <w:szCs w:val="22"/>
+        </w:rPr>
+        <w:t xml:space="preserve"> (SIGCSE '17). ACM, New York, NY, USA, 705-705. </w:t>
+      </w:r>
+      <w:proofErr w:type="spellStart"/>
+      <w:r>
+        <w:rPr>
+          <w:rFonts w:ascii="Garamond" w:eastAsia="Garamond" w:hAnsi="Garamond" w:cs="Garamond"/>
+          <w:color w:val="000000"/>
+          <w:sz w:val="22"/>
+          <w:szCs w:val="22"/>
+        </w:rPr>
+        <w:t>doi</w:t>
+      </w:r>
+      <w:proofErr w:type="spellEnd"/>
+      <w:r>
+        <w:rPr>
+          <w:rFonts w:ascii="Garamond" w:eastAsia="Garamond" w:hAnsi="Garamond" w:cs="Garamond"/>
+          <w:color w:val="000000"/>
+          <w:sz w:val="22"/>
+          <w:szCs w:val="22"/>
+        </w:rPr>
+        <w:t xml:space="preserve">: </w:t>
+      </w:r>
+      <w:hyperlink r:id="rId12" w:history="1">
+        <w:r>
+          <w:rPr>
+            <w:rStyle w:val="Hyperlink"/>
+            <w:rFonts w:ascii="Garamond" w:eastAsia="Garamond" w:hAnsi="Garamond" w:cs="Garamond"/>
+            <w:sz w:val="22"/>
+            <w:szCs w:val="22"/>
+          </w:rPr>
+          <w:t>https://doi.org/10.1145/3017680.3022441</w:t>
+        </w:r>
+      </w:hyperlink>
+    </w:p>
+    <w:p>
+      <w:pPr>
+        <w:rPr>
+          <w:rFonts w:ascii="Garamond" w:eastAsia="Garamond" w:hAnsi="Garamond" w:cs="Garamond"/>
+          <w:sz w:val="22"/>
+          <w:szCs w:val="22"/>
+        </w:rPr>
+      </w:pPr>
+    </w:p>
+    <w:p>
+      <w:pPr>
+        <w:rPr>
+          <w:rFonts w:ascii="Garamond" w:eastAsia="Garamond" w:hAnsi="Garamond" w:cs="Garamond"/>
+          <w:sz w:val="22"/>
+          <w:szCs w:val="22"/>
+        </w:rPr>
+      </w:pPr>
+      <w:proofErr w:type="spellStart"/>
+      <w:r>
+        <w:rPr>
+          <w:rFonts w:ascii="Garamond" w:eastAsia="Garamond" w:hAnsi="Garamond" w:cs="Garamond"/>
+          <w:sz w:val="22"/>
+          <w:szCs w:val="22"/>
+        </w:rPr>
+        <w:t>Cohoon</w:t>
+      </w:r>
+      <w:proofErr w:type="spellEnd"/>
+      <w:r>
+        <w:rPr>
+          <w:rFonts w:ascii="Garamond" w:eastAsia="Garamond" w:hAnsi="Garamond" w:cs="Garamond"/>
+          <w:sz w:val="22"/>
+          <w:szCs w:val="22"/>
+        </w:rPr>
+        <w:t>, J.</w:t>
+      </w:r>
+      <w:r>
+        <w:rPr>
+          <w:rFonts w:ascii="Garamond" w:eastAsia="Garamond" w:hAnsi="Garamond" w:cs="Garamond"/>
+          <w:sz w:val="22"/>
+          <w:szCs w:val="22"/>
+        </w:rPr>
+        <w:t xml:space="preserve"> </w:t>
+      </w:r>
+      <w:r>
+        <w:rPr>
+          <w:rFonts w:ascii="Garamond" w:eastAsia="Garamond" w:hAnsi="Garamond" w:cs="Garamond"/>
+          <w:sz w:val="22"/>
+          <w:szCs w:val="22"/>
+        </w:rPr>
+        <w:t>&amp;</w:t>
+      </w:r>
+      <w:r>
+        <w:rPr>
+          <w:rFonts w:ascii="Garamond" w:eastAsia="Garamond" w:hAnsi="Garamond" w:cs="Garamond"/>
+          <w:sz w:val="22"/>
+          <w:szCs w:val="22"/>
+        </w:rPr>
+        <w:t xml:space="preserve"> </w:t>
+      </w:r>
+      <w:proofErr w:type="spellStart"/>
+      <w:r>
+        <w:rPr>
+          <w:rFonts w:ascii="Garamond" w:eastAsia="Garamond" w:hAnsi="Garamond" w:cs="Garamond"/>
+          <w:sz w:val="22"/>
+          <w:szCs w:val="22"/>
+        </w:rPr>
+        <w:t>Tychonievich</w:t>
+      </w:r>
+      <w:proofErr w:type="spellEnd"/>
+      <w:r>
+        <w:rPr>
+          <w:rFonts w:ascii="Garamond" w:eastAsia="Garamond" w:hAnsi="Garamond" w:cs="Garamond"/>
+          <w:sz w:val="22"/>
+          <w:szCs w:val="22"/>
+        </w:rPr>
+        <w:t>, L</w:t>
+      </w:r>
+      <w:r>
+        <w:rPr>
+          <w:rFonts w:ascii="Garamond" w:eastAsia="Garamond" w:hAnsi="Garamond" w:cs="Garamond"/>
+          <w:sz w:val="22"/>
+          <w:szCs w:val="22"/>
+        </w:rPr>
+        <w:t xml:space="preserve">. </w:t>
+      </w:r>
+      <w:r>
+        <w:rPr>
+          <w:rFonts w:ascii="Garamond" w:eastAsia="Garamond" w:hAnsi="Garamond" w:cs="Garamond"/>
+          <w:sz w:val="22"/>
+          <w:szCs w:val="22"/>
+        </w:rPr>
+        <w:t>(</w:t>
+      </w:r>
+      <w:r>
+        <w:rPr>
+          <w:rFonts w:ascii="Garamond" w:eastAsia="Garamond" w:hAnsi="Garamond" w:cs="Garamond"/>
+          <w:sz w:val="22"/>
+          <w:szCs w:val="22"/>
+        </w:rPr>
+        <w:t>2011</w:t>
+      </w:r>
+      <w:r>
+        <w:rPr>
+          <w:rFonts w:ascii="Garamond" w:eastAsia="Garamond" w:hAnsi="Garamond" w:cs="Garamond"/>
+          <w:sz w:val="22"/>
+          <w:szCs w:val="22"/>
+        </w:rPr>
+        <w:t>)</w:t>
+      </w:r>
+      <w:r>
+        <w:rPr>
+          <w:rFonts w:ascii="Garamond" w:eastAsia="Garamond" w:hAnsi="Garamond" w:cs="Garamond"/>
+          <w:sz w:val="22"/>
+          <w:szCs w:val="22"/>
+        </w:rPr>
+        <w:t>. Analysis of a CS1 approach for attracting diverse and inexperienced students to computing majors. In </w:t>
+      </w:r>
+      <w:r>
+        <w:rPr>
+          <w:rFonts w:ascii="Garamond" w:eastAsia="Garamond" w:hAnsi="Garamond" w:cs="Garamond"/>
+          <w:i/>
+          <w:iCs/>
+          <w:sz w:val="22"/>
+          <w:szCs w:val="22"/>
+        </w:rPr>
+        <w:t>Proceedings of the 42nd ACM technical symposium on Computer science education</w:t>
+      </w:r>
+      <w:r>
+        <w:rPr>
+          <w:rFonts w:ascii="Garamond" w:eastAsia="Garamond" w:hAnsi="Garamond" w:cs="Garamond"/>
+          <w:sz w:val="22"/>
+          <w:szCs w:val="22"/>
+        </w:rPr>
+        <w:t> (SIGCSE '11). A</w:t>
+      </w:r>
+      <w:r>
+        <w:rPr>
+          <w:rFonts w:ascii="Garamond" w:eastAsia="Garamond" w:hAnsi="Garamond" w:cs="Garamond"/>
+          <w:sz w:val="22"/>
+          <w:szCs w:val="22"/>
+        </w:rPr>
+        <w:t xml:space="preserve">CM, New York, NY, USA, 165-170. </w:t>
+      </w:r>
+      <w:proofErr w:type="spellStart"/>
+      <w:r>
+        <w:rPr>
+          <w:rFonts w:ascii="Garamond" w:eastAsia="Garamond" w:hAnsi="Garamond" w:cs="Garamond"/>
+          <w:sz w:val="22"/>
+          <w:szCs w:val="22"/>
+        </w:rPr>
+        <w:t>doi</w:t>
+      </w:r>
+      <w:proofErr w:type="spellEnd"/>
+      <w:r>
+        <w:rPr>
+          <w:rFonts w:ascii="Garamond" w:eastAsia="Garamond" w:hAnsi="Garamond" w:cs="Garamond"/>
+          <w:sz w:val="22"/>
+          <w:szCs w:val="22"/>
+        </w:rPr>
+        <w:t xml:space="preserve">: </w:t>
+      </w:r>
+      <w:hyperlink r:id="rId13" w:history="1">
+        <w:r>
+          <w:rPr>
+            <w:rStyle w:val="Hyperlink"/>
+            <w:rFonts w:ascii="Garamond" w:eastAsia="Garamond" w:hAnsi="Garamond" w:cs="Garamond"/>
+            <w:sz w:val="22"/>
+            <w:szCs w:val="22"/>
+          </w:rPr>
+          <w:t>http://dx.doi.org/10.1145/1953163.1953217</w:t>
+        </w:r>
+      </w:hyperlink>
+    </w:p>
+    <w:p>
+      <w:pPr>
+        <w:rPr>
+          <w:rFonts w:ascii="Garamond" w:eastAsia="Garamond" w:hAnsi="Garamond" w:cs="Garamond"/>
+          <w:sz w:val="22"/>
+          <w:szCs w:val="22"/>
+        </w:rPr>
+      </w:pPr>
+    </w:p>
+    <w:p>
+      <w:pPr>
+        <w:rPr>
+          <w:rFonts w:ascii="Garamond" w:eastAsia="Garamond" w:hAnsi="Garamond" w:cs="Garamond"/>
+          <w:sz w:val="22"/>
+          <w:szCs w:val="22"/>
+        </w:rPr>
+      </w:pPr>
+      <w:r>
+        <w:rPr>
+          <w:rFonts w:ascii="Garamond" w:eastAsia="Garamond" w:hAnsi="Garamond" w:cs="Garamond"/>
+          <w:sz w:val="22"/>
+          <w:szCs w:val="22"/>
+        </w:rPr>
+        <w:t>Eisenberg M. (2017) Approaching Computer Science Education Through Making. In: Fee S., Holland-</w:t>
+      </w:r>
+      <w:proofErr w:type="spellStart"/>
+      <w:r>
+        <w:rPr>
+          <w:rFonts w:ascii="Garamond" w:eastAsia="Garamond" w:hAnsi="Garamond" w:cs="Garamond"/>
+          <w:sz w:val="22"/>
+          <w:szCs w:val="22"/>
+        </w:rPr>
+        <w:t>Minkley</w:t>
+      </w:r>
+      <w:proofErr w:type="spellEnd"/>
+      <w:r>
+        <w:rPr>
+          <w:rFonts w:ascii="Garamond" w:eastAsia="Garamond" w:hAnsi="Garamond" w:cs="Garamond"/>
+          <w:sz w:val="22"/>
+          <w:szCs w:val="22"/>
+        </w:rPr>
+        <w:t xml:space="preserve"> A., Lombardi T. (</w:t>
+      </w:r>
+      <w:proofErr w:type="spellStart"/>
+      <w:r>
+        <w:rPr>
+          <w:rFonts w:ascii="Garamond" w:eastAsia="Garamond" w:hAnsi="Garamond" w:cs="Garamond"/>
+          <w:sz w:val="22"/>
+          <w:szCs w:val="22"/>
+        </w:rPr>
+        <w:t>eds</w:t>
+      </w:r>
+      <w:proofErr w:type="spellEnd"/>
+      <w:r>
+        <w:rPr>
+          <w:rFonts w:ascii="Garamond" w:eastAsia="Garamond" w:hAnsi="Garamond" w:cs="Garamond"/>
+          <w:sz w:val="22"/>
+          <w:szCs w:val="22"/>
+        </w:rPr>
+        <w:t xml:space="preserve">) </w:t>
+      </w:r>
+      <w:r>
+        <w:rPr>
+          <w:rFonts w:ascii="Garamond" w:eastAsia="Garamond" w:hAnsi="Garamond" w:cs="Garamond"/>
+          <w:i/>
+          <w:sz w:val="22"/>
+          <w:szCs w:val="22"/>
+        </w:rPr>
+        <w:t>New Directions for Computing Education</w:t>
+      </w:r>
+      <w:r>
+        <w:rPr>
+          <w:rFonts w:ascii="Garamond" w:eastAsia="Garamond" w:hAnsi="Garamond" w:cs="Garamond"/>
+          <w:sz w:val="22"/>
+          <w:szCs w:val="22"/>
+        </w:rPr>
+        <w:t>. Springer, Cham</w:t>
+      </w:r>
+      <w:r>
+        <w:rPr>
+          <w:rFonts w:ascii="Garamond" w:eastAsia="Garamond" w:hAnsi="Garamond" w:cs="Garamond"/>
+          <w:sz w:val="22"/>
+          <w:szCs w:val="22"/>
+        </w:rPr>
+        <w:t xml:space="preserve">.  </w:t>
+      </w:r>
+      <w:proofErr w:type="spellStart"/>
+      <w:r>
+        <w:rPr>
+          <w:rFonts w:ascii="Garamond" w:eastAsia="Garamond" w:hAnsi="Garamond" w:cs="Garamond"/>
+          <w:sz w:val="22"/>
+          <w:szCs w:val="22"/>
+        </w:rPr>
+        <w:t>doi</w:t>
+      </w:r>
+      <w:proofErr w:type="spellEnd"/>
+      <w:r>
+        <w:rPr>
+          <w:rFonts w:ascii="Garamond" w:eastAsia="Garamond" w:hAnsi="Garamond" w:cs="Garamond"/>
+          <w:sz w:val="22"/>
+          <w:szCs w:val="22"/>
+        </w:rPr>
+        <w:t xml:space="preserve">: </w:t>
+      </w:r>
+      <w:hyperlink r:id="rId14" w:history="1">
+        <w:r>
+          <w:rPr>
+            <w:rStyle w:val="Hyperlink"/>
+            <w:rFonts w:ascii="Garamond" w:eastAsia="Garamond" w:hAnsi="Garamond" w:cs="Garamond"/>
+            <w:sz w:val="22"/>
+            <w:szCs w:val="22"/>
+          </w:rPr>
+          <w:t>https://doi.org/10.1007/978-3-319-54226-3_3</w:t>
+        </w:r>
+      </w:hyperlink>
+    </w:p>
+    <w:p>
+      <w:pPr>
+        <w:rPr>
+          <w:rFonts w:ascii="Garamond" w:eastAsia="Garamond" w:hAnsi="Garamond" w:cs="Garamond"/>
+          <w:sz w:val="22"/>
+          <w:szCs w:val="22"/>
+        </w:rPr>
+      </w:pPr>
+    </w:p>
+    <w:p>
+      <w:pPr>
+        <w:rPr>
+          <w:rFonts w:ascii="Garamond" w:eastAsia="Garamond" w:hAnsi="Garamond" w:cs="Garamond"/>
+          <w:sz w:val="22"/>
+          <w:szCs w:val="22"/>
+        </w:rPr>
+      </w:pPr>
+      <w:r>
+        <w:rPr>
+          <w:rFonts w:ascii="Garamond" w:eastAsia="Garamond" w:hAnsi="Garamond" w:cs="Garamond"/>
+          <w:sz w:val="22"/>
+          <w:szCs w:val="22"/>
+        </w:rPr>
+        <w:t xml:space="preserve">Engle, J., </w:t>
+      </w:r>
+      <w:proofErr w:type="spellStart"/>
+      <w:r>
+        <w:rPr>
+          <w:rFonts w:ascii="Garamond" w:eastAsia="Garamond" w:hAnsi="Garamond" w:cs="Garamond"/>
+          <w:sz w:val="22"/>
+          <w:szCs w:val="22"/>
+        </w:rPr>
+        <w:t>Bermeo</w:t>
+      </w:r>
+      <w:proofErr w:type="spellEnd"/>
+      <w:r>
+        <w:rPr>
+          <w:rFonts w:ascii="Garamond" w:eastAsia="Garamond" w:hAnsi="Garamond" w:cs="Garamond"/>
+          <w:sz w:val="22"/>
+          <w:szCs w:val="22"/>
+        </w:rPr>
+        <w:t xml:space="preserve">, A., O’Brien, C. (2006). Straight from the Source: What Works for First-Generation College Students. Washington, DC: Pell Institute for the Study of Opportunity in Higher Education. Retrieved from </w:t>
+      </w:r>
+      <w:hyperlink r:id="rId15" w:history="1">
+        <w:r>
+          <w:rPr>
+            <w:rStyle w:val="Hyperlink"/>
+            <w:rFonts w:ascii="Garamond" w:eastAsia="Garamond" w:hAnsi="Garamond" w:cs="Garamond"/>
+            <w:sz w:val="22"/>
+            <w:szCs w:val="22"/>
+          </w:rPr>
+          <w:t>http://www.pellinstitute.org/downloads/publications-Straight_from_the_Source.pdf</w:t>
+        </w:r>
+      </w:hyperlink>
+    </w:p>
+    <w:p>
+      <w:pPr>
+        <w:rPr>
+          <w:rFonts w:ascii="Garamond" w:eastAsia="Garamond" w:hAnsi="Garamond" w:cs="Garamond"/>
+          <w:sz w:val="22"/>
+          <w:szCs w:val="22"/>
+        </w:rPr>
+      </w:pPr>
+    </w:p>
+    <w:p>
+      <w:pPr>
+        <w:rPr>
+          <w:rFonts w:ascii="Garamond" w:eastAsia="Garamond" w:hAnsi="Garamond" w:cs="Garamond"/>
+          <w:sz w:val="22"/>
+          <w:szCs w:val="22"/>
+        </w:rPr>
+      </w:pPr>
+      <w:r>
+        <w:rPr>
+          <w:rFonts w:ascii="Garamond" w:eastAsia="Garamond" w:hAnsi="Garamond" w:cs="Garamond"/>
+          <w:sz w:val="22"/>
+          <w:szCs w:val="22"/>
+        </w:rPr>
+        <w:t xml:space="preserve">Hillman, N. &amp; </w:t>
+      </w:r>
+      <w:proofErr w:type="spellStart"/>
+      <w:r>
+        <w:rPr>
+          <w:rFonts w:ascii="Garamond" w:eastAsia="Garamond" w:hAnsi="Garamond" w:cs="Garamond"/>
+          <w:sz w:val="22"/>
+          <w:szCs w:val="22"/>
+        </w:rPr>
+        <w:t>Weichman</w:t>
+      </w:r>
+      <w:proofErr w:type="spellEnd"/>
+      <w:r>
+        <w:rPr>
+          <w:rFonts w:ascii="Garamond" w:eastAsia="Garamond" w:hAnsi="Garamond" w:cs="Garamond"/>
+          <w:sz w:val="22"/>
+          <w:szCs w:val="22"/>
+        </w:rPr>
+        <w:t>, T. (2016).</w:t>
+      </w:r>
+      <w:r>
+        <w:rPr>
+          <w:rFonts w:ascii="Garamond" w:eastAsia="Garamond" w:hAnsi="Garamond" w:cs="Garamond"/>
+          <w:sz w:val="22"/>
+          <w:szCs w:val="22"/>
+        </w:rPr>
+        <w:t xml:space="preserve"> Education Deserts: The Continued Significance of “Place” in the Twenty-First Century. </w:t>
+      </w:r>
+      <w:r>
+        <w:rPr>
+          <w:rFonts w:ascii="Garamond" w:eastAsia="Garamond" w:hAnsi="Garamond" w:cs="Garamond"/>
+          <w:i/>
+          <w:sz w:val="22"/>
+          <w:szCs w:val="22"/>
+        </w:rPr>
+        <w:t>Viewpoints: Voices from the Field</w:t>
+      </w:r>
+      <w:r>
+        <w:rPr>
+          <w:rFonts w:ascii="Garamond" w:eastAsia="Garamond" w:hAnsi="Garamond" w:cs="Garamond"/>
+          <w:sz w:val="22"/>
+          <w:szCs w:val="22"/>
+        </w:rPr>
+        <w:t xml:space="preserve">. Washington, DC: American Council on Education. Retrieved from </w:t>
+      </w:r>
+      <w:hyperlink r:id="rId16" w:history="1">
+        <w:r>
+          <w:rPr>
+            <w:rStyle w:val="Hyperlink"/>
+            <w:rFonts w:ascii="Garamond" w:eastAsia="Garamond" w:hAnsi="Garamond" w:cs="Garamond"/>
+            <w:sz w:val="22"/>
+            <w:szCs w:val="22"/>
+          </w:rPr>
+          <w:t>http://www.acenet.edu/news-room/Documents/Education-Deserts-The-Continued-Significance-of-Place-in-the-Twenty-First-Century.pdf</w:t>
+        </w:r>
+      </w:hyperlink>
+    </w:p>
+    <w:p>
+      <w:pPr>
+        <w:rPr>
+          <w:rFonts w:ascii="Garamond" w:eastAsia="Garamond" w:hAnsi="Garamond" w:cs="Garamond"/>
+          <w:sz w:val="22"/>
+          <w:szCs w:val="22"/>
+        </w:rPr>
+      </w:pPr>
+    </w:p>
+    <w:p>
+      <w:pPr>
+        <w:rPr>
+          <w:rFonts w:ascii="Garamond" w:eastAsia="Garamond" w:hAnsi="Garamond" w:cs="Garamond"/>
+          <w:sz w:val="22"/>
+          <w:szCs w:val="22"/>
+        </w:rPr>
+      </w:pPr>
+      <w:proofErr w:type="spellStart"/>
+      <w:r>
+        <w:rPr>
+          <w:rFonts w:ascii="Garamond" w:eastAsia="Garamond" w:hAnsi="Garamond" w:cs="Garamond"/>
+          <w:sz w:val="22"/>
+          <w:szCs w:val="22"/>
+        </w:rPr>
+        <w:t>Nagappan</w:t>
+      </w:r>
+      <w:proofErr w:type="spellEnd"/>
+      <w:r>
+        <w:rPr>
+          <w:rFonts w:ascii="Garamond" w:eastAsia="Garamond" w:hAnsi="Garamond" w:cs="Garamond"/>
+          <w:sz w:val="22"/>
+          <w:szCs w:val="22"/>
+        </w:rPr>
+        <w:t>,</w:t>
+      </w:r>
+      <w:r>
+        <w:rPr>
+          <w:rFonts w:ascii="Garamond" w:eastAsia="Garamond" w:hAnsi="Garamond" w:cs="Garamond"/>
+          <w:sz w:val="22"/>
+          <w:szCs w:val="22"/>
+        </w:rPr>
+        <w:t xml:space="preserve"> </w:t>
+      </w:r>
+      <w:r>
+        <w:rPr>
+          <w:rFonts w:ascii="Garamond" w:eastAsia="Garamond" w:hAnsi="Garamond" w:cs="Garamond"/>
+          <w:sz w:val="22"/>
+          <w:szCs w:val="22"/>
+        </w:rPr>
+        <w:t>N.</w:t>
+      </w:r>
+      <w:r>
+        <w:rPr>
+          <w:rFonts w:ascii="Garamond" w:eastAsia="Garamond" w:hAnsi="Garamond" w:cs="Garamond"/>
+          <w:sz w:val="22"/>
+          <w:szCs w:val="22"/>
+        </w:rPr>
+        <w:t>, Williams</w:t>
+      </w:r>
+      <w:r>
+        <w:rPr>
+          <w:rFonts w:ascii="Garamond" w:eastAsia="Garamond" w:hAnsi="Garamond" w:cs="Garamond"/>
+          <w:sz w:val="22"/>
+          <w:szCs w:val="22"/>
+        </w:rPr>
+        <w:t>, L.</w:t>
+      </w:r>
+      <w:r>
+        <w:rPr>
+          <w:rFonts w:ascii="Garamond" w:eastAsia="Garamond" w:hAnsi="Garamond" w:cs="Garamond"/>
+          <w:sz w:val="22"/>
+          <w:szCs w:val="22"/>
+        </w:rPr>
+        <w:t xml:space="preserve">, </w:t>
+      </w:r>
+      <w:proofErr w:type="spellStart"/>
+      <w:r>
+        <w:rPr>
+          <w:rFonts w:ascii="Garamond" w:eastAsia="Garamond" w:hAnsi="Garamond" w:cs="Garamond"/>
+          <w:sz w:val="22"/>
+          <w:szCs w:val="22"/>
+        </w:rPr>
+        <w:t>Ferzli</w:t>
+      </w:r>
+      <w:proofErr w:type="spellEnd"/>
+      <w:r>
+        <w:rPr>
+          <w:rFonts w:ascii="Garamond" w:eastAsia="Garamond" w:hAnsi="Garamond" w:cs="Garamond"/>
+          <w:sz w:val="22"/>
+          <w:szCs w:val="22"/>
+        </w:rPr>
+        <w:t>, M.</w:t>
+      </w:r>
+      <w:r>
+        <w:rPr>
+          <w:rFonts w:ascii="Garamond" w:eastAsia="Garamond" w:hAnsi="Garamond" w:cs="Garamond"/>
+          <w:sz w:val="22"/>
+          <w:szCs w:val="22"/>
+        </w:rPr>
+        <w:t>, Wiebe</w:t>
+      </w:r>
+      <w:r>
+        <w:rPr>
+          <w:rFonts w:ascii="Garamond" w:eastAsia="Garamond" w:hAnsi="Garamond" w:cs="Garamond"/>
+          <w:sz w:val="22"/>
+          <w:szCs w:val="22"/>
+        </w:rPr>
+        <w:t>, E.</w:t>
+      </w:r>
+      <w:r>
+        <w:rPr>
+          <w:rFonts w:ascii="Garamond" w:eastAsia="Garamond" w:hAnsi="Garamond" w:cs="Garamond"/>
+          <w:sz w:val="22"/>
+          <w:szCs w:val="22"/>
+        </w:rPr>
+        <w:t>, Yang</w:t>
+      </w:r>
+      <w:r>
+        <w:rPr>
+          <w:rFonts w:ascii="Garamond" w:eastAsia="Garamond" w:hAnsi="Garamond" w:cs="Garamond"/>
+          <w:sz w:val="22"/>
+          <w:szCs w:val="22"/>
+        </w:rPr>
+        <w:t>, K.</w:t>
+      </w:r>
+      <w:r>
+        <w:rPr>
+          <w:rFonts w:ascii="Garamond" w:eastAsia="Garamond" w:hAnsi="Garamond" w:cs="Garamond"/>
+          <w:sz w:val="22"/>
+          <w:szCs w:val="22"/>
+        </w:rPr>
+        <w:t>, Miller</w:t>
+      </w:r>
+      <w:r>
+        <w:rPr>
+          <w:rFonts w:ascii="Garamond" w:eastAsia="Garamond" w:hAnsi="Garamond" w:cs="Garamond"/>
+          <w:sz w:val="22"/>
+          <w:szCs w:val="22"/>
+        </w:rPr>
+        <w:t>, C.</w:t>
+      </w:r>
+      <w:r>
+        <w:rPr>
+          <w:rFonts w:ascii="Garamond" w:eastAsia="Garamond" w:hAnsi="Garamond" w:cs="Garamond"/>
+          <w:sz w:val="22"/>
+          <w:szCs w:val="22"/>
+        </w:rPr>
+        <w:t xml:space="preserve">, </w:t>
+      </w:r>
+      <w:r>
+        <w:rPr>
+          <w:rFonts w:ascii="Garamond" w:eastAsia="Garamond" w:hAnsi="Garamond" w:cs="Garamond"/>
+          <w:sz w:val="22"/>
+          <w:szCs w:val="22"/>
+        </w:rPr>
+        <w:t>&amp;</w:t>
+      </w:r>
+      <w:r>
+        <w:rPr>
+          <w:rFonts w:ascii="Garamond" w:eastAsia="Garamond" w:hAnsi="Garamond" w:cs="Garamond"/>
+          <w:sz w:val="22"/>
+          <w:szCs w:val="22"/>
+        </w:rPr>
+        <w:t xml:space="preserve"> </w:t>
+      </w:r>
+      <w:proofErr w:type="spellStart"/>
+      <w:r>
+        <w:rPr>
+          <w:rFonts w:ascii="Garamond" w:eastAsia="Garamond" w:hAnsi="Garamond" w:cs="Garamond"/>
+          <w:sz w:val="22"/>
+          <w:szCs w:val="22"/>
+        </w:rPr>
+        <w:t>Balik</w:t>
+      </w:r>
+      <w:proofErr w:type="spellEnd"/>
+      <w:r>
+        <w:rPr>
+          <w:rFonts w:ascii="Garamond" w:eastAsia="Garamond" w:hAnsi="Garamond" w:cs="Garamond"/>
+          <w:sz w:val="22"/>
+          <w:szCs w:val="22"/>
+        </w:rPr>
+        <w:t>, S</w:t>
+      </w:r>
+      <w:r>
+        <w:rPr>
+          <w:rFonts w:ascii="Garamond" w:eastAsia="Garamond" w:hAnsi="Garamond" w:cs="Garamond"/>
+          <w:sz w:val="22"/>
+          <w:szCs w:val="22"/>
+        </w:rPr>
+        <w:t xml:space="preserve">. </w:t>
+      </w:r>
+      <w:r>
+        <w:rPr>
+          <w:rFonts w:ascii="Garamond" w:eastAsia="Garamond" w:hAnsi="Garamond" w:cs="Garamond"/>
+          <w:sz w:val="22"/>
+          <w:szCs w:val="22"/>
+        </w:rPr>
+        <w:t>(</w:t>
+      </w:r>
+      <w:r>
+        <w:rPr>
+          <w:rFonts w:ascii="Garamond" w:eastAsia="Garamond" w:hAnsi="Garamond" w:cs="Garamond"/>
+          <w:sz w:val="22"/>
+          <w:szCs w:val="22"/>
+        </w:rPr>
+        <w:t>2003</w:t>
+      </w:r>
+      <w:r>
+        <w:rPr>
+          <w:rFonts w:ascii="Garamond" w:eastAsia="Garamond" w:hAnsi="Garamond" w:cs="Garamond"/>
+          <w:sz w:val="22"/>
+          <w:szCs w:val="22"/>
+        </w:rPr>
+        <w:t>)</w:t>
+      </w:r>
+      <w:r>
+        <w:rPr>
+          <w:rFonts w:ascii="Garamond" w:eastAsia="Garamond" w:hAnsi="Garamond" w:cs="Garamond"/>
+          <w:sz w:val="22"/>
+          <w:szCs w:val="22"/>
+        </w:rPr>
+        <w:t>. Improving the CS1 experience with pair programming. In </w:t>
+      </w:r>
+      <w:r>
+        <w:rPr>
+          <w:rFonts w:ascii="Garamond" w:eastAsia="Garamond" w:hAnsi="Garamond" w:cs="Garamond"/>
+          <w:i/>
+          <w:iCs/>
+          <w:sz w:val="22"/>
+          <w:szCs w:val="22"/>
+        </w:rPr>
+        <w:t>Proceedings of the 34th SIGCSE technical symposium on Computer science education</w:t>
+      </w:r>
+      <w:r>
+        <w:rPr>
+          <w:rFonts w:ascii="Garamond" w:eastAsia="Garamond" w:hAnsi="Garamond" w:cs="Garamond"/>
+          <w:sz w:val="22"/>
+          <w:szCs w:val="22"/>
+        </w:rPr>
+        <w:t> (SIGCSE '03). ACM, New York, NY, USA, 359-362. DOI=http://dx.doi.org/10.1145/611892.612006</w:t>
+      </w:r>
+    </w:p>
+    <w:p>
+      <w:pPr>
+        <w:rPr>
+          <w:rFonts w:ascii="Garamond" w:eastAsia="Garamond" w:hAnsi="Garamond" w:cs="Garamond"/>
+          <w:sz w:val="22"/>
+          <w:szCs w:val="22"/>
+        </w:rPr>
+      </w:pPr>
+    </w:p>
+    <w:p>
+      <w:pPr>
+        <w:rPr>
+          <w:rFonts w:ascii="Garamond" w:eastAsia="Garamond" w:hAnsi="Garamond" w:cs="Garamond"/>
+          <w:sz w:val="22"/>
+          <w:szCs w:val="22"/>
+        </w:rPr>
+      </w:pPr>
+      <w:r>
+        <w:rPr>
+          <w:rFonts w:ascii="Garamond" w:eastAsia="Garamond" w:hAnsi="Garamond" w:cs="Garamond"/>
+          <w:sz w:val="22"/>
+          <w:szCs w:val="22"/>
+        </w:rPr>
+        <w:t>Oregon State University (2017).</w:t>
+      </w:r>
+      <w:r>
+        <w:rPr>
+          <w:rFonts w:ascii="Garamond" w:eastAsia="Garamond" w:hAnsi="Garamond" w:cs="Garamond"/>
+          <w:sz w:val="22"/>
+          <w:szCs w:val="22"/>
+        </w:rPr>
+        <w:t xml:space="preserve"> </w:t>
+      </w:r>
+      <w:r>
+        <w:rPr>
+          <w:rFonts w:ascii="Garamond" w:eastAsia="Garamond" w:hAnsi="Garamond" w:cs="Garamond"/>
+          <w:sz w:val="22"/>
+          <w:szCs w:val="22"/>
+        </w:rPr>
+        <w:t>Oregon State University Mission Statement</w:t>
+      </w:r>
+      <w:r>
+        <w:rPr>
+          <w:rFonts w:ascii="Garamond" w:eastAsia="Garamond" w:hAnsi="Garamond" w:cs="Garamond"/>
+          <w:sz w:val="22"/>
+          <w:szCs w:val="22"/>
+        </w:rPr>
+        <w:t xml:space="preserve">. Retrieved from </w:t>
+      </w:r>
+      <w:hyperlink r:id="rId17" w:history="1">
+        <w:r>
+          <w:rPr>
+            <w:rStyle w:val="Hyperlink"/>
+            <w:rFonts w:ascii="Garamond" w:eastAsia="Garamond" w:hAnsi="Garamond" w:cs="Garamond"/>
+            <w:sz w:val="22"/>
+            <w:szCs w:val="22"/>
+          </w:rPr>
+          <w:t>http://leadership.oregonstate.edu/trustees/oregon-state-university-mission-statement</w:t>
+        </w:r>
+      </w:hyperlink>
+    </w:p>
+    <w:p>
+      <w:pPr>
+        <w:rPr>
+          <w:rFonts w:ascii="Garamond" w:eastAsia="Garamond" w:hAnsi="Garamond" w:cs="Garamond"/>
+          <w:sz w:val="22"/>
+          <w:szCs w:val="22"/>
+        </w:rPr>
+      </w:pPr>
+    </w:p>
+    <w:p>
+      <w:pPr>
+        <w:rPr>
+          <w:rFonts w:ascii="Garamond" w:eastAsia="Garamond" w:hAnsi="Garamond" w:cs="Garamond"/>
+          <w:sz w:val="22"/>
+          <w:szCs w:val="22"/>
+        </w:rPr>
+      </w:pPr>
+      <w:r>
+        <w:rPr>
+          <w:rFonts w:ascii="Garamond" w:eastAsia="Garamond" w:hAnsi="Garamond" w:cs="Garamond"/>
+          <w:sz w:val="22"/>
+          <w:szCs w:val="22"/>
+        </w:rPr>
+        <w:t xml:space="preserve">Wilson, C., </w:t>
+      </w:r>
+      <w:proofErr w:type="spellStart"/>
+      <w:r>
+        <w:rPr>
+          <w:rFonts w:ascii="Garamond" w:eastAsia="Garamond" w:hAnsi="Garamond" w:cs="Garamond"/>
+          <w:sz w:val="22"/>
+          <w:szCs w:val="22"/>
+        </w:rPr>
+        <w:t>Sudol</w:t>
+      </w:r>
+      <w:proofErr w:type="spellEnd"/>
+      <w:r>
+        <w:rPr>
+          <w:rFonts w:ascii="Garamond" w:eastAsia="Garamond" w:hAnsi="Garamond" w:cs="Garamond"/>
+          <w:sz w:val="22"/>
+          <w:szCs w:val="22"/>
+        </w:rPr>
+        <w:t>, L. A., Stephenson, C. &amp; Stehlik, M. 2010. Running on Empty: The Failure to Teach K-12 Computer Science in the Digital Age. The Association for Computing Machinery &amp; The Comput</w:t>
+      </w:r>
+      <w:r>
+        <w:rPr>
+          <w:rFonts w:ascii="Garamond" w:eastAsia="Garamond" w:hAnsi="Garamond" w:cs="Garamond"/>
+          <w:sz w:val="22"/>
+          <w:szCs w:val="22"/>
+        </w:rPr>
+        <w:t>er Science Teachers Association.</w:t>
+      </w:r>
+      <w:r>
+        <w:rPr>
+          <w:rFonts w:ascii="Garamond" w:eastAsia="Garamond" w:hAnsi="Garamond" w:cs="Garamond"/>
+          <w:sz w:val="22"/>
+          <w:szCs w:val="22"/>
+        </w:rPr>
+        <w:t xml:space="preserve"> </w:t>
+      </w:r>
+      <w:r>
+        <w:rPr>
+          <w:rFonts w:ascii="Garamond" w:eastAsia="Garamond" w:hAnsi="Garamond" w:cs="Garamond"/>
+          <w:sz w:val="22"/>
+          <w:szCs w:val="22"/>
+        </w:rPr>
+        <w:t>Retrieved from</w:t>
+      </w:r>
+      <w:r>
+        <w:rPr>
+          <w:rFonts w:ascii="Garamond" w:eastAsia="Garamond" w:hAnsi="Garamond" w:cs="Garamond"/>
+          <w:sz w:val="22"/>
+          <w:szCs w:val="22"/>
+        </w:rPr>
+        <w:t xml:space="preserve"> http://runningonempty.acm.org/fullreport2.pdf</w:t>
+      </w:r>
+    </w:p>
+    <w:p>
+      <w:pPr>
+        <w:rPr>
+          <w:rFonts w:ascii="Garamond" w:eastAsia="Garamond" w:hAnsi="Garamond" w:cs="Garamond"/>
+          <w:sz w:val="22"/>
+          <w:szCs w:val="22"/>
+        </w:rPr>
+      </w:pPr>
+    </w:p>
+    <w:p>
+      <w:pPr>
         <w:rPr>
           <w:rFonts w:ascii="Garamond" w:eastAsia="Garamond" w:hAnsi="Garamond" w:cs="Garamond"/>
           <w:sz w:val="22"/>
@@ -4056,7 +5767,7 @@
       </w:pPr>
     </w:p>
     <w:sectPr>
-      <w:footerReference w:type="default" r:id="rId10"/>
+      <w:footerReference w:type="default" r:id="rId18"/>
       <w:pgSz w:w="12240" w:h="15840"/>
       <w:pgMar w:top="1152" w:right="1440" w:bottom="1152" w:left="1440" w:header="0" w:footer="720" w:gutter="0"/>
       <w:pgNumType w:start="1"/>
@@ -4111,6 +5822,7 @@
     <w:r>
       <w:rPr>
         <w:rFonts w:ascii="Garamond" w:eastAsia="Garamond" w:hAnsi="Garamond" w:cs="Garamond"/>
+        <w:color w:val="000000"/>
         <w:sz w:val="20"/>
         <w:szCs w:val="20"/>
       </w:rPr>
@@ -4128,10 +5840,11 @@
       <w:rPr>
         <w:rFonts w:ascii="Garamond" w:eastAsia="Garamond" w:hAnsi="Garamond" w:cs="Garamond"/>
         <w:noProof/>
+        <w:color w:val="000000"/>
         <w:sz w:val="20"/>
         <w:szCs w:val="20"/>
       </w:rPr>
-      <w:t>7</w:t>
+      <w:t>8</w:t>
     </w:r>
     <w:r>
       <w:rPr>
@@ -5639,6 +7352,21 @@
   </w:latentStyles>
   <w:style w:type="paragraph" w:default="1" w:styleId="Normal">
     <w:name w:val="Normal"/>
+    <w:qFormat/>
+    <w:rsid w:val="00395331"/>
+    <w:pPr>
+      <w:widowControl/>
+      <w:pBdr>
+        <w:top w:val="none" w:sz="0" w:space="0" w:color="auto"/>
+        <w:left w:val="none" w:sz="0" w:space="0" w:color="auto"/>
+        <w:bottom w:val="none" w:sz="0" w:space="0" w:color="auto"/>
+        <w:right w:val="none" w:sz="0" w:space="0" w:color="auto"/>
+        <w:between w:val="none" w:sz="0" w:space="0" w:color="auto"/>
+      </w:pBdr>
+    </w:pPr>
+    <w:rPr>
+      <w:color w:val="auto"/>
+    </w:rPr>
   </w:style>
   <w:style w:type="paragraph" w:styleId="Heading1">
     <w:name w:val="heading 1"/>
@@ -5647,11 +7375,20 @@
     <w:pPr>
       <w:keepNext/>
       <w:keepLines/>
+      <w:widowControl w:val="0"/>
+      <w:pBdr>
+        <w:top w:val="nil"/>
+        <w:left w:val="nil"/>
+        <w:bottom w:val="nil"/>
+        <w:right w:val="nil"/>
+        <w:between w:val="nil"/>
+      </w:pBdr>
       <w:spacing w:before="480" w:after="120"/>
       <w:outlineLvl w:val="0"/>
     </w:pPr>
     <w:rPr>
       <w:b/>
+      <w:color w:val="000000"/>
       <w:sz w:val="48"/>
       <w:szCs w:val="48"/>
     </w:rPr>
@@ -5663,11 +7400,20 @@
     <w:pPr>
       <w:keepNext/>
       <w:keepLines/>
+      <w:widowControl w:val="0"/>
+      <w:pBdr>
+        <w:top w:val="nil"/>
+        <w:left w:val="nil"/>
+        <w:bottom w:val="nil"/>
+        <w:right w:val="nil"/>
+        <w:between w:val="nil"/>
+      </w:pBdr>
       <w:spacing w:before="360" w:after="80"/>
       <w:outlineLvl w:val="1"/>
     </w:pPr>
     <w:rPr>
       <w:b/>
+      <w:color w:val="000000"/>
       <w:sz w:val="36"/>
       <w:szCs w:val="36"/>
     </w:rPr>
@@ -5679,11 +7425,20 @@
     <w:pPr>
       <w:keepNext/>
       <w:keepLines/>
+      <w:widowControl w:val="0"/>
+      <w:pBdr>
+        <w:top w:val="nil"/>
+        <w:left w:val="nil"/>
+        <w:bottom w:val="nil"/>
+        <w:right w:val="nil"/>
+        <w:between w:val="nil"/>
+      </w:pBdr>
       <w:spacing w:before="280" w:after="80"/>
       <w:outlineLvl w:val="2"/>
     </w:pPr>
     <w:rPr>
       <w:b/>
+      <w:color w:val="000000"/>
       <w:sz w:val="28"/>
       <w:szCs w:val="28"/>
     </w:rPr>
@@ -5695,11 +7450,20 @@
     <w:pPr>
       <w:keepNext/>
       <w:keepLines/>
+      <w:widowControl w:val="0"/>
+      <w:pBdr>
+        <w:top w:val="nil"/>
+        <w:left w:val="nil"/>
+        <w:bottom w:val="nil"/>
+        <w:right w:val="nil"/>
+        <w:between w:val="nil"/>
+      </w:pBdr>
       <w:spacing w:before="240" w:after="40"/>
       <w:outlineLvl w:val="3"/>
     </w:pPr>
     <w:rPr>
       <w:b/>
+      <w:color w:val="000000"/>
     </w:rPr>
   </w:style>
   <w:style w:type="paragraph" w:styleId="Heading5">
@@ -5709,11 +7473,20 @@
     <w:pPr>
       <w:keepNext/>
       <w:keepLines/>
+      <w:widowControl w:val="0"/>
+      <w:pBdr>
+        <w:top w:val="nil"/>
+        <w:left w:val="nil"/>
+        <w:bottom w:val="nil"/>
+        <w:right w:val="nil"/>
+        <w:between w:val="nil"/>
+      </w:pBdr>
       <w:spacing w:before="220" w:after="40"/>
       <w:outlineLvl w:val="4"/>
     </w:pPr>
     <w:rPr>
       <w:b/>
+      <w:color w:val="000000"/>
       <w:sz w:val="22"/>
       <w:szCs w:val="22"/>
     </w:rPr>
@@ -5725,11 +7498,20 @@
     <w:pPr>
       <w:keepNext/>
       <w:keepLines/>
+      <w:widowControl w:val="0"/>
+      <w:pBdr>
+        <w:top w:val="nil"/>
+        <w:left w:val="nil"/>
+        <w:bottom w:val="nil"/>
+        <w:right w:val="nil"/>
+        <w:between w:val="nil"/>
+      </w:pBdr>
       <w:spacing w:before="200" w:after="40"/>
       <w:outlineLvl w:val="5"/>
     </w:pPr>
     <w:rPr>
       <w:b/>
+      <w:color w:val="000000"/>
       <w:sz w:val="20"/>
       <w:szCs w:val="20"/>
     </w:rPr>
@@ -5767,10 +7549,19 @@
     <w:pPr>
       <w:keepNext/>
       <w:keepLines/>
+      <w:widowControl w:val="0"/>
+      <w:pBdr>
+        <w:top w:val="nil"/>
+        <w:left w:val="nil"/>
+        <w:bottom w:val="nil"/>
+        <w:right w:val="nil"/>
+        <w:between w:val="nil"/>
+      </w:pBdr>
       <w:spacing w:before="480" w:after="120"/>
     </w:pPr>
     <w:rPr>
       <w:b/>
+      <w:color w:val="000000"/>
       <w:sz w:val="72"/>
       <w:szCs w:val="72"/>
     </w:rPr>
@@ -5782,6 +7573,14 @@
     <w:pPr>
       <w:keepNext/>
       <w:keepLines/>
+      <w:widowControl w:val="0"/>
+      <w:pBdr>
+        <w:top w:val="nil"/>
+        <w:left w:val="nil"/>
+        <w:bottom w:val="nil"/>
+        <w:right w:val="nil"/>
+        <w:between w:val="nil"/>
+      </w:pBdr>
       <w:spacing w:before="360" w:after="80"/>
     </w:pPr>
     <w:rPr>
@@ -5813,9 +7612,20 @@
     <w:qFormat/>
     <w:rsid w:val="00292472"/>
     <w:pPr>
+      <w:widowControl w:val="0"/>
+      <w:pBdr>
+        <w:top w:val="nil"/>
+        <w:left w:val="nil"/>
+        <w:bottom w:val="nil"/>
+        <w:right w:val="nil"/>
+        <w:between w:val="nil"/>
+      </w:pBdr>
       <w:ind w:left="720"/>
       <w:contextualSpacing/>
     </w:pPr>
+    <w:rPr>
+      <w:color w:val="000000"/>
+    </w:rPr>
   </w:style>
   <w:style w:type="character" w:styleId="Hyperlink">
     <w:name w:val="Hyperlink"/>

</xml_diff>

<commit_message>
Section 3, Accreditation: Clean up paragraph spacing
</commit_message>
<xml_diff>
--- a/assets/HECC New Academic Program Proposal.docx
+++ b/assets/HECC New Academic Program Proposal.docx
@@ -315,21 +315,7 @@
         <w:rPr>
           <w:rFonts w:ascii="Garamond" w:eastAsia="Garamond" w:hAnsi="Garamond" w:cs="Garamond"/>
         </w:rPr>
-        <w:t xml:space="preserve">e communication skills, methodologies, tools, technologies, teamwork, professional practice, design, and architectures critical for building scalable, long-lasting software systems. The program emphasizes these software engineering principles </w:t>
-      </w:r>
-      <w:proofErr w:type="gramStart"/>
-      <w:r>
-        <w:rPr>
-          <w:rFonts w:ascii="Garamond" w:eastAsia="Garamond" w:hAnsi="Garamond" w:cs="Garamond"/>
-        </w:rPr>
-        <w:t>over,  but</w:t>
-      </w:r>
-      <w:proofErr w:type="gramEnd"/>
-      <w:r>
-        <w:rPr>
-          <w:rFonts w:ascii="Garamond" w:eastAsia="Garamond" w:hAnsi="Garamond" w:cs="Garamond"/>
-        </w:rPr>
-        <w:t xml:space="preserve"> no</w:t>
+        <w:t>e communication skills, methodologies, tools, technologies, teamwork, professional practice, design, and architectures critical for building scalable, long-lasting software systems. The program emphasizes these software engineering principles over,  but no</w:t>
       </w:r>
       <w:r>
         <w:rPr>
@@ -817,19 +803,8 @@
                 <w:sz w:val="20"/>
                 <w:szCs w:val="20"/>
               </w:rPr>
-              <w:t xml:space="preserve">15 </w:t>
-            </w:r>
-            <w:proofErr w:type="spellStart"/>
-            <w:r>
-              <w:rPr>
-                <w:rFonts w:ascii="Calibri" w:eastAsia="Calibri" w:hAnsi="Calibri" w:cs="Calibri"/>
-                <w:b/>
-                <w:sz w:val="20"/>
-                <w:szCs w:val="20"/>
-              </w:rPr>
-              <w:t>cr</w:t>
-            </w:r>
-            <w:proofErr w:type="spellEnd"/>
+              <w:t>15 cr</w:t>
+            </w:r>
           </w:p>
           <w:p>
             <w:pPr>
@@ -956,19 +931,8 @@
                 <w:sz w:val="20"/>
                 <w:szCs w:val="20"/>
               </w:rPr>
-              <w:t xml:space="preserve">13 </w:t>
-            </w:r>
-            <w:proofErr w:type="spellStart"/>
-            <w:r>
-              <w:rPr>
-                <w:rFonts w:ascii="Calibri" w:eastAsia="Calibri" w:hAnsi="Calibri" w:cs="Calibri"/>
-                <w:b/>
-                <w:sz w:val="20"/>
-                <w:szCs w:val="20"/>
-              </w:rPr>
-              <w:t>cr</w:t>
-            </w:r>
-            <w:proofErr w:type="spellEnd"/>
+              <w:t>13 cr</w:t>
+            </w:r>
           </w:p>
           <w:p>
             <w:pPr>
@@ -1104,19 +1068,8 @@
                 <w:sz w:val="20"/>
                 <w:szCs w:val="20"/>
               </w:rPr>
-              <w:t xml:space="preserve">15 </w:t>
-            </w:r>
-            <w:proofErr w:type="spellStart"/>
-            <w:r>
-              <w:rPr>
-                <w:rFonts w:ascii="Calibri" w:eastAsia="Calibri" w:hAnsi="Calibri" w:cs="Calibri"/>
-                <w:b/>
-                <w:sz w:val="20"/>
-                <w:szCs w:val="20"/>
-              </w:rPr>
-              <w:t>cr</w:t>
-            </w:r>
-            <w:proofErr w:type="spellEnd"/>
+              <w:t>15 cr</w:t>
+            </w:r>
           </w:p>
           <w:p>
             <w:pPr>
@@ -1388,19 +1341,8 @@
                 <w:sz w:val="20"/>
                 <w:szCs w:val="20"/>
               </w:rPr>
-              <w:t xml:space="preserve">15 </w:t>
-            </w:r>
-            <w:proofErr w:type="spellStart"/>
-            <w:r>
-              <w:rPr>
-                <w:rFonts w:ascii="Calibri" w:eastAsia="Calibri" w:hAnsi="Calibri" w:cs="Calibri"/>
-                <w:b/>
-                <w:sz w:val="20"/>
-                <w:szCs w:val="20"/>
-              </w:rPr>
-              <w:t>cr</w:t>
-            </w:r>
-            <w:proofErr w:type="spellEnd"/>
+              <w:t>15 cr</w:t>
+            </w:r>
           </w:p>
           <w:p>
             <w:pPr>
@@ -1575,7 +1517,6 @@
               </w:rPr>
               <w:t xml:space="preserve"> </w:t>
             </w:r>
-            <w:proofErr w:type="spellStart"/>
             <w:r>
               <w:rPr>
                 <w:rFonts w:ascii="Calibri" w:eastAsia="Calibri" w:hAnsi="Calibri" w:cs="Calibri"/>
@@ -1585,7 +1526,6 @@
               </w:rPr>
               <w:t>cr</w:t>
             </w:r>
-            <w:proofErr w:type="spellEnd"/>
           </w:p>
           <w:p>
             <w:pPr>
@@ -1749,19 +1689,8 @@
                 <w:sz w:val="20"/>
                 <w:szCs w:val="20"/>
               </w:rPr>
-              <w:t xml:space="preserve">16 </w:t>
-            </w:r>
-            <w:proofErr w:type="spellStart"/>
-            <w:r>
-              <w:rPr>
-                <w:rFonts w:ascii="Calibri" w:eastAsia="Calibri" w:hAnsi="Calibri" w:cs="Calibri"/>
-                <w:b/>
-                <w:sz w:val="20"/>
-                <w:szCs w:val="20"/>
-              </w:rPr>
-              <w:t>cr</w:t>
-            </w:r>
-            <w:proofErr w:type="spellEnd"/>
+              <w:t>16 cr</w:t>
+            </w:r>
           </w:p>
           <w:p>
             <w:pPr>
@@ -1902,19 +1831,8 @@
                 <w:sz w:val="20"/>
                 <w:szCs w:val="20"/>
               </w:rPr>
-              <w:t xml:space="preserve">16 </w:t>
-            </w:r>
-            <w:proofErr w:type="spellStart"/>
-            <w:r>
-              <w:rPr>
-                <w:rFonts w:ascii="Calibri" w:eastAsia="Calibri" w:hAnsi="Calibri" w:cs="Calibri"/>
-                <w:b/>
-                <w:sz w:val="20"/>
-                <w:szCs w:val="20"/>
-              </w:rPr>
-              <w:t>cr</w:t>
-            </w:r>
-            <w:proofErr w:type="spellEnd"/>
+              <w:t>16 cr</w:t>
+            </w:r>
           </w:p>
           <w:p>
             <w:pPr>
@@ -2054,19 +1972,8 @@
                 <w:sz w:val="20"/>
                 <w:szCs w:val="20"/>
               </w:rPr>
-              <w:t xml:space="preserve">16 </w:t>
-            </w:r>
-            <w:proofErr w:type="spellStart"/>
-            <w:r>
-              <w:rPr>
-                <w:rFonts w:ascii="Calibri" w:eastAsia="Calibri" w:hAnsi="Calibri" w:cs="Calibri"/>
-                <w:b/>
-                <w:sz w:val="20"/>
-                <w:szCs w:val="20"/>
-              </w:rPr>
-              <w:t>cr</w:t>
-            </w:r>
-            <w:proofErr w:type="spellEnd"/>
+              <w:t>16 cr</w:t>
+            </w:r>
           </w:p>
           <w:p>
             <w:pPr>
@@ -2202,19 +2109,8 @@
                 <w:sz w:val="20"/>
                 <w:szCs w:val="20"/>
               </w:rPr>
-              <w:t xml:space="preserve">16 </w:t>
-            </w:r>
-            <w:proofErr w:type="spellStart"/>
-            <w:r>
-              <w:rPr>
-                <w:rFonts w:ascii="Calibri" w:eastAsia="Calibri" w:hAnsi="Calibri" w:cs="Calibri"/>
-                <w:b/>
-                <w:sz w:val="20"/>
-                <w:szCs w:val="20"/>
-              </w:rPr>
-              <w:t>cr</w:t>
-            </w:r>
-            <w:proofErr w:type="spellEnd"/>
+              <w:t>16 cr</w:t>
+            </w:r>
           </w:p>
           <w:p>
             <w:pPr>
@@ -2359,19 +2255,8 @@
                 <w:sz w:val="20"/>
                 <w:szCs w:val="20"/>
               </w:rPr>
-              <w:t xml:space="preserve">15 </w:t>
-            </w:r>
-            <w:proofErr w:type="spellStart"/>
-            <w:r>
-              <w:rPr>
-                <w:rFonts w:ascii="Calibri" w:eastAsia="Calibri" w:hAnsi="Calibri" w:cs="Calibri"/>
-                <w:b/>
-                <w:sz w:val="20"/>
-                <w:szCs w:val="20"/>
-              </w:rPr>
-              <w:t>cr</w:t>
-            </w:r>
-            <w:proofErr w:type="spellEnd"/>
+              <w:t>15 cr</w:t>
+            </w:r>
           </w:p>
           <w:p>
             <w:pPr>
@@ -2433,25 +2318,7 @@
                 <w:sz w:val="20"/>
                 <w:szCs w:val="20"/>
               </w:rPr>
-              <w:t>CS 391#: Social and Ethical Issues in Computer Science (3) (</w:t>
-            </w:r>
-            <w:proofErr w:type="spellStart"/>
-            <w:r>
-              <w:rPr>
-                <w:rFonts w:ascii="Calibri" w:eastAsia="Calibri" w:hAnsi="Calibri" w:cs="Calibri"/>
-                <w:sz w:val="20"/>
-                <w:szCs w:val="20"/>
-              </w:rPr>
-              <w:t>Bacc</w:t>
-            </w:r>
-            <w:proofErr w:type="spellEnd"/>
-            <w:r>
-              <w:rPr>
-                <w:rFonts w:ascii="Calibri" w:eastAsia="Calibri" w:hAnsi="Calibri" w:cs="Calibri"/>
-                <w:sz w:val="20"/>
-                <w:szCs w:val="20"/>
-              </w:rPr>
-              <w:t xml:space="preserve"> Core Synthesis: Science, Technology, Society)</w:t>
+              <w:t>CS 391#: Social and Ethical Issues in Computer Science (3) (Bacc Core Synthesis: Science, Technology, Society)</w:t>
             </w:r>
           </w:p>
           <w:p>
@@ -2516,47 +2383,7 @@
           <w:sz w:val="20"/>
           <w:szCs w:val="20"/>
         </w:rPr>
-        <w:t xml:space="preserve">*Freshman Skill Courses (16 </w:t>
-      </w:r>
-      <w:proofErr w:type="gramStart"/>
-      <w:r>
-        <w:rPr>
-          <w:rFonts w:ascii="Calibri" w:eastAsia="Calibri" w:hAnsi="Calibri" w:cs="Calibri"/>
-          <w:b/>
-          <w:sz w:val="20"/>
-          <w:szCs w:val="20"/>
-        </w:rPr>
-        <w:t xml:space="preserve">credits)   </w:t>
-      </w:r>
-      <w:proofErr w:type="gramEnd"/>
-      <w:r>
-        <w:rPr>
-          <w:rFonts w:ascii="Calibri" w:eastAsia="Calibri" w:hAnsi="Calibri" w:cs="Calibri"/>
-          <w:b/>
-          <w:sz w:val="20"/>
-          <w:szCs w:val="20"/>
-        </w:rPr>
-        <w:t xml:space="preserve">    #BACC Core (48 </w:t>
-      </w:r>
-      <w:proofErr w:type="spellStart"/>
-      <w:r>
-        <w:rPr>
-          <w:rFonts w:ascii="Calibri" w:eastAsia="Calibri" w:hAnsi="Calibri" w:cs="Calibri"/>
-          <w:b/>
-          <w:sz w:val="20"/>
-          <w:szCs w:val="20"/>
-        </w:rPr>
-        <w:t>cr</w:t>
-      </w:r>
-      <w:proofErr w:type="spellEnd"/>
-      <w:r>
-        <w:rPr>
-          <w:rFonts w:ascii="Calibri" w:eastAsia="Calibri" w:hAnsi="Calibri" w:cs="Calibri"/>
-          <w:b/>
-          <w:sz w:val="20"/>
-          <w:szCs w:val="20"/>
-        </w:rPr>
-        <w:t xml:space="preserve">)       </w:t>
+        <w:t xml:space="preserve">*Freshman Skill Courses (16 credits)       #BACC Core (48 cr)       </w:t>
       </w:r>
       <w:r>
         <w:rPr>
@@ -2706,19 +2533,11 @@
           <w:rFonts w:ascii="Garamond" w:eastAsia="Garamond" w:hAnsi="Garamond" w:cs="Garamond"/>
         </w:rPr>
       </w:pPr>
-      <w:proofErr w:type="gramStart"/>
-      <w:r>
-        <w:rPr>
-          <w:rFonts w:ascii="Garamond" w:eastAsia="Garamond" w:hAnsi="Garamond" w:cs="Garamond"/>
-        </w:rPr>
-        <w:t>Other</w:t>
-      </w:r>
-      <w:proofErr w:type="gramEnd"/>
-      <w:r>
-        <w:rPr>
-          <w:rFonts w:ascii="Garamond" w:eastAsia="Garamond" w:hAnsi="Garamond" w:cs="Garamond"/>
-        </w:rPr>
-        <w:t xml:space="preserve"> staff.</w:t>
+      <w:r>
+        <w:rPr>
+          <w:rFonts w:ascii="Garamond" w:eastAsia="Garamond" w:hAnsi="Garamond" w:cs="Garamond"/>
+        </w:rPr>
+        <w:t>Other staff.</w:t>
       </w:r>
     </w:p>
     <w:p>
@@ -3229,35 +3048,7 @@
         <w:rPr>
           <w:rFonts w:ascii="Garamond" w:eastAsia="Garamond" w:hAnsi="Garamond" w:cs="Garamond"/>
         </w:rPr>
-        <w:t>(</w:t>
-      </w:r>
-      <w:proofErr w:type="spellStart"/>
-      <w:r>
-        <w:rPr>
-          <w:rFonts w:ascii="Garamond" w:eastAsia="Garamond" w:hAnsi="Garamond" w:cs="Garamond"/>
-        </w:rPr>
-        <w:t>Cohoon</w:t>
-      </w:r>
-      <w:proofErr w:type="spellEnd"/>
-      <w:r>
-        <w:rPr>
-          <w:rFonts w:ascii="Garamond" w:eastAsia="Garamond" w:hAnsi="Garamond" w:cs="Garamond"/>
-        </w:rPr>
-        <w:t xml:space="preserve"> &amp; </w:t>
-      </w:r>
-      <w:proofErr w:type="spellStart"/>
-      <w:r>
-        <w:rPr>
-          <w:rFonts w:ascii="Garamond" w:eastAsia="Garamond" w:hAnsi="Garamond" w:cs="Garamond"/>
-        </w:rPr>
-        <w:t>Tychonievich</w:t>
-      </w:r>
-      <w:proofErr w:type="spellEnd"/>
-      <w:r>
-        <w:rPr>
-          <w:rFonts w:ascii="Garamond" w:eastAsia="Garamond" w:hAnsi="Garamond" w:cs="Garamond"/>
-        </w:rPr>
-        <w:t xml:space="preserve">, </w:t>
+        <w:t xml:space="preserve">(Cohoon &amp; Tychonievich, </w:t>
       </w:r>
       <w:r>
         <w:rPr>
@@ -3343,14 +3134,12 @@
         </w:rPr>
         <w:t xml:space="preserve"> (</w:t>
       </w:r>
-      <w:proofErr w:type="spellStart"/>
       <w:r>
         <w:rPr>
           <w:rFonts w:ascii="Garamond" w:eastAsia="Garamond" w:hAnsi="Garamond" w:cs="Garamond"/>
         </w:rPr>
         <w:t>Nagappan</w:t>
       </w:r>
-      <w:proofErr w:type="spellEnd"/>
       <w:r>
         <w:rPr>
           <w:rFonts w:ascii="Garamond" w:eastAsia="Garamond" w:hAnsi="Garamond" w:cs="Garamond"/>
@@ -3469,8 +3258,6 @@
           <w:rFonts w:ascii="Garamond" w:eastAsia="Garamond" w:hAnsi="Garamond" w:cs="Garamond"/>
         </w:rPr>
       </w:pPr>
-      <w:bookmarkStart w:id="0" w:name="_GoBack"/>
-      <w:bookmarkEnd w:id="0"/>
       <w:r>
         <w:rPr>
           <w:rFonts w:ascii="Garamond" w:eastAsia="Garamond" w:hAnsi="Garamond" w:cs="Garamond"/>
@@ -3502,21 +3289,7 @@
         <w:rPr>
           <w:rFonts w:ascii="Garamond" w:eastAsia="Garamond" w:hAnsi="Garamond" w:cs="Garamond"/>
         </w:rPr>
-        <w:t xml:space="preserve">respond effectively </w:t>
-      </w:r>
-      <w:proofErr w:type="gramStart"/>
-      <w:r>
-        <w:rPr>
-          <w:rFonts w:ascii="Garamond" w:eastAsia="Garamond" w:hAnsi="Garamond" w:cs="Garamond"/>
-        </w:rPr>
-        <w:t>to</w:t>
-      </w:r>
-      <w:proofErr w:type="gramEnd"/>
-      <w:r>
-        <w:rPr>
-          <w:rFonts w:ascii="Garamond" w:eastAsia="Garamond" w:hAnsi="Garamond" w:cs="Garamond"/>
-        </w:rPr>
-        <w:t xml:space="preserve"> social, economic, and environmental challenges and opportunities; and</w:t>
+        <w:t>respond effectively to social, economic, and environmental challenges and opportunities; and</w:t>
       </w:r>
     </w:p>
     <w:p>
@@ -3746,25 +3519,7 @@
           <w:sz w:val="22"/>
           <w:szCs w:val="22"/>
         </w:rPr>
-        <w:t xml:space="preserve"> &amp; </w:t>
-      </w:r>
-      <w:proofErr w:type="spellStart"/>
-      <w:r>
-        <w:rPr>
-          <w:rFonts w:ascii="Garamond" w:eastAsia="Garamond" w:hAnsi="Garamond" w:cs="Garamond"/>
-          <w:sz w:val="22"/>
-          <w:szCs w:val="22"/>
-        </w:rPr>
-        <w:t>Weichman</w:t>
-      </w:r>
-      <w:proofErr w:type="spellEnd"/>
-      <w:r>
-        <w:rPr>
-          <w:rFonts w:ascii="Garamond" w:eastAsia="Garamond" w:hAnsi="Garamond" w:cs="Garamond"/>
-          <w:sz w:val="22"/>
-          <w:szCs w:val="22"/>
-        </w:rPr>
-        <w:t>, 2016)</w:t>
+        <w:t xml:space="preserve"> &amp; Weichman, 2016)</w:t>
       </w:r>
     </w:p>
     <w:p/>
@@ -4013,22 +3768,44 @@
           <w:ilvl w:val="0"/>
           <w:numId w:val="6"/>
         </w:numPr>
-        <w:rPr>
-          <w:rFonts w:ascii="Garamond" w:eastAsia="Garamond" w:hAnsi="Garamond" w:cs="Garamond"/>
-        </w:rPr>
-      </w:pPr>
-      <w:r>
-        <w:rPr>
-          <w:rFonts w:ascii="Garamond" w:eastAsia="Garamond" w:hAnsi="Garamond" w:cs="Garamond"/>
-        </w:rPr>
-        <w:t>If accreditation is a goal, the proposal should identify the steps being taken to achieve accreditation.  If the program is not seeking accreditati</w:t>
-      </w:r>
-      <w:r>
-        <w:rPr>
-          <w:rFonts w:ascii="Garamond" w:eastAsia="Garamond" w:hAnsi="Garamond" w:cs="Garamond"/>
-        </w:rPr>
-        <w:t>on, the proposal should indicate why it is not.</w:t>
-      </w:r>
+        <w:spacing w:after="120"/>
+        <w:rPr>
+          <w:rFonts w:ascii="Garamond" w:eastAsia="Garamond" w:hAnsi="Garamond" w:cs="Garamond"/>
+        </w:rPr>
+      </w:pPr>
+      <w:r>
+        <w:rPr>
+          <w:rFonts w:ascii="Garamond" w:eastAsia="Garamond" w:hAnsi="Garamond" w:cs="Garamond"/>
+        </w:rPr>
+        <w:t>If accreditation is the goal, the proposal should identify the steps being taken to achieve accreditation. If the program is not seeking accreditation, the proposal should indicate why it is not</w:t>
+      </w:r>
+      <w:r>
+        <w:rPr>
+          <w:rFonts w:ascii="Garamond" w:eastAsia="Garamond" w:hAnsi="Garamond" w:cs="Garamond"/>
+        </w:rPr>
+        <w:t>.</w:t>
+      </w:r>
+    </w:p>
+    <w:p>
+      <w:pPr>
+        <w:pStyle w:val="ListParagraph"/>
+      </w:pPr>
+      <w:r>
+        <w:rPr>
+          <w:rFonts w:ascii="Garamond" w:hAnsi="Garamond"/>
+          <w:color w:val="000000"/>
+        </w:rPr>
+        <w:t>Following ABET guidelines, we will record data for the required Self-Study Report during the first three years of the Software Engineering program. We will submit a Request for Evaluation in the third year of the program, and plan to obtain accreditation by the program’s fourth or fifth year of operation (ABET, 2017a)</w:t>
+      </w:r>
+      <w:r>
+        <w:rPr>
+          <w:rFonts w:ascii="Garamond" w:hAnsi="Garamond"/>
+          <w:color w:val="000000"/>
+        </w:rPr>
+        <w:t>.</w:t>
+      </w:r>
+      <w:bookmarkStart w:id="0" w:name="_GoBack"/>
+      <w:bookmarkEnd w:id="0"/>
     </w:p>
     <w:p>
       <w:pPr>
@@ -4037,68 +3814,6 @@
           <w:rFonts w:ascii="Garamond" w:eastAsia="Garamond" w:hAnsi="Garamond" w:cs="Garamond"/>
         </w:rPr>
       </w:pPr>
-    </w:p>
-    <w:p>
-      <w:pPr>
-        <w:ind w:left="720"/>
-        <w:rPr>
-          <w:rFonts w:ascii="Garamond" w:eastAsia="Garamond" w:hAnsi="Garamond" w:cs="Garamond"/>
-        </w:rPr>
-      </w:pPr>
-      <w:r>
-        <w:rPr>
-          <w:rFonts w:ascii="Garamond" w:eastAsia="Garamond" w:hAnsi="Garamond" w:cs="Garamond"/>
-        </w:rPr>
-        <w:t xml:space="preserve">Following ABET guidelines, we will </w:t>
-      </w:r>
-      <w:r>
-        <w:rPr>
-          <w:rFonts w:ascii="Garamond" w:eastAsia="Garamond" w:hAnsi="Garamond" w:cs="Garamond"/>
-        </w:rPr>
-        <w:t>record data for the required</w:t>
-      </w:r>
-      <w:r>
-        <w:rPr>
-          <w:rFonts w:ascii="Garamond" w:eastAsia="Garamond" w:hAnsi="Garamond" w:cs="Garamond"/>
-        </w:rPr>
-        <w:t xml:space="preserve"> Self-Study Report during the first three years of the</w:t>
-      </w:r>
-      <w:r>
-        <w:rPr>
-          <w:rFonts w:ascii="Garamond" w:eastAsia="Garamond" w:hAnsi="Garamond" w:cs="Garamond"/>
-        </w:rPr>
-        <w:t xml:space="preserve"> Software Engineering</w:t>
-      </w:r>
-      <w:r>
-        <w:rPr>
-          <w:rFonts w:ascii="Garamond" w:eastAsia="Garamond" w:hAnsi="Garamond" w:cs="Garamond"/>
-        </w:rPr>
-        <w:t xml:space="preserve"> program</w:t>
-      </w:r>
-      <w:r>
-        <w:rPr>
-          <w:rFonts w:ascii="Garamond" w:eastAsia="Garamond" w:hAnsi="Garamond" w:cs="Garamond"/>
-        </w:rPr>
-        <w:t xml:space="preserve">. We will </w:t>
-      </w:r>
-      <w:r>
-        <w:rPr>
-          <w:rFonts w:ascii="Garamond" w:eastAsia="Garamond" w:hAnsi="Garamond" w:cs="Garamond"/>
-        </w:rPr>
-        <w:t xml:space="preserve">submit a Request for Evaluation in the third year of the program, and plan to obtain accreditation by the program’s </w:t>
-      </w:r>
-      <w:r>
-        <w:rPr>
-          <w:rFonts w:ascii="Garamond" w:eastAsia="Garamond" w:hAnsi="Garamond" w:cs="Garamond"/>
-        </w:rPr>
-        <w:t xml:space="preserve">fourth or </w:t>
-      </w:r>
-      <w:r>
-        <w:rPr>
-          <w:rFonts w:ascii="Garamond" w:eastAsia="Garamond" w:hAnsi="Garamond" w:cs="Garamond"/>
-        </w:rPr>
-        <w:t>fifth year of operation (ABET, 2017a).</w:t>
-      </w:r>
     </w:p>
     <w:p>
       <w:pPr>
@@ -4895,7 +4610,6 @@
         </w:rPr>
         <w:t xml:space="preserve"> (SIGCSE '17). ACM, New York, NY, USA, 705-705. </w:t>
       </w:r>
-      <w:proofErr w:type="spellStart"/>
       <w:r>
         <w:rPr>
           <w:rFonts w:ascii="Garamond" w:eastAsia="Garamond" w:hAnsi="Garamond" w:cs="Garamond"/>
@@ -4905,7 +4619,6 @@
         </w:rPr>
         <w:t>doi</w:t>
       </w:r>
-      <w:proofErr w:type="spellEnd"/>
       <w:r>
         <w:rPr>
           <w:rFonts w:ascii="Garamond" w:eastAsia="Garamond" w:hAnsi="Garamond" w:cs="Garamond"/>
@@ -4944,7 +4657,6 @@
           <w:szCs w:val="22"/>
         </w:rPr>
       </w:pPr>
-      <w:proofErr w:type="spellStart"/>
       <w:r>
         <w:rPr>
           <w:rFonts w:ascii="Garamond" w:eastAsia="Garamond" w:hAnsi="Garamond" w:cs="Garamond"/>
@@ -4953,7 +4665,6 @@
         </w:rPr>
         <w:t>Cohoon</w:t>
       </w:r>
-      <w:proofErr w:type="spellEnd"/>
       <w:r>
         <w:rPr>
           <w:rFonts w:ascii="Garamond" w:eastAsia="Garamond" w:hAnsi="Garamond" w:cs="Garamond"/>
@@ -4984,18 +4695,8 @@
           <w:sz w:val="22"/>
           <w:szCs w:val="22"/>
         </w:rPr>
-        <w:t xml:space="preserve"> </w:t>
-      </w:r>
-      <w:proofErr w:type="spellStart"/>
-      <w:r>
-        <w:rPr>
-          <w:rFonts w:ascii="Garamond" w:eastAsia="Garamond" w:hAnsi="Garamond" w:cs="Garamond"/>
-          <w:sz w:val="22"/>
-          <w:szCs w:val="22"/>
-        </w:rPr>
-        <w:t>Tychonievich</w:t>
-      </w:r>
-      <w:proofErr w:type="spellEnd"/>
+        <w:t xml:space="preserve"> Tychonievich</w:t>
+      </w:r>
       <w:r>
         <w:rPr>
           <w:rFonts w:ascii="Garamond" w:eastAsia="Garamond" w:hAnsi="Garamond" w:cs="Garamond"/>
@@ -5068,25 +4769,7 @@
           <w:sz w:val="22"/>
           <w:szCs w:val="22"/>
         </w:rPr>
-        <w:t xml:space="preserve">CM, New York, NY, USA, 165-170. </w:t>
-      </w:r>
-      <w:proofErr w:type="spellStart"/>
-      <w:r>
-        <w:rPr>
-          <w:rFonts w:ascii="Garamond" w:eastAsia="Garamond" w:hAnsi="Garamond" w:cs="Garamond"/>
-          <w:sz w:val="22"/>
-          <w:szCs w:val="22"/>
-        </w:rPr>
-        <w:t>doi</w:t>
-      </w:r>
-      <w:proofErr w:type="spellEnd"/>
-      <w:r>
-        <w:rPr>
-          <w:rFonts w:ascii="Garamond" w:eastAsia="Garamond" w:hAnsi="Garamond" w:cs="Garamond"/>
-          <w:sz w:val="22"/>
-          <w:szCs w:val="22"/>
-        </w:rPr>
-        <w:t xml:space="preserve">: </w:t>
+        <w:t xml:space="preserve">CM, New York, NY, USA, 165-170. doi: </w:t>
       </w:r>
       <w:hyperlink r:id="rId13" w:history="1">
         <w:r>
@@ -5123,43 +4806,7 @@
           <w:sz w:val="22"/>
           <w:szCs w:val="22"/>
         </w:rPr>
-        <w:t>Eisenberg M. (2017) Approaching Computer Science Education Through Making. In: Fee S., Holland-</w:t>
-      </w:r>
-      <w:proofErr w:type="spellStart"/>
-      <w:r>
-        <w:rPr>
-          <w:rFonts w:ascii="Garamond" w:eastAsia="Garamond" w:hAnsi="Garamond" w:cs="Garamond"/>
-          <w:sz w:val="22"/>
-          <w:szCs w:val="22"/>
-        </w:rPr>
-        <w:t>Minkley</w:t>
-      </w:r>
-      <w:proofErr w:type="spellEnd"/>
-      <w:r>
-        <w:rPr>
-          <w:rFonts w:ascii="Garamond" w:eastAsia="Garamond" w:hAnsi="Garamond" w:cs="Garamond"/>
-          <w:sz w:val="22"/>
-          <w:szCs w:val="22"/>
-        </w:rPr>
-        <w:t xml:space="preserve"> A., Lombardi T. (</w:t>
-      </w:r>
-      <w:proofErr w:type="spellStart"/>
-      <w:r>
-        <w:rPr>
-          <w:rFonts w:ascii="Garamond" w:eastAsia="Garamond" w:hAnsi="Garamond" w:cs="Garamond"/>
-          <w:sz w:val="22"/>
-          <w:szCs w:val="22"/>
-        </w:rPr>
-        <w:t>eds</w:t>
-      </w:r>
-      <w:proofErr w:type="spellEnd"/>
-      <w:r>
-        <w:rPr>
-          <w:rFonts w:ascii="Garamond" w:eastAsia="Garamond" w:hAnsi="Garamond" w:cs="Garamond"/>
-          <w:sz w:val="22"/>
-          <w:szCs w:val="22"/>
-        </w:rPr>
-        <w:t xml:space="preserve">) </w:t>
+        <w:t xml:space="preserve">Eisenberg M. (2017) Approaching Computer Science Education Through Making. In: Fee S., Holland-Minkley A., Lombardi T. (eds) </w:t>
       </w:r>
       <w:r>
         <w:rPr>
@@ -5186,7 +4833,6 @@
         </w:rPr>
         <w:t xml:space="preserve">.  </w:t>
       </w:r>
-      <w:proofErr w:type="spellStart"/>
       <w:r>
         <w:rPr>
           <w:rFonts w:ascii="Garamond" w:eastAsia="Garamond" w:hAnsi="Garamond" w:cs="Garamond"/>
@@ -5195,7 +4841,6 @@
         </w:rPr>
         <w:t>doi</w:t>
       </w:r>
-      <w:proofErr w:type="spellEnd"/>
       <w:r>
         <w:rPr>
           <w:rFonts w:ascii="Garamond" w:eastAsia="Garamond" w:hAnsi="Garamond" w:cs="Garamond"/>
@@ -5239,25 +4884,7 @@
           <w:sz w:val="22"/>
           <w:szCs w:val="22"/>
         </w:rPr>
-        <w:t xml:space="preserve">Engle, J., </w:t>
-      </w:r>
-      <w:proofErr w:type="spellStart"/>
-      <w:r>
-        <w:rPr>
-          <w:rFonts w:ascii="Garamond" w:eastAsia="Garamond" w:hAnsi="Garamond" w:cs="Garamond"/>
-          <w:sz w:val="22"/>
-          <w:szCs w:val="22"/>
-        </w:rPr>
-        <w:t>Bermeo</w:t>
-      </w:r>
-      <w:proofErr w:type="spellEnd"/>
-      <w:r>
-        <w:rPr>
-          <w:rFonts w:ascii="Garamond" w:eastAsia="Garamond" w:hAnsi="Garamond" w:cs="Garamond"/>
-          <w:sz w:val="22"/>
-          <w:szCs w:val="22"/>
-        </w:rPr>
-        <w:t xml:space="preserve">, A., O’Brien, C. (2006). Straight from the Source: What Works for First-Generation College Students. Washington, DC: Pell Institute for the Study of Opportunity in Higher Education. Retrieved from </w:t>
+        <w:t xml:space="preserve">Engle, J., Bermeo, A., O’Brien, C. (2006). Straight from the Source: What Works for First-Generation College Students. Washington, DC: Pell Institute for the Study of Opportunity in Higher Education. Retrieved from </w:t>
       </w:r>
       <w:hyperlink r:id="rId15" w:history="1">
         <w:r>
@@ -5294,25 +4921,7 @@
           <w:sz w:val="22"/>
           <w:szCs w:val="22"/>
         </w:rPr>
-        <w:t xml:space="preserve">Hillman, N. &amp; </w:t>
-      </w:r>
-      <w:proofErr w:type="spellStart"/>
-      <w:r>
-        <w:rPr>
-          <w:rFonts w:ascii="Garamond" w:eastAsia="Garamond" w:hAnsi="Garamond" w:cs="Garamond"/>
-          <w:sz w:val="22"/>
-          <w:szCs w:val="22"/>
-        </w:rPr>
-        <w:t>Weichman</w:t>
-      </w:r>
-      <w:proofErr w:type="spellEnd"/>
-      <w:r>
-        <w:rPr>
-          <w:rFonts w:ascii="Garamond" w:eastAsia="Garamond" w:hAnsi="Garamond" w:cs="Garamond"/>
-          <w:sz w:val="22"/>
-          <w:szCs w:val="22"/>
-        </w:rPr>
-        <w:t>, T. (2016).</w:t>
+        <w:t>Hillman, N. &amp; Weichman, T. (2016).</w:t>
       </w:r>
       <w:r>
         <w:rPr>
@@ -5368,7 +4977,6 @@
           <w:szCs w:val="22"/>
         </w:rPr>
       </w:pPr>
-      <w:proofErr w:type="spellStart"/>
       <w:r>
         <w:rPr>
           <w:rFonts w:ascii="Garamond" w:eastAsia="Garamond" w:hAnsi="Garamond" w:cs="Garamond"/>
@@ -5377,7 +4985,6 @@
         </w:rPr>
         <w:t>Nagappan</w:t>
       </w:r>
-      <w:proofErr w:type="spellEnd"/>
       <w:r>
         <w:rPr>
           <w:rFonts w:ascii="Garamond" w:eastAsia="Garamond" w:hAnsi="Garamond" w:cs="Garamond"/>
@@ -5424,82 +5031,72 @@
           <w:sz w:val="22"/>
           <w:szCs w:val="22"/>
         </w:rPr>
+        <w:t>, Ferzli</w:t>
+      </w:r>
+      <w:r>
+        <w:rPr>
+          <w:rFonts w:ascii="Garamond" w:eastAsia="Garamond" w:hAnsi="Garamond" w:cs="Garamond"/>
+          <w:sz w:val="22"/>
+          <w:szCs w:val="22"/>
+        </w:rPr>
+        <w:t>, M.</w:t>
+      </w:r>
+      <w:r>
+        <w:rPr>
+          <w:rFonts w:ascii="Garamond" w:eastAsia="Garamond" w:hAnsi="Garamond" w:cs="Garamond"/>
+          <w:sz w:val="22"/>
+          <w:szCs w:val="22"/>
+        </w:rPr>
+        <w:t>, Wiebe</w:t>
+      </w:r>
+      <w:r>
+        <w:rPr>
+          <w:rFonts w:ascii="Garamond" w:eastAsia="Garamond" w:hAnsi="Garamond" w:cs="Garamond"/>
+          <w:sz w:val="22"/>
+          <w:szCs w:val="22"/>
+        </w:rPr>
+        <w:t>, E.</w:t>
+      </w:r>
+      <w:r>
+        <w:rPr>
+          <w:rFonts w:ascii="Garamond" w:eastAsia="Garamond" w:hAnsi="Garamond" w:cs="Garamond"/>
+          <w:sz w:val="22"/>
+          <w:szCs w:val="22"/>
+        </w:rPr>
+        <w:t>, Yang</w:t>
+      </w:r>
+      <w:r>
+        <w:rPr>
+          <w:rFonts w:ascii="Garamond" w:eastAsia="Garamond" w:hAnsi="Garamond" w:cs="Garamond"/>
+          <w:sz w:val="22"/>
+          <w:szCs w:val="22"/>
+        </w:rPr>
+        <w:t>, K.</w:t>
+      </w:r>
+      <w:r>
+        <w:rPr>
+          <w:rFonts w:ascii="Garamond" w:eastAsia="Garamond" w:hAnsi="Garamond" w:cs="Garamond"/>
+          <w:sz w:val="22"/>
+          <w:szCs w:val="22"/>
+        </w:rPr>
+        <w:t>, Miller</w:t>
+      </w:r>
+      <w:r>
+        <w:rPr>
+          <w:rFonts w:ascii="Garamond" w:eastAsia="Garamond" w:hAnsi="Garamond" w:cs="Garamond"/>
+          <w:sz w:val="22"/>
+          <w:szCs w:val="22"/>
+        </w:rPr>
+        <w:t>, C.</w:t>
+      </w:r>
+      <w:r>
+        <w:rPr>
+          <w:rFonts w:ascii="Garamond" w:eastAsia="Garamond" w:hAnsi="Garamond" w:cs="Garamond"/>
+          <w:sz w:val="22"/>
+          <w:szCs w:val="22"/>
+        </w:rPr>
         <w:t xml:space="preserve">, </w:t>
       </w:r>
-      <w:proofErr w:type="spellStart"/>
-      <w:r>
-        <w:rPr>
-          <w:rFonts w:ascii="Garamond" w:eastAsia="Garamond" w:hAnsi="Garamond" w:cs="Garamond"/>
-          <w:sz w:val="22"/>
-          <w:szCs w:val="22"/>
-        </w:rPr>
-        <w:t>Ferzli</w:t>
-      </w:r>
-      <w:proofErr w:type="spellEnd"/>
-      <w:r>
-        <w:rPr>
-          <w:rFonts w:ascii="Garamond" w:eastAsia="Garamond" w:hAnsi="Garamond" w:cs="Garamond"/>
-          <w:sz w:val="22"/>
-          <w:szCs w:val="22"/>
-        </w:rPr>
-        <w:t>, M.</w:t>
-      </w:r>
-      <w:r>
-        <w:rPr>
-          <w:rFonts w:ascii="Garamond" w:eastAsia="Garamond" w:hAnsi="Garamond" w:cs="Garamond"/>
-          <w:sz w:val="22"/>
-          <w:szCs w:val="22"/>
-        </w:rPr>
-        <w:t>, Wiebe</w:t>
-      </w:r>
-      <w:r>
-        <w:rPr>
-          <w:rFonts w:ascii="Garamond" w:eastAsia="Garamond" w:hAnsi="Garamond" w:cs="Garamond"/>
-          <w:sz w:val="22"/>
-          <w:szCs w:val="22"/>
-        </w:rPr>
-        <w:t>, E.</w:t>
-      </w:r>
-      <w:r>
-        <w:rPr>
-          <w:rFonts w:ascii="Garamond" w:eastAsia="Garamond" w:hAnsi="Garamond" w:cs="Garamond"/>
-          <w:sz w:val="22"/>
-          <w:szCs w:val="22"/>
-        </w:rPr>
-        <w:t>, Yang</w:t>
-      </w:r>
-      <w:r>
-        <w:rPr>
-          <w:rFonts w:ascii="Garamond" w:eastAsia="Garamond" w:hAnsi="Garamond" w:cs="Garamond"/>
-          <w:sz w:val="22"/>
-          <w:szCs w:val="22"/>
-        </w:rPr>
-        <w:t>, K.</w:t>
-      </w:r>
-      <w:r>
-        <w:rPr>
-          <w:rFonts w:ascii="Garamond" w:eastAsia="Garamond" w:hAnsi="Garamond" w:cs="Garamond"/>
-          <w:sz w:val="22"/>
-          <w:szCs w:val="22"/>
-        </w:rPr>
-        <w:t>, Miller</w:t>
-      </w:r>
-      <w:r>
-        <w:rPr>
-          <w:rFonts w:ascii="Garamond" w:eastAsia="Garamond" w:hAnsi="Garamond" w:cs="Garamond"/>
-          <w:sz w:val="22"/>
-          <w:szCs w:val="22"/>
-        </w:rPr>
-        <w:t>, C.</w:t>
-      </w:r>
-      <w:r>
-        <w:rPr>
-          <w:rFonts w:ascii="Garamond" w:eastAsia="Garamond" w:hAnsi="Garamond" w:cs="Garamond"/>
-          <w:sz w:val="22"/>
-          <w:szCs w:val="22"/>
-        </w:rPr>
-        <w:t xml:space="preserve">, </w:t>
-      </w:r>
       <w:r>
         <w:rPr>
           <w:rFonts w:ascii="Garamond" w:eastAsia="Garamond" w:hAnsi="Garamond" w:cs="Garamond"/>
@@ -5514,18 +5111,8 @@
           <w:sz w:val="22"/>
           <w:szCs w:val="22"/>
         </w:rPr>
-        <w:t xml:space="preserve"> </w:t>
-      </w:r>
-      <w:proofErr w:type="spellStart"/>
-      <w:r>
-        <w:rPr>
-          <w:rFonts w:ascii="Garamond" w:eastAsia="Garamond" w:hAnsi="Garamond" w:cs="Garamond"/>
-          <w:sz w:val="22"/>
-          <w:szCs w:val="22"/>
-        </w:rPr>
-        <w:t>Balik</w:t>
-      </w:r>
-      <w:proofErr w:type="spellEnd"/>
+        <w:t xml:space="preserve"> Balik</w:t>
+      </w:r>
       <w:r>
         <w:rPr>
           <w:rFonts w:ascii="Garamond" w:eastAsia="Garamond" w:hAnsi="Garamond" w:cs="Garamond"/>
@@ -5677,25 +5264,7 @@
           <w:sz w:val="22"/>
           <w:szCs w:val="22"/>
         </w:rPr>
-        <w:t xml:space="preserve">Wilson, C., </w:t>
-      </w:r>
-      <w:proofErr w:type="spellStart"/>
-      <w:r>
-        <w:rPr>
-          <w:rFonts w:ascii="Garamond" w:eastAsia="Garamond" w:hAnsi="Garamond" w:cs="Garamond"/>
-          <w:sz w:val="22"/>
-          <w:szCs w:val="22"/>
-        </w:rPr>
-        <w:t>Sudol</w:t>
-      </w:r>
-      <w:proofErr w:type="spellEnd"/>
-      <w:r>
-        <w:rPr>
-          <w:rFonts w:ascii="Garamond" w:eastAsia="Garamond" w:hAnsi="Garamond" w:cs="Garamond"/>
-          <w:sz w:val="22"/>
-          <w:szCs w:val="22"/>
-        </w:rPr>
-        <w:t>, L. A., Stephenson, C. &amp; Stehlik, M. 2010. Running on Empty: The Failure to Teach K-12 Computer Science in the Digital Age. The Association for Computing Machinery &amp; The Comput</w:t>
+        <w:t>Wilson, C., Sudol, L. A., Stephenson, C. &amp; Stehlik, M. 2010. Running on Empty: The Failure to Teach K-12 Computer Science in the Digital Age. The Association for Computing Machinery &amp; The Comput</w:t>
       </w:r>
       <w:r>
         <w:rPr>
@@ -5844,7 +5413,7 @@
         <w:sz w:val="20"/>
         <w:szCs w:val="20"/>
       </w:rPr>
-      <w:t>8</w:t>
+      <w:t>6</w:t>
     </w:r>
     <w:r>
       <w:rPr>
@@ -7353,7 +6922,7 @@
   <w:style w:type="paragraph" w:default="1" w:styleId="Normal">
     <w:name w:val="Normal"/>
     <w:qFormat/>
-    <w:rsid w:val="00395331"/>
+    <w:rsid w:val="00C078BD"/>
     <w:pPr>
       <w:widowControl/>
       <w:pBdr>
@@ -7375,20 +6944,11 @@
     <w:pPr>
       <w:keepNext/>
       <w:keepLines/>
-      <w:widowControl w:val="0"/>
-      <w:pBdr>
-        <w:top w:val="nil"/>
-        <w:left w:val="nil"/>
-        <w:bottom w:val="nil"/>
-        <w:right w:val="nil"/>
-        <w:between w:val="nil"/>
-      </w:pBdr>
       <w:spacing w:before="480" w:after="120"/>
       <w:outlineLvl w:val="0"/>
     </w:pPr>
     <w:rPr>
       <w:b/>
-      <w:color w:val="000000"/>
       <w:sz w:val="48"/>
       <w:szCs w:val="48"/>
     </w:rPr>
@@ -7400,20 +6960,11 @@
     <w:pPr>
       <w:keepNext/>
       <w:keepLines/>
-      <w:widowControl w:val="0"/>
-      <w:pBdr>
-        <w:top w:val="nil"/>
-        <w:left w:val="nil"/>
-        <w:bottom w:val="nil"/>
-        <w:right w:val="nil"/>
-        <w:between w:val="nil"/>
-      </w:pBdr>
       <w:spacing w:before="360" w:after="80"/>
       <w:outlineLvl w:val="1"/>
     </w:pPr>
     <w:rPr>
       <w:b/>
-      <w:color w:val="000000"/>
       <w:sz w:val="36"/>
       <w:szCs w:val="36"/>
     </w:rPr>
@@ -7425,20 +6976,11 @@
     <w:pPr>
       <w:keepNext/>
       <w:keepLines/>
-      <w:widowControl w:val="0"/>
-      <w:pBdr>
-        <w:top w:val="nil"/>
-        <w:left w:val="nil"/>
-        <w:bottom w:val="nil"/>
-        <w:right w:val="nil"/>
-        <w:between w:val="nil"/>
-      </w:pBdr>
       <w:spacing w:before="280" w:after="80"/>
       <w:outlineLvl w:val="2"/>
     </w:pPr>
     <w:rPr>
       <w:b/>
-      <w:color w:val="000000"/>
       <w:sz w:val="28"/>
       <w:szCs w:val="28"/>
     </w:rPr>
@@ -7450,20 +6992,11 @@
     <w:pPr>
       <w:keepNext/>
       <w:keepLines/>
-      <w:widowControl w:val="0"/>
-      <w:pBdr>
-        <w:top w:val="nil"/>
-        <w:left w:val="nil"/>
-        <w:bottom w:val="nil"/>
-        <w:right w:val="nil"/>
-        <w:between w:val="nil"/>
-      </w:pBdr>
       <w:spacing w:before="240" w:after="40"/>
       <w:outlineLvl w:val="3"/>
     </w:pPr>
     <w:rPr>
       <w:b/>
-      <w:color w:val="000000"/>
     </w:rPr>
   </w:style>
   <w:style w:type="paragraph" w:styleId="Heading5">
@@ -7473,20 +7006,11 @@
     <w:pPr>
       <w:keepNext/>
       <w:keepLines/>
-      <w:widowControl w:val="0"/>
-      <w:pBdr>
-        <w:top w:val="nil"/>
-        <w:left w:val="nil"/>
-        <w:bottom w:val="nil"/>
-        <w:right w:val="nil"/>
-        <w:between w:val="nil"/>
-      </w:pBdr>
       <w:spacing w:before="220" w:after="40"/>
       <w:outlineLvl w:val="4"/>
     </w:pPr>
     <w:rPr>
       <w:b/>
-      <w:color w:val="000000"/>
       <w:sz w:val="22"/>
       <w:szCs w:val="22"/>
     </w:rPr>
@@ -7498,20 +7022,11 @@
     <w:pPr>
       <w:keepNext/>
       <w:keepLines/>
-      <w:widowControl w:val="0"/>
-      <w:pBdr>
-        <w:top w:val="nil"/>
-        <w:left w:val="nil"/>
-        <w:bottom w:val="nil"/>
-        <w:right w:val="nil"/>
-        <w:between w:val="nil"/>
-      </w:pBdr>
       <w:spacing w:before="200" w:after="40"/>
       <w:outlineLvl w:val="5"/>
     </w:pPr>
     <w:rPr>
       <w:b/>
-      <w:color w:val="000000"/>
       <w:sz w:val="20"/>
       <w:szCs w:val="20"/>
     </w:rPr>
@@ -7549,19 +7064,10 @@
     <w:pPr>
       <w:keepNext/>
       <w:keepLines/>
-      <w:widowControl w:val="0"/>
-      <w:pBdr>
-        <w:top w:val="nil"/>
-        <w:left w:val="nil"/>
-        <w:bottom w:val="nil"/>
-        <w:right w:val="nil"/>
-        <w:between w:val="nil"/>
-      </w:pBdr>
       <w:spacing w:before="480" w:after="120"/>
     </w:pPr>
     <w:rPr>
       <w:b/>
-      <w:color w:val="000000"/>
       <w:sz w:val="72"/>
       <w:szCs w:val="72"/>
     </w:rPr>
@@ -7573,14 +7079,6 @@
     <w:pPr>
       <w:keepNext/>
       <w:keepLines/>
-      <w:widowControl w:val="0"/>
-      <w:pBdr>
-        <w:top w:val="nil"/>
-        <w:left w:val="nil"/>
-        <w:bottom w:val="nil"/>
-        <w:right w:val="nil"/>
-        <w:between w:val="nil"/>
-      </w:pBdr>
       <w:spacing w:before="360" w:after="80"/>
     </w:pPr>
     <w:rPr>
@@ -7612,20 +7110,9 @@
     <w:qFormat/>
     <w:rsid w:val="00292472"/>
     <w:pPr>
-      <w:widowControl w:val="0"/>
-      <w:pBdr>
-        <w:top w:val="nil"/>
-        <w:left w:val="nil"/>
-        <w:bottom w:val="nil"/>
-        <w:right w:val="nil"/>
-        <w:between w:val="nil"/>
-      </w:pBdr>
       <w:ind w:left="720"/>
       <w:contextualSpacing/>
     </w:pPr>
-    <w:rPr>
-      <w:color w:val="000000"/>
-    </w:rPr>
   </w:style>
   <w:style w:type="character" w:styleId="Hyperlink">
     <w:name w:val="Hyperlink"/>

</xml_diff>

<commit_message>
Section 3, Accreditation: Change timeline due to ABET requirements.
</commit_message>
<xml_diff>
--- a/assets/HECC New Academic Program Proposal.docx
+++ b/assets/HECC New Academic Program Proposal.docx
@@ -315,7 +315,21 @@
         <w:rPr>
           <w:rFonts w:ascii="Garamond" w:eastAsia="Garamond" w:hAnsi="Garamond" w:cs="Garamond"/>
         </w:rPr>
-        <w:t>e communication skills, methodologies, tools, technologies, teamwork, professional practice, design, and architectures critical for building scalable, long-lasting software systems. The program emphasizes these software engineering principles over,  but no</w:t>
+        <w:t xml:space="preserve">e communication skills, methodologies, tools, technologies, teamwork, professional practice, design, and architectures critical for building scalable, long-lasting software systems. The program emphasizes these software engineering principles </w:t>
+      </w:r>
+      <w:proofErr w:type="gramStart"/>
+      <w:r>
+        <w:rPr>
+          <w:rFonts w:ascii="Garamond" w:eastAsia="Garamond" w:hAnsi="Garamond" w:cs="Garamond"/>
+        </w:rPr>
+        <w:t>over,  but</w:t>
+      </w:r>
+      <w:proofErr w:type="gramEnd"/>
+      <w:r>
+        <w:rPr>
+          <w:rFonts w:ascii="Garamond" w:eastAsia="Garamond" w:hAnsi="Garamond" w:cs="Garamond"/>
+        </w:rPr>
+        <w:t xml:space="preserve"> no</w:t>
       </w:r>
       <w:r>
         <w:rPr>
@@ -803,8 +817,19 @@
                 <w:sz w:val="20"/>
                 <w:szCs w:val="20"/>
               </w:rPr>
-              <w:t>15 cr</w:t>
-            </w:r>
+              <w:t xml:space="preserve">15 </w:t>
+            </w:r>
+            <w:proofErr w:type="spellStart"/>
+            <w:r>
+              <w:rPr>
+                <w:rFonts w:ascii="Calibri" w:eastAsia="Calibri" w:hAnsi="Calibri" w:cs="Calibri"/>
+                <w:b/>
+                <w:sz w:val="20"/>
+                <w:szCs w:val="20"/>
+              </w:rPr>
+              <w:t>cr</w:t>
+            </w:r>
+            <w:proofErr w:type="spellEnd"/>
           </w:p>
           <w:p>
             <w:pPr>
@@ -931,8 +956,19 @@
                 <w:sz w:val="20"/>
                 <w:szCs w:val="20"/>
               </w:rPr>
-              <w:t>13 cr</w:t>
-            </w:r>
+              <w:t xml:space="preserve">13 </w:t>
+            </w:r>
+            <w:proofErr w:type="spellStart"/>
+            <w:r>
+              <w:rPr>
+                <w:rFonts w:ascii="Calibri" w:eastAsia="Calibri" w:hAnsi="Calibri" w:cs="Calibri"/>
+                <w:b/>
+                <w:sz w:val="20"/>
+                <w:szCs w:val="20"/>
+              </w:rPr>
+              <w:t>cr</w:t>
+            </w:r>
+            <w:proofErr w:type="spellEnd"/>
           </w:p>
           <w:p>
             <w:pPr>
@@ -1068,8 +1104,19 @@
                 <w:sz w:val="20"/>
                 <w:szCs w:val="20"/>
               </w:rPr>
-              <w:t>15 cr</w:t>
-            </w:r>
+              <w:t xml:space="preserve">15 </w:t>
+            </w:r>
+            <w:proofErr w:type="spellStart"/>
+            <w:r>
+              <w:rPr>
+                <w:rFonts w:ascii="Calibri" w:eastAsia="Calibri" w:hAnsi="Calibri" w:cs="Calibri"/>
+                <w:b/>
+                <w:sz w:val="20"/>
+                <w:szCs w:val="20"/>
+              </w:rPr>
+              <w:t>cr</w:t>
+            </w:r>
+            <w:proofErr w:type="spellEnd"/>
           </w:p>
           <w:p>
             <w:pPr>
@@ -1341,8 +1388,19 @@
                 <w:sz w:val="20"/>
                 <w:szCs w:val="20"/>
               </w:rPr>
-              <w:t>15 cr</w:t>
-            </w:r>
+              <w:t xml:space="preserve">15 </w:t>
+            </w:r>
+            <w:proofErr w:type="spellStart"/>
+            <w:r>
+              <w:rPr>
+                <w:rFonts w:ascii="Calibri" w:eastAsia="Calibri" w:hAnsi="Calibri" w:cs="Calibri"/>
+                <w:b/>
+                <w:sz w:val="20"/>
+                <w:szCs w:val="20"/>
+              </w:rPr>
+              <w:t>cr</w:t>
+            </w:r>
+            <w:proofErr w:type="spellEnd"/>
           </w:p>
           <w:p>
             <w:pPr>
@@ -1517,6 +1575,7 @@
               </w:rPr>
               <w:t xml:space="preserve"> </w:t>
             </w:r>
+            <w:proofErr w:type="spellStart"/>
             <w:r>
               <w:rPr>
                 <w:rFonts w:ascii="Calibri" w:eastAsia="Calibri" w:hAnsi="Calibri" w:cs="Calibri"/>
@@ -1526,6 +1585,7 @@
               </w:rPr>
               <w:t>cr</w:t>
             </w:r>
+            <w:proofErr w:type="spellEnd"/>
           </w:p>
           <w:p>
             <w:pPr>
@@ -1689,8 +1749,19 @@
                 <w:sz w:val="20"/>
                 <w:szCs w:val="20"/>
               </w:rPr>
-              <w:t>16 cr</w:t>
-            </w:r>
+              <w:t xml:space="preserve">16 </w:t>
+            </w:r>
+            <w:proofErr w:type="spellStart"/>
+            <w:r>
+              <w:rPr>
+                <w:rFonts w:ascii="Calibri" w:eastAsia="Calibri" w:hAnsi="Calibri" w:cs="Calibri"/>
+                <w:b/>
+                <w:sz w:val="20"/>
+                <w:szCs w:val="20"/>
+              </w:rPr>
+              <w:t>cr</w:t>
+            </w:r>
+            <w:proofErr w:type="spellEnd"/>
           </w:p>
           <w:p>
             <w:pPr>
@@ -1831,8 +1902,19 @@
                 <w:sz w:val="20"/>
                 <w:szCs w:val="20"/>
               </w:rPr>
-              <w:t>16 cr</w:t>
-            </w:r>
+              <w:t xml:space="preserve">16 </w:t>
+            </w:r>
+            <w:proofErr w:type="spellStart"/>
+            <w:r>
+              <w:rPr>
+                <w:rFonts w:ascii="Calibri" w:eastAsia="Calibri" w:hAnsi="Calibri" w:cs="Calibri"/>
+                <w:b/>
+                <w:sz w:val="20"/>
+                <w:szCs w:val="20"/>
+              </w:rPr>
+              <w:t>cr</w:t>
+            </w:r>
+            <w:proofErr w:type="spellEnd"/>
           </w:p>
           <w:p>
             <w:pPr>
@@ -1972,8 +2054,19 @@
                 <w:sz w:val="20"/>
                 <w:szCs w:val="20"/>
               </w:rPr>
-              <w:t>16 cr</w:t>
-            </w:r>
+              <w:t xml:space="preserve">16 </w:t>
+            </w:r>
+            <w:proofErr w:type="spellStart"/>
+            <w:r>
+              <w:rPr>
+                <w:rFonts w:ascii="Calibri" w:eastAsia="Calibri" w:hAnsi="Calibri" w:cs="Calibri"/>
+                <w:b/>
+                <w:sz w:val="20"/>
+                <w:szCs w:val="20"/>
+              </w:rPr>
+              <w:t>cr</w:t>
+            </w:r>
+            <w:proofErr w:type="spellEnd"/>
           </w:p>
           <w:p>
             <w:pPr>
@@ -2109,8 +2202,19 @@
                 <w:sz w:val="20"/>
                 <w:szCs w:val="20"/>
               </w:rPr>
-              <w:t>16 cr</w:t>
-            </w:r>
+              <w:t xml:space="preserve">16 </w:t>
+            </w:r>
+            <w:proofErr w:type="spellStart"/>
+            <w:r>
+              <w:rPr>
+                <w:rFonts w:ascii="Calibri" w:eastAsia="Calibri" w:hAnsi="Calibri" w:cs="Calibri"/>
+                <w:b/>
+                <w:sz w:val="20"/>
+                <w:szCs w:val="20"/>
+              </w:rPr>
+              <w:t>cr</w:t>
+            </w:r>
+            <w:proofErr w:type="spellEnd"/>
           </w:p>
           <w:p>
             <w:pPr>
@@ -2255,8 +2359,19 @@
                 <w:sz w:val="20"/>
                 <w:szCs w:val="20"/>
               </w:rPr>
-              <w:t>15 cr</w:t>
-            </w:r>
+              <w:t xml:space="preserve">15 </w:t>
+            </w:r>
+            <w:proofErr w:type="spellStart"/>
+            <w:r>
+              <w:rPr>
+                <w:rFonts w:ascii="Calibri" w:eastAsia="Calibri" w:hAnsi="Calibri" w:cs="Calibri"/>
+                <w:b/>
+                <w:sz w:val="20"/>
+                <w:szCs w:val="20"/>
+              </w:rPr>
+              <w:t>cr</w:t>
+            </w:r>
+            <w:proofErr w:type="spellEnd"/>
           </w:p>
           <w:p>
             <w:pPr>
@@ -2318,7 +2433,25 @@
                 <w:sz w:val="20"/>
                 <w:szCs w:val="20"/>
               </w:rPr>
-              <w:t>CS 391#: Social and Ethical Issues in Computer Science (3) (Bacc Core Synthesis: Science, Technology, Society)</w:t>
+              <w:t>CS 391#: Social and Ethical Issues in Computer Science (3) (</w:t>
+            </w:r>
+            <w:proofErr w:type="spellStart"/>
+            <w:r>
+              <w:rPr>
+                <w:rFonts w:ascii="Calibri" w:eastAsia="Calibri" w:hAnsi="Calibri" w:cs="Calibri"/>
+                <w:sz w:val="20"/>
+                <w:szCs w:val="20"/>
+              </w:rPr>
+              <w:t>Bacc</w:t>
+            </w:r>
+            <w:proofErr w:type="spellEnd"/>
+            <w:r>
+              <w:rPr>
+                <w:rFonts w:ascii="Calibri" w:eastAsia="Calibri" w:hAnsi="Calibri" w:cs="Calibri"/>
+                <w:sz w:val="20"/>
+                <w:szCs w:val="20"/>
+              </w:rPr>
+              <w:t xml:space="preserve"> Core Synthesis: Science, Technology, Society)</w:t>
             </w:r>
           </w:p>
           <w:p>
@@ -2383,7 +2516,47 @@
           <w:sz w:val="20"/>
           <w:szCs w:val="20"/>
         </w:rPr>
-        <w:t xml:space="preserve">*Freshman Skill Courses (16 credits)       #BACC Core (48 cr)       </w:t>
+        <w:t xml:space="preserve">*Freshman Skill Courses (16 </w:t>
+      </w:r>
+      <w:proofErr w:type="gramStart"/>
+      <w:r>
+        <w:rPr>
+          <w:rFonts w:ascii="Calibri" w:eastAsia="Calibri" w:hAnsi="Calibri" w:cs="Calibri"/>
+          <w:b/>
+          <w:sz w:val="20"/>
+          <w:szCs w:val="20"/>
+        </w:rPr>
+        <w:t xml:space="preserve">credits)   </w:t>
+      </w:r>
+      <w:proofErr w:type="gramEnd"/>
+      <w:r>
+        <w:rPr>
+          <w:rFonts w:ascii="Calibri" w:eastAsia="Calibri" w:hAnsi="Calibri" w:cs="Calibri"/>
+          <w:b/>
+          <w:sz w:val="20"/>
+          <w:szCs w:val="20"/>
+        </w:rPr>
+        <w:t xml:space="preserve">    #BACC Core (48 </w:t>
+      </w:r>
+      <w:proofErr w:type="spellStart"/>
+      <w:r>
+        <w:rPr>
+          <w:rFonts w:ascii="Calibri" w:eastAsia="Calibri" w:hAnsi="Calibri" w:cs="Calibri"/>
+          <w:b/>
+          <w:sz w:val="20"/>
+          <w:szCs w:val="20"/>
+        </w:rPr>
+        <w:t>cr</w:t>
+      </w:r>
+      <w:proofErr w:type="spellEnd"/>
+      <w:r>
+        <w:rPr>
+          <w:rFonts w:ascii="Calibri" w:eastAsia="Calibri" w:hAnsi="Calibri" w:cs="Calibri"/>
+          <w:b/>
+          <w:sz w:val="20"/>
+          <w:szCs w:val="20"/>
+        </w:rPr>
+        <w:t xml:space="preserve">)       </w:t>
       </w:r>
       <w:r>
         <w:rPr>
@@ -2533,11 +2706,19 @@
           <w:rFonts w:ascii="Garamond" w:eastAsia="Garamond" w:hAnsi="Garamond" w:cs="Garamond"/>
         </w:rPr>
       </w:pPr>
-      <w:r>
-        <w:rPr>
-          <w:rFonts w:ascii="Garamond" w:eastAsia="Garamond" w:hAnsi="Garamond" w:cs="Garamond"/>
-        </w:rPr>
-        <w:t>Other staff.</w:t>
+      <w:proofErr w:type="gramStart"/>
+      <w:r>
+        <w:rPr>
+          <w:rFonts w:ascii="Garamond" w:eastAsia="Garamond" w:hAnsi="Garamond" w:cs="Garamond"/>
+        </w:rPr>
+        <w:t>Other</w:t>
+      </w:r>
+      <w:proofErr w:type="gramEnd"/>
+      <w:r>
+        <w:rPr>
+          <w:rFonts w:ascii="Garamond" w:eastAsia="Garamond" w:hAnsi="Garamond" w:cs="Garamond"/>
+        </w:rPr>
+        <w:t xml:space="preserve"> staff.</w:t>
       </w:r>
     </w:p>
     <w:p>
@@ -3048,7 +3229,35 @@
         <w:rPr>
           <w:rFonts w:ascii="Garamond" w:eastAsia="Garamond" w:hAnsi="Garamond" w:cs="Garamond"/>
         </w:rPr>
-        <w:t xml:space="preserve">(Cohoon &amp; Tychonievich, </w:t>
+        <w:t>(</w:t>
+      </w:r>
+      <w:proofErr w:type="spellStart"/>
+      <w:r>
+        <w:rPr>
+          <w:rFonts w:ascii="Garamond" w:eastAsia="Garamond" w:hAnsi="Garamond" w:cs="Garamond"/>
+        </w:rPr>
+        <w:t>Cohoon</w:t>
+      </w:r>
+      <w:proofErr w:type="spellEnd"/>
+      <w:r>
+        <w:rPr>
+          <w:rFonts w:ascii="Garamond" w:eastAsia="Garamond" w:hAnsi="Garamond" w:cs="Garamond"/>
+        </w:rPr>
+        <w:t xml:space="preserve"> &amp; </w:t>
+      </w:r>
+      <w:proofErr w:type="spellStart"/>
+      <w:r>
+        <w:rPr>
+          <w:rFonts w:ascii="Garamond" w:eastAsia="Garamond" w:hAnsi="Garamond" w:cs="Garamond"/>
+        </w:rPr>
+        <w:t>Tychonievich</w:t>
+      </w:r>
+      <w:proofErr w:type="spellEnd"/>
+      <w:r>
+        <w:rPr>
+          <w:rFonts w:ascii="Garamond" w:eastAsia="Garamond" w:hAnsi="Garamond" w:cs="Garamond"/>
+        </w:rPr>
+        <w:t xml:space="preserve">, </w:t>
       </w:r>
       <w:r>
         <w:rPr>
@@ -3134,12 +3343,14 @@
         </w:rPr>
         <w:t xml:space="preserve"> (</w:t>
       </w:r>
+      <w:proofErr w:type="spellStart"/>
       <w:r>
         <w:rPr>
           <w:rFonts w:ascii="Garamond" w:eastAsia="Garamond" w:hAnsi="Garamond" w:cs="Garamond"/>
         </w:rPr>
         <w:t>Nagappan</w:t>
       </w:r>
+      <w:proofErr w:type="spellEnd"/>
       <w:r>
         <w:rPr>
           <w:rFonts w:ascii="Garamond" w:eastAsia="Garamond" w:hAnsi="Garamond" w:cs="Garamond"/>
@@ -3289,7 +3500,21 @@
         <w:rPr>
           <w:rFonts w:ascii="Garamond" w:eastAsia="Garamond" w:hAnsi="Garamond" w:cs="Garamond"/>
         </w:rPr>
-        <w:t>respond effectively to social, economic, and environmental challenges and opportunities; and</w:t>
+        <w:t xml:space="preserve">respond effectively </w:t>
+      </w:r>
+      <w:proofErr w:type="gramStart"/>
+      <w:r>
+        <w:rPr>
+          <w:rFonts w:ascii="Garamond" w:eastAsia="Garamond" w:hAnsi="Garamond" w:cs="Garamond"/>
+        </w:rPr>
+        <w:t>to</w:t>
+      </w:r>
+      <w:proofErr w:type="gramEnd"/>
+      <w:r>
+        <w:rPr>
+          <w:rFonts w:ascii="Garamond" w:eastAsia="Garamond" w:hAnsi="Garamond" w:cs="Garamond"/>
+        </w:rPr>
+        <w:t xml:space="preserve"> social, economic, and environmental challenges and opportunities; and</w:t>
       </w:r>
     </w:p>
     <w:p>
@@ -3519,7 +3744,25 @@
           <w:sz w:val="22"/>
           <w:szCs w:val="22"/>
         </w:rPr>
-        <w:t xml:space="preserve"> &amp; Weichman, 2016)</w:t>
+        <w:t xml:space="preserve"> &amp; </w:t>
+      </w:r>
+      <w:proofErr w:type="spellStart"/>
+      <w:r>
+        <w:rPr>
+          <w:rFonts w:ascii="Garamond" w:eastAsia="Garamond" w:hAnsi="Garamond" w:cs="Garamond"/>
+          <w:sz w:val="22"/>
+          <w:szCs w:val="22"/>
+        </w:rPr>
+        <w:t>Weichman</w:t>
+      </w:r>
+      <w:proofErr w:type="spellEnd"/>
+      <w:r>
+        <w:rPr>
+          <w:rFonts w:ascii="Garamond" w:eastAsia="Garamond" w:hAnsi="Garamond" w:cs="Garamond"/>
+          <w:sz w:val="22"/>
+          <w:szCs w:val="22"/>
+        </w:rPr>
+        <w:t>, 2016)</w:t>
       </w:r>
     </w:p>
     <w:p/>
@@ -3795,7 +4038,49 @@
           <w:rFonts w:ascii="Garamond" w:hAnsi="Garamond"/>
           <w:color w:val="000000"/>
         </w:rPr>
-        <w:t>Following ABET guidelines, we will record data for the required Self-Study Report during the first three years of the Software Engineering program. We will submit a Request for Evaluation in the third year of the program, and plan to obtain accreditation by the program’s fourth or fifth year of operation (ABET, 2017a)</w:t>
+        <w:t xml:space="preserve">Following ABET guidelines, we will record data for the required Self-Study Report during the first </w:t>
+      </w:r>
+      <w:r>
+        <w:rPr>
+          <w:rFonts w:ascii="Garamond" w:hAnsi="Garamond"/>
+          <w:color w:val="000000"/>
+        </w:rPr>
+        <w:t>four</w:t>
+      </w:r>
+      <w:r>
+        <w:rPr>
+          <w:rFonts w:ascii="Garamond" w:hAnsi="Garamond"/>
+          <w:color w:val="000000"/>
+        </w:rPr>
+        <w:t xml:space="preserve"> years of the Software Engineering program. We will submit a Request for Evaluation in the </w:t>
+      </w:r>
+      <w:r>
+        <w:rPr>
+          <w:rFonts w:ascii="Garamond" w:hAnsi="Garamond"/>
+          <w:color w:val="000000"/>
+        </w:rPr>
+        <w:t>fifth</w:t>
+      </w:r>
+      <w:r>
+        <w:rPr>
+          <w:rFonts w:ascii="Garamond" w:hAnsi="Garamond"/>
+          <w:color w:val="000000"/>
+        </w:rPr>
+        <w:t xml:space="preserve"> year of the program, and plan to obtain accreditation by the program’s fifth</w:t>
+      </w:r>
+      <w:r>
+        <w:rPr>
+          <w:rFonts w:ascii="Garamond" w:hAnsi="Garamond"/>
+          <w:color w:val="000000"/>
+        </w:rPr>
+        <w:t xml:space="preserve"> or sixth</w:t>
+      </w:r>
+      <w:r>
+        <w:rPr>
+          <w:rFonts w:ascii="Garamond" w:hAnsi="Garamond"/>
+          <w:color w:val="000000"/>
+        </w:rPr>
+        <w:t xml:space="preserve"> year of operation (ABET, 2017a)</w:t>
       </w:r>
       <w:r>
         <w:rPr>
@@ -4610,6 +4895,7 @@
         </w:rPr>
         <w:t xml:space="preserve"> (SIGCSE '17). ACM, New York, NY, USA, 705-705. </w:t>
       </w:r>
+      <w:proofErr w:type="spellStart"/>
       <w:r>
         <w:rPr>
           <w:rFonts w:ascii="Garamond" w:eastAsia="Garamond" w:hAnsi="Garamond" w:cs="Garamond"/>
@@ -4619,6 +4905,7 @@
         </w:rPr>
         <w:t>doi</w:t>
       </w:r>
+      <w:proofErr w:type="spellEnd"/>
       <w:r>
         <w:rPr>
           <w:rFonts w:ascii="Garamond" w:eastAsia="Garamond" w:hAnsi="Garamond" w:cs="Garamond"/>
@@ -4657,6 +4944,7 @@
           <w:szCs w:val="22"/>
         </w:rPr>
       </w:pPr>
+      <w:proofErr w:type="spellStart"/>
       <w:r>
         <w:rPr>
           <w:rFonts w:ascii="Garamond" w:eastAsia="Garamond" w:hAnsi="Garamond" w:cs="Garamond"/>
@@ -4665,6 +4953,7 @@
         </w:rPr>
         <w:t>Cohoon</w:t>
       </w:r>
+      <w:proofErr w:type="spellEnd"/>
       <w:r>
         <w:rPr>
           <w:rFonts w:ascii="Garamond" w:eastAsia="Garamond" w:hAnsi="Garamond" w:cs="Garamond"/>
@@ -4695,8 +4984,18 @@
           <w:sz w:val="22"/>
           <w:szCs w:val="22"/>
         </w:rPr>
-        <w:t xml:space="preserve"> Tychonievich</w:t>
-      </w:r>
+        <w:t xml:space="preserve"> </w:t>
+      </w:r>
+      <w:proofErr w:type="spellStart"/>
+      <w:r>
+        <w:rPr>
+          <w:rFonts w:ascii="Garamond" w:eastAsia="Garamond" w:hAnsi="Garamond" w:cs="Garamond"/>
+          <w:sz w:val="22"/>
+          <w:szCs w:val="22"/>
+        </w:rPr>
+        <w:t>Tychonievich</w:t>
+      </w:r>
+      <w:proofErr w:type="spellEnd"/>
       <w:r>
         <w:rPr>
           <w:rFonts w:ascii="Garamond" w:eastAsia="Garamond" w:hAnsi="Garamond" w:cs="Garamond"/>
@@ -4769,7 +5068,25 @@
           <w:sz w:val="22"/>
           <w:szCs w:val="22"/>
         </w:rPr>
-        <w:t xml:space="preserve">CM, New York, NY, USA, 165-170. doi: </w:t>
+        <w:t xml:space="preserve">CM, New York, NY, USA, 165-170. </w:t>
+      </w:r>
+      <w:proofErr w:type="spellStart"/>
+      <w:r>
+        <w:rPr>
+          <w:rFonts w:ascii="Garamond" w:eastAsia="Garamond" w:hAnsi="Garamond" w:cs="Garamond"/>
+          <w:sz w:val="22"/>
+          <w:szCs w:val="22"/>
+        </w:rPr>
+        <w:t>doi</w:t>
+      </w:r>
+      <w:proofErr w:type="spellEnd"/>
+      <w:r>
+        <w:rPr>
+          <w:rFonts w:ascii="Garamond" w:eastAsia="Garamond" w:hAnsi="Garamond" w:cs="Garamond"/>
+          <w:sz w:val="22"/>
+          <w:szCs w:val="22"/>
+        </w:rPr>
+        <w:t xml:space="preserve">: </w:t>
       </w:r>
       <w:hyperlink r:id="rId13" w:history="1">
         <w:r>
@@ -4806,7 +5123,43 @@
           <w:sz w:val="22"/>
           <w:szCs w:val="22"/>
         </w:rPr>
-        <w:t xml:space="preserve">Eisenberg M. (2017) Approaching Computer Science Education Through Making. In: Fee S., Holland-Minkley A., Lombardi T. (eds) </w:t>
+        <w:t>Eisenberg M. (2017) Approaching Computer Science Education Through Making. In: Fee S., Holland-</w:t>
+      </w:r>
+      <w:proofErr w:type="spellStart"/>
+      <w:r>
+        <w:rPr>
+          <w:rFonts w:ascii="Garamond" w:eastAsia="Garamond" w:hAnsi="Garamond" w:cs="Garamond"/>
+          <w:sz w:val="22"/>
+          <w:szCs w:val="22"/>
+        </w:rPr>
+        <w:t>Minkley</w:t>
+      </w:r>
+      <w:proofErr w:type="spellEnd"/>
+      <w:r>
+        <w:rPr>
+          <w:rFonts w:ascii="Garamond" w:eastAsia="Garamond" w:hAnsi="Garamond" w:cs="Garamond"/>
+          <w:sz w:val="22"/>
+          <w:szCs w:val="22"/>
+        </w:rPr>
+        <w:t xml:space="preserve"> A., Lombardi T. (</w:t>
+      </w:r>
+      <w:proofErr w:type="spellStart"/>
+      <w:r>
+        <w:rPr>
+          <w:rFonts w:ascii="Garamond" w:eastAsia="Garamond" w:hAnsi="Garamond" w:cs="Garamond"/>
+          <w:sz w:val="22"/>
+          <w:szCs w:val="22"/>
+        </w:rPr>
+        <w:t>eds</w:t>
+      </w:r>
+      <w:proofErr w:type="spellEnd"/>
+      <w:r>
+        <w:rPr>
+          <w:rFonts w:ascii="Garamond" w:eastAsia="Garamond" w:hAnsi="Garamond" w:cs="Garamond"/>
+          <w:sz w:val="22"/>
+          <w:szCs w:val="22"/>
+        </w:rPr>
+        <w:t xml:space="preserve">) </w:t>
       </w:r>
       <w:r>
         <w:rPr>
@@ -4833,6 +5186,7 @@
         </w:rPr>
         <w:t xml:space="preserve">.  </w:t>
       </w:r>
+      <w:proofErr w:type="spellStart"/>
       <w:r>
         <w:rPr>
           <w:rFonts w:ascii="Garamond" w:eastAsia="Garamond" w:hAnsi="Garamond" w:cs="Garamond"/>
@@ -4841,6 +5195,7 @@
         </w:rPr>
         <w:t>doi</w:t>
       </w:r>
+      <w:proofErr w:type="spellEnd"/>
       <w:r>
         <w:rPr>
           <w:rFonts w:ascii="Garamond" w:eastAsia="Garamond" w:hAnsi="Garamond" w:cs="Garamond"/>
@@ -4884,7 +5239,25 @@
           <w:sz w:val="22"/>
           <w:szCs w:val="22"/>
         </w:rPr>
-        <w:t xml:space="preserve">Engle, J., Bermeo, A., O’Brien, C. (2006). Straight from the Source: What Works for First-Generation College Students. Washington, DC: Pell Institute for the Study of Opportunity in Higher Education. Retrieved from </w:t>
+        <w:t xml:space="preserve">Engle, J., </w:t>
+      </w:r>
+      <w:proofErr w:type="spellStart"/>
+      <w:r>
+        <w:rPr>
+          <w:rFonts w:ascii="Garamond" w:eastAsia="Garamond" w:hAnsi="Garamond" w:cs="Garamond"/>
+          <w:sz w:val="22"/>
+          <w:szCs w:val="22"/>
+        </w:rPr>
+        <w:t>Bermeo</w:t>
+      </w:r>
+      <w:proofErr w:type="spellEnd"/>
+      <w:r>
+        <w:rPr>
+          <w:rFonts w:ascii="Garamond" w:eastAsia="Garamond" w:hAnsi="Garamond" w:cs="Garamond"/>
+          <w:sz w:val="22"/>
+          <w:szCs w:val="22"/>
+        </w:rPr>
+        <w:t xml:space="preserve">, A., O’Brien, C. (2006). Straight from the Source: What Works for First-Generation College Students. Washington, DC: Pell Institute for the Study of Opportunity in Higher Education. Retrieved from </w:t>
       </w:r>
       <w:hyperlink r:id="rId15" w:history="1">
         <w:r>
@@ -4921,7 +5294,25 @@
           <w:sz w:val="22"/>
           <w:szCs w:val="22"/>
         </w:rPr>
-        <w:t>Hillman, N. &amp; Weichman, T. (2016).</w:t>
+        <w:t xml:space="preserve">Hillman, N. &amp; </w:t>
+      </w:r>
+      <w:proofErr w:type="spellStart"/>
+      <w:r>
+        <w:rPr>
+          <w:rFonts w:ascii="Garamond" w:eastAsia="Garamond" w:hAnsi="Garamond" w:cs="Garamond"/>
+          <w:sz w:val="22"/>
+          <w:szCs w:val="22"/>
+        </w:rPr>
+        <w:t>Weichman</w:t>
+      </w:r>
+      <w:proofErr w:type="spellEnd"/>
+      <w:r>
+        <w:rPr>
+          <w:rFonts w:ascii="Garamond" w:eastAsia="Garamond" w:hAnsi="Garamond" w:cs="Garamond"/>
+          <w:sz w:val="22"/>
+          <w:szCs w:val="22"/>
+        </w:rPr>
+        <w:t>, T. (2016).</w:t>
       </w:r>
       <w:r>
         <w:rPr>
@@ -4977,6 +5368,7 @@
           <w:szCs w:val="22"/>
         </w:rPr>
       </w:pPr>
+      <w:proofErr w:type="spellStart"/>
       <w:r>
         <w:rPr>
           <w:rFonts w:ascii="Garamond" w:eastAsia="Garamond" w:hAnsi="Garamond" w:cs="Garamond"/>
@@ -4985,6 +5377,7 @@
         </w:rPr>
         <w:t>Nagappan</w:t>
       </w:r>
+      <w:proofErr w:type="spellEnd"/>
       <w:r>
         <w:rPr>
           <w:rFonts w:ascii="Garamond" w:eastAsia="Garamond" w:hAnsi="Garamond" w:cs="Garamond"/>
@@ -5031,8 +5424,18 @@
           <w:sz w:val="22"/>
           <w:szCs w:val="22"/>
         </w:rPr>
-        <w:t>, Ferzli</w:t>
-      </w:r>
+        <w:t xml:space="preserve">, </w:t>
+      </w:r>
+      <w:proofErr w:type="spellStart"/>
+      <w:r>
+        <w:rPr>
+          <w:rFonts w:ascii="Garamond" w:eastAsia="Garamond" w:hAnsi="Garamond" w:cs="Garamond"/>
+          <w:sz w:val="22"/>
+          <w:szCs w:val="22"/>
+        </w:rPr>
+        <w:t>Ferzli</w:t>
+      </w:r>
+      <w:proofErr w:type="spellEnd"/>
       <w:r>
         <w:rPr>
           <w:rFonts w:ascii="Garamond" w:eastAsia="Garamond" w:hAnsi="Garamond" w:cs="Garamond"/>
@@ -5111,8 +5514,18 @@
           <w:sz w:val="22"/>
           <w:szCs w:val="22"/>
         </w:rPr>
-        <w:t xml:space="preserve"> Balik</w:t>
-      </w:r>
+        <w:t xml:space="preserve"> </w:t>
+      </w:r>
+      <w:proofErr w:type="spellStart"/>
+      <w:r>
+        <w:rPr>
+          <w:rFonts w:ascii="Garamond" w:eastAsia="Garamond" w:hAnsi="Garamond" w:cs="Garamond"/>
+          <w:sz w:val="22"/>
+          <w:szCs w:val="22"/>
+        </w:rPr>
+        <w:t>Balik</w:t>
+      </w:r>
+      <w:proofErr w:type="spellEnd"/>
       <w:r>
         <w:rPr>
           <w:rFonts w:ascii="Garamond" w:eastAsia="Garamond" w:hAnsi="Garamond" w:cs="Garamond"/>
@@ -5264,7 +5677,25 @@
           <w:sz w:val="22"/>
           <w:szCs w:val="22"/>
         </w:rPr>
-        <w:t>Wilson, C., Sudol, L. A., Stephenson, C. &amp; Stehlik, M. 2010. Running on Empty: The Failure to Teach K-12 Computer Science in the Digital Age. The Association for Computing Machinery &amp; The Comput</w:t>
+        <w:t xml:space="preserve">Wilson, C., </w:t>
+      </w:r>
+      <w:proofErr w:type="spellStart"/>
+      <w:r>
+        <w:rPr>
+          <w:rFonts w:ascii="Garamond" w:eastAsia="Garamond" w:hAnsi="Garamond" w:cs="Garamond"/>
+          <w:sz w:val="22"/>
+          <w:szCs w:val="22"/>
+        </w:rPr>
+        <w:t>Sudol</w:t>
+      </w:r>
+      <w:proofErr w:type="spellEnd"/>
+      <w:r>
+        <w:rPr>
+          <w:rFonts w:ascii="Garamond" w:eastAsia="Garamond" w:hAnsi="Garamond" w:cs="Garamond"/>
+          <w:sz w:val="22"/>
+          <w:szCs w:val="22"/>
+        </w:rPr>
+        <w:t>, L. A., Stephenson, C. &amp; Stehlik, M. 2010. Running on Empty: The Failure to Teach K-12 Computer Science in the Digital Age. The Association for Computing Machinery &amp; The Comput</w:t>
       </w:r>
       <w:r>
         <w:rPr>
@@ -5413,7 +5844,7 @@
         <w:sz w:val="20"/>
         <w:szCs w:val="20"/>
       </w:rPr>
-      <w:t>6</w:t>
+      <w:t>5</w:t>
     </w:r>
     <w:r>
       <w:rPr>

</xml_diff>

<commit_message>
Update course numbers to match course numbering guidelines.
</commit_message>
<xml_diff>
--- a/assets/HECC New Academic Program Proposal.docx
+++ b/assets/HECC New Academic Program Proposal.docx
@@ -170,19 +170,7 @@
         <w:rPr>
           <w:rFonts w:ascii="Garamond" w:eastAsia="Garamond" w:hAnsi="Garamond" w:cs="Garamond"/>
         </w:rPr>
-        <w:t xml:space="preserve">Bachelor </w:t>
-      </w:r>
-      <w:r>
-        <w:rPr>
-          <w:rFonts w:ascii="Garamond" w:eastAsia="Garamond" w:hAnsi="Garamond" w:cs="Garamond"/>
-        </w:rPr>
-        <w:t xml:space="preserve">of </w:t>
-      </w:r>
-      <w:r>
-        <w:rPr>
-          <w:rFonts w:ascii="Garamond" w:eastAsia="Garamond" w:hAnsi="Garamond" w:cs="Garamond"/>
-        </w:rPr>
-        <w:t>Science, Software Engineering</w:t>
+        <w:t>Bachelor of Science, Software Engineering</w:t>
       </w:r>
     </w:p>
     <w:p>
@@ -227,13 +215,7 @@
         <w:rPr>
           <w:rFonts w:ascii="Garamond" w:eastAsia="Garamond" w:hAnsi="Garamond" w:cs="Garamond"/>
         </w:rPr>
-        <w:t>Proposed Classification of Instructional Programs (CIP) number</w:t>
-      </w:r>
-      <w:r>
-        <w:rPr>
-          <w:rFonts w:ascii="Garamond" w:eastAsia="Garamond" w:hAnsi="Garamond" w:cs="Garamond"/>
-        </w:rPr>
-        <w:t>.</w:t>
+        <w:t>Proposed Classification of Instructional Programs (CIP) number.</w:t>
       </w:r>
     </w:p>
     <w:p>
@@ -249,13 +231,7 @@
         <w:rPr>
           <w:rFonts w:ascii="Garamond" w:eastAsia="Garamond" w:hAnsi="Garamond" w:cs="Garamond"/>
         </w:rPr>
-        <w:t>14.0903, Computer Software Engineering</w:t>
-      </w:r>
-      <w:r>
-        <w:rPr>
-          <w:rFonts w:ascii="Garamond" w:eastAsia="Garamond" w:hAnsi="Garamond" w:cs="Garamond"/>
-        </w:rPr>
-        <w:t xml:space="preserve"> </w:t>
+        <w:t xml:space="preserve">14.0903, Computer Software Engineering </w:t>
       </w:r>
     </w:p>
     <w:p>
@@ -273,13 +249,7 @@
         <w:rPr>
           <w:rFonts w:ascii="Garamond" w:eastAsia="Garamond" w:hAnsi="Garamond" w:cs="Garamond"/>
         </w:rPr>
-        <w:t>Brief overview (1-2 paragraphs) of the proposed program, including its disciplinary foundations and c</w:t>
-      </w:r>
-      <w:r>
-        <w:rPr>
-          <w:rFonts w:ascii="Garamond" w:eastAsia="Garamond" w:hAnsi="Garamond" w:cs="Garamond"/>
-        </w:rPr>
-        <w:t>onnections; program objectives; programmatic focus; degree, certificate, minor, and concentrations offered.</w:t>
+        <w:t>Brief overview (1-2 paragraphs) of the proposed program, including its disciplinary foundations and connections; program objectives; programmatic focus; degree, certificate, minor, and concentrations offered.</w:t>
       </w:r>
     </w:p>
     <w:p>
@@ -309,33 +279,7 @@
         <w:rPr>
           <w:rFonts w:ascii="Garamond" w:eastAsia="Garamond" w:hAnsi="Garamond" w:cs="Garamond"/>
         </w:rPr>
-        <w:t>The software engineering program differs from computer science in that it emphasizes th</w:t>
-      </w:r>
-      <w:r>
-        <w:rPr>
-          <w:rFonts w:ascii="Garamond" w:eastAsia="Garamond" w:hAnsi="Garamond" w:cs="Garamond"/>
-        </w:rPr>
-        <w:t xml:space="preserve">e communication skills, methodologies, tools, technologies, teamwork, professional practice, design, and architectures critical for building scalable, long-lasting software systems. The program emphasizes these software engineering principles </w:t>
-      </w:r>
-      <w:proofErr w:type="gramStart"/>
-      <w:r>
-        <w:rPr>
-          <w:rFonts w:ascii="Garamond" w:eastAsia="Garamond" w:hAnsi="Garamond" w:cs="Garamond"/>
-        </w:rPr>
-        <w:t>over,  but</w:t>
-      </w:r>
-      <w:proofErr w:type="gramEnd"/>
-      <w:r>
-        <w:rPr>
-          <w:rFonts w:ascii="Garamond" w:eastAsia="Garamond" w:hAnsi="Garamond" w:cs="Garamond"/>
-        </w:rPr>
-        <w:t xml:space="preserve"> no</w:t>
-      </w:r>
-      <w:r>
-        <w:rPr>
-          <w:rFonts w:ascii="Garamond" w:eastAsia="Garamond" w:hAnsi="Garamond" w:cs="Garamond"/>
-        </w:rPr>
-        <w:t>t at the exclusion of, computer science principles. The curriculum includes high-impact, team- and project-based courses early in the curriculum, followed by computer science courses that explore deeper topics.</w:t>
+        <w:t>The software engineering program differs from computer science in that it emphasizes the communication skills, methodologies, tools, technologies, teamwork, professional practice, design, and architectures critical for building scalable, long-lasting software systems. The program emphasizes these software engineering principles over,  but not at the exclusion of, computer science principles. The curriculum includes high-impact, team- and project-based courses early in the curriculum, followed by computer science courses that explore deeper topics.</w:t>
       </w:r>
     </w:p>
     <w:p>
@@ -350,13 +294,7 @@
         <w:rPr>
           <w:rFonts w:ascii="Garamond" w:eastAsia="Garamond" w:hAnsi="Garamond" w:cs="Garamond"/>
         </w:rPr>
-        <w:t>During year one, students engage in a team-ba</w:t>
-      </w:r>
-      <w:r>
-        <w:rPr>
-          <w:rFonts w:ascii="Garamond" w:eastAsia="Garamond" w:hAnsi="Garamond" w:cs="Garamond"/>
-        </w:rPr>
-        <w:t xml:space="preserve">sed project in which they create a “full stack” application in which they  </w:t>
+        <w:t xml:space="preserve">During year one, students engage in a team-based project in which they create a “full stack” application in which they  </w:t>
       </w:r>
     </w:p>
     <w:p>
@@ -404,13 +342,7 @@
         <w:rPr>
           <w:rFonts w:ascii="Garamond" w:eastAsia="Garamond" w:hAnsi="Garamond" w:cs="Garamond"/>
         </w:rPr>
-        <w:t>Course of</w:t>
-      </w:r>
-      <w:r>
-        <w:rPr>
-          <w:rFonts w:ascii="Garamond" w:eastAsia="Garamond" w:hAnsi="Garamond" w:cs="Garamond"/>
-        </w:rPr>
-        <w:t xml:space="preserve"> study – proposed curriculum, including course numbers, titles, and credit hours.</w:t>
+        <w:t>Course of study – proposed curriculum, including course numbers, titles, and credit hours.</w:t>
       </w:r>
     </w:p>
     <w:p>
@@ -425,13 +357,7 @@
         <w:rPr>
           <w:rFonts w:ascii="Garamond" w:eastAsia="Garamond" w:hAnsi="Garamond" w:cs="Garamond"/>
         </w:rPr>
-        <w:t>The program of study follows the degree standards at Oregon State University, incorporating both existing courses and new courses. The “SE” prefix indicates new courses, whic</w:t>
-      </w:r>
-      <w:r>
-        <w:rPr>
-          <w:rFonts w:ascii="Garamond" w:eastAsia="Garamond" w:hAnsi="Garamond" w:cs="Garamond"/>
-        </w:rPr>
-        <w:t>h are also followed by the CAT II proposal numbers (</w:t>
+        <w:t>The program of study follows the degree standards at Oregon State University, incorporating both existing courses and new courses. The “SE” prefix indicates new courses, which are also followed by the CAT II proposal numbers (</w:t>
       </w:r>
       <w:r>
         <w:rPr>
@@ -724,7 +650,23 @@
                 <w:sz w:val="20"/>
                 <w:szCs w:val="20"/>
               </w:rPr>
-              <w:t xml:space="preserve">SE 120: Professional Seminar (1) </w:t>
+              <w:t>SE 1</w:t>
+            </w:r>
+            <w:r>
+              <w:rPr>
+                <w:rFonts w:ascii="Calibri" w:eastAsia="Calibri" w:hAnsi="Calibri" w:cs="Calibri"/>
+                <w:sz w:val="20"/>
+                <w:szCs w:val="20"/>
+              </w:rPr>
+              <w:t>07</w:t>
+            </w:r>
+            <w:r>
+              <w:rPr>
+                <w:rFonts w:ascii="Calibri" w:eastAsia="Calibri" w:hAnsi="Calibri" w:cs="Calibri"/>
+                <w:sz w:val="20"/>
+                <w:szCs w:val="20"/>
+              </w:rPr>
+              <w:t xml:space="preserve">: Professional Seminar (1) </w:t>
             </w:r>
             <w:r>
               <w:rPr>
@@ -817,19 +759,8 @@
                 <w:sz w:val="20"/>
                 <w:szCs w:val="20"/>
               </w:rPr>
-              <w:t xml:space="preserve">15 </w:t>
-            </w:r>
-            <w:proofErr w:type="spellStart"/>
-            <w:r>
-              <w:rPr>
-                <w:rFonts w:ascii="Calibri" w:eastAsia="Calibri" w:hAnsi="Calibri" w:cs="Calibri"/>
-                <w:b/>
-                <w:sz w:val="20"/>
-                <w:szCs w:val="20"/>
-              </w:rPr>
-              <w:t>cr</w:t>
-            </w:r>
-            <w:proofErr w:type="spellEnd"/>
+              <w:t>15 cr</w:t>
+            </w:r>
           </w:p>
           <w:p>
             <w:pPr>
@@ -873,7 +804,23 @@
                 <w:sz w:val="20"/>
                 <w:szCs w:val="20"/>
               </w:rPr>
-              <w:t xml:space="preserve">SE 221: Apprenticeship II (1) </w:t>
+              <w:t>SE 2</w:t>
+            </w:r>
+            <w:r>
+              <w:rPr>
+                <w:rFonts w:ascii="Calibri" w:eastAsia="Calibri" w:hAnsi="Calibri" w:cs="Calibri"/>
+                <w:sz w:val="20"/>
+                <w:szCs w:val="20"/>
+              </w:rPr>
+              <w:t>10</w:t>
+            </w:r>
+            <w:r>
+              <w:rPr>
+                <w:rFonts w:ascii="Calibri" w:eastAsia="Calibri" w:hAnsi="Calibri" w:cs="Calibri"/>
+                <w:sz w:val="20"/>
+                <w:szCs w:val="20"/>
+              </w:rPr>
+              <w:t xml:space="preserve">: Apprenticeship II (1) </w:t>
             </w:r>
             <w:r>
               <w:rPr>
@@ -940,35 +887,17 @@
                 <w:rFonts w:ascii="Calibri" w:eastAsia="Calibri" w:hAnsi="Calibri" w:cs="Calibri"/>
                 <w:b/>
               </w:rPr>
-              <w:t xml:space="preserve">Winter    </w:t>
+              <w:t xml:space="preserve">Winter                                                                           </w:t>
             </w:r>
             <w:r>
               <w:rPr>
                 <w:rFonts w:ascii="Calibri" w:eastAsia="Calibri" w:hAnsi="Calibri" w:cs="Calibri"/>
                 <w:b/>
-              </w:rPr>
-              <w:t xml:space="preserve">                                                                       </w:t>
-            </w:r>
-            <w:r>
-              <w:rPr>
-                <w:rFonts w:ascii="Calibri" w:eastAsia="Calibri" w:hAnsi="Calibri" w:cs="Calibri"/>
-                <w:b/>
-                <w:sz w:val="20"/>
-                <w:szCs w:val="20"/>
-              </w:rPr>
-              <w:t xml:space="preserve">13 </w:t>
-            </w:r>
-            <w:proofErr w:type="spellStart"/>
-            <w:r>
-              <w:rPr>
-                <w:rFonts w:ascii="Calibri" w:eastAsia="Calibri" w:hAnsi="Calibri" w:cs="Calibri"/>
-                <w:b/>
-                <w:sz w:val="20"/>
-                <w:szCs w:val="20"/>
-              </w:rPr>
-              <w:t>cr</w:t>
-            </w:r>
-            <w:proofErr w:type="spellEnd"/>
+                <w:sz w:val="20"/>
+                <w:szCs w:val="20"/>
+              </w:rPr>
+              <w:t>13 cr</w:t>
+            </w:r>
           </w:p>
           <w:p>
             <w:pPr>
@@ -1039,7 +968,23 @@
                 <w:sz w:val="20"/>
                 <w:szCs w:val="20"/>
               </w:rPr>
-              <w:t xml:space="preserve">SE 121: Apprenticeship I (1) </w:t>
+              <w:t>SE 1</w:t>
+            </w:r>
+            <w:r>
+              <w:rPr>
+                <w:rFonts w:ascii="Calibri" w:eastAsia="Calibri" w:hAnsi="Calibri" w:cs="Calibri"/>
+                <w:sz w:val="20"/>
+                <w:szCs w:val="20"/>
+              </w:rPr>
+              <w:t>10</w:t>
+            </w:r>
+            <w:r>
+              <w:rPr>
+                <w:rFonts w:ascii="Calibri" w:eastAsia="Calibri" w:hAnsi="Calibri" w:cs="Calibri"/>
+                <w:sz w:val="20"/>
+                <w:szCs w:val="20"/>
+              </w:rPr>
+              <w:t xml:space="preserve">: Apprenticeship I (1) </w:t>
             </w:r>
             <w:r>
               <w:rPr>
@@ -1104,19 +1049,8 @@
                 <w:sz w:val="20"/>
                 <w:szCs w:val="20"/>
               </w:rPr>
-              <w:t xml:space="preserve">15 </w:t>
-            </w:r>
-            <w:proofErr w:type="spellStart"/>
-            <w:r>
-              <w:rPr>
-                <w:rFonts w:ascii="Calibri" w:eastAsia="Calibri" w:hAnsi="Calibri" w:cs="Calibri"/>
-                <w:b/>
-                <w:sz w:val="20"/>
-                <w:szCs w:val="20"/>
-              </w:rPr>
-              <w:t>cr</w:t>
-            </w:r>
-            <w:proofErr w:type="spellEnd"/>
+              <w:t>15 cr</w:t>
+            </w:r>
           </w:p>
           <w:p>
             <w:pPr>
@@ -1160,7 +1094,23 @@
                 <w:sz w:val="20"/>
                 <w:szCs w:val="20"/>
               </w:rPr>
-              <w:t>SE 221: Apprenticeship II (1)</w:t>
+              <w:t>SE 2</w:t>
+            </w:r>
+            <w:r>
+              <w:rPr>
+                <w:rFonts w:ascii="Calibri" w:eastAsia="Calibri" w:hAnsi="Calibri" w:cs="Calibri"/>
+                <w:sz w:val="20"/>
+                <w:szCs w:val="20"/>
+              </w:rPr>
+              <w:t>10</w:t>
+            </w:r>
+            <w:r>
+              <w:rPr>
+                <w:rFonts w:ascii="Calibri" w:eastAsia="Calibri" w:hAnsi="Calibri" w:cs="Calibri"/>
+                <w:sz w:val="20"/>
+                <w:szCs w:val="20"/>
+              </w:rPr>
+              <w:t>: Apprenticeship II (1)</w:t>
             </w:r>
           </w:p>
           <w:p>
@@ -1218,14 +1168,7 @@
                 <w:rFonts w:ascii="Calibri" w:eastAsia="Calibri" w:hAnsi="Calibri" w:cs="Calibri"/>
                 <w:b/>
               </w:rPr>
-              <w:t xml:space="preserve">Spring   </w:t>
-            </w:r>
-            <w:r>
-              <w:rPr>
-                <w:rFonts w:ascii="Calibri" w:eastAsia="Calibri" w:hAnsi="Calibri" w:cs="Calibri"/>
-                <w:b/>
-              </w:rPr>
-              <w:t xml:space="preserve">                                                                         </w:t>
+              <w:t xml:space="preserve">Spring                                                                            </w:t>
             </w:r>
             <w:r>
               <w:rPr>
@@ -1307,7 +1250,23 @@
                 <w:sz w:val="20"/>
                 <w:szCs w:val="20"/>
               </w:rPr>
-              <w:t>SE 121: Apprenticeship I (1)</w:t>
+              <w:t xml:space="preserve">SE </w:t>
+            </w:r>
+            <w:r>
+              <w:rPr>
+                <w:rFonts w:ascii="Calibri" w:eastAsia="Calibri" w:hAnsi="Calibri" w:cs="Calibri"/>
+                <w:sz w:val="20"/>
+                <w:szCs w:val="20"/>
+              </w:rPr>
+              <w:t>110</w:t>
+            </w:r>
+            <w:r>
+              <w:rPr>
+                <w:rFonts w:ascii="Calibri" w:eastAsia="Calibri" w:hAnsi="Calibri" w:cs="Calibri"/>
+                <w:sz w:val="20"/>
+                <w:szCs w:val="20"/>
+              </w:rPr>
+              <w:t>: Apprenticeship I (1)</w:t>
             </w:r>
           </w:p>
           <w:p>
@@ -1388,19 +1347,8 @@
                 <w:sz w:val="20"/>
                 <w:szCs w:val="20"/>
               </w:rPr>
-              <w:t xml:space="preserve">15 </w:t>
-            </w:r>
-            <w:proofErr w:type="spellStart"/>
-            <w:r>
-              <w:rPr>
-                <w:rFonts w:ascii="Calibri" w:eastAsia="Calibri" w:hAnsi="Calibri" w:cs="Calibri"/>
-                <w:b/>
-                <w:sz w:val="20"/>
-                <w:szCs w:val="20"/>
-              </w:rPr>
-              <w:t>cr</w:t>
-            </w:r>
-            <w:proofErr w:type="spellEnd"/>
+              <w:t>15 cr</w:t>
+            </w:r>
           </w:p>
           <w:p>
             <w:pPr>
@@ -1444,7 +1392,23 @@
                 <w:sz w:val="20"/>
                 <w:szCs w:val="20"/>
               </w:rPr>
-              <w:t>SE 221: Apprenticeship II (1)</w:t>
+              <w:t>SE 2</w:t>
+            </w:r>
+            <w:r>
+              <w:rPr>
+                <w:rFonts w:ascii="Calibri" w:eastAsia="Calibri" w:hAnsi="Calibri" w:cs="Calibri"/>
+                <w:sz w:val="20"/>
+                <w:szCs w:val="20"/>
+              </w:rPr>
+              <w:t>10</w:t>
+            </w:r>
+            <w:r>
+              <w:rPr>
+                <w:rFonts w:ascii="Calibri" w:eastAsia="Calibri" w:hAnsi="Calibri" w:cs="Calibri"/>
+                <w:sz w:val="20"/>
+                <w:szCs w:val="20"/>
+              </w:rPr>
+              <w:t>: Apprenticeship II (1)</w:t>
             </w:r>
           </w:p>
           <w:p>
@@ -1575,7 +1539,6 @@
               </w:rPr>
               <w:t xml:space="preserve"> </w:t>
             </w:r>
-            <w:proofErr w:type="spellStart"/>
             <w:r>
               <w:rPr>
                 <w:rFonts w:ascii="Calibri" w:eastAsia="Calibri" w:hAnsi="Calibri" w:cs="Calibri"/>
@@ -1585,7 +1548,6 @@
               </w:rPr>
               <w:t>cr</w:t>
             </w:r>
-            <w:proofErr w:type="spellEnd"/>
           </w:p>
           <w:p>
             <w:pPr>
@@ -1656,7 +1618,23 @@
                 <w:sz w:val="20"/>
                 <w:szCs w:val="20"/>
               </w:rPr>
-              <w:t xml:space="preserve">SE 321: Apprenticeship III (1) </w:t>
+              <w:t>SE 3</w:t>
+            </w:r>
+            <w:r>
+              <w:rPr>
+                <w:rFonts w:ascii="Calibri" w:eastAsia="Calibri" w:hAnsi="Calibri" w:cs="Calibri"/>
+                <w:sz w:val="20"/>
+                <w:szCs w:val="20"/>
+              </w:rPr>
+              <w:t>10</w:t>
+            </w:r>
+            <w:r>
+              <w:rPr>
+                <w:rFonts w:ascii="Calibri" w:eastAsia="Calibri" w:hAnsi="Calibri" w:cs="Calibri"/>
+                <w:sz w:val="20"/>
+                <w:szCs w:val="20"/>
+              </w:rPr>
+              <w:t xml:space="preserve">: Apprenticeship III (1) </w:t>
             </w:r>
             <w:r>
               <w:rPr>
@@ -1734,13 +1712,7 @@
                 <w:rFonts w:ascii="Calibri" w:eastAsia="Calibri" w:hAnsi="Calibri" w:cs="Calibri"/>
               </w:rPr>
               <w:lastRenderedPageBreak/>
-              <w:t xml:space="preserve">Fall                                                                    </w:t>
-            </w:r>
-            <w:r>
-              <w:rPr>
-                <w:rFonts w:ascii="Calibri" w:eastAsia="Calibri" w:hAnsi="Calibri" w:cs="Calibri"/>
-              </w:rPr>
-              <w:t xml:space="preserve">     </w:t>
+              <w:t xml:space="preserve">Fall                                                                         </w:t>
             </w:r>
             <w:r>
               <w:rPr>
@@ -1749,19 +1721,8 @@
                 <w:sz w:val="20"/>
                 <w:szCs w:val="20"/>
               </w:rPr>
-              <w:t xml:space="preserve">16 </w:t>
-            </w:r>
-            <w:proofErr w:type="spellStart"/>
-            <w:r>
-              <w:rPr>
-                <w:rFonts w:ascii="Calibri" w:eastAsia="Calibri" w:hAnsi="Calibri" w:cs="Calibri"/>
-                <w:b/>
-                <w:sz w:val="20"/>
-                <w:szCs w:val="20"/>
-              </w:rPr>
-              <w:t>cr</w:t>
-            </w:r>
-            <w:proofErr w:type="spellEnd"/>
+              <w:t>16 cr</w:t>
+            </w:r>
           </w:p>
           <w:p>
             <w:pPr>
@@ -1805,7 +1766,23 @@
                 <w:sz w:val="20"/>
                 <w:szCs w:val="20"/>
               </w:rPr>
-              <w:t xml:space="preserve">SE 421: Apprenticeship IV (1) </w:t>
+              <w:t>SE 4</w:t>
+            </w:r>
+            <w:r>
+              <w:rPr>
+                <w:rFonts w:ascii="Calibri" w:eastAsia="Calibri" w:hAnsi="Calibri" w:cs="Calibri"/>
+                <w:sz w:val="20"/>
+                <w:szCs w:val="20"/>
+              </w:rPr>
+              <w:t>10</w:t>
+            </w:r>
+            <w:r>
+              <w:rPr>
+                <w:rFonts w:ascii="Calibri" w:eastAsia="Calibri" w:hAnsi="Calibri" w:cs="Calibri"/>
+                <w:sz w:val="20"/>
+                <w:szCs w:val="20"/>
+              </w:rPr>
+              <w:t xml:space="preserve">: Apprenticeship IV (1) </w:t>
             </w:r>
             <w:r>
               <w:rPr>
@@ -1902,19 +1879,8 @@
                 <w:sz w:val="20"/>
                 <w:szCs w:val="20"/>
               </w:rPr>
-              <w:t xml:space="preserve">16 </w:t>
-            </w:r>
-            <w:proofErr w:type="spellStart"/>
-            <w:r>
-              <w:rPr>
-                <w:rFonts w:ascii="Calibri" w:eastAsia="Calibri" w:hAnsi="Calibri" w:cs="Calibri"/>
-                <w:b/>
-                <w:sz w:val="20"/>
-                <w:szCs w:val="20"/>
-              </w:rPr>
-              <w:t>cr</w:t>
-            </w:r>
-            <w:proofErr w:type="spellEnd"/>
+              <w:t>16 cr</w:t>
+            </w:r>
           </w:p>
           <w:p>
             <w:pPr>
@@ -1986,7 +1952,23 @@
                 <w:sz w:val="20"/>
                 <w:szCs w:val="20"/>
               </w:rPr>
-              <w:t>SE 321: Apprenticeship III (1)</w:t>
+              <w:t>SE 3</w:t>
+            </w:r>
+            <w:r>
+              <w:rPr>
+                <w:rFonts w:ascii="Calibri" w:eastAsia="Calibri" w:hAnsi="Calibri" w:cs="Calibri"/>
+                <w:sz w:val="20"/>
+                <w:szCs w:val="20"/>
+              </w:rPr>
+              <w:t>10</w:t>
+            </w:r>
+            <w:r>
+              <w:rPr>
+                <w:rFonts w:ascii="Calibri" w:eastAsia="Calibri" w:hAnsi="Calibri" w:cs="Calibri"/>
+                <w:sz w:val="20"/>
+                <w:szCs w:val="20"/>
+              </w:rPr>
+              <w:t>: Apprenticeship III (1)</w:t>
             </w:r>
           </w:p>
           <w:p>
@@ -2054,19 +2036,8 @@
                 <w:sz w:val="20"/>
                 <w:szCs w:val="20"/>
               </w:rPr>
-              <w:t xml:space="preserve">16 </w:t>
-            </w:r>
-            <w:proofErr w:type="spellStart"/>
-            <w:r>
-              <w:rPr>
-                <w:rFonts w:ascii="Calibri" w:eastAsia="Calibri" w:hAnsi="Calibri" w:cs="Calibri"/>
-                <w:b/>
-                <w:sz w:val="20"/>
-                <w:szCs w:val="20"/>
-              </w:rPr>
-              <w:t>cr</w:t>
-            </w:r>
-            <w:proofErr w:type="spellEnd"/>
+              <w:t>16 cr</w:t>
+            </w:r>
           </w:p>
           <w:p>
             <w:pPr>
@@ -2110,33 +2081,41 @@
                 <w:sz w:val="20"/>
                 <w:szCs w:val="20"/>
               </w:rPr>
-              <w:t>SE 421: Apprenticeship IV (1)</w:t>
-            </w:r>
-          </w:p>
-          <w:p>
-            <w:pPr>
-              <w:spacing w:after="120"/>
-              <w:rPr>
-                <w:rFonts w:ascii="Calibri" w:eastAsia="Calibri" w:hAnsi="Calibri" w:cs="Calibri"/>
-                <w:sz w:val="20"/>
-                <w:szCs w:val="20"/>
-              </w:rPr>
-            </w:pPr>
-            <w:r>
-              <w:rPr>
-                <w:rFonts w:ascii="Calibri" w:eastAsia="Calibri" w:hAnsi="Calibri" w:cs="Calibri"/>
-                <w:sz w:val="20"/>
-                <w:szCs w:val="20"/>
-              </w:rPr>
-              <w:t>CS XXX: Upper-Division C</w:t>
-            </w:r>
-            <w:r>
-              <w:rPr>
-                <w:rFonts w:ascii="Calibri" w:eastAsia="Calibri" w:hAnsi="Calibri" w:cs="Calibri"/>
-                <w:sz w:val="20"/>
-                <w:szCs w:val="20"/>
-              </w:rPr>
-              <w:t>S Elective (4)</w:t>
+              <w:t>SE 4</w:t>
+            </w:r>
+            <w:r>
+              <w:rPr>
+                <w:rFonts w:ascii="Calibri" w:eastAsia="Calibri" w:hAnsi="Calibri" w:cs="Calibri"/>
+                <w:sz w:val="20"/>
+                <w:szCs w:val="20"/>
+              </w:rPr>
+              <w:t>10</w:t>
+            </w:r>
+            <w:r>
+              <w:rPr>
+                <w:rFonts w:ascii="Calibri" w:eastAsia="Calibri" w:hAnsi="Calibri" w:cs="Calibri"/>
+                <w:sz w:val="20"/>
+                <w:szCs w:val="20"/>
+              </w:rPr>
+              <w:t>: Apprenticeship IV (1)</w:t>
+            </w:r>
+          </w:p>
+          <w:p>
+            <w:pPr>
+              <w:spacing w:after="120"/>
+              <w:rPr>
+                <w:rFonts w:ascii="Calibri" w:eastAsia="Calibri" w:hAnsi="Calibri" w:cs="Calibri"/>
+                <w:sz w:val="20"/>
+                <w:szCs w:val="20"/>
+              </w:rPr>
+            </w:pPr>
+            <w:r>
+              <w:rPr>
+                <w:rFonts w:ascii="Calibri" w:eastAsia="Calibri" w:hAnsi="Calibri" w:cs="Calibri"/>
+                <w:sz w:val="20"/>
+                <w:szCs w:val="20"/>
+              </w:rPr>
+              <w:t>CS XXX: Upper-Division CS Elective (4)</w:t>
             </w:r>
           </w:p>
           <w:p>
@@ -2202,19 +2181,8 @@
                 <w:sz w:val="20"/>
                 <w:szCs w:val="20"/>
               </w:rPr>
-              <w:t xml:space="preserve">16 </w:t>
-            </w:r>
-            <w:proofErr w:type="spellStart"/>
-            <w:r>
-              <w:rPr>
-                <w:rFonts w:ascii="Calibri" w:eastAsia="Calibri" w:hAnsi="Calibri" w:cs="Calibri"/>
-                <w:b/>
-                <w:sz w:val="20"/>
-                <w:szCs w:val="20"/>
-              </w:rPr>
-              <w:t>cr</w:t>
-            </w:r>
-            <w:proofErr w:type="spellEnd"/>
+              <w:t>16 cr</w:t>
+            </w:r>
           </w:p>
           <w:p>
             <w:pPr>
@@ -2258,15 +2226,7 @@
                 <w:sz w:val="20"/>
                 <w:szCs w:val="20"/>
               </w:rPr>
-              <w:t>SE 313</w:t>
-            </w:r>
-            <w:r>
-              <w:rPr>
-                <w:rFonts w:ascii="Calibri" w:eastAsia="Calibri" w:hAnsi="Calibri" w:cs="Calibri"/>
-                <w:sz w:val="20"/>
-                <w:szCs w:val="20"/>
-              </w:rPr>
-              <w:t xml:space="preserve">: Scalability and Infrastructure III (6) </w:t>
+              <w:t xml:space="preserve">SE 313: Scalability and Infrastructure III (6) </w:t>
             </w:r>
             <w:r>
               <w:rPr>
@@ -2294,7 +2254,23 @@
                 <w:sz w:val="20"/>
                 <w:szCs w:val="20"/>
               </w:rPr>
-              <w:t>SE 321: Apprenticeship III (1)</w:t>
+              <w:t>SE 3</w:t>
+            </w:r>
+            <w:r>
+              <w:rPr>
+                <w:rFonts w:ascii="Calibri" w:eastAsia="Calibri" w:hAnsi="Calibri" w:cs="Calibri"/>
+                <w:sz w:val="20"/>
+                <w:szCs w:val="20"/>
+              </w:rPr>
+              <w:t>10</w:t>
+            </w:r>
+            <w:r>
+              <w:rPr>
+                <w:rFonts w:ascii="Calibri" w:eastAsia="Calibri" w:hAnsi="Calibri" w:cs="Calibri"/>
+                <w:sz w:val="20"/>
+                <w:szCs w:val="20"/>
+              </w:rPr>
+              <w:t>: Apprenticeship III (1)</w:t>
             </w:r>
           </w:p>
           <w:p>
@@ -2359,19 +2335,8 @@
                 <w:sz w:val="20"/>
                 <w:szCs w:val="20"/>
               </w:rPr>
-              <w:t xml:space="preserve">15 </w:t>
-            </w:r>
-            <w:proofErr w:type="spellStart"/>
-            <w:r>
-              <w:rPr>
-                <w:rFonts w:ascii="Calibri" w:eastAsia="Calibri" w:hAnsi="Calibri" w:cs="Calibri"/>
-                <w:b/>
-                <w:sz w:val="20"/>
-                <w:szCs w:val="20"/>
-              </w:rPr>
-              <w:t>cr</w:t>
-            </w:r>
-            <w:proofErr w:type="spellEnd"/>
+              <w:t>15 cr</w:t>
+            </w:r>
           </w:p>
           <w:p>
             <w:pPr>
@@ -2415,43 +2380,43 @@
                 <w:sz w:val="20"/>
                 <w:szCs w:val="20"/>
               </w:rPr>
-              <w:t>SE 421: Apprenticeship IV (1)</w:t>
-            </w:r>
-          </w:p>
-          <w:p>
-            <w:pPr>
-              <w:spacing w:after="120"/>
-              <w:rPr>
-                <w:rFonts w:ascii="Calibri" w:eastAsia="Calibri" w:hAnsi="Calibri" w:cs="Calibri"/>
-                <w:sz w:val="20"/>
-                <w:szCs w:val="20"/>
-              </w:rPr>
-            </w:pPr>
-            <w:r>
-              <w:rPr>
-                <w:rFonts w:ascii="Calibri" w:eastAsia="Calibri" w:hAnsi="Calibri" w:cs="Calibri"/>
-                <w:sz w:val="20"/>
-                <w:szCs w:val="20"/>
-              </w:rPr>
-              <w:t>CS 391#: Social and Ethical Issues in Computer Science (3) (</w:t>
-            </w:r>
-            <w:proofErr w:type="spellStart"/>
-            <w:r>
-              <w:rPr>
-                <w:rFonts w:ascii="Calibri" w:eastAsia="Calibri" w:hAnsi="Calibri" w:cs="Calibri"/>
-                <w:sz w:val="20"/>
-                <w:szCs w:val="20"/>
-              </w:rPr>
-              <w:t>Bacc</w:t>
-            </w:r>
-            <w:proofErr w:type="spellEnd"/>
-            <w:r>
-              <w:rPr>
-                <w:rFonts w:ascii="Calibri" w:eastAsia="Calibri" w:hAnsi="Calibri" w:cs="Calibri"/>
-                <w:sz w:val="20"/>
-                <w:szCs w:val="20"/>
-              </w:rPr>
-              <w:t xml:space="preserve"> Core Synthesis: Science, Technology, Society)</w:t>
+              <w:t>SE 4</w:t>
+            </w:r>
+            <w:r>
+              <w:rPr>
+                <w:rFonts w:ascii="Calibri" w:eastAsia="Calibri" w:hAnsi="Calibri" w:cs="Calibri"/>
+                <w:sz w:val="20"/>
+                <w:szCs w:val="20"/>
+              </w:rPr>
+              <w:t>10</w:t>
+            </w:r>
+            <w:bookmarkStart w:id="0" w:name="_GoBack"/>
+            <w:bookmarkEnd w:id="0"/>
+            <w:r>
+              <w:rPr>
+                <w:rFonts w:ascii="Calibri" w:eastAsia="Calibri" w:hAnsi="Calibri" w:cs="Calibri"/>
+                <w:sz w:val="20"/>
+                <w:szCs w:val="20"/>
+              </w:rPr>
+              <w:t>: Apprenticeship IV (1)</w:t>
+            </w:r>
+          </w:p>
+          <w:p>
+            <w:pPr>
+              <w:spacing w:after="120"/>
+              <w:rPr>
+                <w:rFonts w:ascii="Calibri" w:eastAsia="Calibri" w:hAnsi="Calibri" w:cs="Calibri"/>
+                <w:sz w:val="20"/>
+                <w:szCs w:val="20"/>
+              </w:rPr>
+            </w:pPr>
+            <w:r>
+              <w:rPr>
+                <w:rFonts w:ascii="Calibri" w:eastAsia="Calibri" w:hAnsi="Calibri" w:cs="Calibri"/>
+                <w:sz w:val="20"/>
+                <w:szCs w:val="20"/>
+              </w:rPr>
+              <w:t>CS 391#: Social and Ethical Issues in Computer Science (3) (Bacc Core Synthesis: Science, Technology, Society)</w:t>
             </w:r>
           </w:p>
           <w:p>
@@ -2487,15 +2452,7 @@
                 <w:sz w:val="20"/>
                 <w:szCs w:val="20"/>
               </w:rPr>
-              <w:t>BACC Core#: Social Process</w:t>
-            </w:r>
-            <w:r>
-              <w:rPr>
-                <w:rFonts w:ascii="Calibri" w:eastAsia="Calibri" w:hAnsi="Calibri" w:cs="Calibri"/>
-                <w:sz w:val="20"/>
-                <w:szCs w:val="20"/>
-              </w:rPr>
-              <w:t>es &amp; Institutions (3)</w:t>
+              <w:t>BACC Core#: Social Processes &amp; Institutions (3)</w:t>
             </w:r>
           </w:p>
         </w:tc>
@@ -2516,47 +2473,7 @@
           <w:sz w:val="20"/>
           <w:szCs w:val="20"/>
         </w:rPr>
-        <w:t xml:space="preserve">*Freshman Skill Courses (16 </w:t>
-      </w:r>
-      <w:proofErr w:type="gramStart"/>
-      <w:r>
-        <w:rPr>
-          <w:rFonts w:ascii="Calibri" w:eastAsia="Calibri" w:hAnsi="Calibri" w:cs="Calibri"/>
-          <w:b/>
-          <w:sz w:val="20"/>
-          <w:szCs w:val="20"/>
-        </w:rPr>
-        <w:t xml:space="preserve">credits)   </w:t>
-      </w:r>
-      <w:proofErr w:type="gramEnd"/>
-      <w:r>
-        <w:rPr>
-          <w:rFonts w:ascii="Calibri" w:eastAsia="Calibri" w:hAnsi="Calibri" w:cs="Calibri"/>
-          <w:b/>
-          <w:sz w:val="20"/>
-          <w:szCs w:val="20"/>
-        </w:rPr>
-        <w:t xml:space="preserve">    #BACC Core (48 </w:t>
-      </w:r>
-      <w:proofErr w:type="spellStart"/>
-      <w:r>
-        <w:rPr>
-          <w:rFonts w:ascii="Calibri" w:eastAsia="Calibri" w:hAnsi="Calibri" w:cs="Calibri"/>
-          <w:b/>
-          <w:sz w:val="20"/>
-          <w:szCs w:val="20"/>
-        </w:rPr>
-        <w:t>cr</w:t>
-      </w:r>
-      <w:proofErr w:type="spellEnd"/>
-      <w:r>
-        <w:rPr>
-          <w:rFonts w:ascii="Calibri" w:eastAsia="Calibri" w:hAnsi="Calibri" w:cs="Calibri"/>
-          <w:b/>
-          <w:sz w:val="20"/>
-          <w:szCs w:val="20"/>
-        </w:rPr>
-        <w:t xml:space="preserve">)       </w:t>
+        <w:t xml:space="preserve">*Freshman Skill Courses (16 credits)       #BACC Core (48 cr)       </w:t>
       </w:r>
       <w:r>
         <w:rPr>
@@ -2608,13 +2525,7 @@
         <w:rPr>
           <w:rFonts w:ascii="Garamond" w:eastAsia="Garamond" w:hAnsi="Garamond" w:cs="Garamond"/>
         </w:rPr>
-        <w:t xml:space="preserve">The OSU-Cascades campus will deliver the Software </w:t>
-      </w:r>
-      <w:r>
-        <w:rPr>
-          <w:rFonts w:ascii="Garamond" w:eastAsia="Garamond" w:hAnsi="Garamond" w:cs="Garamond"/>
-        </w:rPr>
-        <w:t xml:space="preserve">Engineering program as a face-to-face, on-campus program in Bend, while housed within the OSU College of Engineering. Course scheduling </w:t>
+        <w:t xml:space="preserve">The OSU-Cascades campus will deliver the Software Engineering program as a face-to-face, on-campus program in Bend, while housed within the OSU College of Engineering. Course scheduling </w:t>
       </w:r>
     </w:p>
     <w:p>
@@ -2629,19 +2540,7 @@
         <w:rPr>
           <w:rFonts w:ascii="Garamond" w:eastAsia="Garamond" w:hAnsi="Garamond" w:cs="Garamond"/>
         </w:rPr>
-        <w:t>The first two years of the program include pre-professional courses unique to the program that, for the time being, mus</w:t>
-      </w:r>
-      <w:r>
-        <w:rPr>
-          <w:rFonts w:ascii="Garamond" w:eastAsia="Garamond" w:hAnsi="Garamond" w:cs="Garamond"/>
-        </w:rPr>
-        <w:t>t be taken at OSU-Cascades. The second two years are professional school courses that require admission to the College of Engineering professional school. Grade point average in select pre-professional courses dictates admission. The pre-professional schoo</w:t>
-      </w:r>
-      <w:r>
-        <w:rPr>
-          <w:rFonts w:ascii="Garamond" w:eastAsia="Garamond" w:hAnsi="Garamond" w:cs="Garamond"/>
-        </w:rPr>
-        <w:t>l courses used for admittance into the professional school will follow the same model as those used by many of the other schools in the College of Engineering.</w:t>
+        <w:t>The first two years of the program include pre-professional courses unique to the program that, for the time being, must be taken at OSU-Cascades. The second two years are professional school courses that require admission to the College of Engineering professional school. Grade point average in select pre-professional courses dictates admission. The pre-professional school courses used for admittance into the professional school will follow the same model as those used by many of the other schools in the College of Engineering.</w:t>
       </w:r>
     </w:p>
     <w:p>
@@ -2686,13 +2585,7 @@
         <w:rPr>
           <w:rFonts w:ascii="Garamond" w:eastAsia="Garamond" w:hAnsi="Garamond" w:cs="Garamond"/>
         </w:rPr>
-        <w:t>Adequacy of faculty resources – full-ti</w:t>
-      </w:r>
-      <w:r>
-        <w:rPr>
-          <w:rFonts w:ascii="Garamond" w:eastAsia="Garamond" w:hAnsi="Garamond" w:cs="Garamond"/>
-        </w:rPr>
-        <w:t>me, part-time, adjunct.</w:t>
+        <w:t>Adequacy of faculty resources – full-time, part-time, adjunct.</w:t>
       </w:r>
     </w:p>
     <w:p>
@@ -2706,19 +2599,11 @@
           <w:rFonts w:ascii="Garamond" w:eastAsia="Garamond" w:hAnsi="Garamond" w:cs="Garamond"/>
         </w:rPr>
       </w:pPr>
-      <w:proofErr w:type="gramStart"/>
-      <w:r>
-        <w:rPr>
-          <w:rFonts w:ascii="Garamond" w:eastAsia="Garamond" w:hAnsi="Garamond" w:cs="Garamond"/>
-        </w:rPr>
-        <w:t>Other</w:t>
-      </w:r>
-      <w:proofErr w:type="gramEnd"/>
-      <w:r>
-        <w:rPr>
-          <w:rFonts w:ascii="Garamond" w:eastAsia="Garamond" w:hAnsi="Garamond" w:cs="Garamond"/>
-        </w:rPr>
-        <w:t xml:space="preserve"> staff.</w:t>
+      <w:r>
+        <w:rPr>
+          <w:rFonts w:ascii="Garamond" w:eastAsia="Garamond" w:hAnsi="Garamond" w:cs="Garamond"/>
+        </w:rPr>
+        <w:t>Other staff.</w:t>
       </w:r>
     </w:p>
     <w:p>
@@ -3100,13 +2985,7 @@
         <w:rPr>
           <w:rFonts w:ascii="Garamond" w:eastAsia="Garamond" w:hAnsi="Garamond" w:cs="Garamond"/>
         </w:rPr>
-        <w:t>Manner in which the proposed program contributes to institutional and statewide goals for student access and diversity, quality lea</w:t>
-      </w:r>
-      <w:r>
-        <w:rPr>
-          <w:rFonts w:ascii="Garamond" w:eastAsia="Garamond" w:hAnsi="Garamond" w:cs="Garamond"/>
-        </w:rPr>
-        <w:t>rning, research, knowledge creation and innovation, and economic and cultural support of Oregon and its communities.</w:t>
+        <w:t>Manner in which the proposed program contributes to institutional and statewide goals for student access and diversity, quality learning, research, knowledge creation and innovation, and economic and cultural support of Oregon and its communities.</w:t>
       </w:r>
     </w:p>
     <w:p>
@@ -3229,35 +3108,7 @@
         <w:rPr>
           <w:rFonts w:ascii="Garamond" w:eastAsia="Garamond" w:hAnsi="Garamond" w:cs="Garamond"/>
         </w:rPr>
-        <w:t>(</w:t>
-      </w:r>
-      <w:proofErr w:type="spellStart"/>
-      <w:r>
-        <w:rPr>
-          <w:rFonts w:ascii="Garamond" w:eastAsia="Garamond" w:hAnsi="Garamond" w:cs="Garamond"/>
-        </w:rPr>
-        <w:t>Cohoon</w:t>
-      </w:r>
-      <w:proofErr w:type="spellEnd"/>
-      <w:r>
-        <w:rPr>
-          <w:rFonts w:ascii="Garamond" w:eastAsia="Garamond" w:hAnsi="Garamond" w:cs="Garamond"/>
-        </w:rPr>
-        <w:t xml:space="preserve"> &amp; </w:t>
-      </w:r>
-      <w:proofErr w:type="spellStart"/>
-      <w:r>
-        <w:rPr>
-          <w:rFonts w:ascii="Garamond" w:eastAsia="Garamond" w:hAnsi="Garamond" w:cs="Garamond"/>
-        </w:rPr>
-        <w:t>Tychonievich</w:t>
-      </w:r>
-      <w:proofErr w:type="spellEnd"/>
-      <w:r>
-        <w:rPr>
-          <w:rFonts w:ascii="Garamond" w:eastAsia="Garamond" w:hAnsi="Garamond" w:cs="Garamond"/>
-        </w:rPr>
-        <w:t xml:space="preserve">, </w:t>
+        <w:t xml:space="preserve">(Cohoon &amp; Tychonievich, </w:t>
       </w:r>
       <w:r>
         <w:rPr>
@@ -3343,19 +3194,11 @@
         </w:rPr>
         <w:t xml:space="preserve"> (</w:t>
       </w:r>
-      <w:proofErr w:type="spellStart"/>
-      <w:r>
-        <w:rPr>
-          <w:rFonts w:ascii="Garamond" w:eastAsia="Garamond" w:hAnsi="Garamond" w:cs="Garamond"/>
-        </w:rPr>
-        <w:t>Nagappan</w:t>
-      </w:r>
-      <w:proofErr w:type="spellEnd"/>
-      <w:r>
-        <w:rPr>
-          <w:rFonts w:ascii="Garamond" w:eastAsia="Garamond" w:hAnsi="Garamond" w:cs="Garamond"/>
-        </w:rPr>
-        <w:t xml:space="preserve">, 2013), </w:t>
+      <w:r>
+        <w:rPr>
+          <w:rFonts w:ascii="Garamond" w:eastAsia="Garamond" w:hAnsi="Garamond" w:cs="Garamond"/>
+        </w:rPr>
+        <w:t xml:space="preserve">Nagappan, 2013), </w:t>
       </w:r>
       <w:r>
         <w:rPr>
@@ -3473,13 +3316,7 @@
         <w:rPr>
           <w:rFonts w:ascii="Garamond" w:eastAsia="Garamond" w:hAnsi="Garamond" w:cs="Garamond"/>
         </w:rPr>
-        <w:t>improve educational attainment in the r</w:t>
-      </w:r>
-      <w:r>
-        <w:rPr>
-          <w:rFonts w:ascii="Garamond" w:eastAsia="Garamond" w:hAnsi="Garamond" w:cs="Garamond"/>
-        </w:rPr>
-        <w:t>egion and state;</w:t>
+        <w:t>improve educational attainment in the region and state;</w:t>
       </w:r>
     </w:p>
     <w:p>
@@ -3500,21 +3337,7 @@
         <w:rPr>
           <w:rFonts w:ascii="Garamond" w:eastAsia="Garamond" w:hAnsi="Garamond" w:cs="Garamond"/>
         </w:rPr>
-        <w:t xml:space="preserve">respond effectively </w:t>
-      </w:r>
-      <w:proofErr w:type="gramStart"/>
-      <w:r>
-        <w:rPr>
-          <w:rFonts w:ascii="Garamond" w:eastAsia="Garamond" w:hAnsi="Garamond" w:cs="Garamond"/>
-        </w:rPr>
-        <w:t>to</w:t>
-      </w:r>
-      <w:proofErr w:type="gramEnd"/>
-      <w:r>
-        <w:rPr>
-          <w:rFonts w:ascii="Garamond" w:eastAsia="Garamond" w:hAnsi="Garamond" w:cs="Garamond"/>
-        </w:rPr>
-        <w:t xml:space="preserve"> social, economic, and environmental challenges and opportunities; and</w:t>
+        <w:t>respond effectively to social, economic, and environmental challenges and opportunities; and</w:t>
       </w:r>
     </w:p>
     <w:p>
@@ -3736,33 +3559,7 @@
           <w:sz w:val="22"/>
           <w:szCs w:val="22"/>
         </w:rPr>
-        <w:t>Hillman</w:t>
-      </w:r>
-      <w:r>
-        <w:rPr>
-          <w:rFonts w:ascii="Garamond" w:eastAsia="Garamond" w:hAnsi="Garamond" w:cs="Garamond"/>
-          <w:sz w:val="22"/>
-          <w:szCs w:val="22"/>
-        </w:rPr>
-        <w:t xml:space="preserve"> &amp; </w:t>
-      </w:r>
-      <w:proofErr w:type="spellStart"/>
-      <w:r>
-        <w:rPr>
-          <w:rFonts w:ascii="Garamond" w:eastAsia="Garamond" w:hAnsi="Garamond" w:cs="Garamond"/>
-          <w:sz w:val="22"/>
-          <w:szCs w:val="22"/>
-        </w:rPr>
-        <w:t>Weichman</w:t>
-      </w:r>
-      <w:proofErr w:type="spellEnd"/>
-      <w:r>
-        <w:rPr>
-          <w:rFonts w:ascii="Garamond" w:eastAsia="Garamond" w:hAnsi="Garamond" w:cs="Garamond"/>
-          <w:sz w:val="22"/>
-          <w:szCs w:val="22"/>
-        </w:rPr>
-        <w:t>, 2016)</w:t>
+        <w:t>Hillman &amp; Weichman, 2016)</w:t>
       </w:r>
     </w:p>
     <w:p/>
@@ -3812,13 +3609,7 @@
         <w:rPr>
           <w:rFonts w:ascii="Garamond" w:eastAsia="Garamond" w:hAnsi="Garamond" w:cs="Garamond"/>
         </w:rPr>
-        <w:t>Accrediting body or professional society that has established standards in the a</w:t>
-      </w:r>
-      <w:r>
-        <w:rPr>
-          <w:rFonts w:ascii="Garamond" w:eastAsia="Garamond" w:hAnsi="Garamond" w:cs="Garamond"/>
-        </w:rPr>
-        <w:t>rea in which the program lies, if applicable.</w:t>
+        <w:t>Accrediting body or professional society that has established standards in the area in which the program lies, if applicable.</w:t>
       </w:r>
     </w:p>
     <w:p>
@@ -3852,19 +3643,7 @@
         <w:rPr>
           <w:rFonts w:ascii="Garamond" w:eastAsia="Garamond" w:hAnsi="Garamond" w:cs="Garamond"/>
         </w:rPr>
-        <w:t>A</w:t>
-      </w:r>
-      <w:r>
-        <w:rPr>
-          <w:rFonts w:ascii="Garamond" w:eastAsia="Garamond" w:hAnsi="Garamond" w:cs="Garamond"/>
-        </w:rPr>
-        <w:t>bility of the program to meet professional accreditation standards.  If the program does not or cannot meet those standards, the proposal should identify the area(s) in which it is deficient and indicate steps</w:t>
-      </w:r>
-      <w:r>
-        <w:rPr>
-          <w:rFonts w:ascii="Garamond" w:eastAsia="Garamond" w:hAnsi="Garamond" w:cs="Garamond"/>
-        </w:rPr>
-        <w:t xml:space="preserve"> needed to qualify the program for accreditation and date by which it would be expected to be fully accredited.</w:t>
+        <w:t>Ability of the program to meet professional accreditation standards.  If the program does not or cannot meet those standards, the proposal should identify the area(s) in which it is deficient and indicate steps needed to qualify the program for accreditation and date by which it would be expected to be fully accredited.</w:t>
       </w:r>
     </w:p>
     <w:p>
@@ -3903,31 +3682,7 @@
         <w:rPr>
           <w:rFonts w:ascii="Garamond" w:eastAsia="Garamond" w:hAnsi="Garamond" w:cs="Garamond"/>
         </w:rPr>
-        <w:t xml:space="preserve">specifically include the outcomes and standards set forth by the Criteria for Accrediting Engineering Programs (ABET, 2017b). The courses and course learning outcomes cover the </w:t>
-      </w:r>
-      <w:r>
-        <w:rPr>
-          <w:rFonts w:ascii="Garamond" w:eastAsia="Garamond" w:hAnsi="Garamond" w:cs="Garamond"/>
-        </w:rPr>
-        <w:t>“breadth and depth of engineer</w:t>
-      </w:r>
-      <w:r>
-        <w:rPr>
-          <w:rFonts w:ascii="Garamond" w:eastAsia="Garamond" w:hAnsi="Garamond" w:cs="Garamond"/>
-        </w:rPr>
-        <w:t>ing and computer science topics</w:t>
-      </w:r>
-      <w:r>
-        <w:rPr>
-          <w:rFonts w:ascii="Garamond" w:eastAsia="Garamond" w:hAnsi="Garamond" w:cs="Garamond"/>
-        </w:rPr>
-        <w:t>”</w:t>
-      </w:r>
-      <w:r>
-        <w:rPr>
-          <w:rFonts w:ascii="Garamond" w:eastAsia="Garamond" w:hAnsi="Garamond" w:cs="Garamond"/>
-        </w:rPr>
-        <w:t xml:space="preserve"> in the Program Criteria for Software and Similarly Named Engineering Programs (ABET, 2017b). </w:t>
+        <w:t xml:space="preserve">specifically include the outcomes and standards set forth by the Criteria for Accrediting Engineering Programs (ABET, 2017b). The courses and course learning outcomes cover the “breadth and depth of engineering and computer science topics” in the Program Criteria for Software and Similarly Named Engineering Programs (ABET, 2017b). </w:t>
       </w:r>
       <w:r>
         <w:rPr>
@@ -3981,13 +3736,7 @@
         <w:rPr>
           <w:rFonts w:ascii="Garamond" w:eastAsia="Garamond" w:hAnsi="Garamond" w:cs="Garamond"/>
         </w:rPr>
-        <w:t xml:space="preserve">If the proposed program is a graduate program in which the institution offers an undergraduate program, proposal should identify whether or not </w:t>
-      </w:r>
-      <w:r>
-        <w:rPr>
-          <w:rFonts w:ascii="Garamond" w:eastAsia="Garamond" w:hAnsi="Garamond" w:cs="Garamond"/>
-        </w:rPr>
-        <w:t>the undergraduate program is accredited and, if not, what would be required to qualify it for accreditation.</w:t>
+        <w:t>If the proposed program is a graduate program in which the institution offers an undergraduate program, proposal should identify whether or not the undergraduate program is accredited and, if not, what would be required to qualify it for accreditation.</w:t>
       </w:r>
     </w:p>
     <w:p>
@@ -4089,8 +3838,6 @@
         </w:rPr>
         <w:t>.</w:t>
       </w:r>
-      <w:bookmarkStart w:id="0" w:name="_GoBack"/>
-      <w:bookmarkEnd w:id="0"/>
     </w:p>
     <w:p>
       <w:pPr>
@@ -4179,13 +3926,7 @@
         <w:rPr>
           <w:rFonts w:ascii="Garamond" w:eastAsia="Garamond" w:hAnsi="Garamond" w:cs="Garamond"/>
         </w:rPr>
-        <w:t>Characteristics of students to be served (resident/n</w:t>
-      </w:r>
-      <w:r>
-        <w:rPr>
-          <w:rFonts w:ascii="Garamond" w:eastAsia="Garamond" w:hAnsi="Garamond" w:cs="Garamond"/>
-        </w:rPr>
-        <w:t xml:space="preserve">onresident/international; traditional/ nontraditional; full-time/part-time, etc.). </w:t>
+        <w:t xml:space="preserve">Characteristics of students to be served (resident/nonresident/international; traditional/ nontraditional; full-time/part-time, etc.). </w:t>
       </w:r>
     </w:p>
     <w:p>
@@ -4221,13 +3962,7 @@
         <w:rPr>
           <w:rFonts w:ascii="Garamond" w:eastAsia="Garamond" w:hAnsi="Garamond" w:cs="Garamond"/>
         </w:rPr>
-        <w:t>If the program’s location is shared with another similar Oregon public university program, the proposal should provide externally validated evide</w:t>
-      </w:r>
-      <w:r>
-        <w:rPr>
-          <w:rFonts w:ascii="Garamond" w:eastAsia="Garamond" w:hAnsi="Garamond" w:cs="Garamond"/>
-        </w:rPr>
-        <w:t>nce of need (e.g., surveys, focus groups, documented requests, occupational/employment statistics and forecasts).</w:t>
+        <w:t>If the program’s location is shared with another similar Oregon public university program, the proposal should provide externally validated evidence of need (e.g., surveys, focus groups, documented requests, occupational/employment statistics and forecasts).</w:t>
       </w:r>
     </w:p>
     <w:p>
@@ -4291,13 +4026,7 @@
         <w:rPr>
           <w:rFonts w:ascii="Garamond" w:eastAsia="Garamond" w:hAnsi="Garamond" w:cs="Garamond"/>
         </w:rPr>
-        <w:t>Expected learning outc</w:t>
-      </w:r>
-      <w:r>
-        <w:rPr>
-          <w:rFonts w:ascii="Garamond" w:eastAsia="Garamond" w:hAnsi="Garamond" w:cs="Garamond"/>
-        </w:rPr>
-        <w:t>omes of the program.</w:t>
+        <w:t>Expected learning outcomes of the program.</w:t>
       </w:r>
     </w:p>
     <w:p>
@@ -4359,14 +4088,7 @@
           <w:rFonts w:ascii="Garamond" w:eastAsia="Garamond" w:hAnsi="Garamond" w:cs="Garamond"/>
           <w:b/>
         </w:rPr>
-        <w:t>Program Inte</w:t>
-      </w:r>
-      <w:r>
-        <w:rPr>
-          <w:rFonts w:ascii="Garamond" w:eastAsia="Garamond" w:hAnsi="Garamond" w:cs="Garamond"/>
-          <w:b/>
-        </w:rPr>
-        <w:t>gration and Collaboration</w:t>
+        <w:t>Program Integration and Collaboration</w:t>
       </w:r>
     </w:p>
     <w:p>
@@ -4420,13 +4142,7 @@
         <w:rPr>
           <w:rFonts w:ascii="Garamond" w:eastAsia="Garamond" w:hAnsi="Garamond" w:cs="Garamond"/>
         </w:rPr>
-        <w:t>If applicable, proposal should state why this program may n</w:t>
-      </w:r>
-      <w:r>
-        <w:rPr>
-          <w:rFonts w:ascii="Garamond" w:eastAsia="Garamond" w:hAnsi="Garamond" w:cs="Garamond"/>
-        </w:rPr>
-        <w:t>ot be collaborating with existing similar programs.</w:t>
+        <w:t>If applicable, proposal should state why this program may not be collaborating with existing similar programs.</w:t>
       </w:r>
     </w:p>
     <w:p>
@@ -4507,13 +4223,7 @@
         <w:rPr>
           <w:rFonts w:ascii="Garamond" w:eastAsia="Garamond" w:hAnsi="Garamond" w:cs="Garamond"/>
         </w:rPr>
-        <w:t>in</w:t>
-      </w:r>
-      <w:r>
-        <w:rPr>
-          <w:rFonts w:ascii="Garamond" w:eastAsia="Garamond" w:hAnsi="Garamond" w:cs="Garamond"/>
-        </w:rPr>
-        <w:t xml:space="preserve"> addition to completing all of the above information.</w:t>
+        <w:t>in addition to completing all of the above information.</w:t>
       </w:r>
     </w:p>
     <w:p>
@@ -4895,7 +4605,6 @@
         </w:rPr>
         <w:t xml:space="preserve"> (SIGCSE '17). ACM, New York, NY, USA, 705-705. </w:t>
       </w:r>
-      <w:proofErr w:type="spellStart"/>
       <w:r>
         <w:rPr>
           <w:rFonts w:ascii="Garamond" w:eastAsia="Garamond" w:hAnsi="Garamond" w:cs="Garamond"/>
@@ -4905,7 +4614,6 @@
         </w:rPr>
         <w:t>doi</w:t>
       </w:r>
-      <w:proofErr w:type="spellEnd"/>
       <w:r>
         <w:rPr>
           <w:rFonts w:ascii="Garamond" w:eastAsia="Garamond" w:hAnsi="Garamond" w:cs="Garamond"/>
@@ -4944,7 +4652,6 @@
           <w:szCs w:val="22"/>
         </w:rPr>
       </w:pPr>
-      <w:proofErr w:type="spellStart"/>
       <w:r>
         <w:rPr>
           <w:rFonts w:ascii="Garamond" w:eastAsia="Garamond" w:hAnsi="Garamond" w:cs="Garamond"/>
@@ -4953,7 +4660,6 @@
         </w:rPr>
         <w:t>Cohoon</w:t>
       </w:r>
-      <w:proofErr w:type="spellEnd"/>
       <w:r>
         <w:rPr>
           <w:rFonts w:ascii="Garamond" w:eastAsia="Garamond" w:hAnsi="Garamond" w:cs="Garamond"/>
@@ -4984,18 +4690,8 @@
           <w:sz w:val="22"/>
           <w:szCs w:val="22"/>
         </w:rPr>
-        <w:t xml:space="preserve"> </w:t>
-      </w:r>
-      <w:proofErr w:type="spellStart"/>
-      <w:r>
-        <w:rPr>
-          <w:rFonts w:ascii="Garamond" w:eastAsia="Garamond" w:hAnsi="Garamond" w:cs="Garamond"/>
-          <w:sz w:val="22"/>
-          <w:szCs w:val="22"/>
-        </w:rPr>
-        <w:t>Tychonievich</w:t>
-      </w:r>
-      <w:proofErr w:type="spellEnd"/>
+        <w:t xml:space="preserve"> Tychonievich</w:t>
+      </w:r>
       <w:r>
         <w:rPr>
           <w:rFonts w:ascii="Garamond" w:eastAsia="Garamond" w:hAnsi="Garamond" w:cs="Garamond"/>
@@ -5068,25 +4764,7 @@
           <w:sz w:val="22"/>
           <w:szCs w:val="22"/>
         </w:rPr>
-        <w:t xml:space="preserve">CM, New York, NY, USA, 165-170. </w:t>
-      </w:r>
-      <w:proofErr w:type="spellStart"/>
-      <w:r>
-        <w:rPr>
-          <w:rFonts w:ascii="Garamond" w:eastAsia="Garamond" w:hAnsi="Garamond" w:cs="Garamond"/>
-          <w:sz w:val="22"/>
-          <w:szCs w:val="22"/>
-        </w:rPr>
-        <w:t>doi</w:t>
-      </w:r>
-      <w:proofErr w:type="spellEnd"/>
-      <w:r>
-        <w:rPr>
-          <w:rFonts w:ascii="Garamond" w:eastAsia="Garamond" w:hAnsi="Garamond" w:cs="Garamond"/>
-          <w:sz w:val="22"/>
-          <w:szCs w:val="22"/>
-        </w:rPr>
-        <w:t xml:space="preserve">: </w:t>
+        <w:t xml:space="preserve">CM, New York, NY, USA, 165-170. doi: </w:t>
       </w:r>
       <w:hyperlink r:id="rId13" w:history="1">
         <w:r>
@@ -5123,43 +4801,7 @@
           <w:sz w:val="22"/>
           <w:szCs w:val="22"/>
         </w:rPr>
-        <w:t>Eisenberg M. (2017) Approaching Computer Science Education Through Making. In: Fee S., Holland-</w:t>
-      </w:r>
-      <w:proofErr w:type="spellStart"/>
-      <w:r>
-        <w:rPr>
-          <w:rFonts w:ascii="Garamond" w:eastAsia="Garamond" w:hAnsi="Garamond" w:cs="Garamond"/>
-          <w:sz w:val="22"/>
-          <w:szCs w:val="22"/>
-        </w:rPr>
-        <w:t>Minkley</w:t>
-      </w:r>
-      <w:proofErr w:type="spellEnd"/>
-      <w:r>
-        <w:rPr>
-          <w:rFonts w:ascii="Garamond" w:eastAsia="Garamond" w:hAnsi="Garamond" w:cs="Garamond"/>
-          <w:sz w:val="22"/>
-          <w:szCs w:val="22"/>
-        </w:rPr>
-        <w:t xml:space="preserve"> A., Lombardi T. (</w:t>
-      </w:r>
-      <w:proofErr w:type="spellStart"/>
-      <w:r>
-        <w:rPr>
-          <w:rFonts w:ascii="Garamond" w:eastAsia="Garamond" w:hAnsi="Garamond" w:cs="Garamond"/>
-          <w:sz w:val="22"/>
-          <w:szCs w:val="22"/>
-        </w:rPr>
-        <w:t>eds</w:t>
-      </w:r>
-      <w:proofErr w:type="spellEnd"/>
-      <w:r>
-        <w:rPr>
-          <w:rFonts w:ascii="Garamond" w:eastAsia="Garamond" w:hAnsi="Garamond" w:cs="Garamond"/>
-          <w:sz w:val="22"/>
-          <w:szCs w:val="22"/>
-        </w:rPr>
-        <w:t xml:space="preserve">) </w:t>
+        <w:t xml:space="preserve">Eisenberg M. (2017) Approaching Computer Science Education Through Making. In: Fee S., Holland-Minkley A., Lombardi T. (eds) </w:t>
       </w:r>
       <w:r>
         <w:rPr>
@@ -5186,7 +4828,6 @@
         </w:rPr>
         <w:t xml:space="preserve">.  </w:t>
       </w:r>
-      <w:proofErr w:type="spellStart"/>
       <w:r>
         <w:rPr>
           <w:rFonts w:ascii="Garamond" w:eastAsia="Garamond" w:hAnsi="Garamond" w:cs="Garamond"/>
@@ -5195,7 +4836,6 @@
         </w:rPr>
         <w:t>doi</w:t>
       </w:r>
-      <w:proofErr w:type="spellEnd"/>
       <w:r>
         <w:rPr>
           <w:rFonts w:ascii="Garamond" w:eastAsia="Garamond" w:hAnsi="Garamond" w:cs="Garamond"/>
@@ -5239,25 +4879,7 @@
           <w:sz w:val="22"/>
           <w:szCs w:val="22"/>
         </w:rPr>
-        <w:t xml:space="preserve">Engle, J., </w:t>
-      </w:r>
-      <w:proofErr w:type="spellStart"/>
-      <w:r>
-        <w:rPr>
-          <w:rFonts w:ascii="Garamond" w:eastAsia="Garamond" w:hAnsi="Garamond" w:cs="Garamond"/>
-          <w:sz w:val="22"/>
-          <w:szCs w:val="22"/>
-        </w:rPr>
-        <w:t>Bermeo</w:t>
-      </w:r>
-      <w:proofErr w:type="spellEnd"/>
-      <w:r>
-        <w:rPr>
-          <w:rFonts w:ascii="Garamond" w:eastAsia="Garamond" w:hAnsi="Garamond" w:cs="Garamond"/>
-          <w:sz w:val="22"/>
-          <w:szCs w:val="22"/>
-        </w:rPr>
-        <w:t xml:space="preserve">, A., O’Brien, C. (2006). Straight from the Source: What Works for First-Generation College Students. Washington, DC: Pell Institute for the Study of Opportunity in Higher Education. Retrieved from </w:t>
+        <w:t xml:space="preserve">Engle, J., Bermeo, A., O’Brien, C. (2006). Straight from the Source: What Works for First-Generation College Students. Washington, DC: Pell Institute for the Study of Opportunity in Higher Education. Retrieved from </w:t>
       </w:r>
       <w:hyperlink r:id="rId15" w:history="1">
         <w:r>
@@ -5294,25 +4916,7 @@
           <w:sz w:val="22"/>
           <w:szCs w:val="22"/>
         </w:rPr>
-        <w:t xml:space="preserve">Hillman, N. &amp; </w:t>
-      </w:r>
-      <w:proofErr w:type="spellStart"/>
-      <w:r>
-        <w:rPr>
-          <w:rFonts w:ascii="Garamond" w:eastAsia="Garamond" w:hAnsi="Garamond" w:cs="Garamond"/>
-          <w:sz w:val="22"/>
-          <w:szCs w:val="22"/>
-        </w:rPr>
-        <w:t>Weichman</w:t>
-      </w:r>
-      <w:proofErr w:type="spellEnd"/>
-      <w:r>
-        <w:rPr>
-          <w:rFonts w:ascii="Garamond" w:eastAsia="Garamond" w:hAnsi="Garamond" w:cs="Garamond"/>
-          <w:sz w:val="22"/>
-          <w:szCs w:val="22"/>
-        </w:rPr>
-        <w:t>, T. (2016).</w:t>
+        <w:t>Hillman, N. &amp; Weichman, T. (2016).</w:t>
       </w:r>
       <w:r>
         <w:rPr>
@@ -5368,7 +4972,6 @@
           <w:szCs w:val="22"/>
         </w:rPr>
       </w:pPr>
-      <w:proofErr w:type="spellStart"/>
       <w:r>
         <w:rPr>
           <w:rFonts w:ascii="Garamond" w:eastAsia="Garamond" w:hAnsi="Garamond" w:cs="Garamond"/>
@@ -5377,7 +4980,6 @@
         </w:rPr>
         <w:t>Nagappan</w:t>
       </w:r>
-      <w:proofErr w:type="spellEnd"/>
       <w:r>
         <w:rPr>
           <w:rFonts w:ascii="Garamond" w:eastAsia="Garamond" w:hAnsi="Garamond" w:cs="Garamond"/>
@@ -5424,82 +5026,72 @@
           <w:sz w:val="22"/>
           <w:szCs w:val="22"/>
         </w:rPr>
+        <w:t>, Ferzli</w:t>
+      </w:r>
+      <w:r>
+        <w:rPr>
+          <w:rFonts w:ascii="Garamond" w:eastAsia="Garamond" w:hAnsi="Garamond" w:cs="Garamond"/>
+          <w:sz w:val="22"/>
+          <w:szCs w:val="22"/>
+        </w:rPr>
+        <w:t>, M.</w:t>
+      </w:r>
+      <w:r>
+        <w:rPr>
+          <w:rFonts w:ascii="Garamond" w:eastAsia="Garamond" w:hAnsi="Garamond" w:cs="Garamond"/>
+          <w:sz w:val="22"/>
+          <w:szCs w:val="22"/>
+        </w:rPr>
+        <w:t>, Wiebe</w:t>
+      </w:r>
+      <w:r>
+        <w:rPr>
+          <w:rFonts w:ascii="Garamond" w:eastAsia="Garamond" w:hAnsi="Garamond" w:cs="Garamond"/>
+          <w:sz w:val="22"/>
+          <w:szCs w:val="22"/>
+        </w:rPr>
+        <w:t>, E.</w:t>
+      </w:r>
+      <w:r>
+        <w:rPr>
+          <w:rFonts w:ascii="Garamond" w:eastAsia="Garamond" w:hAnsi="Garamond" w:cs="Garamond"/>
+          <w:sz w:val="22"/>
+          <w:szCs w:val="22"/>
+        </w:rPr>
+        <w:t>, Yang</w:t>
+      </w:r>
+      <w:r>
+        <w:rPr>
+          <w:rFonts w:ascii="Garamond" w:eastAsia="Garamond" w:hAnsi="Garamond" w:cs="Garamond"/>
+          <w:sz w:val="22"/>
+          <w:szCs w:val="22"/>
+        </w:rPr>
+        <w:t>, K.</w:t>
+      </w:r>
+      <w:r>
+        <w:rPr>
+          <w:rFonts w:ascii="Garamond" w:eastAsia="Garamond" w:hAnsi="Garamond" w:cs="Garamond"/>
+          <w:sz w:val="22"/>
+          <w:szCs w:val="22"/>
+        </w:rPr>
+        <w:t>, Miller</w:t>
+      </w:r>
+      <w:r>
+        <w:rPr>
+          <w:rFonts w:ascii="Garamond" w:eastAsia="Garamond" w:hAnsi="Garamond" w:cs="Garamond"/>
+          <w:sz w:val="22"/>
+          <w:szCs w:val="22"/>
+        </w:rPr>
+        <w:t>, C.</w:t>
+      </w:r>
+      <w:r>
+        <w:rPr>
+          <w:rFonts w:ascii="Garamond" w:eastAsia="Garamond" w:hAnsi="Garamond" w:cs="Garamond"/>
+          <w:sz w:val="22"/>
+          <w:szCs w:val="22"/>
+        </w:rPr>
         <w:t xml:space="preserve">, </w:t>
       </w:r>
-      <w:proofErr w:type="spellStart"/>
-      <w:r>
-        <w:rPr>
-          <w:rFonts w:ascii="Garamond" w:eastAsia="Garamond" w:hAnsi="Garamond" w:cs="Garamond"/>
-          <w:sz w:val="22"/>
-          <w:szCs w:val="22"/>
-        </w:rPr>
-        <w:t>Ferzli</w:t>
-      </w:r>
-      <w:proofErr w:type="spellEnd"/>
-      <w:r>
-        <w:rPr>
-          <w:rFonts w:ascii="Garamond" w:eastAsia="Garamond" w:hAnsi="Garamond" w:cs="Garamond"/>
-          <w:sz w:val="22"/>
-          <w:szCs w:val="22"/>
-        </w:rPr>
-        <w:t>, M.</w:t>
-      </w:r>
-      <w:r>
-        <w:rPr>
-          <w:rFonts w:ascii="Garamond" w:eastAsia="Garamond" w:hAnsi="Garamond" w:cs="Garamond"/>
-          <w:sz w:val="22"/>
-          <w:szCs w:val="22"/>
-        </w:rPr>
-        <w:t>, Wiebe</w:t>
-      </w:r>
-      <w:r>
-        <w:rPr>
-          <w:rFonts w:ascii="Garamond" w:eastAsia="Garamond" w:hAnsi="Garamond" w:cs="Garamond"/>
-          <w:sz w:val="22"/>
-          <w:szCs w:val="22"/>
-        </w:rPr>
-        <w:t>, E.</w:t>
-      </w:r>
-      <w:r>
-        <w:rPr>
-          <w:rFonts w:ascii="Garamond" w:eastAsia="Garamond" w:hAnsi="Garamond" w:cs="Garamond"/>
-          <w:sz w:val="22"/>
-          <w:szCs w:val="22"/>
-        </w:rPr>
-        <w:t>, Yang</w:t>
-      </w:r>
-      <w:r>
-        <w:rPr>
-          <w:rFonts w:ascii="Garamond" w:eastAsia="Garamond" w:hAnsi="Garamond" w:cs="Garamond"/>
-          <w:sz w:val="22"/>
-          <w:szCs w:val="22"/>
-        </w:rPr>
-        <w:t>, K.</w:t>
-      </w:r>
-      <w:r>
-        <w:rPr>
-          <w:rFonts w:ascii="Garamond" w:eastAsia="Garamond" w:hAnsi="Garamond" w:cs="Garamond"/>
-          <w:sz w:val="22"/>
-          <w:szCs w:val="22"/>
-        </w:rPr>
-        <w:t>, Miller</w:t>
-      </w:r>
-      <w:r>
-        <w:rPr>
-          <w:rFonts w:ascii="Garamond" w:eastAsia="Garamond" w:hAnsi="Garamond" w:cs="Garamond"/>
-          <w:sz w:val="22"/>
-          <w:szCs w:val="22"/>
-        </w:rPr>
-        <w:t>, C.</w:t>
-      </w:r>
-      <w:r>
-        <w:rPr>
-          <w:rFonts w:ascii="Garamond" w:eastAsia="Garamond" w:hAnsi="Garamond" w:cs="Garamond"/>
-          <w:sz w:val="22"/>
-          <w:szCs w:val="22"/>
-        </w:rPr>
-        <w:t xml:space="preserve">, </w:t>
-      </w:r>
       <w:r>
         <w:rPr>
           <w:rFonts w:ascii="Garamond" w:eastAsia="Garamond" w:hAnsi="Garamond" w:cs="Garamond"/>
@@ -5514,18 +5106,8 @@
           <w:sz w:val="22"/>
           <w:szCs w:val="22"/>
         </w:rPr>
-        <w:t xml:space="preserve"> </w:t>
-      </w:r>
-      <w:proofErr w:type="spellStart"/>
-      <w:r>
-        <w:rPr>
-          <w:rFonts w:ascii="Garamond" w:eastAsia="Garamond" w:hAnsi="Garamond" w:cs="Garamond"/>
-          <w:sz w:val="22"/>
-          <w:szCs w:val="22"/>
-        </w:rPr>
-        <w:t>Balik</w:t>
-      </w:r>
-      <w:proofErr w:type="spellEnd"/>
+        <w:t xml:space="preserve"> Balik</w:t>
+      </w:r>
       <w:r>
         <w:rPr>
           <w:rFonts w:ascii="Garamond" w:eastAsia="Garamond" w:hAnsi="Garamond" w:cs="Garamond"/>
@@ -5677,25 +5259,7 @@
           <w:sz w:val="22"/>
           <w:szCs w:val="22"/>
         </w:rPr>
-        <w:t xml:space="preserve">Wilson, C., </w:t>
-      </w:r>
-      <w:proofErr w:type="spellStart"/>
-      <w:r>
-        <w:rPr>
-          <w:rFonts w:ascii="Garamond" w:eastAsia="Garamond" w:hAnsi="Garamond" w:cs="Garamond"/>
-          <w:sz w:val="22"/>
-          <w:szCs w:val="22"/>
-        </w:rPr>
-        <w:t>Sudol</w:t>
-      </w:r>
-      <w:proofErr w:type="spellEnd"/>
-      <w:r>
-        <w:rPr>
-          <w:rFonts w:ascii="Garamond" w:eastAsia="Garamond" w:hAnsi="Garamond" w:cs="Garamond"/>
-          <w:sz w:val="22"/>
-          <w:szCs w:val="22"/>
-        </w:rPr>
-        <w:t>, L. A., Stephenson, C. &amp; Stehlik, M. 2010. Running on Empty: The Failure to Teach K-12 Computer Science in the Digital Age. The Association for Computing Machinery &amp; The Comput</w:t>
+        <w:t>Wilson, C., Sudol, L. A., Stephenson, C. &amp; Stehlik, M. 2010. Running on Empty: The Failure to Teach K-12 Computer Science in the Digital Age. The Association for Computing Machinery &amp; The Comput</w:t>
       </w:r>
       <w:r>
         <w:rPr>
@@ -5844,7 +5408,7 @@
         <w:sz w:val="20"/>
         <w:szCs w:val="20"/>
       </w:rPr>
-      <w:t>5</w:t>
+      <w:t>1</w:t>
     </w:r>
     <w:r>
       <w:rPr>
@@ -7465,6 +7029,7 @@
   <w:style w:type="character" w:default="1" w:styleId="DefaultParagraphFont">
     <w:name w:val="Default Paragraph Font"/>
     <w:uiPriority w:val="1"/>
+    <w:semiHidden/>
     <w:unhideWhenUsed/>
   </w:style>
   <w:style w:type="table" w:default="1" w:styleId="TableNormal">

</xml_diff>

<commit_message>
Change third-year CS electives to CS 261, 271, 281. Data structures, comp arch & assembly, and prog langs.
</commit_message>
<xml_diff>
--- a/assets/HECC New Academic Program Proposal.docx
+++ b/assets/HECC New Academic Program Proposal.docx
@@ -1662,7 +1662,39 @@
                 <w:szCs w:val="20"/>
               </w:rPr>
               <w:lastRenderedPageBreak/>
-              <w:t>CS XXX: Upper-Division CS Elective (4)</w:t>
+              <w:t xml:space="preserve">CS </w:t>
+            </w:r>
+            <w:r>
+              <w:rPr>
+                <w:rFonts w:ascii="Calibri" w:eastAsia="Calibri" w:hAnsi="Calibri" w:cs="Calibri"/>
+                <w:sz w:val="20"/>
+                <w:szCs w:val="20"/>
+              </w:rPr>
+              <w:t>261</w:t>
+            </w:r>
+            <w:r>
+              <w:rPr>
+                <w:rFonts w:ascii="Calibri" w:eastAsia="Calibri" w:hAnsi="Calibri" w:cs="Calibri"/>
+                <w:sz w:val="20"/>
+                <w:szCs w:val="20"/>
+              </w:rPr>
+              <w:t xml:space="preserve">: </w:t>
+            </w:r>
+            <w:r>
+              <w:rPr>
+                <w:rFonts w:ascii="Calibri" w:eastAsia="Calibri" w:hAnsi="Calibri" w:cs="Calibri"/>
+                <w:sz w:val="20"/>
+                <w:szCs w:val="20"/>
+              </w:rPr>
+              <w:t xml:space="preserve">Data Structures </w:t>
+            </w:r>
+            <w:r>
+              <w:rPr>
+                <w:rFonts w:ascii="Calibri" w:eastAsia="Calibri" w:hAnsi="Calibri" w:cs="Calibri"/>
+                <w:sz w:val="20"/>
+                <w:szCs w:val="20"/>
+              </w:rPr>
+              <w:t>(4)</w:t>
             </w:r>
           </w:p>
           <w:p>
@@ -1987,7 +2019,39 @@
                 <w:sz w:val="20"/>
                 <w:szCs w:val="20"/>
               </w:rPr>
-              <w:t>CS XXX: Upper-Division CS Elective (4)</w:t>
+              <w:t xml:space="preserve">CS </w:t>
+            </w:r>
+            <w:r>
+              <w:rPr>
+                <w:rFonts w:ascii="Calibri" w:eastAsia="Calibri" w:hAnsi="Calibri" w:cs="Calibri"/>
+                <w:sz w:val="20"/>
+                <w:szCs w:val="20"/>
+              </w:rPr>
+              <w:t>271</w:t>
+            </w:r>
+            <w:r>
+              <w:rPr>
+                <w:rFonts w:ascii="Calibri" w:eastAsia="Calibri" w:hAnsi="Calibri" w:cs="Calibri"/>
+                <w:sz w:val="20"/>
+                <w:szCs w:val="20"/>
+              </w:rPr>
+              <w:t xml:space="preserve">: </w:t>
+            </w:r>
+            <w:r>
+              <w:rPr>
+                <w:rFonts w:ascii="Calibri" w:eastAsia="Calibri" w:hAnsi="Calibri" w:cs="Calibri"/>
+                <w:sz w:val="20"/>
+                <w:szCs w:val="20"/>
+              </w:rPr>
+              <w:t>Computer Architecture &amp; Assembly Language</w:t>
+            </w:r>
+            <w:r>
+              <w:rPr>
+                <w:rFonts w:ascii="Calibri" w:eastAsia="Calibri" w:hAnsi="Calibri" w:cs="Calibri"/>
+                <w:sz w:val="20"/>
+                <w:szCs w:val="20"/>
+              </w:rPr>
+              <w:t xml:space="preserve"> (4)</w:t>
             </w:r>
           </w:p>
           <w:p>
@@ -2289,7 +2353,41 @@
                 <w:sz w:val="20"/>
                 <w:szCs w:val="20"/>
               </w:rPr>
-              <w:t>CS XXX: Upper-Division CS Elective (4)</w:t>
+              <w:t xml:space="preserve">CS </w:t>
+            </w:r>
+            <w:r>
+              <w:rPr>
+                <w:rFonts w:ascii="Calibri" w:eastAsia="Calibri" w:hAnsi="Calibri" w:cs="Calibri"/>
+                <w:sz w:val="20"/>
+                <w:szCs w:val="20"/>
+              </w:rPr>
+              <w:t>381</w:t>
+            </w:r>
+            <w:r>
+              <w:rPr>
+                <w:rFonts w:ascii="Calibri" w:eastAsia="Calibri" w:hAnsi="Calibri" w:cs="Calibri"/>
+                <w:sz w:val="20"/>
+                <w:szCs w:val="20"/>
+              </w:rPr>
+              <w:t xml:space="preserve">: </w:t>
+            </w:r>
+            <w:r>
+              <w:rPr>
+                <w:rFonts w:ascii="Calibri" w:eastAsia="Calibri" w:hAnsi="Calibri" w:cs="Calibri"/>
+                <w:sz w:val="20"/>
+                <w:szCs w:val="20"/>
+              </w:rPr>
+              <w:t>Programming Language Fundamentals</w:t>
+            </w:r>
+            <w:bookmarkStart w:id="0" w:name="_GoBack"/>
+            <w:bookmarkEnd w:id="0"/>
+            <w:r>
+              <w:rPr>
+                <w:rFonts w:ascii="Calibri" w:eastAsia="Calibri" w:hAnsi="Calibri" w:cs="Calibri"/>
+                <w:sz w:val="20"/>
+                <w:szCs w:val="20"/>
+              </w:rPr>
+              <w:t xml:space="preserve"> (4)</w:t>
             </w:r>
           </w:p>
           <w:p>
@@ -2390,8 +2488,6 @@
               </w:rPr>
               <w:t>10</w:t>
             </w:r>
-            <w:bookmarkStart w:id="0" w:name="_GoBack"/>
-            <w:bookmarkEnd w:id="0"/>
             <w:r>
               <w:rPr>
                 <w:rFonts w:ascii="Calibri" w:eastAsia="Calibri" w:hAnsi="Calibri" w:cs="Calibri"/>

</xml_diff>

<commit_message>
Update course titles, year 4 CS courses, electives. - Data Science Engineering - Scalability, Infrastructure & Security - Year 4: Replace two CS electives with two general electives - Year 4: Replace two CS electives with Algorithms and Operating Systems.
</commit_message>
<xml_diff>
--- a/assets/HECC New Academic Program Proposal.docx
+++ b/assets/HECC New Academic Program Proposal.docx
@@ -279,7 +279,21 @@
         <w:rPr>
           <w:rFonts w:ascii="Garamond" w:eastAsia="Garamond" w:hAnsi="Garamond" w:cs="Garamond"/>
         </w:rPr>
-        <w:t>The software engineering program differs from computer science in that it emphasizes the communication skills, methodologies, tools, technologies, teamwork, professional practice, design, and architectures critical for building scalable, long-lasting software systems. The program emphasizes these software engineering principles over,  but not at the exclusion of, computer science principles. The curriculum includes high-impact, team- and project-based courses early in the curriculum, followed by computer science courses that explore deeper topics.</w:t>
+        <w:t xml:space="preserve">The software engineering program differs from computer science in that it emphasizes the communication skills, methodologies, tools, technologies, teamwork, professional practice, design, and architectures critical for building scalable, long-lasting software systems. The program emphasizes these software engineering principles </w:t>
+      </w:r>
+      <w:proofErr w:type="gramStart"/>
+      <w:r>
+        <w:rPr>
+          <w:rFonts w:ascii="Garamond" w:eastAsia="Garamond" w:hAnsi="Garamond" w:cs="Garamond"/>
+        </w:rPr>
+        <w:t>over,  but</w:t>
+      </w:r>
+      <w:proofErr w:type="gramEnd"/>
+      <w:r>
+        <w:rPr>
+          <w:rFonts w:ascii="Garamond" w:eastAsia="Garamond" w:hAnsi="Garamond" w:cs="Garamond"/>
+        </w:rPr>
+        <w:t xml:space="preserve"> not at the exclusion of, computer science principles. The curriculum includes high-impact, team- and project-based courses early in the curriculum, followed by computer science courses that explore deeper topics.</w:t>
       </w:r>
     </w:p>
     <w:p>
@@ -421,16 +435,6 @@
     <w:p>
       <w:pPr>
         <w:spacing w:after="120"/>
-        <w:ind w:left="720"/>
-        <w:rPr>
-          <w:rFonts w:ascii="Calibri" w:eastAsia="Calibri" w:hAnsi="Calibri" w:cs="Calibri"/>
-        </w:rPr>
-      </w:pPr>
-    </w:p>
-    <w:p>
-      <w:pPr>
-        <w:spacing w:after="120"/>
-        <w:ind w:left="720"/>
         <w:rPr>
           <w:rFonts w:ascii="Calibri" w:eastAsia="Calibri" w:hAnsi="Calibri" w:cs="Calibri"/>
         </w:rPr>
@@ -759,8 +763,19 @@
                 <w:sz w:val="20"/>
                 <w:szCs w:val="20"/>
               </w:rPr>
-              <w:t>15 cr</w:t>
-            </w:r>
+              <w:t xml:space="preserve">15 </w:t>
+            </w:r>
+            <w:proofErr w:type="spellStart"/>
+            <w:r>
+              <w:rPr>
+                <w:rFonts w:ascii="Calibri" w:eastAsia="Calibri" w:hAnsi="Calibri" w:cs="Calibri"/>
+                <w:b/>
+                <w:sz w:val="20"/>
+                <w:szCs w:val="20"/>
+              </w:rPr>
+              <w:t>cr</w:t>
+            </w:r>
+            <w:proofErr w:type="spellEnd"/>
           </w:p>
           <w:p>
             <w:pPr>
@@ -896,8 +911,19 @@
                 <w:sz w:val="20"/>
                 <w:szCs w:val="20"/>
               </w:rPr>
-              <w:t>13 cr</w:t>
-            </w:r>
+              <w:t xml:space="preserve">13 </w:t>
+            </w:r>
+            <w:proofErr w:type="spellStart"/>
+            <w:r>
+              <w:rPr>
+                <w:rFonts w:ascii="Calibri" w:eastAsia="Calibri" w:hAnsi="Calibri" w:cs="Calibri"/>
+                <w:b/>
+                <w:sz w:val="20"/>
+                <w:szCs w:val="20"/>
+              </w:rPr>
+              <w:t>cr</w:t>
+            </w:r>
+            <w:proofErr w:type="spellEnd"/>
           </w:p>
           <w:p>
             <w:pPr>
@@ -1049,8 +1075,19 @@
                 <w:sz w:val="20"/>
                 <w:szCs w:val="20"/>
               </w:rPr>
-              <w:t>15 cr</w:t>
-            </w:r>
+              <w:t xml:space="preserve">15 </w:t>
+            </w:r>
+            <w:proofErr w:type="spellStart"/>
+            <w:r>
+              <w:rPr>
+                <w:rFonts w:ascii="Calibri" w:eastAsia="Calibri" w:hAnsi="Calibri" w:cs="Calibri"/>
+                <w:b/>
+                <w:sz w:val="20"/>
+                <w:szCs w:val="20"/>
+              </w:rPr>
+              <w:t>cr</w:t>
+            </w:r>
+            <w:proofErr w:type="spellEnd"/>
           </w:p>
           <w:p>
             <w:pPr>
@@ -1347,8 +1384,19 @@
                 <w:sz w:val="20"/>
                 <w:szCs w:val="20"/>
               </w:rPr>
-              <w:t>15 cr</w:t>
-            </w:r>
+              <w:t xml:space="preserve">15 </w:t>
+            </w:r>
+            <w:proofErr w:type="spellStart"/>
+            <w:r>
+              <w:rPr>
+                <w:rFonts w:ascii="Calibri" w:eastAsia="Calibri" w:hAnsi="Calibri" w:cs="Calibri"/>
+                <w:b/>
+                <w:sz w:val="20"/>
+                <w:szCs w:val="20"/>
+              </w:rPr>
+              <w:t>cr</w:t>
+            </w:r>
+            <w:proofErr w:type="spellEnd"/>
           </w:p>
           <w:p>
             <w:pPr>
@@ -1539,6 +1587,7 @@
               </w:rPr>
               <w:t xml:space="preserve"> </w:t>
             </w:r>
+            <w:proofErr w:type="spellStart"/>
             <w:r>
               <w:rPr>
                 <w:rFonts w:ascii="Calibri" w:eastAsia="Calibri" w:hAnsi="Calibri" w:cs="Calibri"/>
@@ -1548,6 +1597,7 @@
               </w:rPr>
               <w:t>cr</w:t>
             </w:r>
+            <w:proofErr w:type="spellEnd"/>
           </w:p>
           <w:p>
             <w:pPr>
@@ -1591,7 +1641,39 @@
                 <w:sz w:val="20"/>
                 <w:szCs w:val="20"/>
               </w:rPr>
-              <w:t xml:space="preserve">SE 311: Scalability and Infrastructure I (6) </w:t>
+              <w:t>SE 311: Scalability</w:t>
+            </w:r>
+            <w:r>
+              <w:rPr>
+                <w:rFonts w:ascii="Calibri" w:eastAsia="Calibri" w:hAnsi="Calibri" w:cs="Calibri"/>
+                <w:sz w:val="20"/>
+                <w:szCs w:val="20"/>
+              </w:rPr>
+              <w:t>,</w:t>
+            </w:r>
+            <w:r>
+              <w:rPr>
+                <w:rFonts w:ascii="Calibri" w:eastAsia="Calibri" w:hAnsi="Calibri" w:cs="Calibri"/>
+                <w:sz w:val="20"/>
+                <w:szCs w:val="20"/>
+              </w:rPr>
+              <w:t xml:space="preserve"> Infrastructure</w:t>
+            </w:r>
+            <w:r>
+              <w:rPr>
+                <w:rFonts w:ascii="Calibri" w:eastAsia="Calibri" w:hAnsi="Calibri" w:cs="Calibri"/>
+                <w:sz w:val="20"/>
+                <w:szCs w:val="20"/>
+              </w:rPr>
+              <w:t xml:space="preserve"> and Security</w:t>
+            </w:r>
+            <w:r>
+              <w:rPr>
+                <w:rFonts w:ascii="Calibri" w:eastAsia="Calibri" w:hAnsi="Calibri" w:cs="Calibri"/>
+                <w:sz w:val="20"/>
+                <w:szCs w:val="20"/>
+              </w:rPr>
+              <w:t xml:space="preserve"> I (6) </w:t>
             </w:r>
             <w:r>
               <w:rPr>
@@ -1661,7 +1743,6 @@
                 <w:sz w:val="20"/>
                 <w:szCs w:val="20"/>
               </w:rPr>
-              <w:lastRenderedPageBreak/>
               <w:t xml:space="preserve">CS </w:t>
             </w:r>
             <w:r>
@@ -1712,18 +1793,9 @@
                 <w:sz w:val="20"/>
                 <w:szCs w:val="20"/>
               </w:rPr>
+              <w:lastRenderedPageBreak/>
               <w:t>BACC Core#: Western Culture or American History (3)</w:t>
             </w:r>
-          </w:p>
-          <w:p>
-            <w:pPr>
-              <w:spacing w:after="120"/>
-              <w:rPr>
-                <w:rFonts w:ascii="Calibri" w:eastAsia="Calibri" w:hAnsi="Calibri" w:cs="Calibri"/>
-                <w:sz w:val="20"/>
-                <w:szCs w:val="20"/>
-              </w:rPr>
-            </w:pPr>
           </w:p>
         </w:tc>
         <w:tc>
@@ -1753,8 +1825,19 @@
                 <w:sz w:val="20"/>
                 <w:szCs w:val="20"/>
               </w:rPr>
-              <w:t>16 cr</w:t>
-            </w:r>
+              <w:t xml:space="preserve">16 </w:t>
+            </w:r>
+            <w:proofErr w:type="spellStart"/>
+            <w:r>
+              <w:rPr>
+                <w:rFonts w:ascii="Calibri" w:eastAsia="Calibri" w:hAnsi="Calibri" w:cs="Calibri"/>
+                <w:b/>
+                <w:sz w:val="20"/>
+                <w:szCs w:val="20"/>
+              </w:rPr>
+              <w:t>cr</w:t>
+            </w:r>
+            <w:proofErr w:type="spellEnd"/>
           </w:p>
           <w:p>
             <w:pPr>
@@ -1841,7 +1924,15 @@
                 <w:sz w:val="20"/>
                 <w:szCs w:val="20"/>
               </w:rPr>
-              <w:t>CS XXX: Upper-Division CS Elective (4)</w:t>
+              <w:t>XX</w:t>
+            </w:r>
+            <w:r>
+              <w:rPr>
+                <w:rFonts w:ascii="Calibri" w:eastAsia="Calibri" w:hAnsi="Calibri" w:cs="Calibri"/>
+                <w:sz w:val="20"/>
+                <w:szCs w:val="20"/>
+              </w:rPr>
+              <w:t xml:space="preserve"> XXX: Upper-Division Elective (4)</w:t>
             </w:r>
           </w:p>
           <w:p>
@@ -1859,8 +1950,39 @@
                 <w:sz w:val="20"/>
                 <w:szCs w:val="20"/>
               </w:rPr>
-              <w:lastRenderedPageBreak/>
-              <w:t>CS XXX: Upper-Division CS Elective (4)</w:t>
+              <w:t xml:space="preserve">CS </w:t>
+            </w:r>
+            <w:r>
+              <w:rPr>
+                <w:rFonts w:ascii="Calibri" w:eastAsia="Calibri" w:hAnsi="Calibri" w:cs="Calibri"/>
+                <w:sz w:val="20"/>
+                <w:szCs w:val="20"/>
+              </w:rPr>
+              <w:t>325</w:t>
+            </w:r>
+            <w:r>
+              <w:rPr>
+                <w:rFonts w:ascii="Calibri" w:eastAsia="Calibri" w:hAnsi="Calibri" w:cs="Calibri"/>
+                <w:sz w:val="20"/>
+                <w:szCs w:val="20"/>
+              </w:rPr>
+              <w:t xml:space="preserve">: </w:t>
+            </w:r>
+            <w:r>
+              <w:rPr>
+                <w:rFonts w:ascii="Calibri" w:eastAsia="Calibri" w:hAnsi="Calibri" w:cs="Calibri"/>
+                <w:sz w:val="20"/>
+                <w:szCs w:val="20"/>
+              </w:rPr>
+              <w:t>Analysis of Algorithms</w:t>
+            </w:r>
+            <w:r>
+              <w:rPr>
+                <w:rFonts w:ascii="Calibri" w:eastAsia="Calibri" w:hAnsi="Calibri" w:cs="Calibri"/>
+                <w:sz w:val="20"/>
+                <w:szCs w:val="20"/>
+              </w:rPr>
+              <w:t xml:space="preserve"> (4)</w:t>
             </w:r>
           </w:p>
           <w:p>
@@ -1878,6 +2000,7 @@
                 <w:sz w:val="20"/>
                 <w:szCs w:val="20"/>
               </w:rPr>
+              <w:lastRenderedPageBreak/>
               <w:t>BACC Core#: Difference, Power &amp; Discrimination (3)</w:t>
             </w:r>
           </w:p>
@@ -1911,8 +2034,19 @@
                 <w:sz w:val="20"/>
                 <w:szCs w:val="20"/>
               </w:rPr>
-              <w:t>16 cr</w:t>
-            </w:r>
+              <w:t xml:space="preserve">16 </w:t>
+            </w:r>
+            <w:proofErr w:type="spellStart"/>
+            <w:r>
+              <w:rPr>
+                <w:rFonts w:ascii="Calibri" w:eastAsia="Calibri" w:hAnsi="Calibri" w:cs="Calibri"/>
+                <w:b/>
+                <w:sz w:val="20"/>
+                <w:szCs w:val="20"/>
+              </w:rPr>
+              <w:t>cr</w:t>
+            </w:r>
+            <w:proofErr w:type="spellEnd"/>
           </w:p>
           <w:p>
             <w:pPr>
@@ -1956,7 +2090,23 @@
                 <w:sz w:val="20"/>
                 <w:szCs w:val="20"/>
               </w:rPr>
-              <w:t xml:space="preserve">SE 312: Scalability and Infrastructure II (6) </w:t>
+              <w:t xml:space="preserve">SE 312: </w:t>
+            </w:r>
+            <w:r>
+              <w:rPr>
+                <w:rFonts w:ascii="Calibri" w:eastAsia="Calibri" w:hAnsi="Calibri" w:cs="Calibri"/>
+                <w:sz w:val="20"/>
+                <w:szCs w:val="20"/>
+              </w:rPr>
+              <w:t>Scalability, Infrastructure and Security</w:t>
+            </w:r>
+            <w:r>
+              <w:rPr>
+                <w:rFonts w:ascii="Calibri" w:eastAsia="Calibri" w:hAnsi="Calibri" w:cs="Calibri"/>
+                <w:sz w:val="20"/>
+                <w:szCs w:val="20"/>
+              </w:rPr>
+              <w:t xml:space="preserve"> II (6) </w:t>
             </w:r>
             <w:r>
               <w:rPr>
@@ -2100,8 +2250,19 @@
                 <w:sz w:val="20"/>
                 <w:szCs w:val="20"/>
               </w:rPr>
-              <w:t>16 cr</w:t>
-            </w:r>
+              <w:t xml:space="preserve">16 </w:t>
+            </w:r>
+            <w:proofErr w:type="spellStart"/>
+            <w:r>
+              <w:rPr>
+                <w:rFonts w:ascii="Calibri" w:eastAsia="Calibri" w:hAnsi="Calibri" w:cs="Calibri"/>
+                <w:b/>
+                <w:sz w:val="20"/>
+                <w:szCs w:val="20"/>
+              </w:rPr>
+              <w:t>cr</w:t>
+            </w:r>
+            <w:proofErr w:type="spellEnd"/>
           </w:p>
           <w:p>
             <w:pPr>
@@ -2179,7 +2340,15 @@
                 <w:sz w:val="20"/>
                 <w:szCs w:val="20"/>
               </w:rPr>
-              <w:t>CS XXX: Upper-Division CS Elective (4)</w:t>
+              <w:t>XX</w:t>
+            </w:r>
+            <w:r>
+              <w:rPr>
+                <w:rFonts w:ascii="Calibri" w:eastAsia="Calibri" w:hAnsi="Calibri" w:cs="Calibri"/>
+                <w:sz w:val="20"/>
+                <w:szCs w:val="20"/>
+              </w:rPr>
+              <w:t xml:space="preserve"> XXX: Upper-Division Elective (4)</w:t>
             </w:r>
           </w:p>
           <w:p>
@@ -2197,7 +2366,39 @@
                 <w:sz w:val="20"/>
                 <w:szCs w:val="20"/>
               </w:rPr>
-              <w:t>CS XXX: Upper-Division CS Elective (4)</w:t>
+              <w:t xml:space="preserve">CS </w:t>
+            </w:r>
+            <w:r>
+              <w:rPr>
+                <w:rFonts w:ascii="Calibri" w:eastAsia="Calibri" w:hAnsi="Calibri" w:cs="Calibri"/>
+                <w:sz w:val="20"/>
+                <w:szCs w:val="20"/>
+              </w:rPr>
+              <w:t>344</w:t>
+            </w:r>
+            <w:r>
+              <w:rPr>
+                <w:rFonts w:ascii="Calibri" w:eastAsia="Calibri" w:hAnsi="Calibri" w:cs="Calibri"/>
+                <w:sz w:val="20"/>
+                <w:szCs w:val="20"/>
+              </w:rPr>
+              <w:t xml:space="preserve">: </w:t>
+            </w:r>
+            <w:r>
+              <w:rPr>
+                <w:rFonts w:ascii="Calibri" w:eastAsia="Calibri" w:hAnsi="Calibri" w:cs="Calibri"/>
+                <w:sz w:val="20"/>
+                <w:szCs w:val="20"/>
+              </w:rPr>
+              <w:t>Operating Systems I</w:t>
+            </w:r>
+            <w:r>
+              <w:rPr>
+                <w:rFonts w:ascii="Calibri" w:eastAsia="Calibri" w:hAnsi="Calibri" w:cs="Calibri"/>
+                <w:sz w:val="20"/>
+                <w:szCs w:val="20"/>
+              </w:rPr>
+              <w:t xml:space="preserve"> (4)</w:t>
             </w:r>
           </w:p>
           <w:p>
@@ -2245,8 +2446,19 @@
                 <w:sz w:val="20"/>
                 <w:szCs w:val="20"/>
               </w:rPr>
-              <w:t>16 cr</w:t>
-            </w:r>
+              <w:t xml:space="preserve">16 </w:t>
+            </w:r>
+            <w:proofErr w:type="spellStart"/>
+            <w:r>
+              <w:rPr>
+                <w:rFonts w:ascii="Calibri" w:eastAsia="Calibri" w:hAnsi="Calibri" w:cs="Calibri"/>
+                <w:b/>
+                <w:sz w:val="20"/>
+                <w:szCs w:val="20"/>
+              </w:rPr>
+              <w:t>cr</w:t>
+            </w:r>
+            <w:proofErr w:type="spellEnd"/>
           </w:p>
           <w:p>
             <w:pPr>
@@ -2290,7 +2502,23 @@
                 <w:sz w:val="20"/>
                 <w:szCs w:val="20"/>
               </w:rPr>
-              <w:t xml:space="preserve">SE 313: Scalability and Infrastructure III (6) </w:t>
+              <w:t xml:space="preserve">SE 313: </w:t>
+            </w:r>
+            <w:r>
+              <w:rPr>
+                <w:rFonts w:ascii="Calibri" w:eastAsia="Calibri" w:hAnsi="Calibri" w:cs="Calibri"/>
+                <w:sz w:val="20"/>
+                <w:szCs w:val="20"/>
+              </w:rPr>
+              <w:t>Scalability, Infrastructure and Security</w:t>
+            </w:r>
+            <w:r>
+              <w:rPr>
+                <w:rFonts w:ascii="Calibri" w:eastAsia="Calibri" w:hAnsi="Calibri" w:cs="Calibri"/>
+                <w:sz w:val="20"/>
+                <w:szCs w:val="20"/>
+              </w:rPr>
+              <w:t xml:space="preserve"> III (6) </w:t>
             </w:r>
             <w:r>
               <w:rPr>
@@ -2347,6 +2575,7 @@
                 <w:szCs w:val="16"/>
               </w:rPr>
             </w:pPr>
+            <w:bookmarkStart w:id="0" w:name="_GoBack"/>
             <w:r>
               <w:rPr>
                 <w:rFonts w:ascii="Calibri" w:eastAsia="Calibri" w:hAnsi="Calibri" w:cs="Calibri"/>
@@ -2379,8 +2608,6 @@
               </w:rPr>
               <w:t>Programming Language Fundamentals</w:t>
             </w:r>
-            <w:bookmarkStart w:id="0" w:name="_GoBack"/>
-            <w:bookmarkEnd w:id="0"/>
             <w:r>
               <w:rPr>
                 <w:rFonts w:ascii="Calibri" w:eastAsia="Calibri" w:hAnsi="Calibri" w:cs="Calibri"/>
@@ -2390,6 +2617,7 @@
               <w:t xml:space="preserve"> (4)</w:t>
             </w:r>
           </w:p>
+          <w:bookmarkEnd w:id="0"/>
           <w:p>
             <w:pPr>
               <w:spacing w:after="120"/>
@@ -2433,8 +2661,19 @@
                 <w:sz w:val="20"/>
                 <w:szCs w:val="20"/>
               </w:rPr>
-              <w:t>15 cr</w:t>
-            </w:r>
+              <w:t xml:space="preserve">15 </w:t>
+            </w:r>
+            <w:proofErr w:type="spellStart"/>
+            <w:r>
+              <w:rPr>
+                <w:rFonts w:ascii="Calibri" w:eastAsia="Calibri" w:hAnsi="Calibri" w:cs="Calibri"/>
+                <w:b/>
+                <w:sz w:val="20"/>
+                <w:szCs w:val="20"/>
+              </w:rPr>
+              <w:t>cr</w:t>
+            </w:r>
+            <w:proofErr w:type="spellEnd"/>
           </w:p>
           <w:p>
             <w:pPr>
@@ -2512,7 +2751,25 @@
                 <w:sz w:val="20"/>
                 <w:szCs w:val="20"/>
               </w:rPr>
-              <w:t>CS 391#: Social and Ethical Issues in Computer Science (3) (Bacc Core Synthesis: Science, Technology, Society)</w:t>
+              <w:t>CS 391#: Social and Ethical Issues in Computer Science (3) (</w:t>
+            </w:r>
+            <w:proofErr w:type="spellStart"/>
+            <w:r>
+              <w:rPr>
+                <w:rFonts w:ascii="Calibri" w:eastAsia="Calibri" w:hAnsi="Calibri" w:cs="Calibri"/>
+                <w:sz w:val="20"/>
+                <w:szCs w:val="20"/>
+              </w:rPr>
+              <w:t>Bacc</w:t>
+            </w:r>
+            <w:proofErr w:type="spellEnd"/>
+            <w:r>
+              <w:rPr>
+                <w:rFonts w:ascii="Calibri" w:eastAsia="Calibri" w:hAnsi="Calibri" w:cs="Calibri"/>
+                <w:sz w:val="20"/>
+                <w:szCs w:val="20"/>
+              </w:rPr>
+              <w:t xml:space="preserve"> Core Synthesis: Science, Technology, Society)</w:t>
             </w:r>
           </w:p>
           <w:p>
@@ -2569,7 +2826,47 @@
           <w:sz w:val="20"/>
           <w:szCs w:val="20"/>
         </w:rPr>
-        <w:t xml:space="preserve">*Freshman Skill Courses (16 credits)       #BACC Core (48 cr)       </w:t>
+        <w:t xml:space="preserve">*Freshman Skill Courses (16 </w:t>
+      </w:r>
+      <w:proofErr w:type="gramStart"/>
+      <w:r>
+        <w:rPr>
+          <w:rFonts w:ascii="Calibri" w:eastAsia="Calibri" w:hAnsi="Calibri" w:cs="Calibri"/>
+          <w:b/>
+          <w:sz w:val="20"/>
+          <w:szCs w:val="20"/>
+        </w:rPr>
+        <w:t xml:space="preserve">credits)   </w:t>
+      </w:r>
+      <w:proofErr w:type="gramEnd"/>
+      <w:r>
+        <w:rPr>
+          <w:rFonts w:ascii="Calibri" w:eastAsia="Calibri" w:hAnsi="Calibri" w:cs="Calibri"/>
+          <w:b/>
+          <w:sz w:val="20"/>
+          <w:szCs w:val="20"/>
+        </w:rPr>
+        <w:t xml:space="preserve">    #BACC Core (48 </w:t>
+      </w:r>
+      <w:proofErr w:type="spellStart"/>
+      <w:r>
+        <w:rPr>
+          <w:rFonts w:ascii="Calibri" w:eastAsia="Calibri" w:hAnsi="Calibri" w:cs="Calibri"/>
+          <w:b/>
+          <w:sz w:val="20"/>
+          <w:szCs w:val="20"/>
+        </w:rPr>
+        <w:t>cr</w:t>
+      </w:r>
+      <w:proofErr w:type="spellEnd"/>
+      <w:r>
+        <w:rPr>
+          <w:rFonts w:ascii="Calibri" w:eastAsia="Calibri" w:hAnsi="Calibri" w:cs="Calibri"/>
+          <w:b/>
+          <w:sz w:val="20"/>
+          <w:szCs w:val="20"/>
+        </w:rPr>
+        <w:t xml:space="preserve">)       </w:t>
       </w:r>
       <w:r>
         <w:rPr>
@@ -2695,11 +2992,19 @@
           <w:rFonts w:ascii="Garamond" w:eastAsia="Garamond" w:hAnsi="Garamond" w:cs="Garamond"/>
         </w:rPr>
       </w:pPr>
-      <w:r>
-        <w:rPr>
-          <w:rFonts w:ascii="Garamond" w:eastAsia="Garamond" w:hAnsi="Garamond" w:cs="Garamond"/>
-        </w:rPr>
-        <w:t>Other staff.</w:t>
+      <w:proofErr w:type="gramStart"/>
+      <w:r>
+        <w:rPr>
+          <w:rFonts w:ascii="Garamond" w:eastAsia="Garamond" w:hAnsi="Garamond" w:cs="Garamond"/>
+        </w:rPr>
+        <w:t>Other</w:t>
+      </w:r>
+      <w:proofErr w:type="gramEnd"/>
+      <w:r>
+        <w:rPr>
+          <w:rFonts w:ascii="Garamond" w:eastAsia="Garamond" w:hAnsi="Garamond" w:cs="Garamond"/>
+        </w:rPr>
+        <w:t xml:space="preserve"> staff.</w:t>
       </w:r>
     </w:p>
     <w:p>
@@ -2781,7 +3086,6 @@
         <w:rPr>
           <w:rFonts w:ascii="Garamond" w:eastAsia="Garamond" w:hAnsi="Garamond" w:cs="Garamond"/>
         </w:rPr>
-        <w:lastRenderedPageBreak/>
         <w:t>Manner in which the proposed program supports the institution’s mission, signature areas of focus, and strategic priorities.</w:t>
       </w:r>
     </w:p>
@@ -2798,6 +3102,7 @@
           <w:rFonts w:ascii="Garamond" w:eastAsia="Garamond" w:hAnsi="Garamond" w:cs="Garamond"/>
           <w:i/>
         </w:rPr>
+        <w:lastRenderedPageBreak/>
         <w:t>As a land grant institution committed to teaching, research and outreach and engagement, Oregon State University promotes economic, social, cultural and environmental progress for the people of Oregon, the nation and the world</w:t>
       </w:r>
       <w:r>
@@ -3204,7 +3509,35 @@
         <w:rPr>
           <w:rFonts w:ascii="Garamond" w:eastAsia="Garamond" w:hAnsi="Garamond" w:cs="Garamond"/>
         </w:rPr>
-        <w:t xml:space="preserve">(Cohoon &amp; Tychonievich, </w:t>
+        <w:t>(</w:t>
+      </w:r>
+      <w:proofErr w:type="spellStart"/>
+      <w:r>
+        <w:rPr>
+          <w:rFonts w:ascii="Garamond" w:eastAsia="Garamond" w:hAnsi="Garamond" w:cs="Garamond"/>
+        </w:rPr>
+        <w:t>Cohoon</w:t>
+      </w:r>
+      <w:proofErr w:type="spellEnd"/>
+      <w:r>
+        <w:rPr>
+          <w:rFonts w:ascii="Garamond" w:eastAsia="Garamond" w:hAnsi="Garamond" w:cs="Garamond"/>
+        </w:rPr>
+        <w:t xml:space="preserve"> &amp; </w:t>
+      </w:r>
+      <w:proofErr w:type="spellStart"/>
+      <w:r>
+        <w:rPr>
+          <w:rFonts w:ascii="Garamond" w:eastAsia="Garamond" w:hAnsi="Garamond" w:cs="Garamond"/>
+        </w:rPr>
+        <w:t>Tychonievich</w:t>
+      </w:r>
+      <w:proofErr w:type="spellEnd"/>
+      <w:r>
+        <w:rPr>
+          <w:rFonts w:ascii="Garamond" w:eastAsia="Garamond" w:hAnsi="Garamond" w:cs="Garamond"/>
+        </w:rPr>
+        <w:t xml:space="preserve">, </w:t>
       </w:r>
       <w:r>
         <w:rPr>
@@ -3290,11 +3623,19 @@
         </w:rPr>
         <w:t xml:space="preserve"> (</w:t>
       </w:r>
-      <w:r>
-        <w:rPr>
-          <w:rFonts w:ascii="Garamond" w:eastAsia="Garamond" w:hAnsi="Garamond" w:cs="Garamond"/>
-        </w:rPr>
-        <w:t xml:space="preserve">Nagappan, 2013), </w:t>
+      <w:proofErr w:type="spellStart"/>
+      <w:r>
+        <w:rPr>
+          <w:rFonts w:ascii="Garamond" w:eastAsia="Garamond" w:hAnsi="Garamond" w:cs="Garamond"/>
+        </w:rPr>
+        <w:t>Nagappan</w:t>
+      </w:r>
+      <w:proofErr w:type="spellEnd"/>
+      <w:r>
+        <w:rPr>
+          <w:rFonts w:ascii="Garamond" w:eastAsia="Garamond" w:hAnsi="Garamond" w:cs="Garamond"/>
+        </w:rPr>
+        <w:t xml:space="preserve">, 2013), </w:t>
       </w:r>
       <w:r>
         <w:rPr>
@@ -3312,14 +3653,7 @@
         <w:rPr>
           <w:rFonts w:ascii="Garamond" w:eastAsia="Garamond" w:hAnsi="Garamond" w:cs="Garamond"/>
         </w:rPr>
-        <w:t xml:space="preserve"> </w:t>
-      </w:r>
-      <w:r>
-        <w:rPr>
-          <w:rFonts w:ascii="Garamond" w:eastAsia="Garamond" w:hAnsi="Garamond" w:cs="Garamond"/>
-        </w:rPr>
-        <w:lastRenderedPageBreak/>
-        <w:t>professional exposure early in the curriculum</w:t>
+        <w:t xml:space="preserve"> professional exposure early in the curriculum</w:t>
       </w:r>
       <w:r>
         <w:rPr>
@@ -3346,6 +3680,7 @@
         <w:rPr>
           <w:rFonts w:ascii="Garamond" w:eastAsia="Garamond" w:hAnsi="Garamond" w:cs="Garamond"/>
         </w:rPr>
+        <w:lastRenderedPageBreak/>
         <w:t xml:space="preserve">The Software Engineering program has, as its advantage, the ability to implement effective teaching and learning techniques, and experiences for knowledge creation, based on decades of prior research in </w:t>
       </w:r>
       <w:r>
@@ -3433,7 +3768,21 @@
         <w:rPr>
           <w:rFonts w:ascii="Garamond" w:eastAsia="Garamond" w:hAnsi="Garamond" w:cs="Garamond"/>
         </w:rPr>
-        <w:t>respond effectively to social, economic, and environmental challenges and opportunities; and</w:t>
+        <w:t xml:space="preserve">respond effectively </w:t>
+      </w:r>
+      <w:proofErr w:type="gramStart"/>
+      <w:r>
+        <w:rPr>
+          <w:rFonts w:ascii="Garamond" w:eastAsia="Garamond" w:hAnsi="Garamond" w:cs="Garamond"/>
+        </w:rPr>
+        <w:t>to</w:t>
+      </w:r>
+      <w:proofErr w:type="gramEnd"/>
+      <w:r>
+        <w:rPr>
+          <w:rFonts w:ascii="Garamond" w:eastAsia="Garamond" w:hAnsi="Garamond" w:cs="Garamond"/>
+        </w:rPr>
+        <w:t xml:space="preserve"> social, economic, and environmental challenges and opportunities; and</w:t>
       </w:r>
     </w:p>
     <w:p>
@@ -3655,7 +4004,25 @@
           <w:sz w:val="22"/>
           <w:szCs w:val="22"/>
         </w:rPr>
-        <w:t>Hillman &amp; Weichman, 2016)</w:t>
+        <w:t xml:space="preserve">Hillman &amp; </w:t>
+      </w:r>
+      <w:proofErr w:type="spellStart"/>
+      <w:r>
+        <w:rPr>
+          <w:rFonts w:ascii="Garamond" w:eastAsia="Garamond" w:hAnsi="Garamond" w:cs="Garamond"/>
+          <w:sz w:val="22"/>
+          <w:szCs w:val="22"/>
+        </w:rPr>
+        <w:t>Weichman</w:t>
+      </w:r>
+      <w:proofErr w:type="spellEnd"/>
+      <w:r>
+        <w:rPr>
+          <w:rFonts w:ascii="Garamond" w:eastAsia="Garamond" w:hAnsi="Garamond" w:cs="Garamond"/>
+          <w:sz w:val="22"/>
+          <w:szCs w:val="22"/>
+        </w:rPr>
+        <w:t>, 2016)</w:t>
       </w:r>
     </w:p>
     <w:p/>
@@ -3720,8 +4087,14 @@
         <w:rPr>
           <w:rFonts w:ascii="Garamond" w:eastAsia="Garamond" w:hAnsi="Garamond" w:cs="Garamond"/>
         </w:rPr>
+        <w:t xml:space="preserve">The Accreditation Board for Engineering and Technology (ABET) provides accreditation to engineering programs in the United States. The Computing Sciences Accreditation Board (CSAB) leads the ABET Engineering Accreditation Commission. Members include the </w:t>
+      </w:r>
+      <w:r>
+        <w:rPr>
+          <w:rFonts w:ascii="Garamond" w:eastAsia="Garamond" w:hAnsi="Garamond" w:cs="Garamond"/>
+        </w:rPr>
         <w:lastRenderedPageBreak/>
-        <w:t>The Accreditation Board for Engineering and Technology (ABET) provides accreditation to engineering programs in the United States. The Computing Sciences Accreditation Board (CSAB) leads the ABET Engineering Accreditation Commission. Members include the Association of Computing Machinery (ACM) and the Institute of Electrical and Electronics Engineers (IEEE).</w:t>
+        <w:t>Association of Computing Machinery (ACM) and the Institute of Electrical and Electronics Engineers (IEEE).</w:t>
       </w:r>
     </w:p>
     <w:p>
@@ -4075,7 +4448,6 @@
         <w:rPr>
           <w:rFonts w:ascii="Garamond" w:eastAsia="Garamond" w:hAnsi="Garamond" w:cs="Garamond"/>
         </w:rPr>
-        <w:lastRenderedPageBreak/>
         <w:t>Estimate the prospects for success of program graduates (employment or graduate school) and consideration of licensure, if appropriate. What are the expected career paths for students in this program?</w:t>
       </w:r>
     </w:p>
@@ -4122,6 +4494,7 @@
         <w:rPr>
           <w:rFonts w:ascii="Garamond" w:eastAsia="Garamond" w:hAnsi="Garamond" w:cs="Garamond"/>
         </w:rPr>
+        <w:lastRenderedPageBreak/>
         <w:t>Expected learning outcomes of the program.</w:t>
       </w:r>
     </w:p>
@@ -4701,6 +5074,7 @@
         </w:rPr>
         <w:t xml:space="preserve"> (SIGCSE '17). ACM, New York, NY, USA, 705-705. </w:t>
       </w:r>
+      <w:proofErr w:type="spellStart"/>
       <w:r>
         <w:rPr>
           <w:rFonts w:ascii="Garamond" w:eastAsia="Garamond" w:hAnsi="Garamond" w:cs="Garamond"/>
@@ -4710,6 +5084,7 @@
         </w:rPr>
         <w:t>doi</w:t>
       </w:r>
+      <w:proofErr w:type="spellEnd"/>
       <w:r>
         <w:rPr>
           <w:rFonts w:ascii="Garamond" w:eastAsia="Garamond" w:hAnsi="Garamond" w:cs="Garamond"/>
@@ -4748,6 +5123,7 @@
           <w:szCs w:val="22"/>
         </w:rPr>
       </w:pPr>
+      <w:proofErr w:type="spellStart"/>
       <w:r>
         <w:rPr>
           <w:rFonts w:ascii="Garamond" w:eastAsia="Garamond" w:hAnsi="Garamond" w:cs="Garamond"/>
@@ -4756,6 +5132,7 @@
         </w:rPr>
         <w:t>Cohoon</w:t>
       </w:r>
+      <w:proofErr w:type="spellEnd"/>
       <w:r>
         <w:rPr>
           <w:rFonts w:ascii="Garamond" w:eastAsia="Garamond" w:hAnsi="Garamond" w:cs="Garamond"/>
@@ -4786,8 +5163,18 @@
           <w:sz w:val="22"/>
           <w:szCs w:val="22"/>
         </w:rPr>
-        <w:t xml:space="preserve"> Tychonievich</w:t>
-      </w:r>
+        <w:t xml:space="preserve"> </w:t>
+      </w:r>
+      <w:proofErr w:type="spellStart"/>
+      <w:r>
+        <w:rPr>
+          <w:rFonts w:ascii="Garamond" w:eastAsia="Garamond" w:hAnsi="Garamond" w:cs="Garamond"/>
+          <w:sz w:val="22"/>
+          <w:szCs w:val="22"/>
+        </w:rPr>
+        <w:t>Tychonievich</w:t>
+      </w:r>
+      <w:proofErr w:type="spellEnd"/>
       <w:r>
         <w:rPr>
           <w:rFonts w:ascii="Garamond" w:eastAsia="Garamond" w:hAnsi="Garamond" w:cs="Garamond"/>
@@ -4860,7 +5247,25 @@
           <w:sz w:val="22"/>
           <w:szCs w:val="22"/>
         </w:rPr>
-        <w:t xml:space="preserve">CM, New York, NY, USA, 165-170. doi: </w:t>
+        <w:t xml:space="preserve">CM, New York, NY, USA, 165-170. </w:t>
+      </w:r>
+      <w:proofErr w:type="spellStart"/>
+      <w:r>
+        <w:rPr>
+          <w:rFonts w:ascii="Garamond" w:eastAsia="Garamond" w:hAnsi="Garamond" w:cs="Garamond"/>
+          <w:sz w:val="22"/>
+          <w:szCs w:val="22"/>
+        </w:rPr>
+        <w:t>doi</w:t>
+      </w:r>
+      <w:proofErr w:type="spellEnd"/>
+      <w:r>
+        <w:rPr>
+          <w:rFonts w:ascii="Garamond" w:eastAsia="Garamond" w:hAnsi="Garamond" w:cs="Garamond"/>
+          <w:sz w:val="22"/>
+          <w:szCs w:val="22"/>
+        </w:rPr>
+        <w:t xml:space="preserve">: </w:t>
       </w:r>
       <w:hyperlink r:id="rId13" w:history="1">
         <w:r>
@@ -4897,7 +5302,43 @@
           <w:sz w:val="22"/>
           <w:szCs w:val="22"/>
         </w:rPr>
-        <w:t xml:space="preserve">Eisenberg M. (2017) Approaching Computer Science Education Through Making. In: Fee S., Holland-Minkley A., Lombardi T. (eds) </w:t>
+        <w:t>Eisenberg M. (2017) Approaching Computer Science Education Through Making. In: Fee S., Holland-</w:t>
+      </w:r>
+      <w:proofErr w:type="spellStart"/>
+      <w:r>
+        <w:rPr>
+          <w:rFonts w:ascii="Garamond" w:eastAsia="Garamond" w:hAnsi="Garamond" w:cs="Garamond"/>
+          <w:sz w:val="22"/>
+          <w:szCs w:val="22"/>
+        </w:rPr>
+        <w:t>Minkley</w:t>
+      </w:r>
+      <w:proofErr w:type="spellEnd"/>
+      <w:r>
+        <w:rPr>
+          <w:rFonts w:ascii="Garamond" w:eastAsia="Garamond" w:hAnsi="Garamond" w:cs="Garamond"/>
+          <w:sz w:val="22"/>
+          <w:szCs w:val="22"/>
+        </w:rPr>
+        <w:t xml:space="preserve"> A., Lombardi T. (</w:t>
+      </w:r>
+      <w:proofErr w:type="spellStart"/>
+      <w:r>
+        <w:rPr>
+          <w:rFonts w:ascii="Garamond" w:eastAsia="Garamond" w:hAnsi="Garamond" w:cs="Garamond"/>
+          <w:sz w:val="22"/>
+          <w:szCs w:val="22"/>
+        </w:rPr>
+        <w:t>eds</w:t>
+      </w:r>
+      <w:proofErr w:type="spellEnd"/>
+      <w:r>
+        <w:rPr>
+          <w:rFonts w:ascii="Garamond" w:eastAsia="Garamond" w:hAnsi="Garamond" w:cs="Garamond"/>
+          <w:sz w:val="22"/>
+          <w:szCs w:val="22"/>
+        </w:rPr>
+        <w:t xml:space="preserve">) </w:t>
       </w:r>
       <w:r>
         <w:rPr>
@@ -4924,6 +5365,7 @@
         </w:rPr>
         <w:t xml:space="preserve">.  </w:t>
       </w:r>
+      <w:proofErr w:type="spellStart"/>
       <w:r>
         <w:rPr>
           <w:rFonts w:ascii="Garamond" w:eastAsia="Garamond" w:hAnsi="Garamond" w:cs="Garamond"/>
@@ -4932,6 +5374,7 @@
         </w:rPr>
         <w:t>doi</w:t>
       </w:r>
+      <w:proofErr w:type="spellEnd"/>
       <w:r>
         <w:rPr>
           <w:rFonts w:ascii="Garamond" w:eastAsia="Garamond" w:hAnsi="Garamond" w:cs="Garamond"/>
@@ -4975,7 +5418,25 @@
           <w:sz w:val="22"/>
           <w:szCs w:val="22"/>
         </w:rPr>
-        <w:t xml:space="preserve">Engle, J., Bermeo, A., O’Brien, C. (2006). Straight from the Source: What Works for First-Generation College Students. Washington, DC: Pell Institute for the Study of Opportunity in Higher Education. Retrieved from </w:t>
+        <w:t xml:space="preserve">Engle, J., </w:t>
+      </w:r>
+      <w:proofErr w:type="spellStart"/>
+      <w:r>
+        <w:rPr>
+          <w:rFonts w:ascii="Garamond" w:eastAsia="Garamond" w:hAnsi="Garamond" w:cs="Garamond"/>
+          <w:sz w:val="22"/>
+          <w:szCs w:val="22"/>
+        </w:rPr>
+        <w:t>Bermeo</w:t>
+      </w:r>
+      <w:proofErr w:type="spellEnd"/>
+      <w:r>
+        <w:rPr>
+          <w:rFonts w:ascii="Garamond" w:eastAsia="Garamond" w:hAnsi="Garamond" w:cs="Garamond"/>
+          <w:sz w:val="22"/>
+          <w:szCs w:val="22"/>
+        </w:rPr>
+        <w:t xml:space="preserve">, A., O’Brien, C. (2006). Straight from the Source: What Works for First-Generation College Students. Washington, DC: Pell Institute for the Study of Opportunity in Higher Education. Retrieved from </w:t>
       </w:r>
       <w:hyperlink r:id="rId15" w:history="1">
         <w:r>
@@ -5012,7 +5473,25 @@
           <w:sz w:val="22"/>
           <w:szCs w:val="22"/>
         </w:rPr>
-        <w:t>Hillman, N. &amp; Weichman, T. (2016).</w:t>
+        <w:t xml:space="preserve">Hillman, N. &amp; </w:t>
+      </w:r>
+      <w:proofErr w:type="spellStart"/>
+      <w:r>
+        <w:rPr>
+          <w:rFonts w:ascii="Garamond" w:eastAsia="Garamond" w:hAnsi="Garamond" w:cs="Garamond"/>
+          <w:sz w:val="22"/>
+          <w:szCs w:val="22"/>
+        </w:rPr>
+        <w:t>Weichman</w:t>
+      </w:r>
+      <w:proofErr w:type="spellEnd"/>
+      <w:r>
+        <w:rPr>
+          <w:rFonts w:ascii="Garamond" w:eastAsia="Garamond" w:hAnsi="Garamond" w:cs="Garamond"/>
+          <w:sz w:val="22"/>
+          <w:szCs w:val="22"/>
+        </w:rPr>
+        <w:t>, T. (2016).</w:t>
       </w:r>
       <w:r>
         <w:rPr>
@@ -5068,6 +5547,7 @@
           <w:szCs w:val="22"/>
         </w:rPr>
       </w:pPr>
+      <w:proofErr w:type="spellStart"/>
       <w:r>
         <w:rPr>
           <w:rFonts w:ascii="Garamond" w:eastAsia="Garamond" w:hAnsi="Garamond" w:cs="Garamond"/>
@@ -5076,6 +5556,7 @@
         </w:rPr>
         <w:t>Nagappan</w:t>
       </w:r>
+      <w:proofErr w:type="spellEnd"/>
       <w:r>
         <w:rPr>
           <w:rFonts w:ascii="Garamond" w:eastAsia="Garamond" w:hAnsi="Garamond" w:cs="Garamond"/>
@@ -5122,8 +5603,18 @@
           <w:sz w:val="22"/>
           <w:szCs w:val="22"/>
         </w:rPr>
-        <w:t>, Ferzli</w:t>
-      </w:r>
+        <w:t xml:space="preserve">, </w:t>
+      </w:r>
+      <w:proofErr w:type="spellStart"/>
+      <w:r>
+        <w:rPr>
+          <w:rFonts w:ascii="Garamond" w:eastAsia="Garamond" w:hAnsi="Garamond" w:cs="Garamond"/>
+          <w:sz w:val="22"/>
+          <w:szCs w:val="22"/>
+        </w:rPr>
+        <w:t>Ferzli</w:t>
+      </w:r>
+      <w:proofErr w:type="spellEnd"/>
       <w:r>
         <w:rPr>
           <w:rFonts w:ascii="Garamond" w:eastAsia="Garamond" w:hAnsi="Garamond" w:cs="Garamond"/>
@@ -5202,8 +5693,18 @@
           <w:sz w:val="22"/>
           <w:szCs w:val="22"/>
         </w:rPr>
-        <w:t xml:space="preserve"> Balik</w:t>
-      </w:r>
+        <w:t xml:space="preserve"> </w:t>
+      </w:r>
+      <w:proofErr w:type="spellStart"/>
+      <w:r>
+        <w:rPr>
+          <w:rFonts w:ascii="Garamond" w:eastAsia="Garamond" w:hAnsi="Garamond" w:cs="Garamond"/>
+          <w:sz w:val="22"/>
+          <w:szCs w:val="22"/>
+        </w:rPr>
+        <w:t>Balik</w:t>
+      </w:r>
+      <w:proofErr w:type="spellEnd"/>
       <w:r>
         <w:rPr>
           <w:rFonts w:ascii="Garamond" w:eastAsia="Garamond" w:hAnsi="Garamond" w:cs="Garamond"/>
@@ -5355,7 +5856,25 @@
           <w:sz w:val="22"/>
           <w:szCs w:val="22"/>
         </w:rPr>
-        <w:t>Wilson, C., Sudol, L. A., Stephenson, C. &amp; Stehlik, M. 2010. Running on Empty: The Failure to Teach K-12 Computer Science in the Digital Age. The Association for Computing Machinery &amp; The Comput</w:t>
+        <w:t xml:space="preserve">Wilson, C., </w:t>
+      </w:r>
+      <w:proofErr w:type="spellStart"/>
+      <w:r>
+        <w:rPr>
+          <w:rFonts w:ascii="Garamond" w:eastAsia="Garamond" w:hAnsi="Garamond" w:cs="Garamond"/>
+          <w:sz w:val="22"/>
+          <w:szCs w:val="22"/>
+        </w:rPr>
+        <w:t>Sudol</w:t>
+      </w:r>
+      <w:proofErr w:type="spellEnd"/>
+      <w:r>
+        <w:rPr>
+          <w:rFonts w:ascii="Garamond" w:eastAsia="Garamond" w:hAnsi="Garamond" w:cs="Garamond"/>
+          <w:sz w:val="22"/>
+          <w:szCs w:val="22"/>
+        </w:rPr>
+        <w:t>, L. A., Stephenson, C. &amp; Stehlik, M. 2010. Running on Empty: The Failure to Teach K-12 Computer Science in the Digital Age. The Association for Computing Machinery &amp; The Comput</w:t>
       </w:r>
       <w:r>
         <w:rPr>
@@ -5504,7 +6023,7 @@
         <w:sz w:val="20"/>
         <w:szCs w:val="20"/>
       </w:rPr>
-      <w:t>1</w:t>
+      <w:t>3</w:t>
     </w:r>
     <w:r>
       <w:rPr>

</xml_diff>

<commit_message>
Correct Aprrenticeship course number and add CAT 2 numbers.
</commit_message>
<xml_diff>
--- a/assets/HECC New Academic Program Proposal.docx
+++ b/assets/HECC New Academic Program Proposal.docx
@@ -836,7 +836,47 @@
           <w:sz w:val="20"/>
           <w:szCs w:val="20"/>
         </w:rPr>
-        <w:t xml:space="preserve">*Freshman Skill Courses (16 credits)       #BACC Core (48 cr)       </w:t>
+        <w:t xml:space="preserve">*Freshman Skill Courses (16 </w:t>
+      </w:r>
+      <w:proofErr w:type="gramStart"/>
+      <w:r>
+        <w:rPr>
+          <w:rFonts w:ascii="Calibri" w:eastAsia="Calibri" w:hAnsi="Calibri" w:cs="Calibri"/>
+          <w:b/>
+          <w:sz w:val="20"/>
+          <w:szCs w:val="20"/>
+        </w:rPr>
+        <w:t xml:space="preserve">credits)   </w:t>
+      </w:r>
+      <w:proofErr w:type="gramEnd"/>
+      <w:r>
+        <w:rPr>
+          <w:rFonts w:ascii="Calibri" w:eastAsia="Calibri" w:hAnsi="Calibri" w:cs="Calibri"/>
+          <w:b/>
+          <w:sz w:val="20"/>
+          <w:szCs w:val="20"/>
+        </w:rPr>
+        <w:t xml:space="preserve">    #BACC Core (48 </w:t>
+      </w:r>
+      <w:proofErr w:type="spellStart"/>
+      <w:r>
+        <w:rPr>
+          <w:rFonts w:ascii="Calibri" w:eastAsia="Calibri" w:hAnsi="Calibri" w:cs="Calibri"/>
+          <w:b/>
+          <w:sz w:val="20"/>
+          <w:szCs w:val="20"/>
+        </w:rPr>
+        <w:t>cr</w:t>
+      </w:r>
+      <w:proofErr w:type="spellEnd"/>
+      <w:r>
+        <w:rPr>
+          <w:rFonts w:ascii="Calibri" w:eastAsia="Calibri" w:hAnsi="Calibri" w:cs="Calibri"/>
+          <w:b/>
+          <w:sz w:val="20"/>
+          <w:szCs w:val="20"/>
+        </w:rPr>
+        <w:t xml:space="preserve">)       </w:t>
       </w:r>
       <w:r>
         <w:rPr>
@@ -955,8 +995,16 @@
                 <w:rFonts w:ascii="Calibri" w:eastAsia="Calibri" w:hAnsi="Calibri" w:cs="Calibri"/>
               </w:rPr>
               <w:tab/>
-              <w:t>46 cr</w:t>
-            </w:r>
+              <w:t xml:space="preserve">46 </w:t>
+            </w:r>
+            <w:proofErr w:type="spellStart"/>
+            <w:r>
+              <w:rPr>
+                <w:rFonts w:ascii="Calibri" w:eastAsia="Calibri" w:hAnsi="Calibri" w:cs="Calibri"/>
+              </w:rPr>
+              <w:t>cr</w:t>
+            </w:r>
+            <w:proofErr w:type="spellEnd"/>
           </w:p>
         </w:tc>
       </w:tr>
@@ -1074,6 +1122,7 @@
               </w:rPr>
               <w:t xml:space="preserve"> </w:t>
             </w:r>
+            <w:proofErr w:type="spellStart"/>
             <w:r>
               <w:rPr>
                 <w:rFonts w:ascii="Calibri" w:eastAsia="Calibri" w:hAnsi="Calibri" w:cs="Calibri"/>
@@ -1083,6 +1132,7 @@
               </w:rPr>
               <w:t>cr</w:t>
             </w:r>
+            <w:proofErr w:type="spellEnd"/>
           </w:p>
           <w:p>
             <w:pPr>
@@ -1101,7 +1151,23 @@
                 <w:sz w:val="20"/>
                 <w:szCs w:val="20"/>
               </w:rPr>
-              <w:t xml:space="preserve">SE 101: Programming I (2) </w:t>
+              <w:t xml:space="preserve">SE 101: </w:t>
+            </w:r>
+            <w:r>
+              <w:rPr>
+                <w:rFonts w:ascii="Calibri" w:eastAsia="Calibri" w:hAnsi="Calibri" w:cs="Calibri"/>
+                <w:sz w:val="20"/>
+                <w:szCs w:val="20"/>
+              </w:rPr>
+              <w:t>Creative Problem Solving with Code</w:t>
+            </w:r>
+            <w:r>
+              <w:rPr>
+                <w:rFonts w:ascii="Calibri" w:eastAsia="Calibri" w:hAnsi="Calibri" w:cs="Calibri"/>
+                <w:sz w:val="20"/>
+                <w:szCs w:val="20"/>
+              </w:rPr>
+              <w:t xml:space="preserve"> I (2) </w:t>
             </w:r>
             <w:r>
               <w:rPr>
@@ -1130,7 +1196,23 @@
                 <w:sz w:val="20"/>
                 <w:szCs w:val="20"/>
               </w:rPr>
-              <w:t xml:space="preserve">SE 111: Software Development I (6) </w:t>
+              <w:t xml:space="preserve">SE 111: </w:t>
+            </w:r>
+            <w:r>
+              <w:rPr>
+                <w:rFonts w:ascii="Calibri" w:eastAsia="Calibri" w:hAnsi="Calibri" w:cs="Calibri"/>
+                <w:sz w:val="20"/>
+                <w:szCs w:val="20"/>
+              </w:rPr>
+              <w:t>Introduction to Software Engineering</w:t>
+            </w:r>
+            <w:r>
+              <w:rPr>
+                <w:rFonts w:ascii="Calibri" w:eastAsia="Calibri" w:hAnsi="Calibri" w:cs="Calibri"/>
+                <w:sz w:val="20"/>
+                <w:szCs w:val="20"/>
+              </w:rPr>
+              <w:t xml:space="preserve"> I (6) </w:t>
             </w:r>
             <w:r>
               <w:rPr>
@@ -1359,8 +1441,19 @@
                 <w:sz w:val="20"/>
                 <w:szCs w:val="20"/>
               </w:rPr>
-              <w:t xml:space="preserve"> cr</w:t>
-            </w:r>
+              <w:t xml:space="preserve"> </w:t>
+            </w:r>
+            <w:proofErr w:type="spellStart"/>
+            <w:r>
+              <w:rPr>
+                <w:rFonts w:ascii="Calibri" w:eastAsia="Calibri" w:hAnsi="Calibri" w:cs="Calibri"/>
+                <w:b/>
+                <w:sz w:val="20"/>
+                <w:szCs w:val="20"/>
+              </w:rPr>
+              <w:t>cr</w:t>
+            </w:r>
+            <w:proofErr w:type="spellEnd"/>
           </w:p>
           <w:p>
             <w:pPr>
@@ -1379,7 +1472,23 @@
                 <w:sz w:val="20"/>
                 <w:szCs w:val="20"/>
               </w:rPr>
-              <w:t xml:space="preserve">SE 102: Programming II (2) </w:t>
+              <w:t xml:space="preserve">SE 102: </w:t>
+            </w:r>
+            <w:r>
+              <w:rPr>
+                <w:rFonts w:ascii="Calibri" w:eastAsia="Calibri" w:hAnsi="Calibri" w:cs="Calibri"/>
+                <w:sz w:val="20"/>
+                <w:szCs w:val="20"/>
+              </w:rPr>
+              <w:t>Creative Problem Solving with Code</w:t>
+            </w:r>
+            <w:r>
+              <w:rPr>
+                <w:rFonts w:ascii="Calibri" w:eastAsia="Calibri" w:hAnsi="Calibri" w:cs="Calibri"/>
+                <w:sz w:val="20"/>
+                <w:szCs w:val="20"/>
+              </w:rPr>
+              <w:t xml:space="preserve"> II (2) </w:t>
             </w:r>
             <w:r>
               <w:rPr>
@@ -1408,7 +1517,23 @@
                 <w:sz w:val="20"/>
                 <w:szCs w:val="20"/>
               </w:rPr>
-              <w:t xml:space="preserve">SE 112: Software Development II (6) </w:t>
+              <w:t xml:space="preserve">SE 112: </w:t>
+            </w:r>
+            <w:r>
+              <w:rPr>
+                <w:rFonts w:ascii="Calibri" w:eastAsia="Calibri" w:hAnsi="Calibri" w:cs="Calibri"/>
+                <w:sz w:val="20"/>
+                <w:szCs w:val="20"/>
+              </w:rPr>
+              <w:t>Introduction to Software Engineering</w:t>
+            </w:r>
+            <w:r>
+              <w:rPr>
+                <w:rFonts w:ascii="Calibri" w:eastAsia="Calibri" w:hAnsi="Calibri" w:cs="Calibri"/>
+                <w:sz w:val="20"/>
+                <w:szCs w:val="20"/>
+              </w:rPr>
+              <w:t xml:space="preserve"> II (6) </w:t>
             </w:r>
             <w:r>
               <w:rPr>
@@ -1484,7 +1609,25 @@
                 <w:sz w:val="20"/>
                 <w:szCs w:val="20"/>
               </w:rPr>
-              <w:t>CS 391#: Social and Ethical Issues in Computer Science (3) (Bacc Core Synthesis: Science, Technology, Society)</w:t>
+              <w:t>CS 391#: Social and Ethical Issues in Computer Science (3) (</w:t>
+            </w:r>
+            <w:proofErr w:type="spellStart"/>
+            <w:r>
+              <w:rPr>
+                <w:rFonts w:ascii="Calibri" w:eastAsia="Calibri" w:hAnsi="Calibri" w:cs="Calibri"/>
+                <w:sz w:val="20"/>
+                <w:szCs w:val="20"/>
+              </w:rPr>
+              <w:t>Bacc</w:t>
+            </w:r>
+            <w:proofErr w:type="spellEnd"/>
+            <w:r>
+              <w:rPr>
+                <w:rFonts w:ascii="Calibri" w:eastAsia="Calibri" w:hAnsi="Calibri" w:cs="Calibri"/>
+                <w:sz w:val="20"/>
+                <w:szCs w:val="20"/>
+              </w:rPr>
+              <w:t xml:space="preserve"> Core Synthesis: Science, Technology, Society)</w:t>
             </w:r>
           </w:p>
         </w:tc>
@@ -1603,6 +1746,7 @@
               </w:rPr>
               <w:t xml:space="preserve"> </w:t>
             </w:r>
+            <w:proofErr w:type="spellStart"/>
             <w:r>
               <w:rPr>
                 <w:rFonts w:ascii="Calibri" w:eastAsia="Calibri" w:hAnsi="Calibri" w:cs="Calibri"/>
@@ -1612,6 +1756,7 @@
               </w:rPr>
               <w:t>cr</w:t>
             </w:r>
+            <w:proofErr w:type="spellEnd"/>
           </w:p>
           <w:p>
             <w:pPr>
@@ -1630,7 +1775,23 @@
                 <w:sz w:val="20"/>
                 <w:szCs w:val="20"/>
               </w:rPr>
-              <w:t xml:space="preserve">SE 103: Programming III (2) </w:t>
+              <w:t xml:space="preserve">SE 103: </w:t>
+            </w:r>
+            <w:r>
+              <w:rPr>
+                <w:rFonts w:ascii="Calibri" w:eastAsia="Calibri" w:hAnsi="Calibri" w:cs="Calibri"/>
+                <w:sz w:val="20"/>
+                <w:szCs w:val="20"/>
+              </w:rPr>
+              <w:t>Creative Problem Solving with Code</w:t>
+            </w:r>
+            <w:r>
+              <w:rPr>
+                <w:rFonts w:ascii="Calibri" w:eastAsia="Calibri" w:hAnsi="Calibri" w:cs="Calibri"/>
+                <w:sz w:val="20"/>
+                <w:szCs w:val="20"/>
+              </w:rPr>
+              <w:t xml:space="preserve"> III (2) </w:t>
             </w:r>
             <w:r>
               <w:rPr>
@@ -1659,7 +1820,23 @@
                 <w:sz w:val="20"/>
                 <w:szCs w:val="20"/>
               </w:rPr>
-              <w:t xml:space="preserve">SE 113: Software Development III (6) </w:t>
+              <w:t xml:space="preserve">SE 113: </w:t>
+            </w:r>
+            <w:r>
+              <w:rPr>
+                <w:rFonts w:ascii="Calibri" w:eastAsia="Calibri" w:hAnsi="Calibri" w:cs="Calibri"/>
+                <w:sz w:val="20"/>
+                <w:szCs w:val="20"/>
+              </w:rPr>
+              <w:t>Introduction to Software Engineering</w:t>
+            </w:r>
+            <w:r>
+              <w:rPr>
+                <w:rFonts w:ascii="Calibri" w:eastAsia="Calibri" w:hAnsi="Calibri" w:cs="Calibri"/>
+                <w:sz w:val="20"/>
+                <w:szCs w:val="20"/>
+              </w:rPr>
+              <w:t xml:space="preserve"> III (6) </w:t>
             </w:r>
             <w:r>
               <w:rPr>
@@ -1688,6 +1865,23 @@
                 <w:szCs w:val="20"/>
               </w:rPr>
               <w:t>SE 110: Apprenticeship I (1)</w:t>
+            </w:r>
+            <w:r>
+              <w:rPr>
+                <w:rFonts w:ascii="Calibri" w:eastAsia="Calibri" w:hAnsi="Calibri" w:cs="Calibri"/>
+                <w:sz w:val="20"/>
+                <w:szCs w:val="20"/>
+              </w:rPr>
+              <w:t xml:space="preserve"> </w:t>
+            </w:r>
+            <w:r>
+              <w:rPr>
+                <w:rFonts w:ascii="Calibri" w:eastAsia="Calibri" w:hAnsi="Calibri" w:cs="Calibri"/>
+                <w:color w:val="C45911"/>
+                <w:sz w:val="16"/>
+                <w:szCs w:val="16"/>
+              </w:rPr>
+              <w:t>(99XXX)</w:t>
             </w:r>
           </w:p>
           <w:p>
@@ -1832,8 +2026,16 @@
                 <w:rFonts w:ascii="Calibri" w:eastAsia="Calibri" w:hAnsi="Calibri" w:cs="Calibri"/>
               </w:rPr>
               <w:tab/>
-              <w:t>45 cr</w:t>
-            </w:r>
+              <w:t xml:space="preserve">45 </w:t>
+            </w:r>
+            <w:proofErr w:type="spellStart"/>
+            <w:r>
+              <w:rPr>
+                <w:rFonts w:ascii="Calibri" w:eastAsia="Calibri" w:hAnsi="Calibri" w:cs="Calibri"/>
+              </w:rPr>
+              <w:t>cr</w:t>
+            </w:r>
+            <w:proofErr w:type="spellEnd"/>
             <w:r>
               <w:rPr>
                 <w:rFonts w:ascii="Calibri" w:eastAsia="Calibri" w:hAnsi="Calibri" w:cs="Calibri"/>
@@ -1937,8 +2139,19 @@
                 <w:sz w:val="20"/>
                 <w:szCs w:val="20"/>
               </w:rPr>
-              <w:t>15 cr</w:t>
-            </w:r>
+              <w:t xml:space="preserve">15 </w:t>
+            </w:r>
+            <w:proofErr w:type="spellStart"/>
+            <w:r>
+              <w:rPr>
+                <w:rFonts w:ascii="Calibri" w:eastAsia="Calibri" w:hAnsi="Calibri" w:cs="Calibri"/>
+                <w:b/>
+                <w:sz w:val="20"/>
+                <w:szCs w:val="20"/>
+              </w:rPr>
+              <w:t>cr</w:t>
+            </w:r>
+            <w:proofErr w:type="spellEnd"/>
           </w:p>
           <w:p>
             <w:pPr>
@@ -2114,8 +2327,19 @@
                 <w:sz w:val="20"/>
                 <w:szCs w:val="20"/>
               </w:rPr>
-              <w:t>15 cr</w:t>
-            </w:r>
+              <w:t xml:space="preserve">15 </w:t>
+            </w:r>
+            <w:proofErr w:type="spellStart"/>
+            <w:r>
+              <w:rPr>
+                <w:rFonts w:ascii="Calibri" w:eastAsia="Calibri" w:hAnsi="Calibri" w:cs="Calibri"/>
+                <w:b/>
+                <w:sz w:val="20"/>
+                <w:szCs w:val="20"/>
+              </w:rPr>
+              <w:t>cr</w:t>
+            </w:r>
+            <w:proofErr w:type="spellEnd"/>
           </w:p>
           <w:p>
             <w:pPr>
@@ -2164,6 +2388,23 @@
               </w:rPr>
               <w:lastRenderedPageBreak/>
               <w:t>SE 210: Apprenticeship II (1)</w:t>
+            </w:r>
+            <w:r>
+              <w:rPr>
+                <w:rFonts w:ascii="Calibri" w:eastAsia="Calibri" w:hAnsi="Calibri" w:cs="Calibri"/>
+                <w:sz w:val="20"/>
+                <w:szCs w:val="20"/>
+              </w:rPr>
+              <w:t xml:space="preserve"> </w:t>
+            </w:r>
+            <w:r>
+              <w:rPr>
+                <w:rFonts w:ascii="Calibri" w:eastAsia="Calibri" w:hAnsi="Calibri" w:cs="Calibri"/>
+                <w:color w:val="C45911"/>
+                <w:sz w:val="16"/>
+                <w:szCs w:val="16"/>
+              </w:rPr>
+              <w:t>(99XXX)</w:t>
             </w:r>
           </w:p>
           <w:p>
@@ -2264,8 +2505,19 @@
                 <w:sz w:val="20"/>
                 <w:szCs w:val="20"/>
               </w:rPr>
-              <w:t>15 cr</w:t>
-            </w:r>
+              <w:t xml:space="preserve">15 </w:t>
+            </w:r>
+            <w:proofErr w:type="spellStart"/>
+            <w:r>
+              <w:rPr>
+                <w:rFonts w:ascii="Calibri" w:eastAsia="Calibri" w:hAnsi="Calibri" w:cs="Calibri"/>
+                <w:b/>
+                <w:sz w:val="20"/>
+                <w:szCs w:val="20"/>
+              </w:rPr>
+              <w:t>cr</w:t>
+            </w:r>
+            <w:proofErr w:type="spellEnd"/>
           </w:p>
           <w:p>
             <w:pPr>
@@ -2313,6 +2565,23 @@
                 <w:szCs w:val="20"/>
               </w:rPr>
               <w:t>SE 210: Apprenticeship II (1)</w:t>
+            </w:r>
+            <w:r>
+              <w:rPr>
+                <w:rFonts w:ascii="Calibri" w:eastAsia="Calibri" w:hAnsi="Calibri" w:cs="Calibri"/>
+                <w:sz w:val="20"/>
+                <w:szCs w:val="20"/>
+              </w:rPr>
+              <w:t xml:space="preserve"> </w:t>
+            </w:r>
+            <w:r>
+              <w:rPr>
+                <w:rFonts w:ascii="Calibri" w:eastAsia="Calibri" w:hAnsi="Calibri" w:cs="Calibri"/>
+                <w:color w:val="C45911"/>
+                <w:sz w:val="16"/>
+                <w:szCs w:val="16"/>
+              </w:rPr>
+              <w:t>(99XXX)</w:t>
             </w:r>
           </w:p>
           <w:p>
@@ -2434,8 +2703,16 @@
                 <w:rFonts w:ascii="Calibri" w:eastAsia="Calibri" w:hAnsi="Calibri" w:cs="Calibri"/>
               </w:rPr>
               <w:tab/>
-              <w:t>48 – 51 cr</w:t>
-            </w:r>
+              <w:t xml:space="preserve">48 – 51 </w:t>
+            </w:r>
+            <w:proofErr w:type="spellStart"/>
+            <w:r>
+              <w:rPr>
+                <w:rFonts w:ascii="Calibri" w:eastAsia="Calibri" w:hAnsi="Calibri" w:cs="Calibri"/>
+              </w:rPr>
+              <w:t>cr</w:t>
+            </w:r>
+            <w:proofErr w:type="spellEnd"/>
             <w:r>
               <w:rPr>
                 <w:rFonts w:ascii="Calibri" w:eastAsia="Calibri" w:hAnsi="Calibri" w:cs="Calibri"/>
@@ -2558,6 +2835,7 @@
               </w:rPr>
               <w:t xml:space="preserve"> </w:t>
             </w:r>
+            <w:proofErr w:type="spellStart"/>
             <w:r>
               <w:rPr>
                 <w:rFonts w:ascii="Calibri" w:eastAsia="Calibri" w:hAnsi="Calibri" w:cs="Calibri"/>
@@ -2567,6 +2845,7 @@
               </w:rPr>
               <w:t>cr</w:t>
             </w:r>
+            <w:proofErr w:type="spellEnd"/>
           </w:p>
           <w:p>
             <w:pPr>
@@ -2821,8 +3100,19 @@
                 <w:sz w:val="20"/>
                 <w:szCs w:val="20"/>
               </w:rPr>
-              <w:t xml:space="preserve"> cr</w:t>
-            </w:r>
+              <w:t xml:space="preserve"> </w:t>
+            </w:r>
+            <w:proofErr w:type="spellStart"/>
+            <w:r>
+              <w:rPr>
+                <w:rFonts w:ascii="Calibri" w:eastAsia="Calibri" w:hAnsi="Calibri" w:cs="Calibri"/>
+                <w:b/>
+                <w:sz w:val="20"/>
+                <w:szCs w:val="20"/>
+              </w:rPr>
+              <w:t>cr</w:t>
+            </w:r>
+            <w:proofErr w:type="spellEnd"/>
           </w:p>
           <w:p>
             <w:pPr>
@@ -2898,6 +3188,23 @@
                 <w:szCs w:val="20"/>
               </w:rPr>
               <w:t>SE 310: Apprenticeship III (1)</w:t>
+            </w:r>
+            <w:r>
+              <w:rPr>
+                <w:rFonts w:ascii="Calibri" w:eastAsia="Calibri" w:hAnsi="Calibri" w:cs="Calibri"/>
+                <w:sz w:val="20"/>
+                <w:szCs w:val="20"/>
+              </w:rPr>
+              <w:t xml:space="preserve"> </w:t>
+            </w:r>
+            <w:r>
+              <w:rPr>
+                <w:rFonts w:ascii="Calibri" w:eastAsia="Calibri" w:hAnsi="Calibri" w:cs="Calibri"/>
+                <w:color w:val="C45911"/>
+                <w:sz w:val="16"/>
+                <w:szCs w:val="16"/>
+              </w:rPr>
+              <w:t>(99XXX)</w:t>
             </w:r>
           </w:p>
           <w:p>
@@ -3077,6 +3384,7 @@
               </w:rPr>
               <w:t xml:space="preserve"> - 17 </w:t>
             </w:r>
+            <w:proofErr w:type="spellStart"/>
             <w:r>
               <w:rPr>
                 <w:rFonts w:ascii="Calibri" w:eastAsia="Calibri" w:hAnsi="Calibri" w:cs="Calibri"/>
@@ -3086,6 +3394,7 @@
               </w:rPr>
               <w:t>cr</w:t>
             </w:r>
+            <w:proofErr w:type="spellEnd"/>
           </w:p>
           <w:p>
             <w:pPr>
@@ -3131,7 +3440,25 @@
                 <w:sz w:val="20"/>
                 <w:szCs w:val="20"/>
               </w:rPr>
-              <w:t xml:space="preserve">SE 313: Scalability, Infrastructure and Security  III (6) </w:t>
+              <w:t xml:space="preserve">SE 313: Scalability, Infrastructure and </w:t>
+            </w:r>
+            <w:proofErr w:type="gramStart"/>
+            <w:r>
+              <w:rPr>
+                <w:rFonts w:ascii="Calibri" w:eastAsia="Calibri" w:hAnsi="Calibri" w:cs="Calibri"/>
+                <w:sz w:val="20"/>
+                <w:szCs w:val="20"/>
+              </w:rPr>
+              <w:t>Security  III</w:t>
+            </w:r>
+            <w:proofErr w:type="gramEnd"/>
+            <w:r>
+              <w:rPr>
+                <w:rFonts w:ascii="Calibri" w:eastAsia="Calibri" w:hAnsi="Calibri" w:cs="Calibri"/>
+                <w:sz w:val="20"/>
+                <w:szCs w:val="20"/>
+              </w:rPr>
+              <w:t xml:space="preserve"> (6) </w:t>
             </w:r>
             <w:r>
               <w:rPr>
@@ -3160,7 +3487,40 @@
                 <w:sz w:val="20"/>
                 <w:szCs w:val="20"/>
               </w:rPr>
-              <w:t>SE 321: Apprenticeship III (1)</w:t>
+              <w:t>SE 31</w:t>
+            </w:r>
+            <w:r>
+              <w:rPr>
+                <w:rFonts w:ascii="Calibri" w:eastAsia="Calibri" w:hAnsi="Calibri" w:cs="Calibri"/>
+                <w:sz w:val="20"/>
+                <w:szCs w:val="20"/>
+              </w:rPr>
+              <w:t>0</w:t>
+            </w:r>
+            <w:r>
+              <w:rPr>
+                <w:rFonts w:ascii="Calibri" w:eastAsia="Calibri" w:hAnsi="Calibri" w:cs="Calibri"/>
+                <w:sz w:val="20"/>
+                <w:szCs w:val="20"/>
+              </w:rPr>
+              <w:t>: Apprenticeship III (1)</w:t>
+            </w:r>
+            <w:r>
+              <w:rPr>
+                <w:rFonts w:ascii="Calibri" w:eastAsia="Calibri" w:hAnsi="Calibri" w:cs="Calibri"/>
+                <w:sz w:val="20"/>
+                <w:szCs w:val="20"/>
+              </w:rPr>
+              <w:t xml:space="preserve"> </w:t>
+            </w:r>
+            <w:r>
+              <w:rPr>
+                <w:rFonts w:ascii="Calibri" w:eastAsia="Calibri" w:hAnsi="Calibri" w:cs="Calibri"/>
+                <w:color w:val="C45911"/>
+                <w:sz w:val="16"/>
+                <w:szCs w:val="16"/>
+              </w:rPr>
+              <w:t>(99XXX)</w:t>
             </w:r>
           </w:p>
           <w:p>
@@ -3297,8 +3657,16 @@
                 <w:rFonts w:ascii="Calibri" w:eastAsia="Calibri" w:hAnsi="Calibri" w:cs="Calibri"/>
               </w:rPr>
               <w:tab/>
-              <w:t>36 – 39 cr</w:t>
-            </w:r>
+              <w:t xml:space="preserve">36 – 39 </w:t>
+            </w:r>
+            <w:proofErr w:type="spellStart"/>
+            <w:r>
+              <w:rPr>
+                <w:rFonts w:ascii="Calibri" w:eastAsia="Calibri" w:hAnsi="Calibri" w:cs="Calibri"/>
+              </w:rPr>
+              <w:t>cr</w:t>
+            </w:r>
+            <w:proofErr w:type="spellEnd"/>
             <w:r>
               <w:rPr>
                 <w:rFonts w:ascii="Calibri" w:eastAsia="Calibri" w:hAnsi="Calibri" w:cs="Calibri"/>
@@ -3411,8 +3779,19 @@
                 <w:sz w:val="20"/>
                 <w:szCs w:val="20"/>
               </w:rPr>
-              <w:t xml:space="preserve"> cr</w:t>
-            </w:r>
+              <w:t xml:space="preserve"> </w:t>
+            </w:r>
+            <w:proofErr w:type="spellStart"/>
+            <w:r>
+              <w:rPr>
+                <w:rFonts w:ascii="Calibri" w:eastAsia="Calibri" w:hAnsi="Calibri" w:cs="Calibri"/>
+                <w:b/>
+                <w:sz w:val="20"/>
+                <w:szCs w:val="20"/>
+              </w:rPr>
+              <w:t>cr</w:t>
+            </w:r>
+            <w:proofErr w:type="spellEnd"/>
           </w:p>
           <w:p>
             <w:pPr>
@@ -3665,8 +4044,19 @@
                 <w:sz w:val="20"/>
                 <w:szCs w:val="20"/>
               </w:rPr>
-              <w:t xml:space="preserve"> cr</w:t>
-            </w:r>
+              <w:t xml:space="preserve"> </w:t>
+            </w:r>
+            <w:proofErr w:type="spellStart"/>
+            <w:r>
+              <w:rPr>
+                <w:rFonts w:ascii="Calibri" w:eastAsia="Calibri" w:hAnsi="Calibri" w:cs="Calibri"/>
+                <w:b/>
+                <w:sz w:val="20"/>
+                <w:szCs w:val="20"/>
+              </w:rPr>
+              <w:t>cr</w:t>
+            </w:r>
+            <w:proofErr w:type="spellEnd"/>
           </w:p>
           <w:p>
             <w:pPr>
@@ -3714,6 +4104,23 @@
                 <w:szCs w:val="20"/>
               </w:rPr>
               <w:t>SE 410: Apprenticeship IV (1)</w:t>
+            </w:r>
+            <w:r>
+              <w:rPr>
+                <w:rFonts w:ascii="Calibri" w:eastAsia="Calibri" w:hAnsi="Calibri" w:cs="Calibri"/>
+                <w:sz w:val="20"/>
+                <w:szCs w:val="20"/>
+              </w:rPr>
+              <w:t xml:space="preserve"> </w:t>
+            </w:r>
+            <w:r>
+              <w:rPr>
+                <w:rFonts w:ascii="Calibri" w:eastAsia="Calibri" w:hAnsi="Calibri" w:cs="Calibri"/>
+                <w:color w:val="C45911"/>
+                <w:sz w:val="16"/>
+                <w:szCs w:val="16"/>
+              </w:rPr>
+              <w:t>(99XXX)</w:t>
             </w:r>
           </w:p>
           <w:p>
@@ -3919,8 +4326,19 @@
                 <w:sz w:val="20"/>
                 <w:szCs w:val="20"/>
               </w:rPr>
-              <w:t xml:space="preserve"> cr</w:t>
-            </w:r>
+              <w:t xml:space="preserve"> </w:t>
+            </w:r>
+            <w:proofErr w:type="spellStart"/>
+            <w:r>
+              <w:rPr>
+                <w:rFonts w:ascii="Calibri" w:eastAsia="Calibri" w:hAnsi="Calibri" w:cs="Calibri"/>
+                <w:b/>
+                <w:sz w:val="20"/>
+                <w:szCs w:val="20"/>
+              </w:rPr>
+              <w:t>cr</w:t>
+            </w:r>
+            <w:proofErr w:type="spellEnd"/>
           </w:p>
           <w:p>
             <w:pPr>
@@ -3968,6 +4386,25 @@
               </w:rPr>
               <w:t>SE 410: Apprenticeship IV (1)</w:t>
             </w:r>
+            <w:r>
+              <w:rPr>
+                <w:rFonts w:ascii="Calibri" w:eastAsia="Calibri" w:hAnsi="Calibri" w:cs="Calibri"/>
+                <w:sz w:val="20"/>
+                <w:szCs w:val="20"/>
+              </w:rPr>
+              <w:t xml:space="preserve"> </w:t>
+            </w:r>
+            <w:r>
+              <w:rPr>
+                <w:rFonts w:ascii="Calibri" w:eastAsia="Calibri" w:hAnsi="Calibri" w:cs="Calibri"/>
+                <w:color w:val="C45911"/>
+                <w:sz w:val="16"/>
+                <w:szCs w:val="16"/>
+              </w:rPr>
+              <w:t>(99XXX)</w:t>
+            </w:r>
+            <w:bookmarkStart w:id="0" w:name="_GoBack"/>
+            <w:bookmarkEnd w:id="0"/>
           </w:p>
           <w:p>
             <w:pPr>
@@ -4125,7 +4562,47 @@
           <w:sz w:val="20"/>
           <w:szCs w:val="20"/>
         </w:rPr>
-        <w:t xml:space="preserve">*Freshman Skill Courses (16 credits)       #BACC Core (48 cr)       </w:t>
+        <w:t xml:space="preserve">*Freshman Skill Courses (16 </w:t>
+      </w:r>
+      <w:proofErr w:type="gramStart"/>
+      <w:r>
+        <w:rPr>
+          <w:rFonts w:ascii="Calibri" w:eastAsia="Calibri" w:hAnsi="Calibri" w:cs="Calibri"/>
+          <w:b/>
+          <w:sz w:val="20"/>
+          <w:szCs w:val="20"/>
+        </w:rPr>
+        <w:t xml:space="preserve">credits)   </w:t>
+      </w:r>
+      <w:proofErr w:type="gramEnd"/>
+      <w:r>
+        <w:rPr>
+          <w:rFonts w:ascii="Calibri" w:eastAsia="Calibri" w:hAnsi="Calibri" w:cs="Calibri"/>
+          <w:b/>
+          <w:sz w:val="20"/>
+          <w:szCs w:val="20"/>
+        </w:rPr>
+        <w:t xml:space="preserve">    #BACC Core (48 </w:t>
+      </w:r>
+      <w:proofErr w:type="spellStart"/>
+      <w:r>
+        <w:rPr>
+          <w:rFonts w:ascii="Calibri" w:eastAsia="Calibri" w:hAnsi="Calibri" w:cs="Calibri"/>
+          <w:b/>
+          <w:sz w:val="20"/>
+          <w:szCs w:val="20"/>
+        </w:rPr>
+        <w:t>cr</w:t>
+      </w:r>
+      <w:proofErr w:type="spellEnd"/>
+      <w:r>
+        <w:rPr>
+          <w:rFonts w:ascii="Calibri" w:eastAsia="Calibri" w:hAnsi="Calibri" w:cs="Calibri"/>
+          <w:b/>
+          <w:sz w:val="20"/>
+          <w:szCs w:val="20"/>
+        </w:rPr>
+        <w:t xml:space="preserve">)       </w:t>
       </w:r>
       <w:r>
         <w:rPr>
@@ -4199,31 +4676,21 @@
           <w:rFonts w:ascii="Garamond" w:eastAsia="Garamond" w:hAnsi="Garamond" w:cs="Garamond"/>
         </w:rPr>
         <w:tab/>
-        <w:t>175 – 181 credits (139 major</w:t>
-      </w:r>
-      <w:r>
-        <w:rPr>
-          <w:rFonts w:ascii="Garamond" w:eastAsia="Garamond" w:hAnsi="Garamond" w:cs="Garamond"/>
-        </w:rPr>
-        <w:t xml:space="preserve"> </w:t>
-      </w:r>
-      <w:r>
-        <w:rPr>
-          <w:rFonts w:ascii="Garamond" w:eastAsia="Garamond" w:hAnsi="Garamond" w:cs="Garamond"/>
-        </w:rPr>
-        <w:t xml:space="preserve">and </w:t>
-      </w:r>
-      <w:r>
-        <w:rPr>
-          <w:rFonts w:ascii="Garamond" w:eastAsia="Garamond" w:hAnsi="Garamond" w:cs="Garamond"/>
-        </w:rPr>
-        <w:t xml:space="preserve">36 </w:t>
-      </w:r>
-      <w:r>
-        <w:rPr>
-          <w:rFonts w:ascii="Garamond" w:eastAsia="Garamond" w:hAnsi="Garamond" w:cs="Garamond"/>
-        </w:rPr>
-        <w:t>- 42 bacc core)</w:t>
+        <w:t xml:space="preserve">175 – 181 credits (139 major and 36 - 42 </w:t>
+      </w:r>
+      <w:proofErr w:type="spellStart"/>
+      <w:r>
+        <w:rPr>
+          <w:rFonts w:ascii="Garamond" w:eastAsia="Garamond" w:hAnsi="Garamond" w:cs="Garamond"/>
+        </w:rPr>
+        <w:t>bacc</w:t>
+      </w:r>
+      <w:proofErr w:type="spellEnd"/>
+      <w:r>
+        <w:rPr>
+          <w:rFonts w:ascii="Garamond" w:eastAsia="Garamond" w:hAnsi="Garamond" w:cs="Garamond"/>
+        </w:rPr>
+        <w:t xml:space="preserve"> core)</w:t>
       </w:r>
     </w:p>
     <w:p>
@@ -4402,8 +4869,6 @@
           <w:rFonts w:ascii="Garamond" w:eastAsia="Garamond" w:hAnsi="Garamond" w:cs="Garamond"/>
         </w:rPr>
       </w:pPr>
-      <w:bookmarkStart w:id="0" w:name="_GoBack"/>
-      <w:bookmarkEnd w:id="0"/>
     </w:p>
     <w:p>
       <w:pPr>
@@ -4461,11 +4926,19 @@
           <w:rFonts w:ascii="Garamond" w:eastAsia="Garamond" w:hAnsi="Garamond" w:cs="Garamond"/>
         </w:rPr>
       </w:pPr>
-      <w:r>
-        <w:rPr>
-          <w:rFonts w:ascii="Garamond" w:eastAsia="Garamond" w:hAnsi="Garamond" w:cs="Garamond"/>
-        </w:rPr>
-        <w:t>Other staff.</w:t>
+      <w:proofErr w:type="gramStart"/>
+      <w:r>
+        <w:rPr>
+          <w:rFonts w:ascii="Garamond" w:eastAsia="Garamond" w:hAnsi="Garamond" w:cs="Garamond"/>
+        </w:rPr>
+        <w:t>Other</w:t>
+      </w:r>
+      <w:proofErr w:type="gramEnd"/>
+      <w:r>
+        <w:rPr>
+          <w:rFonts w:ascii="Garamond" w:eastAsia="Garamond" w:hAnsi="Garamond" w:cs="Garamond"/>
+        </w:rPr>
+        <w:t xml:space="preserve"> staff.</w:t>
       </w:r>
     </w:p>
     <w:p>
@@ -4697,14 +5170,56 @@
         <w:rPr>
           <w:rFonts w:ascii="Garamond" w:eastAsia="Garamond" w:hAnsi="Garamond" w:cs="Garamond"/>
         </w:rPr>
-        <w:t xml:space="preserve">The Software Engineering program approaches student access and diversity as a continuum, beginning with K-12 outreach (Bush &amp; Miller, 2017; Wilson et al, 2010) and bringing K-12 students onto campus to observe Software Engineering classes and students (Engle et al, 2006). The program ensures an approachable introductory course sequence for students with diverse backgrounds (Cohoon &amp; Tychonievich, 2011), implements an authentic, hands-on, and world-relevant active learning experience (Eisenberg, 2017), cultivates a community of </w:t>
+        <w:t>The Software Engineering program approaches student access and diversity as a continuum, beginning with K-12 outreach (Bush &amp; Miller, 2017; Wilson et al, 2010) and bringing K-12 students onto campus to observe Software Engineering classes and students (Engle et al, 2006). The program ensures an approachable introductory course sequence for students with diverse backgrounds (</w:t>
+      </w:r>
+      <w:proofErr w:type="spellStart"/>
+      <w:r>
+        <w:rPr>
+          <w:rFonts w:ascii="Garamond" w:eastAsia="Garamond" w:hAnsi="Garamond" w:cs="Garamond"/>
+        </w:rPr>
+        <w:t>Cohoon</w:t>
+      </w:r>
+      <w:proofErr w:type="spellEnd"/>
+      <w:r>
+        <w:rPr>
+          <w:rFonts w:ascii="Garamond" w:eastAsia="Garamond" w:hAnsi="Garamond" w:cs="Garamond"/>
+        </w:rPr>
+        <w:t xml:space="preserve"> &amp; </w:t>
+      </w:r>
+      <w:proofErr w:type="spellStart"/>
+      <w:r>
+        <w:rPr>
+          <w:rFonts w:ascii="Garamond" w:eastAsia="Garamond" w:hAnsi="Garamond" w:cs="Garamond"/>
+        </w:rPr>
+        <w:t>Tychonievich</w:t>
+      </w:r>
+      <w:proofErr w:type="spellEnd"/>
+      <w:r>
+        <w:rPr>
+          <w:rFonts w:ascii="Garamond" w:eastAsia="Garamond" w:hAnsi="Garamond" w:cs="Garamond"/>
+        </w:rPr>
+        <w:t xml:space="preserve">, 2011), implements an authentic, hands-on, and world-relevant active learning experience (Eisenberg, 2017), cultivates a community of </w:t>
       </w:r>
       <w:r>
         <w:rPr>
           <w:rFonts w:ascii="Garamond" w:eastAsia="Garamond" w:hAnsi="Garamond" w:cs="Garamond"/>
         </w:rPr>
         <w:lastRenderedPageBreak/>
-        <w:t>supportive peers through specific learning methods (Nagappan, 2013), and integrates professional exposure early in the curriculum, to support student career-readiness upon graduation.</w:t>
+        <w:t>supportive peers through specific learning methods (</w:t>
+      </w:r>
+      <w:proofErr w:type="spellStart"/>
+      <w:r>
+        <w:rPr>
+          <w:rFonts w:ascii="Garamond" w:eastAsia="Garamond" w:hAnsi="Garamond" w:cs="Garamond"/>
+        </w:rPr>
+        <w:t>Nagappan</w:t>
+      </w:r>
+      <w:proofErr w:type="spellEnd"/>
+      <w:r>
+        <w:rPr>
+          <w:rFonts w:ascii="Garamond" w:eastAsia="Garamond" w:hAnsi="Garamond" w:cs="Garamond"/>
+        </w:rPr>
+        <w:t>, 2013), and integrates professional exposure early in the curriculum, to support student career-readiness upon graduation.</w:t>
       </w:r>
     </w:p>
     <w:p>
@@ -4782,7 +5297,21 @@
         <w:rPr>
           <w:rFonts w:ascii="Garamond" w:eastAsia="Garamond" w:hAnsi="Garamond" w:cs="Garamond"/>
         </w:rPr>
-        <w:t>respond effectively to social, economic, and environmental challenges and opportunities; and</w:t>
+        <w:t xml:space="preserve">respond effectively </w:t>
+      </w:r>
+      <w:proofErr w:type="gramStart"/>
+      <w:r>
+        <w:rPr>
+          <w:rFonts w:ascii="Garamond" w:eastAsia="Garamond" w:hAnsi="Garamond" w:cs="Garamond"/>
+        </w:rPr>
+        <w:t>to</w:t>
+      </w:r>
+      <w:proofErr w:type="gramEnd"/>
+      <w:r>
+        <w:rPr>
+          <w:rFonts w:ascii="Garamond" w:eastAsia="Garamond" w:hAnsi="Garamond" w:cs="Garamond"/>
+        </w:rPr>
+        <w:t xml:space="preserve"> social, economic, and environmental challenges and opportunities; and</w:t>
       </w:r>
     </w:p>
     <w:p>
@@ -4959,7 +5488,25 @@
           <w:sz w:val="20"/>
           <w:szCs w:val="20"/>
         </w:rPr>
-        <w:t>“The zip code that a child is born into oftentimes determines their life chances.” (Hillman &amp; Weichman, 2016)</w:t>
+        <w:t xml:space="preserve">“The zip code that a child is born into oftentimes determines their life chances.” (Hillman &amp; </w:t>
+      </w:r>
+      <w:proofErr w:type="spellStart"/>
+      <w:r>
+        <w:rPr>
+          <w:rFonts w:ascii="Garamond" w:eastAsia="Garamond" w:hAnsi="Garamond" w:cs="Garamond"/>
+          <w:sz w:val="20"/>
+          <w:szCs w:val="20"/>
+        </w:rPr>
+        <w:t>Weichman</w:t>
+      </w:r>
+      <w:proofErr w:type="spellEnd"/>
+      <w:r>
+        <w:rPr>
+          <w:rFonts w:ascii="Garamond" w:eastAsia="Garamond" w:hAnsi="Garamond" w:cs="Garamond"/>
+          <w:sz w:val="20"/>
+          <w:szCs w:val="20"/>
+        </w:rPr>
+        <w:t>, 2016)</w:t>
       </w:r>
     </w:p>
     <w:p>
@@ -5813,7 +6360,25 @@
           <w:sz w:val="22"/>
           <w:szCs w:val="22"/>
         </w:rPr>
-        <w:t xml:space="preserve"> (SIGCSE '17). ACM, New York, NY, USA, 705-705. doi:</w:t>
+        <w:t xml:space="preserve"> (SIGCSE '17). ACM, New York, NY, USA, 705-705. </w:t>
+      </w:r>
+      <w:proofErr w:type="spellStart"/>
+      <w:r>
+        <w:rPr>
+          <w:rFonts w:ascii="Garamond" w:eastAsia="Garamond" w:hAnsi="Garamond" w:cs="Garamond"/>
+          <w:sz w:val="22"/>
+          <w:szCs w:val="22"/>
+        </w:rPr>
+        <w:t>doi</w:t>
+      </w:r>
+      <w:proofErr w:type="spellEnd"/>
+      <w:r>
+        <w:rPr>
+          <w:rFonts w:ascii="Garamond" w:eastAsia="Garamond" w:hAnsi="Garamond" w:cs="Garamond"/>
+          <w:sz w:val="22"/>
+          <w:szCs w:val="22"/>
+        </w:rPr>
+        <w:t>:</w:t>
       </w:r>
       <w:hyperlink r:id="rId12">
         <w:r>
@@ -5875,13 +6440,41 @@
           <w:u w:val="single"/>
         </w:rPr>
       </w:pPr>
+      <w:proofErr w:type="spellStart"/>
       <w:r>
         <w:rPr>
           <w:rFonts w:ascii="Garamond" w:eastAsia="Garamond" w:hAnsi="Garamond" w:cs="Garamond"/>
           <w:sz w:val="22"/>
           <w:szCs w:val="22"/>
         </w:rPr>
-        <w:t xml:space="preserve">Cohoon, J. &amp; Tychonievich, L. (2011). Analysis of a CS1 approach for attracting diverse and inexperienced students to computing majors. In </w:t>
+        <w:t>Cohoon</w:t>
+      </w:r>
+      <w:proofErr w:type="spellEnd"/>
+      <w:r>
+        <w:rPr>
+          <w:rFonts w:ascii="Garamond" w:eastAsia="Garamond" w:hAnsi="Garamond" w:cs="Garamond"/>
+          <w:sz w:val="22"/>
+          <w:szCs w:val="22"/>
+        </w:rPr>
+        <w:t xml:space="preserve">, J. &amp; </w:t>
+      </w:r>
+      <w:proofErr w:type="spellStart"/>
+      <w:r>
+        <w:rPr>
+          <w:rFonts w:ascii="Garamond" w:eastAsia="Garamond" w:hAnsi="Garamond" w:cs="Garamond"/>
+          <w:sz w:val="22"/>
+          <w:szCs w:val="22"/>
+        </w:rPr>
+        <w:t>Tychonievich</w:t>
+      </w:r>
+      <w:proofErr w:type="spellEnd"/>
+      <w:r>
+        <w:rPr>
+          <w:rFonts w:ascii="Garamond" w:eastAsia="Garamond" w:hAnsi="Garamond" w:cs="Garamond"/>
+          <w:sz w:val="22"/>
+          <w:szCs w:val="22"/>
+        </w:rPr>
+        <w:t xml:space="preserve">, L. (2011). Analysis of a CS1 approach for attracting diverse and inexperienced students to computing majors. In </w:t>
       </w:r>
       <w:r>
         <w:rPr>
@@ -5898,7 +6491,25 @@
           <w:sz w:val="22"/>
           <w:szCs w:val="22"/>
         </w:rPr>
-        <w:t xml:space="preserve"> (SIGCSE '11). ACM, New York, NY, USA, 165-170. doi:</w:t>
+        <w:t xml:space="preserve"> (SIGCSE '11). ACM, New York, NY, USA, 165-170. </w:t>
+      </w:r>
+      <w:proofErr w:type="spellStart"/>
+      <w:r>
+        <w:rPr>
+          <w:rFonts w:ascii="Garamond" w:eastAsia="Garamond" w:hAnsi="Garamond" w:cs="Garamond"/>
+          <w:sz w:val="22"/>
+          <w:szCs w:val="22"/>
+        </w:rPr>
+        <w:t>doi</w:t>
+      </w:r>
+      <w:proofErr w:type="spellEnd"/>
+      <w:r>
+        <w:rPr>
+          <w:rFonts w:ascii="Garamond" w:eastAsia="Garamond" w:hAnsi="Garamond" w:cs="Garamond"/>
+          <w:sz w:val="22"/>
+          <w:szCs w:val="22"/>
+        </w:rPr>
+        <w:t>:</w:t>
       </w:r>
       <w:hyperlink r:id="rId13">
         <w:r>
@@ -5966,7 +6577,43 @@
           <w:sz w:val="22"/>
           <w:szCs w:val="22"/>
         </w:rPr>
-        <w:t xml:space="preserve">Eisenberg M. (2017) Approaching Computer Science Education Through Making. In: Fee S., Holland-Minkley A., Lombardi T. (eds) </w:t>
+        <w:t>Eisenberg M. (2017) Approaching Computer Science Education Through Making. In: Fee S., Holland-</w:t>
+      </w:r>
+      <w:proofErr w:type="spellStart"/>
+      <w:r>
+        <w:rPr>
+          <w:rFonts w:ascii="Garamond" w:eastAsia="Garamond" w:hAnsi="Garamond" w:cs="Garamond"/>
+          <w:sz w:val="22"/>
+          <w:szCs w:val="22"/>
+        </w:rPr>
+        <w:t>Minkley</w:t>
+      </w:r>
+      <w:proofErr w:type="spellEnd"/>
+      <w:r>
+        <w:rPr>
+          <w:rFonts w:ascii="Garamond" w:eastAsia="Garamond" w:hAnsi="Garamond" w:cs="Garamond"/>
+          <w:sz w:val="22"/>
+          <w:szCs w:val="22"/>
+        </w:rPr>
+        <w:t xml:space="preserve"> A., Lombardi T. (</w:t>
+      </w:r>
+      <w:proofErr w:type="spellStart"/>
+      <w:r>
+        <w:rPr>
+          <w:rFonts w:ascii="Garamond" w:eastAsia="Garamond" w:hAnsi="Garamond" w:cs="Garamond"/>
+          <w:sz w:val="22"/>
+          <w:szCs w:val="22"/>
+        </w:rPr>
+        <w:t>eds</w:t>
+      </w:r>
+      <w:proofErr w:type="spellEnd"/>
+      <w:r>
+        <w:rPr>
+          <w:rFonts w:ascii="Garamond" w:eastAsia="Garamond" w:hAnsi="Garamond" w:cs="Garamond"/>
+          <w:sz w:val="22"/>
+          <w:szCs w:val="22"/>
+        </w:rPr>
+        <w:t xml:space="preserve">) </w:t>
       </w:r>
       <w:r>
         <w:rPr>
@@ -5983,7 +6630,25 @@
           <w:sz w:val="22"/>
           <w:szCs w:val="22"/>
         </w:rPr>
-        <w:t>. Springer, Cham.  doi:</w:t>
+        <w:t xml:space="preserve">. Springer, Cham.  </w:t>
+      </w:r>
+      <w:proofErr w:type="spellStart"/>
+      <w:r>
+        <w:rPr>
+          <w:rFonts w:ascii="Garamond" w:eastAsia="Garamond" w:hAnsi="Garamond" w:cs="Garamond"/>
+          <w:sz w:val="22"/>
+          <w:szCs w:val="22"/>
+        </w:rPr>
+        <w:t>doi</w:t>
+      </w:r>
+      <w:proofErr w:type="spellEnd"/>
+      <w:r>
+        <w:rPr>
+          <w:rFonts w:ascii="Garamond" w:eastAsia="Garamond" w:hAnsi="Garamond" w:cs="Garamond"/>
+          <w:sz w:val="22"/>
+          <w:szCs w:val="22"/>
+        </w:rPr>
+        <w:t>:</w:t>
       </w:r>
       <w:hyperlink r:id="rId14">
         <w:r>
@@ -6051,7 +6716,25 @@
           <w:sz w:val="22"/>
           <w:szCs w:val="22"/>
         </w:rPr>
-        <w:t>Engle, J., Bermeo, A., O’Brien, C. (2006). Straight from the Source: What Works for First-Generation College Students. Washington, DC: Pell Institute for the Study of Opportunity in Higher Education. Retrieved from</w:t>
+        <w:t xml:space="preserve">Engle, J., </w:t>
+      </w:r>
+      <w:proofErr w:type="spellStart"/>
+      <w:r>
+        <w:rPr>
+          <w:rFonts w:ascii="Garamond" w:eastAsia="Garamond" w:hAnsi="Garamond" w:cs="Garamond"/>
+          <w:sz w:val="22"/>
+          <w:szCs w:val="22"/>
+        </w:rPr>
+        <w:t>Bermeo</w:t>
+      </w:r>
+      <w:proofErr w:type="spellEnd"/>
+      <w:r>
+        <w:rPr>
+          <w:rFonts w:ascii="Garamond" w:eastAsia="Garamond" w:hAnsi="Garamond" w:cs="Garamond"/>
+          <w:sz w:val="22"/>
+          <w:szCs w:val="22"/>
+        </w:rPr>
+        <w:t>, A., O’Brien, C. (2006). Straight from the Source: What Works for First-Generation College Students. Washington, DC: Pell Institute for the Study of Opportunity in Higher Education. Retrieved from</w:t>
       </w:r>
       <w:hyperlink r:id="rId15">
         <w:r>
@@ -6119,7 +6802,25 @@
           <w:sz w:val="22"/>
           <w:szCs w:val="22"/>
         </w:rPr>
-        <w:t xml:space="preserve">Hillman, N. &amp; Weichman, T. (2016). Education Deserts: The Continued Significance of “Place” in the Twenty-First Century. </w:t>
+        <w:t xml:space="preserve">Hillman, N. &amp; </w:t>
+      </w:r>
+      <w:proofErr w:type="spellStart"/>
+      <w:r>
+        <w:rPr>
+          <w:rFonts w:ascii="Garamond" w:eastAsia="Garamond" w:hAnsi="Garamond" w:cs="Garamond"/>
+          <w:sz w:val="22"/>
+          <w:szCs w:val="22"/>
+        </w:rPr>
+        <w:t>Weichman</w:t>
+      </w:r>
+      <w:proofErr w:type="spellEnd"/>
+      <w:r>
+        <w:rPr>
+          <w:rFonts w:ascii="Garamond" w:eastAsia="Garamond" w:hAnsi="Garamond" w:cs="Garamond"/>
+          <w:sz w:val="22"/>
+          <w:szCs w:val="22"/>
+        </w:rPr>
+        <w:t xml:space="preserve">, T. (2016). Education Deserts: The Continued Significance of “Place” in the Twenty-First Century. </w:t>
       </w:r>
       <w:r>
         <w:rPr>
@@ -6196,13 +6897,59 @@
           <w:szCs w:val="22"/>
         </w:rPr>
       </w:pPr>
+      <w:proofErr w:type="spellStart"/>
       <w:r>
         <w:rPr>
           <w:rFonts w:ascii="Garamond" w:eastAsia="Garamond" w:hAnsi="Garamond" w:cs="Garamond"/>
           <w:sz w:val="22"/>
           <w:szCs w:val="22"/>
         </w:rPr>
-        <w:t xml:space="preserve">Nagappan, N., Williams, L., Ferzli, M., Wiebe, E., Yang, K., Miller, C., &amp; Balik, S. (2003). Improving the CS1 experience with pair programming. In </w:t>
+        <w:t>Nagappan</w:t>
+      </w:r>
+      <w:proofErr w:type="spellEnd"/>
+      <w:r>
+        <w:rPr>
+          <w:rFonts w:ascii="Garamond" w:eastAsia="Garamond" w:hAnsi="Garamond" w:cs="Garamond"/>
+          <w:sz w:val="22"/>
+          <w:szCs w:val="22"/>
+        </w:rPr>
+        <w:t xml:space="preserve">, N., Williams, L., </w:t>
+      </w:r>
+      <w:proofErr w:type="spellStart"/>
+      <w:r>
+        <w:rPr>
+          <w:rFonts w:ascii="Garamond" w:eastAsia="Garamond" w:hAnsi="Garamond" w:cs="Garamond"/>
+          <w:sz w:val="22"/>
+          <w:szCs w:val="22"/>
+        </w:rPr>
+        <w:t>Ferzli</w:t>
+      </w:r>
+      <w:proofErr w:type="spellEnd"/>
+      <w:r>
+        <w:rPr>
+          <w:rFonts w:ascii="Garamond" w:eastAsia="Garamond" w:hAnsi="Garamond" w:cs="Garamond"/>
+          <w:sz w:val="22"/>
+          <w:szCs w:val="22"/>
+        </w:rPr>
+        <w:t xml:space="preserve">, M., Wiebe, E., Yang, K., Miller, C., &amp; </w:t>
+      </w:r>
+      <w:proofErr w:type="spellStart"/>
+      <w:r>
+        <w:rPr>
+          <w:rFonts w:ascii="Garamond" w:eastAsia="Garamond" w:hAnsi="Garamond" w:cs="Garamond"/>
+          <w:sz w:val="22"/>
+          <w:szCs w:val="22"/>
+        </w:rPr>
+        <w:t>Balik</w:t>
+      </w:r>
+      <w:proofErr w:type="spellEnd"/>
+      <w:r>
+        <w:rPr>
+          <w:rFonts w:ascii="Garamond" w:eastAsia="Garamond" w:hAnsi="Garamond" w:cs="Garamond"/>
+          <w:sz w:val="22"/>
+          <w:szCs w:val="22"/>
+        </w:rPr>
+        <w:t xml:space="preserve">, S. (2003). Improving the CS1 experience with pair programming. In </w:t>
       </w:r>
       <w:r>
         <w:rPr>
@@ -6321,7 +7068,25 @@
           <w:sz w:val="22"/>
           <w:szCs w:val="22"/>
         </w:rPr>
-        <w:t>Wilson, C., Sudol, L. A., Stephenson, C. &amp; Stehlik, M. 2010. Running on Empty: The Failure to Teach K-12 Computer Science in the Digital Age. The Association for Computing Machinery &amp; The Computer Science Teachers Association. Retrieved from http://runningonempty.acm.org/fullreport2.pdf</w:t>
+        <w:t xml:space="preserve">Wilson, C., </w:t>
+      </w:r>
+      <w:proofErr w:type="spellStart"/>
+      <w:r>
+        <w:rPr>
+          <w:rFonts w:ascii="Garamond" w:eastAsia="Garamond" w:hAnsi="Garamond" w:cs="Garamond"/>
+          <w:sz w:val="22"/>
+          <w:szCs w:val="22"/>
+        </w:rPr>
+        <w:t>Sudol</w:t>
+      </w:r>
+      <w:proofErr w:type="spellEnd"/>
+      <w:r>
+        <w:rPr>
+          <w:rFonts w:ascii="Garamond" w:eastAsia="Garamond" w:hAnsi="Garamond" w:cs="Garamond"/>
+          <w:sz w:val="22"/>
+          <w:szCs w:val="22"/>
+        </w:rPr>
+        <w:t>, L. A., Stephenson, C. &amp; Stehlik, M. 2010. Running on Empty: The Failure to Teach K-12 Computer Science in the Digital Age. The Association for Computing Machinery &amp; The Computer Science Teachers Association. Retrieved from http://runningonempty.acm.org/fullreport2.pdf</w:t>
       </w:r>
     </w:p>
     <w:p>

</xml_diff>

<commit_message>
Add 1e, faculty, 1f, faculty resources, 1g, other staff and 1h, facilities/library resources. Add 1i, anticipated start date.
</commit_message>
<xml_diff>
--- a/assets/HECC New Academic Program Proposal.docx
+++ b/assets/HECC New Academic Program Proposal.docx
@@ -845,7 +845,47 @@
           <w:sz w:val="20"/>
           <w:szCs w:val="20"/>
         </w:rPr>
-        <w:t xml:space="preserve">*Freshman Skill Courses (16 credits)       #BACC Core (48 cr)       </w:t>
+        <w:t xml:space="preserve">*Freshman Skill Courses (16 </w:t>
+      </w:r>
+      <w:proofErr w:type="gramStart"/>
+      <w:r>
+        <w:rPr>
+          <w:rFonts w:ascii="Calibri" w:eastAsia="Calibri" w:hAnsi="Calibri" w:cs="Calibri"/>
+          <w:b/>
+          <w:sz w:val="20"/>
+          <w:szCs w:val="20"/>
+        </w:rPr>
+        <w:t xml:space="preserve">credits)   </w:t>
+      </w:r>
+      <w:proofErr w:type="gramEnd"/>
+      <w:r>
+        <w:rPr>
+          <w:rFonts w:ascii="Calibri" w:eastAsia="Calibri" w:hAnsi="Calibri" w:cs="Calibri"/>
+          <w:b/>
+          <w:sz w:val="20"/>
+          <w:szCs w:val="20"/>
+        </w:rPr>
+        <w:t xml:space="preserve">    #BACC Core (48 </w:t>
+      </w:r>
+      <w:proofErr w:type="spellStart"/>
+      <w:r>
+        <w:rPr>
+          <w:rFonts w:ascii="Calibri" w:eastAsia="Calibri" w:hAnsi="Calibri" w:cs="Calibri"/>
+          <w:b/>
+          <w:sz w:val="20"/>
+          <w:szCs w:val="20"/>
+        </w:rPr>
+        <w:t>cr</w:t>
+      </w:r>
+      <w:proofErr w:type="spellEnd"/>
+      <w:r>
+        <w:rPr>
+          <w:rFonts w:ascii="Calibri" w:eastAsia="Calibri" w:hAnsi="Calibri" w:cs="Calibri"/>
+          <w:b/>
+          <w:sz w:val="20"/>
+          <w:szCs w:val="20"/>
+        </w:rPr>
+        <w:t xml:space="preserve">)       </w:t>
       </w:r>
       <w:r>
         <w:rPr>
@@ -964,8 +1004,16 @@
                 <w:rFonts w:ascii="Calibri" w:eastAsia="Calibri" w:hAnsi="Calibri" w:cs="Calibri"/>
               </w:rPr>
               <w:tab/>
-              <w:t>46 cr</w:t>
-            </w:r>
+              <w:t xml:space="preserve">46 </w:t>
+            </w:r>
+            <w:proofErr w:type="spellStart"/>
+            <w:r>
+              <w:rPr>
+                <w:rFonts w:ascii="Calibri" w:eastAsia="Calibri" w:hAnsi="Calibri" w:cs="Calibri"/>
+              </w:rPr>
+              <w:t>cr</w:t>
+            </w:r>
+            <w:proofErr w:type="spellEnd"/>
           </w:p>
         </w:tc>
       </w:tr>
@@ -1083,6 +1131,7 @@
               </w:rPr>
               <w:t xml:space="preserve"> </w:t>
             </w:r>
+            <w:proofErr w:type="spellStart"/>
             <w:r>
               <w:rPr>
                 <w:rFonts w:ascii="Calibri" w:eastAsia="Calibri" w:hAnsi="Calibri" w:cs="Calibri"/>
@@ -1092,6 +1141,7 @@
               </w:rPr>
               <w:t>cr</w:t>
             </w:r>
+            <w:proofErr w:type="spellEnd"/>
           </w:p>
           <w:p>
             <w:pPr>
@@ -1400,8 +1450,19 @@
                 <w:sz w:val="20"/>
                 <w:szCs w:val="20"/>
               </w:rPr>
-              <w:t xml:space="preserve"> cr</w:t>
-            </w:r>
+              <w:t xml:space="preserve"> </w:t>
+            </w:r>
+            <w:proofErr w:type="spellStart"/>
+            <w:r>
+              <w:rPr>
+                <w:rFonts w:ascii="Calibri" w:eastAsia="Calibri" w:hAnsi="Calibri" w:cs="Calibri"/>
+                <w:b/>
+                <w:sz w:val="20"/>
+                <w:szCs w:val="20"/>
+              </w:rPr>
+              <w:t>cr</w:t>
+            </w:r>
+            <w:proofErr w:type="spellEnd"/>
           </w:p>
           <w:p>
             <w:pPr>
@@ -1557,7 +1618,25 @@
                 <w:sz w:val="20"/>
                 <w:szCs w:val="20"/>
               </w:rPr>
-              <w:t>CS 391#: Social and Ethical Issues in Computer Science (3) (Bacc Core Synthesis: Science, Technology, Society)</w:t>
+              <w:t>CS 391#: Social and Ethical Issues in Computer Science (3) (</w:t>
+            </w:r>
+            <w:proofErr w:type="spellStart"/>
+            <w:r>
+              <w:rPr>
+                <w:rFonts w:ascii="Calibri" w:eastAsia="Calibri" w:hAnsi="Calibri" w:cs="Calibri"/>
+                <w:sz w:val="20"/>
+                <w:szCs w:val="20"/>
+              </w:rPr>
+              <w:t>Bacc</w:t>
+            </w:r>
+            <w:proofErr w:type="spellEnd"/>
+            <w:r>
+              <w:rPr>
+                <w:rFonts w:ascii="Calibri" w:eastAsia="Calibri" w:hAnsi="Calibri" w:cs="Calibri"/>
+                <w:sz w:val="20"/>
+                <w:szCs w:val="20"/>
+              </w:rPr>
+              <w:t xml:space="preserve"> Core Synthesis: Science, Technology, Society)</w:t>
             </w:r>
           </w:p>
         </w:tc>
@@ -1676,6 +1755,7 @@
               </w:rPr>
               <w:t xml:space="preserve"> </w:t>
             </w:r>
+            <w:proofErr w:type="spellStart"/>
             <w:r>
               <w:rPr>
                 <w:rFonts w:ascii="Calibri" w:eastAsia="Calibri" w:hAnsi="Calibri" w:cs="Calibri"/>
@@ -1685,6 +1765,7 @@
               </w:rPr>
               <w:t>cr</w:t>
             </w:r>
+            <w:proofErr w:type="spellEnd"/>
           </w:p>
           <w:p>
             <w:pPr>
@@ -1954,8 +2035,16 @@
                 <w:rFonts w:ascii="Calibri" w:eastAsia="Calibri" w:hAnsi="Calibri" w:cs="Calibri"/>
               </w:rPr>
               <w:tab/>
-              <w:t>45 cr</w:t>
-            </w:r>
+              <w:t xml:space="preserve">45 </w:t>
+            </w:r>
+            <w:proofErr w:type="spellStart"/>
+            <w:r>
+              <w:rPr>
+                <w:rFonts w:ascii="Calibri" w:eastAsia="Calibri" w:hAnsi="Calibri" w:cs="Calibri"/>
+              </w:rPr>
+              <w:t>cr</w:t>
+            </w:r>
+            <w:proofErr w:type="spellEnd"/>
             <w:r>
               <w:rPr>
                 <w:rFonts w:ascii="Calibri" w:eastAsia="Calibri" w:hAnsi="Calibri" w:cs="Calibri"/>
@@ -2059,8 +2148,19 @@
                 <w:sz w:val="20"/>
                 <w:szCs w:val="20"/>
               </w:rPr>
-              <w:t>15 cr</w:t>
-            </w:r>
+              <w:t xml:space="preserve">15 </w:t>
+            </w:r>
+            <w:proofErr w:type="spellStart"/>
+            <w:r>
+              <w:rPr>
+                <w:rFonts w:ascii="Calibri" w:eastAsia="Calibri" w:hAnsi="Calibri" w:cs="Calibri"/>
+                <w:b/>
+                <w:sz w:val="20"/>
+                <w:szCs w:val="20"/>
+              </w:rPr>
+              <w:t>cr</w:t>
+            </w:r>
+            <w:proofErr w:type="spellEnd"/>
           </w:p>
           <w:p>
             <w:pPr>
@@ -2236,8 +2336,19 @@
                 <w:sz w:val="20"/>
                 <w:szCs w:val="20"/>
               </w:rPr>
-              <w:t>15 cr</w:t>
-            </w:r>
+              <w:t xml:space="preserve">15 </w:t>
+            </w:r>
+            <w:proofErr w:type="spellStart"/>
+            <w:r>
+              <w:rPr>
+                <w:rFonts w:ascii="Calibri" w:eastAsia="Calibri" w:hAnsi="Calibri" w:cs="Calibri"/>
+                <w:b/>
+                <w:sz w:val="20"/>
+                <w:szCs w:val="20"/>
+              </w:rPr>
+              <w:t>cr</w:t>
+            </w:r>
+            <w:proofErr w:type="spellEnd"/>
           </w:p>
           <w:p>
             <w:pPr>
@@ -2403,8 +2514,19 @@
                 <w:sz w:val="20"/>
                 <w:szCs w:val="20"/>
               </w:rPr>
-              <w:t>15 cr</w:t>
-            </w:r>
+              <w:t xml:space="preserve">15 </w:t>
+            </w:r>
+            <w:proofErr w:type="spellStart"/>
+            <w:r>
+              <w:rPr>
+                <w:rFonts w:ascii="Calibri" w:eastAsia="Calibri" w:hAnsi="Calibri" w:cs="Calibri"/>
+                <w:b/>
+                <w:sz w:val="20"/>
+                <w:szCs w:val="20"/>
+              </w:rPr>
+              <w:t>cr</w:t>
+            </w:r>
+            <w:proofErr w:type="spellEnd"/>
           </w:p>
           <w:p>
             <w:pPr>
@@ -2590,8 +2712,16 @@
                 <w:rFonts w:ascii="Calibri" w:eastAsia="Calibri" w:hAnsi="Calibri" w:cs="Calibri"/>
               </w:rPr>
               <w:tab/>
-              <w:t>48 – 51 cr</w:t>
-            </w:r>
+              <w:t xml:space="preserve">48 – 51 </w:t>
+            </w:r>
+            <w:proofErr w:type="spellStart"/>
+            <w:r>
+              <w:rPr>
+                <w:rFonts w:ascii="Calibri" w:eastAsia="Calibri" w:hAnsi="Calibri" w:cs="Calibri"/>
+              </w:rPr>
+              <w:t>cr</w:t>
+            </w:r>
+            <w:proofErr w:type="spellEnd"/>
             <w:r>
               <w:rPr>
                 <w:rFonts w:ascii="Calibri" w:eastAsia="Calibri" w:hAnsi="Calibri" w:cs="Calibri"/>
@@ -2714,6 +2844,7 @@
               </w:rPr>
               <w:t xml:space="preserve"> </w:t>
             </w:r>
+            <w:proofErr w:type="spellStart"/>
             <w:r>
               <w:rPr>
                 <w:rFonts w:ascii="Calibri" w:eastAsia="Calibri" w:hAnsi="Calibri" w:cs="Calibri"/>
@@ -2723,6 +2854,7 @@
               </w:rPr>
               <w:t>cr</w:t>
             </w:r>
+            <w:proofErr w:type="spellEnd"/>
           </w:p>
           <w:p>
             <w:pPr>
@@ -2977,8 +3109,19 @@
                 <w:sz w:val="20"/>
                 <w:szCs w:val="20"/>
               </w:rPr>
-              <w:t xml:space="preserve"> cr</w:t>
-            </w:r>
+              <w:t xml:space="preserve"> </w:t>
+            </w:r>
+            <w:proofErr w:type="spellStart"/>
+            <w:r>
+              <w:rPr>
+                <w:rFonts w:ascii="Calibri" w:eastAsia="Calibri" w:hAnsi="Calibri" w:cs="Calibri"/>
+                <w:b/>
+                <w:sz w:val="20"/>
+                <w:szCs w:val="20"/>
+              </w:rPr>
+              <w:t>cr</w:t>
+            </w:r>
+            <w:proofErr w:type="spellEnd"/>
           </w:p>
           <w:p>
             <w:pPr>
@@ -3250,6 +3393,7 @@
               </w:rPr>
               <w:t xml:space="preserve"> - 17 </w:t>
             </w:r>
+            <w:proofErr w:type="spellStart"/>
             <w:r>
               <w:rPr>
                 <w:rFonts w:ascii="Calibri" w:eastAsia="Calibri" w:hAnsi="Calibri" w:cs="Calibri"/>
@@ -3259,6 +3403,7 @@
               </w:rPr>
               <w:t>cr</w:t>
             </w:r>
+            <w:proofErr w:type="spellEnd"/>
           </w:p>
           <w:p>
             <w:pPr>
@@ -3304,7 +3449,25 @@
                 <w:sz w:val="20"/>
                 <w:szCs w:val="20"/>
               </w:rPr>
-              <w:t xml:space="preserve">SE 313: Scalability, Infrastructure and Security  III (6) </w:t>
+              <w:t xml:space="preserve">SE 313: Scalability, Infrastructure and </w:t>
+            </w:r>
+            <w:proofErr w:type="gramStart"/>
+            <w:r>
+              <w:rPr>
+                <w:rFonts w:ascii="Calibri" w:eastAsia="Calibri" w:hAnsi="Calibri" w:cs="Calibri"/>
+                <w:sz w:val="20"/>
+                <w:szCs w:val="20"/>
+              </w:rPr>
+              <w:t>Security  III</w:t>
+            </w:r>
+            <w:proofErr w:type="gramEnd"/>
+            <w:r>
+              <w:rPr>
+                <w:rFonts w:ascii="Calibri" w:eastAsia="Calibri" w:hAnsi="Calibri" w:cs="Calibri"/>
+                <w:sz w:val="20"/>
+                <w:szCs w:val="20"/>
+              </w:rPr>
+              <w:t xml:space="preserve"> (6) </w:t>
             </w:r>
             <w:r>
               <w:rPr>
@@ -3503,8 +3666,16 @@
                 <w:rFonts w:ascii="Calibri" w:eastAsia="Calibri" w:hAnsi="Calibri" w:cs="Calibri"/>
               </w:rPr>
               <w:tab/>
-              <w:t>36 – 39 cr</w:t>
-            </w:r>
+              <w:t xml:space="preserve">36 – 39 </w:t>
+            </w:r>
+            <w:proofErr w:type="spellStart"/>
+            <w:r>
+              <w:rPr>
+                <w:rFonts w:ascii="Calibri" w:eastAsia="Calibri" w:hAnsi="Calibri" w:cs="Calibri"/>
+              </w:rPr>
+              <w:t>cr</w:t>
+            </w:r>
+            <w:proofErr w:type="spellEnd"/>
             <w:r>
               <w:rPr>
                 <w:rFonts w:ascii="Calibri" w:eastAsia="Calibri" w:hAnsi="Calibri" w:cs="Calibri"/>
@@ -3617,8 +3788,19 @@
                 <w:sz w:val="20"/>
                 <w:szCs w:val="20"/>
               </w:rPr>
-              <w:t xml:space="preserve"> cr</w:t>
-            </w:r>
+              <w:t xml:space="preserve"> </w:t>
+            </w:r>
+            <w:proofErr w:type="spellStart"/>
+            <w:r>
+              <w:rPr>
+                <w:rFonts w:ascii="Calibri" w:eastAsia="Calibri" w:hAnsi="Calibri" w:cs="Calibri"/>
+                <w:b/>
+                <w:sz w:val="20"/>
+                <w:szCs w:val="20"/>
+              </w:rPr>
+              <w:t>cr</w:t>
+            </w:r>
+            <w:proofErr w:type="spellEnd"/>
           </w:p>
           <w:p>
             <w:pPr>
@@ -3872,8 +4054,19 @@
                 <w:sz w:val="20"/>
                 <w:szCs w:val="20"/>
               </w:rPr>
-              <w:t xml:space="preserve"> cr</w:t>
-            </w:r>
+              <w:t xml:space="preserve"> </w:t>
+            </w:r>
+            <w:proofErr w:type="spellStart"/>
+            <w:r>
+              <w:rPr>
+                <w:rFonts w:ascii="Calibri" w:eastAsia="Calibri" w:hAnsi="Calibri" w:cs="Calibri"/>
+                <w:b/>
+                <w:sz w:val="20"/>
+                <w:szCs w:val="20"/>
+              </w:rPr>
+              <w:t>cr</w:t>
+            </w:r>
+            <w:proofErr w:type="spellEnd"/>
           </w:p>
           <w:p>
             <w:pPr>
@@ -4141,8 +4334,19 @@
                 <w:sz w:val="20"/>
                 <w:szCs w:val="20"/>
               </w:rPr>
-              <w:t xml:space="preserve"> cr</w:t>
-            </w:r>
+              <w:t xml:space="preserve"> </w:t>
+            </w:r>
+            <w:proofErr w:type="spellStart"/>
+            <w:r>
+              <w:rPr>
+                <w:rFonts w:ascii="Calibri" w:eastAsia="Calibri" w:hAnsi="Calibri" w:cs="Calibri"/>
+                <w:b/>
+                <w:sz w:val="20"/>
+                <w:szCs w:val="20"/>
+              </w:rPr>
+              <w:t>cr</w:t>
+            </w:r>
+            <w:proofErr w:type="spellEnd"/>
           </w:p>
           <w:p>
             <w:pPr>
@@ -4364,7 +4568,47 @@
           <w:sz w:val="20"/>
           <w:szCs w:val="20"/>
         </w:rPr>
-        <w:t xml:space="preserve">*Freshman Skill Courses (16 credits)       #BACC Core (48 cr)       </w:t>
+        <w:t xml:space="preserve">*Freshman Skill Courses (16 </w:t>
+      </w:r>
+      <w:proofErr w:type="gramStart"/>
+      <w:r>
+        <w:rPr>
+          <w:rFonts w:ascii="Calibri" w:eastAsia="Calibri" w:hAnsi="Calibri" w:cs="Calibri"/>
+          <w:b/>
+          <w:sz w:val="20"/>
+          <w:szCs w:val="20"/>
+        </w:rPr>
+        <w:t xml:space="preserve">credits)   </w:t>
+      </w:r>
+      <w:proofErr w:type="gramEnd"/>
+      <w:r>
+        <w:rPr>
+          <w:rFonts w:ascii="Calibri" w:eastAsia="Calibri" w:hAnsi="Calibri" w:cs="Calibri"/>
+          <w:b/>
+          <w:sz w:val="20"/>
+          <w:szCs w:val="20"/>
+        </w:rPr>
+        <w:t xml:space="preserve">    #BACC Core (48 </w:t>
+      </w:r>
+      <w:proofErr w:type="spellStart"/>
+      <w:r>
+        <w:rPr>
+          <w:rFonts w:ascii="Calibri" w:eastAsia="Calibri" w:hAnsi="Calibri" w:cs="Calibri"/>
+          <w:b/>
+          <w:sz w:val="20"/>
+          <w:szCs w:val="20"/>
+        </w:rPr>
+        <w:t>cr</w:t>
+      </w:r>
+      <w:proofErr w:type="spellEnd"/>
+      <w:r>
+        <w:rPr>
+          <w:rFonts w:ascii="Calibri" w:eastAsia="Calibri" w:hAnsi="Calibri" w:cs="Calibri"/>
+          <w:b/>
+          <w:sz w:val="20"/>
+          <w:szCs w:val="20"/>
+        </w:rPr>
+        <w:t xml:space="preserve">)       </w:t>
       </w:r>
       <w:r>
         <w:rPr>
@@ -4438,7 +4682,21 @@
           <w:rFonts w:ascii="Garamond" w:eastAsia="Garamond" w:hAnsi="Garamond" w:cs="Garamond"/>
         </w:rPr>
         <w:tab/>
-        <w:t>175 – 181 credits (139 major and 36 - 42 bacc core)</w:t>
+        <w:t xml:space="preserve">175 – 181 credits (139 major and 36 - 42 </w:t>
+      </w:r>
+      <w:proofErr w:type="spellStart"/>
+      <w:r>
+        <w:rPr>
+          <w:rFonts w:ascii="Garamond" w:eastAsia="Garamond" w:hAnsi="Garamond" w:cs="Garamond"/>
+        </w:rPr>
+        <w:t>bacc</w:t>
+      </w:r>
+      <w:proofErr w:type="spellEnd"/>
+      <w:r>
+        <w:rPr>
+          <w:rFonts w:ascii="Garamond" w:eastAsia="Garamond" w:hAnsi="Garamond" w:cs="Garamond"/>
+        </w:rPr>
+        <w:t xml:space="preserve"> core)</w:t>
       </w:r>
     </w:p>
     <w:p>
@@ -4471,8 +4729,6 @@
           <w:rFonts w:ascii="Garamond" w:eastAsia="Garamond" w:hAnsi="Garamond" w:cs="Garamond"/>
         </w:rPr>
       </w:pPr>
-      <w:bookmarkStart w:id="0" w:name="_GoBack"/>
-      <w:bookmarkEnd w:id="0"/>
     </w:p>
     <w:p>
       <w:pPr>
@@ -4617,7 +4873,43 @@
         <w:rPr>
           <w:rFonts w:ascii="Garamond" w:eastAsia="Garamond" w:hAnsi="Garamond" w:cs="Garamond"/>
         </w:rPr>
-        <w:t xml:space="preserve">The OSU-Cascades campus will deliver the Software Engineering program as a face-to-face, on-campus program in Bend, while housed within the OSU College of Engineering. Course scheduling </w:t>
+        <w:t xml:space="preserve">The OSU-Cascades campus will deliver the Software Engineering program as a face-to-face, on-campus program in Bend, while housed within </w:t>
+      </w:r>
+      <w:r>
+        <w:rPr>
+          <w:rFonts w:ascii="Garamond" w:eastAsia="Garamond" w:hAnsi="Garamond" w:cs="Garamond"/>
+        </w:rPr>
+        <w:t xml:space="preserve">the OSU College of Engineering. </w:t>
+      </w:r>
+      <w:r>
+        <w:rPr>
+          <w:rFonts w:ascii="Garamond" w:eastAsia="Garamond" w:hAnsi="Garamond" w:cs="Garamond"/>
+        </w:rPr>
+        <w:t>The proposed curriculum schedules all existing (</w:t>
+      </w:r>
+      <w:r>
+        <w:rPr>
+          <w:rFonts w:ascii="Garamond" w:eastAsia="Garamond" w:hAnsi="Garamond" w:cs="Garamond"/>
+        </w:rPr>
+        <w:t>non-SE courses</w:t>
+      </w:r>
+      <w:r>
+        <w:rPr>
+          <w:rFonts w:ascii="Garamond" w:eastAsia="Garamond" w:hAnsi="Garamond" w:cs="Garamond"/>
+        </w:rPr>
+        <w:t>) according to the existing offerings at OSU-Cascades.</w:t>
+      </w:r>
+      <w:r>
+        <w:rPr>
+          <w:rFonts w:ascii="Garamond" w:eastAsia="Garamond" w:hAnsi="Garamond" w:cs="Garamond"/>
+        </w:rPr>
+        <w:t xml:space="preserve"> </w:t>
+      </w:r>
+      <w:r>
+        <w:rPr>
+          <w:rFonts w:ascii="Garamond" w:eastAsia="Garamond" w:hAnsi="Garamond" w:cs="Garamond"/>
+        </w:rPr>
+        <w:t>Courses during the first two years of the curriculum may be scheduled and taken at two-year institutions, such as Central Oregon Community College in Bend, for transfer during a student’s pre-professional enrollment in the program. The program expects each student to own a laptop, and the program will leverage affordable third party services, such as cloud-based hosting, and open source tools.</w:t>
       </w:r>
     </w:p>
     <w:p>
@@ -4653,8 +4945,369 @@
         <w:rPr>
           <w:rFonts w:ascii="Garamond" w:eastAsia="Garamond" w:hAnsi="Garamond" w:cs="Garamond"/>
         </w:rPr>
+        <w:lastRenderedPageBreak/>
         <w:t>Adequacy and quality of faculty delivering the program.</w:t>
       </w:r>
+    </w:p>
+    <w:p>
+      <w:pPr>
+        <w:spacing w:after="120"/>
+        <w:ind w:left="720"/>
+        <w:rPr>
+          <w:rFonts w:ascii="Garamond" w:eastAsia="Garamond" w:hAnsi="Garamond" w:cs="Garamond"/>
+        </w:rPr>
+      </w:pPr>
+      <w:r>
+        <w:rPr>
+          <w:rFonts w:ascii="Garamond" w:eastAsia="Garamond" w:hAnsi="Garamond" w:cs="Garamond"/>
+        </w:rPr>
+        <w:t xml:space="preserve">OSU-Cascades currently offers a </w:t>
+      </w:r>
+      <w:r>
+        <w:rPr>
+          <w:rFonts w:ascii="Garamond" w:eastAsia="Garamond" w:hAnsi="Garamond" w:cs="Garamond"/>
+        </w:rPr>
+        <w:t>computer science program employing two full-time faculty and three to four adjunct instructors. OSU-Cascades plans to sunset computer science as the software engineering program starts, by ceasing enrollment in computer science and opening enrollment in software engineering. In addition</w:t>
+      </w:r>
+      <w:r>
+        <w:rPr>
+          <w:rFonts w:ascii="Garamond" w:eastAsia="Garamond" w:hAnsi="Garamond" w:cs="Garamond"/>
+        </w:rPr>
+        <w:t xml:space="preserve">, OSU-Cascades will hire one additional full-time faculty member, specializing in the </w:t>
+      </w:r>
+      <w:r>
+        <w:rPr>
+          <w:rFonts w:ascii="Garamond" w:eastAsia="Garamond" w:hAnsi="Garamond" w:cs="Garamond"/>
+        </w:rPr>
+        <w:t>field of software engineering, b</w:t>
+      </w:r>
+      <w:r>
+        <w:rPr>
+          <w:rFonts w:ascii="Garamond" w:eastAsia="Garamond" w:hAnsi="Garamond" w:cs="Garamond"/>
+        </w:rPr>
+        <w:t>efore the first year of the software engineering program</w:t>
+      </w:r>
+      <w:r>
+        <w:rPr>
+          <w:rFonts w:ascii="Garamond" w:eastAsia="Garamond" w:hAnsi="Garamond" w:cs="Garamond"/>
+        </w:rPr>
+        <w:t>. During the transition, these three full-time faculty will teach part of the remaining computer science courses and the new software engineering courses. The faculty include:</w:t>
+      </w:r>
+    </w:p>
+    <w:p>
+      <w:pPr>
+        <w:pStyle w:val="ListParagraph"/>
+        <w:numPr>
+          <w:ilvl w:val="0"/>
+          <w:numId w:val="9"/>
+        </w:numPr>
+        <w:spacing w:after="120"/>
+        <w:rPr>
+          <w:rFonts w:ascii="Garamond" w:eastAsia="Garamond" w:hAnsi="Garamond" w:cs="Garamond"/>
+        </w:rPr>
+      </w:pPr>
+      <w:r>
+        <w:rPr>
+          <w:rFonts w:ascii="Garamond" w:eastAsia="Garamond" w:hAnsi="Garamond" w:cs="Garamond"/>
+        </w:rPr>
+        <w:t>Yong Bakos, MS Software Engineering, Instructor</w:t>
+      </w:r>
+    </w:p>
+    <w:p>
+      <w:pPr>
+        <w:pStyle w:val="ListParagraph"/>
+        <w:numPr>
+          <w:ilvl w:val="1"/>
+          <w:numId w:val="9"/>
+        </w:numPr>
+        <w:spacing w:after="120"/>
+        <w:rPr>
+          <w:rFonts w:ascii="Garamond" w:eastAsia="Garamond" w:hAnsi="Garamond" w:cs="Garamond"/>
+        </w:rPr>
+      </w:pPr>
+      <w:r>
+        <w:rPr>
+          <w:rFonts w:ascii="Garamond" w:eastAsia="Garamond" w:hAnsi="Garamond" w:cs="Garamond"/>
+        </w:rPr>
+        <w:t>With over twenty years of experience as a software engineer, and over ten years in computer science education, Bakos will lead the transition to the software engineering curriculum.</w:t>
+      </w:r>
+    </w:p>
+    <w:p>
+      <w:pPr>
+        <w:pStyle w:val="ListParagraph"/>
+        <w:numPr>
+          <w:ilvl w:val="1"/>
+          <w:numId w:val="9"/>
+        </w:numPr>
+        <w:spacing w:after="120"/>
+        <w:rPr>
+          <w:rFonts w:ascii="Garamond" w:eastAsia="Garamond" w:hAnsi="Garamond" w:cs="Garamond"/>
+        </w:rPr>
+      </w:pPr>
+      <w:r>
+        <w:rPr>
+          <w:rFonts w:ascii="Garamond" w:eastAsia="Garamond" w:hAnsi="Garamond" w:cs="Garamond"/>
+        </w:rPr>
+        <w:t xml:space="preserve">Teaching </w:t>
+      </w:r>
+      <w:r>
+        <w:rPr>
+          <w:rFonts w:ascii="Garamond" w:eastAsia="Garamond" w:hAnsi="Garamond" w:cs="Garamond"/>
+        </w:rPr>
+        <w:t xml:space="preserve">SE </w:t>
+      </w:r>
+      <w:r>
+        <w:rPr>
+          <w:rFonts w:ascii="Garamond" w:eastAsia="Garamond" w:hAnsi="Garamond" w:cs="Garamond"/>
+        </w:rPr>
+        <w:t xml:space="preserve">107, </w:t>
+      </w:r>
+      <w:r>
+        <w:rPr>
+          <w:rFonts w:ascii="Garamond" w:eastAsia="Garamond" w:hAnsi="Garamond" w:cs="Garamond"/>
+        </w:rPr>
+        <w:t>111, 112, 113, 211, 212, 213, 301, 302, 303</w:t>
+      </w:r>
+    </w:p>
+    <w:p>
+      <w:pPr>
+        <w:pStyle w:val="ListParagraph"/>
+        <w:numPr>
+          <w:ilvl w:val="0"/>
+          <w:numId w:val="9"/>
+        </w:numPr>
+        <w:spacing w:after="120"/>
+        <w:rPr>
+          <w:rFonts w:ascii="Garamond" w:eastAsia="Garamond" w:hAnsi="Garamond" w:cs="Garamond"/>
+        </w:rPr>
+      </w:pPr>
+      <w:r>
+        <w:rPr>
+          <w:rFonts w:ascii="Garamond" w:eastAsia="Garamond" w:hAnsi="Garamond" w:cs="Garamond"/>
+        </w:rPr>
+        <w:t>Dr. Marc Rubin, PhD Computer Science, Instructor</w:t>
+      </w:r>
+    </w:p>
+    <w:p>
+      <w:pPr>
+        <w:pStyle w:val="ListParagraph"/>
+        <w:numPr>
+          <w:ilvl w:val="1"/>
+          <w:numId w:val="9"/>
+        </w:numPr>
+        <w:spacing w:after="120"/>
+        <w:rPr>
+          <w:rFonts w:ascii="Garamond" w:eastAsia="Garamond" w:hAnsi="Garamond" w:cs="Garamond"/>
+        </w:rPr>
+      </w:pPr>
+      <w:r>
+        <w:rPr>
+          <w:rFonts w:ascii="Garamond" w:eastAsia="Garamond" w:hAnsi="Garamond" w:cs="Garamond"/>
+        </w:rPr>
+        <w:t>Currently the computer science program lead at OSU-Cascades, Rubin will lead the delivery of the computer science courses in the new software engineering curriculum.</w:t>
+      </w:r>
+    </w:p>
+    <w:p>
+      <w:pPr>
+        <w:pStyle w:val="ListParagraph"/>
+        <w:numPr>
+          <w:ilvl w:val="1"/>
+          <w:numId w:val="9"/>
+        </w:numPr>
+        <w:spacing w:after="120"/>
+        <w:rPr>
+          <w:rFonts w:ascii="Garamond" w:eastAsia="Garamond" w:hAnsi="Garamond" w:cs="Garamond"/>
+        </w:rPr>
+      </w:pPr>
+      <w:r>
+        <w:rPr>
+          <w:rFonts w:ascii="Garamond" w:eastAsia="Garamond" w:hAnsi="Garamond" w:cs="Garamond"/>
+        </w:rPr>
+        <w:t xml:space="preserve">Teaching </w:t>
+      </w:r>
+      <w:r>
+        <w:rPr>
+          <w:rFonts w:ascii="Garamond" w:eastAsia="Garamond" w:hAnsi="Garamond" w:cs="Garamond"/>
+        </w:rPr>
+        <w:t>SE 101, 102, 103</w:t>
+      </w:r>
+      <w:r>
+        <w:rPr>
+          <w:rFonts w:ascii="Garamond" w:eastAsia="Garamond" w:hAnsi="Garamond" w:cs="Garamond"/>
+        </w:rPr>
+        <w:t xml:space="preserve">, and </w:t>
+      </w:r>
+      <w:r>
+        <w:rPr>
+          <w:rFonts w:ascii="Garamond" w:eastAsia="Garamond" w:hAnsi="Garamond" w:cs="Garamond"/>
+        </w:rPr>
+        <w:t>CS 261, 271, 381, 325, 344, CS elective</w:t>
+      </w:r>
+    </w:p>
+    <w:p>
+      <w:pPr>
+        <w:pStyle w:val="ListParagraph"/>
+        <w:numPr>
+          <w:ilvl w:val="0"/>
+          <w:numId w:val="9"/>
+        </w:numPr>
+        <w:spacing w:after="120"/>
+        <w:rPr>
+          <w:rFonts w:ascii="Garamond" w:eastAsia="Garamond" w:hAnsi="Garamond" w:cs="Garamond"/>
+        </w:rPr>
+      </w:pPr>
+      <w:r>
+        <w:rPr>
+          <w:rFonts w:ascii="Garamond" w:eastAsia="Garamond" w:hAnsi="Garamond" w:cs="Garamond"/>
+        </w:rPr>
+        <w:t>Third full-time faculty member, PhD, Assistant Professor</w:t>
+      </w:r>
+    </w:p>
+    <w:p>
+      <w:pPr>
+        <w:pStyle w:val="ListParagraph"/>
+        <w:numPr>
+          <w:ilvl w:val="1"/>
+          <w:numId w:val="9"/>
+        </w:numPr>
+        <w:spacing w:after="120"/>
+        <w:rPr>
+          <w:rFonts w:ascii="Garamond" w:eastAsia="Garamond" w:hAnsi="Garamond" w:cs="Garamond"/>
+        </w:rPr>
+      </w:pPr>
+      <w:r>
+        <w:rPr>
+          <w:rFonts w:ascii="Garamond" w:eastAsia="Garamond" w:hAnsi="Garamond" w:cs="Garamond"/>
+        </w:rPr>
+        <w:t>An upcoming hire, this role represents a tenured or tenure-track position with research in the field of software engineering or computer science education.</w:t>
+      </w:r>
+    </w:p>
+    <w:p>
+      <w:pPr>
+        <w:pStyle w:val="ListParagraph"/>
+        <w:numPr>
+          <w:ilvl w:val="1"/>
+          <w:numId w:val="9"/>
+        </w:numPr>
+        <w:spacing w:after="120"/>
+        <w:rPr>
+          <w:rFonts w:ascii="Garamond" w:eastAsia="Garamond" w:hAnsi="Garamond" w:cs="Garamond"/>
+        </w:rPr>
+      </w:pPr>
+      <w:r>
+        <w:rPr>
+          <w:rFonts w:ascii="Garamond" w:eastAsia="Garamond" w:hAnsi="Garamond" w:cs="Garamond"/>
+        </w:rPr>
+        <w:t xml:space="preserve">Teaching </w:t>
+      </w:r>
+      <w:r>
+        <w:rPr>
+          <w:rFonts w:ascii="Garamond" w:eastAsia="Garamond" w:hAnsi="Garamond" w:cs="Garamond"/>
+        </w:rPr>
+        <w:t>SE 311, 312, 313</w:t>
+      </w:r>
+      <w:r>
+        <w:rPr>
+          <w:rFonts w:ascii="Garamond" w:eastAsia="Garamond" w:hAnsi="Garamond" w:cs="Garamond"/>
+        </w:rPr>
+        <w:t>, 110, 210, 310, 410</w:t>
+      </w:r>
+    </w:p>
+    <w:p>
+      <w:pPr>
+        <w:pStyle w:val="ListParagraph"/>
+        <w:numPr>
+          <w:ilvl w:val="0"/>
+          <w:numId w:val="9"/>
+        </w:numPr>
+        <w:spacing w:after="120"/>
+        <w:rPr>
+          <w:rFonts w:ascii="Garamond" w:eastAsia="Garamond" w:hAnsi="Garamond" w:cs="Garamond"/>
+        </w:rPr>
+      </w:pPr>
+      <w:r>
+        <w:rPr>
+          <w:rFonts w:ascii="Garamond" w:eastAsia="Garamond" w:hAnsi="Garamond" w:cs="Garamond"/>
+        </w:rPr>
+        <w:t>One to two part-time instructors, software professionals in the field</w:t>
+      </w:r>
+    </w:p>
+    <w:p>
+      <w:pPr>
+        <w:pStyle w:val="ListParagraph"/>
+        <w:numPr>
+          <w:ilvl w:val="1"/>
+          <w:numId w:val="9"/>
+        </w:numPr>
+        <w:spacing w:after="120"/>
+        <w:rPr>
+          <w:rFonts w:ascii="Garamond" w:eastAsia="Garamond" w:hAnsi="Garamond" w:cs="Garamond"/>
+        </w:rPr>
+      </w:pPr>
+      <w:r>
+        <w:rPr>
+          <w:rFonts w:ascii="Garamond" w:eastAsia="Garamond" w:hAnsi="Garamond" w:cs="Garamond"/>
+        </w:rPr>
+        <w:t xml:space="preserve">OSU-Cascades has successfully employed software professionals employed in Bend, specializing in </w:t>
+      </w:r>
+      <w:r>
+        <w:rPr>
+          <w:rFonts w:ascii="Garamond" w:eastAsia="Garamond" w:hAnsi="Garamond" w:cs="Garamond"/>
+        </w:rPr>
+        <w:t>software engineering</w:t>
+      </w:r>
+      <w:r>
+        <w:rPr>
+          <w:rFonts w:ascii="Garamond" w:eastAsia="Garamond" w:hAnsi="Garamond" w:cs="Garamond"/>
+        </w:rPr>
+        <w:t>, usability, networking, security, web and mobile software development, and computer science topics.</w:t>
+      </w:r>
+    </w:p>
+    <w:p>
+      <w:pPr>
+        <w:pStyle w:val="ListParagraph"/>
+        <w:numPr>
+          <w:ilvl w:val="1"/>
+          <w:numId w:val="9"/>
+        </w:numPr>
+        <w:spacing w:after="120"/>
+        <w:rPr>
+          <w:rFonts w:ascii="Garamond" w:eastAsia="Garamond" w:hAnsi="Garamond" w:cs="Garamond"/>
+        </w:rPr>
+      </w:pPr>
+      <w:r>
+        <w:rPr>
+          <w:rFonts w:ascii="Garamond" w:eastAsia="Garamond" w:hAnsi="Garamond" w:cs="Garamond"/>
+        </w:rPr>
+        <w:t xml:space="preserve">Teaching </w:t>
+      </w:r>
+      <w:r>
+        <w:rPr>
+          <w:rFonts w:ascii="Garamond" w:eastAsia="Garamond" w:hAnsi="Garamond" w:cs="Garamond"/>
+        </w:rPr>
+        <w:t>SE 411, 412, 413</w:t>
+      </w:r>
+      <w:r>
+        <w:rPr>
+          <w:rFonts w:ascii="Garamond" w:eastAsia="Garamond" w:hAnsi="Garamond" w:cs="Garamond"/>
+        </w:rPr>
+        <w:t xml:space="preserve">, and </w:t>
+      </w:r>
+      <w:r>
+        <w:rPr>
+          <w:rFonts w:ascii="Garamond" w:eastAsia="Garamond" w:hAnsi="Garamond" w:cs="Garamond"/>
+        </w:rPr>
+        <w:t>CS 391</w:t>
+      </w:r>
+    </w:p>
+    <w:p>
+      <w:pPr>
+        <w:spacing w:after="120"/>
+        <w:ind w:left="720"/>
+        <w:rPr>
+          <w:rFonts w:ascii="Garamond" w:eastAsia="Garamond" w:hAnsi="Garamond" w:cs="Garamond"/>
+        </w:rPr>
+      </w:pPr>
     </w:p>
     <w:p>
       <w:pPr>
@@ -4676,6 +5329,36 @@
     </w:p>
     <w:p>
       <w:pPr>
+        <w:spacing w:after="120"/>
+        <w:ind w:left="720"/>
+        <w:rPr>
+          <w:rFonts w:ascii="Garamond" w:eastAsia="Garamond" w:hAnsi="Garamond" w:cs="Garamond"/>
+        </w:rPr>
+      </w:pPr>
+      <w:r>
+        <w:rPr>
+          <w:rFonts w:ascii="Garamond" w:eastAsia="Garamond" w:hAnsi="Garamond" w:cs="Garamond"/>
+        </w:rPr>
+        <w:t>Beyond the faculty listed in section 1e, above, OSU-Cascades envisions hiring up to two additional full-time faculty and/or multiple part-time faculty to teach additional sections of courses. Based on prior experience, the Bend business environment offers a strong and growing pool of part-time faculty with real-world experience in software engineering.</w:t>
+      </w:r>
+    </w:p>
+    <w:p>
+      <w:pPr>
+        <w:spacing w:after="120"/>
+        <w:ind w:left="720"/>
+        <w:rPr>
+          <w:rFonts w:ascii="Garamond" w:eastAsia="Garamond" w:hAnsi="Garamond" w:cs="Garamond"/>
+        </w:rPr>
+      </w:pPr>
+      <w:r>
+        <w:rPr>
+          <w:rFonts w:ascii="Garamond" w:eastAsia="Garamond" w:hAnsi="Garamond" w:cs="Garamond"/>
+        </w:rPr>
+        <w:t xml:space="preserve"> </w:t>
+      </w:r>
+    </w:p>
+    <w:p>
+      <w:pPr>
         <w:numPr>
           <w:ilvl w:val="0"/>
           <w:numId w:val="8"/>
@@ -4685,12 +5368,67 @@
           <w:rFonts w:ascii="Garamond" w:eastAsia="Garamond" w:hAnsi="Garamond" w:cs="Garamond"/>
         </w:rPr>
       </w:pPr>
-      <w:r>
-        <w:rPr>
-          <w:rFonts w:ascii="Garamond" w:eastAsia="Garamond" w:hAnsi="Garamond" w:cs="Garamond"/>
-        </w:rPr>
-        <w:t>Other staff.</w:t>
-      </w:r>
+      <w:proofErr w:type="gramStart"/>
+      <w:r>
+        <w:rPr>
+          <w:rFonts w:ascii="Garamond" w:eastAsia="Garamond" w:hAnsi="Garamond" w:cs="Garamond"/>
+        </w:rPr>
+        <w:t>Other</w:t>
+      </w:r>
+      <w:proofErr w:type="gramEnd"/>
+      <w:r>
+        <w:rPr>
+          <w:rFonts w:ascii="Garamond" w:eastAsia="Garamond" w:hAnsi="Garamond" w:cs="Garamond"/>
+        </w:rPr>
+        <w:t xml:space="preserve"> staff.</w:t>
+      </w:r>
+    </w:p>
+    <w:p>
+      <w:pPr>
+        <w:spacing w:after="120"/>
+        <w:ind w:left="720"/>
+        <w:rPr>
+          <w:rFonts w:ascii="Garamond" w:eastAsia="Garamond" w:hAnsi="Garamond" w:cs="Garamond"/>
+        </w:rPr>
+      </w:pPr>
+      <w:r>
+        <w:rPr>
+          <w:rFonts w:ascii="Garamond" w:eastAsia="Garamond" w:hAnsi="Garamond" w:cs="Garamond"/>
+        </w:rPr>
+        <w:t>Current OSU-Cascades staff will manage r</w:t>
+      </w:r>
+      <w:r>
+        <w:rPr>
+          <w:rFonts w:ascii="Garamond" w:eastAsia="Garamond" w:hAnsi="Garamond" w:cs="Garamond"/>
+        </w:rPr>
+        <w:t xml:space="preserve">ecruitment, enrollment, and advising until program growth dictates </w:t>
+      </w:r>
+      <w:r>
+        <w:rPr>
+          <w:rFonts w:ascii="Garamond" w:eastAsia="Garamond" w:hAnsi="Garamond" w:cs="Garamond"/>
+        </w:rPr>
+        <w:t>the need for additional</w:t>
+      </w:r>
+      <w:r>
+        <w:rPr>
+          <w:rFonts w:ascii="Garamond" w:eastAsia="Garamond" w:hAnsi="Garamond" w:cs="Garamond"/>
+        </w:rPr>
+        <w:t xml:space="preserve"> </w:t>
+      </w:r>
+      <w:r>
+        <w:rPr>
+          <w:rFonts w:ascii="Garamond" w:eastAsia="Garamond" w:hAnsi="Garamond" w:cs="Garamond"/>
+        </w:rPr>
+        <w:t>staff.</w:t>
+      </w:r>
+    </w:p>
+    <w:p>
+      <w:pPr>
+        <w:spacing w:after="120"/>
+        <w:rPr>
+          <w:rFonts w:ascii="Garamond" w:eastAsia="Garamond" w:hAnsi="Garamond" w:cs="Garamond"/>
+        </w:rPr>
+      </w:pPr>
     </w:p>
     <w:p>
       <w:pPr>
@@ -4707,9 +5445,274 @@
         <w:rPr>
           <w:rFonts w:ascii="Garamond" w:eastAsia="Garamond" w:hAnsi="Garamond" w:cs="Garamond"/>
         </w:rPr>
+        <w:t>Adequacy of facilities, library, and other resources.</w:t>
+      </w:r>
+    </w:p>
+    <w:p>
+      <w:pPr>
+        <w:spacing w:after="120"/>
+        <w:ind w:left="720"/>
+        <w:rPr>
+          <w:rFonts w:ascii="Garamond" w:eastAsia="Garamond" w:hAnsi="Garamond" w:cs="Garamond"/>
+        </w:rPr>
+      </w:pPr>
+      <w:r>
+        <w:rPr>
+          <w:rFonts w:ascii="Garamond" w:eastAsia="Garamond" w:hAnsi="Garamond" w:cs="Garamond"/>
+        </w:rPr>
+        <w:t xml:space="preserve">The two current full-time faculty currently occupy individual offices, and OSU-Cascades has an additional office for the third full-time faculty. Part-time faculty do not require dedicated </w:t>
+      </w:r>
+      <w:r>
+        <w:rPr>
+          <w:rFonts w:ascii="Garamond" w:eastAsia="Garamond" w:hAnsi="Garamond" w:cs="Garamond"/>
+        </w:rPr>
         <w:lastRenderedPageBreak/>
-        <w:t>Adequacy of facilities, library, and other resources.</w:t>
-      </w:r>
+        <w:t>office space.</w:t>
+      </w:r>
+    </w:p>
+    <w:p>
+      <w:pPr>
+        <w:spacing w:after="120"/>
+        <w:ind w:left="720"/>
+        <w:rPr>
+          <w:rFonts w:ascii="Garamond" w:eastAsia="Garamond" w:hAnsi="Garamond" w:cs="Garamond"/>
+        </w:rPr>
+      </w:pPr>
+      <w:r>
+        <w:rPr>
+          <w:rFonts w:ascii="Garamond" w:eastAsia="Garamond" w:hAnsi="Garamond" w:cs="Garamond"/>
+        </w:rPr>
+        <w:t xml:space="preserve">Existing classroom facilities are adequate and already exist to support the </w:t>
+      </w:r>
+      <w:r>
+        <w:rPr>
+          <w:rFonts w:ascii="Garamond" w:eastAsia="Garamond" w:hAnsi="Garamond" w:cs="Garamond"/>
+        </w:rPr>
+        <w:t xml:space="preserve">software engineering </w:t>
+      </w:r>
+      <w:r>
+        <w:rPr>
+          <w:rFonts w:ascii="Garamond" w:eastAsia="Garamond" w:hAnsi="Garamond" w:cs="Garamond"/>
+        </w:rPr>
+        <w:t xml:space="preserve">program. </w:t>
+      </w:r>
+      <w:r>
+        <w:rPr>
+          <w:rFonts w:ascii="Garamond" w:eastAsia="Garamond" w:hAnsi="Garamond" w:cs="Garamond"/>
+        </w:rPr>
+        <w:t>The program ideally utilizes the “Learning Studio” on the OSU-Cascades campus</w:t>
+      </w:r>
+      <w:r>
+        <w:rPr>
+          <w:rFonts w:ascii="Garamond" w:eastAsia="Garamond" w:hAnsi="Garamond" w:cs="Garamond"/>
+        </w:rPr>
+        <w:t>,</w:t>
+      </w:r>
+    </w:p>
+    <w:p>
+      <w:pPr>
+        <w:spacing w:after="120"/>
+        <w:ind w:left="720"/>
+        <w:rPr>
+          <w:rFonts w:ascii="Garamond" w:eastAsia="Garamond" w:hAnsi="Garamond" w:cs="Garamond"/>
+        </w:rPr>
+      </w:pPr>
+      <w:r>
+        <w:rPr>
+          <w:rFonts w:ascii="Garamond" w:eastAsia="Garamond" w:hAnsi="Garamond" w:cs="Garamond"/>
+          <w:noProof/>
+        </w:rPr>
+        <w:drawing>
+          <wp:inline distT="0" distB="0" distL="0" distR="0" wp14:anchorId="7EB70523" wp14:editId="2048BAB3">
+            <wp:extent cx="5936615" cy="2359660"/>
+            <wp:effectExtent l="0" t="0" r="6985" b="2540"/>
+            <wp:docPr id="4" name="Picture 4" descr="../../../Dropbox/Desktop/Screen%20Shot%202017-09-13%20at%205.31.29%20PM.p"/>
+            <wp:cNvGraphicFramePr>
+              <a:graphicFrameLocks xmlns:a="http://schemas.openxmlformats.org/drawingml/2006/main" noChangeAspect="1"/>
+            </wp:cNvGraphicFramePr>
+            <a:graphic xmlns:a="http://schemas.openxmlformats.org/drawingml/2006/main">
+              <a:graphicData uri="http://schemas.openxmlformats.org/drawingml/2006/picture">
+                <pic:pic xmlns:pic="http://schemas.openxmlformats.org/drawingml/2006/picture">
+                  <pic:nvPicPr>
+                    <pic:cNvPr id="0" name="Picture 1" descr="../../../Dropbox/Desktop/Screen%20Shot%202017-09-13%20at%205.31.29%20PM.p"/>
+                    <pic:cNvPicPr>
+                      <a:picLocks noChangeAspect="1" noChangeArrowheads="1"/>
+                    </pic:cNvPicPr>
+                  </pic:nvPicPr>
+                  <pic:blipFill>
+                    <a:blip r:embed="rId8" cstate="print">
+                      <a:extLst>
+                        <a:ext uri="{28A0092B-C50C-407E-A947-70E740481C1C}">
+                          <a14:useLocalDpi xmlns:a14="http://schemas.microsoft.com/office/drawing/2010/main" val="0"/>
+                        </a:ext>
+                      </a:extLst>
+                    </a:blip>
+                    <a:srcRect/>
+                    <a:stretch>
+                      <a:fillRect/>
+                    </a:stretch>
+                  </pic:blipFill>
+                  <pic:spPr bwMode="auto">
+                    <a:xfrm>
+                      <a:off x="0" y="0"/>
+                      <a:ext cx="5936615" cy="2359660"/>
+                    </a:xfrm>
+                    <a:prstGeom prst="rect">
+                      <a:avLst/>
+                    </a:prstGeom>
+                    <a:noFill/>
+                    <a:ln>
+                      <a:noFill/>
+                    </a:ln>
+                  </pic:spPr>
+                </pic:pic>
+              </a:graphicData>
+            </a:graphic>
+          </wp:inline>
+        </w:drawing>
+      </w:r>
+    </w:p>
+    <w:p>
+      <w:pPr>
+        <w:spacing w:after="120"/>
+        <w:ind w:left="720"/>
+        <w:rPr>
+          <w:rFonts w:ascii="Garamond" w:eastAsia="Garamond" w:hAnsi="Garamond" w:cs="Garamond"/>
+        </w:rPr>
+      </w:pPr>
+      <w:r>
+        <w:rPr>
+          <w:rFonts w:ascii="Garamond" w:eastAsia="Garamond" w:hAnsi="Garamond" w:cs="Garamond"/>
+        </w:rPr>
+        <w:t>but any existing classrooms are sufficient</w:t>
+      </w:r>
+      <w:r>
+        <w:rPr>
+          <w:rFonts w:ascii="Garamond" w:eastAsia="Garamond" w:hAnsi="Garamond" w:cs="Garamond"/>
+        </w:rPr>
+        <w:t xml:space="preserve">. With the </w:t>
+      </w:r>
+      <w:r>
+        <w:rPr>
+          <w:rFonts w:ascii="Garamond" w:eastAsia="Garamond" w:hAnsi="Garamond" w:cs="Garamond"/>
+        </w:rPr>
+        <w:t xml:space="preserve">planned expansion </w:t>
+      </w:r>
+      <w:r>
+        <w:rPr>
+          <w:rFonts w:ascii="Garamond" w:eastAsia="Garamond" w:hAnsi="Garamond" w:cs="Garamond"/>
+        </w:rPr>
+        <w:t>of the OSU-Cascades campus, sufficient classroom and office space will be available</w:t>
+      </w:r>
+      <w:r>
+        <w:rPr>
+          <w:rFonts w:ascii="Garamond" w:eastAsia="Garamond" w:hAnsi="Garamond" w:cs="Garamond"/>
+        </w:rPr>
+        <w:t xml:space="preserve"> (see letter of evaluation)</w:t>
+      </w:r>
+      <w:r>
+        <w:rPr>
+          <w:rFonts w:ascii="Garamond" w:eastAsia="Garamond" w:hAnsi="Garamond" w:cs="Garamond"/>
+        </w:rPr>
+        <w:t>.</w:t>
+      </w:r>
+    </w:p>
+    <w:p>
+      <w:pPr>
+        <w:spacing w:after="120"/>
+        <w:ind w:left="720"/>
+        <w:rPr>
+          <w:rFonts w:ascii="Garamond" w:eastAsia="Garamond" w:hAnsi="Garamond" w:cs="Garamond"/>
+        </w:rPr>
+      </w:pPr>
+      <w:r>
+        <w:rPr>
+          <w:rFonts w:ascii="Garamond" w:eastAsia="Garamond" w:hAnsi="Garamond" w:cs="Garamond"/>
+        </w:rPr>
+        <w:t>The existing library resources were judged as satisfactory</w:t>
+      </w:r>
+      <w:r>
+        <w:rPr>
+          <w:rFonts w:ascii="Garamond" w:eastAsia="Garamond" w:hAnsi="Garamond" w:cs="Garamond"/>
+        </w:rPr>
+        <w:t xml:space="preserve"> </w:t>
+      </w:r>
+      <w:r>
+        <w:rPr>
+          <w:rFonts w:ascii="Garamond" w:eastAsia="Garamond" w:hAnsi="Garamond" w:cs="Garamond"/>
+        </w:rPr>
+        <w:t>(</w:t>
+      </w:r>
+      <w:r>
+        <w:rPr>
+          <w:rFonts w:ascii="Garamond" w:eastAsia="Garamond" w:hAnsi="Garamond" w:cs="Garamond"/>
+        </w:rPr>
+        <w:t>s</w:t>
+      </w:r>
+      <w:r>
+        <w:rPr>
+          <w:rFonts w:ascii="Garamond" w:eastAsia="Garamond" w:hAnsi="Garamond" w:cs="Garamond"/>
+        </w:rPr>
+        <w:t>ee letter of evaluation).</w:t>
+      </w:r>
+    </w:p>
+    <w:p>
+      <w:pPr>
+        <w:spacing w:after="120"/>
+        <w:ind w:left="720"/>
+        <w:rPr>
+          <w:rFonts w:ascii="Garamond" w:eastAsia="Garamond" w:hAnsi="Garamond" w:cs="Garamond"/>
+          <w:highlight w:val="yellow"/>
+        </w:rPr>
+      </w:pPr>
+      <w:r>
+        <w:rPr>
+          <w:rFonts w:ascii="Garamond" w:eastAsia="Garamond" w:hAnsi="Garamond" w:cs="Garamond"/>
+          <w:highlight w:val="yellow"/>
+        </w:rPr>
+        <w:t xml:space="preserve">TODO: letter from </w:t>
+      </w:r>
+      <w:r>
+        <w:rPr>
+          <w:rFonts w:ascii="Garamond" w:eastAsia="Garamond" w:hAnsi="Garamond" w:cs="Garamond"/>
+          <w:highlight w:val="yellow"/>
+        </w:rPr>
+        <w:t xml:space="preserve">Laurel </w:t>
+      </w:r>
+      <w:proofErr w:type="spellStart"/>
+      <w:r>
+        <w:rPr>
+          <w:rFonts w:ascii="Garamond" w:eastAsia="Garamond" w:hAnsi="Garamond" w:cs="Garamond"/>
+          <w:highlight w:val="yellow"/>
+        </w:rPr>
+        <w:t>Kristick</w:t>
+      </w:r>
+      <w:proofErr w:type="spellEnd"/>
+    </w:p>
+    <w:p>
+      <w:pPr>
+        <w:spacing w:after="120"/>
+        <w:ind w:left="720"/>
+        <w:rPr>
+          <w:rFonts w:ascii="Garamond" w:eastAsia="Garamond" w:hAnsi="Garamond" w:cs="Garamond"/>
+        </w:rPr>
+      </w:pPr>
+      <w:r>
+        <w:rPr>
+          <w:rFonts w:ascii="Garamond" w:eastAsia="Garamond" w:hAnsi="Garamond" w:cs="Garamond"/>
+          <w:highlight w:val="yellow"/>
+        </w:rPr>
+        <w:t>TODO: letter from Jane Barker</w:t>
+      </w:r>
+    </w:p>
+    <w:p>
+      <w:pPr>
+        <w:spacing w:after="120"/>
+        <w:ind w:left="720"/>
+        <w:rPr>
+          <w:rFonts w:ascii="Garamond" w:eastAsia="Garamond" w:hAnsi="Garamond" w:cs="Garamond"/>
+        </w:rPr>
+      </w:pPr>
     </w:p>
     <w:p>
       <w:pPr>
@@ -4717,16 +5720,93 @@
           <w:ilvl w:val="0"/>
           <w:numId w:val="8"/>
         </w:numPr>
-        <w:rPr>
-          <w:rFonts w:ascii="Garamond" w:eastAsia="Garamond" w:hAnsi="Garamond" w:cs="Garamond"/>
-        </w:rPr>
-      </w:pPr>
-      <w:r>
-        <w:rPr>
-          <w:rFonts w:ascii="Garamond" w:eastAsia="Garamond" w:hAnsi="Garamond" w:cs="Garamond"/>
-        </w:rPr>
-        <w:t>Anticipated start date.</w:t>
-      </w:r>
+        <w:spacing w:after="120"/>
+        <w:rPr>
+          <w:rFonts w:ascii="Garamond" w:eastAsia="Garamond" w:hAnsi="Garamond" w:cs="Garamond"/>
+        </w:rPr>
+      </w:pPr>
+      <w:r>
+        <w:rPr>
+          <w:rFonts w:ascii="Garamond" w:eastAsia="Garamond" w:hAnsi="Garamond" w:cs="Garamond"/>
+        </w:rPr>
+        <w:t>Anticipated start date</w:t>
+      </w:r>
+      <w:r>
+        <w:rPr>
+          <w:rFonts w:ascii="Garamond" w:eastAsia="Garamond" w:hAnsi="Garamond" w:cs="Garamond"/>
+        </w:rPr>
+        <w:t>.</w:t>
+      </w:r>
+    </w:p>
+    <w:p>
+      <w:pPr>
+        <w:spacing w:after="120"/>
+        <w:ind w:left="720"/>
+        <w:rPr>
+          <w:rFonts w:ascii="Garamond" w:eastAsia="Garamond" w:hAnsi="Garamond" w:cs="Garamond"/>
+        </w:rPr>
+      </w:pPr>
+      <w:bookmarkStart w:id="0" w:name="_GoBack"/>
+      <w:bookmarkEnd w:id="0"/>
+      <w:r>
+        <w:rPr>
+          <w:rFonts w:ascii="Garamond" w:eastAsia="Garamond" w:hAnsi="Garamond" w:cs="Garamond"/>
+        </w:rPr>
+        <w:t>The software engineering program begins Fall 2019.</w:t>
+      </w:r>
+    </w:p>
+    <w:p>
+      <w:pPr>
+        <w:spacing w:after="120"/>
+        <w:ind w:left="720"/>
+        <w:rPr>
+          <w:rFonts w:ascii="Garamond" w:eastAsia="Garamond" w:hAnsi="Garamond" w:cs="Garamond"/>
+        </w:rPr>
+      </w:pPr>
+      <w:r>
+        <w:rPr>
+          <w:rFonts w:ascii="Garamond" w:eastAsia="Garamond" w:hAnsi="Garamond" w:cs="Garamond"/>
+        </w:rPr>
+        <w:t>We anticipate Winter 2018 for program approval</w:t>
+      </w:r>
+      <w:r>
+        <w:rPr>
+          <w:rFonts w:ascii="Garamond" w:eastAsia="Garamond" w:hAnsi="Garamond" w:cs="Garamond"/>
+        </w:rPr>
+        <w:t>, and we</w:t>
+      </w:r>
+      <w:r>
+        <w:rPr>
+          <w:rFonts w:ascii="Garamond" w:eastAsia="Garamond" w:hAnsi="Garamond" w:cs="Garamond"/>
+        </w:rPr>
+        <w:t xml:space="preserve"> will begin recruitment of our first </w:t>
+      </w:r>
+      <w:r>
+        <w:rPr>
+          <w:rFonts w:ascii="Garamond" w:eastAsia="Garamond" w:hAnsi="Garamond" w:cs="Garamond"/>
+        </w:rPr>
+        <w:t>cohort</w:t>
+      </w:r>
+      <w:r>
+        <w:rPr>
+          <w:rFonts w:ascii="Garamond" w:eastAsia="Garamond" w:hAnsi="Garamond" w:cs="Garamond"/>
+        </w:rPr>
+        <w:t xml:space="preserve"> of students at that time. In Fall 2019, we will offer our undergraduate pre-professional coursework. Winter 2020 will be our first round of admissions for the junior cohort with professional coursework to start in Fall 202</w:t>
+      </w:r>
+      <w:r>
+        <w:rPr>
+          <w:rFonts w:ascii="Garamond" w:eastAsia="Garamond" w:hAnsi="Garamond" w:cs="Garamond"/>
+        </w:rPr>
+        <w:t>1.</w:t>
+      </w:r>
+    </w:p>
+    <w:p>
+      <w:pPr>
+        <w:ind w:left="720"/>
+        <w:rPr>
+          <w:rFonts w:ascii="Garamond" w:eastAsia="Garamond" w:hAnsi="Garamond" w:cs="Garamond"/>
+        </w:rPr>
+      </w:pPr>
     </w:p>
     <w:p>
       <w:pPr>
@@ -4809,7 +5889,14 @@
         <w:rPr>
           <w:rFonts w:ascii="Garamond" w:eastAsia="Garamond" w:hAnsi="Garamond" w:cs="Garamond"/>
         </w:rPr>
-        <w:t>The Software Engineering program incorporates effective, research-supported pedagogy within a hands-on classroom and curriculum design; organizes opportunities for student and faculty outreach into the community of Central Oregon; and integrates economic, social, cultural and environmental issues through world-relevant coursework and professional practice.</w:t>
+        <w:t xml:space="preserve">The Software Engineering program incorporates effective, research-supported pedagogy within a hands-on classroom and curriculum design; organizes opportunities for student and faculty outreach into the community of Central Oregon; and integrates economic, social, cultural and environmental issues through world-relevant coursework and professional </w:t>
+      </w:r>
+      <w:r>
+        <w:rPr>
+          <w:rFonts w:ascii="Garamond" w:eastAsia="Garamond" w:hAnsi="Garamond" w:cs="Garamond"/>
+        </w:rPr>
+        <w:lastRenderedPageBreak/>
+        <w:t>practice.</w:t>
       </w:r>
     </w:p>
     <w:p>
@@ -4921,14 +6008,49 @@
         <w:rPr>
           <w:rFonts w:ascii="Garamond" w:eastAsia="Garamond" w:hAnsi="Garamond" w:cs="Garamond"/>
         </w:rPr>
-        <w:t xml:space="preserve">The Software Engineering program approaches student access and diversity as a continuum, beginning with K-12 outreach (Bush &amp; Miller, 2017; Wilson et al, 2010) and bringing K-12 </w:t>
-      </w:r>
-      <w:r>
-        <w:rPr>
-          <w:rFonts w:ascii="Garamond" w:eastAsia="Garamond" w:hAnsi="Garamond" w:cs="Garamond"/>
-        </w:rPr>
-        <w:lastRenderedPageBreak/>
-        <w:t>students onto campus to observe Software Engineering classes and students (Engle et al, 2006). The program ensures an approachable introductory course sequence for students with diverse backgrounds (Cohoon &amp; Tychonievich, 2011), implements an authentic, hands-on, and world-relevant active learning experience (Eisenberg, 2017), cultivates a community of supportive peers through specific learning methods (Nagappan, 2013), and integrates professional exposure early in the curriculum, to support student career-readiness upon graduation.</w:t>
+        <w:t>The Software Engineering program approaches student access and diversity as a continuum, beginning with K-12 outreach (Bush &amp; Miller, 2017; Wilson et al, 2010) and bringing K-12 students onto campus to observe Software Engineering classes and students (Engle et al, 2006). The program ensures an approachable introductory course sequence for students with diverse backgrounds (</w:t>
+      </w:r>
+      <w:proofErr w:type="spellStart"/>
+      <w:r>
+        <w:rPr>
+          <w:rFonts w:ascii="Garamond" w:eastAsia="Garamond" w:hAnsi="Garamond" w:cs="Garamond"/>
+        </w:rPr>
+        <w:t>Cohoon</w:t>
+      </w:r>
+      <w:proofErr w:type="spellEnd"/>
+      <w:r>
+        <w:rPr>
+          <w:rFonts w:ascii="Garamond" w:eastAsia="Garamond" w:hAnsi="Garamond" w:cs="Garamond"/>
+        </w:rPr>
+        <w:t xml:space="preserve"> &amp; </w:t>
+      </w:r>
+      <w:proofErr w:type="spellStart"/>
+      <w:r>
+        <w:rPr>
+          <w:rFonts w:ascii="Garamond" w:eastAsia="Garamond" w:hAnsi="Garamond" w:cs="Garamond"/>
+        </w:rPr>
+        <w:t>Tychonievich</w:t>
+      </w:r>
+      <w:proofErr w:type="spellEnd"/>
+      <w:r>
+        <w:rPr>
+          <w:rFonts w:ascii="Garamond" w:eastAsia="Garamond" w:hAnsi="Garamond" w:cs="Garamond"/>
+        </w:rPr>
+        <w:t>, 2011), implements an authentic, hands-on, and world-relevant active learning experience (Eisenberg, 2017), cultivates a community of supportive peers through specific learning methods (</w:t>
+      </w:r>
+      <w:proofErr w:type="spellStart"/>
+      <w:r>
+        <w:rPr>
+          <w:rFonts w:ascii="Garamond" w:eastAsia="Garamond" w:hAnsi="Garamond" w:cs="Garamond"/>
+        </w:rPr>
+        <w:t>Nagappan</w:t>
+      </w:r>
+      <w:proofErr w:type="spellEnd"/>
+      <w:r>
+        <w:rPr>
+          <w:rFonts w:ascii="Garamond" w:eastAsia="Garamond" w:hAnsi="Garamond" w:cs="Garamond"/>
+        </w:rPr>
+        <w:t>, 2013), and integrates professional exposure early in the curriculum, to support student career-readiness upon graduation.</w:t>
       </w:r>
     </w:p>
     <w:p>
@@ -4985,6 +6107,7 @@
         <w:rPr>
           <w:rFonts w:ascii="Garamond" w:eastAsia="Garamond" w:hAnsi="Garamond" w:cs="Garamond"/>
         </w:rPr>
+        <w:lastRenderedPageBreak/>
         <w:t>improve educational attainment in the region and state;</w:t>
       </w:r>
     </w:p>
@@ -5006,7 +6129,21 @@
         <w:rPr>
           <w:rFonts w:ascii="Garamond" w:eastAsia="Garamond" w:hAnsi="Garamond" w:cs="Garamond"/>
         </w:rPr>
-        <w:t>respond effectively to social, economic, and environmental challenges and opportunities; and</w:t>
+        <w:t xml:space="preserve">respond effectively </w:t>
+      </w:r>
+      <w:proofErr w:type="gramStart"/>
+      <w:r>
+        <w:rPr>
+          <w:rFonts w:ascii="Garamond" w:eastAsia="Garamond" w:hAnsi="Garamond" w:cs="Garamond"/>
+        </w:rPr>
+        <w:t>to</w:t>
+      </w:r>
+      <w:proofErr w:type="gramEnd"/>
+      <w:r>
+        <w:rPr>
+          <w:rFonts w:ascii="Garamond" w:eastAsia="Garamond" w:hAnsi="Garamond" w:cs="Garamond"/>
+        </w:rPr>
+        <w:t xml:space="preserve"> social, economic, and environmental challenges and opportunities; and</w:t>
       </w:r>
     </w:p>
     <w:p>
@@ -5101,7 +6238,7 @@
                     <pic:cNvPicPr preferRelativeResize="0"/>
                   </pic:nvPicPr>
                   <pic:blipFill>
-                    <a:blip r:embed="rId8"/>
+                    <a:blip r:embed="rId9"/>
                     <a:srcRect/>
                     <a:stretch>
                       <a:fillRect/>
@@ -5141,7 +6278,7 @@
                     <pic:cNvPicPr preferRelativeResize="0"/>
                   </pic:nvPicPr>
                   <pic:blipFill>
-                    <a:blip r:embed="rId9"/>
+                    <a:blip r:embed="rId10"/>
                     <a:srcRect/>
                     <a:stretch>
                       <a:fillRect/>
@@ -5183,7 +6320,25 @@
           <w:sz w:val="20"/>
           <w:szCs w:val="20"/>
         </w:rPr>
-        <w:t>“The zip code that a child is born into oftentimes determines their life chances.” (Hillman &amp; Weichman, 2016)</w:t>
+        <w:t xml:space="preserve">“The zip code that a child is born into oftentimes determines their life chances.” (Hillman &amp; </w:t>
+      </w:r>
+      <w:proofErr w:type="spellStart"/>
+      <w:r>
+        <w:rPr>
+          <w:rFonts w:ascii="Garamond" w:eastAsia="Garamond" w:hAnsi="Garamond" w:cs="Garamond"/>
+          <w:sz w:val="20"/>
+          <w:szCs w:val="20"/>
+        </w:rPr>
+        <w:t>Weichman</w:t>
+      </w:r>
+      <w:proofErr w:type="spellEnd"/>
+      <w:r>
+        <w:rPr>
+          <w:rFonts w:ascii="Garamond" w:eastAsia="Garamond" w:hAnsi="Garamond" w:cs="Garamond"/>
+          <w:sz w:val="20"/>
+          <w:szCs w:val="20"/>
+        </w:rPr>
+        <w:t>, 2016)</w:t>
       </w:r>
     </w:p>
     <w:p>
@@ -5214,7 +6369,6 @@
           <w:rFonts w:ascii="Garamond" w:eastAsia="Garamond" w:hAnsi="Garamond" w:cs="Garamond"/>
           <w:b/>
         </w:rPr>
-        <w:lastRenderedPageBreak/>
         <w:t>Accreditation</w:t>
       </w:r>
     </w:p>
@@ -5281,7 +6435,14 @@
         <w:rPr>
           <w:rFonts w:ascii="Garamond" w:eastAsia="Garamond" w:hAnsi="Garamond" w:cs="Garamond"/>
         </w:rPr>
-        <w:t>The Software Engineering program outcomes and quality assessment (Section 5) specifically include the outcomes and standards set forth by the Criteria for Accrediting Engineering Programs (ABET, 2017b). The courses and course learning outcomes cover the “breadth and depth of engineering and computer science topics” in the Program Criteria for Software and Similarly Named Engineering Programs (ABET, 2017b). Identical to the accreditation criteria, the Software Engineering curriculum includes computing fundamentals, software design and construction, requirements analysis, security, verification, and validation; software engineering processes and tools appropriate for the development of complex software systems; and discrete mathematics, probability, and statistics, with applications appropriate to software engineering.</w:t>
+        <w:t xml:space="preserve">The Software Engineering program outcomes and quality assessment (Section 5) specifically include the outcomes and standards set forth by the Criteria for Accrediting Engineering </w:t>
+      </w:r>
+      <w:r>
+        <w:rPr>
+          <w:rFonts w:ascii="Garamond" w:eastAsia="Garamond" w:hAnsi="Garamond" w:cs="Garamond"/>
+        </w:rPr>
+        <w:lastRenderedPageBreak/>
+        <w:t>Programs (ABET, 2017b). The courses and course learning outcomes cover the “breadth and depth of engineering and computer science topics” in the Program Criteria for Software and Similarly Named Engineering Programs (ABET, 2017b). Identical to the accreditation criteria, the Software Engineering curriculum includes computing fundamentals, software design and construction, requirements analysis, security, verification, and validation; software engineering processes and tools appropriate for the development of complex software systems; and discrete mathematics, probability, and statistics, with applications appropriate to software engineering.</w:t>
       </w:r>
     </w:p>
     <w:p>
@@ -5472,14 +6633,7 @@
         <w:rPr>
           <w:rFonts w:ascii="Garamond" w:eastAsia="Garamond" w:hAnsi="Garamond" w:cs="Garamond"/>
         </w:rPr>
-        <w:t xml:space="preserve">If the program’s location is shared with another similar Oregon public university program, </w:t>
-      </w:r>
-      <w:r>
-        <w:rPr>
-          <w:rFonts w:ascii="Garamond" w:eastAsia="Garamond" w:hAnsi="Garamond" w:cs="Garamond"/>
-        </w:rPr>
-        <w:lastRenderedPageBreak/>
-        <w:t>the proposal should provide externally validated evidence of need (e.g., surveys, focus groups, documented requests, occupational/employment statistics and forecasts).</w:t>
+        <w:t>If the program’s location is shared with another similar Oregon public university program, the proposal should provide externally validated evidence of need (e.g., surveys, focus groups, documented requests, occupational/employment statistics and forecasts).</w:t>
       </w:r>
     </w:p>
     <w:p>
@@ -5622,6 +6776,7 @@
         <w:rPr>
           <w:rFonts w:ascii="Garamond" w:eastAsia="Garamond" w:hAnsi="Garamond" w:cs="Garamond"/>
         </w:rPr>
+        <w:lastRenderedPageBreak/>
         <w:t>Closely related programs in this or other Oregon colleges and universities.</w:t>
       </w:r>
     </w:p>
@@ -5879,74 +7034,6 @@
           <w:szCs w:val="22"/>
         </w:rPr>
         <w:t>ABET (2017a). Accreditation Policy and Procedure Manual (APPM), 2017 – 2018. Retrieved from</w:t>
-      </w:r>
-      <w:hyperlink r:id="rId10">
-        <w:r>
-          <w:rPr>
-            <w:rFonts w:ascii="Garamond" w:eastAsia="Garamond" w:hAnsi="Garamond" w:cs="Garamond"/>
-            <w:sz w:val="22"/>
-            <w:szCs w:val="22"/>
-          </w:rPr>
-          <w:t xml:space="preserve"> </w:t>
-        </w:r>
-      </w:hyperlink>
-      <w:r>
-        <w:fldChar w:fldCharType="begin"/>
-      </w:r>
-      <w:r>
-        <w:instrText xml:space="preserve"> HYPERLINK "http://www.abet.org/accreditation/accreditation-criteria/accreditation-policy-and-procedure-manual-appm-2017-2018/" </w:instrText>
-      </w:r>
-      <w:r>
-        <w:fldChar w:fldCharType="separate"/>
-      </w:r>
-      <w:r>
-        <w:rPr>
-          <w:rFonts w:ascii="Garamond" w:eastAsia="Garamond" w:hAnsi="Garamond" w:cs="Garamond"/>
-          <w:color w:val="1155CC"/>
-          <w:sz w:val="22"/>
-          <w:szCs w:val="22"/>
-          <w:u w:val="single"/>
-        </w:rPr>
-        <w:t>http://www.abet.org/accreditation/accreditation-criteria/accreditation-policy-and-procedure-manual-appm-2017-2018/</w:t>
-      </w:r>
-    </w:p>
-    <w:p>
-      <w:pPr>
-        <w:rPr>
-          <w:rFonts w:ascii="Garamond" w:eastAsia="Garamond" w:hAnsi="Garamond" w:cs="Garamond"/>
-          <w:sz w:val="22"/>
-          <w:szCs w:val="22"/>
-        </w:rPr>
-      </w:pPr>
-      <w:r>
-        <w:fldChar w:fldCharType="end"/>
-      </w:r>
-      <w:r>
-        <w:rPr>
-          <w:rFonts w:ascii="Garamond" w:eastAsia="Garamond" w:hAnsi="Garamond" w:cs="Garamond"/>
-          <w:sz w:val="22"/>
-          <w:szCs w:val="22"/>
-        </w:rPr>
-        <w:t xml:space="preserve"> </w:t>
-      </w:r>
-    </w:p>
-    <w:p>
-      <w:pPr>
-        <w:rPr>
-          <w:rFonts w:ascii="Garamond" w:eastAsia="Garamond" w:hAnsi="Garamond" w:cs="Garamond"/>
-          <w:color w:val="1155CC"/>
-          <w:sz w:val="22"/>
-          <w:szCs w:val="22"/>
-          <w:u w:val="single"/>
-        </w:rPr>
-      </w:pPr>
-      <w:r>
-        <w:rPr>
-          <w:rFonts w:ascii="Garamond" w:eastAsia="Garamond" w:hAnsi="Garamond" w:cs="Garamond"/>
-          <w:sz w:val="22"/>
-          <w:szCs w:val="22"/>
-        </w:rPr>
-        <w:t>ABET (2017b). Criteria for Accrediting Engineering Programs, 2017 – 2018. Retrieved from</w:t>
       </w:r>
       <w:hyperlink r:id="rId11">
         <w:r>
@@ -5962,7 +7049,7 @@
         <w:fldChar w:fldCharType="begin"/>
       </w:r>
       <w:r>
-        <w:instrText xml:space="preserve"> HYPERLINK "http://www.abet.org/accreditation/accreditation-criteria/criteria-for-accrediting-engineering-programs-2017-2018/" </w:instrText>
+        <w:instrText xml:space="preserve"> HYPERLINK "http://www.abet.org/accreditation/accreditation-criteria/accreditation-policy-and-procedure-manual-appm-2017-2018/" </w:instrText>
       </w:r>
       <w:r>
         <w:fldChar w:fldCharType="separate"/>
@@ -5975,7 +7062,7 @@
           <w:szCs w:val="22"/>
           <w:u w:val="single"/>
         </w:rPr>
-        <w:t>http://www.abet.org/accreditation/accreditation-criteria/criteria-for-accrediting-engineering-programs-2017-2018/</w:t>
+        <w:t>http://www.abet.org/accreditation/accreditation-criteria/accreditation-policy-and-procedure-manual-appm-2017-2018/</w:t>
       </w:r>
     </w:p>
     <w:p>
@@ -6014,24 +7101,7 @@
           <w:sz w:val="22"/>
           <w:szCs w:val="22"/>
         </w:rPr>
-        <w:t xml:space="preserve">Bush, J. &amp; Miller, S. (2017). Analysis of Associations between Motivation and Previous Computer Science Experience, Gender, Ethnicity and Privilege as Observed in a Large Scale Survey of Middle School Students. In </w:t>
-      </w:r>
-      <w:r>
-        <w:rPr>
-          <w:rFonts w:ascii="Garamond" w:eastAsia="Garamond" w:hAnsi="Garamond" w:cs="Garamond"/>
-          <w:i/>
-          <w:sz w:val="22"/>
-          <w:szCs w:val="22"/>
-        </w:rPr>
-        <w:t>Proceedings of the 2017 ACM SIGCSE Technical Symposium on Computer Science Education</w:t>
-      </w:r>
-      <w:r>
-        <w:rPr>
-          <w:rFonts w:ascii="Garamond" w:eastAsia="Garamond" w:hAnsi="Garamond" w:cs="Garamond"/>
-          <w:sz w:val="22"/>
-          <w:szCs w:val="22"/>
-        </w:rPr>
-        <w:t xml:space="preserve"> (SIGCSE '17). ACM, New York, NY, USA, 705-705. doi:</w:t>
+        <w:t>ABET (2017b). Criteria for Accrediting Engineering Programs, 2017 – 2018. Retrieved from</w:t>
       </w:r>
       <w:hyperlink r:id="rId12">
         <w:r>
@@ -6047,7 +7117,7 @@
         <w:fldChar w:fldCharType="begin"/>
       </w:r>
       <w:r>
-        <w:instrText xml:space="preserve"> HYPERLINK "https://doi.org/10.1145/3017680.3022441" </w:instrText>
+        <w:instrText xml:space="preserve"> HYPERLINK "http://www.abet.org/accreditation/accreditation-criteria/criteria-for-accrediting-engineering-programs-2017-2018/" </w:instrText>
       </w:r>
       <w:r>
         <w:fldChar w:fldCharType="separate"/>
@@ -6060,7 +7130,7 @@
           <w:szCs w:val="22"/>
           <w:u w:val="single"/>
         </w:rPr>
-        <w:t>https://doi.org/10.1145/3017680.3022441</w:t>
+        <w:t>http://www.abet.org/accreditation/accreditation-criteria/criteria-for-accrediting-engineering-programs-2017-2018/</w:t>
       </w:r>
     </w:p>
     <w:p>
@@ -6099,7 +7169,7 @@
           <w:sz w:val="22"/>
           <w:szCs w:val="22"/>
         </w:rPr>
-        <w:t xml:space="preserve">Cohoon, J. &amp; Tychonievich, L. (2011). Analysis of a CS1 approach for attracting diverse and inexperienced students to computing majors. In </w:t>
+        <w:t xml:space="preserve">Bush, J. &amp; Miller, S. (2017). Analysis of Associations between Motivation and Previous Computer Science Experience, Gender, Ethnicity and Privilege as Observed in a Large Scale Survey of Middle School Students. In </w:t>
       </w:r>
       <w:r>
         <w:rPr>
@@ -6108,7 +7178,7 @@
           <w:sz w:val="22"/>
           <w:szCs w:val="22"/>
         </w:rPr>
-        <w:t>Proceedings of the 42nd ACM technical symposium on Computer science education</w:t>
+        <w:t>Proceedings of the 2017 ACM SIGCSE Technical Symposium on Computer Science Education</w:t>
       </w:r>
       <w:r>
         <w:rPr>
@@ -6116,7 +7186,25 @@
           <w:sz w:val="22"/>
           <w:szCs w:val="22"/>
         </w:rPr>
-        <w:t xml:space="preserve"> (SIGCSE '11). ACM, New York, NY, USA, 165-170. doi:</w:t>
+        <w:t xml:space="preserve"> (SIGCSE '17). ACM, New York, NY, USA, 705-705. </w:t>
+      </w:r>
+      <w:proofErr w:type="spellStart"/>
+      <w:r>
+        <w:rPr>
+          <w:rFonts w:ascii="Garamond" w:eastAsia="Garamond" w:hAnsi="Garamond" w:cs="Garamond"/>
+          <w:sz w:val="22"/>
+          <w:szCs w:val="22"/>
+        </w:rPr>
+        <w:t>doi</w:t>
+      </w:r>
+      <w:proofErr w:type="spellEnd"/>
+      <w:r>
+        <w:rPr>
+          <w:rFonts w:ascii="Garamond" w:eastAsia="Garamond" w:hAnsi="Garamond" w:cs="Garamond"/>
+          <w:sz w:val="22"/>
+          <w:szCs w:val="22"/>
+        </w:rPr>
+        <w:t>:</w:t>
       </w:r>
       <w:hyperlink r:id="rId13">
         <w:r>
@@ -6132,7 +7220,7 @@
         <w:fldChar w:fldCharType="begin"/>
       </w:r>
       <w:r>
-        <w:instrText xml:space="preserve"> HYPERLINK "http://dx.doi.org/10.1145/1953163.1953217" </w:instrText>
+        <w:instrText xml:space="preserve"> HYPERLINK "https://doi.org/10.1145/3017680.3022441" </w:instrText>
       </w:r>
       <w:r>
         <w:fldChar w:fldCharType="separate"/>
@@ -6145,7 +7233,7 @@
           <w:szCs w:val="22"/>
           <w:u w:val="single"/>
         </w:rPr>
-        <w:t>http://dx.doi.org/10.1145/1953163.1953217</w:t>
+        <w:t>https://doi.org/10.1145/3017680.3022441</w:t>
       </w:r>
     </w:p>
     <w:p>
@@ -6178,13 +7266,41 @@
           <w:u w:val="single"/>
         </w:rPr>
       </w:pPr>
+      <w:proofErr w:type="spellStart"/>
       <w:r>
         <w:rPr>
           <w:rFonts w:ascii="Garamond" w:eastAsia="Garamond" w:hAnsi="Garamond" w:cs="Garamond"/>
           <w:sz w:val="22"/>
           <w:szCs w:val="22"/>
         </w:rPr>
-        <w:t xml:space="preserve">Eisenberg M. (2017) Approaching Computer Science Education Through Making. In: Fee S., Holland-Minkley A., Lombardi T. (eds) </w:t>
+        <w:t>Cohoon</w:t>
+      </w:r>
+      <w:proofErr w:type="spellEnd"/>
+      <w:r>
+        <w:rPr>
+          <w:rFonts w:ascii="Garamond" w:eastAsia="Garamond" w:hAnsi="Garamond" w:cs="Garamond"/>
+          <w:sz w:val="22"/>
+          <w:szCs w:val="22"/>
+        </w:rPr>
+        <w:t xml:space="preserve">, J. &amp; </w:t>
+      </w:r>
+      <w:proofErr w:type="spellStart"/>
+      <w:r>
+        <w:rPr>
+          <w:rFonts w:ascii="Garamond" w:eastAsia="Garamond" w:hAnsi="Garamond" w:cs="Garamond"/>
+          <w:sz w:val="22"/>
+          <w:szCs w:val="22"/>
+        </w:rPr>
+        <w:t>Tychonievich</w:t>
+      </w:r>
+      <w:proofErr w:type="spellEnd"/>
+      <w:r>
+        <w:rPr>
+          <w:rFonts w:ascii="Garamond" w:eastAsia="Garamond" w:hAnsi="Garamond" w:cs="Garamond"/>
+          <w:sz w:val="22"/>
+          <w:szCs w:val="22"/>
+        </w:rPr>
+        <w:t xml:space="preserve">, L. (2011). Analysis of a CS1 approach for attracting diverse and inexperienced students to computing majors. In </w:t>
       </w:r>
       <w:r>
         <w:rPr>
@@ -6193,7 +7309,7 @@
           <w:sz w:val="22"/>
           <w:szCs w:val="22"/>
         </w:rPr>
-        <w:t>New Directions for Computing Education</w:t>
+        <w:t>Proceedings of the 42nd ACM technical symposium on Computer science education</w:t>
       </w:r>
       <w:r>
         <w:rPr>
@@ -6201,7 +7317,25 @@
           <w:sz w:val="22"/>
           <w:szCs w:val="22"/>
         </w:rPr>
-        <w:t>. Springer, Cham.  doi:</w:t>
+        <w:t xml:space="preserve"> (SIGCSE '11). ACM, New York, NY, USA, 165-170. </w:t>
+      </w:r>
+      <w:proofErr w:type="spellStart"/>
+      <w:r>
+        <w:rPr>
+          <w:rFonts w:ascii="Garamond" w:eastAsia="Garamond" w:hAnsi="Garamond" w:cs="Garamond"/>
+          <w:sz w:val="22"/>
+          <w:szCs w:val="22"/>
+        </w:rPr>
+        <w:t>doi</w:t>
+      </w:r>
+      <w:proofErr w:type="spellEnd"/>
+      <w:r>
+        <w:rPr>
+          <w:rFonts w:ascii="Garamond" w:eastAsia="Garamond" w:hAnsi="Garamond" w:cs="Garamond"/>
+          <w:sz w:val="22"/>
+          <w:szCs w:val="22"/>
+        </w:rPr>
+        <w:t>:</w:t>
       </w:r>
       <w:hyperlink r:id="rId14">
         <w:r>
@@ -6217,7 +7351,7 @@
         <w:fldChar w:fldCharType="begin"/>
       </w:r>
       <w:r>
-        <w:instrText xml:space="preserve"> HYPERLINK "https://doi.org/10.1007/978-3-319-54226-3_3" </w:instrText>
+        <w:instrText xml:space="preserve"> HYPERLINK "http://dx.doi.org/10.1145/1953163.1953217" </w:instrText>
       </w:r>
       <w:r>
         <w:fldChar w:fldCharType="separate"/>
@@ -6230,7 +7364,7 @@
           <w:szCs w:val="22"/>
           <w:u w:val="single"/>
         </w:rPr>
-        <w:t>https://doi.org/10.1007/978-3-319-54226-3_3</w:t>
+        <w:t>http://dx.doi.org/10.1145/1953163.1953217</w:t>
       </w:r>
     </w:p>
     <w:p>
@@ -6269,7 +7403,78 @@
           <w:sz w:val="22"/>
           <w:szCs w:val="22"/>
         </w:rPr>
-        <w:t>Engle, J., Bermeo, A., O’Brien, C. (2006). Straight from the Source: What Works for First-Generation College Students. Washington, DC: Pell Institute for the Study of Opportunity in Higher Education. Retrieved from</w:t>
+        <w:t>Eisenberg M. (2017) Approaching Computer Science Education Through Making. In: Fee S., Holland-</w:t>
+      </w:r>
+      <w:proofErr w:type="spellStart"/>
+      <w:r>
+        <w:rPr>
+          <w:rFonts w:ascii="Garamond" w:eastAsia="Garamond" w:hAnsi="Garamond" w:cs="Garamond"/>
+          <w:sz w:val="22"/>
+          <w:szCs w:val="22"/>
+        </w:rPr>
+        <w:t>Minkley</w:t>
+      </w:r>
+      <w:proofErr w:type="spellEnd"/>
+      <w:r>
+        <w:rPr>
+          <w:rFonts w:ascii="Garamond" w:eastAsia="Garamond" w:hAnsi="Garamond" w:cs="Garamond"/>
+          <w:sz w:val="22"/>
+          <w:szCs w:val="22"/>
+        </w:rPr>
+        <w:t xml:space="preserve"> A., Lombardi T. (</w:t>
+      </w:r>
+      <w:proofErr w:type="spellStart"/>
+      <w:r>
+        <w:rPr>
+          <w:rFonts w:ascii="Garamond" w:eastAsia="Garamond" w:hAnsi="Garamond" w:cs="Garamond"/>
+          <w:sz w:val="22"/>
+          <w:szCs w:val="22"/>
+        </w:rPr>
+        <w:t>eds</w:t>
+      </w:r>
+      <w:proofErr w:type="spellEnd"/>
+      <w:r>
+        <w:rPr>
+          <w:rFonts w:ascii="Garamond" w:eastAsia="Garamond" w:hAnsi="Garamond" w:cs="Garamond"/>
+          <w:sz w:val="22"/>
+          <w:szCs w:val="22"/>
+        </w:rPr>
+        <w:t xml:space="preserve">) </w:t>
+      </w:r>
+      <w:r>
+        <w:rPr>
+          <w:rFonts w:ascii="Garamond" w:eastAsia="Garamond" w:hAnsi="Garamond" w:cs="Garamond"/>
+          <w:i/>
+          <w:sz w:val="22"/>
+          <w:szCs w:val="22"/>
+        </w:rPr>
+        <w:t>New Directions for Computing Education</w:t>
+      </w:r>
+      <w:r>
+        <w:rPr>
+          <w:rFonts w:ascii="Garamond" w:eastAsia="Garamond" w:hAnsi="Garamond" w:cs="Garamond"/>
+          <w:sz w:val="22"/>
+          <w:szCs w:val="22"/>
+        </w:rPr>
+        <w:t xml:space="preserve">. Springer, Cham.  </w:t>
+      </w:r>
+      <w:proofErr w:type="spellStart"/>
+      <w:r>
+        <w:rPr>
+          <w:rFonts w:ascii="Garamond" w:eastAsia="Garamond" w:hAnsi="Garamond" w:cs="Garamond"/>
+          <w:sz w:val="22"/>
+          <w:szCs w:val="22"/>
+        </w:rPr>
+        <w:t>doi</w:t>
+      </w:r>
+      <w:proofErr w:type="spellEnd"/>
+      <w:r>
+        <w:rPr>
+          <w:rFonts w:ascii="Garamond" w:eastAsia="Garamond" w:hAnsi="Garamond" w:cs="Garamond"/>
+          <w:sz w:val="22"/>
+          <w:szCs w:val="22"/>
+        </w:rPr>
+        <w:t>:</w:t>
       </w:r>
       <w:hyperlink r:id="rId15">
         <w:r>
@@ -6285,7 +7490,7 @@
         <w:fldChar w:fldCharType="begin"/>
       </w:r>
       <w:r>
-        <w:instrText xml:space="preserve"> HYPERLINK "http://www.pellinstitute.org/downloads/publications-Straight_from_the_Source.pdf" </w:instrText>
+        <w:instrText xml:space="preserve"> HYPERLINK "https://doi.org/10.1007/978-3-319-54226-3_3" </w:instrText>
       </w:r>
       <w:r>
         <w:fldChar w:fldCharType="separate"/>
@@ -6298,7 +7503,7 @@
           <w:szCs w:val="22"/>
           <w:u w:val="single"/>
         </w:rPr>
-        <w:t>http://www.pellinstitute.org/downloads/publications-Straight_from_the_Source.pdf</w:t>
+        <w:t>https://doi.org/10.1007/978-3-319-54226-3_3</w:t>
       </w:r>
     </w:p>
     <w:p>
@@ -6337,24 +7542,25 @@
           <w:sz w:val="22"/>
           <w:szCs w:val="22"/>
         </w:rPr>
-        <w:t xml:space="preserve">Hillman, N. &amp; Weichman, T. (2016). Education Deserts: The Continued Significance of “Place” in the Twenty-First Century. </w:t>
-      </w:r>
-      <w:r>
-        <w:rPr>
-          <w:rFonts w:ascii="Garamond" w:eastAsia="Garamond" w:hAnsi="Garamond" w:cs="Garamond"/>
-          <w:i/>
+        <w:t xml:space="preserve">Engle, J., </w:t>
+      </w:r>
+      <w:proofErr w:type="spellStart"/>
+      <w:r>
+        <w:rPr>
+          <w:rFonts w:ascii="Garamond" w:eastAsia="Garamond" w:hAnsi="Garamond" w:cs="Garamond"/>
           <w:sz w:val="22"/>
           <w:szCs w:val="22"/>
         </w:rPr>
-        <w:t>Viewpoints: Voices from the Field</w:t>
-      </w:r>
+        <w:t>Bermeo</w:t>
+      </w:r>
+      <w:proofErr w:type="spellEnd"/>
       <w:r>
         <w:rPr>
           <w:rFonts w:ascii="Garamond" w:eastAsia="Garamond" w:hAnsi="Garamond" w:cs="Garamond"/>
           <w:sz w:val="22"/>
           <w:szCs w:val="22"/>
         </w:rPr>
-        <w:t>. Washington, DC: American Council on Education. Retrieved from</w:t>
+        <w:t>, A., O’Brien, C. (2006). Straight from the Source: What Works for First-Generation College Students. Washington, DC: Pell Institute for the Study of Opportunity in Higher Education. Retrieved from</w:t>
       </w:r>
       <w:hyperlink r:id="rId16">
         <w:r>
@@ -6370,7 +7576,7 @@
         <w:fldChar w:fldCharType="begin"/>
       </w:r>
       <w:r>
-        <w:instrText xml:space="preserve"> HYPERLINK "http://www.acenet.edu/news-room/Documents/Education-Deserts-The-Continued-Significance-of-Place-in-the-Twenty-First-Century.pdf" </w:instrText>
+        <w:instrText xml:space="preserve"> HYPERLINK "http://www.pellinstitute.org/downloads/publications-Straight_from_the_Source.pdf" </w:instrText>
       </w:r>
       <w:r>
         <w:fldChar w:fldCharType="separate"/>
@@ -6383,7 +7589,7 @@
           <w:szCs w:val="22"/>
           <w:u w:val="single"/>
         </w:rPr>
-        <w:t>http://www.acenet.edu/news-room/Documents/Education-Deserts-The-Continued-Significance-of-Place-in-the-Twenty-First-Century.pdf</w:t>
+        <w:t>http://www.pellinstitute.org/downloads/publications-Straight_from_the_Source.pdf</w:t>
       </w:r>
     </w:p>
     <w:p>
@@ -6397,57 +7603,6 @@
       <w:r>
         <w:fldChar w:fldCharType="end"/>
       </w:r>
-      <w:r>
-        <w:rPr>
-          <w:rFonts w:ascii="Garamond" w:eastAsia="Garamond" w:hAnsi="Garamond" w:cs="Garamond"/>
-          <w:sz w:val="22"/>
-          <w:szCs w:val="22"/>
-        </w:rPr>
-        <w:t xml:space="preserve"> </w:t>
-      </w:r>
-    </w:p>
-    <w:p>
-      <w:pPr>
-        <w:rPr>
-          <w:rFonts w:ascii="Garamond" w:eastAsia="Garamond" w:hAnsi="Garamond" w:cs="Garamond"/>
-          <w:sz w:val="22"/>
-          <w:szCs w:val="22"/>
-        </w:rPr>
-      </w:pPr>
-      <w:r>
-        <w:rPr>
-          <w:rFonts w:ascii="Garamond" w:eastAsia="Garamond" w:hAnsi="Garamond" w:cs="Garamond"/>
-          <w:sz w:val="22"/>
-          <w:szCs w:val="22"/>
-        </w:rPr>
-        <w:t xml:space="preserve">Nagappan, N., Williams, L., Ferzli, M., Wiebe, E., Yang, K., Miller, C., &amp; Balik, S. (2003). Improving the CS1 experience with pair programming. In </w:t>
-      </w:r>
-      <w:r>
-        <w:rPr>
-          <w:rFonts w:ascii="Garamond" w:eastAsia="Garamond" w:hAnsi="Garamond" w:cs="Garamond"/>
-          <w:i/>
-          <w:sz w:val="22"/>
-          <w:szCs w:val="22"/>
-        </w:rPr>
-        <w:t>Proceedings of the 34th SIGCSE technical symposium on Computer science education</w:t>
-      </w:r>
-      <w:r>
-        <w:rPr>
-          <w:rFonts w:ascii="Garamond" w:eastAsia="Garamond" w:hAnsi="Garamond" w:cs="Garamond"/>
-          <w:sz w:val="22"/>
-          <w:szCs w:val="22"/>
-        </w:rPr>
-        <w:t xml:space="preserve"> (SIGCSE '03). ACM, New York, NY, USA, 359-362. DOI=http://dx.doi.org/10.1145/611892.612006</w:t>
-      </w:r>
-    </w:p>
-    <w:p>
-      <w:pPr>
-        <w:rPr>
-          <w:rFonts w:ascii="Garamond" w:eastAsia="Garamond" w:hAnsi="Garamond" w:cs="Garamond"/>
-          <w:sz w:val="22"/>
-          <w:szCs w:val="22"/>
-        </w:rPr>
-      </w:pPr>
       <w:r>
         <w:rPr>
           <w:rFonts w:ascii="Garamond" w:eastAsia="Garamond" w:hAnsi="Garamond" w:cs="Garamond"/>
@@ -6473,7 +7628,42 @@
           <w:sz w:val="22"/>
           <w:szCs w:val="22"/>
         </w:rPr>
-        <w:t>Oregon State University (2017). Oregon State University Mission Statement. Retrieved from</w:t>
+        <w:t xml:space="preserve">Hillman, N. &amp; </w:t>
+      </w:r>
+      <w:proofErr w:type="spellStart"/>
+      <w:r>
+        <w:rPr>
+          <w:rFonts w:ascii="Garamond" w:eastAsia="Garamond" w:hAnsi="Garamond" w:cs="Garamond"/>
+          <w:sz w:val="22"/>
+          <w:szCs w:val="22"/>
+        </w:rPr>
+        <w:t>Weichman</w:t>
+      </w:r>
+      <w:proofErr w:type="spellEnd"/>
+      <w:r>
+        <w:rPr>
+          <w:rFonts w:ascii="Garamond" w:eastAsia="Garamond" w:hAnsi="Garamond" w:cs="Garamond"/>
+          <w:sz w:val="22"/>
+          <w:szCs w:val="22"/>
+        </w:rPr>
+        <w:t xml:space="preserve">, T. (2016). Education Deserts: The Continued Significance of “Place” in the Twenty-First Century. </w:t>
+      </w:r>
+      <w:r>
+        <w:rPr>
+          <w:rFonts w:ascii="Garamond" w:eastAsia="Garamond" w:hAnsi="Garamond" w:cs="Garamond"/>
+          <w:i/>
+          <w:sz w:val="22"/>
+          <w:szCs w:val="22"/>
+        </w:rPr>
+        <w:t>Viewpoints: Voices from the Field</w:t>
+      </w:r>
+      <w:r>
+        <w:rPr>
+          <w:rFonts w:ascii="Garamond" w:eastAsia="Garamond" w:hAnsi="Garamond" w:cs="Garamond"/>
+          <w:sz w:val="22"/>
+          <w:szCs w:val="22"/>
+        </w:rPr>
+        <w:t>. Washington, DC: American Council on Education. Retrieved from</w:t>
       </w:r>
       <w:hyperlink r:id="rId17">
         <w:r>
@@ -6489,7 +7679,7 @@
         <w:fldChar w:fldCharType="begin"/>
       </w:r>
       <w:r>
-        <w:instrText xml:space="preserve"> HYPERLINK "http://leadership.oregonstate.edu/trustees/oregon-state-university-mission-statement" </w:instrText>
+        <w:instrText xml:space="preserve"> HYPERLINK "http://www.acenet.edu/news-room/Documents/Education-Deserts-The-Continued-Significance-of-Place-in-the-Twenty-First-Century.pdf" </w:instrText>
       </w:r>
       <w:r>
         <w:fldChar w:fldCharType="separate"/>
@@ -6502,7 +7692,7 @@
           <w:szCs w:val="22"/>
           <w:u w:val="single"/>
         </w:rPr>
-        <w:t>http://leadership.oregonstate.edu/trustees/oregon-state-university-mission-statement</w:t>
+        <w:t>http://www.acenet.edu/news-room/Documents/Education-Deserts-The-Continued-Significance-of-Place-in-the-Twenty-First-Century.pdf</w:t>
       </w:r>
     </w:p>
     <w:p>
@@ -6533,26 +7723,209 @@
           <w:szCs w:val="22"/>
         </w:rPr>
       </w:pPr>
+      <w:proofErr w:type="spellStart"/>
       <w:r>
         <w:rPr>
           <w:rFonts w:ascii="Garamond" w:eastAsia="Garamond" w:hAnsi="Garamond" w:cs="Garamond"/>
           <w:sz w:val="22"/>
           <w:szCs w:val="22"/>
         </w:rPr>
-        <w:t>Wilson, C., Sudol, L. A., Stephenson, C. &amp; Stehlik, M. 2010. Running on Empty: The Failure to Teach K-12 Computer Science in the Digital Age. The Association for Computing Machinery &amp; The Computer Science Teachers Association. Retrieved from http://runningonempty.acm.org/fullreport2.pdf</w:t>
-      </w:r>
-    </w:p>
-    <w:p>
-      <w:pPr>
+        <w:t>Nagappan</w:t>
+      </w:r>
+      <w:proofErr w:type="spellEnd"/>
+      <w:r>
         <w:rPr>
           <w:rFonts w:ascii="Garamond" w:eastAsia="Garamond" w:hAnsi="Garamond" w:cs="Garamond"/>
           <w:sz w:val="22"/>
           <w:szCs w:val="22"/>
         </w:rPr>
+        <w:t xml:space="preserve">, N., Williams, L., </w:t>
+      </w:r>
+      <w:proofErr w:type="spellStart"/>
+      <w:r>
+        <w:rPr>
+          <w:rFonts w:ascii="Garamond" w:eastAsia="Garamond" w:hAnsi="Garamond" w:cs="Garamond"/>
+          <w:sz w:val="22"/>
+          <w:szCs w:val="22"/>
+        </w:rPr>
+        <w:t>Ferzli</w:t>
+      </w:r>
+      <w:proofErr w:type="spellEnd"/>
+      <w:r>
+        <w:rPr>
+          <w:rFonts w:ascii="Garamond" w:eastAsia="Garamond" w:hAnsi="Garamond" w:cs="Garamond"/>
+          <w:sz w:val="22"/>
+          <w:szCs w:val="22"/>
+        </w:rPr>
+        <w:t xml:space="preserve">, M., Wiebe, E., Yang, K., Miller, C., &amp; </w:t>
+      </w:r>
+      <w:proofErr w:type="spellStart"/>
+      <w:r>
+        <w:rPr>
+          <w:rFonts w:ascii="Garamond" w:eastAsia="Garamond" w:hAnsi="Garamond" w:cs="Garamond"/>
+          <w:sz w:val="22"/>
+          <w:szCs w:val="22"/>
+        </w:rPr>
+        <w:t>Balik</w:t>
+      </w:r>
+      <w:proofErr w:type="spellEnd"/>
+      <w:r>
+        <w:rPr>
+          <w:rFonts w:ascii="Garamond" w:eastAsia="Garamond" w:hAnsi="Garamond" w:cs="Garamond"/>
+          <w:sz w:val="22"/>
+          <w:szCs w:val="22"/>
+        </w:rPr>
+        <w:t xml:space="preserve">, S. (2003). Improving the CS1 experience with pair programming. In </w:t>
+      </w:r>
+      <w:r>
+        <w:rPr>
+          <w:rFonts w:ascii="Garamond" w:eastAsia="Garamond" w:hAnsi="Garamond" w:cs="Garamond"/>
+          <w:i/>
+          <w:sz w:val="22"/>
+          <w:szCs w:val="22"/>
+        </w:rPr>
+        <w:t>Proceedings of the 34th SIGCSE technical symposium on Computer science education</w:t>
+      </w:r>
+      <w:r>
+        <w:rPr>
+          <w:rFonts w:ascii="Garamond" w:eastAsia="Garamond" w:hAnsi="Garamond" w:cs="Garamond"/>
+          <w:sz w:val="22"/>
+          <w:szCs w:val="22"/>
+        </w:rPr>
+        <w:t xml:space="preserve"> (SIGCSE '03). ACM, New York, NY, USA, 359-362. DOI=http://dx.doi.org/10.1145/611892.612006</w:t>
+      </w:r>
+    </w:p>
+    <w:p>
+      <w:pPr>
+        <w:rPr>
+          <w:rFonts w:ascii="Garamond" w:eastAsia="Garamond" w:hAnsi="Garamond" w:cs="Garamond"/>
+          <w:sz w:val="22"/>
+          <w:szCs w:val="22"/>
+        </w:rPr>
+      </w:pPr>
+      <w:r>
+        <w:rPr>
+          <w:rFonts w:ascii="Garamond" w:eastAsia="Garamond" w:hAnsi="Garamond" w:cs="Garamond"/>
+          <w:sz w:val="22"/>
+          <w:szCs w:val="22"/>
+        </w:rPr>
+        <w:t xml:space="preserve"> </w:t>
+      </w:r>
+    </w:p>
+    <w:p>
+      <w:pPr>
+        <w:rPr>
+          <w:rFonts w:ascii="Garamond" w:eastAsia="Garamond" w:hAnsi="Garamond" w:cs="Garamond"/>
+          <w:color w:val="1155CC"/>
+          <w:sz w:val="22"/>
+          <w:szCs w:val="22"/>
+          <w:u w:val="single"/>
+        </w:rPr>
+      </w:pPr>
+      <w:r>
+        <w:rPr>
+          <w:rFonts w:ascii="Garamond" w:eastAsia="Garamond" w:hAnsi="Garamond" w:cs="Garamond"/>
+          <w:sz w:val="22"/>
+          <w:szCs w:val="22"/>
+        </w:rPr>
+        <w:t>Oregon State University (2017). Oregon State University Mission Statement. Retrieved from</w:t>
+      </w:r>
+      <w:hyperlink r:id="rId18">
+        <w:r>
+          <w:rPr>
+            <w:rFonts w:ascii="Garamond" w:eastAsia="Garamond" w:hAnsi="Garamond" w:cs="Garamond"/>
+            <w:sz w:val="22"/>
+            <w:szCs w:val="22"/>
+          </w:rPr>
+          <w:t xml:space="preserve"> </w:t>
+        </w:r>
+      </w:hyperlink>
+      <w:r>
+        <w:fldChar w:fldCharType="begin"/>
+      </w:r>
+      <w:r>
+        <w:instrText xml:space="preserve"> HYPERLINK "http://leadership.oregonstate.edu/trustees/oregon-state-university-mission-statement" </w:instrText>
+      </w:r>
+      <w:r>
+        <w:fldChar w:fldCharType="separate"/>
+      </w:r>
+      <w:r>
+        <w:rPr>
+          <w:rFonts w:ascii="Garamond" w:eastAsia="Garamond" w:hAnsi="Garamond" w:cs="Garamond"/>
+          <w:color w:val="1155CC"/>
+          <w:sz w:val="22"/>
+          <w:szCs w:val="22"/>
+          <w:u w:val="single"/>
+        </w:rPr>
+        <w:t>http://leadership.oregonstate.edu/trustees/oregon-state-university-mission-statement</w:t>
+      </w:r>
+    </w:p>
+    <w:p>
+      <w:pPr>
+        <w:rPr>
+          <w:rFonts w:ascii="Garamond" w:eastAsia="Garamond" w:hAnsi="Garamond" w:cs="Garamond"/>
+          <w:sz w:val="22"/>
+          <w:szCs w:val="22"/>
+        </w:rPr>
+      </w:pPr>
+      <w:r>
+        <w:fldChar w:fldCharType="end"/>
+      </w:r>
+      <w:r>
+        <w:rPr>
+          <w:rFonts w:ascii="Garamond" w:eastAsia="Garamond" w:hAnsi="Garamond" w:cs="Garamond"/>
+          <w:sz w:val="22"/>
+          <w:szCs w:val="22"/>
+        </w:rPr>
+        <w:t xml:space="preserve"> </w:t>
+      </w:r>
+    </w:p>
+    <w:p>
+      <w:pPr>
+        <w:rPr>
+          <w:rFonts w:ascii="Garamond" w:eastAsia="Garamond" w:hAnsi="Garamond" w:cs="Garamond"/>
+          <w:sz w:val="22"/>
+          <w:szCs w:val="22"/>
+        </w:rPr>
+      </w:pPr>
+      <w:r>
+        <w:rPr>
+          <w:rFonts w:ascii="Garamond" w:eastAsia="Garamond" w:hAnsi="Garamond" w:cs="Garamond"/>
+          <w:sz w:val="22"/>
+          <w:szCs w:val="22"/>
+        </w:rPr>
+        <w:t xml:space="preserve">Wilson, C., </w:t>
+      </w:r>
+      <w:proofErr w:type="spellStart"/>
+      <w:r>
+        <w:rPr>
+          <w:rFonts w:ascii="Garamond" w:eastAsia="Garamond" w:hAnsi="Garamond" w:cs="Garamond"/>
+          <w:sz w:val="22"/>
+          <w:szCs w:val="22"/>
+        </w:rPr>
+        <w:t>Sudol</w:t>
+      </w:r>
+      <w:proofErr w:type="spellEnd"/>
+      <w:r>
+        <w:rPr>
+          <w:rFonts w:ascii="Garamond" w:eastAsia="Garamond" w:hAnsi="Garamond" w:cs="Garamond"/>
+          <w:sz w:val="22"/>
+          <w:szCs w:val="22"/>
+        </w:rPr>
+        <w:t>, L. A., Stephenson, C. &amp; Stehlik, M. 2010. Running on Empty: The Failure to Teach K-12 Computer Science in the Digital Age. The Association for Computing Machinery &amp; The Computer Science Teachers Association. Retrieved from http://runningonempty.acm.org/fullreport2.pdf</w:t>
+      </w:r>
+    </w:p>
+    <w:p>
+      <w:pPr>
+        <w:rPr>
+          <w:rFonts w:ascii="Garamond" w:eastAsia="Garamond" w:hAnsi="Garamond" w:cs="Garamond"/>
+          <w:sz w:val="22"/>
+          <w:szCs w:val="22"/>
+        </w:rPr>
       </w:pPr>
     </w:p>
     <w:sectPr>
-      <w:footerReference w:type="default" r:id="rId18"/>
+      <w:footerReference w:type="default" r:id="rId19"/>
       <w:pgSz w:w="12240" w:h="15840"/>
       <w:pgMar w:top="1152" w:right="1440" w:bottom="1152" w:left="1440" w:header="0" w:footer="720" w:gutter="0"/>
       <w:pgNumType w:start="1"/>
@@ -6627,7 +8000,7 @@
         <w:sz w:val="20"/>
         <w:szCs w:val="20"/>
       </w:rPr>
-      <w:t>10</w:t>
+      <w:t>7</w:t>
     </w:r>
     <w:r>
       <w:rPr>
@@ -7581,6 +8954,119 @@
       </w:rPr>
     </w:lvl>
   </w:abstractNum>
+  <w:abstractNum w:abstractNumId="8">
+    <w:nsid w:val="7DAE5FA8"/>
+    <w:multiLevelType w:val="hybridMultilevel"/>
+    <w:tmpl w:val="0E2E5A66"/>
+    <w:lvl w:ilvl="0" w:tplc="04090001">
+      <w:start w:val="1"/>
+      <w:numFmt w:val="bullet"/>
+      <w:lvlText w:val=""/>
+      <w:lvlJc w:val="left"/>
+      <w:pPr>
+        <w:ind w:left="1440" w:hanging="360"/>
+      </w:pPr>
+      <w:rPr>
+        <w:rFonts w:ascii="Symbol" w:hAnsi="Symbol" w:hint="default"/>
+      </w:rPr>
+    </w:lvl>
+    <w:lvl w:ilvl="1" w:tplc="04090003">
+      <w:start w:val="1"/>
+      <w:numFmt w:val="bullet"/>
+      <w:lvlText w:val="o"/>
+      <w:lvlJc w:val="left"/>
+      <w:pPr>
+        <w:ind w:left="2160" w:hanging="360"/>
+      </w:pPr>
+      <w:rPr>
+        <w:rFonts w:ascii="Courier New" w:hAnsi="Courier New" w:cs="Courier New" w:hint="default"/>
+      </w:rPr>
+    </w:lvl>
+    <w:lvl w:ilvl="2" w:tplc="04090005" w:tentative="1">
+      <w:start w:val="1"/>
+      <w:numFmt w:val="bullet"/>
+      <w:lvlText w:val=""/>
+      <w:lvlJc w:val="left"/>
+      <w:pPr>
+        <w:ind w:left="2880" w:hanging="360"/>
+      </w:pPr>
+      <w:rPr>
+        <w:rFonts w:ascii="Wingdings" w:hAnsi="Wingdings" w:hint="default"/>
+      </w:rPr>
+    </w:lvl>
+    <w:lvl w:ilvl="3" w:tplc="04090001" w:tentative="1">
+      <w:start w:val="1"/>
+      <w:numFmt w:val="bullet"/>
+      <w:lvlText w:val=""/>
+      <w:lvlJc w:val="left"/>
+      <w:pPr>
+        <w:ind w:left="3600" w:hanging="360"/>
+      </w:pPr>
+      <w:rPr>
+        <w:rFonts w:ascii="Symbol" w:hAnsi="Symbol" w:hint="default"/>
+      </w:rPr>
+    </w:lvl>
+    <w:lvl w:ilvl="4" w:tplc="04090003" w:tentative="1">
+      <w:start w:val="1"/>
+      <w:numFmt w:val="bullet"/>
+      <w:lvlText w:val="o"/>
+      <w:lvlJc w:val="left"/>
+      <w:pPr>
+        <w:ind w:left="4320" w:hanging="360"/>
+      </w:pPr>
+      <w:rPr>
+        <w:rFonts w:ascii="Courier New" w:hAnsi="Courier New" w:cs="Courier New" w:hint="default"/>
+      </w:rPr>
+    </w:lvl>
+    <w:lvl w:ilvl="5" w:tplc="04090005" w:tentative="1">
+      <w:start w:val="1"/>
+      <w:numFmt w:val="bullet"/>
+      <w:lvlText w:val=""/>
+      <w:lvlJc w:val="left"/>
+      <w:pPr>
+        <w:ind w:left="5040" w:hanging="360"/>
+      </w:pPr>
+      <w:rPr>
+        <w:rFonts w:ascii="Wingdings" w:hAnsi="Wingdings" w:hint="default"/>
+      </w:rPr>
+    </w:lvl>
+    <w:lvl w:ilvl="6" w:tplc="04090001" w:tentative="1">
+      <w:start w:val="1"/>
+      <w:numFmt w:val="bullet"/>
+      <w:lvlText w:val=""/>
+      <w:lvlJc w:val="left"/>
+      <w:pPr>
+        <w:ind w:left="5760" w:hanging="360"/>
+      </w:pPr>
+      <w:rPr>
+        <w:rFonts w:ascii="Symbol" w:hAnsi="Symbol" w:hint="default"/>
+      </w:rPr>
+    </w:lvl>
+    <w:lvl w:ilvl="7" w:tplc="04090003" w:tentative="1">
+      <w:start w:val="1"/>
+      <w:numFmt w:val="bullet"/>
+      <w:lvlText w:val="o"/>
+      <w:lvlJc w:val="left"/>
+      <w:pPr>
+        <w:ind w:left="6480" w:hanging="360"/>
+      </w:pPr>
+      <w:rPr>
+        <w:rFonts w:ascii="Courier New" w:hAnsi="Courier New" w:cs="Courier New" w:hint="default"/>
+      </w:rPr>
+    </w:lvl>
+    <w:lvl w:ilvl="8" w:tplc="04090005" w:tentative="1">
+      <w:start w:val="1"/>
+      <w:numFmt w:val="bullet"/>
+      <w:lvlText w:val=""/>
+      <w:lvlJc w:val="left"/>
+      <w:pPr>
+        <w:ind w:left="7200" w:hanging="360"/>
+      </w:pPr>
+      <w:rPr>
+        <w:rFonts w:ascii="Wingdings" w:hAnsi="Wingdings" w:hint="default"/>
+      </w:rPr>
+    </w:lvl>
+  </w:abstractNum>
   <w:num w:numId="1">
     <w:abstractNumId w:val="5"/>
   </w:num>
@@ -7604,6 +9090,9 @@
   </w:num>
   <w:num w:numId="8">
     <w:abstractNumId w:val="0"/>
+  </w:num>
+  <w:num w:numId="9">
+    <w:abstractNumId w:val="8"/>
   </w:num>
 </w:numbering>
 </file>
@@ -8019,7 +9508,7 @@
   </w:latentStyles>
   <w:style w:type="paragraph" w:default="1" w:styleId="Normal">
     <w:name w:val="Normal"/>
-    <w:rsid w:val="003319EB"/>
+    <w:rsid w:val="004A3C35"/>
   </w:style>
   <w:style w:type="paragraph" w:styleId="Heading1">
     <w:name w:val="heading 1"/>
@@ -8118,7 +9607,6 @@
   <w:style w:type="character" w:default="1" w:styleId="DefaultParagraphFont">
     <w:name w:val="Default Paragraph Font"/>
     <w:uiPriority w:val="1"/>
-    <w:semiHidden/>
     <w:unhideWhenUsed/>
   </w:style>
   <w:style w:type="table" w:default="1" w:styleId="TableNormal">
@@ -8187,6 +9675,17 @@
         <w:right w:w="108" w:type="dxa"/>
       </w:tblCellMar>
     </w:tblPr>
+  </w:style>
+  <w:style w:type="paragraph" w:styleId="ListParagraph">
+    <w:name w:val="List Paragraph"/>
+    <w:basedOn w:val="Normal"/>
+    <w:uiPriority w:val="34"/>
+    <w:qFormat/>
+    <w:rsid w:val="0051611E"/>
+    <w:pPr>
+      <w:ind w:left="720"/>
+      <w:contextualSpacing/>
+    </w:pPr>
   </w:style>
 </w:styles>
 </file>

</xml_diff>

<commit_message>
Incorporate recent feedback from M. Rubin. Highlight areas needing rewording and improving.
</commit_message>
<xml_diff>
--- a/assets/HECC New Academic Program Proposal.docx
+++ b/assets/HECC New Academic Program Proposal.docx
@@ -285,7 +285,19 @@
         <w:rPr>
           <w:rFonts w:ascii="Garamond" w:eastAsia="Garamond" w:hAnsi="Garamond" w:cs="Garamond"/>
         </w:rPr>
-        <w:t xml:space="preserve"> computers do something, ideally solving meaningful</w:t>
+        <w:t xml:space="preserve"> computers </w:t>
+      </w:r>
+      <w:r>
+        <w:rPr>
+          <w:rFonts w:ascii="Garamond" w:eastAsia="Garamond" w:hAnsi="Garamond" w:cs="Garamond"/>
+        </w:rPr>
+        <w:t xml:space="preserve">to </w:t>
+      </w:r>
+      <w:r>
+        <w:rPr>
+          <w:rFonts w:ascii="Garamond" w:eastAsia="Garamond" w:hAnsi="Garamond" w:cs="Garamond"/>
+        </w:rPr>
+        <w:t>do something, ideally solving meaningful</w:t>
       </w:r>
       <w:r>
         <w:rPr>
@@ -484,7 +496,20 @@
         <w:rPr>
           <w:rFonts w:ascii="Garamond" w:eastAsia="Garamond" w:hAnsi="Garamond" w:cs="Garamond"/>
         </w:rPr>
-        <w:t xml:space="preserve"> For the sake of this proposal, we define software engineering simply as the multi-disciplinary study and practice of the technologies, principles, and methodologies in designing, testing, building and maintaining software.</w:t>
+        <w:t xml:space="preserve"> For the sake of this proposal, we define software engineering simply as </w:t>
+      </w:r>
+      <w:r>
+        <w:rPr>
+          <w:rFonts w:ascii="Garamond" w:eastAsia="Garamond" w:hAnsi="Garamond" w:cs="Garamond"/>
+          <w:i/>
+        </w:rPr>
+        <w:t>the multi-disciplinary study and practice of the technologies, principles, and methodologies in designing, testing, building and maintaining software</w:t>
+      </w:r>
+      <w:r>
+        <w:rPr>
+          <w:rFonts w:ascii="Garamond" w:eastAsia="Garamond" w:hAnsi="Garamond" w:cs="Garamond"/>
+        </w:rPr>
+        <w:t>.</w:t>
       </w:r>
       <w:r>
         <w:rPr>
@@ -568,7 +593,46 @@
         <w:rPr>
           <w:rFonts w:ascii="Garamond" w:eastAsia="Garamond" w:hAnsi="Garamond" w:cs="Garamond"/>
         </w:rPr>
-        <w:t xml:space="preserve"> The answer is, not much.</w:t>
+        <w:t xml:space="preserve"> </w:t>
+      </w:r>
+      <w:r>
+        <w:rPr>
+          <w:rFonts w:ascii="Garamond" w:eastAsia="Garamond" w:hAnsi="Garamond" w:cs="Garamond"/>
+          <w:highlight w:val="yellow"/>
+        </w:rPr>
+        <w:t>The answer is, not much</w:t>
+      </w:r>
+      <w:r>
+        <w:rPr>
+          <w:rFonts w:ascii="Garamond" w:eastAsia="Garamond" w:hAnsi="Garamond" w:cs="Garamond"/>
+        </w:rPr>
+        <w:t>.</w:t>
+      </w:r>
+      <w:r>
+        <w:t xml:space="preserve"> </w:t>
+      </w:r>
+      <w:r>
+        <w:rPr>
+          <w:rFonts w:ascii="Garamond" w:eastAsia="Garamond" w:hAnsi="Garamond" w:cs="Garamond"/>
+          <w:highlight w:val="yellow"/>
+        </w:rPr>
+        <w:t xml:space="preserve">Because computer science doesn’t teach software </w:t>
+      </w:r>
+      <w:proofErr w:type="gramStart"/>
+      <w:r>
+        <w:rPr>
+          <w:rFonts w:ascii="Garamond" w:eastAsia="Garamond" w:hAnsi="Garamond" w:cs="Garamond"/>
+          <w:highlight w:val="yellow"/>
+        </w:rPr>
+        <w:t>engineering..</w:t>
+      </w:r>
+      <w:proofErr w:type="gramEnd"/>
+      <w:r>
+        <w:rPr>
+          <w:rFonts w:ascii="Garamond" w:eastAsia="Garamond" w:hAnsi="Garamond" w:cs="Garamond"/>
+          <w:highlight w:val="yellow"/>
+        </w:rPr>
+        <w:t xml:space="preserve"> it teaches the science of computing.</w:t>
       </w:r>
     </w:p>
     <w:p>
@@ -694,7 +758,20 @@
         <w:rPr>
           <w:rFonts w:ascii="Garamond" w:eastAsia="Garamond" w:hAnsi="Garamond" w:cs="Garamond"/>
         </w:rPr>
-        <w:t xml:space="preserve"> a four-year program in software engineering that synthesizes a liberal arts education</w:t>
+        <w:t xml:space="preserve"> a four-year </w:t>
+      </w:r>
+      <w:r>
+        <w:rPr>
+          <w:rFonts w:ascii="Garamond" w:eastAsia="Garamond" w:hAnsi="Garamond" w:cs="Garamond"/>
+          <w:highlight w:val="yellow"/>
+        </w:rPr>
+        <w:t>program</w:t>
+      </w:r>
+      <w:r>
+        <w:rPr>
+          <w:rFonts w:ascii="Garamond" w:eastAsia="Garamond" w:hAnsi="Garamond" w:cs="Garamond"/>
+        </w:rPr>
+        <w:t xml:space="preserve"> in software engineering that synthesizes a liberal arts education</w:t>
       </w:r>
       <w:r>
         <w:rPr>
@@ -757,7 +834,39 @@
         <w:rPr>
           <w:rFonts w:ascii="Garamond" w:eastAsia="Garamond" w:hAnsi="Garamond" w:cs="Garamond"/>
         </w:rPr>
-        <w:t>During year one, students engage in a team-based, real-world project in which they create a “full stack” application covering the significant topics in software engineering principles and industrial practice. While learning outcomes are not at the mastery level, students repeat this project-based experience going both deeper into all topics as well as focusing on the second year theme of “data”: database management, statistics, data science, data mining, and data visualization.</w:t>
+        <w:t>During year one, students engage in a team-based, real-world project in which they create a “</w:t>
+      </w:r>
+      <w:r>
+        <w:rPr>
+          <w:rFonts w:ascii="Garamond" w:eastAsia="Garamond" w:hAnsi="Garamond" w:cs="Garamond"/>
+          <w:highlight w:val="yellow"/>
+        </w:rPr>
+        <w:t>full stack</w:t>
+      </w:r>
+      <w:r>
+        <w:rPr>
+          <w:rFonts w:ascii="Garamond" w:eastAsia="Garamond" w:hAnsi="Garamond" w:cs="Garamond"/>
+        </w:rPr>
+        <w:t xml:space="preserve">” application covering the significant topics in software engineering principles and industrial practice. </w:t>
+      </w:r>
+      <w:r>
+        <w:rPr>
+          <w:rFonts w:ascii="Garamond" w:eastAsia="Garamond" w:hAnsi="Garamond" w:cs="Garamond"/>
+          <w:highlight w:val="yellow"/>
+        </w:rPr>
+        <w:t>While learning outcomes are not at the mastery level, students repeat this project-based experience going both deeper into all topics as well as focusing on the second year theme of “data”</w:t>
+      </w:r>
+      <w:r>
+        <w:rPr>
+          <w:rFonts w:ascii="Garamond" w:eastAsia="Garamond" w:hAnsi="Garamond" w:cs="Garamond"/>
+        </w:rPr>
+        <w:t>; that is,</w:t>
+      </w:r>
+      <w:r>
+        <w:rPr>
+          <w:rFonts w:ascii="Garamond" w:eastAsia="Garamond" w:hAnsi="Garamond" w:cs="Garamond"/>
+        </w:rPr>
+        <w:t xml:space="preserve"> database management, statistics, data science, data mining, and data visualization.</w:t>
       </w:r>
     </w:p>
     <w:p>
@@ -772,7 +881,32 @@
         <w:rPr>
           <w:rFonts w:ascii="Garamond" w:eastAsia="Garamond" w:hAnsi="Garamond" w:cs="Garamond"/>
         </w:rPr>
-        <w:t>Year three emphasizes the themes of scalability, security and operations and enables students to continue to move toward mastering the software engineering process. In addition, year three marks a transition: the experience of computer programming and software engineering serves as a foundation for exploring deeper computer science topics. Year four emphasizes entrepreneurship and the business of software, complemented by additional computer science courses.</w:t>
+        <w:t xml:space="preserve">Year three emphasizes the themes of scalability, security and operations and enables students to continue to </w:t>
+      </w:r>
+      <w:r>
+        <w:rPr>
+          <w:rFonts w:ascii="Garamond" w:eastAsia="Garamond" w:hAnsi="Garamond" w:cs="Garamond"/>
+          <w:highlight w:val="yellow"/>
+        </w:rPr>
+        <w:t>move toward mastering</w:t>
+      </w:r>
+      <w:r>
+        <w:rPr>
+          <w:rFonts w:ascii="Garamond" w:eastAsia="Garamond" w:hAnsi="Garamond" w:cs="Garamond"/>
+        </w:rPr>
+        <w:t xml:space="preserve"> the software engineering </w:t>
+      </w:r>
+      <w:r>
+        <w:rPr>
+          <w:rFonts w:ascii="Garamond" w:eastAsia="Garamond" w:hAnsi="Garamond" w:cs="Garamond"/>
+        </w:rPr>
+        <w:t>body of knowledge</w:t>
+      </w:r>
+      <w:r>
+        <w:rPr>
+          <w:rFonts w:ascii="Garamond" w:eastAsia="Garamond" w:hAnsi="Garamond" w:cs="Garamond"/>
+        </w:rPr>
+        <w:t>. In addition, year three marks a transition: the experience of computer programming and software engineering serves as a foundation for exploring deeper computer science topics. Year four emphasizes entrepreneurship and the business of software, complemented by additional computer science courses.</w:t>
       </w:r>
     </w:p>
     <w:p>
@@ -788,7 +922,37 @@
           <w:rFonts w:ascii="Garamond" w:eastAsia="Garamond" w:hAnsi="Garamond" w:cs="Garamond"/>
         </w:rPr>
         <w:lastRenderedPageBreak/>
-        <w:t>Lastly, the software engineering program incorporates even more experiential learning and professional practice throughout all four years of the program. The program expects that each student be engaged in a professional apprenticeship, throughout their academic career.</w:t>
+        <w:t>Lastly, throughout all four years of the curriculum, the software engineering program</w:t>
+      </w:r>
+      <w:r>
+        <w:rPr>
+          <w:rFonts w:ascii="Garamond" w:eastAsia="Garamond" w:hAnsi="Garamond" w:cs="Garamond"/>
+        </w:rPr>
+        <w:t xml:space="preserve"> </w:t>
+      </w:r>
+      <w:r>
+        <w:rPr>
+          <w:rFonts w:ascii="Garamond" w:eastAsia="Garamond" w:hAnsi="Garamond" w:cs="Garamond"/>
+        </w:rPr>
+        <w:t>integrates</w:t>
+      </w:r>
+      <w:r>
+        <w:rPr>
+          <w:rFonts w:ascii="Garamond" w:eastAsia="Garamond" w:hAnsi="Garamond" w:cs="Garamond"/>
+        </w:rPr>
+        <w:t xml:space="preserve"> experiential learning and professional practice. The program expects that each student be engaged in a professional ap</w:t>
+      </w:r>
+      <w:r>
+        <w:rPr>
+          <w:rFonts w:ascii="Garamond" w:eastAsia="Garamond" w:hAnsi="Garamond" w:cs="Garamond"/>
+        </w:rPr>
+        <w:t>prenticeship</w:t>
+      </w:r>
+      <w:r>
+        <w:rPr>
+          <w:rFonts w:ascii="Garamond" w:eastAsia="Garamond" w:hAnsi="Garamond" w:cs="Garamond"/>
+        </w:rPr>
+        <w:t xml:space="preserve"> throughout their academic career.</w:t>
       </w:r>
     </w:p>
     <w:p>
@@ -4967,31 +5131,7 @@
         <w:rPr>
           <w:rFonts w:ascii="Garamond" w:eastAsia="Garamond" w:hAnsi="Garamond" w:cs="Garamond"/>
         </w:rPr>
-        <w:t>computer science program employing two full-time faculty and three to four adjunct instructors. OSU-Cascades plans to sunset computer science as the software engineering program starts, by ceasing enrollment in computer science and opening enrollment in software engineering. In addition</w:t>
-      </w:r>
-      <w:r>
-        <w:rPr>
-          <w:rFonts w:ascii="Garamond" w:eastAsia="Garamond" w:hAnsi="Garamond" w:cs="Garamond"/>
-        </w:rPr>
-        <w:t xml:space="preserve">, OSU-Cascades will hire one additional full-time faculty member, specializing in the </w:t>
-      </w:r>
-      <w:r>
-        <w:rPr>
-          <w:rFonts w:ascii="Garamond" w:eastAsia="Garamond" w:hAnsi="Garamond" w:cs="Garamond"/>
-        </w:rPr>
-        <w:t>field of software engineering, b</w:t>
-      </w:r>
-      <w:r>
-        <w:rPr>
-          <w:rFonts w:ascii="Garamond" w:eastAsia="Garamond" w:hAnsi="Garamond" w:cs="Garamond"/>
-        </w:rPr>
-        <w:t>efore the first year of the software engineering program</w:t>
-      </w:r>
-      <w:r>
-        <w:rPr>
-          <w:rFonts w:ascii="Garamond" w:eastAsia="Garamond" w:hAnsi="Garamond" w:cs="Garamond"/>
-        </w:rPr>
-        <w:t>. During the transition, these three full-time faculty will teach part of the remaining computer science courses and the new software engineering courses. The faculty include:</w:t>
+        <w:t>computer science program employing two full-time faculty and three to four adjunct instructors. OSU-Cascades plans to sunset computer science as the software engineering program starts, by ceasing enrollment in computer science and opening enrollment in software engineering. In addition, OSU-Cascades will hire one additional full-time faculty member, specializing in the field of software engineering, before the first year of the software engineering program. During the transition, these three full-time faculty will teach part of the remaining computer science courses and the new software engineering courses. The faculty include:</w:t>
       </w:r>
     </w:p>
     <w:p>
@@ -5248,19 +5388,7 @@
         <w:rPr>
           <w:rFonts w:ascii="Garamond" w:eastAsia="Garamond" w:hAnsi="Garamond" w:cs="Garamond"/>
         </w:rPr>
-        <w:t xml:space="preserve">OSU-Cascades has successfully employed software professionals employed in Bend, specializing in </w:t>
-      </w:r>
-      <w:r>
-        <w:rPr>
-          <w:rFonts w:ascii="Garamond" w:eastAsia="Garamond" w:hAnsi="Garamond" w:cs="Garamond"/>
-        </w:rPr>
-        <w:t>software engineering</w:t>
-      </w:r>
-      <w:r>
-        <w:rPr>
-          <w:rFonts w:ascii="Garamond" w:eastAsia="Garamond" w:hAnsi="Garamond" w:cs="Garamond"/>
-        </w:rPr>
-        <w:t>, usability, networking, security, web and mobile software development, and computer science topics.</w:t>
+        <w:t>OSU-Cascades has successfully employed software professionals employed in Bend, specializing in software engineering, usability, networking, security, web and mobile software development, and computer science topics.</w:t>
       </w:r>
     </w:p>
     <w:p>
@@ -5279,13 +5407,7 @@
         <w:rPr>
           <w:rFonts w:ascii="Garamond" w:eastAsia="Garamond" w:hAnsi="Garamond" w:cs="Garamond"/>
         </w:rPr>
-        <w:t xml:space="preserve">Teaching </w:t>
-      </w:r>
-      <w:r>
-        <w:rPr>
-          <w:rFonts w:ascii="Garamond" w:eastAsia="Garamond" w:hAnsi="Garamond" w:cs="Garamond"/>
-        </w:rPr>
-        <w:t>SE 411, 412, 413</w:t>
+        <w:t>Teaching SE 411, 412, 413</w:t>
       </w:r>
       <w:r>
         <w:rPr>
@@ -5729,13 +5851,7 @@
         <w:rPr>
           <w:rFonts w:ascii="Garamond" w:eastAsia="Garamond" w:hAnsi="Garamond" w:cs="Garamond"/>
         </w:rPr>
-        <w:t>Anticipated start date</w:t>
-      </w:r>
-      <w:r>
-        <w:rPr>
-          <w:rFonts w:ascii="Garamond" w:eastAsia="Garamond" w:hAnsi="Garamond" w:cs="Garamond"/>
-        </w:rPr>
-        <w:t>.</w:t>
+        <w:t>Anticipated start date.</w:t>
       </w:r>
     </w:p>
     <w:p>
@@ -5746,8 +5862,6 @@
           <w:rFonts w:ascii="Garamond" w:eastAsia="Garamond" w:hAnsi="Garamond" w:cs="Garamond"/>
         </w:rPr>
       </w:pPr>
-      <w:bookmarkStart w:id="0" w:name="_GoBack"/>
-      <w:bookmarkEnd w:id="0"/>
       <w:r>
         <w:rPr>
           <w:rFonts w:ascii="Garamond" w:eastAsia="Garamond" w:hAnsi="Garamond" w:cs="Garamond"/>
@@ -5889,7 +6003,31 @@
         <w:rPr>
           <w:rFonts w:ascii="Garamond" w:eastAsia="Garamond" w:hAnsi="Garamond" w:cs="Garamond"/>
         </w:rPr>
-        <w:t xml:space="preserve">The Software Engineering program incorporates effective, research-supported pedagogy within a hands-on classroom and curriculum design; organizes opportunities for student and faculty outreach into the community of Central Oregon; and integrates economic, social, cultural and environmental issues through world-relevant coursework and professional </w:t>
+        <w:t xml:space="preserve">The Software Engineering program incorporates effective, research-supported pedagogy within a hands-on </w:t>
+      </w:r>
+      <w:r>
+        <w:rPr>
+          <w:rFonts w:ascii="Garamond" w:eastAsia="Garamond" w:hAnsi="Garamond" w:cs="Garamond"/>
+        </w:rPr>
+        <w:t>classroom and curriculum design,</w:t>
+      </w:r>
+      <w:r>
+        <w:rPr>
+          <w:rFonts w:ascii="Garamond" w:eastAsia="Garamond" w:hAnsi="Garamond" w:cs="Garamond"/>
+        </w:rPr>
+        <w:t xml:space="preserve"> organizes opportunities for student and faculty outreach into the community of Central Oregon</w:t>
+      </w:r>
+      <w:r>
+        <w:rPr>
+          <w:rFonts w:ascii="Garamond" w:eastAsia="Garamond" w:hAnsi="Garamond" w:cs="Garamond"/>
+        </w:rPr>
+        <w:t>,</w:t>
+      </w:r>
+      <w:r>
+        <w:rPr>
+          <w:rFonts w:ascii="Garamond" w:eastAsia="Garamond" w:hAnsi="Garamond" w:cs="Garamond"/>
+        </w:rPr>
+        <w:t xml:space="preserve"> and integrates economic, social, cultural and environmental issues through world-relevant coursework and professional </w:t>
       </w:r>
       <w:r>
         <w:rPr>
@@ -5928,7 +6066,31 @@
         <w:rPr>
           <w:rFonts w:ascii="Garamond" w:eastAsia="Garamond" w:hAnsi="Garamond" w:cs="Garamond"/>
         </w:rPr>
-        <w:t>The Software Engineering program aspires to become a world-class educational experience that transforms its students into emerging leaders who can design and deliver large, scalable, high-performing, and maintainable software systems, which are in high demand across the global economy. The cross-disciplinary, project-based curriculum design, integration with professional practice, synthesis of computer science topics, and incorporation of continuously evolving technologies supports the achievement of the OSU mission.</w:t>
+        <w:t xml:space="preserve">The Software Engineering program aspires to become a world-class educational experience that transforms its students into emerging leaders who can design and deliver large, scalable, high-performing, and maintainable software systems, </w:t>
+      </w:r>
+      <w:r>
+        <w:rPr>
+          <w:rFonts w:ascii="Garamond" w:eastAsia="Garamond" w:hAnsi="Garamond" w:cs="Garamond"/>
+        </w:rPr>
+        <w:t>(an area of</w:t>
+      </w:r>
+      <w:r>
+        <w:rPr>
+          <w:rFonts w:ascii="Garamond" w:eastAsia="Garamond" w:hAnsi="Garamond" w:cs="Garamond"/>
+        </w:rPr>
+        <w:t xml:space="preserve"> high demand across the global economy</w:t>
+      </w:r>
+      <w:r>
+        <w:rPr>
+          <w:rFonts w:ascii="Garamond" w:eastAsia="Garamond" w:hAnsi="Garamond" w:cs="Garamond"/>
+        </w:rPr>
+        <w:t>)</w:t>
+      </w:r>
+      <w:r>
+        <w:rPr>
+          <w:rFonts w:ascii="Garamond" w:eastAsia="Garamond" w:hAnsi="Garamond" w:cs="Garamond"/>
+        </w:rPr>
+        <w:t>. The cross-disciplinary, project-based curriculum design, integration with professional practice, synthesis of computer science topics, and incorporation of continuously evolving technologies supports the achievement of the OSU mission.</w:t>
       </w:r>
     </w:p>
     <w:p>
@@ -5960,7 +6122,40 @@
         <w:rPr>
           <w:rFonts w:ascii="Garamond" w:eastAsia="Garamond" w:hAnsi="Garamond" w:cs="Garamond"/>
         </w:rPr>
-        <w:t>The Software Engineering program is inherently cross-disciplinary, and positions itself across OSU’s three Signature Areas. For example, students may engineer a software system that transmits, aggregates, mines and visualizes sensor data for river restoration; they may engage with a local medical device company to improve software reliability and security, or build applications that assist the disabled; and, they may integrate new systems, techniques and solutions that they bring to market through their own startup business, creating new jobs and economic growth.</w:t>
+        <w:t xml:space="preserve">The Software Engineering program is inherently cross-disciplinary, and positions itself across OSU’s three Signature Areas. </w:t>
+      </w:r>
+      <w:r>
+        <w:rPr>
+          <w:rFonts w:ascii="Garamond" w:eastAsia="Garamond" w:hAnsi="Garamond" w:cs="Garamond"/>
+          <w:highlight w:val="yellow"/>
+        </w:rPr>
+        <w:t>For example, students may engineer a software system that transmits, aggregates, mines and visualizes sensor data for river restoration; they may engage with a local medical device company to improve software reliability and security, or build applications that assist the disabled; and, they may integrate new systems, techniques and solutions that they bring to market through their own startup business, creating new jobs and economic growth.</w:t>
+      </w:r>
+      <w:r>
+        <w:t xml:space="preserve"> </w:t>
+      </w:r>
+      <w:r>
+        <w:rPr>
+          <w:rFonts w:ascii="Garamond" w:eastAsia="Garamond" w:hAnsi="Garamond" w:cs="Garamond"/>
+          <w:highlight w:val="yellow"/>
+        </w:rPr>
+        <w:t xml:space="preserve">advancing science of </w:t>
+      </w:r>
+      <w:proofErr w:type="gramStart"/>
+      <w:r>
+        <w:rPr>
+          <w:rFonts w:ascii="Garamond" w:eastAsia="Garamond" w:hAnsi="Garamond" w:cs="Garamond"/>
+          <w:highlight w:val="yellow"/>
+        </w:rPr>
+        <w:t>sustainable..</w:t>
+      </w:r>
+      <w:proofErr w:type="gramEnd"/>
+      <w:r>
+        <w:rPr>
+          <w:rFonts w:ascii="Garamond" w:eastAsia="Garamond" w:hAnsi="Garamond" w:cs="Garamond"/>
+          <w:highlight w:val="yellow"/>
+        </w:rPr>
+        <w:t xml:space="preserve"> by …”</w:t>
       </w:r>
     </w:p>
     <w:p>
@@ -5975,7 +6170,19 @@
         <w:rPr>
           <w:rFonts w:ascii="Garamond" w:eastAsia="Garamond" w:hAnsi="Garamond" w:cs="Garamond"/>
         </w:rPr>
-        <w:t>Strategically, one priority for the OSU-Cascades campus is to distinguish itself with innovative, world-class, “destination degree programs” not offered at most institutions. The Software Engineering program exemplifies such a program, following the success of the existing Energy Systems Engineering program, and co-existing with other innovative new programs, such as Outdoor Products.</w:t>
+        <w:t xml:space="preserve">Strategically, one priority for the OSU-Cascades campus is to distinguish itself with innovative, world-class, “destination degree programs” not offered at most institutions. The Software Engineering program exemplifies </w:t>
+      </w:r>
+      <w:r>
+        <w:rPr>
+          <w:rFonts w:ascii="Garamond" w:eastAsia="Garamond" w:hAnsi="Garamond" w:cs="Garamond"/>
+        </w:rPr>
+        <w:t>these qualities</w:t>
+      </w:r>
+      <w:r>
+        <w:rPr>
+          <w:rFonts w:ascii="Garamond" w:eastAsia="Garamond" w:hAnsi="Garamond" w:cs="Garamond"/>
+        </w:rPr>
+        <w:t>, following the success of the existing Energy Systems Engineering program, and co-existing with other innovative new programs, such as Outdoor Products.</w:t>
       </w:r>
     </w:p>
     <w:p>
@@ -6064,8 +6271,42 @@
       <w:r>
         <w:rPr>
           <w:rFonts w:ascii="Garamond" w:eastAsia="Garamond" w:hAnsi="Garamond" w:cs="Garamond"/>
-        </w:rPr>
-        <w:t>The Software Engineering program has, as its advantage, the ability to implement effective teaching and learning techniques, and experiences for knowledge creation, based on decades of prior research in engineering and computer science education. Furthermore, the engagement of real-world problems, elicited from local, regional and statewide businesses directly contributes to innovation, economic and cultural support of Oregon.</w:t>
+          <w:highlight w:val="yellow"/>
+        </w:rPr>
+        <w:t>The Software Engineering program has, as its advantage, the ability to implement effective teaching and learning techniques, and experiences for knowledge creation, based on decades of prior research in engineering and computer science education</w:t>
+      </w:r>
+      <w:r>
+        <w:rPr>
+          <w:rFonts w:ascii="Garamond" w:eastAsia="Garamond" w:hAnsi="Garamond" w:cs="Garamond"/>
+        </w:rPr>
+        <w:t xml:space="preserve">. </w:t>
+      </w:r>
+      <w:r>
+        <w:rPr>
+          <w:rFonts w:ascii="Garamond" w:eastAsia="Garamond" w:hAnsi="Garamond" w:cs="Garamond"/>
+          <w:highlight w:val="yellow"/>
+        </w:rPr>
+        <w:t>An advantage of the proposed SE program is its ability to implement proven pedagogical methods, based on decades of prior research, directly into the curriculum</w:t>
+      </w:r>
+      <w:r>
+        <w:rPr>
+          <w:rFonts w:ascii="Garamond" w:eastAsia="Garamond" w:hAnsi="Garamond" w:cs="Garamond"/>
+        </w:rPr>
+        <w:t xml:space="preserve"> </w:t>
+      </w:r>
+      <w:r>
+        <w:rPr>
+          <w:rFonts w:ascii="Garamond" w:eastAsia="Garamond" w:hAnsi="Garamond" w:cs="Garamond"/>
+        </w:rPr>
+        <w:t>Furthermore, th</w:t>
+      </w:r>
+      <w:bookmarkStart w:id="0" w:name="_GoBack"/>
+      <w:bookmarkEnd w:id="0"/>
+      <w:r>
+        <w:rPr>
+          <w:rFonts w:ascii="Garamond" w:eastAsia="Garamond" w:hAnsi="Garamond" w:cs="Garamond"/>
+        </w:rPr>
+        <w:t>e engagement of real-world problems, elicited from local, regional and statewide businesses directly contributes to innovation, economic and cultural support of Oregon.</w:t>
       </w:r>
     </w:p>
     <w:p>
@@ -6086,6 +6327,7 @@
         <w:rPr>
           <w:rFonts w:ascii="Garamond" w:eastAsia="Garamond" w:hAnsi="Garamond" w:cs="Garamond"/>
         </w:rPr>
+        <w:lastRenderedPageBreak/>
         <w:t>Manner in which the program meets regional or statewide needs and enhances the state’s capacity to:</w:t>
       </w:r>
     </w:p>
@@ -6107,7 +6349,6 @@
         <w:rPr>
           <w:rFonts w:ascii="Garamond" w:eastAsia="Garamond" w:hAnsi="Garamond" w:cs="Garamond"/>
         </w:rPr>
-        <w:lastRenderedPageBreak/>
         <w:t>improve educational attainment in the region and state;</w:t>
       </w:r>
     </w:p>
@@ -6435,14 +6676,8 @@
         <w:rPr>
           <w:rFonts w:ascii="Garamond" w:eastAsia="Garamond" w:hAnsi="Garamond" w:cs="Garamond"/>
         </w:rPr>
-        <w:t xml:space="preserve">The Software Engineering program outcomes and quality assessment (Section 5) specifically include the outcomes and standards set forth by the Criteria for Accrediting Engineering </w:t>
-      </w:r>
-      <w:r>
-        <w:rPr>
-          <w:rFonts w:ascii="Garamond" w:eastAsia="Garamond" w:hAnsi="Garamond" w:cs="Garamond"/>
-        </w:rPr>
         <w:lastRenderedPageBreak/>
-        <w:t>Programs (ABET, 2017b). The courses and course learning outcomes cover the “breadth and depth of engineering and computer science topics” in the Program Criteria for Software and Similarly Named Engineering Programs (ABET, 2017b). Identical to the accreditation criteria, the Software Engineering curriculum includes computing fundamentals, software design and construction, requirements analysis, security, verification, and validation; software engineering processes and tools appropriate for the development of complex software systems; and discrete mathematics, probability, and statistics, with applications appropriate to software engineering.</w:t>
+        <w:t>The Software Engineering program outcomes and quality assessment (Section 5) specifically include the outcomes and standards set forth by the Criteria for Accrediting Engineering Programs (ABET, 2017b). The courses and course learning outcomes cover the “breadth and depth of engineering and computer science topics” in the Program Criteria for Software and Similarly Named Engineering Programs (ABET, 2017b). Identical to the accreditation criteria, the Software Engineering curriculum includes computing fundamentals, software design and construction, requirements analysis, security, verification, and validation; software engineering processes and tools appropriate for the development of complex software systems; and discrete mathematics, probability, and statistics, with applications appropriate to software engineering.</w:t>
       </w:r>
     </w:p>
     <w:p>
@@ -6776,7 +7011,6 @@
         <w:rPr>
           <w:rFonts w:ascii="Garamond" w:eastAsia="Garamond" w:hAnsi="Garamond" w:cs="Garamond"/>
         </w:rPr>
-        <w:lastRenderedPageBreak/>
         <w:t>Closely related programs in this or other Oregon colleges and universities.</w:t>
       </w:r>
     </w:p>

</xml_diff>

<commit_message>
Add fourth faculty member and arrange general teaching load.
</commit_message>
<xml_diff>
--- a/assets/HECC New Academic Program Proposal.docx
+++ b/assets/HECC New Academic Program Proposal.docx
@@ -5131,8 +5131,22 @@
         <w:rPr>
           <w:rFonts w:ascii="Garamond" w:eastAsia="Garamond" w:hAnsi="Garamond" w:cs="Garamond"/>
         </w:rPr>
-        <w:t>computer science program employing two full-time faculty and three to four adjunct instructors. OSU-Cascades plans to sunset computer science as the software engineering program starts, by ceasing enrollment in computer science and opening enrollment in software engineering. In addition, OSU-Cascades will hire one additional full-time faculty member, specializing in the field of software engineering, before the first year of the software engineering program. During the transition, these three full-time faculty will teach part of the remaining computer science courses and the new software engineering courses. The faculty include:</w:t>
-      </w:r>
+        <w:t xml:space="preserve">computer science program employing two full-time faculty and three to four adjunct instructors. OSU-Cascades plans to sunset computer science as the software engineering program starts, by ceasing enrollment in computer science and opening enrollment in software engineering. In addition, OSU-Cascades will hire one additional full-time faculty member, specializing in the field of software engineering, before the first year of the software engineering program. During the transition, these three full-time faculty will teach part of the remaining computer science courses and the new software engineering courses. </w:t>
+      </w:r>
+      <w:r>
+        <w:rPr>
+          <w:rFonts w:ascii="Garamond" w:eastAsia="Garamond" w:hAnsi="Garamond" w:cs="Garamond"/>
+        </w:rPr>
+        <w:t xml:space="preserve">In the future, OSU-Cascades will hire a fourth full-time faculty member, whose focus shall be research in software engineering or computer science education. </w:t>
+      </w:r>
+      <w:r>
+        <w:rPr>
+          <w:rFonts w:ascii="Garamond" w:eastAsia="Garamond" w:hAnsi="Garamond" w:cs="Garamond"/>
+        </w:rPr>
+        <w:t>The faculty include:</w:t>
+      </w:r>
+      <w:bookmarkStart w:id="0" w:name="_GoBack"/>
+      <w:bookmarkEnd w:id="0"/>
     </w:p>
     <w:p>
       <w:pPr>
@@ -5194,18 +5208,6 @@
         <w:rPr>
           <w:rFonts w:ascii="Garamond" w:eastAsia="Garamond" w:hAnsi="Garamond" w:cs="Garamond"/>
         </w:rPr>
-        <w:t xml:space="preserve">SE </w:t>
-      </w:r>
-      <w:r>
-        <w:rPr>
-          <w:rFonts w:ascii="Garamond" w:eastAsia="Garamond" w:hAnsi="Garamond" w:cs="Garamond"/>
-        </w:rPr>
-        <w:t xml:space="preserve">107, </w:t>
-      </w:r>
-      <w:r>
-        <w:rPr>
-          <w:rFonts w:ascii="Garamond" w:eastAsia="Garamond" w:hAnsi="Garamond" w:cs="Garamond"/>
-        </w:rPr>
         <w:t>111, 112, 113, 211, 212, 213, 301, 302, 303</w:t>
       </w:r>
     </w:p>
@@ -5300,7 +5302,19 @@
         <w:rPr>
           <w:rFonts w:ascii="Garamond" w:eastAsia="Garamond" w:hAnsi="Garamond" w:cs="Garamond"/>
         </w:rPr>
-        <w:t>Third full-time faculty member, PhD, Assistant Professor</w:t>
+        <w:t xml:space="preserve">Third full-time </w:t>
+      </w:r>
+      <w:r>
+        <w:rPr>
+          <w:rFonts w:ascii="Garamond" w:eastAsia="Garamond" w:hAnsi="Garamond" w:cs="Garamond"/>
+        </w:rPr>
+        <w:t>I</w:t>
+      </w:r>
+      <w:r>
+        <w:rPr>
+          <w:rFonts w:ascii="Garamond" w:eastAsia="Garamond" w:hAnsi="Garamond" w:cs="Garamond"/>
+        </w:rPr>
+        <w:t>nstructor</w:t>
       </w:r>
     </w:p>
     <w:p>
@@ -5319,7 +5333,7 @@
         <w:rPr>
           <w:rFonts w:ascii="Garamond" w:eastAsia="Garamond" w:hAnsi="Garamond" w:cs="Garamond"/>
         </w:rPr>
-        <w:t>An upcoming hire, this role represents a tenured or tenure-track position with research in the field of software engineering or computer science education.</w:t>
+        <w:t>An upcoming hire with a teaching role.</w:t>
       </w:r>
     </w:p>
     <w:p>
@@ -5338,19 +5352,19 @@
         <w:rPr>
           <w:rFonts w:ascii="Garamond" w:eastAsia="Garamond" w:hAnsi="Garamond" w:cs="Garamond"/>
         </w:rPr>
-        <w:t xml:space="preserve">Teaching </w:t>
-      </w:r>
-      <w:r>
-        <w:rPr>
-          <w:rFonts w:ascii="Garamond" w:eastAsia="Garamond" w:hAnsi="Garamond" w:cs="Garamond"/>
-        </w:rPr>
-        <w:t>SE 311, 312, 313</w:t>
-      </w:r>
-      <w:r>
-        <w:rPr>
-          <w:rFonts w:ascii="Garamond" w:eastAsia="Garamond" w:hAnsi="Garamond" w:cs="Garamond"/>
-        </w:rPr>
-        <w:t>, 110, 210, 310, 410</w:t>
+        <w:t xml:space="preserve">Teaching SE 107, 311, 312, 313, </w:t>
+      </w:r>
+      <w:r>
+        <w:rPr>
+          <w:rFonts w:ascii="Garamond" w:eastAsia="Garamond" w:hAnsi="Garamond" w:cs="Garamond"/>
+        </w:rPr>
+        <w:t>411, 412, 413</w:t>
+      </w:r>
+      <w:r>
+        <w:rPr>
+          <w:rFonts w:ascii="Garamond" w:eastAsia="Garamond" w:hAnsi="Garamond" w:cs="Garamond"/>
+        </w:rPr>
+        <w:t>, and CS 391</w:t>
       </w:r>
     </w:p>
     <w:p>
@@ -5369,7 +5383,13 @@
         <w:rPr>
           <w:rFonts w:ascii="Garamond" w:eastAsia="Garamond" w:hAnsi="Garamond" w:cs="Garamond"/>
         </w:rPr>
-        <w:t>One to two part-time instructors, software professionals in the field</w:t>
+        <w:t>Fourth</w:t>
+      </w:r>
+      <w:r>
+        <w:rPr>
+          <w:rFonts w:ascii="Garamond" w:eastAsia="Garamond" w:hAnsi="Garamond" w:cs="Garamond"/>
+        </w:rPr>
+        <w:t xml:space="preserve"> full-time faculty member, PhD, Assistant Professor</w:t>
       </w:r>
     </w:p>
     <w:p>
@@ -5388,7 +5408,7 @@
         <w:rPr>
           <w:rFonts w:ascii="Garamond" w:eastAsia="Garamond" w:hAnsi="Garamond" w:cs="Garamond"/>
         </w:rPr>
-        <w:t>OSU-Cascades has successfully employed software professionals employed in Bend, specializing in software engineering, usability, networking, security, web and mobile software development, and computer science topics.</w:t>
+        <w:t>An upcoming hire, this role represents a tenured or tenure-track position with research in the field of software engineering or computer science education.</w:t>
       </w:r>
     </w:p>
     <w:p>
@@ -5407,19 +5427,57 @@
         <w:rPr>
           <w:rFonts w:ascii="Garamond" w:eastAsia="Garamond" w:hAnsi="Garamond" w:cs="Garamond"/>
         </w:rPr>
-        <w:t>Teaching SE 411, 412, 413</w:t>
-      </w:r>
-      <w:r>
-        <w:rPr>
-          <w:rFonts w:ascii="Garamond" w:eastAsia="Garamond" w:hAnsi="Garamond" w:cs="Garamond"/>
-        </w:rPr>
-        <w:t xml:space="preserve">, and </w:t>
-      </w:r>
-      <w:r>
-        <w:rPr>
-          <w:rFonts w:ascii="Garamond" w:eastAsia="Garamond" w:hAnsi="Garamond" w:cs="Garamond"/>
-        </w:rPr>
-        <w:t>CS 391</w:t>
+        <w:t xml:space="preserve">Teaching </w:t>
+      </w:r>
+      <w:r>
+        <w:rPr>
+          <w:rFonts w:ascii="Garamond" w:eastAsia="Garamond" w:hAnsi="Garamond" w:cs="Garamond"/>
+        </w:rPr>
+        <w:t xml:space="preserve">SE </w:t>
+      </w:r>
+      <w:r>
+        <w:rPr>
+          <w:rFonts w:ascii="Garamond" w:eastAsia="Garamond" w:hAnsi="Garamond" w:cs="Garamond"/>
+        </w:rPr>
+        <w:t>110, 210, 310, 410</w:t>
+      </w:r>
+    </w:p>
+    <w:p>
+      <w:pPr>
+        <w:pStyle w:val="ListParagraph"/>
+        <w:numPr>
+          <w:ilvl w:val="0"/>
+          <w:numId w:val="9"/>
+        </w:numPr>
+        <w:spacing w:after="120"/>
+        <w:rPr>
+          <w:rFonts w:ascii="Garamond" w:eastAsia="Garamond" w:hAnsi="Garamond" w:cs="Garamond"/>
+        </w:rPr>
+      </w:pPr>
+      <w:r>
+        <w:rPr>
+          <w:rFonts w:ascii="Garamond" w:eastAsia="Garamond" w:hAnsi="Garamond" w:cs="Garamond"/>
+        </w:rPr>
+        <w:t>One to two part-time instructors, software professionals in the field</w:t>
+      </w:r>
+    </w:p>
+    <w:p>
+      <w:pPr>
+        <w:pStyle w:val="ListParagraph"/>
+        <w:numPr>
+          <w:ilvl w:val="1"/>
+          <w:numId w:val="9"/>
+        </w:numPr>
+        <w:spacing w:after="120"/>
+        <w:rPr>
+          <w:rFonts w:ascii="Garamond" w:eastAsia="Garamond" w:hAnsi="Garamond" w:cs="Garamond"/>
+        </w:rPr>
+      </w:pPr>
+      <w:r>
+        <w:rPr>
+          <w:rFonts w:ascii="Garamond" w:eastAsia="Garamond" w:hAnsi="Garamond" w:cs="Garamond"/>
+        </w:rPr>
+        <w:t>OSU-Cascades has successfully employed software professionals employed in Bend, specializing in software engineering, usability, networking, security, web and mobile software development, and computer science topics.</w:t>
       </w:r>
     </w:p>
     <w:p>
@@ -5582,14 +5640,7 @@
         <w:rPr>
           <w:rFonts w:ascii="Garamond" w:eastAsia="Garamond" w:hAnsi="Garamond" w:cs="Garamond"/>
         </w:rPr>
-        <w:t xml:space="preserve">The two current full-time faculty currently occupy individual offices, and OSU-Cascades has an additional office for the third full-time faculty. Part-time faculty do not require dedicated </w:t>
-      </w:r>
-      <w:r>
-        <w:rPr>
-          <w:rFonts w:ascii="Garamond" w:eastAsia="Garamond" w:hAnsi="Garamond" w:cs="Garamond"/>
-        </w:rPr>
-        <w:lastRenderedPageBreak/>
-        <w:t>office space.</w:t>
+        <w:t>The two current full-time faculty currently occupy individual offices, and OSU-Cascades has an additional office for the third full-time faculty. Part-time faculty do not require dedicated office space.</w:t>
       </w:r>
     </w:p>
     <w:p>
@@ -5982,7 +6033,15 @@
           <w:rFonts w:ascii="Garamond" w:eastAsia="Garamond" w:hAnsi="Garamond" w:cs="Garamond"/>
           <w:i/>
         </w:rPr>
-        <w:t>As a land grant institution committed to teaching, research and outreach and engagement, Oregon State University promotes economic, social, cultural and environmental progress for the people of Oregon, the nation and the world</w:t>
+        <w:t xml:space="preserve">As a land grant institution committed to teaching, research and outreach and engagement, Oregon State University promotes economic, social, cultural and environmental progress for the people of Oregon, the nation </w:t>
+      </w:r>
+      <w:r>
+        <w:rPr>
+          <w:rFonts w:ascii="Garamond" w:eastAsia="Garamond" w:hAnsi="Garamond" w:cs="Garamond"/>
+          <w:i/>
+        </w:rPr>
+        <w:lastRenderedPageBreak/>
+        <w:t>and the world</w:t>
       </w:r>
       <w:r>
         <w:rPr>
@@ -6027,14 +6086,7 @@
         <w:rPr>
           <w:rFonts w:ascii="Garamond" w:eastAsia="Garamond" w:hAnsi="Garamond" w:cs="Garamond"/>
         </w:rPr>
-        <w:t xml:space="preserve"> and integrates economic, social, cultural and environmental issues through world-relevant coursework and professional </w:t>
-      </w:r>
-      <w:r>
-        <w:rPr>
-          <w:rFonts w:ascii="Garamond" w:eastAsia="Garamond" w:hAnsi="Garamond" w:cs="Garamond"/>
-        </w:rPr>
-        <w:lastRenderedPageBreak/>
-        <w:t>practice.</w:t>
+        <w:t xml:space="preserve"> and integrates economic, social, cultural and environmental issues through world-relevant coursework and professional practice.</w:t>
       </w:r>
     </w:p>
     <w:p>
@@ -6273,7 +6325,15 @@
           <w:rFonts w:ascii="Garamond" w:eastAsia="Garamond" w:hAnsi="Garamond" w:cs="Garamond"/>
           <w:highlight w:val="yellow"/>
         </w:rPr>
-        <w:t>The Software Engineering program has, as its advantage, the ability to implement effective teaching and learning techniques, and experiences for knowledge creation, based on decades of prior research in engineering and computer science education</w:t>
+        <w:t xml:space="preserve">The Software Engineering program has, as its advantage, the ability to implement effective teaching and learning techniques, and experiences for knowledge creation, based on decades </w:t>
+      </w:r>
+      <w:r>
+        <w:rPr>
+          <w:rFonts w:ascii="Garamond" w:eastAsia="Garamond" w:hAnsi="Garamond" w:cs="Garamond"/>
+          <w:highlight w:val="yellow"/>
+        </w:rPr>
+        <w:lastRenderedPageBreak/>
+        <w:t>of prior research in engineering and computer science education</w:t>
       </w:r>
       <w:r>
         <w:rPr>
@@ -6298,15 +6358,7 @@
         <w:rPr>
           <w:rFonts w:ascii="Garamond" w:eastAsia="Garamond" w:hAnsi="Garamond" w:cs="Garamond"/>
         </w:rPr>
-        <w:t>Furthermore, th</w:t>
-      </w:r>
-      <w:bookmarkStart w:id="0" w:name="_GoBack"/>
-      <w:bookmarkEnd w:id="0"/>
-      <w:r>
-        <w:rPr>
-          <w:rFonts w:ascii="Garamond" w:eastAsia="Garamond" w:hAnsi="Garamond" w:cs="Garamond"/>
-        </w:rPr>
-        <w:t>e engagement of real-world problems, elicited from local, regional and statewide businesses directly contributes to innovation, economic and cultural support of Oregon.</w:t>
+        <w:t>Furthermore, the engagement of real-world problems, elicited from local, regional and statewide businesses directly contributes to innovation, economic and cultural support of Oregon.</w:t>
       </w:r>
     </w:p>
     <w:p>
@@ -6327,7 +6379,6 @@
         <w:rPr>
           <w:rFonts w:ascii="Garamond" w:eastAsia="Garamond" w:hAnsi="Garamond" w:cs="Garamond"/>
         </w:rPr>
-        <w:lastRenderedPageBreak/>
         <w:t>Manner in which the program meets regional or statewide needs and enhances the state’s capacity to:</w:t>
       </w:r>
     </w:p>
@@ -6643,7 +6694,14 @@
         <w:rPr>
           <w:rFonts w:ascii="Garamond" w:eastAsia="Garamond" w:hAnsi="Garamond" w:cs="Garamond"/>
         </w:rPr>
-        <w:t>The Accreditation Board for Engineering and Technology (ABET) provides accreditation to engineering programs in the United States. The Computing Sciences Accreditation Board (CSAB) leads the ABET Engineering Accreditation Commission. Members include the Association of Computing Machinery (ACM) and the Institute of Electrical and Electronics Engineers (IEEE).</w:t>
+        <w:t xml:space="preserve">The Accreditation Board for Engineering and Technology (ABET) provides accreditation to engineering programs in the United States. The Computing Sciences Accreditation Board (CSAB) leads the ABET Engineering Accreditation Commission. Members include the Association of Computing Machinery (ACM) and the Institute of Electrical and Electronics </w:t>
+      </w:r>
+      <w:r>
+        <w:rPr>
+          <w:rFonts w:ascii="Garamond" w:eastAsia="Garamond" w:hAnsi="Garamond" w:cs="Garamond"/>
+        </w:rPr>
+        <w:lastRenderedPageBreak/>
+        <w:t>Engineers (IEEE).</w:t>
       </w:r>
     </w:p>
     <w:p>
@@ -6676,7 +6734,6 @@
         <w:rPr>
           <w:rFonts w:ascii="Garamond" w:eastAsia="Garamond" w:hAnsi="Garamond" w:cs="Garamond"/>
         </w:rPr>
-        <w:lastRenderedPageBreak/>
         <w:t>The Software Engineering program outcomes and quality assessment (Section 5) specifically include the outcomes and standards set forth by the Criteria for Accrediting Engineering Programs (ABET, 2017b). The courses and course learning outcomes cover the “breadth and depth of engineering and computer science topics” in the Program Criteria for Software and Similarly Named Engineering Programs (ABET, 2017b). Identical to the accreditation criteria, the Software Engineering curriculum includes computing fundamentals, software design and construction, requirements analysis, security, verification, and validation; software engineering processes and tools appropriate for the development of complex software systems; and discrete mathematics, probability, and statistics, with applications appropriate to software engineering.</w:t>
       </w:r>
     </w:p>
@@ -6931,6 +6988,7 @@
         <w:rPr>
           <w:rFonts w:ascii="Garamond" w:eastAsia="Garamond" w:hAnsi="Garamond" w:cs="Garamond"/>
         </w:rPr>
+        <w:lastRenderedPageBreak/>
         <w:t>Expected learning outcomes of the program.</w:t>
       </w:r>
     </w:p>
@@ -8234,7 +8292,7 @@
         <w:sz w:val="20"/>
         <w:szCs w:val="20"/>
       </w:rPr>
-      <w:t>7</w:t>
+      <w:t>6</w:t>
     </w:r>
     <w:r>
       <w:rPr>

</xml_diff>

<commit_message>
Proposal: Remove 99 prefix from Cat 2 proposal number placeholders. We're in the 100's now, and it will take some time to get them in.
</commit_message>
<xml_diff>
--- a/assets/HECC New Academic Program Proposal.docx
+++ b/assets/HECC New Academic Program Proposal.docx
@@ -616,23 +616,7 @@
           <w:rFonts w:ascii="Garamond" w:eastAsia="Garamond" w:hAnsi="Garamond" w:cs="Garamond"/>
           <w:highlight w:val="yellow"/>
         </w:rPr>
-        <w:t xml:space="preserve">Because computer science doesn’t teach software </w:t>
-      </w:r>
-      <w:proofErr w:type="gramStart"/>
-      <w:r>
-        <w:rPr>
-          <w:rFonts w:ascii="Garamond" w:eastAsia="Garamond" w:hAnsi="Garamond" w:cs="Garamond"/>
-          <w:highlight w:val="yellow"/>
-        </w:rPr>
-        <w:t>engineering..</w:t>
-      </w:r>
-      <w:proofErr w:type="gramEnd"/>
-      <w:r>
-        <w:rPr>
-          <w:rFonts w:ascii="Garamond" w:eastAsia="Garamond" w:hAnsi="Garamond" w:cs="Garamond"/>
-          <w:highlight w:val="yellow"/>
-        </w:rPr>
-        <w:t xml:space="preserve"> it teaches the science of computing.</w:t>
+        <w:t>Because computer science doesn’t teach software engineering.. it teaches the science of computing.</w:t>
       </w:r>
     </w:p>
     <w:p>
@@ -967,14 +951,28 @@
         <w:rPr>
           <w:rFonts w:ascii="Garamond" w:eastAsia="Garamond" w:hAnsi="Garamond" w:cs="Garamond"/>
         </w:rPr>
-        <w:t>The program of study follows the degree standards at Oregon State University, incorporating both existing courses and new courses. The “SE” prefix indicates new courses, which are also followed by the CAT II proposal numbers (</w:t>
+        <w:t>The program of study foll</w:t>
+      </w:r>
+      <w:bookmarkStart w:id="0" w:name="OLE_LINK1"/>
+      <w:r>
+        <w:rPr>
+          <w:rFonts w:ascii="Garamond" w:eastAsia="Garamond" w:hAnsi="Garamond" w:cs="Garamond"/>
+        </w:rPr>
+        <w:t>ows the degree standards at Oregon State University, incorporating both existing courses and new courses. The “SE” prefix indicates new courses, which are also followed b</w:t>
+      </w:r>
+      <w:bookmarkEnd w:id="0"/>
+      <w:r>
+        <w:rPr>
+          <w:rFonts w:ascii="Garamond" w:eastAsia="Garamond" w:hAnsi="Garamond" w:cs="Garamond"/>
+        </w:rPr>
+        <w:t>y the CAT II proposal numbers (</w:t>
       </w:r>
       <w:r>
         <w:rPr>
           <w:rFonts w:ascii="Garamond" w:eastAsia="Garamond" w:hAnsi="Garamond" w:cs="Garamond"/>
           <w:color w:val="FF0000"/>
         </w:rPr>
-        <w:t>99XXX</w:t>
+        <w:t>XXX</w:t>
       </w:r>
       <w:r>
         <w:rPr>
@@ -1009,47 +1007,7 @@
           <w:sz w:val="20"/>
           <w:szCs w:val="20"/>
         </w:rPr>
-        <w:t xml:space="preserve">*Freshman Skill Courses (16 </w:t>
-      </w:r>
-      <w:proofErr w:type="gramStart"/>
-      <w:r>
-        <w:rPr>
-          <w:rFonts w:ascii="Calibri" w:eastAsia="Calibri" w:hAnsi="Calibri" w:cs="Calibri"/>
-          <w:b/>
-          <w:sz w:val="20"/>
-          <w:szCs w:val="20"/>
-        </w:rPr>
-        <w:t xml:space="preserve">credits)   </w:t>
-      </w:r>
-      <w:proofErr w:type="gramEnd"/>
-      <w:r>
-        <w:rPr>
-          <w:rFonts w:ascii="Calibri" w:eastAsia="Calibri" w:hAnsi="Calibri" w:cs="Calibri"/>
-          <w:b/>
-          <w:sz w:val="20"/>
-          <w:szCs w:val="20"/>
-        </w:rPr>
-        <w:t xml:space="preserve">    #BACC Core (48 </w:t>
-      </w:r>
-      <w:proofErr w:type="spellStart"/>
-      <w:r>
-        <w:rPr>
-          <w:rFonts w:ascii="Calibri" w:eastAsia="Calibri" w:hAnsi="Calibri" w:cs="Calibri"/>
-          <w:b/>
-          <w:sz w:val="20"/>
-          <w:szCs w:val="20"/>
-        </w:rPr>
-        <w:t>cr</w:t>
-      </w:r>
-      <w:proofErr w:type="spellEnd"/>
-      <w:r>
-        <w:rPr>
-          <w:rFonts w:ascii="Calibri" w:eastAsia="Calibri" w:hAnsi="Calibri" w:cs="Calibri"/>
-          <w:b/>
-          <w:sz w:val="20"/>
-          <w:szCs w:val="20"/>
-        </w:rPr>
-        <w:t xml:space="preserve">)       </w:t>
+        <w:t xml:space="preserve">*Freshman Skill Courses (16 credits)       #BACC Core (48 cr)       </w:t>
       </w:r>
       <w:r>
         <w:rPr>
@@ -1059,7 +1017,7 @@
           <w:sz w:val="20"/>
           <w:szCs w:val="20"/>
         </w:rPr>
-        <w:t>99XXX</w:t>
+        <w:t>XXX</w:t>
       </w:r>
       <w:r>
         <w:rPr>
@@ -1168,16 +1126,8 @@
                 <w:rFonts w:ascii="Calibri" w:eastAsia="Calibri" w:hAnsi="Calibri" w:cs="Calibri"/>
               </w:rPr>
               <w:tab/>
-              <w:t xml:space="preserve">46 </w:t>
-            </w:r>
-            <w:proofErr w:type="spellStart"/>
-            <w:r>
-              <w:rPr>
-                <w:rFonts w:ascii="Calibri" w:eastAsia="Calibri" w:hAnsi="Calibri" w:cs="Calibri"/>
-              </w:rPr>
-              <w:t>cr</w:t>
-            </w:r>
-            <w:proofErr w:type="spellEnd"/>
+              <w:t>46 cr</w:t>
+            </w:r>
           </w:p>
         </w:tc>
       </w:tr>
@@ -1295,7 +1245,6 @@
               </w:rPr>
               <w:t xml:space="preserve"> </w:t>
             </w:r>
-            <w:proofErr w:type="spellStart"/>
             <w:r>
               <w:rPr>
                 <w:rFonts w:ascii="Calibri" w:eastAsia="Calibri" w:hAnsi="Calibri" w:cs="Calibri"/>
@@ -1305,7 +1254,6 @@
               </w:rPr>
               <w:t>cr</w:t>
             </w:r>
-            <w:proofErr w:type="spellEnd"/>
           </w:p>
           <w:p>
             <w:pPr>
@@ -1349,7 +1297,18 @@
                 <w:sz w:val="16"/>
                 <w:szCs w:val="16"/>
               </w:rPr>
-              <w:t>(99XXX)</w:t>
+              <w:t>(</w:t>
+            </w:r>
+            <w:bookmarkStart w:id="1" w:name="_GoBack"/>
+            <w:bookmarkEnd w:id="1"/>
+            <w:r>
+              <w:rPr>
+                <w:rFonts w:ascii="Calibri" w:eastAsia="Calibri" w:hAnsi="Calibri" w:cs="Calibri"/>
+                <w:color w:val="C45911"/>
+                <w:sz w:val="16"/>
+                <w:szCs w:val="16"/>
+              </w:rPr>
+              <w:t>XXX)</w:t>
             </w:r>
           </w:p>
           <w:p>
@@ -1394,7 +1353,16 @@
                 <w:sz w:val="16"/>
                 <w:szCs w:val="16"/>
               </w:rPr>
-              <w:t>(99XXX)</w:t>
+              <w:t>(</w:t>
+            </w:r>
+            <w:r>
+              <w:rPr>
+                <w:rFonts w:ascii="Calibri" w:eastAsia="Calibri" w:hAnsi="Calibri" w:cs="Calibri"/>
+                <w:color w:val="C45911"/>
+                <w:sz w:val="16"/>
+                <w:szCs w:val="16"/>
+              </w:rPr>
+              <w:t>XXX)</w:t>
             </w:r>
           </w:p>
           <w:p>
@@ -1423,7 +1391,16 @@
                 <w:sz w:val="16"/>
                 <w:szCs w:val="16"/>
               </w:rPr>
-              <w:t>(99XXX)</w:t>
+              <w:t>(</w:t>
+            </w:r>
+            <w:r>
+              <w:rPr>
+                <w:rFonts w:ascii="Calibri" w:eastAsia="Calibri" w:hAnsi="Calibri" w:cs="Calibri"/>
+                <w:color w:val="C45911"/>
+                <w:sz w:val="16"/>
+                <w:szCs w:val="16"/>
+              </w:rPr>
+              <w:t>XXX)</w:t>
             </w:r>
           </w:p>
           <w:p>
@@ -1614,19 +1591,8 @@
                 <w:sz w:val="20"/>
                 <w:szCs w:val="20"/>
               </w:rPr>
-              <w:t xml:space="preserve"> </w:t>
-            </w:r>
-            <w:proofErr w:type="spellStart"/>
-            <w:r>
-              <w:rPr>
-                <w:rFonts w:ascii="Calibri" w:eastAsia="Calibri" w:hAnsi="Calibri" w:cs="Calibri"/>
-                <w:b/>
-                <w:sz w:val="20"/>
-                <w:szCs w:val="20"/>
-              </w:rPr>
-              <w:t>cr</w:t>
-            </w:r>
-            <w:proofErr w:type="spellEnd"/>
+              <w:t xml:space="preserve"> cr</w:t>
+            </w:r>
           </w:p>
           <w:p>
             <w:pPr>
@@ -1670,7 +1636,16 @@
                 <w:sz w:val="16"/>
                 <w:szCs w:val="16"/>
               </w:rPr>
-              <w:t>(99XXX)</w:t>
+              <w:t>(</w:t>
+            </w:r>
+            <w:r>
+              <w:rPr>
+                <w:rFonts w:ascii="Calibri" w:eastAsia="Calibri" w:hAnsi="Calibri" w:cs="Calibri"/>
+                <w:color w:val="C45911"/>
+                <w:sz w:val="16"/>
+                <w:szCs w:val="16"/>
+              </w:rPr>
+              <w:t>XXX)</w:t>
             </w:r>
           </w:p>
           <w:p>
@@ -1715,7 +1690,16 @@
                 <w:sz w:val="16"/>
                 <w:szCs w:val="16"/>
               </w:rPr>
-              <w:t>(99XXX)</w:t>
+              <w:t>(</w:t>
+            </w:r>
+            <w:r>
+              <w:rPr>
+                <w:rFonts w:ascii="Calibri" w:eastAsia="Calibri" w:hAnsi="Calibri" w:cs="Calibri"/>
+                <w:color w:val="C45911"/>
+                <w:sz w:val="16"/>
+                <w:szCs w:val="16"/>
+              </w:rPr>
+              <w:t>XXX)</w:t>
             </w:r>
           </w:p>
           <w:p>
@@ -1744,7 +1728,16 @@
                 <w:sz w:val="16"/>
                 <w:szCs w:val="16"/>
               </w:rPr>
-              <w:t>(99XXX)</w:t>
+              <w:t>(</w:t>
+            </w:r>
+            <w:r>
+              <w:rPr>
+                <w:rFonts w:ascii="Calibri" w:eastAsia="Calibri" w:hAnsi="Calibri" w:cs="Calibri"/>
+                <w:color w:val="C45911"/>
+                <w:sz w:val="16"/>
+                <w:szCs w:val="16"/>
+              </w:rPr>
+              <w:t>XXX)</w:t>
             </w:r>
           </w:p>
           <w:p>
@@ -1782,25 +1775,7 @@
                 <w:sz w:val="20"/>
                 <w:szCs w:val="20"/>
               </w:rPr>
-              <w:t>CS 391#: Social and Ethical Issues in Computer Science (3) (</w:t>
-            </w:r>
-            <w:proofErr w:type="spellStart"/>
-            <w:r>
-              <w:rPr>
-                <w:rFonts w:ascii="Calibri" w:eastAsia="Calibri" w:hAnsi="Calibri" w:cs="Calibri"/>
-                <w:sz w:val="20"/>
-                <w:szCs w:val="20"/>
-              </w:rPr>
-              <w:t>Bacc</w:t>
-            </w:r>
-            <w:proofErr w:type="spellEnd"/>
-            <w:r>
-              <w:rPr>
-                <w:rFonts w:ascii="Calibri" w:eastAsia="Calibri" w:hAnsi="Calibri" w:cs="Calibri"/>
-                <w:sz w:val="20"/>
-                <w:szCs w:val="20"/>
-              </w:rPr>
-              <w:t xml:space="preserve"> Core Synthesis: Science, Technology, Society)</w:t>
+              <w:t>CS 391#: Social and Ethical Issues in Computer Science (3) (Bacc Core Synthesis: Science, Technology, Society)</w:t>
             </w:r>
           </w:p>
         </w:tc>
@@ -1919,7 +1894,6 @@
               </w:rPr>
               <w:t xml:space="preserve"> </w:t>
             </w:r>
-            <w:proofErr w:type="spellStart"/>
             <w:r>
               <w:rPr>
                 <w:rFonts w:ascii="Calibri" w:eastAsia="Calibri" w:hAnsi="Calibri" w:cs="Calibri"/>
@@ -1929,7 +1903,6 @@
               </w:rPr>
               <w:t>cr</w:t>
             </w:r>
-            <w:proofErr w:type="spellEnd"/>
           </w:p>
           <w:p>
             <w:pPr>
@@ -1973,7 +1946,16 @@
                 <w:sz w:val="16"/>
                 <w:szCs w:val="16"/>
               </w:rPr>
-              <w:t>(99XXX)</w:t>
+              <w:t>(</w:t>
+            </w:r>
+            <w:r>
+              <w:rPr>
+                <w:rFonts w:ascii="Calibri" w:eastAsia="Calibri" w:hAnsi="Calibri" w:cs="Calibri"/>
+                <w:color w:val="C45911"/>
+                <w:sz w:val="16"/>
+                <w:szCs w:val="16"/>
+              </w:rPr>
+              <w:t>XXX)</w:t>
             </w:r>
           </w:p>
           <w:p>
@@ -2018,7 +2000,16 @@
                 <w:sz w:val="16"/>
                 <w:szCs w:val="16"/>
               </w:rPr>
-              <w:t>(99XXX)</w:t>
+              <w:t>(</w:t>
+            </w:r>
+            <w:r>
+              <w:rPr>
+                <w:rFonts w:ascii="Calibri" w:eastAsia="Calibri" w:hAnsi="Calibri" w:cs="Calibri"/>
+                <w:color w:val="C45911"/>
+                <w:sz w:val="16"/>
+                <w:szCs w:val="16"/>
+              </w:rPr>
+              <w:t>XXX)</w:t>
             </w:r>
           </w:p>
           <w:p>
@@ -2054,7 +2045,16 @@
                 <w:sz w:val="16"/>
                 <w:szCs w:val="16"/>
               </w:rPr>
-              <w:t>(99XXX)</w:t>
+              <w:t>(</w:t>
+            </w:r>
+            <w:r>
+              <w:rPr>
+                <w:rFonts w:ascii="Calibri" w:eastAsia="Calibri" w:hAnsi="Calibri" w:cs="Calibri"/>
+                <w:color w:val="C45911"/>
+                <w:sz w:val="16"/>
+                <w:szCs w:val="16"/>
+              </w:rPr>
+              <w:t>XXX)</w:t>
             </w:r>
           </w:p>
           <w:p>
@@ -2199,16 +2199,8 @@
                 <w:rFonts w:ascii="Calibri" w:eastAsia="Calibri" w:hAnsi="Calibri" w:cs="Calibri"/>
               </w:rPr>
               <w:tab/>
-              <w:t xml:space="preserve">45 </w:t>
-            </w:r>
-            <w:proofErr w:type="spellStart"/>
-            <w:r>
-              <w:rPr>
-                <w:rFonts w:ascii="Calibri" w:eastAsia="Calibri" w:hAnsi="Calibri" w:cs="Calibri"/>
-              </w:rPr>
-              <w:t>cr</w:t>
-            </w:r>
-            <w:proofErr w:type="spellEnd"/>
+              <w:t>45 cr</w:t>
+            </w:r>
             <w:r>
               <w:rPr>
                 <w:rFonts w:ascii="Calibri" w:eastAsia="Calibri" w:hAnsi="Calibri" w:cs="Calibri"/>
@@ -2312,19 +2304,8 @@
                 <w:sz w:val="20"/>
                 <w:szCs w:val="20"/>
               </w:rPr>
-              <w:t xml:space="preserve">15 </w:t>
-            </w:r>
-            <w:proofErr w:type="spellStart"/>
-            <w:r>
-              <w:rPr>
-                <w:rFonts w:ascii="Calibri" w:eastAsia="Calibri" w:hAnsi="Calibri" w:cs="Calibri"/>
-                <w:b/>
-                <w:sz w:val="20"/>
-                <w:szCs w:val="20"/>
-              </w:rPr>
-              <w:t>cr</w:t>
-            </w:r>
-            <w:proofErr w:type="spellEnd"/>
+              <w:t>15 cr</w:t>
+            </w:r>
           </w:p>
           <w:p>
             <w:pPr>
@@ -2352,7 +2333,16 @@
                 <w:sz w:val="16"/>
                 <w:szCs w:val="16"/>
               </w:rPr>
-              <w:t>(99XXX)</w:t>
+              <w:t>(</w:t>
+            </w:r>
+            <w:r>
+              <w:rPr>
+                <w:rFonts w:ascii="Calibri" w:eastAsia="Calibri" w:hAnsi="Calibri" w:cs="Calibri"/>
+                <w:color w:val="C45911"/>
+                <w:sz w:val="16"/>
+                <w:szCs w:val="16"/>
+              </w:rPr>
+              <w:t>XXX)</w:t>
             </w:r>
           </w:p>
           <w:p>
@@ -2381,7 +2371,16 @@
                 <w:sz w:val="16"/>
                 <w:szCs w:val="16"/>
               </w:rPr>
-              <w:t>(99XXX)</w:t>
+              <w:t>(</w:t>
+            </w:r>
+            <w:r>
+              <w:rPr>
+                <w:rFonts w:ascii="Calibri" w:eastAsia="Calibri" w:hAnsi="Calibri" w:cs="Calibri"/>
+                <w:color w:val="C45911"/>
+                <w:sz w:val="16"/>
+                <w:szCs w:val="16"/>
+              </w:rPr>
+              <w:t>XXX)</w:t>
             </w:r>
           </w:p>
           <w:p>
@@ -2500,19 +2499,8 @@
                 <w:sz w:val="20"/>
                 <w:szCs w:val="20"/>
               </w:rPr>
-              <w:t xml:space="preserve">15 </w:t>
-            </w:r>
-            <w:proofErr w:type="spellStart"/>
-            <w:r>
-              <w:rPr>
-                <w:rFonts w:ascii="Calibri" w:eastAsia="Calibri" w:hAnsi="Calibri" w:cs="Calibri"/>
-                <w:b/>
-                <w:sz w:val="20"/>
-                <w:szCs w:val="20"/>
-              </w:rPr>
-              <w:t>cr</w:t>
-            </w:r>
-            <w:proofErr w:type="spellEnd"/>
+              <w:t>15 cr</w:t>
+            </w:r>
           </w:p>
           <w:p>
             <w:pPr>
@@ -2541,7 +2529,16 @@
                 <w:sz w:val="16"/>
                 <w:szCs w:val="16"/>
               </w:rPr>
-              <w:t>(99XXX)</w:t>
+              <w:t>(</w:t>
+            </w:r>
+            <w:r>
+              <w:rPr>
+                <w:rFonts w:ascii="Calibri" w:eastAsia="Calibri" w:hAnsi="Calibri" w:cs="Calibri"/>
+                <w:color w:val="C45911"/>
+                <w:sz w:val="16"/>
+                <w:szCs w:val="16"/>
+              </w:rPr>
+              <w:t>XXX)</w:t>
             </w:r>
           </w:p>
           <w:p>
@@ -2577,7 +2574,16 @@
                 <w:sz w:val="16"/>
                 <w:szCs w:val="16"/>
               </w:rPr>
-              <w:t>(99XXX)</w:t>
+              <w:t>(</w:t>
+            </w:r>
+            <w:r>
+              <w:rPr>
+                <w:rFonts w:ascii="Calibri" w:eastAsia="Calibri" w:hAnsi="Calibri" w:cs="Calibri"/>
+                <w:color w:val="C45911"/>
+                <w:sz w:val="16"/>
+                <w:szCs w:val="16"/>
+              </w:rPr>
+              <w:t>XXX)</w:t>
             </w:r>
           </w:p>
           <w:p>
@@ -2678,19 +2684,8 @@
                 <w:sz w:val="20"/>
                 <w:szCs w:val="20"/>
               </w:rPr>
-              <w:t xml:space="preserve">15 </w:t>
-            </w:r>
-            <w:proofErr w:type="spellStart"/>
-            <w:r>
-              <w:rPr>
-                <w:rFonts w:ascii="Calibri" w:eastAsia="Calibri" w:hAnsi="Calibri" w:cs="Calibri"/>
-                <w:b/>
-                <w:sz w:val="20"/>
-                <w:szCs w:val="20"/>
-              </w:rPr>
-              <w:t>cr</w:t>
-            </w:r>
-            <w:proofErr w:type="spellEnd"/>
+              <w:t>15 cr</w:t>
+            </w:r>
           </w:p>
           <w:p>
             <w:pPr>
@@ -2718,7 +2713,16 @@
                 <w:sz w:val="16"/>
                 <w:szCs w:val="16"/>
               </w:rPr>
-              <w:t>(99XXX)</w:t>
+              <w:t>(</w:t>
+            </w:r>
+            <w:r>
+              <w:rPr>
+                <w:rFonts w:ascii="Calibri" w:eastAsia="Calibri" w:hAnsi="Calibri" w:cs="Calibri"/>
+                <w:color w:val="C45911"/>
+                <w:sz w:val="16"/>
+                <w:szCs w:val="16"/>
+              </w:rPr>
+              <w:t>XXX)</w:t>
             </w:r>
           </w:p>
           <w:p>
@@ -2754,7 +2758,16 @@
                 <w:sz w:val="16"/>
                 <w:szCs w:val="16"/>
               </w:rPr>
-              <w:t>(99XXX)</w:t>
+              <w:t>(</w:t>
+            </w:r>
+            <w:r>
+              <w:rPr>
+                <w:rFonts w:ascii="Calibri" w:eastAsia="Calibri" w:hAnsi="Calibri" w:cs="Calibri"/>
+                <w:color w:val="C45911"/>
+                <w:sz w:val="16"/>
+                <w:szCs w:val="16"/>
+              </w:rPr>
+              <w:t>XXX)</w:t>
             </w:r>
           </w:p>
           <w:p>
@@ -2876,16 +2889,8 @@
                 <w:rFonts w:ascii="Calibri" w:eastAsia="Calibri" w:hAnsi="Calibri" w:cs="Calibri"/>
               </w:rPr>
               <w:tab/>
-              <w:t xml:space="preserve">48 – 51 </w:t>
-            </w:r>
-            <w:proofErr w:type="spellStart"/>
-            <w:r>
-              <w:rPr>
-                <w:rFonts w:ascii="Calibri" w:eastAsia="Calibri" w:hAnsi="Calibri" w:cs="Calibri"/>
-              </w:rPr>
-              <w:t>cr</w:t>
-            </w:r>
-            <w:proofErr w:type="spellEnd"/>
+              <w:t>48 – 51 cr</w:t>
+            </w:r>
             <w:r>
               <w:rPr>
                 <w:rFonts w:ascii="Calibri" w:eastAsia="Calibri" w:hAnsi="Calibri" w:cs="Calibri"/>
@@ -3008,7 +3013,6 @@
               </w:rPr>
               <w:t xml:space="preserve"> </w:t>
             </w:r>
-            <w:proofErr w:type="spellStart"/>
             <w:r>
               <w:rPr>
                 <w:rFonts w:ascii="Calibri" w:eastAsia="Calibri" w:hAnsi="Calibri" w:cs="Calibri"/>
@@ -3018,7 +3022,6 @@
               </w:rPr>
               <w:t>cr</w:t>
             </w:r>
-            <w:proofErr w:type="spellEnd"/>
           </w:p>
           <w:p>
             <w:pPr>
@@ -3046,7 +3049,16 @@
                 <w:sz w:val="16"/>
                 <w:szCs w:val="16"/>
               </w:rPr>
-              <w:t>(99XXX)</w:t>
+              <w:t>(</w:t>
+            </w:r>
+            <w:r>
+              <w:rPr>
+                <w:rFonts w:ascii="Calibri" w:eastAsia="Calibri" w:hAnsi="Calibri" w:cs="Calibri"/>
+                <w:color w:val="C45911"/>
+                <w:sz w:val="16"/>
+                <w:szCs w:val="16"/>
+              </w:rPr>
+              <w:t>XXX)</w:t>
             </w:r>
           </w:p>
           <w:p>
@@ -3075,7 +3087,16 @@
                 <w:sz w:val="16"/>
                 <w:szCs w:val="16"/>
               </w:rPr>
-              <w:t>(99XXX)</w:t>
+              <w:t>(</w:t>
+            </w:r>
+            <w:r>
+              <w:rPr>
+                <w:rFonts w:ascii="Calibri" w:eastAsia="Calibri" w:hAnsi="Calibri" w:cs="Calibri"/>
+                <w:color w:val="C45911"/>
+                <w:sz w:val="16"/>
+                <w:szCs w:val="16"/>
+              </w:rPr>
+              <w:t>XXX)</w:t>
             </w:r>
           </w:p>
           <w:p>
@@ -3104,7 +3125,16 @@
                 <w:sz w:val="16"/>
                 <w:szCs w:val="16"/>
               </w:rPr>
-              <w:t>(99XXX)</w:t>
+              <w:t>(</w:t>
+            </w:r>
+            <w:r>
+              <w:rPr>
+                <w:rFonts w:ascii="Calibri" w:eastAsia="Calibri" w:hAnsi="Calibri" w:cs="Calibri"/>
+                <w:color w:val="C45911"/>
+                <w:sz w:val="16"/>
+                <w:szCs w:val="16"/>
+              </w:rPr>
+              <w:t>XXX)</w:t>
             </w:r>
           </w:p>
           <w:p>
@@ -3273,19 +3303,8 @@
                 <w:sz w:val="20"/>
                 <w:szCs w:val="20"/>
               </w:rPr>
-              <w:t xml:space="preserve"> </w:t>
-            </w:r>
-            <w:proofErr w:type="spellStart"/>
-            <w:r>
-              <w:rPr>
-                <w:rFonts w:ascii="Calibri" w:eastAsia="Calibri" w:hAnsi="Calibri" w:cs="Calibri"/>
-                <w:b/>
-                <w:sz w:val="20"/>
-                <w:szCs w:val="20"/>
-              </w:rPr>
-              <w:t>cr</w:t>
-            </w:r>
-            <w:proofErr w:type="spellEnd"/>
+              <w:t xml:space="preserve"> cr</w:t>
+            </w:r>
           </w:p>
           <w:p>
             <w:pPr>
@@ -3312,7 +3331,16 @@
                 <w:sz w:val="16"/>
                 <w:szCs w:val="16"/>
               </w:rPr>
-              <w:t>(99XXX)</w:t>
+              <w:t>(</w:t>
+            </w:r>
+            <w:r>
+              <w:rPr>
+                <w:rFonts w:ascii="Calibri" w:eastAsia="Calibri" w:hAnsi="Calibri" w:cs="Calibri"/>
+                <w:color w:val="C45911"/>
+                <w:sz w:val="16"/>
+                <w:szCs w:val="16"/>
+              </w:rPr>
+              <w:t>XXX)</w:t>
             </w:r>
           </w:p>
           <w:p>
@@ -3340,7 +3368,16 @@
                 <w:sz w:val="16"/>
                 <w:szCs w:val="16"/>
               </w:rPr>
-              <w:t>(99XXX)</w:t>
+              <w:t>(</w:t>
+            </w:r>
+            <w:r>
+              <w:rPr>
+                <w:rFonts w:ascii="Calibri" w:eastAsia="Calibri" w:hAnsi="Calibri" w:cs="Calibri"/>
+                <w:color w:val="C45911"/>
+                <w:sz w:val="16"/>
+                <w:szCs w:val="16"/>
+              </w:rPr>
+              <w:t>XXX)</w:t>
             </w:r>
           </w:p>
           <w:p>
@@ -3377,7 +3414,16 @@
                 <w:sz w:val="16"/>
                 <w:szCs w:val="16"/>
               </w:rPr>
-              <w:t>(99XXX)</w:t>
+              <w:t>(</w:t>
+            </w:r>
+            <w:r>
+              <w:rPr>
+                <w:rFonts w:ascii="Calibri" w:eastAsia="Calibri" w:hAnsi="Calibri" w:cs="Calibri"/>
+                <w:color w:val="C45911"/>
+                <w:sz w:val="16"/>
+                <w:szCs w:val="16"/>
+              </w:rPr>
+              <w:t>XXX)</w:t>
             </w:r>
           </w:p>
           <w:p>
@@ -3557,7 +3603,6 @@
               </w:rPr>
               <w:t xml:space="preserve"> - 17 </w:t>
             </w:r>
-            <w:proofErr w:type="spellStart"/>
             <w:r>
               <w:rPr>
                 <w:rFonts w:ascii="Calibri" w:eastAsia="Calibri" w:hAnsi="Calibri" w:cs="Calibri"/>
@@ -3567,7 +3612,6 @@
               </w:rPr>
               <w:t>cr</w:t>
             </w:r>
-            <w:proofErr w:type="spellEnd"/>
           </w:p>
           <w:p>
             <w:pPr>
@@ -3594,7 +3638,16 @@
                 <w:sz w:val="16"/>
                 <w:szCs w:val="16"/>
               </w:rPr>
-              <w:t>(99XXX)</w:t>
+              <w:t>(</w:t>
+            </w:r>
+            <w:r>
+              <w:rPr>
+                <w:rFonts w:ascii="Calibri" w:eastAsia="Calibri" w:hAnsi="Calibri" w:cs="Calibri"/>
+                <w:color w:val="C45911"/>
+                <w:sz w:val="16"/>
+                <w:szCs w:val="16"/>
+              </w:rPr>
+              <w:t>XXX)</w:t>
             </w:r>
           </w:p>
           <w:p>
@@ -3613,25 +3666,7 @@
                 <w:sz w:val="20"/>
                 <w:szCs w:val="20"/>
               </w:rPr>
-              <w:t xml:space="preserve">SE 313: Scalability, Infrastructure and </w:t>
-            </w:r>
-            <w:proofErr w:type="gramStart"/>
-            <w:r>
-              <w:rPr>
-                <w:rFonts w:ascii="Calibri" w:eastAsia="Calibri" w:hAnsi="Calibri" w:cs="Calibri"/>
-                <w:sz w:val="20"/>
-                <w:szCs w:val="20"/>
-              </w:rPr>
-              <w:t>Security  III</w:t>
-            </w:r>
-            <w:proofErr w:type="gramEnd"/>
-            <w:r>
-              <w:rPr>
-                <w:rFonts w:ascii="Calibri" w:eastAsia="Calibri" w:hAnsi="Calibri" w:cs="Calibri"/>
-                <w:sz w:val="20"/>
-                <w:szCs w:val="20"/>
-              </w:rPr>
-              <w:t xml:space="preserve"> (6) </w:t>
+              <w:t xml:space="preserve">SE 313: Scalability, Infrastructure and Security  III (6) </w:t>
             </w:r>
             <w:r>
               <w:rPr>
@@ -3640,7 +3675,16 @@
                 <w:sz w:val="16"/>
                 <w:szCs w:val="16"/>
               </w:rPr>
-              <w:t>(99XXX)</w:t>
+              <w:t>(</w:t>
+            </w:r>
+            <w:r>
+              <w:rPr>
+                <w:rFonts w:ascii="Calibri" w:eastAsia="Calibri" w:hAnsi="Calibri" w:cs="Calibri"/>
+                <w:color w:val="C45911"/>
+                <w:sz w:val="16"/>
+                <w:szCs w:val="16"/>
+              </w:rPr>
+              <w:t>XXX)</w:t>
             </w:r>
           </w:p>
           <w:p>
@@ -3693,7 +3737,16 @@
                 <w:sz w:val="16"/>
                 <w:szCs w:val="16"/>
               </w:rPr>
-              <w:t>(99XXX)</w:t>
+              <w:t>(</w:t>
+            </w:r>
+            <w:r>
+              <w:rPr>
+                <w:rFonts w:ascii="Calibri" w:eastAsia="Calibri" w:hAnsi="Calibri" w:cs="Calibri"/>
+                <w:color w:val="C45911"/>
+                <w:sz w:val="16"/>
+                <w:szCs w:val="16"/>
+              </w:rPr>
+              <w:t>XXX)</w:t>
             </w:r>
           </w:p>
           <w:p>
@@ -3830,16 +3883,8 @@
                 <w:rFonts w:ascii="Calibri" w:eastAsia="Calibri" w:hAnsi="Calibri" w:cs="Calibri"/>
               </w:rPr>
               <w:tab/>
-              <w:t xml:space="preserve">36 – 39 </w:t>
-            </w:r>
-            <w:proofErr w:type="spellStart"/>
-            <w:r>
-              <w:rPr>
-                <w:rFonts w:ascii="Calibri" w:eastAsia="Calibri" w:hAnsi="Calibri" w:cs="Calibri"/>
-              </w:rPr>
-              <w:t>cr</w:t>
-            </w:r>
-            <w:proofErr w:type="spellEnd"/>
+              <w:t>36 – 39 cr</w:t>
+            </w:r>
             <w:r>
               <w:rPr>
                 <w:rFonts w:ascii="Calibri" w:eastAsia="Calibri" w:hAnsi="Calibri" w:cs="Calibri"/>
@@ -3952,19 +3997,8 @@
                 <w:sz w:val="20"/>
                 <w:szCs w:val="20"/>
               </w:rPr>
-              <w:t xml:space="preserve"> </w:t>
-            </w:r>
-            <w:proofErr w:type="spellStart"/>
-            <w:r>
-              <w:rPr>
-                <w:rFonts w:ascii="Calibri" w:eastAsia="Calibri" w:hAnsi="Calibri" w:cs="Calibri"/>
-                <w:b/>
-                <w:sz w:val="20"/>
-                <w:szCs w:val="20"/>
-              </w:rPr>
-              <w:t>cr</w:t>
-            </w:r>
-            <w:proofErr w:type="spellEnd"/>
+              <w:t xml:space="preserve"> cr</w:t>
+            </w:r>
           </w:p>
           <w:p>
             <w:pPr>
@@ -3992,7 +4026,16 @@
                 <w:sz w:val="16"/>
                 <w:szCs w:val="16"/>
               </w:rPr>
-              <w:t>(99XXX)</w:t>
+              <w:t>(</w:t>
+            </w:r>
+            <w:r>
+              <w:rPr>
+                <w:rFonts w:ascii="Calibri" w:eastAsia="Calibri" w:hAnsi="Calibri" w:cs="Calibri"/>
+                <w:color w:val="C45911"/>
+                <w:sz w:val="16"/>
+                <w:szCs w:val="16"/>
+              </w:rPr>
+              <w:t>XXX)</w:t>
             </w:r>
           </w:p>
           <w:p>
@@ -4021,7 +4064,16 @@
                 <w:sz w:val="16"/>
                 <w:szCs w:val="16"/>
               </w:rPr>
-              <w:t>(99XXX)</w:t>
+              <w:t>(</w:t>
+            </w:r>
+            <w:r>
+              <w:rPr>
+                <w:rFonts w:ascii="Calibri" w:eastAsia="Calibri" w:hAnsi="Calibri" w:cs="Calibri"/>
+                <w:color w:val="C45911"/>
+                <w:sz w:val="16"/>
+                <w:szCs w:val="16"/>
+              </w:rPr>
+              <w:t>XXX)</w:t>
             </w:r>
           </w:p>
           <w:p>
@@ -4218,19 +4270,8 @@
                 <w:sz w:val="20"/>
                 <w:szCs w:val="20"/>
               </w:rPr>
-              <w:t xml:space="preserve"> </w:t>
-            </w:r>
-            <w:proofErr w:type="spellStart"/>
-            <w:r>
-              <w:rPr>
-                <w:rFonts w:ascii="Calibri" w:eastAsia="Calibri" w:hAnsi="Calibri" w:cs="Calibri"/>
-                <w:b/>
-                <w:sz w:val="20"/>
-                <w:szCs w:val="20"/>
-              </w:rPr>
-              <w:t>cr</w:t>
-            </w:r>
-            <w:proofErr w:type="spellEnd"/>
+              <w:t xml:space="preserve"> cr</w:t>
+            </w:r>
           </w:p>
           <w:p>
             <w:pPr>
@@ -4257,7 +4298,16 @@
                 <w:sz w:val="16"/>
                 <w:szCs w:val="16"/>
               </w:rPr>
-              <w:t>(99XXX)</w:t>
+              <w:t>(</w:t>
+            </w:r>
+            <w:r>
+              <w:rPr>
+                <w:rFonts w:ascii="Calibri" w:eastAsia="Calibri" w:hAnsi="Calibri" w:cs="Calibri"/>
+                <w:color w:val="C45911"/>
+                <w:sz w:val="16"/>
+                <w:szCs w:val="16"/>
+              </w:rPr>
+              <w:t>XXX)</w:t>
             </w:r>
           </w:p>
           <w:p>
@@ -4293,7 +4343,16 @@
                 <w:sz w:val="16"/>
                 <w:szCs w:val="16"/>
               </w:rPr>
-              <w:t>(99XXX)</w:t>
+              <w:t>(</w:t>
+            </w:r>
+            <w:r>
+              <w:rPr>
+                <w:rFonts w:ascii="Calibri" w:eastAsia="Calibri" w:hAnsi="Calibri" w:cs="Calibri"/>
+                <w:color w:val="C45911"/>
+                <w:sz w:val="16"/>
+                <w:szCs w:val="16"/>
+              </w:rPr>
+              <w:t>XXX)</w:t>
             </w:r>
           </w:p>
           <w:p>
@@ -4498,19 +4557,8 @@
                 <w:sz w:val="20"/>
                 <w:szCs w:val="20"/>
               </w:rPr>
-              <w:t xml:space="preserve"> </w:t>
-            </w:r>
-            <w:proofErr w:type="spellStart"/>
-            <w:r>
-              <w:rPr>
-                <w:rFonts w:ascii="Calibri" w:eastAsia="Calibri" w:hAnsi="Calibri" w:cs="Calibri"/>
-                <w:b/>
-                <w:sz w:val="20"/>
-                <w:szCs w:val="20"/>
-              </w:rPr>
-              <w:t>cr</w:t>
-            </w:r>
-            <w:proofErr w:type="spellEnd"/>
+              <w:t xml:space="preserve"> cr</w:t>
+            </w:r>
           </w:p>
           <w:p>
             <w:pPr>
@@ -4537,7 +4585,16 @@
                 <w:sz w:val="16"/>
                 <w:szCs w:val="16"/>
               </w:rPr>
-              <w:t>(99XXX)</w:t>
+              <w:t>(</w:t>
+            </w:r>
+            <w:r>
+              <w:rPr>
+                <w:rFonts w:ascii="Calibri" w:eastAsia="Calibri" w:hAnsi="Calibri" w:cs="Calibri"/>
+                <w:color w:val="C45911"/>
+                <w:sz w:val="16"/>
+                <w:szCs w:val="16"/>
+              </w:rPr>
+              <w:t>XXX)</w:t>
             </w:r>
           </w:p>
           <w:p>
@@ -4573,7 +4630,16 @@
                 <w:sz w:val="16"/>
                 <w:szCs w:val="16"/>
               </w:rPr>
-              <w:t>(99XXX)</w:t>
+              <w:t>(</w:t>
+            </w:r>
+            <w:r>
+              <w:rPr>
+                <w:rFonts w:ascii="Calibri" w:eastAsia="Calibri" w:hAnsi="Calibri" w:cs="Calibri"/>
+                <w:color w:val="C45911"/>
+                <w:sz w:val="16"/>
+                <w:szCs w:val="16"/>
+              </w:rPr>
+              <w:t>XXX)</w:t>
             </w:r>
           </w:p>
           <w:p>
@@ -4732,47 +4798,7 @@
           <w:sz w:val="20"/>
           <w:szCs w:val="20"/>
         </w:rPr>
-        <w:t xml:space="preserve">*Freshman Skill Courses (16 </w:t>
-      </w:r>
-      <w:proofErr w:type="gramStart"/>
-      <w:r>
-        <w:rPr>
-          <w:rFonts w:ascii="Calibri" w:eastAsia="Calibri" w:hAnsi="Calibri" w:cs="Calibri"/>
-          <w:b/>
-          <w:sz w:val="20"/>
-          <w:szCs w:val="20"/>
-        </w:rPr>
-        <w:t xml:space="preserve">credits)   </w:t>
-      </w:r>
-      <w:proofErr w:type="gramEnd"/>
-      <w:r>
-        <w:rPr>
-          <w:rFonts w:ascii="Calibri" w:eastAsia="Calibri" w:hAnsi="Calibri" w:cs="Calibri"/>
-          <w:b/>
-          <w:sz w:val="20"/>
-          <w:szCs w:val="20"/>
-        </w:rPr>
-        <w:t xml:space="preserve">    #BACC Core (48 </w:t>
-      </w:r>
-      <w:proofErr w:type="spellStart"/>
-      <w:r>
-        <w:rPr>
-          <w:rFonts w:ascii="Calibri" w:eastAsia="Calibri" w:hAnsi="Calibri" w:cs="Calibri"/>
-          <w:b/>
-          <w:sz w:val="20"/>
-          <w:szCs w:val="20"/>
-        </w:rPr>
-        <w:t>cr</w:t>
-      </w:r>
-      <w:proofErr w:type="spellEnd"/>
-      <w:r>
-        <w:rPr>
-          <w:rFonts w:ascii="Calibri" w:eastAsia="Calibri" w:hAnsi="Calibri" w:cs="Calibri"/>
-          <w:b/>
-          <w:sz w:val="20"/>
-          <w:szCs w:val="20"/>
-        </w:rPr>
-        <w:t xml:space="preserve">)       </w:t>
+        <w:t xml:space="preserve">*Freshman Skill Courses (16 credits)       #BACC Core (48 cr)       </w:t>
       </w:r>
       <w:r>
         <w:rPr>
@@ -4782,7 +4808,7 @@
           <w:sz w:val="20"/>
           <w:szCs w:val="20"/>
         </w:rPr>
-        <w:t>99XXX</w:t>
+        <w:t>XXX</w:t>
       </w:r>
       <w:r>
         <w:rPr>
@@ -4846,21 +4872,7 @@
           <w:rFonts w:ascii="Garamond" w:eastAsia="Garamond" w:hAnsi="Garamond" w:cs="Garamond"/>
         </w:rPr>
         <w:tab/>
-        <w:t xml:space="preserve">175 – 181 credits (139 major and 36 - 42 </w:t>
-      </w:r>
-      <w:proofErr w:type="spellStart"/>
-      <w:r>
-        <w:rPr>
-          <w:rFonts w:ascii="Garamond" w:eastAsia="Garamond" w:hAnsi="Garamond" w:cs="Garamond"/>
-        </w:rPr>
-        <w:t>bacc</w:t>
-      </w:r>
-      <w:proofErr w:type="spellEnd"/>
-      <w:r>
-        <w:rPr>
-          <w:rFonts w:ascii="Garamond" w:eastAsia="Garamond" w:hAnsi="Garamond" w:cs="Garamond"/>
-        </w:rPr>
-        <w:t xml:space="preserve"> core)</w:t>
+        <w:t>175 – 181 credits (139 major and 36 - 42 bacc core)</w:t>
       </w:r>
     </w:p>
     <w:p>
@@ -5145,8 +5157,6 @@
         </w:rPr>
         <w:t>The faculty include:</w:t>
       </w:r>
-      <w:bookmarkStart w:id="0" w:name="_GoBack"/>
-      <w:bookmarkEnd w:id="0"/>
     </w:p>
     <w:p>
       <w:pPr>
@@ -5548,19 +5558,11 @@
           <w:rFonts w:ascii="Garamond" w:eastAsia="Garamond" w:hAnsi="Garamond" w:cs="Garamond"/>
         </w:rPr>
       </w:pPr>
-      <w:proofErr w:type="gramStart"/>
-      <w:r>
-        <w:rPr>
-          <w:rFonts w:ascii="Garamond" w:eastAsia="Garamond" w:hAnsi="Garamond" w:cs="Garamond"/>
-        </w:rPr>
-        <w:t>Other</w:t>
-      </w:r>
-      <w:proofErr w:type="gramEnd"/>
-      <w:r>
-        <w:rPr>
-          <w:rFonts w:ascii="Garamond" w:eastAsia="Garamond" w:hAnsi="Garamond" w:cs="Garamond"/>
-        </w:rPr>
-        <w:t xml:space="preserve"> staff.</w:t>
+      <w:r>
+        <w:rPr>
+          <w:rFonts w:ascii="Garamond" w:eastAsia="Garamond" w:hAnsi="Garamond" w:cs="Garamond"/>
+        </w:rPr>
+        <w:t>Other staff.</w:t>
       </w:r>
     </w:p>
     <w:p>
@@ -5850,17 +5852,8 @@
           <w:rFonts w:ascii="Garamond" w:eastAsia="Garamond" w:hAnsi="Garamond" w:cs="Garamond"/>
           <w:highlight w:val="yellow"/>
         </w:rPr>
-        <w:t xml:space="preserve">Laurel </w:t>
-      </w:r>
-      <w:proofErr w:type="spellStart"/>
-      <w:r>
-        <w:rPr>
-          <w:rFonts w:ascii="Garamond" w:eastAsia="Garamond" w:hAnsi="Garamond" w:cs="Garamond"/>
-          <w:highlight w:val="yellow"/>
-        </w:rPr>
-        <w:t>Kristick</w:t>
-      </w:r>
-      <w:proofErr w:type="spellEnd"/>
+        <w:t>Laurel Kristick</w:t>
+      </w:r>
     </w:p>
     <w:p>
       <w:pPr>
@@ -6191,23 +6184,7 @@
           <w:rFonts w:ascii="Garamond" w:eastAsia="Garamond" w:hAnsi="Garamond" w:cs="Garamond"/>
           <w:highlight w:val="yellow"/>
         </w:rPr>
-        <w:t xml:space="preserve">advancing science of </w:t>
-      </w:r>
-      <w:proofErr w:type="gramStart"/>
-      <w:r>
-        <w:rPr>
-          <w:rFonts w:ascii="Garamond" w:eastAsia="Garamond" w:hAnsi="Garamond" w:cs="Garamond"/>
-          <w:highlight w:val="yellow"/>
-        </w:rPr>
-        <w:t>sustainable..</w:t>
-      </w:r>
-      <w:proofErr w:type="gramEnd"/>
-      <w:r>
-        <w:rPr>
-          <w:rFonts w:ascii="Garamond" w:eastAsia="Garamond" w:hAnsi="Garamond" w:cs="Garamond"/>
-          <w:highlight w:val="yellow"/>
-        </w:rPr>
-        <w:t xml:space="preserve"> by …”</w:t>
+        <w:t>advancing science of sustainable.. by …”</w:t>
       </w:r>
     </w:p>
     <w:p>
@@ -6267,49 +6244,7 @@
         <w:rPr>
           <w:rFonts w:ascii="Garamond" w:eastAsia="Garamond" w:hAnsi="Garamond" w:cs="Garamond"/>
         </w:rPr>
-        <w:t>The Software Engineering program approaches student access and diversity as a continuum, beginning with K-12 outreach (Bush &amp; Miller, 2017; Wilson et al, 2010) and bringing K-12 students onto campus to observe Software Engineering classes and students (Engle et al, 2006). The program ensures an approachable introductory course sequence for students with diverse backgrounds (</w:t>
-      </w:r>
-      <w:proofErr w:type="spellStart"/>
-      <w:r>
-        <w:rPr>
-          <w:rFonts w:ascii="Garamond" w:eastAsia="Garamond" w:hAnsi="Garamond" w:cs="Garamond"/>
-        </w:rPr>
-        <w:t>Cohoon</w:t>
-      </w:r>
-      <w:proofErr w:type="spellEnd"/>
-      <w:r>
-        <w:rPr>
-          <w:rFonts w:ascii="Garamond" w:eastAsia="Garamond" w:hAnsi="Garamond" w:cs="Garamond"/>
-        </w:rPr>
-        <w:t xml:space="preserve"> &amp; </w:t>
-      </w:r>
-      <w:proofErr w:type="spellStart"/>
-      <w:r>
-        <w:rPr>
-          <w:rFonts w:ascii="Garamond" w:eastAsia="Garamond" w:hAnsi="Garamond" w:cs="Garamond"/>
-        </w:rPr>
-        <w:t>Tychonievich</w:t>
-      </w:r>
-      <w:proofErr w:type="spellEnd"/>
-      <w:r>
-        <w:rPr>
-          <w:rFonts w:ascii="Garamond" w:eastAsia="Garamond" w:hAnsi="Garamond" w:cs="Garamond"/>
-        </w:rPr>
-        <w:t>, 2011), implements an authentic, hands-on, and world-relevant active learning experience (Eisenberg, 2017), cultivates a community of supportive peers through specific learning methods (</w:t>
-      </w:r>
-      <w:proofErr w:type="spellStart"/>
-      <w:r>
-        <w:rPr>
-          <w:rFonts w:ascii="Garamond" w:eastAsia="Garamond" w:hAnsi="Garamond" w:cs="Garamond"/>
-        </w:rPr>
-        <w:t>Nagappan</w:t>
-      </w:r>
-      <w:proofErr w:type="spellEnd"/>
-      <w:r>
-        <w:rPr>
-          <w:rFonts w:ascii="Garamond" w:eastAsia="Garamond" w:hAnsi="Garamond" w:cs="Garamond"/>
-        </w:rPr>
-        <w:t>, 2013), and integrates professional exposure early in the curriculum, to support student career-readiness upon graduation.</w:t>
+        <w:t>The Software Engineering program approaches student access and diversity as a continuum, beginning with K-12 outreach (Bush &amp; Miller, 2017; Wilson et al, 2010) and bringing K-12 students onto campus to observe Software Engineering classes and students (Engle et al, 2006). The program ensures an approachable introductory course sequence for students with diverse backgrounds (Cohoon &amp; Tychonievich, 2011), implements an authentic, hands-on, and world-relevant active learning experience (Eisenberg, 2017), cultivates a community of supportive peers through specific learning methods (Nagappan, 2013), and integrates professional exposure early in the curriculum, to support student career-readiness upon graduation.</w:t>
       </w:r>
     </w:p>
     <w:p>
@@ -6421,21 +6356,7 @@
         <w:rPr>
           <w:rFonts w:ascii="Garamond" w:eastAsia="Garamond" w:hAnsi="Garamond" w:cs="Garamond"/>
         </w:rPr>
-        <w:t xml:space="preserve">respond effectively </w:t>
-      </w:r>
-      <w:proofErr w:type="gramStart"/>
-      <w:r>
-        <w:rPr>
-          <w:rFonts w:ascii="Garamond" w:eastAsia="Garamond" w:hAnsi="Garamond" w:cs="Garamond"/>
-        </w:rPr>
-        <w:t>to</w:t>
-      </w:r>
-      <w:proofErr w:type="gramEnd"/>
-      <w:r>
-        <w:rPr>
-          <w:rFonts w:ascii="Garamond" w:eastAsia="Garamond" w:hAnsi="Garamond" w:cs="Garamond"/>
-        </w:rPr>
-        <w:t xml:space="preserve"> social, economic, and environmental challenges and opportunities; and</w:t>
+        <w:t>respond effectively to social, economic, and environmental challenges and opportunities; and</w:t>
       </w:r>
     </w:p>
     <w:p>
@@ -6612,25 +6533,7 @@
           <w:sz w:val="20"/>
           <w:szCs w:val="20"/>
         </w:rPr>
-        <w:t xml:space="preserve">“The zip code that a child is born into oftentimes determines their life chances.” (Hillman &amp; </w:t>
-      </w:r>
-      <w:proofErr w:type="spellStart"/>
-      <w:r>
-        <w:rPr>
-          <w:rFonts w:ascii="Garamond" w:eastAsia="Garamond" w:hAnsi="Garamond" w:cs="Garamond"/>
-          <w:sz w:val="20"/>
-          <w:szCs w:val="20"/>
-        </w:rPr>
-        <w:t>Weichman</w:t>
-      </w:r>
-      <w:proofErr w:type="spellEnd"/>
-      <w:r>
-        <w:rPr>
-          <w:rFonts w:ascii="Garamond" w:eastAsia="Garamond" w:hAnsi="Garamond" w:cs="Garamond"/>
-          <w:sz w:val="20"/>
-          <w:szCs w:val="20"/>
-        </w:rPr>
-        <w:t>, 2016)</w:t>
+        <w:t>“The zip code that a child is born into oftentimes determines their life chances.” (Hillman &amp; Weichman, 2016)</w:t>
       </w:r>
     </w:p>
     <w:p>
@@ -7478,25 +7381,7 @@
           <w:sz w:val="22"/>
           <w:szCs w:val="22"/>
         </w:rPr>
-        <w:t xml:space="preserve"> (SIGCSE '17). ACM, New York, NY, USA, 705-705. </w:t>
-      </w:r>
-      <w:proofErr w:type="spellStart"/>
-      <w:r>
-        <w:rPr>
-          <w:rFonts w:ascii="Garamond" w:eastAsia="Garamond" w:hAnsi="Garamond" w:cs="Garamond"/>
-          <w:sz w:val="22"/>
-          <w:szCs w:val="22"/>
-        </w:rPr>
-        <w:t>doi</w:t>
-      </w:r>
-      <w:proofErr w:type="spellEnd"/>
-      <w:r>
-        <w:rPr>
-          <w:rFonts w:ascii="Garamond" w:eastAsia="Garamond" w:hAnsi="Garamond" w:cs="Garamond"/>
-          <w:sz w:val="22"/>
-          <w:szCs w:val="22"/>
-        </w:rPr>
-        <w:t>:</w:t>
+        <w:t xml:space="preserve"> (SIGCSE '17). ACM, New York, NY, USA, 705-705. doi:</w:t>
       </w:r>
       <w:hyperlink r:id="rId13">
         <w:r>
@@ -7558,41 +7443,13 @@
           <w:u w:val="single"/>
         </w:rPr>
       </w:pPr>
-      <w:proofErr w:type="spellStart"/>
       <w:r>
         <w:rPr>
           <w:rFonts w:ascii="Garamond" w:eastAsia="Garamond" w:hAnsi="Garamond" w:cs="Garamond"/>
           <w:sz w:val="22"/>
           <w:szCs w:val="22"/>
         </w:rPr>
-        <w:t>Cohoon</w:t>
-      </w:r>
-      <w:proofErr w:type="spellEnd"/>
-      <w:r>
-        <w:rPr>
-          <w:rFonts w:ascii="Garamond" w:eastAsia="Garamond" w:hAnsi="Garamond" w:cs="Garamond"/>
-          <w:sz w:val="22"/>
-          <w:szCs w:val="22"/>
-        </w:rPr>
-        <w:t xml:space="preserve">, J. &amp; </w:t>
-      </w:r>
-      <w:proofErr w:type="spellStart"/>
-      <w:r>
-        <w:rPr>
-          <w:rFonts w:ascii="Garamond" w:eastAsia="Garamond" w:hAnsi="Garamond" w:cs="Garamond"/>
-          <w:sz w:val="22"/>
-          <w:szCs w:val="22"/>
-        </w:rPr>
-        <w:t>Tychonievich</w:t>
-      </w:r>
-      <w:proofErr w:type="spellEnd"/>
-      <w:r>
-        <w:rPr>
-          <w:rFonts w:ascii="Garamond" w:eastAsia="Garamond" w:hAnsi="Garamond" w:cs="Garamond"/>
-          <w:sz w:val="22"/>
-          <w:szCs w:val="22"/>
-        </w:rPr>
-        <w:t xml:space="preserve">, L. (2011). Analysis of a CS1 approach for attracting diverse and inexperienced students to computing majors. In </w:t>
+        <w:t xml:space="preserve">Cohoon, J. &amp; Tychonievich, L. (2011). Analysis of a CS1 approach for attracting diverse and inexperienced students to computing majors. In </w:t>
       </w:r>
       <w:r>
         <w:rPr>
@@ -7609,25 +7466,7 @@
           <w:sz w:val="22"/>
           <w:szCs w:val="22"/>
         </w:rPr>
-        <w:t xml:space="preserve"> (SIGCSE '11). ACM, New York, NY, USA, 165-170. </w:t>
-      </w:r>
-      <w:proofErr w:type="spellStart"/>
-      <w:r>
-        <w:rPr>
-          <w:rFonts w:ascii="Garamond" w:eastAsia="Garamond" w:hAnsi="Garamond" w:cs="Garamond"/>
-          <w:sz w:val="22"/>
-          <w:szCs w:val="22"/>
-        </w:rPr>
-        <w:t>doi</w:t>
-      </w:r>
-      <w:proofErr w:type="spellEnd"/>
-      <w:r>
-        <w:rPr>
-          <w:rFonts w:ascii="Garamond" w:eastAsia="Garamond" w:hAnsi="Garamond" w:cs="Garamond"/>
-          <w:sz w:val="22"/>
-          <w:szCs w:val="22"/>
-        </w:rPr>
-        <w:t>:</w:t>
+        <w:t xml:space="preserve"> (SIGCSE '11). ACM, New York, NY, USA, 165-170. doi:</w:t>
       </w:r>
       <w:hyperlink r:id="rId14">
         <w:r>
@@ -7695,43 +7534,7 @@
           <w:sz w:val="22"/>
           <w:szCs w:val="22"/>
         </w:rPr>
-        <w:t>Eisenberg M. (2017) Approaching Computer Science Education Through Making. In: Fee S., Holland-</w:t>
-      </w:r>
-      <w:proofErr w:type="spellStart"/>
-      <w:r>
-        <w:rPr>
-          <w:rFonts w:ascii="Garamond" w:eastAsia="Garamond" w:hAnsi="Garamond" w:cs="Garamond"/>
-          <w:sz w:val="22"/>
-          <w:szCs w:val="22"/>
-        </w:rPr>
-        <w:t>Minkley</w:t>
-      </w:r>
-      <w:proofErr w:type="spellEnd"/>
-      <w:r>
-        <w:rPr>
-          <w:rFonts w:ascii="Garamond" w:eastAsia="Garamond" w:hAnsi="Garamond" w:cs="Garamond"/>
-          <w:sz w:val="22"/>
-          <w:szCs w:val="22"/>
-        </w:rPr>
-        <w:t xml:space="preserve"> A., Lombardi T. (</w:t>
-      </w:r>
-      <w:proofErr w:type="spellStart"/>
-      <w:r>
-        <w:rPr>
-          <w:rFonts w:ascii="Garamond" w:eastAsia="Garamond" w:hAnsi="Garamond" w:cs="Garamond"/>
-          <w:sz w:val="22"/>
-          <w:szCs w:val="22"/>
-        </w:rPr>
-        <w:t>eds</w:t>
-      </w:r>
-      <w:proofErr w:type="spellEnd"/>
-      <w:r>
-        <w:rPr>
-          <w:rFonts w:ascii="Garamond" w:eastAsia="Garamond" w:hAnsi="Garamond" w:cs="Garamond"/>
-          <w:sz w:val="22"/>
-          <w:szCs w:val="22"/>
-        </w:rPr>
-        <w:t xml:space="preserve">) </w:t>
+        <w:t xml:space="preserve">Eisenberg M. (2017) Approaching Computer Science Education Through Making. In: Fee S., Holland-Minkley A., Lombardi T. (eds) </w:t>
       </w:r>
       <w:r>
         <w:rPr>
@@ -7748,25 +7551,7 @@
           <w:sz w:val="22"/>
           <w:szCs w:val="22"/>
         </w:rPr>
-        <w:t xml:space="preserve">. Springer, Cham.  </w:t>
-      </w:r>
-      <w:proofErr w:type="spellStart"/>
-      <w:r>
-        <w:rPr>
-          <w:rFonts w:ascii="Garamond" w:eastAsia="Garamond" w:hAnsi="Garamond" w:cs="Garamond"/>
-          <w:sz w:val="22"/>
-          <w:szCs w:val="22"/>
-        </w:rPr>
-        <w:t>doi</w:t>
-      </w:r>
-      <w:proofErr w:type="spellEnd"/>
-      <w:r>
-        <w:rPr>
-          <w:rFonts w:ascii="Garamond" w:eastAsia="Garamond" w:hAnsi="Garamond" w:cs="Garamond"/>
-          <w:sz w:val="22"/>
-          <w:szCs w:val="22"/>
-        </w:rPr>
-        <w:t>:</w:t>
+        <w:t>. Springer, Cham.  doi:</w:t>
       </w:r>
       <w:hyperlink r:id="rId15">
         <w:r>
@@ -7834,25 +7619,7 @@
           <w:sz w:val="22"/>
           <w:szCs w:val="22"/>
         </w:rPr>
-        <w:t xml:space="preserve">Engle, J., </w:t>
-      </w:r>
-      <w:proofErr w:type="spellStart"/>
-      <w:r>
-        <w:rPr>
-          <w:rFonts w:ascii="Garamond" w:eastAsia="Garamond" w:hAnsi="Garamond" w:cs="Garamond"/>
-          <w:sz w:val="22"/>
-          <w:szCs w:val="22"/>
-        </w:rPr>
-        <w:t>Bermeo</w:t>
-      </w:r>
-      <w:proofErr w:type="spellEnd"/>
-      <w:r>
-        <w:rPr>
-          <w:rFonts w:ascii="Garamond" w:eastAsia="Garamond" w:hAnsi="Garamond" w:cs="Garamond"/>
-          <w:sz w:val="22"/>
-          <w:szCs w:val="22"/>
-        </w:rPr>
-        <w:t>, A., O’Brien, C. (2006). Straight from the Source: What Works for First-Generation College Students. Washington, DC: Pell Institute for the Study of Opportunity in Higher Education. Retrieved from</w:t>
+        <w:t>Engle, J., Bermeo, A., O’Brien, C. (2006). Straight from the Source: What Works for First-Generation College Students. Washington, DC: Pell Institute for the Study of Opportunity in Higher Education. Retrieved from</w:t>
       </w:r>
       <w:hyperlink r:id="rId16">
         <w:r>
@@ -7920,25 +7687,7 @@
           <w:sz w:val="22"/>
           <w:szCs w:val="22"/>
         </w:rPr>
-        <w:t xml:space="preserve">Hillman, N. &amp; </w:t>
-      </w:r>
-      <w:proofErr w:type="spellStart"/>
-      <w:r>
-        <w:rPr>
-          <w:rFonts w:ascii="Garamond" w:eastAsia="Garamond" w:hAnsi="Garamond" w:cs="Garamond"/>
-          <w:sz w:val="22"/>
-          <w:szCs w:val="22"/>
-        </w:rPr>
-        <w:t>Weichman</w:t>
-      </w:r>
-      <w:proofErr w:type="spellEnd"/>
-      <w:r>
-        <w:rPr>
-          <w:rFonts w:ascii="Garamond" w:eastAsia="Garamond" w:hAnsi="Garamond" w:cs="Garamond"/>
-          <w:sz w:val="22"/>
-          <w:szCs w:val="22"/>
-        </w:rPr>
-        <w:t xml:space="preserve">, T. (2016). Education Deserts: The Continued Significance of “Place” in the Twenty-First Century. </w:t>
+        <w:t xml:space="preserve">Hillman, N. &amp; Weichman, T. (2016). Education Deserts: The Continued Significance of “Place” in the Twenty-First Century. </w:t>
       </w:r>
       <w:r>
         <w:rPr>
@@ -8015,59 +7764,13 @@
           <w:szCs w:val="22"/>
         </w:rPr>
       </w:pPr>
-      <w:proofErr w:type="spellStart"/>
       <w:r>
         <w:rPr>
           <w:rFonts w:ascii="Garamond" w:eastAsia="Garamond" w:hAnsi="Garamond" w:cs="Garamond"/>
           <w:sz w:val="22"/>
           <w:szCs w:val="22"/>
         </w:rPr>
-        <w:t>Nagappan</w:t>
-      </w:r>
-      <w:proofErr w:type="spellEnd"/>
-      <w:r>
-        <w:rPr>
-          <w:rFonts w:ascii="Garamond" w:eastAsia="Garamond" w:hAnsi="Garamond" w:cs="Garamond"/>
-          <w:sz w:val="22"/>
-          <w:szCs w:val="22"/>
-        </w:rPr>
-        <w:t xml:space="preserve">, N., Williams, L., </w:t>
-      </w:r>
-      <w:proofErr w:type="spellStart"/>
-      <w:r>
-        <w:rPr>
-          <w:rFonts w:ascii="Garamond" w:eastAsia="Garamond" w:hAnsi="Garamond" w:cs="Garamond"/>
-          <w:sz w:val="22"/>
-          <w:szCs w:val="22"/>
-        </w:rPr>
-        <w:t>Ferzli</w:t>
-      </w:r>
-      <w:proofErr w:type="spellEnd"/>
-      <w:r>
-        <w:rPr>
-          <w:rFonts w:ascii="Garamond" w:eastAsia="Garamond" w:hAnsi="Garamond" w:cs="Garamond"/>
-          <w:sz w:val="22"/>
-          <w:szCs w:val="22"/>
-        </w:rPr>
-        <w:t xml:space="preserve">, M., Wiebe, E., Yang, K., Miller, C., &amp; </w:t>
-      </w:r>
-      <w:proofErr w:type="spellStart"/>
-      <w:r>
-        <w:rPr>
-          <w:rFonts w:ascii="Garamond" w:eastAsia="Garamond" w:hAnsi="Garamond" w:cs="Garamond"/>
-          <w:sz w:val="22"/>
-          <w:szCs w:val="22"/>
-        </w:rPr>
-        <w:t>Balik</w:t>
-      </w:r>
-      <w:proofErr w:type="spellEnd"/>
-      <w:r>
-        <w:rPr>
-          <w:rFonts w:ascii="Garamond" w:eastAsia="Garamond" w:hAnsi="Garamond" w:cs="Garamond"/>
-          <w:sz w:val="22"/>
-          <w:szCs w:val="22"/>
-        </w:rPr>
-        <w:t xml:space="preserve">, S. (2003). Improving the CS1 experience with pair programming. In </w:t>
+        <w:t xml:space="preserve">Nagappan, N., Williams, L., Ferzli, M., Wiebe, E., Yang, K., Miller, C., &amp; Balik, S. (2003). Improving the CS1 experience with pair programming. In </w:t>
       </w:r>
       <w:r>
         <w:rPr>
@@ -8186,25 +7889,7 @@
           <w:sz w:val="22"/>
           <w:szCs w:val="22"/>
         </w:rPr>
-        <w:t xml:space="preserve">Wilson, C., </w:t>
-      </w:r>
-      <w:proofErr w:type="spellStart"/>
-      <w:r>
-        <w:rPr>
-          <w:rFonts w:ascii="Garamond" w:eastAsia="Garamond" w:hAnsi="Garamond" w:cs="Garamond"/>
-          <w:sz w:val="22"/>
-          <w:szCs w:val="22"/>
-        </w:rPr>
-        <w:t>Sudol</w:t>
-      </w:r>
-      <w:proofErr w:type="spellEnd"/>
-      <w:r>
-        <w:rPr>
-          <w:rFonts w:ascii="Garamond" w:eastAsia="Garamond" w:hAnsi="Garamond" w:cs="Garamond"/>
-          <w:sz w:val="22"/>
-          <w:szCs w:val="22"/>
-        </w:rPr>
-        <w:t>, L. A., Stephenson, C. &amp; Stehlik, M. 2010. Running on Empty: The Failure to Teach K-12 Computer Science in the Digital Age. The Association for Computing Machinery &amp; The Computer Science Teachers Association. Retrieved from http://runningonempty.acm.org/fullreport2.pdf</w:t>
+        <w:t>Wilson, C., Sudol, L. A., Stephenson, C. &amp; Stehlik, M. 2010. Running on Empty: The Failure to Teach K-12 Computer Science in the Digital Age. The Association for Computing Machinery &amp; The Computer Science Teachers Association. Retrieved from http://runningonempty.acm.org/fullreport2.pdf</w:t>
       </w:r>
     </w:p>
     <w:p>
@@ -8292,7 +7977,7 @@
         <w:sz w:val="20"/>
         <w:szCs w:val="20"/>
       </w:rPr>
-      <w:t>6</w:t>
+      <w:t>3</w:t>
     </w:r>
     <w:r>
       <w:rPr>

</xml_diff>

<commit_message>
Add intro paragraph stub, trying to appeal to all communication types (birds). Remove library letter todo.
</commit_message>
<xml_diff>
--- a/assets/HECC New Academic Program Proposal.docx
+++ b/assets/HECC New Academic Program Proposal.docx
@@ -273,6 +273,117 @@
         <w:rPr>
           <w:rFonts w:ascii="Garamond" w:eastAsia="Garamond" w:hAnsi="Garamond" w:cs="Garamond"/>
         </w:rPr>
+        <w:t xml:space="preserve">The BS in Software Engineering </w:t>
+      </w:r>
+      <w:r>
+        <w:rPr>
+          <w:rFonts w:ascii="Garamond" w:eastAsia="Garamond" w:hAnsi="Garamond" w:cs="Garamond"/>
+        </w:rPr>
+        <w:t xml:space="preserve">educates students to become leaders in applying methodologies, technologies and tools for building long-lasting, high-quality, and maintainable software systems. </w:t>
+      </w:r>
+      <w:r>
+        <w:rPr>
+          <w:rFonts w:ascii="Garamond" w:eastAsia="Garamond" w:hAnsi="Garamond" w:cs="Garamond"/>
+        </w:rPr>
+        <w:t>It</w:t>
+      </w:r>
+      <w:r>
+        <w:rPr>
+          <w:rFonts w:ascii="Garamond" w:eastAsia="Garamond" w:hAnsi="Garamond" w:cs="Garamond"/>
+        </w:rPr>
+        <w:t xml:space="preserve"> </w:t>
+      </w:r>
+      <w:r>
+        <w:rPr>
+          <w:rFonts w:ascii="Garamond" w:eastAsia="Garamond" w:hAnsi="Garamond" w:cs="Garamond"/>
+        </w:rPr>
+        <w:t>incorporates</w:t>
+      </w:r>
+      <w:r>
+        <w:rPr>
+          <w:rFonts w:ascii="Garamond" w:eastAsia="Garamond" w:hAnsi="Garamond" w:cs="Garamond"/>
+        </w:rPr>
+        <w:t xml:space="preserve"> a project-driven experience</w:t>
+      </w:r>
+      <w:r>
+        <w:rPr>
+          <w:rFonts w:ascii="Garamond" w:eastAsia="Garamond" w:hAnsi="Garamond" w:cs="Garamond"/>
+        </w:rPr>
+        <w:t xml:space="preserve"> and </w:t>
+      </w:r>
+      <w:r>
+        <w:rPr>
+          <w:rFonts w:ascii="Garamond" w:eastAsia="Garamond" w:hAnsi="Garamond" w:cs="Garamond"/>
+        </w:rPr>
+        <w:t xml:space="preserve">professional apprenticeship, </w:t>
+      </w:r>
+      <w:r>
+        <w:rPr>
+          <w:rFonts w:ascii="Garamond" w:eastAsia="Garamond" w:hAnsi="Garamond" w:cs="Garamond"/>
+        </w:rPr>
+        <w:t xml:space="preserve">both </w:t>
+      </w:r>
+      <w:r>
+        <w:rPr>
+          <w:rFonts w:ascii="Garamond" w:eastAsia="Garamond" w:hAnsi="Garamond" w:cs="Garamond"/>
+        </w:rPr>
+        <w:t>spanning all four years of the program.</w:t>
+      </w:r>
+      <w:r>
+        <w:rPr>
+          <w:rFonts w:ascii="Garamond" w:eastAsia="Garamond" w:hAnsi="Garamond" w:cs="Garamond"/>
+        </w:rPr>
+        <w:t xml:space="preserve"> The curriculum design, pedagogy, X (something exciting). (Concerns) </w:t>
+      </w:r>
+      <w:r>
+        <w:rPr>
+          <w:rFonts w:ascii="Garamond" w:eastAsia="Garamond" w:hAnsi="Garamond" w:cs="Garamond"/>
+        </w:rPr>
+        <w:t>differentiation from CS, why not a track,</w:t>
+      </w:r>
+      <w:r>
+        <w:rPr>
+          <w:rFonts w:ascii="Garamond" w:eastAsia="Garamond" w:hAnsi="Garamond" w:cs="Garamond"/>
+        </w:rPr>
+        <w:t xml:space="preserve"> preserving articulation from community college computer science</w:t>
+      </w:r>
+      <w:r>
+        <w:rPr>
+          <w:rFonts w:ascii="Garamond" w:eastAsia="Garamond" w:hAnsi="Garamond" w:cs="Garamond"/>
+        </w:rPr>
+        <w:t>.</w:t>
+      </w:r>
+      <w:r>
+        <w:rPr>
+          <w:rFonts w:ascii="Garamond" w:eastAsia="Garamond" w:hAnsi="Garamond" w:cs="Garamond"/>
+        </w:rPr>
+        <w:t xml:space="preserve"> (facts) Inspired by education research, </w:t>
+      </w:r>
+      <w:r>
+        <w:rPr>
+          <w:rFonts w:ascii="Garamond" w:eastAsia="Garamond" w:hAnsi="Garamond" w:cs="Garamond"/>
+        </w:rPr>
+        <w:t>etc</w:t>
+      </w:r>
+      <w:r>
+        <w:rPr>
+          <w:rFonts w:ascii="Garamond" w:eastAsia="Garamond" w:hAnsi="Garamond" w:cs="Garamond"/>
+        </w:rPr>
+        <w:t>.</w:t>
+      </w:r>
+    </w:p>
+    <w:p>
+      <w:pPr>
+        <w:spacing w:after="120"/>
+        <w:ind w:left="720"/>
+        <w:rPr>
+          <w:rFonts w:ascii="Garamond" w:eastAsia="Garamond" w:hAnsi="Garamond" w:cs="Garamond"/>
+        </w:rPr>
+      </w:pPr>
+      <w:r>
+        <w:rPr>
+          <w:rFonts w:ascii="Garamond" w:eastAsia="Garamond" w:hAnsi="Garamond" w:cs="Garamond"/>
+        </w:rPr>
         <w:t xml:space="preserve">People tend to equate computer science with “learning to code” or computer programming: the practice of writing software that </w:t>
       </w:r>
       <w:r>
@@ -438,7 +549,14 @@
         <w:rPr>
           <w:rFonts w:ascii="Garamond" w:eastAsia="Garamond" w:hAnsi="Garamond" w:cs="Garamond"/>
         </w:rPr>
-        <w:t xml:space="preserve"> The world needs computer scientists, computer engineers, and MIS professionals. But more than ever, the world needs people who can build</w:t>
+        <w:t xml:space="preserve"> The world needs computer scientists, computer engineers, and </w:t>
+      </w:r>
+      <w:r>
+        <w:rPr>
+          <w:rFonts w:ascii="Garamond" w:eastAsia="Garamond" w:hAnsi="Garamond" w:cs="Garamond"/>
+        </w:rPr>
+        <w:lastRenderedPageBreak/>
+        <w:t>MIS professionals. But more than ever, the world needs people who can build</w:t>
       </w:r>
       <w:r>
         <w:rPr>
@@ -483,14 +601,7 @@
         <w:rPr>
           <w:rFonts w:ascii="Garamond" w:eastAsia="Garamond" w:hAnsi="Garamond" w:cs="Garamond"/>
         </w:rPr>
-        <w:t xml:space="preserve">development (coding/programming), operation and maintenance of software, and the study of technical knowledge, methods, and experience to the design, testing and documentation of software (IEEE, 2010). It is an engineering discipline concerned with all aspects of software production. The classic definition, from the birth of software engineering in 1972, is “the establishment and use of sound engineering principles </w:t>
-      </w:r>
-      <w:r>
-        <w:rPr>
-          <w:rFonts w:ascii="Garamond" w:eastAsia="Garamond" w:hAnsi="Garamond" w:cs="Garamond"/>
-        </w:rPr>
-        <w:lastRenderedPageBreak/>
-        <w:t>in order to economically obtain software that is reliable and works efficiently on real machines.” (Bauer, 1972).</w:t>
+        <w:t>development (coding/programming), operation and maintenance of software, and the study of technical knowledge, methods, and experience to the design, testing and documentation of software (IEEE, 2010). It is an engineering discipline concerned with all aspects of software production. The classic definition, from the birth of software engineering in 1972, is “the establishment and use of sound engineering principles in order to economically obtain software that is reliable and works efficiently on real machines.” (Bauer, 1972).</w:t>
       </w:r>
       <w:r>
         <w:rPr>
@@ -850,7 +961,14 @@
         <w:rPr>
           <w:rFonts w:ascii="Garamond" w:eastAsia="Garamond" w:hAnsi="Garamond" w:cs="Garamond"/>
         </w:rPr>
-        <w:t xml:space="preserve"> database management, statistics, data science, data mining, and data visualization.</w:t>
+        <w:t xml:space="preserve"> database management, statistics, data science, data mining, and </w:t>
+      </w:r>
+      <w:r>
+        <w:rPr>
+          <w:rFonts w:ascii="Garamond" w:eastAsia="Garamond" w:hAnsi="Garamond" w:cs="Garamond"/>
+        </w:rPr>
+        <w:lastRenderedPageBreak/>
+        <w:t>data visualization.</w:t>
       </w:r>
     </w:p>
     <w:p>
@@ -905,7 +1023,6 @@
         <w:rPr>
           <w:rFonts w:ascii="Garamond" w:eastAsia="Garamond" w:hAnsi="Garamond" w:cs="Garamond"/>
         </w:rPr>
-        <w:lastRenderedPageBreak/>
         <w:t>Lastly, throughout all four years of the curriculum, the software engineering program</w:t>
       </w:r>
       <w:r>
@@ -1299,8 +1416,6 @@
               </w:rPr>
               <w:t>(</w:t>
             </w:r>
-            <w:bookmarkStart w:id="1" w:name="_GoBack"/>
-            <w:bookmarkEnd w:id="1"/>
             <w:r>
               <w:rPr>
                 <w:rFonts w:ascii="Calibri" w:eastAsia="Calibri" w:hAnsi="Calibri" w:cs="Calibri"/>
@@ -2229,6 +2344,7 @@
               <w:rPr>
                 <w:rFonts w:ascii="Calibri" w:eastAsia="Calibri" w:hAnsi="Calibri" w:cs="Calibri"/>
               </w:rPr>
+              <w:lastRenderedPageBreak/>
               <w:t>Fall</w:t>
             </w:r>
             <w:r>
@@ -2519,7 +2635,6 @@
                 <w:sz w:val="20"/>
                 <w:szCs w:val="20"/>
               </w:rPr>
-              <w:lastRenderedPageBreak/>
               <w:t xml:space="preserve">SE 212: Data Science Engineering II (6) </w:t>
             </w:r>
             <w:r>
@@ -2644,7 +2759,6 @@
               <w:rPr>
                 <w:rFonts w:ascii="Calibri" w:eastAsia="Calibri" w:hAnsi="Calibri" w:cs="Calibri"/>
               </w:rPr>
-              <w:lastRenderedPageBreak/>
               <w:t xml:space="preserve">Spring                                                                     </w:t>
             </w:r>
             <w:r>
@@ -3822,6 +3936,7 @@
               <w:rPr>
                 <w:rFonts w:ascii="Calibri" w:eastAsia="Calibri" w:hAnsi="Calibri" w:cs="Calibri"/>
               </w:rPr>
+              <w:lastRenderedPageBreak/>
               <w:t>Fourth Year</w:t>
             </w:r>
             <w:r>
@@ -4149,7 +4264,6 @@
               <w:rPr>
                 <w:rFonts w:ascii="Calibri" w:eastAsia="Calibri" w:hAnsi="Calibri" w:cs="Calibri"/>
               </w:rPr>
-              <w:lastRenderedPageBreak/>
               <w:t>Winter</w:t>
             </w:r>
             <w:r>
@@ -5073,7 +5187,14 @@
         <w:rPr>
           <w:rFonts w:ascii="Garamond" w:eastAsia="Garamond" w:hAnsi="Garamond" w:cs="Garamond"/>
         </w:rPr>
-        <w:t>) according to the existing offerings at OSU-Cascades.</w:t>
+        <w:t xml:space="preserve">) according to the existing </w:t>
+      </w:r>
+      <w:r>
+        <w:rPr>
+          <w:rFonts w:ascii="Garamond" w:eastAsia="Garamond" w:hAnsi="Garamond" w:cs="Garamond"/>
+        </w:rPr>
+        <w:lastRenderedPageBreak/>
+        <w:t>offerings at OSU-Cascades.</w:t>
       </w:r>
       <w:r>
         <w:rPr>
@@ -5121,7 +5242,6 @@
         <w:rPr>
           <w:rFonts w:ascii="Garamond" w:eastAsia="Garamond" w:hAnsi="Garamond" w:cs="Garamond"/>
         </w:rPr>
-        <w:lastRenderedPageBreak/>
         <w:t>Adequacy and quality of faculty delivering the program.</w:t>
       </w:r>
     </w:p>
@@ -5529,7 +5649,14 @@
         <w:rPr>
           <w:rFonts w:ascii="Garamond" w:eastAsia="Garamond" w:hAnsi="Garamond" w:cs="Garamond"/>
         </w:rPr>
-        <w:t>Beyond the faculty listed in section 1e, above, OSU-Cascades envisions hiring up to two additional full-time faculty and/or multiple part-time faculty to teach additional sections of courses. Based on prior experience, the Bend business environment offers a strong and growing pool of part-time faculty with real-world experience in software engineering.</w:t>
+        <w:t xml:space="preserve">Beyond the faculty listed in section 1e, above, OSU-Cascades envisions hiring up to two additional full-time faculty and/or multiple part-time faculty to teach additional sections of </w:t>
+      </w:r>
+      <w:r>
+        <w:rPr>
+          <w:rFonts w:ascii="Garamond" w:eastAsia="Garamond" w:hAnsi="Garamond" w:cs="Garamond"/>
+        </w:rPr>
+        <w:lastRenderedPageBreak/>
+        <w:t>courses. Based on prior experience, the Bend business environment offers a strong and growing pool of part-time faculty with real-world experience in software engineering.</w:t>
       </w:r>
     </w:p>
     <w:p>
@@ -5830,30 +5957,8 @@
         </w:rPr>
         <w:t>ee letter of evaluation).</w:t>
       </w:r>
-    </w:p>
-    <w:p>
-      <w:pPr>
-        <w:spacing w:after="120"/>
-        <w:ind w:left="720"/>
-        <w:rPr>
-          <w:rFonts w:ascii="Garamond" w:eastAsia="Garamond" w:hAnsi="Garamond" w:cs="Garamond"/>
-          <w:highlight w:val="yellow"/>
-        </w:rPr>
-      </w:pPr>
-      <w:r>
-        <w:rPr>
-          <w:rFonts w:ascii="Garamond" w:eastAsia="Garamond" w:hAnsi="Garamond" w:cs="Garamond"/>
-          <w:highlight w:val="yellow"/>
-        </w:rPr>
-        <w:t xml:space="preserve">TODO: letter from </w:t>
-      </w:r>
-      <w:r>
-        <w:rPr>
-          <w:rFonts w:ascii="Garamond" w:eastAsia="Garamond" w:hAnsi="Garamond" w:cs="Garamond"/>
-          <w:highlight w:val="yellow"/>
-        </w:rPr>
-        <w:t>Laurel Kristick</w:t>
-      </w:r>
+      <w:bookmarkStart w:id="1" w:name="_GoBack"/>
+      <w:bookmarkEnd w:id="1"/>
     </w:p>
     <w:p>
       <w:pPr>
@@ -5992,6 +6097,7 @@
           <w:rFonts w:ascii="Garamond" w:eastAsia="Garamond" w:hAnsi="Garamond" w:cs="Garamond"/>
           <w:b/>
         </w:rPr>
+        <w:lastRenderedPageBreak/>
         <w:t>Relationship to Mission and Goals</w:t>
       </w:r>
     </w:p>
@@ -6026,15 +6132,7 @@
           <w:rFonts w:ascii="Garamond" w:eastAsia="Garamond" w:hAnsi="Garamond" w:cs="Garamond"/>
           <w:i/>
         </w:rPr>
-        <w:t xml:space="preserve">As a land grant institution committed to teaching, research and outreach and engagement, Oregon State University promotes economic, social, cultural and environmental progress for the people of Oregon, the nation </w:t>
-      </w:r>
-      <w:r>
-        <w:rPr>
-          <w:rFonts w:ascii="Garamond" w:eastAsia="Garamond" w:hAnsi="Garamond" w:cs="Garamond"/>
-          <w:i/>
-        </w:rPr>
-        <w:lastRenderedPageBreak/>
-        <w:t>and the world</w:t>
+        <w:t>As a land grant institution committed to teaching, research and outreach and engagement, Oregon State University promotes economic, social, cultural and environmental progress for the people of Oregon, the nation and the world</w:t>
       </w:r>
       <w:r>
         <w:rPr>
@@ -6244,7 +6342,14 @@
         <w:rPr>
           <w:rFonts w:ascii="Garamond" w:eastAsia="Garamond" w:hAnsi="Garamond" w:cs="Garamond"/>
         </w:rPr>
-        <w:t>The Software Engineering program approaches student access and diversity as a continuum, beginning with K-12 outreach (Bush &amp; Miller, 2017; Wilson et al, 2010) and bringing K-12 students onto campus to observe Software Engineering classes and students (Engle et al, 2006). The program ensures an approachable introductory course sequence for students with diverse backgrounds (Cohoon &amp; Tychonievich, 2011), implements an authentic, hands-on, and world-relevant active learning experience (Eisenberg, 2017), cultivates a community of supportive peers through specific learning methods (Nagappan, 2013), and integrates professional exposure early in the curriculum, to support student career-readiness upon graduation.</w:t>
+        <w:t xml:space="preserve">The Software Engineering program approaches student access and diversity as a continuum, beginning with K-12 outreach (Bush &amp; Miller, 2017; Wilson et al, 2010) and bringing K-12 students onto campus to observe Software Engineering classes and students (Engle et al, 2006). The program ensures an approachable introductory course sequence for students with diverse backgrounds (Cohoon &amp; Tychonievich, 2011), implements an authentic, hands-on, and world-relevant active learning experience (Eisenberg, 2017), cultivates a community of </w:t>
+      </w:r>
+      <w:r>
+        <w:rPr>
+          <w:rFonts w:ascii="Garamond" w:eastAsia="Garamond" w:hAnsi="Garamond" w:cs="Garamond"/>
+        </w:rPr>
+        <w:lastRenderedPageBreak/>
+        <w:t>supportive peers through specific learning methods (Nagappan, 2013), and integrates professional exposure early in the curriculum, to support student career-readiness upon graduation.</w:t>
       </w:r>
     </w:p>
     <w:p>
@@ -6260,15 +6365,7 @@
           <w:rFonts w:ascii="Garamond" w:eastAsia="Garamond" w:hAnsi="Garamond" w:cs="Garamond"/>
           <w:highlight w:val="yellow"/>
         </w:rPr>
-        <w:t xml:space="preserve">The Software Engineering program has, as its advantage, the ability to implement effective teaching and learning techniques, and experiences for knowledge creation, based on decades </w:t>
-      </w:r>
-      <w:r>
-        <w:rPr>
-          <w:rFonts w:ascii="Garamond" w:eastAsia="Garamond" w:hAnsi="Garamond" w:cs="Garamond"/>
-          <w:highlight w:val="yellow"/>
-        </w:rPr>
-        <w:lastRenderedPageBreak/>
-        <w:t>of prior research in engineering and computer science education</w:t>
+        <w:t>The Software Engineering program has, as its advantage, the ability to implement effective teaching and learning techniques, and experiences for knowledge creation, based on decades of prior research in engineering and computer science education</w:t>
       </w:r>
       <w:r>
         <w:rPr>
@@ -6582,7 +6679,14 @@
         <w:rPr>
           <w:rFonts w:ascii="Garamond" w:eastAsia="Garamond" w:hAnsi="Garamond" w:cs="Garamond"/>
         </w:rPr>
-        <w:t>Accrediting body or professional society that has established standards in the area in which the program lies, if applicable.</w:t>
+        <w:t xml:space="preserve">Accrediting body or professional society that has established standards in the area in which </w:t>
+      </w:r>
+      <w:r>
+        <w:rPr>
+          <w:rFonts w:ascii="Garamond" w:eastAsia="Garamond" w:hAnsi="Garamond" w:cs="Garamond"/>
+        </w:rPr>
+        <w:lastRenderedPageBreak/>
+        <w:t>the program lies, if applicable.</w:t>
       </w:r>
     </w:p>
     <w:p>
@@ -6597,14 +6701,7 @@
         <w:rPr>
           <w:rFonts w:ascii="Garamond" w:eastAsia="Garamond" w:hAnsi="Garamond" w:cs="Garamond"/>
         </w:rPr>
-        <w:t xml:space="preserve">The Accreditation Board for Engineering and Technology (ABET) provides accreditation to engineering programs in the United States. The Computing Sciences Accreditation Board (CSAB) leads the ABET Engineering Accreditation Commission. Members include the Association of Computing Machinery (ACM) and the Institute of Electrical and Electronics </w:t>
-      </w:r>
-      <w:r>
-        <w:rPr>
-          <w:rFonts w:ascii="Garamond" w:eastAsia="Garamond" w:hAnsi="Garamond" w:cs="Garamond"/>
-        </w:rPr>
-        <w:lastRenderedPageBreak/>
-        <w:t>Engineers (IEEE).</w:t>
+        <w:t>The Accreditation Board for Engineering and Technology (ABET) provides accreditation to engineering programs in the United States. The Computing Sciences Accreditation Board (CSAB) leads the ABET Engineering Accreditation Commission. Members include the Association of Computing Machinery (ACM) and the Institute of Electrical and Electronics Engineers (IEEE).</w:t>
       </w:r>
     </w:p>
     <w:p>
@@ -6845,6 +6942,7 @@
         <w:rPr>
           <w:rFonts w:ascii="Garamond" w:eastAsia="Garamond" w:hAnsi="Garamond" w:cs="Garamond"/>
         </w:rPr>
+        <w:lastRenderedPageBreak/>
         <w:t>Estimate the prospects for success of program graduates (employment or graduate school) and consideration of licensure, if appropriate. What are the expected career paths for students in this program?</w:t>
       </w:r>
     </w:p>
@@ -6891,7 +6989,6 @@
         <w:rPr>
           <w:rFonts w:ascii="Garamond" w:eastAsia="Garamond" w:hAnsi="Garamond" w:cs="Garamond"/>
         </w:rPr>
-        <w:lastRenderedPageBreak/>
         <w:t>Expected learning outcomes of the program.</w:t>
       </w:r>
     </w:p>
@@ -7977,7 +8074,7 @@
         <w:sz w:val="20"/>
         <w:szCs w:val="20"/>
       </w:rPr>
-      <w:t>3</w:t>
+      <w:t>12</w:t>
     </w:r>
     <w:r>
       <w:rPr>
@@ -9584,6 +9681,7 @@
   <w:style w:type="character" w:default="1" w:styleId="DefaultParagraphFont">
     <w:name w:val="Default Paragraph Font"/>
     <w:uiPriority w:val="1"/>
+    <w:semiHidden/>
     <w:unhideWhenUsed/>
   </w:style>
   <w:style w:type="table" w:default="1" w:styleId="TableNormal">

</xml_diff>

<commit_message>
Change name of Library Evaluation letter.
</commit_message>
<xml_diff>
--- a/assets/HECC New Academic Program Proposal.docx
+++ b/assets/HECC New Academic Program Proposal.docx
@@ -5582,15 +5582,7 @@
         <w:rPr>
           <w:rFonts w:ascii="Garamond" w:eastAsia="Garamond" w:hAnsi="Garamond" w:cs="Garamond"/>
         </w:rPr>
-        <w:t xml:space="preserve"> the program will be delivered, includ</w:t>
-      </w:r>
-      <w:bookmarkStart w:id="1" w:name="_GoBack"/>
-      <w:bookmarkEnd w:id="1"/>
-      <w:r>
-        <w:rPr>
-          <w:rFonts w:ascii="Garamond" w:eastAsia="Garamond" w:hAnsi="Garamond" w:cs="Garamond"/>
-        </w:rPr>
-        <w:t>ing program location (if offered outside of the main campus), course scheduling, and the use of technology (for both on-campus and off-campus delivery).</w:t>
+        <w:t xml:space="preserve"> the program will be delivered, including program location (if offered outside of the main campus), course scheduling, and the use of technology (for both on-campus and off-campus delivery).</w:t>
       </w:r>
     </w:p>
     <w:p>
@@ -6447,7 +6439,19 @@
         <w:rPr>
           <w:rFonts w:ascii="Garamond" w:eastAsia="Garamond" w:hAnsi="Garamond" w:cs="Garamond"/>
         </w:rPr>
-        <w:t>ee letter of evaluation).</w:t>
+        <w:t xml:space="preserve">ee </w:t>
+      </w:r>
+      <w:r>
+        <w:rPr>
+          <w:rFonts w:ascii="Garamond" w:eastAsia="Garamond" w:hAnsi="Garamond" w:cs="Garamond"/>
+        </w:rPr>
+        <w:t>Library Evaluation</w:t>
+      </w:r>
+      <w:r>
+        <w:rPr>
+          <w:rFonts w:ascii="Garamond" w:eastAsia="Garamond" w:hAnsi="Garamond" w:cs="Garamond"/>
+        </w:rPr>
+        <w:t>).</w:t>
       </w:r>
     </w:p>
     <w:p>
@@ -6544,7 +6548,15 @@
         <w:rPr>
           <w:rFonts w:ascii="Garamond" w:eastAsia="Garamond" w:hAnsi="Garamond" w:cs="Garamond"/>
         </w:rPr>
-        <w:t xml:space="preserve"> of students at that time. In Fall 2019, we will offer our undergraduate pre-professional coursework. Winter 2020 will be our first round of admissions for the junior cohort with professional coursework to start in Fall 202</w:t>
+        <w:t xml:space="preserve"> of students at that time. In Fall 2019, we will offer our undergraduate pre-professional coursework. Winter 2020 will be our first round o</w:t>
+      </w:r>
+      <w:bookmarkStart w:id="1" w:name="_GoBack"/>
+      <w:bookmarkEnd w:id="1"/>
+      <w:r>
+        <w:rPr>
+          <w:rFonts w:ascii="Garamond" w:eastAsia="Garamond" w:hAnsi="Garamond" w:cs="Garamond"/>
+        </w:rPr>
+        <w:t>f admissions for the junior cohort with professional coursework to start in Fall 202</w:t>
       </w:r>
       <w:r>
         <w:rPr>
@@ -9186,7 +9198,7 @@
         <w:sz w:val="20"/>
         <w:szCs w:val="20"/>
       </w:rPr>
-      <w:t>3</w:t>
+      <w:t>7</w:t>
     </w:r>
     <w:r>
       <w:rPr>

</xml_diff>

<commit_message>
Highlight facilities support letter placeholder.
</commit_message>
<xml_diff>
--- a/assets/HECC New Academic Program Proposal.docx
+++ b/assets/HECC New Academic Program Proposal.docx
@@ -625,21 +625,7 @@
         <w:rPr>
           <w:rFonts w:ascii="Garamond" w:eastAsia="Garamond" w:hAnsi="Garamond" w:cs="Garamond"/>
         </w:rPr>
-        <w:t xml:space="preserve">development (coding/programming), operation and maintenance of software, and the study of technical knowledge, methods, and experience to the design, testing and documentation of software (IEEE, 2010). It is an engineering discipline concerned with all aspects of software production. The classic definition, from the birth of software engineering in 1972, is “the establishment and use of sound engineering principles </w:t>
-      </w:r>
-      <w:proofErr w:type="gramStart"/>
-      <w:r>
-        <w:rPr>
-          <w:rFonts w:ascii="Garamond" w:eastAsia="Garamond" w:hAnsi="Garamond" w:cs="Garamond"/>
-        </w:rPr>
-        <w:t>in order to</w:t>
-      </w:r>
-      <w:proofErr w:type="gramEnd"/>
-      <w:r>
-        <w:rPr>
-          <w:rFonts w:ascii="Garamond" w:eastAsia="Garamond" w:hAnsi="Garamond" w:cs="Garamond"/>
-        </w:rPr>
-        <w:t xml:space="preserve"> economically obtain software that is reliable and works efficiently on real machines.” (Bauer, 1972).</w:t>
+        <w:t>development (coding/programming), operation and maintenance of software, and the study of technical knowledge, methods, and experience to the design, testing and documentation of software (IEEE, 2010). It is an engineering discipline concerned with all aspects of software production. The classic definition, from the birth of software engineering in 1972, is “the establishment and use of sound engineering principles in order to economically obtain software that is reliable and works efficiently on real machines.” (Bauer, 1972).</w:t>
       </w:r>
       <w:r>
         <w:rPr>
@@ -1292,47 +1278,7 @@
           <w:sz w:val="20"/>
           <w:szCs w:val="20"/>
         </w:rPr>
-        <w:t xml:space="preserve">*Freshman Skill Courses (16 </w:t>
-      </w:r>
-      <w:proofErr w:type="gramStart"/>
-      <w:r>
-        <w:rPr>
-          <w:rFonts w:ascii="Calibri" w:eastAsia="Calibri" w:hAnsi="Calibri" w:cs="Calibri"/>
-          <w:b/>
-          <w:sz w:val="20"/>
-          <w:szCs w:val="20"/>
-        </w:rPr>
-        <w:t xml:space="preserve">credits)   </w:t>
-      </w:r>
-      <w:proofErr w:type="gramEnd"/>
-      <w:r>
-        <w:rPr>
-          <w:rFonts w:ascii="Calibri" w:eastAsia="Calibri" w:hAnsi="Calibri" w:cs="Calibri"/>
-          <w:b/>
-          <w:sz w:val="20"/>
-          <w:szCs w:val="20"/>
-        </w:rPr>
-        <w:t xml:space="preserve">    #BACC Core (48 </w:t>
-      </w:r>
-      <w:proofErr w:type="spellStart"/>
-      <w:r>
-        <w:rPr>
-          <w:rFonts w:ascii="Calibri" w:eastAsia="Calibri" w:hAnsi="Calibri" w:cs="Calibri"/>
-          <w:b/>
-          <w:sz w:val="20"/>
-          <w:szCs w:val="20"/>
-        </w:rPr>
-        <w:t>cr</w:t>
-      </w:r>
-      <w:proofErr w:type="spellEnd"/>
-      <w:r>
-        <w:rPr>
-          <w:rFonts w:ascii="Calibri" w:eastAsia="Calibri" w:hAnsi="Calibri" w:cs="Calibri"/>
-          <w:b/>
-          <w:sz w:val="20"/>
-          <w:szCs w:val="20"/>
-        </w:rPr>
-        <w:t xml:space="preserve">)       </w:t>
+        <w:t xml:space="preserve">*Freshman Skill Courses (16 credits)       #BACC Core (48 cr)       </w:t>
       </w:r>
       <w:r>
         <w:rPr>
@@ -1451,16 +1397,8 @@
                 <w:rFonts w:ascii="Calibri" w:eastAsia="Calibri" w:hAnsi="Calibri" w:cs="Calibri"/>
               </w:rPr>
               <w:tab/>
-              <w:t xml:space="preserve">46 </w:t>
-            </w:r>
-            <w:proofErr w:type="spellStart"/>
-            <w:r>
-              <w:rPr>
-                <w:rFonts w:ascii="Calibri" w:eastAsia="Calibri" w:hAnsi="Calibri" w:cs="Calibri"/>
-              </w:rPr>
-              <w:t>cr</w:t>
-            </w:r>
-            <w:proofErr w:type="spellEnd"/>
+              <w:t>46 cr</w:t>
+            </w:r>
           </w:p>
         </w:tc>
       </w:tr>
@@ -1578,7 +1516,6 @@
               </w:rPr>
               <w:t xml:space="preserve"> </w:t>
             </w:r>
-            <w:proofErr w:type="spellStart"/>
             <w:r>
               <w:rPr>
                 <w:rFonts w:ascii="Calibri" w:eastAsia="Calibri" w:hAnsi="Calibri" w:cs="Calibri"/>
@@ -1588,7 +1525,6 @@
               </w:rPr>
               <w:t>cr</w:t>
             </w:r>
-            <w:proofErr w:type="spellEnd"/>
           </w:p>
           <w:p>
             <w:pPr>
@@ -1924,19 +1860,8 @@
                 <w:sz w:val="20"/>
                 <w:szCs w:val="20"/>
               </w:rPr>
-              <w:t xml:space="preserve"> </w:t>
-            </w:r>
-            <w:proofErr w:type="spellStart"/>
-            <w:r>
-              <w:rPr>
-                <w:rFonts w:ascii="Calibri" w:eastAsia="Calibri" w:hAnsi="Calibri" w:cs="Calibri"/>
-                <w:b/>
-                <w:sz w:val="20"/>
-                <w:szCs w:val="20"/>
-              </w:rPr>
-              <w:t>cr</w:t>
-            </w:r>
-            <w:proofErr w:type="spellEnd"/>
+              <w:t xml:space="preserve"> cr</w:t>
+            </w:r>
           </w:p>
           <w:p>
             <w:pPr>
@@ -2119,25 +2044,7 @@
                 <w:sz w:val="20"/>
                 <w:szCs w:val="20"/>
               </w:rPr>
-              <w:t>CS 391#: Social and Ethical Issues in Computer Science (3) (</w:t>
-            </w:r>
-            <w:proofErr w:type="spellStart"/>
-            <w:r>
-              <w:rPr>
-                <w:rFonts w:ascii="Calibri" w:eastAsia="Calibri" w:hAnsi="Calibri" w:cs="Calibri"/>
-                <w:sz w:val="20"/>
-                <w:szCs w:val="20"/>
-              </w:rPr>
-              <w:t>Bacc</w:t>
-            </w:r>
-            <w:proofErr w:type="spellEnd"/>
-            <w:r>
-              <w:rPr>
-                <w:rFonts w:ascii="Calibri" w:eastAsia="Calibri" w:hAnsi="Calibri" w:cs="Calibri"/>
-                <w:sz w:val="20"/>
-                <w:szCs w:val="20"/>
-              </w:rPr>
-              <w:t xml:space="preserve"> Core Synthesis: Science, Technology, Society)</w:t>
+              <w:t>CS 391#: Social and Ethical Issues in Computer Science (3) (Bacc Core Synthesis: Science, Technology, Society)</w:t>
             </w:r>
           </w:p>
         </w:tc>
@@ -2256,7 +2163,6 @@
               </w:rPr>
               <w:t xml:space="preserve"> </w:t>
             </w:r>
-            <w:proofErr w:type="spellStart"/>
             <w:r>
               <w:rPr>
                 <w:rFonts w:ascii="Calibri" w:eastAsia="Calibri" w:hAnsi="Calibri" w:cs="Calibri"/>
@@ -2266,7 +2172,6 @@
               </w:rPr>
               <w:t>cr</w:t>
             </w:r>
-            <w:proofErr w:type="spellEnd"/>
           </w:p>
           <w:p>
             <w:pPr>
@@ -2563,16 +2468,8 @@
                 <w:rFonts w:ascii="Calibri" w:eastAsia="Calibri" w:hAnsi="Calibri" w:cs="Calibri"/>
               </w:rPr>
               <w:tab/>
-              <w:t xml:space="preserve">45 </w:t>
-            </w:r>
-            <w:proofErr w:type="spellStart"/>
-            <w:r>
-              <w:rPr>
-                <w:rFonts w:ascii="Calibri" w:eastAsia="Calibri" w:hAnsi="Calibri" w:cs="Calibri"/>
-              </w:rPr>
-              <w:t>cr</w:t>
-            </w:r>
-            <w:proofErr w:type="spellEnd"/>
+              <w:t>45 cr</w:t>
+            </w:r>
             <w:r>
               <w:rPr>
                 <w:rFonts w:ascii="Calibri" w:eastAsia="Calibri" w:hAnsi="Calibri" w:cs="Calibri"/>
@@ -2677,19 +2574,8 @@
                 <w:sz w:val="20"/>
                 <w:szCs w:val="20"/>
               </w:rPr>
-              <w:t xml:space="preserve">15 </w:t>
-            </w:r>
-            <w:proofErr w:type="spellStart"/>
-            <w:r>
-              <w:rPr>
-                <w:rFonts w:ascii="Calibri" w:eastAsia="Calibri" w:hAnsi="Calibri" w:cs="Calibri"/>
-                <w:b/>
-                <w:sz w:val="20"/>
-                <w:szCs w:val="20"/>
-              </w:rPr>
-              <w:t>cr</w:t>
-            </w:r>
-            <w:proofErr w:type="spellEnd"/>
+              <w:t>15 cr</w:t>
+            </w:r>
           </w:p>
           <w:p>
             <w:pPr>
@@ -2883,19 +2769,8 @@
                 <w:sz w:val="20"/>
                 <w:szCs w:val="20"/>
               </w:rPr>
-              <w:t xml:space="preserve">15 </w:t>
-            </w:r>
-            <w:proofErr w:type="spellStart"/>
-            <w:r>
-              <w:rPr>
-                <w:rFonts w:ascii="Calibri" w:eastAsia="Calibri" w:hAnsi="Calibri" w:cs="Calibri"/>
-                <w:b/>
-                <w:sz w:val="20"/>
-                <w:szCs w:val="20"/>
-              </w:rPr>
-              <w:t>cr</w:t>
-            </w:r>
-            <w:proofErr w:type="spellEnd"/>
+              <w:t>15 cr</w:t>
+            </w:r>
           </w:p>
           <w:p>
             <w:pPr>
@@ -3077,19 +2952,8 @@
                 <w:sz w:val="20"/>
                 <w:szCs w:val="20"/>
               </w:rPr>
-              <w:t xml:space="preserve">15 </w:t>
-            </w:r>
-            <w:proofErr w:type="spellStart"/>
-            <w:r>
-              <w:rPr>
-                <w:rFonts w:ascii="Calibri" w:eastAsia="Calibri" w:hAnsi="Calibri" w:cs="Calibri"/>
-                <w:b/>
-                <w:sz w:val="20"/>
-                <w:szCs w:val="20"/>
-              </w:rPr>
-              <w:t>cr</w:t>
-            </w:r>
-            <w:proofErr w:type="spellEnd"/>
+              <w:t>15 cr</w:t>
+            </w:r>
           </w:p>
           <w:p>
             <w:pPr>
@@ -3293,16 +3157,8 @@
                 <w:rFonts w:ascii="Calibri" w:eastAsia="Calibri" w:hAnsi="Calibri" w:cs="Calibri"/>
               </w:rPr>
               <w:tab/>
-              <w:t xml:space="preserve">48 – 51 </w:t>
-            </w:r>
-            <w:proofErr w:type="spellStart"/>
-            <w:r>
-              <w:rPr>
-                <w:rFonts w:ascii="Calibri" w:eastAsia="Calibri" w:hAnsi="Calibri" w:cs="Calibri"/>
-              </w:rPr>
-              <w:t>cr</w:t>
-            </w:r>
-            <w:proofErr w:type="spellEnd"/>
+              <w:t>48 – 51 cr</w:t>
+            </w:r>
             <w:r>
               <w:rPr>
                 <w:rFonts w:ascii="Calibri" w:eastAsia="Calibri" w:hAnsi="Calibri" w:cs="Calibri"/>
@@ -3425,7 +3281,6 @@
               </w:rPr>
               <w:t xml:space="preserve"> </w:t>
             </w:r>
-            <w:proofErr w:type="spellStart"/>
             <w:r>
               <w:rPr>
                 <w:rFonts w:ascii="Calibri" w:eastAsia="Calibri" w:hAnsi="Calibri" w:cs="Calibri"/>
@@ -3435,7 +3290,6 @@
               </w:rPr>
               <w:t>cr</w:t>
             </w:r>
-            <w:proofErr w:type="spellEnd"/>
           </w:p>
           <w:p>
             <w:pPr>
@@ -3717,19 +3571,8 @@
                 <w:sz w:val="20"/>
                 <w:szCs w:val="20"/>
               </w:rPr>
-              <w:t xml:space="preserve"> </w:t>
-            </w:r>
-            <w:proofErr w:type="spellStart"/>
-            <w:r>
-              <w:rPr>
-                <w:rFonts w:ascii="Calibri" w:eastAsia="Calibri" w:hAnsi="Calibri" w:cs="Calibri"/>
-                <w:b/>
-                <w:sz w:val="20"/>
-                <w:szCs w:val="20"/>
-              </w:rPr>
-              <w:t>cr</w:t>
-            </w:r>
-            <w:proofErr w:type="spellEnd"/>
+              <w:t xml:space="preserve"> cr</w:t>
+            </w:r>
           </w:p>
           <w:p>
             <w:pPr>
@@ -4028,7 +3871,6 @@
               </w:rPr>
               <w:t xml:space="preserve"> - 17 </w:t>
             </w:r>
-            <w:proofErr w:type="spellStart"/>
             <w:r>
               <w:rPr>
                 <w:rFonts w:ascii="Calibri" w:eastAsia="Calibri" w:hAnsi="Calibri" w:cs="Calibri"/>
@@ -4038,7 +3880,6 @@
               </w:rPr>
               <w:t>cr</w:t>
             </w:r>
-            <w:proofErr w:type="spellEnd"/>
           </w:p>
           <w:p>
             <w:pPr>
@@ -4093,25 +3934,7 @@
                 <w:sz w:val="20"/>
                 <w:szCs w:val="20"/>
               </w:rPr>
-              <w:t xml:space="preserve">SE 313: Scalability, Infrastructure and </w:t>
-            </w:r>
-            <w:proofErr w:type="gramStart"/>
-            <w:r>
-              <w:rPr>
-                <w:rFonts w:ascii="Calibri" w:eastAsia="Calibri" w:hAnsi="Calibri" w:cs="Calibri"/>
-                <w:sz w:val="20"/>
-                <w:szCs w:val="20"/>
-              </w:rPr>
-              <w:t>Security  III</w:t>
-            </w:r>
-            <w:proofErr w:type="gramEnd"/>
-            <w:r>
-              <w:rPr>
-                <w:rFonts w:ascii="Calibri" w:eastAsia="Calibri" w:hAnsi="Calibri" w:cs="Calibri"/>
-                <w:sz w:val="20"/>
-                <w:szCs w:val="20"/>
-              </w:rPr>
-              <w:t xml:space="preserve"> (6) </w:t>
+              <w:t xml:space="preserve">SE 313: Scalability, Infrastructure and Security  III (6) </w:t>
             </w:r>
             <w:r>
               <w:rPr>
@@ -4329,16 +4152,8 @@
                 <w:rFonts w:ascii="Calibri" w:eastAsia="Calibri" w:hAnsi="Calibri" w:cs="Calibri"/>
               </w:rPr>
               <w:tab/>
-              <w:t xml:space="preserve">36 – 39 </w:t>
-            </w:r>
-            <w:proofErr w:type="spellStart"/>
-            <w:r>
-              <w:rPr>
-                <w:rFonts w:ascii="Calibri" w:eastAsia="Calibri" w:hAnsi="Calibri" w:cs="Calibri"/>
-              </w:rPr>
-              <w:t>cr</w:t>
-            </w:r>
-            <w:proofErr w:type="spellEnd"/>
+              <w:t>36 – 39 cr</w:t>
+            </w:r>
             <w:r>
               <w:rPr>
                 <w:rFonts w:ascii="Calibri" w:eastAsia="Calibri" w:hAnsi="Calibri" w:cs="Calibri"/>
@@ -4451,19 +4266,8 @@
                 <w:sz w:val="20"/>
                 <w:szCs w:val="20"/>
               </w:rPr>
-              <w:t xml:space="preserve"> </w:t>
-            </w:r>
-            <w:proofErr w:type="spellStart"/>
-            <w:r>
-              <w:rPr>
-                <w:rFonts w:ascii="Calibri" w:eastAsia="Calibri" w:hAnsi="Calibri" w:cs="Calibri"/>
-                <w:b/>
-                <w:sz w:val="20"/>
-                <w:szCs w:val="20"/>
-              </w:rPr>
-              <w:t>cr</w:t>
-            </w:r>
-            <w:proofErr w:type="spellEnd"/>
+              <w:t xml:space="preserve"> cr</w:t>
+            </w:r>
           </w:p>
           <w:p>
             <w:pPr>
@@ -4734,19 +4538,8 @@
                 <w:sz w:val="20"/>
                 <w:szCs w:val="20"/>
               </w:rPr>
-              <w:t xml:space="preserve"> </w:t>
-            </w:r>
-            <w:proofErr w:type="spellStart"/>
-            <w:r>
-              <w:rPr>
-                <w:rFonts w:ascii="Calibri" w:eastAsia="Calibri" w:hAnsi="Calibri" w:cs="Calibri"/>
-                <w:b/>
-                <w:sz w:val="20"/>
-                <w:szCs w:val="20"/>
-              </w:rPr>
-              <w:t>cr</w:t>
-            </w:r>
-            <w:proofErr w:type="spellEnd"/>
+              <w:t xml:space="preserve"> cr</w:t>
+            </w:r>
           </w:p>
           <w:p>
             <w:pPr>
@@ -5032,19 +4825,8 @@
                 <w:sz w:val="20"/>
                 <w:szCs w:val="20"/>
               </w:rPr>
-              <w:t xml:space="preserve"> </w:t>
-            </w:r>
-            <w:proofErr w:type="spellStart"/>
-            <w:r>
-              <w:rPr>
-                <w:rFonts w:ascii="Calibri" w:eastAsia="Calibri" w:hAnsi="Calibri" w:cs="Calibri"/>
-                <w:b/>
-                <w:sz w:val="20"/>
-                <w:szCs w:val="20"/>
-              </w:rPr>
-              <w:t>cr</w:t>
-            </w:r>
-            <w:proofErr w:type="spellEnd"/>
+              <w:t xml:space="preserve"> cr</w:t>
+            </w:r>
           </w:p>
           <w:p>
             <w:pPr>
@@ -5284,47 +5066,7 @@
           <w:sz w:val="20"/>
           <w:szCs w:val="20"/>
         </w:rPr>
-        <w:t xml:space="preserve">*Freshman Skill Courses (16 </w:t>
-      </w:r>
-      <w:proofErr w:type="gramStart"/>
-      <w:r>
-        <w:rPr>
-          <w:rFonts w:ascii="Calibri" w:eastAsia="Calibri" w:hAnsi="Calibri" w:cs="Calibri"/>
-          <w:b/>
-          <w:sz w:val="20"/>
-          <w:szCs w:val="20"/>
-        </w:rPr>
-        <w:t xml:space="preserve">credits)   </w:t>
-      </w:r>
-      <w:proofErr w:type="gramEnd"/>
-      <w:r>
-        <w:rPr>
-          <w:rFonts w:ascii="Calibri" w:eastAsia="Calibri" w:hAnsi="Calibri" w:cs="Calibri"/>
-          <w:b/>
-          <w:sz w:val="20"/>
-          <w:szCs w:val="20"/>
-        </w:rPr>
-        <w:t xml:space="preserve">    #BACC Core (48 </w:t>
-      </w:r>
-      <w:proofErr w:type="spellStart"/>
-      <w:r>
-        <w:rPr>
-          <w:rFonts w:ascii="Calibri" w:eastAsia="Calibri" w:hAnsi="Calibri" w:cs="Calibri"/>
-          <w:b/>
-          <w:sz w:val="20"/>
-          <w:szCs w:val="20"/>
-        </w:rPr>
-        <w:t>cr</w:t>
-      </w:r>
-      <w:proofErr w:type="spellEnd"/>
-      <w:r>
-        <w:rPr>
-          <w:rFonts w:ascii="Calibri" w:eastAsia="Calibri" w:hAnsi="Calibri" w:cs="Calibri"/>
-          <w:b/>
-          <w:sz w:val="20"/>
-          <w:szCs w:val="20"/>
-        </w:rPr>
-        <w:t xml:space="preserve">)       </w:t>
+        <w:t xml:space="preserve">*Freshman Skill Courses (16 credits)       #BACC Core (48 cr)       </w:t>
       </w:r>
       <w:r>
         <w:rPr>
@@ -5398,21 +5140,7 @@
           <w:rFonts w:ascii="Garamond" w:eastAsia="Garamond" w:hAnsi="Garamond" w:cs="Garamond"/>
         </w:rPr>
         <w:tab/>
-        <w:t xml:space="preserve">175 – 181 credits (139 major and 36 - 42 </w:t>
-      </w:r>
-      <w:proofErr w:type="spellStart"/>
-      <w:r>
-        <w:rPr>
-          <w:rFonts w:ascii="Garamond" w:eastAsia="Garamond" w:hAnsi="Garamond" w:cs="Garamond"/>
-        </w:rPr>
-        <w:t>bacc</w:t>
-      </w:r>
-      <w:proofErr w:type="spellEnd"/>
-      <w:r>
-        <w:rPr>
-          <w:rFonts w:ascii="Garamond" w:eastAsia="Garamond" w:hAnsi="Garamond" w:cs="Garamond"/>
-        </w:rPr>
-        <w:t xml:space="preserve"> core)</w:t>
+        <w:t>175 – 181 credits (139 major and 36 - 42 bacc core)</w:t>
       </w:r>
     </w:p>
     <w:p>
@@ -5570,19 +5298,11 @@
           <w:rFonts w:ascii="Garamond" w:eastAsia="Garamond" w:hAnsi="Garamond" w:cs="Garamond"/>
         </w:rPr>
       </w:pPr>
-      <w:proofErr w:type="gramStart"/>
-      <w:r>
-        <w:rPr>
-          <w:rFonts w:ascii="Garamond" w:eastAsia="Garamond" w:hAnsi="Garamond" w:cs="Garamond"/>
-        </w:rPr>
-        <w:t>Manner in which</w:t>
-      </w:r>
-      <w:proofErr w:type="gramEnd"/>
-      <w:r>
-        <w:rPr>
-          <w:rFonts w:ascii="Garamond" w:eastAsia="Garamond" w:hAnsi="Garamond" w:cs="Garamond"/>
-        </w:rPr>
-        <w:t xml:space="preserve"> the program will be delivered, including program location (if offered outside of the main campus), course scheduling, and the use of technology (for both on-campus and off-campus delivery).</w:t>
+      <w:r>
+        <w:rPr>
+          <w:rFonts w:ascii="Garamond" w:eastAsia="Garamond" w:hAnsi="Garamond" w:cs="Garamond"/>
+        </w:rPr>
+        <w:t>Manner in which the program will be delivered, including program location (if offered outside of the main campus), course scheduling, and the use of technology (for both on-campus and off-campus delivery).</w:t>
       </w:r>
     </w:p>
     <w:p>
@@ -5621,21 +5341,7 @@
         <w:rPr>
           <w:rFonts w:ascii="Garamond" w:eastAsia="Garamond" w:hAnsi="Garamond" w:cs="Garamond"/>
         </w:rPr>
-        <w:t xml:space="preserve">) </w:t>
-      </w:r>
-      <w:proofErr w:type="gramStart"/>
-      <w:r>
-        <w:rPr>
-          <w:rFonts w:ascii="Garamond" w:eastAsia="Garamond" w:hAnsi="Garamond" w:cs="Garamond"/>
-        </w:rPr>
-        <w:t>according to</w:t>
-      </w:r>
-      <w:proofErr w:type="gramEnd"/>
-      <w:r>
-        <w:rPr>
-          <w:rFonts w:ascii="Garamond" w:eastAsia="Garamond" w:hAnsi="Garamond" w:cs="Garamond"/>
-        </w:rPr>
-        <w:t xml:space="preserve"> the existing </w:t>
+        <w:t xml:space="preserve">) according to the existing </w:t>
       </w:r>
       <w:r>
         <w:rPr>
@@ -5711,21 +5417,7 @@
         <w:rPr>
           <w:rFonts w:ascii="Garamond" w:eastAsia="Garamond" w:hAnsi="Garamond" w:cs="Garamond"/>
         </w:rPr>
-        <w:t xml:space="preserve">computer science program employing two full-time faculty and three to four adjunct instructors. OSU-Cascades plans to sunset computer science as the software engineering program starts, by ceasing enrollment in computer science and opening enrollment in software engineering. In addition, OSU-Cascades will hire one additional full-time faculty member, specializing in the field of software engineering, before the first year of the software engineering program. During the transition, these </w:t>
-      </w:r>
-      <w:proofErr w:type="gramStart"/>
-      <w:r>
-        <w:rPr>
-          <w:rFonts w:ascii="Garamond" w:eastAsia="Garamond" w:hAnsi="Garamond" w:cs="Garamond"/>
-        </w:rPr>
-        <w:t>three full-time</w:t>
-      </w:r>
-      <w:proofErr w:type="gramEnd"/>
-      <w:r>
-        <w:rPr>
-          <w:rFonts w:ascii="Garamond" w:eastAsia="Garamond" w:hAnsi="Garamond" w:cs="Garamond"/>
-        </w:rPr>
-        <w:t xml:space="preserve"> faculty will teach part of the remaining computer science courses and the new software engineering courses. </w:t>
+        <w:t xml:space="preserve">computer science program employing two full-time faculty and three to four adjunct instructors. OSU-Cascades plans to sunset computer science as the software engineering program starts, by ceasing enrollment in computer science and opening enrollment in software engineering. In addition, OSU-Cascades will hire one additional full-time faculty member, specializing in the field of software engineering, before the first year of the software engineering program. During the transition, these three full-time faculty will teach part of the remaining computer science courses and the new software engineering courses. </w:t>
       </w:r>
       <w:r>
         <w:rPr>
@@ -6147,19 +5839,11 @@
           <w:rFonts w:ascii="Garamond" w:eastAsia="Garamond" w:hAnsi="Garamond" w:cs="Garamond"/>
         </w:rPr>
       </w:pPr>
-      <w:proofErr w:type="gramStart"/>
-      <w:r>
-        <w:rPr>
-          <w:rFonts w:ascii="Garamond" w:eastAsia="Garamond" w:hAnsi="Garamond" w:cs="Garamond"/>
-        </w:rPr>
-        <w:t>Other</w:t>
-      </w:r>
-      <w:proofErr w:type="gramEnd"/>
-      <w:r>
-        <w:rPr>
-          <w:rFonts w:ascii="Garamond" w:eastAsia="Garamond" w:hAnsi="Garamond" w:cs="Garamond"/>
-        </w:rPr>
-        <w:t xml:space="preserve"> staff.</w:t>
+      <w:r>
+        <w:rPr>
+          <w:rFonts w:ascii="Garamond" w:eastAsia="Garamond" w:hAnsi="Garamond" w:cs="Garamond"/>
+        </w:rPr>
+        <w:t>Other staff.</w:t>
       </w:r>
     </w:p>
     <w:p>
@@ -6239,21 +5923,7 @@
         <w:rPr>
           <w:rFonts w:ascii="Garamond" w:eastAsia="Garamond" w:hAnsi="Garamond" w:cs="Garamond"/>
         </w:rPr>
-        <w:t xml:space="preserve">The </w:t>
-      </w:r>
-      <w:proofErr w:type="gramStart"/>
-      <w:r>
-        <w:rPr>
-          <w:rFonts w:ascii="Garamond" w:eastAsia="Garamond" w:hAnsi="Garamond" w:cs="Garamond"/>
-        </w:rPr>
-        <w:t>two current</w:t>
-      </w:r>
-      <w:proofErr w:type="gramEnd"/>
-      <w:r>
-        <w:rPr>
-          <w:rFonts w:ascii="Garamond" w:eastAsia="Garamond" w:hAnsi="Garamond" w:cs="Garamond"/>
-        </w:rPr>
-        <w:t xml:space="preserve"> full-time faculty currently occupy individual offices, and OSU-Cascades has an additional office for the third full-time faculty. Part-time faculty do not require dedicated office space.</w:t>
+        <w:t>The two current full-time faculty currently occupy individual offices, and OSU-Cascades has an additional office for the third full-time faculty. Part-time faculty do not require dedicated office space.</w:t>
       </w:r>
     </w:p>
     <w:p>
@@ -6467,7 +6137,23 @@
           <w:rFonts w:ascii="Garamond" w:eastAsia="Garamond" w:hAnsi="Garamond" w:cs="Garamond"/>
           <w:highlight w:val="yellow"/>
         </w:rPr>
-        <w:t>TODO: letter from Jane Barker</w:t>
+        <w:t>TODO: letter from Jane</w:t>
+      </w:r>
+      <w:bookmarkStart w:id="1" w:name="_GoBack"/>
+      <w:bookmarkEnd w:id="1"/>
+      <w:r>
+        <w:rPr>
+          <w:rFonts w:ascii="Garamond" w:eastAsia="Garamond" w:hAnsi="Garamond" w:cs="Garamond"/>
+          <w:highlight w:val="yellow"/>
+        </w:rPr>
+        <w:t xml:space="preserve"> Barker</w:t>
+      </w:r>
+      <w:r>
+        <w:rPr>
+          <w:rFonts w:ascii="Garamond" w:eastAsia="Garamond" w:hAnsi="Garamond" w:cs="Garamond"/>
+          <w:highlight w:val="yellow"/>
+        </w:rPr>
+        <w:t xml:space="preserve"> re facilities</w:t>
       </w:r>
     </w:p>
     <w:p>
@@ -6548,15 +6234,7 @@
         <w:rPr>
           <w:rFonts w:ascii="Garamond" w:eastAsia="Garamond" w:hAnsi="Garamond" w:cs="Garamond"/>
         </w:rPr>
-        <w:t xml:space="preserve"> of students at that time. In Fall 2019, we will offer our undergraduate pre-professional coursework. Winter 2020 will be our first round o</w:t>
-      </w:r>
-      <w:bookmarkStart w:id="1" w:name="_GoBack"/>
-      <w:bookmarkEnd w:id="1"/>
-      <w:r>
-        <w:rPr>
-          <w:rFonts w:ascii="Garamond" w:eastAsia="Garamond" w:hAnsi="Garamond" w:cs="Garamond"/>
-        </w:rPr>
-        <w:t>f admissions for the junior cohort with professional coursework to start in Fall 202</w:t>
+        <w:t xml:space="preserve"> of students at that time. In Fall 2019, we will offer our undergraduate pre-professional coursework. Winter 2020 will be our first round of admissions for the junior cohort with professional coursework to start in Fall 202</w:t>
       </w:r>
       <w:r>
         <w:rPr>
@@ -6614,19 +6292,11 @@
           <w:rFonts w:ascii="Garamond" w:eastAsia="Garamond" w:hAnsi="Garamond" w:cs="Garamond"/>
         </w:rPr>
       </w:pPr>
-      <w:proofErr w:type="gramStart"/>
-      <w:r>
-        <w:rPr>
-          <w:rFonts w:ascii="Garamond" w:eastAsia="Garamond" w:hAnsi="Garamond" w:cs="Garamond"/>
-        </w:rPr>
-        <w:t>Manner in which</w:t>
-      </w:r>
-      <w:proofErr w:type="gramEnd"/>
-      <w:r>
-        <w:rPr>
-          <w:rFonts w:ascii="Garamond" w:eastAsia="Garamond" w:hAnsi="Garamond" w:cs="Garamond"/>
-        </w:rPr>
-        <w:t xml:space="preserve"> the proposed program supports the institution’s mission, signature areas of focus, and strategic priorities.</w:t>
+      <w:r>
+        <w:rPr>
+          <w:rFonts w:ascii="Garamond" w:eastAsia="Garamond" w:hAnsi="Garamond" w:cs="Garamond"/>
+        </w:rPr>
+        <w:t>Manner in which the proposed program supports the institution’s mission, signature areas of focus, and strategic priorities.</w:t>
       </w:r>
     </w:p>
     <w:p>
@@ -6792,23 +6462,7 @@
           <w:rFonts w:ascii="Garamond" w:eastAsia="Garamond" w:hAnsi="Garamond" w:cs="Garamond"/>
           <w:highlight w:val="yellow"/>
         </w:rPr>
-        <w:t xml:space="preserve">advancing science of </w:t>
-      </w:r>
-      <w:proofErr w:type="gramStart"/>
-      <w:r>
-        <w:rPr>
-          <w:rFonts w:ascii="Garamond" w:eastAsia="Garamond" w:hAnsi="Garamond" w:cs="Garamond"/>
-          <w:highlight w:val="yellow"/>
-        </w:rPr>
-        <w:t>sustainable..</w:t>
-      </w:r>
-      <w:proofErr w:type="gramEnd"/>
-      <w:r>
-        <w:rPr>
-          <w:rFonts w:ascii="Garamond" w:eastAsia="Garamond" w:hAnsi="Garamond" w:cs="Garamond"/>
-          <w:highlight w:val="yellow"/>
-        </w:rPr>
-        <w:t xml:space="preserve"> by …”</w:t>
+        <w:t>advancing science of sustainable.. by …”</w:t>
       </w:r>
     </w:p>
     <w:p>
@@ -6849,19 +6503,11 @@
           <w:rFonts w:ascii="Garamond" w:eastAsia="Garamond" w:hAnsi="Garamond" w:cs="Garamond"/>
         </w:rPr>
       </w:pPr>
-      <w:proofErr w:type="gramStart"/>
-      <w:r>
-        <w:rPr>
-          <w:rFonts w:ascii="Garamond" w:eastAsia="Garamond" w:hAnsi="Garamond" w:cs="Garamond"/>
-        </w:rPr>
-        <w:t>Manner in which</w:t>
-      </w:r>
-      <w:proofErr w:type="gramEnd"/>
-      <w:r>
-        <w:rPr>
-          <w:rFonts w:ascii="Garamond" w:eastAsia="Garamond" w:hAnsi="Garamond" w:cs="Garamond"/>
-        </w:rPr>
-        <w:t xml:space="preserve"> the proposed program contributes to institutional and statewide goals for student access and diversity, quality learning, research, knowledge creation and innovation, and economic and cultural support of Oregon and its communities.</w:t>
+      <w:r>
+        <w:rPr>
+          <w:rFonts w:ascii="Garamond" w:eastAsia="Garamond" w:hAnsi="Garamond" w:cs="Garamond"/>
+        </w:rPr>
+        <w:t>Manner in which the proposed program contributes to institutional and statewide goals for student access and diversity, quality learning, research, knowledge creation and innovation, and economic and cultural support of Oregon and its communities.</w:t>
       </w:r>
     </w:p>
     <w:p>
@@ -6876,56 +6522,14 @@
         <w:rPr>
           <w:rFonts w:ascii="Garamond" w:eastAsia="Garamond" w:hAnsi="Garamond" w:cs="Garamond"/>
         </w:rPr>
-        <w:t>The Software Engineering program approaches student access and diversity as a continuum, beginning with K-12 outreach (Bush &amp; Miller, 2017; Wilson et al, 2010) and bringing K-12 students onto campus to observe Software Engineering classes and students (Engle et al, 2006). The program ensures an approachable introductory course sequence for students with diverse backgrounds (</w:t>
-      </w:r>
-      <w:proofErr w:type="spellStart"/>
-      <w:r>
-        <w:rPr>
-          <w:rFonts w:ascii="Garamond" w:eastAsia="Garamond" w:hAnsi="Garamond" w:cs="Garamond"/>
-        </w:rPr>
-        <w:t>Cohoon</w:t>
-      </w:r>
-      <w:proofErr w:type="spellEnd"/>
-      <w:r>
-        <w:rPr>
-          <w:rFonts w:ascii="Garamond" w:eastAsia="Garamond" w:hAnsi="Garamond" w:cs="Garamond"/>
-        </w:rPr>
-        <w:t xml:space="preserve"> &amp; </w:t>
-      </w:r>
-      <w:proofErr w:type="spellStart"/>
-      <w:r>
-        <w:rPr>
-          <w:rFonts w:ascii="Garamond" w:eastAsia="Garamond" w:hAnsi="Garamond" w:cs="Garamond"/>
-        </w:rPr>
-        <w:t>Tychonievich</w:t>
-      </w:r>
-      <w:proofErr w:type="spellEnd"/>
-      <w:r>
-        <w:rPr>
-          <w:rFonts w:ascii="Garamond" w:eastAsia="Garamond" w:hAnsi="Garamond" w:cs="Garamond"/>
-        </w:rPr>
-        <w:t xml:space="preserve">, 2011), implements an authentic, hands-on, and world-relevant active learning experience (Eisenberg, 2017), cultivates a community of </w:t>
+        <w:t xml:space="preserve">The Software Engineering program approaches student access and diversity as a continuum, beginning with K-12 outreach (Bush &amp; Miller, 2017; Wilson et al, 2010) and bringing K-12 students onto campus to observe Software Engineering classes and students (Engle et al, 2006). The program ensures an approachable introductory course sequence for students with diverse backgrounds (Cohoon &amp; Tychonievich, 2011), implements an authentic, hands-on, and world-relevant active learning experience (Eisenberg, 2017), cultivates a community of </w:t>
       </w:r>
       <w:r>
         <w:rPr>
           <w:rFonts w:ascii="Garamond" w:eastAsia="Garamond" w:hAnsi="Garamond" w:cs="Garamond"/>
         </w:rPr>
         <w:lastRenderedPageBreak/>
-        <w:t>supportive peers through specific learning methods (</w:t>
-      </w:r>
-      <w:proofErr w:type="spellStart"/>
-      <w:r>
-        <w:rPr>
-          <w:rFonts w:ascii="Garamond" w:eastAsia="Garamond" w:hAnsi="Garamond" w:cs="Garamond"/>
-        </w:rPr>
-        <w:t>Nagappan</w:t>
-      </w:r>
-      <w:proofErr w:type="spellEnd"/>
-      <w:r>
-        <w:rPr>
-          <w:rFonts w:ascii="Garamond" w:eastAsia="Garamond" w:hAnsi="Garamond" w:cs="Garamond"/>
-        </w:rPr>
-        <w:t>, 2013), and integrates professional exposure early in the curriculum, to support student career-readiness upon graduation.</w:t>
+        <w:t>supportive peers through specific learning methods (Nagappan, 2013), and integrates professional exposure early in the curriculum, to support student career-readiness upon graduation.</w:t>
       </w:r>
     </w:p>
     <w:p>
@@ -6983,19 +6587,11 @@
           <w:rFonts w:ascii="Garamond" w:eastAsia="Garamond" w:hAnsi="Garamond" w:cs="Garamond"/>
         </w:rPr>
       </w:pPr>
-      <w:proofErr w:type="gramStart"/>
-      <w:r>
-        <w:rPr>
-          <w:rFonts w:ascii="Garamond" w:eastAsia="Garamond" w:hAnsi="Garamond" w:cs="Garamond"/>
-        </w:rPr>
-        <w:t>Manner in which</w:t>
-      </w:r>
-      <w:proofErr w:type="gramEnd"/>
-      <w:r>
-        <w:rPr>
-          <w:rFonts w:ascii="Garamond" w:eastAsia="Garamond" w:hAnsi="Garamond" w:cs="Garamond"/>
-        </w:rPr>
-        <w:t xml:space="preserve"> the program meets regional or statewide needs and enhances the state’s capacity to:</w:t>
+      <w:r>
+        <w:rPr>
+          <w:rFonts w:ascii="Garamond" w:eastAsia="Garamond" w:hAnsi="Garamond" w:cs="Garamond"/>
+        </w:rPr>
+        <w:t>Manner in which the program meets regional or statewide needs and enhances the state’s capacity to:</w:t>
       </w:r>
     </w:p>
     <w:p>
@@ -7214,25 +6810,7 @@
           <w:sz w:val="20"/>
           <w:szCs w:val="20"/>
         </w:rPr>
-        <w:t xml:space="preserve">“The zip code that a child is born into oftentimes determines their life chances.” (Hillman &amp; </w:t>
-      </w:r>
-      <w:proofErr w:type="spellStart"/>
-      <w:r>
-        <w:rPr>
-          <w:rFonts w:ascii="Garamond" w:eastAsia="Garamond" w:hAnsi="Garamond" w:cs="Garamond"/>
-          <w:sz w:val="20"/>
-          <w:szCs w:val="20"/>
-        </w:rPr>
-        <w:t>Weichman</w:t>
-      </w:r>
-      <w:proofErr w:type="spellEnd"/>
-      <w:r>
-        <w:rPr>
-          <w:rFonts w:ascii="Garamond" w:eastAsia="Garamond" w:hAnsi="Garamond" w:cs="Garamond"/>
-          <w:sz w:val="20"/>
-          <w:szCs w:val="20"/>
-        </w:rPr>
-        <w:t>, 2016)</w:t>
+        <w:t>“The zip code that a child is born into oftentimes determines their life chances.” (Hillman &amp; Weichman, 2016)</w:t>
       </w:r>
     </w:p>
     <w:p>
@@ -7354,21 +6932,7 @@
         <w:rPr>
           <w:rFonts w:ascii="Garamond" w:eastAsia="Garamond" w:hAnsi="Garamond" w:cs="Garamond"/>
         </w:rPr>
-        <w:t xml:space="preserve">If the proposed program is a graduate program in which the institution offers an undergraduate program, proposal should identify </w:t>
-      </w:r>
-      <w:proofErr w:type="gramStart"/>
-      <w:r>
-        <w:rPr>
-          <w:rFonts w:ascii="Garamond" w:eastAsia="Garamond" w:hAnsi="Garamond" w:cs="Garamond"/>
-        </w:rPr>
-        <w:t>whether or not</w:t>
-      </w:r>
-      <w:proofErr w:type="gramEnd"/>
-      <w:r>
-        <w:rPr>
-          <w:rFonts w:ascii="Garamond" w:eastAsia="Garamond" w:hAnsi="Garamond" w:cs="Garamond"/>
-        </w:rPr>
-        <w:t xml:space="preserve"> the undergraduate program is accredited and, if not, what would be required to qualify it for accreditation.</w:t>
+        <w:t>If the proposed program is a graduate program in which the institution offers an undergraduate program, proposal should identify whether or not the undergraduate program is accredited and, if not, what would be required to qualify it for accreditation.</w:t>
       </w:r>
     </w:p>
     <w:p>
@@ -7802,21 +7366,7 @@
         <w:rPr>
           <w:rFonts w:ascii="Garamond" w:eastAsia="Garamond" w:hAnsi="Garamond" w:cs="Garamond"/>
         </w:rPr>
-        <w:t xml:space="preserve">in addition to completing </w:t>
-      </w:r>
-      <w:proofErr w:type="gramStart"/>
-      <w:r>
-        <w:rPr>
-          <w:rFonts w:ascii="Garamond" w:eastAsia="Garamond" w:hAnsi="Garamond" w:cs="Garamond"/>
-        </w:rPr>
-        <w:t>all of</w:t>
-      </w:r>
-      <w:proofErr w:type="gramEnd"/>
-      <w:r>
-        <w:rPr>
-          <w:rFonts w:ascii="Garamond" w:eastAsia="Garamond" w:hAnsi="Garamond" w:cs="Garamond"/>
-        </w:rPr>
-        <w:t xml:space="preserve"> the above information.</w:t>
+        <w:t>in addition to completing all of the above information.</w:t>
       </w:r>
     </w:p>
     <w:p>
@@ -8239,25 +7789,7 @@
           <w:sz w:val="22"/>
           <w:szCs w:val="22"/>
         </w:rPr>
-        <w:t xml:space="preserve">Bush, J. &amp; Miller, S. (2017). Analysis of Associations between Motivation and Previous Computer Science Experience, Gender, Ethnicity and Privilege as Observed in a </w:t>
-      </w:r>
-      <w:proofErr w:type="gramStart"/>
-      <w:r>
-        <w:rPr>
-          <w:rFonts w:ascii="Garamond" w:eastAsia="Garamond" w:hAnsi="Garamond" w:cs="Garamond"/>
-          <w:sz w:val="22"/>
-          <w:szCs w:val="22"/>
-        </w:rPr>
-        <w:t>Large Scale</w:t>
-      </w:r>
-      <w:proofErr w:type="gramEnd"/>
-      <w:r>
-        <w:rPr>
-          <w:rFonts w:ascii="Garamond" w:eastAsia="Garamond" w:hAnsi="Garamond" w:cs="Garamond"/>
-          <w:sz w:val="22"/>
-          <w:szCs w:val="22"/>
-        </w:rPr>
-        <w:t xml:space="preserve"> Survey of Middle School Students. In </w:t>
+        <w:t xml:space="preserve">Bush, J. &amp; Miller, S. (2017). Analysis of Associations between Motivation and Previous Computer Science Experience, Gender, Ethnicity and Privilege as Observed in a Large Scale Survey of Middle School Students. In </w:t>
       </w:r>
       <w:r>
         <w:rPr>
@@ -8274,25 +7806,7 @@
           <w:sz w:val="22"/>
           <w:szCs w:val="22"/>
         </w:rPr>
-        <w:t xml:space="preserve"> (SIGCSE '17). ACM, New York, NY, USA, 705-705. </w:t>
-      </w:r>
-      <w:proofErr w:type="spellStart"/>
-      <w:r>
-        <w:rPr>
-          <w:rFonts w:ascii="Garamond" w:eastAsia="Garamond" w:hAnsi="Garamond" w:cs="Garamond"/>
-          <w:sz w:val="22"/>
-          <w:szCs w:val="22"/>
-        </w:rPr>
-        <w:t>doi</w:t>
-      </w:r>
-      <w:proofErr w:type="spellEnd"/>
-      <w:r>
-        <w:rPr>
-          <w:rFonts w:ascii="Garamond" w:eastAsia="Garamond" w:hAnsi="Garamond" w:cs="Garamond"/>
-          <w:sz w:val="22"/>
-          <w:szCs w:val="22"/>
-        </w:rPr>
-        <w:t>:</w:t>
+        <w:t xml:space="preserve"> (SIGCSE '17). ACM, New York, NY, USA, 705-705. doi:</w:t>
       </w:r>
       <w:hyperlink r:id="rId14">
         <w:r>
@@ -8354,41 +7868,13 @@
           <w:u w:val="single"/>
         </w:rPr>
       </w:pPr>
-      <w:proofErr w:type="spellStart"/>
       <w:r>
         <w:rPr>
           <w:rFonts w:ascii="Garamond" w:eastAsia="Garamond" w:hAnsi="Garamond" w:cs="Garamond"/>
           <w:sz w:val="22"/>
           <w:szCs w:val="22"/>
         </w:rPr>
-        <w:t>Cohoon</w:t>
-      </w:r>
-      <w:proofErr w:type="spellEnd"/>
-      <w:r>
-        <w:rPr>
-          <w:rFonts w:ascii="Garamond" w:eastAsia="Garamond" w:hAnsi="Garamond" w:cs="Garamond"/>
-          <w:sz w:val="22"/>
-          <w:szCs w:val="22"/>
-        </w:rPr>
-        <w:t xml:space="preserve">, J. &amp; </w:t>
-      </w:r>
-      <w:proofErr w:type="spellStart"/>
-      <w:r>
-        <w:rPr>
-          <w:rFonts w:ascii="Garamond" w:eastAsia="Garamond" w:hAnsi="Garamond" w:cs="Garamond"/>
-          <w:sz w:val="22"/>
-          <w:szCs w:val="22"/>
-        </w:rPr>
-        <w:t>Tychonievich</w:t>
-      </w:r>
-      <w:proofErr w:type="spellEnd"/>
-      <w:r>
-        <w:rPr>
-          <w:rFonts w:ascii="Garamond" w:eastAsia="Garamond" w:hAnsi="Garamond" w:cs="Garamond"/>
-          <w:sz w:val="22"/>
-          <w:szCs w:val="22"/>
-        </w:rPr>
-        <w:t xml:space="preserve">, L. (2011). Analysis of a CS1 approach for attracting diverse and inexperienced students to computing majors. In </w:t>
+        <w:t xml:space="preserve">Cohoon, J. &amp; Tychonievich, L. (2011). Analysis of a CS1 approach for attracting diverse and inexperienced students to computing majors. In </w:t>
       </w:r>
       <w:r>
         <w:rPr>
@@ -8405,25 +7891,7 @@
           <w:sz w:val="22"/>
           <w:szCs w:val="22"/>
         </w:rPr>
-        <w:t xml:space="preserve"> (SIGCSE '11). ACM, New York, NY, USA, 165-170. </w:t>
-      </w:r>
-      <w:proofErr w:type="spellStart"/>
-      <w:r>
-        <w:rPr>
-          <w:rFonts w:ascii="Garamond" w:eastAsia="Garamond" w:hAnsi="Garamond" w:cs="Garamond"/>
-          <w:sz w:val="22"/>
-          <w:szCs w:val="22"/>
-        </w:rPr>
-        <w:t>doi</w:t>
-      </w:r>
-      <w:proofErr w:type="spellEnd"/>
-      <w:r>
-        <w:rPr>
-          <w:rFonts w:ascii="Garamond" w:eastAsia="Garamond" w:hAnsi="Garamond" w:cs="Garamond"/>
-          <w:sz w:val="22"/>
-          <w:szCs w:val="22"/>
-        </w:rPr>
-        <w:t>:</w:t>
+        <w:t xml:space="preserve"> (SIGCSE '11). ACM, New York, NY, USA, 165-170. doi:</w:t>
       </w:r>
       <w:hyperlink r:id="rId15">
         <w:r>
@@ -8491,43 +7959,7 @@
           <w:sz w:val="22"/>
           <w:szCs w:val="22"/>
         </w:rPr>
-        <w:t>Eisenberg M. (2017) Approaching Computer Science Education Through Making. In: Fee S., Holland-</w:t>
-      </w:r>
-      <w:proofErr w:type="spellStart"/>
-      <w:r>
-        <w:rPr>
-          <w:rFonts w:ascii="Garamond" w:eastAsia="Garamond" w:hAnsi="Garamond" w:cs="Garamond"/>
-          <w:sz w:val="22"/>
-          <w:szCs w:val="22"/>
-        </w:rPr>
-        <w:t>Minkley</w:t>
-      </w:r>
-      <w:proofErr w:type="spellEnd"/>
-      <w:r>
-        <w:rPr>
-          <w:rFonts w:ascii="Garamond" w:eastAsia="Garamond" w:hAnsi="Garamond" w:cs="Garamond"/>
-          <w:sz w:val="22"/>
-          <w:szCs w:val="22"/>
-        </w:rPr>
-        <w:t xml:space="preserve"> A., Lombardi T. (</w:t>
-      </w:r>
-      <w:proofErr w:type="spellStart"/>
-      <w:r>
-        <w:rPr>
-          <w:rFonts w:ascii="Garamond" w:eastAsia="Garamond" w:hAnsi="Garamond" w:cs="Garamond"/>
-          <w:sz w:val="22"/>
-          <w:szCs w:val="22"/>
-        </w:rPr>
-        <w:t>eds</w:t>
-      </w:r>
-      <w:proofErr w:type="spellEnd"/>
-      <w:r>
-        <w:rPr>
-          <w:rFonts w:ascii="Garamond" w:eastAsia="Garamond" w:hAnsi="Garamond" w:cs="Garamond"/>
-          <w:sz w:val="22"/>
-          <w:szCs w:val="22"/>
-        </w:rPr>
-        <w:t xml:space="preserve">) </w:t>
+        <w:t xml:space="preserve">Eisenberg M. (2017) Approaching Computer Science Education Through Making. In: Fee S., Holland-Minkley A., Lombardi T. (eds) </w:t>
       </w:r>
       <w:r>
         <w:rPr>
@@ -8544,25 +7976,7 @@
           <w:sz w:val="22"/>
           <w:szCs w:val="22"/>
         </w:rPr>
-        <w:t xml:space="preserve">. Springer, Cham.  </w:t>
-      </w:r>
-      <w:proofErr w:type="spellStart"/>
-      <w:r>
-        <w:rPr>
-          <w:rFonts w:ascii="Garamond" w:eastAsia="Garamond" w:hAnsi="Garamond" w:cs="Garamond"/>
-          <w:sz w:val="22"/>
-          <w:szCs w:val="22"/>
-        </w:rPr>
-        <w:t>doi</w:t>
-      </w:r>
-      <w:proofErr w:type="spellEnd"/>
-      <w:r>
-        <w:rPr>
-          <w:rFonts w:ascii="Garamond" w:eastAsia="Garamond" w:hAnsi="Garamond" w:cs="Garamond"/>
-          <w:sz w:val="22"/>
-          <w:szCs w:val="22"/>
-        </w:rPr>
-        <w:t>:</w:t>
+        <w:t>. Springer, Cham.  doi:</w:t>
       </w:r>
       <w:hyperlink r:id="rId16">
         <w:r>
@@ -8630,25 +8044,7 @@
           <w:sz w:val="22"/>
           <w:szCs w:val="22"/>
         </w:rPr>
-        <w:t xml:space="preserve">Engle, J., </w:t>
-      </w:r>
-      <w:proofErr w:type="spellStart"/>
-      <w:r>
-        <w:rPr>
-          <w:rFonts w:ascii="Garamond" w:eastAsia="Garamond" w:hAnsi="Garamond" w:cs="Garamond"/>
-          <w:sz w:val="22"/>
-          <w:szCs w:val="22"/>
-        </w:rPr>
-        <w:t>Bermeo</w:t>
-      </w:r>
-      <w:proofErr w:type="spellEnd"/>
-      <w:r>
-        <w:rPr>
-          <w:rFonts w:ascii="Garamond" w:eastAsia="Garamond" w:hAnsi="Garamond" w:cs="Garamond"/>
-          <w:sz w:val="22"/>
-          <w:szCs w:val="22"/>
-        </w:rPr>
-        <w:t>, A., O’Brien, C. (2006). Straight from the Source: What Works for First-Generation College Students. Washington, DC: Pell Institute for the Study of Opportunity in Higher Education. Retrieved from</w:t>
+        <w:t>Engle, J., Bermeo, A., O’Brien, C. (2006). Straight from the Source: What Works for First-Generation College Students. Washington, DC: Pell Institute for the Study of Opportunity in Higher Education. Retrieved from</w:t>
       </w:r>
       <w:hyperlink r:id="rId17">
         <w:r>
@@ -8716,25 +8112,7 @@
           <w:sz w:val="22"/>
           <w:szCs w:val="22"/>
         </w:rPr>
-        <w:t xml:space="preserve">Hillman, N. &amp; </w:t>
-      </w:r>
-      <w:proofErr w:type="spellStart"/>
-      <w:r>
-        <w:rPr>
-          <w:rFonts w:ascii="Garamond" w:eastAsia="Garamond" w:hAnsi="Garamond" w:cs="Garamond"/>
-          <w:sz w:val="22"/>
-          <w:szCs w:val="22"/>
-        </w:rPr>
-        <w:t>Weichman</w:t>
-      </w:r>
-      <w:proofErr w:type="spellEnd"/>
-      <w:r>
-        <w:rPr>
-          <w:rFonts w:ascii="Garamond" w:eastAsia="Garamond" w:hAnsi="Garamond" w:cs="Garamond"/>
-          <w:sz w:val="22"/>
-          <w:szCs w:val="22"/>
-        </w:rPr>
-        <w:t xml:space="preserve">, T. (2016). Education Deserts: The Continued Significance of “Place” in the Twenty-First Century. </w:t>
+        <w:t xml:space="preserve">Hillman, N. &amp; Weichman, T. (2016). Education Deserts: The Continued Significance of “Place” in the Twenty-First Century. </w:t>
       </w:r>
       <w:r>
         <w:rPr>
@@ -8885,24 +8263,23 @@
         </w:rPr>
         <w:t xml:space="preserve">pp.1-418, Dec. 15 2010 </w:t>
       </w:r>
-      <w:proofErr w:type="spellStart"/>
       <w:r>
         <w:rPr>
           <w:rFonts w:ascii="Garamond" w:eastAsia="Garamond" w:hAnsi="Garamond" w:cs="Garamond"/>
           <w:sz w:val="22"/>
           <w:szCs w:val="22"/>
         </w:rPr>
-        <w:t>doi</w:t>
-      </w:r>
-      <w:proofErr w:type="spellEnd"/>
-      <w:r>
+        <w:t>doi: 10.1109/IEEESTD.2010.5733835</w:t>
+      </w:r>
+    </w:p>
+    <w:p>
+      <w:pPr>
         <w:rPr>
           <w:rFonts w:ascii="Garamond" w:eastAsia="Garamond" w:hAnsi="Garamond" w:cs="Garamond"/>
           <w:sz w:val="22"/>
           <w:szCs w:val="22"/>
         </w:rPr>
-        <w:t>: 10.1109/IEEESTD.2010.5733835</w:t>
-      </w:r>
+      </w:pPr>
     </w:p>
     <w:p>
       <w:pPr>
@@ -8912,68 +8289,13 @@
           <w:szCs w:val="22"/>
         </w:rPr>
       </w:pPr>
-    </w:p>
-    <w:p>
-      <w:pPr>
+      <w:r>
         <w:rPr>
           <w:rFonts w:ascii="Garamond" w:eastAsia="Garamond" w:hAnsi="Garamond" w:cs="Garamond"/>
           <w:sz w:val="22"/>
           <w:szCs w:val="22"/>
         </w:rPr>
-      </w:pPr>
-      <w:proofErr w:type="spellStart"/>
-      <w:r>
-        <w:rPr>
-          <w:rFonts w:ascii="Garamond" w:eastAsia="Garamond" w:hAnsi="Garamond" w:cs="Garamond"/>
-          <w:sz w:val="22"/>
-          <w:szCs w:val="22"/>
-        </w:rPr>
-        <w:t>Nagappan</w:t>
-      </w:r>
-      <w:proofErr w:type="spellEnd"/>
-      <w:r>
-        <w:rPr>
-          <w:rFonts w:ascii="Garamond" w:eastAsia="Garamond" w:hAnsi="Garamond" w:cs="Garamond"/>
-          <w:sz w:val="22"/>
-          <w:szCs w:val="22"/>
-        </w:rPr>
-        <w:t xml:space="preserve">, N., Williams, L., </w:t>
-      </w:r>
-      <w:proofErr w:type="spellStart"/>
-      <w:r>
-        <w:rPr>
-          <w:rFonts w:ascii="Garamond" w:eastAsia="Garamond" w:hAnsi="Garamond" w:cs="Garamond"/>
-          <w:sz w:val="22"/>
-          <w:szCs w:val="22"/>
-        </w:rPr>
-        <w:t>Ferzli</w:t>
-      </w:r>
-      <w:proofErr w:type="spellEnd"/>
-      <w:r>
-        <w:rPr>
-          <w:rFonts w:ascii="Garamond" w:eastAsia="Garamond" w:hAnsi="Garamond" w:cs="Garamond"/>
-          <w:sz w:val="22"/>
-          <w:szCs w:val="22"/>
-        </w:rPr>
-        <w:t xml:space="preserve">, M., Wiebe, E., Yang, K., Miller, C., &amp; </w:t>
-      </w:r>
-      <w:proofErr w:type="spellStart"/>
-      <w:r>
-        <w:rPr>
-          <w:rFonts w:ascii="Garamond" w:eastAsia="Garamond" w:hAnsi="Garamond" w:cs="Garamond"/>
-          <w:sz w:val="22"/>
-          <w:szCs w:val="22"/>
-        </w:rPr>
-        <w:t>Balik</w:t>
-      </w:r>
-      <w:proofErr w:type="spellEnd"/>
-      <w:r>
-        <w:rPr>
-          <w:rFonts w:ascii="Garamond" w:eastAsia="Garamond" w:hAnsi="Garamond" w:cs="Garamond"/>
-          <w:sz w:val="22"/>
-          <w:szCs w:val="22"/>
-        </w:rPr>
-        <w:t xml:space="preserve">, S. (2003). Improving the CS1 experience with pair programming. In </w:t>
+        <w:t xml:space="preserve">Nagappan, N., Williams, L., Ferzli, M., Wiebe, E., Yang, K., Miller, C., &amp; Balik, S. (2003). Improving the CS1 experience with pair programming. In </w:t>
       </w:r>
       <w:r>
         <w:rPr>
@@ -9092,25 +8414,7 @@
           <w:sz w:val="22"/>
           <w:szCs w:val="22"/>
         </w:rPr>
-        <w:t xml:space="preserve">Wilson, C., </w:t>
-      </w:r>
-      <w:proofErr w:type="spellStart"/>
-      <w:r>
-        <w:rPr>
-          <w:rFonts w:ascii="Garamond" w:eastAsia="Garamond" w:hAnsi="Garamond" w:cs="Garamond"/>
-          <w:sz w:val="22"/>
-          <w:szCs w:val="22"/>
-        </w:rPr>
-        <w:t>Sudol</w:t>
-      </w:r>
-      <w:proofErr w:type="spellEnd"/>
-      <w:r>
-        <w:rPr>
-          <w:rFonts w:ascii="Garamond" w:eastAsia="Garamond" w:hAnsi="Garamond" w:cs="Garamond"/>
-          <w:sz w:val="22"/>
-          <w:szCs w:val="22"/>
-        </w:rPr>
-        <w:t>, L. A., Stephenson, C. &amp; Stehlik, M. 2010. Running on Empty: The Failure to Teach K-12 Computer Science in the Digital Age. The Association for Computing Machinery &amp; The Computer Science Teachers Association. Retrieved from http://runningonempty.acm.org/fullreport2.pdf</w:t>
+        <w:t>Wilson, C., Sudol, L. A., Stephenson, C. &amp; Stehlik, M. 2010. Running on Empty: The Failure to Teach K-12 Computer Science in the Digital Age. The Association for Computing Machinery &amp; The Computer Science Teachers Association. Retrieved from http://runningonempty.acm.org/fullreport2.pdf</w:t>
       </w:r>
     </w:p>
     <w:p>

</xml_diff>

<commit_message>
Add 4a. Need, anticipated headcount for first five years.
</commit_message>
<xml_diff>
--- a/assets/HECC New Academic Program Proposal.docx
+++ b/assets/HECC New Academic Program Proposal.docx
@@ -625,7 +625,21 @@
         <w:rPr>
           <w:rFonts w:ascii="Garamond" w:eastAsia="Garamond" w:hAnsi="Garamond" w:cs="Garamond"/>
         </w:rPr>
-        <w:t>development (coding/programming), operation and maintenance of software, and the study of technical knowledge, methods, and experience to the design, testing and documentation of software (IEEE, 2010). It is an engineering discipline concerned with all aspects of software production. The classic definition, from the birth of software engineering in 1972, is “the establishment and use of sound engineering principles in order to economically obtain software that is reliable and works efficiently on real machines.” (Bauer, 1972).</w:t>
+        <w:t xml:space="preserve">development (coding/programming), operation and maintenance of software, and the study of technical knowledge, methods, and experience to the design, testing and documentation of software (IEEE, 2010). It is an engineering discipline concerned with all aspects of software production. The classic definition, from the birth of software engineering in 1972, is “the establishment and use of sound engineering principles </w:t>
+      </w:r>
+      <w:proofErr w:type="gramStart"/>
+      <w:r>
+        <w:rPr>
+          <w:rFonts w:ascii="Garamond" w:eastAsia="Garamond" w:hAnsi="Garamond" w:cs="Garamond"/>
+        </w:rPr>
+        <w:t>in order to</w:t>
+      </w:r>
+      <w:proofErr w:type="gramEnd"/>
+      <w:r>
+        <w:rPr>
+          <w:rFonts w:ascii="Garamond" w:eastAsia="Garamond" w:hAnsi="Garamond" w:cs="Garamond"/>
+        </w:rPr>
+        <w:t xml:space="preserve"> economically obtain software that is reliable and works efficiently on real machines.” (Bauer, 1972).</w:t>
       </w:r>
       <w:r>
         <w:rPr>
@@ -1263,7 +1277,6 @@
     </w:p>
     <w:p>
       <w:pPr>
-        <w:widowControl/>
         <w:spacing w:after="120"/>
         <w:ind w:left="-180" w:right="-540"/>
         <w:jc w:val="center"/>
@@ -1278,7 +1291,47 @@
           <w:sz w:val="20"/>
           <w:szCs w:val="20"/>
         </w:rPr>
-        <w:t xml:space="preserve">*Freshman Skill Courses (16 credits)       #BACC Core (48 cr)       </w:t>
+        <w:t xml:space="preserve">*Freshman Skill Courses (16 </w:t>
+      </w:r>
+      <w:proofErr w:type="gramStart"/>
+      <w:r>
+        <w:rPr>
+          <w:rFonts w:ascii="Calibri" w:eastAsia="Calibri" w:hAnsi="Calibri" w:cs="Calibri"/>
+          <w:b/>
+          <w:sz w:val="20"/>
+          <w:szCs w:val="20"/>
+        </w:rPr>
+        <w:t xml:space="preserve">credits)   </w:t>
+      </w:r>
+      <w:proofErr w:type="gramEnd"/>
+      <w:r>
+        <w:rPr>
+          <w:rFonts w:ascii="Calibri" w:eastAsia="Calibri" w:hAnsi="Calibri" w:cs="Calibri"/>
+          <w:b/>
+          <w:sz w:val="20"/>
+          <w:szCs w:val="20"/>
+        </w:rPr>
+        <w:t xml:space="preserve">    #BACC Core (48 </w:t>
+      </w:r>
+      <w:proofErr w:type="spellStart"/>
+      <w:r>
+        <w:rPr>
+          <w:rFonts w:ascii="Calibri" w:eastAsia="Calibri" w:hAnsi="Calibri" w:cs="Calibri"/>
+          <w:b/>
+          <w:sz w:val="20"/>
+          <w:szCs w:val="20"/>
+        </w:rPr>
+        <w:t>cr</w:t>
+      </w:r>
+      <w:proofErr w:type="spellEnd"/>
+      <w:r>
+        <w:rPr>
+          <w:rFonts w:ascii="Calibri" w:eastAsia="Calibri" w:hAnsi="Calibri" w:cs="Calibri"/>
+          <w:b/>
+          <w:sz w:val="20"/>
+          <w:szCs w:val="20"/>
+        </w:rPr>
+        <w:t xml:space="preserve">)       </w:t>
       </w:r>
       <w:r>
         <w:rPr>
@@ -1326,7 +1379,6 @@
           </w:tcPr>
           <w:p>
             <w:pPr>
-              <w:widowControl/>
               <w:spacing w:after="120"/>
               <w:rPr>
                 <w:rFonts w:ascii="Calibri" w:eastAsia="Calibri" w:hAnsi="Calibri" w:cs="Calibri"/>
@@ -1397,8 +1449,16 @@
                 <w:rFonts w:ascii="Calibri" w:eastAsia="Calibri" w:hAnsi="Calibri" w:cs="Calibri"/>
               </w:rPr>
               <w:tab/>
-              <w:t>46 cr</w:t>
-            </w:r>
+              <w:t xml:space="preserve">46 </w:t>
+            </w:r>
+            <w:proofErr w:type="spellStart"/>
+            <w:r>
+              <w:rPr>
+                <w:rFonts w:ascii="Calibri" w:eastAsia="Calibri" w:hAnsi="Calibri" w:cs="Calibri"/>
+              </w:rPr>
+              <w:t>cr</w:t>
+            </w:r>
+            <w:proofErr w:type="spellEnd"/>
           </w:p>
         </w:tc>
       </w:tr>
@@ -1409,7 +1469,6 @@
           </w:tcPr>
           <w:p>
             <w:pPr>
-              <w:widowControl/>
               <w:spacing w:after="120"/>
               <w:rPr>
                 <w:rFonts w:ascii="Calibri" w:eastAsia="Calibri" w:hAnsi="Calibri" w:cs="Calibri"/>
@@ -1516,6 +1575,7 @@
               </w:rPr>
               <w:t xml:space="preserve"> </w:t>
             </w:r>
+            <w:proofErr w:type="spellStart"/>
             <w:r>
               <w:rPr>
                 <w:rFonts w:ascii="Calibri" w:eastAsia="Calibri" w:hAnsi="Calibri" w:cs="Calibri"/>
@@ -1525,10 +1585,10 @@
               </w:rPr>
               <w:t>cr</w:t>
             </w:r>
+            <w:proofErr w:type="spellEnd"/>
           </w:p>
           <w:p>
             <w:pPr>
-              <w:widowControl/>
               <w:spacing w:after="120"/>
               <w:rPr>
                 <w:rFonts w:ascii="Calibri" w:eastAsia="Calibri" w:hAnsi="Calibri" w:cs="Calibri"/>
@@ -1582,7 +1642,6 @@
           </w:p>
           <w:p>
             <w:pPr>
-              <w:widowControl/>
               <w:spacing w:after="120"/>
               <w:rPr>
                 <w:rFonts w:ascii="Calibri" w:eastAsia="Calibri" w:hAnsi="Calibri" w:cs="Calibri"/>
@@ -1636,7 +1695,6 @@
           </w:p>
           <w:p>
             <w:pPr>
-              <w:widowControl/>
               <w:spacing w:after="120"/>
               <w:rPr>
                 <w:rFonts w:ascii="Calibri" w:eastAsia="Calibri" w:hAnsi="Calibri" w:cs="Calibri"/>
@@ -1674,7 +1732,6 @@
           </w:p>
           <w:p>
             <w:pPr>
-              <w:widowControl/>
               <w:spacing w:after="120"/>
               <w:rPr>
                 <w:rFonts w:ascii="Calibri" w:eastAsia="Calibri" w:hAnsi="Calibri" w:cs="Calibri"/>
@@ -1701,7 +1758,6 @@
           </w:p>
           <w:p>
             <w:pPr>
-              <w:widowControl/>
               <w:spacing w:after="120"/>
               <w:rPr>
                 <w:rFonts w:ascii="Calibri" w:eastAsia="Calibri" w:hAnsi="Calibri" w:cs="Calibri"/>
@@ -1720,7 +1776,6 @@
           </w:p>
           <w:p>
             <w:pPr>
-              <w:widowControl/>
               <w:spacing w:after="120"/>
               <w:rPr>
                 <w:rFonts w:ascii="Calibri" w:eastAsia="Calibri" w:hAnsi="Calibri" w:cs="Calibri"/>
@@ -1746,7 +1801,6 @@
           </w:tcPr>
           <w:p>
             <w:pPr>
-              <w:widowControl/>
               <w:spacing w:after="120"/>
               <w:rPr>
                 <w:rFonts w:ascii="Calibri" w:eastAsia="Calibri" w:hAnsi="Calibri" w:cs="Calibri"/>
@@ -1860,12 +1914,22 @@
                 <w:sz w:val="20"/>
                 <w:szCs w:val="20"/>
               </w:rPr>
-              <w:t xml:space="preserve"> cr</w:t>
-            </w:r>
+              <w:t xml:space="preserve"> </w:t>
+            </w:r>
+            <w:proofErr w:type="spellStart"/>
+            <w:r>
+              <w:rPr>
+                <w:rFonts w:ascii="Calibri" w:eastAsia="Calibri" w:hAnsi="Calibri" w:cs="Calibri"/>
+                <w:b/>
+                <w:sz w:val="20"/>
+                <w:szCs w:val="20"/>
+              </w:rPr>
+              <w:t>cr</w:t>
+            </w:r>
+            <w:proofErr w:type="spellEnd"/>
           </w:p>
           <w:p>
             <w:pPr>
-              <w:widowControl/>
               <w:spacing w:after="120"/>
               <w:rPr>
                 <w:rFonts w:ascii="Calibri" w:eastAsia="Calibri" w:hAnsi="Calibri" w:cs="Calibri"/>
@@ -1919,7 +1983,6 @@
           </w:p>
           <w:p>
             <w:pPr>
-              <w:widowControl/>
               <w:spacing w:after="120"/>
               <w:rPr>
                 <w:rFonts w:ascii="Calibri" w:eastAsia="Calibri" w:hAnsi="Calibri" w:cs="Calibri"/>
@@ -1973,7 +2036,6 @@
           </w:p>
           <w:p>
             <w:pPr>
-              <w:widowControl/>
               <w:spacing w:after="120"/>
               <w:rPr>
                 <w:rFonts w:ascii="Calibri" w:eastAsia="Calibri" w:hAnsi="Calibri" w:cs="Calibri"/>
@@ -2011,7 +2073,6 @@
           </w:p>
           <w:p>
             <w:pPr>
-              <w:widowControl/>
               <w:spacing w:after="120"/>
               <w:rPr>
                 <w:rFonts w:ascii="Calibri" w:eastAsia="Calibri" w:hAnsi="Calibri" w:cs="Calibri"/>
@@ -2030,7 +2091,6 @@
           </w:p>
           <w:p>
             <w:pPr>
-              <w:widowControl/>
               <w:spacing w:after="120"/>
               <w:rPr>
                 <w:rFonts w:ascii="Calibri" w:eastAsia="Calibri" w:hAnsi="Calibri" w:cs="Calibri"/>
@@ -2044,7 +2104,25 @@
                 <w:sz w:val="20"/>
                 <w:szCs w:val="20"/>
               </w:rPr>
-              <w:t>CS 391#: Social and Ethical Issues in Computer Science (3) (Bacc Core Synthesis: Science, Technology, Society)</w:t>
+              <w:t>CS 391#: Social and Ethical Issues in Computer Science (3) (</w:t>
+            </w:r>
+            <w:proofErr w:type="spellStart"/>
+            <w:r>
+              <w:rPr>
+                <w:rFonts w:ascii="Calibri" w:eastAsia="Calibri" w:hAnsi="Calibri" w:cs="Calibri"/>
+                <w:sz w:val="20"/>
+                <w:szCs w:val="20"/>
+              </w:rPr>
+              <w:t>Bacc</w:t>
+            </w:r>
+            <w:proofErr w:type="spellEnd"/>
+            <w:r>
+              <w:rPr>
+                <w:rFonts w:ascii="Calibri" w:eastAsia="Calibri" w:hAnsi="Calibri" w:cs="Calibri"/>
+                <w:sz w:val="20"/>
+                <w:szCs w:val="20"/>
+              </w:rPr>
+              <w:t xml:space="preserve"> Core Synthesis: Science, Technology, Society)</w:t>
             </w:r>
           </w:p>
         </w:tc>
@@ -2056,7 +2134,6 @@
           </w:tcPr>
           <w:p>
             <w:pPr>
-              <w:widowControl/>
               <w:spacing w:after="120"/>
               <w:rPr>
                 <w:rFonts w:ascii="Calibri" w:eastAsia="Calibri" w:hAnsi="Calibri" w:cs="Calibri"/>
@@ -2163,6 +2240,7 @@
               </w:rPr>
               <w:t xml:space="preserve"> </w:t>
             </w:r>
+            <w:proofErr w:type="spellStart"/>
             <w:r>
               <w:rPr>
                 <w:rFonts w:ascii="Calibri" w:eastAsia="Calibri" w:hAnsi="Calibri" w:cs="Calibri"/>
@@ -2172,10 +2250,10 @@
               </w:rPr>
               <w:t>cr</w:t>
             </w:r>
+            <w:proofErr w:type="spellEnd"/>
           </w:p>
           <w:p>
             <w:pPr>
-              <w:widowControl/>
               <w:spacing w:after="120"/>
               <w:rPr>
                 <w:rFonts w:ascii="Calibri" w:eastAsia="Calibri" w:hAnsi="Calibri" w:cs="Calibri"/>
@@ -2229,7 +2307,6 @@
           </w:p>
           <w:p>
             <w:pPr>
-              <w:widowControl/>
               <w:spacing w:after="120"/>
               <w:rPr>
                 <w:rFonts w:ascii="Calibri" w:eastAsia="Calibri" w:hAnsi="Calibri" w:cs="Calibri"/>
@@ -2283,7 +2360,6 @@
           </w:p>
           <w:p>
             <w:pPr>
-              <w:widowControl/>
               <w:spacing w:after="120"/>
               <w:rPr>
                 <w:rFonts w:ascii="Calibri" w:eastAsia="Calibri" w:hAnsi="Calibri" w:cs="Calibri"/>
@@ -2328,7 +2404,6 @@
           </w:p>
           <w:p>
             <w:pPr>
-              <w:widowControl/>
               <w:spacing w:after="120"/>
               <w:rPr>
                 <w:rFonts w:ascii="Calibri" w:eastAsia="Calibri" w:hAnsi="Calibri" w:cs="Calibri"/>
@@ -2347,7 +2422,6 @@
           </w:p>
           <w:p>
             <w:pPr>
-              <w:widowControl/>
               <w:spacing w:after="120"/>
               <w:rPr>
                 <w:rFonts w:ascii="Calibri" w:eastAsia="Calibri" w:hAnsi="Calibri" w:cs="Calibri"/>
@@ -2391,7 +2465,6 @@
           </w:tcPr>
           <w:p>
             <w:pPr>
-              <w:widowControl/>
               <w:spacing w:after="120"/>
               <w:rPr>
                 <w:rFonts w:ascii="Calibri" w:eastAsia="Calibri" w:hAnsi="Calibri" w:cs="Calibri"/>
@@ -2468,8 +2541,16 @@
                 <w:rFonts w:ascii="Calibri" w:eastAsia="Calibri" w:hAnsi="Calibri" w:cs="Calibri"/>
               </w:rPr>
               <w:tab/>
-              <w:t>45 cr</w:t>
-            </w:r>
+              <w:t xml:space="preserve">45 </w:t>
+            </w:r>
+            <w:proofErr w:type="spellStart"/>
+            <w:r>
+              <w:rPr>
+                <w:rFonts w:ascii="Calibri" w:eastAsia="Calibri" w:hAnsi="Calibri" w:cs="Calibri"/>
+              </w:rPr>
+              <w:t>cr</w:t>
+            </w:r>
+            <w:proofErr w:type="spellEnd"/>
             <w:r>
               <w:rPr>
                 <w:rFonts w:ascii="Calibri" w:eastAsia="Calibri" w:hAnsi="Calibri" w:cs="Calibri"/>
@@ -2486,7 +2567,6 @@
           </w:tcPr>
           <w:p>
             <w:pPr>
-              <w:widowControl/>
               <w:spacing w:after="120"/>
               <w:rPr>
                 <w:rFonts w:ascii="Calibri" w:eastAsia="Calibri" w:hAnsi="Calibri" w:cs="Calibri"/>
@@ -2574,12 +2654,22 @@
                 <w:sz w:val="20"/>
                 <w:szCs w:val="20"/>
               </w:rPr>
-              <w:t>15 cr</w:t>
-            </w:r>
+              <w:t xml:space="preserve">15 </w:t>
+            </w:r>
+            <w:proofErr w:type="spellStart"/>
+            <w:r>
+              <w:rPr>
+                <w:rFonts w:ascii="Calibri" w:eastAsia="Calibri" w:hAnsi="Calibri" w:cs="Calibri"/>
+                <w:b/>
+                <w:sz w:val="20"/>
+                <w:szCs w:val="20"/>
+              </w:rPr>
+              <w:t>cr</w:t>
+            </w:r>
+            <w:proofErr w:type="spellEnd"/>
           </w:p>
           <w:p>
             <w:pPr>
-              <w:widowControl/>
               <w:spacing w:after="120"/>
               <w:rPr>
                 <w:rFonts w:ascii="Calibri" w:eastAsia="Calibri" w:hAnsi="Calibri" w:cs="Calibri"/>
@@ -2617,7 +2707,6 @@
           </w:p>
           <w:p>
             <w:pPr>
-              <w:widowControl/>
               <w:spacing w:after="120"/>
               <w:rPr>
                 <w:rFonts w:ascii="Calibri" w:eastAsia="Calibri" w:hAnsi="Calibri" w:cs="Calibri"/>
@@ -2655,7 +2744,6 @@
           </w:p>
           <w:p>
             <w:pPr>
-              <w:widowControl/>
               <w:spacing w:after="120"/>
               <w:rPr>
                 <w:rFonts w:ascii="Calibri" w:eastAsia="Calibri" w:hAnsi="Calibri" w:cs="Calibri"/>
@@ -2674,7 +2762,6 @@
           </w:p>
           <w:p>
             <w:pPr>
-              <w:widowControl/>
               <w:spacing w:after="120"/>
               <w:rPr>
                 <w:rFonts w:ascii="Calibri" w:eastAsia="Calibri" w:hAnsi="Calibri" w:cs="Calibri"/>
@@ -2700,7 +2787,6 @@
           </w:tcPr>
           <w:p>
             <w:pPr>
-              <w:widowControl/>
               <w:spacing w:after="120"/>
               <w:rPr>
                 <w:rFonts w:ascii="Calibri" w:eastAsia="Calibri" w:hAnsi="Calibri" w:cs="Calibri"/>
@@ -2769,12 +2855,22 @@
                 <w:sz w:val="20"/>
                 <w:szCs w:val="20"/>
               </w:rPr>
-              <w:t>15 cr</w:t>
-            </w:r>
+              <w:t xml:space="preserve">15 </w:t>
+            </w:r>
+            <w:proofErr w:type="spellStart"/>
+            <w:r>
+              <w:rPr>
+                <w:rFonts w:ascii="Calibri" w:eastAsia="Calibri" w:hAnsi="Calibri" w:cs="Calibri"/>
+                <w:b/>
+                <w:sz w:val="20"/>
+                <w:szCs w:val="20"/>
+              </w:rPr>
+              <w:t>cr</w:t>
+            </w:r>
+            <w:proofErr w:type="spellEnd"/>
           </w:p>
           <w:p>
             <w:pPr>
-              <w:widowControl/>
               <w:spacing w:after="120"/>
               <w:rPr>
                 <w:rFonts w:ascii="Calibri" w:eastAsia="Calibri" w:hAnsi="Calibri" w:cs="Calibri"/>
@@ -2812,7 +2908,6 @@
           </w:p>
           <w:p>
             <w:pPr>
-              <w:widowControl/>
               <w:spacing w:after="120"/>
               <w:rPr>
                 <w:rFonts w:ascii="Calibri" w:eastAsia="Calibri" w:hAnsi="Calibri" w:cs="Calibri"/>
@@ -2857,7 +2952,6 @@
           </w:p>
           <w:p>
             <w:pPr>
-              <w:widowControl/>
               <w:spacing w:after="120"/>
               <w:rPr>
                 <w:rFonts w:ascii="Calibri" w:eastAsia="Calibri" w:hAnsi="Calibri" w:cs="Calibri"/>
@@ -2876,7 +2970,6 @@
           </w:p>
           <w:p>
             <w:pPr>
-              <w:widowControl/>
               <w:spacing w:after="120"/>
               <w:rPr>
                 <w:rFonts w:ascii="Calibri" w:eastAsia="Calibri" w:hAnsi="Calibri" w:cs="Calibri"/>
@@ -2903,7 +2996,6 @@
           </w:tcPr>
           <w:p>
             <w:pPr>
-              <w:widowControl/>
               <w:spacing w:after="120"/>
               <w:rPr>
                 <w:rFonts w:ascii="Calibri" w:eastAsia="Calibri" w:hAnsi="Calibri" w:cs="Calibri"/>
@@ -2952,12 +3044,22 @@
                 <w:sz w:val="20"/>
                 <w:szCs w:val="20"/>
               </w:rPr>
-              <w:t>15 cr</w:t>
-            </w:r>
+              <w:t xml:space="preserve">15 </w:t>
+            </w:r>
+            <w:proofErr w:type="spellStart"/>
+            <w:r>
+              <w:rPr>
+                <w:rFonts w:ascii="Calibri" w:eastAsia="Calibri" w:hAnsi="Calibri" w:cs="Calibri"/>
+                <w:b/>
+                <w:sz w:val="20"/>
+                <w:szCs w:val="20"/>
+              </w:rPr>
+              <w:t>cr</w:t>
+            </w:r>
+            <w:proofErr w:type="spellEnd"/>
           </w:p>
           <w:p>
             <w:pPr>
-              <w:widowControl/>
               <w:spacing w:after="120"/>
               <w:rPr>
                 <w:rFonts w:ascii="Calibri" w:eastAsia="Calibri" w:hAnsi="Calibri" w:cs="Calibri"/>
@@ -2995,7 +3097,6 @@
           </w:p>
           <w:p>
             <w:pPr>
-              <w:widowControl/>
               <w:spacing w:after="120"/>
               <w:rPr>
                 <w:rFonts w:ascii="Calibri" w:eastAsia="Calibri" w:hAnsi="Calibri" w:cs="Calibri"/>
@@ -3040,7 +3141,6 @@
           </w:p>
           <w:p>
             <w:pPr>
-              <w:widowControl/>
               <w:spacing w:after="120"/>
               <w:rPr>
                 <w:rFonts w:ascii="Calibri" w:eastAsia="Calibri" w:hAnsi="Calibri" w:cs="Calibri"/>
@@ -3059,7 +3159,6 @@
           </w:p>
           <w:p>
             <w:pPr>
-              <w:widowControl/>
               <w:spacing w:after="120"/>
               <w:rPr>
                 <w:rFonts w:ascii="Calibri" w:eastAsia="Calibri" w:hAnsi="Calibri" w:cs="Calibri"/>
@@ -3086,7 +3185,6 @@
           </w:tcPr>
           <w:p>
             <w:pPr>
-              <w:widowControl/>
               <w:spacing w:after="120"/>
               <w:rPr>
                 <w:rFonts w:ascii="Calibri" w:eastAsia="Calibri" w:hAnsi="Calibri" w:cs="Calibri"/>
@@ -3157,8 +3255,16 @@
                 <w:rFonts w:ascii="Calibri" w:eastAsia="Calibri" w:hAnsi="Calibri" w:cs="Calibri"/>
               </w:rPr>
               <w:tab/>
-              <w:t>48 – 51 cr</w:t>
-            </w:r>
+              <w:t xml:space="preserve">48 – 51 </w:t>
+            </w:r>
+            <w:proofErr w:type="spellStart"/>
+            <w:r>
+              <w:rPr>
+                <w:rFonts w:ascii="Calibri" w:eastAsia="Calibri" w:hAnsi="Calibri" w:cs="Calibri"/>
+              </w:rPr>
+              <w:t>cr</w:t>
+            </w:r>
+            <w:proofErr w:type="spellEnd"/>
             <w:r>
               <w:rPr>
                 <w:rFonts w:ascii="Calibri" w:eastAsia="Calibri" w:hAnsi="Calibri" w:cs="Calibri"/>
@@ -3175,7 +3281,6 @@
           </w:tcPr>
           <w:p>
             <w:pPr>
-              <w:widowControl/>
               <w:spacing w:after="120"/>
               <w:rPr>
                 <w:rFonts w:ascii="Calibri" w:eastAsia="Calibri" w:hAnsi="Calibri" w:cs="Calibri"/>
@@ -3281,6 +3386,7 @@
               </w:rPr>
               <w:t xml:space="preserve"> </w:t>
             </w:r>
+            <w:proofErr w:type="spellStart"/>
             <w:r>
               <w:rPr>
                 <w:rFonts w:ascii="Calibri" w:eastAsia="Calibri" w:hAnsi="Calibri" w:cs="Calibri"/>
@@ -3290,10 +3396,10 @@
               </w:rPr>
               <w:t>cr</w:t>
             </w:r>
+            <w:proofErr w:type="spellEnd"/>
           </w:p>
           <w:p>
             <w:pPr>
-              <w:widowControl/>
               <w:spacing w:after="120"/>
               <w:rPr>
                 <w:rFonts w:ascii="Calibri" w:eastAsia="Calibri" w:hAnsi="Calibri" w:cs="Calibri"/>
@@ -3331,7 +3437,6 @@
           </w:p>
           <w:p>
             <w:pPr>
-              <w:widowControl/>
               <w:spacing w:after="120"/>
               <w:rPr>
                 <w:rFonts w:ascii="Calibri" w:eastAsia="Calibri" w:hAnsi="Calibri" w:cs="Calibri"/>
@@ -3369,7 +3474,6 @@
           </w:p>
           <w:p>
             <w:pPr>
-              <w:widowControl/>
               <w:spacing w:after="120"/>
               <w:rPr>
                 <w:rFonts w:ascii="Calibri" w:eastAsia="Calibri" w:hAnsi="Calibri" w:cs="Calibri"/>
@@ -3407,7 +3511,6 @@
           </w:p>
           <w:p>
             <w:pPr>
-              <w:widowControl/>
               <w:spacing w:after="120"/>
               <w:rPr>
                 <w:rFonts w:ascii="Calibri" w:eastAsia="Calibri" w:hAnsi="Calibri" w:cs="Calibri"/>
@@ -3426,7 +3529,6 @@
           </w:p>
           <w:p>
             <w:pPr>
-              <w:widowControl/>
               <w:spacing w:after="120"/>
               <w:rPr>
                 <w:rFonts w:ascii="Calibri" w:eastAsia="Calibri" w:hAnsi="Calibri" w:cs="Calibri"/>
@@ -3466,7 +3568,6 @@
           </w:tcPr>
           <w:p>
             <w:pPr>
-              <w:widowControl/>
               <w:spacing w:after="120"/>
               <w:rPr>
                 <w:rFonts w:ascii="Calibri" w:eastAsia="Calibri" w:hAnsi="Calibri" w:cs="Calibri"/>
@@ -3571,12 +3672,22 @@
                 <w:sz w:val="20"/>
                 <w:szCs w:val="20"/>
               </w:rPr>
-              <w:t xml:space="preserve"> cr</w:t>
-            </w:r>
+              <w:t xml:space="preserve"> </w:t>
+            </w:r>
+            <w:proofErr w:type="spellStart"/>
+            <w:r>
+              <w:rPr>
+                <w:rFonts w:ascii="Calibri" w:eastAsia="Calibri" w:hAnsi="Calibri" w:cs="Calibri"/>
+                <w:b/>
+                <w:sz w:val="20"/>
+                <w:szCs w:val="20"/>
+              </w:rPr>
+              <w:t>cr</w:t>
+            </w:r>
+            <w:proofErr w:type="spellEnd"/>
           </w:p>
           <w:p>
             <w:pPr>
-              <w:widowControl/>
               <w:spacing w:after="120"/>
               <w:rPr>
                 <w:rFonts w:ascii="Calibri" w:eastAsia="Calibri" w:hAnsi="Calibri" w:cs="Calibri"/>
@@ -3613,7 +3724,6 @@
           </w:p>
           <w:p>
             <w:pPr>
-              <w:widowControl/>
               <w:spacing w:after="120"/>
               <w:rPr>
                 <w:rFonts w:ascii="Calibri" w:eastAsia="Calibri" w:hAnsi="Calibri" w:cs="Calibri"/>
@@ -3650,7 +3760,6 @@
           </w:p>
           <w:p>
             <w:pPr>
-              <w:widowControl/>
               <w:spacing w:after="120"/>
               <w:rPr>
                 <w:rFonts w:ascii="Calibri" w:eastAsia="Calibri" w:hAnsi="Calibri" w:cs="Calibri"/>
@@ -3696,7 +3805,6 @@
           </w:p>
           <w:p>
             <w:pPr>
-              <w:widowControl/>
               <w:spacing w:after="120"/>
               <w:rPr>
                 <w:rFonts w:ascii="Calibri" w:eastAsia="Calibri" w:hAnsi="Calibri" w:cs="Calibri"/>
@@ -3715,7 +3823,6 @@
           </w:p>
           <w:p>
             <w:pPr>
-              <w:widowControl/>
               <w:spacing w:after="120"/>
               <w:rPr>
                 <w:rFonts w:ascii="Calibri" w:eastAsia="Calibri" w:hAnsi="Calibri" w:cs="Calibri"/>
@@ -3755,7 +3862,6 @@
           </w:tcPr>
           <w:p>
             <w:pPr>
-              <w:widowControl/>
               <w:spacing w:after="120"/>
               <w:rPr>
                 <w:rFonts w:ascii="Calibri" w:eastAsia="Calibri" w:hAnsi="Calibri" w:cs="Calibri"/>
@@ -3871,6 +3977,7 @@
               </w:rPr>
               <w:t xml:space="preserve"> - 17 </w:t>
             </w:r>
+            <w:proofErr w:type="spellStart"/>
             <w:r>
               <w:rPr>
                 <w:rFonts w:ascii="Calibri" w:eastAsia="Calibri" w:hAnsi="Calibri" w:cs="Calibri"/>
@@ -3880,10 +3987,10 @@
               </w:rPr>
               <w:t>cr</w:t>
             </w:r>
+            <w:proofErr w:type="spellEnd"/>
           </w:p>
           <w:p>
             <w:pPr>
-              <w:widowControl/>
               <w:spacing w:after="120"/>
               <w:rPr>
                 <w:rFonts w:ascii="Calibri" w:eastAsia="Calibri" w:hAnsi="Calibri" w:cs="Calibri"/>
@@ -3920,7 +4027,6 @@
           </w:p>
           <w:p>
             <w:pPr>
-              <w:widowControl/>
               <w:spacing w:after="120"/>
               <w:rPr>
                 <w:rFonts w:ascii="Calibri" w:eastAsia="Calibri" w:hAnsi="Calibri" w:cs="Calibri"/>
@@ -3934,7 +4040,25 @@
                 <w:sz w:val="20"/>
                 <w:szCs w:val="20"/>
               </w:rPr>
-              <w:t xml:space="preserve">SE 313: Scalability, Infrastructure and Security  III (6) </w:t>
+              <w:t xml:space="preserve">SE 313: Scalability, Infrastructure and </w:t>
+            </w:r>
+            <w:proofErr w:type="gramStart"/>
+            <w:r>
+              <w:rPr>
+                <w:rFonts w:ascii="Calibri" w:eastAsia="Calibri" w:hAnsi="Calibri" w:cs="Calibri"/>
+                <w:sz w:val="20"/>
+                <w:szCs w:val="20"/>
+              </w:rPr>
+              <w:t>Security  III</w:t>
+            </w:r>
+            <w:proofErr w:type="gramEnd"/>
+            <w:r>
+              <w:rPr>
+                <w:rFonts w:ascii="Calibri" w:eastAsia="Calibri" w:hAnsi="Calibri" w:cs="Calibri"/>
+                <w:sz w:val="20"/>
+                <w:szCs w:val="20"/>
+              </w:rPr>
+              <w:t xml:space="preserve"> (6) </w:t>
             </w:r>
             <w:r>
               <w:rPr>
@@ -3957,7 +4081,6 @@
           </w:p>
           <w:p>
             <w:pPr>
-              <w:widowControl/>
               <w:spacing w:after="120"/>
               <w:rPr>
                 <w:rFonts w:ascii="Calibri" w:eastAsia="Calibri" w:hAnsi="Calibri" w:cs="Calibri"/>
@@ -4019,7 +4142,6 @@
           </w:p>
           <w:p>
             <w:pPr>
-              <w:widowControl/>
               <w:spacing w:after="120"/>
               <w:rPr>
                 <w:rFonts w:ascii="Calibri" w:eastAsia="Calibri" w:hAnsi="Calibri" w:cs="Calibri"/>
@@ -4039,7 +4161,6 @@
           </w:p>
           <w:p>
             <w:pPr>
-              <w:widowControl/>
               <w:spacing w:after="120"/>
               <w:rPr>
                 <w:rFonts w:ascii="Calibri" w:eastAsia="Calibri" w:hAnsi="Calibri" w:cs="Calibri"/>
@@ -4080,7 +4201,6 @@
           </w:tcPr>
           <w:p>
             <w:pPr>
-              <w:widowControl/>
               <w:spacing w:after="120"/>
               <w:rPr>
                 <w:rFonts w:ascii="Calibri" w:eastAsia="Calibri" w:hAnsi="Calibri" w:cs="Calibri"/>
@@ -4152,8 +4272,16 @@
                 <w:rFonts w:ascii="Calibri" w:eastAsia="Calibri" w:hAnsi="Calibri" w:cs="Calibri"/>
               </w:rPr>
               <w:tab/>
-              <w:t>36 – 39 cr</w:t>
-            </w:r>
+              <w:t xml:space="preserve">36 – 39 </w:t>
+            </w:r>
+            <w:proofErr w:type="spellStart"/>
+            <w:r>
+              <w:rPr>
+                <w:rFonts w:ascii="Calibri" w:eastAsia="Calibri" w:hAnsi="Calibri" w:cs="Calibri"/>
+              </w:rPr>
+              <w:t>cr</w:t>
+            </w:r>
+            <w:proofErr w:type="spellEnd"/>
             <w:r>
               <w:rPr>
                 <w:rFonts w:ascii="Calibri" w:eastAsia="Calibri" w:hAnsi="Calibri" w:cs="Calibri"/>
@@ -4170,7 +4298,6 @@
           </w:tcPr>
           <w:p>
             <w:pPr>
-              <w:widowControl/>
               <w:spacing w:after="120"/>
               <w:rPr>
                 <w:rFonts w:ascii="Calibri" w:eastAsia="Calibri" w:hAnsi="Calibri" w:cs="Calibri"/>
@@ -4266,12 +4393,22 @@
                 <w:sz w:val="20"/>
                 <w:szCs w:val="20"/>
               </w:rPr>
-              <w:t xml:space="preserve"> cr</w:t>
-            </w:r>
+              <w:t xml:space="preserve"> </w:t>
+            </w:r>
+            <w:proofErr w:type="spellStart"/>
+            <w:r>
+              <w:rPr>
+                <w:rFonts w:ascii="Calibri" w:eastAsia="Calibri" w:hAnsi="Calibri" w:cs="Calibri"/>
+                <w:b/>
+                <w:sz w:val="20"/>
+                <w:szCs w:val="20"/>
+              </w:rPr>
+              <w:t>cr</w:t>
+            </w:r>
+            <w:proofErr w:type="spellEnd"/>
           </w:p>
           <w:p>
             <w:pPr>
-              <w:widowControl/>
               <w:spacing w:after="120"/>
               <w:rPr>
                 <w:rFonts w:ascii="Calibri" w:eastAsia="Calibri" w:hAnsi="Calibri" w:cs="Calibri"/>
@@ -4309,7 +4446,6 @@
           </w:p>
           <w:p>
             <w:pPr>
-              <w:widowControl/>
               <w:spacing w:after="120"/>
               <w:rPr>
                 <w:rFonts w:ascii="Calibri" w:eastAsia="Calibri" w:hAnsi="Calibri" w:cs="Calibri"/>
@@ -4347,7 +4483,6 @@
           </w:p>
           <w:p>
             <w:pPr>
-              <w:widowControl/>
               <w:spacing w:after="120"/>
               <w:rPr>
                 <w:rFonts w:ascii="Calibri" w:eastAsia="Calibri" w:hAnsi="Calibri" w:cs="Calibri"/>
@@ -4366,7 +4501,6 @@
           </w:p>
           <w:p>
             <w:pPr>
-              <w:widowControl/>
               <w:spacing w:after="120"/>
               <w:rPr>
                 <w:rFonts w:ascii="Calibri" w:eastAsia="Calibri" w:hAnsi="Calibri" w:cs="Calibri"/>
@@ -4406,7 +4540,6 @@
           </w:tcPr>
           <w:p>
             <w:pPr>
-              <w:widowControl/>
               <w:spacing w:after="120"/>
               <w:rPr>
                 <w:rFonts w:ascii="Calibri" w:eastAsia="Calibri" w:hAnsi="Calibri" w:cs="Calibri"/>
@@ -4538,12 +4671,22 @@
                 <w:sz w:val="20"/>
                 <w:szCs w:val="20"/>
               </w:rPr>
-              <w:t xml:space="preserve"> cr</w:t>
-            </w:r>
+              <w:t xml:space="preserve"> </w:t>
+            </w:r>
+            <w:proofErr w:type="spellStart"/>
+            <w:r>
+              <w:rPr>
+                <w:rFonts w:ascii="Calibri" w:eastAsia="Calibri" w:hAnsi="Calibri" w:cs="Calibri"/>
+                <w:b/>
+                <w:sz w:val="20"/>
+                <w:szCs w:val="20"/>
+              </w:rPr>
+              <w:t>cr</w:t>
+            </w:r>
+            <w:proofErr w:type="spellEnd"/>
           </w:p>
           <w:p>
             <w:pPr>
-              <w:widowControl/>
               <w:spacing w:after="120"/>
               <w:rPr>
                 <w:rFonts w:ascii="Calibri" w:eastAsia="Calibri" w:hAnsi="Calibri" w:cs="Calibri"/>
@@ -4580,7 +4723,6 @@
           </w:p>
           <w:p>
             <w:pPr>
-              <w:widowControl/>
               <w:spacing w:after="120"/>
               <w:rPr>
                 <w:rFonts w:ascii="Calibri" w:eastAsia="Calibri" w:hAnsi="Calibri" w:cs="Calibri"/>
@@ -4625,7 +4767,6 @@
           </w:p>
           <w:p>
             <w:pPr>
-              <w:widowControl/>
               <w:spacing w:after="120"/>
               <w:rPr>
                 <w:rFonts w:ascii="Calibri" w:eastAsia="Calibri" w:hAnsi="Calibri" w:cs="Calibri"/>
@@ -4644,7 +4785,6 @@
           </w:p>
           <w:p>
             <w:pPr>
-              <w:widowControl/>
               <w:spacing w:after="120"/>
               <w:rPr>
                 <w:rFonts w:ascii="Calibri" w:eastAsia="Calibri" w:hAnsi="Calibri" w:cs="Calibri"/>
@@ -4684,7 +4824,6 @@
           </w:tcPr>
           <w:p>
             <w:pPr>
-              <w:widowControl/>
               <w:spacing w:after="120"/>
               <w:rPr>
                 <w:rFonts w:ascii="Calibri" w:eastAsia="Calibri" w:hAnsi="Calibri" w:cs="Calibri"/>
@@ -4825,12 +4964,22 @@
                 <w:sz w:val="20"/>
                 <w:szCs w:val="20"/>
               </w:rPr>
-              <w:t xml:space="preserve"> cr</w:t>
-            </w:r>
+              <w:t xml:space="preserve"> </w:t>
+            </w:r>
+            <w:proofErr w:type="spellStart"/>
+            <w:r>
+              <w:rPr>
+                <w:rFonts w:ascii="Calibri" w:eastAsia="Calibri" w:hAnsi="Calibri" w:cs="Calibri"/>
+                <w:b/>
+                <w:sz w:val="20"/>
+                <w:szCs w:val="20"/>
+              </w:rPr>
+              <w:t>cr</w:t>
+            </w:r>
+            <w:proofErr w:type="spellEnd"/>
           </w:p>
           <w:p>
             <w:pPr>
-              <w:widowControl/>
               <w:spacing w:after="120"/>
               <w:rPr>
                 <w:rFonts w:ascii="Calibri" w:eastAsia="Calibri" w:hAnsi="Calibri" w:cs="Calibri"/>
@@ -4867,7 +5016,6 @@
           </w:p>
           <w:p>
             <w:pPr>
-              <w:widowControl/>
               <w:spacing w:after="120"/>
               <w:rPr>
                 <w:rFonts w:ascii="Calibri" w:eastAsia="Calibri" w:hAnsi="Calibri" w:cs="Calibri"/>
@@ -4912,7 +5060,6 @@
           </w:p>
           <w:p>
             <w:pPr>
-              <w:widowControl/>
               <w:spacing w:after="120"/>
               <w:rPr>
                 <w:rFonts w:ascii="Calibri" w:eastAsia="Calibri" w:hAnsi="Calibri" w:cs="Calibri"/>
@@ -4931,7 +5078,6 @@
           </w:p>
           <w:p>
             <w:pPr>
-              <w:widowControl/>
               <w:spacing w:after="120"/>
               <w:rPr>
                 <w:rFonts w:ascii="Calibri" w:eastAsia="Calibri" w:hAnsi="Calibri" w:cs="Calibri"/>
@@ -4971,7 +5117,6 @@
           </w:tcPr>
           <w:p>
             <w:pPr>
-              <w:widowControl/>
               <w:spacing w:after="120"/>
               <w:rPr>
                 <w:rFonts w:ascii="Calibri" w:eastAsia="Calibri" w:hAnsi="Calibri" w:cs="Calibri"/>
@@ -5048,7 +5193,6 @@
     </w:tbl>
     <w:p>
       <w:pPr>
-        <w:widowControl/>
         <w:spacing w:after="120"/>
         <w:ind w:left="-180" w:right="-540"/>
         <w:jc w:val="center"/>
@@ -5066,7 +5210,47 @@
           <w:sz w:val="20"/>
           <w:szCs w:val="20"/>
         </w:rPr>
-        <w:t xml:space="preserve">*Freshman Skill Courses (16 credits)       #BACC Core (48 cr)       </w:t>
+        <w:t xml:space="preserve">*Freshman Skill Courses (16 </w:t>
+      </w:r>
+      <w:proofErr w:type="gramStart"/>
+      <w:r>
+        <w:rPr>
+          <w:rFonts w:ascii="Calibri" w:eastAsia="Calibri" w:hAnsi="Calibri" w:cs="Calibri"/>
+          <w:b/>
+          <w:sz w:val="20"/>
+          <w:szCs w:val="20"/>
+        </w:rPr>
+        <w:t xml:space="preserve">credits)   </w:t>
+      </w:r>
+      <w:proofErr w:type="gramEnd"/>
+      <w:r>
+        <w:rPr>
+          <w:rFonts w:ascii="Calibri" w:eastAsia="Calibri" w:hAnsi="Calibri" w:cs="Calibri"/>
+          <w:b/>
+          <w:sz w:val="20"/>
+          <w:szCs w:val="20"/>
+        </w:rPr>
+        <w:t xml:space="preserve">    #BACC Core (48 </w:t>
+      </w:r>
+      <w:proofErr w:type="spellStart"/>
+      <w:r>
+        <w:rPr>
+          <w:rFonts w:ascii="Calibri" w:eastAsia="Calibri" w:hAnsi="Calibri" w:cs="Calibri"/>
+          <w:b/>
+          <w:sz w:val="20"/>
+          <w:szCs w:val="20"/>
+        </w:rPr>
+        <w:t>cr</w:t>
+      </w:r>
+      <w:proofErr w:type="spellEnd"/>
+      <w:r>
+        <w:rPr>
+          <w:rFonts w:ascii="Calibri" w:eastAsia="Calibri" w:hAnsi="Calibri" w:cs="Calibri"/>
+          <w:b/>
+          <w:sz w:val="20"/>
+          <w:szCs w:val="20"/>
+        </w:rPr>
+        <w:t xml:space="preserve">)       </w:t>
       </w:r>
       <w:r>
         <w:rPr>
@@ -5140,7 +5324,21 @@
           <w:rFonts w:ascii="Garamond" w:eastAsia="Garamond" w:hAnsi="Garamond" w:cs="Garamond"/>
         </w:rPr>
         <w:tab/>
-        <w:t>175 – 181 credits (139 major and 36 - 42 bacc core)</w:t>
+        <w:t xml:space="preserve">175 – 181 credits (139 major and 36 - 42 </w:t>
+      </w:r>
+      <w:proofErr w:type="spellStart"/>
+      <w:r>
+        <w:rPr>
+          <w:rFonts w:ascii="Garamond" w:eastAsia="Garamond" w:hAnsi="Garamond" w:cs="Garamond"/>
+        </w:rPr>
+        <w:t>bacc</w:t>
+      </w:r>
+      <w:proofErr w:type="spellEnd"/>
+      <w:r>
+        <w:rPr>
+          <w:rFonts w:ascii="Garamond" w:eastAsia="Garamond" w:hAnsi="Garamond" w:cs="Garamond"/>
+        </w:rPr>
+        <w:t xml:space="preserve"> core)</w:t>
       </w:r>
     </w:p>
     <w:p>
@@ -5298,11 +5496,19 @@
           <w:rFonts w:ascii="Garamond" w:eastAsia="Garamond" w:hAnsi="Garamond" w:cs="Garamond"/>
         </w:rPr>
       </w:pPr>
-      <w:r>
-        <w:rPr>
-          <w:rFonts w:ascii="Garamond" w:eastAsia="Garamond" w:hAnsi="Garamond" w:cs="Garamond"/>
-        </w:rPr>
-        <w:t>Manner in which the program will be delivered, including program location (if offered outside of the main campus), course scheduling, and the use of technology (for both on-campus and off-campus delivery).</w:t>
+      <w:proofErr w:type="gramStart"/>
+      <w:r>
+        <w:rPr>
+          <w:rFonts w:ascii="Garamond" w:eastAsia="Garamond" w:hAnsi="Garamond" w:cs="Garamond"/>
+        </w:rPr>
+        <w:t>Manner in which</w:t>
+      </w:r>
+      <w:proofErr w:type="gramEnd"/>
+      <w:r>
+        <w:rPr>
+          <w:rFonts w:ascii="Garamond" w:eastAsia="Garamond" w:hAnsi="Garamond" w:cs="Garamond"/>
+        </w:rPr>
+        <w:t xml:space="preserve"> the program will be delivered, including program location (if offered outside of the main campus), course scheduling, and the use of technology (for both on-campus and off-campus delivery).</w:t>
       </w:r>
     </w:p>
     <w:p>
@@ -5341,7 +5547,21 @@
         <w:rPr>
           <w:rFonts w:ascii="Garamond" w:eastAsia="Garamond" w:hAnsi="Garamond" w:cs="Garamond"/>
         </w:rPr>
-        <w:t xml:space="preserve">) according to the existing </w:t>
+        <w:t xml:space="preserve">) </w:t>
+      </w:r>
+      <w:proofErr w:type="gramStart"/>
+      <w:r>
+        <w:rPr>
+          <w:rFonts w:ascii="Garamond" w:eastAsia="Garamond" w:hAnsi="Garamond" w:cs="Garamond"/>
+        </w:rPr>
+        <w:t>according to</w:t>
+      </w:r>
+      <w:proofErr w:type="gramEnd"/>
+      <w:r>
+        <w:rPr>
+          <w:rFonts w:ascii="Garamond" w:eastAsia="Garamond" w:hAnsi="Garamond" w:cs="Garamond"/>
+        </w:rPr>
+        <w:t xml:space="preserve"> the existing </w:t>
       </w:r>
       <w:r>
         <w:rPr>
@@ -5417,7 +5637,21 @@
         <w:rPr>
           <w:rFonts w:ascii="Garamond" w:eastAsia="Garamond" w:hAnsi="Garamond" w:cs="Garamond"/>
         </w:rPr>
-        <w:t xml:space="preserve">computer science program employing two full-time faculty and three to four adjunct instructors. OSU-Cascades plans to sunset computer science as the software engineering program starts, by ceasing enrollment in computer science and opening enrollment in software engineering. In addition, OSU-Cascades will hire one additional full-time faculty member, specializing in the field of software engineering, before the first year of the software engineering program. During the transition, these three full-time faculty will teach part of the remaining computer science courses and the new software engineering courses. </w:t>
+        <w:t xml:space="preserve">computer science program employing two full-time faculty and three to four adjunct instructors. OSU-Cascades plans to sunset computer science as the software engineering program starts, by ceasing enrollment in computer science and opening enrollment in software engineering. In addition, OSU-Cascades will hire one additional full-time faculty member, specializing in the field of software engineering, before the first year of the software engineering program. During the transition, these </w:t>
+      </w:r>
+      <w:proofErr w:type="gramStart"/>
+      <w:r>
+        <w:rPr>
+          <w:rFonts w:ascii="Garamond" w:eastAsia="Garamond" w:hAnsi="Garamond" w:cs="Garamond"/>
+        </w:rPr>
+        <w:t>three full-time</w:t>
+      </w:r>
+      <w:proofErr w:type="gramEnd"/>
+      <w:r>
+        <w:rPr>
+          <w:rFonts w:ascii="Garamond" w:eastAsia="Garamond" w:hAnsi="Garamond" w:cs="Garamond"/>
+        </w:rPr>
+        <w:t xml:space="preserve"> faculty will teach part of the remaining computer science courses and the new software engineering courses. </w:t>
       </w:r>
       <w:r>
         <w:rPr>
@@ -5839,11 +6073,19 @@
           <w:rFonts w:ascii="Garamond" w:eastAsia="Garamond" w:hAnsi="Garamond" w:cs="Garamond"/>
         </w:rPr>
       </w:pPr>
-      <w:r>
-        <w:rPr>
-          <w:rFonts w:ascii="Garamond" w:eastAsia="Garamond" w:hAnsi="Garamond" w:cs="Garamond"/>
-        </w:rPr>
-        <w:t>Other staff.</w:t>
+      <w:proofErr w:type="gramStart"/>
+      <w:r>
+        <w:rPr>
+          <w:rFonts w:ascii="Garamond" w:eastAsia="Garamond" w:hAnsi="Garamond" w:cs="Garamond"/>
+        </w:rPr>
+        <w:t>Other</w:t>
+      </w:r>
+      <w:proofErr w:type="gramEnd"/>
+      <w:r>
+        <w:rPr>
+          <w:rFonts w:ascii="Garamond" w:eastAsia="Garamond" w:hAnsi="Garamond" w:cs="Garamond"/>
+        </w:rPr>
+        <w:t xml:space="preserve"> staff.</w:t>
       </w:r>
     </w:p>
     <w:p>
@@ -5923,7 +6165,21 @@
         <w:rPr>
           <w:rFonts w:ascii="Garamond" w:eastAsia="Garamond" w:hAnsi="Garamond" w:cs="Garamond"/>
         </w:rPr>
-        <w:t>The two current full-time faculty currently occupy individual offices, and OSU-Cascades has an additional office for the third full-time faculty. Part-time faculty do not require dedicated office space.</w:t>
+        <w:t xml:space="preserve">The </w:t>
+      </w:r>
+      <w:proofErr w:type="gramStart"/>
+      <w:r>
+        <w:rPr>
+          <w:rFonts w:ascii="Garamond" w:eastAsia="Garamond" w:hAnsi="Garamond" w:cs="Garamond"/>
+        </w:rPr>
+        <w:t>two current</w:t>
+      </w:r>
+      <w:proofErr w:type="gramEnd"/>
+      <w:r>
+        <w:rPr>
+          <w:rFonts w:ascii="Garamond" w:eastAsia="Garamond" w:hAnsi="Garamond" w:cs="Garamond"/>
+        </w:rPr>
+        <w:t xml:space="preserve"> full-time faculty currently occupy individual offices, and OSU-Cascades has an additional office for the third full-time faculty. Part-time faculty do not require dedicated office space.</w:t>
       </w:r>
     </w:p>
     <w:p>
@@ -6137,16 +6393,7 @@
           <w:rFonts w:ascii="Garamond" w:eastAsia="Garamond" w:hAnsi="Garamond" w:cs="Garamond"/>
           <w:highlight w:val="yellow"/>
         </w:rPr>
-        <w:t>TODO: letter from Jane</w:t>
-      </w:r>
-      <w:bookmarkStart w:id="1" w:name="_GoBack"/>
-      <w:bookmarkEnd w:id="1"/>
-      <w:r>
-        <w:rPr>
-          <w:rFonts w:ascii="Garamond" w:eastAsia="Garamond" w:hAnsi="Garamond" w:cs="Garamond"/>
-          <w:highlight w:val="yellow"/>
-        </w:rPr>
-        <w:t xml:space="preserve"> Barker</w:t>
+        <w:t>TODO: letter from Jane Barker</w:t>
       </w:r>
       <w:r>
         <w:rPr>
@@ -6292,11 +6539,19 @@
           <w:rFonts w:ascii="Garamond" w:eastAsia="Garamond" w:hAnsi="Garamond" w:cs="Garamond"/>
         </w:rPr>
       </w:pPr>
-      <w:r>
-        <w:rPr>
-          <w:rFonts w:ascii="Garamond" w:eastAsia="Garamond" w:hAnsi="Garamond" w:cs="Garamond"/>
-        </w:rPr>
-        <w:t>Manner in which the proposed program supports the institution’s mission, signature areas of focus, and strategic priorities.</w:t>
+      <w:proofErr w:type="gramStart"/>
+      <w:r>
+        <w:rPr>
+          <w:rFonts w:ascii="Garamond" w:eastAsia="Garamond" w:hAnsi="Garamond" w:cs="Garamond"/>
+        </w:rPr>
+        <w:t>Manner in which</w:t>
+      </w:r>
+      <w:proofErr w:type="gramEnd"/>
+      <w:r>
+        <w:rPr>
+          <w:rFonts w:ascii="Garamond" w:eastAsia="Garamond" w:hAnsi="Garamond" w:cs="Garamond"/>
+        </w:rPr>
+        <w:t xml:space="preserve"> the proposed program supports the institution’s mission, signature areas of focus, and strategic priorities.</w:t>
       </w:r>
     </w:p>
     <w:p>
@@ -6445,12 +6700,23 @@
         <w:rPr>
           <w:rFonts w:ascii="Garamond" w:eastAsia="Garamond" w:hAnsi="Garamond" w:cs="Garamond"/>
         </w:rPr>
-        <w:t xml:space="preserve">The Software Engineering program is inherently cross-disciplinary, and positions itself across OSU’s three Signature Areas. </w:t>
-      </w:r>
-      <w:r>
-        <w:rPr>
-          <w:rFonts w:ascii="Garamond" w:eastAsia="Garamond" w:hAnsi="Garamond" w:cs="Garamond"/>
-          <w:highlight w:val="yellow"/>
+        <w:t>We intend for the subject areas of t</w:t>
+      </w:r>
+      <w:r>
+        <w:rPr>
+          <w:rFonts w:ascii="Garamond" w:eastAsia="Garamond" w:hAnsi="Garamond" w:cs="Garamond"/>
+        </w:rPr>
+        <w:t xml:space="preserve">he Software Engineering program </w:t>
+      </w:r>
+      <w:r>
+        <w:rPr>
+          <w:rFonts w:ascii="Garamond" w:eastAsia="Garamond" w:hAnsi="Garamond" w:cs="Garamond"/>
+        </w:rPr>
+        <w:t xml:space="preserve">to focus on systems that support researchers and practitioners in sustainability, ecology, human health and wellness, and economic and social progress. For example, students within Software Engineering will build systems in collaboration with students and faculty of Biology, Natural Resources, Sustainability, Kinesiology, Human Development &amp; Family Science, Hospitality Management, and business. </w:t>
+      </w:r>
+      <w:r>
+        <w:rPr>
+          <w:rFonts w:ascii="Garamond" w:eastAsia="Garamond" w:hAnsi="Garamond" w:cs="Garamond"/>
         </w:rPr>
         <w:t>For example, students may engineer a software system that transmits, aggregates, mines and visualizes sensor data for river restoration; they may engage with a local medical device company to improve software reliability and security, or build applications that assist the disabled; and, they may integrate new systems, techniques and solutions that they bring to market through their own startup business, creating new jobs and economic growth.</w:t>
       </w:r>
@@ -6460,9 +6726,14 @@
       <w:r>
         <w:rPr>
           <w:rFonts w:ascii="Garamond" w:eastAsia="Garamond" w:hAnsi="Garamond" w:cs="Garamond"/>
-          <w:highlight w:val="yellow"/>
-        </w:rPr>
-        <w:t>advancing science of sustainable.. by …”</w:t>
+        </w:rPr>
+        <w:t xml:space="preserve">Furthermore, our intent is to distill a minor in Software Engineering that students of all majors may take, </w:t>
+      </w:r>
+      <w:r>
+        <w:rPr>
+          <w:rFonts w:ascii="Garamond" w:eastAsia="Garamond" w:hAnsi="Garamond" w:cs="Garamond"/>
+        </w:rPr>
+        <w:t>complementing their main degree program.</w:t>
       </w:r>
     </w:p>
     <w:p>
@@ -6503,11 +6774,19 @@
           <w:rFonts w:ascii="Garamond" w:eastAsia="Garamond" w:hAnsi="Garamond" w:cs="Garamond"/>
         </w:rPr>
       </w:pPr>
-      <w:r>
-        <w:rPr>
-          <w:rFonts w:ascii="Garamond" w:eastAsia="Garamond" w:hAnsi="Garamond" w:cs="Garamond"/>
-        </w:rPr>
-        <w:t>Manner in which the proposed program contributes to institutional and statewide goals for student access and diversity, quality learning, research, knowledge creation and innovation, and economic and cultural support of Oregon and its communities.</w:t>
+      <w:proofErr w:type="gramStart"/>
+      <w:r>
+        <w:rPr>
+          <w:rFonts w:ascii="Garamond" w:eastAsia="Garamond" w:hAnsi="Garamond" w:cs="Garamond"/>
+        </w:rPr>
+        <w:t>Manner in which</w:t>
+      </w:r>
+      <w:proofErr w:type="gramEnd"/>
+      <w:r>
+        <w:rPr>
+          <w:rFonts w:ascii="Garamond" w:eastAsia="Garamond" w:hAnsi="Garamond" w:cs="Garamond"/>
+        </w:rPr>
+        <w:t xml:space="preserve"> the proposed program contributes to institutional and statewide goals for student access and diversity, quality learning, research, knowledge creation and innovation, and economic and cultural support of Oregon and its communities.</w:t>
       </w:r>
     </w:p>
     <w:p>
@@ -6522,14 +6801,50 @@
         <w:rPr>
           <w:rFonts w:ascii="Garamond" w:eastAsia="Garamond" w:hAnsi="Garamond" w:cs="Garamond"/>
         </w:rPr>
-        <w:t xml:space="preserve">The Software Engineering program approaches student access and diversity as a continuum, beginning with K-12 outreach (Bush &amp; Miller, 2017; Wilson et al, 2010) and bringing K-12 students onto campus to observe Software Engineering classes and students (Engle et al, 2006). The program ensures an approachable introductory course sequence for students with diverse backgrounds (Cohoon &amp; Tychonievich, 2011), implements an authentic, hands-on, and world-relevant active learning experience (Eisenberg, 2017), cultivates a community of </w:t>
-      </w:r>
-      <w:r>
-        <w:rPr>
-          <w:rFonts w:ascii="Garamond" w:eastAsia="Garamond" w:hAnsi="Garamond" w:cs="Garamond"/>
-        </w:rPr>
         <w:lastRenderedPageBreak/>
-        <w:t>supportive peers through specific learning methods (Nagappan, 2013), and integrates professional exposure early in the curriculum, to support student career-readiness upon graduation.</w:t>
+        <w:t>The Software Engineering program approaches student access and diversity as a continuum, beginning with K-12 outreach (Bush &amp; Miller, 2017; Wilson et al, 2010) and bringing K-12 students onto campus to observe Software Engineering classes and students (Engle et al, 2006). The program ensures an approachable introductory course sequence for students with diverse backgrounds (</w:t>
+      </w:r>
+      <w:proofErr w:type="spellStart"/>
+      <w:r>
+        <w:rPr>
+          <w:rFonts w:ascii="Garamond" w:eastAsia="Garamond" w:hAnsi="Garamond" w:cs="Garamond"/>
+        </w:rPr>
+        <w:t>Cohoon</w:t>
+      </w:r>
+      <w:proofErr w:type="spellEnd"/>
+      <w:r>
+        <w:rPr>
+          <w:rFonts w:ascii="Garamond" w:eastAsia="Garamond" w:hAnsi="Garamond" w:cs="Garamond"/>
+        </w:rPr>
+        <w:t xml:space="preserve"> &amp; </w:t>
+      </w:r>
+      <w:proofErr w:type="spellStart"/>
+      <w:r>
+        <w:rPr>
+          <w:rFonts w:ascii="Garamond" w:eastAsia="Garamond" w:hAnsi="Garamond" w:cs="Garamond"/>
+        </w:rPr>
+        <w:t>Tychonievich</w:t>
+      </w:r>
+      <w:proofErr w:type="spellEnd"/>
+      <w:r>
+        <w:rPr>
+          <w:rFonts w:ascii="Garamond" w:eastAsia="Garamond" w:hAnsi="Garamond" w:cs="Garamond"/>
+        </w:rPr>
+        <w:t>, 2011), implements an authentic, hands-on, and world-relevant active learning experience (Eisenberg, 2017), cultivates a community of supportive peers through specific learning methods (</w:t>
+      </w:r>
+      <w:proofErr w:type="spellStart"/>
+      <w:r>
+        <w:rPr>
+          <w:rFonts w:ascii="Garamond" w:eastAsia="Garamond" w:hAnsi="Garamond" w:cs="Garamond"/>
+        </w:rPr>
+        <w:t>Nagappan</w:t>
+      </w:r>
+      <w:proofErr w:type="spellEnd"/>
+      <w:r>
+        <w:rPr>
+          <w:rFonts w:ascii="Garamond" w:eastAsia="Garamond" w:hAnsi="Garamond" w:cs="Garamond"/>
+        </w:rPr>
+        <w:t>, 2013), and integrates professional exposure early in the curriculum, to support student career-readiness upon graduation.</w:t>
       </w:r>
     </w:p>
     <w:p>
@@ -6543,22 +6858,20 @@
       <w:r>
         <w:rPr>
           <w:rFonts w:ascii="Garamond" w:eastAsia="Garamond" w:hAnsi="Garamond" w:cs="Garamond"/>
-          <w:highlight w:val="yellow"/>
-        </w:rPr>
-        <w:t>The Software Engineering program has, as its advantage, the ability to implement effective teaching and learning techniques, and experiences for knowledge creation, based on decades of prior research in engineering and computer science education</w:t>
-      </w:r>
-      <w:r>
-        <w:rPr>
-          <w:rFonts w:ascii="Garamond" w:eastAsia="Garamond" w:hAnsi="Garamond" w:cs="Garamond"/>
-        </w:rPr>
-        <w:t xml:space="preserve">. </w:t>
-      </w:r>
-      <w:r>
-        <w:rPr>
-          <w:rFonts w:ascii="Garamond" w:eastAsia="Garamond" w:hAnsi="Garamond" w:cs="Garamond"/>
-          <w:highlight w:val="yellow"/>
+        </w:rPr>
+        <w:t xml:space="preserve">The Software Engineering program has, as its advantage, the ability to implement effective teaching and learning techniques, and experiences for knowledge creation, based on decades of prior research in engineering and computer science education. </w:t>
+      </w:r>
+      <w:r>
+        <w:rPr>
+          <w:rFonts w:ascii="Garamond" w:eastAsia="Garamond" w:hAnsi="Garamond" w:cs="Garamond"/>
         </w:rPr>
         <w:t>An advantage of the proposed SE program is its ability to implement proven pedagogical methods, based on decades of prior research, directly into the curriculum</w:t>
+      </w:r>
+      <w:r>
+        <w:rPr>
+          <w:rFonts w:ascii="Garamond" w:eastAsia="Garamond" w:hAnsi="Garamond" w:cs="Garamond"/>
+        </w:rPr>
+        <w:t>.</w:t>
       </w:r>
       <w:r>
         <w:rPr>
@@ -6587,11 +6900,19 @@
           <w:rFonts w:ascii="Garamond" w:eastAsia="Garamond" w:hAnsi="Garamond" w:cs="Garamond"/>
         </w:rPr>
       </w:pPr>
-      <w:r>
-        <w:rPr>
-          <w:rFonts w:ascii="Garamond" w:eastAsia="Garamond" w:hAnsi="Garamond" w:cs="Garamond"/>
-        </w:rPr>
-        <w:t>Manner in which the program meets regional or statewide needs and enhances the state’s capacity to:</w:t>
+      <w:proofErr w:type="gramStart"/>
+      <w:r>
+        <w:rPr>
+          <w:rFonts w:ascii="Garamond" w:eastAsia="Garamond" w:hAnsi="Garamond" w:cs="Garamond"/>
+        </w:rPr>
+        <w:t>Manner in which</w:t>
+      </w:r>
+      <w:proofErr w:type="gramEnd"/>
+      <w:r>
+        <w:rPr>
+          <w:rFonts w:ascii="Garamond" w:eastAsia="Garamond" w:hAnsi="Garamond" w:cs="Garamond"/>
+        </w:rPr>
+        <w:t xml:space="preserve"> the program meets regional or statewide needs and enhances the state’s capacity to:</w:t>
       </w:r>
     </w:p>
     <w:p>
@@ -6708,6 +7029,7 @@
         <w:rPr>
           <w:rFonts w:ascii="Garamond" w:eastAsia="Garamond" w:hAnsi="Garamond" w:cs="Garamond"/>
         </w:rPr>
+        <w:lastRenderedPageBreak/>
         <w:t xml:space="preserve"> </w:t>
       </w:r>
       <w:r>
@@ -6810,7 +7132,25 @@
           <w:sz w:val="20"/>
           <w:szCs w:val="20"/>
         </w:rPr>
-        <w:t>“The zip code that a child is born into oftentimes determines their life chances.” (Hillman &amp; Weichman, 2016)</w:t>
+        <w:t xml:space="preserve">“The zip code that a child is born into oftentimes determines their life chances.” (Hillman &amp; </w:t>
+      </w:r>
+      <w:proofErr w:type="spellStart"/>
+      <w:r>
+        <w:rPr>
+          <w:rFonts w:ascii="Garamond" w:eastAsia="Garamond" w:hAnsi="Garamond" w:cs="Garamond"/>
+          <w:sz w:val="20"/>
+          <w:szCs w:val="20"/>
+        </w:rPr>
+        <w:t>Weichman</w:t>
+      </w:r>
+      <w:proofErr w:type="spellEnd"/>
+      <w:r>
+        <w:rPr>
+          <w:rFonts w:ascii="Garamond" w:eastAsia="Garamond" w:hAnsi="Garamond" w:cs="Garamond"/>
+          <w:sz w:val="20"/>
+          <w:szCs w:val="20"/>
+        </w:rPr>
+        <w:t>, 2016)</w:t>
       </w:r>
     </w:p>
     <w:p>
@@ -6859,14 +7199,7 @@
         <w:rPr>
           <w:rFonts w:ascii="Garamond" w:eastAsia="Garamond" w:hAnsi="Garamond" w:cs="Garamond"/>
         </w:rPr>
-        <w:t xml:space="preserve">Accrediting body or professional society that has established standards in the area in which </w:t>
-      </w:r>
-      <w:r>
-        <w:rPr>
-          <w:rFonts w:ascii="Garamond" w:eastAsia="Garamond" w:hAnsi="Garamond" w:cs="Garamond"/>
-        </w:rPr>
-        <w:lastRenderedPageBreak/>
-        <w:t>the program lies, if applicable.</w:t>
+        <w:t>Accrediting body or professional society that has established standards in the area in which the program lies, if applicable.</w:t>
       </w:r>
     </w:p>
     <w:p>
@@ -6932,7 +7265,21 @@
         <w:rPr>
           <w:rFonts w:ascii="Garamond" w:eastAsia="Garamond" w:hAnsi="Garamond" w:cs="Garamond"/>
         </w:rPr>
-        <w:t>If the proposed program is a graduate program in which the institution offers an undergraduate program, proposal should identify whether or not the undergraduate program is accredited and, if not, what would be required to qualify it for accreditation.</w:t>
+        <w:t xml:space="preserve">If the proposed program is a graduate program in which the institution offers an undergraduate program, proposal should identify </w:t>
+      </w:r>
+      <w:proofErr w:type="gramStart"/>
+      <w:r>
+        <w:rPr>
+          <w:rFonts w:ascii="Garamond" w:eastAsia="Garamond" w:hAnsi="Garamond" w:cs="Garamond"/>
+        </w:rPr>
+        <w:t>whether or not</w:t>
+      </w:r>
+      <w:proofErr w:type="gramEnd"/>
+      <w:r>
+        <w:rPr>
+          <w:rFonts w:ascii="Garamond" w:eastAsia="Garamond" w:hAnsi="Garamond" w:cs="Garamond"/>
+        </w:rPr>
+        <w:t xml:space="preserve"> the undergraduate program is accredited and, if not, what would be required to qualify it for accreditation.</w:t>
       </w:r>
     </w:p>
     <w:p>
@@ -6980,6 +7327,7 @@
         <w:rPr>
           <w:rFonts w:ascii="Garamond" w:eastAsia="Garamond" w:hAnsi="Garamond" w:cs="Garamond"/>
         </w:rPr>
+        <w:lastRenderedPageBreak/>
         <w:t>Following ABET guidelines, we will record data for the required Self-Study Report during the first three years of the Software Engineering program. We will submit a Request for Evaluation in the third year of the program, and plan to obtain accreditation by the program’s fourth or fifth year of operation (ABET, 2017a).</w:t>
       </w:r>
     </w:p>
@@ -7038,6 +7386,488 @@
     </w:p>
     <w:p>
       <w:pPr>
+        <w:spacing w:after="120"/>
+        <w:ind w:left="720"/>
+        <w:rPr>
+          <w:rFonts w:ascii="Garamond" w:eastAsia="Garamond" w:hAnsi="Garamond" w:cs="Garamond"/>
+        </w:rPr>
+      </w:pPr>
+      <w:r>
+        <w:rPr>
+          <w:rFonts w:ascii="Garamond" w:eastAsia="Garamond" w:hAnsi="Garamond" w:cs="Garamond"/>
+        </w:rPr>
+        <w:t xml:space="preserve">We estimate the anticipated headcount and FTE enrollment based upon </w:t>
+      </w:r>
+      <w:r>
+        <w:rPr>
+          <w:rFonts w:ascii="Garamond" w:eastAsia="Garamond" w:hAnsi="Garamond" w:cs="Garamond"/>
+        </w:rPr>
+        <w:t>four</w:t>
+      </w:r>
+      <w:r>
+        <w:rPr>
+          <w:rFonts w:ascii="Garamond" w:eastAsia="Garamond" w:hAnsi="Garamond" w:cs="Garamond"/>
+        </w:rPr>
+        <w:t xml:space="preserve"> factors:</w:t>
+      </w:r>
+    </w:p>
+    <w:p>
+      <w:pPr>
+        <w:pStyle w:val="ListParagraph"/>
+        <w:numPr>
+          <w:ilvl w:val="0"/>
+          <w:numId w:val="10"/>
+        </w:numPr>
+        <w:spacing w:after="120"/>
+        <w:rPr>
+          <w:rFonts w:ascii="Garamond" w:eastAsia="Garamond" w:hAnsi="Garamond" w:cs="Garamond"/>
+        </w:rPr>
+      </w:pPr>
+      <w:r>
+        <w:rPr>
+          <w:rFonts w:ascii="Garamond" w:eastAsia="Garamond" w:hAnsi="Garamond" w:cs="Garamond"/>
+        </w:rPr>
+        <w:t>Historic and current enrollments in the existing computer science program at OSU-Cascades.</w:t>
+      </w:r>
+    </w:p>
+    <w:p>
+      <w:pPr>
+        <w:pStyle w:val="ListParagraph"/>
+        <w:numPr>
+          <w:ilvl w:val="0"/>
+          <w:numId w:val="10"/>
+        </w:numPr>
+        <w:spacing w:after="120"/>
+        <w:rPr>
+          <w:rFonts w:ascii="Garamond" w:eastAsia="Garamond" w:hAnsi="Garamond" w:cs="Garamond"/>
+        </w:rPr>
+      </w:pPr>
+      <w:r>
+        <w:rPr>
+          <w:rFonts w:ascii="Garamond" w:eastAsia="Garamond" w:hAnsi="Garamond" w:cs="Garamond"/>
+        </w:rPr>
+        <w:t>The growth rate of computer science enrollments at OSU overall, and at similar institutions.</w:t>
+      </w:r>
+    </w:p>
+    <w:p>
+      <w:pPr>
+        <w:pStyle w:val="ListParagraph"/>
+        <w:numPr>
+          <w:ilvl w:val="0"/>
+          <w:numId w:val="10"/>
+        </w:numPr>
+        <w:spacing w:after="120"/>
+        <w:rPr>
+          <w:rFonts w:ascii="Garamond" w:eastAsia="Garamond" w:hAnsi="Garamond" w:cs="Garamond"/>
+        </w:rPr>
+      </w:pPr>
+      <w:r>
+        <w:rPr>
+          <w:rFonts w:ascii="Garamond" w:eastAsia="Garamond" w:hAnsi="Garamond" w:cs="Garamond"/>
+        </w:rPr>
+        <w:t>Enrollment growth in the Energy Systems Engineering program, just as a model for new engineering program growth at OSU-Cascades.</w:t>
+      </w:r>
+    </w:p>
+    <w:p>
+      <w:pPr>
+        <w:pStyle w:val="ListParagraph"/>
+        <w:numPr>
+          <w:ilvl w:val="0"/>
+          <w:numId w:val="10"/>
+        </w:numPr>
+        <w:spacing w:after="120"/>
+        <w:rPr>
+          <w:rFonts w:ascii="Garamond" w:eastAsia="Garamond" w:hAnsi="Garamond" w:cs="Garamond"/>
+        </w:rPr>
+      </w:pPr>
+      <w:r>
+        <w:rPr>
+          <w:rFonts w:ascii="Garamond" w:eastAsia="Garamond" w:hAnsi="Garamond" w:cs="Garamond"/>
+        </w:rPr>
+        <w:t>Overall enrollment growth at OSU-Cascades.</w:t>
+      </w:r>
+    </w:p>
+    <w:p>
+      <w:pPr>
+        <w:pStyle w:val="ListParagraph"/>
+        <w:spacing w:after="120"/>
+        <w:ind w:left="1440"/>
+        <w:rPr>
+          <w:rFonts w:ascii="Garamond" w:eastAsia="Garamond" w:hAnsi="Garamond" w:cs="Garamond"/>
+        </w:rPr>
+      </w:pPr>
+    </w:p>
+    <w:tbl>
+      <w:tblPr>
+        <w:tblW w:w="2600" w:type="dxa"/>
+        <w:jc w:val="center"/>
+        <w:tblBorders>
+          <w:top w:val="single" w:sz="4" w:space="0" w:color="auto"/>
+          <w:left w:val="single" w:sz="4" w:space="0" w:color="auto"/>
+          <w:bottom w:val="single" w:sz="4" w:space="0" w:color="auto"/>
+          <w:right w:val="single" w:sz="4" w:space="0" w:color="auto"/>
+        </w:tblBorders>
+        <w:tblLook w:val="04A0" w:firstRow="1" w:lastRow="0" w:firstColumn="1" w:lastColumn="0" w:noHBand="0" w:noVBand="1"/>
+      </w:tblPr>
+      <w:tblGrid>
+        <w:gridCol w:w="1300"/>
+        <w:gridCol w:w="1306"/>
+      </w:tblGrid>
+      <w:tr>
+        <w:trPr>
+          <w:trHeight w:val="320"/>
+          <w:jc w:val="center"/>
+        </w:trPr>
+        <w:tc>
+          <w:tcPr>
+            <w:tcW w:w="1300" w:type="dxa"/>
+            <w:shd w:val="clear" w:color="auto" w:fill="auto"/>
+            <w:noWrap/>
+            <w:vAlign w:val="bottom"/>
+            <w:hideMark/>
+          </w:tcPr>
+          <w:p>
+            <w:pPr>
+              <w:rPr>
+                <w:rFonts w:ascii="Calibri" w:hAnsi="Calibri"/>
+                <w:b/>
+                <w:bCs/>
+                <w:color w:val="000000"/>
+                <w:u w:val="single"/>
+              </w:rPr>
+            </w:pPr>
+            <w:r>
+              <w:rPr>
+                <w:rFonts w:ascii="Calibri" w:hAnsi="Calibri"/>
+                <w:b/>
+                <w:bCs/>
+                <w:color w:val="000000"/>
+                <w:u w:val="single"/>
+              </w:rPr>
+              <w:t>Year</w:t>
+            </w:r>
+          </w:p>
+        </w:tc>
+        <w:tc>
+          <w:tcPr>
+            <w:tcW w:w="1300" w:type="dxa"/>
+            <w:shd w:val="clear" w:color="auto" w:fill="auto"/>
+            <w:noWrap/>
+            <w:vAlign w:val="bottom"/>
+            <w:hideMark/>
+          </w:tcPr>
+          <w:p>
+            <w:pPr>
+              <w:rPr>
+                <w:rFonts w:ascii="Calibri" w:hAnsi="Calibri"/>
+                <w:b/>
+                <w:bCs/>
+                <w:color w:val="000000"/>
+                <w:u w:val="single"/>
+              </w:rPr>
+            </w:pPr>
+            <w:r>
+              <w:rPr>
+                <w:rFonts w:ascii="Calibri" w:hAnsi="Calibri"/>
+                <w:b/>
+                <w:bCs/>
+                <w:color w:val="000000"/>
+                <w:u w:val="single"/>
+              </w:rPr>
+              <w:t>Headcount</w:t>
+            </w:r>
+          </w:p>
+        </w:tc>
+      </w:tr>
+      <w:tr>
+        <w:trPr>
+          <w:trHeight w:val="320"/>
+          <w:jc w:val="center"/>
+        </w:trPr>
+        <w:tc>
+          <w:tcPr>
+            <w:tcW w:w="1300" w:type="dxa"/>
+            <w:shd w:val="clear" w:color="auto" w:fill="auto"/>
+            <w:noWrap/>
+            <w:vAlign w:val="bottom"/>
+            <w:hideMark/>
+          </w:tcPr>
+          <w:p>
+            <w:pPr>
+              <w:rPr>
+                <w:rFonts w:ascii="Calibri" w:hAnsi="Calibri"/>
+                <w:color w:val="000000"/>
+              </w:rPr>
+            </w:pPr>
+            <w:r>
+              <w:rPr>
+                <w:rFonts w:ascii="Calibri" w:hAnsi="Calibri"/>
+                <w:color w:val="000000"/>
+              </w:rPr>
+              <w:t>2019</w:t>
+            </w:r>
+          </w:p>
+        </w:tc>
+        <w:tc>
+          <w:tcPr>
+            <w:tcW w:w="1300" w:type="dxa"/>
+            <w:shd w:val="clear" w:color="auto" w:fill="auto"/>
+            <w:noWrap/>
+            <w:vAlign w:val="bottom"/>
+            <w:hideMark/>
+          </w:tcPr>
+          <w:p>
+            <w:pPr>
+              <w:rPr>
+                <w:rFonts w:ascii="Calibri" w:hAnsi="Calibri"/>
+                <w:color w:val="000000"/>
+              </w:rPr>
+            </w:pPr>
+            <w:r>
+              <w:rPr>
+                <w:rFonts w:ascii="Calibri" w:hAnsi="Calibri"/>
+                <w:color w:val="000000"/>
+              </w:rPr>
+              <w:t>12</w:t>
+            </w:r>
+          </w:p>
+        </w:tc>
+      </w:tr>
+      <w:tr>
+        <w:trPr>
+          <w:trHeight w:val="320"/>
+          <w:jc w:val="center"/>
+        </w:trPr>
+        <w:tc>
+          <w:tcPr>
+            <w:tcW w:w="1300" w:type="dxa"/>
+            <w:shd w:val="clear" w:color="auto" w:fill="auto"/>
+            <w:noWrap/>
+            <w:vAlign w:val="bottom"/>
+            <w:hideMark/>
+          </w:tcPr>
+          <w:p>
+            <w:pPr>
+              <w:rPr>
+                <w:rFonts w:ascii="Calibri" w:hAnsi="Calibri"/>
+                <w:color w:val="000000"/>
+              </w:rPr>
+            </w:pPr>
+            <w:r>
+              <w:rPr>
+                <w:rFonts w:ascii="Calibri" w:hAnsi="Calibri"/>
+                <w:color w:val="000000"/>
+              </w:rPr>
+              <w:t>2020</w:t>
+            </w:r>
+          </w:p>
+        </w:tc>
+        <w:tc>
+          <w:tcPr>
+            <w:tcW w:w="1300" w:type="dxa"/>
+            <w:shd w:val="clear" w:color="auto" w:fill="auto"/>
+            <w:noWrap/>
+            <w:vAlign w:val="bottom"/>
+            <w:hideMark/>
+          </w:tcPr>
+          <w:p>
+            <w:pPr>
+              <w:rPr>
+                <w:rFonts w:ascii="Calibri" w:hAnsi="Calibri"/>
+                <w:color w:val="000000"/>
+              </w:rPr>
+            </w:pPr>
+            <w:r>
+              <w:rPr>
+                <w:rFonts w:ascii="Calibri" w:hAnsi="Calibri"/>
+                <w:color w:val="000000"/>
+              </w:rPr>
+              <w:t>25</w:t>
+            </w:r>
+          </w:p>
+        </w:tc>
+      </w:tr>
+      <w:tr>
+        <w:trPr>
+          <w:trHeight w:val="320"/>
+          <w:jc w:val="center"/>
+        </w:trPr>
+        <w:tc>
+          <w:tcPr>
+            <w:tcW w:w="1300" w:type="dxa"/>
+            <w:shd w:val="clear" w:color="auto" w:fill="auto"/>
+            <w:noWrap/>
+            <w:vAlign w:val="bottom"/>
+            <w:hideMark/>
+          </w:tcPr>
+          <w:p>
+            <w:pPr>
+              <w:rPr>
+                <w:rFonts w:ascii="Calibri" w:hAnsi="Calibri"/>
+                <w:color w:val="000000"/>
+              </w:rPr>
+            </w:pPr>
+            <w:r>
+              <w:rPr>
+                <w:rFonts w:ascii="Calibri" w:hAnsi="Calibri"/>
+                <w:color w:val="000000"/>
+              </w:rPr>
+              <w:t>2021</w:t>
+            </w:r>
+          </w:p>
+        </w:tc>
+        <w:tc>
+          <w:tcPr>
+            <w:tcW w:w="1300" w:type="dxa"/>
+            <w:shd w:val="clear" w:color="auto" w:fill="auto"/>
+            <w:noWrap/>
+            <w:vAlign w:val="bottom"/>
+            <w:hideMark/>
+          </w:tcPr>
+          <w:p>
+            <w:pPr>
+              <w:rPr>
+                <w:rFonts w:ascii="Calibri" w:hAnsi="Calibri"/>
+                <w:color w:val="000000"/>
+              </w:rPr>
+            </w:pPr>
+            <w:r>
+              <w:rPr>
+                <w:rFonts w:ascii="Calibri" w:hAnsi="Calibri"/>
+                <w:color w:val="000000"/>
+              </w:rPr>
+              <w:t>39</w:t>
+            </w:r>
+          </w:p>
+        </w:tc>
+      </w:tr>
+      <w:tr>
+        <w:trPr>
+          <w:trHeight w:val="320"/>
+          <w:jc w:val="center"/>
+        </w:trPr>
+        <w:tc>
+          <w:tcPr>
+            <w:tcW w:w="1300" w:type="dxa"/>
+            <w:shd w:val="clear" w:color="auto" w:fill="auto"/>
+            <w:noWrap/>
+            <w:vAlign w:val="bottom"/>
+            <w:hideMark/>
+          </w:tcPr>
+          <w:p>
+            <w:pPr>
+              <w:rPr>
+                <w:rFonts w:ascii="Calibri" w:hAnsi="Calibri"/>
+                <w:color w:val="000000"/>
+              </w:rPr>
+            </w:pPr>
+            <w:r>
+              <w:rPr>
+                <w:rFonts w:ascii="Calibri" w:hAnsi="Calibri"/>
+                <w:color w:val="000000"/>
+              </w:rPr>
+              <w:t>2022</w:t>
+            </w:r>
+          </w:p>
+        </w:tc>
+        <w:tc>
+          <w:tcPr>
+            <w:tcW w:w="1300" w:type="dxa"/>
+            <w:shd w:val="clear" w:color="auto" w:fill="auto"/>
+            <w:noWrap/>
+            <w:vAlign w:val="bottom"/>
+            <w:hideMark/>
+          </w:tcPr>
+          <w:p>
+            <w:pPr>
+              <w:rPr>
+                <w:rFonts w:ascii="Calibri" w:hAnsi="Calibri"/>
+                <w:color w:val="000000"/>
+              </w:rPr>
+            </w:pPr>
+            <w:r>
+              <w:rPr>
+                <w:rFonts w:ascii="Calibri" w:hAnsi="Calibri"/>
+                <w:color w:val="000000"/>
+              </w:rPr>
+              <w:t>55</w:t>
+            </w:r>
+          </w:p>
+        </w:tc>
+      </w:tr>
+      <w:tr>
+        <w:trPr>
+          <w:trHeight w:val="320"/>
+          <w:jc w:val="center"/>
+        </w:trPr>
+        <w:tc>
+          <w:tcPr>
+            <w:tcW w:w="1300" w:type="dxa"/>
+            <w:shd w:val="clear" w:color="auto" w:fill="auto"/>
+            <w:noWrap/>
+            <w:vAlign w:val="bottom"/>
+            <w:hideMark/>
+          </w:tcPr>
+          <w:p>
+            <w:pPr>
+              <w:rPr>
+                <w:rFonts w:ascii="Calibri" w:hAnsi="Calibri"/>
+                <w:color w:val="000000"/>
+              </w:rPr>
+            </w:pPr>
+            <w:r>
+              <w:rPr>
+                <w:rFonts w:ascii="Calibri" w:hAnsi="Calibri"/>
+                <w:color w:val="000000"/>
+              </w:rPr>
+              <w:t>2023</w:t>
+            </w:r>
+          </w:p>
+        </w:tc>
+        <w:tc>
+          <w:tcPr>
+            <w:tcW w:w="1300" w:type="dxa"/>
+            <w:shd w:val="clear" w:color="auto" w:fill="auto"/>
+            <w:noWrap/>
+            <w:vAlign w:val="bottom"/>
+            <w:hideMark/>
+          </w:tcPr>
+          <w:p>
+            <w:pPr>
+              <w:rPr>
+                <w:rFonts w:ascii="Calibri" w:hAnsi="Calibri"/>
+                <w:color w:val="000000"/>
+              </w:rPr>
+            </w:pPr>
+            <w:r>
+              <w:rPr>
+                <w:rFonts w:ascii="Calibri" w:hAnsi="Calibri"/>
+                <w:color w:val="000000"/>
+              </w:rPr>
+              <w:t>72</w:t>
+            </w:r>
+          </w:p>
+        </w:tc>
+      </w:tr>
+    </w:tbl>
+    <w:p>
+      <w:pPr>
+        <w:spacing w:after="120"/>
+        <w:rPr>
+          <w:rFonts w:ascii="Garamond" w:eastAsia="Garamond" w:hAnsi="Garamond" w:cs="Garamond"/>
+        </w:rPr>
+      </w:pPr>
+    </w:p>
+    <w:p>
+      <w:pPr>
+        <w:spacing w:after="120"/>
+        <w:rPr>
+          <w:rFonts w:ascii="Garamond" w:eastAsia="Garamond" w:hAnsi="Garamond" w:cs="Garamond"/>
+        </w:rPr>
+      </w:pPr>
+    </w:p>
+    <w:p>
+      <w:pPr>
         <w:numPr>
           <w:ilvl w:val="0"/>
           <w:numId w:val="7"/>
@@ -7105,7 +7935,15 @@
         <w:rPr>
           <w:rFonts w:ascii="Garamond" w:eastAsia="Garamond" w:hAnsi="Garamond" w:cs="Garamond"/>
         </w:rPr>
-        <w:t>If the program’s location is shared with another similar Oregon public university program, the proposal should provide externally validated evidence of need (e.g., surveys, focus groups, documented requests, occupational/employment statistics and forecasts).</w:t>
+        <w:t>If the program’s location is shared with another similar Oregon public university program, the proposal should provi</w:t>
+      </w:r>
+      <w:bookmarkStart w:id="1" w:name="_GoBack"/>
+      <w:bookmarkEnd w:id="1"/>
+      <w:r>
+        <w:rPr>
+          <w:rFonts w:ascii="Garamond" w:eastAsia="Garamond" w:hAnsi="Garamond" w:cs="Garamond"/>
+        </w:rPr>
+        <w:t>de externally validated evidence of need (e.g., surveys, focus groups, documented requests, occupational/employment statistics and forecasts).</w:t>
       </w:r>
     </w:p>
     <w:p>
@@ -7122,7 +7960,6 @@
         <w:rPr>
           <w:rFonts w:ascii="Garamond" w:eastAsia="Garamond" w:hAnsi="Garamond" w:cs="Garamond"/>
         </w:rPr>
-        <w:lastRenderedPageBreak/>
         <w:t>Estimate the prospects for success of program graduates (employment or graduate school) and consideration of licensure, if appropriate. What are the expected career paths for students in this program?</w:t>
       </w:r>
     </w:p>
@@ -7204,6 +8041,7 @@
         <w:rPr>
           <w:rFonts w:ascii="Garamond" w:eastAsia="Garamond" w:hAnsi="Garamond" w:cs="Garamond"/>
         </w:rPr>
+        <w:lastRenderedPageBreak/>
         <w:t>Nature and level of research and/or scholarly work expected of program faculty; indicators of success in those areas.</w:t>
       </w:r>
     </w:p>
@@ -7366,7 +8204,21 @@
         <w:rPr>
           <w:rFonts w:ascii="Garamond" w:eastAsia="Garamond" w:hAnsi="Garamond" w:cs="Garamond"/>
         </w:rPr>
-        <w:t>in addition to completing all of the above information.</w:t>
+        <w:t xml:space="preserve">in addition to completing </w:t>
+      </w:r>
+      <w:proofErr w:type="gramStart"/>
+      <w:r>
+        <w:rPr>
+          <w:rFonts w:ascii="Garamond" w:eastAsia="Garamond" w:hAnsi="Garamond" w:cs="Garamond"/>
+        </w:rPr>
+        <w:t>all of</w:t>
+      </w:r>
+      <w:proofErr w:type="gramEnd"/>
+      <w:r>
+        <w:rPr>
+          <w:rFonts w:ascii="Garamond" w:eastAsia="Garamond" w:hAnsi="Garamond" w:cs="Garamond"/>
+        </w:rPr>
+        <w:t xml:space="preserve"> the above information.</w:t>
       </w:r>
     </w:p>
     <w:p>
@@ -7789,7 +8641,25 @@
           <w:sz w:val="22"/>
           <w:szCs w:val="22"/>
         </w:rPr>
-        <w:t xml:space="preserve">Bush, J. &amp; Miller, S. (2017). Analysis of Associations between Motivation and Previous Computer Science Experience, Gender, Ethnicity and Privilege as Observed in a Large Scale Survey of Middle School Students. In </w:t>
+        <w:t xml:space="preserve">Bush, J. &amp; Miller, S. (2017). Analysis of Associations between Motivation and Previous Computer Science Experience, Gender, Ethnicity and Privilege as Observed in a </w:t>
+      </w:r>
+      <w:proofErr w:type="gramStart"/>
+      <w:r>
+        <w:rPr>
+          <w:rFonts w:ascii="Garamond" w:eastAsia="Garamond" w:hAnsi="Garamond" w:cs="Garamond"/>
+          <w:sz w:val="22"/>
+          <w:szCs w:val="22"/>
+        </w:rPr>
+        <w:t>Large Scale</w:t>
+      </w:r>
+      <w:proofErr w:type="gramEnd"/>
+      <w:r>
+        <w:rPr>
+          <w:rFonts w:ascii="Garamond" w:eastAsia="Garamond" w:hAnsi="Garamond" w:cs="Garamond"/>
+          <w:sz w:val="22"/>
+          <w:szCs w:val="22"/>
+        </w:rPr>
+        <w:t xml:space="preserve"> Survey of Middle School Students. In </w:t>
       </w:r>
       <w:r>
         <w:rPr>
@@ -7806,7 +8676,25 @@
           <w:sz w:val="22"/>
           <w:szCs w:val="22"/>
         </w:rPr>
-        <w:t xml:space="preserve"> (SIGCSE '17). ACM, New York, NY, USA, 705-705. doi:</w:t>
+        <w:t xml:space="preserve"> (SIGCSE '17). ACM, New York, NY, USA, 705-705. </w:t>
+      </w:r>
+      <w:proofErr w:type="spellStart"/>
+      <w:r>
+        <w:rPr>
+          <w:rFonts w:ascii="Garamond" w:eastAsia="Garamond" w:hAnsi="Garamond" w:cs="Garamond"/>
+          <w:sz w:val="22"/>
+          <w:szCs w:val="22"/>
+        </w:rPr>
+        <w:t>doi</w:t>
+      </w:r>
+      <w:proofErr w:type="spellEnd"/>
+      <w:r>
+        <w:rPr>
+          <w:rFonts w:ascii="Garamond" w:eastAsia="Garamond" w:hAnsi="Garamond" w:cs="Garamond"/>
+          <w:sz w:val="22"/>
+          <w:szCs w:val="22"/>
+        </w:rPr>
+        <w:t>:</w:t>
       </w:r>
       <w:hyperlink r:id="rId14">
         <w:r>
@@ -7868,13 +8756,41 @@
           <w:u w:val="single"/>
         </w:rPr>
       </w:pPr>
-      <w:r>
-        <w:rPr>
-          <w:rFonts w:ascii="Garamond" w:eastAsia="Garamond" w:hAnsi="Garamond" w:cs="Garamond"/>
-          <w:sz w:val="22"/>
-          <w:szCs w:val="22"/>
-        </w:rPr>
-        <w:t xml:space="preserve">Cohoon, J. &amp; Tychonievich, L. (2011). Analysis of a CS1 approach for attracting diverse and inexperienced students to computing majors. In </w:t>
+      <w:proofErr w:type="spellStart"/>
+      <w:r>
+        <w:rPr>
+          <w:rFonts w:ascii="Garamond" w:eastAsia="Garamond" w:hAnsi="Garamond" w:cs="Garamond"/>
+          <w:sz w:val="22"/>
+          <w:szCs w:val="22"/>
+        </w:rPr>
+        <w:t>Cohoon</w:t>
+      </w:r>
+      <w:proofErr w:type="spellEnd"/>
+      <w:r>
+        <w:rPr>
+          <w:rFonts w:ascii="Garamond" w:eastAsia="Garamond" w:hAnsi="Garamond" w:cs="Garamond"/>
+          <w:sz w:val="22"/>
+          <w:szCs w:val="22"/>
+        </w:rPr>
+        <w:t xml:space="preserve">, J. &amp; </w:t>
+      </w:r>
+      <w:proofErr w:type="spellStart"/>
+      <w:r>
+        <w:rPr>
+          <w:rFonts w:ascii="Garamond" w:eastAsia="Garamond" w:hAnsi="Garamond" w:cs="Garamond"/>
+          <w:sz w:val="22"/>
+          <w:szCs w:val="22"/>
+        </w:rPr>
+        <w:t>Tychonievich</w:t>
+      </w:r>
+      <w:proofErr w:type="spellEnd"/>
+      <w:r>
+        <w:rPr>
+          <w:rFonts w:ascii="Garamond" w:eastAsia="Garamond" w:hAnsi="Garamond" w:cs="Garamond"/>
+          <w:sz w:val="22"/>
+          <w:szCs w:val="22"/>
+        </w:rPr>
+        <w:t xml:space="preserve">, L. (2011). Analysis of a CS1 approach for attracting diverse and inexperienced students to computing majors. In </w:t>
       </w:r>
       <w:r>
         <w:rPr>
@@ -7891,7 +8807,25 @@
           <w:sz w:val="22"/>
           <w:szCs w:val="22"/>
         </w:rPr>
-        <w:t xml:space="preserve"> (SIGCSE '11). ACM, New York, NY, USA, 165-170. doi:</w:t>
+        <w:t xml:space="preserve"> (SIGCSE '11). ACM, New York, NY, USA, 165-170. </w:t>
+      </w:r>
+      <w:proofErr w:type="spellStart"/>
+      <w:r>
+        <w:rPr>
+          <w:rFonts w:ascii="Garamond" w:eastAsia="Garamond" w:hAnsi="Garamond" w:cs="Garamond"/>
+          <w:sz w:val="22"/>
+          <w:szCs w:val="22"/>
+        </w:rPr>
+        <w:t>doi</w:t>
+      </w:r>
+      <w:proofErr w:type="spellEnd"/>
+      <w:r>
+        <w:rPr>
+          <w:rFonts w:ascii="Garamond" w:eastAsia="Garamond" w:hAnsi="Garamond" w:cs="Garamond"/>
+          <w:sz w:val="22"/>
+          <w:szCs w:val="22"/>
+        </w:rPr>
+        <w:t>:</w:t>
       </w:r>
       <w:hyperlink r:id="rId15">
         <w:r>
@@ -7959,7 +8893,43 @@
           <w:sz w:val="22"/>
           <w:szCs w:val="22"/>
         </w:rPr>
-        <w:t xml:space="preserve">Eisenberg M. (2017) Approaching Computer Science Education Through Making. In: Fee S., Holland-Minkley A., Lombardi T. (eds) </w:t>
+        <w:t>Eisenberg M. (2017) Approaching Computer Science Education Through Making. In: Fee S., Holland-</w:t>
+      </w:r>
+      <w:proofErr w:type="spellStart"/>
+      <w:r>
+        <w:rPr>
+          <w:rFonts w:ascii="Garamond" w:eastAsia="Garamond" w:hAnsi="Garamond" w:cs="Garamond"/>
+          <w:sz w:val="22"/>
+          <w:szCs w:val="22"/>
+        </w:rPr>
+        <w:t>Minkley</w:t>
+      </w:r>
+      <w:proofErr w:type="spellEnd"/>
+      <w:r>
+        <w:rPr>
+          <w:rFonts w:ascii="Garamond" w:eastAsia="Garamond" w:hAnsi="Garamond" w:cs="Garamond"/>
+          <w:sz w:val="22"/>
+          <w:szCs w:val="22"/>
+        </w:rPr>
+        <w:t xml:space="preserve"> A., Lombardi T. (</w:t>
+      </w:r>
+      <w:proofErr w:type="spellStart"/>
+      <w:r>
+        <w:rPr>
+          <w:rFonts w:ascii="Garamond" w:eastAsia="Garamond" w:hAnsi="Garamond" w:cs="Garamond"/>
+          <w:sz w:val="22"/>
+          <w:szCs w:val="22"/>
+        </w:rPr>
+        <w:t>eds</w:t>
+      </w:r>
+      <w:proofErr w:type="spellEnd"/>
+      <w:r>
+        <w:rPr>
+          <w:rFonts w:ascii="Garamond" w:eastAsia="Garamond" w:hAnsi="Garamond" w:cs="Garamond"/>
+          <w:sz w:val="22"/>
+          <w:szCs w:val="22"/>
+        </w:rPr>
+        <w:t xml:space="preserve">) </w:t>
       </w:r>
       <w:r>
         <w:rPr>
@@ -7976,7 +8946,25 @@
           <w:sz w:val="22"/>
           <w:szCs w:val="22"/>
         </w:rPr>
-        <w:t>. Springer, Cham.  doi:</w:t>
+        <w:t xml:space="preserve">. Springer, Cham.  </w:t>
+      </w:r>
+      <w:proofErr w:type="spellStart"/>
+      <w:r>
+        <w:rPr>
+          <w:rFonts w:ascii="Garamond" w:eastAsia="Garamond" w:hAnsi="Garamond" w:cs="Garamond"/>
+          <w:sz w:val="22"/>
+          <w:szCs w:val="22"/>
+        </w:rPr>
+        <w:t>doi</w:t>
+      </w:r>
+      <w:proofErr w:type="spellEnd"/>
+      <w:r>
+        <w:rPr>
+          <w:rFonts w:ascii="Garamond" w:eastAsia="Garamond" w:hAnsi="Garamond" w:cs="Garamond"/>
+          <w:sz w:val="22"/>
+          <w:szCs w:val="22"/>
+        </w:rPr>
+        <w:t>:</w:t>
       </w:r>
       <w:hyperlink r:id="rId16">
         <w:r>
@@ -8044,7 +9032,25 @@
           <w:sz w:val="22"/>
           <w:szCs w:val="22"/>
         </w:rPr>
-        <w:t>Engle, J., Bermeo, A., O’Brien, C. (2006). Straight from the Source: What Works for First-Generation College Students. Washington, DC: Pell Institute for the Study of Opportunity in Higher Education. Retrieved from</w:t>
+        <w:t xml:space="preserve">Engle, J., </w:t>
+      </w:r>
+      <w:proofErr w:type="spellStart"/>
+      <w:r>
+        <w:rPr>
+          <w:rFonts w:ascii="Garamond" w:eastAsia="Garamond" w:hAnsi="Garamond" w:cs="Garamond"/>
+          <w:sz w:val="22"/>
+          <w:szCs w:val="22"/>
+        </w:rPr>
+        <w:t>Bermeo</w:t>
+      </w:r>
+      <w:proofErr w:type="spellEnd"/>
+      <w:r>
+        <w:rPr>
+          <w:rFonts w:ascii="Garamond" w:eastAsia="Garamond" w:hAnsi="Garamond" w:cs="Garamond"/>
+          <w:sz w:val="22"/>
+          <w:szCs w:val="22"/>
+        </w:rPr>
+        <w:t>, A., O’Brien, C. (2006). Straight from the Source: What Works for First-Generation College Students. Washington, DC: Pell Institute for the Study of Opportunity in Higher Education. Retrieved from</w:t>
       </w:r>
       <w:hyperlink r:id="rId17">
         <w:r>
@@ -8112,7 +9118,25 @@
           <w:sz w:val="22"/>
           <w:szCs w:val="22"/>
         </w:rPr>
-        <w:t xml:space="preserve">Hillman, N. &amp; Weichman, T. (2016). Education Deserts: The Continued Significance of “Place” in the Twenty-First Century. </w:t>
+        <w:t xml:space="preserve">Hillman, N. &amp; </w:t>
+      </w:r>
+      <w:proofErr w:type="spellStart"/>
+      <w:r>
+        <w:rPr>
+          <w:rFonts w:ascii="Garamond" w:eastAsia="Garamond" w:hAnsi="Garamond" w:cs="Garamond"/>
+          <w:sz w:val="22"/>
+          <w:szCs w:val="22"/>
+        </w:rPr>
+        <w:t>Weichman</w:t>
+      </w:r>
+      <w:proofErr w:type="spellEnd"/>
+      <w:r>
+        <w:rPr>
+          <w:rFonts w:ascii="Garamond" w:eastAsia="Garamond" w:hAnsi="Garamond" w:cs="Garamond"/>
+          <w:sz w:val="22"/>
+          <w:szCs w:val="22"/>
+        </w:rPr>
+        <w:t xml:space="preserve">, T. (2016). Education Deserts: The Continued Significance of “Place” in the Twenty-First Century. </w:t>
       </w:r>
       <w:r>
         <w:rPr>
@@ -8263,39 +9287,95 @@
         </w:rPr>
         <w:t xml:space="preserve">pp.1-418, Dec. 15 2010 </w:t>
       </w:r>
-      <w:r>
-        <w:rPr>
-          <w:rFonts w:ascii="Garamond" w:eastAsia="Garamond" w:hAnsi="Garamond" w:cs="Garamond"/>
-          <w:sz w:val="22"/>
-          <w:szCs w:val="22"/>
-        </w:rPr>
-        <w:t>doi: 10.1109/IEEESTD.2010.5733835</w:t>
-      </w:r>
-    </w:p>
-    <w:p>
-      <w:pPr>
-        <w:rPr>
-          <w:rFonts w:ascii="Garamond" w:eastAsia="Garamond" w:hAnsi="Garamond" w:cs="Garamond"/>
-          <w:sz w:val="22"/>
-          <w:szCs w:val="22"/>
-        </w:rPr>
-      </w:pPr>
-    </w:p>
-    <w:p>
-      <w:pPr>
-        <w:rPr>
-          <w:rFonts w:ascii="Garamond" w:eastAsia="Garamond" w:hAnsi="Garamond" w:cs="Garamond"/>
-          <w:sz w:val="22"/>
-          <w:szCs w:val="22"/>
-        </w:rPr>
-      </w:pPr>
-      <w:r>
-        <w:rPr>
-          <w:rFonts w:ascii="Garamond" w:eastAsia="Garamond" w:hAnsi="Garamond" w:cs="Garamond"/>
-          <w:sz w:val="22"/>
-          <w:szCs w:val="22"/>
-        </w:rPr>
-        <w:t xml:space="preserve">Nagappan, N., Williams, L., Ferzli, M., Wiebe, E., Yang, K., Miller, C., &amp; Balik, S. (2003). Improving the CS1 experience with pair programming. In </w:t>
+      <w:proofErr w:type="spellStart"/>
+      <w:r>
+        <w:rPr>
+          <w:rFonts w:ascii="Garamond" w:eastAsia="Garamond" w:hAnsi="Garamond" w:cs="Garamond"/>
+          <w:sz w:val="22"/>
+          <w:szCs w:val="22"/>
+        </w:rPr>
+        <w:t>doi</w:t>
+      </w:r>
+      <w:proofErr w:type="spellEnd"/>
+      <w:r>
+        <w:rPr>
+          <w:rFonts w:ascii="Garamond" w:eastAsia="Garamond" w:hAnsi="Garamond" w:cs="Garamond"/>
+          <w:sz w:val="22"/>
+          <w:szCs w:val="22"/>
+        </w:rPr>
+        <w:t>: 10.1109/IEEESTD.2010.5733835</w:t>
+      </w:r>
+    </w:p>
+    <w:p>
+      <w:pPr>
+        <w:rPr>
+          <w:rFonts w:ascii="Garamond" w:eastAsia="Garamond" w:hAnsi="Garamond" w:cs="Garamond"/>
+          <w:sz w:val="22"/>
+          <w:szCs w:val="22"/>
+        </w:rPr>
+      </w:pPr>
+    </w:p>
+    <w:p>
+      <w:pPr>
+        <w:rPr>
+          <w:rFonts w:ascii="Garamond" w:eastAsia="Garamond" w:hAnsi="Garamond" w:cs="Garamond"/>
+          <w:sz w:val="22"/>
+          <w:szCs w:val="22"/>
+        </w:rPr>
+      </w:pPr>
+      <w:proofErr w:type="spellStart"/>
+      <w:r>
+        <w:rPr>
+          <w:rFonts w:ascii="Garamond" w:eastAsia="Garamond" w:hAnsi="Garamond" w:cs="Garamond"/>
+          <w:sz w:val="22"/>
+          <w:szCs w:val="22"/>
+        </w:rPr>
+        <w:t>Nagappan</w:t>
+      </w:r>
+      <w:proofErr w:type="spellEnd"/>
+      <w:r>
+        <w:rPr>
+          <w:rFonts w:ascii="Garamond" w:eastAsia="Garamond" w:hAnsi="Garamond" w:cs="Garamond"/>
+          <w:sz w:val="22"/>
+          <w:szCs w:val="22"/>
+        </w:rPr>
+        <w:t xml:space="preserve">, N., Williams, L., </w:t>
+      </w:r>
+      <w:proofErr w:type="spellStart"/>
+      <w:r>
+        <w:rPr>
+          <w:rFonts w:ascii="Garamond" w:eastAsia="Garamond" w:hAnsi="Garamond" w:cs="Garamond"/>
+          <w:sz w:val="22"/>
+          <w:szCs w:val="22"/>
+        </w:rPr>
+        <w:t>Ferzli</w:t>
+      </w:r>
+      <w:proofErr w:type="spellEnd"/>
+      <w:r>
+        <w:rPr>
+          <w:rFonts w:ascii="Garamond" w:eastAsia="Garamond" w:hAnsi="Garamond" w:cs="Garamond"/>
+          <w:sz w:val="22"/>
+          <w:szCs w:val="22"/>
+        </w:rPr>
+        <w:t xml:space="preserve">, M., Wiebe, E., Yang, K., Miller, C., &amp; </w:t>
+      </w:r>
+      <w:proofErr w:type="spellStart"/>
+      <w:r>
+        <w:rPr>
+          <w:rFonts w:ascii="Garamond" w:eastAsia="Garamond" w:hAnsi="Garamond" w:cs="Garamond"/>
+          <w:sz w:val="22"/>
+          <w:szCs w:val="22"/>
+        </w:rPr>
+        <w:t>Balik</w:t>
+      </w:r>
+      <w:proofErr w:type="spellEnd"/>
+      <w:r>
+        <w:rPr>
+          <w:rFonts w:ascii="Garamond" w:eastAsia="Garamond" w:hAnsi="Garamond" w:cs="Garamond"/>
+          <w:sz w:val="22"/>
+          <w:szCs w:val="22"/>
+        </w:rPr>
+        <w:t xml:space="preserve">, S. (2003). Improving the CS1 experience with pair programming. In </w:t>
       </w:r>
       <w:r>
         <w:rPr>
@@ -8414,7 +9494,25 @@
           <w:sz w:val="22"/>
           <w:szCs w:val="22"/>
         </w:rPr>
-        <w:t>Wilson, C., Sudol, L. A., Stephenson, C. &amp; Stehlik, M. 2010. Running on Empty: The Failure to Teach K-12 Computer Science in the Digital Age. The Association for Computing Machinery &amp; The Computer Science Teachers Association. Retrieved from http://runningonempty.acm.org/fullreport2.pdf</w:t>
+        <w:t xml:space="preserve">Wilson, C., </w:t>
+      </w:r>
+      <w:proofErr w:type="spellStart"/>
+      <w:r>
+        <w:rPr>
+          <w:rFonts w:ascii="Garamond" w:eastAsia="Garamond" w:hAnsi="Garamond" w:cs="Garamond"/>
+          <w:sz w:val="22"/>
+          <w:szCs w:val="22"/>
+        </w:rPr>
+        <w:t>Sudol</w:t>
+      </w:r>
+      <w:proofErr w:type="spellEnd"/>
+      <w:r>
+        <w:rPr>
+          <w:rFonts w:ascii="Garamond" w:eastAsia="Garamond" w:hAnsi="Garamond" w:cs="Garamond"/>
+          <w:sz w:val="22"/>
+          <w:szCs w:val="22"/>
+        </w:rPr>
+        <w:t>, L. A., Stephenson, C. &amp; Stehlik, M. 2010. Running on Empty: The Failure to Teach K-12 Computer Science in the Digital Age. The Association for Computing Machinery &amp; The Computer Science Teachers Association. Retrieved from http://runningonempty.acm.org/fullreport2.pdf</w:t>
       </w:r>
     </w:p>
     <w:p>
@@ -8502,7 +9600,7 @@
         <w:sz w:val="20"/>
         <w:szCs w:val="20"/>
       </w:rPr>
-      <w:t>7</w:t>
+      <w:t>10</w:t>
     </w:r>
     <w:r>
       <w:rPr>
@@ -9005,6 +10103,92 @@
     </w:lvl>
   </w:abstractNum>
   <w:abstractNum w:abstractNumId="4">
+    <w:nsid w:val="4774645E"/>
+    <w:multiLevelType w:val="hybridMultilevel"/>
+    <w:tmpl w:val="4844EE12"/>
+    <w:lvl w:ilvl="0" w:tplc="0409000F">
+      <w:start w:val="1"/>
+      <w:numFmt w:val="decimal"/>
+      <w:lvlText w:val="%1."/>
+      <w:lvlJc w:val="left"/>
+      <w:pPr>
+        <w:ind w:left="1440" w:hanging="360"/>
+      </w:pPr>
+    </w:lvl>
+    <w:lvl w:ilvl="1" w:tplc="04090019" w:tentative="1">
+      <w:start w:val="1"/>
+      <w:numFmt w:val="lowerLetter"/>
+      <w:lvlText w:val="%2."/>
+      <w:lvlJc w:val="left"/>
+      <w:pPr>
+        <w:ind w:left="2160" w:hanging="360"/>
+      </w:pPr>
+    </w:lvl>
+    <w:lvl w:ilvl="2" w:tplc="0409001B" w:tentative="1">
+      <w:start w:val="1"/>
+      <w:numFmt w:val="lowerRoman"/>
+      <w:lvlText w:val="%3."/>
+      <w:lvlJc w:val="right"/>
+      <w:pPr>
+        <w:ind w:left="2880" w:hanging="180"/>
+      </w:pPr>
+    </w:lvl>
+    <w:lvl w:ilvl="3" w:tplc="0409000F" w:tentative="1">
+      <w:start w:val="1"/>
+      <w:numFmt w:val="decimal"/>
+      <w:lvlText w:val="%4."/>
+      <w:lvlJc w:val="left"/>
+      <w:pPr>
+        <w:ind w:left="3600" w:hanging="360"/>
+      </w:pPr>
+    </w:lvl>
+    <w:lvl w:ilvl="4" w:tplc="04090019" w:tentative="1">
+      <w:start w:val="1"/>
+      <w:numFmt w:val="lowerLetter"/>
+      <w:lvlText w:val="%5."/>
+      <w:lvlJc w:val="left"/>
+      <w:pPr>
+        <w:ind w:left="4320" w:hanging="360"/>
+      </w:pPr>
+    </w:lvl>
+    <w:lvl w:ilvl="5" w:tplc="0409001B" w:tentative="1">
+      <w:start w:val="1"/>
+      <w:numFmt w:val="lowerRoman"/>
+      <w:lvlText w:val="%6."/>
+      <w:lvlJc w:val="right"/>
+      <w:pPr>
+        <w:ind w:left="5040" w:hanging="180"/>
+      </w:pPr>
+    </w:lvl>
+    <w:lvl w:ilvl="6" w:tplc="0409000F" w:tentative="1">
+      <w:start w:val="1"/>
+      <w:numFmt w:val="decimal"/>
+      <w:lvlText w:val="%7."/>
+      <w:lvlJc w:val="left"/>
+      <w:pPr>
+        <w:ind w:left="5760" w:hanging="360"/>
+      </w:pPr>
+    </w:lvl>
+    <w:lvl w:ilvl="7" w:tplc="04090019" w:tentative="1">
+      <w:start w:val="1"/>
+      <w:numFmt w:val="lowerLetter"/>
+      <w:lvlText w:val="%8."/>
+      <w:lvlJc w:val="left"/>
+      <w:pPr>
+        <w:ind w:left="6480" w:hanging="360"/>
+      </w:pPr>
+    </w:lvl>
+    <w:lvl w:ilvl="8" w:tplc="0409001B" w:tentative="1">
+      <w:start w:val="1"/>
+      <w:numFmt w:val="lowerRoman"/>
+      <w:lvlText w:val="%9."/>
+      <w:lvlJc w:val="right"/>
+      <w:pPr>
+        <w:ind w:left="7200" w:hanging="180"/>
+      </w:pPr>
+    </w:lvl>
+  </w:abstractNum>
+  <w:abstractNum w:abstractNumId="5">
     <w:nsid w:val="5BD65895"/>
     <w:multiLevelType w:val="multilevel"/>
     <w:tmpl w:val="047A308E"/>
@@ -9117,7 +10301,7 @@
       </w:rPr>
     </w:lvl>
   </w:abstractNum>
-  <w:abstractNum w:abstractNumId="5">
+  <w:abstractNum w:abstractNumId="6">
     <w:nsid w:val="66151163"/>
     <w:multiLevelType w:val="multilevel"/>
     <w:tmpl w:val="636EC818"/>
@@ -9230,7 +10414,7 @@
       </w:rPr>
     </w:lvl>
   </w:abstractNum>
-  <w:abstractNum w:abstractNumId="6">
+  <w:abstractNum w:abstractNumId="7">
     <w:nsid w:val="68CA6D40"/>
     <w:multiLevelType w:val="multilevel"/>
     <w:tmpl w:val="FBE66A8C"/>
@@ -9343,7 +10527,7 @@
       </w:rPr>
     </w:lvl>
   </w:abstractNum>
-  <w:abstractNum w:abstractNumId="7">
+  <w:abstractNum w:abstractNumId="8">
     <w:nsid w:val="73066C2B"/>
     <w:multiLevelType w:val="multilevel"/>
     <w:tmpl w:val="EE5CE7C0"/>
@@ -9456,7 +10640,7 @@
       </w:rPr>
     </w:lvl>
   </w:abstractNum>
-  <w:abstractNum w:abstractNumId="8">
+  <w:abstractNum w:abstractNumId="9">
     <w:nsid w:val="7DAE5FA8"/>
     <w:multiLevelType w:val="hybridMultilevel"/>
     <w:tmpl w:val="0E2E5A66"/>
@@ -9570,10 +10754,10 @@
     </w:lvl>
   </w:abstractNum>
   <w:num w:numId="1">
-    <w:abstractNumId w:val="5"/>
+    <w:abstractNumId w:val="6"/>
   </w:num>
   <w:num w:numId="2">
-    <w:abstractNumId w:val="4"/>
+    <w:abstractNumId w:val="5"/>
   </w:num>
   <w:num w:numId="3">
     <w:abstractNumId w:val="2"/>
@@ -9582,10 +10766,10 @@
     <w:abstractNumId w:val="1"/>
   </w:num>
   <w:num w:numId="5">
-    <w:abstractNumId w:val="6"/>
+    <w:abstractNumId w:val="7"/>
   </w:num>
   <w:num w:numId="6">
-    <w:abstractNumId w:val="7"/>
+    <w:abstractNumId w:val="8"/>
   </w:num>
   <w:num w:numId="7">
     <w:abstractNumId w:val="3"/>
@@ -9594,7 +10778,10 @@
     <w:abstractNumId w:val="0"/>
   </w:num>
   <w:num w:numId="9">
-    <w:abstractNumId w:val="8"/>
+    <w:abstractNumId w:val="9"/>
+  </w:num>
+  <w:num w:numId="10">
+    <w:abstractNumId w:val="4"/>
   </w:num>
 </w:numbering>
 </file>
@@ -10010,7 +11197,21 @@
   </w:latentStyles>
   <w:style w:type="paragraph" w:default="1" w:styleId="Normal">
     <w:name w:val="Normal"/>
-    <w:rsid w:val="004A3C35"/>
+    <w:qFormat/>
+    <w:rsid w:val="00EC7243"/>
+    <w:pPr>
+      <w:widowControl/>
+      <w:pBdr>
+        <w:top w:val="none" w:sz="0" w:space="0" w:color="auto"/>
+        <w:left w:val="none" w:sz="0" w:space="0" w:color="auto"/>
+        <w:bottom w:val="none" w:sz="0" w:space="0" w:color="auto"/>
+        <w:right w:val="none" w:sz="0" w:space="0" w:color="auto"/>
+        <w:between w:val="none" w:sz="0" w:space="0" w:color="auto"/>
+      </w:pBdr>
+    </w:pPr>
+    <w:rPr>
+      <w:color w:val="auto"/>
+    </w:rPr>
   </w:style>
   <w:style w:type="paragraph" w:styleId="Heading1">
     <w:name w:val="heading 1"/>
@@ -10019,11 +11220,20 @@
     <w:pPr>
       <w:keepNext/>
       <w:keepLines/>
+      <w:widowControl w:val="0"/>
+      <w:pBdr>
+        <w:top w:val="nil"/>
+        <w:left w:val="nil"/>
+        <w:bottom w:val="nil"/>
+        <w:right w:val="nil"/>
+        <w:between w:val="nil"/>
+      </w:pBdr>
       <w:spacing w:before="480" w:after="120"/>
       <w:outlineLvl w:val="0"/>
     </w:pPr>
     <w:rPr>
       <w:b/>
+      <w:color w:val="000000"/>
       <w:sz w:val="48"/>
       <w:szCs w:val="48"/>
     </w:rPr>
@@ -10035,11 +11245,20 @@
     <w:pPr>
       <w:keepNext/>
       <w:keepLines/>
+      <w:widowControl w:val="0"/>
+      <w:pBdr>
+        <w:top w:val="nil"/>
+        <w:left w:val="nil"/>
+        <w:bottom w:val="nil"/>
+        <w:right w:val="nil"/>
+        <w:between w:val="nil"/>
+      </w:pBdr>
       <w:spacing w:before="360" w:after="80"/>
       <w:outlineLvl w:val="1"/>
     </w:pPr>
     <w:rPr>
       <w:b/>
+      <w:color w:val="000000"/>
       <w:sz w:val="36"/>
       <w:szCs w:val="36"/>
     </w:rPr>
@@ -10051,11 +11270,20 @@
     <w:pPr>
       <w:keepNext/>
       <w:keepLines/>
+      <w:widowControl w:val="0"/>
+      <w:pBdr>
+        <w:top w:val="nil"/>
+        <w:left w:val="nil"/>
+        <w:bottom w:val="nil"/>
+        <w:right w:val="nil"/>
+        <w:between w:val="nil"/>
+      </w:pBdr>
       <w:spacing w:before="280" w:after="80"/>
       <w:outlineLvl w:val="2"/>
     </w:pPr>
     <w:rPr>
       <w:b/>
+      <w:color w:val="000000"/>
       <w:sz w:val="28"/>
       <w:szCs w:val="28"/>
     </w:rPr>
@@ -10067,11 +11295,20 @@
     <w:pPr>
       <w:keepNext/>
       <w:keepLines/>
+      <w:widowControl w:val="0"/>
+      <w:pBdr>
+        <w:top w:val="nil"/>
+        <w:left w:val="nil"/>
+        <w:bottom w:val="nil"/>
+        <w:right w:val="nil"/>
+        <w:between w:val="nil"/>
+      </w:pBdr>
       <w:spacing w:before="240" w:after="40"/>
       <w:outlineLvl w:val="3"/>
     </w:pPr>
     <w:rPr>
       <w:b/>
+      <w:color w:val="000000"/>
     </w:rPr>
   </w:style>
   <w:style w:type="paragraph" w:styleId="Heading5">
@@ -10081,11 +11318,20 @@
     <w:pPr>
       <w:keepNext/>
       <w:keepLines/>
+      <w:widowControl w:val="0"/>
+      <w:pBdr>
+        <w:top w:val="nil"/>
+        <w:left w:val="nil"/>
+        <w:bottom w:val="nil"/>
+        <w:right w:val="nil"/>
+        <w:between w:val="nil"/>
+      </w:pBdr>
       <w:spacing w:before="220" w:after="40"/>
       <w:outlineLvl w:val="4"/>
     </w:pPr>
     <w:rPr>
       <w:b/>
+      <w:color w:val="000000"/>
       <w:sz w:val="22"/>
       <w:szCs w:val="22"/>
     </w:rPr>
@@ -10097,11 +11343,20 @@
     <w:pPr>
       <w:keepNext/>
       <w:keepLines/>
+      <w:widowControl w:val="0"/>
+      <w:pBdr>
+        <w:top w:val="nil"/>
+        <w:left w:val="nil"/>
+        <w:bottom w:val="nil"/>
+        <w:right w:val="nil"/>
+        <w:between w:val="nil"/>
+      </w:pBdr>
       <w:spacing w:before="200" w:after="40"/>
       <w:outlineLvl w:val="5"/>
     </w:pPr>
     <w:rPr>
       <w:b/>
+      <w:color w:val="000000"/>
       <w:sz w:val="20"/>
       <w:szCs w:val="20"/>
     </w:rPr>
@@ -10139,10 +11394,19 @@
     <w:pPr>
       <w:keepNext/>
       <w:keepLines/>
+      <w:widowControl w:val="0"/>
+      <w:pBdr>
+        <w:top w:val="nil"/>
+        <w:left w:val="nil"/>
+        <w:bottom w:val="nil"/>
+        <w:right w:val="nil"/>
+        <w:between w:val="nil"/>
+      </w:pBdr>
       <w:spacing w:before="480" w:after="120"/>
     </w:pPr>
     <w:rPr>
       <w:b/>
+      <w:color w:val="000000"/>
       <w:sz w:val="72"/>
       <w:szCs w:val="72"/>
     </w:rPr>
@@ -10154,6 +11418,14 @@
     <w:pPr>
       <w:keepNext/>
       <w:keepLines/>
+      <w:widowControl w:val="0"/>
+      <w:pBdr>
+        <w:top w:val="nil"/>
+        <w:left w:val="nil"/>
+        <w:bottom w:val="nil"/>
+        <w:right w:val="nil"/>
+        <w:between w:val="nil"/>
+      </w:pBdr>
       <w:spacing w:before="360" w:after="80"/>
     </w:pPr>
     <w:rPr>
@@ -10185,9 +11457,20 @@
     <w:qFormat/>
     <w:rsid w:val="0051611E"/>
     <w:pPr>
+      <w:widowControl w:val="0"/>
+      <w:pBdr>
+        <w:top w:val="nil"/>
+        <w:left w:val="nil"/>
+        <w:bottom w:val="nil"/>
+        <w:right w:val="nil"/>
+        <w:between w:val="nil"/>
+      </w:pBdr>
       <w:ind w:left="720"/>
       <w:contextualSpacing/>
     </w:pPr>
+    <w:rPr>
+      <w:color w:val="000000"/>
+    </w:rPr>
   </w:style>
   <w:style w:type="character" w:styleId="Hyperlink">
     <w:name w:val="Hyperlink"/>

</xml_diff>

<commit_message>
Incorporate recent (11/17) feedback from Rubin.
</commit_message>
<xml_diff>
--- a/assets/HECC New Academic Program Proposal.docx
+++ b/assets/HECC New Academic Program Proposal.docx
@@ -345,31 +345,7 @@
         <w:rPr>
           <w:rFonts w:ascii="Garamond" w:eastAsia="Garamond" w:hAnsi="Garamond" w:cs="Garamond"/>
         </w:rPr>
-        <w:t xml:space="preserve"> while </w:t>
-      </w:r>
-      <w:r>
-        <w:rPr>
-          <w:rFonts w:ascii="Garamond" w:eastAsia="Garamond" w:hAnsi="Garamond" w:cs="Garamond"/>
-        </w:rPr>
-        <w:t>synthesiz</w:t>
-      </w:r>
-      <w:r>
-        <w:rPr>
-          <w:rFonts w:ascii="Garamond" w:eastAsia="Garamond" w:hAnsi="Garamond" w:cs="Garamond"/>
-        </w:rPr>
-        <w:t>ing</w:t>
-      </w:r>
-      <w:r>
-        <w:rPr>
-          <w:rFonts w:ascii="Garamond" w:eastAsia="Garamond" w:hAnsi="Garamond" w:cs="Garamond"/>
-        </w:rPr>
-        <w:t xml:space="preserve"> fundamental courses</w:t>
-      </w:r>
-      <w:r>
-        <w:rPr>
-          <w:rFonts w:ascii="Garamond" w:eastAsia="Garamond" w:hAnsi="Garamond" w:cs="Garamond"/>
-        </w:rPr>
-        <w:t xml:space="preserve"> in computer science</w:t>
+        <w:t xml:space="preserve"> while synthesizing fundamental courses in computer science</w:t>
       </w:r>
       <w:r>
         <w:rPr>
@@ -555,7 +531,14 @@
         <w:rPr>
           <w:rFonts w:ascii="Garamond" w:eastAsia="Garamond" w:hAnsi="Garamond" w:cs="Garamond"/>
         </w:rPr>
-        <w:t xml:space="preserve"> The world needs computer scientists, computer engineers, and MIS professionals. But the world </w:t>
+        <w:t xml:space="preserve"> The world needs computer scientists, computer engineers, and </w:t>
+      </w:r>
+      <w:r>
+        <w:rPr>
+          <w:rFonts w:ascii="Garamond" w:eastAsia="Garamond" w:hAnsi="Garamond" w:cs="Garamond"/>
+        </w:rPr>
+        <w:lastRenderedPageBreak/>
+        <w:t xml:space="preserve">MIS professionals. But the world </w:t>
       </w:r>
       <w:r>
         <w:rPr>
@@ -573,20 +556,13 @@
         <w:rPr>
           <w:rFonts w:ascii="Garamond" w:eastAsia="Garamond" w:hAnsi="Garamond" w:cs="Garamond"/>
         </w:rPr>
-        <w:t xml:space="preserve">, with code, </w:t>
-      </w:r>
-      <w:r>
-        <w:rPr>
-          <w:rFonts w:ascii="Garamond" w:eastAsia="Garamond" w:hAnsi="Garamond" w:cs="Garamond"/>
-        </w:rPr>
-        <w:t xml:space="preserve">long-lasting, </w:t>
-      </w:r>
-      <w:r>
-        <w:rPr>
-          <w:rFonts w:ascii="Garamond" w:eastAsia="Garamond" w:hAnsi="Garamond" w:cs="Garamond"/>
-        </w:rPr>
-        <w:lastRenderedPageBreak/>
-        <w:t xml:space="preserve">high-quality, and maintainable </w:t>
+        <w:t xml:space="preserve"> </w:t>
+      </w:r>
+      <w:r>
+        <w:rPr>
+          <w:rFonts w:ascii="Garamond" w:eastAsia="Garamond" w:hAnsi="Garamond" w:cs="Garamond"/>
+        </w:rPr>
+        <w:t xml:space="preserve">long-lasting, high-quality, and maintainable </w:t>
       </w:r>
       <w:r>
         <w:rPr>
@@ -625,21 +601,7 @@
         <w:rPr>
           <w:rFonts w:ascii="Garamond" w:eastAsia="Garamond" w:hAnsi="Garamond" w:cs="Garamond"/>
         </w:rPr>
-        <w:t xml:space="preserve">development (coding/programming), operation and maintenance of software, and the study of technical knowledge, methods, and experience to the design, testing and documentation of software (IEEE, 2010). It is an engineering discipline concerned with all aspects of software production. The classic definition, from the birth of software engineering in 1972, is “the establishment and use of sound engineering principles </w:t>
-      </w:r>
-      <w:proofErr w:type="gramStart"/>
-      <w:r>
-        <w:rPr>
-          <w:rFonts w:ascii="Garamond" w:eastAsia="Garamond" w:hAnsi="Garamond" w:cs="Garamond"/>
-        </w:rPr>
-        <w:t>in order to</w:t>
-      </w:r>
-      <w:proofErr w:type="gramEnd"/>
-      <w:r>
-        <w:rPr>
-          <w:rFonts w:ascii="Garamond" w:eastAsia="Garamond" w:hAnsi="Garamond" w:cs="Garamond"/>
-        </w:rPr>
-        <w:t xml:space="preserve"> economically obtain software that is reliable and works efficiently on real machines.” (Bauer, 1972).</w:t>
+        <w:t>development (coding/programming), operation and maintenance of software, and the study of technical knowledge, methods, and experience to the design, testing and documentation of software (IEEE, 2010). It is an engineering discipline concerned with all aspects of software production. The classic definition, from the birth of software engineering in 1972, is “the establishment and use of sound engineering principles in order to economically obtain software that is reliable and works efficiently on real machines.” (Bauer, 1972).</w:t>
       </w:r>
       <w:r>
         <w:rPr>
@@ -889,13 +851,37 @@
         <w:rPr>
           <w:rFonts w:ascii="Garamond" w:eastAsia="Garamond" w:hAnsi="Garamond" w:cs="Garamond"/>
         </w:rPr>
-        <w:t xml:space="preserve"> skills, 4) being trained for a job, rather than having dedication to lifelong </w:t>
-      </w:r>
-      <w:r>
-        <w:rPr>
-          <w:rFonts w:ascii="Garamond" w:eastAsia="Garamond" w:hAnsi="Garamond" w:cs="Garamond"/>
-        </w:rPr>
-        <w:t>learning</w:t>
+        <w:t xml:space="preserve"> skills, 4) being trained for a </w:t>
+      </w:r>
+      <w:r>
+        <w:rPr>
+          <w:rFonts w:ascii="Garamond" w:eastAsia="Garamond" w:hAnsi="Garamond" w:cs="Garamond"/>
+        </w:rPr>
+        <w:t xml:space="preserve">specific </w:t>
+      </w:r>
+      <w:r>
+        <w:rPr>
+          <w:rFonts w:ascii="Garamond" w:eastAsia="Garamond" w:hAnsi="Garamond" w:cs="Garamond"/>
+        </w:rPr>
+        <w:t>job</w:t>
+      </w:r>
+      <w:r>
+        <w:rPr>
+          <w:rFonts w:ascii="Garamond" w:eastAsia="Garamond" w:hAnsi="Garamond" w:cs="Garamond"/>
+        </w:rPr>
+        <w:t xml:space="preserve"> role</w:t>
+      </w:r>
+      <w:r>
+        <w:rPr>
+          <w:rFonts w:ascii="Garamond" w:eastAsia="Garamond" w:hAnsi="Garamond" w:cs="Garamond"/>
+        </w:rPr>
+        <w:t xml:space="preserve">, rather than </w:t>
+      </w:r>
+      <w:r>
+        <w:rPr>
+          <w:rFonts w:ascii="Garamond" w:eastAsia="Garamond" w:hAnsi="Garamond" w:cs="Garamond"/>
+        </w:rPr>
+        <w:t>as an adaptive learner</w:t>
       </w:r>
       <w:r>
         <w:rPr>
@@ -1031,7 +1017,43 @@
         <w:rPr>
           <w:rFonts w:ascii="Garamond" w:eastAsia="Garamond" w:hAnsi="Garamond" w:cs="Garamond"/>
         </w:rPr>
-        <w:t xml:space="preserve"> the communication skills, methodologies, tools, technologies, teamwork, professional practice, design, and architectures critical for building scalable, long-lasting software systems. The program emphasizes these software engineering principles over, but not at the exclusion of, computer science principles. The curriculum includes high-impact, team- and project-based courses early in the curriculum, followed by computer science courses that explore the most important theoretical topics in computer science.</w:t>
+        <w:t xml:space="preserve"> the communication skills, methodologies, tools, technologies, teamwork, professional practice, design, and architectures critical for building scalable, long-lasting software systems. The program emphasizes these software engineering principles over, but not at the exclusion of, computer science principles. The curric</w:t>
+      </w:r>
+      <w:r>
+        <w:rPr>
+          <w:rFonts w:ascii="Garamond" w:eastAsia="Garamond" w:hAnsi="Garamond" w:cs="Garamond"/>
+        </w:rPr>
+        <w:t>ulum includes high-impact, team</w:t>
+      </w:r>
+      <w:r>
+        <w:rPr>
+          <w:rFonts w:ascii="Garamond" w:eastAsia="Garamond" w:hAnsi="Garamond" w:cs="Garamond"/>
+        </w:rPr>
+        <w:t xml:space="preserve"> and project-based courses early in the curriculum, followed by computer science courses that explore the most important </w:t>
+      </w:r>
+      <w:r>
+        <w:rPr>
+          <w:rFonts w:ascii="Garamond" w:eastAsia="Garamond" w:hAnsi="Garamond" w:cs="Garamond"/>
+        </w:rPr>
+        <w:t>fo</w:t>
+      </w:r>
+      <w:r>
+        <w:rPr>
+          <w:rFonts w:ascii="Garamond" w:eastAsia="Garamond" w:hAnsi="Garamond" w:cs="Garamond"/>
+        </w:rPr>
+        <w:t>u</w:t>
+      </w:r>
+      <w:r>
+        <w:rPr>
+          <w:rFonts w:ascii="Garamond" w:eastAsia="Garamond" w:hAnsi="Garamond" w:cs="Garamond"/>
+        </w:rPr>
+        <w:t xml:space="preserve">ndational and </w:t>
+      </w:r>
+      <w:r>
+        <w:rPr>
+          <w:rFonts w:ascii="Garamond" w:eastAsia="Garamond" w:hAnsi="Garamond" w:cs="Garamond"/>
+        </w:rPr>
+        <w:t>theoretical topics in computer science.</w:t>
       </w:r>
     </w:p>
     <w:p>
@@ -1119,7 +1141,7 @@
         <w:rPr>
           <w:rFonts w:ascii="Garamond" w:eastAsia="Garamond" w:hAnsi="Garamond" w:cs="Garamond"/>
         </w:rPr>
-        <w:t xml:space="preserve">ing experiences. First, a third-year project experience guides students in focusing on </w:t>
+        <w:t xml:space="preserve">ing experiences. First, a third-year project experience focusing on </w:t>
       </w:r>
       <w:r>
         <w:rPr>
@@ -1131,19 +1153,19 @@
         <w:rPr>
           <w:rFonts w:ascii="Garamond" w:eastAsia="Garamond" w:hAnsi="Garamond" w:cs="Garamond"/>
         </w:rPr>
-        <w:t xml:space="preserve"> as they</w:t>
-      </w:r>
-      <w:r>
-        <w:rPr>
-          <w:rFonts w:ascii="Garamond" w:eastAsia="Garamond" w:hAnsi="Garamond" w:cs="Garamond"/>
-        </w:rPr>
         <w:t xml:space="preserve"> </w:t>
       </w:r>
       <w:r>
         <w:rPr>
           <w:rFonts w:ascii="Garamond" w:eastAsia="Garamond" w:hAnsi="Garamond" w:cs="Garamond"/>
         </w:rPr>
-        <w:t>progress toward mastering the software engineering program learning outcomes.</w:t>
+        <w:t>guides students</w:t>
+      </w:r>
+      <w:r>
+        <w:rPr>
+          <w:rFonts w:ascii="Garamond" w:eastAsia="Garamond" w:hAnsi="Garamond" w:cs="Garamond"/>
+        </w:rPr>
+        <w:t xml:space="preserve"> toward mastering the software engineering program learning outcomes.</w:t>
       </w:r>
       <w:r>
         <w:rPr>
@@ -1155,7 +1177,49 @@
         <w:rPr>
           <w:rFonts w:ascii="Garamond" w:eastAsia="Garamond" w:hAnsi="Garamond" w:cs="Garamond"/>
         </w:rPr>
-        <w:t>Second, a “cornerstone” course, Elements of Computing Systems, teaches students how computation works through the act of building a modern computing stack from the ground up, from logic gates to operating systems. This course, and the prior years’ experiences are</w:t>
+        <w:t xml:space="preserve">Second, a “cornerstone” course, </w:t>
+      </w:r>
+      <w:r>
+        <w:rPr>
+          <w:rFonts w:ascii="Garamond" w:eastAsia="Garamond" w:hAnsi="Garamond" w:cs="Garamond"/>
+        </w:rPr>
+        <w:t xml:space="preserve">i.e. </w:t>
+      </w:r>
+      <w:r>
+        <w:rPr>
+          <w:rFonts w:ascii="Garamond" w:eastAsia="Garamond" w:hAnsi="Garamond" w:cs="Garamond"/>
+        </w:rPr>
+        <w:t xml:space="preserve">Elements of Computing Systems, teaches students how computation works </w:t>
+      </w:r>
+      <w:r>
+        <w:rPr>
+          <w:rFonts w:ascii="Garamond" w:eastAsia="Garamond" w:hAnsi="Garamond" w:cs="Garamond"/>
+        </w:rPr>
+        <w:t>by</w:t>
+      </w:r>
+      <w:r>
+        <w:rPr>
+          <w:rFonts w:ascii="Garamond" w:eastAsia="Garamond" w:hAnsi="Garamond" w:cs="Garamond"/>
+        </w:rPr>
+        <w:t xml:space="preserve"> building a modern computing stack from the ground up, from logic gates to operating systems. This course, and the prior years’ experiences</w:t>
+      </w:r>
+      <w:r>
+        <w:rPr>
+          <w:rFonts w:ascii="Garamond" w:eastAsia="Garamond" w:hAnsi="Garamond" w:cs="Garamond"/>
+        </w:rPr>
+        <w:t>,</w:t>
+      </w:r>
+      <w:r>
+        <w:rPr>
+          <w:rFonts w:ascii="Garamond" w:eastAsia="Garamond" w:hAnsi="Garamond" w:cs="Garamond"/>
+        </w:rPr>
+        <w:t xml:space="preserve"> </w:t>
+      </w:r>
+      <w:r>
+        <w:rPr>
+          <w:rFonts w:ascii="Garamond" w:eastAsia="Garamond" w:hAnsi="Garamond" w:cs="Garamond"/>
+        </w:rPr>
+        <w:t>form</w:t>
       </w:r>
       <w:r>
         <w:rPr>
@@ -1179,13 +1243,37 @@
         <w:rPr>
           <w:rFonts w:ascii="Garamond" w:eastAsia="Garamond" w:hAnsi="Garamond" w:cs="Garamond"/>
         </w:rPr>
-        <w:t xml:space="preserve"> delivered via existing CS courses</w:t>
-      </w:r>
-      <w:r>
-        <w:rPr>
-          <w:rFonts w:ascii="Garamond" w:eastAsia="Garamond" w:hAnsi="Garamond" w:cs="Garamond"/>
-        </w:rPr>
-        <w:t>. Year four emphasizes entrepreneurship and the business of software, complemented by additional computer science courses.</w:t>
+        <w:t xml:space="preserve"> delivered </w:t>
+      </w:r>
+      <w:r>
+        <w:rPr>
+          <w:rFonts w:ascii="Garamond" w:eastAsia="Garamond" w:hAnsi="Garamond" w:cs="Garamond"/>
+        </w:rPr>
+        <w:t>via</w:t>
+      </w:r>
+      <w:r>
+        <w:rPr>
+          <w:rFonts w:ascii="Garamond" w:eastAsia="Garamond" w:hAnsi="Garamond" w:cs="Garamond"/>
+        </w:rPr>
+        <w:t xml:space="preserve"> existing CS courses</w:t>
+      </w:r>
+      <w:r>
+        <w:rPr>
+          <w:rFonts w:ascii="Garamond" w:eastAsia="Garamond" w:hAnsi="Garamond" w:cs="Garamond"/>
+        </w:rPr>
+        <w:t>. Year four emphasizes entrepreneurship and the business of software, complemented by additional computer science courses</w:t>
+      </w:r>
+      <w:r>
+        <w:rPr>
+          <w:rFonts w:ascii="Garamond" w:eastAsia="Garamond" w:hAnsi="Garamond" w:cs="Garamond"/>
+        </w:rPr>
+        <w:t xml:space="preserve"> (e.g. algorithms)</w:t>
+      </w:r>
+      <w:r>
+        <w:rPr>
+          <w:rFonts w:ascii="Garamond" w:eastAsia="Garamond" w:hAnsi="Garamond" w:cs="Garamond"/>
+        </w:rPr>
+        <w:t>.</w:t>
       </w:r>
     </w:p>
     <w:p>
@@ -1252,7 +1340,7 @@
         <w:rPr>
           <w:rFonts w:ascii="Garamond" w:eastAsia="Garamond" w:hAnsi="Garamond" w:cs="Garamond"/>
         </w:rPr>
-        <w:t>ows the degree standards at Oregon State University, incorporating both existing courses and new courses. The “SE” prefix indicates new courses, which are also followed b</w:t>
+        <w:t>ows the degree standards at Oregon State University, incorporating both existing and new courses. The “SE” prefix indicates new courses, which are also followed b</w:t>
       </w:r>
       <w:bookmarkEnd w:id="0"/>
       <w:r>
@@ -1291,47 +1379,7 @@
           <w:sz w:val="20"/>
           <w:szCs w:val="20"/>
         </w:rPr>
-        <w:t xml:space="preserve">*Freshman Skill Courses (16 </w:t>
-      </w:r>
-      <w:proofErr w:type="gramStart"/>
-      <w:r>
-        <w:rPr>
-          <w:rFonts w:ascii="Calibri" w:eastAsia="Calibri" w:hAnsi="Calibri" w:cs="Calibri"/>
-          <w:b/>
-          <w:sz w:val="20"/>
-          <w:szCs w:val="20"/>
-        </w:rPr>
-        <w:t xml:space="preserve">credits)   </w:t>
-      </w:r>
-      <w:proofErr w:type="gramEnd"/>
-      <w:r>
-        <w:rPr>
-          <w:rFonts w:ascii="Calibri" w:eastAsia="Calibri" w:hAnsi="Calibri" w:cs="Calibri"/>
-          <w:b/>
-          <w:sz w:val="20"/>
-          <w:szCs w:val="20"/>
-        </w:rPr>
-        <w:t xml:space="preserve">    #BACC Core (48 </w:t>
-      </w:r>
-      <w:proofErr w:type="spellStart"/>
-      <w:r>
-        <w:rPr>
-          <w:rFonts w:ascii="Calibri" w:eastAsia="Calibri" w:hAnsi="Calibri" w:cs="Calibri"/>
-          <w:b/>
-          <w:sz w:val="20"/>
-          <w:szCs w:val="20"/>
-        </w:rPr>
-        <w:t>cr</w:t>
-      </w:r>
-      <w:proofErr w:type="spellEnd"/>
-      <w:r>
-        <w:rPr>
-          <w:rFonts w:ascii="Calibri" w:eastAsia="Calibri" w:hAnsi="Calibri" w:cs="Calibri"/>
-          <w:b/>
-          <w:sz w:val="20"/>
-          <w:szCs w:val="20"/>
-        </w:rPr>
-        <w:t xml:space="preserve">)       </w:t>
+        <w:t xml:space="preserve">*Freshman Skill Courses (16 credits)       #BACC Core (48 cr)       </w:t>
       </w:r>
       <w:r>
         <w:rPr>
@@ -1449,16 +1497,8 @@
                 <w:rFonts w:ascii="Calibri" w:eastAsia="Calibri" w:hAnsi="Calibri" w:cs="Calibri"/>
               </w:rPr>
               <w:tab/>
-              <w:t xml:space="preserve">46 </w:t>
-            </w:r>
-            <w:proofErr w:type="spellStart"/>
-            <w:r>
-              <w:rPr>
-                <w:rFonts w:ascii="Calibri" w:eastAsia="Calibri" w:hAnsi="Calibri" w:cs="Calibri"/>
-              </w:rPr>
-              <w:t>cr</w:t>
-            </w:r>
-            <w:proofErr w:type="spellEnd"/>
+              <w:t>46 cr</w:t>
+            </w:r>
           </w:p>
         </w:tc>
       </w:tr>
@@ -1575,7 +1615,6 @@
               </w:rPr>
               <w:t xml:space="preserve"> </w:t>
             </w:r>
-            <w:proofErr w:type="spellStart"/>
             <w:r>
               <w:rPr>
                 <w:rFonts w:ascii="Calibri" w:eastAsia="Calibri" w:hAnsi="Calibri" w:cs="Calibri"/>
@@ -1585,7 +1624,6 @@
               </w:rPr>
               <w:t>cr</w:t>
             </w:r>
-            <w:proofErr w:type="spellEnd"/>
           </w:p>
           <w:p>
             <w:pPr>
@@ -1914,19 +1952,8 @@
                 <w:sz w:val="20"/>
                 <w:szCs w:val="20"/>
               </w:rPr>
-              <w:t xml:space="preserve"> </w:t>
-            </w:r>
-            <w:proofErr w:type="spellStart"/>
-            <w:r>
-              <w:rPr>
-                <w:rFonts w:ascii="Calibri" w:eastAsia="Calibri" w:hAnsi="Calibri" w:cs="Calibri"/>
-                <w:b/>
-                <w:sz w:val="20"/>
-                <w:szCs w:val="20"/>
-              </w:rPr>
-              <w:t>cr</w:t>
-            </w:r>
-            <w:proofErr w:type="spellEnd"/>
+              <w:t xml:space="preserve"> cr</w:t>
+            </w:r>
           </w:p>
           <w:p>
             <w:pPr>
@@ -2104,25 +2131,7 @@
                 <w:sz w:val="20"/>
                 <w:szCs w:val="20"/>
               </w:rPr>
-              <w:t>CS 391#: Social and Ethical Issues in Computer Science (3) (</w:t>
-            </w:r>
-            <w:proofErr w:type="spellStart"/>
-            <w:r>
-              <w:rPr>
-                <w:rFonts w:ascii="Calibri" w:eastAsia="Calibri" w:hAnsi="Calibri" w:cs="Calibri"/>
-                <w:sz w:val="20"/>
-                <w:szCs w:val="20"/>
-              </w:rPr>
-              <w:t>Bacc</w:t>
-            </w:r>
-            <w:proofErr w:type="spellEnd"/>
-            <w:r>
-              <w:rPr>
-                <w:rFonts w:ascii="Calibri" w:eastAsia="Calibri" w:hAnsi="Calibri" w:cs="Calibri"/>
-                <w:sz w:val="20"/>
-                <w:szCs w:val="20"/>
-              </w:rPr>
-              <w:t xml:space="preserve"> Core Synthesis: Science, Technology, Society)</w:t>
+              <w:t>CS 391#: Social and Ethical Issues in Computer Science (3) (Bacc Core Synthesis: Science, Technology, Society)</w:t>
             </w:r>
           </w:p>
         </w:tc>
@@ -2240,7 +2249,6 @@
               </w:rPr>
               <w:t xml:space="preserve"> </w:t>
             </w:r>
-            <w:proofErr w:type="spellStart"/>
             <w:r>
               <w:rPr>
                 <w:rFonts w:ascii="Calibri" w:eastAsia="Calibri" w:hAnsi="Calibri" w:cs="Calibri"/>
@@ -2250,7 +2258,6 @@
               </w:rPr>
               <w:t>cr</w:t>
             </w:r>
-            <w:proofErr w:type="spellEnd"/>
           </w:p>
           <w:p>
             <w:pPr>
@@ -2541,16 +2548,8 @@
                 <w:rFonts w:ascii="Calibri" w:eastAsia="Calibri" w:hAnsi="Calibri" w:cs="Calibri"/>
               </w:rPr>
               <w:tab/>
-              <w:t xml:space="preserve">45 </w:t>
-            </w:r>
-            <w:proofErr w:type="spellStart"/>
-            <w:r>
-              <w:rPr>
-                <w:rFonts w:ascii="Calibri" w:eastAsia="Calibri" w:hAnsi="Calibri" w:cs="Calibri"/>
-              </w:rPr>
-              <w:t>cr</w:t>
-            </w:r>
-            <w:proofErr w:type="spellEnd"/>
+              <w:t>45 cr</w:t>
+            </w:r>
             <w:r>
               <w:rPr>
                 <w:rFonts w:ascii="Calibri" w:eastAsia="Calibri" w:hAnsi="Calibri" w:cs="Calibri"/>
@@ -2654,19 +2653,8 @@
                 <w:sz w:val="20"/>
                 <w:szCs w:val="20"/>
               </w:rPr>
-              <w:t xml:space="preserve">15 </w:t>
-            </w:r>
-            <w:proofErr w:type="spellStart"/>
-            <w:r>
-              <w:rPr>
-                <w:rFonts w:ascii="Calibri" w:eastAsia="Calibri" w:hAnsi="Calibri" w:cs="Calibri"/>
-                <w:b/>
-                <w:sz w:val="20"/>
-                <w:szCs w:val="20"/>
-              </w:rPr>
-              <w:t>cr</w:t>
-            </w:r>
-            <w:proofErr w:type="spellEnd"/>
+              <w:t>15 cr</w:t>
+            </w:r>
           </w:p>
           <w:p>
             <w:pPr>
@@ -2855,19 +2843,8 @@
                 <w:sz w:val="20"/>
                 <w:szCs w:val="20"/>
               </w:rPr>
-              <w:t xml:space="preserve">15 </w:t>
-            </w:r>
-            <w:proofErr w:type="spellStart"/>
-            <w:r>
-              <w:rPr>
-                <w:rFonts w:ascii="Calibri" w:eastAsia="Calibri" w:hAnsi="Calibri" w:cs="Calibri"/>
-                <w:b/>
-                <w:sz w:val="20"/>
-                <w:szCs w:val="20"/>
-              </w:rPr>
-              <w:t>cr</w:t>
-            </w:r>
-            <w:proofErr w:type="spellEnd"/>
+              <w:t>15 cr</w:t>
+            </w:r>
           </w:p>
           <w:p>
             <w:pPr>
@@ -3044,19 +3021,8 @@
                 <w:sz w:val="20"/>
                 <w:szCs w:val="20"/>
               </w:rPr>
-              <w:t xml:space="preserve">15 </w:t>
-            </w:r>
-            <w:proofErr w:type="spellStart"/>
-            <w:r>
-              <w:rPr>
-                <w:rFonts w:ascii="Calibri" w:eastAsia="Calibri" w:hAnsi="Calibri" w:cs="Calibri"/>
-                <w:b/>
-                <w:sz w:val="20"/>
-                <w:szCs w:val="20"/>
-              </w:rPr>
-              <w:t>cr</w:t>
-            </w:r>
-            <w:proofErr w:type="spellEnd"/>
+              <w:t>15 cr</w:t>
+            </w:r>
           </w:p>
           <w:p>
             <w:pPr>
@@ -3255,16 +3221,8 @@
                 <w:rFonts w:ascii="Calibri" w:eastAsia="Calibri" w:hAnsi="Calibri" w:cs="Calibri"/>
               </w:rPr>
               <w:tab/>
-              <w:t xml:space="preserve">48 – 51 </w:t>
-            </w:r>
-            <w:proofErr w:type="spellStart"/>
-            <w:r>
-              <w:rPr>
-                <w:rFonts w:ascii="Calibri" w:eastAsia="Calibri" w:hAnsi="Calibri" w:cs="Calibri"/>
-              </w:rPr>
-              <w:t>cr</w:t>
-            </w:r>
-            <w:proofErr w:type="spellEnd"/>
+              <w:t>48 – 51 cr</w:t>
+            </w:r>
             <w:r>
               <w:rPr>
                 <w:rFonts w:ascii="Calibri" w:eastAsia="Calibri" w:hAnsi="Calibri" w:cs="Calibri"/>
@@ -3386,7 +3344,6 @@
               </w:rPr>
               <w:t xml:space="preserve"> </w:t>
             </w:r>
-            <w:proofErr w:type="spellStart"/>
             <w:r>
               <w:rPr>
                 <w:rFonts w:ascii="Calibri" w:eastAsia="Calibri" w:hAnsi="Calibri" w:cs="Calibri"/>
@@ -3396,7 +3353,6 @@
               </w:rPr>
               <w:t>cr</w:t>
             </w:r>
-            <w:proofErr w:type="spellEnd"/>
           </w:p>
           <w:p>
             <w:pPr>
@@ -3672,19 +3628,8 @@
                 <w:sz w:val="20"/>
                 <w:szCs w:val="20"/>
               </w:rPr>
-              <w:t xml:space="preserve"> </w:t>
-            </w:r>
-            <w:proofErr w:type="spellStart"/>
-            <w:r>
-              <w:rPr>
-                <w:rFonts w:ascii="Calibri" w:eastAsia="Calibri" w:hAnsi="Calibri" w:cs="Calibri"/>
-                <w:b/>
-                <w:sz w:val="20"/>
-                <w:szCs w:val="20"/>
-              </w:rPr>
-              <w:t>cr</w:t>
-            </w:r>
-            <w:proofErr w:type="spellEnd"/>
+              <w:t xml:space="preserve"> cr</w:t>
+            </w:r>
           </w:p>
           <w:p>
             <w:pPr>
@@ -3977,7 +3922,6 @@
               </w:rPr>
               <w:t xml:space="preserve"> - 17 </w:t>
             </w:r>
-            <w:proofErr w:type="spellStart"/>
             <w:r>
               <w:rPr>
                 <w:rFonts w:ascii="Calibri" w:eastAsia="Calibri" w:hAnsi="Calibri" w:cs="Calibri"/>
@@ -3987,7 +3931,6 @@
               </w:rPr>
               <w:t>cr</w:t>
             </w:r>
-            <w:proofErr w:type="spellEnd"/>
           </w:p>
           <w:p>
             <w:pPr>
@@ -4040,25 +3983,23 @@
                 <w:sz w:val="20"/>
                 <w:szCs w:val="20"/>
               </w:rPr>
-              <w:t xml:space="preserve">SE 313: Scalability, Infrastructure and </w:t>
-            </w:r>
-            <w:proofErr w:type="gramStart"/>
-            <w:r>
-              <w:rPr>
-                <w:rFonts w:ascii="Calibri" w:eastAsia="Calibri" w:hAnsi="Calibri" w:cs="Calibri"/>
-                <w:sz w:val="20"/>
-                <w:szCs w:val="20"/>
-              </w:rPr>
-              <w:t>Security  III</w:t>
-            </w:r>
-            <w:proofErr w:type="gramEnd"/>
-            <w:r>
-              <w:rPr>
-                <w:rFonts w:ascii="Calibri" w:eastAsia="Calibri" w:hAnsi="Calibri" w:cs="Calibri"/>
-                <w:sz w:val="20"/>
-                <w:szCs w:val="20"/>
-              </w:rPr>
-              <w:t xml:space="preserve"> (6) </w:t>
+              <w:t>SE 313: Scalabili</w:t>
+            </w:r>
+            <w:r>
+              <w:rPr>
+                <w:rFonts w:ascii="Calibri" w:eastAsia="Calibri" w:hAnsi="Calibri" w:cs="Calibri"/>
+                <w:sz w:val="20"/>
+                <w:szCs w:val="20"/>
+              </w:rPr>
+              <w:t>ty, Infrastructure and Security</w:t>
+            </w:r>
+            <w:r>
+              <w:rPr>
+                <w:rFonts w:ascii="Calibri" w:eastAsia="Calibri" w:hAnsi="Calibri" w:cs="Calibri"/>
+                <w:sz w:val="20"/>
+                <w:szCs w:val="20"/>
+              </w:rPr>
+              <w:t xml:space="preserve"> III (6) </w:t>
             </w:r>
             <w:r>
               <w:rPr>
@@ -4272,16 +4213,8 @@
                 <w:rFonts w:ascii="Calibri" w:eastAsia="Calibri" w:hAnsi="Calibri" w:cs="Calibri"/>
               </w:rPr>
               <w:tab/>
-              <w:t xml:space="preserve">36 – 39 </w:t>
-            </w:r>
-            <w:proofErr w:type="spellStart"/>
-            <w:r>
-              <w:rPr>
-                <w:rFonts w:ascii="Calibri" w:eastAsia="Calibri" w:hAnsi="Calibri" w:cs="Calibri"/>
-              </w:rPr>
-              <w:t>cr</w:t>
-            </w:r>
-            <w:proofErr w:type="spellEnd"/>
+              <w:t>36 – 39 cr</w:t>
+            </w:r>
             <w:r>
               <w:rPr>
                 <w:rFonts w:ascii="Calibri" w:eastAsia="Calibri" w:hAnsi="Calibri" w:cs="Calibri"/>
@@ -4393,19 +4326,8 @@
                 <w:sz w:val="20"/>
                 <w:szCs w:val="20"/>
               </w:rPr>
-              <w:t xml:space="preserve"> </w:t>
-            </w:r>
-            <w:proofErr w:type="spellStart"/>
-            <w:r>
-              <w:rPr>
-                <w:rFonts w:ascii="Calibri" w:eastAsia="Calibri" w:hAnsi="Calibri" w:cs="Calibri"/>
-                <w:b/>
-                <w:sz w:val="20"/>
-                <w:szCs w:val="20"/>
-              </w:rPr>
-              <w:t>cr</w:t>
-            </w:r>
-            <w:proofErr w:type="spellEnd"/>
+              <w:t xml:space="preserve"> cr</w:t>
+            </w:r>
           </w:p>
           <w:p>
             <w:pPr>
@@ -4671,19 +4593,8 @@
                 <w:sz w:val="20"/>
                 <w:szCs w:val="20"/>
               </w:rPr>
-              <w:t xml:space="preserve"> </w:t>
-            </w:r>
-            <w:proofErr w:type="spellStart"/>
-            <w:r>
-              <w:rPr>
-                <w:rFonts w:ascii="Calibri" w:eastAsia="Calibri" w:hAnsi="Calibri" w:cs="Calibri"/>
-                <w:b/>
-                <w:sz w:val="20"/>
-                <w:szCs w:val="20"/>
-              </w:rPr>
-              <w:t>cr</w:t>
-            </w:r>
-            <w:proofErr w:type="spellEnd"/>
+              <w:t xml:space="preserve"> cr</w:t>
+            </w:r>
           </w:p>
           <w:p>
             <w:pPr>
@@ -4964,19 +4875,8 @@
                 <w:sz w:val="20"/>
                 <w:szCs w:val="20"/>
               </w:rPr>
-              <w:t xml:space="preserve"> </w:t>
-            </w:r>
-            <w:proofErr w:type="spellStart"/>
-            <w:r>
-              <w:rPr>
-                <w:rFonts w:ascii="Calibri" w:eastAsia="Calibri" w:hAnsi="Calibri" w:cs="Calibri"/>
-                <w:b/>
-                <w:sz w:val="20"/>
-                <w:szCs w:val="20"/>
-              </w:rPr>
-              <w:t>cr</w:t>
-            </w:r>
-            <w:proofErr w:type="spellEnd"/>
+              <w:t xml:space="preserve"> cr</w:t>
+            </w:r>
           </w:p>
           <w:p>
             <w:pPr>
@@ -5210,47 +5110,7 @@
           <w:sz w:val="20"/>
           <w:szCs w:val="20"/>
         </w:rPr>
-        <w:t xml:space="preserve">*Freshman Skill Courses (16 </w:t>
-      </w:r>
-      <w:proofErr w:type="gramStart"/>
-      <w:r>
-        <w:rPr>
-          <w:rFonts w:ascii="Calibri" w:eastAsia="Calibri" w:hAnsi="Calibri" w:cs="Calibri"/>
-          <w:b/>
-          <w:sz w:val="20"/>
-          <w:szCs w:val="20"/>
-        </w:rPr>
-        <w:t xml:space="preserve">credits)   </w:t>
-      </w:r>
-      <w:proofErr w:type="gramEnd"/>
-      <w:r>
-        <w:rPr>
-          <w:rFonts w:ascii="Calibri" w:eastAsia="Calibri" w:hAnsi="Calibri" w:cs="Calibri"/>
-          <w:b/>
-          <w:sz w:val="20"/>
-          <w:szCs w:val="20"/>
-        </w:rPr>
-        <w:t xml:space="preserve">    #BACC Core (48 </w:t>
-      </w:r>
-      <w:proofErr w:type="spellStart"/>
-      <w:r>
-        <w:rPr>
-          <w:rFonts w:ascii="Calibri" w:eastAsia="Calibri" w:hAnsi="Calibri" w:cs="Calibri"/>
-          <w:b/>
-          <w:sz w:val="20"/>
-          <w:szCs w:val="20"/>
-        </w:rPr>
-        <w:t>cr</w:t>
-      </w:r>
-      <w:proofErr w:type="spellEnd"/>
-      <w:r>
-        <w:rPr>
-          <w:rFonts w:ascii="Calibri" w:eastAsia="Calibri" w:hAnsi="Calibri" w:cs="Calibri"/>
-          <w:b/>
-          <w:sz w:val="20"/>
-          <w:szCs w:val="20"/>
-        </w:rPr>
-        <w:t xml:space="preserve">)       </w:t>
+        <w:t xml:space="preserve">*Freshman Skill Courses (16 credits)       #BACC Core (48 cr)       </w:t>
       </w:r>
       <w:r>
         <w:rPr>
@@ -5324,21 +5184,7 @@
           <w:rFonts w:ascii="Garamond" w:eastAsia="Garamond" w:hAnsi="Garamond" w:cs="Garamond"/>
         </w:rPr>
         <w:tab/>
-        <w:t xml:space="preserve">175 – 181 credits (139 major and 36 - 42 </w:t>
-      </w:r>
-      <w:proofErr w:type="spellStart"/>
-      <w:r>
-        <w:rPr>
-          <w:rFonts w:ascii="Garamond" w:eastAsia="Garamond" w:hAnsi="Garamond" w:cs="Garamond"/>
-        </w:rPr>
-        <w:t>bacc</w:t>
-      </w:r>
-      <w:proofErr w:type="spellEnd"/>
-      <w:r>
-        <w:rPr>
-          <w:rFonts w:ascii="Garamond" w:eastAsia="Garamond" w:hAnsi="Garamond" w:cs="Garamond"/>
-        </w:rPr>
-        <w:t xml:space="preserve"> core)</w:t>
+        <w:t>175 – 181 credits (139 major and 36 - 42 bacc core)</w:t>
       </w:r>
     </w:p>
     <w:p>
@@ -5496,19 +5342,11 @@
           <w:rFonts w:ascii="Garamond" w:eastAsia="Garamond" w:hAnsi="Garamond" w:cs="Garamond"/>
         </w:rPr>
       </w:pPr>
-      <w:proofErr w:type="gramStart"/>
-      <w:r>
-        <w:rPr>
-          <w:rFonts w:ascii="Garamond" w:eastAsia="Garamond" w:hAnsi="Garamond" w:cs="Garamond"/>
-        </w:rPr>
-        <w:t>Manner in which</w:t>
-      </w:r>
-      <w:proofErr w:type="gramEnd"/>
-      <w:r>
-        <w:rPr>
-          <w:rFonts w:ascii="Garamond" w:eastAsia="Garamond" w:hAnsi="Garamond" w:cs="Garamond"/>
-        </w:rPr>
-        <w:t xml:space="preserve"> the program will be delivered, including program location (if offered outside of the main campus), course scheduling, and the use of technology (for both on-campus and off-campus delivery).</w:t>
+      <w:r>
+        <w:rPr>
+          <w:rFonts w:ascii="Garamond" w:eastAsia="Garamond" w:hAnsi="Garamond" w:cs="Garamond"/>
+        </w:rPr>
+        <w:t>Manner in which the program will be delivered, including program location (if offered outside of the main campus), course scheduling, and the use of technology (for both on-campus and off-campus delivery).</w:t>
       </w:r>
     </w:p>
     <w:p>
@@ -5547,21 +5385,7 @@
         <w:rPr>
           <w:rFonts w:ascii="Garamond" w:eastAsia="Garamond" w:hAnsi="Garamond" w:cs="Garamond"/>
         </w:rPr>
-        <w:t xml:space="preserve">) </w:t>
-      </w:r>
-      <w:proofErr w:type="gramStart"/>
-      <w:r>
-        <w:rPr>
-          <w:rFonts w:ascii="Garamond" w:eastAsia="Garamond" w:hAnsi="Garamond" w:cs="Garamond"/>
-        </w:rPr>
-        <w:t>according to</w:t>
-      </w:r>
-      <w:proofErr w:type="gramEnd"/>
-      <w:r>
-        <w:rPr>
-          <w:rFonts w:ascii="Garamond" w:eastAsia="Garamond" w:hAnsi="Garamond" w:cs="Garamond"/>
-        </w:rPr>
-        <w:t xml:space="preserve"> the existing </w:t>
+        <w:t xml:space="preserve">) according to the existing </w:t>
       </w:r>
       <w:r>
         <w:rPr>
@@ -5580,7 +5404,19 @@
         <w:rPr>
           <w:rFonts w:ascii="Garamond" w:eastAsia="Garamond" w:hAnsi="Garamond" w:cs="Garamond"/>
         </w:rPr>
-        <w:t>Courses during the first two years of the curriculum may be scheduled and taken at two-year institutions, such as Central Oregon Community College in Bend, for transfer during a student’s pre-professional enrollment in the program. The program expects each student to own a laptop, and the program will leverage affordable third party services, such as cloud-based hosting, and open source tools.</w:t>
+        <w:t>Courses during the first two years of the curriculum may be scheduled and taken at two-year institutions, such as Central Oregon Community College in Bend, for transfer during a student’s pre-professional enrollment in the program. The program expects each student to own a laptop, and the program will leverage affordable third party servic</w:t>
+      </w:r>
+      <w:r>
+        <w:rPr>
+          <w:rFonts w:ascii="Garamond" w:eastAsia="Garamond" w:hAnsi="Garamond" w:cs="Garamond"/>
+        </w:rPr>
+        <w:t>es, such as cloud-based hosting</w:t>
+      </w:r>
+      <w:r>
+        <w:rPr>
+          <w:rFonts w:ascii="Garamond" w:eastAsia="Garamond" w:hAnsi="Garamond" w:cs="Garamond"/>
+        </w:rPr>
+        <w:t xml:space="preserve"> and open source tools.</w:t>
       </w:r>
     </w:p>
     <w:p>
@@ -5637,21 +5473,7 @@
         <w:rPr>
           <w:rFonts w:ascii="Garamond" w:eastAsia="Garamond" w:hAnsi="Garamond" w:cs="Garamond"/>
         </w:rPr>
-        <w:t xml:space="preserve">computer science program employing two full-time faculty and three to four adjunct instructors. OSU-Cascades plans to sunset computer science as the software engineering program starts, by ceasing enrollment in computer science and opening enrollment in software engineering. In addition, OSU-Cascades will hire one additional full-time faculty member, specializing in the field of software engineering, before the first year of the software engineering program. During the transition, these </w:t>
-      </w:r>
-      <w:proofErr w:type="gramStart"/>
-      <w:r>
-        <w:rPr>
-          <w:rFonts w:ascii="Garamond" w:eastAsia="Garamond" w:hAnsi="Garamond" w:cs="Garamond"/>
-        </w:rPr>
-        <w:t>three full-time</w:t>
-      </w:r>
-      <w:proofErr w:type="gramEnd"/>
-      <w:r>
-        <w:rPr>
-          <w:rFonts w:ascii="Garamond" w:eastAsia="Garamond" w:hAnsi="Garamond" w:cs="Garamond"/>
-        </w:rPr>
-        <w:t xml:space="preserve"> faculty will teach part of the remaining computer science courses and the new software engineering courses. </w:t>
+        <w:t xml:space="preserve">computer science program employing two full-time faculty and three to four adjunct instructors. OSU-Cascades plans to sunset computer science as the software engineering program starts, by ceasing enrollment in computer science and opening enrollment in software engineering. In addition, OSU-Cascades will hire one additional full-time faculty member, specializing in the field of software engineering, before the first year of the software engineering program. During the transition, these three full-time faculty will teach part of the remaining computer science courses and the new software engineering courses. </w:t>
       </w:r>
       <w:r>
         <w:rPr>
@@ -6073,19 +5895,11 @@
           <w:rFonts w:ascii="Garamond" w:eastAsia="Garamond" w:hAnsi="Garamond" w:cs="Garamond"/>
         </w:rPr>
       </w:pPr>
-      <w:proofErr w:type="gramStart"/>
-      <w:r>
-        <w:rPr>
-          <w:rFonts w:ascii="Garamond" w:eastAsia="Garamond" w:hAnsi="Garamond" w:cs="Garamond"/>
-        </w:rPr>
-        <w:t>Other</w:t>
-      </w:r>
-      <w:proofErr w:type="gramEnd"/>
-      <w:r>
-        <w:rPr>
-          <w:rFonts w:ascii="Garamond" w:eastAsia="Garamond" w:hAnsi="Garamond" w:cs="Garamond"/>
-        </w:rPr>
-        <w:t xml:space="preserve"> staff.</w:t>
+      <w:r>
+        <w:rPr>
+          <w:rFonts w:ascii="Garamond" w:eastAsia="Garamond" w:hAnsi="Garamond" w:cs="Garamond"/>
+        </w:rPr>
+        <w:t>Other staff.</w:t>
       </w:r>
     </w:p>
     <w:p>
@@ -6165,21 +5979,7 @@
         <w:rPr>
           <w:rFonts w:ascii="Garamond" w:eastAsia="Garamond" w:hAnsi="Garamond" w:cs="Garamond"/>
         </w:rPr>
-        <w:t xml:space="preserve">The </w:t>
-      </w:r>
-      <w:proofErr w:type="gramStart"/>
-      <w:r>
-        <w:rPr>
-          <w:rFonts w:ascii="Garamond" w:eastAsia="Garamond" w:hAnsi="Garamond" w:cs="Garamond"/>
-        </w:rPr>
-        <w:t>two current</w:t>
-      </w:r>
-      <w:proofErr w:type="gramEnd"/>
-      <w:r>
-        <w:rPr>
-          <w:rFonts w:ascii="Garamond" w:eastAsia="Garamond" w:hAnsi="Garamond" w:cs="Garamond"/>
-        </w:rPr>
-        <w:t xml:space="preserve"> full-time faculty currently occupy individual offices, and OSU-Cascades has an additional office for the third full-time faculty. Part-time faculty do not require dedicated office space.</w:t>
+        <w:t>The two current full-time faculty currently occupy individual offices, and OSU-Cascades has an additional office for the third full-time faculty. Part-time faculty do not require dedicated office space.</w:t>
       </w:r>
     </w:p>
     <w:p>
@@ -6212,7 +6012,19 @@
         <w:rPr>
           <w:rFonts w:ascii="Garamond" w:eastAsia="Garamond" w:hAnsi="Garamond" w:cs="Garamond"/>
         </w:rPr>
-        <w:t>The program ideally utilizes the “Learning Studio” on the OSU-Cascades campus</w:t>
+        <w:t xml:space="preserve">The program </w:t>
+      </w:r>
+      <w:r>
+        <w:rPr>
+          <w:rFonts w:ascii="Garamond" w:eastAsia="Garamond" w:hAnsi="Garamond" w:cs="Garamond"/>
+        </w:rPr>
+        <w:t>will ideally utilize</w:t>
+      </w:r>
+      <w:r>
+        <w:rPr>
+          <w:rFonts w:ascii="Garamond" w:eastAsia="Garamond" w:hAnsi="Garamond" w:cs="Garamond"/>
+        </w:rPr>
+        <w:t xml:space="preserve"> the “Learning Studio” on the OSU-Cascades campus</w:t>
       </w:r>
       <w:r>
         <w:rPr>
@@ -6539,19 +6351,11 @@
           <w:rFonts w:ascii="Garamond" w:eastAsia="Garamond" w:hAnsi="Garamond" w:cs="Garamond"/>
         </w:rPr>
       </w:pPr>
-      <w:proofErr w:type="gramStart"/>
-      <w:r>
-        <w:rPr>
-          <w:rFonts w:ascii="Garamond" w:eastAsia="Garamond" w:hAnsi="Garamond" w:cs="Garamond"/>
-        </w:rPr>
-        <w:t>Manner in which</w:t>
-      </w:r>
-      <w:proofErr w:type="gramEnd"/>
-      <w:r>
-        <w:rPr>
-          <w:rFonts w:ascii="Garamond" w:eastAsia="Garamond" w:hAnsi="Garamond" w:cs="Garamond"/>
-        </w:rPr>
-        <w:t xml:space="preserve"> the proposed program supports the institution’s mission, signature areas of focus, and strategic priorities.</w:t>
+      <w:r>
+        <w:rPr>
+          <w:rFonts w:ascii="Garamond" w:eastAsia="Garamond" w:hAnsi="Garamond" w:cs="Garamond"/>
+        </w:rPr>
+        <w:t>Manner in which the proposed program supports the institution’s mission, signature areas of focus, and strategic priorities.</w:t>
       </w:r>
     </w:p>
     <w:p>
@@ -6712,13 +6516,37 @@
         <w:rPr>
           <w:rFonts w:ascii="Garamond" w:eastAsia="Garamond" w:hAnsi="Garamond" w:cs="Garamond"/>
         </w:rPr>
-        <w:t xml:space="preserve">to focus on systems that support researchers and practitioners in sustainability, ecology, human health and wellness, and economic and social progress. For example, students within Software Engineering will build systems in collaboration with students and faculty of Biology, Natural Resources, Sustainability, Kinesiology, Human Development &amp; Family Science, Hospitality Management, and business. </w:t>
-      </w:r>
-      <w:r>
-        <w:rPr>
-          <w:rFonts w:ascii="Garamond" w:eastAsia="Garamond" w:hAnsi="Garamond" w:cs="Garamond"/>
-        </w:rPr>
-        <w:t>For example, students may engineer a software system that transmits, aggregates, mines and visualizes sensor data for river restoration; they may engage with a local medical device company to improve software reliability and security, or build applications that assist the disabled; and, they may integrate new systems, techniques and solutions that they bring to market through their own startup business, creating new jobs and economic growth.</w:t>
+        <w:t xml:space="preserve">to focus on systems that support researchers and practitioners in sustainability, ecology, human health and wellness, and economic and social progress. </w:t>
+      </w:r>
+      <w:r>
+        <w:rPr>
+          <w:rFonts w:ascii="Garamond" w:eastAsia="Garamond" w:hAnsi="Garamond" w:cs="Garamond"/>
+        </w:rPr>
+        <w:t>Specifically</w:t>
+      </w:r>
+      <w:r>
+        <w:rPr>
+          <w:rFonts w:ascii="Garamond" w:eastAsia="Garamond" w:hAnsi="Garamond" w:cs="Garamond"/>
+        </w:rPr>
+        <w:t xml:space="preserve">, students within Software Engineering will build systems in collaboration with students and faculty of Biology, Natural Resources, Sustainability, Kinesiology, Human Development &amp; Family Science, Hospitality Management, and business. </w:t>
+      </w:r>
+      <w:r>
+        <w:rPr>
+          <w:rFonts w:ascii="Garamond" w:eastAsia="Garamond" w:hAnsi="Garamond" w:cs="Garamond"/>
+        </w:rPr>
+        <w:t>For example, students may engineer a software system that transmits, aggregates, mines and visualizes sensor data for river restoration; they may engage with a local medical device company to improve software reliability and security, or build applications that assist the</w:t>
+      </w:r>
+      <w:r>
+        <w:rPr>
+          <w:rFonts w:ascii="Garamond" w:eastAsia="Garamond" w:hAnsi="Garamond" w:cs="Garamond"/>
+        </w:rPr>
+        <w:t xml:space="preserve"> disabled. Moreover, SE students</w:t>
+      </w:r>
+      <w:r>
+        <w:rPr>
+          <w:rFonts w:ascii="Garamond" w:eastAsia="Garamond" w:hAnsi="Garamond" w:cs="Garamond"/>
+        </w:rPr>
+        <w:t xml:space="preserve"> may integrate new systems, techniques and solutions that they bring to market through their own startup business, creating new jobs and economic growth.</w:t>
       </w:r>
       <w:r>
         <w:t xml:space="preserve"> </w:t>
@@ -6774,19 +6602,11 @@
           <w:rFonts w:ascii="Garamond" w:eastAsia="Garamond" w:hAnsi="Garamond" w:cs="Garamond"/>
         </w:rPr>
       </w:pPr>
-      <w:proofErr w:type="gramStart"/>
-      <w:r>
-        <w:rPr>
-          <w:rFonts w:ascii="Garamond" w:eastAsia="Garamond" w:hAnsi="Garamond" w:cs="Garamond"/>
-        </w:rPr>
-        <w:t>Manner in which</w:t>
-      </w:r>
-      <w:proofErr w:type="gramEnd"/>
-      <w:r>
-        <w:rPr>
-          <w:rFonts w:ascii="Garamond" w:eastAsia="Garamond" w:hAnsi="Garamond" w:cs="Garamond"/>
-        </w:rPr>
-        <w:t xml:space="preserve"> the proposed program contributes to institutional and statewide goals for student access and diversity, quality learning, research, knowledge creation and innovation, and economic and cultural support of Oregon and its communities.</w:t>
+      <w:r>
+        <w:rPr>
+          <w:rFonts w:ascii="Garamond" w:eastAsia="Garamond" w:hAnsi="Garamond" w:cs="Garamond"/>
+        </w:rPr>
+        <w:t>Manner in which the proposed program contributes to institutional and statewide goals for student access and diversity, quality learning, research, knowledge creation and innovation, and economic and cultural support of Oregon and its communities.</w:t>
       </w:r>
     </w:p>
     <w:p>
@@ -6802,49 +6622,7 @@
           <w:rFonts w:ascii="Garamond" w:eastAsia="Garamond" w:hAnsi="Garamond" w:cs="Garamond"/>
         </w:rPr>
         <w:lastRenderedPageBreak/>
-        <w:t>The Software Engineering program approaches student access and diversity as a continuum, beginning with K-12 outreach (Bush &amp; Miller, 2017; Wilson et al, 2010) and bringing K-12 students onto campus to observe Software Engineering classes and students (Engle et al, 2006). The program ensures an approachable introductory course sequence for students with diverse backgrounds (</w:t>
-      </w:r>
-      <w:proofErr w:type="spellStart"/>
-      <w:r>
-        <w:rPr>
-          <w:rFonts w:ascii="Garamond" w:eastAsia="Garamond" w:hAnsi="Garamond" w:cs="Garamond"/>
-        </w:rPr>
-        <w:t>Cohoon</w:t>
-      </w:r>
-      <w:proofErr w:type="spellEnd"/>
-      <w:r>
-        <w:rPr>
-          <w:rFonts w:ascii="Garamond" w:eastAsia="Garamond" w:hAnsi="Garamond" w:cs="Garamond"/>
-        </w:rPr>
-        <w:t xml:space="preserve"> &amp; </w:t>
-      </w:r>
-      <w:proofErr w:type="spellStart"/>
-      <w:r>
-        <w:rPr>
-          <w:rFonts w:ascii="Garamond" w:eastAsia="Garamond" w:hAnsi="Garamond" w:cs="Garamond"/>
-        </w:rPr>
-        <w:t>Tychonievich</w:t>
-      </w:r>
-      <w:proofErr w:type="spellEnd"/>
-      <w:r>
-        <w:rPr>
-          <w:rFonts w:ascii="Garamond" w:eastAsia="Garamond" w:hAnsi="Garamond" w:cs="Garamond"/>
-        </w:rPr>
-        <w:t>, 2011), implements an authentic, hands-on, and world-relevant active learning experience (Eisenberg, 2017), cultivates a community of supportive peers through specific learning methods (</w:t>
-      </w:r>
-      <w:proofErr w:type="spellStart"/>
-      <w:r>
-        <w:rPr>
-          <w:rFonts w:ascii="Garamond" w:eastAsia="Garamond" w:hAnsi="Garamond" w:cs="Garamond"/>
-        </w:rPr>
-        <w:t>Nagappan</w:t>
-      </w:r>
-      <w:proofErr w:type="spellEnd"/>
-      <w:r>
-        <w:rPr>
-          <w:rFonts w:ascii="Garamond" w:eastAsia="Garamond" w:hAnsi="Garamond" w:cs="Garamond"/>
-        </w:rPr>
-        <w:t>, 2013), and integrates professional exposure early in the curriculum, to support student career-readiness upon graduation.</w:t>
+        <w:t>The Software Engineering program approaches student access and diversity as a continuum, beginning with K-12 outreach (Bush &amp; Miller, 2017; Wilson et al, 2010) and bringing K-12 students onto campus to observe Software Engineering classes and students (Engle et al, 2006). The program ensures an approachable introductory course sequence for students with diverse backgrounds (Cohoon &amp; Tychonievich, 2011), implements an authentic, hands-on, and world-relevant active learning experience (Eisenberg, 2017), cultivates a community of supportive peers through specific learning methods (Nagappan, 2013), and integrates professional exposure early in the curriculum, to support student career-readiness upon graduation.</w:t>
       </w:r>
     </w:p>
     <w:p>
@@ -6859,13 +6637,49 @@
         <w:rPr>
           <w:rFonts w:ascii="Garamond" w:eastAsia="Garamond" w:hAnsi="Garamond" w:cs="Garamond"/>
         </w:rPr>
-        <w:t xml:space="preserve">The Software Engineering program has, as its advantage, the ability to implement effective teaching and learning techniques, and experiences for knowledge creation, based on decades of prior research in engineering and computer science education. </w:t>
-      </w:r>
-      <w:r>
-        <w:rPr>
-          <w:rFonts w:ascii="Garamond" w:eastAsia="Garamond" w:hAnsi="Garamond" w:cs="Garamond"/>
-        </w:rPr>
-        <w:t>An advantage of the proposed SE program is its ability to implement proven pedagogical methods, based on decades of prior research, directly into the curriculum</w:t>
+        <w:t xml:space="preserve">The Software Engineering program has, as its advantage, the ability to </w:t>
+      </w:r>
+      <w:r>
+        <w:rPr>
+          <w:rFonts w:ascii="Garamond" w:eastAsia="Garamond" w:hAnsi="Garamond" w:cs="Garamond"/>
+        </w:rPr>
+        <w:t xml:space="preserve">immediately </w:t>
+      </w:r>
+      <w:r>
+        <w:rPr>
+          <w:rFonts w:ascii="Garamond" w:eastAsia="Garamond" w:hAnsi="Garamond" w:cs="Garamond"/>
+        </w:rPr>
+        <w:t xml:space="preserve">implement effective teaching and learning techniques, and experiences for knowledge creation, based on decades of prior research in engineering and computer science education. </w:t>
+      </w:r>
+      <w:r>
+        <w:rPr>
+          <w:rFonts w:ascii="Garamond" w:eastAsia="Garamond" w:hAnsi="Garamond" w:cs="Garamond"/>
+        </w:rPr>
+        <w:t xml:space="preserve">An advantage of the proposed SE program is its ability to implement proven pedagogical methods, based on decades of prior research, directly into </w:t>
+      </w:r>
+      <w:r>
+        <w:rPr>
+          <w:rFonts w:ascii="Garamond" w:eastAsia="Garamond" w:hAnsi="Garamond" w:cs="Garamond"/>
+        </w:rPr>
+        <w:t>its</w:t>
+      </w:r>
+      <w:r>
+        <w:rPr>
+          <w:rFonts w:ascii="Garamond" w:eastAsia="Garamond" w:hAnsi="Garamond" w:cs="Garamond"/>
+        </w:rPr>
+        <w:t xml:space="preserve"> </w:t>
+      </w:r>
+      <w:r>
+        <w:rPr>
+          <w:rFonts w:ascii="Garamond" w:eastAsia="Garamond" w:hAnsi="Garamond" w:cs="Garamond"/>
+        </w:rPr>
+        <w:t xml:space="preserve">new </w:t>
+      </w:r>
+      <w:r>
+        <w:rPr>
+          <w:rFonts w:ascii="Garamond" w:eastAsia="Garamond" w:hAnsi="Garamond" w:cs="Garamond"/>
+        </w:rPr>
+        <w:t>curriculum</w:t>
       </w:r>
       <w:r>
         <w:rPr>
@@ -6883,7 +6697,21 @@
         <w:rPr>
           <w:rFonts w:ascii="Garamond" w:eastAsia="Garamond" w:hAnsi="Garamond" w:cs="Garamond"/>
         </w:rPr>
-        <w:t>Furthermore, the engagement of real-world problems, elicited from local, regional and statewide businesses directly contributes to innovation, economic and cultural support of Oregon.</w:t>
+        <w:t xml:space="preserve">Furthermore, the engagement of real-world problems, </w:t>
+      </w:r>
+      <w:r>
+        <w:rPr>
+          <w:rFonts w:ascii="Garamond" w:eastAsia="Garamond" w:hAnsi="Garamond" w:cs="Garamond"/>
+        </w:rPr>
+        <w:t>solicited</w:t>
+      </w:r>
+      <w:bookmarkStart w:id="1" w:name="_GoBack"/>
+      <w:bookmarkEnd w:id="1"/>
+      <w:r>
+        <w:rPr>
+          <w:rFonts w:ascii="Garamond" w:eastAsia="Garamond" w:hAnsi="Garamond" w:cs="Garamond"/>
+        </w:rPr>
+        <w:t xml:space="preserve"> from local, regional and statewide businesses directly contributes to innovation, economic and cultural support of Oregon.</w:t>
       </w:r>
     </w:p>
     <w:p>
@@ -6900,19 +6728,11 @@
           <w:rFonts w:ascii="Garamond" w:eastAsia="Garamond" w:hAnsi="Garamond" w:cs="Garamond"/>
         </w:rPr>
       </w:pPr>
-      <w:proofErr w:type="gramStart"/>
-      <w:r>
-        <w:rPr>
-          <w:rFonts w:ascii="Garamond" w:eastAsia="Garamond" w:hAnsi="Garamond" w:cs="Garamond"/>
-        </w:rPr>
-        <w:t>Manner in which</w:t>
-      </w:r>
-      <w:proofErr w:type="gramEnd"/>
-      <w:r>
-        <w:rPr>
-          <w:rFonts w:ascii="Garamond" w:eastAsia="Garamond" w:hAnsi="Garamond" w:cs="Garamond"/>
-        </w:rPr>
-        <w:t xml:space="preserve"> the program meets regional or statewide needs and enhances the state’s capacity to:</w:t>
+      <w:r>
+        <w:rPr>
+          <w:rFonts w:ascii="Garamond" w:eastAsia="Garamond" w:hAnsi="Garamond" w:cs="Garamond"/>
+        </w:rPr>
+        <w:t>Manner in which the program meets regional or statewide needs and enhances the state’s capacity to:</w:t>
       </w:r>
     </w:p>
     <w:p>
@@ -7132,25 +6952,7 @@
           <w:sz w:val="20"/>
           <w:szCs w:val="20"/>
         </w:rPr>
-        <w:t xml:space="preserve">“The zip code that a child is born into oftentimes determines their life chances.” (Hillman &amp; </w:t>
-      </w:r>
-      <w:proofErr w:type="spellStart"/>
-      <w:r>
-        <w:rPr>
-          <w:rFonts w:ascii="Garamond" w:eastAsia="Garamond" w:hAnsi="Garamond" w:cs="Garamond"/>
-          <w:sz w:val="20"/>
-          <w:szCs w:val="20"/>
-        </w:rPr>
-        <w:t>Weichman</w:t>
-      </w:r>
-      <w:proofErr w:type="spellEnd"/>
-      <w:r>
-        <w:rPr>
-          <w:rFonts w:ascii="Garamond" w:eastAsia="Garamond" w:hAnsi="Garamond" w:cs="Garamond"/>
-          <w:sz w:val="20"/>
-          <w:szCs w:val="20"/>
-        </w:rPr>
-        <w:t>, 2016)</w:t>
+        <w:t>“The zip code that a child is born into oftentimes determines their life chances.” (Hillman &amp; Weichman, 2016)</w:t>
       </w:r>
     </w:p>
     <w:p>
@@ -7265,21 +7067,7 @@
         <w:rPr>
           <w:rFonts w:ascii="Garamond" w:eastAsia="Garamond" w:hAnsi="Garamond" w:cs="Garamond"/>
         </w:rPr>
-        <w:t xml:space="preserve">If the proposed program is a graduate program in which the institution offers an undergraduate program, proposal should identify </w:t>
-      </w:r>
-      <w:proofErr w:type="gramStart"/>
-      <w:r>
-        <w:rPr>
-          <w:rFonts w:ascii="Garamond" w:eastAsia="Garamond" w:hAnsi="Garamond" w:cs="Garamond"/>
-        </w:rPr>
-        <w:t>whether or not</w:t>
-      </w:r>
-      <w:proofErr w:type="gramEnd"/>
-      <w:r>
-        <w:rPr>
-          <w:rFonts w:ascii="Garamond" w:eastAsia="Garamond" w:hAnsi="Garamond" w:cs="Garamond"/>
-        </w:rPr>
-        <w:t xml:space="preserve"> the undergraduate program is accredited and, if not, what would be required to qualify it for accreditation.</w:t>
+        <w:t>If the proposed program is a graduate program in which the institution offers an undergraduate program, proposal should identify whether or not the undergraduate program is accredited and, if not, what would be required to qualify it for accreditation.</w:t>
       </w:r>
     </w:p>
     <w:p>
@@ -7935,15 +7723,7 @@
         <w:rPr>
           <w:rFonts w:ascii="Garamond" w:eastAsia="Garamond" w:hAnsi="Garamond" w:cs="Garamond"/>
         </w:rPr>
-        <w:t>If the program’s location is shared with another similar Oregon public university program, the proposal should provi</w:t>
-      </w:r>
-      <w:bookmarkStart w:id="1" w:name="_GoBack"/>
-      <w:bookmarkEnd w:id="1"/>
-      <w:r>
-        <w:rPr>
-          <w:rFonts w:ascii="Garamond" w:eastAsia="Garamond" w:hAnsi="Garamond" w:cs="Garamond"/>
-        </w:rPr>
-        <w:t>de externally validated evidence of need (e.g., surveys, focus groups, documented requests, occupational/employment statistics and forecasts).</w:t>
+        <w:t>If the program’s location is shared with another similar Oregon public university program, the proposal should provide externally validated evidence of need (e.g., surveys, focus groups, documented requests, occupational/employment statistics and forecasts).</w:t>
       </w:r>
     </w:p>
     <w:p>
@@ -8204,21 +7984,7 @@
         <w:rPr>
           <w:rFonts w:ascii="Garamond" w:eastAsia="Garamond" w:hAnsi="Garamond" w:cs="Garamond"/>
         </w:rPr>
-        <w:t xml:space="preserve">in addition to completing </w:t>
-      </w:r>
-      <w:proofErr w:type="gramStart"/>
-      <w:r>
-        <w:rPr>
-          <w:rFonts w:ascii="Garamond" w:eastAsia="Garamond" w:hAnsi="Garamond" w:cs="Garamond"/>
-        </w:rPr>
-        <w:t>all of</w:t>
-      </w:r>
-      <w:proofErr w:type="gramEnd"/>
-      <w:r>
-        <w:rPr>
-          <w:rFonts w:ascii="Garamond" w:eastAsia="Garamond" w:hAnsi="Garamond" w:cs="Garamond"/>
-        </w:rPr>
-        <w:t xml:space="preserve"> the above information.</w:t>
+        <w:t>in addition to completing all of the above information.</w:t>
       </w:r>
     </w:p>
     <w:p>
@@ -8641,25 +8407,7 @@
           <w:sz w:val="22"/>
           <w:szCs w:val="22"/>
         </w:rPr>
-        <w:t xml:space="preserve">Bush, J. &amp; Miller, S. (2017). Analysis of Associations between Motivation and Previous Computer Science Experience, Gender, Ethnicity and Privilege as Observed in a </w:t>
-      </w:r>
-      <w:proofErr w:type="gramStart"/>
-      <w:r>
-        <w:rPr>
-          <w:rFonts w:ascii="Garamond" w:eastAsia="Garamond" w:hAnsi="Garamond" w:cs="Garamond"/>
-          <w:sz w:val="22"/>
-          <w:szCs w:val="22"/>
-        </w:rPr>
-        <w:t>Large Scale</w:t>
-      </w:r>
-      <w:proofErr w:type="gramEnd"/>
-      <w:r>
-        <w:rPr>
-          <w:rFonts w:ascii="Garamond" w:eastAsia="Garamond" w:hAnsi="Garamond" w:cs="Garamond"/>
-          <w:sz w:val="22"/>
-          <w:szCs w:val="22"/>
-        </w:rPr>
-        <w:t xml:space="preserve"> Survey of Middle School Students. In </w:t>
+        <w:t xml:space="preserve">Bush, J. &amp; Miller, S. (2017). Analysis of Associations between Motivation and Previous Computer Science Experience, Gender, Ethnicity and Privilege as Observed in a Large Scale Survey of Middle School Students. In </w:t>
       </w:r>
       <w:r>
         <w:rPr>
@@ -8676,25 +8424,7 @@
           <w:sz w:val="22"/>
           <w:szCs w:val="22"/>
         </w:rPr>
-        <w:t xml:space="preserve"> (SIGCSE '17). ACM, New York, NY, USA, 705-705. </w:t>
-      </w:r>
-      <w:proofErr w:type="spellStart"/>
-      <w:r>
-        <w:rPr>
-          <w:rFonts w:ascii="Garamond" w:eastAsia="Garamond" w:hAnsi="Garamond" w:cs="Garamond"/>
-          <w:sz w:val="22"/>
-          <w:szCs w:val="22"/>
-        </w:rPr>
-        <w:t>doi</w:t>
-      </w:r>
-      <w:proofErr w:type="spellEnd"/>
-      <w:r>
-        <w:rPr>
-          <w:rFonts w:ascii="Garamond" w:eastAsia="Garamond" w:hAnsi="Garamond" w:cs="Garamond"/>
-          <w:sz w:val="22"/>
-          <w:szCs w:val="22"/>
-        </w:rPr>
-        <w:t>:</w:t>
+        <w:t xml:space="preserve"> (SIGCSE '17). ACM, New York, NY, USA, 705-705. doi:</w:t>
       </w:r>
       <w:hyperlink r:id="rId14">
         <w:r>
@@ -8756,41 +8486,13 @@
           <w:u w:val="single"/>
         </w:rPr>
       </w:pPr>
-      <w:proofErr w:type="spellStart"/>
       <w:r>
         <w:rPr>
           <w:rFonts w:ascii="Garamond" w:eastAsia="Garamond" w:hAnsi="Garamond" w:cs="Garamond"/>
           <w:sz w:val="22"/>
           <w:szCs w:val="22"/>
         </w:rPr>
-        <w:t>Cohoon</w:t>
-      </w:r>
-      <w:proofErr w:type="spellEnd"/>
-      <w:r>
-        <w:rPr>
-          <w:rFonts w:ascii="Garamond" w:eastAsia="Garamond" w:hAnsi="Garamond" w:cs="Garamond"/>
-          <w:sz w:val="22"/>
-          <w:szCs w:val="22"/>
-        </w:rPr>
-        <w:t xml:space="preserve">, J. &amp; </w:t>
-      </w:r>
-      <w:proofErr w:type="spellStart"/>
-      <w:r>
-        <w:rPr>
-          <w:rFonts w:ascii="Garamond" w:eastAsia="Garamond" w:hAnsi="Garamond" w:cs="Garamond"/>
-          <w:sz w:val="22"/>
-          <w:szCs w:val="22"/>
-        </w:rPr>
-        <w:t>Tychonievich</w:t>
-      </w:r>
-      <w:proofErr w:type="spellEnd"/>
-      <w:r>
-        <w:rPr>
-          <w:rFonts w:ascii="Garamond" w:eastAsia="Garamond" w:hAnsi="Garamond" w:cs="Garamond"/>
-          <w:sz w:val="22"/>
-          <w:szCs w:val="22"/>
-        </w:rPr>
-        <w:t xml:space="preserve">, L. (2011). Analysis of a CS1 approach for attracting diverse and inexperienced students to computing majors. In </w:t>
+        <w:t xml:space="preserve">Cohoon, J. &amp; Tychonievich, L. (2011). Analysis of a CS1 approach for attracting diverse and inexperienced students to computing majors. In </w:t>
       </w:r>
       <w:r>
         <w:rPr>
@@ -8807,25 +8509,7 @@
           <w:sz w:val="22"/>
           <w:szCs w:val="22"/>
         </w:rPr>
-        <w:t xml:space="preserve"> (SIGCSE '11). ACM, New York, NY, USA, 165-170. </w:t>
-      </w:r>
-      <w:proofErr w:type="spellStart"/>
-      <w:r>
-        <w:rPr>
-          <w:rFonts w:ascii="Garamond" w:eastAsia="Garamond" w:hAnsi="Garamond" w:cs="Garamond"/>
-          <w:sz w:val="22"/>
-          <w:szCs w:val="22"/>
-        </w:rPr>
-        <w:t>doi</w:t>
-      </w:r>
-      <w:proofErr w:type="spellEnd"/>
-      <w:r>
-        <w:rPr>
-          <w:rFonts w:ascii="Garamond" w:eastAsia="Garamond" w:hAnsi="Garamond" w:cs="Garamond"/>
-          <w:sz w:val="22"/>
-          <w:szCs w:val="22"/>
-        </w:rPr>
-        <w:t>:</w:t>
+        <w:t xml:space="preserve"> (SIGCSE '11). ACM, New York, NY, USA, 165-170. doi:</w:t>
       </w:r>
       <w:hyperlink r:id="rId15">
         <w:r>
@@ -8893,43 +8577,7 @@
           <w:sz w:val="22"/>
           <w:szCs w:val="22"/>
         </w:rPr>
-        <w:t>Eisenberg M. (2017) Approaching Computer Science Education Through Making. In: Fee S., Holland-</w:t>
-      </w:r>
-      <w:proofErr w:type="spellStart"/>
-      <w:r>
-        <w:rPr>
-          <w:rFonts w:ascii="Garamond" w:eastAsia="Garamond" w:hAnsi="Garamond" w:cs="Garamond"/>
-          <w:sz w:val="22"/>
-          <w:szCs w:val="22"/>
-        </w:rPr>
-        <w:t>Minkley</w:t>
-      </w:r>
-      <w:proofErr w:type="spellEnd"/>
-      <w:r>
-        <w:rPr>
-          <w:rFonts w:ascii="Garamond" w:eastAsia="Garamond" w:hAnsi="Garamond" w:cs="Garamond"/>
-          <w:sz w:val="22"/>
-          <w:szCs w:val="22"/>
-        </w:rPr>
-        <w:t xml:space="preserve"> A., Lombardi T. (</w:t>
-      </w:r>
-      <w:proofErr w:type="spellStart"/>
-      <w:r>
-        <w:rPr>
-          <w:rFonts w:ascii="Garamond" w:eastAsia="Garamond" w:hAnsi="Garamond" w:cs="Garamond"/>
-          <w:sz w:val="22"/>
-          <w:szCs w:val="22"/>
-        </w:rPr>
-        <w:t>eds</w:t>
-      </w:r>
-      <w:proofErr w:type="spellEnd"/>
-      <w:r>
-        <w:rPr>
-          <w:rFonts w:ascii="Garamond" w:eastAsia="Garamond" w:hAnsi="Garamond" w:cs="Garamond"/>
-          <w:sz w:val="22"/>
-          <w:szCs w:val="22"/>
-        </w:rPr>
-        <w:t xml:space="preserve">) </w:t>
+        <w:t xml:space="preserve">Eisenberg M. (2017) Approaching Computer Science Education Through Making. In: Fee S., Holland-Minkley A., Lombardi T. (eds) </w:t>
       </w:r>
       <w:r>
         <w:rPr>
@@ -8946,25 +8594,7 @@
           <w:sz w:val="22"/>
           <w:szCs w:val="22"/>
         </w:rPr>
-        <w:t xml:space="preserve">. Springer, Cham.  </w:t>
-      </w:r>
-      <w:proofErr w:type="spellStart"/>
-      <w:r>
-        <w:rPr>
-          <w:rFonts w:ascii="Garamond" w:eastAsia="Garamond" w:hAnsi="Garamond" w:cs="Garamond"/>
-          <w:sz w:val="22"/>
-          <w:szCs w:val="22"/>
-        </w:rPr>
-        <w:t>doi</w:t>
-      </w:r>
-      <w:proofErr w:type="spellEnd"/>
-      <w:r>
-        <w:rPr>
-          <w:rFonts w:ascii="Garamond" w:eastAsia="Garamond" w:hAnsi="Garamond" w:cs="Garamond"/>
-          <w:sz w:val="22"/>
-          <w:szCs w:val="22"/>
-        </w:rPr>
-        <w:t>:</w:t>
+        <w:t>. Springer, Cham.  doi:</w:t>
       </w:r>
       <w:hyperlink r:id="rId16">
         <w:r>
@@ -9032,25 +8662,7 @@
           <w:sz w:val="22"/>
           <w:szCs w:val="22"/>
         </w:rPr>
-        <w:t xml:space="preserve">Engle, J., </w:t>
-      </w:r>
-      <w:proofErr w:type="spellStart"/>
-      <w:r>
-        <w:rPr>
-          <w:rFonts w:ascii="Garamond" w:eastAsia="Garamond" w:hAnsi="Garamond" w:cs="Garamond"/>
-          <w:sz w:val="22"/>
-          <w:szCs w:val="22"/>
-        </w:rPr>
-        <w:t>Bermeo</w:t>
-      </w:r>
-      <w:proofErr w:type="spellEnd"/>
-      <w:r>
-        <w:rPr>
-          <w:rFonts w:ascii="Garamond" w:eastAsia="Garamond" w:hAnsi="Garamond" w:cs="Garamond"/>
-          <w:sz w:val="22"/>
-          <w:szCs w:val="22"/>
-        </w:rPr>
-        <w:t>, A., O’Brien, C. (2006). Straight from the Source: What Works for First-Generation College Students. Washington, DC: Pell Institute for the Study of Opportunity in Higher Education. Retrieved from</w:t>
+        <w:t>Engle, J., Bermeo, A., O’Brien, C. (2006). Straight from the Source: What Works for First-Generation College Students. Washington, DC: Pell Institute for the Study of Opportunity in Higher Education. Retrieved from</w:t>
       </w:r>
       <w:hyperlink r:id="rId17">
         <w:r>
@@ -9118,25 +8730,7 @@
           <w:sz w:val="22"/>
           <w:szCs w:val="22"/>
         </w:rPr>
-        <w:t xml:space="preserve">Hillman, N. &amp; </w:t>
-      </w:r>
-      <w:proofErr w:type="spellStart"/>
-      <w:r>
-        <w:rPr>
-          <w:rFonts w:ascii="Garamond" w:eastAsia="Garamond" w:hAnsi="Garamond" w:cs="Garamond"/>
-          <w:sz w:val="22"/>
-          <w:szCs w:val="22"/>
-        </w:rPr>
-        <w:t>Weichman</w:t>
-      </w:r>
-      <w:proofErr w:type="spellEnd"/>
-      <w:r>
-        <w:rPr>
-          <w:rFonts w:ascii="Garamond" w:eastAsia="Garamond" w:hAnsi="Garamond" w:cs="Garamond"/>
-          <w:sz w:val="22"/>
-          <w:szCs w:val="22"/>
-        </w:rPr>
-        <w:t xml:space="preserve">, T. (2016). Education Deserts: The Continued Significance of “Place” in the Twenty-First Century. </w:t>
+        <w:t xml:space="preserve">Hillman, N. &amp; Weichman, T. (2016). Education Deserts: The Continued Significance of “Place” in the Twenty-First Century. </w:t>
       </w:r>
       <w:r>
         <w:rPr>
@@ -9287,24 +8881,23 @@
         </w:rPr>
         <w:t xml:space="preserve">pp.1-418, Dec. 15 2010 </w:t>
       </w:r>
-      <w:proofErr w:type="spellStart"/>
       <w:r>
         <w:rPr>
           <w:rFonts w:ascii="Garamond" w:eastAsia="Garamond" w:hAnsi="Garamond" w:cs="Garamond"/>
           <w:sz w:val="22"/>
           <w:szCs w:val="22"/>
         </w:rPr>
-        <w:t>doi</w:t>
-      </w:r>
-      <w:proofErr w:type="spellEnd"/>
-      <w:r>
+        <w:t>doi: 10.1109/IEEESTD.2010.5733835</w:t>
+      </w:r>
+    </w:p>
+    <w:p>
+      <w:pPr>
         <w:rPr>
           <w:rFonts w:ascii="Garamond" w:eastAsia="Garamond" w:hAnsi="Garamond" w:cs="Garamond"/>
           <w:sz w:val="22"/>
           <w:szCs w:val="22"/>
         </w:rPr>
-        <w:t>: 10.1109/IEEESTD.2010.5733835</w:t>
-      </w:r>
+      </w:pPr>
     </w:p>
     <w:p>
       <w:pPr>
@@ -9314,68 +8907,13 @@
           <w:szCs w:val="22"/>
         </w:rPr>
       </w:pPr>
-    </w:p>
-    <w:p>
-      <w:pPr>
+      <w:r>
         <w:rPr>
           <w:rFonts w:ascii="Garamond" w:eastAsia="Garamond" w:hAnsi="Garamond" w:cs="Garamond"/>
           <w:sz w:val="22"/>
           <w:szCs w:val="22"/>
         </w:rPr>
-      </w:pPr>
-      <w:proofErr w:type="spellStart"/>
-      <w:r>
-        <w:rPr>
-          <w:rFonts w:ascii="Garamond" w:eastAsia="Garamond" w:hAnsi="Garamond" w:cs="Garamond"/>
-          <w:sz w:val="22"/>
-          <w:szCs w:val="22"/>
-        </w:rPr>
-        <w:t>Nagappan</w:t>
-      </w:r>
-      <w:proofErr w:type="spellEnd"/>
-      <w:r>
-        <w:rPr>
-          <w:rFonts w:ascii="Garamond" w:eastAsia="Garamond" w:hAnsi="Garamond" w:cs="Garamond"/>
-          <w:sz w:val="22"/>
-          <w:szCs w:val="22"/>
-        </w:rPr>
-        <w:t xml:space="preserve">, N., Williams, L., </w:t>
-      </w:r>
-      <w:proofErr w:type="spellStart"/>
-      <w:r>
-        <w:rPr>
-          <w:rFonts w:ascii="Garamond" w:eastAsia="Garamond" w:hAnsi="Garamond" w:cs="Garamond"/>
-          <w:sz w:val="22"/>
-          <w:szCs w:val="22"/>
-        </w:rPr>
-        <w:t>Ferzli</w:t>
-      </w:r>
-      <w:proofErr w:type="spellEnd"/>
-      <w:r>
-        <w:rPr>
-          <w:rFonts w:ascii="Garamond" w:eastAsia="Garamond" w:hAnsi="Garamond" w:cs="Garamond"/>
-          <w:sz w:val="22"/>
-          <w:szCs w:val="22"/>
-        </w:rPr>
-        <w:t xml:space="preserve">, M., Wiebe, E., Yang, K., Miller, C., &amp; </w:t>
-      </w:r>
-      <w:proofErr w:type="spellStart"/>
-      <w:r>
-        <w:rPr>
-          <w:rFonts w:ascii="Garamond" w:eastAsia="Garamond" w:hAnsi="Garamond" w:cs="Garamond"/>
-          <w:sz w:val="22"/>
-          <w:szCs w:val="22"/>
-        </w:rPr>
-        <w:t>Balik</w:t>
-      </w:r>
-      <w:proofErr w:type="spellEnd"/>
-      <w:r>
-        <w:rPr>
-          <w:rFonts w:ascii="Garamond" w:eastAsia="Garamond" w:hAnsi="Garamond" w:cs="Garamond"/>
-          <w:sz w:val="22"/>
-          <w:szCs w:val="22"/>
-        </w:rPr>
-        <w:t xml:space="preserve">, S. (2003). Improving the CS1 experience with pair programming. In </w:t>
+        <w:t xml:space="preserve">Nagappan, N., Williams, L., Ferzli, M., Wiebe, E., Yang, K., Miller, C., &amp; Balik, S. (2003). Improving the CS1 experience with pair programming. In </w:t>
       </w:r>
       <w:r>
         <w:rPr>
@@ -9494,25 +9032,7 @@
           <w:sz w:val="22"/>
           <w:szCs w:val="22"/>
         </w:rPr>
-        <w:t xml:space="preserve">Wilson, C., </w:t>
-      </w:r>
-      <w:proofErr w:type="spellStart"/>
-      <w:r>
-        <w:rPr>
-          <w:rFonts w:ascii="Garamond" w:eastAsia="Garamond" w:hAnsi="Garamond" w:cs="Garamond"/>
-          <w:sz w:val="22"/>
-          <w:szCs w:val="22"/>
-        </w:rPr>
-        <w:t>Sudol</w:t>
-      </w:r>
-      <w:proofErr w:type="spellEnd"/>
-      <w:r>
-        <w:rPr>
-          <w:rFonts w:ascii="Garamond" w:eastAsia="Garamond" w:hAnsi="Garamond" w:cs="Garamond"/>
-          <w:sz w:val="22"/>
-          <w:szCs w:val="22"/>
-        </w:rPr>
-        <w:t>, L. A., Stephenson, C. &amp; Stehlik, M. 2010. Running on Empty: The Failure to Teach K-12 Computer Science in the Digital Age. The Association for Computing Machinery &amp; The Computer Science Teachers Association. Retrieved from http://runningonempty.acm.org/fullreport2.pdf</w:t>
+        <w:t>Wilson, C., Sudol, L. A., Stephenson, C. &amp; Stehlik, M. 2010. Running on Empty: The Failure to Teach K-12 Computer Science in the Digital Age. The Association for Computing Machinery &amp; The Computer Science Teachers Association. Retrieved from http://runningonempty.acm.org/fullreport2.pdf</w:t>
       </w:r>
     </w:p>
     <w:p>
@@ -9600,7 +9120,7 @@
         <w:sz w:val="20"/>
         <w:szCs w:val="20"/>
       </w:rPr>
-      <w:t>10</w:t>
+      <w:t>7</w:t>
     </w:r>
     <w:r>
       <w:rPr>
@@ -11364,6 +10884,7 @@
   <w:style w:type="character" w:default="1" w:styleId="DefaultParagraphFont">
     <w:name w:val="Default Paragraph Font"/>
     <w:uiPriority w:val="1"/>
+    <w:semiHidden/>
     <w:unhideWhenUsed/>
   </w:style>
   <w:style w:type="table" w:default="1" w:styleId="TableNormal">

</xml_diff>

<commit_message>
Add additional photos of learning studio.
</commit_message>
<xml_diff>
--- a/assets/HECC New Academic Program Proposal.docx
+++ b/assets/HECC New Academic Program Proposal.docx
@@ -601,7 +601,21 @@
         <w:rPr>
           <w:rFonts w:ascii="Garamond" w:eastAsia="Garamond" w:hAnsi="Garamond" w:cs="Garamond"/>
         </w:rPr>
-        <w:t>development (coding/programming), operation and maintenance of software, and the study of technical knowledge, methods, and experience to the design, testing and documentation of software (IEEE, 2010). It is an engineering discipline concerned with all aspects of software production. The classic definition, from the birth of software engineering in 1972, is “the establishment and use of sound engineering principles in order to economically obtain software that is reliable and works efficiently on real machines.” (Bauer, 1972).</w:t>
+        <w:t xml:space="preserve">development (coding/programming), operation and maintenance of software, and the study of technical knowledge, methods, and experience to the design, testing and documentation of software (IEEE, 2010). It is an engineering discipline concerned with all aspects of software production. The classic definition, from the birth of software engineering in 1972, is “the establishment and use of sound engineering principles </w:t>
+      </w:r>
+      <w:proofErr w:type="gramStart"/>
+      <w:r>
+        <w:rPr>
+          <w:rFonts w:ascii="Garamond" w:eastAsia="Garamond" w:hAnsi="Garamond" w:cs="Garamond"/>
+        </w:rPr>
+        <w:t>in order to</w:t>
+      </w:r>
+      <w:proofErr w:type="gramEnd"/>
+      <w:r>
+        <w:rPr>
+          <w:rFonts w:ascii="Garamond" w:eastAsia="Garamond" w:hAnsi="Garamond" w:cs="Garamond"/>
+        </w:rPr>
+        <w:t xml:space="preserve"> economically obtain software that is reliable and works efficiently on real machines.” (Bauer, 1972).</w:t>
       </w:r>
       <w:r>
         <w:rPr>
@@ -1379,7 +1393,47 @@
           <w:sz w:val="20"/>
           <w:szCs w:val="20"/>
         </w:rPr>
-        <w:t xml:space="preserve">*Freshman Skill Courses (16 credits)       #BACC Core (48 cr)       </w:t>
+        <w:t xml:space="preserve">*Freshman Skill Courses (16 </w:t>
+      </w:r>
+      <w:proofErr w:type="gramStart"/>
+      <w:r>
+        <w:rPr>
+          <w:rFonts w:ascii="Calibri" w:eastAsia="Calibri" w:hAnsi="Calibri" w:cs="Calibri"/>
+          <w:b/>
+          <w:sz w:val="20"/>
+          <w:szCs w:val="20"/>
+        </w:rPr>
+        <w:t xml:space="preserve">credits)   </w:t>
+      </w:r>
+      <w:proofErr w:type="gramEnd"/>
+      <w:r>
+        <w:rPr>
+          <w:rFonts w:ascii="Calibri" w:eastAsia="Calibri" w:hAnsi="Calibri" w:cs="Calibri"/>
+          <w:b/>
+          <w:sz w:val="20"/>
+          <w:szCs w:val="20"/>
+        </w:rPr>
+        <w:t xml:space="preserve">    #BACC Core (48 </w:t>
+      </w:r>
+      <w:proofErr w:type="spellStart"/>
+      <w:r>
+        <w:rPr>
+          <w:rFonts w:ascii="Calibri" w:eastAsia="Calibri" w:hAnsi="Calibri" w:cs="Calibri"/>
+          <w:b/>
+          <w:sz w:val="20"/>
+          <w:szCs w:val="20"/>
+        </w:rPr>
+        <w:t>cr</w:t>
+      </w:r>
+      <w:proofErr w:type="spellEnd"/>
+      <w:r>
+        <w:rPr>
+          <w:rFonts w:ascii="Calibri" w:eastAsia="Calibri" w:hAnsi="Calibri" w:cs="Calibri"/>
+          <w:b/>
+          <w:sz w:val="20"/>
+          <w:szCs w:val="20"/>
+        </w:rPr>
+        <w:t xml:space="preserve">)       </w:t>
       </w:r>
       <w:r>
         <w:rPr>
@@ -1497,8 +1551,16 @@
                 <w:rFonts w:ascii="Calibri" w:eastAsia="Calibri" w:hAnsi="Calibri" w:cs="Calibri"/>
               </w:rPr>
               <w:tab/>
-              <w:t>46 cr</w:t>
-            </w:r>
+              <w:t xml:space="preserve">46 </w:t>
+            </w:r>
+            <w:proofErr w:type="spellStart"/>
+            <w:r>
+              <w:rPr>
+                <w:rFonts w:ascii="Calibri" w:eastAsia="Calibri" w:hAnsi="Calibri" w:cs="Calibri"/>
+              </w:rPr>
+              <w:t>cr</w:t>
+            </w:r>
+            <w:proofErr w:type="spellEnd"/>
           </w:p>
         </w:tc>
       </w:tr>
@@ -1615,6 +1677,7 @@
               </w:rPr>
               <w:t xml:space="preserve"> </w:t>
             </w:r>
+            <w:proofErr w:type="spellStart"/>
             <w:r>
               <w:rPr>
                 <w:rFonts w:ascii="Calibri" w:eastAsia="Calibri" w:hAnsi="Calibri" w:cs="Calibri"/>
@@ -1624,6 +1687,7 @@
               </w:rPr>
               <w:t>cr</w:t>
             </w:r>
+            <w:proofErr w:type="spellEnd"/>
           </w:p>
           <w:p>
             <w:pPr>
@@ -1952,8 +2016,19 @@
                 <w:sz w:val="20"/>
                 <w:szCs w:val="20"/>
               </w:rPr>
-              <w:t xml:space="preserve"> cr</w:t>
-            </w:r>
+              <w:t xml:space="preserve"> </w:t>
+            </w:r>
+            <w:proofErr w:type="spellStart"/>
+            <w:r>
+              <w:rPr>
+                <w:rFonts w:ascii="Calibri" w:eastAsia="Calibri" w:hAnsi="Calibri" w:cs="Calibri"/>
+                <w:b/>
+                <w:sz w:val="20"/>
+                <w:szCs w:val="20"/>
+              </w:rPr>
+              <w:t>cr</w:t>
+            </w:r>
+            <w:proofErr w:type="spellEnd"/>
           </w:p>
           <w:p>
             <w:pPr>
@@ -2131,7 +2206,25 @@
                 <w:sz w:val="20"/>
                 <w:szCs w:val="20"/>
               </w:rPr>
-              <w:t>CS 391#: Social and Ethical Issues in Computer Science (3) (Bacc Core Synthesis: Science, Technology, Society)</w:t>
+              <w:t>CS 391#: Social and Ethical Issues in Computer Science (3) (</w:t>
+            </w:r>
+            <w:proofErr w:type="spellStart"/>
+            <w:r>
+              <w:rPr>
+                <w:rFonts w:ascii="Calibri" w:eastAsia="Calibri" w:hAnsi="Calibri" w:cs="Calibri"/>
+                <w:sz w:val="20"/>
+                <w:szCs w:val="20"/>
+              </w:rPr>
+              <w:t>Bacc</w:t>
+            </w:r>
+            <w:proofErr w:type="spellEnd"/>
+            <w:r>
+              <w:rPr>
+                <w:rFonts w:ascii="Calibri" w:eastAsia="Calibri" w:hAnsi="Calibri" w:cs="Calibri"/>
+                <w:sz w:val="20"/>
+                <w:szCs w:val="20"/>
+              </w:rPr>
+              <w:t xml:space="preserve"> Core Synthesis: Science, Technology, Society)</w:t>
             </w:r>
           </w:p>
         </w:tc>
@@ -2249,6 +2342,7 @@
               </w:rPr>
               <w:t xml:space="preserve"> </w:t>
             </w:r>
+            <w:proofErr w:type="spellStart"/>
             <w:r>
               <w:rPr>
                 <w:rFonts w:ascii="Calibri" w:eastAsia="Calibri" w:hAnsi="Calibri" w:cs="Calibri"/>
@@ -2258,6 +2352,7 @@
               </w:rPr>
               <w:t>cr</w:t>
             </w:r>
+            <w:proofErr w:type="spellEnd"/>
           </w:p>
           <w:p>
             <w:pPr>
@@ -2548,8 +2643,16 @@
                 <w:rFonts w:ascii="Calibri" w:eastAsia="Calibri" w:hAnsi="Calibri" w:cs="Calibri"/>
               </w:rPr>
               <w:tab/>
-              <w:t>45 cr</w:t>
-            </w:r>
+              <w:t xml:space="preserve">45 </w:t>
+            </w:r>
+            <w:proofErr w:type="spellStart"/>
+            <w:r>
+              <w:rPr>
+                <w:rFonts w:ascii="Calibri" w:eastAsia="Calibri" w:hAnsi="Calibri" w:cs="Calibri"/>
+              </w:rPr>
+              <w:t>cr</w:t>
+            </w:r>
+            <w:proofErr w:type="spellEnd"/>
             <w:r>
               <w:rPr>
                 <w:rFonts w:ascii="Calibri" w:eastAsia="Calibri" w:hAnsi="Calibri" w:cs="Calibri"/>
@@ -2653,8 +2756,19 @@
                 <w:sz w:val="20"/>
                 <w:szCs w:val="20"/>
               </w:rPr>
-              <w:t>15 cr</w:t>
-            </w:r>
+              <w:t xml:space="preserve">15 </w:t>
+            </w:r>
+            <w:proofErr w:type="spellStart"/>
+            <w:r>
+              <w:rPr>
+                <w:rFonts w:ascii="Calibri" w:eastAsia="Calibri" w:hAnsi="Calibri" w:cs="Calibri"/>
+                <w:b/>
+                <w:sz w:val="20"/>
+                <w:szCs w:val="20"/>
+              </w:rPr>
+              <w:t>cr</w:t>
+            </w:r>
+            <w:proofErr w:type="spellEnd"/>
           </w:p>
           <w:p>
             <w:pPr>
@@ -2843,8 +2957,19 @@
                 <w:sz w:val="20"/>
                 <w:szCs w:val="20"/>
               </w:rPr>
-              <w:t>15 cr</w:t>
-            </w:r>
+              <w:t xml:space="preserve">15 </w:t>
+            </w:r>
+            <w:proofErr w:type="spellStart"/>
+            <w:r>
+              <w:rPr>
+                <w:rFonts w:ascii="Calibri" w:eastAsia="Calibri" w:hAnsi="Calibri" w:cs="Calibri"/>
+                <w:b/>
+                <w:sz w:val="20"/>
+                <w:szCs w:val="20"/>
+              </w:rPr>
+              <w:t>cr</w:t>
+            </w:r>
+            <w:proofErr w:type="spellEnd"/>
           </w:p>
           <w:p>
             <w:pPr>
@@ -3021,8 +3146,19 @@
                 <w:sz w:val="20"/>
                 <w:szCs w:val="20"/>
               </w:rPr>
-              <w:t>15 cr</w:t>
-            </w:r>
+              <w:t xml:space="preserve">15 </w:t>
+            </w:r>
+            <w:proofErr w:type="spellStart"/>
+            <w:r>
+              <w:rPr>
+                <w:rFonts w:ascii="Calibri" w:eastAsia="Calibri" w:hAnsi="Calibri" w:cs="Calibri"/>
+                <w:b/>
+                <w:sz w:val="20"/>
+                <w:szCs w:val="20"/>
+              </w:rPr>
+              <w:t>cr</w:t>
+            </w:r>
+            <w:proofErr w:type="spellEnd"/>
           </w:p>
           <w:p>
             <w:pPr>
@@ -3221,8 +3357,16 @@
                 <w:rFonts w:ascii="Calibri" w:eastAsia="Calibri" w:hAnsi="Calibri" w:cs="Calibri"/>
               </w:rPr>
               <w:tab/>
-              <w:t>48 – 51 cr</w:t>
-            </w:r>
+              <w:t xml:space="preserve">48 – 51 </w:t>
+            </w:r>
+            <w:proofErr w:type="spellStart"/>
+            <w:r>
+              <w:rPr>
+                <w:rFonts w:ascii="Calibri" w:eastAsia="Calibri" w:hAnsi="Calibri" w:cs="Calibri"/>
+              </w:rPr>
+              <w:t>cr</w:t>
+            </w:r>
+            <w:proofErr w:type="spellEnd"/>
             <w:r>
               <w:rPr>
                 <w:rFonts w:ascii="Calibri" w:eastAsia="Calibri" w:hAnsi="Calibri" w:cs="Calibri"/>
@@ -3344,6 +3488,7 @@
               </w:rPr>
               <w:t xml:space="preserve"> </w:t>
             </w:r>
+            <w:proofErr w:type="spellStart"/>
             <w:r>
               <w:rPr>
                 <w:rFonts w:ascii="Calibri" w:eastAsia="Calibri" w:hAnsi="Calibri" w:cs="Calibri"/>
@@ -3353,6 +3498,7 @@
               </w:rPr>
               <w:t>cr</w:t>
             </w:r>
+            <w:proofErr w:type="spellEnd"/>
           </w:p>
           <w:p>
             <w:pPr>
@@ -3628,8 +3774,19 @@
                 <w:sz w:val="20"/>
                 <w:szCs w:val="20"/>
               </w:rPr>
-              <w:t xml:space="preserve"> cr</w:t>
-            </w:r>
+              <w:t xml:space="preserve"> </w:t>
+            </w:r>
+            <w:proofErr w:type="spellStart"/>
+            <w:r>
+              <w:rPr>
+                <w:rFonts w:ascii="Calibri" w:eastAsia="Calibri" w:hAnsi="Calibri" w:cs="Calibri"/>
+                <w:b/>
+                <w:sz w:val="20"/>
+                <w:szCs w:val="20"/>
+              </w:rPr>
+              <w:t>cr</w:t>
+            </w:r>
+            <w:proofErr w:type="spellEnd"/>
           </w:p>
           <w:p>
             <w:pPr>
@@ -3922,6 +4079,7 @@
               </w:rPr>
               <w:t xml:space="preserve"> - 17 </w:t>
             </w:r>
+            <w:proofErr w:type="spellStart"/>
             <w:r>
               <w:rPr>
                 <w:rFonts w:ascii="Calibri" w:eastAsia="Calibri" w:hAnsi="Calibri" w:cs="Calibri"/>
@@ -3931,6 +4089,7 @@
               </w:rPr>
               <w:t>cr</w:t>
             </w:r>
+            <w:proofErr w:type="spellEnd"/>
           </w:p>
           <w:p>
             <w:pPr>
@@ -4213,8 +4372,16 @@
                 <w:rFonts w:ascii="Calibri" w:eastAsia="Calibri" w:hAnsi="Calibri" w:cs="Calibri"/>
               </w:rPr>
               <w:tab/>
-              <w:t>36 – 39 cr</w:t>
-            </w:r>
+              <w:t xml:space="preserve">36 – 39 </w:t>
+            </w:r>
+            <w:proofErr w:type="spellStart"/>
+            <w:r>
+              <w:rPr>
+                <w:rFonts w:ascii="Calibri" w:eastAsia="Calibri" w:hAnsi="Calibri" w:cs="Calibri"/>
+              </w:rPr>
+              <w:t>cr</w:t>
+            </w:r>
+            <w:proofErr w:type="spellEnd"/>
             <w:r>
               <w:rPr>
                 <w:rFonts w:ascii="Calibri" w:eastAsia="Calibri" w:hAnsi="Calibri" w:cs="Calibri"/>
@@ -4326,8 +4493,19 @@
                 <w:sz w:val="20"/>
                 <w:szCs w:val="20"/>
               </w:rPr>
-              <w:t xml:space="preserve"> cr</w:t>
-            </w:r>
+              <w:t xml:space="preserve"> </w:t>
+            </w:r>
+            <w:proofErr w:type="spellStart"/>
+            <w:r>
+              <w:rPr>
+                <w:rFonts w:ascii="Calibri" w:eastAsia="Calibri" w:hAnsi="Calibri" w:cs="Calibri"/>
+                <w:b/>
+                <w:sz w:val="20"/>
+                <w:szCs w:val="20"/>
+              </w:rPr>
+              <w:t>cr</w:t>
+            </w:r>
+            <w:proofErr w:type="spellEnd"/>
           </w:p>
           <w:p>
             <w:pPr>
@@ -4593,8 +4771,19 @@
                 <w:sz w:val="20"/>
                 <w:szCs w:val="20"/>
               </w:rPr>
-              <w:t xml:space="preserve"> cr</w:t>
-            </w:r>
+              <w:t xml:space="preserve"> </w:t>
+            </w:r>
+            <w:proofErr w:type="spellStart"/>
+            <w:r>
+              <w:rPr>
+                <w:rFonts w:ascii="Calibri" w:eastAsia="Calibri" w:hAnsi="Calibri" w:cs="Calibri"/>
+                <w:b/>
+                <w:sz w:val="20"/>
+                <w:szCs w:val="20"/>
+              </w:rPr>
+              <w:t>cr</w:t>
+            </w:r>
+            <w:proofErr w:type="spellEnd"/>
           </w:p>
           <w:p>
             <w:pPr>
@@ -4875,8 +5064,19 @@
                 <w:sz w:val="20"/>
                 <w:szCs w:val="20"/>
               </w:rPr>
-              <w:t xml:space="preserve"> cr</w:t>
-            </w:r>
+              <w:t xml:space="preserve"> </w:t>
+            </w:r>
+            <w:proofErr w:type="spellStart"/>
+            <w:r>
+              <w:rPr>
+                <w:rFonts w:ascii="Calibri" w:eastAsia="Calibri" w:hAnsi="Calibri" w:cs="Calibri"/>
+                <w:b/>
+                <w:sz w:val="20"/>
+                <w:szCs w:val="20"/>
+              </w:rPr>
+              <w:t>cr</w:t>
+            </w:r>
+            <w:proofErr w:type="spellEnd"/>
           </w:p>
           <w:p>
             <w:pPr>
@@ -5110,7 +5310,47 @@
           <w:sz w:val="20"/>
           <w:szCs w:val="20"/>
         </w:rPr>
-        <w:t xml:space="preserve">*Freshman Skill Courses (16 credits)       #BACC Core (48 cr)       </w:t>
+        <w:t xml:space="preserve">*Freshman Skill Courses (16 </w:t>
+      </w:r>
+      <w:proofErr w:type="gramStart"/>
+      <w:r>
+        <w:rPr>
+          <w:rFonts w:ascii="Calibri" w:eastAsia="Calibri" w:hAnsi="Calibri" w:cs="Calibri"/>
+          <w:b/>
+          <w:sz w:val="20"/>
+          <w:szCs w:val="20"/>
+        </w:rPr>
+        <w:t xml:space="preserve">credits)   </w:t>
+      </w:r>
+      <w:proofErr w:type="gramEnd"/>
+      <w:r>
+        <w:rPr>
+          <w:rFonts w:ascii="Calibri" w:eastAsia="Calibri" w:hAnsi="Calibri" w:cs="Calibri"/>
+          <w:b/>
+          <w:sz w:val="20"/>
+          <w:szCs w:val="20"/>
+        </w:rPr>
+        <w:t xml:space="preserve">    #BACC Core (48 </w:t>
+      </w:r>
+      <w:proofErr w:type="spellStart"/>
+      <w:r>
+        <w:rPr>
+          <w:rFonts w:ascii="Calibri" w:eastAsia="Calibri" w:hAnsi="Calibri" w:cs="Calibri"/>
+          <w:b/>
+          <w:sz w:val="20"/>
+          <w:szCs w:val="20"/>
+        </w:rPr>
+        <w:t>cr</w:t>
+      </w:r>
+      <w:proofErr w:type="spellEnd"/>
+      <w:r>
+        <w:rPr>
+          <w:rFonts w:ascii="Calibri" w:eastAsia="Calibri" w:hAnsi="Calibri" w:cs="Calibri"/>
+          <w:b/>
+          <w:sz w:val="20"/>
+          <w:szCs w:val="20"/>
+        </w:rPr>
+        <w:t xml:space="preserve">)       </w:t>
       </w:r>
       <w:r>
         <w:rPr>
@@ -5184,7 +5424,21 @@
           <w:rFonts w:ascii="Garamond" w:eastAsia="Garamond" w:hAnsi="Garamond" w:cs="Garamond"/>
         </w:rPr>
         <w:tab/>
-        <w:t>175 – 181 credits (139 major and 36 - 42 bacc core)</w:t>
+        <w:t xml:space="preserve">175 – 181 credits (139 major and 36 - 42 </w:t>
+      </w:r>
+      <w:proofErr w:type="spellStart"/>
+      <w:r>
+        <w:rPr>
+          <w:rFonts w:ascii="Garamond" w:eastAsia="Garamond" w:hAnsi="Garamond" w:cs="Garamond"/>
+        </w:rPr>
+        <w:t>bacc</w:t>
+      </w:r>
+      <w:proofErr w:type="spellEnd"/>
+      <w:r>
+        <w:rPr>
+          <w:rFonts w:ascii="Garamond" w:eastAsia="Garamond" w:hAnsi="Garamond" w:cs="Garamond"/>
+        </w:rPr>
+        <w:t xml:space="preserve"> core)</w:t>
       </w:r>
     </w:p>
     <w:p>
@@ -5342,11 +5596,19 @@
           <w:rFonts w:ascii="Garamond" w:eastAsia="Garamond" w:hAnsi="Garamond" w:cs="Garamond"/>
         </w:rPr>
       </w:pPr>
-      <w:r>
-        <w:rPr>
-          <w:rFonts w:ascii="Garamond" w:eastAsia="Garamond" w:hAnsi="Garamond" w:cs="Garamond"/>
-        </w:rPr>
-        <w:t>Manner in which the program will be delivered, including program location (if offered outside of the main campus), course scheduling, and the use of technology (for both on-campus and off-campus delivery).</w:t>
+      <w:proofErr w:type="gramStart"/>
+      <w:r>
+        <w:rPr>
+          <w:rFonts w:ascii="Garamond" w:eastAsia="Garamond" w:hAnsi="Garamond" w:cs="Garamond"/>
+        </w:rPr>
+        <w:t>Manner in which</w:t>
+      </w:r>
+      <w:proofErr w:type="gramEnd"/>
+      <w:r>
+        <w:rPr>
+          <w:rFonts w:ascii="Garamond" w:eastAsia="Garamond" w:hAnsi="Garamond" w:cs="Garamond"/>
+        </w:rPr>
+        <w:t xml:space="preserve"> the program will be delivered, including program location (if offered outside of the main campus), course scheduling, and the use of technology (for both on-campus and off-campus delivery).</w:t>
       </w:r>
     </w:p>
     <w:p>
@@ -5385,7 +5647,21 @@
         <w:rPr>
           <w:rFonts w:ascii="Garamond" w:eastAsia="Garamond" w:hAnsi="Garamond" w:cs="Garamond"/>
         </w:rPr>
-        <w:t xml:space="preserve">) according to the existing </w:t>
+        <w:t xml:space="preserve">) </w:t>
+      </w:r>
+      <w:proofErr w:type="gramStart"/>
+      <w:r>
+        <w:rPr>
+          <w:rFonts w:ascii="Garamond" w:eastAsia="Garamond" w:hAnsi="Garamond" w:cs="Garamond"/>
+        </w:rPr>
+        <w:t>according to</w:t>
+      </w:r>
+      <w:proofErr w:type="gramEnd"/>
+      <w:r>
+        <w:rPr>
+          <w:rFonts w:ascii="Garamond" w:eastAsia="Garamond" w:hAnsi="Garamond" w:cs="Garamond"/>
+        </w:rPr>
+        <w:t xml:space="preserve"> the existing </w:t>
       </w:r>
       <w:r>
         <w:rPr>
@@ -5473,7 +5749,21 @@
         <w:rPr>
           <w:rFonts w:ascii="Garamond" w:eastAsia="Garamond" w:hAnsi="Garamond" w:cs="Garamond"/>
         </w:rPr>
-        <w:t xml:space="preserve">computer science program employing two full-time faculty and three to four adjunct instructors. OSU-Cascades plans to sunset computer science as the software engineering program starts, by ceasing enrollment in computer science and opening enrollment in software engineering. In addition, OSU-Cascades will hire one additional full-time faculty member, specializing in the field of software engineering, before the first year of the software engineering program. During the transition, these three full-time faculty will teach part of the remaining computer science courses and the new software engineering courses. </w:t>
+        <w:t xml:space="preserve">computer science program employing two full-time faculty and three to four adjunct instructors. OSU-Cascades plans to sunset computer science as the software engineering program starts, by ceasing enrollment in computer science and opening enrollment in software engineering. In addition, OSU-Cascades will hire one additional full-time faculty member, specializing in the field of software engineering, before the first year of the software engineering program. During the transition, these </w:t>
+      </w:r>
+      <w:proofErr w:type="gramStart"/>
+      <w:r>
+        <w:rPr>
+          <w:rFonts w:ascii="Garamond" w:eastAsia="Garamond" w:hAnsi="Garamond" w:cs="Garamond"/>
+        </w:rPr>
+        <w:t>three full-time</w:t>
+      </w:r>
+      <w:proofErr w:type="gramEnd"/>
+      <w:r>
+        <w:rPr>
+          <w:rFonts w:ascii="Garamond" w:eastAsia="Garamond" w:hAnsi="Garamond" w:cs="Garamond"/>
+        </w:rPr>
+        <w:t xml:space="preserve"> faculty will teach part of the remaining computer science courses and the new software engineering courses. </w:t>
       </w:r>
       <w:r>
         <w:rPr>
@@ -5895,11 +6185,19 @@
           <w:rFonts w:ascii="Garamond" w:eastAsia="Garamond" w:hAnsi="Garamond" w:cs="Garamond"/>
         </w:rPr>
       </w:pPr>
-      <w:r>
-        <w:rPr>
-          <w:rFonts w:ascii="Garamond" w:eastAsia="Garamond" w:hAnsi="Garamond" w:cs="Garamond"/>
-        </w:rPr>
-        <w:t>Other staff.</w:t>
+      <w:proofErr w:type="gramStart"/>
+      <w:r>
+        <w:rPr>
+          <w:rFonts w:ascii="Garamond" w:eastAsia="Garamond" w:hAnsi="Garamond" w:cs="Garamond"/>
+        </w:rPr>
+        <w:t>Other</w:t>
+      </w:r>
+      <w:proofErr w:type="gramEnd"/>
+      <w:r>
+        <w:rPr>
+          <w:rFonts w:ascii="Garamond" w:eastAsia="Garamond" w:hAnsi="Garamond" w:cs="Garamond"/>
+        </w:rPr>
+        <w:t xml:space="preserve"> staff.</w:t>
       </w:r>
     </w:p>
     <w:p>
@@ -5979,7 +6277,21 @@
         <w:rPr>
           <w:rFonts w:ascii="Garamond" w:eastAsia="Garamond" w:hAnsi="Garamond" w:cs="Garamond"/>
         </w:rPr>
-        <w:t>The two current full-time faculty currently occupy individual offices, and OSU-Cascades has an additional office for the third full-time faculty. Part-time faculty do not require dedicated office space.</w:t>
+        <w:t xml:space="preserve">The </w:t>
+      </w:r>
+      <w:proofErr w:type="gramStart"/>
+      <w:r>
+        <w:rPr>
+          <w:rFonts w:ascii="Garamond" w:eastAsia="Garamond" w:hAnsi="Garamond" w:cs="Garamond"/>
+        </w:rPr>
+        <w:t>two current</w:t>
+      </w:r>
+      <w:proofErr w:type="gramEnd"/>
+      <w:r>
+        <w:rPr>
+          <w:rFonts w:ascii="Garamond" w:eastAsia="Garamond" w:hAnsi="Garamond" w:cs="Garamond"/>
+        </w:rPr>
+        <w:t xml:space="preserve"> full-time faculty currently occupy individual offices, and OSU-Cascades has an additional office for the third full-time faculty. Part-time faculty do not require dedicated office space.</w:t>
       </w:r>
     </w:p>
     <w:p>
@@ -6107,39 +6419,113 @@
       <w:r>
         <w:rPr>
           <w:rFonts w:ascii="Garamond" w:eastAsia="Garamond" w:hAnsi="Garamond" w:cs="Garamond"/>
-        </w:rPr>
-        <w:t>but any existing classrooms are sufficient</w:t>
-      </w:r>
-      <w:r>
-        <w:rPr>
-          <w:rFonts w:ascii="Garamond" w:eastAsia="Garamond" w:hAnsi="Garamond" w:cs="Garamond"/>
-        </w:rPr>
-        <w:t xml:space="preserve">. With the </w:t>
-      </w:r>
-      <w:r>
-        <w:rPr>
-          <w:rFonts w:ascii="Garamond" w:eastAsia="Garamond" w:hAnsi="Garamond" w:cs="Garamond"/>
-        </w:rPr>
-        <w:t xml:space="preserve">planned expansion </w:t>
-      </w:r>
-      <w:r>
-        <w:rPr>
-          <w:rFonts w:ascii="Garamond" w:eastAsia="Garamond" w:hAnsi="Garamond" w:cs="Garamond"/>
-        </w:rPr>
-        <w:t>of the OSU-Cascades campus, sufficient classroom and office space will be available</w:t>
-      </w:r>
-      <w:r>
-        <w:rPr>
-          <w:rFonts w:ascii="Garamond" w:eastAsia="Garamond" w:hAnsi="Garamond" w:cs="Garamond"/>
-        </w:rPr>
-        <w:t xml:space="preserve"> (see letter of evaluation)</w:t>
-      </w:r>
-      <w:r>
-        <w:rPr>
-          <w:rFonts w:ascii="Garamond" w:eastAsia="Garamond" w:hAnsi="Garamond" w:cs="Garamond"/>
-        </w:rPr>
-        <w:t>.</w:t>
-      </w:r>
+          <w:noProof/>
+        </w:rPr>
+        <w:drawing>
+          <wp:inline distT="0" distB="0" distL="0" distR="0" wp14:anchorId="13E35A87" wp14:editId="4E9A72EF">
+            <wp:extent cx="2737264" cy="2050171"/>
+            <wp:effectExtent l="0" t="0" r="6350" b="7620"/>
+            <wp:docPr id="5" name="Picture 5" descr="../../../Dropbox/Desktop/2017-11-18%2009.48.09.jpg"/>
+            <wp:cNvGraphicFramePr>
+              <a:graphicFrameLocks xmlns:a="http://schemas.openxmlformats.org/drawingml/2006/main" noChangeAspect="1"/>
+            </wp:cNvGraphicFramePr>
+            <a:graphic xmlns:a="http://schemas.openxmlformats.org/drawingml/2006/main">
+              <a:graphicData uri="http://schemas.openxmlformats.org/drawingml/2006/picture">
+                <pic:pic xmlns:pic="http://schemas.openxmlformats.org/drawingml/2006/picture">
+                  <pic:nvPicPr>
+                    <pic:cNvPr id="0" name="Picture 1" descr="../../../Dropbox/Desktop/2017-11-18%2009.48.09.jpg"/>
+                    <pic:cNvPicPr>
+                      <a:picLocks noChangeAspect="1" noChangeArrowheads="1"/>
+                    </pic:cNvPicPr>
+                  </pic:nvPicPr>
+                  <pic:blipFill>
+                    <a:blip r:embed="rId9" cstate="print">
+                      <a:extLst>
+                        <a:ext uri="{28A0092B-C50C-407E-A947-70E740481C1C}">
+                          <a14:useLocalDpi xmlns:a14="http://schemas.microsoft.com/office/drawing/2010/main" val="0"/>
+                        </a:ext>
+                      </a:extLst>
+                    </a:blip>
+                    <a:srcRect/>
+                    <a:stretch>
+                      <a:fillRect/>
+                    </a:stretch>
+                  </pic:blipFill>
+                  <pic:spPr bwMode="auto">
+                    <a:xfrm>
+                      <a:off x="0" y="0"/>
+                      <a:ext cx="2746976" cy="2057445"/>
+                    </a:xfrm>
+                    <a:prstGeom prst="rect">
+                      <a:avLst/>
+                    </a:prstGeom>
+                    <a:noFill/>
+                    <a:ln>
+                      <a:noFill/>
+                    </a:ln>
+                  </pic:spPr>
+                </pic:pic>
+              </a:graphicData>
+            </a:graphic>
+          </wp:inline>
+        </w:drawing>
+      </w:r>
+      <w:r>
+        <w:rPr>
+          <w:rFonts w:ascii="Garamond" w:eastAsia="Garamond" w:hAnsi="Garamond" w:cs="Garamond"/>
+          <w:noProof/>
+        </w:rPr>
+        <w:drawing>
+          <wp:inline distT="0" distB="0" distL="0" distR="0" wp14:anchorId="0318716E" wp14:editId="5415DF0D">
+            <wp:extent cx="2738196" cy="2050869"/>
+            <wp:effectExtent l="0" t="0" r="5080" b="6985"/>
+            <wp:docPr id="6" name="Picture 6" descr="../../../Dropbox/Desktop/MVIMG_20171118_091546.jpg"/>
+            <wp:cNvGraphicFramePr>
+              <a:graphicFrameLocks xmlns:a="http://schemas.openxmlformats.org/drawingml/2006/main" noChangeAspect="1"/>
+            </wp:cNvGraphicFramePr>
+            <a:graphic xmlns:a="http://schemas.openxmlformats.org/drawingml/2006/main">
+              <a:graphicData uri="http://schemas.openxmlformats.org/drawingml/2006/picture">
+                <pic:pic xmlns:pic="http://schemas.openxmlformats.org/drawingml/2006/picture">
+                  <pic:nvPicPr>
+                    <pic:cNvPr id="0" name="Picture 2" descr="../../../Dropbox/Desktop/MVIMG_20171118_091546.jpg"/>
+                    <pic:cNvPicPr>
+                      <a:picLocks noChangeAspect="1" noChangeArrowheads="1"/>
+                    </pic:cNvPicPr>
+                  </pic:nvPicPr>
+                  <pic:blipFill>
+                    <a:blip r:embed="rId10" cstate="print">
+                      <a:extLst>
+                        <a:ext uri="{28A0092B-C50C-407E-A947-70E740481C1C}">
+                          <a14:useLocalDpi xmlns:a14="http://schemas.microsoft.com/office/drawing/2010/main" val="0"/>
+                        </a:ext>
+                      </a:extLst>
+                    </a:blip>
+                    <a:srcRect/>
+                    <a:stretch>
+                      <a:fillRect/>
+                    </a:stretch>
+                  </pic:blipFill>
+                  <pic:spPr bwMode="auto">
+                    <a:xfrm>
+                      <a:off x="0" y="0"/>
+                      <a:ext cx="2750092" cy="2059779"/>
+                    </a:xfrm>
+                    <a:prstGeom prst="rect">
+                      <a:avLst/>
+                    </a:prstGeom>
+                    <a:noFill/>
+                    <a:ln>
+                      <a:noFill/>
+                    </a:ln>
+                  </pic:spPr>
+                </pic:pic>
+              </a:graphicData>
+            </a:graphic>
+          </wp:inline>
+        </w:drawing>
+      </w:r>
+      <w:bookmarkStart w:id="1" w:name="_GoBack"/>
+      <w:bookmarkEnd w:id="1"/>
     </w:p>
     <w:p>
       <w:pPr>
@@ -6153,43 +6539,37 @@
         <w:rPr>
           <w:rFonts w:ascii="Garamond" w:eastAsia="Garamond" w:hAnsi="Garamond" w:cs="Garamond"/>
         </w:rPr>
-        <w:t>The existing library resources were judged as satisfactory</w:t>
-      </w:r>
-      <w:r>
-        <w:rPr>
-          <w:rFonts w:ascii="Garamond" w:eastAsia="Garamond" w:hAnsi="Garamond" w:cs="Garamond"/>
-        </w:rPr>
-        <w:t xml:space="preserve"> </w:t>
-      </w:r>
-      <w:r>
-        <w:rPr>
-          <w:rFonts w:ascii="Garamond" w:eastAsia="Garamond" w:hAnsi="Garamond" w:cs="Garamond"/>
-        </w:rPr>
-        <w:t>(</w:t>
-      </w:r>
-      <w:r>
-        <w:rPr>
-          <w:rFonts w:ascii="Garamond" w:eastAsia="Garamond" w:hAnsi="Garamond" w:cs="Garamond"/>
-        </w:rPr>
-        <w:t>s</w:t>
-      </w:r>
-      <w:r>
-        <w:rPr>
-          <w:rFonts w:ascii="Garamond" w:eastAsia="Garamond" w:hAnsi="Garamond" w:cs="Garamond"/>
-        </w:rPr>
-        <w:t xml:space="preserve">ee </w:t>
-      </w:r>
-      <w:r>
-        <w:rPr>
-          <w:rFonts w:ascii="Garamond" w:eastAsia="Garamond" w:hAnsi="Garamond" w:cs="Garamond"/>
-        </w:rPr>
-        <w:t>Library Evaluation</w:t>
-      </w:r>
-      <w:r>
-        <w:rPr>
-          <w:rFonts w:ascii="Garamond" w:eastAsia="Garamond" w:hAnsi="Garamond" w:cs="Garamond"/>
-        </w:rPr>
-        <w:t>).</w:t>
+        <w:t>but any existing classrooms are sufficient</w:t>
+      </w:r>
+      <w:r>
+        <w:rPr>
+          <w:rFonts w:ascii="Garamond" w:eastAsia="Garamond" w:hAnsi="Garamond" w:cs="Garamond"/>
+        </w:rPr>
+        <w:t xml:space="preserve">. With the </w:t>
+      </w:r>
+      <w:r>
+        <w:rPr>
+          <w:rFonts w:ascii="Garamond" w:eastAsia="Garamond" w:hAnsi="Garamond" w:cs="Garamond"/>
+        </w:rPr>
+        <w:t xml:space="preserve">planned expansion </w:t>
+      </w:r>
+      <w:r>
+        <w:rPr>
+          <w:rFonts w:ascii="Garamond" w:eastAsia="Garamond" w:hAnsi="Garamond" w:cs="Garamond"/>
+        </w:rPr>
+        <w:t>of the OSU-Cascades campus, sufficient classroom and office space will be available</w:t>
+      </w:r>
+      <w:r>
+        <w:rPr>
+          <w:rFonts w:ascii="Garamond" w:eastAsia="Garamond" w:hAnsi="Garamond" w:cs="Garamond"/>
+        </w:rPr>
+        <w:t xml:space="preserve"> (see letter of evaluation)</w:t>
+      </w:r>
+      <w:r>
+        <w:rPr>
+          <w:rFonts w:ascii="Garamond" w:eastAsia="Garamond" w:hAnsi="Garamond" w:cs="Garamond"/>
+        </w:rPr>
+        <w:t>.</w:t>
       </w:r>
     </w:p>
     <w:p>
@@ -6203,8 +6583,60 @@
       <w:r>
         <w:rPr>
           <w:rFonts w:ascii="Garamond" w:eastAsia="Garamond" w:hAnsi="Garamond" w:cs="Garamond"/>
+        </w:rPr>
+        <w:t>The existing library resources were judged as satisfactory</w:t>
+      </w:r>
+      <w:r>
+        <w:rPr>
+          <w:rFonts w:ascii="Garamond" w:eastAsia="Garamond" w:hAnsi="Garamond" w:cs="Garamond"/>
+        </w:rPr>
+        <w:t xml:space="preserve"> </w:t>
+      </w:r>
+      <w:r>
+        <w:rPr>
+          <w:rFonts w:ascii="Garamond" w:eastAsia="Garamond" w:hAnsi="Garamond" w:cs="Garamond"/>
+        </w:rPr>
+        <w:t>(</w:t>
+      </w:r>
+      <w:r>
+        <w:rPr>
+          <w:rFonts w:ascii="Garamond" w:eastAsia="Garamond" w:hAnsi="Garamond" w:cs="Garamond"/>
+        </w:rPr>
+        <w:t>s</w:t>
+      </w:r>
+      <w:r>
+        <w:rPr>
+          <w:rFonts w:ascii="Garamond" w:eastAsia="Garamond" w:hAnsi="Garamond" w:cs="Garamond"/>
+        </w:rPr>
+        <w:t xml:space="preserve">ee </w:t>
+      </w:r>
+      <w:r>
+        <w:rPr>
+          <w:rFonts w:ascii="Garamond" w:eastAsia="Garamond" w:hAnsi="Garamond" w:cs="Garamond"/>
+        </w:rPr>
+        <w:t>Library Evaluation</w:t>
+      </w:r>
+      <w:r>
+        <w:rPr>
+          <w:rFonts w:ascii="Garamond" w:eastAsia="Garamond" w:hAnsi="Garamond" w:cs="Garamond"/>
+        </w:rPr>
+        <w:t>).</w:t>
+      </w:r>
+    </w:p>
+    <w:p>
+      <w:pPr>
+        <w:spacing w:after="120"/>
+        <w:ind w:left="720"/>
+        <w:rPr>
+          <w:rFonts w:ascii="Garamond" w:eastAsia="Garamond" w:hAnsi="Garamond" w:cs="Garamond"/>
+        </w:rPr>
+      </w:pPr>
+      <w:r>
+        <w:rPr>
+          <w:rFonts w:ascii="Garamond" w:eastAsia="Garamond" w:hAnsi="Garamond" w:cs="Garamond"/>
           <w:highlight w:val="yellow"/>
         </w:rPr>
+        <w:lastRenderedPageBreak/>
         <w:t>TODO: letter from Jane Barker</w:t>
       </w:r>
       <w:r>
@@ -6336,7 +6768,6 @@
           <w:rFonts w:ascii="Garamond" w:eastAsia="Garamond" w:hAnsi="Garamond" w:cs="Garamond"/>
           <w:b/>
         </w:rPr>
-        <w:lastRenderedPageBreak/>
         <w:t>Relationship to Mission and Goals</w:t>
       </w:r>
     </w:p>
@@ -6351,11 +6782,19 @@
           <w:rFonts w:ascii="Garamond" w:eastAsia="Garamond" w:hAnsi="Garamond" w:cs="Garamond"/>
         </w:rPr>
       </w:pPr>
-      <w:r>
-        <w:rPr>
-          <w:rFonts w:ascii="Garamond" w:eastAsia="Garamond" w:hAnsi="Garamond" w:cs="Garamond"/>
-        </w:rPr>
-        <w:t>Manner in which the proposed program supports the institution’s mission, signature areas of focus, and strategic priorities.</w:t>
+      <w:proofErr w:type="gramStart"/>
+      <w:r>
+        <w:rPr>
+          <w:rFonts w:ascii="Garamond" w:eastAsia="Garamond" w:hAnsi="Garamond" w:cs="Garamond"/>
+        </w:rPr>
+        <w:t>Manner in which</w:t>
+      </w:r>
+      <w:proofErr w:type="gramEnd"/>
+      <w:r>
+        <w:rPr>
+          <w:rFonts w:ascii="Garamond" w:eastAsia="Garamond" w:hAnsi="Garamond" w:cs="Garamond"/>
+        </w:rPr>
+        <w:t xml:space="preserve"> the proposed program supports the institution’s mission, signature areas of focus, and strategic priorities.</w:t>
       </w:r>
     </w:p>
     <w:p>
@@ -6546,7 +6985,14 @@
         <w:rPr>
           <w:rFonts w:ascii="Garamond" w:eastAsia="Garamond" w:hAnsi="Garamond" w:cs="Garamond"/>
         </w:rPr>
-        <w:t xml:space="preserve"> may integrate new systems, techniques and solutions that they bring to market through their own startup business, creating new jobs and economic growth.</w:t>
+        <w:t xml:space="preserve"> may integrate new systems, </w:t>
+      </w:r>
+      <w:r>
+        <w:rPr>
+          <w:rFonts w:ascii="Garamond" w:eastAsia="Garamond" w:hAnsi="Garamond" w:cs="Garamond"/>
+        </w:rPr>
+        <w:lastRenderedPageBreak/>
+        <w:t>techniques and solutions that they bring to market through their own startup business, creating new jobs and economic growth.</w:t>
       </w:r>
       <w:r>
         <w:t xml:space="preserve"> </w:t>
@@ -6602,11 +7048,19 @@
           <w:rFonts w:ascii="Garamond" w:eastAsia="Garamond" w:hAnsi="Garamond" w:cs="Garamond"/>
         </w:rPr>
       </w:pPr>
-      <w:r>
-        <w:rPr>
-          <w:rFonts w:ascii="Garamond" w:eastAsia="Garamond" w:hAnsi="Garamond" w:cs="Garamond"/>
-        </w:rPr>
-        <w:t>Manner in which the proposed program contributes to institutional and statewide goals for student access and diversity, quality learning, research, knowledge creation and innovation, and economic and cultural support of Oregon and its communities.</w:t>
+      <w:proofErr w:type="gramStart"/>
+      <w:r>
+        <w:rPr>
+          <w:rFonts w:ascii="Garamond" w:eastAsia="Garamond" w:hAnsi="Garamond" w:cs="Garamond"/>
+        </w:rPr>
+        <w:t>Manner in which</w:t>
+      </w:r>
+      <w:proofErr w:type="gramEnd"/>
+      <w:r>
+        <w:rPr>
+          <w:rFonts w:ascii="Garamond" w:eastAsia="Garamond" w:hAnsi="Garamond" w:cs="Garamond"/>
+        </w:rPr>
+        <w:t xml:space="preserve"> the proposed program contributes to institutional and statewide goals for student access and diversity, quality learning, research, knowledge creation and innovation, and economic and cultural support of Oregon and its communities.</w:t>
       </w:r>
     </w:p>
     <w:p>
@@ -6621,8 +7075,49 @@
         <w:rPr>
           <w:rFonts w:ascii="Garamond" w:eastAsia="Garamond" w:hAnsi="Garamond" w:cs="Garamond"/>
         </w:rPr>
-        <w:lastRenderedPageBreak/>
-        <w:t>The Software Engineering program approaches student access and diversity as a continuum, beginning with K-12 outreach (Bush &amp; Miller, 2017; Wilson et al, 2010) and bringing K-12 students onto campus to observe Software Engineering classes and students (Engle et al, 2006). The program ensures an approachable introductory course sequence for students with diverse backgrounds (Cohoon &amp; Tychonievich, 2011), implements an authentic, hands-on, and world-relevant active learning experience (Eisenberg, 2017), cultivates a community of supportive peers through specific learning methods (Nagappan, 2013), and integrates professional exposure early in the curriculum, to support student career-readiness upon graduation.</w:t>
+        <w:t>The Software Engineering program approaches student access and diversity as a continuum, beginning with K-12 outreach (Bush &amp; Miller, 2017; Wilson et al, 2010) and bringing K-12 students onto campus to observe Software Engineering classes and students (Engle et al, 2006). The program ensures an approachable introductory course sequence for students with diverse backgrounds (</w:t>
+      </w:r>
+      <w:proofErr w:type="spellStart"/>
+      <w:r>
+        <w:rPr>
+          <w:rFonts w:ascii="Garamond" w:eastAsia="Garamond" w:hAnsi="Garamond" w:cs="Garamond"/>
+        </w:rPr>
+        <w:t>Cohoon</w:t>
+      </w:r>
+      <w:proofErr w:type="spellEnd"/>
+      <w:r>
+        <w:rPr>
+          <w:rFonts w:ascii="Garamond" w:eastAsia="Garamond" w:hAnsi="Garamond" w:cs="Garamond"/>
+        </w:rPr>
+        <w:t xml:space="preserve"> &amp; </w:t>
+      </w:r>
+      <w:proofErr w:type="spellStart"/>
+      <w:r>
+        <w:rPr>
+          <w:rFonts w:ascii="Garamond" w:eastAsia="Garamond" w:hAnsi="Garamond" w:cs="Garamond"/>
+        </w:rPr>
+        <w:t>Tychonievich</w:t>
+      </w:r>
+      <w:proofErr w:type="spellEnd"/>
+      <w:r>
+        <w:rPr>
+          <w:rFonts w:ascii="Garamond" w:eastAsia="Garamond" w:hAnsi="Garamond" w:cs="Garamond"/>
+        </w:rPr>
+        <w:t>, 2011), implements an authentic, hands-on, and world-relevant active learning experience (Eisenberg, 2017), cultivates a community of supportive peers through specific learning methods (</w:t>
+      </w:r>
+      <w:proofErr w:type="spellStart"/>
+      <w:r>
+        <w:rPr>
+          <w:rFonts w:ascii="Garamond" w:eastAsia="Garamond" w:hAnsi="Garamond" w:cs="Garamond"/>
+        </w:rPr>
+        <w:t>Nagappan</w:t>
+      </w:r>
+      <w:proofErr w:type="spellEnd"/>
+      <w:r>
+        <w:rPr>
+          <w:rFonts w:ascii="Garamond" w:eastAsia="Garamond" w:hAnsi="Garamond" w:cs="Garamond"/>
+        </w:rPr>
+        <w:t>, 2013), and integrates professional exposure early in the curriculum, to support student career-readiness upon graduation.</w:t>
       </w:r>
     </w:p>
     <w:p>
@@ -6705,8 +7200,6 @@
         </w:rPr>
         <w:t>solicited</w:t>
       </w:r>
-      <w:bookmarkStart w:id="1" w:name="_GoBack"/>
-      <w:bookmarkEnd w:id="1"/>
       <w:r>
         <w:rPr>
           <w:rFonts w:ascii="Garamond" w:eastAsia="Garamond" w:hAnsi="Garamond" w:cs="Garamond"/>
@@ -6728,11 +7221,19 @@
           <w:rFonts w:ascii="Garamond" w:eastAsia="Garamond" w:hAnsi="Garamond" w:cs="Garamond"/>
         </w:rPr>
       </w:pPr>
-      <w:r>
-        <w:rPr>
-          <w:rFonts w:ascii="Garamond" w:eastAsia="Garamond" w:hAnsi="Garamond" w:cs="Garamond"/>
-        </w:rPr>
-        <w:t>Manner in which the program meets regional or statewide needs and enhances the state’s capacity to:</w:t>
+      <w:proofErr w:type="gramStart"/>
+      <w:r>
+        <w:rPr>
+          <w:rFonts w:ascii="Garamond" w:eastAsia="Garamond" w:hAnsi="Garamond" w:cs="Garamond"/>
+        </w:rPr>
+        <w:t>Manner in which</w:t>
+      </w:r>
+      <w:proofErr w:type="gramEnd"/>
+      <w:r>
+        <w:rPr>
+          <w:rFonts w:ascii="Garamond" w:eastAsia="Garamond" w:hAnsi="Garamond" w:cs="Garamond"/>
+        </w:rPr>
+        <w:t xml:space="preserve"> the program meets regional or statewide needs and enhances the state’s capacity to:</w:t>
       </w:r>
     </w:p>
     <w:p>
@@ -6849,7 +7350,6 @@
         <w:rPr>
           <w:rFonts w:ascii="Garamond" w:eastAsia="Garamond" w:hAnsi="Garamond" w:cs="Garamond"/>
         </w:rPr>
-        <w:lastRenderedPageBreak/>
         <w:t xml:space="preserve"> </w:t>
       </w:r>
       <w:r>
@@ -6870,7 +7370,7 @@
                     <pic:cNvPicPr preferRelativeResize="0"/>
                   </pic:nvPicPr>
                   <pic:blipFill>
-                    <a:blip r:embed="rId9"/>
+                    <a:blip r:embed="rId11"/>
                     <a:srcRect/>
                     <a:stretch>
                       <a:fillRect/>
@@ -6910,7 +7410,7 @@
                     <pic:cNvPicPr preferRelativeResize="0"/>
                   </pic:nvPicPr>
                   <pic:blipFill>
-                    <a:blip r:embed="rId10"/>
+                    <a:blip r:embed="rId12"/>
                     <a:srcRect/>
                     <a:stretch>
                       <a:fillRect/>
@@ -6952,7 +7452,25 @@
           <w:sz w:val="20"/>
           <w:szCs w:val="20"/>
         </w:rPr>
-        <w:t>“The zip code that a child is born into oftentimes determines their life chances.” (Hillman &amp; Weichman, 2016)</w:t>
+        <w:t xml:space="preserve">“The zip code that a child is born into oftentimes determines their life chances.” (Hillman &amp; </w:t>
+      </w:r>
+      <w:proofErr w:type="spellStart"/>
+      <w:r>
+        <w:rPr>
+          <w:rFonts w:ascii="Garamond" w:eastAsia="Garamond" w:hAnsi="Garamond" w:cs="Garamond"/>
+          <w:sz w:val="20"/>
+          <w:szCs w:val="20"/>
+        </w:rPr>
+        <w:t>Weichman</w:t>
+      </w:r>
+      <w:proofErr w:type="spellEnd"/>
+      <w:r>
+        <w:rPr>
+          <w:rFonts w:ascii="Garamond" w:eastAsia="Garamond" w:hAnsi="Garamond" w:cs="Garamond"/>
+          <w:sz w:val="20"/>
+          <w:szCs w:val="20"/>
+        </w:rPr>
+        <w:t>, 2016)</w:t>
       </w:r>
     </w:p>
     <w:p>
@@ -7067,7 +7585,21 @@
         <w:rPr>
           <w:rFonts w:ascii="Garamond" w:eastAsia="Garamond" w:hAnsi="Garamond" w:cs="Garamond"/>
         </w:rPr>
-        <w:t>If the proposed program is a graduate program in which the institution offers an undergraduate program, proposal should identify whether or not the undergraduate program is accredited and, if not, what would be required to qualify it for accreditation.</w:t>
+        <w:t xml:space="preserve">If the proposed program is a graduate program in which the institution offers an undergraduate program, proposal should identify </w:t>
+      </w:r>
+      <w:proofErr w:type="gramStart"/>
+      <w:r>
+        <w:rPr>
+          <w:rFonts w:ascii="Garamond" w:eastAsia="Garamond" w:hAnsi="Garamond" w:cs="Garamond"/>
+        </w:rPr>
+        <w:t>whether or not</w:t>
+      </w:r>
+      <w:proofErr w:type="gramEnd"/>
+      <w:r>
+        <w:rPr>
+          <w:rFonts w:ascii="Garamond" w:eastAsia="Garamond" w:hAnsi="Garamond" w:cs="Garamond"/>
+        </w:rPr>
+        <w:t xml:space="preserve"> the undergraduate program is accredited and, if not, what would be required to qualify it for accreditation.</w:t>
       </w:r>
     </w:p>
     <w:p>
@@ -7100,6 +7632,7 @@
         <w:rPr>
           <w:rFonts w:ascii="Garamond" w:eastAsia="Garamond" w:hAnsi="Garamond" w:cs="Garamond"/>
         </w:rPr>
+        <w:lastRenderedPageBreak/>
         <w:t>If accreditation is a goal, the proposal should identify the steps being taken to achieve accreditation.  If the program is not seeking accreditation, the proposal should indicate why it is not.</w:t>
       </w:r>
     </w:p>
@@ -7115,7 +7648,6 @@
         <w:rPr>
           <w:rFonts w:ascii="Garamond" w:eastAsia="Garamond" w:hAnsi="Garamond" w:cs="Garamond"/>
         </w:rPr>
-        <w:lastRenderedPageBreak/>
         <w:t>Following ABET guidelines, we will record data for the required Self-Study Report during the first three years of the Software Engineering program. We will submit a Request for Evaluation in the third year of the program, and plan to obtain accreditation by the program’s fourth or fifth year of operation (ABET, 2017a).</w:t>
       </w:r>
     </w:p>
@@ -7804,6 +8336,7 @@
         <w:rPr>
           <w:rFonts w:ascii="Garamond" w:eastAsia="Garamond" w:hAnsi="Garamond" w:cs="Garamond"/>
         </w:rPr>
+        <w:lastRenderedPageBreak/>
         <w:t>Methods by which the learning outcomes will be assessed and used to improve curriculum and instruction.</w:t>
       </w:r>
     </w:p>
@@ -7821,7 +8354,6 @@
         <w:rPr>
           <w:rFonts w:ascii="Garamond" w:eastAsia="Garamond" w:hAnsi="Garamond" w:cs="Garamond"/>
         </w:rPr>
-        <w:lastRenderedPageBreak/>
         <w:t>Nature and level of research and/or scholarly work expected of program faculty; indicators of success in those areas.</w:t>
       </w:r>
     </w:p>
@@ -7984,7 +8516,21 @@
         <w:rPr>
           <w:rFonts w:ascii="Garamond" w:eastAsia="Garamond" w:hAnsi="Garamond" w:cs="Garamond"/>
         </w:rPr>
-        <w:t>in addition to completing all of the above information.</w:t>
+        <w:t xml:space="preserve">in addition to completing </w:t>
+      </w:r>
+      <w:proofErr w:type="gramStart"/>
+      <w:r>
+        <w:rPr>
+          <w:rFonts w:ascii="Garamond" w:eastAsia="Garamond" w:hAnsi="Garamond" w:cs="Garamond"/>
+        </w:rPr>
+        <w:t>all of</w:t>
+      </w:r>
+      <w:proofErr w:type="gramEnd"/>
+      <w:r>
+        <w:rPr>
+          <w:rFonts w:ascii="Garamond" w:eastAsia="Garamond" w:hAnsi="Garamond" w:cs="Garamond"/>
+        </w:rPr>
+        <w:t xml:space="preserve"> the above information.</w:t>
       </w:r>
     </w:p>
     <w:p>
@@ -8125,7 +8671,7 @@
         </w:rPr>
         <w:t>ABET (2017a). Accreditation Policy and Procedure Manual (APPM), 2017 – 2018. Retrieved from</w:t>
       </w:r>
-      <w:hyperlink r:id="rId11">
+      <w:hyperlink r:id="rId13">
         <w:r>
           <w:rPr>
             <w:rFonts w:ascii="Garamond" w:eastAsia="Garamond" w:hAnsi="Garamond" w:cs="Garamond"/>
@@ -8193,7 +8739,7 @@
         </w:rPr>
         <w:t>ABET (2017b). Criteria for Accrediting Engineering Programs, 2017 – 2018. Retrieved from</w:t>
       </w:r>
-      <w:hyperlink r:id="rId12">
+      <w:hyperlink r:id="rId14">
         <w:r>
           <w:rPr>
             <w:rFonts w:ascii="Garamond" w:eastAsia="Garamond" w:hAnsi="Garamond" w:cs="Garamond"/>
@@ -8362,7 +8908,7 @@
         </w:rPr>
         <w:t> </w:t>
       </w:r>
-      <w:hyperlink r:id="rId13" w:tgtFrame="_blank" w:history="1">
+      <w:hyperlink r:id="rId15" w:tgtFrame="_blank" w:history="1">
         <w:r>
           <w:rPr>
             <w:rStyle w:val="Hyperlink"/>
@@ -8407,7 +8953,25 @@
           <w:sz w:val="22"/>
           <w:szCs w:val="22"/>
         </w:rPr>
-        <w:t xml:space="preserve">Bush, J. &amp; Miller, S. (2017). Analysis of Associations between Motivation and Previous Computer Science Experience, Gender, Ethnicity and Privilege as Observed in a Large Scale Survey of Middle School Students. In </w:t>
+        <w:t xml:space="preserve">Bush, J. &amp; Miller, S. (2017). Analysis of Associations between Motivation and Previous Computer Science Experience, Gender, Ethnicity and Privilege as Observed in a </w:t>
+      </w:r>
+      <w:proofErr w:type="gramStart"/>
+      <w:r>
+        <w:rPr>
+          <w:rFonts w:ascii="Garamond" w:eastAsia="Garamond" w:hAnsi="Garamond" w:cs="Garamond"/>
+          <w:sz w:val="22"/>
+          <w:szCs w:val="22"/>
+        </w:rPr>
+        <w:t>Large Scale</w:t>
+      </w:r>
+      <w:proofErr w:type="gramEnd"/>
+      <w:r>
+        <w:rPr>
+          <w:rFonts w:ascii="Garamond" w:eastAsia="Garamond" w:hAnsi="Garamond" w:cs="Garamond"/>
+          <w:sz w:val="22"/>
+          <w:szCs w:val="22"/>
+        </w:rPr>
+        <w:t xml:space="preserve"> Survey of Middle School Students. In </w:t>
       </w:r>
       <w:r>
         <w:rPr>
@@ -8424,177 +8988,25 @@
           <w:sz w:val="22"/>
           <w:szCs w:val="22"/>
         </w:rPr>
-        <w:t xml:space="preserve"> (SIGCSE '17). ACM, New York, NY, USA, 705-705. doi:</w:t>
-      </w:r>
-      <w:hyperlink r:id="rId14">
-        <w:r>
-          <w:rPr>
-            <w:rFonts w:ascii="Garamond" w:eastAsia="Garamond" w:hAnsi="Garamond" w:cs="Garamond"/>
-            <w:sz w:val="22"/>
-            <w:szCs w:val="22"/>
-          </w:rPr>
-          <w:t xml:space="preserve"> </w:t>
-        </w:r>
-      </w:hyperlink>
-      <w:r>
-        <w:fldChar w:fldCharType="begin"/>
-      </w:r>
-      <w:r>
-        <w:instrText xml:space="preserve"> HYPERLINK "https://doi.org/10.1145/3017680.3022441" </w:instrText>
-      </w:r>
-      <w:r>
-        <w:fldChar w:fldCharType="separate"/>
-      </w:r>
-      <w:r>
-        <w:rPr>
-          <w:rFonts w:ascii="Garamond" w:eastAsia="Garamond" w:hAnsi="Garamond" w:cs="Garamond"/>
-          <w:color w:val="1155CC"/>
+        <w:t xml:space="preserve"> (SIGCSE '17). ACM, New York, NY, USA, 705-705. </w:t>
+      </w:r>
+      <w:proofErr w:type="spellStart"/>
+      <w:r>
+        <w:rPr>
+          <w:rFonts w:ascii="Garamond" w:eastAsia="Garamond" w:hAnsi="Garamond" w:cs="Garamond"/>
           <w:sz w:val="22"/>
           <w:szCs w:val="22"/>
-          <w:u w:val="single"/>
-        </w:rPr>
-        <w:t>https://doi.org/10.1145/3017680.3022441</w:t>
-      </w:r>
-    </w:p>
-    <w:p>
-      <w:pPr>
+        </w:rPr>
+        <w:t>doi</w:t>
+      </w:r>
+      <w:proofErr w:type="spellEnd"/>
+      <w:r>
         <w:rPr>
           <w:rFonts w:ascii="Garamond" w:eastAsia="Garamond" w:hAnsi="Garamond" w:cs="Garamond"/>
           <w:sz w:val="22"/>
           <w:szCs w:val="22"/>
         </w:rPr>
-      </w:pPr>
-      <w:r>
-        <w:fldChar w:fldCharType="end"/>
-      </w:r>
-      <w:r>
-        <w:rPr>
-          <w:rFonts w:ascii="Garamond" w:eastAsia="Garamond" w:hAnsi="Garamond" w:cs="Garamond"/>
-          <w:sz w:val="22"/>
-          <w:szCs w:val="22"/>
-        </w:rPr>
-        <w:t xml:space="preserve"> </w:t>
-      </w:r>
-    </w:p>
-    <w:p>
-      <w:pPr>
-        <w:rPr>
-          <w:rFonts w:ascii="Garamond" w:eastAsia="Garamond" w:hAnsi="Garamond" w:cs="Garamond"/>
-          <w:color w:val="1155CC"/>
-          <w:sz w:val="22"/>
-          <w:szCs w:val="22"/>
-          <w:u w:val="single"/>
-        </w:rPr>
-      </w:pPr>
-      <w:r>
-        <w:rPr>
-          <w:rFonts w:ascii="Garamond" w:eastAsia="Garamond" w:hAnsi="Garamond" w:cs="Garamond"/>
-          <w:sz w:val="22"/>
-          <w:szCs w:val="22"/>
-        </w:rPr>
-        <w:t xml:space="preserve">Cohoon, J. &amp; Tychonievich, L. (2011). Analysis of a CS1 approach for attracting diverse and inexperienced students to computing majors. In </w:t>
-      </w:r>
-      <w:r>
-        <w:rPr>
-          <w:rFonts w:ascii="Garamond" w:eastAsia="Garamond" w:hAnsi="Garamond" w:cs="Garamond"/>
-          <w:i/>
-          <w:sz w:val="22"/>
-          <w:szCs w:val="22"/>
-        </w:rPr>
-        <w:t>Proceedings of the 42nd ACM technical symposium on Computer science education</w:t>
-      </w:r>
-      <w:r>
-        <w:rPr>
-          <w:rFonts w:ascii="Garamond" w:eastAsia="Garamond" w:hAnsi="Garamond" w:cs="Garamond"/>
-          <w:sz w:val="22"/>
-          <w:szCs w:val="22"/>
-        </w:rPr>
-        <w:t xml:space="preserve"> (SIGCSE '11). ACM, New York, NY, USA, 165-170. doi:</w:t>
-      </w:r>
-      <w:hyperlink r:id="rId15">
-        <w:r>
-          <w:rPr>
-            <w:rFonts w:ascii="Garamond" w:eastAsia="Garamond" w:hAnsi="Garamond" w:cs="Garamond"/>
-            <w:sz w:val="22"/>
-            <w:szCs w:val="22"/>
-          </w:rPr>
-          <w:t xml:space="preserve"> </w:t>
-        </w:r>
-      </w:hyperlink>
-      <w:r>
-        <w:fldChar w:fldCharType="begin"/>
-      </w:r>
-      <w:r>
-        <w:instrText xml:space="preserve"> HYPERLINK "http://dx.doi.org/10.1145/1953163.1953217" </w:instrText>
-      </w:r>
-      <w:r>
-        <w:fldChar w:fldCharType="separate"/>
-      </w:r>
-      <w:r>
-        <w:rPr>
-          <w:rFonts w:ascii="Garamond" w:eastAsia="Garamond" w:hAnsi="Garamond" w:cs="Garamond"/>
-          <w:color w:val="1155CC"/>
-          <w:sz w:val="22"/>
-          <w:szCs w:val="22"/>
-          <w:u w:val="single"/>
-        </w:rPr>
-        <w:t>http://dx.doi.org/10.1145/1953163.1953217</w:t>
-      </w:r>
-    </w:p>
-    <w:p>
-      <w:pPr>
-        <w:rPr>
-          <w:rFonts w:ascii="Garamond" w:eastAsia="Garamond" w:hAnsi="Garamond" w:cs="Garamond"/>
-          <w:sz w:val="22"/>
-          <w:szCs w:val="22"/>
-        </w:rPr>
-      </w:pPr>
-      <w:r>
-        <w:fldChar w:fldCharType="end"/>
-      </w:r>
-      <w:r>
-        <w:rPr>
-          <w:rFonts w:ascii="Garamond" w:eastAsia="Garamond" w:hAnsi="Garamond" w:cs="Garamond"/>
-          <w:sz w:val="22"/>
-          <w:szCs w:val="22"/>
-        </w:rPr>
-        <w:t xml:space="preserve"> </w:t>
-      </w:r>
-    </w:p>
-    <w:p>
-      <w:pPr>
-        <w:rPr>
-          <w:rFonts w:ascii="Garamond" w:eastAsia="Garamond" w:hAnsi="Garamond" w:cs="Garamond"/>
-          <w:color w:val="1155CC"/>
-          <w:sz w:val="22"/>
-          <w:szCs w:val="22"/>
-          <w:u w:val="single"/>
-        </w:rPr>
-      </w:pPr>
-      <w:r>
-        <w:rPr>
-          <w:rFonts w:ascii="Garamond" w:eastAsia="Garamond" w:hAnsi="Garamond" w:cs="Garamond"/>
-          <w:sz w:val="22"/>
-          <w:szCs w:val="22"/>
-        </w:rPr>
-        <w:t xml:space="preserve">Eisenberg M. (2017) Approaching Computer Science Education Through Making. In: Fee S., Holland-Minkley A., Lombardi T. (eds) </w:t>
-      </w:r>
-      <w:r>
-        <w:rPr>
-          <w:rFonts w:ascii="Garamond" w:eastAsia="Garamond" w:hAnsi="Garamond" w:cs="Garamond"/>
-          <w:i/>
-          <w:sz w:val="22"/>
-          <w:szCs w:val="22"/>
-        </w:rPr>
-        <w:t>New Directions for Computing Education</w:t>
-      </w:r>
-      <w:r>
-        <w:rPr>
-          <w:rFonts w:ascii="Garamond" w:eastAsia="Garamond" w:hAnsi="Garamond" w:cs="Garamond"/>
-          <w:sz w:val="22"/>
-          <w:szCs w:val="22"/>
-        </w:rPr>
-        <w:t>. Springer, Cham.  doi:</w:t>
+        <w:t>:</w:t>
       </w:r>
       <w:hyperlink r:id="rId16">
         <w:r>
@@ -8610,7 +9022,7 @@
         <w:fldChar w:fldCharType="begin"/>
       </w:r>
       <w:r>
-        <w:instrText xml:space="preserve"> HYPERLINK "https://doi.org/10.1007/978-3-319-54226-3_3" </w:instrText>
+        <w:instrText xml:space="preserve"> HYPERLINK "https://doi.org/10.1145/3017680.3022441" </w:instrText>
       </w:r>
       <w:r>
         <w:fldChar w:fldCharType="separate"/>
@@ -8623,7 +9035,7 @@
           <w:szCs w:val="22"/>
           <w:u w:val="single"/>
         </w:rPr>
-        <w:t>https://doi.org/10.1007/978-3-319-54226-3_3</w:t>
+        <w:t>https://doi.org/10.1145/3017680.3022441</w:t>
       </w:r>
     </w:p>
     <w:p>
@@ -8656,13 +9068,76 @@
           <w:u w:val="single"/>
         </w:rPr>
       </w:pPr>
+      <w:proofErr w:type="spellStart"/>
       <w:r>
         <w:rPr>
           <w:rFonts w:ascii="Garamond" w:eastAsia="Garamond" w:hAnsi="Garamond" w:cs="Garamond"/>
           <w:sz w:val="22"/>
           <w:szCs w:val="22"/>
         </w:rPr>
-        <w:t>Engle, J., Bermeo, A., O’Brien, C. (2006). Straight from the Source: What Works for First-Generation College Students. Washington, DC: Pell Institute for the Study of Opportunity in Higher Education. Retrieved from</w:t>
+        <w:t>Cohoon</w:t>
+      </w:r>
+      <w:proofErr w:type="spellEnd"/>
+      <w:r>
+        <w:rPr>
+          <w:rFonts w:ascii="Garamond" w:eastAsia="Garamond" w:hAnsi="Garamond" w:cs="Garamond"/>
+          <w:sz w:val="22"/>
+          <w:szCs w:val="22"/>
+        </w:rPr>
+        <w:t xml:space="preserve">, J. &amp; </w:t>
+      </w:r>
+      <w:proofErr w:type="spellStart"/>
+      <w:r>
+        <w:rPr>
+          <w:rFonts w:ascii="Garamond" w:eastAsia="Garamond" w:hAnsi="Garamond" w:cs="Garamond"/>
+          <w:sz w:val="22"/>
+          <w:szCs w:val="22"/>
+        </w:rPr>
+        <w:t>Tychonievich</w:t>
+      </w:r>
+      <w:proofErr w:type="spellEnd"/>
+      <w:r>
+        <w:rPr>
+          <w:rFonts w:ascii="Garamond" w:eastAsia="Garamond" w:hAnsi="Garamond" w:cs="Garamond"/>
+          <w:sz w:val="22"/>
+          <w:szCs w:val="22"/>
+        </w:rPr>
+        <w:t xml:space="preserve">, L. (2011). Analysis of a CS1 approach for attracting diverse and inexperienced students to computing majors. In </w:t>
+      </w:r>
+      <w:r>
+        <w:rPr>
+          <w:rFonts w:ascii="Garamond" w:eastAsia="Garamond" w:hAnsi="Garamond" w:cs="Garamond"/>
+          <w:i/>
+          <w:sz w:val="22"/>
+          <w:szCs w:val="22"/>
+        </w:rPr>
+        <w:t>Proceedings of the 42nd ACM technical symposium on Computer science education</w:t>
+      </w:r>
+      <w:r>
+        <w:rPr>
+          <w:rFonts w:ascii="Garamond" w:eastAsia="Garamond" w:hAnsi="Garamond" w:cs="Garamond"/>
+          <w:sz w:val="22"/>
+          <w:szCs w:val="22"/>
+        </w:rPr>
+        <w:t xml:space="preserve"> (SIGCSE '11). ACM, New York, NY, USA, 165-170. </w:t>
+      </w:r>
+      <w:proofErr w:type="spellStart"/>
+      <w:r>
+        <w:rPr>
+          <w:rFonts w:ascii="Garamond" w:eastAsia="Garamond" w:hAnsi="Garamond" w:cs="Garamond"/>
+          <w:sz w:val="22"/>
+          <w:szCs w:val="22"/>
+        </w:rPr>
+        <w:t>doi</w:t>
+      </w:r>
+      <w:proofErr w:type="spellEnd"/>
+      <w:r>
+        <w:rPr>
+          <w:rFonts w:ascii="Garamond" w:eastAsia="Garamond" w:hAnsi="Garamond" w:cs="Garamond"/>
+          <w:sz w:val="22"/>
+          <w:szCs w:val="22"/>
+        </w:rPr>
+        <w:t>:</w:t>
       </w:r>
       <w:hyperlink r:id="rId17">
         <w:r>
@@ -8678,7 +9153,7 @@
         <w:fldChar w:fldCharType="begin"/>
       </w:r>
       <w:r>
-        <w:instrText xml:space="preserve"> HYPERLINK "http://www.pellinstitute.org/downloads/publications-Straight_from_the_Source.pdf" </w:instrText>
+        <w:instrText xml:space="preserve"> HYPERLINK "http://dx.doi.org/10.1145/1953163.1953217" </w:instrText>
       </w:r>
       <w:r>
         <w:fldChar w:fldCharType="separate"/>
@@ -8691,7 +9166,7 @@
           <w:szCs w:val="22"/>
           <w:u w:val="single"/>
         </w:rPr>
-        <w:t>http://www.pellinstitute.org/downloads/publications-Straight_from_the_Source.pdf</w:t>
+        <w:t>http://dx.doi.org/10.1145/1953163.1953217</w:t>
       </w:r>
     </w:p>
     <w:p>
@@ -8730,7 +9205,43 @@
           <w:sz w:val="22"/>
           <w:szCs w:val="22"/>
         </w:rPr>
-        <w:t xml:space="preserve">Hillman, N. &amp; Weichman, T. (2016). Education Deserts: The Continued Significance of “Place” in the Twenty-First Century. </w:t>
+        <w:t>Eisenberg M. (2017) Approaching Computer Science Education Through Making. In: Fee S., Holland-</w:t>
+      </w:r>
+      <w:proofErr w:type="spellStart"/>
+      <w:r>
+        <w:rPr>
+          <w:rFonts w:ascii="Garamond" w:eastAsia="Garamond" w:hAnsi="Garamond" w:cs="Garamond"/>
+          <w:sz w:val="22"/>
+          <w:szCs w:val="22"/>
+        </w:rPr>
+        <w:t>Minkley</w:t>
+      </w:r>
+      <w:proofErr w:type="spellEnd"/>
+      <w:r>
+        <w:rPr>
+          <w:rFonts w:ascii="Garamond" w:eastAsia="Garamond" w:hAnsi="Garamond" w:cs="Garamond"/>
+          <w:sz w:val="22"/>
+          <w:szCs w:val="22"/>
+        </w:rPr>
+        <w:t xml:space="preserve"> A., Lombardi T. (</w:t>
+      </w:r>
+      <w:proofErr w:type="spellStart"/>
+      <w:r>
+        <w:rPr>
+          <w:rFonts w:ascii="Garamond" w:eastAsia="Garamond" w:hAnsi="Garamond" w:cs="Garamond"/>
+          <w:sz w:val="22"/>
+          <w:szCs w:val="22"/>
+        </w:rPr>
+        <w:t>eds</w:t>
+      </w:r>
+      <w:proofErr w:type="spellEnd"/>
+      <w:r>
+        <w:rPr>
+          <w:rFonts w:ascii="Garamond" w:eastAsia="Garamond" w:hAnsi="Garamond" w:cs="Garamond"/>
+          <w:sz w:val="22"/>
+          <w:szCs w:val="22"/>
+        </w:rPr>
+        <w:t xml:space="preserve">) </w:t>
       </w:r>
       <w:r>
         <w:rPr>
@@ -8739,7 +9250,7 @@
           <w:sz w:val="22"/>
           <w:szCs w:val="22"/>
         </w:rPr>
-        <w:t>Viewpoints: Voices from the Field</w:t>
+        <w:t>New Directions for Computing Education</w:t>
       </w:r>
       <w:r>
         <w:rPr>
@@ -8747,7 +9258,25 @@
           <w:sz w:val="22"/>
           <w:szCs w:val="22"/>
         </w:rPr>
-        <w:t>. Washington, DC: American Council on Education. Retrieved from</w:t>
+        <w:t xml:space="preserve">. Springer, Cham.  </w:t>
+      </w:r>
+      <w:proofErr w:type="spellStart"/>
+      <w:r>
+        <w:rPr>
+          <w:rFonts w:ascii="Garamond" w:eastAsia="Garamond" w:hAnsi="Garamond" w:cs="Garamond"/>
+          <w:sz w:val="22"/>
+          <w:szCs w:val="22"/>
+        </w:rPr>
+        <w:t>doi</w:t>
+      </w:r>
+      <w:proofErr w:type="spellEnd"/>
+      <w:r>
+        <w:rPr>
+          <w:rFonts w:ascii="Garamond" w:eastAsia="Garamond" w:hAnsi="Garamond" w:cs="Garamond"/>
+          <w:sz w:val="22"/>
+          <w:szCs w:val="22"/>
+        </w:rPr>
+        <w:t>:</w:t>
       </w:r>
       <w:hyperlink r:id="rId18">
         <w:r>
@@ -8763,7 +9292,7 @@
         <w:fldChar w:fldCharType="begin"/>
       </w:r>
       <w:r>
-        <w:instrText xml:space="preserve"> HYPERLINK "http://www.acenet.edu/news-room/Documents/Education-Deserts-The-Continued-Significance-of-Place-in-the-Twenty-First-Century.pdf" </w:instrText>
+        <w:instrText xml:space="preserve"> HYPERLINK "https://doi.org/10.1007/978-3-319-54226-3_3" </w:instrText>
       </w:r>
       <w:r>
         <w:fldChar w:fldCharType="separate"/>
@@ -8776,7 +9305,7 @@
           <w:szCs w:val="22"/>
           <w:u w:val="single"/>
         </w:rPr>
-        <w:t>http://www.acenet.edu/news-room/Documents/Education-Deserts-The-Continued-Significance-of-Place-in-the-Twenty-First-Century.pdf</w:t>
+        <w:t>https://doi.org/10.1007/978-3-319-54226-3_3</w:t>
       </w:r>
     </w:p>
     <w:p>
@@ -8790,157 +9319,6 @@
       <w:r>
         <w:fldChar w:fldCharType="end"/>
       </w:r>
-      <w:r>
-        <w:rPr>
-          <w:rFonts w:ascii="Garamond" w:eastAsia="Garamond" w:hAnsi="Garamond" w:cs="Garamond"/>
-          <w:sz w:val="22"/>
-          <w:szCs w:val="22"/>
-        </w:rPr>
-        <w:t xml:space="preserve"> </w:t>
-      </w:r>
-    </w:p>
-    <w:p>
-      <w:pPr>
-        <w:rPr>
-          <w:rFonts w:ascii="Garamond" w:eastAsia="Garamond" w:hAnsi="Garamond" w:cs="Garamond"/>
-          <w:sz w:val="22"/>
-          <w:szCs w:val="22"/>
-        </w:rPr>
-      </w:pPr>
-      <w:r>
-        <w:rPr>
-          <w:rFonts w:ascii="Garamond" w:eastAsia="Garamond" w:hAnsi="Garamond" w:cs="Garamond"/>
-          <w:sz w:val="22"/>
-          <w:szCs w:val="22"/>
-        </w:rPr>
-        <w:t xml:space="preserve">IEEE. (2010). </w:t>
-      </w:r>
-      <w:r>
-        <w:rPr>
-          <w:rFonts w:ascii="Garamond" w:eastAsia="Garamond" w:hAnsi="Garamond" w:cs="Garamond"/>
-          <w:sz w:val="22"/>
-          <w:szCs w:val="22"/>
-        </w:rPr>
-        <w:t xml:space="preserve">Systems and software engineering </w:t>
-      </w:r>
-      <w:r>
-        <w:rPr>
-          <w:rFonts w:ascii="Garamond" w:eastAsia="Garamond" w:hAnsi="Garamond" w:cs="Garamond"/>
-          <w:sz w:val="22"/>
-          <w:szCs w:val="22"/>
-        </w:rPr>
-        <w:t>–</w:t>
-      </w:r>
-      <w:r>
-        <w:rPr>
-          <w:rFonts w:ascii="Garamond" w:eastAsia="Garamond" w:hAnsi="Garamond" w:cs="Garamond"/>
-          <w:sz w:val="22"/>
-          <w:szCs w:val="22"/>
-        </w:rPr>
-        <w:t xml:space="preserve"> Vocabulary</w:t>
-      </w:r>
-      <w:r>
-        <w:rPr>
-          <w:rFonts w:ascii="Garamond" w:eastAsia="Garamond" w:hAnsi="Garamond" w:cs="Garamond"/>
-          <w:sz w:val="22"/>
-          <w:szCs w:val="22"/>
-        </w:rPr>
-        <w:t>.</w:t>
-      </w:r>
-      <w:r>
-        <w:rPr>
-          <w:rFonts w:ascii="Garamond" w:eastAsia="Garamond" w:hAnsi="Garamond" w:cs="Garamond"/>
-          <w:sz w:val="22"/>
-          <w:szCs w:val="22"/>
-        </w:rPr>
-        <w:t> </w:t>
-      </w:r>
-      <w:r>
-        <w:rPr>
-          <w:rFonts w:ascii="Garamond" w:eastAsia="Garamond" w:hAnsi="Garamond" w:cs="Garamond"/>
-          <w:i/>
-          <w:iCs/>
-          <w:sz w:val="22"/>
-          <w:szCs w:val="22"/>
-        </w:rPr>
-        <w:t>ISO/IEC/IEEE 24765:2010(E)</w:t>
-      </w:r>
-      <w:r>
-        <w:rPr>
-          <w:rFonts w:ascii="Garamond" w:eastAsia="Garamond" w:hAnsi="Garamond" w:cs="Garamond"/>
-          <w:sz w:val="22"/>
-          <w:szCs w:val="22"/>
-        </w:rPr>
-        <w:t> </w:t>
-      </w:r>
-      <w:r>
-        <w:rPr>
-          <w:rFonts w:ascii="Garamond" w:eastAsia="Garamond" w:hAnsi="Garamond" w:cs="Garamond"/>
-          <w:sz w:val="22"/>
-          <w:szCs w:val="22"/>
-        </w:rPr>
-        <w:t xml:space="preserve">pp.1-418, Dec. 15 2010 </w:t>
-      </w:r>
-      <w:r>
-        <w:rPr>
-          <w:rFonts w:ascii="Garamond" w:eastAsia="Garamond" w:hAnsi="Garamond" w:cs="Garamond"/>
-          <w:sz w:val="22"/>
-          <w:szCs w:val="22"/>
-        </w:rPr>
-        <w:t>doi: 10.1109/IEEESTD.2010.5733835</w:t>
-      </w:r>
-    </w:p>
-    <w:p>
-      <w:pPr>
-        <w:rPr>
-          <w:rFonts w:ascii="Garamond" w:eastAsia="Garamond" w:hAnsi="Garamond" w:cs="Garamond"/>
-          <w:sz w:val="22"/>
-          <w:szCs w:val="22"/>
-        </w:rPr>
-      </w:pPr>
-    </w:p>
-    <w:p>
-      <w:pPr>
-        <w:rPr>
-          <w:rFonts w:ascii="Garamond" w:eastAsia="Garamond" w:hAnsi="Garamond" w:cs="Garamond"/>
-          <w:sz w:val="22"/>
-          <w:szCs w:val="22"/>
-        </w:rPr>
-      </w:pPr>
-      <w:r>
-        <w:rPr>
-          <w:rFonts w:ascii="Garamond" w:eastAsia="Garamond" w:hAnsi="Garamond" w:cs="Garamond"/>
-          <w:sz w:val="22"/>
-          <w:szCs w:val="22"/>
-        </w:rPr>
-        <w:t xml:space="preserve">Nagappan, N., Williams, L., Ferzli, M., Wiebe, E., Yang, K., Miller, C., &amp; Balik, S. (2003). Improving the CS1 experience with pair programming. In </w:t>
-      </w:r>
-      <w:r>
-        <w:rPr>
-          <w:rFonts w:ascii="Garamond" w:eastAsia="Garamond" w:hAnsi="Garamond" w:cs="Garamond"/>
-          <w:i/>
-          <w:sz w:val="22"/>
-          <w:szCs w:val="22"/>
-        </w:rPr>
-        <w:t>Proceedings of the 34th SIGCSE technical symposium on Computer science education</w:t>
-      </w:r>
-      <w:r>
-        <w:rPr>
-          <w:rFonts w:ascii="Garamond" w:eastAsia="Garamond" w:hAnsi="Garamond" w:cs="Garamond"/>
-          <w:sz w:val="22"/>
-          <w:szCs w:val="22"/>
-        </w:rPr>
-        <w:t xml:space="preserve"> (SIGCSE '03). ACM, New York, NY, USA, 359-362. DOI=http://dx.doi.org/10.1145/611892.612006</w:t>
-      </w:r>
-    </w:p>
-    <w:p>
-      <w:pPr>
-        <w:rPr>
-          <w:rFonts w:ascii="Garamond" w:eastAsia="Garamond" w:hAnsi="Garamond" w:cs="Garamond"/>
-          <w:sz w:val="22"/>
-          <w:szCs w:val="22"/>
-        </w:rPr>
-      </w:pPr>
       <w:r>
         <w:rPr>
           <w:rFonts w:ascii="Garamond" w:eastAsia="Garamond" w:hAnsi="Garamond" w:cs="Garamond"/>
@@ -8966,7 +9344,25 @@
           <w:sz w:val="22"/>
           <w:szCs w:val="22"/>
         </w:rPr>
-        <w:t>Oregon State University (2017). Oregon State University Mission Statement. Retrieved from</w:t>
+        <w:t xml:space="preserve">Engle, J., </w:t>
+      </w:r>
+      <w:proofErr w:type="spellStart"/>
+      <w:r>
+        <w:rPr>
+          <w:rFonts w:ascii="Garamond" w:eastAsia="Garamond" w:hAnsi="Garamond" w:cs="Garamond"/>
+          <w:sz w:val="22"/>
+          <w:szCs w:val="22"/>
+        </w:rPr>
+        <w:t>Bermeo</w:t>
+      </w:r>
+      <w:proofErr w:type="spellEnd"/>
+      <w:r>
+        <w:rPr>
+          <w:rFonts w:ascii="Garamond" w:eastAsia="Garamond" w:hAnsi="Garamond" w:cs="Garamond"/>
+          <w:sz w:val="22"/>
+          <w:szCs w:val="22"/>
+        </w:rPr>
+        <w:t>, A., O’Brien, C. (2006). Straight from the Source: What Works for First-Generation College Students. Washington, DC: Pell Institute for the Study of Opportunity in Higher Education. Retrieved from</w:t>
       </w:r>
       <w:hyperlink r:id="rId19">
         <w:r>
@@ -8982,7 +9378,7 @@
         <w:fldChar w:fldCharType="begin"/>
       </w:r>
       <w:r>
-        <w:instrText xml:space="preserve"> HYPERLINK "http://leadership.oregonstate.edu/trustees/oregon-state-university-mission-statement" </w:instrText>
+        <w:instrText xml:space="preserve"> HYPERLINK "http://www.pellinstitute.org/downloads/publications-Straight_from_the_Source.pdf" </w:instrText>
       </w:r>
       <w:r>
         <w:fldChar w:fldCharType="separate"/>
@@ -8995,7 +9391,7 @@
           <w:szCs w:val="22"/>
           <w:u w:val="single"/>
         </w:rPr>
-        <w:t>http://leadership.oregonstate.edu/trustees/oregon-state-university-mission-statement</w:t>
+        <w:t>http://www.pellinstitute.org/downloads/publications-Straight_from_the_Source.pdf</w:t>
       </w:r>
     </w:p>
     <w:p>
@@ -9022,8 +9418,10 @@
       <w:pPr>
         <w:rPr>
           <w:rFonts w:ascii="Garamond" w:eastAsia="Garamond" w:hAnsi="Garamond" w:cs="Garamond"/>
+          <w:color w:val="1155CC"/>
           <w:sz w:val="22"/>
           <w:szCs w:val="22"/>
+          <w:u w:val="single"/>
         </w:rPr>
       </w:pPr>
       <w:r>
@@ -9032,20 +9430,414 @@
           <w:sz w:val="22"/>
           <w:szCs w:val="22"/>
         </w:rPr>
-        <w:t>Wilson, C., Sudol, L. A., Stephenson, C. &amp; Stehlik, M. 2010. Running on Empty: The Failure to Teach K-12 Computer Science in the Digital Age. The Association for Computing Machinery &amp; The Computer Science Teachers Association. Retrieved from http://runningonempty.acm.org/fullreport2.pdf</w:t>
-      </w:r>
-    </w:p>
-    <w:p>
-      <w:pPr>
+        <w:t xml:space="preserve">Hillman, N. &amp; </w:t>
+      </w:r>
+      <w:proofErr w:type="spellStart"/>
+      <w:r>
         <w:rPr>
           <w:rFonts w:ascii="Garamond" w:eastAsia="Garamond" w:hAnsi="Garamond" w:cs="Garamond"/>
           <w:sz w:val="22"/>
           <w:szCs w:val="22"/>
         </w:rPr>
+        <w:t>Weichman</w:t>
+      </w:r>
+      <w:proofErr w:type="spellEnd"/>
+      <w:r>
+        <w:rPr>
+          <w:rFonts w:ascii="Garamond" w:eastAsia="Garamond" w:hAnsi="Garamond" w:cs="Garamond"/>
+          <w:sz w:val="22"/>
+          <w:szCs w:val="22"/>
+        </w:rPr>
+        <w:t xml:space="preserve">, T. (2016). Education Deserts: The Continued Significance of “Place” in the Twenty-First Century. </w:t>
+      </w:r>
+      <w:r>
+        <w:rPr>
+          <w:rFonts w:ascii="Garamond" w:eastAsia="Garamond" w:hAnsi="Garamond" w:cs="Garamond"/>
+          <w:i/>
+          <w:sz w:val="22"/>
+          <w:szCs w:val="22"/>
+        </w:rPr>
+        <w:t>Viewpoints: Voices from the Field</w:t>
+      </w:r>
+      <w:r>
+        <w:rPr>
+          <w:rFonts w:ascii="Garamond" w:eastAsia="Garamond" w:hAnsi="Garamond" w:cs="Garamond"/>
+          <w:sz w:val="22"/>
+          <w:szCs w:val="22"/>
+        </w:rPr>
+        <w:t>. Washington, DC: American Council on Education. Retrieved from</w:t>
+      </w:r>
+      <w:hyperlink r:id="rId20">
+        <w:r>
+          <w:rPr>
+            <w:rFonts w:ascii="Garamond" w:eastAsia="Garamond" w:hAnsi="Garamond" w:cs="Garamond"/>
+            <w:sz w:val="22"/>
+            <w:szCs w:val="22"/>
+          </w:rPr>
+          <w:t xml:space="preserve"> </w:t>
+        </w:r>
+      </w:hyperlink>
+      <w:r>
+        <w:fldChar w:fldCharType="begin"/>
+      </w:r>
+      <w:r>
+        <w:instrText xml:space="preserve"> HYPERLINK "http://www.acenet.edu/news-room/Documents/Education-Deserts-The-Continued-Significance-of-Place-in-the-Twenty-First-Century.pdf" </w:instrText>
+      </w:r>
+      <w:r>
+        <w:fldChar w:fldCharType="separate"/>
+      </w:r>
+      <w:r>
+        <w:rPr>
+          <w:rFonts w:ascii="Garamond" w:eastAsia="Garamond" w:hAnsi="Garamond" w:cs="Garamond"/>
+          <w:color w:val="1155CC"/>
+          <w:sz w:val="22"/>
+          <w:szCs w:val="22"/>
+          <w:u w:val="single"/>
+        </w:rPr>
+        <w:t>http://www.acenet.edu/news-room/Documents/Education-Deserts-The-Continued-Significance-of-Place-in-the-Twenty-First-Century.pdf</w:t>
+      </w:r>
+    </w:p>
+    <w:p>
+      <w:pPr>
+        <w:rPr>
+          <w:rFonts w:ascii="Garamond" w:eastAsia="Garamond" w:hAnsi="Garamond" w:cs="Garamond"/>
+          <w:sz w:val="22"/>
+          <w:szCs w:val="22"/>
+        </w:rPr>
+      </w:pPr>
+      <w:r>
+        <w:fldChar w:fldCharType="end"/>
+      </w:r>
+      <w:r>
+        <w:rPr>
+          <w:rFonts w:ascii="Garamond" w:eastAsia="Garamond" w:hAnsi="Garamond" w:cs="Garamond"/>
+          <w:sz w:val="22"/>
+          <w:szCs w:val="22"/>
+        </w:rPr>
+        <w:t xml:space="preserve"> </w:t>
+      </w:r>
+    </w:p>
+    <w:p>
+      <w:pPr>
+        <w:rPr>
+          <w:rFonts w:ascii="Garamond" w:eastAsia="Garamond" w:hAnsi="Garamond" w:cs="Garamond"/>
+          <w:sz w:val="22"/>
+          <w:szCs w:val="22"/>
+        </w:rPr>
+      </w:pPr>
+      <w:r>
+        <w:rPr>
+          <w:rFonts w:ascii="Garamond" w:eastAsia="Garamond" w:hAnsi="Garamond" w:cs="Garamond"/>
+          <w:sz w:val="22"/>
+          <w:szCs w:val="22"/>
+        </w:rPr>
+        <w:t xml:space="preserve">IEEE. (2010). </w:t>
+      </w:r>
+      <w:r>
+        <w:rPr>
+          <w:rFonts w:ascii="Garamond" w:eastAsia="Garamond" w:hAnsi="Garamond" w:cs="Garamond"/>
+          <w:sz w:val="22"/>
+          <w:szCs w:val="22"/>
+        </w:rPr>
+        <w:t xml:space="preserve">Systems and software engineering </w:t>
+      </w:r>
+      <w:r>
+        <w:rPr>
+          <w:rFonts w:ascii="Garamond" w:eastAsia="Garamond" w:hAnsi="Garamond" w:cs="Garamond"/>
+          <w:sz w:val="22"/>
+          <w:szCs w:val="22"/>
+        </w:rPr>
+        <w:t>–</w:t>
+      </w:r>
+      <w:r>
+        <w:rPr>
+          <w:rFonts w:ascii="Garamond" w:eastAsia="Garamond" w:hAnsi="Garamond" w:cs="Garamond"/>
+          <w:sz w:val="22"/>
+          <w:szCs w:val="22"/>
+        </w:rPr>
+        <w:t xml:space="preserve"> Vocabulary</w:t>
+      </w:r>
+      <w:r>
+        <w:rPr>
+          <w:rFonts w:ascii="Garamond" w:eastAsia="Garamond" w:hAnsi="Garamond" w:cs="Garamond"/>
+          <w:sz w:val="22"/>
+          <w:szCs w:val="22"/>
+        </w:rPr>
+        <w:t>.</w:t>
+      </w:r>
+      <w:r>
+        <w:rPr>
+          <w:rFonts w:ascii="Garamond" w:eastAsia="Garamond" w:hAnsi="Garamond" w:cs="Garamond"/>
+          <w:sz w:val="22"/>
+          <w:szCs w:val="22"/>
+        </w:rPr>
+        <w:t> </w:t>
+      </w:r>
+      <w:r>
+        <w:rPr>
+          <w:rFonts w:ascii="Garamond" w:eastAsia="Garamond" w:hAnsi="Garamond" w:cs="Garamond"/>
+          <w:i/>
+          <w:iCs/>
+          <w:sz w:val="22"/>
+          <w:szCs w:val="22"/>
+        </w:rPr>
+        <w:t>ISO/IEC/IEEE 24765:2010(E)</w:t>
+      </w:r>
+      <w:r>
+        <w:rPr>
+          <w:rFonts w:ascii="Garamond" w:eastAsia="Garamond" w:hAnsi="Garamond" w:cs="Garamond"/>
+          <w:sz w:val="22"/>
+          <w:szCs w:val="22"/>
+        </w:rPr>
+        <w:t> </w:t>
+      </w:r>
+      <w:r>
+        <w:rPr>
+          <w:rFonts w:ascii="Garamond" w:eastAsia="Garamond" w:hAnsi="Garamond" w:cs="Garamond"/>
+          <w:sz w:val="22"/>
+          <w:szCs w:val="22"/>
+        </w:rPr>
+        <w:t xml:space="preserve">pp.1-418, Dec. 15 2010 </w:t>
+      </w:r>
+      <w:proofErr w:type="spellStart"/>
+      <w:r>
+        <w:rPr>
+          <w:rFonts w:ascii="Garamond" w:eastAsia="Garamond" w:hAnsi="Garamond" w:cs="Garamond"/>
+          <w:sz w:val="22"/>
+          <w:szCs w:val="22"/>
+        </w:rPr>
+        <w:t>doi</w:t>
+      </w:r>
+      <w:proofErr w:type="spellEnd"/>
+      <w:r>
+        <w:rPr>
+          <w:rFonts w:ascii="Garamond" w:eastAsia="Garamond" w:hAnsi="Garamond" w:cs="Garamond"/>
+          <w:sz w:val="22"/>
+          <w:szCs w:val="22"/>
+        </w:rPr>
+        <w:t>: 10.1109/IEEESTD.2010.5733835</w:t>
+      </w:r>
+    </w:p>
+    <w:p>
+      <w:pPr>
+        <w:rPr>
+          <w:rFonts w:ascii="Garamond" w:eastAsia="Garamond" w:hAnsi="Garamond" w:cs="Garamond"/>
+          <w:sz w:val="22"/>
+          <w:szCs w:val="22"/>
+        </w:rPr>
+      </w:pPr>
+    </w:p>
+    <w:p>
+      <w:pPr>
+        <w:rPr>
+          <w:rFonts w:ascii="Garamond" w:eastAsia="Garamond" w:hAnsi="Garamond" w:cs="Garamond"/>
+          <w:sz w:val="22"/>
+          <w:szCs w:val="22"/>
+        </w:rPr>
+      </w:pPr>
+      <w:proofErr w:type="spellStart"/>
+      <w:r>
+        <w:rPr>
+          <w:rFonts w:ascii="Garamond" w:eastAsia="Garamond" w:hAnsi="Garamond" w:cs="Garamond"/>
+          <w:sz w:val="22"/>
+          <w:szCs w:val="22"/>
+        </w:rPr>
+        <w:t>Nagappan</w:t>
+      </w:r>
+      <w:proofErr w:type="spellEnd"/>
+      <w:r>
+        <w:rPr>
+          <w:rFonts w:ascii="Garamond" w:eastAsia="Garamond" w:hAnsi="Garamond" w:cs="Garamond"/>
+          <w:sz w:val="22"/>
+          <w:szCs w:val="22"/>
+        </w:rPr>
+        <w:t xml:space="preserve">, N., Williams, L., </w:t>
+      </w:r>
+      <w:proofErr w:type="spellStart"/>
+      <w:r>
+        <w:rPr>
+          <w:rFonts w:ascii="Garamond" w:eastAsia="Garamond" w:hAnsi="Garamond" w:cs="Garamond"/>
+          <w:sz w:val="22"/>
+          <w:szCs w:val="22"/>
+        </w:rPr>
+        <w:t>Ferzli</w:t>
+      </w:r>
+      <w:proofErr w:type="spellEnd"/>
+      <w:r>
+        <w:rPr>
+          <w:rFonts w:ascii="Garamond" w:eastAsia="Garamond" w:hAnsi="Garamond" w:cs="Garamond"/>
+          <w:sz w:val="22"/>
+          <w:szCs w:val="22"/>
+        </w:rPr>
+        <w:t xml:space="preserve">, M., Wiebe, E., Yang, K., Miller, C., &amp; </w:t>
+      </w:r>
+      <w:proofErr w:type="spellStart"/>
+      <w:r>
+        <w:rPr>
+          <w:rFonts w:ascii="Garamond" w:eastAsia="Garamond" w:hAnsi="Garamond" w:cs="Garamond"/>
+          <w:sz w:val="22"/>
+          <w:szCs w:val="22"/>
+        </w:rPr>
+        <w:t>Balik</w:t>
+      </w:r>
+      <w:proofErr w:type="spellEnd"/>
+      <w:r>
+        <w:rPr>
+          <w:rFonts w:ascii="Garamond" w:eastAsia="Garamond" w:hAnsi="Garamond" w:cs="Garamond"/>
+          <w:sz w:val="22"/>
+          <w:szCs w:val="22"/>
+        </w:rPr>
+        <w:t xml:space="preserve">, S. (2003). Improving the CS1 experience with pair programming. In </w:t>
+      </w:r>
+      <w:r>
+        <w:rPr>
+          <w:rFonts w:ascii="Garamond" w:eastAsia="Garamond" w:hAnsi="Garamond" w:cs="Garamond"/>
+          <w:i/>
+          <w:sz w:val="22"/>
+          <w:szCs w:val="22"/>
+        </w:rPr>
+        <w:t>Proceedings of the 34th SIGCSE technical symposium on Computer science education</w:t>
+      </w:r>
+      <w:r>
+        <w:rPr>
+          <w:rFonts w:ascii="Garamond" w:eastAsia="Garamond" w:hAnsi="Garamond" w:cs="Garamond"/>
+          <w:sz w:val="22"/>
+          <w:szCs w:val="22"/>
+        </w:rPr>
+        <w:t xml:space="preserve"> (SIGCSE '03). ACM, New York, NY, USA, 359-362. DOI=http://dx.doi.org/10.1145/611892.612006</w:t>
+      </w:r>
+    </w:p>
+    <w:p>
+      <w:pPr>
+        <w:rPr>
+          <w:rFonts w:ascii="Garamond" w:eastAsia="Garamond" w:hAnsi="Garamond" w:cs="Garamond"/>
+          <w:sz w:val="22"/>
+          <w:szCs w:val="22"/>
+        </w:rPr>
+      </w:pPr>
+      <w:r>
+        <w:rPr>
+          <w:rFonts w:ascii="Garamond" w:eastAsia="Garamond" w:hAnsi="Garamond" w:cs="Garamond"/>
+          <w:sz w:val="22"/>
+          <w:szCs w:val="22"/>
+        </w:rPr>
+        <w:t xml:space="preserve"> </w:t>
+      </w:r>
+    </w:p>
+    <w:p>
+      <w:pPr>
+        <w:rPr>
+          <w:rFonts w:ascii="Garamond" w:eastAsia="Garamond" w:hAnsi="Garamond" w:cs="Garamond"/>
+          <w:color w:val="1155CC"/>
+          <w:sz w:val="22"/>
+          <w:szCs w:val="22"/>
+          <w:u w:val="single"/>
+        </w:rPr>
+      </w:pPr>
+      <w:r>
+        <w:rPr>
+          <w:rFonts w:ascii="Garamond" w:eastAsia="Garamond" w:hAnsi="Garamond" w:cs="Garamond"/>
+          <w:sz w:val="22"/>
+          <w:szCs w:val="22"/>
+        </w:rPr>
+        <w:t>Oregon State University (2017). Oregon State University Mission Statement. Retrieved from</w:t>
+      </w:r>
+      <w:hyperlink r:id="rId21">
+        <w:r>
+          <w:rPr>
+            <w:rFonts w:ascii="Garamond" w:eastAsia="Garamond" w:hAnsi="Garamond" w:cs="Garamond"/>
+            <w:sz w:val="22"/>
+            <w:szCs w:val="22"/>
+          </w:rPr>
+          <w:t xml:space="preserve"> </w:t>
+        </w:r>
+      </w:hyperlink>
+      <w:r>
+        <w:fldChar w:fldCharType="begin"/>
+      </w:r>
+      <w:r>
+        <w:instrText xml:space="preserve"> HYPERLINK "http://leadership.oregonstate.edu/trustees/oregon-state-university-mission-statement" </w:instrText>
+      </w:r>
+      <w:r>
+        <w:fldChar w:fldCharType="separate"/>
+      </w:r>
+      <w:r>
+        <w:rPr>
+          <w:rFonts w:ascii="Garamond" w:eastAsia="Garamond" w:hAnsi="Garamond" w:cs="Garamond"/>
+          <w:color w:val="1155CC"/>
+          <w:sz w:val="22"/>
+          <w:szCs w:val="22"/>
+          <w:u w:val="single"/>
+        </w:rPr>
+        <w:t>http://leadership.oregonstate.edu/trustees/oregon-state-university-mission-statement</w:t>
+      </w:r>
+    </w:p>
+    <w:p>
+      <w:pPr>
+        <w:rPr>
+          <w:rFonts w:ascii="Garamond" w:eastAsia="Garamond" w:hAnsi="Garamond" w:cs="Garamond"/>
+          <w:sz w:val="22"/>
+          <w:szCs w:val="22"/>
+        </w:rPr>
+      </w:pPr>
+      <w:r>
+        <w:fldChar w:fldCharType="end"/>
+      </w:r>
+      <w:r>
+        <w:rPr>
+          <w:rFonts w:ascii="Garamond" w:eastAsia="Garamond" w:hAnsi="Garamond" w:cs="Garamond"/>
+          <w:sz w:val="22"/>
+          <w:szCs w:val="22"/>
+        </w:rPr>
+        <w:t xml:space="preserve"> </w:t>
+      </w:r>
+    </w:p>
+    <w:p>
+      <w:pPr>
+        <w:rPr>
+          <w:rFonts w:ascii="Garamond" w:eastAsia="Garamond" w:hAnsi="Garamond" w:cs="Garamond"/>
+          <w:sz w:val="22"/>
+          <w:szCs w:val="22"/>
+        </w:rPr>
+      </w:pPr>
+      <w:r>
+        <w:rPr>
+          <w:rFonts w:ascii="Garamond" w:eastAsia="Garamond" w:hAnsi="Garamond" w:cs="Garamond"/>
+          <w:sz w:val="22"/>
+          <w:szCs w:val="22"/>
+        </w:rPr>
+        <w:t xml:space="preserve">Wilson, C., </w:t>
+      </w:r>
+      <w:proofErr w:type="spellStart"/>
+      <w:r>
+        <w:rPr>
+          <w:rFonts w:ascii="Garamond" w:eastAsia="Garamond" w:hAnsi="Garamond" w:cs="Garamond"/>
+          <w:sz w:val="22"/>
+          <w:szCs w:val="22"/>
+        </w:rPr>
+        <w:t>Sudol</w:t>
+      </w:r>
+      <w:proofErr w:type="spellEnd"/>
+      <w:r>
+        <w:rPr>
+          <w:rFonts w:ascii="Garamond" w:eastAsia="Garamond" w:hAnsi="Garamond" w:cs="Garamond"/>
+          <w:sz w:val="22"/>
+          <w:szCs w:val="22"/>
+        </w:rPr>
+        <w:t>, L. A., Stephenson, C. &amp; Stehlik, M. 2010. Running on Empty: The Failure to Teach K-12 Computer Science in the Digital Age. The Association for Computing Machinery &amp; The Computer Science Teachers Association. Retrieved from http://runningonempty.acm.org/fullreport2.pdf</w:t>
+      </w:r>
+    </w:p>
+    <w:p>
+      <w:pPr>
+        <w:rPr>
+          <w:rFonts w:ascii="Garamond" w:eastAsia="Garamond" w:hAnsi="Garamond" w:cs="Garamond"/>
+          <w:sz w:val="22"/>
+          <w:szCs w:val="22"/>
+        </w:rPr>
       </w:pPr>
     </w:p>
     <w:sectPr>
-      <w:footerReference w:type="default" r:id="rId20"/>
+      <w:footerReference w:type="default" r:id="rId22"/>
       <w:pgSz w:w="12240" w:h="15840"/>
       <w:pgMar w:top="1152" w:right="1440" w:bottom="1152" w:left="1440" w:header="0" w:footer="720" w:gutter="0"/>
       <w:pgNumType w:start="1"/>

</xml_diff>

<commit_message>
Need 4a. Update enrollment count, charts.
</commit_message>
<xml_diff>
--- a/assets/HECC New Academic Program Proposal.docx
+++ b/assets/HECC New Academic Program Proposal.docx
@@ -6524,8 +6524,6 @@
           </wp:inline>
         </w:drawing>
       </w:r>
-      <w:bookmarkStart w:id="1" w:name="_GoBack"/>
-      <w:bookmarkEnd w:id="1"/>
     </w:p>
     <w:p>
       <w:pPr>
@@ -7716,7 +7714,19 @@
         <w:rPr>
           <w:rFonts w:ascii="Garamond" w:eastAsia="Garamond" w:hAnsi="Garamond" w:cs="Garamond"/>
         </w:rPr>
-        <w:t xml:space="preserve">We estimate the anticipated headcount and FTE enrollment based upon </w:t>
+        <w:t xml:space="preserve">We estimate the anticipated headcount and FTE enrollment </w:t>
+      </w:r>
+      <w:r>
+        <w:rPr>
+          <w:rFonts w:ascii="Garamond" w:eastAsia="Garamond" w:hAnsi="Garamond" w:cs="Garamond"/>
+        </w:rPr>
+        <w:t xml:space="preserve">at 3%, </w:t>
+      </w:r>
+      <w:r>
+        <w:rPr>
+          <w:rFonts w:ascii="Garamond" w:eastAsia="Garamond" w:hAnsi="Garamond" w:cs="Garamond"/>
+        </w:rPr>
+        <w:t xml:space="preserve">based upon </w:t>
       </w:r>
       <w:r>
         <w:rPr>
@@ -7819,352 +7829,294 @@
     </w:p>
     <w:tbl>
       <w:tblPr>
-        <w:tblW w:w="2600" w:type="dxa"/>
-        <w:jc w:val="center"/>
+        <w:tblStyle w:val="TableGrid"/>
+        <w:tblW w:w="0" w:type="auto"/>
         <w:tblBorders>
-          <w:top w:val="single" w:sz="4" w:space="0" w:color="auto"/>
-          <w:left w:val="single" w:sz="4" w:space="0" w:color="auto"/>
-          <w:bottom w:val="single" w:sz="4" w:space="0" w:color="auto"/>
-          <w:right w:val="single" w:sz="4" w:space="0" w:color="auto"/>
+          <w:top w:val="single" w:sz="4" w:space="0" w:color="D9D9D9" w:themeColor="background1" w:themeShade="D9"/>
+          <w:left w:val="single" w:sz="4" w:space="0" w:color="D9D9D9" w:themeColor="background1" w:themeShade="D9"/>
+          <w:bottom w:val="single" w:sz="4" w:space="0" w:color="D9D9D9" w:themeColor="background1" w:themeShade="D9"/>
+          <w:right w:val="single" w:sz="4" w:space="0" w:color="D9D9D9" w:themeColor="background1" w:themeShade="D9"/>
+          <w:insideH w:val="single" w:sz="4" w:space="0" w:color="D9D9D9" w:themeColor="background1" w:themeShade="D9"/>
+          <w:insideV w:val="single" w:sz="4" w:space="0" w:color="D9D9D9" w:themeColor="background1" w:themeShade="D9"/>
         </w:tblBorders>
         <w:tblLook w:val="04A0" w:firstRow="1" w:lastRow="0" w:firstColumn="1" w:lastColumn="0" w:noHBand="0" w:noVBand="1"/>
       </w:tblPr>
       <w:tblGrid>
-        <w:gridCol w:w="1300"/>
-        <w:gridCol w:w="1306"/>
+        <w:gridCol w:w="1596"/>
+        <w:gridCol w:w="1596"/>
+        <w:gridCol w:w="1596"/>
+        <w:gridCol w:w="1596"/>
+        <w:gridCol w:w="1596"/>
+        <w:gridCol w:w="1596"/>
       </w:tblGrid>
       <w:tr>
-        <w:trPr>
-          <w:trHeight w:val="320"/>
-          <w:jc w:val="center"/>
-        </w:trPr>
         <w:tc>
           <w:tcPr>
-            <w:tcW w:w="1300" w:type="dxa"/>
-            <w:shd w:val="clear" w:color="auto" w:fill="auto"/>
-            <w:noWrap/>
-            <w:vAlign w:val="bottom"/>
-            <w:hideMark/>
+            <w:tcW w:w="1596" w:type="dxa"/>
+            <w:shd w:val="clear" w:color="auto" w:fill="F2F2F2" w:themeFill="background1" w:themeFillShade="F2"/>
           </w:tcPr>
           <w:p>
             <w:pPr>
-              <w:rPr>
-                <w:rFonts w:ascii="Calibri" w:hAnsi="Calibri"/>
-                <w:b/>
-                <w:bCs/>
-                <w:color w:val="000000"/>
-                <w:u w:val="single"/>
+              <w:spacing w:after="120"/>
+              <w:rPr>
+                <w:rFonts w:ascii="Garamond" w:eastAsia="Garamond" w:hAnsi="Garamond" w:cs="Garamond"/>
               </w:rPr>
             </w:pPr>
-            <w:r>
-              <w:rPr>
-                <w:rFonts w:ascii="Calibri" w:hAnsi="Calibri"/>
-                <w:b/>
-                <w:bCs/>
-                <w:color w:val="000000"/>
-                <w:u w:val="single"/>
-              </w:rPr>
-              <w:t>Year</w:t>
-            </w:r>
           </w:p>
         </w:tc>
         <w:tc>
           <w:tcPr>
-            <w:tcW w:w="1300" w:type="dxa"/>
-            <w:shd w:val="clear" w:color="auto" w:fill="auto"/>
-            <w:noWrap/>
-            <w:vAlign w:val="bottom"/>
-            <w:hideMark/>
+            <w:tcW w:w="1596" w:type="dxa"/>
+            <w:shd w:val="clear" w:color="auto" w:fill="F2F2F2" w:themeFill="background1" w:themeFillShade="F2"/>
           </w:tcPr>
           <w:p>
             <w:pPr>
-              <w:rPr>
-                <w:rFonts w:ascii="Calibri" w:hAnsi="Calibri"/>
-                <w:b/>
-                <w:bCs/>
-                <w:color w:val="000000"/>
-                <w:u w:val="single"/>
+              <w:spacing w:after="120"/>
+              <w:rPr>
+                <w:rFonts w:ascii="Garamond" w:eastAsia="Garamond" w:hAnsi="Garamond" w:cs="Garamond"/>
+                <w:color w:val="808080" w:themeColor="background1" w:themeShade="80"/>
               </w:rPr>
             </w:pPr>
             <w:r>
               <w:rPr>
-                <w:rFonts w:ascii="Calibri" w:hAnsi="Calibri"/>
-                <w:b/>
-                <w:bCs/>
-                <w:color w:val="000000"/>
-                <w:u w:val="single"/>
-              </w:rPr>
-              <w:t>Headcount</w:t>
+                <w:rFonts w:ascii="Garamond" w:eastAsia="Garamond" w:hAnsi="Garamond" w:cs="Garamond"/>
+                <w:color w:val="808080" w:themeColor="background1" w:themeShade="80"/>
+              </w:rPr>
+              <w:t>2019</w:t>
+            </w:r>
+          </w:p>
+        </w:tc>
+        <w:tc>
+          <w:tcPr>
+            <w:tcW w:w="1596" w:type="dxa"/>
+            <w:shd w:val="clear" w:color="auto" w:fill="F2F2F2" w:themeFill="background1" w:themeFillShade="F2"/>
+          </w:tcPr>
+          <w:p>
+            <w:pPr>
+              <w:spacing w:after="120"/>
+              <w:rPr>
+                <w:rFonts w:ascii="Garamond" w:eastAsia="Garamond" w:hAnsi="Garamond" w:cs="Garamond"/>
+                <w:color w:val="808080" w:themeColor="background1" w:themeShade="80"/>
+              </w:rPr>
+            </w:pPr>
+            <w:r>
+              <w:rPr>
+                <w:rFonts w:ascii="Garamond" w:eastAsia="Garamond" w:hAnsi="Garamond" w:cs="Garamond"/>
+                <w:color w:val="808080" w:themeColor="background1" w:themeShade="80"/>
+              </w:rPr>
+              <w:t>2020</w:t>
+            </w:r>
+          </w:p>
+        </w:tc>
+        <w:tc>
+          <w:tcPr>
+            <w:tcW w:w="1596" w:type="dxa"/>
+            <w:shd w:val="clear" w:color="auto" w:fill="F2F2F2" w:themeFill="background1" w:themeFillShade="F2"/>
+          </w:tcPr>
+          <w:p>
+            <w:pPr>
+              <w:spacing w:after="120"/>
+              <w:rPr>
+                <w:rFonts w:ascii="Garamond" w:eastAsia="Garamond" w:hAnsi="Garamond" w:cs="Garamond"/>
+                <w:color w:val="808080" w:themeColor="background1" w:themeShade="80"/>
+              </w:rPr>
+            </w:pPr>
+            <w:r>
+              <w:rPr>
+                <w:rFonts w:ascii="Garamond" w:eastAsia="Garamond" w:hAnsi="Garamond" w:cs="Garamond"/>
+                <w:color w:val="808080" w:themeColor="background1" w:themeShade="80"/>
+              </w:rPr>
+              <w:t>2021</w:t>
+            </w:r>
+          </w:p>
+        </w:tc>
+        <w:tc>
+          <w:tcPr>
+            <w:tcW w:w="1596" w:type="dxa"/>
+            <w:shd w:val="clear" w:color="auto" w:fill="F2F2F2" w:themeFill="background1" w:themeFillShade="F2"/>
+          </w:tcPr>
+          <w:p>
+            <w:pPr>
+              <w:spacing w:after="120"/>
+              <w:rPr>
+                <w:rFonts w:ascii="Garamond" w:eastAsia="Garamond" w:hAnsi="Garamond" w:cs="Garamond"/>
+                <w:color w:val="808080" w:themeColor="background1" w:themeShade="80"/>
+              </w:rPr>
+            </w:pPr>
+            <w:r>
+              <w:rPr>
+                <w:rFonts w:ascii="Garamond" w:eastAsia="Garamond" w:hAnsi="Garamond" w:cs="Garamond"/>
+                <w:color w:val="808080" w:themeColor="background1" w:themeShade="80"/>
+              </w:rPr>
+              <w:t>2022</w:t>
+            </w:r>
+          </w:p>
+        </w:tc>
+        <w:tc>
+          <w:tcPr>
+            <w:tcW w:w="1596" w:type="dxa"/>
+            <w:shd w:val="clear" w:color="auto" w:fill="F2F2F2" w:themeFill="background1" w:themeFillShade="F2"/>
+          </w:tcPr>
+          <w:p>
+            <w:pPr>
+              <w:spacing w:after="120"/>
+              <w:rPr>
+                <w:rFonts w:ascii="Garamond" w:eastAsia="Garamond" w:hAnsi="Garamond" w:cs="Garamond"/>
+                <w:color w:val="808080" w:themeColor="background1" w:themeShade="80"/>
+              </w:rPr>
+            </w:pPr>
+            <w:r>
+              <w:rPr>
+                <w:rFonts w:ascii="Garamond" w:eastAsia="Garamond" w:hAnsi="Garamond" w:cs="Garamond"/>
+                <w:color w:val="808080" w:themeColor="background1" w:themeShade="80"/>
+              </w:rPr>
+              <w:t>2023</w:t>
             </w:r>
           </w:p>
         </w:tc>
       </w:tr>
       <w:tr>
-        <w:trPr>
-          <w:trHeight w:val="320"/>
-          <w:jc w:val="center"/>
-        </w:trPr>
         <w:tc>
           <w:tcPr>
-            <w:tcW w:w="1300" w:type="dxa"/>
+            <w:tcW w:w="1596" w:type="dxa"/>
             <w:shd w:val="clear" w:color="auto" w:fill="auto"/>
-            <w:noWrap/>
-            <w:vAlign w:val="bottom"/>
-            <w:hideMark/>
           </w:tcPr>
           <w:p>
             <w:pPr>
-              <w:rPr>
-                <w:rFonts w:ascii="Calibri" w:hAnsi="Calibri"/>
-                <w:color w:val="000000"/>
+              <w:spacing w:after="120"/>
+              <w:rPr>
+                <w:rFonts w:ascii="Garamond" w:eastAsia="Garamond" w:hAnsi="Garamond" w:cs="Garamond"/>
               </w:rPr>
             </w:pPr>
             <w:r>
               <w:rPr>
-                <w:rFonts w:ascii="Calibri" w:hAnsi="Calibri"/>
-                <w:color w:val="000000"/>
-              </w:rPr>
-              <w:t>2019</w:t>
+                <w:rFonts w:ascii="Garamond" w:eastAsia="Garamond" w:hAnsi="Garamond" w:cs="Garamond"/>
+              </w:rPr>
+              <w:t>Enrollment</w:t>
             </w:r>
           </w:p>
         </w:tc>
         <w:tc>
           <w:tcPr>
-            <w:tcW w:w="1300" w:type="dxa"/>
+            <w:tcW w:w="1596" w:type="dxa"/>
             <w:shd w:val="clear" w:color="auto" w:fill="auto"/>
-            <w:noWrap/>
-            <w:vAlign w:val="bottom"/>
-            <w:hideMark/>
           </w:tcPr>
           <w:p>
             <w:pPr>
-              <w:rPr>
-                <w:rFonts w:ascii="Calibri" w:hAnsi="Calibri"/>
-                <w:color w:val="000000"/>
+              <w:spacing w:after="120"/>
+              <w:rPr>
+                <w:rFonts w:ascii="Garamond" w:eastAsia="Garamond" w:hAnsi="Garamond" w:cs="Garamond"/>
               </w:rPr>
             </w:pPr>
             <w:r>
               <w:rPr>
-                <w:rFonts w:ascii="Calibri" w:hAnsi="Calibri"/>
-                <w:color w:val="000000"/>
+                <w:rFonts w:ascii="Garamond" w:eastAsia="Garamond" w:hAnsi="Garamond" w:cs="Garamond"/>
               </w:rPr>
               <w:t>12</w:t>
-            </w:r>
-          </w:p>
-        </w:tc>
-      </w:tr>
-      <w:tr>
-        <w:trPr>
-          <w:trHeight w:val="320"/>
-          <w:jc w:val="center"/>
-        </w:trPr>
-        <w:tc>
-          <w:tcPr>
-            <w:tcW w:w="1300" w:type="dxa"/>
-            <w:shd w:val="clear" w:color="auto" w:fill="auto"/>
-            <w:noWrap/>
-            <w:vAlign w:val="bottom"/>
-            <w:hideMark/>
-          </w:tcPr>
-          <w:p>
-            <w:pPr>
-              <w:rPr>
-                <w:rFonts w:ascii="Calibri" w:hAnsi="Calibri"/>
-                <w:color w:val="000000"/>
-              </w:rPr>
-            </w:pPr>
-            <w:r>
-              <w:rPr>
-                <w:rFonts w:ascii="Calibri" w:hAnsi="Calibri"/>
-                <w:color w:val="000000"/>
-              </w:rPr>
-              <w:t>2020</w:t>
             </w:r>
           </w:p>
         </w:tc>
         <w:tc>
           <w:tcPr>
-            <w:tcW w:w="1300" w:type="dxa"/>
+            <w:tcW w:w="1596" w:type="dxa"/>
             <w:shd w:val="clear" w:color="auto" w:fill="auto"/>
-            <w:noWrap/>
-            <w:vAlign w:val="bottom"/>
-            <w:hideMark/>
           </w:tcPr>
           <w:p>
             <w:pPr>
-              <w:rPr>
-                <w:rFonts w:ascii="Calibri" w:hAnsi="Calibri"/>
-                <w:color w:val="000000"/>
+              <w:spacing w:after="120"/>
+              <w:rPr>
+                <w:rFonts w:ascii="Garamond" w:eastAsia="Garamond" w:hAnsi="Garamond" w:cs="Garamond"/>
               </w:rPr>
             </w:pPr>
             <w:r>
               <w:rPr>
-                <w:rFonts w:ascii="Calibri" w:hAnsi="Calibri"/>
-                <w:color w:val="000000"/>
-              </w:rPr>
-              <w:t>25</w:t>
-            </w:r>
-          </w:p>
-        </w:tc>
-      </w:tr>
-      <w:tr>
-        <w:trPr>
-          <w:trHeight w:val="320"/>
-          <w:jc w:val="center"/>
-        </w:trPr>
-        <w:tc>
-          <w:tcPr>
-            <w:tcW w:w="1300" w:type="dxa"/>
-            <w:shd w:val="clear" w:color="auto" w:fill="auto"/>
-            <w:noWrap/>
-            <w:vAlign w:val="bottom"/>
-            <w:hideMark/>
-          </w:tcPr>
-          <w:p>
-            <w:pPr>
-              <w:rPr>
-                <w:rFonts w:ascii="Calibri" w:hAnsi="Calibri"/>
-                <w:color w:val="000000"/>
-              </w:rPr>
-            </w:pPr>
-            <w:r>
-              <w:rPr>
-                <w:rFonts w:ascii="Calibri" w:hAnsi="Calibri"/>
-                <w:color w:val="000000"/>
-              </w:rPr>
-              <w:t>2021</w:t>
+                <w:rFonts w:ascii="Garamond" w:eastAsia="Garamond" w:hAnsi="Garamond" w:cs="Garamond"/>
+              </w:rPr>
+              <w:t>25 (13)</w:t>
             </w:r>
           </w:p>
         </w:tc>
         <w:tc>
           <w:tcPr>
-            <w:tcW w:w="1300" w:type="dxa"/>
+            <w:tcW w:w="1596" w:type="dxa"/>
             <w:shd w:val="clear" w:color="auto" w:fill="auto"/>
-            <w:noWrap/>
-            <w:vAlign w:val="bottom"/>
-            <w:hideMark/>
           </w:tcPr>
           <w:p>
             <w:pPr>
-              <w:rPr>
-                <w:rFonts w:ascii="Calibri" w:hAnsi="Calibri"/>
-                <w:color w:val="000000"/>
+              <w:spacing w:after="120"/>
+              <w:rPr>
+                <w:rFonts w:ascii="Garamond" w:eastAsia="Garamond" w:hAnsi="Garamond" w:cs="Garamond"/>
               </w:rPr>
             </w:pPr>
             <w:r>
               <w:rPr>
-                <w:rFonts w:ascii="Calibri" w:hAnsi="Calibri"/>
-                <w:color w:val="000000"/>
-              </w:rPr>
-              <w:t>39</w:t>
-            </w:r>
-          </w:p>
-        </w:tc>
-      </w:tr>
-      <w:tr>
-        <w:trPr>
-          <w:trHeight w:val="320"/>
-          <w:jc w:val="center"/>
-        </w:trPr>
-        <w:tc>
-          <w:tcPr>
-            <w:tcW w:w="1300" w:type="dxa"/>
-            <w:shd w:val="clear" w:color="auto" w:fill="auto"/>
-            <w:noWrap/>
-            <w:vAlign w:val="bottom"/>
-            <w:hideMark/>
-          </w:tcPr>
-          <w:p>
-            <w:pPr>
-              <w:rPr>
-                <w:rFonts w:ascii="Calibri" w:hAnsi="Calibri"/>
-                <w:color w:val="000000"/>
-              </w:rPr>
-            </w:pPr>
-            <w:r>
-              <w:rPr>
-                <w:rFonts w:ascii="Calibri" w:hAnsi="Calibri"/>
-                <w:color w:val="000000"/>
-              </w:rPr>
-              <w:t>2022</w:t>
+                <w:rFonts w:ascii="Garamond" w:eastAsia="Garamond" w:hAnsi="Garamond" w:cs="Garamond"/>
+              </w:rPr>
+              <w:t>39 (14)</w:t>
             </w:r>
           </w:p>
         </w:tc>
         <w:tc>
           <w:tcPr>
-            <w:tcW w:w="1300" w:type="dxa"/>
+            <w:tcW w:w="1596" w:type="dxa"/>
             <w:shd w:val="clear" w:color="auto" w:fill="auto"/>
-            <w:noWrap/>
-            <w:vAlign w:val="bottom"/>
-            <w:hideMark/>
           </w:tcPr>
           <w:p>
             <w:pPr>
-              <w:rPr>
-                <w:rFonts w:ascii="Calibri" w:hAnsi="Calibri"/>
-                <w:color w:val="000000"/>
+              <w:spacing w:after="120"/>
+              <w:rPr>
+                <w:rFonts w:ascii="Garamond" w:eastAsia="Garamond" w:hAnsi="Garamond" w:cs="Garamond"/>
               </w:rPr>
             </w:pPr>
             <w:r>
               <w:rPr>
-                <w:rFonts w:ascii="Calibri" w:hAnsi="Calibri"/>
-                <w:color w:val="000000"/>
-              </w:rPr>
-              <w:t>55</w:t>
-            </w:r>
-          </w:p>
-        </w:tc>
-      </w:tr>
-      <w:tr>
-        <w:trPr>
-          <w:trHeight w:val="320"/>
-          <w:jc w:val="center"/>
-        </w:trPr>
-        <w:tc>
-          <w:tcPr>
-            <w:tcW w:w="1300" w:type="dxa"/>
-            <w:shd w:val="clear" w:color="auto" w:fill="auto"/>
-            <w:noWrap/>
-            <w:vAlign w:val="bottom"/>
-            <w:hideMark/>
-          </w:tcPr>
-          <w:p>
-            <w:pPr>
-              <w:rPr>
-                <w:rFonts w:ascii="Calibri" w:hAnsi="Calibri"/>
-                <w:color w:val="000000"/>
-              </w:rPr>
-            </w:pPr>
-            <w:r>
-              <w:rPr>
-                <w:rFonts w:ascii="Calibri" w:hAnsi="Calibri"/>
-                <w:color w:val="000000"/>
-              </w:rPr>
-              <w:t>2023</w:t>
+                <w:rFonts w:ascii="Garamond" w:eastAsia="Garamond" w:hAnsi="Garamond" w:cs="Garamond"/>
+              </w:rPr>
+              <w:t>55 (16)</w:t>
             </w:r>
           </w:p>
         </w:tc>
         <w:tc>
           <w:tcPr>
-            <w:tcW w:w="1300" w:type="dxa"/>
+            <w:tcW w:w="1596" w:type="dxa"/>
             <w:shd w:val="clear" w:color="auto" w:fill="auto"/>
-            <w:noWrap/>
-            <w:vAlign w:val="bottom"/>
-            <w:hideMark/>
           </w:tcPr>
           <w:p>
             <w:pPr>
-              <w:rPr>
-                <w:rFonts w:ascii="Calibri" w:hAnsi="Calibri"/>
-                <w:color w:val="000000"/>
+              <w:spacing w:after="120"/>
+              <w:rPr>
+                <w:rFonts w:ascii="Garamond" w:eastAsia="Garamond" w:hAnsi="Garamond" w:cs="Garamond"/>
               </w:rPr>
             </w:pPr>
             <w:r>
               <w:rPr>
-                <w:rFonts w:ascii="Calibri" w:hAnsi="Calibri"/>
-                <w:color w:val="000000"/>
-              </w:rPr>
-              <w:t>72</w:t>
+                <w:rFonts w:ascii="Garamond" w:eastAsia="Garamond" w:hAnsi="Garamond" w:cs="Garamond"/>
+              </w:rPr>
+              <w:t>7</w:t>
+            </w:r>
+            <w:r>
+              <w:rPr>
+                <w:rFonts w:ascii="Garamond" w:eastAsia="Garamond" w:hAnsi="Garamond" w:cs="Garamond"/>
+              </w:rPr>
+              <w:t>3</w:t>
+            </w:r>
+            <w:r>
+              <w:rPr>
+                <w:rFonts w:ascii="Garamond" w:eastAsia="Garamond" w:hAnsi="Garamond" w:cs="Garamond"/>
+              </w:rPr>
+              <w:t xml:space="preserve"> (1</w:t>
+            </w:r>
+            <w:r>
+              <w:rPr>
+                <w:rFonts w:ascii="Garamond" w:eastAsia="Garamond" w:hAnsi="Garamond" w:cs="Garamond"/>
+              </w:rPr>
+              <w:t>8</w:t>
+            </w:r>
+            <w:r>
+              <w:rPr>
+                <w:rFonts w:ascii="Garamond" w:eastAsia="Garamond" w:hAnsi="Garamond" w:cs="Garamond"/>
+              </w:rPr>
+              <w:t>)</w:t>
             </w:r>
           </w:p>
         </w:tc>
@@ -8181,10 +8133,53 @@
     <w:p>
       <w:pPr>
         <w:spacing w:after="120"/>
-        <w:rPr>
-          <w:rFonts w:ascii="Garamond" w:eastAsia="Garamond" w:hAnsi="Garamond" w:cs="Garamond"/>
-        </w:rPr>
-      </w:pPr>
+        <w:jc w:val="center"/>
+        <w:rPr>
+          <w:rFonts w:ascii="Garamond" w:eastAsia="Garamond" w:hAnsi="Garamond" w:cs="Garamond"/>
+        </w:rPr>
+      </w:pPr>
+      <w:r>
+        <w:rPr>
+          <w:noProof/>
+        </w:rPr>
+        <w:drawing>
+          <wp:inline distT="0" distB="0" distL="0" distR="0" wp14:anchorId="64F6592C" wp14:editId="7ADFD7C0">
+            <wp:extent cx="3364181" cy="2027854"/>
+            <wp:effectExtent l="0" t="0" r="0" b="4445"/>
+            <wp:docPr id="8" name="Picture 2"/>
+            <wp:cNvGraphicFramePr>
+              <a:graphicFrameLocks xmlns:a="http://schemas.openxmlformats.org/drawingml/2006/main" noChangeAspect="1"/>
+            </wp:cNvGraphicFramePr>
+            <a:graphic xmlns:a="http://schemas.openxmlformats.org/drawingml/2006/main">
+              <a:graphicData uri="http://schemas.openxmlformats.org/drawingml/2006/picture">
+                <pic:pic xmlns:pic="http://schemas.openxmlformats.org/drawingml/2006/picture">
+                  <pic:nvPicPr>
+                    <pic:cNvPr id="3" name="Picture 2"/>
+                    <pic:cNvPicPr>
+                      <a:picLocks noChangeAspect="1"/>
+                    </pic:cNvPicPr>
+                  </pic:nvPicPr>
+                  <pic:blipFill>
+                    <a:blip r:embed="rId13"/>
+                    <a:stretch>
+                      <a:fillRect/>
+                    </a:stretch>
+                  </pic:blipFill>
+                  <pic:spPr>
+                    <a:xfrm>
+                      <a:off x="0" y="0"/>
+                      <a:ext cx="3387597" cy="2041969"/>
+                    </a:xfrm>
+                    <a:prstGeom prst="rect">
+                      <a:avLst/>
+                    </a:prstGeom>
+                  </pic:spPr>
+                </pic:pic>
+              </a:graphicData>
+            </a:graphic>
+          </wp:inline>
+        </w:drawing>
+      </w:r>
     </w:p>
     <w:p>
       <w:pPr>
@@ -8203,6 +8198,8 @@
         </w:rPr>
         <w:t>Expected degrees/certificates produced over the next five years.</w:t>
       </w:r>
+      <w:bookmarkStart w:id="1" w:name="_GoBack"/>
+      <w:bookmarkEnd w:id="1"/>
     </w:p>
     <w:p>
       <w:pPr>
@@ -8272,6 +8269,7 @@
         <w:rPr>
           <w:rFonts w:ascii="Garamond" w:eastAsia="Garamond" w:hAnsi="Garamond" w:cs="Garamond"/>
         </w:rPr>
+        <w:lastRenderedPageBreak/>
         <w:t>Estimate the prospects for success of program graduates (employment or graduate school) and consideration of licensure, if appropriate. What are the expected career paths for students in this program?</w:t>
       </w:r>
     </w:p>
@@ -8336,7 +8334,6 @@
         <w:rPr>
           <w:rFonts w:ascii="Garamond" w:eastAsia="Garamond" w:hAnsi="Garamond" w:cs="Garamond"/>
         </w:rPr>
-        <w:lastRenderedPageBreak/>
         <w:t>Methods by which the learning outcomes will be assessed and used to improve curriculum and instruction.</w:t>
       </w:r>
     </w:p>
@@ -8670,74 +8667,6 @@
           <w:szCs w:val="22"/>
         </w:rPr>
         <w:t>ABET (2017a). Accreditation Policy and Procedure Manual (APPM), 2017 – 2018. Retrieved from</w:t>
-      </w:r>
-      <w:hyperlink r:id="rId13">
-        <w:r>
-          <w:rPr>
-            <w:rFonts w:ascii="Garamond" w:eastAsia="Garamond" w:hAnsi="Garamond" w:cs="Garamond"/>
-            <w:sz w:val="22"/>
-            <w:szCs w:val="22"/>
-          </w:rPr>
-          <w:t xml:space="preserve"> </w:t>
-        </w:r>
-      </w:hyperlink>
-      <w:r>
-        <w:fldChar w:fldCharType="begin"/>
-      </w:r>
-      <w:r>
-        <w:instrText xml:space="preserve"> HYPERLINK "http://www.abet.org/accreditation/accreditation-criteria/accreditation-policy-and-procedure-manual-appm-2017-2018/" </w:instrText>
-      </w:r>
-      <w:r>
-        <w:fldChar w:fldCharType="separate"/>
-      </w:r>
-      <w:r>
-        <w:rPr>
-          <w:rFonts w:ascii="Garamond" w:eastAsia="Garamond" w:hAnsi="Garamond" w:cs="Garamond"/>
-          <w:color w:val="1155CC"/>
-          <w:sz w:val="22"/>
-          <w:szCs w:val="22"/>
-          <w:u w:val="single"/>
-        </w:rPr>
-        <w:t>http://www.abet.org/accreditation/accreditation-criteria/accreditation-policy-and-procedure-manual-appm-2017-2018/</w:t>
-      </w:r>
-    </w:p>
-    <w:p>
-      <w:pPr>
-        <w:rPr>
-          <w:rFonts w:ascii="Garamond" w:eastAsia="Garamond" w:hAnsi="Garamond" w:cs="Garamond"/>
-          <w:sz w:val="22"/>
-          <w:szCs w:val="22"/>
-        </w:rPr>
-      </w:pPr>
-      <w:r>
-        <w:fldChar w:fldCharType="end"/>
-      </w:r>
-      <w:r>
-        <w:rPr>
-          <w:rFonts w:ascii="Garamond" w:eastAsia="Garamond" w:hAnsi="Garamond" w:cs="Garamond"/>
-          <w:sz w:val="22"/>
-          <w:szCs w:val="22"/>
-        </w:rPr>
-        <w:t xml:space="preserve"> </w:t>
-      </w:r>
-    </w:p>
-    <w:p>
-      <w:pPr>
-        <w:rPr>
-          <w:rFonts w:ascii="Garamond" w:eastAsia="Garamond" w:hAnsi="Garamond" w:cs="Garamond"/>
-          <w:color w:val="1155CC"/>
-          <w:sz w:val="22"/>
-          <w:szCs w:val="22"/>
-          <w:u w:val="single"/>
-        </w:rPr>
-      </w:pPr>
-      <w:r>
-        <w:rPr>
-          <w:rFonts w:ascii="Garamond" w:eastAsia="Garamond" w:hAnsi="Garamond" w:cs="Garamond"/>
-          <w:sz w:val="22"/>
-          <w:szCs w:val="22"/>
-        </w:rPr>
-        <w:t>ABET (2017b). Criteria for Accrediting Engineering Programs, 2017 – 2018. Retrieved from</w:t>
       </w:r>
       <w:hyperlink r:id="rId14">
         <w:r>
@@ -8753,7 +8682,7 @@
         <w:fldChar w:fldCharType="begin"/>
       </w:r>
       <w:r>
-        <w:instrText xml:space="preserve"> HYPERLINK "http://www.abet.org/accreditation/accreditation-criteria/criteria-for-accrediting-engineering-programs-2017-2018/" </w:instrText>
+        <w:instrText xml:space="preserve"> HYPERLINK "http://www.abet.org/accreditation/accreditation-criteria/accreditation-policy-and-procedure-manual-appm-2017-2018/" </w:instrText>
       </w:r>
       <w:r>
         <w:fldChar w:fldCharType="separate"/>
@@ -8766,6 +8695,74 @@
           <w:szCs w:val="22"/>
           <w:u w:val="single"/>
         </w:rPr>
+        <w:t>http://www.abet.org/accreditation/accreditation-criteria/accreditation-policy-and-procedure-manual-appm-2017-2018/</w:t>
+      </w:r>
+    </w:p>
+    <w:p>
+      <w:pPr>
+        <w:rPr>
+          <w:rFonts w:ascii="Garamond" w:eastAsia="Garamond" w:hAnsi="Garamond" w:cs="Garamond"/>
+          <w:sz w:val="22"/>
+          <w:szCs w:val="22"/>
+        </w:rPr>
+      </w:pPr>
+      <w:r>
+        <w:fldChar w:fldCharType="end"/>
+      </w:r>
+      <w:r>
+        <w:rPr>
+          <w:rFonts w:ascii="Garamond" w:eastAsia="Garamond" w:hAnsi="Garamond" w:cs="Garamond"/>
+          <w:sz w:val="22"/>
+          <w:szCs w:val="22"/>
+        </w:rPr>
+        <w:t xml:space="preserve"> </w:t>
+      </w:r>
+    </w:p>
+    <w:p>
+      <w:pPr>
+        <w:rPr>
+          <w:rFonts w:ascii="Garamond" w:eastAsia="Garamond" w:hAnsi="Garamond" w:cs="Garamond"/>
+          <w:color w:val="1155CC"/>
+          <w:sz w:val="22"/>
+          <w:szCs w:val="22"/>
+          <w:u w:val="single"/>
+        </w:rPr>
+      </w:pPr>
+      <w:r>
+        <w:rPr>
+          <w:rFonts w:ascii="Garamond" w:eastAsia="Garamond" w:hAnsi="Garamond" w:cs="Garamond"/>
+          <w:sz w:val="22"/>
+          <w:szCs w:val="22"/>
+        </w:rPr>
+        <w:t>ABET (2017b). Criteria for Accrediting Engineering Programs, 2017 – 2018. Retrieved from</w:t>
+      </w:r>
+      <w:hyperlink r:id="rId15">
+        <w:r>
+          <w:rPr>
+            <w:rFonts w:ascii="Garamond" w:eastAsia="Garamond" w:hAnsi="Garamond" w:cs="Garamond"/>
+            <w:sz w:val="22"/>
+            <w:szCs w:val="22"/>
+          </w:rPr>
+          <w:t xml:space="preserve"> </w:t>
+        </w:r>
+      </w:hyperlink>
+      <w:r>
+        <w:fldChar w:fldCharType="begin"/>
+      </w:r>
+      <w:r>
+        <w:instrText xml:space="preserve"> HYPERLINK "http://www.abet.org/accreditation/accreditation-criteria/criteria-for-accrediting-engineering-programs-2017-2018/" </w:instrText>
+      </w:r>
+      <w:r>
+        <w:fldChar w:fldCharType="separate"/>
+      </w:r>
+      <w:r>
+        <w:rPr>
+          <w:rFonts w:ascii="Garamond" w:eastAsia="Garamond" w:hAnsi="Garamond" w:cs="Garamond"/>
+          <w:color w:val="1155CC"/>
+          <w:sz w:val="22"/>
+          <w:szCs w:val="22"/>
+          <w:u w:val="single"/>
+        </w:rPr>
         <w:t>http://www.abet.org/accreditation/accreditation-criteria/criteria-for-accrediting-engineering-programs-2017-2018/</w:t>
       </w:r>
     </w:p>
@@ -8908,7 +8905,7 @@
         </w:rPr>
         <w:t> </w:t>
       </w:r>
-      <w:hyperlink r:id="rId15" w:tgtFrame="_blank" w:history="1">
+      <w:hyperlink r:id="rId16" w:tgtFrame="_blank" w:history="1">
         <w:r>
           <w:rPr>
             <w:rStyle w:val="Hyperlink"/>
@@ -9008,137 +9005,6 @@
         </w:rPr>
         <w:t>:</w:t>
       </w:r>
-      <w:hyperlink r:id="rId16">
-        <w:r>
-          <w:rPr>
-            <w:rFonts w:ascii="Garamond" w:eastAsia="Garamond" w:hAnsi="Garamond" w:cs="Garamond"/>
-            <w:sz w:val="22"/>
-            <w:szCs w:val="22"/>
-          </w:rPr>
-          <w:t xml:space="preserve"> </w:t>
-        </w:r>
-      </w:hyperlink>
-      <w:r>
-        <w:fldChar w:fldCharType="begin"/>
-      </w:r>
-      <w:r>
-        <w:instrText xml:space="preserve"> HYPERLINK "https://doi.org/10.1145/3017680.3022441" </w:instrText>
-      </w:r>
-      <w:r>
-        <w:fldChar w:fldCharType="separate"/>
-      </w:r>
-      <w:r>
-        <w:rPr>
-          <w:rFonts w:ascii="Garamond" w:eastAsia="Garamond" w:hAnsi="Garamond" w:cs="Garamond"/>
-          <w:color w:val="1155CC"/>
-          <w:sz w:val="22"/>
-          <w:szCs w:val="22"/>
-          <w:u w:val="single"/>
-        </w:rPr>
-        <w:t>https://doi.org/10.1145/3017680.3022441</w:t>
-      </w:r>
-    </w:p>
-    <w:p>
-      <w:pPr>
-        <w:rPr>
-          <w:rFonts w:ascii="Garamond" w:eastAsia="Garamond" w:hAnsi="Garamond" w:cs="Garamond"/>
-          <w:sz w:val="22"/>
-          <w:szCs w:val="22"/>
-        </w:rPr>
-      </w:pPr>
-      <w:r>
-        <w:fldChar w:fldCharType="end"/>
-      </w:r>
-      <w:r>
-        <w:rPr>
-          <w:rFonts w:ascii="Garamond" w:eastAsia="Garamond" w:hAnsi="Garamond" w:cs="Garamond"/>
-          <w:sz w:val="22"/>
-          <w:szCs w:val="22"/>
-        </w:rPr>
-        <w:t xml:space="preserve"> </w:t>
-      </w:r>
-    </w:p>
-    <w:p>
-      <w:pPr>
-        <w:rPr>
-          <w:rFonts w:ascii="Garamond" w:eastAsia="Garamond" w:hAnsi="Garamond" w:cs="Garamond"/>
-          <w:color w:val="1155CC"/>
-          <w:sz w:val="22"/>
-          <w:szCs w:val="22"/>
-          <w:u w:val="single"/>
-        </w:rPr>
-      </w:pPr>
-      <w:proofErr w:type="spellStart"/>
-      <w:r>
-        <w:rPr>
-          <w:rFonts w:ascii="Garamond" w:eastAsia="Garamond" w:hAnsi="Garamond" w:cs="Garamond"/>
-          <w:sz w:val="22"/>
-          <w:szCs w:val="22"/>
-        </w:rPr>
-        <w:t>Cohoon</w:t>
-      </w:r>
-      <w:proofErr w:type="spellEnd"/>
-      <w:r>
-        <w:rPr>
-          <w:rFonts w:ascii="Garamond" w:eastAsia="Garamond" w:hAnsi="Garamond" w:cs="Garamond"/>
-          <w:sz w:val="22"/>
-          <w:szCs w:val="22"/>
-        </w:rPr>
-        <w:t xml:space="preserve">, J. &amp; </w:t>
-      </w:r>
-      <w:proofErr w:type="spellStart"/>
-      <w:r>
-        <w:rPr>
-          <w:rFonts w:ascii="Garamond" w:eastAsia="Garamond" w:hAnsi="Garamond" w:cs="Garamond"/>
-          <w:sz w:val="22"/>
-          <w:szCs w:val="22"/>
-        </w:rPr>
-        <w:t>Tychonievich</w:t>
-      </w:r>
-      <w:proofErr w:type="spellEnd"/>
-      <w:r>
-        <w:rPr>
-          <w:rFonts w:ascii="Garamond" w:eastAsia="Garamond" w:hAnsi="Garamond" w:cs="Garamond"/>
-          <w:sz w:val="22"/>
-          <w:szCs w:val="22"/>
-        </w:rPr>
-        <w:t xml:space="preserve">, L. (2011). Analysis of a CS1 approach for attracting diverse and inexperienced students to computing majors. In </w:t>
-      </w:r>
-      <w:r>
-        <w:rPr>
-          <w:rFonts w:ascii="Garamond" w:eastAsia="Garamond" w:hAnsi="Garamond" w:cs="Garamond"/>
-          <w:i/>
-          <w:sz w:val="22"/>
-          <w:szCs w:val="22"/>
-        </w:rPr>
-        <w:t>Proceedings of the 42nd ACM technical symposium on Computer science education</w:t>
-      </w:r>
-      <w:r>
-        <w:rPr>
-          <w:rFonts w:ascii="Garamond" w:eastAsia="Garamond" w:hAnsi="Garamond" w:cs="Garamond"/>
-          <w:sz w:val="22"/>
-          <w:szCs w:val="22"/>
-        </w:rPr>
-        <w:t xml:space="preserve"> (SIGCSE '11). ACM, New York, NY, USA, 165-170. </w:t>
-      </w:r>
-      <w:proofErr w:type="spellStart"/>
-      <w:r>
-        <w:rPr>
-          <w:rFonts w:ascii="Garamond" w:eastAsia="Garamond" w:hAnsi="Garamond" w:cs="Garamond"/>
-          <w:sz w:val="22"/>
-          <w:szCs w:val="22"/>
-        </w:rPr>
-        <w:t>doi</w:t>
-      </w:r>
-      <w:proofErr w:type="spellEnd"/>
-      <w:r>
-        <w:rPr>
-          <w:rFonts w:ascii="Garamond" w:eastAsia="Garamond" w:hAnsi="Garamond" w:cs="Garamond"/>
-          <w:sz w:val="22"/>
-          <w:szCs w:val="22"/>
-        </w:rPr>
-        <w:t>:</w:t>
-      </w:r>
       <w:hyperlink r:id="rId17">
         <w:r>
           <w:rPr>
@@ -9153,7 +9019,7 @@
         <w:fldChar w:fldCharType="begin"/>
       </w:r>
       <w:r>
-        <w:instrText xml:space="preserve"> HYPERLINK "http://dx.doi.org/10.1145/1953163.1953217" </w:instrText>
+        <w:instrText xml:space="preserve"> HYPERLINK "https://doi.org/10.1145/3017680.3022441" </w:instrText>
       </w:r>
       <w:r>
         <w:fldChar w:fldCharType="separate"/>
@@ -9166,7 +9032,7 @@
           <w:szCs w:val="22"/>
           <w:u w:val="single"/>
         </w:rPr>
-        <w:t>http://dx.doi.org/10.1145/1953163.1953217</w:t>
+        <w:t>https://doi.org/10.1145/3017680.3022441</w:t>
       </w:r>
     </w:p>
     <w:p>
@@ -9199,49 +9065,41 @@
           <w:u w:val="single"/>
         </w:rPr>
       </w:pPr>
+      <w:proofErr w:type="spellStart"/>
       <w:r>
         <w:rPr>
           <w:rFonts w:ascii="Garamond" w:eastAsia="Garamond" w:hAnsi="Garamond" w:cs="Garamond"/>
           <w:sz w:val="22"/>
           <w:szCs w:val="22"/>
         </w:rPr>
-        <w:t>Eisenberg M. (2017) Approaching Computer Science Education Through Making. In: Fee S., Holland-</w:t>
-      </w:r>
-      <w:proofErr w:type="spellStart"/>
+        <w:t>Cohoon</w:t>
+      </w:r>
+      <w:proofErr w:type="spellEnd"/>
       <w:r>
         <w:rPr>
           <w:rFonts w:ascii="Garamond" w:eastAsia="Garamond" w:hAnsi="Garamond" w:cs="Garamond"/>
           <w:sz w:val="22"/>
           <w:szCs w:val="22"/>
         </w:rPr>
-        <w:t>Minkley</w:t>
-      </w:r>
-      <w:proofErr w:type="spellEnd"/>
+        <w:t xml:space="preserve">, J. &amp; </w:t>
+      </w:r>
+      <w:proofErr w:type="spellStart"/>
       <w:r>
         <w:rPr>
           <w:rFonts w:ascii="Garamond" w:eastAsia="Garamond" w:hAnsi="Garamond" w:cs="Garamond"/>
           <w:sz w:val="22"/>
           <w:szCs w:val="22"/>
         </w:rPr>
-        <w:t xml:space="preserve"> A., Lombardi T. (</w:t>
-      </w:r>
-      <w:proofErr w:type="spellStart"/>
+        <w:t>Tychonievich</w:t>
+      </w:r>
+      <w:proofErr w:type="spellEnd"/>
       <w:r>
         <w:rPr>
           <w:rFonts w:ascii="Garamond" w:eastAsia="Garamond" w:hAnsi="Garamond" w:cs="Garamond"/>
           <w:sz w:val="22"/>
           <w:szCs w:val="22"/>
         </w:rPr>
-        <w:t>eds</w:t>
-      </w:r>
-      <w:proofErr w:type="spellEnd"/>
-      <w:r>
-        <w:rPr>
-          <w:rFonts w:ascii="Garamond" w:eastAsia="Garamond" w:hAnsi="Garamond" w:cs="Garamond"/>
-          <w:sz w:val="22"/>
-          <w:szCs w:val="22"/>
-        </w:rPr>
-        <w:t xml:space="preserve">) </w:t>
+        <w:t xml:space="preserve">, L. (2011). Analysis of a CS1 approach for attracting diverse and inexperienced students to computing majors. In </w:t>
       </w:r>
       <w:r>
         <w:rPr>
@@ -9250,7 +9108,7 @@
           <w:sz w:val="22"/>
           <w:szCs w:val="22"/>
         </w:rPr>
-        <w:t>New Directions for Computing Education</w:t>
+        <w:t>Proceedings of the 42nd ACM technical symposium on Computer science education</w:t>
       </w:r>
       <w:r>
         <w:rPr>
@@ -9258,7 +9116,7 @@
           <w:sz w:val="22"/>
           <w:szCs w:val="22"/>
         </w:rPr>
-        <w:t xml:space="preserve">. Springer, Cham.  </w:t>
+        <w:t xml:space="preserve"> (SIGCSE '11). ACM, New York, NY, USA, 165-170. </w:t>
       </w:r>
       <w:proofErr w:type="spellStart"/>
       <w:r>
@@ -9292,7 +9150,7 @@
         <w:fldChar w:fldCharType="begin"/>
       </w:r>
       <w:r>
-        <w:instrText xml:space="preserve"> HYPERLINK "https://doi.org/10.1007/978-3-319-54226-3_3" </w:instrText>
+        <w:instrText xml:space="preserve"> HYPERLINK "http://dx.doi.org/10.1145/1953163.1953217" </w:instrText>
       </w:r>
       <w:r>
         <w:fldChar w:fldCharType="separate"/>
@@ -9305,7 +9163,7 @@
           <w:szCs w:val="22"/>
           <w:u w:val="single"/>
         </w:rPr>
-        <w:t>https://doi.org/10.1007/978-3-319-54226-3_3</w:t>
+        <w:t>http://dx.doi.org/10.1145/1953163.1953217</w:t>
       </w:r>
     </w:p>
     <w:p>
@@ -9344,7 +9202,7 @@
           <w:sz w:val="22"/>
           <w:szCs w:val="22"/>
         </w:rPr>
-        <w:t xml:space="preserve">Engle, J., </w:t>
+        <w:t>Eisenberg M. (2017) Approaching Computer Science Education Through Making. In: Fee S., Holland-</w:t>
       </w:r>
       <w:proofErr w:type="spellStart"/>
       <w:r>
@@ -9353,7 +9211,7 @@
           <w:sz w:val="22"/>
           <w:szCs w:val="22"/>
         </w:rPr>
-        <w:t>Bermeo</w:t>
+        <w:t>Minkley</w:t>
       </w:r>
       <w:proofErr w:type="spellEnd"/>
       <w:r>
@@ -9362,7 +9220,60 @@
           <w:sz w:val="22"/>
           <w:szCs w:val="22"/>
         </w:rPr>
-        <w:t>, A., O’Brien, C. (2006). Straight from the Source: What Works for First-Generation College Students. Washington, DC: Pell Institute for the Study of Opportunity in Higher Education. Retrieved from</w:t>
+        <w:t xml:space="preserve"> A., Lombardi T. (</w:t>
+      </w:r>
+      <w:proofErr w:type="spellStart"/>
+      <w:r>
+        <w:rPr>
+          <w:rFonts w:ascii="Garamond" w:eastAsia="Garamond" w:hAnsi="Garamond" w:cs="Garamond"/>
+          <w:sz w:val="22"/>
+          <w:szCs w:val="22"/>
+        </w:rPr>
+        <w:t>eds</w:t>
+      </w:r>
+      <w:proofErr w:type="spellEnd"/>
+      <w:r>
+        <w:rPr>
+          <w:rFonts w:ascii="Garamond" w:eastAsia="Garamond" w:hAnsi="Garamond" w:cs="Garamond"/>
+          <w:sz w:val="22"/>
+          <w:szCs w:val="22"/>
+        </w:rPr>
+        <w:t xml:space="preserve">) </w:t>
+      </w:r>
+      <w:r>
+        <w:rPr>
+          <w:rFonts w:ascii="Garamond" w:eastAsia="Garamond" w:hAnsi="Garamond" w:cs="Garamond"/>
+          <w:i/>
+          <w:sz w:val="22"/>
+          <w:szCs w:val="22"/>
+        </w:rPr>
+        <w:t>New Directions for Computing Education</w:t>
+      </w:r>
+      <w:r>
+        <w:rPr>
+          <w:rFonts w:ascii="Garamond" w:eastAsia="Garamond" w:hAnsi="Garamond" w:cs="Garamond"/>
+          <w:sz w:val="22"/>
+          <w:szCs w:val="22"/>
+        </w:rPr>
+        <w:t xml:space="preserve">. Springer, Cham.  </w:t>
+      </w:r>
+      <w:proofErr w:type="spellStart"/>
+      <w:r>
+        <w:rPr>
+          <w:rFonts w:ascii="Garamond" w:eastAsia="Garamond" w:hAnsi="Garamond" w:cs="Garamond"/>
+          <w:sz w:val="22"/>
+          <w:szCs w:val="22"/>
+        </w:rPr>
+        <w:t>doi</w:t>
+      </w:r>
+      <w:proofErr w:type="spellEnd"/>
+      <w:r>
+        <w:rPr>
+          <w:rFonts w:ascii="Garamond" w:eastAsia="Garamond" w:hAnsi="Garamond" w:cs="Garamond"/>
+          <w:sz w:val="22"/>
+          <w:szCs w:val="22"/>
+        </w:rPr>
+        <w:t>:</w:t>
       </w:r>
       <w:hyperlink r:id="rId19">
         <w:r>
@@ -9378,7 +9289,7 @@
         <w:fldChar w:fldCharType="begin"/>
       </w:r>
       <w:r>
-        <w:instrText xml:space="preserve"> HYPERLINK "http://www.pellinstitute.org/downloads/publications-Straight_from_the_Source.pdf" </w:instrText>
+        <w:instrText xml:space="preserve"> HYPERLINK "https://doi.org/10.1007/978-3-319-54226-3_3" </w:instrText>
       </w:r>
       <w:r>
         <w:fldChar w:fldCharType="separate"/>
@@ -9391,7 +9302,7 @@
           <w:szCs w:val="22"/>
           <w:u w:val="single"/>
         </w:rPr>
-        <w:t>http://www.pellinstitute.org/downloads/publications-Straight_from_the_Source.pdf</w:t>
+        <w:t>https://doi.org/10.1007/978-3-319-54226-3_3</w:t>
       </w:r>
     </w:p>
     <w:p>
@@ -9430,7 +9341,7 @@
           <w:sz w:val="22"/>
           <w:szCs w:val="22"/>
         </w:rPr>
-        <w:t xml:space="preserve">Hillman, N. &amp; </w:t>
+        <w:t xml:space="preserve">Engle, J., </w:t>
       </w:r>
       <w:proofErr w:type="spellStart"/>
       <w:r>
@@ -9439,7 +9350,7 @@
           <w:sz w:val="22"/>
           <w:szCs w:val="22"/>
         </w:rPr>
-        <w:t>Weichman</w:t>
+        <w:t>Bermeo</w:t>
       </w:r>
       <w:proofErr w:type="spellEnd"/>
       <w:r>
@@ -9448,24 +9359,7 @@
           <w:sz w:val="22"/>
           <w:szCs w:val="22"/>
         </w:rPr>
-        <w:t xml:space="preserve">, T. (2016). Education Deserts: The Continued Significance of “Place” in the Twenty-First Century. </w:t>
-      </w:r>
-      <w:r>
-        <w:rPr>
-          <w:rFonts w:ascii="Garamond" w:eastAsia="Garamond" w:hAnsi="Garamond" w:cs="Garamond"/>
-          <w:i/>
-          <w:sz w:val="22"/>
-          <w:szCs w:val="22"/>
-        </w:rPr>
-        <w:t>Viewpoints: Voices from the Field</w:t>
-      </w:r>
-      <w:r>
-        <w:rPr>
-          <w:rFonts w:ascii="Garamond" w:eastAsia="Garamond" w:hAnsi="Garamond" w:cs="Garamond"/>
-          <w:sz w:val="22"/>
-          <w:szCs w:val="22"/>
-        </w:rPr>
-        <w:t>. Washington, DC: American Council on Education. Retrieved from</w:t>
+        <w:t>, A., O’Brien, C. (2006). Straight from the Source: What Works for First-Generation College Students. Washington, DC: Pell Institute for the Study of Opportunity in Higher Education. Retrieved from</w:t>
       </w:r>
       <w:hyperlink r:id="rId20">
         <w:r>
@@ -9481,7 +9375,7 @@
         <w:fldChar w:fldCharType="begin"/>
       </w:r>
       <w:r>
-        <w:instrText xml:space="preserve"> HYPERLINK "http://www.acenet.edu/news-room/Documents/Education-Deserts-The-Continued-Significance-of-Place-in-the-Twenty-First-Century.pdf" </w:instrText>
+        <w:instrText xml:space="preserve"> HYPERLINK "http://www.pellinstitute.org/downloads/publications-Straight_from_the_Source.pdf" </w:instrText>
       </w:r>
       <w:r>
         <w:fldChar w:fldCharType="separate"/>
@@ -9494,7 +9388,7 @@
           <w:szCs w:val="22"/>
           <w:u w:val="single"/>
         </w:rPr>
-        <w:t>http://www.acenet.edu/news-room/Documents/Education-Deserts-The-Continued-Significance-of-Place-in-the-Twenty-First-Century.pdf</w:t>
+        <w:t>http://www.pellinstitute.org/downloads/publications-Straight_from_the_Source.pdf</w:t>
       </w:r>
     </w:p>
     <w:p>
@@ -9508,213 +9402,6 @@
       <w:r>
         <w:fldChar w:fldCharType="end"/>
       </w:r>
-      <w:r>
-        <w:rPr>
-          <w:rFonts w:ascii="Garamond" w:eastAsia="Garamond" w:hAnsi="Garamond" w:cs="Garamond"/>
-          <w:sz w:val="22"/>
-          <w:szCs w:val="22"/>
-        </w:rPr>
-        <w:t xml:space="preserve"> </w:t>
-      </w:r>
-    </w:p>
-    <w:p>
-      <w:pPr>
-        <w:rPr>
-          <w:rFonts w:ascii="Garamond" w:eastAsia="Garamond" w:hAnsi="Garamond" w:cs="Garamond"/>
-          <w:sz w:val="22"/>
-          <w:szCs w:val="22"/>
-        </w:rPr>
-      </w:pPr>
-      <w:r>
-        <w:rPr>
-          <w:rFonts w:ascii="Garamond" w:eastAsia="Garamond" w:hAnsi="Garamond" w:cs="Garamond"/>
-          <w:sz w:val="22"/>
-          <w:szCs w:val="22"/>
-        </w:rPr>
-        <w:t xml:space="preserve">IEEE. (2010). </w:t>
-      </w:r>
-      <w:r>
-        <w:rPr>
-          <w:rFonts w:ascii="Garamond" w:eastAsia="Garamond" w:hAnsi="Garamond" w:cs="Garamond"/>
-          <w:sz w:val="22"/>
-          <w:szCs w:val="22"/>
-        </w:rPr>
-        <w:t xml:space="preserve">Systems and software engineering </w:t>
-      </w:r>
-      <w:r>
-        <w:rPr>
-          <w:rFonts w:ascii="Garamond" w:eastAsia="Garamond" w:hAnsi="Garamond" w:cs="Garamond"/>
-          <w:sz w:val="22"/>
-          <w:szCs w:val="22"/>
-        </w:rPr>
-        <w:t>–</w:t>
-      </w:r>
-      <w:r>
-        <w:rPr>
-          <w:rFonts w:ascii="Garamond" w:eastAsia="Garamond" w:hAnsi="Garamond" w:cs="Garamond"/>
-          <w:sz w:val="22"/>
-          <w:szCs w:val="22"/>
-        </w:rPr>
-        <w:t xml:space="preserve"> Vocabulary</w:t>
-      </w:r>
-      <w:r>
-        <w:rPr>
-          <w:rFonts w:ascii="Garamond" w:eastAsia="Garamond" w:hAnsi="Garamond" w:cs="Garamond"/>
-          <w:sz w:val="22"/>
-          <w:szCs w:val="22"/>
-        </w:rPr>
-        <w:t>.</w:t>
-      </w:r>
-      <w:r>
-        <w:rPr>
-          <w:rFonts w:ascii="Garamond" w:eastAsia="Garamond" w:hAnsi="Garamond" w:cs="Garamond"/>
-          <w:sz w:val="22"/>
-          <w:szCs w:val="22"/>
-        </w:rPr>
-        <w:t> </w:t>
-      </w:r>
-      <w:r>
-        <w:rPr>
-          <w:rFonts w:ascii="Garamond" w:eastAsia="Garamond" w:hAnsi="Garamond" w:cs="Garamond"/>
-          <w:i/>
-          <w:iCs/>
-          <w:sz w:val="22"/>
-          <w:szCs w:val="22"/>
-        </w:rPr>
-        <w:t>ISO/IEC/IEEE 24765:2010(E)</w:t>
-      </w:r>
-      <w:r>
-        <w:rPr>
-          <w:rFonts w:ascii="Garamond" w:eastAsia="Garamond" w:hAnsi="Garamond" w:cs="Garamond"/>
-          <w:sz w:val="22"/>
-          <w:szCs w:val="22"/>
-        </w:rPr>
-        <w:t> </w:t>
-      </w:r>
-      <w:r>
-        <w:rPr>
-          <w:rFonts w:ascii="Garamond" w:eastAsia="Garamond" w:hAnsi="Garamond" w:cs="Garamond"/>
-          <w:sz w:val="22"/>
-          <w:szCs w:val="22"/>
-        </w:rPr>
-        <w:t xml:space="preserve">pp.1-418, Dec. 15 2010 </w:t>
-      </w:r>
-      <w:proofErr w:type="spellStart"/>
-      <w:r>
-        <w:rPr>
-          <w:rFonts w:ascii="Garamond" w:eastAsia="Garamond" w:hAnsi="Garamond" w:cs="Garamond"/>
-          <w:sz w:val="22"/>
-          <w:szCs w:val="22"/>
-        </w:rPr>
-        <w:t>doi</w:t>
-      </w:r>
-      <w:proofErr w:type="spellEnd"/>
-      <w:r>
-        <w:rPr>
-          <w:rFonts w:ascii="Garamond" w:eastAsia="Garamond" w:hAnsi="Garamond" w:cs="Garamond"/>
-          <w:sz w:val="22"/>
-          <w:szCs w:val="22"/>
-        </w:rPr>
-        <w:t>: 10.1109/IEEESTD.2010.5733835</w:t>
-      </w:r>
-    </w:p>
-    <w:p>
-      <w:pPr>
-        <w:rPr>
-          <w:rFonts w:ascii="Garamond" w:eastAsia="Garamond" w:hAnsi="Garamond" w:cs="Garamond"/>
-          <w:sz w:val="22"/>
-          <w:szCs w:val="22"/>
-        </w:rPr>
-      </w:pPr>
-    </w:p>
-    <w:p>
-      <w:pPr>
-        <w:rPr>
-          <w:rFonts w:ascii="Garamond" w:eastAsia="Garamond" w:hAnsi="Garamond" w:cs="Garamond"/>
-          <w:sz w:val="22"/>
-          <w:szCs w:val="22"/>
-        </w:rPr>
-      </w:pPr>
-      <w:proofErr w:type="spellStart"/>
-      <w:r>
-        <w:rPr>
-          <w:rFonts w:ascii="Garamond" w:eastAsia="Garamond" w:hAnsi="Garamond" w:cs="Garamond"/>
-          <w:sz w:val="22"/>
-          <w:szCs w:val="22"/>
-        </w:rPr>
-        <w:t>Nagappan</w:t>
-      </w:r>
-      <w:proofErr w:type="spellEnd"/>
-      <w:r>
-        <w:rPr>
-          <w:rFonts w:ascii="Garamond" w:eastAsia="Garamond" w:hAnsi="Garamond" w:cs="Garamond"/>
-          <w:sz w:val="22"/>
-          <w:szCs w:val="22"/>
-        </w:rPr>
-        <w:t xml:space="preserve">, N., Williams, L., </w:t>
-      </w:r>
-      <w:proofErr w:type="spellStart"/>
-      <w:r>
-        <w:rPr>
-          <w:rFonts w:ascii="Garamond" w:eastAsia="Garamond" w:hAnsi="Garamond" w:cs="Garamond"/>
-          <w:sz w:val="22"/>
-          <w:szCs w:val="22"/>
-        </w:rPr>
-        <w:t>Ferzli</w:t>
-      </w:r>
-      <w:proofErr w:type="spellEnd"/>
-      <w:r>
-        <w:rPr>
-          <w:rFonts w:ascii="Garamond" w:eastAsia="Garamond" w:hAnsi="Garamond" w:cs="Garamond"/>
-          <w:sz w:val="22"/>
-          <w:szCs w:val="22"/>
-        </w:rPr>
-        <w:t xml:space="preserve">, M., Wiebe, E., Yang, K., Miller, C., &amp; </w:t>
-      </w:r>
-      <w:proofErr w:type="spellStart"/>
-      <w:r>
-        <w:rPr>
-          <w:rFonts w:ascii="Garamond" w:eastAsia="Garamond" w:hAnsi="Garamond" w:cs="Garamond"/>
-          <w:sz w:val="22"/>
-          <w:szCs w:val="22"/>
-        </w:rPr>
-        <w:t>Balik</w:t>
-      </w:r>
-      <w:proofErr w:type="spellEnd"/>
-      <w:r>
-        <w:rPr>
-          <w:rFonts w:ascii="Garamond" w:eastAsia="Garamond" w:hAnsi="Garamond" w:cs="Garamond"/>
-          <w:sz w:val="22"/>
-          <w:szCs w:val="22"/>
-        </w:rPr>
-        <w:t xml:space="preserve">, S. (2003). Improving the CS1 experience with pair programming. In </w:t>
-      </w:r>
-      <w:r>
-        <w:rPr>
-          <w:rFonts w:ascii="Garamond" w:eastAsia="Garamond" w:hAnsi="Garamond" w:cs="Garamond"/>
-          <w:i/>
-          <w:sz w:val="22"/>
-          <w:szCs w:val="22"/>
-        </w:rPr>
-        <w:t>Proceedings of the 34th SIGCSE technical symposium on Computer science education</w:t>
-      </w:r>
-      <w:r>
-        <w:rPr>
-          <w:rFonts w:ascii="Garamond" w:eastAsia="Garamond" w:hAnsi="Garamond" w:cs="Garamond"/>
-          <w:sz w:val="22"/>
-          <w:szCs w:val="22"/>
-        </w:rPr>
-        <w:t xml:space="preserve"> (SIGCSE '03). ACM, New York, NY, USA, 359-362. DOI=http://dx.doi.org/10.1145/611892.612006</w:t>
-      </w:r>
-    </w:p>
-    <w:p>
-      <w:pPr>
-        <w:rPr>
-          <w:rFonts w:ascii="Garamond" w:eastAsia="Garamond" w:hAnsi="Garamond" w:cs="Garamond"/>
-          <w:sz w:val="22"/>
-          <w:szCs w:val="22"/>
-        </w:rPr>
-      </w:pPr>
       <w:r>
         <w:rPr>
           <w:rFonts w:ascii="Garamond" w:eastAsia="Garamond" w:hAnsi="Garamond" w:cs="Garamond"/>
@@ -9740,7 +9427,42 @@
           <w:sz w:val="22"/>
           <w:szCs w:val="22"/>
         </w:rPr>
-        <w:t>Oregon State University (2017). Oregon State University Mission Statement. Retrieved from</w:t>
+        <w:t xml:space="preserve">Hillman, N. &amp; </w:t>
+      </w:r>
+      <w:proofErr w:type="spellStart"/>
+      <w:r>
+        <w:rPr>
+          <w:rFonts w:ascii="Garamond" w:eastAsia="Garamond" w:hAnsi="Garamond" w:cs="Garamond"/>
+          <w:sz w:val="22"/>
+          <w:szCs w:val="22"/>
+        </w:rPr>
+        <w:t>Weichman</w:t>
+      </w:r>
+      <w:proofErr w:type="spellEnd"/>
+      <w:r>
+        <w:rPr>
+          <w:rFonts w:ascii="Garamond" w:eastAsia="Garamond" w:hAnsi="Garamond" w:cs="Garamond"/>
+          <w:sz w:val="22"/>
+          <w:szCs w:val="22"/>
+        </w:rPr>
+        <w:t xml:space="preserve">, T. (2016). Education Deserts: The Continued Significance of “Place” in the Twenty-First Century. </w:t>
+      </w:r>
+      <w:r>
+        <w:rPr>
+          <w:rFonts w:ascii="Garamond" w:eastAsia="Garamond" w:hAnsi="Garamond" w:cs="Garamond"/>
+          <w:i/>
+          <w:sz w:val="22"/>
+          <w:szCs w:val="22"/>
+        </w:rPr>
+        <w:t>Viewpoints: Voices from the Field</w:t>
+      </w:r>
+      <w:r>
+        <w:rPr>
+          <w:rFonts w:ascii="Garamond" w:eastAsia="Garamond" w:hAnsi="Garamond" w:cs="Garamond"/>
+          <w:sz w:val="22"/>
+          <w:szCs w:val="22"/>
+        </w:rPr>
+        <w:t>. Washington, DC: American Council on Education. Retrieved from</w:t>
       </w:r>
       <w:hyperlink r:id="rId21">
         <w:r>
@@ -9756,7 +9478,7 @@
         <w:fldChar w:fldCharType="begin"/>
       </w:r>
       <w:r>
-        <w:instrText xml:space="preserve"> HYPERLINK "http://leadership.oregonstate.edu/trustees/oregon-state-university-mission-statement" </w:instrText>
+        <w:instrText xml:space="preserve"> HYPERLINK "http://www.acenet.edu/news-room/Documents/Education-Deserts-The-Continued-Significance-of-Place-in-the-Twenty-First-Century.pdf" </w:instrText>
       </w:r>
       <w:r>
         <w:fldChar w:fldCharType="separate"/>
@@ -9769,7 +9491,7 @@
           <w:szCs w:val="22"/>
           <w:u w:val="single"/>
         </w:rPr>
-        <w:t>http://leadership.oregonstate.edu/trustees/oregon-state-university-mission-statement</w:t>
+        <w:t>http://www.acenet.edu/news-room/Documents/Education-Deserts-The-Continued-Significance-of-Place-in-the-Twenty-First-Century.pdf</w:t>
       </w:r>
     </w:p>
     <w:p>
@@ -9806,38 +9528,313 @@
           <w:sz w:val="22"/>
           <w:szCs w:val="22"/>
         </w:rPr>
-        <w:t xml:space="preserve">Wilson, C., </w:t>
-      </w:r>
-      <w:proofErr w:type="spellStart"/>
+        <w:t xml:space="preserve">IEEE. (2010). </w:t>
+      </w:r>
       <w:r>
         <w:rPr>
           <w:rFonts w:ascii="Garamond" w:eastAsia="Garamond" w:hAnsi="Garamond" w:cs="Garamond"/>
           <w:sz w:val="22"/>
           <w:szCs w:val="22"/>
         </w:rPr>
-        <w:t>Sudol</w:t>
-      </w:r>
-      <w:proofErr w:type="spellEnd"/>
+        <w:t xml:space="preserve">Systems and software engineering </w:t>
+      </w:r>
       <w:r>
         <w:rPr>
           <w:rFonts w:ascii="Garamond" w:eastAsia="Garamond" w:hAnsi="Garamond" w:cs="Garamond"/>
           <w:sz w:val="22"/>
           <w:szCs w:val="22"/>
         </w:rPr>
-        <w:t>, L. A., Stephenson, C. &amp; Stehlik, M. 2010. Running on Empty: The Failure to Teach K-12 Computer Science in the Digital Age. The Association for Computing Machinery &amp; The Computer Science Teachers Association. Retrieved from http://runningonempty.acm.org/fullreport2.pdf</w:t>
-      </w:r>
-    </w:p>
-    <w:p>
-      <w:pPr>
+        <w:t>–</w:t>
+      </w:r>
+      <w:r>
         <w:rPr>
           <w:rFonts w:ascii="Garamond" w:eastAsia="Garamond" w:hAnsi="Garamond" w:cs="Garamond"/>
           <w:sz w:val="22"/>
           <w:szCs w:val="22"/>
         </w:rPr>
+        <w:t xml:space="preserve"> Vocabulary</w:t>
+      </w:r>
+      <w:r>
+        <w:rPr>
+          <w:rFonts w:ascii="Garamond" w:eastAsia="Garamond" w:hAnsi="Garamond" w:cs="Garamond"/>
+          <w:sz w:val="22"/>
+          <w:szCs w:val="22"/>
+        </w:rPr>
+        <w:t>.</w:t>
+      </w:r>
+      <w:r>
+        <w:rPr>
+          <w:rFonts w:ascii="Garamond" w:eastAsia="Garamond" w:hAnsi="Garamond" w:cs="Garamond"/>
+          <w:sz w:val="22"/>
+          <w:szCs w:val="22"/>
+        </w:rPr>
+        <w:t> </w:t>
+      </w:r>
+      <w:r>
+        <w:rPr>
+          <w:rFonts w:ascii="Garamond" w:eastAsia="Garamond" w:hAnsi="Garamond" w:cs="Garamond"/>
+          <w:i/>
+          <w:iCs/>
+          <w:sz w:val="22"/>
+          <w:szCs w:val="22"/>
+        </w:rPr>
+        <w:t>ISO/IEC/IEEE 24765:2010(E)</w:t>
+      </w:r>
+      <w:r>
+        <w:rPr>
+          <w:rFonts w:ascii="Garamond" w:eastAsia="Garamond" w:hAnsi="Garamond" w:cs="Garamond"/>
+          <w:sz w:val="22"/>
+          <w:szCs w:val="22"/>
+        </w:rPr>
+        <w:t> </w:t>
+      </w:r>
+      <w:r>
+        <w:rPr>
+          <w:rFonts w:ascii="Garamond" w:eastAsia="Garamond" w:hAnsi="Garamond" w:cs="Garamond"/>
+          <w:sz w:val="22"/>
+          <w:szCs w:val="22"/>
+        </w:rPr>
+        <w:t xml:space="preserve">pp.1-418, Dec. 15 2010 </w:t>
+      </w:r>
+      <w:proofErr w:type="spellStart"/>
+      <w:r>
+        <w:rPr>
+          <w:rFonts w:ascii="Garamond" w:eastAsia="Garamond" w:hAnsi="Garamond" w:cs="Garamond"/>
+          <w:sz w:val="22"/>
+          <w:szCs w:val="22"/>
+        </w:rPr>
+        <w:t>doi</w:t>
+      </w:r>
+      <w:proofErr w:type="spellEnd"/>
+      <w:r>
+        <w:rPr>
+          <w:rFonts w:ascii="Garamond" w:eastAsia="Garamond" w:hAnsi="Garamond" w:cs="Garamond"/>
+          <w:sz w:val="22"/>
+          <w:szCs w:val="22"/>
+        </w:rPr>
+        <w:t>: 10.1109/IEEESTD.2010.5733835</w:t>
+      </w:r>
+    </w:p>
+    <w:p>
+      <w:pPr>
+        <w:rPr>
+          <w:rFonts w:ascii="Garamond" w:eastAsia="Garamond" w:hAnsi="Garamond" w:cs="Garamond"/>
+          <w:sz w:val="22"/>
+          <w:szCs w:val="22"/>
+        </w:rPr>
+      </w:pPr>
+    </w:p>
+    <w:p>
+      <w:pPr>
+        <w:rPr>
+          <w:rFonts w:ascii="Garamond" w:eastAsia="Garamond" w:hAnsi="Garamond" w:cs="Garamond"/>
+          <w:sz w:val="22"/>
+          <w:szCs w:val="22"/>
+        </w:rPr>
+      </w:pPr>
+      <w:proofErr w:type="spellStart"/>
+      <w:r>
+        <w:rPr>
+          <w:rFonts w:ascii="Garamond" w:eastAsia="Garamond" w:hAnsi="Garamond" w:cs="Garamond"/>
+          <w:sz w:val="22"/>
+          <w:szCs w:val="22"/>
+        </w:rPr>
+        <w:t>Nagappan</w:t>
+      </w:r>
+      <w:proofErr w:type="spellEnd"/>
+      <w:r>
+        <w:rPr>
+          <w:rFonts w:ascii="Garamond" w:eastAsia="Garamond" w:hAnsi="Garamond" w:cs="Garamond"/>
+          <w:sz w:val="22"/>
+          <w:szCs w:val="22"/>
+        </w:rPr>
+        <w:t xml:space="preserve">, N., Williams, L., </w:t>
+      </w:r>
+      <w:proofErr w:type="spellStart"/>
+      <w:r>
+        <w:rPr>
+          <w:rFonts w:ascii="Garamond" w:eastAsia="Garamond" w:hAnsi="Garamond" w:cs="Garamond"/>
+          <w:sz w:val="22"/>
+          <w:szCs w:val="22"/>
+        </w:rPr>
+        <w:t>Ferzli</w:t>
+      </w:r>
+      <w:proofErr w:type="spellEnd"/>
+      <w:r>
+        <w:rPr>
+          <w:rFonts w:ascii="Garamond" w:eastAsia="Garamond" w:hAnsi="Garamond" w:cs="Garamond"/>
+          <w:sz w:val="22"/>
+          <w:szCs w:val="22"/>
+        </w:rPr>
+        <w:t xml:space="preserve">, M., Wiebe, E., Yang, K., Miller, C., &amp; </w:t>
+      </w:r>
+      <w:proofErr w:type="spellStart"/>
+      <w:r>
+        <w:rPr>
+          <w:rFonts w:ascii="Garamond" w:eastAsia="Garamond" w:hAnsi="Garamond" w:cs="Garamond"/>
+          <w:sz w:val="22"/>
+          <w:szCs w:val="22"/>
+        </w:rPr>
+        <w:t>Balik</w:t>
+      </w:r>
+      <w:proofErr w:type="spellEnd"/>
+      <w:r>
+        <w:rPr>
+          <w:rFonts w:ascii="Garamond" w:eastAsia="Garamond" w:hAnsi="Garamond" w:cs="Garamond"/>
+          <w:sz w:val="22"/>
+          <w:szCs w:val="22"/>
+        </w:rPr>
+        <w:t xml:space="preserve">, S. (2003). Improving the CS1 experience with pair programming. In </w:t>
+      </w:r>
+      <w:r>
+        <w:rPr>
+          <w:rFonts w:ascii="Garamond" w:eastAsia="Garamond" w:hAnsi="Garamond" w:cs="Garamond"/>
+          <w:i/>
+          <w:sz w:val="22"/>
+          <w:szCs w:val="22"/>
+        </w:rPr>
+        <w:t>Proceedings of the 34th SIGCSE technical symposium on Computer science education</w:t>
+      </w:r>
+      <w:r>
+        <w:rPr>
+          <w:rFonts w:ascii="Garamond" w:eastAsia="Garamond" w:hAnsi="Garamond" w:cs="Garamond"/>
+          <w:sz w:val="22"/>
+          <w:szCs w:val="22"/>
+        </w:rPr>
+        <w:t xml:space="preserve"> (SIGCSE '03). ACM, New York, NY, USA, 359-362. DOI=http://dx.doi.org/10.1145/611892.612006</w:t>
+      </w:r>
+    </w:p>
+    <w:p>
+      <w:pPr>
+        <w:rPr>
+          <w:rFonts w:ascii="Garamond" w:eastAsia="Garamond" w:hAnsi="Garamond" w:cs="Garamond"/>
+          <w:sz w:val="22"/>
+          <w:szCs w:val="22"/>
+        </w:rPr>
+      </w:pPr>
+      <w:r>
+        <w:rPr>
+          <w:rFonts w:ascii="Garamond" w:eastAsia="Garamond" w:hAnsi="Garamond" w:cs="Garamond"/>
+          <w:sz w:val="22"/>
+          <w:szCs w:val="22"/>
+        </w:rPr>
+        <w:t xml:space="preserve"> </w:t>
+      </w:r>
+    </w:p>
+    <w:p>
+      <w:pPr>
+        <w:rPr>
+          <w:rFonts w:ascii="Garamond" w:eastAsia="Garamond" w:hAnsi="Garamond" w:cs="Garamond"/>
+          <w:color w:val="1155CC"/>
+          <w:sz w:val="22"/>
+          <w:szCs w:val="22"/>
+          <w:u w:val="single"/>
+        </w:rPr>
+      </w:pPr>
+      <w:r>
+        <w:rPr>
+          <w:rFonts w:ascii="Garamond" w:eastAsia="Garamond" w:hAnsi="Garamond" w:cs="Garamond"/>
+          <w:sz w:val="22"/>
+          <w:szCs w:val="22"/>
+        </w:rPr>
+        <w:t>Oregon State University (2017). Oregon State University Mission Statement. Retrieved from</w:t>
+      </w:r>
+      <w:hyperlink r:id="rId22">
+        <w:r>
+          <w:rPr>
+            <w:rFonts w:ascii="Garamond" w:eastAsia="Garamond" w:hAnsi="Garamond" w:cs="Garamond"/>
+            <w:sz w:val="22"/>
+            <w:szCs w:val="22"/>
+          </w:rPr>
+          <w:t xml:space="preserve"> </w:t>
+        </w:r>
+      </w:hyperlink>
+      <w:r>
+        <w:fldChar w:fldCharType="begin"/>
+      </w:r>
+      <w:r>
+        <w:instrText xml:space="preserve"> HYPERLINK "http://leadership.oregonstate.edu/trustees/oregon-state-university-mission-statement" </w:instrText>
+      </w:r>
+      <w:r>
+        <w:fldChar w:fldCharType="separate"/>
+      </w:r>
+      <w:r>
+        <w:rPr>
+          <w:rFonts w:ascii="Garamond" w:eastAsia="Garamond" w:hAnsi="Garamond" w:cs="Garamond"/>
+          <w:color w:val="1155CC"/>
+          <w:sz w:val="22"/>
+          <w:szCs w:val="22"/>
+          <w:u w:val="single"/>
+        </w:rPr>
+        <w:t>http://leadership.oregonstate.edu/trustees/oregon-state-university-mission-statement</w:t>
+      </w:r>
+    </w:p>
+    <w:p>
+      <w:pPr>
+        <w:rPr>
+          <w:rFonts w:ascii="Garamond" w:eastAsia="Garamond" w:hAnsi="Garamond" w:cs="Garamond"/>
+          <w:sz w:val="22"/>
+          <w:szCs w:val="22"/>
+        </w:rPr>
+      </w:pPr>
+      <w:r>
+        <w:fldChar w:fldCharType="end"/>
+      </w:r>
+      <w:r>
+        <w:rPr>
+          <w:rFonts w:ascii="Garamond" w:eastAsia="Garamond" w:hAnsi="Garamond" w:cs="Garamond"/>
+          <w:sz w:val="22"/>
+          <w:szCs w:val="22"/>
+        </w:rPr>
+        <w:t xml:space="preserve"> </w:t>
+      </w:r>
+    </w:p>
+    <w:p>
+      <w:pPr>
+        <w:rPr>
+          <w:rFonts w:ascii="Garamond" w:eastAsia="Garamond" w:hAnsi="Garamond" w:cs="Garamond"/>
+          <w:sz w:val="22"/>
+          <w:szCs w:val="22"/>
+        </w:rPr>
+      </w:pPr>
+      <w:r>
+        <w:rPr>
+          <w:rFonts w:ascii="Garamond" w:eastAsia="Garamond" w:hAnsi="Garamond" w:cs="Garamond"/>
+          <w:sz w:val="22"/>
+          <w:szCs w:val="22"/>
+        </w:rPr>
+        <w:t xml:space="preserve">Wilson, C., </w:t>
+      </w:r>
+      <w:proofErr w:type="spellStart"/>
+      <w:r>
+        <w:rPr>
+          <w:rFonts w:ascii="Garamond" w:eastAsia="Garamond" w:hAnsi="Garamond" w:cs="Garamond"/>
+          <w:sz w:val="22"/>
+          <w:szCs w:val="22"/>
+        </w:rPr>
+        <w:t>Sudol</w:t>
+      </w:r>
+      <w:proofErr w:type="spellEnd"/>
+      <w:r>
+        <w:rPr>
+          <w:rFonts w:ascii="Garamond" w:eastAsia="Garamond" w:hAnsi="Garamond" w:cs="Garamond"/>
+          <w:sz w:val="22"/>
+          <w:szCs w:val="22"/>
+        </w:rPr>
+        <w:t>, L. A., Stephenson, C. &amp; Stehlik, M. 2010. Running on Empty: The Failure to Teach K-12 Computer Science in the Digital Age. The Association for Computing Machinery &amp; The Computer Science Teachers Association. Retrieved from http://runningonempty.acm.org/fullreport2.pdf</w:t>
+      </w:r>
+    </w:p>
+    <w:p>
+      <w:pPr>
+        <w:rPr>
+          <w:rFonts w:ascii="Garamond" w:eastAsia="Garamond" w:hAnsi="Garamond" w:cs="Garamond"/>
+          <w:sz w:val="22"/>
+          <w:szCs w:val="22"/>
+        </w:rPr>
       </w:pPr>
     </w:p>
     <w:sectPr>
-      <w:footerReference w:type="default" r:id="rId22"/>
+      <w:footerReference w:type="default" r:id="rId23"/>
       <w:pgSz w:w="12240" w:h="15840"/>
       <w:pgMar w:top="1152" w:right="1440" w:bottom="1152" w:left="1440" w:header="0" w:footer="720" w:gutter="0"/>
       <w:pgNumType w:start="1"/>
@@ -9912,7 +9909,7 @@
         <w:sz w:val="20"/>
         <w:szCs w:val="20"/>
       </w:rPr>
-      <w:t>7</w:t>
+      <w:t>11</w:t>
     </w:r>
     <w:r>
       <w:rPr>
@@ -11510,7 +11507,7 @@
   <w:style w:type="paragraph" w:default="1" w:styleId="Normal">
     <w:name w:val="Normal"/>
     <w:qFormat/>
-    <w:rsid w:val="00EC7243"/>
+    <w:rsid w:val="008C5483"/>
     <w:pPr>
       <w:widowControl/>
       <w:pBdr>
@@ -11796,6 +11793,29 @@
       <w:u w:val="single"/>
     </w:rPr>
   </w:style>
+  <w:style w:type="table" w:styleId="TableGrid">
+    <w:name w:val="Table Grid"/>
+    <w:basedOn w:val="TableNormal"/>
+    <w:uiPriority w:val="39"/>
+    <w:rsid w:val="006B7E2C"/>
+    <w:tblPr>
+      <w:tblInd w:w="0" w:type="dxa"/>
+      <w:tblBorders>
+        <w:top w:val="single" w:sz="4" w:space="0" w:color="auto"/>
+        <w:left w:val="single" w:sz="4" w:space="0" w:color="auto"/>
+        <w:bottom w:val="single" w:sz="4" w:space="0" w:color="auto"/>
+        <w:right w:val="single" w:sz="4" w:space="0" w:color="auto"/>
+        <w:insideH w:val="single" w:sz="4" w:space="0" w:color="auto"/>
+        <w:insideV w:val="single" w:sz="4" w:space="0" w:color="auto"/>
+      </w:tblBorders>
+      <w:tblCellMar>
+        <w:top w:w="0" w:type="dxa"/>
+        <w:left w:w="108" w:type="dxa"/>
+        <w:bottom w:w="0" w:type="dxa"/>
+        <w:right w:w="108" w:type="dxa"/>
+      </w:tblCellMar>
+    </w:tblPr>
+  </w:style>
 </w:styles>
 </file>
 

</xml_diff>

<commit_message>
4b. Add expected degrees for next five years.
</commit_message>
<xml_diff>
--- a/assets/HECC New Academic Program Proposal.docx
+++ b/assets/HECC New Academic Program Proposal.docx
@@ -601,21 +601,7 @@
         <w:rPr>
           <w:rFonts w:ascii="Garamond" w:eastAsia="Garamond" w:hAnsi="Garamond" w:cs="Garamond"/>
         </w:rPr>
-        <w:t xml:space="preserve">development (coding/programming), operation and maintenance of software, and the study of technical knowledge, methods, and experience to the design, testing and documentation of software (IEEE, 2010). It is an engineering discipline concerned with all aspects of software production. The classic definition, from the birth of software engineering in 1972, is “the establishment and use of sound engineering principles </w:t>
-      </w:r>
-      <w:proofErr w:type="gramStart"/>
-      <w:r>
-        <w:rPr>
-          <w:rFonts w:ascii="Garamond" w:eastAsia="Garamond" w:hAnsi="Garamond" w:cs="Garamond"/>
-        </w:rPr>
-        <w:t>in order to</w:t>
-      </w:r>
-      <w:proofErr w:type="gramEnd"/>
-      <w:r>
-        <w:rPr>
-          <w:rFonts w:ascii="Garamond" w:eastAsia="Garamond" w:hAnsi="Garamond" w:cs="Garamond"/>
-        </w:rPr>
-        <w:t xml:space="preserve"> economically obtain software that is reliable and works efficiently on real machines.” (Bauer, 1972).</w:t>
+        <w:t>development (coding/programming), operation and maintenance of software, and the study of technical knowledge, methods, and experience to the design, testing and documentation of software (IEEE, 2010). It is an engineering discipline concerned with all aspects of software production. The classic definition, from the birth of software engineering in 1972, is “the establishment and use of sound engineering principles in order to economically obtain software that is reliable and works efficiently on real machines.” (Bauer, 1972).</w:t>
       </w:r>
       <w:r>
         <w:rPr>
@@ -1393,47 +1379,7 @@
           <w:sz w:val="20"/>
           <w:szCs w:val="20"/>
         </w:rPr>
-        <w:t xml:space="preserve">*Freshman Skill Courses (16 </w:t>
-      </w:r>
-      <w:proofErr w:type="gramStart"/>
-      <w:r>
-        <w:rPr>
-          <w:rFonts w:ascii="Calibri" w:eastAsia="Calibri" w:hAnsi="Calibri" w:cs="Calibri"/>
-          <w:b/>
-          <w:sz w:val="20"/>
-          <w:szCs w:val="20"/>
-        </w:rPr>
-        <w:t xml:space="preserve">credits)   </w:t>
-      </w:r>
-      <w:proofErr w:type="gramEnd"/>
-      <w:r>
-        <w:rPr>
-          <w:rFonts w:ascii="Calibri" w:eastAsia="Calibri" w:hAnsi="Calibri" w:cs="Calibri"/>
-          <w:b/>
-          <w:sz w:val="20"/>
-          <w:szCs w:val="20"/>
-        </w:rPr>
-        <w:t xml:space="preserve">    #BACC Core (48 </w:t>
-      </w:r>
-      <w:proofErr w:type="spellStart"/>
-      <w:r>
-        <w:rPr>
-          <w:rFonts w:ascii="Calibri" w:eastAsia="Calibri" w:hAnsi="Calibri" w:cs="Calibri"/>
-          <w:b/>
-          <w:sz w:val="20"/>
-          <w:szCs w:val="20"/>
-        </w:rPr>
-        <w:t>cr</w:t>
-      </w:r>
-      <w:proofErr w:type="spellEnd"/>
-      <w:r>
-        <w:rPr>
-          <w:rFonts w:ascii="Calibri" w:eastAsia="Calibri" w:hAnsi="Calibri" w:cs="Calibri"/>
-          <w:b/>
-          <w:sz w:val="20"/>
-          <w:szCs w:val="20"/>
-        </w:rPr>
-        <w:t xml:space="preserve">)       </w:t>
+        <w:t xml:space="preserve">*Freshman Skill Courses (16 credits)       #BACC Core (48 cr)       </w:t>
       </w:r>
       <w:r>
         <w:rPr>
@@ -1551,16 +1497,8 @@
                 <w:rFonts w:ascii="Calibri" w:eastAsia="Calibri" w:hAnsi="Calibri" w:cs="Calibri"/>
               </w:rPr>
               <w:tab/>
-              <w:t xml:space="preserve">46 </w:t>
-            </w:r>
-            <w:proofErr w:type="spellStart"/>
-            <w:r>
-              <w:rPr>
-                <w:rFonts w:ascii="Calibri" w:eastAsia="Calibri" w:hAnsi="Calibri" w:cs="Calibri"/>
-              </w:rPr>
-              <w:t>cr</w:t>
-            </w:r>
-            <w:proofErr w:type="spellEnd"/>
+              <w:t>46 cr</w:t>
+            </w:r>
           </w:p>
         </w:tc>
       </w:tr>
@@ -1677,7 +1615,6 @@
               </w:rPr>
               <w:t xml:space="preserve"> </w:t>
             </w:r>
-            <w:proofErr w:type="spellStart"/>
             <w:r>
               <w:rPr>
                 <w:rFonts w:ascii="Calibri" w:eastAsia="Calibri" w:hAnsi="Calibri" w:cs="Calibri"/>
@@ -1687,7 +1624,6 @@
               </w:rPr>
               <w:t>cr</w:t>
             </w:r>
-            <w:proofErr w:type="spellEnd"/>
           </w:p>
           <w:p>
             <w:pPr>
@@ -2016,19 +1952,8 @@
                 <w:sz w:val="20"/>
                 <w:szCs w:val="20"/>
               </w:rPr>
-              <w:t xml:space="preserve"> </w:t>
-            </w:r>
-            <w:proofErr w:type="spellStart"/>
-            <w:r>
-              <w:rPr>
-                <w:rFonts w:ascii="Calibri" w:eastAsia="Calibri" w:hAnsi="Calibri" w:cs="Calibri"/>
-                <w:b/>
-                <w:sz w:val="20"/>
-                <w:szCs w:val="20"/>
-              </w:rPr>
-              <w:t>cr</w:t>
-            </w:r>
-            <w:proofErr w:type="spellEnd"/>
+              <w:t xml:space="preserve"> cr</w:t>
+            </w:r>
           </w:p>
           <w:p>
             <w:pPr>
@@ -2206,25 +2131,7 @@
                 <w:sz w:val="20"/>
                 <w:szCs w:val="20"/>
               </w:rPr>
-              <w:t>CS 391#: Social and Ethical Issues in Computer Science (3) (</w:t>
-            </w:r>
-            <w:proofErr w:type="spellStart"/>
-            <w:r>
-              <w:rPr>
-                <w:rFonts w:ascii="Calibri" w:eastAsia="Calibri" w:hAnsi="Calibri" w:cs="Calibri"/>
-                <w:sz w:val="20"/>
-                <w:szCs w:val="20"/>
-              </w:rPr>
-              <w:t>Bacc</w:t>
-            </w:r>
-            <w:proofErr w:type="spellEnd"/>
-            <w:r>
-              <w:rPr>
-                <w:rFonts w:ascii="Calibri" w:eastAsia="Calibri" w:hAnsi="Calibri" w:cs="Calibri"/>
-                <w:sz w:val="20"/>
-                <w:szCs w:val="20"/>
-              </w:rPr>
-              <w:t xml:space="preserve"> Core Synthesis: Science, Technology, Society)</w:t>
+              <w:t>CS 391#: Social and Ethical Issues in Computer Science (3) (Bacc Core Synthesis: Science, Technology, Society)</w:t>
             </w:r>
           </w:p>
         </w:tc>
@@ -2342,7 +2249,6 @@
               </w:rPr>
               <w:t xml:space="preserve"> </w:t>
             </w:r>
-            <w:proofErr w:type="spellStart"/>
             <w:r>
               <w:rPr>
                 <w:rFonts w:ascii="Calibri" w:eastAsia="Calibri" w:hAnsi="Calibri" w:cs="Calibri"/>
@@ -2352,7 +2258,6 @@
               </w:rPr>
               <w:t>cr</w:t>
             </w:r>
-            <w:proofErr w:type="spellEnd"/>
           </w:p>
           <w:p>
             <w:pPr>
@@ -2643,16 +2548,8 @@
                 <w:rFonts w:ascii="Calibri" w:eastAsia="Calibri" w:hAnsi="Calibri" w:cs="Calibri"/>
               </w:rPr>
               <w:tab/>
-              <w:t xml:space="preserve">45 </w:t>
-            </w:r>
-            <w:proofErr w:type="spellStart"/>
-            <w:r>
-              <w:rPr>
-                <w:rFonts w:ascii="Calibri" w:eastAsia="Calibri" w:hAnsi="Calibri" w:cs="Calibri"/>
-              </w:rPr>
-              <w:t>cr</w:t>
-            </w:r>
-            <w:proofErr w:type="spellEnd"/>
+              <w:t>45 cr</w:t>
+            </w:r>
             <w:r>
               <w:rPr>
                 <w:rFonts w:ascii="Calibri" w:eastAsia="Calibri" w:hAnsi="Calibri" w:cs="Calibri"/>
@@ -2756,19 +2653,8 @@
                 <w:sz w:val="20"/>
                 <w:szCs w:val="20"/>
               </w:rPr>
-              <w:t xml:space="preserve">15 </w:t>
-            </w:r>
-            <w:proofErr w:type="spellStart"/>
-            <w:r>
-              <w:rPr>
-                <w:rFonts w:ascii="Calibri" w:eastAsia="Calibri" w:hAnsi="Calibri" w:cs="Calibri"/>
-                <w:b/>
-                <w:sz w:val="20"/>
-                <w:szCs w:val="20"/>
-              </w:rPr>
-              <w:t>cr</w:t>
-            </w:r>
-            <w:proofErr w:type="spellEnd"/>
+              <w:t>15 cr</w:t>
+            </w:r>
           </w:p>
           <w:p>
             <w:pPr>
@@ -2957,19 +2843,8 @@
                 <w:sz w:val="20"/>
                 <w:szCs w:val="20"/>
               </w:rPr>
-              <w:t xml:space="preserve">15 </w:t>
-            </w:r>
-            <w:proofErr w:type="spellStart"/>
-            <w:r>
-              <w:rPr>
-                <w:rFonts w:ascii="Calibri" w:eastAsia="Calibri" w:hAnsi="Calibri" w:cs="Calibri"/>
-                <w:b/>
-                <w:sz w:val="20"/>
-                <w:szCs w:val="20"/>
-              </w:rPr>
-              <w:t>cr</w:t>
-            </w:r>
-            <w:proofErr w:type="spellEnd"/>
+              <w:t>15 cr</w:t>
+            </w:r>
           </w:p>
           <w:p>
             <w:pPr>
@@ -3146,19 +3021,8 @@
                 <w:sz w:val="20"/>
                 <w:szCs w:val="20"/>
               </w:rPr>
-              <w:t xml:space="preserve">15 </w:t>
-            </w:r>
-            <w:proofErr w:type="spellStart"/>
-            <w:r>
-              <w:rPr>
-                <w:rFonts w:ascii="Calibri" w:eastAsia="Calibri" w:hAnsi="Calibri" w:cs="Calibri"/>
-                <w:b/>
-                <w:sz w:val="20"/>
-                <w:szCs w:val="20"/>
-              </w:rPr>
-              <w:t>cr</w:t>
-            </w:r>
-            <w:proofErr w:type="spellEnd"/>
+              <w:t>15 cr</w:t>
+            </w:r>
           </w:p>
           <w:p>
             <w:pPr>
@@ -3357,16 +3221,8 @@
                 <w:rFonts w:ascii="Calibri" w:eastAsia="Calibri" w:hAnsi="Calibri" w:cs="Calibri"/>
               </w:rPr>
               <w:tab/>
-              <w:t xml:space="preserve">48 – 51 </w:t>
-            </w:r>
-            <w:proofErr w:type="spellStart"/>
-            <w:r>
-              <w:rPr>
-                <w:rFonts w:ascii="Calibri" w:eastAsia="Calibri" w:hAnsi="Calibri" w:cs="Calibri"/>
-              </w:rPr>
-              <w:t>cr</w:t>
-            </w:r>
-            <w:proofErr w:type="spellEnd"/>
+              <w:t>48 – 51 cr</w:t>
+            </w:r>
             <w:r>
               <w:rPr>
                 <w:rFonts w:ascii="Calibri" w:eastAsia="Calibri" w:hAnsi="Calibri" w:cs="Calibri"/>
@@ -3488,7 +3344,6 @@
               </w:rPr>
               <w:t xml:space="preserve"> </w:t>
             </w:r>
-            <w:proofErr w:type="spellStart"/>
             <w:r>
               <w:rPr>
                 <w:rFonts w:ascii="Calibri" w:eastAsia="Calibri" w:hAnsi="Calibri" w:cs="Calibri"/>
@@ -3498,7 +3353,6 @@
               </w:rPr>
               <w:t>cr</w:t>
             </w:r>
-            <w:proofErr w:type="spellEnd"/>
           </w:p>
           <w:p>
             <w:pPr>
@@ -3774,19 +3628,8 @@
                 <w:sz w:val="20"/>
                 <w:szCs w:val="20"/>
               </w:rPr>
-              <w:t xml:space="preserve"> </w:t>
-            </w:r>
-            <w:proofErr w:type="spellStart"/>
-            <w:r>
-              <w:rPr>
-                <w:rFonts w:ascii="Calibri" w:eastAsia="Calibri" w:hAnsi="Calibri" w:cs="Calibri"/>
-                <w:b/>
-                <w:sz w:val="20"/>
-                <w:szCs w:val="20"/>
-              </w:rPr>
-              <w:t>cr</w:t>
-            </w:r>
-            <w:proofErr w:type="spellEnd"/>
+              <w:t xml:space="preserve"> cr</w:t>
+            </w:r>
           </w:p>
           <w:p>
             <w:pPr>
@@ -4079,7 +3922,6 @@
               </w:rPr>
               <w:t xml:space="preserve"> - 17 </w:t>
             </w:r>
-            <w:proofErr w:type="spellStart"/>
             <w:r>
               <w:rPr>
                 <w:rFonts w:ascii="Calibri" w:eastAsia="Calibri" w:hAnsi="Calibri" w:cs="Calibri"/>
@@ -4089,7 +3931,6 @@
               </w:rPr>
               <w:t>cr</w:t>
             </w:r>
-            <w:proofErr w:type="spellEnd"/>
           </w:p>
           <w:p>
             <w:pPr>
@@ -4372,16 +4213,8 @@
                 <w:rFonts w:ascii="Calibri" w:eastAsia="Calibri" w:hAnsi="Calibri" w:cs="Calibri"/>
               </w:rPr>
               <w:tab/>
-              <w:t xml:space="preserve">36 – 39 </w:t>
-            </w:r>
-            <w:proofErr w:type="spellStart"/>
-            <w:r>
-              <w:rPr>
-                <w:rFonts w:ascii="Calibri" w:eastAsia="Calibri" w:hAnsi="Calibri" w:cs="Calibri"/>
-              </w:rPr>
-              <w:t>cr</w:t>
-            </w:r>
-            <w:proofErr w:type="spellEnd"/>
+              <w:t>36 – 39 cr</w:t>
+            </w:r>
             <w:r>
               <w:rPr>
                 <w:rFonts w:ascii="Calibri" w:eastAsia="Calibri" w:hAnsi="Calibri" w:cs="Calibri"/>
@@ -4493,19 +4326,8 @@
                 <w:sz w:val="20"/>
                 <w:szCs w:val="20"/>
               </w:rPr>
-              <w:t xml:space="preserve"> </w:t>
-            </w:r>
-            <w:proofErr w:type="spellStart"/>
-            <w:r>
-              <w:rPr>
-                <w:rFonts w:ascii="Calibri" w:eastAsia="Calibri" w:hAnsi="Calibri" w:cs="Calibri"/>
-                <w:b/>
-                <w:sz w:val="20"/>
-                <w:szCs w:val="20"/>
-              </w:rPr>
-              <w:t>cr</w:t>
-            </w:r>
-            <w:proofErr w:type="spellEnd"/>
+              <w:t xml:space="preserve"> cr</w:t>
+            </w:r>
           </w:p>
           <w:p>
             <w:pPr>
@@ -4771,19 +4593,8 @@
                 <w:sz w:val="20"/>
                 <w:szCs w:val="20"/>
               </w:rPr>
-              <w:t xml:space="preserve"> </w:t>
-            </w:r>
-            <w:proofErr w:type="spellStart"/>
-            <w:r>
-              <w:rPr>
-                <w:rFonts w:ascii="Calibri" w:eastAsia="Calibri" w:hAnsi="Calibri" w:cs="Calibri"/>
-                <w:b/>
-                <w:sz w:val="20"/>
-                <w:szCs w:val="20"/>
-              </w:rPr>
-              <w:t>cr</w:t>
-            </w:r>
-            <w:proofErr w:type="spellEnd"/>
+              <w:t xml:space="preserve"> cr</w:t>
+            </w:r>
           </w:p>
           <w:p>
             <w:pPr>
@@ -5064,19 +4875,8 @@
                 <w:sz w:val="20"/>
                 <w:szCs w:val="20"/>
               </w:rPr>
-              <w:t xml:space="preserve"> </w:t>
-            </w:r>
-            <w:proofErr w:type="spellStart"/>
-            <w:r>
-              <w:rPr>
-                <w:rFonts w:ascii="Calibri" w:eastAsia="Calibri" w:hAnsi="Calibri" w:cs="Calibri"/>
-                <w:b/>
-                <w:sz w:val="20"/>
-                <w:szCs w:val="20"/>
-              </w:rPr>
-              <w:t>cr</w:t>
-            </w:r>
-            <w:proofErr w:type="spellEnd"/>
+              <w:t xml:space="preserve"> cr</w:t>
+            </w:r>
           </w:p>
           <w:p>
             <w:pPr>
@@ -5310,47 +5110,7 @@
           <w:sz w:val="20"/>
           <w:szCs w:val="20"/>
         </w:rPr>
-        <w:t xml:space="preserve">*Freshman Skill Courses (16 </w:t>
-      </w:r>
-      <w:proofErr w:type="gramStart"/>
-      <w:r>
-        <w:rPr>
-          <w:rFonts w:ascii="Calibri" w:eastAsia="Calibri" w:hAnsi="Calibri" w:cs="Calibri"/>
-          <w:b/>
-          <w:sz w:val="20"/>
-          <w:szCs w:val="20"/>
-        </w:rPr>
-        <w:t xml:space="preserve">credits)   </w:t>
-      </w:r>
-      <w:proofErr w:type="gramEnd"/>
-      <w:r>
-        <w:rPr>
-          <w:rFonts w:ascii="Calibri" w:eastAsia="Calibri" w:hAnsi="Calibri" w:cs="Calibri"/>
-          <w:b/>
-          <w:sz w:val="20"/>
-          <w:szCs w:val="20"/>
-        </w:rPr>
-        <w:t xml:space="preserve">    #BACC Core (48 </w:t>
-      </w:r>
-      <w:proofErr w:type="spellStart"/>
-      <w:r>
-        <w:rPr>
-          <w:rFonts w:ascii="Calibri" w:eastAsia="Calibri" w:hAnsi="Calibri" w:cs="Calibri"/>
-          <w:b/>
-          <w:sz w:val="20"/>
-          <w:szCs w:val="20"/>
-        </w:rPr>
-        <w:t>cr</w:t>
-      </w:r>
-      <w:proofErr w:type="spellEnd"/>
-      <w:r>
-        <w:rPr>
-          <w:rFonts w:ascii="Calibri" w:eastAsia="Calibri" w:hAnsi="Calibri" w:cs="Calibri"/>
-          <w:b/>
-          <w:sz w:val="20"/>
-          <w:szCs w:val="20"/>
-        </w:rPr>
-        <w:t xml:space="preserve">)       </w:t>
+        <w:t xml:space="preserve">*Freshman Skill Courses (16 credits)       #BACC Core (48 cr)       </w:t>
       </w:r>
       <w:r>
         <w:rPr>
@@ -5424,21 +5184,7 @@
           <w:rFonts w:ascii="Garamond" w:eastAsia="Garamond" w:hAnsi="Garamond" w:cs="Garamond"/>
         </w:rPr>
         <w:tab/>
-        <w:t xml:space="preserve">175 – 181 credits (139 major and 36 - 42 </w:t>
-      </w:r>
-      <w:proofErr w:type="spellStart"/>
-      <w:r>
-        <w:rPr>
-          <w:rFonts w:ascii="Garamond" w:eastAsia="Garamond" w:hAnsi="Garamond" w:cs="Garamond"/>
-        </w:rPr>
-        <w:t>bacc</w:t>
-      </w:r>
-      <w:proofErr w:type="spellEnd"/>
-      <w:r>
-        <w:rPr>
-          <w:rFonts w:ascii="Garamond" w:eastAsia="Garamond" w:hAnsi="Garamond" w:cs="Garamond"/>
-        </w:rPr>
-        <w:t xml:space="preserve"> core)</w:t>
+        <w:t>175 – 181 credits (139 major and 36 - 42 bacc core)</w:t>
       </w:r>
     </w:p>
     <w:p>
@@ -5596,19 +5342,11 @@
           <w:rFonts w:ascii="Garamond" w:eastAsia="Garamond" w:hAnsi="Garamond" w:cs="Garamond"/>
         </w:rPr>
       </w:pPr>
-      <w:proofErr w:type="gramStart"/>
-      <w:r>
-        <w:rPr>
-          <w:rFonts w:ascii="Garamond" w:eastAsia="Garamond" w:hAnsi="Garamond" w:cs="Garamond"/>
-        </w:rPr>
-        <w:t>Manner in which</w:t>
-      </w:r>
-      <w:proofErr w:type="gramEnd"/>
-      <w:r>
-        <w:rPr>
-          <w:rFonts w:ascii="Garamond" w:eastAsia="Garamond" w:hAnsi="Garamond" w:cs="Garamond"/>
-        </w:rPr>
-        <w:t xml:space="preserve"> the program will be delivered, including program location (if offered outside of the main campus), course scheduling, and the use of technology (for both on-campus and off-campus delivery).</w:t>
+      <w:r>
+        <w:rPr>
+          <w:rFonts w:ascii="Garamond" w:eastAsia="Garamond" w:hAnsi="Garamond" w:cs="Garamond"/>
+        </w:rPr>
+        <w:t>Manner in which the program will be delivered, including program location (if offered outside of the main campus), course scheduling, and the use of technology (for both on-campus and off-campus delivery).</w:t>
       </w:r>
     </w:p>
     <w:p>
@@ -5647,21 +5385,7 @@
         <w:rPr>
           <w:rFonts w:ascii="Garamond" w:eastAsia="Garamond" w:hAnsi="Garamond" w:cs="Garamond"/>
         </w:rPr>
-        <w:t xml:space="preserve">) </w:t>
-      </w:r>
-      <w:proofErr w:type="gramStart"/>
-      <w:r>
-        <w:rPr>
-          <w:rFonts w:ascii="Garamond" w:eastAsia="Garamond" w:hAnsi="Garamond" w:cs="Garamond"/>
-        </w:rPr>
-        <w:t>according to</w:t>
-      </w:r>
-      <w:proofErr w:type="gramEnd"/>
-      <w:r>
-        <w:rPr>
-          <w:rFonts w:ascii="Garamond" w:eastAsia="Garamond" w:hAnsi="Garamond" w:cs="Garamond"/>
-        </w:rPr>
-        <w:t xml:space="preserve"> the existing </w:t>
+        <w:t xml:space="preserve">) according to the existing </w:t>
       </w:r>
       <w:r>
         <w:rPr>
@@ -5749,21 +5473,7 @@
         <w:rPr>
           <w:rFonts w:ascii="Garamond" w:eastAsia="Garamond" w:hAnsi="Garamond" w:cs="Garamond"/>
         </w:rPr>
-        <w:t xml:space="preserve">computer science program employing two full-time faculty and three to four adjunct instructors. OSU-Cascades plans to sunset computer science as the software engineering program starts, by ceasing enrollment in computer science and opening enrollment in software engineering. In addition, OSU-Cascades will hire one additional full-time faculty member, specializing in the field of software engineering, before the first year of the software engineering program. During the transition, these </w:t>
-      </w:r>
-      <w:proofErr w:type="gramStart"/>
-      <w:r>
-        <w:rPr>
-          <w:rFonts w:ascii="Garamond" w:eastAsia="Garamond" w:hAnsi="Garamond" w:cs="Garamond"/>
-        </w:rPr>
-        <w:t>three full-time</w:t>
-      </w:r>
-      <w:proofErr w:type="gramEnd"/>
-      <w:r>
-        <w:rPr>
-          <w:rFonts w:ascii="Garamond" w:eastAsia="Garamond" w:hAnsi="Garamond" w:cs="Garamond"/>
-        </w:rPr>
-        <w:t xml:space="preserve"> faculty will teach part of the remaining computer science courses and the new software engineering courses. </w:t>
+        <w:t xml:space="preserve">computer science program employing two full-time faculty and three to four adjunct instructors. OSU-Cascades plans to sunset computer science as the software engineering program starts, by ceasing enrollment in computer science and opening enrollment in software engineering. In addition, OSU-Cascades will hire one additional full-time faculty member, specializing in the field of software engineering, before the first year of the software engineering program. During the transition, these three full-time faculty will teach part of the remaining computer science courses and the new software engineering courses. </w:t>
       </w:r>
       <w:r>
         <w:rPr>
@@ -6185,19 +5895,11 @@
           <w:rFonts w:ascii="Garamond" w:eastAsia="Garamond" w:hAnsi="Garamond" w:cs="Garamond"/>
         </w:rPr>
       </w:pPr>
-      <w:proofErr w:type="gramStart"/>
-      <w:r>
-        <w:rPr>
-          <w:rFonts w:ascii="Garamond" w:eastAsia="Garamond" w:hAnsi="Garamond" w:cs="Garamond"/>
-        </w:rPr>
-        <w:t>Other</w:t>
-      </w:r>
-      <w:proofErr w:type="gramEnd"/>
-      <w:r>
-        <w:rPr>
-          <w:rFonts w:ascii="Garamond" w:eastAsia="Garamond" w:hAnsi="Garamond" w:cs="Garamond"/>
-        </w:rPr>
-        <w:t xml:space="preserve"> staff.</w:t>
+      <w:r>
+        <w:rPr>
+          <w:rFonts w:ascii="Garamond" w:eastAsia="Garamond" w:hAnsi="Garamond" w:cs="Garamond"/>
+        </w:rPr>
+        <w:t>Other staff.</w:t>
       </w:r>
     </w:p>
     <w:p>
@@ -6277,21 +5979,7 @@
         <w:rPr>
           <w:rFonts w:ascii="Garamond" w:eastAsia="Garamond" w:hAnsi="Garamond" w:cs="Garamond"/>
         </w:rPr>
-        <w:t xml:space="preserve">The </w:t>
-      </w:r>
-      <w:proofErr w:type="gramStart"/>
-      <w:r>
-        <w:rPr>
-          <w:rFonts w:ascii="Garamond" w:eastAsia="Garamond" w:hAnsi="Garamond" w:cs="Garamond"/>
-        </w:rPr>
-        <w:t>two current</w:t>
-      </w:r>
-      <w:proofErr w:type="gramEnd"/>
-      <w:r>
-        <w:rPr>
-          <w:rFonts w:ascii="Garamond" w:eastAsia="Garamond" w:hAnsi="Garamond" w:cs="Garamond"/>
-        </w:rPr>
-        <w:t xml:space="preserve"> full-time faculty currently occupy individual offices, and OSU-Cascades has an additional office for the third full-time faculty. Part-time faculty do not require dedicated office space.</w:t>
+        <w:t>The two current full-time faculty currently occupy individual offices, and OSU-Cascades has an additional office for the third full-time faculty. Part-time faculty do not require dedicated office space.</w:t>
       </w:r>
     </w:p>
     <w:p>
@@ -6812,19 +6500,11 @@
           <w:rFonts w:ascii="Garamond" w:eastAsia="Garamond" w:hAnsi="Garamond" w:cs="Garamond"/>
         </w:rPr>
       </w:pPr>
-      <w:proofErr w:type="gramStart"/>
-      <w:r>
-        <w:rPr>
-          <w:rFonts w:ascii="Garamond" w:eastAsia="Garamond" w:hAnsi="Garamond" w:cs="Garamond"/>
-        </w:rPr>
-        <w:t>Manner in which</w:t>
-      </w:r>
-      <w:proofErr w:type="gramEnd"/>
-      <w:r>
-        <w:rPr>
-          <w:rFonts w:ascii="Garamond" w:eastAsia="Garamond" w:hAnsi="Garamond" w:cs="Garamond"/>
-        </w:rPr>
-        <w:t xml:space="preserve"> the proposed program supports the institution’s mission, signature areas of focus, and strategic priorities.</w:t>
+      <w:r>
+        <w:rPr>
+          <w:rFonts w:ascii="Garamond" w:eastAsia="Garamond" w:hAnsi="Garamond" w:cs="Garamond"/>
+        </w:rPr>
+        <w:t>Manner in which the proposed program supports the institution’s mission, signature areas of focus, and strategic priorities.</w:t>
       </w:r>
     </w:p>
     <w:p>
@@ -7078,19 +6758,11 @@
           <w:rFonts w:ascii="Garamond" w:eastAsia="Garamond" w:hAnsi="Garamond" w:cs="Garamond"/>
         </w:rPr>
       </w:pPr>
-      <w:proofErr w:type="gramStart"/>
-      <w:r>
-        <w:rPr>
-          <w:rFonts w:ascii="Garamond" w:eastAsia="Garamond" w:hAnsi="Garamond" w:cs="Garamond"/>
-        </w:rPr>
-        <w:t>Manner in which</w:t>
-      </w:r>
-      <w:proofErr w:type="gramEnd"/>
-      <w:r>
-        <w:rPr>
-          <w:rFonts w:ascii="Garamond" w:eastAsia="Garamond" w:hAnsi="Garamond" w:cs="Garamond"/>
-        </w:rPr>
-        <w:t xml:space="preserve"> the proposed program contributes to institutional and statewide goals for student access and diversity, quality learning, research, knowledge creation and innovation, and economic and cultural support of Oregon and its communities.</w:t>
+      <w:r>
+        <w:rPr>
+          <w:rFonts w:ascii="Garamond" w:eastAsia="Garamond" w:hAnsi="Garamond" w:cs="Garamond"/>
+        </w:rPr>
+        <w:t>Manner in which the proposed program contributes to institutional and statewide goals for student access and diversity, quality learning, research, knowledge creation and innovation, and economic and cultural support of Oregon and its communities.</w:t>
       </w:r>
     </w:p>
     <w:p>
@@ -7105,49 +6777,7 @@
         <w:rPr>
           <w:rFonts w:ascii="Garamond" w:eastAsia="Garamond" w:hAnsi="Garamond" w:cs="Garamond"/>
         </w:rPr>
-        <w:t>The Software Engineering program approaches student access and diversity as a continuum, beginning with K-12 outreach (Bush &amp; Miller, 2017; Wilson et al, 2010) and bringing K-12 students onto campus to observe Software Engineering classes and students (Engle et al, 2006). The program ensures an approachable introductory course sequence for students with diverse backgrounds (</w:t>
-      </w:r>
-      <w:proofErr w:type="spellStart"/>
-      <w:r>
-        <w:rPr>
-          <w:rFonts w:ascii="Garamond" w:eastAsia="Garamond" w:hAnsi="Garamond" w:cs="Garamond"/>
-        </w:rPr>
-        <w:t>Cohoon</w:t>
-      </w:r>
-      <w:proofErr w:type="spellEnd"/>
-      <w:r>
-        <w:rPr>
-          <w:rFonts w:ascii="Garamond" w:eastAsia="Garamond" w:hAnsi="Garamond" w:cs="Garamond"/>
-        </w:rPr>
-        <w:t xml:space="preserve"> &amp; </w:t>
-      </w:r>
-      <w:proofErr w:type="spellStart"/>
-      <w:r>
-        <w:rPr>
-          <w:rFonts w:ascii="Garamond" w:eastAsia="Garamond" w:hAnsi="Garamond" w:cs="Garamond"/>
-        </w:rPr>
-        <w:t>Tychonievich</w:t>
-      </w:r>
-      <w:proofErr w:type="spellEnd"/>
-      <w:r>
-        <w:rPr>
-          <w:rFonts w:ascii="Garamond" w:eastAsia="Garamond" w:hAnsi="Garamond" w:cs="Garamond"/>
-        </w:rPr>
-        <w:t>, 2011), implements an authentic, hands-on, and world-relevant active learning experience (Eisenberg, 2017), cultivates a community of supportive peers through specific learning methods (</w:t>
-      </w:r>
-      <w:proofErr w:type="spellStart"/>
-      <w:r>
-        <w:rPr>
-          <w:rFonts w:ascii="Garamond" w:eastAsia="Garamond" w:hAnsi="Garamond" w:cs="Garamond"/>
-        </w:rPr>
-        <w:t>Nagappan</w:t>
-      </w:r>
-      <w:proofErr w:type="spellEnd"/>
-      <w:r>
-        <w:rPr>
-          <w:rFonts w:ascii="Garamond" w:eastAsia="Garamond" w:hAnsi="Garamond" w:cs="Garamond"/>
-        </w:rPr>
-        <w:t>, 2013), and integrates professional exposure early in the curriculum, to support student career-readiness upon graduation.</w:t>
+        <w:t>The Software Engineering program approaches student access and diversity as a continuum, beginning with K-12 outreach (Bush &amp; Miller, 2017; Wilson et al, 2010) and bringing K-12 students onto campus to observe Software Engineering classes and students (Engle et al, 2006). The program ensures an approachable introductory course sequence for students with diverse backgrounds (Cohoon &amp; Tychonievich, 2011), implements an authentic, hands-on, and world-relevant active learning experience (Eisenberg, 2017), cultivates a community of supportive peers through specific learning methods (Nagappan, 2013), and integrates professional exposure early in the curriculum, to support student career-readiness upon graduation.</w:t>
       </w:r>
     </w:p>
     <w:p>
@@ -7251,19 +6881,11 @@
           <w:rFonts w:ascii="Garamond" w:eastAsia="Garamond" w:hAnsi="Garamond" w:cs="Garamond"/>
         </w:rPr>
       </w:pPr>
-      <w:proofErr w:type="gramStart"/>
-      <w:r>
-        <w:rPr>
-          <w:rFonts w:ascii="Garamond" w:eastAsia="Garamond" w:hAnsi="Garamond" w:cs="Garamond"/>
-        </w:rPr>
-        <w:t>Manner in which</w:t>
-      </w:r>
-      <w:proofErr w:type="gramEnd"/>
-      <w:r>
-        <w:rPr>
-          <w:rFonts w:ascii="Garamond" w:eastAsia="Garamond" w:hAnsi="Garamond" w:cs="Garamond"/>
-        </w:rPr>
-        <w:t xml:space="preserve"> the program meets regional or statewide needs and enhances the state’s capacity to:</w:t>
+      <w:r>
+        <w:rPr>
+          <w:rFonts w:ascii="Garamond" w:eastAsia="Garamond" w:hAnsi="Garamond" w:cs="Garamond"/>
+        </w:rPr>
+        <w:t>Manner in which the program meets regional or statewide needs and enhances the state’s capacity to:</w:t>
       </w:r>
     </w:p>
     <w:p>
@@ -7497,25 +7119,7 @@
           <w:sz w:val="20"/>
           <w:szCs w:val="20"/>
         </w:rPr>
-        <w:t xml:space="preserve">“The zip code that a child is born into oftentimes determines their life chances.” (Hillman &amp; </w:t>
-      </w:r>
-      <w:proofErr w:type="spellStart"/>
-      <w:r>
-        <w:rPr>
-          <w:rFonts w:ascii="Garamond" w:eastAsia="Garamond" w:hAnsi="Garamond" w:cs="Garamond"/>
-          <w:sz w:val="20"/>
-          <w:szCs w:val="20"/>
-        </w:rPr>
-        <w:t>Weichman</w:t>
-      </w:r>
-      <w:proofErr w:type="spellEnd"/>
-      <w:r>
-        <w:rPr>
-          <w:rFonts w:ascii="Garamond" w:eastAsia="Garamond" w:hAnsi="Garamond" w:cs="Garamond"/>
-          <w:sz w:val="20"/>
-          <w:szCs w:val="20"/>
-        </w:rPr>
-        <w:t>, 2016)</w:t>
+        <w:t>“The zip code that a child is born into oftentimes determines their life chances.” (Hillman &amp; Weichman, 2016)</w:t>
       </w:r>
     </w:p>
     <w:p>
@@ -7630,21 +7234,7 @@
         <w:rPr>
           <w:rFonts w:ascii="Garamond" w:eastAsia="Garamond" w:hAnsi="Garamond" w:cs="Garamond"/>
         </w:rPr>
-        <w:t xml:space="preserve">If the proposed program is a graduate program in which the institution offers an undergraduate program, proposal should identify </w:t>
-      </w:r>
-      <w:proofErr w:type="gramStart"/>
-      <w:r>
-        <w:rPr>
-          <w:rFonts w:ascii="Garamond" w:eastAsia="Garamond" w:hAnsi="Garamond" w:cs="Garamond"/>
-        </w:rPr>
-        <w:t>whether or not</w:t>
-      </w:r>
-      <w:proofErr w:type="gramEnd"/>
-      <w:r>
-        <w:rPr>
-          <w:rFonts w:ascii="Garamond" w:eastAsia="Garamond" w:hAnsi="Garamond" w:cs="Garamond"/>
-        </w:rPr>
-        <w:t xml:space="preserve"> the undergraduate program is accredited and, if not, what would be required to qualify it for accreditation.</w:t>
+        <w:t>If the proposed program is a graduate program in which the institution offers an undergraduate program, proposal should identify whether or not the undergraduate program is accredited and, if not, what would be required to qualify it for accreditation.</w:t>
       </w:r>
     </w:p>
     <w:p>
@@ -8277,7 +7867,37 @@
         <w:rPr>
           <w:rFonts w:ascii="Garamond" w:eastAsia="Garamond" w:hAnsi="Garamond" w:cs="Garamond"/>
         </w:rPr>
-        <w:t>We anticipate awarding twelve BS Software Engineering degrees in the spring of 2023.</w:t>
+        <w:t>We anticipate awarding twelve B</w:t>
+      </w:r>
+      <w:r>
+        <w:rPr>
+          <w:rFonts w:ascii="Garamond" w:eastAsia="Garamond" w:hAnsi="Garamond" w:cs="Garamond"/>
+        </w:rPr>
+        <w:t xml:space="preserve">achelor of </w:t>
+      </w:r>
+      <w:r>
+        <w:rPr>
+          <w:rFonts w:ascii="Garamond" w:eastAsia="Garamond" w:hAnsi="Garamond" w:cs="Garamond"/>
+        </w:rPr>
+        <w:t>S</w:t>
+      </w:r>
+      <w:r>
+        <w:rPr>
+          <w:rFonts w:ascii="Garamond" w:eastAsia="Garamond" w:hAnsi="Garamond" w:cs="Garamond"/>
+        </w:rPr>
+        <w:t>cience,</w:t>
+      </w:r>
+      <w:r>
+        <w:rPr>
+          <w:rFonts w:ascii="Garamond" w:eastAsia="Garamond" w:hAnsi="Garamond" w:cs="Garamond"/>
+        </w:rPr>
+        <w:t xml:space="preserve"> Software Engineering degrees in the spring of 2023.</w:t>
+      </w:r>
+      <w:r>
+        <w:rPr>
+          <w:rFonts w:ascii="Garamond" w:eastAsia="Garamond" w:hAnsi="Garamond" w:cs="Garamond"/>
+        </w:rPr>
+        <w:t xml:space="preserve"> We anticipate awarding thirteen, fourteen, sixteen and eighteen degrees in the subsequent five years.</w:t>
       </w:r>
       <w:bookmarkStart w:id="1" w:name="_GoBack"/>
       <w:bookmarkEnd w:id="1"/>
@@ -8297,6 +7917,7 @@
         <w:rPr>
           <w:rFonts w:ascii="Garamond" w:eastAsia="Garamond" w:hAnsi="Garamond" w:cs="Garamond"/>
         </w:rPr>
+        <w:lastRenderedPageBreak/>
         <w:t xml:space="preserve">Characteristics of students to be served (resident/nonresident/international; traditional/ nontraditional; full-time/part-time, etc.). </w:t>
       </w:r>
     </w:p>
@@ -8315,7 +7936,6 @@
         <w:rPr>
           <w:rFonts w:ascii="Garamond" w:eastAsia="Garamond" w:hAnsi="Garamond" w:cs="Garamond"/>
         </w:rPr>
-        <w:lastRenderedPageBreak/>
         <w:t>Evidence of market demand.</w:t>
       </w:r>
     </w:p>
@@ -8594,21 +8214,7 @@
         <w:rPr>
           <w:rFonts w:ascii="Garamond" w:eastAsia="Garamond" w:hAnsi="Garamond" w:cs="Garamond"/>
         </w:rPr>
-        <w:t xml:space="preserve">in addition to completing </w:t>
-      </w:r>
-      <w:proofErr w:type="gramStart"/>
-      <w:r>
-        <w:rPr>
-          <w:rFonts w:ascii="Garamond" w:eastAsia="Garamond" w:hAnsi="Garamond" w:cs="Garamond"/>
-        </w:rPr>
-        <w:t>all of</w:t>
-      </w:r>
-      <w:proofErr w:type="gramEnd"/>
-      <w:r>
-        <w:rPr>
-          <w:rFonts w:ascii="Garamond" w:eastAsia="Garamond" w:hAnsi="Garamond" w:cs="Garamond"/>
-        </w:rPr>
-        <w:t xml:space="preserve"> the above information.</w:t>
+        <w:t>in addition to completing all of the above information.</w:t>
       </w:r>
     </w:p>
     <w:p>
@@ -9031,25 +8637,7 @@
           <w:sz w:val="22"/>
           <w:szCs w:val="22"/>
         </w:rPr>
-        <w:t xml:space="preserve">Bush, J. &amp; Miller, S. (2017). Analysis of Associations between Motivation and Previous Computer Science Experience, Gender, Ethnicity and Privilege as Observed in a </w:t>
-      </w:r>
-      <w:proofErr w:type="gramStart"/>
-      <w:r>
-        <w:rPr>
-          <w:rFonts w:ascii="Garamond" w:eastAsia="Garamond" w:hAnsi="Garamond" w:cs="Garamond"/>
-          <w:sz w:val="22"/>
-          <w:szCs w:val="22"/>
-        </w:rPr>
-        <w:t>Large Scale</w:t>
-      </w:r>
-      <w:proofErr w:type="gramEnd"/>
-      <w:r>
-        <w:rPr>
-          <w:rFonts w:ascii="Garamond" w:eastAsia="Garamond" w:hAnsi="Garamond" w:cs="Garamond"/>
-          <w:sz w:val="22"/>
-          <w:szCs w:val="22"/>
-        </w:rPr>
-        <w:t xml:space="preserve"> Survey of Middle School Students. In </w:t>
+        <w:t xml:space="preserve">Bush, J. &amp; Miller, S. (2017). Analysis of Associations between Motivation and Previous Computer Science Experience, Gender, Ethnicity and Privilege as Observed in a Large Scale Survey of Middle School Students. In </w:t>
       </w:r>
       <w:r>
         <w:rPr>
@@ -9066,25 +8654,7 @@
           <w:sz w:val="22"/>
           <w:szCs w:val="22"/>
         </w:rPr>
-        <w:t xml:space="preserve"> (SIGCSE '17). ACM, New York, NY, USA, 705-705. </w:t>
-      </w:r>
-      <w:proofErr w:type="spellStart"/>
-      <w:r>
-        <w:rPr>
-          <w:rFonts w:ascii="Garamond" w:eastAsia="Garamond" w:hAnsi="Garamond" w:cs="Garamond"/>
-          <w:sz w:val="22"/>
-          <w:szCs w:val="22"/>
-        </w:rPr>
-        <w:t>doi</w:t>
-      </w:r>
-      <w:proofErr w:type="spellEnd"/>
-      <w:r>
-        <w:rPr>
-          <w:rFonts w:ascii="Garamond" w:eastAsia="Garamond" w:hAnsi="Garamond" w:cs="Garamond"/>
-          <w:sz w:val="22"/>
-          <w:szCs w:val="22"/>
-        </w:rPr>
-        <w:t>:</w:t>
+        <w:t xml:space="preserve"> (SIGCSE '17). ACM, New York, NY, USA, 705-705. doi:</w:t>
       </w:r>
       <w:hyperlink r:id="rId17">
         <w:r>
@@ -9146,41 +8716,13 @@
           <w:u w:val="single"/>
         </w:rPr>
       </w:pPr>
-      <w:proofErr w:type="spellStart"/>
       <w:r>
         <w:rPr>
           <w:rFonts w:ascii="Garamond" w:eastAsia="Garamond" w:hAnsi="Garamond" w:cs="Garamond"/>
           <w:sz w:val="22"/>
           <w:szCs w:val="22"/>
         </w:rPr>
-        <w:t>Cohoon</w:t>
-      </w:r>
-      <w:proofErr w:type="spellEnd"/>
-      <w:r>
-        <w:rPr>
-          <w:rFonts w:ascii="Garamond" w:eastAsia="Garamond" w:hAnsi="Garamond" w:cs="Garamond"/>
-          <w:sz w:val="22"/>
-          <w:szCs w:val="22"/>
-        </w:rPr>
-        <w:t xml:space="preserve">, J. &amp; </w:t>
-      </w:r>
-      <w:proofErr w:type="spellStart"/>
-      <w:r>
-        <w:rPr>
-          <w:rFonts w:ascii="Garamond" w:eastAsia="Garamond" w:hAnsi="Garamond" w:cs="Garamond"/>
-          <w:sz w:val="22"/>
-          <w:szCs w:val="22"/>
-        </w:rPr>
-        <w:t>Tychonievich</w:t>
-      </w:r>
-      <w:proofErr w:type="spellEnd"/>
-      <w:r>
-        <w:rPr>
-          <w:rFonts w:ascii="Garamond" w:eastAsia="Garamond" w:hAnsi="Garamond" w:cs="Garamond"/>
-          <w:sz w:val="22"/>
-          <w:szCs w:val="22"/>
-        </w:rPr>
-        <w:t xml:space="preserve">, L. (2011). Analysis of a CS1 approach for attracting diverse and inexperienced students to computing majors. In </w:t>
+        <w:t xml:space="preserve">Cohoon, J. &amp; Tychonievich, L. (2011). Analysis of a CS1 approach for attracting diverse and inexperienced students to computing majors. In </w:t>
       </w:r>
       <w:r>
         <w:rPr>
@@ -9197,25 +8739,7 @@
           <w:sz w:val="22"/>
           <w:szCs w:val="22"/>
         </w:rPr>
-        <w:t xml:space="preserve"> (SIGCSE '11). ACM, New York, NY, USA, 165-170. </w:t>
-      </w:r>
-      <w:proofErr w:type="spellStart"/>
-      <w:r>
-        <w:rPr>
-          <w:rFonts w:ascii="Garamond" w:eastAsia="Garamond" w:hAnsi="Garamond" w:cs="Garamond"/>
-          <w:sz w:val="22"/>
-          <w:szCs w:val="22"/>
-        </w:rPr>
-        <w:t>doi</w:t>
-      </w:r>
-      <w:proofErr w:type="spellEnd"/>
-      <w:r>
-        <w:rPr>
-          <w:rFonts w:ascii="Garamond" w:eastAsia="Garamond" w:hAnsi="Garamond" w:cs="Garamond"/>
-          <w:sz w:val="22"/>
-          <w:szCs w:val="22"/>
-        </w:rPr>
-        <w:t>:</w:t>
+        <w:t xml:space="preserve"> (SIGCSE '11). ACM, New York, NY, USA, 165-170. doi:</w:t>
       </w:r>
       <w:hyperlink r:id="rId18">
         <w:r>
@@ -9283,43 +8807,7 @@
           <w:sz w:val="22"/>
           <w:szCs w:val="22"/>
         </w:rPr>
-        <w:t>Eisenberg M. (2017) Approaching Computer Science Education Through Making. In: Fee S., Holland-</w:t>
-      </w:r>
-      <w:proofErr w:type="spellStart"/>
-      <w:r>
-        <w:rPr>
-          <w:rFonts w:ascii="Garamond" w:eastAsia="Garamond" w:hAnsi="Garamond" w:cs="Garamond"/>
-          <w:sz w:val="22"/>
-          <w:szCs w:val="22"/>
-        </w:rPr>
-        <w:t>Minkley</w:t>
-      </w:r>
-      <w:proofErr w:type="spellEnd"/>
-      <w:r>
-        <w:rPr>
-          <w:rFonts w:ascii="Garamond" w:eastAsia="Garamond" w:hAnsi="Garamond" w:cs="Garamond"/>
-          <w:sz w:val="22"/>
-          <w:szCs w:val="22"/>
-        </w:rPr>
-        <w:t xml:space="preserve"> A., Lombardi T. (</w:t>
-      </w:r>
-      <w:proofErr w:type="spellStart"/>
-      <w:r>
-        <w:rPr>
-          <w:rFonts w:ascii="Garamond" w:eastAsia="Garamond" w:hAnsi="Garamond" w:cs="Garamond"/>
-          <w:sz w:val="22"/>
-          <w:szCs w:val="22"/>
-        </w:rPr>
-        <w:t>eds</w:t>
-      </w:r>
-      <w:proofErr w:type="spellEnd"/>
-      <w:r>
-        <w:rPr>
-          <w:rFonts w:ascii="Garamond" w:eastAsia="Garamond" w:hAnsi="Garamond" w:cs="Garamond"/>
-          <w:sz w:val="22"/>
-          <w:szCs w:val="22"/>
-        </w:rPr>
-        <w:t xml:space="preserve">) </w:t>
+        <w:t xml:space="preserve">Eisenberg M. (2017) Approaching Computer Science Education Through Making. In: Fee S., Holland-Minkley A., Lombardi T. (eds) </w:t>
       </w:r>
       <w:r>
         <w:rPr>
@@ -9336,25 +8824,7 @@
           <w:sz w:val="22"/>
           <w:szCs w:val="22"/>
         </w:rPr>
-        <w:t xml:space="preserve">. Springer, Cham.  </w:t>
-      </w:r>
-      <w:proofErr w:type="spellStart"/>
-      <w:r>
-        <w:rPr>
-          <w:rFonts w:ascii="Garamond" w:eastAsia="Garamond" w:hAnsi="Garamond" w:cs="Garamond"/>
-          <w:sz w:val="22"/>
-          <w:szCs w:val="22"/>
-        </w:rPr>
-        <w:t>doi</w:t>
-      </w:r>
-      <w:proofErr w:type="spellEnd"/>
-      <w:r>
-        <w:rPr>
-          <w:rFonts w:ascii="Garamond" w:eastAsia="Garamond" w:hAnsi="Garamond" w:cs="Garamond"/>
-          <w:sz w:val="22"/>
-          <w:szCs w:val="22"/>
-        </w:rPr>
-        <w:t>:</w:t>
+        <w:t>. Springer, Cham.  doi:</w:t>
       </w:r>
       <w:hyperlink r:id="rId19">
         <w:r>
@@ -9422,25 +8892,7 @@
           <w:sz w:val="22"/>
           <w:szCs w:val="22"/>
         </w:rPr>
-        <w:t xml:space="preserve">Engle, J., </w:t>
-      </w:r>
-      <w:proofErr w:type="spellStart"/>
-      <w:r>
-        <w:rPr>
-          <w:rFonts w:ascii="Garamond" w:eastAsia="Garamond" w:hAnsi="Garamond" w:cs="Garamond"/>
-          <w:sz w:val="22"/>
-          <w:szCs w:val="22"/>
-        </w:rPr>
-        <w:t>Bermeo</w:t>
-      </w:r>
-      <w:proofErr w:type="spellEnd"/>
-      <w:r>
-        <w:rPr>
-          <w:rFonts w:ascii="Garamond" w:eastAsia="Garamond" w:hAnsi="Garamond" w:cs="Garamond"/>
-          <w:sz w:val="22"/>
-          <w:szCs w:val="22"/>
-        </w:rPr>
-        <w:t>, A., O’Brien, C. (2006). Straight from the Source: What Works for First-Generation College Students. Washington, DC: Pell Institute for the Study of Opportunity in Higher Education. Retrieved from</w:t>
+        <w:t>Engle, J., Bermeo, A., O’Brien, C. (2006). Straight from the Source: What Works for First-Generation College Students. Washington, DC: Pell Institute for the Study of Opportunity in Higher Education. Retrieved from</w:t>
       </w:r>
       <w:hyperlink r:id="rId20">
         <w:r>
@@ -9508,25 +8960,7 @@
           <w:sz w:val="22"/>
           <w:szCs w:val="22"/>
         </w:rPr>
-        <w:t xml:space="preserve">Hillman, N. &amp; </w:t>
-      </w:r>
-      <w:proofErr w:type="spellStart"/>
-      <w:r>
-        <w:rPr>
-          <w:rFonts w:ascii="Garamond" w:eastAsia="Garamond" w:hAnsi="Garamond" w:cs="Garamond"/>
-          <w:sz w:val="22"/>
-          <w:szCs w:val="22"/>
-        </w:rPr>
-        <w:t>Weichman</w:t>
-      </w:r>
-      <w:proofErr w:type="spellEnd"/>
-      <w:r>
-        <w:rPr>
-          <w:rFonts w:ascii="Garamond" w:eastAsia="Garamond" w:hAnsi="Garamond" w:cs="Garamond"/>
-          <w:sz w:val="22"/>
-          <w:szCs w:val="22"/>
-        </w:rPr>
-        <w:t xml:space="preserve">, T. (2016). Education Deserts: The Continued Significance of “Place” in the Twenty-First Century. </w:t>
+        <w:t xml:space="preserve">Hillman, N. &amp; Weichman, T. (2016). Education Deserts: The Continued Significance of “Place” in the Twenty-First Century. </w:t>
       </w:r>
       <w:r>
         <w:rPr>
@@ -9677,24 +9111,23 @@
         </w:rPr>
         <w:t xml:space="preserve">pp.1-418, Dec. 15 2010 </w:t>
       </w:r>
-      <w:proofErr w:type="spellStart"/>
       <w:r>
         <w:rPr>
           <w:rFonts w:ascii="Garamond" w:eastAsia="Garamond" w:hAnsi="Garamond" w:cs="Garamond"/>
           <w:sz w:val="22"/>
           <w:szCs w:val="22"/>
         </w:rPr>
-        <w:t>doi</w:t>
-      </w:r>
-      <w:proofErr w:type="spellEnd"/>
-      <w:r>
+        <w:t>doi: 10.1109/IEEESTD.2010.5733835</w:t>
+      </w:r>
+    </w:p>
+    <w:p>
+      <w:pPr>
         <w:rPr>
           <w:rFonts w:ascii="Garamond" w:eastAsia="Garamond" w:hAnsi="Garamond" w:cs="Garamond"/>
           <w:sz w:val="22"/>
           <w:szCs w:val="22"/>
         </w:rPr>
-        <w:t>: 10.1109/IEEESTD.2010.5733835</w:t>
-      </w:r>
+      </w:pPr>
     </w:p>
     <w:p>
       <w:pPr>
@@ -9704,68 +9137,13 @@
           <w:szCs w:val="22"/>
         </w:rPr>
       </w:pPr>
-    </w:p>
-    <w:p>
-      <w:pPr>
+      <w:r>
         <w:rPr>
           <w:rFonts w:ascii="Garamond" w:eastAsia="Garamond" w:hAnsi="Garamond" w:cs="Garamond"/>
           <w:sz w:val="22"/>
           <w:szCs w:val="22"/>
         </w:rPr>
-      </w:pPr>
-      <w:proofErr w:type="spellStart"/>
-      <w:r>
-        <w:rPr>
-          <w:rFonts w:ascii="Garamond" w:eastAsia="Garamond" w:hAnsi="Garamond" w:cs="Garamond"/>
-          <w:sz w:val="22"/>
-          <w:szCs w:val="22"/>
-        </w:rPr>
-        <w:t>Nagappan</w:t>
-      </w:r>
-      <w:proofErr w:type="spellEnd"/>
-      <w:r>
-        <w:rPr>
-          <w:rFonts w:ascii="Garamond" w:eastAsia="Garamond" w:hAnsi="Garamond" w:cs="Garamond"/>
-          <w:sz w:val="22"/>
-          <w:szCs w:val="22"/>
-        </w:rPr>
-        <w:t xml:space="preserve">, N., Williams, L., </w:t>
-      </w:r>
-      <w:proofErr w:type="spellStart"/>
-      <w:r>
-        <w:rPr>
-          <w:rFonts w:ascii="Garamond" w:eastAsia="Garamond" w:hAnsi="Garamond" w:cs="Garamond"/>
-          <w:sz w:val="22"/>
-          <w:szCs w:val="22"/>
-        </w:rPr>
-        <w:t>Ferzli</w:t>
-      </w:r>
-      <w:proofErr w:type="spellEnd"/>
-      <w:r>
-        <w:rPr>
-          <w:rFonts w:ascii="Garamond" w:eastAsia="Garamond" w:hAnsi="Garamond" w:cs="Garamond"/>
-          <w:sz w:val="22"/>
-          <w:szCs w:val="22"/>
-        </w:rPr>
-        <w:t xml:space="preserve">, M., Wiebe, E., Yang, K., Miller, C., &amp; </w:t>
-      </w:r>
-      <w:proofErr w:type="spellStart"/>
-      <w:r>
-        <w:rPr>
-          <w:rFonts w:ascii="Garamond" w:eastAsia="Garamond" w:hAnsi="Garamond" w:cs="Garamond"/>
-          <w:sz w:val="22"/>
-          <w:szCs w:val="22"/>
-        </w:rPr>
-        <w:t>Balik</w:t>
-      </w:r>
-      <w:proofErr w:type="spellEnd"/>
-      <w:r>
-        <w:rPr>
-          <w:rFonts w:ascii="Garamond" w:eastAsia="Garamond" w:hAnsi="Garamond" w:cs="Garamond"/>
-          <w:sz w:val="22"/>
-          <w:szCs w:val="22"/>
-        </w:rPr>
-        <w:t xml:space="preserve">, S. (2003). Improving the CS1 experience with pair programming. In </w:t>
+        <w:t xml:space="preserve">Nagappan, N., Williams, L., Ferzli, M., Wiebe, E., Yang, K., Miller, C., &amp; Balik, S. (2003). Improving the CS1 experience with pair programming. In </w:t>
       </w:r>
       <w:r>
         <w:rPr>
@@ -9884,25 +9262,7 @@
           <w:sz w:val="22"/>
           <w:szCs w:val="22"/>
         </w:rPr>
-        <w:t xml:space="preserve">Wilson, C., </w:t>
-      </w:r>
-      <w:proofErr w:type="spellStart"/>
-      <w:r>
-        <w:rPr>
-          <w:rFonts w:ascii="Garamond" w:eastAsia="Garamond" w:hAnsi="Garamond" w:cs="Garamond"/>
-          <w:sz w:val="22"/>
-          <w:szCs w:val="22"/>
-        </w:rPr>
-        <w:t>Sudol</w:t>
-      </w:r>
-      <w:proofErr w:type="spellEnd"/>
-      <w:r>
-        <w:rPr>
-          <w:rFonts w:ascii="Garamond" w:eastAsia="Garamond" w:hAnsi="Garamond" w:cs="Garamond"/>
-          <w:sz w:val="22"/>
-          <w:szCs w:val="22"/>
-        </w:rPr>
-        <w:t>, L. A., Stephenson, C. &amp; Stehlik, M. 2010. Running on Empty: The Failure to Teach K-12 Computer Science in the Digital Age. The Association for Computing Machinery &amp; The Computer Science Teachers Association. Retrieved from http://runningonempty.acm.org/fullreport2.pdf</w:t>
+        <w:t>Wilson, C., Sudol, L. A., Stephenson, C. &amp; Stehlik, M. 2010. Running on Empty: The Failure to Teach K-12 Computer Science in the Digital Age. The Association for Computing Machinery &amp; The Computer Science Teachers Association. Retrieved from http://runningonempty.acm.org/fullreport2.pdf</w:t>
       </w:r>
     </w:p>
     <w:p>
@@ -9990,7 +9350,7 @@
         <w:sz w:val="20"/>
         <w:szCs w:val="20"/>
       </w:rPr>
-      <w:t>11</w:t>
+      <w:t>10</w:t>
     </w:r>
     <w:r>
       <w:rPr>

</xml_diff>

<commit_message>
4c. Add characteristics of served students.
</commit_message>
<xml_diff>
--- a/assets/HECC New Academic Program Proposal.docx
+++ b/assets/HECC New Academic Program Proposal.docx
@@ -601,7 +601,21 @@
         <w:rPr>
           <w:rFonts w:ascii="Garamond" w:eastAsia="Garamond" w:hAnsi="Garamond" w:cs="Garamond"/>
         </w:rPr>
-        <w:t>development (coding/programming), operation and maintenance of software, and the study of technical knowledge, methods, and experience to the design, testing and documentation of software (IEEE, 2010). It is an engineering discipline concerned with all aspects of software production. The classic definition, from the birth of software engineering in 1972, is “the establishment and use of sound engineering principles in order to economically obtain software that is reliable and works efficiently on real machines.” (Bauer, 1972).</w:t>
+        <w:t xml:space="preserve">development (coding/programming), operation and maintenance of software, and the study of technical knowledge, methods, and experience to the design, testing and documentation of software (IEEE, 2010). It is an engineering discipline concerned with all aspects of software production. The classic definition, from the birth of software engineering in 1972, is “the establishment and use of sound engineering principles </w:t>
+      </w:r>
+      <w:proofErr w:type="gramStart"/>
+      <w:r>
+        <w:rPr>
+          <w:rFonts w:ascii="Garamond" w:eastAsia="Garamond" w:hAnsi="Garamond" w:cs="Garamond"/>
+        </w:rPr>
+        <w:t>in order to</w:t>
+      </w:r>
+      <w:proofErr w:type="gramEnd"/>
+      <w:r>
+        <w:rPr>
+          <w:rFonts w:ascii="Garamond" w:eastAsia="Garamond" w:hAnsi="Garamond" w:cs="Garamond"/>
+        </w:rPr>
+        <w:t xml:space="preserve"> economically obtain software that is reliable and works efficiently on real machines.” (Bauer, 1972).</w:t>
       </w:r>
       <w:r>
         <w:rPr>
@@ -1379,7 +1393,47 @@
           <w:sz w:val="20"/>
           <w:szCs w:val="20"/>
         </w:rPr>
-        <w:t xml:space="preserve">*Freshman Skill Courses (16 credits)       #BACC Core (48 cr)       </w:t>
+        <w:t xml:space="preserve">*Freshman Skill Courses (16 </w:t>
+      </w:r>
+      <w:proofErr w:type="gramStart"/>
+      <w:r>
+        <w:rPr>
+          <w:rFonts w:ascii="Calibri" w:eastAsia="Calibri" w:hAnsi="Calibri" w:cs="Calibri"/>
+          <w:b/>
+          <w:sz w:val="20"/>
+          <w:szCs w:val="20"/>
+        </w:rPr>
+        <w:t xml:space="preserve">credits)   </w:t>
+      </w:r>
+      <w:proofErr w:type="gramEnd"/>
+      <w:r>
+        <w:rPr>
+          <w:rFonts w:ascii="Calibri" w:eastAsia="Calibri" w:hAnsi="Calibri" w:cs="Calibri"/>
+          <w:b/>
+          <w:sz w:val="20"/>
+          <w:szCs w:val="20"/>
+        </w:rPr>
+        <w:t xml:space="preserve">    #BACC Core (48 </w:t>
+      </w:r>
+      <w:proofErr w:type="spellStart"/>
+      <w:r>
+        <w:rPr>
+          <w:rFonts w:ascii="Calibri" w:eastAsia="Calibri" w:hAnsi="Calibri" w:cs="Calibri"/>
+          <w:b/>
+          <w:sz w:val="20"/>
+          <w:szCs w:val="20"/>
+        </w:rPr>
+        <w:t>cr</w:t>
+      </w:r>
+      <w:proofErr w:type="spellEnd"/>
+      <w:r>
+        <w:rPr>
+          <w:rFonts w:ascii="Calibri" w:eastAsia="Calibri" w:hAnsi="Calibri" w:cs="Calibri"/>
+          <w:b/>
+          <w:sz w:val="20"/>
+          <w:szCs w:val="20"/>
+        </w:rPr>
+        <w:t xml:space="preserve">)       </w:t>
       </w:r>
       <w:r>
         <w:rPr>
@@ -1497,8 +1551,16 @@
                 <w:rFonts w:ascii="Calibri" w:eastAsia="Calibri" w:hAnsi="Calibri" w:cs="Calibri"/>
               </w:rPr>
               <w:tab/>
-              <w:t>46 cr</w:t>
-            </w:r>
+              <w:t xml:space="preserve">46 </w:t>
+            </w:r>
+            <w:proofErr w:type="spellStart"/>
+            <w:r>
+              <w:rPr>
+                <w:rFonts w:ascii="Calibri" w:eastAsia="Calibri" w:hAnsi="Calibri" w:cs="Calibri"/>
+              </w:rPr>
+              <w:t>cr</w:t>
+            </w:r>
+            <w:proofErr w:type="spellEnd"/>
           </w:p>
         </w:tc>
       </w:tr>
@@ -1615,6 +1677,7 @@
               </w:rPr>
               <w:t xml:space="preserve"> </w:t>
             </w:r>
+            <w:proofErr w:type="spellStart"/>
             <w:r>
               <w:rPr>
                 <w:rFonts w:ascii="Calibri" w:eastAsia="Calibri" w:hAnsi="Calibri" w:cs="Calibri"/>
@@ -1624,6 +1687,7 @@
               </w:rPr>
               <w:t>cr</w:t>
             </w:r>
+            <w:proofErr w:type="spellEnd"/>
           </w:p>
           <w:p>
             <w:pPr>
@@ -1952,8 +2016,19 @@
                 <w:sz w:val="20"/>
                 <w:szCs w:val="20"/>
               </w:rPr>
-              <w:t xml:space="preserve"> cr</w:t>
-            </w:r>
+              <w:t xml:space="preserve"> </w:t>
+            </w:r>
+            <w:proofErr w:type="spellStart"/>
+            <w:r>
+              <w:rPr>
+                <w:rFonts w:ascii="Calibri" w:eastAsia="Calibri" w:hAnsi="Calibri" w:cs="Calibri"/>
+                <w:b/>
+                <w:sz w:val="20"/>
+                <w:szCs w:val="20"/>
+              </w:rPr>
+              <w:t>cr</w:t>
+            </w:r>
+            <w:proofErr w:type="spellEnd"/>
           </w:p>
           <w:p>
             <w:pPr>
@@ -2131,7 +2206,25 @@
                 <w:sz w:val="20"/>
                 <w:szCs w:val="20"/>
               </w:rPr>
-              <w:t>CS 391#: Social and Ethical Issues in Computer Science (3) (Bacc Core Synthesis: Science, Technology, Society)</w:t>
+              <w:t>CS 391#: Social and Ethical Issues in Computer Science (3) (</w:t>
+            </w:r>
+            <w:proofErr w:type="spellStart"/>
+            <w:r>
+              <w:rPr>
+                <w:rFonts w:ascii="Calibri" w:eastAsia="Calibri" w:hAnsi="Calibri" w:cs="Calibri"/>
+                <w:sz w:val="20"/>
+                <w:szCs w:val="20"/>
+              </w:rPr>
+              <w:t>Bacc</w:t>
+            </w:r>
+            <w:proofErr w:type="spellEnd"/>
+            <w:r>
+              <w:rPr>
+                <w:rFonts w:ascii="Calibri" w:eastAsia="Calibri" w:hAnsi="Calibri" w:cs="Calibri"/>
+                <w:sz w:val="20"/>
+                <w:szCs w:val="20"/>
+              </w:rPr>
+              <w:t xml:space="preserve"> Core Synthesis: Science, Technology, Society)</w:t>
             </w:r>
           </w:p>
         </w:tc>
@@ -2249,6 +2342,7 @@
               </w:rPr>
               <w:t xml:space="preserve"> </w:t>
             </w:r>
+            <w:proofErr w:type="spellStart"/>
             <w:r>
               <w:rPr>
                 <w:rFonts w:ascii="Calibri" w:eastAsia="Calibri" w:hAnsi="Calibri" w:cs="Calibri"/>
@@ -2258,6 +2352,7 @@
               </w:rPr>
               <w:t>cr</w:t>
             </w:r>
+            <w:proofErr w:type="spellEnd"/>
           </w:p>
           <w:p>
             <w:pPr>
@@ -2548,8 +2643,16 @@
                 <w:rFonts w:ascii="Calibri" w:eastAsia="Calibri" w:hAnsi="Calibri" w:cs="Calibri"/>
               </w:rPr>
               <w:tab/>
-              <w:t>45 cr</w:t>
-            </w:r>
+              <w:t xml:space="preserve">45 </w:t>
+            </w:r>
+            <w:proofErr w:type="spellStart"/>
+            <w:r>
+              <w:rPr>
+                <w:rFonts w:ascii="Calibri" w:eastAsia="Calibri" w:hAnsi="Calibri" w:cs="Calibri"/>
+              </w:rPr>
+              <w:t>cr</w:t>
+            </w:r>
+            <w:proofErr w:type="spellEnd"/>
             <w:r>
               <w:rPr>
                 <w:rFonts w:ascii="Calibri" w:eastAsia="Calibri" w:hAnsi="Calibri" w:cs="Calibri"/>
@@ -2653,8 +2756,19 @@
                 <w:sz w:val="20"/>
                 <w:szCs w:val="20"/>
               </w:rPr>
-              <w:t>15 cr</w:t>
-            </w:r>
+              <w:t xml:space="preserve">15 </w:t>
+            </w:r>
+            <w:proofErr w:type="spellStart"/>
+            <w:r>
+              <w:rPr>
+                <w:rFonts w:ascii="Calibri" w:eastAsia="Calibri" w:hAnsi="Calibri" w:cs="Calibri"/>
+                <w:b/>
+                <w:sz w:val="20"/>
+                <w:szCs w:val="20"/>
+              </w:rPr>
+              <w:t>cr</w:t>
+            </w:r>
+            <w:proofErr w:type="spellEnd"/>
           </w:p>
           <w:p>
             <w:pPr>
@@ -2843,8 +2957,19 @@
                 <w:sz w:val="20"/>
                 <w:szCs w:val="20"/>
               </w:rPr>
-              <w:t>15 cr</w:t>
-            </w:r>
+              <w:t xml:space="preserve">15 </w:t>
+            </w:r>
+            <w:proofErr w:type="spellStart"/>
+            <w:r>
+              <w:rPr>
+                <w:rFonts w:ascii="Calibri" w:eastAsia="Calibri" w:hAnsi="Calibri" w:cs="Calibri"/>
+                <w:b/>
+                <w:sz w:val="20"/>
+                <w:szCs w:val="20"/>
+              </w:rPr>
+              <w:t>cr</w:t>
+            </w:r>
+            <w:proofErr w:type="spellEnd"/>
           </w:p>
           <w:p>
             <w:pPr>
@@ -3021,8 +3146,19 @@
                 <w:sz w:val="20"/>
                 <w:szCs w:val="20"/>
               </w:rPr>
-              <w:t>15 cr</w:t>
-            </w:r>
+              <w:t xml:space="preserve">15 </w:t>
+            </w:r>
+            <w:proofErr w:type="spellStart"/>
+            <w:r>
+              <w:rPr>
+                <w:rFonts w:ascii="Calibri" w:eastAsia="Calibri" w:hAnsi="Calibri" w:cs="Calibri"/>
+                <w:b/>
+                <w:sz w:val="20"/>
+                <w:szCs w:val="20"/>
+              </w:rPr>
+              <w:t>cr</w:t>
+            </w:r>
+            <w:proofErr w:type="spellEnd"/>
           </w:p>
           <w:p>
             <w:pPr>
@@ -3221,8 +3357,16 @@
                 <w:rFonts w:ascii="Calibri" w:eastAsia="Calibri" w:hAnsi="Calibri" w:cs="Calibri"/>
               </w:rPr>
               <w:tab/>
-              <w:t>48 – 51 cr</w:t>
-            </w:r>
+              <w:t xml:space="preserve">48 – 51 </w:t>
+            </w:r>
+            <w:proofErr w:type="spellStart"/>
+            <w:r>
+              <w:rPr>
+                <w:rFonts w:ascii="Calibri" w:eastAsia="Calibri" w:hAnsi="Calibri" w:cs="Calibri"/>
+              </w:rPr>
+              <w:t>cr</w:t>
+            </w:r>
+            <w:proofErr w:type="spellEnd"/>
             <w:r>
               <w:rPr>
                 <w:rFonts w:ascii="Calibri" w:eastAsia="Calibri" w:hAnsi="Calibri" w:cs="Calibri"/>
@@ -3344,6 +3488,7 @@
               </w:rPr>
               <w:t xml:space="preserve"> </w:t>
             </w:r>
+            <w:proofErr w:type="spellStart"/>
             <w:r>
               <w:rPr>
                 <w:rFonts w:ascii="Calibri" w:eastAsia="Calibri" w:hAnsi="Calibri" w:cs="Calibri"/>
@@ -3353,6 +3498,7 @@
               </w:rPr>
               <w:t>cr</w:t>
             </w:r>
+            <w:proofErr w:type="spellEnd"/>
           </w:p>
           <w:p>
             <w:pPr>
@@ -3628,8 +3774,19 @@
                 <w:sz w:val="20"/>
                 <w:szCs w:val="20"/>
               </w:rPr>
-              <w:t xml:space="preserve"> cr</w:t>
-            </w:r>
+              <w:t xml:space="preserve"> </w:t>
+            </w:r>
+            <w:proofErr w:type="spellStart"/>
+            <w:r>
+              <w:rPr>
+                <w:rFonts w:ascii="Calibri" w:eastAsia="Calibri" w:hAnsi="Calibri" w:cs="Calibri"/>
+                <w:b/>
+                <w:sz w:val="20"/>
+                <w:szCs w:val="20"/>
+              </w:rPr>
+              <w:t>cr</w:t>
+            </w:r>
+            <w:proofErr w:type="spellEnd"/>
           </w:p>
           <w:p>
             <w:pPr>
@@ -3922,6 +4079,7 @@
               </w:rPr>
               <w:t xml:space="preserve"> - 17 </w:t>
             </w:r>
+            <w:proofErr w:type="spellStart"/>
             <w:r>
               <w:rPr>
                 <w:rFonts w:ascii="Calibri" w:eastAsia="Calibri" w:hAnsi="Calibri" w:cs="Calibri"/>
@@ -3931,6 +4089,7 @@
               </w:rPr>
               <w:t>cr</w:t>
             </w:r>
+            <w:proofErr w:type="spellEnd"/>
           </w:p>
           <w:p>
             <w:pPr>
@@ -4213,8 +4372,16 @@
                 <w:rFonts w:ascii="Calibri" w:eastAsia="Calibri" w:hAnsi="Calibri" w:cs="Calibri"/>
               </w:rPr>
               <w:tab/>
-              <w:t>36 – 39 cr</w:t>
-            </w:r>
+              <w:t xml:space="preserve">36 – 39 </w:t>
+            </w:r>
+            <w:proofErr w:type="spellStart"/>
+            <w:r>
+              <w:rPr>
+                <w:rFonts w:ascii="Calibri" w:eastAsia="Calibri" w:hAnsi="Calibri" w:cs="Calibri"/>
+              </w:rPr>
+              <w:t>cr</w:t>
+            </w:r>
+            <w:proofErr w:type="spellEnd"/>
             <w:r>
               <w:rPr>
                 <w:rFonts w:ascii="Calibri" w:eastAsia="Calibri" w:hAnsi="Calibri" w:cs="Calibri"/>
@@ -4326,8 +4493,19 @@
                 <w:sz w:val="20"/>
                 <w:szCs w:val="20"/>
               </w:rPr>
-              <w:t xml:space="preserve"> cr</w:t>
-            </w:r>
+              <w:t xml:space="preserve"> </w:t>
+            </w:r>
+            <w:proofErr w:type="spellStart"/>
+            <w:r>
+              <w:rPr>
+                <w:rFonts w:ascii="Calibri" w:eastAsia="Calibri" w:hAnsi="Calibri" w:cs="Calibri"/>
+                <w:b/>
+                <w:sz w:val="20"/>
+                <w:szCs w:val="20"/>
+              </w:rPr>
+              <w:t>cr</w:t>
+            </w:r>
+            <w:proofErr w:type="spellEnd"/>
           </w:p>
           <w:p>
             <w:pPr>
@@ -4593,8 +4771,19 @@
                 <w:sz w:val="20"/>
                 <w:szCs w:val="20"/>
               </w:rPr>
-              <w:t xml:space="preserve"> cr</w:t>
-            </w:r>
+              <w:t xml:space="preserve"> </w:t>
+            </w:r>
+            <w:proofErr w:type="spellStart"/>
+            <w:r>
+              <w:rPr>
+                <w:rFonts w:ascii="Calibri" w:eastAsia="Calibri" w:hAnsi="Calibri" w:cs="Calibri"/>
+                <w:b/>
+                <w:sz w:val="20"/>
+                <w:szCs w:val="20"/>
+              </w:rPr>
+              <w:t>cr</w:t>
+            </w:r>
+            <w:proofErr w:type="spellEnd"/>
           </w:p>
           <w:p>
             <w:pPr>
@@ -4875,8 +5064,19 @@
                 <w:sz w:val="20"/>
                 <w:szCs w:val="20"/>
               </w:rPr>
-              <w:t xml:space="preserve"> cr</w:t>
-            </w:r>
+              <w:t xml:space="preserve"> </w:t>
+            </w:r>
+            <w:proofErr w:type="spellStart"/>
+            <w:r>
+              <w:rPr>
+                <w:rFonts w:ascii="Calibri" w:eastAsia="Calibri" w:hAnsi="Calibri" w:cs="Calibri"/>
+                <w:b/>
+                <w:sz w:val="20"/>
+                <w:szCs w:val="20"/>
+              </w:rPr>
+              <w:t>cr</w:t>
+            </w:r>
+            <w:proofErr w:type="spellEnd"/>
           </w:p>
           <w:p>
             <w:pPr>
@@ -5110,7 +5310,47 @@
           <w:sz w:val="20"/>
           <w:szCs w:val="20"/>
         </w:rPr>
-        <w:t xml:space="preserve">*Freshman Skill Courses (16 credits)       #BACC Core (48 cr)       </w:t>
+        <w:t xml:space="preserve">*Freshman Skill Courses (16 </w:t>
+      </w:r>
+      <w:proofErr w:type="gramStart"/>
+      <w:r>
+        <w:rPr>
+          <w:rFonts w:ascii="Calibri" w:eastAsia="Calibri" w:hAnsi="Calibri" w:cs="Calibri"/>
+          <w:b/>
+          <w:sz w:val="20"/>
+          <w:szCs w:val="20"/>
+        </w:rPr>
+        <w:t xml:space="preserve">credits)   </w:t>
+      </w:r>
+      <w:proofErr w:type="gramEnd"/>
+      <w:r>
+        <w:rPr>
+          <w:rFonts w:ascii="Calibri" w:eastAsia="Calibri" w:hAnsi="Calibri" w:cs="Calibri"/>
+          <w:b/>
+          <w:sz w:val="20"/>
+          <w:szCs w:val="20"/>
+        </w:rPr>
+        <w:t xml:space="preserve">    #BACC Core (48 </w:t>
+      </w:r>
+      <w:proofErr w:type="spellStart"/>
+      <w:r>
+        <w:rPr>
+          <w:rFonts w:ascii="Calibri" w:eastAsia="Calibri" w:hAnsi="Calibri" w:cs="Calibri"/>
+          <w:b/>
+          <w:sz w:val="20"/>
+          <w:szCs w:val="20"/>
+        </w:rPr>
+        <w:t>cr</w:t>
+      </w:r>
+      <w:proofErr w:type="spellEnd"/>
+      <w:r>
+        <w:rPr>
+          <w:rFonts w:ascii="Calibri" w:eastAsia="Calibri" w:hAnsi="Calibri" w:cs="Calibri"/>
+          <w:b/>
+          <w:sz w:val="20"/>
+          <w:szCs w:val="20"/>
+        </w:rPr>
+        <w:t xml:space="preserve">)       </w:t>
       </w:r>
       <w:r>
         <w:rPr>
@@ -5184,7 +5424,21 @@
           <w:rFonts w:ascii="Garamond" w:eastAsia="Garamond" w:hAnsi="Garamond" w:cs="Garamond"/>
         </w:rPr>
         <w:tab/>
-        <w:t>175 – 181 credits (139 major and 36 - 42 bacc core)</w:t>
+        <w:t xml:space="preserve">175 – 181 credits (139 major and 36 - 42 </w:t>
+      </w:r>
+      <w:proofErr w:type="spellStart"/>
+      <w:r>
+        <w:rPr>
+          <w:rFonts w:ascii="Garamond" w:eastAsia="Garamond" w:hAnsi="Garamond" w:cs="Garamond"/>
+        </w:rPr>
+        <w:t>bacc</w:t>
+      </w:r>
+      <w:proofErr w:type="spellEnd"/>
+      <w:r>
+        <w:rPr>
+          <w:rFonts w:ascii="Garamond" w:eastAsia="Garamond" w:hAnsi="Garamond" w:cs="Garamond"/>
+        </w:rPr>
+        <w:t xml:space="preserve"> core)</w:t>
       </w:r>
     </w:p>
     <w:p>
@@ -5342,11 +5596,19 @@
           <w:rFonts w:ascii="Garamond" w:eastAsia="Garamond" w:hAnsi="Garamond" w:cs="Garamond"/>
         </w:rPr>
       </w:pPr>
-      <w:r>
-        <w:rPr>
-          <w:rFonts w:ascii="Garamond" w:eastAsia="Garamond" w:hAnsi="Garamond" w:cs="Garamond"/>
-        </w:rPr>
-        <w:t>Manner in which the program will be delivered, including program location (if offered outside of the main campus), course scheduling, and the use of technology (for both on-campus and off-campus delivery).</w:t>
+      <w:proofErr w:type="gramStart"/>
+      <w:r>
+        <w:rPr>
+          <w:rFonts w:ascii="Garamond" w:eastAsia="Garamond" w:hAnsi="Garamond" w:cs="Garamond"/>
+        </w:rPr>
+        <w:t>Manner in which</w:t>
+      </w:r>
+      <w:proofErr w:type="gramEnd"/>
+      <w:r>
+        <w:rPr>
+          <w:rFonts w:ascii="Garamond" w:eastAsia="Garamond" w:hAnsi="Garamond" w:cs="Garamond"/>
+        </w:rPr>
+        <w:t xml:space="preserve"> the program will be delivered, including program location (if offered outside of the main campus), course scheduling, and the use of technology (for both on-campus and off-campus delivery).</w:t>
       </w:r>
     </w:p>
     <w:p>
@@ -5385,7 +5647,21 @@
         <w:rPr>
           <w:rFonts w:ascii="Garamond" w:eastAsia="Garamond" w:hAnsi="Garamond" w:cs="Garamond"/>
         </w:rPr>
-        <w:t xml:space="preserve">) according to the existing </w:t>
+        <w:t xml:space="preserve">) </w:t>
+      </w:r>
+      <w:proofErr w:type="gramStart"/>
+      <w:r>
+        <w:rPr>
+          <w:rFonts w:ascii="Garamond" w:eastAsia="Garamond" w:hAnsi="Garamond" w:cs="Garamond"/>
+        </w:rPr>
+        <w:t>according to</w:t>
+      </w:r>
+      <w:proofErr w:type="gramEnd"/>
+      <w:r>
+        <w:rPr>
+          <w:rFonts w:ascii="Garamond" w:eastAsia="Garamond" w:hAnsi="Garamond" w:cs="Garamond"/>
+        </w:rPr>
+        <w:t xml:space="preserve"> the existing </w:t>
       </w:r>
       <w:r>
         <w:rPr>
@@ -5473,7 +5749,21 @@
         <w:rPr>
           <w:rFonts w:ascii="Garamond" w:eastAsia="Garamond" w:hAnsi="Garamond" w:cs="Garamond"/>
         </w:rPr>
-        <w:t xml:space="preserve">computer science program employing two full-time faculty and three to four adjunct instructors. OSU-Cascades plans to sunset computer science as the software engineering program starts, by ceasing enrollment in computer science and opening enrollment in software engineering. In addition, OSU-Cascades will hire one additional full-time faculty member, specializing in the field of software engineering, before the first year of the software engineering program. During the transition, these three full-time faculty will teach part of the remaining computer science courses and the new software engineering courses. </w:t>
+        <w:t xml:space="preserve">computer science program employing two full-time faculty and three to four adjunct instructors. OSU-Cascades plans to sunset computer science as the software engineering program starts, by ceasing enrollment in computer science and opening enrollment in software engineering. In addition, OSU-Cascades will hire one additional full-time faculty member, specializing in the field of software engineering, before the first year of the software engineering program. During the transition, these </w:t>
+      </w:r>
+      <w:proofErr w:type="gramStart"/>
+      <w:r>
+        <w:rPr>
+          <w:rFonts w:ascii="Garamond" w:eastAsia="Garamond" w:hAnsi="Garamond" w:cs="Garamond"/>
+        </w:rPr>
+        <w:t>three full-time</w:t>
+      </w:r>
+      <w:proofErr w:type="gramEnd"/>
+      <w:r>
+        <w:rPr>
+          <w:rFonts w:ascii="Garamond" w:eastAsia="Garamond" w:hAnsi="Garamond" w:cs="Garamond"/>
+        </w:rPr>
+        <w:t xml:space="preserve"> faculty will teach part of the remaining computer science courses and the new software engineering courses. </w:t>
       </w:r>
       <w:r>
         <w:rPr>
@@ -5895,11 +6185,19 @@
           <w:rFonts w:ascii="Garamond" w:eastAsia="Garamond" w:hAnsi="Garamond" w:cs="Garamond"/>
         </w:rPr>
       </w:pPr>
-      <w:r>
-        <w:rPr>
-          <w:rFonts w:ascii="Garamond" w:eastAsia="Garamond" w:hAnsi="Garamond" w:cs="Garamond"/>
-        </w:rPr>
-        <w:t>Other staff.</w:t>
+      <w:proofErr w:type="gramStart"/>
+      <w:r>
+        <w:rPr>
+          <w:rFonts w:ascii="Garamond" w:eastAsia="Garamond" w:hAnsi="Garamond" w:cs="Garamond"/>
+        </w:rPr>
+        <w:t>Other</w:t>
+      </w:r>
+      <w:proofErr w:type="gramEnd"/>
+      <w:r>
+        <w:rPr>
+          <w:rFonts w:ascii="Garamond" w:eastAsia="Garamond" w:hAnsi="Garamond" w:cs="Garamond"/>
+        </w:rPr>
+        <w:t xml:space="preserve"> staff.</w:t>
       </w:r>
     </w:p>
     <w:p>
@@ -5979,7 +6277,21 @@
         <w:rPr>
           <w:rFonts w:ascii="Garamond" w:eastAsia="Garamond" w:hAnsi="Garamond" w:cs="Garamond"/>
         </w:rPr>
-        <w:t>The two current full-time faculty currently occupy individual offices, and OSU-Cascades has an additional office for the third full-time faculty. Part-time faculty do not require dedicated office space.</w:t>
+        <w:t xml:space="preserve">The </w:t>
+      </w:r>
+      <w:proofErr w:type="gramStart"/>
+      <w:r>
+        <w:rPr>
+          <w:rFonts w:ascii="Garamond" w:eastAsia="Garamond" w:hAnsi="Garamond" w:cs="Garamond"/>
+        </w:rPr>
+        <w:t>two current</w:t>
+      </w:r>
+      <w:proofErr w:type="gramEnd"/>
+      <w:r>
+        <w:rPr>
+          <w:rFonts w:ascii="Garamond" w:eastAsia="Garamond" w:hAnsi="Garamond" w:cs="Garamond"/>
+        </w:rPr>
+        <w:t xml:space="preserve"> full-time faculty currently occupy individual offices, and OSU-Cascades has an additional office for the third full-time faculty. Part-time faculty do not require dedicated office space.</w:t>
       </w:r>
     </w:p>
     <w:p>
@@ -6500,11 +6812,19 @@
           <w:rFonts w:ascii="Garamond" w:eastAsia="Garamond" w:hAnsi="Garamond" w:cs="Garamond"/>
         </w:rPr>
       </w:pPr>
-      <w:r>
-        <w:rPr>
-          <w:rFonts w:ascii="Garamond" w:eastAsia="Garamond" w:hAnsi="Garamond" w:cs="Garamond"/>
-        </w:rPr>
-        <w:t>Manner in which the proposed program supports the institution’s mission, signature areas of focus, and strategic priorities.</w:t>
+      <w:proofErr w:type="gramStart"/>
+      <w:r>
+        <w:rPr>
+          <w:rFonts w:ascii="Garamond" w:eastAsia="Garamond" w:hAnsi="Garamond" w:cs="Garamond"/>
+        </w:rPr>
+        <w:t>Manner in which</w:t>
+      </w:r>
+      <w:proofErr w:type="gramEnd"/>
+      <w:r>
+        <w:rPr>
+          <w:rFonts w:ascii="Garamond" w:eastAsia="Garamond" w:hAnsi="Garamond" w:cs="Garamond"/>
+        </w:rPr>
+        <w:t xml:space="preserve"> the proposed program supports the institution’s mission, signature areas of focus, and strategic priorities.</w:t>
       </w:r>
     </w:p>
     <w:p>
@@ -6758,11 +7078,19 @@
           <w:rFonts w:ascii="Garamond" w:eastAsia="Garamond" w:hAnsi="Garamond" w:cs="Garamond"/>
         </w:rPr>
       </w:pPr>
-      <w:r>
-        <w:rPr>
-          <w:rFonts w:ascii="Garamond" w:eastAsia="Garamond" w:hAnsi="Garamond" w:cs="Garamond"/>
-        </w:rPr>
-        <w:t>Manner in which the proposed program contributes to institutional and statewide goals for student access and diversity, quality learning, research, knowledge creation and innovation, and economic and cultural support of Oregon and its communities.</w:t>
+      <w:proofErr w:type="gramStart"/>
+      <w:r>
+        <w:rPr>
+          <w:rFonts w:ascii="Garamond" w:eastAsia="Garamond" w:hAnsi="Garamond" w:cs="Garamond"/>
+        </w:rPr>
+        <w:t>Manner in which</w:t>
+      </w:r>
+      <w:proofErr w:type="gramEnd"/>
+      <w:r>
+        <w:rPr>
+          <w:rFonts w:ascii="Garamond" w:eastAsia="Garamond" w:hAnsi="Garamond" w:cs="Garamond"/>
+        </w:rPr>
+        <w:t xml:space="preserve"> the proposed program contributes to institutional and statewide goals for student access and diversity, quality learning, research, knowledge creation and innovation, and economic and cultural support of Oregon and its communities.</w:t>
       </w:r>
     </w:p>
     <w:p>
@@ -6777,7 +7105,49 @@
         <w:rPr>
           <w:rFonts w:ascii="Garamond" w:eastAsia="Garamond" w:hAnsi="Garamond" w:cs="Garamond"/>
         </w:rPr>
-        <w:t>The Software Engineering program approaches student access and diversity as a continuum, beginning with K-12 outreach (Bush &amp; Miller, 2017; Wilson et al, 2010) and bringing K-12 students onto campus to observe Software Engineering classes and students (Engle et al, 2006). The program ensures an approachable introductory course sequence for students with diverse backgrounds (Cohoon &amp; Tychonievich, 2011), implements an authentic, hands-on, and world-relevant active learning experience (Eisenberg, 2017), cultivates a community of supportive peers through specific learning methods (Nagappan, 2013), and integrates professional exposure early in the curriculum, to support student career-readiness upon graduation.</w:t>
+        <w:t>The Software Engineering program approaches student access and diversity as a continuum, beginning with K-12 outreach (Bush &amp; Miller, 2017; Wilson et al, 2010) and bringing K-12 students onto campus to observe Software Engineering classes and students (Engle et al, 2006). The program ensures an approachable introductory course sequence for students with diverse backgrounds (</w:t>
+      </w:r>
+      <w:proofErr w:type="spellStart"/>
+      <w:r>
+        <w:rPr>
+          <w:rFonts w:ascii="Garamond" w:eastAsia="Garamond" w:hAnsi="Garamond" w:cs="Garamond"/>
+        </w:rPr>
+        <w:t>Cohoon</w:t>
+      </w:r>
+      <w:proofErr w:type="spellEnd"/>
+      <w:r>
+        <w:rPr>
+          <w:rFonts w:ascii="Garamond" w:eastAsia="Garamond" w:hAnsi="Garamond" w:cs="Garamond"/>
+        </w:rPr>
+        <w:t xml:space="preserve"> &amp; </w:t>
+      </w:r>
+      <w:proofErr w:type="spellStart"/>
+      <w:r>
+        <w:rPr>
+          <w:rFonts w:ascii="Garamond" w:eastAsia="Garamond" w:hAnsi="Garamond" w:cs="Garamond"/>
+        </w:rPr>
+        <w:t>Tychonievich</w:t>
+      </w:r>
+      <w:proofErr w:type="spellEnd"/>
+      <w:r>
+        <w:rPr>
+          <w:rFonts w:ascii="Garamond" w:eastAsia="Garamond" w:hAnsi="Garamond" w:cs="Garamond"/>
+        </w:rPr>
+        <w:t>, 2011), implements an authentic, hands-on, and world-relevant active learning experience (Eisenberg, 2017), cultivates a community of supportive peers through specific learning methods (</w:t>
+      </w:r>
+      <w:proofErr w:type="spellStart"/>
+      <w:r>
+        <w:rPr>
+          <w:rFonts w:ascii="Garamond" w:eastAsia="Garamond" w:hAnsi="Garamond" w:cs="Garamond"/>
+        </w:rPr>
+        <w:t>Nagappan</w:t>
+      </w:r>
+      <w:proofErr w:type="spellEnd"/>
+      <w:r>
+        <w:rPr>
+          <w:rFonts w:ascii="Garamond" w:eastAsia="Garamond" w:hAnsi="Garamond" w:cs="Garamond"/>
+        </w:rPr>
+        <w:t>, 2013), and integrates professional exposure early in the curriculum, to support student career-readiness upon graduation.</w:t>
       </w:r>
     </w:p>
     <w:p>
@@ -6881,11 +7251,19 @@
           <w:rFonts w:ascii="Garamond" w:eastAsia="Garamond" w:hAnsi="Garamond" w:cs="Garamond"/>
         </w:rPr>
       </w:pPr>
-      <w:r>
-        <w:rPr>
-          <w:rFonts w:ascii="Garamond" w:eastAsia="Garamond" w:hAnsi="Garamond" w:cs="Garamond"/>
-        </w:rPr>
-        <w:t>Manner in which the program meets regional or statewide needs and enhances the state’s capacity to:</w:t>
+      <w:proofErr w:type="gramStart"/>
+      <w:r>
+        <w:rPr>
+          <w:rFonts w:ascii="Garamond" w:eastAsia="Garamond" w:hAnsi="Garamond" w:cs="Garamond"/>
+        </w:rPr>
+        <w:t>Manner in which</w:t>
+      </w:r>
+      <w:proofErr w:type="gramEnd"/>
+      <w:r>
+        <w:rPr>
+          <w:rFonts w:ascii="Garamond" w:eastAsia="Garamond" w:hAnsi="Garamond" w:cs="Garamond"/>
+        </w:rPr>
+        <w:t xml:space="preserve"> the program meets regional or statewide needs and enhances the state’s capacity to:</w:t>
       </w:r>
     </w:p>
     <w:p>
@@ -7119,7 +7497,25 @@
           <w:sz w:val="20"/>
           <w:szCs w:val="20"/>
         </w:rPr>
-        <w:t>“The zip code that a child is born into oftentimes determines their life chances.” (Hillman &amp; Weichman, 2016)</w:t>
+        <w:t xml:space="preserve">“The zip code that a child is born into oftentimes determines their life chances.” (Hillman &amp; </w:t>
+      </w:r>
+      <w:proofErr w:type="spellStart"/>
+      <w:r>
+        <w:rPr>
+          <w:rFonts w:ascii="Garamond" w:eastAsia="Garamond" w:hAnsi="Garamond" w:cs="Garamond"/>
+          <w:sz w:val="20"/>
+          <w:szCs w:val="20"/>
+        </w:rPr>
+        <w:t>Weichman</w:t>
+      </w:r>
+      <w:proofErr w:type="spellEnd"/>
+      <w:r>
+        <w:rPr>
+          <w:rFonts w:ascii="Garamond" w:eastAsia="Garamond" w:hAnsi="Garamond" w:cs="Garamond"/>
+          <w:sz w:val="20"/>
+          <w:szCs w:val="20"/>
+        </w:rPr>
+        <w:t>, 2016)</w:t>
       </w:r>
     </w:p>
     <w:p>
@@ -7234,7 +7630,21 @@
         <w:rPr>
           <w:rFonts w:ascii="Garamond" w:eastAsia="Garamond" w:hAnsi="Garamond" w:cs="Garamond"/>
         </w:rPr>
-        <w:t>If the proposed program is a graduate program in which the institution offers an undergraduate program, proposal should identify whether or not the undergraduate program is accredited and, if not, what would be required to qualify it for accreditation.</w:t>
+        <w:t xml:space="preserve">If the proposed program is a graduate program in which the institution offers an undergraduate program, proposal should identify </w:t>
+      </w:r>
+      <w:proofErr w:type="gramStart"/>
+      <w:r>
+        <w:rPr>
+          <w:rFonts w:ascii="Garamond" w:eastAsia="Garamond" w:hAnsi="Garamond" w:cs="Garamond"/>
+        </w:rPr>
+        <w:t>whether or not</w:t>
+      </w:r>
+      <w:proofErr w:type="gramEnd"/>
+      <w:r>
+        <w:rPr>
+          <w:rFonts w:ascii="Garamond" w:eastAsia="Garamond" w:hAnsi="Garamond" w:cs="Garamond"/>
+        </w:rPr>
+        <w:t xml:space="preserve"> the undergraduate program is accredited and, if not, what would be required to qualify it for accreditation.</w:t>
       </w:r>
     </w:p>
     <w:p>
@@ -7899,8 +8309,6 @@
         </w:rPr>
         <w:t xml:space="preserve"> We anticipate awarding thirteen, fourteen, sixteen and eighteen degrees in the subsequent five years.</w:t>
       </w:r>
-      <w:bookmarkStart w:id="1" w:name="_GoBack"/>
-      <w:bookmarkEnd w:id="1"/>
     </w:p>
     <w:p>
       <w:pPr>
@@ -7923,6 +8331,35 @@
     </w:p>
     <w:p>
       <w:pPr>
+        <w:spacing w:after="120"/>
+        <w:ind w:left="720"/>
+        <w:rPr>
+          <w:rFonts w:ascii="Garamond" w:eastAsia="Garamond" w:hAnsi="Garamond" w:cs="Garamond"/>
+        </w:rPr>
+      </w:pPr>
+      <w:r>
+        <w:rPr>
+          <w:rFonts w:ascii="Garamond" w:eastAsia="Garamond" w:hAnsi="Garamond" w:cs="Garamond"/>
+        </w:rPr>
+        <w:t xml:space="preserve">The program will serve resident, nonresident, and international students. The program will serve traditional and nontraditional students. The program will serve full-time and part-time students. We base this estimate </w:t>
+      </w:r>
+      <w:proofErr w:type="gramStart"/>
+      <w:r>
+        <w:rPr>
+          <w:rFonts w:ascii="Garamond" w:eastAsia="Garamond" w:hAnsi="Garamond" w:cs="Garamond"/>
+        </w:rPr>
+        <w:t>according to</w:t>
+      </w:r>
+      <w:proofErr w:type="gramEnd"/>
+      <w:r>
+        <w:rPr>
+          <w:rFonts w:ascii="Garamond" w:eastAsia="Garamond" w:hAnsi="Garamond" w:cs="Garamond"/>
+        </w:rPr>
+        <w:t xml:space="preserve"> the current demographic of students served at OSU-Cascades, and within the existing computer science program at OSU-Cascades.</w:t>
+      </w:r>
+    </w:p>
+    <w:p>
+      <w:pPr>
         <w:numPr>
           <w:ilvl w:val="0"/>
           <w:numId w:val="7"/>
@@ -7938,6 +8375,17 @@
         </w:rPr>
         <w:t>Evidence of market demand.</w:t>
       </w:r>
+    </w:p>
+    <w:p>
+      <w:pPr>
+        <w:spacing w:after="120"/>
+        <w:ind w:left="720"/>
+        <w:rPr>
+          <w:rFonts w:ascii="Garamond" w:eastAsia="Garamond" w:hAnsi="Garamond" w:cs="Garamond"/>
+        </w:rPr>
+      </w:pPr>
+      <w:bookmarkStart w:id="1" w:name="_GoBack"/>
+      <w:bookmarkEnd w:id="1"/>
     </w:p>
     <w:p>
       <w:pPr>
@@ -8214,7 +8662,21 @@
         <w:rPr>
           <w:rFonts w:ascii="Garamond" w:eastAsia="Garamond" w:hAnsi="Garamond" w:cs="Garamond"/>
         </w:rPr>
-        <w:t>in addition to completing all of the above information.</w:t>
+        <w:t xml:space="preserve">in addition to completing </w:t>
+      </w:r>
+      <w:proofErr w:type="gramStart"/>
+      <w:r>
+        <w:rPr>
+          <w:rFonts w:ascii="Garamond" w:eastAsia="Garamond" w:hAnsi="Garamond" w:cs="Garamond"/>
+        </w:rPr>
+        <w:t>all of</w:t>
+      </w:r>
+      <w:proofErr w:type="gramEnd"/>
+      <w:r>
+        <w:rPr>
+          <w:rFonts w:ascii="Garamond" w:eastAsia="Garamond" w:hAnsi="Garamond" w:cs="Garamond"/>
+        </w:rPr>
+        <w:t xml:space="preserve"> the above information.</w:t>
       </w:r>
     </w:p>
     <w:p>
@@ -8637,7 +9099,25 @@
           <w:sz w:val="22"/>
           <w:szCs w:val="22"/>
         </w:rPr>
-        <w:t xml:space="preserve">Bush, J. &amp; Miller, S. (2017). Analysis of Associations between Motivation and Previous Computer Science Experience, Gender, Ethnicity and Privilege as Observed in a Large Scale Survey of Middle School Students. In </w:t>
+        <w:t xml:space="preserve">Bush, J. &amp; Miller, S. (2017). Analysis of Associations between Motivation and Previous Computer Science Experience, Gender, Ethnicity and Privilege as Observed in a </w:t>
+      </w:r>
+      <w:proofErr w:type="gramStart"/>
+      <w:r>
+        <w:rPr>
+          <w:rFonts w:ascii="Garamond" w:eastAsia="Garamond" w:hAnsi="Garamond" w:cs="Garamond"/>
+          <w:sz w:val="22"/>
+          <w:szCs w:val="22"/>
+        </w:rPr>
+        <w:t>Large Scale</w:t>
+      </w:r>
+      <w:proofErr w:type="gramEnd"/>
+      <w:r>
+        <w:rPr>
+          <w:rFonts w:ascii="Garamond" w:eastAsia="Garamond" w:hAnsi="Garamond" w:cs="Garamond"/>
+          <w:sz w:val="22"/>
+          <w:szCs w:val="22"/>
+        </w:rPr>
+        <w:t xml:space="preserve"> Survey of Middle School Students. In </w:t>
       </w:r>
       <w:r>
         <w:rPr>
@@ -8654,7 +9134,25 @@
           <w:sz w:val="22"/>
           <w:szCs w:val="22"/>
         </w:rPr>
-        <w:t xml:space="preserve"> (SIGCSE '17). ACM, New York, NY, USA, 705-705. doi:</w:t>
+        <w:t xml:space="preserve"> (SIGCSE '17). ACM, New York, NY, USA, 705-705. </w:t>
+      </w:r>
+      <w:proofErr w:type="spellStart"/>
+      <w:r>
+        <w:rPr>
+          <w:rFonts w:ascii="Garamond" w:eastAsia="Garamond" w:hAnsi="Garamond" w:cs="Garamond"/>
+          <w:sz w:val="22"/>
+          <w:szCs w:val="22"/>
+        </w:rPr>
+        <w:t>doi</w:t>
+      </w:r>
+      <w:proofErr w:type="spellEnd"/>
+      <w:r>
+        <w:rPr>
+          <w:rFonts w:ascii="Garamond" w:eastAsia="Garamond" w:hAnsi="Garamond" w:cs="Garamond"/>
+          <w:sz w:val="22"/>
+          <w:szCs w:val="22"/>
+        </w:rPr>
+        <w:t>:</w:t>
       </w:r>
       <w:hyperlink r:id="rId17">
         <w:r>
@@ -8716,13 +9214,41 @@
           <w:u w:val="single"/>
         </w:rPr>
       </w:pPr>
+      <w:proofErr w:type="spellStart"/>
       <w:r>
         <w:rPr>
           <w:rFonts w:ascii="Garamond" w:eastAsia="Garamond" w:hAnsi="Garamond" w:cs="Garamond"/>
           <w:sz w:val="22"/>
           <w:szCs w:val="22"/>
         </w:rPr>
-        <w:t xml:space="preserve">Cohoon, J. &amp; Tychonievich, L. (2011). Analysis of a CS1 approach for attracting diverse and inexperienced students to computing majors. In </w:t>
+        <w:t>Cohoon</w:t>
+      </w:r>
+      <w:proofErr w:type="spellEnd"/>
+      <w:r>
+        <w:rPr>
+          <w:rFonts w:ascii="Garamond" w:eastAsia="Garamond" w:hAnsi="Garamond" w:cs="Garamond"/>
+          <w:sz w:val="22"/>
+          <w:szCs w:val="22"/>
+        </w:rPr>
+        <w:t xml:space="preserve">, J. &amp; </w:t>
+      </w:r>
+      <w:proofErr w:type="spellStart"/>
+      <w:r>
+        <w:rPr>
+          <w:rFonts w:ascii="Garamond" w:eastAsia="Garamond" w:hAnsi="Garamond" w:cs="Garamond"/>
+          <w:sz w:val="22"/>
+          <w:szCs w:val="22"/>
+        </w:rPr>
+        <w:t>Tychonievich</w:t>
+      </w:r>
+      <w:proofErr w:type="spellEnd"/>
+      <w:r>
+        <w:rPr>
+          <w:rFonts w:ascii="Garamond" w:eastAsia="Garamond" w:hAnsi="Garamond" w:cs="Garamond"/>
+          <w:sz w:val="22"/>
+          <w:szCs w:val="22"/>
+        </w:rPr>
+        <w:t xml:space="preserve">, L. (2011). Analysis of a CS1 approach for attracting diverse and inexperienced students to computing majors. In </w:t>
       </w:r>
       <w:r>
         <w:rPr>
@@ -8739,7 +9265,25 @@
           <w:sz w:val="22"/>
           <w:szCs w:val="22"/>
         </w:rPr>
-        <w:t xml:space="preserve"> (SIGCSE '11). ACM, New York, NY, USA, 165-170. doi:</w:t>
+        <w:t xml:space="preserve"> (SIGCSE '11). ACM, New York, NY, USA, 165-170. </w:t>
+      </w:r>
+      <w:proofErr w:type="spellStart"/>
+      <w:r>
+        <w:rPr>
+          <w:rFonts w:ascii="Garamond" w:eastAsia="Garamond" w:hAnsi="Garamond" w:cs="Garamond"/>
+          <w:sz w:val="22"/>
+          <w:szCs w:val="22"/>
+        </w:rPr>
+        <w:t>doi</w:t>
+      </w:r>
+      <w:proofErr w:type="spellEnd"/>
+      <w:r>
+        <w:rPr>
+          <w:rFonts w:ascii="Garamond" w:eastAsia="Garamond" w:hAnsi="Garamond" w:cs="Garamond"/>
+          <w:sz w:val="22"/>
+          <w:szCs w:val="22"/>
+        </w:rPr>
+        <w:t>:</w:t>
       </w:r>
       <w:hyperlink r:id="rId18">
         <w:r>
@@ -8807,7 +9351,43 @@
           <w:sz w:val="22"/>
           <w:szCs w:val="22"/>
         </w:rPr>
-        <w:t xml:space="preserve">Eisenberg M. (2017) Approaching Computer Science Education Through Making. In: Fee S., Holland-Minkley A., Lombardi T. (eds) </w:t>
+        <w:t>Eisenberg M. (2017) Approaching Computer Science Education Through Making. In: Fee S., Holland-</w:t>
+      </w:r>
+      <w:proofErr w:type="spellStart"/>
+      <w:r>
+        <w:rPr>
+          <w:rFonts w:ascii="Garamond" w:eastAsia="Garamond" w:hAnsi="Garamond" w:cs="Garamond"/>
+          <w:sz w:val="22"/>
+          <w:szCs w:val="22"/>
+        </w:rPr>
+        <w:t>Minkley</w:t>
+      </w:r>
+      <w:proofErr w:type="spellEnd"/>
+      <w:r>
+        <w:rPr>
+          <w:rFonts w:ascii="Garamond" w:eastAsia="Garamond" w:hAnsi="Garamond" w:cs="Garamond"/>
+          <w:sz w:val="22"/>
+          <w:szCs w:val="22"/>
+        </w:rPr>
+        <w:t xml:space="preserve"> A., Lombardi T. (</w:t>
+      </w:r>
+      <w:proofErr w:type="spellStart"/>
+      <w:r>
+        <w:rPr>
+          <w:rFonts w:ascii="Garamond" w:eastAsia="Garamond" w:hAnsi="Garamond" w:cs="Garamond"/>
+          <w:sz w:val="22"/>
+          <w:szCs w:val="22"/>
+        </w:rPr>
+        <w:t>eds</w:t>
+      </w:r>
+      <w:proofErr w:type="spellEnd"/>
+      <w:r>
+        <w:rPr>
+          <w:rFonts w:ascii="Garamond" w:eastAsia="Garamond" w:hAnsi="Garamond" w:cs="Garamond"/>
+          <w:sz w:val="22"/>
+          <w:szCs w:val="22"/>
+        </w:rPr>
+        <w:t xml:space="preserve">) </w:t>
       </w:r>
       <w:r>
         <w:rPr>
@@ -8824,7 +9404,25 @@
           <w:sz w:val="22"/>
           <w:szCs w:val="22"/>
         </w:rPr>
-        <w:t>. Springer, Cham.  doi:</w:t>
+        <w:t xml:space="preserve">. Springer, Cham.  </w:t>
+      </w:r>
+      <w:proofErr w:type="spellStart"/>
+      <w:r>
+        <w:rPr>
+          <w:rFonts w:ascii="Garamond" w:eastAsia="Garamond" w:hAnsi="Garamond" w:cs="Garamond"/>
+          <w:sz w:val="22"/>
+          <w:szCs w:val="22"/>
+        </w:rPr>
+        <w:t>doi</w:t>
+      </w:r>
+      <w:proofErr w:type="spellEnd"/>
+      <w:r>
+        <w:rPr>
+          <w:rFonts w:ascii="Garamond" w:eastAsia="Garamond" w:hAnsi="Garamond" w:cs="Garamond"/>
+          <w:sz w:val="22"/>
+          <w:szCs w:val="22"/>
+        </w:rPr>
+        <w:t>:</w:t>
       </w:r>
       <w:hyperlink r:id="rId19">
         <w:r>
@@ -8892,7 +9490,25 @@
           <w:sz w:val="22"/>
           <w:szCs w:val="22"/>
         </w:rPr>
-        <w:t>Engle, J., Bermeo, A., O’Brien, C. (2006). Straight from the Source: What Works for First-Generation College Students. Washington, DC: Pell Institute for the Study of Opportunity in Higher Education. Retrieved from</w:t>
+        <w:t xml:space="preserve">Engle, J., </w:t>
+      </w:r>
+      <w:proofErr w:type="spellStart"/>
+      <w:r>
+        <w:rPr>
+          <w:rFonts w:ascii="Garamond" w:eastAsia="Garamond" w:hAnsi="Garamond" w:cs="Garamond"/>
+          <w:sz w:val="22"/>
+          <w:szCs w:val="22"/>
+        </w:rPr>
+        <w:t>Bermeo</w:t>
+      </w:r>
+      <w:proofErr w:type="spellEnd"/>
+      <w:r>
+        <w:rPr>
+          <w:rFonts w:ascii="Garamond" w:eastAsia="Garamond" w:hAnsi="Garamond" w:cs="Garamond"/>
+          <w:sz w:val="22"/>
+          <w:szCs w:val="22"/>
+        </w:rPr>
+        <w:t>, A., O’Brien, C. (2006). Straight from the Source: What Works for First-Generation College Students. Washington, DC: Pell Institute for the Study of Opportunity in Higher Education. Retrieved from</w:t>
       </w:r>
       <w:hyperlink r:id="rId20">
         <w:r>
@@ -8960,7 +9576,25 @@
           <w:sz w:val="22"/>
           <w:szCs w:val="22"/>
         </w:rPr>
-        <w:t xml:space="preserve">Hillman, N. &amp; Weichman, T. (2016). Education Deserts: The Continued Significance of “Place” in the Twenty-First Century. </w:t>
+        <w:t xml:space="preserve">Hillman, N. &amp; </w:t>
+      </w:r>
+      <w:proofErr w:type="spellStart"/>
+      <w:r>
+        <w:rPr>
+          <w:rFonts w:ascii="Garamond" w:eastAsia="Garamond" w:hAnsi="Garamond" w:cs="Garamond"/>
+          <w:sz w:val="22"/>
+          <w:szCs w:val="22"/>
+        </w:rPr>
+        <w:t>Weichman</w:t>
+      </w:r>
+      <w:proofErr w:type="spellEnd"/>
+      <w:r>
+        <w:rPr>
+          <w:rFonts w:ascii="Garamond" w:eastAsia="Garamond" w:hAnsi="Garamond" w:cs="Garamond"/>
+          <w:sz w:val="22"/>
+          <w:szCs w:val="22"/>
+        </w:rPr>
+        <w:t xml:space="preserve">, T. (2016). Education Deserts: The Continued Significance of “Place” in the Twenty-First Century. </w:t>
       </w:r>
       <w:r>
         <w:rPr>
@@ -9111,23 +9745,24 @@
         </w:rPr>
         <w:t xml:space="preserve">pp.1-418, Dec. 15 2010 </w:t>
       </w:r>
+      <w:proofErr w:type="spellStart"/>
       <w:r>
         <w:rPr>
           <w:rFonts w:ascii="Garamond" w:eastAsia="Garamond" w:hAnsi="Garamond" w:cs="Garamond"/>
           <w:sz w:val="22"/>
           <w:szCs w:val="22"/>
         </w:rPr>
-        <w:t>doi: 10.1109/IEEESTD.2010.5733835</w:t>
-      </w:r>
-    </w:p>
-    <w:p>
-      <w:pPr>
+        <w:t>doi</w:t>
+      </w:r>
+      <w:proofErr w:type="spellEnd"/>
+      <w:r>
         <w:rPr>
           <w:rFonts w:ascii="Garamond" w:eastAsia="Garamond" w:hAnsi="Garamond" w:cs="Garamond"/>
           <w:sz w:val="22"/>
           <w:szCs w:val="22"/>
         </w:rPr>
-      </w:pPr>
+        <w:t>: 10.1109/IEEESTD.2010.5733835</w:t>
+      </w:r>
     </w:p>
     <w:p>
       <w:pPr>
@@ -9137,13 +9772,68 @@
           <w:szCs w:val="22"/>
         </w:rPr>
       </w:pPr>
-      <w:r>
+    </w:p>
+    <w:p>
+      <w:pPr>
         <w:rPr>
           <w:rFonts w:ascii="Garamond" w:eastAsia="Garamond" w:hAnsi="Garamond" w:cs="Garamond"/>
           <w:sz w:val="22"/>
           <w:szCs w:val="22"/>
         </w:rPr>
-        <w:t xml:space="preserve">Nagappan, N., Williams, L., Ferzli, M., Wiebe, E., Yang, K., Miller, C., &amp; Balik, S. (2003). Improving the CS1 experience with pair programming. In </w:t>
+      </w:pPr>
+      <w:proofErr w:type="spellStart"/>
+      <w:r>
+        <w:rPr>
+          <w:rFonts w:ascii="Garamond" w:eastAsia="Garamond" w:hAnsi="Garamond" w:cs="Garamond"/>
+          <w:sz w:val="22"/>
+          <w:szCs w:val="22"/>
+        </w:rPr>
+        <w:t>Nagappan</w:t>
+      </w:r>
+      <w:proofErr w:type="spellEnd"/>
+      <w:r>
+        <w:rPr>
+          <w:rFonts w:ascii="Garamond" w:eastAsia="Garamond" w:hAnsi="Garamond" w:cs="Garamond"/>
+          <w:sz w:val="22"/>
+          <w:szCs w:val="22"/>
+        </w:rPr>
+        <w:t xml:space="preserve">, N., Williams, L., </w:t>
+      </w:r>
+      <w:proofErr w:type="spellStart"/>
+      <w:r>
+        <w:rPr>
+          <w:rFonts w:ascii="Garamond" w:eastAsia="Garamond" w:hAnsi="Garamond" w:cs="Garamond"/>
+          <w:sz w:val="22"/>
+          <w:szCs w:val="22"/>
+        </w:rPr>
+        <w:t>Ferzli</w:t>
+      </w:r>
+      <w:proofErr w:type="spellEnd"/>
+      <w:r>
+        <w:rPr>
+          <w:rFonts w:ascii="Garamond" w:eastAsia="Garamond" w:hAnsi="Garamond" w:cs="Garamond"/>
+          <w:sz w:val="22"/>
+          <w:szCs w:val="22"/>
+        </w:rPr>
+        <w:t xml:space="preserve">, M., Wiebe, E., Yang, K., Miller, C., &amp; </w:t>
+      </w:r>
+      <w:proofErr w:type="spellStart"/>
+      <w:r>
+        <w:rPr>
+          <w:rFonts w:ascii="Garamond" w:eastAsia="Garamond" w:hAnsi="Garamond" w:cs="Garamond"/>
+          <w:sz w:val="22"/>
+          <w:szCs w:val="22"/>
+        </w:rPr>
+        <w:t>Balik</w:t>
+      </w:r>
+      <w:proofErr w:type="spellEnd"/>
+      <w:r>
+        <w:rPr>
+          <w:rFonts w:ascii="Garamond" w:eastAsia="Garamond" w:hAnsi="Garamond" w:cs="Garamond"/>
+          <w:sz w:val="22"/>
+          <w:szCs w:val="22"/>
+        </w:rPr>
+        <w:t xml:space="preserve">, S. (2003). Improving the CS1 experience with pair programming. In </w:t>
       </w:r>
       <w:r>
         <w:rPr>
@@ -9262,7 +9952,25 @@
           <w:sz w:val="22"/>
           <w:szCs w:val="22"/>
         </w:rPr>
-        <w:t>Wilson, C., Sudol, L. A., Stephenson, C. &amp; Stehlik, M. 2010. Running on Empty: The Failure to Teach K-12 Computer Science in the Digital Age. The Association for Computing Machinery &amp; The Computer Science Teachers Association. Retrieved from http://runningonempty.acm.org/fullreport2.pdf</w:t>
+        <w:t xml:space="preserve">Wilson, C., </w:t>
+      </w:r>
+      <w:proofErr w:type="spellStart"/>
+      <w:r>
+        <w:rPr>
+          <w:rFonts w:ascii="Garamond" w:eastAsia="Garamond" w:hAnsi="Garamond" w:cs="Garamond"/>
+          <w:sz w:val="22"/>
+          <w:szCs w:val="22"/>
+        </w:rPr>
+        <w:t>Sudol</w:t>
+      </w:r>
+      <w:proofErr w:type="spellEnd"/>
+      <w:r>
+        <w:rPr>
+          <w:rFonts w:ascii="Garamond" w:eastAsia="Garamond" w:hAnsi="Garamond" w:cs="Garamond"/>
+          <w:sz w:val="22"/>
+          <w:szCs w:val="22"/>
+        </w:rPr>
+        <w:t>, L. A., Stephenson, C. &amp; Stehlik, M. 2010. Running on Empty: The Failure to Teach K-12 Computer Science in the Digital Age. The Association for Computing Machinery &amp; The Computer Science Teachers Association. Retrieved from http://runningonempty.acm.org/fullreport2.pdf</w:t>
       </w:r>
     </w:p>
     <w:p>

</xml_diff>

<commit_message>
Add resources for job stats. Adjust section spacing.
</commit_message>
<xml_diff>
--- a/assets/HECC New Academic Program Proposal.docx
+++ b/assets/HECC New Academic Program Proposal.docx
@@ -5694,15 +5694,6 @@
         </w:rPr>
         <w:t xml:space="preserve"> and open source tools.</w:t>
       </w:r>
-    </w:p>
-    <w:p>
-      <w:pPr>
-        <w:spacing w:after="120"/>
-        <w:ind w:left="720"/>
-        <w:rPr>
-          <w:rFonts w:ascii="Garamond" w:eastAsia="Garamond" w:hAnsi="Garamond" w:cs="Garamond"/>
-        </w:rPr>
-      </w:pPr>
     </w:p>
     <w:p>
       <w:pPr>
@@ -6593,7 +6584,36 @@
         <w:rPr>
           <w:rFonts w:ascii="Garamond" w:eastAsia="Garamond" w:hAnsi="Garamond" w:cs="Garamond"/>
         </w:rPr>
-        <w:t xml:space="preserve"> (see letter of evaluation)</w:t>
+        <w:t xml:space="preserve"> (see letter of evaluation</w:t>
+      </w:r>
+      <w:r>
+        <w:rPr>
+          <w:rFonts w:ascii="Garamond" w:eastAsia="Garamond" w:hAnsi="Garamond" w:cs="Garamond"/>
+        </w:rPr>
+        <w:t xml:space="preserve"> </w:t>
+      </w:r>
+      <w:r>
+        <w:rPr>
+          <w:rFonts w:ascii="Garamond" w:eastAsia="Garamond" w:hAnsi="Garamond" w:cs="Garamond"/>
+          <w:highlight w:val="yellow"/>
+        </w:rPr>
+        <w:t>TODO: letter from Jane Barker re facilities</w:t>
+      </w:r>
+    </w:p>
+    <w:p>
+      <w:pPr>
+        <w:spacing w:after="120"/>
+        <w:ind w:left="720"/>
+        <w:rPr>
+          <w:rFonts w:ascii="Garamond" w:eastAsia="Garamond" w:hAnsi="Garamond" w:cs="Garamond"/>
+        </w:rPr>
+      </w:pPr>
+      <w:r>
+        <w:rPr>
+          <w:rFonts w:ascii="Garamond" w:eastAsia="Garamond" w:hAnsi="Garamond" w:cs="Garamond"/>
+        </w:rPr>
+        <w:lastRenderedPageBreak/>
+        <w:t>)</w:t>
       </w:r>
       <w:r>
         <w:rPr>
@@ -6614,7 +6634,6 @@
         <w:rPr>
           <w:rFonts w:ascii="Garamond" w:eastAsia="Garamond" w:hAnsi="Garamond" w:cs="Garamond"/>
         </w:rPr>
-        <w:lastRenderedPageBreak/>
         <w:t>The existing library resources were judged as satisfactory</w:t>
       </w:r>
       <w:r>
@@ -6652,29 +6671,6 @@
           <w:rFonts w:ascii="Garamond" w:eastAsia="Garamond" w:hAnsi="Garamond" w:cs="Garamond"/>
         </w:rPr>
         <w:t>).</w:t>
-      </w:r>
-    </w:p>
-    <w:p>
-      <w:pPr>
-        <w:spacing w:after="120"/>
-        <w:ind w:left="720"/>
-        <w:rPr>
-          <w:rFonts w:ascii="Garamond" w:eastAsia="Garamond" w:hAnsi="Garamond" w:cs="Garamond"/>
-        </w:rPr>
-      </w:pPr>
-      <w:r>
-        <w:rPr>
-          <w:rFonts w:ascii="Garamond" w:eastAsia="Garamond" w:hAnsi="Garamond" w:cs="Garamond"/>
-          <w:highlight w:val="yellow"/>
-        </w:rPr>
-        <w:t>TODO: letter from Jane Barker</w:t>
-      </w:r>
-      <w:r>
-        <w:rPr>
-          <w:rFonts w:ascii="Garamond" w:eastAsia="Garamond" w:hAnsi="Garamond" w:cs="Garamond"/>
-          <w:highlight w:val="yellow"/>
-        </w:rPr>
-        <w:t xml:space="preserve"> re facilities</w:t>
       </w:r>
     </w:p>
     <w:p>
@@ -7069,6 +7065,15 @@
     </w:p>
     <w:p>
       <w:pPr>
+        <w:spacing w:after="120"/>
+        <w:ind w:left="720"/>
+        <w:rPr>
+          <w:rFonts w:ascii="Garamond" w:eastAsia="Garamond" w:hAnsi="Garamond" w:cs="Garamond"/>
+        </w:rPr>
+      </w:pPr>
+    </w:p>
+    <w:p>
+      <w:pPr>
         <w:numPr>
           <w:ilvl w:val="0"/>
           <w:numId w:val="3"/>
@@ -7236,6 +7241,15 @@
         </w:rPr>
         <w:t xml:space="preserve"> from local, regional and statewide businesses directly contributes to innovation, economic and cultural support of Oregon.</w:t>
       </w:r>
+    </w:p>
+    <w:p>
+      <w:pPr>
+        <w:spacing w:after="120"/>
+        <w:ind w:left="720"/>
+        <w:rPr>
+          <w:rFonts w:ascii="Garamond" w:eastAsia="Garamond" w:hAnsi="Garamond" w:cs="Garamond"/>
+        </w:rPr>
+      </w:pPr>
     </w:p>
     <w:p>
       <w:pPr>
@@ -7353,14 +7367,14 @@
         <w:rPr>
           <w:rFonts w:ascii="Garamond" w:eastAsia="Garamond" w:hAnsi="Garamond" w:cs="Garamond"/>
         </w:rPr>
-        <w:t xml:space="preserve">Central Oregon is an education desert or a “community where students have few postsecondary options from which they can choose.” Nationally, students travel less than 50 miles to attend a 4-year public university. OSU-Cascades is a critical player in the social and economic development of Central Oregon and cannot serve the needs of the students and employers of the region without further expansion of academic programs and degrees. In addition, Central Oregon Community College’s role cannot be understated in Central Oregon, where over 86% of all students in higher education are enrolled. The Software Engineering program capitalizes on the lower division preparation provided by COCC to </w:t>
+        <w:t xml:space="preserve">Central Oregon is an education desert or a “community where students have few postsecondary options from which they can choose.” Nationally, students travel less than 50 miles to attend a 4-year public university. OSU-Cascades is a critical player in the social and economic development of Central Oregon and cannot serve the needs of the students and employers of the region without further expansion of academic programs and degrees. In addition, Central Oregon Community College’s role cannot be understated in Central </w:t>
       </w:r>
       <w:r>
         <w:rPr>
           <w:rFonts w:ascii="Garamond" w:eastAsia="Garamond" w:hAnsi="Garamond" w:cs="Garamond"/>
         </w:rPr>
         <w:lastRenderedPageBreak/>
-        <w:t>remote communities to recruit diverse students. By working in partnership with COCC, we have created a pathway to the undergraduate degree that can be started at either institution.</w:t>
+        <w:t>Oregon, where over 86% of all students in higher education are enrolled. The Software Engineering program capitalizes on the lower division preparation provided by COCC to remote communities to recruit diverse students. By working in partnership with COCC, we have created a pathway to the undergraduate degree that can be started at either institution.</w:t>
       </w:r>
     </w:p>
     <w:p>
@@ -7531,6 +7545,17 @@
     </w:p>
     <w:p>
       <w:pPr>
+        <w:tabs>
+          <w:tab w:val="left" w:pos="720"/>
+        </w:tabs>
+        <w:spacing w:after="120"/>
+        <w:rPr>
+          <w:rFonts w:ascii="Garamond" w:eastAsia="Garamond" w:hAnsi="Garamond" w:cs="Garamond"/>
+        </w:rPr>
+      </w:pPr>
+    </w:p>
+    <w:p>
+      <w:pPr>
         <w:numPr>
           <w:ilvl w:val="0"/>
           <w:numId w:val="5"/>
@@ -7584,6 +7609,15 @@
     </w:p>
     <w:p>
       <w:pPr>
+        <w:spacing w:after="120"/>
+        <w:ind w:left="720"/>
+        <w:rPr>
+          <w:rFonts w:ascii="Garamond" w:eastAsia="Garamond" w:hAnsi="Garamond" w:cs="Garamond"/>
+        </w:rPr>
+      </w:pPr>
+    </w:p>
+    <w:p>
+      <w:pPr>
         <w:numPr>
           <w:ilvl w:val="0"/>
           <w:numId w:val="6"/>
@@ -7612,8 +7646,24 @@
         <w:rPr>
           <w:rFonts w:ascii="Garamond" w:eastAsia="Garamond" w:hAnsi="Garamond" w:cs="Garamond"/>
         </w:rPr>
-        <w:t>The Software Engineering program outcomes and quality assessment (Section 5) specifically include the outcomes and standards set forth by the Criteria for Accrediting Engineering Programs (ABET, 2017b). The courses and course learning outcomes cover the “breadth and depth of engineering and computer science topics” in the Program Criteria for Software and Similarly Named Engineering Programs (ABET, 2017b). Identical to the accreditation criteria, the Software Engineering curriculum includes computing fundamentals, software design and construction, requirements analysis, security, verification, and validation; software engineering processes and tools appropriate for the development of complex software systems; and discrete mathematics, probability, and statistics, with applications appropriate to software engineering.</w:t>
-      </w:r>
+        <w:t xml:space="preserve">The Software Engineering program outcomes and quality assessment (Section 5) specifically include the outcomes and standards set forth by the Criteria for Accrediting Engineering Programs (ABET, 2017b). The courses and course learning outcomes cover the “breadth and depth of engineering and computer science topics” in the Program Criteria for Software and Similarly Named Engineering Programs (ABET, 2017b). Identical to the accreditation criteria, the Software Engineering curriculum includes computing fundamentals, software design and construction, requirements analysis, security, verification, and validation; software engineering processes and tools appropriate for the development of complex software </w:t>
+      </w:r>
+      <w:r>
+        <w:rPr>
+          <w:rFonts w:ascii="Garamond" w:eastAsia="Garamond" w:hAnsi="Garamond" w:cs="Garamond"/>
+        </w:rPr>
+        <w:lastRenderedPageBreak/>
+        <w:t>systems; and discrete mathematics, probability, and statistics, with applications appropriate to software engineering.</w:t>
+      </w:r>
+    </w:p>
+    <w:p>
+      <w:pPr>
+        <w:spacing w:after="120"/>
+        <w:ind w:left="720"/>
+        <w:rPr>
+          <w:rFonts w:ascii="Garamond" w:eastAsia="Garamond" w:hAnsi="Garamond" w:cs="Garamond"/>
+        </w:rPr>
+      </w:pPr>
     </w:p>
     <w:p>
       <w:pPr>
@@ -7658,10 +7708,17 @@
         <w:rPr>
           <w:rFonts w:ascii="Garamond" w:eastAsia="Garamond" w:hAnsi="Garamond" w:cs="Garamond"/>
         </w:rPr>
-        <w:lastRenderedPageBreak/>
         <w:tab/>
         <w:t>N/A</w:t>
       </w:r>
+    </w:p>
+    <w:p>
+      <w:pPr>
+        <w:spacing w:after="120"/>
+        <w:rPr>
+          <w:rFonts w:ascii="Garamond" w:eastAsia="Garamond" w:hAnsi="Garamond" w:cs="Garamond"/>
+        </w:rPr>
+      </w:pPr>
     </w:p>
     <w:p>
       <w:pPr>
@@ -7698,18 +7755,25 @@
     </w:p>
     <w:p>
       <w:pPr>
-        <w:rPr>
-          <w:rFonts w:ascii="Garamond" w:eastAsia="Garamond" w:hAnsi="Garamond" w:cs="Garamond"/>
-        </w:rPr>
-      </w:pPr>
-    </w:p>
-    <w:p>
-      <w:pPr>
+        <w:spacing w:after="120"/>
         <w:ind w:left="720"/>
         <w:rPr>
           <w:rFonts w:ascii="Garamond" w:eastAsia="Garamond" w:hAnsi="Garamond" w:cs="Garamond"/>
         </w:rPr>
       </w:pPr>
+    </w:p>
+    <w:p>
+      <w:pPr>
+        <w:rPr>
+          <w:rFonts w:ascii="Garamond" w:eastAsia="Garamond" w:hAnsi="Garamond" w:cs="Garamond"/>
+        </w:rPr>
+      </w:pPr>
+      <w:r>
+        <w:rPr>
+          <w:rFonts w:ascii="Garamond" w:eastAsia="Garamond" w:hAnsi="Garamond" w:cs="Garamond"/>
+        </w:rPr>
+        <w:tab/>
+      </w:r>
     </w:p>
     <w:p>
       <w:pPr>
@@ -7767,7 +7831,7 @@
         <w:rPr>
           <w:rFonts w:ascii="Garamond" w:eastAsia="Garamond" w:hAnsi="Garamond" w:cs="Garamond"/>
         </w:rPr>
-        <w:t xml:space="preserve">at 3%, </w:t>
+        <w:t xml:space="preserve">growth </w:t>
       </w:r>
       <w:r>
         <w:rPr>
@@ -7864,20 +7928,11 @@
         <w:t>Overall enrollment growth at OSU-Cascades.</w:t>
       </w:r>
     </w:p>
-    <w:p>
-      <w:pPr>
-        <w:pStyle w:val="ListParagraph"/>
-        <w:spacing w:after="120"/>
-        <w:ind w:left="1440"/>
-        <w:rPr>
-          <w:rFonts w:ascii="Garamond" w:eastAsia="Garamond" w:hAnsi="Garamond" w:cs="Garamond"/>
-        </w:rPr>
-      </w:pPr>
-    </w:p>
     <w:tbl>
       <w:tblPr>
         <w:tblStyle w:val="TableGrid"/>
         <w:tblW w:w="0" w:type="auto"/>
+        <w:jc w:val="center"/>
         <w:tblBorders>
           <w:top w:val="single" w:sz="4" w:space="0" w:color="D9D9D9" w:themeColor="background1" w:themeShade="D9"/>
           <w:left w:val="single" w:sz="4" w:space="0" w:color="D9D9D9" w:themeColor="background1" w:themeShade="D9"/>
@@ -7889,17 +7944,21 @@
         <w:tblLook w:val="04A0" w:firstRow="1" w:lastRow="0" w:firstColumn="1" w:lastColumn="0" w:noHBand="0" w:noVBand="1"/>
       </w:tblPr>
       <w:tblGrid>
-        <w:gridCol w:w="1596"/>
-        <w:gridCol w:w="1596"/>
-        <w:gridCol w:w="1596"/>
-        <w:gridCol w:w="1596"/>
-        <w:gridCol w:w="1596"/>
-        <w:gridCol w:w="1596"/>
+        <w:gridCol w:w="1292"/>
+        <w:gridCol w:w="1292"/>
+        <w:gridCol w:w="1292"/>
+        <w:gridCol w:w="1292"/>
+        <w:gridCol w:w="1292"/>
+        <w:gridCol w:w="1292"/>
       </w:tblGrid>
       <w:tr>
+        <w:trPr>
+          <w:trHeight w:val="206"/>
+          <w:jc w:val="center"/>
+        </w:trPr>
         <w:tc>
           <w:tcPr>
-            <w:tcW w:w="1596" w:type="dxa"/>
+            <w:tcW w:w="1292" w:type="dxa"/>
             <w:shd w:val="clear" w:color="auto" w:fill="F2F2F2" w:themeFill="background1" w:themeFillShade="F2"/>
           </w:tcPr>
           <w:p>
@@ -7907,13 +7966,15 @@
               <w:spacing w:after="120"/>
               <w:rPr>
                 <w:rFonts w:ascii="Garamond" w:eastAsia="Garamond" w:hAnsi="Garamond" w:cs="Garamond"/>
+                <w:sz w:val="20"/>
+                <w:szCs w:val="20"/>
               </w:rPr>
             </w:pPr>
           </w:p>
         </w:tc>
         <w:tc>
           <w:tcPr>
-            <w:tcW w:w="1596" w:type="dxa"/>
+            <w:tcW w:w="1292" w:type="dxa"/>
             <w:shd w:val="clear" w:color="auto" w:fill="F2F2F2" w:themeFill="background1" w:themeFillShade="F2"/>
           </w:tcPr>
           <w:p>
@@ -7922,12 +7983,16 @@
               <w:rPr>
                 <w:rFonts w:ascii="Garamond" w:eastAsia="Garamond" w:hAnsi="Garamond" w:cs="Garamond"/>
                 <w:color w:val="808080" w:themeColor="background1" w:themeShade="80"/>
+                <w:sz w:val="20"/>
+                <w:szCs w:val="20"/>
               </w:rPr>
             </w:pPr>
             <w:r>
               <w:rPr>
                 <w:rFonts w:ascii="Garamond" w:eastAsia="Garamond" w:hAnsi="Garamond" w:cs="Garamond"/>
                 <w:color w:val="808080" w:themeColor="background1" w:themeShade="80"/>
+                <w:sz w:val="20"/>
+                <w:szCs w:val="20"/>
               </w:rPr>
               <w:t>2019</w:t>
             </w:r>
@@ -7935,7 +8000,7 @@
         </w:tc>
         <w:tc>
           <w:tcPr>
-            <w:tcW w:w="1596" w:type="dxa"/>
+            <w:tcW w:w="1292" w:type="dxa"/>
             <w:shd w:val="clear" w:color="auto" w:fill="F2F2F2" w:themeFill="background1" w:themeFillShade="F2"/>
           </w:tcPr>
           <w:p>
@@ -7944,12 +8009,16 @@
               <w:rPr>
                 <w:rFonts w:ascii="Garamond" w:eastAsia="Garamond" w:hAnsi="Garamond" w:cs="Garamond"/>
                 <w:color w:val="808080" w:themeColor="background1" w:themeShade="80"/>
+                <w:sz w:val="20"/>
+                <w:szCs w:val="20"/>
               </w:rPr>
             </w:pPr>
             <w:r>
               <w:rPr>
                 <w:rFonts w:ascii="Garamond" w:eastAsia="Garamond" w:hAnsi="Garamond" w:cs="Garamond"/>
                 <w:color w:val="808080" w:themeColor="background1" w:themeShade="80"/>
+                <w:sz w:val="20"/>
+                <w:szCs w:val="20"/>
               </w:rPr>
               <w:t>2020</w:t>
             </w:r>
@@ -7957,7 +8026,7 @@
         </w:tc>
         <w:tc>
           <w:tcPr>
-            <w:tcW w:w="1596" w:type="dxa"/>
+            <w:tcW w:w="1292" w:type="dxa"/>
             <w:shd w:val="clear" w:color="auto" w:fill="F2F2F2" w:themeFill="background1" w:themeFillShade="F2"/>
           </w:tcPr>
           <w:p>
@@ -7966,12 +8035,16 @@
               <w:rPr>
                 <w:rFonts w:ascii="Garamond" w:eastAsia="Garamond" w:hAnsi="Garamond" w:cs="Garamond"/>
                 <w:color w:val="808080" w:themeColor="background1" w:themeShade="80"/>
+                <w:sz w:val="20"/>
+                <w:szCs w:val="20"/>
               </w:rPr>
             </w:pPr>
             <w:r>
               <w:rPr>
                 <w:rFonts w:ascii="Garamond" w:eastAsia="Garamond" w:hAnsi="Garamond" w:cs="Garamond"/>
                 <w:color w:val="808080" w:themeColor="background1" w:themeShade="80"/>
+                <w:sz w:val="20"/>
+                <w:szCs w:val="20"/>
               </w:rPr>
               <w:t>2021</w:t>
             </w:r>
@@ -7979,7 +8052,7 @@
         </w:tc>
         <w:tc>
           <w:tcPr>
-            <w:tcW w:w="1596" w:type="dxa"/>
+            <w:tcW w:w="1292" w:type="dxa"/>
             <w:shd w:val="clear" w:color="auto" w:fill="F2F2F2" w:themeFill="background1" w:themeFillShade="F2"/>
           </w:tcPr>
           <w:p>
@@ -7988,12 +8061,16 @@
               <w:rPr>
                 <w:rFonts w:ascii="Garamond" w:eastAsia="Garamond" w:hAnsi="Garamond" w:cs="Garamond"/>
                 <w:color w:val="808080" w:themeColor="background1" w:themeShade="80"/>
+                <w:sz w:val="20"/>
+                <w:szCs w:val="20"/>
               </w:rPr>
             </w:pPr>
             <w:r>
               <w:rPr>
                 <w:rFonts w:ascii="Garamond" w:eastAsia="Garamond" w:hAnsi="Garamond" w:cs="Garamond"/>
                 <w:color w:val="808080" w:themeColor="background1" w:themeShade="80"/>
+                <w:sz w:val="20"/>
+                <w:szCs w:val="20"/>
               </w:rPr>
               <w:t>2022</w:t>
             </w:r>
@@ -8001,7 +8078,7 @@
         </w:tc>
         <w:tc>
           <w:tcPr>
-            <w:tcW w:w="1596" w:type="dxa"/>
+            <w:tcW w:w="1292" w:type="dxa"/>
             <w:shd w:val="clear" w:color="auto" w:fill="F2F2F2" w:themeFill="background1" w:themeFillShade="F2"/>
           </w:tcPr>
           <w:p>
@@ -8010,12 +8087,16 @@
               <w:rPr>
                 <w:rFonts w:ascii="Garamond" w:eastAsia="Garamond" w:hAnsi="Garamond" w:cs="Garamond"/>
                 <w:color w:val="808080" w:themeColor="background1" w:themeShade="80"/>
+                <w:sz w:val="20"/>
+                <w:szCs w:val="20"/>
               </w:rPr>
             </w:pPr>
             <w:r>
               <w:rPr>
                 <w:rFonts w:ascii="Garamond" w:eastAsia="Garamond" w:hAnsi="Garamond" w:cs="Garamond"/>
                 <w:color w:val="808080" w:themeColor="background1" w:themeShade="80"/>
+                <w:sz w:val="20"/>
+                <w:szCs w:val="20"/>
               </w:rPr>
               <w:t>2023</w:t>
             </w:r>
@@ -8023,9 +8104,13 @@
         </w:tc>
       </w:tr>
       <w:tr>
+        <w:trPr>
+          <w:trHeight w:val="368"/>
+          <w:jc w:val="center"/>
+        </w:trPr>
         <w:tc>
           <w:tcPr>
-            <w:tcW w:w="1596" w:type="dxa"/>
+            <w:tcW w:w="1292" w:type="dxa"/>
             <w:shd w:val="clear" w:color="auto" w:fill="auto"/>
           </w:tcPr>
           <w:p>
@@ -8033,11 +8118,15 @@
               <w:spacing w:after="120"/>
               <w:rPr>
                 <w:rFonts w:ascii="Garamond" w:eastAsia="Garamond" w:hAnsi="Garamond" w:cs="Garamond"/>
+                <w:sz w:val="20"/>
+                <w:szCs w:val="20"/>
               </w:rPr>
             </w:pPr>
             <w:r>
               <w:rPr>
                 <w:rFonts w:ascii="Garamond" w:eastAsia="Garamond" w:hAnsi="Garamond" w:cs="Garamond"/>
+                <w:sz w:val="20"/>
+                <w:szCs w:val="20"/>
               </w:rPr>
               <w:t>Enrollment</w:t>
             </w:r>
@@ -8045,7 +8134,7 @@
         </w:tc>
         <w:tc>
           <w:tcPr>
-            <w:tcW w:w="1596" w:type="dxa"/>
+            <w:tcW w:w="1292" w:type="dxa"/>
             <w:shd w:val="clear" w:color="auto" w:fill="auto"/>
           </w:tcPr>
           <w:p>
@@ -8053,11 +8142,15 @@
               <w:spacing w:after="120"/>
               <w:rPr>
                 <w:rFonts w:ascii="Garamond" w:eastAsia="Garamond" w:hAnsi="Garamond" w:cs="Garamond"/>
+                <w:sz w:val="20"/>
+                <w:szCs w:val="20"/>
               </w:rPr>
             </w:pPr>
             <w:r>
               <w:rPr>
                 <w:rFonts w:ascii="Garamond" w:eastAsia="Garamond" w:hAnsi="Garamond" w:cs="Garamond"/>
+                <w:sz w:val="20"/>
+                <w:szCs w:val="20"/>
               </w:rPr>
               <w:t>12</w:t>
             </w:r>
@@ -8065,7 +8158,7 @@
         </w:tc>
         <w:tc>
           <w:tcPr>
-            <w:tcW w:w="1596" w:type="dxa"/>
+            <w:tcW w:w="1292" w:type="dxa"/>
             <w:shd w:val="clear" w:color="auto" w:fill="auto"/>
           </w:tcPr>
           <w:p>
@@ -8073,11 +8166,15 @@
               <w:spacing w:after="120"/>
               <w:rPr>
                 <w:rFonts w:ascii="Garamond" w:eastAsia="Garamond" w:hAnsi="Garamond" w:cs="Garamond"/>
+                <w:sz w:val="20"/>
+                <w:szCs w:val="20"/>
               </w:rPr>
             </w:pPr>
             <w:r>
               <w:rPr>
                 <w:rFonts w:ascii="Garamond" w:eastAsia="Garamond" w:hAnsi="Garamond" w:cs="Garamond"/>
+                <w:sz w:val="20"/>
+                <w:szCs w:val="20"/>
               </w:rPr>
               <w:t>25 (13)</w:t>
             </w:r>
@@ -8085,7 +8182,7 @@
         </w:tc>
         <w:tc>
           <w:tcPr>
-            <w:tcW w:w="1596" w:type="dxa"/>
+            <w:tcW w:w="1292" w:type="dxa"/>
             <w:shd w:val="clear" w:color="auto" w:fill="auto"/>
           </w:tcPr>
           <w:p>
@@ -8093,11 +8190,15 @@
               <w:spacing w:after="120"/>
               <w:rPr>
                 <w:rFonts w:ascii="Garamond" w:eastAsia="Garamond" w:hAnsi="Garamond" w:cs="Garamond"/>
+                <w:sz w:val="20"/>
+                <w:szCs w:val="20"/>
               </w:rPr>
             </w:pPr>
             <w:r>
               <w:rPr>
                 <w:rFonts w:ascii="Garamond" w:eastAsia="Garamond" w:hAnsi="Garamond" w:cs="Garamond"/>
+                <w:sz w:val="20"/>
+                <w:szCs w:val="20"/>
               </w:rPr>
               <w:t>39 (14)</w:t>
             </w:r>
@@ -8105,7 +8206,7 @@
         </w:tc>
         <w:tc>
           <w:tcPr>
-            <w:tcW w:w="1596" w:type="dxa"/>
+            <w:tcW w:w="1292" w:type="dxa"/>
             <w:shd w:val="clear" w:color="auto" w:fill="auto"/>
           </w:tcPr>
           <w:p>
@@ -8113,11 +8214,15 @@
               <w:spacing w:after="120"/>
               <w:rPr>
                 <w:rFonts w:ascii="Garamond" w:eastAsia="Garamond" w:hAnsi="Garamond" w:cs="Garamond"/>
+                <w:sz w:val="20"/>
+                <w:szCs w:val="20"/>
               </w:rPr>
             </w:pPr>
             <w:r>
               <w:rPr>
                 <w:rFonts w:ascii="Garamond" w:eastAsia="Garamond" w:hAnsi="Garamond" w:cs="Garamond"/>
+                <w:sz w:val="20"/>
+                <w:szCs w:val="20"/>
               </w:rPr>
               <w:t>55 (16)</w:t>
             </w:r>
@@ -8125,7 +8230,7 @@
         </w:tc>
         <w:tc>
           <w:tcPr>
-            <w:tcW w:w="1596" w:type="dxa"/>
+            <w:tcW w:w="1292" w:type="dxa"/>
             <w:shd w:val="clear" w:color="auto" w:fill="auto"/>
           </w:tcPr>
           <w:p>
@@ -8133,35 +8238,47 @@
               <w:spacing w:after="120"/>
               <w:rPr>
                 <w:rFonts w:ascii="Garamond" w:eastAsia="Garamond" w:hAnsi="Garamond" w:cs="Garamond"/>
+                <w:sz w:val="20"/>
+                <w:szCs w:val="20"/>
               </w:rPr>
             </w:pPr>
             <w:r>
               <w:rPr>
                 <w:rFonts w:ascii="Garamond" w:eastAsia="Garamond" w:hAnsi="Garamond" w:cs="Garamond"/>
+                <w:sz w:val="20"/>
+                <w:szCs w:val="20"/>
               </w:rPr>
               <w:t>7</w:t>
             </w:r>
             <w:r>
               <w:rPr>
                 <w:rFonts w:ascii="Garamond" w:eastAsia="Garamond" w:hAnsi="Garamond" w:cs="Garamond"/>
+                <w:sz w:val="20"/>
+                <w:szCs w:val="20"/>
               </w:rPr>
               <w:t>3</w:t>
             </w:r>
             <w:r>
               <w:rPr>
                 <w:rFonts w:ascii="Garamond" w:eastAsia="Garamond" w:hAnsi="Garamond" w:cs="Garamond"/>
+                <w:sz w:val="20"/>
+                <w:szCs w:val="20"/>
               </w:rPr>
               <w:t xml:space="preserve"> (1</w:t>
             </w:r>
             <w:r>
               <w:rPr>
                 <w:rFonts w:ascii="Garamond" w:eastAsia="Garamond" w:hAnsi="Garamond" w:cs="Garamond"/>
+                <w:sz w:val="20"/>
+                <w:szCs w:val="20"/>
               </w:rPr>
               <w:t>8</w:t>
             </w:r>
             <w:r>
               <w:rPr>
                 <w:rFonts w:ascii="Garamond" w:eastAsia="Garamond" w:hAnsi="Garamond" w:cs="Garamond"/>
+                <w:sz w:val="20"/>
+                <w:szCs w:val="20"/>
               </w:rPr>
               <w:t>)</w:t>
             </w:r>
@@ -8172,6 +8289,7 @@
     <w:p>
       <w:pPr>
         <w:spacing w:after="120"/>
+        <w:jc w:val="center"/>
         <w:rPr>
           <w:rFonts w:ascii="Garamond" w:eastAsia="Garamond" w:hAnsi="Garamond" w:cs="Garamond"/>
         </w:rPr>
@@ -8244,8 +8362,18 @@
           <w:sz w:val="20"/>
           <w:szCs w:val="20"/>
         </w:rPr>
+        <w:lastRenderedPageBreak/>
         <w:t>Figure 3: Anticipated enrollments of CS and SE at OSU-Cascades.</w:t>
       </w:r>
+    </w:p>
+    <w:p>
+      <w:pPr>
+        <w:spacing w:after="120"/>
+        <w:ind w:left="720"/>
+        <w:rPr>
+          <w:rFonts w:ascii="Garamond" w:eastAsia="Garamond" w:hAnsi="Garamond" w:cs="Garamond"/>
+        </w:rPr>
+      </w:pPr>
     </w:p>
     <w:p>
       <w:pPr>
@@ -8312,6 +8440,15 @@
     </w:p>
     <w:p>
       <w:pPr>
+        <w:spacing w:after="120"/>
+        <w:ind w:left="720"/>
+        <w:rPr>
+          <w:rFonts w:ascii="Garamond" w:eastAsia="Garamond" w:hAnsi="Garamond" w:cs="Garamond"/>
+        </w:rPr>
+      </w:pPr>
+    </w:p>
+    <w:p>
+      <w:pPr>
         <w:numPr>
           <w:ilvl w:val="0"/>
           <w:numId w:val="7"/>
@@ -8325,7 +8462,6 @@
         <w:rPr>
           <w:rFonts w:ascii="Garamond" w:eastAsia="Garamond" w:hAnsi="Garamond" w:cs="Garamond"/>
         </w:rPr>
-        <w:lastRenderedPageBreak/>
         <w:t xml:space="preserve">Characteristics of students to be served (resident/nonresident/international; traditional/ nontraditional; full-time/part-time, etc.). </w:t>
       </w:r>
     </w:p>
@@ -8357,6 +8493,15 @@
         </w:rPr>
         <w:t xml:space="preserve"> the current demographic of students served at OSU-Cascades, and within the existing computer science program at OSU-Cascades.</w:t>
       </w:r>
+    </w:p>
+    <w:p>
+      <w:pPr>
+        <w:spacing w:after="120"/>
+        <w:ind w:left="720"/>
+        <w:rPr>
+          <w:rFonts w:ascii="Garamond" w:eastAsia="Garamond" w:hAnsi="Garamond" w:cs="Garamond"/>
+        </w:rPr>
+      </w:pPr>
     </w:p>
     <w:p>
       <w:pPr>
@@ -8384,8 +8529,12 @@
           <w:rFonts w:ascii="Garamond" w:eastAsia="Garamond" w:hAnsi="Garamond" w:cs="Garamond"/>
         </w:rPr>
       </w:pPr>
-      <w:bookmarkStart w:id="1" w:name="_GoBack"/>
-      <w:bookmarkEnd w:id="1"/>
+      <w:r>
+        <w:rPr>
+          <w:rFonts w:ascii="Garamond" w:eastAsia="Garamond" w:hAnsi="Garamond" w:cs="Garamond"/>
+        </w:rPr>
+        <w:t xml:space="preserve">The current Bureau of Labor Statistics indicate that, in 2016, Software Developers had the highest annual median pay of $102, 280, with an entry-level education of a Bachelor’s degree (US Dept. of Labor, 2017). </w:t>
+      </w:r>
     </w:p>
     <w:p>
       <w:pPr>
@@ -8993,7 +9142,23 @@
           <w:sz w:val="22"/>
           <w:szCs w:val="22"/>
         </w:rPr>
-        <w:t xml:space="preserve">P. Bourque </w:t>
+        <w:t>Bourque</w:t>
+      </w:r>
+      <w:r>
+        <w:rPr>
+          <w:rFonts w:ascii="Garamond" w:eastAsia="Garamond" w:hAnsi="Garamond" w:cs="Garamond"/>
+          <w:sz w:val="22"/>
+          <w:szCs w:val="22"/>
+        </w:rPr>
+        <w:t>, P.</w:t>
+      </w:r>
+      <w:r>
+        <w:rPr>
+          <w:rFonts w:ascii="Garamond" w:eastAsia="Garamond" w:hAnsi="Garamond" w:cs="Garamond"/>
+          <w:sz w:val="22"/>
+          <w:szCs w:val="22"/>
+        </w:rPr>
+        <w:t xml:space="preserve"> </w:t>
       </w:r>
       <w:r>
         <w:rPr>
@@ -9009,15 +9174,39 @@
           <w:sz w:val="22"/>
           <w:szCs w:val="22"/>
         </w:rPr>
-        <w:t>R.E. Fairley, eds.</w:t>
-      </w:r>
-      <w:r>
-        <w:rPr>
-          <w:rFonts w:ascii="Garamond" w:eastAsia="Garamond" w:hAnsi="Garamond" w:cs="Garamond"/>
-          <w:sz w:val="22"/>
-          <w:szCs w:val="22"/>
-        </w:rPr>
-        <w:t>, (2014).</w:t>
+        <w:t>Fairley</w:t>
+      </w:r>
+      <w:r>
+        <w:rPr>
+          <w:rFonts w:ascii="Garamond" w:eastAsia="Garamond" w:hAnsi="Garamond" w:cs="Garamond"/>
+          <w:sz w:val="22"/>
+          <w:szCs w:val="22"/>
+        </w:rPr>
+        <w:t xml:space="preserve">, </w:t>
+      </w:r>
+      <w:r>
+        <w:rPr>
+          <w:rFonts w:ascii="Garamond" w:eastAsia="Garamond" w:hAnsi="Garamond" w:cs="Garamond"/>
+          <w:sz w:val="22"/>
+          <w:szCs w:val="22"/>
+        </w:rPr>
+        <w:t>R.E.</w:t>
+      </w:r>
+      <w:r>
+        <w:rPr>
+          <w:rFonts w:ascii="Garamond" w:eastAsia="Garamond" w:hAnsi="Garamond" w:cs="Garamond"/>
+          <w:sz w:val="22"/>
+          <w:szCs w:val="22"/>
+        </w:rPr>
+        <w:t>, eds.</w:t>
+      </w:r>
+      <w:r>
+        <w:rPr>
+          <w:rFonts w:ascii="Garamond" w:eastAsia="Garamond" w:hAnsi="Garamond" w:cs="Garamond"/>
+          <w:sz w:val="22"/>
+          <w:szCs w:val="22"/>
+        </w:rPr>
+        <w:t xml:space="preserve"> (2014).</w:t>
       </w:r>
       <w:r>
         <w:rPr>
@@ -9788,6 +9977,96 @@
           <w:sz w:val="22"/>
           <w:szCs w:val="22"/>
         </w:rPr>
+        <w:t>Lohr</w:t>
+      </w:r>
+      <w:proofErr w:type="spellEnd"/>
+      <w:r>
+        <w:rPr>
+          <w:rFonts w:ascii="Garamond" w:eastAsia="Garamond" w:hAnsi="Garamond" w:cs="Garamond"/>
+          <w:sz w:val="22"/>
+          <w:szCs w:val="22"/>
+        </w:rPr>
+        <w:t xml:space="preserve">, S. (2017). </w:t>
+      </w:r>
+      <w:r>
+        <w:rPr>
+          <w:rFonts w:ascii="Garamond" w:eastAsia="Garamond" w:hAnsi="Garamond" w:cs="Garamond"/>
+          <w:sz w:val="22"/>
+          <w:szCs w:val="22"/>
+        </w:rPr>
+        <w:t>Where the STEM Jobs Are (and Where They Aren’t)</w:t>
+      </w:r>
+      <w:r>
+        <w:rPr>
+          <w:rFonts w:ascii="Garamond" w:eastAsia="Garamond" w:hAnsi="Garamond" w:cs="Garamond"/>
+          <w:sz w:val="22"/>
+          <w:szCs w:val="22"/>
+        </w:rPr>
+        <w:t xml:space="preserve">. </w:t>
+      </w:r>
+      <w:r>
+        <w:rPr>
+          <w:rFonts w:ascii="Garamond" w:eastAsia="Garamond" w:hAnsi="Garamond" w:cs="Garamond"/>
+          <w:i/>
+          <w:sz w:val="22"/>
+          <w:szCs w:val="22"/>
+        </w:rPr>
+        <w:t>The New York Times</w:t>
+      </w:r>
+      <w:r>
+        <w:rPr>
+          <w:rFonts w:ascii="Garamond" w:eastAsia="Garamond" w:hAnsi="Garamond" w:cs="Garamond"/>
+          <w:sz w:val="22"/>
+          <w:szCs w:val="22"/>
+        </w:rPr>
+        <w:t>. Retrieved f</w:t>
+      </w:r>
+      <w:bookmarkStart w:id="1" w:name="_GoBack"/>
+      <w:bookmarkEnd w:id="1"/>
+      <w:r>
+        <w:rPr>
+          <w:rFonts w:ascii="Garamond" w:eastAsia="Garamond" w:hAnsi="Garamond" w:cs="Garamond"/>
+          <w:sz w:val="22"/>
+          <w:szCs w:val="22"/>
+        </w:rPr>
+        <w:t xml:space="preserve">rom </w:t>
+      </w:r>
+      <w:hyperlink r:id="rId22" w:history="1">
+        <w:r>
+          <w:rPr>
+            <w:rStyle w:val="Hyperlink"/>
+            <w:rFonts w:ascii="Garamond" w:eastAsia="Garamond" w:hAnsi="Garamond" w:cs="Garamond"/>
+            <w:sz w:val="22"/>
+            <w:szCs w:val="22"/>
+          </w:rPr>
+          <w:t>https://www.nytimes.com/2017/11/01/education/edlife/stem-jobs-industry-careers.html?smid=pl-share</w:t>
+        </w:r>
+      </w:hyperlink>
+    </w:p>
+    <w:p>
+      <w:pPr>
+        <w:rPr>
+          <w:rFonts w:ascii="Garamond" w:eastAsia="Garamond" w:hAnsi="Garamond" w:cs="Garamond"/>
+          <w:sz w:val="22"/>
+          <w:szCs w:val="22"/>
+        </w:rPr>
+      </w:pPr>
+    </w:p>
+    <w:p>
+      <w:pPr>
+        <w:rPr>
+          <w:rFonts w:ascii="Garamond" w:eastAsia="Garamond" w:hAnsi="Garamond" w:cs="Garamond"/>
+          <w:sz w:val="22"/>
+          <w:szCs w:val="22"/>
+        </w:rPr>
+      </w:pPr>
+      <w:proofErr w:type="spellStart"/>
+      <w:r>
+        <w:rPr>
+          <w:rFonts w:ascii="Garamond" w:eastAsia="Garamond" w:hAnsi="Garamond" w:cs="Garamond"/>
+          <w:sz w:val="22"/>
+          <w:szCs w:val="22"/>
+        </w:rPr>
         <w:t>Nagappan</w:t>
       </w:r>
       <w:proofErr w:type="spellEnd"/>
@@ -9888,7 +10167,7 @@
         </w:rPr>
         <w:t>Oregon State University (2017). Oregon State University Mission Statement. Retrieved from</w:t>
       </w:r>
-      <w:hyperlink r:id="rId22">
+      <w:hyperlink r:id="rId23">
         <w:r>
           <w:rPr>
             <w:rFonts w:ascii="Garamond" w:eastAsia="Garamond" w:hAnsi="Garamond" w:cs="Garamond"/>
@@ -9919,16 +10198,64 @@
       </w:r>
     </w:p>
     <w:p>
-      <w:pPr>
-        <w:rPr>
-          <w:rFonts w:ascii="Garamond" w:eastAsia="Garamond" w:hAnsi="Garamond" w:cs="Garamond"/>
-          <w:sz w:val="22"/>
-          <w:szCs w:val="22"/>
-        </w:rPr>
-      </w:pPr>
       <w:r>
         <w:fldChar w:fldCharType="end"/>
       </w:r>
+    </w:p>
+    <w:p>
+      <w:pPr>
+        <w:rPr>
+          <w:rFonts w:ascii="Garamond" w:eastAsia="Garamond" w:hAnsi="Garamond" w:cs="Garamond"/>
+          <w:sz w:val="22"/>
+          <w:szCs w:val="22"/>
+        </w:rPr>
+      </w:pPr>
+      <w:r>
+        <w:rPr>
+          <w:rFonts w:ascii="Garamond" w:eastAsia="Garamond" w:hAnsi="Garamond" w:cs="Garamond"/>
+          <w:sz w:val="22"/>
+          <w:szCs w:val="22"/>
+        </w:rPr>
+        <w:lastRenderedPageBreak/>
+        <w:t xml:space="preserve">United States Department of Labor, Bureau of Labor Statistics. (2017). </w:t>
+      </w:r>
+      <w:r>
+        <w:rPr>
+          <w:rFonts w:ascii="Garamond" w:eastAsia="Garamond" w:hAnsi="Garamond" w:cs="Garamond"/>
+          <w:i/>
+          <w:sz w:val="22"/>
+          <w:szCs w:val="22"/>
+        </w:rPr>
+        <w:t>Occupational Outlook Handbook</w:t>
+      </w:r>
+      <w:r>
+        <w:rPr>
+          <w:rFonts w:ascii="Garamond" w:eastAsia="Garamond" w:hAnsi="Garamond" w:cs="Garamond"/>
+          <w:sz w:val="22"/>
+          <w:szCs w:val="22"/>
+        </w:rPr>
+        <w:t xml:space="preserve">. Retrieved from </w:t>
+      </w:r>
+      <w:hyperlink r:id="rId24" w:history="1">
+        <w:r>
+          <w:rPr>
+            <w:rStyle w:val="Hyperlink"/>
+            <w:rFonts w:ascii="Garamond" w:eastAsia="Garamond" w:hAnsi="Garamond" w:cs="Garamond"/>
+            <w:sz w:val="22"/>
+            <w:szCs w:val="22"/>
+          </w:rPr>
+          <w:t>https://www.bls.gov/ooh/computer-and-information-technology/home.htm</w:t>
+        </w:r>
+      </w:hyperlink>
+    </w:p>
+    <w:p>
+      <w:pPr>
+        <w:rPr>
+          <w:rFonts w:ascii="Garamond" w:eastAsia="Garamond" w:hAnsi="Garamond" w:cs="Garamond"/>
+          <w:sz w:val="22"/>
+          <w:szCs w:val="22"/>
+        </w:rPr>
+      </w:pPr>
       <w:r>
         <w:rPr>
           <w:rFonts w:ascii="Garamond" w:eastAsia="Garamond" w:hAnsi="Garamond" w:cs="Garamond"/>
@@ -9983,7 +10310,7 @@
       </w:pPr>
     </w:p>
     <w:sectPr>
-      <w:footerReference w:type="default" r:id="rId23"/>
+      <w:footerReference w:type="default" r:id="rId25"/>
       <w:pgSz w:w="12240" w:h="15840"/>
       <w:pgMar w:top="1152" w:right="1440" w:bottom="1152" w:left="1440" w:header="0" w:footer="720" w:gutter="0"/>
       <w:pgNumType w:start="1"/>
@@ -10058,7 +10385,7 @@
         <w:sz w:val="20"/>
         <w:szCs w:val="20"/>
       </w:rPr>
-      <w:t>10</w:t>
+      <w:t>14</w:t>
     </w:r>
     <w:r>
       <w:rPr>

</xml_diff>

<commit_message>
Complete section 4, market demand and prospects.
</commit_message>
<xml_diff>
--- a/assets/HECC New Academic Program Proposal.docx
+++ b/assets/HECC New Academic Program Proposal.docx
@@ -601,21 +601,7 @@
         <w:rPr>
           <w:rFonts w:ascii="Garamond" w:eastAsia="Garamond" w:hAnsi="Garamond" w:cs="Garamond"/>
         </w:rPr>
-        <w:t xml:space="preserve">development (coding/programming), operation and maintenance of software, and the study of technical knowledge, methods, and experience to the design, testing and documentation of software (IEEE, 2010). It is an engineering discipline concerned with all aspects of software production. The classic definition, from the birth of software engineering in 1972, is “the establishment and use of sound engineering principles </w:t>
-      </w:r>
-      <w:proofErr w:type="gramStart"/>
-      <w:r>
-        <w:rPr>
-          <w:rFonts w:ascii="Garamond" w:eastAsia="Garamond" w:hAnsi="Garamond" w:cs="Garamond"/>
-        </w:rPr>
-        <w:t>in order to</w:t>
-      </w:r>
-      <w:proofErr w:type="gramEnd"/>
-      <w:r>
-        <w:rPr>
-          <w:rFonts w:ascii="Garamond" w:eastAsia="Garamond" w:hAnsi="Garamond" w:cs="Garamond"/>
-        </w:rPr>
-        <w:t xml:space="preserve"> economically obtain software that is reliable and works efficiently on real machines.” (Bauer, 1972).</w:t>
+        <w:t>development (coding/programming), operation and maintenance of software, and the study of technical knowledge, methods, and experience to the design, testing and documentation of software (IEEE, 2010). It is an engineering discipline concerned with all aspects of software production. The classic definition, from the birth of software engineering in 1972, is “the establishment and use of sound engineering principles in order to economically obtain software that is reliable and works efficiently on real machines.” (Bauer, 1972).</w:t>
       </w:r>
       <w:r>
         <w:rPr>
@@ -1393,27 +1379,7 @@
           <w:sz w:val="20"/>
           <w:szCs w:val="20"/>
         </w:rPr>
-        <w:t xml:space="preserve">*Freshman Skill Courses (16 </w:t>
-      </w:r>
-      <w:proofErr w:type="gramStart"/>
-      <w:r>
-        <w:rPr>
-          <w:rFonts w:ascii="Calibri" w:eastAsia="Calibri" w:hAnsi="Calibri" w:cs="Calibri"/>
-          <w:b/>
-          <w:sz w:val="20"/>
-          <w:szCs w:val="20"/>
-        </w:rPr>
-        <w:t xml:space="preserve">credits)   </w:t>
-      </w:r>
-      <w:proofErr w:type="gramEnd"/>
-      <w:r>
-        <w:rPr>
-          <w:rFonts w:ascii="Calibri" w:eastAsia="Calibri" w:hAnsi="Calibri" w:cs="Calibri"/>
-          <w:b/>
-          <w:sz w:val="20"/>
-          <w:szCs w:val="20"/>
-        </w:rPr>
-        <w:t xml:space="preserve">    #BACC Core (48 </w:t>
+        <w:t xml:space="preserve">*Freshman Skill Courses (16 credits)       #BACC Core (48 </w:t>
       </w:r>
       <w:proofErr w:type="spellStart"/>
       <w:r>
@@ -5310,27 +5276,7 @@
           <w:sz w:val="20"/>
           <w:szCs w:val="20"/>
         </w:rPr>
-        <w:t xml:space="preserve">*Freshman Skill Courses (16 </w:t>
-      </w:r>
-      <w:proofErr w:type="gramStart"/>
-      <w:r>
-        <w:rPr>
-          <w:rFonts w:ascii="Calibri" w:eastAsia="Calibri" w:hAnsi="Calibri" w:cs="Calibri"/>
-          <w:b/>
-          <w:sz w:val="20"/>
-          <w:szCs w:val="20"/>
-        </w:rPr>
-        <w:t xml:space="preserve">credits)   </w:t>
-      </w:r>
-      <w:proofErr w:type="gramEnd"/>
-      <w:r>
-        <w:rPr>
-          <w:rFonts w:ascii="Calibri" w:eastAsia="Calibri" w:hAnsi="Calibri" w:cs="Calibri"/>
-          <w:b/>
-          <w:sz w:val="20"/>
-          <w:szCs w:val="20"/>
-        </w:rPr>
-        <w:t xml:space="preserve">    #BACC Core (48 </w:t>
+        <w:t xml:space="preserve">*Freshman Skill Courses (16 credits)       #BACC Core (48 </w:t>
       </w:r>
       <w:proofErr w:type="spellStart"/>
       <w:r>
@@ -5596,19 +5542,11 @@
           <w:rFonts w:ascii="Garamond" w:eastAsia="Garamond" w:hAnsi="Garamond" w:cs="Garamond"/>
         </w:rPr>
       </w:pPr>
-      <w:proofErr w:type="gramStart"/>
-      <w:r>
-        <w:rPr>
-          <w:rFonts w:ascii="Garamond" w:eastAsia="Garamond" w:hAnsi="Garamond" w:cs="Garamond"/>
-        </w:rPr>
-        <w:t>Manner in which</w:t>
-      </w:r>
-      <w:proofErr w:type="gramEnd"/>
-      <w:r>
-        <w:rPr>
-          <w:rFonts w:ascii="Garamond" w:eastAsia="Garamond" w:hAnsi="Garamond" w:cs="Garamond"/>
-        </w:rPr>
-        <w:t xml:space="preserve"> the program will be delivered, including program location (if offered outside of the main campus), course scheduling, and the use of technology (for both on-campus and off-campus delivery).</w:t>
+      <w:r>
+        <w:rPr>
+          <w:rFonts w:ascii="Garamond" w:eastAsia="Garamond" w:hAnsi="Garamond" w:cs="Garamond"/>
+        </w:rPr>
+        <w:t>Manner in which the program will be delivered, including program location (if offered outside of the main campus), course scheduling, and the use of technology (for both on-campus and off-campus delivery).</w:t>
       </w:r>
     </w:p>
     <w:p>
@@ -5647,21 +5585,7 @@
         <w:rPr>
           <w:rFonts w:ascii="Garamond" w:eastAsia="Garamond" w:hAnsi="Garamond" w:cs="Garamond"/>
         </w:rPr>
-        <w:t xml:space="preserve">) </w:t>
-      </w:r>
-      <w:proofErr w:type="gramStart"/>
-      <w:r>
-        <w:rPr>
-          <w:rFonts w:ascii="Garamond" w:eastAsia="Garamond" w:hAnsi="Garamond" w:cs="Garamond"/>
-        </w:rPr>
-        <w:t>according to</w:t>
-      </w:r>
-      <w:proofErr w:type="gramEnd"/>
-      <w:r>
-        <w:rPr>
-          <w:rFonts w:ascii="Garamond" w:eastAsia="Garamond" w:hAnsi="Garamond" w:cs="Garamond"/>
-        </w:rPr>
-        <w:t xml:space="preserve"> the existing </w:t>
+        <w:t xml:space="preserve">) according to the existing </w:t>
       </w:r>
       <w:r>
         <w:rPr>
@@ -5740,21 +5664,7 @@
         <w:rPr>
           <w:rFonts w:ascii="Garamond" w:eastAsia="Garamond" w:hAnsi="Garamond" w:cs="Garamond"/>
         </w:rPr>
-        <w:t xml:space="preserve">computer science program employing two full-time faculty and three to four adjunct instructors. OSU-Cascades plans to sunset computer science as the software engineering program starts, by ceasing enrollment in computer science and opening enrollment in software engineering. In addition, OSU-Cascades will hire one additional full-time faculty member, specializing in the field of software engineering, before the first year of the software engineering program. During the transition, these </w:t>
-      </w:r>
-      <w:proofErr w:type="gramStart"/>
-      <w:r>
-        <w:rPr>
-          <w:rFonts w:ascii="Garamond" w:eastAsia="Garamond" w:hAnsi="Garamond" w:cs="Garamond"/>
-        </w:rPr>
-        <w:t>three full-time</w:t>
-      </w:r>
-      <w:proofErr w:type="gramEnd"/>
-      <w:r>
-        <w:rPr>
-          <w:rFonts w:ascii="Garamond" w:eastAsia="Garamond" w:hAnsi="Garamond" w:cs="Garamond"/>
-        </w:rPr>
-        <w:t xml:space="preserve"> faculty will teach part of the remaining computer science courses and the new software engineering courses. </w:t>
+        <w:t xml:space="preserve">computer science program employing two full-time faculty and three to four adjunct instructors. OSU-Cascades plans to sunset computer science as the software engineering program starts, by ceasing enrollment in computer science and opening enrollment in software engineering. In addition, OSU-Cascades will hire one additional full-time faculty member, specializing in the field of software engineering, before the first year of the software engineering program. During the transition, these three full-time faculty will teach part of the remaining computer science courses and the new software engineering courses. </w:t>
       </w:r>
       <w:r>
         <w:rPr>
@@ -6176,19 +6086,11 @@
           <w:rFonts w:ascii="Garamond" w:eastAsia="Garamond" w:hAnsi="Garamond" w:cs="Garamond"/>
         </w:rPr>
       </w:pPr>
-      <w:proofErr w:type="gramStart"/>
-      <w:r>
-        <w:rPr>
-          <w:rFonts w:ascii="Garamond" w:eastAsia="Garamond" w:hAnsi="Garamond" w:cs="Garamond"/>
-        </w:rPr>
-        <w:t>Other</w:t>
-      </w:r>
-      <w:proofErr w:type="gramEnd"/>
-      <w:r>
-        <w:rPr>
-          <w:rFonts w:ascii="Garamond" w:eastAsia="Garamond" w:hAnsi="Garamond" w:cs="Garamond"/>
-        </w:rPr>
-        <w:t xml:space="preserve"> staff.</w:t>
+      <w:r>
+        <w:rPr>
+          <w:rFonts w:ascii="Garamond" w:eastAsia="Garamond" w:hAnsi="Garamond" w:cs="Garamond"/>
+        </w:rPr>
+        <w:t>Other staff.</w:t>
       </w:r>
     </w:p>
     <w:p>
@@ -6268,21 +6170,7 @@
         <w:rPr>
           <w:rFonts w:ascii="Garamond" w:eastAsia="Garamond" w:hAnsi="Garamond" w:cs="Garamond"/>
         </w:rPr>
-        <w:t xml:space="preserve">The </w:t>
-      </w:r>
-      <w:proofErr w:type="gramStart"/>
-      <w:r>
-        <w:rPr>
-          <w:rFonts w:ascii="Garamond" w:eastAsia="Garamond" w:hAnsi="Garamond" w:cs="Garamond"/>
-        </w:rPr>
-        <w:t>two current</w:t>
-      </w:r>
-      <w:proofErr w:type="gramEnd"/>
-      <w:r>
-        <w:rPr>
-          <w:rFonts w:ascii="Garamond" w:eastAsia="Garamond" w:hAnsi="Garamond" w:cs="Garamond"/>
-        </w:rPr>
-        <w:t xml:space="preserve"> full-time faculty currently occupy individual offices, and OSU-Cascades has an additional office for the third full-time faculty. Part-time faculty do not require dedicated office space.</w:t>
+        <w:t>The two current full-time faculty currently occupy individual offices, and OSU-Cascades has an additional office for the third full-time faculty. Part-time faculty do not require dedicated office space.</w:t>
       </w:r>
     </w:p>
     <w:p>
@@ -6808,19 +6696,11 @@
           <w:rFonts w:ascii="Garamond" w:eastAsia="Garamond" w:hAnsi="Garamond" w:cs="Garamond"/>
         </w:rPr>
       </w:pPr>
-      <w:proofErr w:type="gramStart"/>
-      <w:r>
-        <w:rPr>
-          <w:rFonts w:ascii="Garamond" w:eastAsia="Garamond" w:hAnsi="Garamond" w:cs="Garamond"/>
-        </w:rPr>
-        <w:t>Manner in which</w:t>
-      </w:r>
-      <w:proofErr w:type="gramEnd"/>
-      <w:r>
-        <w:rPr>
-          <w:rFonts w:ascii="Garamond" w:eastAsia="Garamond" w:hAnsi="Garamond" w:cs="Garamond"/>
-        </w:rPr>
-        <w:t xml:space="preserve"> the proposed program supports the institution’s mission, signature areas of focus, and strategic priorities.</w:t>
+      <w:r>
+        <w:rPr>
+          <w:rFonts w:ascii="Garamond" w:eastAsia="Garamond" w:hAnsi="Garamond" w:cs="Garamond"/>
+        </w:rPr>
+        <w:t>Manner in which the proposed program supports the institution’s mission, signature areas of focus, and strategic priorities.</w:t>
       </w:r>
     </w:p>
     <w:p>
@@ -7083,19 +6963,11 @@
           <w:rFonts w:ascii="Garamond" w:eastAsia="Garamond" w:hAnsi="Garamond" w:cs="Garamond"/>
         </w:rPr>
       </w:pPr>
-      <w:proofErr w:type="gramStart"/>
-      <w:r>
-        <w:rPr>
-          <w:rFonts w:ascii="Garamond" w:eastAsia="Garamond" w:hAnsi="Garamond" w:cs="Garamond"/>
-        </w:rPr>
-        <w:t>Manner in which</w:t>
-      </w:r>
-      <w:proofErr w:type="gramEnd"/>
-      <w:r>
-        <w:rPr>
-          <w:rFonts w:ascii="Garamond" w:eastAsia="Garamond" w:hAnsi="Garamond" w:cs="Garamond"/>
-        </w:rPr>
-        <w:t xml:space="preserve"> the proposed program contributes to institutional and statewide goals for student access and diversity, quality learning, research, knowledge creation and innovation, and economic and cultural support of Oregon and its communities.</w:t>
+      <w:r>
+        <w:rPr>
+          <w:rFonts w:ascii="Garamond" w:eastAsia="Garamond" w:hAnsi="Garamond" w:cs="Garamond"/>
+        </w:rPr>
+        <w:t>Manner in which the proposed program contributes to institutional and statewide goals for student access and diversity, quality learning, research, knowledge creation and innovation, and economic and cultural support of Oregon and its communities.</w:t>
       </w:r>
     </w:p>
     <w:p>
@@ -7265,19 +7137,11 @@
           <w:rFonts w:ascii="Garamond" w:eastAsia="Garamond" w:hAnsi="Garamond" w:cs="Garamond"/>
         </w:rPr>
       </w:pPr>
-      <w:proofErr w:type="gramStart"/>
-      <w:r>
-        <w:rPr>
-          <w:rFonts w:ascii="Garamond" w:eastAsia="Garamond" w:hAnsi="Garamond" w:cs="Garamond"/>
-        </w:rPr>
-        <w:t>Manner in which</w:t>
-      </w:r>
-      <w:proofErr w:type="gramEnd"/>
-      <w:r>
-        <w:rPr>
-          <w:rFonts w:ascii="Garamond" w:eastAsia="Garamond" w:hAnsi="Garamond" w:cs="Garamond"/>
-        </w:rPr>
-        <w:t xml:space="preserve"> the program meets regional or statewide needs and enhances the state’s capacity to:</w:t>
+      <w:r>
+        <w:rPr>
+          <w:rFonts w:ascii="Garamond" w:eastAsia="Garamond" w:hAnsi="Garamond" w:cs="Garamond"/>
+        </w:rPr>
+        <w:t>Manner in which the program meets regional or statewide needs and enhances the state’s capacity to:</w:t>
       </w:r>
     </w:p>
     <w:p>
@@ -7680,21 +7544,7 @@
         <w:rPr>
           <w:rFonts w:ascii="Garamond" w:eastAsia="Garamond" w:hAnsi="Garamond" w:cs="Garamond"/>
         </w:rPr>
-        <w:t xml:space="preserve">If the proposed program is a graduate program in which the institution offers an undergraduate program, proposal should identify </w:t>
-      </w:r>
-      <w:proofErr w:type="gramStart"/>
-      <w:r>
-        <w:rPr>
-          <w:rFonts w:ascii="Garamond" w:eastAsia="Garamond" w:hAnsi="Garamond" w:cs="Garamond"/>
-        </w:rPr>
-        <w:t>whether or not</w:t>
-      </w:r>
-      <w:proofErr w:type="gramEnd"/>
-      <w:r>
-        <w:rPr>
-          <w:rFonts w:ascii="Garamond" w:eastAsia="Garamond" w:hAnsi="Garamond" w:cs="Garamond"/>
-        </w:rPr>
-        <w:t xml:space="preserve"> the undergraduate program is accredited and, if not, what would be required to qualify it for accreditation.</w:t>
+        <w:t>If the proposed program is a graduate program in which the institution offers an undergraduate program, proposal should identify whether or not the undergraduate program is accredited and, if not, what would be required to qualify it for accreditation.</w:t>
       </w:r>
     </w:p>
     <w:p>
@@ -8479,14 +8329,12 @@
         </w:rPr>
         <w:t xml:space="preserve">The program will serve resident, nonresident, and international students. The program will serve traditional and nontraditional students. The program will serve full-time and part-time students. We base this estimate </w:t>
       </w:r>
-      <w:proofErr w:type="gramStart"/>
-      <w:r>
-        <w:rPr>
-          <w:rFonts w:ascii="Garamond" w:eastAsia="Garamond" w:hAnsi="Garamond" w:cs="Garamond"/>
-        </w:rPr>
-        <w:t>according to</w:t>
-      </w:r>
-      <w:proofErr w:type="gramEnd"/>
+      <w:r>
+        <w:rPr>
+          <w:rFonts w:ascii="Garamond" w:eastAsia="Garamond" w:hAnsi="Garamond" w:cs="Garamond"/>
+        </w:rPr>
+        <w:t>on</w:t>
+      </w:r>
       <w:r>
         <w:rPr>
           <w:rFonts w:ascii="Garamond" w:eastAsia="Garamond" w:hAnsi="Garamond" w:cs="Garamond"/>
@@ -8533,8 +8381,225 @@
         <w:rPr>
           <w:rFonts w:ascii="Garamond" w:eastAsia="Garamond" w:hAnsi="Garamond" w:cs="Garamond"/>
         </w:rPr>
-        <w:t xml:space="preserve">The current Bureau of Labor Statistics indicate that, in 2016, Software Developers had the highest annual median pay of $102, 280, with an entry-level education of a Bachelor’s degree (US Dept. of Labor, 2017). </w:t>
-      </w:r>
+        <w:t xml:space="preserve">The current Bureau of Labor Statistics indicate that, in 2016, Software Developers had the highest annual median pay of </w:t>
+      </w:r>
+      <w:r>
+        <w:rPr>
+          <w:rFonts w:ascii="Garamond" w:eastAsia="Garamond" w:hAnsi="Garamond" w:cs="Garamond"/>
+        </w:rPr>
+        <w:t xml:space="preserve">computer information system professionals, at </w:t>
+      </w:r>
+      <w:r>
+        <w:rPr>
+          <w:rFonts w:ascii="Garamond" w:eastAsia="Garamond" w:hAnsi="Garamond" w:cs="Garamond"/>
+        </w:rPr>
+        <w:t>$102,280</w:t>
+      </w:r>
+      <w:r>
+        <w:rPr>
+          <w:rFonts w:ascii="Garamond" w:eastAsia="Garamond" w:hAnsi="Garamond" w:cs="Garamond"/>
+        </w:rPr>
+        <w:t xml:space="preserve">, with an entry-level education of a Bachelor’s degree (US Dept. of Labor, 2017). </w:t>
+      </w:r>
+      <w:r>
+        <w:rPr>
+          <w:rFonts w:ascii="Garamond" w:eastAsia="Garamond" w:hAnsi="Garamond" w:cs="Garamond"/>
+        </w:rPr>
+        <w:t xml:space="preserve">In 2015, the Bureau predicted a demand of </w:t>
+      </w:r>
+      <w:r>
+        <w:rPr>
+          <w:rFonts w:ascii="Garamond" w:eastAsia="Garamond" w:hAnsi="Garamond" w:cs="Garamond"/>
+        </w:rPr>
+        <w:t>1.4 million jobs,</w:t>
+      </w:r>
+      <w:r>
+        <w:rPr>
+          <w:rFonts w:ascii="Garamond" w:eastAsia="Garamond" w:hAnsi="Garamond" w:cs="Garamond"/>
+        </w:rPr>
+        <w:t xml:space="preserve"> but only</w:t>
+      </w:r>
+      <w:r>
+        <w:rPr>
+          <w:rFonts w:ascii="Garamond" w:eastAsia="Garamond" w:hAnsi="Garamond" w:cs="Garamond"/>
+        </w:rPr>
+        <w:t xml:space="preserve"> 400,</w:t>
+      </w:r>
+      <w:r>
+        <w:rPr>
+          <w:rFonts w:ascii="Garamond" w:eastAsia="Garamond" w:hAnsi="Garamond" w:cs="Garamond"/>
+        </w:rPr>
+        <w:t>000 computer science graduates</w:t>
+      </w:r>
+      <w:r>
+        <w:rPr>
+          <w:rFonts w:ascii="Garamond" w:eastAsia="Garamond" w:hAnsi="Garamond" w:cs="Garamond"/>
+        </w:rPr>
+        <w:t xml:space="preserve">, </w:t>
+      </w:r>
+      <w:r>
+        <w:rPr>
+          <w:rFonts w:ascii="Garamond" w:eastAsia="Garamond" w:hAnsi="Garamond" w:cs="Garamond"/>
+        </w:rPr>
+        <w:t xml:space="preserve">leaving the market with a </w:t>
+      </w:r>
+      <w:r>
+        <w:rPr>
+          <w:rFonts w:ascii="Garamond" w:eastAsia="Garamond" w:hAnsi="Garamond" w:cs="Garamond"/>
+        </w:rPr>
+        <w:t>shortage of 1 million software engineers</w:t>
+      </w:r>
+      <w:r>
+        <w:rPr>
+          <w:rFonts w:ascii="Garamond" w:eastAsia="Garamond" w:hAnsi="Garamond" w:cs="Garamond"/>
+        </w:rPr>
+        <w:t xml:space="preserve"> despite </w:t>
+      </w:r>
+      <w:r>
+        <w:rPr>
+          <w:rFonts w:ascii="Garamond" w:eastAsia="Garamond" w:hAnsi="Garamond" w:cs="Garamond"/>
+        </w:rPr>
+        <w:t>surging enrollments in computer science programs (CRA, 2017)</w:t>
+      </w:r>
+      <w:r>
+        <w:rPr>
+          <w:rFonts w:ascii="Garamond" w:eastAsia="Garamond" w:hAnsi="Garamond" w:cs="Garamond"/>
+        </w:rPr>
+        <w:t>. B</w:t>
+      </w:r>
+      <w:r>
+        <w:rPr>
+          <w:rFonts w:ascii="Garamond" w:eastAsia="Garamond" w:hAnsi="Garamond" w:cs="Garamond"/>
+        </w:rPr>
+        <w:t>ut computer science programs are not software engineering programs (</w:t>
+      </w:r>
+      <w:proofErr w:type="spellStart"/>
+      <w:r>
+        <w:rPr>
+          <w:rFonts w:ascii="Garamond" w:eastAsia="Garamond" w:hAnsi="Garamond" w:cs="Garamond"/>
+        </w:rPr>
+        <w:t>Parnas</w:t>
+      </w:r>
+      <w:proofErr w:type="spellEnd"/>
+      <w:r>
+        <w:rPr>
+          <w:rFonts w:ascii="Garamond" w:eastAsia="Garamond" w:hAnsi="Garamond" w:cs="Garamond"/>
+        </w:rPr>
+        <w:t xml:space="preserve">, </w:t>
+      </w:r>
+      <w:r>
+        <w:rPr>
+          <w:rFonts w:ascii="Garamond" w:eastAsia="Garamond" w:hAnsi="Garamond" w:cs="Garamond"/>
+        </w:rPr>
+        <w:t>1999)</w:t>
+      </w:r>
+      <w:r>
+        <w:rPr>
+          <w:rFonts w:ascii="Garamond" w:eastAsia="Garamond" w:hAnsi="Garamond" w:cs="Garamond"/>
+        </w:rPr>
+        <w:t>. Furthermore, a</w:t>
+      </w:r>
+      <w:r>
+        <w:rPr>
+          <w:rFonts w:ascii="Garamond" w:eastAsia="Garamond" w:hAnsi="Garamond" w:cs="Garamond"/>
+        </w:rPr>
+        <w:t>nalyses from the Economic Policy Institute reveal that less than one-half of workers in these occupations have a computer science degree (Costa, 2012).</w:t>
+      </w:r>
+    </w:p>
+    <w:p>
+      <w:pPr>
+        <w:spacing w:after="120"/>
+        <w:ind w:left="720"/>
+        <w:rPr>
+          <w:rFonts w:ascii="Garamond" w:eastAsia="Garamond" w:hAnsi="Garamond" w:cs="Garamond"/>
+        </w:rPr>
+      </w:pPr>
+      <w:r>
+        <w:rPr>
+          <w:rFonts w:ascii="Garamond" w:eastAsia="Garamond" w:hAnsi="Garamond" w:cs="Garamond"/>
+        </w:rPr>
+        <w:t>In recent years, code schools around the world have demonstrated the massive market demand for software engineering education</w:t>
+      </w:r>
+      <w:r>
+        <w:rPr>
+          <w:rFonts w:ascii="Garamond" w:eastAsia="Garamond" w:hAnsi="Garamond" w:cs="Garamond"/>
+        </w:rPr>
+        <w:t>, seen as an alternative to the four-year computer science degree (Roy, 2016)</w:t>
+      </w:r>
+      <w:r>
+        <w:rPr>
+          <w:rFonts w:ascii="Garamond" w:eastAsia="Garamond" w:hAnsi="Garamond" w:cs="Garamond"/>
+        </w:rPr>
+        <w:t xml:space="preserve">. </w:t>
+      </w:r>
+      <w:r>
+        <w:rPr>
+          <w:rFonts w:ascii="Garamond" w:eastAsia="Garamond" w:hAnsi="Garamond" w:cs="Garamond"/>
+        </w:rPr>
+        <w:t xml:space="preserve">While code schools have typically offered two to six-month programs, new initiatives such as the Academy for Software Engineering, multi-year code schools such as the </w:t>
+      </w:r>
+      <w:proofErr w:type="spellStart"/>
+      <w:r>
+        <w:rPr>
+          <w:rFonts w:ascii="Garamond" w:eastAsia="Garamond" w:hAnsi="Garamond" w:cs="Garamond"/>
+        </w:rPr>
+        <w:t>Holberton</w:t>
+      </w:r>
+      <w:proofErr w:type="spellEnd"/>
+      <w:r>
+        <w:rPr>
+          <w:rFonts w:ascii="Garamond" w:eastAsia="Garamond" w:hAnsi="Garamond" w:cs="Garamond"/>
+        </w:rPr>
+        <w:t xml:space="preserve"> School, and four-year institutions such as Berlin’s CODE University of Applied Sciences indicate an increasing demand for more intensive software engineering education.</w:t>
+      </w:r>
+      <w:r>
+        <w:rPr>
+          <w:rFonts w:ascii="Garamond" w:eastAsia="Garamond" w:hAnsi="Garamond" w:cs="Garamond"/>
+        </w:rPr>
+        <w:t xml:space="preserve"> </w:t>
+      </w:r>
+      <w:r>
+        <w:rPr>
+          <w:rFonts w:ascii="Garamond" w:eastAsia="Garamond" w:hAnsi="Garamond" w:cs="Garamond"/>
+        </w:rPr>
+        <w:t xml:space="preserve">Interestingly, there are not many </w:t>
+      </w:r>
+      <w:r>
+        <w:rPr>
+          <w:rFonts w:ascii="Garamond" w:eastAsia="Garamond" w:hAnsi="Garamond" w:cs="Garamond"/>
+        </w:rPr>
+        <w:t xml:space="preserve">undergraduate </w:t>
+      </w:r>
+      <w:r>
+        <w:rPr>
+          <w:rFonts w:ascii="Garamond" w:eastAsia="Garamond" w:hAnsi="Garamond" w:cs="Garamond"/>
+        </w:rPr>
+        <w:t>software engineering programs at four-year institutions, and ABET currently reports only twenty-seven accredited software engineering programs.</w:t>
+      </w:r>
+    </w:p>
+    <w:p>
+      <w:pPr>
+        <w:spacing w:after="120"/>
+        <w:ind w:left="720"/>
+        <w:rPr>
+          <w:rFonts w:ascii="Garamond" w:eastAsia="Garamond" w:hAnsi="Garamond" w:cs="Garamond"/>
+        </w:rPr>
+      </w:pPr>
+      <w:r>
+        <w:rPr>
+          <w:rFonts w:ascii="Garamond" w:eastAsia="Garamond" w:hAnsi="Garamond" w:cs="Garamond"/>
+        </w:rPr>
+        <w:t>Lastly, this proposal includes specific letters expressing demand for this software engineering program from the local business community surrounding OSU-Cascades, companies and educators in the state of Oregon, and companies and software engineering professionals within the United States.</w:t>
+      </w:r>
+    </w:p>
+    <w:p>
+      <w:pPr>
+        <w:spacing w:after="120"/>
+        <w:ind w:left="720"/>
+        <w:rPr>
+          <w:rFonts w:ascii="Garamond" w:eastAsia="Garamond" w:hAnsi="Garamond" w:cs="Garamond"/>
+        </w:rPr>
+      </w:pPr>
     </w:p>
     <w:p>
       <w:pPr>
@@ -8556,10 +8621,79 @@
     </w:p>
     <w:p>
       <w:pPr>
+        <w:spacing w:after="120"/>
+        <w:ind w:left="720"/>
+        <w:rPr>
+          <w:rFonts w:ascii="Garamond" w:eastAsia="Garamond" w:hAnsi="Garamond" w:cs="Garamond"/>
+        </w:rPr>
+      </w:pPr>
+      <w:r>
+        <w:rPr>
+          <w:rFonts w:ascii="Garamond" w:eastAsia="Garamond" w:hAnsi="Garamond" w:cs="Garamond"/>
+        </w:rPr>
+        <w:lastRenderedPageBreak/>
+        <w:t>The OSU-Cascades software engineering program will begin at the same time that its computer science program will cease accepting enrollments. While they may co-exist for a short time within our institution, the software engineering program will not share its location with another similar program.</w:t>
+      </w:r>
+    </w:p>
+    <w:p>
+      <w:pPr>
+        <w:spacing w:after="120"/>
+        <w:ind w:left="720"/>
+        <w:rPr>
+          <w:rFonts w:ascii="Garamond" w:eastAsia="Garamond" w:hAnsi="Garamond" w:cs="Garamond"/>
+        </w:rPr>
+      </w:pPr>
+      <w:r>
+        <w:rPr>
+          <w:rFonts w:ascii="Garamond" w:eastAsia="Garamond" w:hAnsi="Garamond" w:cs="Garamond"/>
+        </w:rPr>
+        <w:t>Within the state of Oregon, the software engineering shares a presence with computer science programs at numerous Oregon universities, include OSU (Corvallis), Portland State, and University of Oregon. The Oregon Institute of Technology campus in Klamath Falls is the only Oregon institution that offers a similar program, Software Engineering Technology.</w:t>
+      </w:r>
+    </w:p>
+    <w:p>
+      <w:pPr>
+        <w:spacing w:after="120"/>
+        <w:ind w:left="720"/>
+        <w:rPr>
+          <w:rFonts w:ascii="Garamond" w:eastAsia="Garamond" w:hAnsi="Garamond" w:cs="Garamond"/>
+        </w:rPr>
+      </w:pPr>
+      <w:r>
+        <w:rPr>
+          <w:rFonts w:ascii="Garamond" w:eastAsia="Garamond" w:hAnsi="Garamond" w:cs="Garamond"/>
+        </w:rPr>
+        <w:t xml:space="preserve">Employment statistics and forecasts are documented in section </w:t>
+      </w:r>
+      <w:r>
+        <w:rPr>
+          <w:rFonts w:ascii="Garamond" w:eastAsia="Garamond" w:hAnsi="Garamond" w:cs="Garamond"/>
+          <w:i/>
+        </w:rPr>
+        <w:t>d</w:t>
+      </w:r>
+      <w:r>
+        <w:rPr>
+          <w:rFonts w:ascii="Garamond" w:eastAsia="Garamond" w:hAnsi="Garamond" w:cs="Garamond"/>
+        </w:rPr>
+        <w:t>, above, and this proposal includes documented requests for this software engineering program.</w:t>
+      </w:r>
+    </w:p>
+    <w:p>
+      <w:pPr>
+        <w:spacing w:after="120"/>
+        <w:ind w:left="720"/>
+        <w:rPr>
+          <w:rFonts w:ascii="Garamond" w:eastAsia="Garamond" w:hAnsi="Garamond" w:cs="Garamond"/>
+        </w:rPr>
+      </w:pPr>
+    </w:p>
+    <w:p>
+      <w:pPr>
         <w:numPr>
           <w:ilvl w:val="0"/>
           <w:numId w:val="7"/>
         </w:numPr>
+        <w:spacing w:after="120"/>
         <w:rPr>
           <w:rFonts w:ascii="Garamond" w:eastAsia="Garamond" w:hAnsi="Garamond" w:cs="Garamond"/>
         </w:rPr>
@@ -8573,11 +8707,115 @@
     </w:p>
     <w:p>
       <w:pPr>
+        <w:spacing w:after="120"/>
         <w:ind w:left="720"/>
         <w:rPr>
           <w:rFonts w:ascii="Garamond" w:eastAsia="Garamond" w:hAnsi="Garamond" w:cs="Garamond"/>
         </w:rPr>
       </w:pPr>
+      <w:r>
+        <w:rPr>
+          <w:rFonts w:ascii="Garamond" w:eastAsia="Garamond" w:hAnsi="Garamond" w:cs="Garamond"/>
+        </w:rPr>
+        <w:t>We expect that g</w:t>
+      </w:r>
+      <w:r>
+        <w:rPr>
+          <w:rFonts w:ascii="Garamond" w:eastAsia="Garamond" w:hAnsi="Garamond" w:cs="Garamond"/>
+        </w:rPr>
+        <w:t>raduates of the OSU-Cascades software engineering</w:t>
+      </w:r>
+      <w:r>
+        <w:rPr>
+          <w:rFonts w:ascii="Garamond" w:eastAsia="Garamond" w:hAnsi="Garamond" w:cs="Garamond"/>
+        </w:rPr>
+        <w:t xml:space="preserve"> program will find </w:t>
+      </w:r>
+      <w:r>
+        <w:rPr>
+          <w:rFonts w:ascii="Garamond" w:eastAsia="Garamond" w:hAnsi="Garamond" w:cs="Garamond"/>
+        </w:rPr>
+        <w:t xml:space="preserve">successful </w:t>
+      </w:r>
+      <w:r>
+        <w:rPr>
+          <w:rFonts w:ascii="Garamond" w:eastAsia="Garamond" w:hAnsi="Garamond" w:cs="Garamond"/>
+        </w:rPr>
+        <w:t xml:space="preserve">careers </w:t>
+      </w:r>
+      <w:r>
+        <w:rPr>
+          <w:rFonts w:ascii="Garamond" w:eastAsia="Garamond" w:hAnsi="Garamond" w:cs="Garamond"/>
+        </w:rPr>
+        <w:t>as software engineers within local, state, national, and multinational businesses</w:t>
+      </w:r>
+      <w:r>
+        <w:rPr>
+          <w:rFonts w:ascii="Garamond" w:eastAsia="Garamond" w:hAnsi="Garamond" w:cs="Garamond"/>
+        </w:rPr>
+        <w:t>.</w:t>
+      </w:r>
+      <w:r>
+        <w:rPr>
+          <w:rFonts w:ascii="Garamond" w:eastAsia="Garamond" w:hAnsi="Garamond" w:cs="Garamond"/>
+        </w:rPr>
+        <w:t xml:space="preserve"> In addition, the software engineering program </w:t>
+      </w:r>
+      <w:r>
+        <w:rPr>
+          <w:rFonts w:ascii="Garamond" w:eastAsia="Garamond" w:hAnsi="Garamond" w:cs="Garamond"/>
+        </w:rPr>
+        <w:t>will</w:t>
+      </w:r>
+      <w:r>
+        <w:rPr>
+          <w:rFonts w:ascii="Garamond" w:eastAsia="Garamond" w:hAnsi="Garamond" w:cs="Garamond"/>
+        </w:rPr>
+        <w:t xml:space="preserve"> prepare students for graduate </w:t>
+      </w:r>
+      <w:r>
+        <w:rPr>
+          <w:rFonts w:ascii="Garamond" w:eastAsia="Garamond" w:hAnsi="Garamond" w:cs="Garamond"/>
+        </w:rPr>
+        <w:t>programs in software engineering and data science.</w:t>
+      </w:r>
+    </w:p>
+    <w:p>
+      <w:pPr>
+        <w:spacing w:after="120"/>
+        <w:ind w:left="720"/>
+        <w:rPr>
+          <w:rFonts w:ascii="Garamond" w:eastAsia="Garamond" w:hAnsi="Garamond" w:cs="Garamond"/>
+        </w:rPr>
+      </w:pPr>
+      <w:r>
+        <w:rPr>
+          <w:rFonts w:ascii="Garamond" w:eastAsia="Garamond" w:hAnsi="Garamond" w:cs="Garamond"/>
+        </w:rPr>
+        <w:t xml:space="preserve">Labor statistics and job market trends indicate a strong ongoing demand for graduates of the software engineering program.  </w:t>
+      </w:r>
+    </w:p>
+    <w:p>
+      <w:pPr>
+        <w:spacing w:after="120"/>
+        <w:ind w:left="720"/>
+        <w:rPr>
+          <w:rFonts w:ascii="Garamond" w:eastAsia="Garamond" w:hAnsi="Garamond" w:cs="Garamond"/>
+        </w:rPr>
+      </w:pPr>
+    </w:p>
+    <w:p>
+      <w:pPr>
+        <w:rPr>
+          <w:rFonts w:ascii="Garamond" w:eastAsia="Garamond" w:hAnsi="Garamond" w:cs="Garamond"/>
+        </w:rPr>
+      </w:pPr>
+      <w:r>
+        <w:rPr>
+          <w:rFonts w:ascii="Garamond" w:eastAsia="Garamond" w:hAnsi="Garamond" w:cs="Garamond"/>
+        </w:rPr>
+        <w:tab/>
+      </w:r>
     </w:p>
     <w:p>
       <w:pPr>
@@ -8610,6 +8848,8 @@
           <w:rFonts w:ascii="Garamond" w:eastAsia="Garamond" w:hAnsi="Garamond" w:cs="Garamond"/>
         </w:rPr>
       </w:pPr>
+      <w:bookmarkStart w:id="1" w:name="_GoBack"/>
+      <w:bookmarkEnd w:id="1"/>
       <w:r>
         <w:rPr>
           <w:rFonts w:ascii="Garamond" w:eastAsia="Garamond" w:hAnsi="Garamond" w:cs="Garamond"/>
@@ -8798,6 +9038,7 @@
         <w:rPr>
           <w:rFonts w:ascii="Garamond" w:eastAsia="Garamond" w:hAnsi="Garamond" w:cs="Garamond"/>
         </w:rPr>
+        <w:lastRenderedPageBreak/>
         <w:t xml:space="preserve">If the proposed program is a graduate level program, follow the guidelines provided in </w:t>
       </w:r>
       <w:r>
@@ -8811,21 +9052,7 @@
         <w:rPr>
           <w:rFonts w:ascii="Garamond" w:eastAsia="Garamond" w:hAnsi="Garamond" w:cs="Garamond"/>
         </w:rPr>
-        <w:t xml:space="preserve">in addition to completing </w:t>
-      </w:r>
-      <w:proofErr w:type="gramStart"/>
-      <w:r>
-        <w:rPr>
-          <w:rFonts w:ascii="Garamond" w:eastAsia="Garamond" w:hAnsi="Garamond" w:cs="Garamond"/>
-        </w:rPr>
-        <w:t>all of</w:t>
-      </w:r>
-      <w:proofErr w:type="gramEnd"/>
-      <w:r>
-        <w:rPr>
-          <w:rFonts w:ascii="Garamond" w:eastAsia="Garamond" w:hAnsi="Garamond" w:cs="Garamond"/>
-        </w:rPr>
-        <w:t xml:space="preserve"> the above information.</w:t>
+        <w:t>in addition to completing all of the above information.</w:t>
       </w:r>
     </w:p>
     <w:p>
@@ -9288,25 +9515,7 @@
           <w:sz w:val="22"/>
           <w:szCs w:val="22"/>
         </w:rPr>
-        <w:t xml:space="preserve">Bush, J. &amp; Miller, S. (2017). Analysis of Associations between Motivation and Previous Computer Science Experience, Gender, Ethnicity and Privilege as Observed in a </w:t>
-      </w:r>
-      <w:proofErr w:type="gramStart"/>
-      <w:r>
-        <w:rPr>
-          <w:rFonts w:ascii="Garamond" w:eastAsia="Garamond" w:hAnsi="Garamond" w:cs="Garamond"/>
-          <w:sz w:val="22"/>
-          <w:szCs w:val="22"/>
-        </w:rPr>
-        <w:t>Large Scale</w:t>
-      </w:r>
-      <w:proofErr w:type="gramEnd"/>
-      <w:r>
-        <w:rPr>
-          <w:rFonts w:ascii="Garamond" w:eastAsia="Garamond" w:hAnsi="Garamond" w:cs="Garamond"/>
-          <w:sz w:val="22"/>
-          <w:szCs w:val="22"/>
-        </w:rPr>
-        <w:t xml:space="preserve"> Survey of Middle School Students. In </w:t>
+        <w:t xml:space="preserve">Bush, J. &amp; Miller, S. (2017). Analysis of Associations between Motivation and Previous Computer Science Experience, Gender, Ethnicity and Privilege as Observed in a Large Scale Survey of Middle School Students. In </w:t>
       </w:r>
       <w:r>
         <w:rPr>
@@ -9528,111 +9737,155 @@
       <w:pPr>
         <w:rPr>
           <w:rFonts w:ascii="Garamond" w:eastAsia="Garamond" w:hAnsi="Garamond" w:cs="Garamond"/>
-          <w:color w:val="1155CC"/>
-          <w:sz w:val="22"/>
-          <w:szCs w:val="22"/>
-          <w:u w:val="single"/>
-        </w:rPr>
-      </w:pPr>
-      <w:r>
-        <w:rPr>
-          <w:rFonts w:ascii="Garamond" w:eastAsia="Garamond" w:hAnsi="Garamond" w:cs="Garamond"/>
-          <w:sz w:val="22"/>
-          <w:szCs w:val="22"/>
-        </w:rPr>
-        <w:t>Eisenberg M. (2017) Approaching Computer Science Education Through Making. In: Fee S., Holland-</w:t>
-      </w:r>
-      <w:proofErr w:type="spellStart"/>
-      <w:r>
-        <w:rPr>
-          <w:rFonts w:ascii="Garamond" w:eastAsia="Garamond" w:hAnsi="Garamond" w:cs="Garamond"/>
-          <w:sz w:val="22"/>
-          <w:szCs w:val="22"/>
-        </w:rPr>
-        <w:t>Minkley</w:t>
-      </w:r>
-      <w:proofErr w:type="spellEnd"/>
-      <w:r>
-        <w:rPr>
-          <w:rFonts w:ascii="Garamond" w:eastAsia="Garamond" w:hAnsi="Garamond" w:cs="Garamond"/>
-          <w:sz w:val="22"/>
-          <w:szCs w:val="22"/>
-        </w:rPr>
-        <w:t xml:space="preserve"> A., Lombardi T. (</w:t>
-      </w:r>
-      <w:proofErr w:type="spellStart"/>
-      <w:r>
-        <w:rPr>
-          <w:rFonts w:ascii="Garamond" w:eastAsia="Garamond" w:hAnsi="Garamond" w:cs="Garamond"/>
-          <w:sz w:val="22"/>
-          <w:szCs w:val="22"/>
-        </w:rPr>
-        <w:t>eds</w:t>
-      </w:r>
-      <w:proofErr w:type="spellEnd"/>
-      <w:r>
-        <w:rPr>
-          <w:rFonts w:ascii="Garamond" w:eastAsia="Garamond" w:hAnsi="Garamond" w:cs="Garamond"/>
-          <w:sz w:val="22"/>
-          <w:szCs w:val="22"/>
-        </w:rPr>
-        <w:t xml:space="preserve">) </w:t>
-      </w:r>
-      <w:r>
-        <w:rPr>
-          <w:rFonts w:ascii="Garamond" w:eastAsia="Garamond" w:hAnsi="Garamond" w:cs="Garamond"/>
           <w:i/>
-          <w:sz w:val="22"/>
-          <w:szCs w:val="22"/>
-        </w:rPr>
-        <w:t>New Directions for Computing Education</w:t>
-      </w:r>
-      <w:r>
-        <w:rPr>
-          <w:rFonts w:ascii="Garamond" w:eastAsia="Garamond" w:hAnsi="Garamond" w:cs="Garamond"/>
-          <w:sz w:val="22"/>
-          <w:szCs w:val="22"/>
-        </w:rPr>
-        <w:t xml:space="preserve">. Springer, Cham.  </w:t>
-      </w:r>
-      <w:proofErr w:type="spellStart"/>
-      <w:r>
-        <w:rPr>
-          <w:rFonts w:ascii="Garamond" w:eastAsia="Garamond" w:hAnsi="Garamond" w:cs="Garamond"/>
-          <w:sz w:val="22"/>
-          <w:szCs w:val="22"/>
-        </w:rPr>
-        <w:t>doi</w:t>
-      </w:r>
-      <w:proofErr w:type="spellEnd"/>
-      <w:r>
-        <w:rPr>
-          <w:rFonts w:ascii="Garamond" w:eastAsia="Garamond" w:hAnsi="Garamond" w:cs="Garamond"/>
-          <w:sz w:val="22"/>
-          <w:szCs w:val="22"/>
-        </w:rPr>
-        <w:t>:</w:t>
-      </w:r>
-      <w:hyperlink r:id="rId19">
+          <w:iCs/>
+          <w:sz w:val="22"/>
+          <w:szCs w:val="22"/>
+        </w:rPr>
+      </w:pPr>
+      <w:r>
+        <w:rPr>
+          <w:rFonts w:ascii="Garamond" w:eastAsia="Garamond" w:hAnsi="Garamond" w:cs="Garamond"/>
+          <w:sz w:val="22"/>
+          <w:szCs w:val="22"/>
+        </w:rPr>
+        <w:t>Computing Research Association</w:t>
+      </w:r>
+      <w:r>
+        <w:rPr>
+          <w:rFonts w:ascii="Garamond" w:eastAsia="Garamond" w:hAnsi="Garamond" w:cs="Garamond"/>
+          <w:sz w:val="22"/>
+          <w:szCs w:val="22"/>
+        </w:rPr>
+        <w:t xml:space="preserve"> (CRA)</w:t>
+      </w:r>
+      <w:r>
+        <w:rPr>
+          <w:rFonts w:ascii="Garamond" w:eastAsia="Garamond" w:hAnsi="Garamond" w:cs="Garamond"/>
+          <w:sz w:val="22"/>
+          <w:szCs w:val="22"/>
+        </w:rPr>
+        <w:t>.</w:t>
+      </w:r>
+      <w:r>
+        <w:rPr>
+          <w:rFonts w:ascii="Garamond" w:eastAsia="Garamond" w:hAnsi="Garamond" w:cs="Garamond"/>
+          <w:sz w:val="22"/>
+          <w:szCs w:val="22"/>
+        </w:rPr>
+        <w:t xml:space="preserve"> (2017). Generation CS: </w:t>
+      </w:r>
+      <w:r>
+        <w:rPr>
+          <w:rFonts w:ascii="Garamond" w:eastAsia="Garamond" w:hAnsi="Garamond" w:cs="Garamond"/>
+          <w:sz w:val="22"/>
+          <w:szCs w:val="22"/>
+        </w:rPr>
+        <w:t>Computer Science Undergraduate Enrollments Surge Since 2006. </w:t>
+      </w:r>
+      <w:r>
+        <w:rPr>
+          <w:rFonts w:ascii="Garamond" w:eastAsia="Garamond" w:hAnsi="Garamond" w:cs="Garamond"/>
+          <w:sz w:val="22"/>
+          <w:szCs w:val="22"/>
+        </w:rPr>
+        <w:t xml:space="preserve">Retrieved from: </w:t>
+      </w:r>
+      <w:hyperlink r:id="rId19" w:history="1">
         <w:r>
           <w:rPr>
+            <w:rStyle w:val="Hyperlink"/>
+            <w:rFonts w:ascii="Garamond" w:eastAsia="Garamond" w:hAnsi="Garamond" w:cs="Garamond"/>
+            <w:i/>
+            <w:iCs/>
+            <w:sz w:val="22"/>
+            <w:szCs w:val="22"/>
+          </w:rPr>
+          <w:t>https://cra.org/data/Generation-CS</w:t>
+        </w:r>
+      </w:hyperlink>
+    </w:p>
+    <w:p>
+      <w:pPr>
+        <w:rPr>
+          <w:rFonts w:ascii="Garamond" w:eastAsia="Garamond" w:hAnsi="Garamond" w:cs="Garamond"/>
+          <w:sz w:val="22"/>
+          <w:szCs w:val="22"/>
+        </w:rPr>
+      </w:pPr>
+    </w:p>
+    <w:p>
+      <w:pPr>
+        <w:rPr>
+          <w:rFonts w:ascii="Garamond" w:eastAsia="Garamond" w:hAnsi="Garamond" w:cs="Garamond"/>
+          <w:sz w:val="22"/>
+          <w:szCs w:val="22"/>
+        </w:rPr>
+      </w:pPr>
+      <w:r>
+        <w:rPr>
+          <w:rFonts w:ascii="Garamond" w:eastAsia="Garamond" w:hAnsi="Garamond" w:cs="Garamond"/>
+          <w:sz w:val="22"/>
+          <w:szCs w:val="22"/>
+        </w:rPr>
+        <w:t xml:space="preserve">Costa, D. (2012). STEM labor shortages? </w:t>
+      </w:r>
+      <w:r>
+        <w:rPr>
+          <w:rFonts w:ascii="Garamond" w:eastAsia="Garamond" w:hAnsi="Garamond" w:cs="Garamond"/>
+          <w:i/>
+          <w:sz w:val="22"/>
+          <w:szCs w:val="22"/>
+        </w:rPr>
+        <w:t>Policy Memorandum #195</w:t>
+      </w:r>
+      <w:r>
+        <w:rPr>
+          <w:rFonts w:ascii="Garamond" w:eastAsia="Garamond" w:hAnsi="Garamond" w:cs="Garamond"/>
+          <w:sz w:val="22"/>
+          <w:szCs w:val="22"/>
+        </w:rPr>
+        <w:t xml:space="preserve">. </w:t>
+      </w:r>
+      <w:r>
+        <w:rPr>
+          <w:rFonts w:ascii="Garamond" w:eastAsia="Garamond" w:hAnsi="Garamond" w:cs="Garamond"/>
+          <w:sz w:val="22"/>
+          <w:szCs w:val="22"/>
+        </w:rPr>
+        <w:t>Economic Policy Institute</w:t>
+      </w:r>
+      <w:r>
+        <w:rPr>
+          <w:rFonts w:ascii="Garamond" w:eastAsia="Garamond" w:hAnsi="Garamond" w:cs="Garamond"/>
+          <w:sz w:val="22"/>
+          <w:szCs w:val="22"/>
+        </w:rPr>
+        <w:t xml:space="preserve">. Retrieved from </w:t>
+      </w:r>
+      <w:hyperlink r:id="rId20" w:history="1">
+        <w:r>
+          <w:rPr>
+            <w:rStyle w:val="Hyperlink"/>
             <w:rFonts w:ascii="Garamond" w:eastAsia="Garamond" w:hAnsi="Garamond" w:cs="Garamond"/>
             <w:sz w:val="22"/>
             <w:szCs w:val="22"/>
           </w:rPr>
-          <w:t xml:space="preserve"> </w:t>
+          <w:t>http://www.epi.org/publication/pm195-stem-labor-shortages-microsoft-report-distorts/</w:t>
         </w:r>
       </w:hyperlink>
-      <w:r>
-        <w:fldChar w:fldCharType="begin"/>
-      </w:r>
-      <w:r>
-        <w:instrText xml:space="preserve"> HYPERLINK "https://doi.org/10.1007/978-3-319-54226-3_3" </w:instrText>
-      </w:r>
-      <w:r>
-        <w:fldChar w:fldCharType="separate"/>
-      </w:r>
-      <w:r>
+    </w:p>
+    <w:p>
+      <w:pPr>
+        <w:rPr>
+          <w:rFonts w:ascii="Garamond" w:eastAsia="Garamond" w:hAnsi="Garamond" w:cs="Garamond"/>
+          <w:sz w:val="22"/>
+          <w:szCs w:val="22"/>
+        </w:rPr>
+      </w:pPr>
+    </w:p>
+    <w:p>
+      <w:pPr>
         <w:rPr>
           <w:rFonts w:ascii="Garamond" w:eastAsia="Garamond" w:hAnsi="Garamond" w:cs="Garamond"/>
           <w:color w:val="1155CC"/>
@@ -9640,46 +9893,14 @@
           <w:szCs w:val="22"/>
           <w:u w:val="single"/>
         </w:rPr>
-        <w:t>https://doi.org/10.1007/978-3-319-54226-3_3</w:t>
-      </w:r>
-    </w:p>
-    <w:p>
-      <w:pPr>
-        <w:rPr>
-          <w:rFonts w:ascii="Garamond" w:eastAsia="Garamond" w:hAnsi="Garamond" w:cs="Garamond"/>
-          <w:sz w:val="22"/>
-          <w:szCs w:val="22"/>
-        </w:rPr>
-      </w:pPr>
-      <w:r>
-        <w:fldChar w:fldCharType="end"/>
-      </w:r>
-      <w:r>
-        <w:rPr>
-          <w:rFonts w:ascii="Garamond" w:eastAsia="Garamond" w:hAnsi="Garamond" w:cs="Garamond"/>
-          <w:sz w:val="22"/>
-          <w:szCs w:val="22"/>
-        </w:rPr>
-        <w:t xml:space="preserve"> </w:t>
-      </w:r>
-    </w:p>
-    <w:p>
-      <w:pPr>
-        <w:rPr>
-          <w:rFonts w:ascii="Garamond" w:eastAsia="Garamond" w:hAnsi="Garamond" w:cs="Garamond"/>
-          <w:color w:val="1155CC"/>
-          <w:sz w:val="22"/>
-          <w:szCs w:val="22"/>
-          <w:u w:val="single"/>
-        </w:rPr>
-      </w:pPr>
-      <w:r>
-        <w:rPr>
-          <w:rFonts w:ascii="Garamond" w:eastAsia="Garamond" w:hAnsi="Garamond" w:cs="Garamond"/>
-          <w:sz w:val="22"/>
-          <w:szCs w:val="22"/>
-        </w:rPr>
-        <w:t xml:space="preserve">Engle, J., </w:t>
+      </w:pPr>
+      <w:r>
+        <w:rPr>
+          <w:rFonts w:ascii="Garamond" w:eastAsia="Garamond" w:hAnsi="Garamond" w:cs="Garamond"/>
+          <w:sz w:val="22"/>
+          <w:szCs w:val="22"/>
+        </w:rPr>
+        <w:t>Eisenberg M. (2017) Approaching Computer Science Education Through Making. In: Fee S., Holland-</w:t>
       </w:r>
       <w:proofErr w:type="spellStart"/>
       <w:r>
@@ -9688,7 +9909,7 @@
           <w:sz w:val="22"/>
           <w:szCs w:val="22"/>
         </w:rPr>
-        <w:t>Bermeo</w:t>
+        <w:t>Minkley</w:t>
       </w:r>
       <w:proofErr w:type="spellEnd"/>
       <w:r>
@@ -9697,75 +9918,7 @@
           <w:sz w:val="22"/>
           <w:szCs w:val="22"/>
         </w:rPr>
-        <w:t>, A., O’Brien, C. (2006). Straight from the Source: What Works for First-Generation College Students. Washington, DC: Pell Institute for the Study of Opportunity in Higher Education. Retrieved from</w:t>
-      </w:r>
-      <w:hyperlink r:id="rId20">
-        <w:r>
-          <w:rPr>
-            <w:rFonts w:ascii="Garamond" w:eastAsia="Garamond" w:hAnsi="Garamond" w:cs="Garamond"/>
-            <w:sz w:val="22"/>
-            <w:szCs w:val="22"/>
-          </w:rPr>
-          <w:t xml:space="preserve"> </w:t>
-        </w:r>
-      </w:hyperlink>
-      <w:r>
-        <w:fldChar w:fldCharType="begin"/>
-      </w:r>
-      <w:r>
-        <w:instrText xml:space="preserve"> HYPERLINK "http://www.pellinstitute.org/downloads/publications-Straight_from_the_Source.pdf" </w:instrText>
-      </w:r>
-      <w:r>
-        <w:fldChar w:fldCharType="separate"/>
-      </w:r>
-      <w:r>
-        <w:rPr>
-          <w:rFonts w:ascii="Garamond" w:eastAsia="Garamond" w:hAnsi="Garamond" w:cs="Garamond"/>
-          <w:color w:val="1155CC"/>
-          <w:sz w:val="22"/>
-          <w:szCs w:val="22"/>
-          <w:u w:val="single"/>
-        </w:rPr>
-        <w:t>http://www.pellinstitute.org/downloads/publications-Straight_from_the_Source.pdf</w:t>
-      </w:r>
-    </w:p>
-    <w:p>
-      <w:pPr>
-        <w:rPr>
-          <w:rFonts w:ascii="Garamond" w:eastAsia="Garamond" w:hAnsi="Garamond" w:cs="Garamond"/>
-          <w:sz w:val="22"/>
-          <w:szCs w:val="22"/>
-        </w:rPr>
-      </w:pPr>
-      <w:r>
-        <w:fldChar w:fldCharType="end"/>
-      </w:r>
-      <w:r>
-        <w:rPr>
-          <w:rFonts w:ascii="Garamond" w:eastAsia="Garamond" w:hAnsi="Garamond" w:cs="Garamond"/>
-          <w:sz w:val="22"/>
-          <w:szCs w:val="22"/>
-        </w:rPr>
-        <w:t xml:space="preserve"> </w:t>
-      </w:r>
-    </w:p>
-    <w:p>
-      <w:pPr>
-        <w:rPr>
-          <w:rFonts w:ascii="Garamond" w:eastAsia="Garamond" w:hAnsi="Garamond" w:cs="Garamond"/>
-          <w:color w:val="1155CC"/>
-          <w:sz w:val="22"/>
-          <w:szCs w:val="22"/>
-          <w:u w:val="single"/>
-        </w:rPr>
-      </w:pPr>
-      <w:r>
-        <w:rPr>
-          <w:rFonts w:ascii="Garamond" w:eastAsia="Garamond" w:hAnsi="Garamond" w:cs="Garamond"/>
-          <w:sz w:val="22"/>
-          <w:szCs w:val="22"/>
-        </w:rPr>
-        <w:t xml:space="preserve">Hillman, N. &amp; </w:t>
+        <w:t xml:space="preserve"> A., Lombardi T. (</w:t>
       </w:r>
       <w:proofErr w:type="spellStart"/>
       <w:r>
@@ -9774,7 +9927,7 @@
           <w:sz w:val="22"/>
           <w:szCs w:val="22"/>
         </w:rPr>
-        <w:t>Weichman</w:t>
+        <w:t>eds</w:t>
       </w:r>
       <w:proofErr w:type="spellEnd"/>
       <w:r>
@@ -9783,7 +9936,7 @@
           <w:sz w:val="22"/>
           <w:szCs w:val="22"/>
         </w:rPr>
-        <w:t xml:space="preserve">, T. (2016). Education Deserts: The Continued Significance of “Place” in the Twenty-First Century. </w:t>
+        <w:t xml:space="preserve">) </w:t>
       </w:r>
       <w:r>
         <w:rPr>
@@ -9792,15 +9945,33 @@
           <w:sz w:val="22"/>
           <w:szCs w:val="22"/>
         </w:rPr>
-        <w:t>Viewpoints: Voices from the Field</w:t>
-      </w:r>
-      <w:r>
-        <w:rPr>
-          <w:rFonts w:ascii="Garamond" w:eastAsia="Garamond" w:hAnsi="Garamond" w:cs="Garamond"/>
-          <w:sz w:val="22"/>
-          <w:szCs w:val="22"/>
-        </w:rPr>
-        <w:t>. Washington, DC: American Council on Education. Retrieved from</w:t>
+        <w:t>New Directions for Computing Education</w:t>
+      </w:r>
+      <w:r>
+        <w:rPr>
+          <w:rFonts w:ascii="Garamond" w:eastAsia="Garamond" w:hAnsi="Garamond" w:cs="Garamond"/>
+          <w:sz w:val="22"/>
+          <w:szCs w:val="22"/>
+        </w:rPr>
+        <w:t xml:space="preserve">. Springer, Cham.  </w:t>
+      </w:r>
+      <w:proofErr w:type="spellStart"/>
+      <w:r>
+        <w:rPr>
+          <w:rFonts w:ascii="Garamond" w:eastAsia="Garamond" w:hAnsi="Garamond" w:cs="Garamond"/>
+          <w:sz w:val="22"/>
+          <w:szCs w:val="22"/>
+        </w:rPr>
+        <w:t>doi</w:t>
+      </w:r>
+      <w:proofErr w:type="spellEnd"/>
+      <w:r>
+        <w:rPr>
+          <w:rFonts w:ascii="Garamond" w:eastAsia="Garamond" w:hAnsi="Garamond" w:cs="Garamond"/>
+          <w:sz w:val="22"/>
+          <w:szCs w:val="22"/>
+        </w:rPr>
+        <w:t>:</w:t>
       </w:r>
       <w:hyperlink r:id="rId21">
         <w:r>
@@ -9816,6 +9987,195 @@
         <w:fldChar w:fldCharType="begin"/>
       </w:r>
       <w:r>
+        <w:instrText xml:space="preserve"> HYPERLINK "https://doi.org/10.1007/978-3-319-54226-3_3" </w:instrText>
+      </w:r>
+      <w:r>
+        <w:fldChar w:fldCharType="separate"/>
+      </w:r>
+      <w:r>
+        <w:rPr>
+          <w:rFonts w:ascii="Garamond" w:eastAsia="Garamond" w:hAnsi="Garamond" w:cs="Garamond"/>
+          <w:color w:val="1155CC"/>
+          <w:sz w:val="22"/>
+          <w:szCs w:val="22"/>
+          <w:u w:val="single"/>
+        </w:rPr>
+        <w:t>https://doi.org/10.1007/978-3-319-54226-3_3</w:t>
+      </w:r>
+    </w:p>
+    <w:p>
+      <w:pPr>
+        <w:rPr>
+          <w:rFonts w:ascii="Garamond" w:eastAsia="Garamond" w:hAnsi="Garamond" w:cs="Garamond"/>
+          <w:sz w:val="22"/>
+          <w:szCs w:val="22"/>
+        </w:rPr>
+      </w:pPr>
+      <w:r>
+        <w:fldChar w:fldCharType="end"/>
+      </w:r>
+      <w:r>
+        <w:rPr>
+          <w:rFonts w:ascii="Garamond" w:eastAsia="Garamond" w:hAnsi="Garamond" w:cs="Garamond"/>
+          <w:sz w:val="22"/>
+          <w:szCs w:val="22"/>
+        </w:rPr>
+        <w:t xml:space="preserve"> </w:t>
+      </w:r>
+    </w:p>
+    <w:p>
+      <w:pPr>
+        <w:rPr>
+          <w:rFonts w:ascii="Garamond" w:eastAsia="Garamond" w:hAnsi="Garamond" w:cs="Garamond"/>
+          <w:color w:val="1155CC"/>
+          <w:sz w:val="22"/>
+          <w:szCs w:val="22"/>
+          <w:u w:val="single"/>
+        </w:rPr>
+      </w:pPr>
+      <w:r>
+        <w:rPr>
+          <w:rFonts w:ascii="Garamond" w:eastAsia="Garamond" w:hAnsi="Garamond" w:cs="Garamond"/>
+          <w:sz w:val="22"/>
+          <w:szCs w:val="22"/>
+        </w:rPr>
+        <w:t xml:space="preserve">Engle, J., </w:t>
+      </w:r>
+      <w:proofErr w:type="spellStart"/>
+      <w:r>
+        <w:rPr>
+          <w:rFonts w:ascii="Garamond" w:eastAsia="Garamond" w:hAnsi="Garamond" w:cs="Garamond"/>
+          <w:sz w:val="22"/>
+          <w:szCs w:val="22"/>
+        </w:rPr>
+        <w:t>Bermeo</w:t>
+      </w:r>
+      <w:proofErr w:type="spellEnd"/>
+      <w:r>
+        <w:rPr>
+          <w:rFonts w:ascii="Garamond" w:eastAsia="Garamond" w:hAnsi="Garamond" w:cs="Garamond"/>
+          <w:sz w:val="22"/>
+          <w:szCs w:val="22"/>
+        </w:rPr>
+        <w:t>, A., O’Brien, C. (2006). Straight from the Source: What Works for First-Generation College Students. Washington, DC: Pell Institute for the Study of Opportunity in Higher Education. Retrieved from</w:t>
+      </w:r>
+      <w:hyperlink r:id="rId22">
+        <w:r>
+          <w:rPr>
+            <w:rFonts w:ascii="Garamond" w:eastAsia="Garamond" w:hAnsi="Garamond" w:cs="Garamond"/>
+            <w:sz w:val="22"/>
+            <w:szCs w:val="22"/>
+          </w:rPr>
+          <w:t xml:space="preserve"> </w:t>
+        </w:r>
+      </w:hyperlink>
+      <w:r>
+        <w:fldChar w:fldCharType="begin"/>
+      </w:r>
+      <w:r>
+        <w:instrText xml:space="preserve"> HYPERLINK "http://www.pellinstitute.org/downloads/publications-Straight_from_the_Source.pdf" </w:instrText>
+      </w:r>
+      <w:r>
+        <w:fldChar w:fldCharType="separate"/>
+      </w:r>
+      <w:r>
+        <w:rPr>
+          <w:rFonts w:ascii="Garamond" w:eastAsia="Garamond" w:hAnsi="Garamond" w:cs="Garamond"/>
+          <w:color w:val="1155CC"/>
+          <w:sz w:val="22"/>
+          <w:szCs w:val="22"/>
+          <w:u w:val="single"/>
+        </w:rPr>
+        <w:t>http://www.pellinstitute.org/downloads/publications-Straight_from_the_Source.pdf</w:t>
+      </w:r>
+    </w:p>
+    <w:p>
+      <w:pPr>
+        <w:rPr>
+          <w:rFonts w:ascii="Garamond" w:eastAsia="Garamond" w:hAnsi="Garamond" w:cs="Garamond"/>
+          <w:sz w:val="22"/>
+          <w:szCs w:val="22"/>
+        </w:rPr>
+      </w:pPr>
+      <w:r>
+        <w:fldChar w:fldCharType="end"/>
+      </w:r>
+      <w:r>
+        <w:rPr>
+          <w:rFonts w:ascii="Garamond" w:eastAsia="Garamond" w:hAnsi="Garamond" w:cs="Garamond"/>
+          <w:sz w:val="22"/>
+          <w:szCs w:val="22"/>
+        </w:rPr>
+        <w:t xml:space="preserve"> </w:t>
+      </w:r>
+    </w:p>
+    <w:p>
+      <w:pPr>
+        <w:rPr>
+          <w:rFonts w:ascii="Garamond" w:eastAsia="Garamond" w:hAnsi="Garamond" w:cs="Garamond"/>
+          <w:color w:val="1155CC"/>
+          <w:sz w:val="22"/>
+          <w:szCs w:val="22"/>
+          <w:u w:val="single"/>
+        </w:rPr>
+      </w:pPr>
+      <w:r>
+        <w:rPr>
+          <w:rFonts w:ascii="Garamond" w:eastAsia="Garamond" w:hAnsi="Garamond" w:cs="Garamond"/>
+          <w:sz w:val="22"/>
+          <w:szCs w:val="22"/>
+        </w:rPr>
+        <w:t xml:space="preserve">Hillman, N. &amp; </w:t>
+      </w:r>
+      <w:proofErr w:type="spellStart"/>
+      <w:r>
+        <w:rPr>
+          <w:rFonts w:ascii="Garamond" w:eastAsia="Garamond" w:hAnsi="Garamond" w:cs="Garamond"/>
+          <w:sz w:val="22"/>
+          <w:szCs w:val="22"/>
+        </w:rPr>
+        <w:t>Weichman</w:t>
+      </w:r>
+      <w:proofErr w:type="spellEnd"/>
+      <w:r>
+        <w:rPr>
+          <w:rFonts w:ascii="Garamond" w:eastAsia="Garamond" w:hAnsi="Garamond" w:cs="Garamond"/>
+          <w:sz w:val="22"/>
+          <w:szCs w:val="22"/>
+        </w:rPr>
+        <w:t xml:space="preserve">, T. (2016). Education Deserts: The Continued Significance of “Place” in the Twenty-First Century. </w:t>
+      </w:r>
+      <w:r>
+        <w:rPr>
+          <w:rFonts w:ascii="Garamond" w:eastAsia="Garamond" w:hAnsi="Garamond" w:cs="Garamond"/>
+          <w:i/>
+          <w:sz w:val="22"/>
+          <w:szCs w:val="22"/>
+        </w:rPr>
+        <w:t>Viewpoints: Voices from the Field</w:t>
+      </w:r>
+      <w:r>
+        <w:rPr>
+          <w:rFonts w:ascii="Garamond" w:eastAsia="Garamond" w:hAnsi="Garamond" w:cs="Garamond"/>
+          <w:sz w:val="22"/>
+          <w:szCs w:val="22"/>
+        </w:rPr>
+        <w:t>. Washington, DC: American Council on Education. Retrieved from</w:t>
+      </w:r>
+      <w:hyperlink r:id="rId23">
+        <w:r>
+          <w:rPr>
+            <w:rFonts w:ascii="Garamond" w:eastAsia="Garamond" w:hAnsi="Garamond" w:cs="Garamond"/>
+            <w:sz w:val="22"/>
+            <w:szCs w:val="22"/>
+          </w:rPr>
+          <w:t xml:space="preserve"> </w:t>
+        </w:r>
+      </w:hyperlink>
+      <w:r>
+        <w:fldChar w:fldCharType="begin"/>
+      </w:r>
+      <w:r>
         <w:instrText xml:space="preserve"> HYPERLINK "http://www.acenet.edu/news-room/Documents/Education-Deserts-The-Continued-Significance-of-Place-in-the-Twenty-First-Century.pdf" </w:instrText>
       </w:r>
       <w:r>
@@ -10019,19 +10379,9 @@
           <w:sz w:val="22"/>
           <w:szCs w:val="22"/>
         </w:rPr>
-        <w:t>. Retrieved f</w:t>
-      </w:r>
-      <w:bookmarkStart w:id="1" w:name="_GoBack"/>
-      <w:bookmarkEnd w:id="1"/>
-      <w:r>
-        <w:rPr>
-          <w:rFonts w:ascii="Garamond" w:eastAsia="Garamond" w:hAnsi="Garamond" w:cs="Garamond"/>
-          <w:sz w:val="22"/>
-          <w:szCs w:val="22"/>
-        </w:rPr>
-        <w:t xml:space="preserve">rom </w:t>
-      </w:r>
-      <w:hyperlink r:id="rId22" w:history="1">
+        <w:t xml:space="preserve">. Retrieved from </w:t>
+      </w:r>
+      <w:hyperlink r:id="rId24" w:history="1">
         <w:r>
           <w:rPr>
             <w:rStyle w:val="Hyperlink"/>
@@ -10121,7 +10471,17 @@
           <w:sz w:val="22"/>
           <w:szCs w:val="22"/>
         </w:rPr>
-        <w:t>Proceedings of the 34th SIGCSE technical symposium on Computer science education</w:t>
+        <w:t xml:space="preserve">Proceedings of the 34th SIGCSE technical symposium on Computer science </w:t>
+      </w:r>
+      <w:r>
+        <w:rPr>
+          <w:rFonts w:ascii="Garamond" w:eastAsia="Garamond" w:hAnsi="Garamond" w:cs="Garamond"/>
+          <w:i/>
+          <w:sz w:val="22"/>
+          <w:szCs w:val="22"/>
+        </w:rPr>
+        <w:lastRenderedPageBreak/>
+        <w:t>education</w:t>
       </w:r>
       <w:r>
         <w:rPr>
@@ -10167,7 +10527,7 @@
         </w:rPr>
         <w:t>Oregon State University (2017). Oregon State University Mission Statement. Retrieved from</w:t>
       </w:r>
-      <w:hyperlink r:id="rId23">
+      <w:hyperlink r:id="rId25">
         <w:r>
           <w:rPr>
             <w:rFonts w:ascii="Garamond" w:eastAsia="Garamond" w:hAnsi="Garamond" w:cs="Garamond"/>
@@ -10198,6 +10558,13 @@
       </w:r>
     </w:p>
     <w:p>
+      <w:pPr>
+        <w:rPr>
+          <w:rFonts w:ascii="Garamond" w:eastAsia="Garamond" w:hAnsi="Garamond" w:cs="Garamond"/>
+          <w:sz w:val="22"/>
+          <w:szCs w:val="22"/>
+        </w:rPr>
+      </w:pPr>
       <w:r>
         <w:fldChar w:fldCharType="end"/>
       </w:r>
@@ -10210,13 +10577,120 @@
           <w:szCs w:val="22"/>
         </w:rPr>
       </w:pPr>
-      <w:r>
-        <w:rPr>
-          <w:rFonts w:ascii="Garamond" w:eastAsia="Garamond" w:hAnsi="Garamond" w:cs="Garamond"/>
-          <w:sz w:val="22"/>
-          <w:szCs w:val="22"/>
-        </w:rPr>
-        <w:lastRenderedPageBreak/>
+      <w:proofErr w:type="spellStart"/>
+      <w:r>
+        <w:rPr>
+          <w:rFonts w:ascii="Garamond" w:eastAsia="Garamond" w:hAnsi="Garamond" w:cs="Garamond"/>
+          <w:sz w:val="22"/>
+          <w:szCs w:val="22"/>
+        </w:rPr>
+        <w:t>Parnas</w:t>
+      </w:r>
+      <w:proofErr w:type="spellEnd"/>
+      <w:r>
+        <w:rPr>
+          <w:rFonts w:ascii="Garamond" w:eastAsia="Garamond" w:hAnsi="Garamond" w:cs="Garamond"/>
+          <w:sz w:val="22"/>
+          <w:szCs w:val="22"/>
+        </w:rPr>
+        <w:t xml:space="preserve">, D. (1999). Software engineering programs are not computer science programs. </w:t>
+      </w:r>
+      <w:r>
+        <w:rPr>
+          <w:rFonts w:ascii="Garamond" w:eastAsia="Garamond" w:hAnsi="Garamond" w:cs="Garamond"/>
+          <w:i/>
+          <w:sz w:val="22"/>
+          <w:szCs w:val="22"/>
+        </w:rPr>
+        <w:t>IEEE Software, 16</w:t>
+      </w:r>
+      <w:r>
+        <w:rPr>
+          <w:rFonts w:ascii="Garamond" w:eastAsia="Garamond" w:hAnsi="Garamond" w:cs="Garamond"/>
+          <w:sz w:val="22"/>
+          <w:szCs w:val="22"/>
+        </w:rPr>
+        <w:t xml:space="preserve">(6), pp 19-30, Nov/Dec. </w:t>
+      </w:r>
+      <w:proofErr w:type="spellStart"/>
+      <w:r>
+        <w:rPr>
+          <w:rFonts w:ascii="Garamond" w:eastAsia="Garamond" w:hAnsi="Garamond" w:cs="Garamond"/>
+          <w:sz w:val="22"/>
+          <w:szCs w:val="22"/>
+        </w:rPr>
+        <w:t>doi</w:t>
+      </w:r>
+      <w:proofErr w:type="spellEnd"/>
+      <w:r>
+        <w:rPr>
+          <w:rFonts w:ascii="Garamond" w:eastAsia="Garamond" w:hAnsi="Garamond" w:cs="Garamond"/>
+          <w:sz w:val="22"/>
+          <w:szCs w:val="22"/>
+        </w:rPr>
+        <w:t>: 10.1109/52.805469</w:t>
+      </w:r>
+    </w:p>
+    <w:p>
+      <w:pPr>
+        <w:rPr>
+          <w:rFonts w:ascii="Garamond" w:eastAsia="Garamond" w:hAnsi="Garamond" w:cs="Garamond"/>
+          <w:sz w:val="22"/>
+          <w:szCs w:val="22"/>
+        </w:rPr>
+      </w:pPr>
+    </w:p>
+    <w:p>
+      <w:pPr>
+        <w:rPr>
+          <w:rFonts w:ascii="Garamond" w:eastAsia="Garamond" w:hAnsi="Garamond" w:cs="Garamond"/>
+          <w:sz w:val="22"/>
+          <w:szCs w:val="22"/>
+        </w:rPr>
+      </w:pPr>
+      <w:r>
+        <w:rPr>
+          <w:rFonts w:ascii="Garamond" w:eastAsia="Garamond" w:hAnsi="Garamond" w:cs="Garamond"/>
+          <w:sz w:val="22"/>
+          <w:szCs w:val="22"/>
+        </w:rPr>
+        <w:t xml:space="preserve">Roy, A. (2016). Coding boot camps replace college for software engineers. CNBC. Retrieved from </w:t>
+      </w:r>
+      <w:hyperlink r:id="rId26" w:history="1">
+        <w:r>
+          <w:rPr>
+            <w:rStyle w:val="Hyperlink"/>
+            <w:rFonts w:ascii="Garamond" w:eastAsia="Garamond" w:hAnsi="Garamond" w:cs="Garamond"/>
+            <w:sz w:val="22"/>
+            <w:szCs w:val="22"/>
+          </w:rPr>
+          <w:t>https://www.cnbc.com/2016/08/26/coding-boot-camps-replace-college-for-software-engineers.html</w:t>
+        </w:r>
+      </w:hyperlink>
+    </w:p>
+    <w:p>
+      <w:pPr>
+        <w:rPr>
+          <w:rFonts w:ascii="Garamond" w:eastAsia="Garamond" w:hAnsi="Garamond" w:cs="Garamond"/>
+          <w:sz w:val="22"/>
+          <w:szCs w:val="22"/>
+        </w:rPr>
+      </w:pPr>
+    </w:p>
+    <w:p>
+      <w:pPr>
+        <w:rPr>
+          <w:rFonts w:ascii="Garamond" w:eastAsia="Garamond" w:hAnsi="Garamond" w:cs="Garamond"/>
+          <w:sz w:val="22"/>
+          <w:szCs w:val="22"/>
+        </w:rPr>
+      </w:pPr>
+      <w:r>
+        <w:rPr>
+          <w:rFonts w:ascii="Garamond" w:eastAsia="Garamond" w:hAnsi="Garamond" w:cs="Garamond"/>
+          <w:sz w:val="22"/>
+          <w:szCs w:val="22"/>
+        </w:rPr>
         <w:t xml:space="preserve">United States Department of Labor, Bureau of Labor Statistics. (2017). </w:t>
       </w:r>
       <w:r>
@@ -10236,7 +10710,7 @@
         </w:rPr>
         <w:t xml:space="preserve">. Retrieved from </w:t>
       </w:r>
-      <w:hyperlink r:id="rId24" w:history="1">
+      <w:hyperlink r:id="rId27" w:history="1">
         <w:r>
           <w:rPr>
             <w:rStyle w:val="Hyperlink"/>
@@ -10310,7 +10784,7 @@
       </w:pPr>
     </w:p>
     <w:sectPr>
-      <w:footerReference w:type="default" r:id="rId25"/>
+      <w:footerReference w:type="default" r:id="rId28"/>
       <w:pgSz w:w="12240" w:h="15840"/>
       <w:pgMar w:top="1152" w:right="1440" w:bottom="1152" w:left="1440" w:header="0" w:footer="720" w:gutter="0"/>
       <w:pgNumType w:start="1"/>
@@ -10385,7 +10859,7 @@
         <w:sz w:val="20"/>
         <w:szCs w:val="20"/>
       </w:rPr>
-      <w:t>14</w:t>
+      <w:t>10</w:t>
     </w:r>
     <w:r>
       <w:rPr>
@@ -11983,7 +12457,7 @@
   <w:style w:type="paragraph" w:default="1" w:styleId="Normal">
     <w:name w:val="Normal"/>
     <w:qFormat/>
-    <w:rsid w:val="008C5483"/>
+    <w:rsid w:val="00401C9A"/>
     <w:pPr>
       <w:widowControl/>
       <w:pBdr>
@@ -12149,7 +12623,6 @@
   <w:style w:type="character" w:default="1" w:styleId="DefaultParagraphFont">
     <w:name w:val="Default Paragraph Font"/>
     <w:uiPriority w:val="1"/>
-    <w:semiHidden/>
     <w:unhideWhenUsed/>
   </w:style>
   <w:style w:type="table" w:default="1" w:styleId="TableNormal">
@@ -12291,6 +12764,14 @@
         <w:right w:w="108" w:type="dxa"/>
       </w:tblCellMar>
     </w:tblPr>
+  </w:style>
+  <w:style w:type="paragraph" w:styleId="NormalWeb">
+    <w:name w:val="Normal (Web)"/>
+    <w:basedOn w:val="Normal"/>
+    <w:uiPriority w:val="99"/>
+    <w:semiHidden/>
+    <w:unhideWhenUsed/>
+    <w:rsid w:val="00CF257D"/>
   </w:style>
 </w:styles>
 </file>

</xml_diff>

<commit_message>
Add note for section 7, external review.
</commit_message>
<xml_diff>
--- a/assets/HECC New Academic Program Proposal.docx
+++ b/assets/HECC New Academic Program Proposal.docx
@@ -1379,27 +1379,7 @@
           <w:sz w:val="20"/>
           <w:szCs w:val="20"/>
         </w:rPr>
-        <w:t xml:space="preserve">*Freshman Skill Courses (16 credits)       #BACC Core (48 </w:t>
-      </w:r>
-      <w:proofErr w:type="spellStart"/>
-      <w:r>
-        <w:rPr>
-          <w:rFonts w:ascii="Calibri" w:eastAsia="Calibri" w:hAnsi="Calibri" w:cs="Calibri"/>
-          <w:b/>
-          <w:sz w:val="20"/>
-          <w:szCs w:val="20"/>
-        </w:rPr>
-        <w:t>cr</w:t>
-      </w:r>
-      <w:proofErr w:type="spellEnd"/>
-      <w:r>
-        <w:rPr>
-          <w:rFonts w:ascii="Calibri" w:eastAsia="Calibri" w:hAnsi="Calibri" w:cs="Calibri"/>
-          <w:b/>
-          <w:sz w:val="20"/>
-          <w:szCs w:val="20"/>
-        </w:rPr>
-        <w:t xml:space="preserve">)       </w:t>
+        <w:t xml:space="preserve">*Freshman Skill Courses (16 credits)       #BACC Core (48 cr)       </w:t>
       </w:r>
       <w:r>
         <w:rPr>
@@ -1517,16 +1497,8 @@
                 <w:rFonts w:ascii="Calibri" w:eastAsia="Calibri" w:hAnsi="Calibri" w:cs="Calibri"/>
               </w:rPr>
               <w:tab/>
-              <w:t xml:space="preserve">46 </w:t>
-            </w:r>
-            <w:proofErr w:type="spellStart"/>
-            <w:r>
-              <w:rPr>
-                <w:rFonts w:ascii="Calibri" w:eastAsia="Calibri" w:hAnsi="Calibri" w:cs="Calibri"/>
-              </w:rPr>
-              <w:t>cr</w:t>
-            </w:r>
-            <w:proofErr w:type="spellEnd"/>
+              <w:t>46 cr</w:t>
+            </w:r>
           </w:p>
         </w:tc>
       </w:tr>
@@ -1643,7 +1615,6 @@
               </w:rPr>
               <w:t xml:space="preserve"> </w:t>
             </w:r>
-            <w:proofErr w:type="spellStart"/>
             <w:r>
               <w:rPr>
                 <w:rFonts w:ascii="Calibri" w:eastAsia="Calibri" w:hAnsi="Calibri" w:cs="Calibri"/>
@@ -1653,7 +1624,6 @@
               </w:rPr>
               <w:t>cr</w:t>
             </w:r>
-            <w:proofErr w:type="spellEnd"/>
           </w:p>
           <w:p>
             <w:pPr>
@@ -1982,19 +1952,8 @@
                 <w:sz w:val="20"/>
                 <w:szCs w:val="20"/>
               </w:rPr>
-              <w:t xml:space="preserve"> </w:t>
-            </w:r>
-            <w:proofErr w:type="spellStart"/>
-            <w:r>
-              <w:rPr>
-                <w:rFonts w:ascii="Calibri" w:eastAsia="Calibri" w:hAnsi="Calibri" w:cs="Calibri"/>
-                <w:b/>
-                <w:sz w:val="20"/>
-                <w:szCs w:val="20"/>
-              </w:rPr>
-              <w:t>cr</w:t>
-            </w:r>
-            <w:proofErr w:type="spellEnd"/>
+              <w:t xml:space="preserve"> cr</w:t>
+            </w:r>
           </w:p>
           <w:p>
             <w:pPr>
@@ -2172,25 +2131,7 @@
                 <w:sz w:val="20"/>
                 <w:szCs w:val="20"/>
               </w:rPr>
-              <w:t>CS 391#: Social and Ethical Issues in Computer Science (3) (</w:t>
-            </w:r>
-            <w:proofErr w:type="spellStart"/>
-            <w:r>
-              <w:rPr>
-                <w:rFonts w:ascii="Calibri" w:eastAsia="Calibri" w:hAnsi="Calibri" w:cs="Calibri"/>
-                <w:sz w:val="20"/>
-                <w:szCs w:val="20"/>
-              </w:rPr>
-              <w:t>Bacc</w:t>
-            </w:r>
-            <w:proofErr w:type="spellEnd"/>
-            <w:r>
-              <w:rPr>
-                <w:rFonts w:ascii="Calibri" w:eastAsia="Calibri" w:hAnsi="Calibri" w:cs="Calibri"/>
-                <w:sz w:val="20"/>
-                <w:szCs w:val="20"/>
-              </w:rPr>
-              <w:t xml:space="preserve"> Core Synthesis: Science, Technology, Society)</w:t>
+              <w:t>CS 391#: Social and Ethical Issues in Computer Science (3) (Bacc Core Synthesis: Science, Technology, Society)</w:t>
             </w:r>
           </w:p>
         </w:tc>
@@ -2308,7 +2249,6 @@
               </w:rPr>
               <w:t xml:space="preserve"> </w:t>
             </w:r>
-            <w:proofErr w:type="spellStart"/>
             <w:r>
               <w:rPr>
                 <w:rFonts w:ascii="Calibri" w:eastAsia="Calibri" w:hAnsi="Calibri" w:cs="Calibri"/>
@@ -2318,7 +2258,6 @@
               </w:rPr>
               <w:t>cr</w:t>
             </w:r>
-            <w:proofErr w:type="spellEnd"/>
           </w:p>
           <w:p>
             <w:pPr>
@@ -2609,16 +2548,8 @@
                 <w:rFonts w:ascii="Calibri" w:eastAsia="Calibri" w:hAnsi="Calibri" w:cs="Calibri"/>
               </w:rPr>
               <w:tab/>
-              <w:t xml:space="preserve">45 </w:t>
-            </w:r>
-            <w:proofErr w:type="spellStart"/>
-            <w:r>
-              <w:rPr>
-                <w:rFonts w:ascii="Calibri" w:eastAsia="Calibri" w:hAnsi="Calibri" w:cs="Calibri"/>
-              </w:rPr>
-              <w:t>cr</w:t>
-            </w:r>
-            <w:proofErr w:type="spellEnd"/>
+              <w:t>45 cr</w:t>
+            </w:r>
             <w:r>
               <w:rPr>
                 <w:rFonts w:ascii="Calibri" w:eastAsia="Calibri" w:hAnsi="Calibri" w:cs="Calibri"/>
@@ -2722,19 +2653,8 @@
                 <w:sz w:val="20"/>
                 <w:szCs w:val="20"/>
               </w:rPr>
-              <w:t xml:space="preserve">15 </w:t>
-            </w:r>
-            <w:proofErr w:type="spellStart"/>
-            <w:r>
-              <w:rPr>
-                <w:rFonts w:ascii="Calibri" w:eastAsia="Calibri" w:hAnsi="Calibri" w:cs="Calibri"/>
-                <w:b/>
-                <w:sz w:val="20"/>
-                <w:szCs w:val="20"/>
-              </w:rPr>
-              <w:t>cr</w:t>
-            </w:r>
-            <w:proofErr w:type="spellEnd"/>
+              <w:t>15 cr</w:t>
+            </w:r>
           </w:p>
           <w:p>
             <w:pPr>
@@ -2923,19 +2843,8 @@
                 <w:sz w:val="20"/>
                 <w:szCs w:val="20"/>
               </w:rPr>
-              <w:t xml:space="preserve">15 </w:t>
-            </w:r>
-            <w:proofErr w:type="spellStart"/>
-            <w:r>
-              <w:rPr>
-                <w:rFonts w:ascii="Calibri" w:eastAsia="Calibri" w:hAnsi="Calibri" w:cs="Calibri"/>
-                <w:b/>
-                <w:sz w:val="20"/>
-                <w:szCs w:val="20"/>
-              </w:rPr>
-              <w:t>cr</w:t>
-            </w:r>
-            <w:proofErr w:type="spellEnd"/>
+              <w:t>15 cr</w:t>
+            </w:r>
           </w:p>
           <w:p>
             <w:pPr>
@@ -3112,19 +3021,8 @@
                 <w:sz w:val="20"/>
                 <w:szCs w:val="20"/>
               </w:rPr>
-              <w:t xml:space="preserve">15 </w:t>
-            </w:r>
-            <w:proofErr w:type="spellStart"/>
-            <w:r>
-              <w:rPr>
-                <w:rFonts w:ascii="Calibri" w:eastAsia="Calibri" w:hAnsi="Calibri" w:cs="Calibri"/>
-                <w:b/>
-                <w:sz w:val="20"/>
-                <w:szCs w:val="20"/>
-              </w:rPr>
-              <w:t>cr</w:t>
-            </w:r>
-            <w:proofErr w:type="spellEnd"/>
+              <w:t>15 cr</w:t>
+            </w:r>
           </w:p>
           <w:p>
             <w:pPr>
@@ -3323,16 +3221,8 @@
                 <w:rFonts w:ascii="Calibri" w:eastAsia="Calibri" w:hAnsi="Calibri" w:cs="Calibri"/>
               </w:rPr>
               <w:tab/>
-              <w:t xml:space="preserve">48 – 51 </w:t>
-            </w:r>
-            <w:proofErr w:type="spellStart"/>
-            <w:r>
-              <w:rPr>
-                <w:rFonts w:ascii="Calibri" w:eastAsia="Calibri" w:hAnsi="Calibri" w:cs="Calibri"/>
-              </w:rPr>
-              <w:t>cr</w:t>
-            </w:r>
-            <w:proofErr w:type="spellEnd"/>
+              <w:t>48 – 51 cr</w:t>
+            </w:r>
             <w:r>
               <w:rPr>
                 <w:rFonts w:ascii="Calibri" w:eastAsia="Calibri" w:hAnsi="Calibri" w:cs="Calibri"/>
@@ -3454,7 +3344,6 @@
               </w:rPr>
               <w:t xml:space="preserve"> </w:t>
             </w:r>
-            <w:proofErr w:type="spellStart"/>
             <w:r>
               <w:rPr>
                 <w:rFonts w:ascii="Calibri" w:eastAsia="Calibri" w:hAnsi="Calibri" w:cs="Calibri"/>
@@ -3464,7 +3353,6 @@
               </w:rPr>
               <w:t>cr</w:t>
             </w:r>
-            <w:proofErr w:type="spellEnd"/>
           </w:p>
           <w:p>
             <w:pPr>
@@ -3740,19 +3628,8 @@
                 <w:sz w:val="20"/>
                 <w:szCs w:val="20"/>
               </w:rPr>
-              <w:t xml:space="preserve"> </w:t>
-            </w:r>
-            <w:proofErr w:type="spellStart"/>
-            <w:r>
-              <w:rPr>
-                <w:rFonts w:ascii="Calibri" w:eastAsia="Calibri" w:hAnsi="Calibri" w:cs="Calibri"/>
-                <w:b/>
-                <w:sz w:val="20"/>
-                <w:szCs w:val="20"/>
-              </w:rPr>
-              <w:t>cr</w:t>
-            </w:r>
-            <w:proofErr w:type="spellEnd"/>
+              <w:t xml:space="preserve"> cr</w:t>
+            </w:r>
           </w:p>
           <w:p>
             <w:pPr>
@@ -4045,7 +3922,6 @@
               </w:rPr>
               <w:t xml:space="preserve"> - 17 </w:t>
             </w:r>
-            <w:proofErr w:type="spellStart"/>
             <w:r>
               <w:rPr>
                 <w:rFonts w:ascii="Calibri" w:eastAsia="Calibri" w:hAnsi="Calibri" w:cs="Calibri"/>
@@ -4055,7 +3931,6 @@
               </w:rPr>
               <w:t>cr</w:t>
             </w:r>
-            <w:proofErr w:type="spellEnd"/>
           </w:p>
           <w:p>
             <w:pPr>
@@ -4338,16 +4213,8 @@
                 <w:rFonts w:ascii="Calibri" w:eastAsia="Calibri" w:hAnsi="Calibri" w:cs="Calibri"/>
               </w:rPr>
               <w:tab/>
-              <w:t xml:space="preserve">36 – 39 </w:t>
-            </w:r>
-            <w:proofErr w:type="spellStart"/>
-            <w:r>
-              <w:rPr>
-                <w:rFonts w:ascii="Calibri" w:eastAsia="Calibri" w:hAnsi="Calibri" w:cs="Calibri"/>
-              </w:rPr>
-              <w:t>cr</w:t>
-            </w:r>
-            <w:proofErr w:type="spellEnd"/>
+              <w:t>36 – 39 cr</w:t>
+            </w:r>
             <w:r>
               <w:rPr>
                 <w:rFonts w:ascii="Calibri" w:eastAsia="Calibri" w:hAnsi="Calibri" w:cs="Calibri"/>
@@ -4459,19 +4326,8 @@
                 <w:sz w:val="20"/>
                 <w:szCs w:val="20"/>
               </w:rPr>
-              <w:t xml:space="preserve"> </w:t>
-            </w:r>
-            <w:proofErr w:type="spellStart"/>
-            <w:r>
-              <w:rPr>
-                <w:rFonts w:ascii="Calibri" w:eastAsia="Calibri" w:hAnsi="Calibri" w:cs="Calibri"/>
-                <w:b/>
-                <w:sz w:val="20"/>
-                <w:szCs w:val="20"/>
-              </w:rPr>
-              <w:t>cr</w:t>
-            </w:r>
-            <w:proofErr w:type="spellEnd"/>
+              <w:t xml:space="preserve"> cr</w:t>
+            </w:r>
           </w:p>
           <w:p>
             <w:pPr>
@@ -4737,19 +4593,8 @@
                 <w:sz w:val="20"/>
                 <w:szCs w:val="20"/>
               </w:rPr>
-              <w:t xml:space="preserve"> </w:t>
-            </w:r>
-            <w:proofErr w:type="spellStart"/>
-            <w:r>
-              <w:rPr>
-                <w:rFonts w:ascii="Calibri" w:eastAsia="Calibri" w:hAnsi="Calibri" w:cs="Calibri"/>
-                <w:b/>
-                <w:sz w:val="20"/>
-                <w:szCs w:val="20"/>
-              </w:rPr>
-              <w:t>cr</w:t>
-            </w:r>
-            <w:proofErr w:type="spellEnd"/>
+              <w:t xml:space="preserve"> cr</w:t>
+            </w:r>
           </w:p>
           <w:p>
             <w:pPr>
@@ -5030,19 +4875,8 @@
                 <w:sz w:val="20"/>
                 <w:szCs w:val="20"/>
               </w:rPr>
-              <w:t xml:space="preserve"> </w:t>
-            </w:r>
-            <w:proofErr w:type="spellStart"/>
-            <w:r>
-              <w:rPr>
-                <w:rFonts w:ascii="Calibri" w:eastAsia="Calibri" w:hAnsi="Calibri" w:cs="Calibri"/>
-                <w:b/>
-                <w:sz w:val="20"/>
-                <w:szCs w:val="20"/>
-              </w:rPr>
-              <w:t>cr</w:t>
-            </w:r>
-            <w:proofErr w:type="spellEnd"/>
+              <w:t xml:space="preserve"> cr</w:t>
+            </w:r>
           </w:p>
           <w:p>
             <w:pPr>
@@ -5276,27 +5110,7 @@
           <w:sz w:val="20"/>
           <w:szCs w:val="20"/>
         </w:rPr>
-        <w:t xml:space="preserve">*Freshman Skill Courses (16 credits)       #BACC Core (48 </w:t>
-      </w:r>
-      <w:proofErr w:type="spellStart"/>
-      <w:r>
-        <w:rPr>
-          <w:rFonts w:ascii="Calibri" w:eastAsia="Calibri" w:hAnsi="Calibri" w:cs="Calibri"/>
-          <w:b/>
-          <w:sz w:val="20"/>
-          <w:szCs w:val="20"/>
-        </w:rPr>
-        <w:t>cr</w:t>
-      </w:r>
-      <w:proofErr w:type="spellEnd"/>
-      <w:r>
-        <w:rPr>
-          <w:rFonts w:ascii="Calibri" w:eastAsia="Calibri" w:hAnsi="Calibri" w:cs="Calibri"/>
-          <w:b/>
-          <w:sz w:val="20"/>
-          <w:szCs w:val="20"/>
-        </w:rPr>
-        <w:t xml:space="preserve">)       </w:t>
+        <w:t xml:space="preserve">*Freshman Skill Courses (16 credits)       #BACC Core (48 cr)       </w:t>
       </w:r>
       <w:r>
         <w:rPr>
@@ -5370,21 +5184,7 @@
           <w:rFonts w:ascii="Garamond" w:eastAsia="Garamond" w:hAnsi="Garamond" w:cs="Garamond"/>
         </w:rPr>
         <w:tab/>
-        <w:t xml:space="preserve">175 – 181 credits (139 major and 36 - 42 </w:t>
-      </w:r>
-      <w:proofErr w:type="spellStart"/>
-      <w:r>
-        <w:rPr>
-          <w:rFonts w:ascii="Garamond" w:eastAsia="Garamond" w:hAnsi="Garamond" w:cs="Garamond"/>
-        </w:rPr>
-        <w:t>bacc</w:t>
-      </w:r>
-      <w:proofErr w:type="spellEnd"/>
-      <w:r>
-        <w:rPr>
-          <w:rFonts w:ascii="Garamond" w:eastAsia="Garamond" w:hAnsi="Garamond" w:cs="Garamond"/>
-        </w:rPr>
-        <w:t xml:space="preserve"> core)</w:t>
+        <w:t>175 – 181 credits (139 major and 36 - 42 bacc core)</w:t>
       </w:r>
     </w:p>
     <w:p>
@@ -6982,49 +6782,7 @@
         <w:rPr>
           <w:rFonts w:ascii="Garamond" w:eastAsia="Garamond" w:hAnsi="Garamond" w:cs="Garamond"/>
         </w:rPr>
-        <w:t>The Software Engineering program approaches student access and diversity as a continuum, beginning with K-12 outreach (Bush &amp; Miller, 2017; Wilson et al, 2010) and bringing K-12 students onto campus to observe Software Engineering classes and students (Engle et al, 2006). The program ensures an approachable introductory course sequence for students with diverse backgrounds (</w:t>
-      </w:r>
-      <w:proofErr w:type="spellStart"/>
-      <w:r>
-        <w:rPr>
-          <w:rFonts w:ascii="Garamond" w:eastAsia="Garamond" w:hAnsi="Garamond" w:cs="Garamond"/>
-        </w:rPr>
-        <w:t>Cohoon</w:t>
-      </w:r>
-      <w:proofErr w:type="spellEnd"/>
-      <w:r>
-        <w:rPr>
-          <w:rFonts w:ascii="Garamond" w:eastAsia="Garamond" w:hAnsi="Garamond" w:cs="Garamond"/>
-        </w:rPr>
-        <w:t xml:space="preserve"> &amp; </w:t>
-      </w:r>
-      <w:proofErr w:type="spellStart"/>
-      <w:r>
-        <w:rPr>
-          <w:rFonts w:ascii="Garamond" w:eastAsia="Garamond" w:hAnsi="Garamond" w:cs="Garamond"/>
-        </w:rPr>
-        <w:t>Tychonievich</w:t>
-      </w:r>
-      <w:proofErr w:type="spellEnd"/>
-      <w:r>
-        <w:rPr>
-          <w:rFonts w:ascii="Garamond" w:eastAsia="Garamond" w:hAnsi="Garamond" w:cs="Garamond"/>
-        </w:rPr>
-        <w:t>, 2011), implements an authentic, hands-on, and world-relevant active learning experience (Eisenberg, 2017), cultivates a community of supportive peers through specific learning methods (</w:t>
-      </w:r>
-      <w:proofErr w:type="spellStart"/>
-      <w:r>
-        <w:rPr>
-          <w:rFonts w:ascii="Garamond" w:eastAsia="Garamond" w:hAnsi="Garamond" w:cs="Garamond"/>
-        </w:rPr>
-        <w:t>Nagappan</w:t>
-      </w:r>
-      <w:proofErr w:type="spellEnd"/>
-      <w:r>
-        <w:rPr>
-          <w:rFonts w:ascii="Garamond" w:eastAsia="Garamond" w:hAnsi="Garamond" w:cs="Garamond"/>
-        </w:rPr>
-        <w:t>, 2013), and integrates professional exposure early in the curriculum, to support student career-readiness upon graduation.</w:t>
+        <w:t>The Software Engineering program approaches student access and diversity as a continuum, beginning with K-12 outreach (Bush &amp; Miller, 2017; Wilson et al, 2010) and bringing K-12 students onto campus to observe Software Engineering classes and students (Engle et al, 2006). The program ensures an approachable introductory course sequence for students with diverse backgrounds (Cohoon &amp; Tychonievich, 2011), implements an authentic, hands-on, and world-relevant active learning experience (Eisenberg, 2017), cultivates a community of supportive peers through specific learning methods (Nagappan, 2013), and integrates professional exposure early in the curriculum, to support student career-readiness upon graduation.</w:t>
       </w:r>
     </w:p>
     <w:p>
@@ -7375,25 +7133,7 @@
           <w:sz w:val="20"/>
           <w:szCs w:val="20"/>
         </w:rPr>
-        <w:t xml:space="preserve">“The zip code that a child is born into oftentimes determines their life chances.” (Hillman &amp; </w:t>
-      </w:r>
-      <w:proofErr w:type="spellStart"/>
-      <w:r>
-        <w:rPr>
-          <w:rFonts w:ascii="Garamond" w:eastAsia="Garamond" w:hAnsi="Garamond" w:cs="Garamond"/>
-          <w:sz w:val="20"/>
-          <w:szCs w:val="20"/>
-        </w:rPr>
-        <w:t>Weichman</w:t>
-      </w:r>
-      <w:proofErr w:type="spellEnd"/>
-      <w:r>
-        <w:rPr>
-          <w:rFonts w:ascii="Garamond" w:eastAsia="Garamond" w:hAnsi="Garamond" w:cs="Garamond"/>
-          <w:sz w:val="20"/>
-          <w:szCs w:val="20"/>
-        </w:rPr>
-        <w:t>, 2016)</w:t>
+        <w:t>“The zip code that a child is born into oftentimes determines their life chances.” (Hillman &amp; Weichman, 2016)</w:t>
       </w:r>
     </w:p>
     <w:p>
@@ -8471,21 +8211,7 @@
         <w:rPr>
           <w:rFonts w:ascii="Garamond" w:eastAsia="Garamond" w:hAnsi="Garamond" w:cs="Garamond"/>
         </w:rPr>
-        <w:t>ut computer science programs are not software engineering programs (</w:t>
-      </w:r>
-      <w:proofErr w:type="spellStart"/>
-      <w:r>
-        <w:rPr>
-          <w:rFonts w:ascii="Garamond" w:eastAsia="Garamond" w:hAnsi="Garamond" w:cs="Garamond"/>
-        </w:rPr>
-        <w:t>Parnas</w:t>
-      </w:r>
-      <w:proofErr w:type="spellEnd"/>
-      <w:r>
-        <w:rPr>
-          <w:rFonts w:ascii="Garamond" w:eastAsia="Garamond" w:hAnsi="Garamond" w:cs="Garamond"/>
-        </w:rPr>
-        <w:t xml:space="preserve">, </w:t>
+        <w:t xml:space="preserve">ut computer science programs are not software engineering programs (Parnas, </w:t>
       </w:r>
       <w:r>
         <w:rPr>
@@ -8536,21 +8262,7 @@
         <w:rPr>
           <w:rFonts w:ascii="Garamond" w:eastAsia="Garamond" w:hAnsi="Garamond" w:cs="Garamond"/>
         </w:rPr>
-        <w:t xml:space="preserve">While code schools have typically offered two to six-month programs, new initiatives such as the Academy for Software Engineering, multi-year code schools such as the </w:t>
-      </w:r>
-      <w:proofErr w:type="spellStart"/>
-      <w:r>
-        <w:rPr>
-          <w:rFonts w:ascii="Garamond" w:eastAsia="Garamond" w:hAnsi="Garamond" w:cs="Garamond"/>
-        </w:rPr>
-        <w:t>Holberton</w:t>
-      </w:r>
-      <w:proofErr w:type="spellEnd"/>
-      <w:r>
-        <w:rPr>
-          <w:rFonts w:ascii="Garamond" w:eastAsia="Garamond" w:hAnsi="Garamond" w:cs="Garamond"/>
-        </w:rPr>
-        <w:t xml:space="preserve"> School, and four-year institutions such as Berlin’s CODE University of Applied Sciences indicate an increasing demand for more intensive software engineering education.</w:t>
+        <w:t>While code schools have typically offered two to six-month programs, new initiatives such as the Academy for Software Engineering, multi-year code schools such as the Holberton School, and four-year institutions such as Berlin’s CODE University of Applied Sciences indicate an increasing demand for more intensive software engineering education.</w:t>
       </w:r>
       <w:r>
         <w:rPr>
@@ -8848,8 +8560,6 @@
           <w:rFonts w:ascii="Garamond" w:eastAsia="Garamond" w:hAnsi="Garamond" w:cs="Garamond"/>
         </w:rPr>
       </w:pPr>
-      <w:bookmarkStart w:id="1" w:name="_GoBack"/>
-      <w:bookmarkEnd w:id="1"/>
       <w:r>
         <w:rPr>
           <w:rFonts w:ascii="Garamond" w:eastAsia="Garamond" w:hAnsi="Garamond" w:cs="Garamond"/>
@@ -9053,6 +8763,35 @@
           <w:rFonts w:ascii="Garamond" w:eastAsia="Garamond" w:hAnsi="Garamond" w:cs="Garamond"/>
         </w:rPr>
         <w:t>in addition to completing all of the above information.</w:t>
+      </w:r>
+    </w:p>
+    <w:p>
+      <w:pPr>
+        <w:spacing w:after="120"/>
+        <w:ind w:left="360"/>
+        <w:rPr>
+          <w:rFonts w:ascii="Garamond" w:eastAsia="Garamond" w:hAnsi="Garamond" w:cs="Garamond"/>
+        </w:rPr>
+      </w:pPr>
+      <w:r>
+        <w:rPr>
+          <w:rFonts w:ascii="Garamond" w:eastAsia="Garamond" w:hAnsi="Garamond" w:cs="Garamond"/>
+        </w:rPr>
+        <w:t xml:space="preserve">The </w:t>
+      </w:r>
+      <w:r>
+        <w:rPr>
+          <w:rFonts w:ascii="Garamond" w:eastAsia="Garamond" w:hAnsi="Garamond" w:cs="Garamond"/>
+        </w:rPr>
+        <w:t xml:space="preserve">proposed </w:t>
+      </w:r>
+      <w:bookmarkStart w:id="1" w:name="_GoBack"/>
+      <w:bookmarkEnd w:id="1"/>
+      <w:r>
+        <w:rPr>
+          <w:rFonts w:ascii="Garamond" w:eastAsia="Garamond" w:hAnsi="Garamond" w:cs="Garamond"/>
+        </w:rPr>
+        <w:t>software engineering program is not a graduate level program.</w:t>
       </w:r>
     </w:p>
     <w:p>
@@ -9532,25 +9271,7 @@
           <w:sz w:val="22"/>
           <w:szCs w:val="22"/>
         </w:rPr>
-        <w:t xml:space="preserve"> (SIGCSE '17). ACM, New York, NY, USA, 705-705. </w:t>
-      </w:r>
-      <w:proofErr w:type="spellStart"/>
-      <w:r>
-        <w:rPr>
-          <w:rFonts w:ascii="Garamond" w:eastAsia="Garamond" w:hAnsi="Garamond" w:cs="Garamond"/>
-          <w:sz w:val="22"/>
-          <w:szCs w:val="22"/>
-        </w:rPr>
-        <w:t>doi</w:t>
-      </w:r>
-      <w:proofErr w:type="spellEnd"/>
-      <w:r>
-        <w:rPr>
-          <w:rFonts w:ascii="Garamond" w:eastAsia="Garamond" w:hAnsi="Garamond" w:cs="Garamond"/>
-          <w:sz w:val="22"/>
-          <w:szCs w:val="22"/>
-        </w:rPr>
-        <w:t>:</w:t>
+        <w:t xml:space="preserve"> (SIGCSE '17). ACM, New York, NY, USA, 705-705. doi:</w:t>
       </w:r>
       <w:hyperlink r:id="rId17">
         <w:r>
@@ -9612,41 +9333,13 @@
           <w:u w:val="single"/>
         </w:rPr>
       </w:pPr>
-      <w:proofErr w:type="spellStart"/>
-      <w:r>
-        <w:rPr>
-          <w:rFonts w:ascii="Garamond" w:eastAsia="Garamond" w:hAnsi="Garamond" w:cs="Garamond"/>
-          <w:sz w:val="22"/>
-          <w:szCs w:val="22"/>
-        </w:rPr>
-        <w:t>Cohoon</w:t>
-      </w:r>
-      <w:proofErr w:type="spellEnd"/>
-      <w:r>
-        <w:rPr>
-          <w:rFonts w:ascii="Garamond" w:eastAsia="Garamond" w:hAnsi="Garamond" w:cs="Garamond"/>
-          <w:sz w:val="22"/>
-          <w:szCs w:val="22"/>
-        </w:rPr>
-        <w:t xml:space="preserve">, J. &amp; </w:t>
-      </w:r>
-      <w:proofErr w:type="spellStart"/>
-      <w:r>
-        <w:rPr>
-          <w:rFonts w:ascii="Garamond" w:eastAsia="Garamond" w:hAnsi="Garamond" w:cs="Garamond"/>
-          <w:sz w:val="22"/>
-          <w:szCs w:val="22"/>
-        </w:rPr>
-        <w:t>Tychonievich</w:t>
-      </w:r>
-      <w:proofErr w:type="spellEnd"/>
-      <w:r>
-        <w:rPr>
-          <w:rFonts w:ascii="Garamond" w:eastAsia="Garamond" w:hAnsi="Garamond" w:cs="Garamond"/>
-          <w:sz w:val="22"/>
-          <w:szCs w:val="22"/>
-        </w:rPr>
-        <w:t xml:space="preserve">, L. (2011). Analysis of a CS1 approach for attracting diverse and inexperienced students to computing majors. In </w:t>
+      <w:r>
+        <w:rPr>
+          <w:rFonts w:ascii="Garamond" w:eastAsia="Garamond" w:hAnsi="Garamond" w:cs="Garamond"/>
+          <w:sz w:val="22"/>
+          <w:szCs w:val="22"/>
+        </w:rPr>
+        <w:t xml:space="preserve">Cohoon, J. &amp; Tychonievich, L. (2011). Analysis of a CS1 approach for attracting diverse and inexperienced students to computing majors. In </w:t>
       </w:r>
       <w:r>
         <w:rPr>
@@ -9663,25 +9356,7 @@
           <w:sz w:val="22"/>
           <w:szCs w:val="22"/>
         </w:rPr>
-        <w:t xml:space="preserve"> (SIGCSE '11). ACM, New York, NY, USA, 165-170. </w:t>
-      </w:r>
-      <w:proofErr w:type="spellStart"/>
-      <w:r>
-        <w:rPr>
-          <w:rFonts w:ascii="Garamond" w:eastAsia="Garamond" w:hAnsi="Garamond" w:cs="Garamond"/>
-          <w:sz w:val="22"/>
-          <w:szCs w:val="22"/>
-        </w:rPr>
-        <w:t>doi</w:t>
-      </w:r>
-      <w:proofErr w:type="spellEnd"/>
-      <w:r>
-        <w:rPr>
-          <w:rFonts w:ascii="Garamond" w:eastAsia="Garamond" w:hAnsi="Garamond" w:cs="Garamond"/>
-          <w:sz w:val="22"/>
-          <w:szCs w:val="22"/>
-        </w:rPr>
-        <w:t>:</w:t>
+        <w:t xml:space="preserve"> (SIGCSE '11). ACM, New York, NY, USA, 165-170. doi:</w:t>
       </w:r>
       <w:hyperlink r:id="rId18">
         <w:r>
@@ -9900,43 +9575,7 @@
           <w:sz w:val="22"/>
           <w:szCs w:val="22"/>
         </w:rPr>
-        <w:t>Eisenberg M. (2017) Approaching Computer Science Education Through Making. In: Fee S., Holland-</w:t>
-      </w:r>
-      <w:proofErr w:type="spellStart"/>
-      <w:r>
-        <w:rPr>
-          <w:rFonts w:ascii="Garamond" w:eastAsia="Garamond" w:hAnsi="Garamond" w:cs="Garamond"/>
-          <w:sz w:val="22"/>
-          <w:szCs w:val="22"/>
-        </w:rPr>
-        <w:t>Minkley</w:t>
-      </w:r>
-      <w:proofErr w:type="spellEnd"/>
-      <w:r>
-        <w:rPr>
-          <w:rFonts w:ascii="Garamond" w:eastAsia="Garamond" w:hAnsi="Garamond" w:cs="Garamond"/>
-          <w:sz w:val="22"/>
-          <w:szCs w:val="22"/>
-        </w:rPr>
-        <w:t xml:space="preserve"> A., Lombardi T. (</w:t>
-      </w:r>
-      <w:proofErr w:type="spellStart"/>
-      <w:r>
-        <w:rPr>
-          <w:rFonts w:ascii="Garamond" w:eastAsia="Garamond" w:hAnsi="Garamond" w:cs="Garamond"/>
-          <w:sz w:val="22"/>
-          <w:szCs w:val="22"/>
-        </w:rPr>
-        <w:t>eds</w:t>
-      </w:r>
-      <w:proofErr w:type="spellEnd"/>
-      <w:r>
-        <w:rPr>
-          <w:rFonts w:ascii="Garamond" w:eastAsia="Garamond" w:hAnsi="Garamond" w:cs="Garamond"/>
-          <w:sz w:val="22"/>
-          <w:szCs w:val="22"/>
-        </w:rPr>
-        <w:t xml:space="preserve">) </w:t>
+        <w:t xml:space="preserve">Eisenberg M. (2017) Approaching Computer Science Education Through Making. In: Fee S., Holland-Minkley A., Lombardi T. (eds) </w:t>
       </w:r>
       <w:r>
         <w:rPr>
@@ -9953,25 +9592,7 @@
           <w:sz w:val="22"/>
           <w:szCs w:val="22"/>
         </w:rPr>
-        <w:t xml:space="preserve">. Springer, Cham.  </w:t>
-      </w:r>
-      <w:proofErr w:type="spellStart"/>
-      <w:r>
-        <w:rPr>
-          <w:rFonts w:ascii="Garamond" w:eastAsia="Garamond" w:hAnsi="Garamond" w:cs="Garamond"/>
-          <w:sz w:val="22"/>
-          <w:szCs w:val="22"/>
-        </w:rPr>
-        <w:t>doi</w:t>
-      </w:r>
-      <w:proofErr w:type="spellEnd"/>
-      <w:r>
-        <w:rPr>
-          <w:rFonts w:ascii="Garamond" w:eastAsia="Garamond" w:hAnsi="Garamond" w:cs="Garamond"/>
-          <w:sz w:val="22"/>
-          <w:szCs w:val="22"/>
-        </w:rPr>
-        <w:t>:</w:t>
+        <w:t>. Springer, Cham.  doi:</w:t>
       </w:r>
       <w:hyperlink r:id="rId21">
         <w:r>
@@ -10039,25 +9660,7 @@
           <w:sz w:val="22"/>
           <w:szCs w:val="22"/>
         </w:rPr>
-        <w:t xml:space="preserve">Engle, J., </w:t>
-      </w:r>
-      <w:proofErr w:type="spellStart"/>
-      <w:r>
-        <w:rPr>
-          <w:rFonts w:ascii="Garamond" w:eastAsia="Garamond" w:hAnsi="Garamond" w:cs="Garamond"/>
-          <w:sz w:val="22"/>
-          <w:szCs w:val="22"/>
-        </w:rPr>
-        <w:t>Bermeo</w:t>
-      </w:r>
-      <w:proofErr w:type="spellEnd"/>
-      <w:r>
-        <w:rPr>
-          <w:rFonts w:ascii="Garamond" w:eastAsia="Garamond" w:hAnsi="Garamond" w:cs="Garamond"/>
-          <w:sz w:val="22"/>
-          <w:szCs w:val="22"/>
-        </w:rPr>
-        <w:t>, A., O’Brien, C. (2006). Straight from the Source: What Works for First-Generation College Students. Washington, DC: Pell Institute for the Study of Opportunity in Higher Education. Retrieved from</w:t>
+        <w:t>Engle, J., Bermeo, A., O’Brien, C. (2006). Straight from the Source: What Works for First-Generation College Students. Washington, DC: Pell Institute for the Study of Opportunity in Higher Education. Retrieved from</w:t>
       </w:r>
       <w:hyperlink r:id="rId22">
         <w:r>
@@ -10125,25 +9728,7 @@
           <w:sz w:val="22"/>
           <w:szCs w:val="22"/>
         </w:rPr>
-        <w:t xml:space="preserve">Hillman, N. &amp; </w:t>
-      </w:r>
-      <w:proofErr w:type="spellStart"/>
-      <w:r>
-        <w:rPr>
-          <w:rFonts w:ascii="Garamond" w:eastAsia="Garamond" w:hAnsi="Garamond" w:cs="Garamond"/>
-          <w:sz w:val="22"/>
-          <w:szCs w:val="22"/>
-        </w:rPr>
-        <w:t>Weichman</w:t>
-      </w:r>
-      <w:proofErr w:type="spellEnd"/>
-      <w:r>
-        <w:rPr>
-          <w:rFonts w:ascii="Garamond" w:eastAsia="Garamond" w:hAnsi="Garamond" w:cs="Garamond"/>
-          <w:sz w:val="22"/>
-          <w:szCs w:val="22"/>
-        </w:rPr>
-        <w:t xml:space="preserve">, T. (2016). Education Deserts: The Continued Significance of “Place” in the Twenty-First Century. </w:t>
+        <w:t xml:space="preserve">Hillman, N. &amp; Weichman, T. (2016). Education Deserts: The Continued Significance of “Place” in the Twenty-First Century. </w:t>
       </w:r>
       <w:r>
         <w:rPr>
@@ -10294,59 +9879,39 @@
         </w:rPr>
         <w:t xml:space="preserve">pp.1-418, Dec. 15 2010 </w:t>
       </w:r>
-      <w:proofErr w:type="spellStart"/>
-      <w:r>
-        <w:rPr>
-          <w:rFonts w:ascii="Garamond" w:eastAsia="Garamond" w:hAnsi="Garamond" w:cs="Garamond"/>
-          <w:sz w:val="22"/>
-          <w:szCs w:val="22"/>
-        </w:rPr>
-        <w:t>doi</w:t>
-      </w:r>
-      <w:proofErr w:type="spellEnd"/>
-      <w:r>
-        <w:rPr>
-          <w:rFonts w:ascii="Garamond" w:eastAsia="Garamond" w:hAnsi="Garamond" w:cs="Garamond"/>
-          <w:sz w:val="22"/>
-          <w:szCs w:val="22"/>
-        </w:rPr>
-        <w:t>: 10.1109/IEEESTD.2010.5733835</w:t>
-      </w:r>
-    </w:p>
-    <w:p>
-      <w:pPr>
-        <w:rPr>
-          <w:rFonts w:ascii="Garamond" w:eastAsia="Garamond" w:hAnsi="Garamond" w:cs="Garamond"/>
-          <w:sz w:val="22"/>
-          <w:szCs w:val="22"/>
-        </w:rPr>
-      </w:pPr>
-    </w:p>
-    <w:p>
-      <w:pPr>
-        <w:rPr>
-          <w:rFonts w:ascii="Garamond" w:eastAsia="Garamond" w:hAnsi="Garamond" w:cs="Garamond"/>
-          <w:sz w:val="22"/>
-          <w:szCs w:val="22"/>
-        </w:rPr>
-      </w:pPr>
-      <w:proofErr w:type="spellStart"/>
-      <w:r>
-        <w:rPr>
-          <w:rFonts w:ascii="Garamond" w:eastAsia="Garamond" w:hAnsi="Garamond" w:cs="Garamond"/>
-          <w:sz w:val="22"/>
-          <w:szCs w:val="22"/>
-        </w:rPr>
-        <w:t>Lohr</w:t>
-      </w:r>
-      <w:proofErr w:type="spellEnd"/>
-      <w:r>
-        <w:rPr>
-          <w:rFonts w:ascii="Garamond" w:eastAsia="Garamond" w:hAnsi="Garamond" w:cs="Garamond"/>
-          <w:sz w:val="22"/>
-          <w:szCs w:val="22"/>
-        </w:rPr>
-        <w:t xml:space="preserve">, S. (2017). </w:t>
+      <w:r>
+        <w:rPr>
+          <w:rFonts w:ascii="Garamond" w:eastAsia="Garamond" w:hAnsi="Garamond" w:cs="Garamond"/>
+          <w:sz w:val="22"/>
+          <w:szCs w:val="22"/>
+        </w:rPr>
+        <w:t>doi: 10.1109/IEEESTD.2010.5733835</w:t>
+      </w:r>
+    </w:p>
+    <w:p>
+      <w:pPr>
+        <w:rPr>
+          <w:rFonts w:ascii="Garamond" w:eastAsia="Garamond" w:hAnsi="Garamond" w:cs="Garamond"/>
+          <w:sz w:val="22"/>
+          <w:szCs w:val="22"/>
+        </w:rPr>
+      </w:pPr>
+    </w:p>
+    <w:p>
+      <w:pPr>
+        <w:rPr>
+          <w:rFonts w:ascii="Garamond" w:eastAsia="Garamond" w:hAnsi="Garamond" w:cs="Garamond"/>
+          <w:sz w:val="22"/>
+          <w:szCs w:val="22"/>
+        </w:rPr>
+      </w:pPr>
+      <w:r>
+        <w:rPr>
+          <w:rFonts w:ascii="Garamond" w:eastAsia="Garamond" w:hAnsi="Garamond" w:cs="Garamond"/>
+          <w:sz w:val="22"/>
+          <w:szCs w:val="22"/>
+        </w:rPr>
+        <w:t xml:space="preserve">Lohr, S. (2017). </w:t>
       </w:r>
       <w:r>
         <w:rPr>
@@ -10410,59 +9975,13 @@
           <w:szCs w:val="22"/>
         </w:rPr>
       </w:pPr>
-      <w:proofErr w:type="spellStart"/>
-      <w:r>
-        <w:rPr>
-          <w:rFonts w:ascii="Garamond" w:eastAsia="Garamond" w:hAnsi="Garamond" w:cs="Garamond"/>
-          <w:sz w:val="22"/>
-          <w:szCs w:val="22"/>
-        </w:rPr>
-        <w:t>Nagappan</w:t>
-      </w:r>
-      <w:proofErr w:type="spellEnd"/>
-      <w:r>
-        <w:rPr>
-          <w:rFonts w:ascii="Garamond" w:eastAsia="Garamond" w:hAnsi="Garamond" w:cs="Garamond"/>
-          <w:sz w:val="22"/>
-          <w:szCs w:val="22"/>
-        </w:rPr>
-        <w:t xml:space="preserve">, N., Williams, L., </w:t>
-      </w:r>
-      <w:proofErr w:type="spellStart"/>
-      <w:r>
-        <w:rPr>
-          <w:rFonts w:ascii="Garamond" w:eastAsia="Garamond" w:hAnsi="Garamond" w:cs="Garamond"/>
-          <w:sz w:val="22"/>
-          <w:szCs w:val="22"/>
-        </w:rPr>
-        <w:t>Ferzli</w:t>
-      </w:r>
-      <w:proofErr w:type="spellEnd"/>
-      <w:r>
-        <w:rPr>
-          <w:rFonts w:ascii="Garamond" w:eastAsia="Garamond" w:hAnsi="Garamond" w:cs="Garamond"/>
-          <w:sz w:val="22"/>
-          <w:szCs w:val="22"/>
-        </w:rPr>
-        <w:t xml:space="preserve">, M., Wiebe, E., Yang, K., Miller, C., &amp; </w:t>
-      </w:r>
-      <w:proofErr w:type="spellStart"/>
-      <w:r>
-        <w:rPr>
-          <w:rFonts w:ascii="Garamond" w:eastAsia="Garamond" w:hAnsi="Garamond" w:cs="Garamond"/>
-          <w:sz w:val="22"/>
-          <w:szCs w:val="22"/>
-        </w:rPr>
-        <w:t>Balik</w:t>
-      </w:r>
-      <w:proofErr w:type="spellEnd"/>
-      <w:r>
-        <w:rPr>
-          <w:rFonts w:ascii="Garamond" w:eastAsia="Garamond" w:hAnsi="Garamond" w:cs="Garamond"/>
-          <w:sz w:val="22"/>
-          <w:szCs w:val="22"/>
-        </w:rPr>
-        <w:t xml:space="preserve">, S. (2003). Improving the CS1 experience with pair programming. In </w:t>
+      <w:r>
+        <w:rPr>
+          <w:rFonts w:ascii="Garamond" w:eastAsia="Garamond" w:hAnsi="Garamond" w:cs="Garamond"/>
+          <w:sz w:val="22"/>
+          <w:szCs w:val="22"/>
+        </w:rPr>
+        <w:t xml:space="preserve">Nagappan, N., Williams, L., Ferzli, M., Wiebe, E., Yang, K., Miller, C., &amp; Balik, S. (2003). Improving the CS1 experience with pair programming. In </w:t>
       </w:r>
       <w:r>
         <w:rPr>
@@ -10577,23 +10096,13 @@
           <w:szCs w:val="22"/>
         </w:rPr>
       </w:pPr>
-      <w:proofErr w:type="spellStart"/>
-      <w:r>
-        <w:rPr>
-          <w:rFonts w:ascii="Garamond" w:eastAsia="Garamond" w:hAnsi="Garamond" w:cs="Garamond"/>
-          <w:sz w:val="22"/>
-          <w:szCs w:val="22"/>
-        </w:rPr>
-        <w:t>Parnas</w:t>
-      </w:r>
-      <w:proofErr w:type="spellEnd"/>
-      <w:r>
-        <w:rPr>
-          <w:rFonts w:ascii="Garamond" w:eastAsia="Garamond" w:hAnsi="Garamond" w:cs="Garamond"/>
-          <w:sz w:val="22"/>
-          <w:szCs w:val="22"/>
-        </w:rPr>
-        <w:t xml:space="preserve">, D. (1999). Software engineering programs are not computer science programs. </w:t>
+      <w:r>
+        <w:rPr>
+          <w:rFonts w:ascii="Garamond" w:eastAsia="Garamond" w:hAnsi="Garamond" w:cs="Garamond"/>
+          <w:sz w:val="22"/>
+          <w:szCs w:val="22"/>
+        </w:rPr>
+        <w:t xml:space="preserve">Parnas, D. (1999). Software engineering programs are not computer science programs. </w:t>
       </w:r>
       <w:r>
         <w:rPr>
@@ -10610,25 +10119,7 @@
           <w:sz w:val="22"/>
           <w:szCs w:val="22"/>
         </w:rPr>
-        <w:t xml:space="preserve">(6), pp 19-30, Nov/Dec. </w:t>
-      </w:r>
-      <w:proofErr w:type="spellStart"/>
-      <w:r>
-        <w:rPr>
-          <w:rFonts w:ascii="Garamond" w:eastAsia="Garamond" w:hAnsi="Garamond" w:cs="Garamond"/>
-          <w:sz w:val="22"/>
-          <w:szCs w:val="22"/>
-        </w:rPr>
-        <w:t>doi</w:t>
-      </w:r>
-      <w:proofErr w:type="spellEnd"/>
-      <w:r>
-        <w:rPr>
-          <w:rFonts w:ascii="Garamond" w:eastAsia="Garamond" w:hAnsi="Garamond" w:cs="Garamond"/>
-          <w:sz w:val="22"/>
-          <w:szCs w:val="22"/>
-        </w:rPr>
-        <w:t>: 10.1109/52.805469</w:t>
+        <w:t>(6), pp 19-30, Nov/Dec. doi: 10.1109/52.805469</w:t>
       </w:r>
     </w:p>
     <w:p>
@@ -10753,25 +10244,7 @@
           <w:sz w:val="22"/>
           <w:szCs w:val="22"/>
         </w:rPr>
-        <w:t xml:space="preserve">Wilson, C., </w:t>
-      </w:r>
-      <w:proofErr w:type="spellStart"/>
-      <w:r>
-        <w:rPr>
-          <w:rFonts w:ascii="Garamond" w:eastAsia="Garamond" w:hAnsi="Garamond" w:cs="Garamond"/>
-          <w:sz w:val="22"/>
-          <w:szCs w:val="22"/>
-        </w:rPr>
-        <w:t>Sudol</w:t>
-      </w:r>
-      <w:proofErr w:type="spellEnd"/>
-      <w:r>
-        <w:rPr>
-          <w:rFonts w:ascii="Garamond" w:eastAsia="Garamond" w:hAnsi="Garamond" w:cs="Garamond"/>
-          <w:sz w:val="22"/>
-          <w:szCs w:val="22"/>
-        </w:rPr>
-        <w:t>, L. A., Stephenson, C. &amp; Stehlik, M. 2010. Running on Empty: The Failure to Teach K-12 Computer Science in the Digital Age. The Association for Computing Machinery &amp; The Computer Science Teachers Association. Retrieved from http://runningonempty.acm.org/fullreport2.pdf</w:t>
+        <w:t>Wilson, C., Sudol, L. A., Stephenson, C. &amp; Stehlik, M. 2010. Running on Empty: The Failure to Teach K-12 Computer Science in the Digital Age. The Association for Computing Machinery &amp; The Computer Science Teachers Association. Retrieved from http://runningonempty.acm.org/fullreport2.pdf</w:t>
       </w:r>
     </w:p>
     <w:p>
@@ -10859,7 +10332,7 @@
         <w:sz w:val="20"/>
         <w:szCs w:val="20"/>
       </w:rPr>
-      <w:t>10</w:t>
+      <w:t>11</w:t>
     </w:r>
     <w:r>
       <w:rPr>

</xml_diff>

<commit_message>
Complete section 5, outcomes and quality assessment.
</commit_message>
<xml_diff>
--- a/assets/HECC New Academic Program Proposal.docx
+++ b/assets/HECC New Academic Program Proposal.docx
@@ -1379,7 +1379,27 @@
           <w:sz w:val="20"/>
           <w:szCs w:val="20"/>
         </w:rPr>
-        <w:t xml:space="preserve">*Freshman Skill Courses (16 credits)       #BACC Core (48 cr)       </w:t>
+        <w:t xml:space="preserve">*Freshman Skill Courses (16 credits)       #BACC Core (48 </w:t>
+      </w:r>
+      <w:proofErr w:type="spellStart"/>
+      <w:r>
+        <w:rPr>
+          <w:rFonts w:ascii="Calibri" w:eastAsia="Calibri" w:hAnsi="Calibri" w:cs="Calibri"/>
+          <w:b/>
+          <w:sz w:val="20"/>
+          <w:szCs w:val="20"/>
+        </w:rPr>
+        <w:t>cr</w:t>
+      </w:r>
+      <w:proofErr w:type="spellEnd"/>
+      <w:r>
+        <w:rPr>
+          <w:rFonts w:ascii="Calibri" w:eastAsia="Calibri" w:hAnsi="Calibri" w:cs="Calibri"/>
+          <w:b/>
+          <w:sz w:val="20"/>
+          <w:szCs w:val="20"/>
+        </w:rPr>
+        <w:t xml:space="preserve">)       </w:t>
       </w:r>
       <w:r>
         <w:rPr>
@@ -1497,8 +1517,16 @@
                 <w:rFonts w:ascii="Calibri" w:eastAsia="Calibri" w:hAnsi="Calibri" w:cs="Calibri"/>
               </w:rPr>
               <w:tab/>
-              <w:t>46 cr</w:t>
-            </w:r>
+              <w:t xml:space="preserve">46 </w:t>
+            </w:r>
+            <w:proofErr w:type="spellStart"/>
+            <w:r>
+              <w:rPr>
+                <w:rFonts w:ascii="Calibri" w:eastAsia="Calibri" w:hAnsi="Calibri" w:cs="Calibri"/>
+              </w:rPr>
+              <w:t>cr</w:t>
+            </w:r>
+            <w:proofErr w:type="spellEnd"/>
           </w:p>
         </w:tc>
       </w:tr>
@@ -1615,6 +1643,7 @@
               </w:rPr>
               <w:t xml:space="preserve"> </w:t>
             </w:r>
+            <w:proofErr w:type="spellStart"/>
             <w:r>
               <w:rPr>
                 <w:rFonts w:ascii="Calibri" w:eastAsia="Calibri" w:hAnsi="Calibri" w:cs="Calibri"/>
@@ -1624,6 +1653,7 @@
               </w:rPr>
               <w:t>cr</w:t>
             </w:r>
+            <w:proofErr w:type="spellEnd"/>
           </w:p>
           <w:p>
             <w:pPr>
@@ -1952,8 +1982,19 @@
                 <w:sz w:val="20"/>
                 <w:szCs w:val="20"/>
               </w:rPr>
-              <w:t xml:space="preserve"> cr</w:t>
-            </w:r>
+              <w:t xml:space="preserve"> </w:t>
+            </w:r>
+            <w:proofErr w:type="spellStart"/>
+            <w:r>
+              <w:rPr>
+                <w:rFonts w:ascii="Calibri" w:eastAsia="Calibri" w:hAnsi="Calibri" w:cs="Calibri"/>
+                <w:b/>
+                <w:sz w:val="20"/>
+                <w:szCs w:val="20"/>
+              </w:rPr>
+              <w:t>cr</w:t>
+            </w:r>
+            <w:proofErr w:type="spellEnd"/>
           </w:p>
           <w:p>
             <w:pPr>
@@ -2131,7 +2172,25 @@
                 <w:sz w:val="20"/>
                 <w:szCs w:val="20"/>
               </w:rPr>
-              <w:t>CS 391#: Social and Ethical Issues in Computer Science (3) (Bacc Core Synthesis: Science, Technology, Society)</w:t>
+              <w:t>CS 391#: Social and Ethical Issues in Computer Science (3) (</w:t>
+            </w:r>
+            <w:proofErr w:type="spellStart"/>
+            <w:r>
+              <w:rPr>
+                <w:rFonts w:ascii="Calibri" w:eastAsia="Calibri" w:hAnsi="Calibri" w:cs="Calibri"/>
+                <w:sz w:val="20"/>
+                <w:szCs w:val="20"/>
+              </w:rPr>
+              <w:t>Bacc</w:t>
+            </w:r>
+            <w:proofErr w:type="spellEnd"/>
+            <w:r>
+              <w:rPr>
+                <w:rFonts w:ascii="Calibri" w:eastAsia="Calibri" w:hAnsi="Calibri" w:cs="Calibri"/>
+                <w:sz w:val="20"/>
+                <w:szCs w:val="20"/>
+              </w:rPr>
+              <w:t xml:space="preserve"> Core Synthesis: Science, Technology, Society)</w:t>
             </w:r>
           </w:p>
         </w:tc>
@@ -2249,6 +2308,7 @@
               </w:rPr>
               <w:t xml:space="preserve"> </w:t>
             </w:r>
+            <w:proofErr w:type="spellStart"/>
             <w:r>
               <w:rPr>
                 <w:rFonts w:ascii="Calibri" w:eastAsia="Calibri" w:hAnsi="Calibri" w:cs="Calibri"/>
@@ -2258,6 +2318,7 @@
               </w:rPr>
               <w:t>cr</w:t>
             </w:r>
+            <w:proofErr w:type="spellEnd"/>
           </w:p>
           <w:p>
             <w:pPr>
@@ -2548,8 +2609,16 @@
                 <w:rFonts w:ascii="Calibri" w:eastAsia="Calibri" w:hAnsi="Calibri" w:cs="Calibri"/>
               </w:rPr>
               <w:tab/>
-              <w:t>45 cr</w:t>
-            </w:r>
+              <w:t xml:space="preserve">45 </w:t>
+            </w:r>
+            <w:proofErr w:type="spellStart"/>
+            <w:r>
+              <w:rPr>
+                <w:rFonts w:ascii="Calibri" w:eastAsia="Calibri" w:hAnsi="Calibri" w:cs="Calibri"/>
+              </w:rPr>
+              <w:t>cr</w:t>
+            </w:r>
+            <w:proofErr w:type="spellEnd"/>
             <w:r>
               <w:rPr>
                 <w:rFonts w:ascii="Calibri" w:eastAsia="Calibri" w:hAnsi="Calibri" w:cs="Calibri"/>
@@ -2653,8 +2722,19 @@
                 <w:sz w:val="20"/>
                 <w:szCs w:val="20"/>
               </w:rPr>
-              <w:t>15 cr</w:t>
-            </w:r>
+              <w:t xml:space="preserve">15 </w:t>
+            </w:r>
+            <w:proofErr w:type="spellStart"/>
+            <w:r>
+              <w:rPr>
+                <w:rFonts w:ascii="Calibri" w:eastAsia="Calibri" w:hAnsi="Calibri" w:cs="Calibri"/>
+                <w:b/>
+                <w:sz w:val="20"/>
+                <w:szCs w:val="20"/>
+              </w:rPr>
+              <w:t>cr</w:t>
+            </w:r>
+            <w:proofErr w:type="spellEnd"/>
           </w:p>
           <w:p>
             <w:pPr>
@@ -2843,8 +2923,19 @@
                 <w:sz w:val="20"/>
                 <w:szCs w:val="20"/>
               </w:rPr>
-              <w:t>15 cr</w:t>
-            </w:r>
+              <w:t xml:space="preserve">15 </w:t>
+            </w:r>
+            <w:proofErr w:type="spellStart"/>
+            <w:r>
+              <w:rPr>
+                <w:rFonts w:ascii="Calibri" w:eastAsia="Calibri" w:hAnsi="Calibri" w:cs="Calibri"/>
+                <w:b/>
+                <w:sz w:val="20"/>
+                <w:szCs w:val="20"/>
+              </w:rPr>
+              <w:t>cr</w:t>
+            </w:r>
+            <w:proofErr w:type="spellEnd"/>
           </w:p>
           <w:p>
             <w:pPr>
@@ -3021,8 +3112,19 @@
                 <w:sz w:val="20"/>
                 <w:szCs w:val="20"/>
               </w:rPr>
-              <w:t>15 cr</w:t>
-            </w:r>
+              <w:t xml:space="preserve">15 </w:t>
+            </w:r>
+            <w:proofErr w:type="spellStart"/>
+            <w:r>
+              <w:rPr>
+                <w:rFonts w:ascii="Calibri" w:eastAsia="Calibri" w:hAnsi="Calibri" w:cs="Calibri"/>
+                <w:b/>
+                <w:sz w:val="20"/>
+                <w:szCs w:val="20"/>
+              </w:rPr>
+              <w:t>cr</w:t>
+            </w:r>
+            <w:proofErr w:type="spellEnd"/>
           </w:p>
           <w:p>
             <w:pPr>
@@ -3221,8 +3323,16 @@
                 <w:rFonts w:ascii="Calibri" w:eastAsia="Calibri" w:hAnsi="Calibri" w:cs="Calibri"/>
               </w:rPr>
               <w:tab/>
-              <w:t>48 – 51 cr</w:t>
-            </w:r>
+              <w:t xml:space="preserve">48 – 51 </w:t>
+            </w:r>
+            <w:proofErr w:type="spellStart"/>
+            <w:r>
+              <w:rPr>
+                <w:rFonts w:ascii="Calibri" w:eastAsia="Calibri" w:hAnsi="Calibri" w:cs="Calibri"/>
+              </w:rPr>
+              <w:t>cr</w:t>
+            </w:r>
+            <w:proofErr w:type="spellEnd"/>
             <w:r>
               <w:rPr>
                 <w:rFonts w:ascii="Calibri" w:eastAsia="Calibri" w:hAnsi="Calibri" w:cs="Calibri"/>
@@ -3344,6 +3454,7 @@
               </w:rPr>
               <w:t xml:space="preserve"> </w:t>
             </w:r>
+            <w:proofErr w:type="spellStart"/>
             <w:r>
               <w:rPr>
                 <w:rFonts w:ascii="Calibri" w:eastAsia="Calibri" w:hAnsi="Calibri" w:cs="Calibri"/>
@@ -3353,6 +3464,7 @@
               </w:rPr>
               <w:t>cr</w:t>
             </w:r>
+            <w:proofErr w:type="spellEnd"/>
           </w:p>
           <w:p>
             <w:pPr>
@@ -3628,8 +3740,19 @@
                 <w:sz w:val="20"/>
                 <w:szCs w:val="20"/>
               </w:rPr>
-              <w:t xml:space="preserve"> cr</w:t>
-            </w:r>
+              <w:t xml:space="preserve"> </w:t>
+            </w:r>
+            <w:proofErr w:type="spellStart"/>
+            <w:r>
+              <w:rPr>
+                <w:rFonts w:ascii="Calibri" w:eastAsia="Calibri" w:hAnsi="Calibri" w:cs="Calibri"/>
+                <w:b/>
+                <w:sz w:val="20"/>
+                <w:szCs w:val="20"/>
+              </w:rPr>
+              <w:t>cr</w:t>
+            </w:r>
+            <w:proofErr w:type="spellEnd"/>
           </w:p>
           <w:p>
             <w:pPr>
@@ -3922,6 +4045,7 @@
               </w:rPr>
               <w:t xml:space="preserve"> - 17 </w:t>
             </w:r>
+            <w:proofErr w:type="spellStart"/>
             <w:r>
               <w:rPr>
                 <w:rFonts w:ascii="Calibri" w:eastAsia="Calibri" w:hAnsi="Calibri" w:cs="Calibri"/>
@@ -3931,6 +4055,7 @@
               </w:rPr>
               <w:t>cr</w:t>
             </w:r>
+            <w:proofErr w:type="spellEnd"/>
           </w:p>
           <w:p>
             <w:pPr>
@@ -4213,8 +4338,16 @@
                 <w:rFonts w:ascii="Calibri" w:eastAsia="Calibri" w:hAnsi="Calibri" w:cs="Calibri"/>
               </w:rPr>
               <w:tab/>
-              <w:t>36 – 39 cr</w:t>
-            </w:r>
+              <w:t xml:space="preserve">36 – 39 </w:t>
+            </w:r>
+            <w:proofErr w:type="spellStart"/>
+            <w:r>
+              <w:rPr>
+                <w:rFonts w:ascii="Calibri" w:eastAsia="Calibri" w:hAnsi="Calibri" w:cs="Calibri"/>
+              </w:rPr>
+              <w:t>cr</w:t>
+            </w:r>
+            <w:proofErr w:type="spellEnd"/>
             <w:r>
               <w:rPr>
                 <w:rFonts w:ascii="Calibri" w:eastAsia="Calibri" w:hAnsi="Calibri" w:cs="Calibri"/>
@@ -4326,8 +4459,19 @@
                 <w:sz w:val="20"/>
                 <w:szCs w:val="20"/>
               </w:rPr>
-              <w:t xml:space="preserve"> cr</w:t>
-            </w:r>
+              <w:t xml:space="preserve"> </w:t>
+            </w:r>
+            <w:proofErr w:type="spellStart"/>
+            <w:r>
+              <w:rPr>
+                <w:rFonts w:ascii="Calibri" w:eastAsia="Calibri" w:hAnsi="Calibri" w:cs="Calibri"/>
+                <w:b/>
+                <w:sz w:val="20"/>
+                <w:szCs w:val="20"/>
+              </w:rPr>
+              <w:t>cr</w:t>
+            </w:r>
+            <w:proofErr w:type="spellEnd"/>
           </w:p>
           <w:p>
             <w:pPr>
@@ -4593,8 +4737,19 @@
                 <w:sz w:val="20"/>
                 <w:szCs w:val="20"/>
               </w:rPr>
-              <w:t xml:space="preserve"> cr</w:t>
-            </w:r>
+              <w:t xml:space="preserve"> </w:t>
+            </w:r>
+            <w:proofErr w:type="spellStart"/>
+            <w:r>
+              <w:rPr>
+                <w:rFonts w:ascii="Calibri" w:eastAsia="Calibri" w:hAnsi="Calibri" w:cs="Calibri"/>
+                <w:b/>
+                <w:sz w:val="20"/>
+                <w:szCs w:val="20"/>
+              </w:rPr>
+              <w:t>cr</w:t>
+            </w:r>
+            <w:proofErr w:type="spellEnd"/>
           </w:p>
           <w:p>
             <w:pPr>
@@ -4875,8 +5030,19 @@
                 <w:sz w:val="20"/>
                 <w:szCs w:val="20"/>
               </w:rPr>
-              <w:t xml:space="preserve"> cr</w:t>
-            </w:r>
+              <w:t xml:space="preserve"> </w:t>
+            </w:r>
+            <w:proofErr w:type="spellStart"/>
+            <w:r>
+              <w:rPr>
+                <w:rFonts w:ascii="Calibri" w:eastAsia="Calibri" w:hAnsi="Calibri" w:cs="Calibri"/>
+                <w:b/>
+                <w:sz w:val="20"/>
+                <w:szCs w:val="20"/>
+              </w:rPr>
+              <w:t>cr</w:t>
+            </w:r>
+            <w:proofErr w:type="spellEnd"/>
           </w:p>
           <w:p>
             <w:pPr>
@@ -5110,7 +5276,27 @@
           <w:sz w:val="20"/>
           <w:szCs w:val="20"/>
         </w:rPr>
-        <w:t xml:space="preserve">*Freshman Skill Courses (16 credits)       #BACC Core (48 cr)       </w:t>
+        <w:t xml:space="preserve">*Freshman Skill Courses (16 credits)       #BACC Core (48 </w:t>
+      </w:r>
+      <w:proofErr w:type="spellStart"/>
+      <w:r>
+        <w:rPr>
+          <w:rFonts w:ascii="Calibri" w:eastAsia="Calibri" w:hAnsi="Calibri" w:cs="Calibri"/>
+          <w:b/>
+          <w:sz w:val="20"/>
+          <w:szCs w:val="20"/>
+        </w:rPr>
+        <w:t>cr</w:t>
+      </w:r>
+      <w:proofErr w:type="spellEnd"/>
+      <w:r>
+        <w:rPr>
+          <w:rFonts w:ascii="Calibri" w:eastAsia="Calibri" w:hAnsi="Calibri" w:cs="Calibri"/>
+          <w:b/>
+          <w:sz w:val="20"/>
+          <w:szCs w:val="20"/>
+        </w:rPr>
+        <w:t xml:space="preserve">)       </w:t>
       </w:r>
       <w:r>
         <w:rPr>
@@ -5184,7 +5370,21 @@
           <w:rFonts w:ascii="Garamond" w:eastAsia="Garamond" w:hAnsi="Garamond" w:cs="Garamond"/>
         </w:rPr>
         <w:tab/>
-        <w:t>175 – 181 credits (139 major and 36 - 42 bacc core)</w:t>
+        <w:t xml:space="preserve">175 – 181 credits (139 major and 36 - 42 </w:t>
+      </w:r>
+      <w:proofErr w:type="spellStart"/>
+      <w:r>
+        <w:rPr>
+          <w:rFonts w:ascii="Garamond" w:eastAsia="Garamond" w:hAnsi="Garamond" w:cs="Garamond"/>
+        </w:rPr>
+        <w:t>bacc</w:t>
+      </w:r>
+      <w:proofErr w:type="spellEnd"/>
+      <w:r>
+        <w:rPr>
+          <w:rFonts w:ascii="Garamond" w:eastAsia="Garamond" w:hAnsi="Garamond" w:cs="Garamond"/>
+        </w:rPr>
+        <w:t xml:space="preserve"> core)</w:t>
       </w:r>
     </w:p>
     <w:p>
@@ -6782,7 +6982,49 @@
         <w:rPr>
           <w:rFonts w:ascii="Garamond" w:eastAsia="Garamond" w:hAnsi="Garamond" w:cs="Garamond"/>
         </w:rPr>
-        <w:t>The Software Engineering program approaches student access and diversity as a continuum, beginning with K-12 outreach (Bush &amp; Miller, 2017; Wilson et al, 2010) and bringing K-12 students onto campus to observe Software Engineering classes and students (Engle et al, 2006). The program ensures an approachable introductory course sequence for students with diverse backgrounds (Cohoon &amp; Tychonievich, 2011), implements an authentic, hands-on, and world-relevant active learning experience (Eisenberg, 2017), cultivates a community of supportive peers through specific learning methods (Nagappan, 2013), and integrates professional exposure early in the curriculum, to support student career-readiness upon graduation.</w:t>
+        <w:t>The Software Engineering program approaches student access and diversity as a continuum, beginning with K-12 outreach (Bush &amp; Miller, 2017; Wilson et al, 2010) and bringing K-12 students onto campus to observe Software Engineering classes and students (Engle et al, 2006). The program ensures an approachable introductory course sequence for students with diverse backgrounds (</w:t>
+      </w:r>
+      <w:proofErr w:type="spellStart"/>
+      <w:r>
+        <w:rPr>
+          <w:rFonts w:ascii="Garamond" w:eastAsia="Garamond" w:hAnsi="Garamond" w:cs="Garamond"/>
+        </w:rPr>
+        <w:t>Cohoon</w:t>
+      </w:r>
+      <w:proofErr w:type="spellEnd"/>
+      <w:r>
+        <w:rPr>
+          <w:rFonts w:ascii="Garamond" w:eastAsia="Garamond" w:hAnsi="Garamond" w:cs="Garamond"/>
+        </w:rPr>
+        <w:t xml:space="preserve"> &amp; </w:t>
+      </w:r>
+      <w:proofErr w:type="spellStart"/>
+      <w:r>
+        <w:rPr>
+          <w:rFonts w:ascii="Garamond" w:eastAsia="Garamond" w:hAnsi="Garamond" w:cs="Garamond"/>
+        </w:rPr>
+        <w:t>Tychonievich</w:t>
+      </w:r>
+      <w:proofErr w:type="spellEnd"/>
+      <w:r>
+        <w:rPr>
+          <w:rFonts w:ascii="Garamond" w:eastAsia="Garamond" w:hAnsi="Garamond" w:cs="Garamond"/>
+        </w:rPr>
+        <w:t>, 2011), implements an authentic, hands-on, and world-relevant active learning experience (Eisenberg, 2017), cultivates a community of supportive peers through specific learning methods (</w:t>
+      </w:r>
+      <w:proofErr w:type="spellStart"/>
+      <w:r>
+        <w:rPr>
+          <w:rFonts w:ascii="Garamond" w:eastAsia="Garamond" w:hAnsi="Garamond" w:cs="Garamond"/>
+        </w:rPr>
+        <w:t>Nagappan</w:t>
+      </w:r>
+      <w:proofErr w:type="spellEnd"/>
+      <w:r>
+        <w:rPr>
+          <w:rFonts w:ascii="Garamond" w:eastAsia="Garamond" w:hAnsi="Garamond" w:cs="Garamond"/>
+        </w:rPr>
+        <w:t>, 2013), and integrates professional exposure early in the curriculum, to support student career-readiness upon graduation.</w:t>
       </w:r>
     </w:p>
     <w:p>
@@ -7133,7 +7375,25 @@
           <w:sz w:val="20"/>
           <w:szCs w:val="20"/>
         </w:rPr>
-        <w:t>“The zip code that a child is born into oftentimes determines their life chances.” (Hillman &amp; Weichman, 2016)</w:t>
+        <w:t xml:space="preserve">“The zip code that a child is born into oftentimes determines their life chances.” (Hillman &amp; </w:t>
+      </w:r>
+      <w:proofErr w:type="spellStart"/>
+      <w:r>
+        <w:rPr>
+          <w:rFonts w:ascii="Garamond" w:eastAsia="Garamond" w:hAnsi="Garamond" w:cs="Garamond"/>
+          <w:sz w:val="20"/>
+          <w:szCs w:val="20"/>
+        </w:rPr>
+        <w:t>Weichman</w:t>
+      </w:r>
+      <w:proofErr w:type="spellEnd"/>
+      <w:r>
+        <w:rPr>
+          <w:rFonts w:ascii="Garamond" w:eastAsia="Garamond" w:hAnsi="Garamond" w:cs="Garamond"/>
+          <w:sz w:val="20"/>
+          <w:szCs w:val="20"/>
+        </w:rPr>
+        <w:t>, 2016)</w:t>
       </w:r>
     </w:p>
     <w:p>
@@ -8127,13 +8387,7 @@
         <w:rPr>
           <w:rFonts w:ascii="Garamond" w:eastAsia="Garamond" w:hAnsi="Garamond" w:cs="Garamond"/>
         </w:rPr>
-        <w:t xml:space="preserve">computer information system professionals, at </w:t>
-      </w:r>
-      <w:r>
-        <w:rPr>
-          <w:rFonts w:ascii="Garamond" w:eastAsia="Garamond" w:hAnsi="Garamond" w:cs="Garamond"/>
-        </w:rPr>
-        <w:t>$102,280</w:t>
+        <w:t>computer information system professionals, at $102,280</w:t>
       </w:r>
       <w:r>
         <w:rPr>
@@ -8211,7 +8465,21 @@
         <w:rPr>
           <w:rFonts w:ascii="Garamond" w:eastAsia="Garamond" w:hAnsi="Garamond" w:cs="Garamond"/>
         </w:rPr>
-        <w:t xml:space="preserve">ut computer science programs are not software engineering programs (Parnas, </w:t>
+        <w:t>ut computer science programs are not software engineering programs (</w:t>
+      </w:r>
+      <w:proofErr w:type="spellStart"/>
+      <w:r>
+        <w:rPr>
+          <w:rFonts w:ascii="Garamond" w:eastAsia="Garamond" w:hAnsi="Garamond" w:cs="Garamond"/>
+        </w:rPr>
+        <w:t>Parnas</w:t>
+      </w:r>
+      <w:proofErr w:type="spellEnd"/>
+      <w:r>
+        <w:rPr>
+          <w:rFonts w:ascii="Garamond" w:eastAsia="Garamond" w:hAnsi="Garamond" w:cs="Garamond"/>
+        </w:rPr>
+        <w:t xml:space="preserve">, </w:t>
       </w:r>
       <w:r>
         <w:rPr>
@@ -8223,13 +8491,7 @@
         <w:rPr>
           <w:rFonts w:ascii="Garamond" w:eastAsia="Garamond" w:hAnsi="Garamond" w:cs="Garamond"/>
         </w:rPr>
-        <w:t>. Furthermore, a</w:t>
-      </w:r>
-      <w:r>
-        <w:rPr>
-          <w:rFonts w:ascii="Garamond" w:eastAsia="Garamond" w:hAnsi="Garamond" w:cs="Garamond"/>
-        </w:rPr>
-        <w:t>nalyses from the Economic Policy Institute reveal that less than one-half of workers in these occupations have a computer science degree (Costa, 2012).</w:t>
+        <w:t>. Furthermore, analyses from the Economic Policy Institute reveal that less than one-half of workers in these occupations have a computer science degree (Costa, 2012).</w:t>
       </w:r>
     </w:p>
     <w:p>
@@ -8262,19 +8524,27 @@
         <w:rPr>
           <w:rFonts w:ascii="Garamond" w:eastAsia="Garamond" w:hAnsi="Garamond" w:cs="Garamond"/>
         </w:rPr>
-        <w:t>While code schools have typically offered two to six-month programs, new initiatives such as the Academy for Software Engineering, multi-year code schools such as the Holberton School, and four-year institutions such as Berlin’s CODE University of Applied Sciences indicate an increasing demand for more intensive software engineering education.</w:t>
-      </w:r>
-      <w:r>
-        <w:rPr>
-          <w:rFonts w:ascii="Garamond" w:eastAsia="Garamond" w:hAnsi="Garamond" w:cs="Garamond"/>
-        </w:rPr>
-        <w:t xml:space="preserve"> </w:t>
-      </w:r>
-      <w:r>
-        <w:rPr>
-          <w:rFonts w:ascii="Garamond" w:eastAsia="Garamond" w:hAnsi="Garamond" w:cs="Garamond"/>
-        </w:rPr>
-        <w:t xml:space="preserve">Interestingly, there are not many </w:t>
+        <w:t xml:space="preserve">While code schools have typically offered two to six-month programs, new initiatives such as the Academy for Software Engineering, multi-year code schools such as the </w:t>
+      </w:r>
+      <w:proofErr w:type="spellStart"/>
+      <w:r>
+        <w:rPr>
+          <w:rFonts w:ascii="Garamond" w:eastAsia="Garamond" w:hAnsi="Garamond" w:cs="Garamond"/>
+        </w:rPr>
+        <w:t>Holberton</w:t>
+      </w:r>
+      <w:proofErr w:type="spellEnd"/>
+      <w:r>
+        <w:rPr>
+          <w:rFonts w:ascii="Garamond" w:eastAsia="Garamond" w:hAnsi="Garamond" w:cs="Garamond"/>
+        </w:rPr>
+        <w:t xml:space="preserve"> School, and four-year institutions such as Berlin’s CODE University of Applied Sciences indicate an increasing demand for more intensive software engineering education.</w:t>
+      </w:r>
+      <w:r>
+        <w:rPr>
+          <w:rFonts w:ascii="Garamond" w:eastAsia="Garamond" w:hAnsi="Garamond" w:cs="Garamond"/>
+        </w:rPr>
+        <w:t xml:space="preserve"> Interestingly, there are not many </w:t>
       </w:r>
       <w:r>
         <w:rPr>
@@ -8569,6 +8839,246 @@
     </w:p>
     <w:p>
       <w:pPr>
+        <w:spacing w:after="120"/>
+        <w:ind w:left="720"/>
+        <w:rPr>
+          <w:rFonts w:ascii="Garamond" w:eastAsia="Garamond" w:hAnsi="Garamond" w:cs="Garamond"/>
+        </w:rPr>
+      </w:pPr>
+      <w:r>
+        <w:rPr>
+          <w:rFonts w:ascii="Garamond" w:eastAsia="Garamond" w:hAnsi="Garamond" w:cs="Garamond"/>
+        </w:rPr>
+        <w:t xml:space="preserve">The software engineering program </w:t>
+      </w:r>
+      <w:r>
+        <w:rPr>
+          <w:rFonts w:ascii="Garamond" w:eastAsia="Garamond" w:hAnsi="Garamond" w:cs="Garamond"/>
+        </w:rPr>
+        <w:t>adheres to ABET-defined student learning outcomes (ABET, 2017b).</w:t>
+      </w:r>
+    </w:p>
+    <w:p>
+      <w:pPr>
+        <w:pStyle w:val="ListParagraph"/>
+        <w:numPr>
+          <w:ilvl w:val="0"/>
+          <w:numId w:val="11"/>
+        </w:numPr>
+        <w:spacing w:after="120"/>
+        <w:rPr>
+          <w:rFonts w:ascii="Garamond" w:eastAsia="Garamond" w:hAnsi="Garamond" w:cs="Garamond"/>
+        </w:rPr>
+      </w:pPr>
+      <w:r>
+        <w:rPr>
+          <w:rFonts w:ascii="Garamond" w:eastAsia="Garamond" w:hAnsi="Garamond" w:cs="Garamond"/>
+        </w:rPr>
+        <w:t>an ability to apply knowledge of mathematics, science, and engineering</w:t>
+      </w:r>
+    </w:p>
+    <w:p>
+      <w:pPr>
+        <w:pStyle w:val="ListParagraph"/>
+        <w:numPr>
+          <w:ilvl w:val="0"/>
+          <w:numId w:val="11"/>
+        </w:numPr>
+        <w:spacing w:after="120"/>
+        <w:rPr>
+          <w:rFonts w:ascii="Garamond" w:eastAsia="Garamond" w:hAnsi="Garamond" w:cs="Garamond"/>
+        </w:rPr>
+      </w:pPr>
+      <w:r>
+        <w:rPr>
+          <w:rFonts w:ascii="Garamond" w:eastAsia="Garamond" w:hAnsi="Garamond" w:cs="Garamond"/>
+        </w:rPr>
+        <w:t>an ability to design and conduct experiments, as well as to analyze and interpret data</w:t>
+      </w:r>
+    </w:p>
+    <w:p>
+      <w:pPr>
+        <w:pStyle w:val="ListParagraph"/>
+        <w:numPr>
+          <w:ilvl w:val="0"/>
+          <w:numId w:val="11"/>
+        </w:numPr>
+        <w:spacing w:after="120"/>
+        <w:rPr>
+          <w:rFonts w:ascii="Garamond" w:eastAsia="Garamond" w:hAnsi="Garamond" w:cs="Garamond"/>
+        </w:rPr>
+      </w:pPr>
+      <w:r>
+        <w:rPr>
+          <w:rFonts w:ascii="Garamond" w:eastAsia="Garamond" w:hAnsi="Garamond" w:cs="Garamond"/>
+        </w:rPr>
+        <w:t>an ability to design a system, component, or process to meet desired needs within realistic constraints such as economic, environmental, social, political, ethical, health and safety, manufacturability, and sustainability</w:t>
+      </w:r>
+    </w:p>
+    <w:p>
+      <w:pPr>
+        <w:pStyle w:val="ListParagraph"/>
+        <w:numPr>
+          <w:ilvl w:val="0"/>
+          <w:numId w:val="11"/>
+        </w:numPr>
+        <w:spacing w:after="120"/>
+        <w:rPr>
+          <w:rFonts w:ascii="Garamond" w:eastAsia="Garamond" w:hAnsi="Garamond" w:cs="Garamond"/>
+        </w:rPr>
+      </w:pPr>
+      <w:r>
+        <w:rPr>
+          <w:rFonts w:ascii="Garamond" w:eastAsia="Garamond" w:hAnsi="Garamond" w:cs="Garamond"/>
+        </w:rPr>
+        <w:t>an ability to function on multidisciplinary teams</w:t>
+      </w:r>
+    </w:p>
+    <w:p>
+      <w:pPr>
+        <w:pStyle w:val="ListParagraph"/>
+        <w:numPr>
+          <w:ilvl w:val="0"/>
+          <w:numId w:val="11"/>
+        </w:numPr>
+        <w:spacing w:after="120"/>
+        <w:rPr>
+          <w:rFonts w:ascii="Garamond" w:eastAsia="Garamond" w:hAnsi="Garamond" w:cs="Garamond"/>
+        </w:rPr>
+      </w:pPr>
+      <w:r>
+        <w:rPr>
+          <w:rFonts w:ascii="Garamond" w:eastAsia="Garamond" w:hAnsi="Garamond" w:cs="Garamond"/>
+        </w:rPr>
+        <w:t>an ability to identify, formulate, and solve engineering problems</w:t>
+      </w:r>
+    </w:p>
+    <w:p>
+      <w:pPr>
+        <w:pStyle w:val="ListParagraph"/>
+        <w:numPr>
+          <w:ilvl w:val="0"/>
+          <w:numId w:val="11"/>
+        </w:numPr>
+        <w:spacing w:after="120"/>
+        <w:rPr>
+          <w:rFonts w:ascii="Garamond" w:eastAsia="Garamond" w:hAnsi="Garamond" w:cs="Garamond"/>
+        </w:rPr>
+      </w:pPr>
+      <w:r>
+        <w:rPr>
+          <w:rFonts w:ascii="Garamond" w:eastAsia="Garamond" w:hAnsi="Garamond" w:cs="Garamond"/>
+        </w:rPr>
+        <w:t>an understanding of professional and ethical responsibility</w:t>
+      </w:r>
+    </w:p>
+    <w:p>
+      <w:pPr>
+        <w:pStyle w:val="ListParagraph"/>
+        <w:numPr>
+          <w:ilvl w:val="0"/>
+          <w:numId w:val="11"/>
+        </w:numPr>
+        <w:spacing w:after="120"/>
+        <w:rPr>
+          <w:rFonts w:ascii="Garamond" w:eastAsia="Garamond" w:hAnsi="Garamond" w:cs="Garamond"/>
+        </w:rPr>
+      </w:pPr>
+      <w:r>
+        <w:rPr>
+          <w:rFonts w:ascii="Garamond" w:eastAsia="Garamond" w:hAnsi="Garamond" w:cs="Garamond"/>
+        </w:rPr>
+        <w:t>an ability to communicate effectively</w:t>
+      </w:r>
+    </w:p>
+    <w:p>
+      <w:pPr>
+        <w:pStyle w:val="ListParagraph"/>
+        <w:numPr>
+          <w:ilvl w:val="0"/>
+          <w:numId w:val="11"/>
+        </w:numPr>
+        <w:spacing w:after="120"/>
+        <w:rPr>
+          <w:rFonts w:ascii="Garamond" w:eastAsia="Garamond" w:hAnsi="Garamond" w:cs="Garamond"/>
+        </w:rPr>
+      </w:pPr>
+      <w:r>
+        <w:rPr>
+          <w:rFonts w:ascii="Garamond" w:eastAsia="Garamond" w:hAnsi="Garamond" w:cs="Garamond"/>
+        </w:rPr>
+        <w:t>the broad education necessary to understand the impact of engineering solutions in a global, economic, environmental, and societal context</w:t>
+      </w:r>
+    </w:p>
+    <w:p>
+      <w:pPr>
+        <w:pStyle w:val="ListParagraph"/>
+        <w:numPr>
+          <w:ilvl w:val="0"/>
+          <w:numId w:val="11"/>
+        </w:numPr>
+        <w:spacing w:after="120"/>
+        <w:rPr>
+          <w:rFonts w:ascii="Garamond" w:eastAsia="Garamond" w:hAnsi="Garamond" w:cs="Garamond"/>
+        </w:rPr>
+      </w:pPr>
+      <w:r>
+        <w:rPr>
+          <w:rFonts w:ascii="Garamond" w:eastAsia="Garamond" w:hAnsi="Garamond" w:cs="Garamond"/>
+        </w:rPr>
+        <w:t>a recognition of the need for, and an ability to engage in life-long learning</w:t>
+      </w:r>
+    </w:p>
+    <w:p>
+      <w:pPr>
+        <w:pStyle w:val="ListParagraph"/>
+        <w:numPr>
+          <w:ilvl w:val="0"/>
+          <w:numId w:val="11"/>
+        </w:numPr>
+        <w:spacing w:after="120"/>
+        <w:rPr>
+          <w:rFonts w:ascii="Garamond" w:eastAsia="Garamond" w:hAnsi="Garamond" w:cs="Garamond"/>
+        </w:rPr>
+      </w:pPr>
+      <w:r>
+        <w:rPr>
+          <w:rFonts w:ascii="Garamond" w:eastAsia="Garamond" w:hAnsi="Garamond" w:cs="Garamond"/>
+        </w:rPr>
+        <w:t>a knowledge of contemporary issues</w:t>
+      </w:r>
+    </w:p>
+    <w:p>
+      <w:pPr>
+        <w:pStyle w:val="ListParagraph"/>
+        <w:numPr>
+          <w:ilvl w:val="0"/>
+          <w:numId w:val="11"/>
+        </w:numPr>
+        <w:spacing w:after="120"/>
+        <w:rPr>
+          <w:rFonts w:ascii="Garamond" w:eastAsia="Garamond" w:hAnsi="Garamond" w:cs="Garamond"/>
+        </w:rPr>
+      </w:pPr>
+      <w:r>
+        <w:rPr>
+          <w:rFonts w:ascii="Garamond" w:eastAsia="Garamond" w:hAnsi="Garamond" w:cs="Garamond"/>
+        </w:rPr>
+        <w:t>an ability to use the techniques, skills, and modern engineering tools necessary for engineering practice</w:t>
+      </w:r>
+    </w:p>
+    <w:p>
+      <w:pPr>
+        <w:pStyle w:val="ListParagraph"/>
+        <w:spacing w:after="120"/>
+        <w:ind w:left="1495"/>
+        <w:rPr>
+          <w:rFonts w:ascii="Garamond" w:eastAsia="Garamond" w:hAnsi="Garamond" w:cs="Garamond"/>
+        </w:rPr>
+      </w:pPr>
+    </w:p>
+    <w:p>
+      <w:pPr>
         <w:numPr>
           <w:ilvl w:val="0"/>
           <w:numId w:val="1"/>
@@ -8582,7 +9092,71 @@
         <w:rPr>
           <w:rFonts w:ascii="Garamond" w:eastAsia="Garamond" w:hAnsi="Garamond" w:cs="Garamond"/>
         </w:rPr>
+        <w:lastRenderedPageBreak/>
         <w:t>Methods by which the learning outcomes will be assessed and used to improve curriculum and instruction.</w:t>
+      </w:r>
+    </w:p>
+    <w:p>
+      <w:pPr>
+        <w:spacing w:after="120"/>
+        <w:ind w:left="720"/>
+        <w:rPr>
+          <w:rFonts w:ascii="Garamond" w:eastAsia="Garamond" w:hAnsi="Garamond" w:cs="Garamond"/>
+        </w:rPr>
+      </w:pPr>
+      <w:r>
+        <w:rPr>
+          <w:rFonts w:ascii="Garamond" w:eastAsia="Garamond" w:hAnsi="Garamond" w:cs="Garamond"/>
+        </w:rPr>
+        <w:t>We will map each program learning outcome to specific formative, qualitative and quantitative assessments of software engineering activities within the courses of the curriculum. At the end of each term, the program leadership shall collect and analyze</w:t>
+      </w:r>
+      <w:r>
+        <w:rPr>
+          <w:rFonts w:ascii="Garamond" w:eastAsia="Garamond" w:hAnsi="Garamond" w:cs="Garamond"/>
+        </w:rPr>
+        <w:t xml:space="preserve"> each assignment and </w:t>
+      </w:r>
+      <w:r>
+        <w:rPr>
+          <w:rFonts w:ascii="Garamond" w:eastAsia="Garamond" w:hAnsi="Garamond" w:cs="Garamond"/>
+        </w:rPr>
+        <w:t>three student samples of each assessment, representing high, average and low quality.</w:t>
+      </w:r>
+      <w:r>
+        <w:rPr>
+          <w:rFonts w:ascii="Garamond" w:eastAsia="Garamond" w:hAnsi="Garamond" w:cs="Garamond"/>
+        </w:rPr>
+        <w:t xml:space="preserve"> The results of the analysis shall drive indicators for assignment improvement in meeting the program learning outcomes.</w:t>
+      </w:r>
+    </w:p>
+    <w:p>
+      <w:pPr>
+        <w:spacing w:after="120"/>
+        <w:ind w:left="720"/>
+        <w:rPr>
+          <w:rFonts w:ascii="Garamond" w:eastAsia="Garamond" w:hAnsi="Garamond" w:cs="Garamond"/>
+        </w:rPr>
+      </w:pPr>
+      <w:r>
+        <w:rPr>
+          <w:rFonts w:ascii="Garamond" w:eastAsia="Garamond" w:hAnsi="Garamond" w:cs="Garamond"/>
+        </w:rPr>
+        <w:t>Each year, program leadership shall also aggregate outcome-related assessments for all students, “scoring” them against the program learning outcomes. Outcomes with a significant number of students who rank poorly shall drive indicators for improving curriculum and instruction related to those outcomes.</w:t>
+      </w:r>
+    </w:p>
+    <w:p>
+      <w:pPr>
+        <w:spacing w:after="120"/>
+        <w:ind w:left="720"/>
+        <w:rPr>
+          <w:rFonts w:ascii="Garamond" w:eastAsia="Garamond" w:hAnsi="Garamond" w:cs="Garamond"/>
+        </w:rPr>
+      </w:pPr>
+      <w:r>
+        <w:rPr>
+          <w:rFonts w:ascii="Garamond" w:eastAsia="Garamond" w:hAnsi="Garamond" w:cs="Garamond"/>
+        </w:rPr>
+        <w:t xml:space="preserve">In addition, all faculty shall engage in a peer classroom observation once per term, mid-term student feedback evaluations, and end-of-term student evaluations. </w:t>
       </w:r>
     </w:p>
     <w:p>
@@ -8591,6 +9165,7 @@
           <w:ilvl w:val="0"/>
           <w:numId w:val="1"/>
         </w:numPr>
+        <w:spacing w:after="120"/>
         <w:rPr>
           <w:rFonts w:ascii="Garamond" w:eastAsia="Garamond" w:hAnsi="Garamond" w:cs="Garamond"/>
         </w:rPr>
@@ -8601,6 +9176,212 @@
         </w:rPr>
         <w:t>Nature and level of research and/or scholarly work expected of program faculty; indicators of success in those areas.</w:t>
       </w:r>
+    </w:p>
+    <w:p>
+      <w:pPr>
+        <w:spacing w:after="120"/>
+        <w:ind w:left="720"/>
+        <w:rPr>
+          <w:rFonts w:ascii="Garamond" w:eastAsia="Garamond" w:hAnsi="Garamond" w:cs="Garamond"/>
+        </w:rPr>
+      </w:pPr>
+      <w:r>
+        <w:rPr>
+          <w:rFonts w:ascii="Garamond" w:eastAsia="Garamond" w:hAnsi="Garamond" w:cs="Garamond"/>
+        </w:rPr>
+        <w:t>The software engineering program expects faculty to be practitioners and instructors of software engineering. Scholarly work includes contributions to open source software, implementations of new languages or development tools, and innovations within design, project management, and methodology</w:t>
+      </w:r>
+      <w:r>
+        <w:rPr>
+          <w:rFonts w:ascii="Garamond" w:eastAsia="Garamond" w:hAnsi="Garamond" w:cs="Garamond"/>
+        </w:rPr>
+        <w:t>.</w:t>
+      </w:r>
+      <w:r>
+        <w:rPr>
+          <w:rFonts w:ascii="Garamond" w:eastAsia="Garamond" w:hAnsi="Garamond" w:cs="Garamond"/>
+        </w:rPr>
+        <w:t xml:space="preserve"> Indicators of success include:</w:t>
+      </w:r>
+    </w:p>
+    <w:p>
+      <w:pPr>
+        <w:pStyle w:val="ListParagraph"/>
+        <w:numPr>
+          <w:ilvl w:val="0"/>
+          <w:numId w:val="22"/>
+        </w:numPr>
+        <w:spacing w:after="120"/>
+        <w:rPr>
+          <w:rFonts w:ascii="Garamond" w:eastAsia="Garamond" w:hAnsi="Garamond" w:cs="Garamond"/>
+        </w:rPr>
+      </w:pPr>
+      <w:r>
+        <w:rPr>
+          <w:rFonts w:ascii="Garamond" w:eastAsia="Garamond" w:hAnsi="Garamond" w:cs="Garamond"/>
+        </w:rPr>
+        <w:t>Mentoring undergraduate apprentices who find success in the field</w:t>
+      </w:r>
+    </w:p>
+    <w:p>
+      <w:pPr>
+        <w:pStyle w:val="ListParagraph"/>
+        <w:numPr>
+          <w:ilvl w:val="0"/>
+          <w:numId w:val="22"/>
+        </w:numPr>
+        <w:spacing w:after="120"/>
+        <w:rPr>
+          <w:rFonts w:ascii="Garamond" w:eastAsia="Garamond" w:hAnsi="Garamond" w:cs="Garamond"/>
+        </w:rPr>
+      </w:pPr>
+      <w:r>
+        <w:rPr>
+          <w:rFonts w:ascii="Garamond" w:eastAsia="Garamond" w:hAnsi="Garamond" w:cs="Garamond"/>
+        </w:rPr>
+        <w:t>Presenting at conferences</w:t>
+      </w:r>
+    </w:p>
+    <w:p>
+      <w:pPr>
+        <w:pStyle w:val="ListParagraph"/>
+        <w:numPr>
+          <w:ilvl w:val="0"/>
+          <w:numId w:val="22"/>
+        </w:numPr>
+        <w:spacing w:after="120"/>
+        <w:rPr>
+          <w:rFonts w:ascii="Garamond" w:eastAsia="Garamond" w:hAnsi="Garamond" w:cs="Garamond"/>
+        </w:rPr>
+      </w:pPr>
+      <w:r>
+        <w:rPr>
+          <w:rFonts w:ascii="Garamond" w:eastAsia="Garamond" w:hAnsi="Garamond" w:cs="Garamond"/>
+        </w:rPr>
+        <w:t>Creating and managing widely used, successful open source projects</w:t>
+      </w:r>
+    </w:p>
+    <w:p>
+      <w:pPr>
+        <w:pStyle w:val="ListParagraph"/>
+        <w:numPr>
+          <w:ilvl w:val="0"/>
+          <w:numId w:val="22"/>
+        </w:numPr>
+        <w:spacing w:after="120"/>
+        <w:rPr>
+          <w:rFonts w:ascii="Garamond" w:eastAsia="Garamond" w:hAnsi="Garamond" w:cs="Garamond"/>
+        </w:rPr>
+      </w:pPr>
+      <w:r>
+        <w:rPr>
+          <w:rFonts w:ascii="Garamond" w:eastAsia="Garamond" w:hAnsi="Garamond" w:cs="Garamond"/>
+        </w:rPr>
+        <w:t>Publishing technical books related to software engineering</w:t>
+      </w:r>
+    </w:p>
+    <w:p>
+      <w:pPr>
+        <w:pStyle w:val="ListParagraph"/>
+        <w:numPr>
+          <w:ilvl w:val="0"/>
+          <w:numId w:val="22"/>
+        </w:numPr>
+        <w:spacing w:after="120"/>
+        <w:rPr>
+          <w:rFonts w:ascii="Garamond" w:eastAsia="Garamond" w:hAnsi="Garamond" w:cs="Garamond"/>
+        </w:rPr>
+      </w:pPr>
+      <w:r>
+        <w:rPr>
+          <w:rFonts w:ascii="Garamond" w:eastAsia="Garamond" w:hAnsi="Garamond" w:cs="Garamond"/>
+        </w:rPr>
+        <w:t>Publication in peer-reviewed literature</w:t>
+      </w:r>
+    </w:p>
+    <w:p>
+      <w:pPr>
+        <w:pStyle w:val="ListParagraph"/>
+        <w:numPr>
+          <w:ilvl w:val="0"/>
+          <w:numId w:val="22"/>
+        </w:numPr>
+        <w:spacing w:after="120"/>
+        <w:rPr>
+          <w:rFonts w:ascii="Garamond" w:eastAsia="Garamond" w:hAnsi="Garamond" w:cs="Garamond"/>
+        </w:rPr>
+      </w:pPr>
+      <w:r>
+        <w:rPr>
+          <w:rFonts w:ascii="Garamond" w:eastAsia="Garamond" w:hAnsi="Garamond" w:cs="Garamond"/>
+        </w:rPr>
+        <w:t>Engagement as a software engineering consultant</w:t>
+      </w:r>
+    </w:p>
+    <w:p>
+      <w:pPr>
+        <w:pStyle w:val="ListParagraph"/>
+        <w:numPr>
+          <w:ilvl w:val="0"/>
+          <w:numId w:val="22"/>
+        </w:numPr>
+        <w:spacing w:after="120"/>
+        <w:rPr>
+          <w:rFonts w:ascii="Garamond" w:eastAsia="Garamond" w:hAnsi="Garamond" w:cs="Garamond"/>
+        </w:rPr>
+      </w:pPr>
+      <w:r>
+        <w:rPr>
+          <w:rFonts w:ascii="Garamond" w:eastAsia="Garamond" w:hAnsi="Garamond" w:cs="Garamond"/>
+        </w:rPr>
+        <w:t>Securing external funding that supports undergraduate or graduate student researchers</w:t>
+      </w:r>
+    </w:p>
+    <w:p>
+      <w:pPr>
+        <w:pStyle w:val="ListParagraph"/>
+        <w:numPr>
+          <w:ilvl w:val="0"/>
+          <w:numId w:val="22"/>
+        </w:numPr>
+        <w:spacing w:after="120"/>
+        <w:rPr>
+          <w:rFonts w:ascii="Garamond" w:eastAsia="Garamond" w:hAnsi="Garamond" w:cs="Garamond"/>
+        </w:rPr>
+      </w:pPr>
+      <w:r>
+        <w:rPr>
+          <w:rFonts w:ascii="Garamond" w:eastAsia="Garamond" w:hAnsi="Garamond" w:cs="Garamond"/>
+        </w:rPr>
+        <w:t>Industry-recognized awards</w:t>
+      </w:r>
+    </w:p>
+    <w:p>
+      <w:pPr>
+        <w:pStyle w:val="ListParagraph"/>
+        <w:numPr>
+          <w:ilvl w:val="0"/>
+          <w:numId w:val="22"/>
+        </w:numPr>
+        <w:spacing w:after="120"/>
+        <w:rPr>
+          <w:rFonts w:ascii="Garamond" w:eastAsia="Garamond" w:hAnsi="Garamond" w:cs="Garamond"/>
+        </w:rPr>
+      </w:pPr>
+      <w:r>
+        <w:rPr>
+          <w:rFonts w:ascii="Garamond" w:eastAsia="Garamond" w:hAnsi="Garamond" w:cs="Garamond"/>
+        </w:rPr>
+        <w:t>Certifications in particular technologies or methodologies</w:t>
+      </w:r>
+    </w:p>
+    <w:p>
+      <w:pPr>
+        <w:spacing w:after="120"/>
+        <w:rPr>
+          <w:rFonts w:ascii="Garamond" w:eastAsia="Garamond" w:hAnsi="Garamond" w:cs="Garamond"/>
+        </w:rPr>
+      </w:pPr>
     </w:p>
     <w:p>
       <w:pPr>
@@ -8649,6 +9430,30 @@
     </w:p>
     <w:p>
       <w:pPr>
+        <w:spacing w:after="120"/>
+        <w:ind w:left="720"/>
+        <w:rPr>
+          <w:rFonts w:ascii="Garamond" w:eastAsia="Garamond" w:hAnsi="Garamond" w:cs="Garamond"/>
+        </w:rPr>
+      </w:pPr>
+      <w:r>
+        <w:rPr>
+          <w:rFonts w:ascii="Garamond" w:eastAsia="Garamond" w:hAnsi="Garamond" w:cs="Garamond"/>
+        </w:rPr>
+        <w:t>Oregon Institute of Technology offers a degree in Software Engineering Technology. The following institutions offer a degree in computer science.</w:t>
+      </w:r>
+    </w:p>
+    <w:p>
+      <w:pPr>
+        <w:spacing w:after="120"/>
+        <w:ind w:left="720"/>
+        <w:rPr>
+          <w:rFonts w:ascii="Garamond" w:eastAsia="Garamond" w:hAnsi="Garamond" w:cs="Garamond"/>
+        </w:rPr>
+      </w:pPr>
+    </w:p>
+    <w:p>
+      <w:pPr>
         <w:numPr>
           <w:ilvl w:val="0"/>
           <w:numId w:val="2"/>
@@ -8680,7 +9485,23 @@
         <w:rPr>
           <w:rFonts w:ascii="Garamond" w:eastAsia="Garamond" w:hAnsi="Garamond" w:cs="Garamond"/>
         </w:rPr>
+        <w:lastRenderedPageBreak/>
         <w:t>If applicable, proposal should state why this program may not be collaborating with existing similar programs.</w:t>
+      </w:r>
+    </w:p>
+    <w:p>
+      <w:pPr>
+        <w:spacing w:after="120"/>
+        <w:ind w:left="720"/>
+        <w:rPr>
+          <w:rFonts w:ascii="Garamond" w:eastAsia="Garamond" w:hAnsi="Garamond" w:cs="Garamond"/>
+        </w:rPr>
+      </w:pPr>
+      <w:r>
+        <w:rPr>
+          <w:rFonts w:ascii="Garamond" w:eastAsia="Garamond" w:hAnsi="Garamond" w:cs="Garamond"/>
+        </w:rPr>
+        <w:t>N/A</w:t>
       </w:r>
     </w:p>
     <w:p>
@@ -8689,6 +9510,7 @@
           <w:ilvl w:val="0"/>
           <w:numId w:val="2"/>
         </w:numPr>
+        <w:spacing w:after="120"/>
         <w:rPr>
           <w:rFonts w:ascii="Garamond" w:eastAsia="Garamond" w:hAnsi="Garamond" w:cs="Garamond"/>
         </w:rPr>
@@ -8699,22 +9521,68 @@
         </w:rPr>
         <w:t>Potential impacts on other programs.</w:t>
       </w:r>
+      <w:r>
+        <w:rPr>
+          <w:rFonts w:ascii="Garamond" w:eastAsia="Garamond" w:hAnsi="Garamond" w:cs="Garamond"/>
+        </w:rPr>
+        <w:t xml:space="preserve"> </w:t>
+      </w:r>
+    </w:p>
+    <w:p>
+      <w:pPr>
+        <w:spacing w:after="120"/>
+        <w:ind w:left="720"/>
+        <w:rPr>
+          <w:rFonts w:ascii="Garamond" w:eastAsia="Garamond" w:hAnsi="Garamond" w:cs="Garamond"/>
+        </w:rPr>
+      </w:pPr>
+      <w:bookmarkStart w:id="1" w:name="_GoBack"/>
+      <w:bookmarkEnd w:id="1"/>
+      <w:r>
+        <w:rPr>
+          <w:rFonts w:ascii="Garamond" w:eastAsia="Garamond" w:hAnsi="Garamond" w:cs="Garamond"/>
+        </w:rPr>
+        <w:t>TODO</w:t>
+      </w:r>
+    </w:p>
+    <w:p>
+      <w:pPr>
+        <w:spacing w:after="120"/>
+        <w:ind w:left="720"/>
+        <w:rPr>
+          <w:rFonts w:ascii="Garamond" w:eastAsia="Garamond" w:hAnsi="Garamond" w:cs="Garamond"/>
+        </w:rPr>
+      </w:pPr>
+      <w:r>
+        <w:rPr>
+          <w:rFonts w:ascii="Garamond" w:eastAsia="Garamond" w:hAnsi="Garamond" w:cs="Garamond"/>
+        </w:rPr>
+        <w:t>TODO</w:t>
+      </w:r>
+    </w:p>
+    <w:p>
+      <w:pPr>
+        <w:spacing w:after="120"/>
+        <w:ind w:left="720"/>
+        <w:rPr>
+          <w:rFonts w:ascii="Garamond" w:eastAsia="Garamond" w:hAnsi="Garamond" w:cs="Garamond"/>
+        </w:rPr>
+      </w:pPr>
+    </w:p>
+    <w:p>
+      <w:pPr>
+        <w:spacing w:after="120"/>
+        <w:ind w:left="720"/>
+        <w:rPr>
+          <w:rFonts w:ascii="Garamond" w:eastAsia="Garamond" w:hAnsi="Garamond" w:cs="Garamond"/>
+        </w:rPr>
+      </w:pPr>
     </w:p>
     <w:p>
       <w:pPr>
         <w:tabs>
           <w:tab w:val="left" w:pos="360"/>
         </w:tabs>
-        <w:rPr>
-          <w:rFonts w:ascii="Garamond" w:eastAsia="Garamond" w:hAnsi="Garamond" w:cs="Garamond"/>
-        </w:rPr>
-      </w:pPr>
-    </w:p>
-    <w:p>
-      <w:pPr>
-        <w:tabs>
-          <w:tab w:val="left" w:pos="360"/>
-        </w:tabs>
         <w:spacing w:after="120"/>
         <w:rPr>
           <w:rFonts w:ascii="Garamond" w:eastAsia="Garamond" w:hAnsi="Garamond" w:cs="Garamond"/>
@@ -8748,7 +9616,6 @@
         <w:rPr>
           <w:rFonts w:ascii="Garamond" w:eastAsia="Garamond" w:hAnsi="Garamond" w:cs="Garamond"/>
         </w:rPr>
-        <w:lastRenderedPageBreak/>
         <w:t xml:space="preserve">If the proposed program is a graduate level program, follow the guidelines provided in </w:t>
       </w:r>
       <w:r>
@@ -8785,8 +9652,6 @@
         </w:rPr>
         <w:t xml:space="preserve">proposed </w:t>
       </w:r>
-      <w:bookmarkStart w:id="1" w:name="_GoBack"/>
-      <w:bookmarkEnd w:id="1"/>
       <w:r>
         <w:rPr>
           <w:rFonts w:ascii="Garamond" w:eastAsia="Garamond" w:hAnsi="Garamond" w:cs="Garamond"/>
@@ -9271,7 +10136,25 @@
           <w:sz w:val="22"/>
           <w:szCs w:val="22"/>
         </w:rPr>
-        <w:t xml:space="preserve"> (SIGCSE '17). ACM, New York, NY, USA, 705-705. doi:</w:t>
+        <w:t xml:space="preserve"> (SIGCSE '17). ACM, New York, NY, USA, 705-705. </w:t>
+      </w:r>
+      <w:proofErr w:type="spellStart"/>
+      <w:r>
+        <w:rPr>
+          <w:rFonts w:ascii="Garamond" w:eastAsia="Garamond" w:hAnsi="Garamond" w:cs="Garamond"/>
+          <w:sz w:val="22"/>
+          <w:szCs w:val="22"/>
+        </w:rPr>
+        <w:t>doi</w:t>
+      </w:r>
+      <w:proofErr w:type="spellEnd"/>
+      <w:r>
+        <w:rPr>
+          <w:rFonts w:ascii="Garamond" w:eastAsia="Garamond" w:hAnsi="Garamond" w:cs="Garamond"/>
+          <w:sz w:val="22"/>
+          <w:szCs w:val="22"/>
+        </w:rPr>
+        <w:t>:</w:t>
       </w:r>
       <w:hyperlink r:id="rId17">
         <w:r>
@@ -9333,13 +10216,41 @@
           <w:u w:val="single"/>
         </w:rPr>
       </w:pPr>
-      <w:r>
-        <w:rPr>
-          <w:rFonts w:ascii="Garamond" w:eastAsia="Garamond" w:hAnsi="Garamond" w:cs="Garamond"/>
-          <w:sz w:val="22"/>
-          <w:szCs w:val="22"/>
-        </w:rPr>
-        <w:t xml:space="preserve">Cohoon, J. &amp; Tychonievich, L. (2011). Analysis of a CS1 approach for attracting diverse and inexperienced students to computing majors. In </w:t>
+      <w:proofErr w:type="spellStart"/>
+      <w:r>
+        <w:rPr>
+          <w:rFonts w:ascii="Garamond" w:eastAsia="Garamond" w:hAnsi="Garamond" w:cs="Garamond"/>
+          <w:sz w:val="22"/>
+          <w:szCs w:val="22"/>
+        </w:rPr>
+        <w:t>Cohoon</w:t>
+      </w:r>
+      <w:proofErr w:type="spellEnd"/>
+      <w:r>
+        <w:rPr>
+          <w:rFonts w:ascii="Garamond" w:eastAsia="Garamond" w:hAnsi="Garamond" w:cs="Garamond"/>
+          <w:sz w:val="22"/>
+          <w:szCs w:val="22"/>
+        </w:rPr>
+        <w:t xml:space="preserve">, J. &amp; </w:t>
+      </w:r>
+      <w:proofErr w:type="spellStart"/>
+      <w:r>
+        <w:rPr>
+          <w:rFonts w:ascii="Garamond" w:eastAsia="Garamond" w:hAnsi="Garamond" w:cs="Garamond"/>
+          <w:sz w:val="22"/>
+          <w:szCs w:val="22"/>
+        </w:rPr>
+        <w:t>Tychonievich</w:t>
+      </w:r>
+      <w:proofErr w:type="spellEnd"/>
+      <w:r>
+        <w:rPr>
+          <w:rFonts w:ascii="Garamond" w:eastAsia="Garamond" w:hAnsi="Garamond" w:cs="Garamond"/>
+          <w:sz w:val="22"/>
+          <w:szCs w:val="22"/>
+        </w:rPr>
+        <w:t xml:space="preserve">, L. (2011). Analysis of a CS1 approach for attracting diverse and inexperienced students to computing majors. In </w:t>
       </w:r>
       <w:r>
         <w:rPr>
@@ -9356,7 +10267,25 @@
           <w:sz w:val="22"/>
           <w:szCs w:val="22"/>
         </w:rPr>
-        <w:t xml:space="preserve"> (SIGCSE '11). ACM, New York, NY, USA, 165-170. doi:</w:t>
+        <w:t xml:space="preserve"> (SIGCSE '11). ACM, New York, NY, USA, 165-170. </w:t>
+      </w:r>
+      <w:proofErr w:type="spellStart"/>
+      <w:r>
+        <w:rPr>
+          <w:rFonts w:ascii="Garamond" w:eastAsia="Garamond" w:hAnsi="Garamond" w:cs="Garamond"/>
+          <w:sz w:val="22"/>
+          <w:szCs w:val="22"/>
+        </w:rPr>
+        <w:t>doi</w:t>
+      </w:r>
+      <w:proofErr w:type="spellEnd"/>
+      <w:r>
+        <w:rPr>
+          <w:rFonts w:ascii="Garamond" w:eastAsia="Garamond" w:hAnsi="Garamond" w:cs="Garamond"/>
+          <w:sz w:val="22"/>
+          <w:szCs w:val="22"/>
+        </w:rPr>
+        <w:t>:</w:t>
       </w:r>
       <w:hyperlink r:id="rId18">
         <w:r>
@@ -9575,7 +10504,43 @@
           <w:sz w:val="22"/>
           <w:szCs w:val="22"/>
         </w:rPr>
-        <w:t xml:space="preserve">Eisenberg M. (2017) Approaching Computer Science Education Through Making. In: Fee S., Holland-Minkley A., Lombardi T. (eds) </w:t>
+        <w:t>Eisenberg M. (2017) Approaching Computer Science Education Through Making. In: Fee S., Holland-</w:t>
+      </w:r>
+      <w:proofErr w:type="spellStart"/>
+      <w:r>
+        <w:rPr>
+          <w:rFonts w:ascii="Garamond" w:eastAsia="Garamond" w:hAnsi="Garamond" w:cs="Garamond"/>
+          <w:sz w:val="22"/>
+          <w:szCs w:val="22"/>
+        </w:rPr>
+        <w:t>Minkley</w:t>
+      </w:r>
+      <w:proofErr w:type="spellEnd"/>
+      <w:r>
+        <w:rPr>
+          <w:rFonts w:ascii="Garamond" w:eastAsia="Garamond" w:hAnsi="Garamond" w:cs="Garamond"/>
+          <w:sz w:val="22"/>
+          <w:szCs w:val="22"/>
+        </w:rPr>
+        <w:t xml:space="preserve"> A., Lombardi T. (</w:t>
+      </w:r>
+      <w:proofErr w:type="spellStart"/>
+      <w:r>
+        <w:rPr>
+          <w:rFonts w:ascii="Garamond" w:eastAsia="Garamond" w:hAnsi="Garamond" w:cs="Garamond"/>
+          <w:sz w:val="22"/>
+          <w:szCs w:val="22"/>
+        </w:rPr>
+        <w:t>eds</w:t>
+      </w:r>
+      <w:proofErr w:type="spellEnd"/>
+      <w:r>
+        <w:rPr>
+          <w:rFonts w:ascii="Garamond" w:eastAsia="Garamond" w:hAnsi="Garamond" w:cs="Garamond"/>
+          <w:sz w:val="22"/>
+          <w:szCs w:val="22"/>
+        </w:rPr>
+        <w:t xml:space="preserve">) </w:t>
       </w:r>
       <w:r>
         <w:rPr>
@@ -9592,7 +10557,25 @@
           <w:sz w:val="22"/>
           <w:szCs w:val="22"/>
         </w:rPr>
-        <w:t>. Springer, Cham.  doi:</w:t>
+        <w:t xml:space="preserve">. Springer, Cham.  </w:t>
+      </w:r>
+      <w:proofErr w:type="spellStart"/>
+      <w:r>
+        <w:rPr>
+          <w:rFonts w:ascii="Garamond" w:eastAsia="Garamond" w:hAnsi="Garamond" w:cs="Garamond"/>
+          <w:sz w:val="22"/>
+          <w:szCs w:val="22"/>
+        </w:rPr>
+        <w:t>doi</w:t>
+      </w:r>
+      <w:proofErr w:type="spellEnd"/>
+      <w:r>
+        <w:rPr>
+          <w:rFonts w:ascii="Garamond" w:eastAsia="Garamond" w:hAnsi="Garamond" w:cs="Garamond"/>
+          <w:sz w:val="22"/>
+          <w:szCs w:val="22"/>
+        </w:rPr>
+        <w:t>:</w:t>
       </w:r>
       <w:hyperlink r:id="rId21">
         <w:r>
@@ -9660,7 +10643,25 @@
           <w:sz w:val="22"/>
           <w:szCs w:val="22"/>
         </w:rPr>
-        <w:t>Engle, J., Bermeo, A., O’Brien, C. (2006). Straight from the Source: What Works for First-Generation College Students. Washington, DC: Pell Institute for the Study of Opportunity in Higher Education. Retrieved from</w:t>
+        <w:t xml:space="preserve">Engle, J., </w:t>
+      </w:r>
+      <w:proofErr w:type="spellStart"/>
+      <w:r>
+        <w:rPr>
+          <w:rFonts w:ascii="Garamond" w:eastAsia="Garamond" w:hAnsi="Garamond" w:cs="Garamond"/>
+          <w:sz w:val="22"/>
+          <w:szCs w:val="22"/>
+        </w:rPr>
+        <w:t>Bermeo</w:t>
+      </w:r>
+      <w:proofErr w:type="spellEnd"/>
+      <w:r>
+        <w:rPr>
+          <w:rFonts w:ascii="Garamond" w:eastAsia="Garamond" w:hAnsi="Garamond" w:cs="Garamond"/>
+          <w:sz w:val="22"/>
+          <w:szCs w:val="22"/>
+        </w:rPr>
+        <w:t>, A., O’Brien, C. (2006). Straight from the Source: What Works for First-Generation College Students. Washington, DC: Pell Institute for the Study of Opportunity in Higher Education. Retrieved from</w:t>
       </w:r>
       <w:hyperlink r:id="rId22">
         <w:r>
@@ -9728,7 +10729,25 @@
           <w:sz w:val="22"/>
           <w:szCs w:val="22"/>
         </w:rPr>
-        <w:t xml:space="preserve">Hillman, N. &amp; Weichman, T. (2016). Education Deserts: The Continued Significance of “Place” in the Twenty-First Century. </w:t>
+        <w:t xml:space="preserve">Hillman, N. &amp; </w:t>
+      </w:r>
+      <w:proofErr w:type="spellStart"/>
+      <w:r>
+        <w:rPr>
+          <w:rFonts w:ascii="Garamond" w:eastAsia="Garamond" w:hAnsi="Garamond" w:cs="Garamond"/>
+          <w:sz w:val="22"/>
+          <w:szCs w:val="22"/>
+        </w:rPr>
+        <w:t>Weichman</w:t>
+      </w:r>
+      <w:proofErr w:type="spellEnd"/>
+      <w:r>
+        <w:rPr>
+          <w:rFonts w:ascii="Garamond" w:eastAsia="Garamond" w:hAnsi="Garamond" w:cs="Garamond"/>
+          <w:sz w:val="22"/>
+          <w:szCs w:val="22"/>
+        </w:rPr>
+        <w:t xml:space="preserve">, T. (2016). Education Deserts: The Continued Significance of “Place” in the Twenty-First Century. </w:t>
       </w:r>
       <w:r>
         <w:rPr>
@@ -9879,39 +10898,59 @@
         </w:rPr>
         <w:t xml:space="preserve">pp.1-418, Dec. 15 2010 </w:t>
       </w:r>
-      <w:r>
-        <w:rPr>
-          <w:rFonts w:ascii="Garamond" w:eastAsia="Garamond" w:hAnsi="Garamond" w:cs="Garamond"/>
-          <w:sz w:val="22"/>
-          <w:szCs w:val="22"/>
-        </w:rPr>
-        <w:t>doi: 10.1109/IEEESTD.2010.5733835</w:t>
-      </w:r>
-    </w:p>
-    <w:p>
-      <w:pPr>
-        <w:rPr>
-          <w:rFonts w:ascii="Garamond" w:eastAsia="Garamond" w:hAnsi="Garamond" w:cs="Garamond"/>
-          <w:sz w:val="22"/>
-          <w:szCs w:val="22"/>
-        </w:rPr>
-      </w:pPr>
-    </w:p>
-    <w:p>
-      <w:pPr>
-        <w:rPr>
-          <w:rFonts w:ascii="Garamond" w:eastAsia="Garamond" w:hAnsi="Garamond" w:cs="Garamond"/>
-          <w:sz w:val="22"/>
-          <w:szCs w:val="22"/>
-        </w:rPr>
-      </w:pPr>
-      <w:r>
-        <w:rPr>
-          <w:rFonts w:ascii="Garamond" w:eastAsia="Garamond" w:hAnsi="Garamond" w:cs="Garamond"/>
-          <w:sz w:val="22"/>
-          <w:szCs w:val="22"/>
-        </w:rPr>
-        <w:t xml:space="preserve">Lohr, S. (2017). </w:t>
+      <w:proofErr w:type="spellStart"/>
+      <w:r>
+        <w:rPr>
+          <w:rFonts w:ascii="Garamond" w:eastAsia="Garamond" w:hAnsi="Garamond" w:cs="Garamond"/>
+          <w:sz w:val="22"/>
+          <w:szCs w:val="22"/>
+        </w:rPr>
+        <w:t>doi</w:t>
+      </w:r>
+      <w:proofErr w:type="spellEnd"/>
+      <w:r>
+        <w:rPr>
+          <w:rFonts w:ascii="Garamond" w:eastAsia="Garamond" w:hAnsi="Garamond" w:cs="Garamond"/>
+          <w:sz w:val="22"/>
+          <w:szCs w:val="22"/>
+        </w:rPr>
+        <w:t>: 10.1109/IEEESTD.2010.5733835</w:t>
+      </w:r>
+    </w:p>
+    <w:p>
+      <w:pPr>
+        <w:rPr>
+          <w:rFonts w:ascii="Garamond" w:eastAsia="Garamond" w:hAnsi="Garamond" w:cs="Garamond"/>
+          <w:sz w:val="22"/>
+          <w:szCs w:val="22"/>
+        </w:rPr>
+      </w:pPr>
+    </w:p>
+    <w:p>
+      <w:pPr>
+        <w:rPr>
+          <w:rFonts w:ascii="Garamond" w:eastAsia="Garamond" w:hAnsi="Garamond" w:cs="Garamond"/>
+          <w:sz w:val="22"/>
+          <w:szCs w:val="22"/>
+        </w:rPr>
+      </w:pPr>
+      <w:proofErr w:type="spellStart"/>
+      <w:r>
+        <w:rPr>
+          <w:rFonts w:ascii="Garamond" w:eastAsia="Garamond" w:hAnsi="Garamond" w:cs="Garamond"/>
+          <w:sz w:val="22"/>
+          <w:szCs w:val="22"/>
+        </w:rPr>
+        <w:t>Lohr</w:t>
+      </w:r>
+      <w:proofErr w:type="spellEnd"/>
+      <w:r>
+        <w:rPr>
+          <w:rFonts w:ascii="Garamond" w:eastAsia="Garamond" w:hAnsi="Garamond" w:cs="Garamond"/>
+          <w:sz w:val="22"/>
+          <w:szCs w:val="22"/>
+        </w:rPr>
+        <w:t xml:space="preserve">, S. (2017). </w:t>
       </w:r>
       <w:r>
         <w:rPr>
@@ -9975,13 +11014,59 @@
           <w:szCs w:val="22"/>
         </w:rPr>
       </w:pPr>
-      <w:r>
-        <w:rPr>
-          <w:rFonts w:ascii="Garamond" w:eastAsia="Garamond" w:hAnsi="Garamond" w:cs="Garamond"/>
-          <w:sz w:val="22"/>
-          <w:szCs w:val="22"/>
-        </w:rPr>
-        <w:t xml:space="preserve">Nagappan, N., Williams, L., Ferzli, M., Wiebe, E., Yang, K., Miller, C., &amp; Balik, S. (2003). Improving the CS1 experience with pair programming. In </w:t>
+      <w:proofErr w:type="spellStart"/>
+      <w:r>
+        <w:rPr>
+          <w:rFonts w:ascii="Garamond" w:eastAsia="Garamond" w:hAnsi="Garamond" w:cs="Garamond"/>
+          <w:sz w:val="22"/>
+          <w:szCs w:val="22"/>
+        </w:rPr>
+        <w:t>Nagappan</w:t>
+      </w:r>
+      <w:proofErr w:type="spellEnd"/>
+      <w:r>
+        <w:rPr>
+          <w:rFonts w:ascii="Garamond" w:eastAsia="Garamond" w:hAnsi="Garamond" w:cs="Garamond"/>
+          <w:sz w:val="22"/>
+          <w:szCs w:val="22"/>
+        </w:rPr>
+        <w:t xml:space="preserve">, N., Williams, L., </w:t>
+      </w:r>
+      <w:proofErr w:type="spellStart"/>
+      <w:r>
+        <w:rPr>
+          <w:rFonts w:ascii="Garamond" w:eastAsia="Garamond" w:hAnsi="Garamond" w:cs="Garamond"/>
+          <w:sz w:val="22"/>
+          <w:szCs w:val="22"/>
+        </w:rPr>
+        <w:t>Ferzli</w:t>
+      </w:r>
+      <w:proofErr w:type="spellEnd"/>
+      <w:r>
+        <w:rPr>
+          <w:rFonts w:ascii="Garamond" w:eastAsia="Garamond" w:hAnsi="Garamond" w:cs="Garamond"/>
+          <w:sz w:val="22"/>
+          <w:szCs w:val="22"/>
+        </w:rPr>
+        <w:t xml:space="preserve">, M., Wiebe, E., Yang, K., Miller, C., &amp; </w:t>
+      </w:r>
+      <w:proofErr w:type="spellStart"/>
+      <w:r>
+        <w:rPr>
+          <w:rFonts w:ascii="Garamond" w:eastAsia="Garamond" w:hAnsi="Garamond" w:cs="Garamond"/>
+          <w:sz w:val="22"/>
+          <w:szCs w:val="22"/>
+        </w:rPr>
+        <w:t>Balik</w:t>
+      </w:r>
+      <w:proofErr w:type="spellEnd"/>
+      <w:r>
+        <w:rPr>
+          <w:rFonts w:ascii="Garamond" w:eastAsia="Garamond" w:hAnsi="Garamond" w:cs="Garamond"/>
+          <w:sz w:val="22"/>
+          <w:szCs w:val="22"/>
+        </w:rPr>
+        <w:t xml:space="preserve">, S. (2003). Improving the CS1 experience with pair programming. In </w:t>
       </w:r>
       <w:r>
         <w:rPr>
@@ -10096,13 +11181,23 @@
           <w:szCs w:val="22"/>
         </w:rPr>
       </w:pPr>
-      <w:r>
-        <w:rPr>
-          <w:rFonts w:ascii="Garamond" w:eastAsia="Garamond" w:hAnsi="Garamond" w:cs="Garamond"/>
-          <w:sz w:val="22"/>
-          <w:szCs w:val="22"/>
-        </w:rPr>
-        <w:t xml:space="preserve">Parnas, D. (1999). Software engineering programs are not computer science programs. </w:t>
+      <w:proofErr w:type="spellStart"/>
+      <w:r>
+        <w:rPr>
+          <w:rFonts w:ascii="Garamond" w:eastAsia="Garamond" w:hAnsi="Garamond" w:cs="Garamond"/>
+          <w:sz w:val="22"/>
+          <w:szCs w:val="22"/>
+        </w:rPr>
+        <w:t>Parnas</w:t>
+      </w:r>
+      <w:proofErr w:type="spellEnd"/>
+      <w:r>
+        <w:rPr>
+          <w:rFonts w:ascii="Garamond" w:eastAsia="Garamond" w:hAnsi="Garamond" w:cs="Garamond"/>
+          <w:sz w:val="22"/>
+          <w:szCs w:val="22"/>
+        </w:rPr>
+        <w:t xml:space="preserve">, D. (1999). Software engineering programs are not computer science programs. </w:t>
       </w:r>
       <w:r>
         <w:rPr>
@@ -10119,7 +11214,25 @@
           <w:sz w:val="22"/>
           <w:szCs w:val="22"/>
         </w:rPr>
-        <w:t>(6), pp 19-30, Nov/Dec. doi: 10.1109/52.805469</w:t>
+        <w:t xml:space="preserve">(6), pp 19-30, Nov/Dec. </w:t>
+      </w:r>
+      <w:proofErr w:type="spellStart"/>
+      <w:r>
+        <w:rPr>
+          <w:rFonts w:ascii="Garamond" w:eastAsia="Garamond" w:hAnsi="Garamond" w:cs="Garamond"/>
+          <w:sz w:val="22"/>
+          <w:szCs w:val="22"/>
+        </w:rPr>
+        <w:t>doi</w:t>
+      </w:r>
+      <w:proofErr w:type="spellEnd"/>
+      <w:r>
+        <w:rPr>
+          <w:rFonts w:ascii="Garamond" w:eastAsia="Garamond" w:hAnsi="Garamond" w:cs="Garamond"/>
+          <w:sz w:val="22"/>
+          <w:szCs w:val="22"/>
+        </w:rPr>
+        <w:t>: 10.1109/52.805469</w:t>
       </w:r>
     </w:p>
     <w:p>
@@ -10244,7 +11357,25 @@
           <w:sz w:val="22"/>
           <w:szCs w:val="22"/>
         </w:rPr>
-        <w:t>Wilson, C., Sudol, L. A., Stephenson, C. &amp; Stehlik, M. 2010. Running on Empty: The Failure to Teach K-12 Computer Science in the Digital Age. The Association for Computing Machinery &amp; The Computer Science Teachers Association. Retrieved from http://runningonempty.acm.org/fullreport2.pdf</w:t>
+        <w:t xml:space="preserve">Wilson, C., </w:t>
+      </w:r>
+      <w:proofErr w:type="spellStart"/>
+      <w:r>
+        <w:rPr>
+          <w:rFonts w:ascii="Garamond" w:eastAsia="Garamond" w:hAnsi="Garamond" w:cs="Garamond"/>
+          <w:sz w:val="22"/>
+          <w:szCs w:val="22"/>
+        </w:rPr>
+        <w:t>Sudol</w:t>
+      </w:r>
+      <w:proofErr w:type="spellEnd"/>
+      <w:r>
+        <w:rPr>
+          <w:rFonts w:ascii="Garamond" w:eastAsia="Garamond" w:hAnsi="Garamond" w:cs="Garamond"/>
+          <w:sz w:val="22"/>
+          <w:szCs w:val="22"/>
+        </w:rPr>
+        <w:t>, L. A., Stephenson, C. &amp; Stehlik, M. 2010. Running on Empty: The Failure to Teach K-12 Computer Science in the Digital Age. The Association for Computing Machinery &amp; The Computer Science Teachers Association. Retrieved from http://runningonempty.acm.org/fullreport2.pdf</w:t>
       </w:r>
     </w:p>
     <w:p>
@@ -10332,7 +11463,7 @@
         <w:sz w:val="20"/>
         <w:szCs w:val="20"/>
       </w:rPr>
-      <w:t>11</w:t>
+      <w:t>15</w:t>
     </w:r>
     <w:r>
       <w:rPr>
@@ -10496,6 +11627,345 @@
     </w:lvl>
   </w:abstractNum>
   <w:abstractNum w:abstractNumId="1">
+    <w:nsid w:val="129B6F1A"/>
+    <w:multiLevelType w:val="multilevel"/>
+    <w:tmpl w:val="27E01530"/>
+    <w:lvl w:ilvl="0">
+      <w:start w:val="1"/>
+      <w:numFmt w:val="lowerLetter"/>
+      <w:lvlText w:val="%1."/>
+      <w:lvlJc w:val="left"/>
+      <w:pPr>
+        <w:tabs>
+          <w:tab w:val="num" w:pos="720"/>
+        </w:tabs>
+        <w:ind w:left="720" w:hanging="360"/>
+      </w:pPr>
+    </w:lvl>
+    <w:lvl w:ilvl="1" w:tentative="1">
+      <w:start w:val="1"/>
+      <w:numFmt w:val="lowerLetter"/>
+      <w:lvlText w:val="%2."/>
+      <w:lvlJc w:val="left"/>
+      <w:pPr>
+        <w:tabs>
+          <w:tab w:val="num" w:pos="1440"/>
+        </w:tabs>
+        <w:ind w:left="1440" w:hanging="360"/>
+      </w:pPr>
+    </w:lvl>
+    <w:lvl w:ilvl="2" w:tentative="1">
+      <w:start w:val="1"/>
+      <w:numFmt w:val="lowerLetter"/>
+      <w:lvlText w:val="%3."/>
+      <w:lvlJc w:val="left"/>
+      <w:pPr>
+        <w:tabs>
+          <w:tab w:val="num" w:pos="2160"/>
+        </w:tabs>
+        <w:ind w:left="2160" w:hanging="360"/>
+      </w:pPr>
+    </w:lvl>
+    <w:lvl w:ilvl="3" w:tentative="1">
+      <w:start w:val="1"/>
+      <w:numFmt w:val="lowerLetter"/>
+      <w:lvlText w:val="%4."/>
+      <w:lvlJc w:val="left"/>
+      <w:pPr>
+        <w:tabs>
+          <w:tab w:val="num" w:pos="2880"/>
+        </w:tabs>
+        <w:ind w:left="2880" w:hanging="360"/>
+      </w:pPr>
+    </w:lvl>
+    <w:lvl w:ilvl="4" w:tentative="1">
+      <w:start w:val="1"/>
+      <w:numFmt w:val="lowerLetter"/>
+      <w:lvlText w:val="%5."/>
+      <w:lvlJc w:val="left"/>
+      <w:pPr>
+        <w:tabs>
+          <w:tab w:val="num" w:pos="3600"/>
+        </w:tabs>
+        <w:ind w:left="3600" w:hanging="360"/>
+      </w:pPr>
+    </w:lvl>
+    <w:lvl w:ilvl="5" w:tentative="1">
+      <w:start w:val="1"/>
+      <w:numFmt w:val="lowerLetter"/>
+      <w:lvlText w:val="%6."/>
+      <w:lvlJc w:val="left"/>
+      <w:pPr>
+        <w:tabs>
+          <w:tab w:val="num" w:pos="4320"/>
+        </w:tabs>
+        <w:ind w:left="4320" w:hanging="360"/>
+      </w:pPr>
+    </w:lvl>
+    <w:lvl w:ilvl="6" w:tentative="1">
+      <w:start w:val="1"/>
+      <w:numFmt w:val="lowerLetter"/>
+      <w:lvlText w:val="%7."/>
+      <w:lvlJc w:val="left"/>
+      <w:pPr>
+        <w:tabs>
+          <w:tab w:val="num" w:pos="5040"/>
+        </w:tabs>
+        <w:ind w:left="5040" w:hanging="360"/>
+      </w:pPr>
+    </w:lvl>
+    <w:lvl w:ilvl="7" w:tentative="1">
+      <w:start w:val="1"/>
+      <w:numFmt w:val="lowerLetter"/>
+      <w:lvlText w:val="%8."/>
+      <w:lvlJc w:val="left"/>
+      <w:pPr>
+        <w:tabs>
+          <w:tab w:val="num" w:pos="5760"/>
+        </w:tabs>
+        <w:ind w:left="5760" w:hanging="360"/>
+      </w:pPr>
+    </w:lvl>
+    <w:lvl w:ilvl="8" w:tentative="1">
+      <w:start w:val="1"/>
+      <w:numFmt w:val="lowerLetter"/>
+      <w:lvlText w:val="%9."/>
+      <w:lvlJc w:val="left"/>
+      <w:pPr>
+        <w:tabs>
+          <w:tab w:val="num" w:pos="6480"/>
+        </w:tabs>
+        <w:ind w:left="6480" w:hanging="360"/>
+      </w:pPr>
+    </w:lvl>
+  </w:abstractNum>
+  <w:abstractNum w:abstractNumId="2">
+    <w:nsid w:val="160C1016"/>
+    <w:multiLevelType w:val="multilevel"/>
+    <w:tmpl w:val="AC585BEE"/>
+    <w:lvl w:ilvl="0">
+      <w:start w:val="1"/>
+      <w:numFmt w:val="lowerLetter"/>
+      <w:lvlText w:val="%1."/>
+      <w:lvlJc w:val="left"/>
+      <w:pPr>
+        <w:tabs>
+          <w:tab w:val="num" w:pos="720"/>
+        </w:tabs>
+        <w:ind w:left="720" w:hanging="360"/>
+      </w:pPr>
+    </w:lvl>
+    <w:lvl w:ilvl="1" w:tentative="1">
+      <w:start w:val="1"/>
+      <w:numFmt w:val="lowerLetter"/>
+      <w:lvlText w:val="%2."/>
+      <w:lvlJc w:val="left"/>
+      <w:pPr>
+        <w:tabs>
+          <w:tab w:val="num" w:pos="1440"/>
+        </w:tabs>
+        <w:ind w:left="1440" w:hanging="360"/>
+      </w:pPr>
+    </w:lvl>
+    <w:lvl w:ilvl="2" w:tentative="1">
+      <w:start w:val="1"/>
+      <w:numFmt w:val="lowerLetter"/>
+      <w:lvlText w:val="%3."/>
+      <w:lvlJc w:val="left"/>
+      <w:pPr>
+        <w:tabs>
+          <w:tab w:val="num" w:pos="2160"/>
+        </w:tabs>
+        <w:ind w:left="2160" w:hanging="360"/>
+      </w:pPr>
+    </w:lvl>
+    <w:lvl w:ilvl="3" w:tentative="1">
+      <w:start w:val="1"/>
+      <w:numFmt w:val="lowerLetter"/>
+      <w:lvlText w:val="%4."/>
+      <w:lvlJc w:val="left"/>
+      <w:pPr>
+        <w:tabs>
+          <w:tab w:val="num" w:pos="2880"/>
+        </w:tabs>
+        <w:ind w:left="2880" w:hanging="360"/>
+      </w:pPr>
+    </w:lvl>
+    <w:lvl w:ilvl="4" w:tentative="1">
+      <w:start w:val="1"/>
+      <w:numFmt w:val="lowerLetter"/>
+      <w:lvlText w:val="%5."/>
+      <w:lvlJc w:val="left"/>
+      <w:pPr>
+        <w:tabs>
+          <w:tab w:val="num" w:pos="3600"/>
+        </w:tabs>
+        <w:ind w:left="3600" w:hanging="360"/>
+      </w:pPr>
+    </w:lvl>
+    <w:lvl w:ilvl="5" w:tentative="1">
+      <w:start w:val="1"/>
+      <w:numFmt w:val="lowerLetter"/>
+      <w:lvlText w:val="%6."/>
+      <w:lvlJc w:val="left"/>
+      <w:pPr>
+        <w:tabs>
+          <w:tab w:val="num" w:pos="4320"/>
+        </w:tabs>
+        <w:ind w:left="4320" w:hanging="360"/>
+      </w:pPr>
+    </w:lvl>
+    <w:lvl w:ilvl="6" w:tentative="1">
+      <w:start w:val="1"/>
+      <w:numFmt w:val="lowerLetter"/>
+      <w:lvlText w:val="%7."/>
+      <w:lvlJc w:val="left"/>
+      <w:pPr>
+        <w:tabs>
+          <w:tab w:val="num" w:pos="5040"/>
+        </w:tabs>
+        <w:ind w:left="5040" w:hanging="360"/>
+      </w:pPr>
+    </w:lvl>
+    <w:lvl w:ilvl="7" w:tentative="1">
+      <w:start w:val="1"/>
+      <w:numFmt w:val="lowerLetter"/>
+      <w:lvlText w:val="%8."/>
+      <w:lvlJc w:val="left"/>
+      <w:pPr>
+        <w:tabs>
+          <w:tab w:val="num" w:pos="5760"/>
+        </w:tabs>
+        <w:ind w:left="5760" w:hanging="360"/>
+      </w:pPr>
+    </w:lvl>
+    <w:lvl w:ilvl="8" w:tentative="1">
+      <w:start w:val="1"/>
+      <w:numFmt w:val="lowerLetter"/>
+      <w:lvlText w:val="%9."/>
+      <w:lvlJc w:val="left"/>
+      <w:pPr>
+        <w:tabs>
+          <w:tab w:val="num" w:pos="6480"/>
+        </w:tabs>
+        <w:ind w:left="6480" w:hanging="360"/>
+      </w:pPr>
+    </w:lvl>
+  </w:abstractNum>
+  <w:abstractNum w:abstractNumId="3">
+    <w:nsid w:val="17A30E6A"/>
+    <w:multiLevelType w:val="multilevel"/>
+    <w:tmpl w:val="48208206"/>
+    <w:lvl w:ilvl="0">
+      <w:start w:val="1"/>
+      <w:numFmt w:val="lowerLetter"/>
+      <w:lvlText w:val="%1."/>
+      <w:lvlJc w:val="left"/>
+      <w:pPr>
+        <w:tabs>
+          <w:tab w:val="num" w:pos="720"/>
+        </w:tabs>
+        <w:ind w:left="720" w:hanging="360"/>
+      </w:pPr>
+    </w:lvl>
+    <w:lvl w:ilvl="1" w:tentative="1">
+      <w:start w:val="1"/>
+      <w:numFmt w:val="lowerLetter"/>
+      <w:lvlText w:val="%2."/>
+      <w:lvlJc w:val="left"/>
+      <w:pPr>
+        <w:tabs>
+          <w:tab w:val="num" w:pos="1440"/>
+        </w:tabs>
+        <w:ind w:left="1440" w:hanging="360"/>
+      </w:pPr>
+    </w:lvl>
+    <w:lvl w:ilvl="2" w:tentative="1">
+      <w:start w:val="1"/>
+      <w:numFmt w:val="lowerLetter"/>
+      <w:lvlText w:val="%3."/>
+      <w:lvlJc w:val="left"/>
+      <w:pPr>
+        <w:tabs>
+          <w:tab w:val="num" w:pos="2160"/>
+        </w:tabs>
+        <w:ind w:left="2160" w:hanging="360"/>
+      </w:pPr>
+    </w:lvl>
+    <w:lvl w:ilvl="3" w:tentative="1">
+      <w:start w:val="1"/>
+      <w:numFmt w:val="lowerLetter"/>
+      <w:lvlText w:val="%4."/>
+      <w:lvlJc w:val="left"/>
+      <w:pPr>
+        <w:tabs>
+          <w:tab w:val="num" w:pos="2880"/>
+        </w:tabs>
+        <w:ind w:left="2880" w:hanging="360"/>
+      </w:pPr>
+    </w:lvl>
+    <w:lvl w:ilvl="4" w:tentative="1">
+      <w:start w:val="1"/>
+      <w:numFmt w:val="lowerLetter"/>
+      <w:lvlText w:val="%5."/>
+      <w:lvlJc w:val="left"/>
+      <w:pPr>
+        <w:tabs>
+          <w:tab w:val="num" w:pos="3600"/>
+        </w:tabs>
+        <w:ind w:left="3600" w:hanging="360"/>
+      </w:pPr>
+    </w:lvl>
+    <w:lvl w:ilvl="5" w:tentative="1">
+      <w:start w:val="1"/>
+      <w:numFmt w:val="lowerLetter"/>
+      <w:lvlText w:val="%6."/>
+      <w:lvlJc w:val="left"/>
+      <w:pPr>
+        <w:tabs>
+          <w:tab w:val="num" w:pos="4320"/>
+        </w:tabs>
+        <w:ind w:left="4320" w:hanging="360"/>
+      </w:pPr>
+    </w:lvl>
+    <w:lvl w:ilvl="6" w:tentative="1">
+      <w:start w:val="1"/>
+      <w:numFmt w:val="lowerLetter"/>
+      <w:lvlText w:val="%7."/>
+      <w:lvlJc w:val="left"/>
+      <w:pPr>
+        <w:tabs>
+          <w:tab w:val="num" w:pos="5040"/>
+        </w:tabs>
+        <w:ind w:left="5040" w:hanging="360"/>
+      </w:pPr>
+    </w:lvl>
+    <w:lvl w:ilvl="7" w:tentative="1">
+      <w:start w:val="1"/>
+      <w:numFmt w:val="lowerLetter"/>
+      <w:lvlText w:val="%8."/>
+      <w:lvlJc w:val="left"/>
+      <w:pPr>
+        <w:tabs>
+          <w:tab w:val="num" w:pos="5760"/>
+        </w:tabs>
+        <w:ind w:left="5760" w:hanging="360"/>
+      </w:pPr>
+    </w:lvl>
+    <w:lvl w:ilvl="8" w:tentative="1">
+      <w:start w:val="1"/>
+      <w:numFmt w:val="lowerLetter"/>
+      <w:lvlText w:val="%9."/>
+      <w:lvlJc w:val="left"/>
+      <w:pPr>
+        <w:tabs>
+          <w:tab w:val="num" w:pos="6480"/>
+        </w:tabs>
+        <w:ind w:left="6480" w:hanging="360"/>
+      </w:pPr>
+    </w:lvl>
+  </w:abstractNum>
+  <w:abstractNum w:abstractNumId="4">
     <w:nsid w:val="18314159"/>
     <w:multiLevelType w:val="multilevel"/>
     <w:tmpl w:val="8D185100"/>
@@ -10608,7 +12078,7 @@
       </w:rPr>
     </w:lvl>
   </w:abstractNum>
-  <w:abstractNum w:abstractNumId="2">
+  <w:abstractNum w:abstractNumId="5">
     <w:nsid w:val="183C77F6"/>
     <w:multiLevelType w:val="multilevel"/>
     <w:tmpl w:val="DAAA676C"/>
@@ -10721,7 +12191,120 @@
       </w:rPr>
     </w:lvl>
   </w:abstractNum>
-  <w:abstractNum w:abstractNumId="3">
+  <w:abstractNum w:abstractNumId="6">
+    <w:nsid w:val="1CF34101"/>
+    <w:multiLevelType w:val="multilevel"/>
+    <w:tmpl w:val="211A6080"/>
+    <w:lvl w:ilvl="0">
+      <w:start w:val="1"/>
+      <w:numFmt w:val="lowerLetter"/>
+      <w:lvlText w:val="%1."/>
+      <w:lvlJc w:val="left"/>
+      <w:pPr>
+        <w:tabs>
+          <w:tab w:val="num" w:pos="720"/>
+        </w:tabs>
+        <w:ind w:left="720" w:hanging="360"/>
+      </w:pPr>
+    </w:lvl>
+    <w:lvl w:ilvl="1" w:tentative="1">
+      <w:start w:val="1"/>
+      <w:numFmt w:val="lowerLetter"/>
+      <w:lvlText w:val="%2."/>
+      <w:lvlJc w:val="left"/>
+      <w:pPr>
+        <w:tabs>
+          <w:tab w:val="num" w:pos="1440"/>
+        </w:tabs>
+        <w:ind w:left="1440" w:hanging="360"/>
+      </w:pPr>
+    </w:lvl>
+    <w:lvl w:ilvl="2" w:tentative="1">
+      <w:start w:val="1"/>
+      <w:numFmt w:val="lowerLetter"/>
+      <w:lvlText w:val="%3."/>
+      <w:lvlJc w:val="left"/>
+      <w:pPr>
+        <w:tabs>
+          <w:tab w:val="num" w:pos="2160"/>
+        </w:tabs>
+        <w:ind w:left="2160" w:hanging="360"/>
+      </w:pPr>
+    </w:lvl>
+    <w:lvl w:ilvl="3" w:tentative="1">
+      <w:start w:val="1"/>
+      <w:numFmt w:val="lowerLetter"/>
+      <w:lvlText w:val="%4."/>
+      <w:lvlJc w:val="left"/>
+      <w:pPr>
+        <w:tabs>
+          <w:tab w:val="num" w:pos="2880"/>
+        </w:tabs>
+        <w:ind w:left="2880" w:hanging="360"/>
+      </w:pPr>
+    </w:lvl>
+    <w:lvl w:ilvl="4" w:tentative="1">
+      <w:start w:val="1"/>
+      <w:numFmt w:val="lowerLetter"/>
+      <w:lvlText w:val="%5."/>
+      <w:lvlJc w:val="left"/>
+      <w:pPr>
+        <w:tabs>
+          <w:tab w:val="num" w:pos="3600"/>
+        </w:tabs>
+        <w:ind w:left="3600" w:hanging="360"/>
+      </w:pPr>
+    </w:lvl>
+    <w:lvl w:ilvl="5" w:tentative="1">
+      <w:start w:val="1"/>
+      <w:numFmt w:val="lowerLetter"/>
+      <w:lvlText w:val="%6."/>
+      <w:lvlJc w:val="left"/>
+      <w:pPr>
+        <w:tabs>
+          <w:tab w:val="num" w:pos="4320"/>
+        </w:tabs>
+        <w:ind w:left="4320" w:hanging="360"/>
+      </w:pPr>
+    </w:lvl>
+    <w:lvl w:ilvl="6" w:tentative="1">
+      <w:start w:val="1"/>
+      <w:numFmt w:val="lowerLetter"/>
+      <w:lvlText w:val="%7."/>
+      <w:lvlJc w:val="left"/>
+      <w:pPr>
+        <w:tabs>
+          <w:tab w:val="num" w:pos="5040"/>
+        </w:tabs>
+        <w:ind w:left="5040" w:hanging="360"/>
+      </w:pPr>
+    </w:lvl>
+    <w:lvl w:ilvl="7" w:tentative="1">
+      <w:start w:val="1"/>
+      <w:numFmt w:val="lowerLetter"/>
+      <w:lvlText w:val="%8."/>
+      <w:lvlJc w:val="left"/>
+      <w:pPr>
+        <w:tabs>
+          <w:tab w:val="num" w:pos="5760"/>
+        </w:tabs>
+        <w:ind w:left="5760" w:hanging="360"/>
+      </w:pPr>
+    </w:lvl>
+    <w:lvl w:ilvl="8" w:tentative="1">
+      <w:start w:val="1"/>
+      <w:numFmt w:val="lowerLetter"/>
+      <w:lvlText w:val="%9."/>
+      <w:lvlJc w:val="left"/>
+      <w:pPr>
+        <w:tabs>
+          <w:tab w:val="num" w:pos="6480"/>
+        </w:tabs>
+        <w:ind w:left="6480" w:hanging="360"/>
+      </w:pPr>
+    </w:lvl>
+  </w:abstractNum>
+  <w:abstractNum w:abstractNumId="7">
     <w:nsid w:val="26F37A5B"/>
     <w:multiLevelType w:val="multilevel"/>
     <w:tmpl w:val="6B52ABEC"/>
@@ -10834,7 +12417,233 @@
       </w:rPr>
     </w:lvl>
   </w:abstractNum>
-  <w:abstractNum w:abstractNumId="4">
+  <w:abstractNum w:abstractNumId="8">
+    <w:nsid w:val="44327D7C"/>
+    <w:multiLevelType w:val="multilevel"/>
+    <w:tmpl w:val="AC6C49FC"/>
+    <w:lvl w:ilvl="0">
+      <w:start w:val="1"/>
+      <w:numFmt w:val="lowerLetter"/>
+      <w:lvlText w:val="%1."/>
+      <w:lvlJc w:val="left"/>
+      <w:pPr>
+        <w:tabs>
+          <w:tab w:val="num" w:pos="720"/>
+        </w:tabs>
+        <w:ind w:left="720" w:hanging="360"/>
+      </w:pPr>
+    </w:lvl>
+    <w:lvl w:ilvl="1" w:tentative="1">
+      <w:start w:val="1"/>
+      <w:numFmt w:val="lowerLetter"/>
+      <w:lvlText w:val="%2."/>
+      <w:lvlJc w:val="left"/>
+      <w:pPr>
+        <w:tabs>
+          <w:tab w:val="num" w:pos="1440"/>
+        </w:tabs>
+        <w:ind w:left="1440" w:hanging="360"/>
+      </w:pPr>
+    </w:lvl>
+    <w:lvl w:ilvl="2" w:tentative="1">
+      <w:start w:val="1"/>
+      <w:numFmt w:val="lowerLetter"/>
+      <w:lvlText w:val="%3."/>
+      <w:lvlJc w:val="left"/>
+      <w:pPr>
+        <w:tabs>
+          <w:tab w:val="num" w:pos="2160"/>
+        </w:tabs>
+        <w:ind w:left="2160" w:hanging="360"/>
+      </w:pPr>
+    </w:lvl>
+    <w:lvl w:ilvl="3" w:tentative="1">
+      <w:start w:val="1"/>
+      <w:numFmt w:val="lowerLetter"/>
+      <w:lvlText w:val="%4."/>
+      <w:lvlJc w:val="left"/>
+      <w:pPr>
+        <w:tabs>
+          <w:tab w:val="num" w:pos="2880"/>
+        </w:tabs>
+        <w:ind w:left="2880" w:hanging="360"/>
+      </w:pPr>
+    </w:lvl>
+    <w:lvl w:ilvl="4" w:tentative="1">
+      <w:start w:val="1"/>
+      <w:numFmt w:val="lowerLetter"/>
+      <w:lvlText w:val="%5."/>
+      <w:lvlJc w:val="left"/>
+      <w:pPr>
+        <w:tabs>
+          <w:tab w:val="num" w:pos="3600"/>
+        </w:tabs>
+        <w:ind w:left="3600" w:hanging="360"/>
+      </w:pPr>
+    </w:lvl>
+    <w:lvl w:ilvl="5" w:tentative="1">
+      <w:start w:val="1"/>
+      <w:numFmt w:val="lowerLetter"/>
+      <w:lvlText w:val="%6."/>
+      <w:lvlJc w:val="left"/>
+      <w:pPr>
+        <w:tabs>
+          <w:tab w:val="num" w:pos="4320"/>
+        </w:tabs>
+        <w:ind w:left="4320" w:hanging="360"/>
+      </w:pPr>
+    </w:lvl>
+    <w:lvl w:ilvl="6" w:tentative="1">
+      <w:start w:val="1"/>
+      <w:numFmt w:val="lowerLetter"/>
+      <w:lvlText w:val="%7."/>
+      <w:lvlJc w:val="left"/>
+      <w:pPr>
+        <w:tabs>
+          <w:tab w:val="num" w:pos="5040"/>
+        </w:tabs>
+        <w:ind w:left="5040" w:hanging="360"/>
+      </w:pPr>
+    </w:lvl>
+    <w:lvl w:ilvl="7" w:tentative="1">
+      <w:start w:val="1"/>
+      <w:numFmt w:val="lowerLetter"/>
+      <w:lvlText w:val="%8."/>
+      <w:lvlJc w:val="left"/>
+      <w:pPr>
+        <w:tabs>
+          <w:tab w:val="num" w:pos="5760"/>
+        </w:tabs>
+        <w:ind w:left="5760" w:hanging="360"/>
+      </w:pPr>
+    </w:lvl>
+    <w:lvl w:ilvl="8" w:tentative="1">
+      <w:start w:val="1"/>
+      <w:numFmt w:val="lowerLetter"/>
+      <w:lvlText w:val="%9."/>
+      <w:lvlJc w:val="left"/>
+      <w:pPr>
+        <w:tabs>
+          <w:tab w:val="num" w:pos="6480"/>
+        </w:tabs>
+        <w:ind w:left="6480" w:hanging="360"/>
+      </w:pPr>
+    </w:lvl>
+  </w:abstractNum>
+  <w:abstractNum w:abstractNumId="9">
+    <w:nsid w:val="472C14A1"/>
+    <w:multiLevelType w:val="multilevel"/>
+    <w:tmpl w:val="27AEB11C"/>
+    <w:lvl w:ilvl="0">
+      <w:start w:val="1"/>
+      <w:numFmt w:val="lowerLetter"/>
+      <w:lvlText w:val="%1."/>
+      <w:lvlJc w:val="left"/>
+      <w:pPr>
+        <w:tabs>
+          <w:tab w:val="num" w:pos="720"/>
+        </w:tabs>
+        <w:ind w:left="720" w:hanging="360"/>
+      </w:pPr>
+    </w:lvl>
+    <w:lvl w:ilvl="1" w:tentative="1">
+      <w:start w:val="1"/>
+      <w:numFmt w:val="lowerLetter"/>
+      <w:lvlText w:val="%2."/>
+      <w:lvlJc w:val="left"/>
+      <w:pPr>
+        <w:tabs>
+          <w:tab w:val="num" w:pos="1440"/>
+        </w:tabs>
+        <w:ind w:left="1440" w:hanging="360"/>
+      </w:pPr>
+    </w:lvl>
+    <w:lvl w:ilvl="2" w:tentative="1">
+      <w:start w:val="1"/>
+      <w:numFmt w:val="lowerLetter"/>
+      <w:lvlText w:val="%3."/>
+      <w:lvlJc w:val="left"/>
+      <w:pPr>
+        <w:tabs>
+          <w:tab w:val="num" w:pos="2160"/>
+        </w:tabs>
+        <w:ind w:left="2160" w:hanging="360"/>
+      </w:pPr>
+    </w:lvl>
+    <w:lvl w:ilvl="3" w:tentative="1">
+      <w:start w:val="1"/>
+      <w:numFmt w:val="lowerLetter"/>
+      <w:lvlText w:val="%4."/>
+      <w:lvlJc w:val="left"/>
+      <w:pPr>
+        <w:tabs>
+          <w:tab w:val="num" w:pos="2880"/>
+        </w:tabs>
+        <w:ind w:left="2880" w:hanging="360"/>
+      </w:pPr>
+    </w:lvl>
+    <w:lvl w:ilvl="4" w:tentative="1">
+      <w:start w:val="1"/>
+      <w:numFmt w:val="lowerLetter"/>
+      <w:lvlText w:val="%5."/>
+      <w:lvlJc w:val="left"/>
+      <w:pPr>
+        <w:tabs>
+          <w:tab w:val="num" w:pos="3600"/>
+        </w:tabs>
+        <w:ind w:left="3600" w:hanging="360"/>
+      </w:pPr>
+    </w:lvl>
+    <w:lvl w:ilvl="5" w:tentative="1">
+      <w:start w:val="1"/>
+      <w:numFmt w:val="lowerLetter"/>
+      <w:lvlText w:val="%6."/>
+      <w:lvlJc w:val="left"/>
+      <w:pPr>
+        <w:tabs>
+          <w:tab w:val="num" w:pos="4320"/>
+        </w:tabs>
+        <w:ind w:left="4320" w:hanging="360"/>
+      </w:pPr>
+    </w:lvl>
+    <w:lvl w:ilvl="6" w:tentative="1">
+      <w:start w:val="1"/>
+      <w:numFmt w:val="lowerLetter"/>
+      <w:lvlText w:val="%7."/>
+      <w:lvlJc w:val="left"/>
+      <w:pPr>
+        <w:tabs>
+          <w:tab w:val="num" w:pos="5040"/>
+        </w:tabs>
+        <w:ind w:left="5040" w:hanging="360"/>
+      </w:pPr>
+    </w:lvl>
+    <w:lvl w:ilvl="7" w:tentative="1">
+      <w:start w:val="1"/>
+      <w:numFmt w:val="lowerLetter"/>
+      <w:lvlText w:val="%8."/>
+      <w:lvlJc w:val="left"/>
+      <w:pPr>
+        <w:tabs>
+          <w:tab w:val="num" w:pos="5760"/>
+        </w:tabs>
+        <w:ind w:left="5760" w:hanging="360"/>
+      </w:pPr>
+    </w:lvl>
+    <w:lvl w:ilvl="8" w:tentative="1">
+      <w:start w:val="1"/>
+      <w:numFmt w:val="lowerLetter"/>
+      <w:lvlText w:val="%9."/>
+      <w:lvlJc w:val="left"/>
+      <w:pPr>
+        <w:tabs>
+          <w:tab w:val="num" w:pos="6480"/>
+        </w:tabs>
+        <w:ind w:left="6480" w:hanging="360"/>
+      </w:pPr>
+    </w:lvl>
+  </w:abstractNum>
+  <w:abstractNum w:abstractNumId="10">
     <w:nsid w:val="4774645E"/>
     <w:multiLevelType w:val="hybridMultilevel"/>
     <w:tmpl w:val="4844EE12"/>
@@ -10920,7 +12729,459 @@
       </w:pPr>
     </w:lvl>
   </w:abstractNum>
-  <w:abstractNum w:abstractNumId="5">
+  <w:abstractNum w:abstractNumId="11">
+    <w:nsid w:val="48883EA7"/>
+    <w:multiLevelType w:val="multilevel"/>
+    <w:tmpl w:val="7E96A8A8"/>
+    <w:lvl w:ilvl="0">
+      <w:start w:val="1"/>
+      <w:numFmt w:val="lowerLetter"/>
+      <w:lvlText w:val="%1."/>
+      <w:lvlJc w:val="left"/>
+      <w:pPr>
+        <w:tabs>
+          <w:tab w:val="num" w:pos="720"/>
+        </w:tabs>
+        <w:ind w:left="720" w:hanging="360"/>
+      </w:pPr>
+    </w:lvl>
+    <w:lvl w:ilvl="1" w:tentative="1">
+      <w:start w:val="1"/>
+      <w:numFmt w:val="lowerLetter"/>
+      <w:lvlText w:val="%2."/>
+      <w:lvlJc w:val="left"/>
+      <w:pPr>
+        <w:tabs>
+          <w:tab w:val="num" w:pos="1440"/>
+        </w:tabs>
+        <w:ind w:left="1440" w:hanging="360"/>
+      </w:pPr>
+    </w:lvl>
+    <w:lvl w:ilvl="2" w:tentative="1">
+      <w:start w:val="1"/>
+      <w:numFmt w:val="lowerLetter"/>
+      <w:lvlText w:val="%3."/>
+      <w:lvlJc w:val="left"/>
+      <w:pPr>
+        <w:tabs>
+          <w:tab w:val="num" w:pos="2160"/>
+        </w:tabs>
+        <w:ind w:left="2160" w:hanging="360"/>
+      </w:pPr>
+    </w:lvl>
+    <w:lvl w:ilvl="3" w:tentative="1">
+      <w:start w:val="1"/>
+      <w:numFmt w:val="lowerLetter"/>
+      <w:lvlText w:val="%4."/>
+      <w:lvlJc w:val="left"/>
+      <w:pPr>
+        <w:tabs>
+          <w:tab w:val="num" w:pos="2880"/>
+        </w:tabs>
+        <w:ind w:left="2880" w:hanging="360"/>
+      </w:pPr>
+    </w:lvl>
+    <w:lvl w:ilvl="4" w:tentative="1">
+      <w:start w:val="1"/>
+      <w:numFmt w:val="lowerLetter"/>
+      <w:lvlText w:val="%5."/>
+      <w:lvlJc w:val="left"/>
+      <w:pPr>
+        <w:tabs>
+          <w:tab w:val="num" w:pos="3600"/>
+        </w:tabs>
+        <w:ind w:left="3600" w:hanging="360"/>
+      </w:pPr>
+    </w:lvl>
+    <w:lvl w:ilvl="5" w:tentative="1">
+      <w:start w:val="1"/>
+      <w:numFmt w:val="lowerLetter"/>
+      <w:lvlText w:val="%6."/>
+      <w:lvlJc w:val="left"/>
+      <w:pPr>
+        <w:tabs>
+          <w:tab w:val="num" w:pos="4320"/>
+        </w:tabs>
+        <w:ind w:left="4320" w:hanging="360"/>
+      </w:pPr>
+    </w:lvl>
+    <w:lvl w:ilvl="6" w:tentative="1">
+      <w:start w:val="1"/>
+      <w:numFmt w:val="lowerLetter"/>
+      <w:lvlText w:val="%7."/>
+      <w:lvlJc w:val="left"/>
+      <w:pPr>
+        <w:tabs>
+          <w:tab w:val="num" w:pos="5040"/>
+        </w:tabs>
+        <w:ind w:left="5040" w:hanging="360"/>
+      </w:pPr>
+    </w:lvl>
+    <w:lvl w:ilvl="7" w:tentative="1">
+      <w:start w:val="1"/>
+      <w:numFmt w:val="lowerLetter"/>
+      <w:lvlText w:val="%8."/>
+      <w:lvlJc w:val="left"/>
+      <w:pPr>
+        <w:tabs>
+          <w:tab w:val="num" w:pos="5760"/>
+        </w:tabs>
+        <w:ind w:left="5760" w:hanging="360"/>
+      </w:pPr>
+    </w:lvl>
+    <w:lvl w:ilvl="8" w:tentative="1">
+      <w:start w:val="1"/>
+      <w:numFmt w:val="lowerLetter"/>
+      <w:lvlText w:val="%9."/>
+      <w:lvlJc w:val="left"/>
+      <w:pPr>
+        <w:tabs>
+          <w:tab w:val="num" w:pos="6480"/>
+        </w:tabs>
+        <w:ind w:left="6480" w:hanging="360"/>
+      </w:pPr>
+    </w:lvl>
+  </w:abstractNum>
+  <w:abstractNum w:abstractNumId="12">
+    <w:nsid w:val="4BE843E1"/>
+    <w:multiLevelType w:val="hybridMultilevel"/>
+    <w:tmpl w:val="9370D1E6"/>
+    <w:lvl w:ilvl="0" w:tplc="04090001">
+      <w:start w:val="1"/>
+      <w:numFmt w:val="bullet"/>
+      <w:lvlText w:val=""/>
+      <w:lvlJc w:val="left"/>
+      <w:pPr>
+        <w:ind w:left="1440" w:hanging="360"/>
+      </w:pPr>
+      <w:rPr>
+        <w:rFonts w:ascii="Symbol" w:hAnsi="Symbol" w:hint="default"/>
+      </w:rPr>
+    </w:lvl>
+    <w:lvl w:ilvl="1" w:tplc="04090003" w:tentative="1">
+      <w:start w:val="1"/>
+      <w:numFmt w:val="bullet"/>
+      <w:lvlText w:val="o"/>
+      <w:lvlJc w:val="left"/>
+      <w:pPr>
+        <w:ind w:left="2160" w:hanging="360"/>
+      </w:pPr>
+      <w:rPr>
+        <w:rFonts w:ascii="Courier New" w:hAnsi="Courier New" w:cs="Courier New" w:hint="default"/>
+      </w:rPr>
+    </w:lvl>
+    <w:lvl w:ilvl="2" w:tplc="04090005" w:tentative="1">
+      <w:start w:val="1"/>
+      <w:numFmt w:val="bullet"/>
+      <w:lvlText w:val=""/>
+      <w:lvlJc w:val="left"/>
+      <w:pPr>
+        <w:ind w:left="2880" w:hanging="360"/>
+      </w:pPr>
+      <w:rPr>
+        <w:rFonts w:ascii="Wingdings" w:hAnsi="Wingdings" w:hint="default"/>
+      </w:rPr>
+    </w:lvl>
+    <w:lvl w:ilvl="3" w:tplc="04090001" w:tentative="1">
+      <w:start w:val="1"/>
+      <w:numFmt w:val="bullet"/>
+      <w:lvlText w:val=""/>
+      <w:lvlJc w:val="left"/>
+      <w:pPr>
+        <w:ind w:left="3600" w:hanging="360"/>
+      </w:pPr>
+      <w:rPr>
+        <w:rFonts w:ascii="Symbol" w:hAnsi="Symbol" w:hint="default"/>
+      </w:rPr>
+    </w:lvl>
+    <w:lvl w:ilvl="4" w:tplc="04090003" w:tentative="1">
+      <w:start w:val="1"/>
+      <w:numFmt w:val="bullet"/>
+      <w:lvlText w:val="o"/>
+      <w:lvlJc w:val="left"/>
+      <w:pPr>
+        <w:ind w:left="4320" w:hanging="360"/>
+      </w:pPr>
+      <w:rPr>
+        <w:rFonts w:ascii="Courier New" w:hAnsi="Courier New" w:cs="Courier New" w:hint="default"/>
+      </w:rPr>
+    </w:lvl>
+    <w:lvl w:ilvl="5" w:tplc="04090005" w:tentative="1">
+      <w:start w:val="1"/>
+      <w:numFmt w:val="bullet"/>
+      <w:lvlText w:val=""/>
+      <w:lvlJc w:val="left"/>
+      <w:pPr>
+        <w:ind w:left="5040" w:hanging="360"/>
+      </w:pPr>
+      <w:rPr>
+        <w:rFonts w:ascii="Wingdings" w:hAnsi="Wingdings" w:hint="default"/>
+      </w:rPr>
+    </w:lvl>
+    <w:lvl w:ilvl="6" w:tplc="04090001" w:tentative="1">
+      <w:start w:val="1"/>
+      <w:numFmt w:val="bullet"/>
+      <w:lvlText w:val=""/>
+      <w:lvlJc w:val="left"/>
+      <w:pPr>
+        <w:ind w:left="5760" w:hanging="360"/>
+      </w:pPr>
+      <w:rPr>
+        <w:rFonts w:ascii="Symbol" w:hAnsi="Symbol" w:hint="default"/>
+      </w:rPr>
+    </w:lvl>
+    <w:lvl w:ilvl="7" w:tplc="04090003" w:tentative="1">
+      <w:start w:val="1"/>
+      <w:numFmt w:val="bullet"/>
+      <w:lvlText w:val="o"/>
+      <w:lvlJc w:val="left"/>
+      <w:pPr>
+        <w:ind w:left="6480" w:hanging="360"/>
+      </w:pPr>
+      <w:rPr>
+        <w:rFonts w:ascii="Courier New" w:hAnsi="Courier New" w:cs="Courier New" w:hint="default"/>
+      </w:rPr>
+    </w:lvl>
+    <w:lvl w:ilvl="8" w:tplc="04090005" w:tentative="1">
+      <w:start w:val="1"/>
+      <w:numFmt w:val="bullet"/>
+      <w:lvlText w:val=""/>
+      <w:lvlJc w:val="left"/>
+      <w:pPr>
+        <w:ind w:left="7200" w:hanging="360"/>
+      </w:pPr>
+      <w:rPr>
+        <w:rFonts w:ascii="Wingdings" w:hAnsi="Wingdings" w:hint="default"/>
+      </w:rPr>
+    </w:lvl>
+  </w:abstractNum>
+  <w:abstractNum w:abstractNumId="13">
+    <w:nsid w:val="532B5EA2"/>
+    <w:multiLevelType w:val="multilevel"/>
+    <w:tmpl w:val="56B8421A"/>
+    <w:lvl w:ilvl="0">
+      <w:start w:val="1"/>
+      <w:numFmt w:val="lowerLetter"/>
+      <w:lvlText w:val="%1."/>
+      <w:lvlJc w:val="left"/>
+      <w:pPr>
+        <w:tabs>
+          <w:tab w:val="num" w:pos="720"/>
+        </w:tabs>
+        <w:ind w:left="720" w:hanging="360"/>
+      </w:pPr>
+    </w:lvl>
+    <w:lvl w:ilvl="1" w:tentative="1">
+      <w:start w:val="1"/>
+      <w:numFmt w:val="lowerLetter"/>
+      <w:lvlText w:val="%2."/>
+      <w:lvlJc w:val="left"/>
+      <w:pPr>
+        <w:tabs>
+          <w:tab w:val="num" w:pos="1440"/>
+        </w:tabs>
+        <w:ind w:left="1440" w:hanging="360"/>
+      </w:pPr>
+    </w:lvl>
+    <w:lvl w:ilvl="2" w:tentative="1">
+      <w:start w:val="1"/>
+      <w:numFmt w:val="lowerLetter"/>
+      <w:lvlText w:val="%3."/>
+      <w:lvlJc w:val="left"/>
+      <w:pPr>
+        <w:tabs>
+          <w:tab w:val="num" w:pos="2160"/>
+        </w:tabs>
+        <w:ind w:left="2160" w:hanging="360"/>
+      </w:pPr>
+    </w:lvl>
+    <w:lvl w:ilvl="3" w:tentative="1">
+      <w:start w:val="1"/>
+      <w:numFmt w:val="lowerLetter"/>
+      <w:lvlText w:val="%4."/>
+      <w:lvlJc w:val="left"/>
+      <w:pPr>
+        <w:tabs>
+          <w:tab w:val="num" w:pos="2880"/>
+        </w:tabs>
+        <w:ind w:left="2880" w:hanging="360"/>
+      </w:pPr>
+    </w:lvl>
+    <w:lvl w:ilvl="4" w:tentative="1">
+      <w:start w:val="1"/>
+      <w:numFmt w:val="lowerLetter"/>
+      <w:lvlText w:val="%5."/>
+      <w:lvlJc w:val="left"/>
+      <w:pPr>
+        <w:tabs>
+          <w:tab w:val="num" w:pos="3600"/>
+        </w:tabs>
+        <w:ind w:left="3600" w:hanging="360"/>
+      </w:pPr>
+    </w:lvl>
+    <w:lvl w:ilvl="5" w:tentative="1">
+      <w:start w:val="1"/>
+      <w:numFmt w:val="lowerLetter"/>
+      <w:lvlText w:val="%6."/>
+      <w:lvlJc w:val="left"/>
+      <w:pPr>
+        <w:tabs>
+          <w:tab w:val="num" w:pos="4320"/>
+        </w:tabs>
+        <w:ind w:left="4320" w:hanging="360"/>
+      </w:pPr>
+    </w:lvl>
+    <w:lvl w:ilvl="6" w:tentative="1">
+      <w:start w:val="1"/>
+      <w:numFmt w:val="lowerLetter"/>
+      <w:lvlText w:val="%7."/>
+      <w:lvlJc w:val="left"/>
+      <w:pPr>
+        <w:tabs>
+          <w:tab w:val="num" w:pos="5040"/>
+        </w:tabs>
+        <w:ind w:left="5040" w:hanging="360"/>
+      </w:pPr>
+    </w:lvl>
+    <w:lvl w:ilvl="7" w:tentative="1">
+      <w:start w:val="1"/>
+      <w:numFmt w:val="lowerLetter"/>
+      <w:lvlText w:val="%8."/>
+      <w:lvlJc w:val="left"/>
+      <w:pPr>
+        <w:tabs>
+          <w:tab w:val="num" w:pos="5760"/>
+        </w:tabs>
+        <w:ind w:left="5760" w:hanging="360"/>
+      </w:pPr>
+    </w:lvl>
+    <w:lvl w:ilvl="8" w:tentative="1">
+      <w:start w:val="1"/>
+      <w:numFmt w:val="lowerLetter"/>
+      <w:lvlText w:val="%9."/>
+      <w:lvlJc w:val="left"/>
+      <w:pPr>
+        <w:tabs>
+          <w:tab w:val="num" w:pos="6480"/>
+        </w:tabs>
+        <w:ind w:left="6480" w:hanging="360"/>
+      </w:pPr>
+    </w:lvl>
+  </w:abstractNum>
+  <w:abstractNum w:abstractNumId="14">
+    <w:nsid w:val="56D43BEC"/>
+    <w:multiLevelType w:val="multilevel"/>
+    <w:tmpl w:val="04C669E2"/>
+    <w:lvl w:ilvl="0">
+      <w:start w:val="1"/>
+      <w:numFmt w:val="lowerLetter"/>
+      <w:lvlText w:val="%1."/>
+      <w:lvlJc w:val="left"/>
+      <w:pPr>
+        <w:tabs>
+          <w:tab w:val="num" w:pos="720"/>
+        </w:tabs>
+        <w:ind w:left="720" w:hanging="360"/>
+      </w:pPr>
+    </w:lvl>
+    <w:lvl w:ilvl="1" w:tentative="1">
+      <w:start w:val="1"/>
+      <w:numFmt w:val="lowerLetter"/>
+      <w:lvlText w:val="%2."/>
+      <w:lvlJc w:val="left"/>
+      <w:pPr>
+        <w:tabs>
+          <w:tab w:val="num" w:pos="1440"/>
+        </w:tabs>
+        <w:ind w:left="1440" w:hanging="360"/>
+      </w:pPr>
+    </w:lvl>
+    <w:lvl w:ilvl="2" w:tentative="1">
+      <w:start w:val="1"/>
+      <w:numFmt w:val="lowerLetter"/>
+      <w:lvlText w:val="%3."/>
+      <w:lvlJc w:val="left"/>
+      <w:pPr>
+        <w:tabs>
+          <w:tab w:val="num" w:pos="2160"/>
+        </w:tabs>
+        <w:ind w:left="2160" w:hanging="360"/>
+      </w:pPr>
+    </w:lvl>
+    <w:lvl w:ilvl="3" w:tentative="1">
+      <w:start w:val="1"/>
+      <w:numFmt w:val="lowerLetter"/>
+      <w:lvlText w:val="%4."/>
+      <w:lvlJc w:val="left"/>
+      <w:pPr>
+        <w:tabs>
+          <w:tab w:val="num" w:pos="2880"/>
+        </w:tabs>
+        <w:ind w:left="2880" w:hanging="360"/>
+      </w:pPr>
+    </w:lvl>
+    <w:lvl w:ilvl="4" w:tentative="1">
+      <w:start w:val="1"/>
+      <w:numFmt w:val="lowerLetter"/>
+      <w:lvlText w:val="%5."/>
+      <w:lvlJc w:val="left"/>
+      <w:pPr>
+        <w:tabs>
+          <w:tab w:val="num" w:pos="3600"/>
+        </w:tabs>
+        <w:ind w:left="3600" w:hanging="360"/>
+      </w:pPr>
+    </w:lvl>
+    <w:lvl w:ilvl="5" w:tentative="1">
+      <w:start w:val="1"/>
+      <w:numFmt w:val="lowerLetter"/>
+      <w:lvlText w:val="%6."/>
+      <w:lvlJc w:val="left"/>
+      <w:pPr>
+        <w:tabs>
+          <w:tab w:val="num" w:pos="4320"/>
+        </w:tabs>
+        <w:ind w:left="4320" w:hanging="360"/>
+      </w:pPr>
+    </w:lvl>
+    <w:lvl w:ilvl="6" w:tentative="1">
+      <w:start w:val="1"/>
+      <w:numFmt w:val="lowerLetter"/>
+      <w:lvlText w:val="%7."/>
+      <w:lvlJc w:val="left"/>
+      <w:pPr>
+        <w:tabs>
+          <w:tab w:val="num" w:pos="5040"/>
+        </w:tabs>
+        <w:ind w:left="5040" w:hanging="360"/>
+      </w:pPr>
+    </w:lvl>
+    <w:lvl w:ilvl="7" w:tentative="1">
+      <w:start w:val="1"/>
+      <w:numFmt w:val="lowerLetter"/>
+      <w:lvlText w:val="%8."/>
+      <w:lvlJc w:val="left"/>
+      <w:pPr>
+        <w:tabs>
+          <w:tab w:val="num" w:pos="5760"/>
+        </w:tabs>
+        <w:ind w:left="5760" w:hanging="360"/>
+      </w:pPr>
+    </w:lvl>
+    <w:lvl w:ilvl="8" w:tentative="1">
+      <w:start w:val="1"/>
+      <w:numFmt w:val="lowerLetter"/>
+      <w:lvlText w:val="%9."/>
+      <w:lvlJc w:val="left"/>
+      <w:pPr>
+        <w:tabs>
+          <w:tab w:val="num" w:pos="6480"/>
+        </w:tabs>
+        <w:ind w:left="6480" w:hanging="360"/>
+      </w:pPr>
+    </w:lvl>
+  </w:abstractNum>
+  <w:abstractNum w:abstractNumId="15">
     <w:nsid w:val="5BD65895"/>
     <w:multiLevelType w:val="multilevel"/>
     <w:tmpl w:val="047A308E"/>
@@ -11033,7 +13294,7 @@
       </w:rPr>
     </w:lvl>
   </w:abstractNum>
-  <w:abstractNum w:abstractNumId="6">
+  <w:abstractNum w:abstractNumId="16">
     <w:nsid w:val="66151163"/>
     <w:multiLevelType w:val="multilevel"/>
     <w:tmpl w:val="636EC818"/>
@@ -11146,7 +13407,7 @@
       </w:rPr>
     </w:lvl>
   </w:abstractNum>
-  <w:abstractNum w:abstractNumId="7">
+  <w:abstractNum w:abstractNumId="17">
     <w:nsid w:val="68CA6D40"/>
     <w:multiLevelType w:val="multilevel"/>
     <w:tmpl w:val="FBE66A8C"/>
@@ -11259,7 +13520,206 @@
       </w:rPr>
     </w:lvl>
   </w:abstractNum>
-  <w:abstractNum w:abstractNumId="8">
+  <w:abstractNum w:abstractNumId="18">
+    <w:nsid w:val="68D162E0"/>
+    <w:multiLevelType w:val="hybridMultilevel"/>
+    <w:tmpl w:val="029A3574"/>
+    <w:lvl w:ilvl="0" w:tplc="04090017">
+      <w:start w:val="1"/>
+      <w:numFmt w:val="lowerLetter"/>
+      <w:lvlText w:val="%1)"/>
+      <w:lvlJc w:val="left"/>
+      <w:pPr>
+        <w:ind w:left="1495" w:hanging="360"/>
+      </w:pPr>
+    </w:lvl>
+    <w:lvl w:ilvl="1" w:tplc="04090019" w:tentative="1">
+      <w:start w:val="1"/>
+      <w:numFmt w:val="lowerLetter"/>
+      <w:lvlText w:val="%2."/>
+      <w:lvlJc w:val="left"/>
+      <w:pPr>
+        <w:ind w:left="2215" w:hanging="360"/>
+      </w:pPr>
+    </w:lvl>
+    <w:lvl w:ilvl="2" w:tplc="0409001B" w:tentative="1">
+      <w:start w:val="1"/>
+      <w:numFmt w:val="lowerRoman"/>
+      <w:lvlText w:val="%3."/>
+      <w:lvlJc w:val="right"/>
+      <w:pPr>
+        <w:ind w:left="2935" w:hanging="180"/>
+      </w:pPr>
+    </w:lvl>
+    <w:lvl w:ilvl="3" w:tplc="0409000F" w:tentative="1">
+      <w:start w:val="1"/>
+      <w:numFmt w:val="decimal"/>
+      <w:lvlText w:val="%4."/>
+      <w:lvlJc w:val="left"/>
+      <w:pPr>
+        <w:ind w:left="3655" w:hanging="360"/>
+      </w:pPr>
+    </w:lvl>
+    <w:lvl w:ilvl="4" w:tplc="04090019" w:tentative="1">
+      <w:start w:val="1"/>
+      <w:numFmt w:val="lowerLetter"/>
+      <w:lvlText w:val="%5."/>
+      <w:lvlJc w:val="left"/>
+      <w:pPr>
+        <w:ind w:left="4375" w:hanging="360"/>
+      </w:pPr>
+    </w:lvl>
+    <w:lvl w:ilvl="5" w:tplc="0409001B" w:tentative="1">
+      <w:start w:val="1"/>
+      <w:numFmt w:val="lowerRoman"/>
+      <w:lvlText w:val="%6."/>
+      <w:lvlJc w:val="right"/>
+      <w:pPr>
+        <w:ind w:left="5095" w:hanging="180"/>
+      </w:pPr>
+    </w:lvl>
+    <w:lvl w:ilvl="6" w:tplc="0409000F" w:tentative="1">
+      <w:start w:val="1"/>
+      <w:numFmt w:val="decimal"/>
+      <w:lvlText w:val="%7."/>
+      <w:lvlJc w:val="left"/>
+      <w:pPr>
+        <w:ind w:left="5815" w:hanging="360"/>
+      </w:pPr>
+    </w:lvl>
+    <w:lvl w:ilvl="7" w:tplc="04090019" w:tentative="1">
+      <w:start w:val="1"/>
+      <w:numFmt w:val="lowerLetter"/>
+      <w:lvlText w:val="%8."/>
+      <w:lvlJc w:val="left"/>
+      <w:pPr>
+        <w:ind w:left="6535" w:hanging="360"/>
+      </w:pPr>
+    </w:lvl>
+    <w:lvl w:ilvl="8" w:tplc="0409001B" w:tentative="1">
+      <w:start w:val="1"/>
+      <w:numFmt w:val="lowerRoman"/>
+      <w:lvlText w:val="%9."/>
+      <w:lvlJc w:val="right"/>
+      <w:pPr>
+        <w:ind w:left="7255" w:hanging="180"/>
+      </w:pPr>
+    </w:lvl>
+  </w:abstractNum>
+  <w:abstractNum w:abstractNumId="19">
+    <w:nsid w:val="6F223AF1"/>
+    <w:multiLevelType w:val="multilevel"/>
+    <w:tmpl w:val="03C644E2"/>
+    <w:lvl w:ilvl="0">
+      <w:start w:val="1"/>
+      <w:numFmt w:val="lowerLetter"/>
+      <w:lvlText w:val="%1."/>
+      <w:lvlJc w:val="left"/>
+      <w:pPr>
+        <w:tabs>
+          <w:tab w:val="num" w:pos="720"/>
+        </w:tabs>
+        <w:ind w:left="720" w:hanging="360"/>
+      </w:pPr>
+    </w:lvl>
+    <w:lvl w:ilvl="1" w:tentative="1">
+      <w:start w:val="1"/>
+      <w:numFmt w:val="lowerLetter"/>
+      <w:lvlText w:val="%2."/>
+      <w:lvlJc w:val="left"/>
+      <w:pPr>
+        <w:tabs>
+          <w:tab w:val="num" w:pos="1440"/>
+        </w:tabs>
+        <w:ind w:left="1440" w:hanging="360"/>
+      </w:pPr>
+    </w:lvl>
+    <w:lvl w:ilvl="2" w:tentative="1">
+      <w:start w:val="1"/>
+      <w:numFmt w:val="lowerLetter"/>
+      <w:lvlText w:val="%3."/>
+      <w:lvlJc w:val="left"/>
+      <w:pPr>
+        <w:tabs>
+          <w:tab w:val="num" w:pos="2160"/>
+        </w:tabs>
+        <w:ind w:left="2160" w:hanging="360"/>
+      </w:pPr>
+    </w:lvl>
+    <w:lvl w:ilvl="3" w:tentative="1">
+      <w:start w:val="1"/>
+      <w:numFmt w:val="lowerLetter"/>
+      <w:lvlText w:val="%4."/>
+      <w:lvlJc w:val="left"/>
+      <w:pPr>
+        <w:tabs>
+          <w:tab w:val="num" w:pos="2880"/>
+        </w:tabs>
+        <w:ind w:left="2880" w:hanging="360"/>
+      </w:pPr>
+    </w:lvl>
+    <w:lvl w:ilvl="4" w:tentative="1">
+      <w:start w:val="1"/>
+      <w:numFmt w:val="lowerLetter"/>
+      <w:lvlText w:val="%5."/>
+      <w:lvlJc w:val="left"/>
+      <w:pPr>
+        <w:tabs>
+          <w:tab w:val="num" w:pos="3600"/>
+        </w:tabs>
+        <w:ind w:left="3600" w:hanging="360"/>
+      </w:pPr>
+    </w:lvl>
+    <w:lvl w:ilvl="5" w:tentative="1">
+      <w:start w:val="1"/>
+      <w:numFmt w:val="lowerLetter"/>
+      <w:lvlText w:val="%6."/>
+      <w:lvlJc w:val="left"/>
+      <w:pPr>
+        <w:tabs>
+          <w:tab w:val="num" w:pos="4320"/>
+        </w:tabs>
+        <w:ind w:left="4320" w:hanging="360"/>
+      </w:pPr>
+    </w:lvl>
+    <w:lvl w:ilvl="6" w:tentative="1">
+      <w:start w:val="1"/>
+      <w:numFmt w:val="lowerLetter"/>
+      <w:lvlText w:val="%7."/>
+      <w:lvlJc w:val="left"/>
+      <w:pPr>
+        <w:tabs>
+          <w:tab w:val="num" w:pos="5040"/>
+        </w:tabs>
+        <w:ind w:left="5040" w:hanging="360"/>
+      </w:pPr>
+    </w:lvl>
+    <w:lvl w:ilvl="7" w:tentative="1">
+      <w:start w:val="1"/>
+      <w:numFmt w:val="lowerLetter"/>
+      <w:lvlText w:val="%8."/>
+      <w:lvlJc w:val="left"/>
+      <w:pPr>
+        <w:tabs>
+          <w:tab w:val="num" w:pos="5760"/>
+        </w:tabs>
+        <w:ind w:left="5760" w:hanging="360"/>
+      </w:pPr>
+    </w:lvl>
+    <w:lvl w:ilvl="8" w:tentative="1">
+      <w:start w:val="1"/>
+      <w:numFmt w:val="lowerLetter"/>
+      <w:lvlText w:val="%9."/>
+      <w:lvlJc w:val="left"/>
+      <w:pPr>
+        <w:tabs>
+          <w:tab w:val="num" w:pos="6480"/>
+        </w:tabs>
+        <w:ind w:left="6480" w:hanging="360"/>
+      </w:pPr>
+    </w:lvl>
+  </w:abstractNum>
+  <w:abstractNum w:abstractNumId="20">
     <w:nsid w:val="73066C2B"/>
     <w:multiLevelType w:val="multilevel"/>
     <w:tmpl w:val="EE5CE7C0"/>
@@ -11372,7 +13832,7 @@
       </w:rPr>
     </w:lvl>
   </w:abstractNum>
-  <w:abstractNum w:abstractNumId="9">
+  <w:abstractNum w:abstractNumId="21">
     <w:nsid w:val="7DAE5FA8"/>
     <w:multiLevelType w:val="hybridMultilevel"/>
     <w:tmpl w:val="0E2E5A66"/>
@@ -11486,34 +13946,70 @@
     </w:lvl>
   </w:abstractNum>
   <w:num w:numId="1">
-    <w:abstractNumId w:val="6"/>
+    <w:abstractNumId w:val="16"/>
   </w:num>
   <w:num w:numId="2">
+    <w:abstractNumId w:val="15"/>
+  </w:num>
+  <w:num w:numId="3">
     <w:abstractNumId w:val="5"/>
   </w:num>
-  <w:num w:numId="3">
-    <w:abstractNumId w:val="2"/>
-  </w:num>
   <w:num w:numId="4">
-    <w:abstractNumId w:val="1"/>
+    <w:abstractNumId w:val="4"/>
   </w:num>
   <w:num w:numId="5">
-    <w:abstractNumId w:val="7"/>
+    <w:abstractNumId w:val="17"/>
   </w:num>
   <w:num w:numId="6">
-    <w:abstractNumId w:val="8"/>
+    <w:abstractNumId w:val="20"/>
   </w:num>
   <w:num w:numId="7">
-    <w:abstractNumId w:val="3"/>
+    <w:abstractNumId w:val="7"/>
   </w:num>
   <w:num w:numId="8">
     <w:abstractNumId w:val="0"/>
   </w:num>
   <w:num w:numId="9">
+    <w:abstractNumId w:val="21"/>
+  </w:num>
+  <w:num w:numId="10">
+    <w:abstractNumId w:val="10"/>
+  </w:num>
+  <w:num w:numId="11">
+    <w:abstractNumId w:val="18"/>
+  </w:num>
+  <w:num w:numId="12">
+    <w:abstractNumId w:val="6"/>
+  </w:num>
+  <w:num w:numId="13">
     <w:abstractNumId w:val="9"/>
   </w:num>
-  <w:num w:numId="10">
-    <w:abstractNumId w:val="4"/>
+  <w:num w:numId="14">
+    <w:abstractNumId w:val="19"/>
+  </w:num>
+  <w:num w:numId="15">
+    <w:abstractNumId w:val="3"/>
+  </w:num>
+  <w:num w:numId="16">
+    <w:abstractNumId w:val="1"/>
+  </w:num>
+  <w:num w:numId="17">
+    <w:abstractNumId w:val="13"/>
+  </w:num>
+  <w:num w:numId="18">
+    <w:abstractNumId w:val="14"/>
+  </w:num>
+  <w:num w:numId="19">
+    <w:abstractNumId w:val="11"/>
+  </w:num>
+  <w:num w:numId="20">
+    <w:abstractNumId w:val="8"/>
+  </w:num>
+  <w:num w:numId="21">
+    <w:abstractNumId w:val="2"/>
+  </w:num>
+  <w:num w:numId="22">
+    <w:abstractNumId w:val="12"/>
   </w:num>
 </w:numbering>
 </file>
@@ -11930,7 +14426,7 @@
   <w:style w:type="paragraph" w:default="1" w:styleId="Normal">
     <w:name w:val="Normal"/>
     <w:qFormat/>
-    <w:rsid w:val="00401C9A"/>
+    <w:rsid w:val="00064E88"/>
     <w:pPr>
       <w:widowControl/>
       <w:pBdr>

</xml_diff>

<commit_message>
Complete section 6, program integration and collaboration, impacts.
</commit_message>
<xml_diff>
--- a/assets/HECC New Academic Program Proposal.docx
+++ b/assets/HECC New Academic Program Proposal.docx
@@ -1379,7 +1379,27 @@
           <w:sz w:val="20"/>
           <w:szCs w:val="20"/>
         </w:rPr>
-        <w:t xml:space="preserve">*Freshman Skill Courses (16 credits)       #BACC Core (48 </w:t>
+        <w:t xml:space="preserve">*Freshman Skill Courses (16 </w:t>
+      </w:r>
+      <w:proofErr w:type="gramStart"/>
+      <w:r>
+        <w:rPr>
+          <w:rFonts w:ascii="Calibri" w:eastAsia="Calibri" w:hAnsi="Calibri" w:cs="Calibri"/>
+          <w:b/>
+          <w:sz w:val="20"/>
+          <w:szCs w:val="20"/>
+        </w:rPr>
+        <w:t xml:space="preserve">credits)   </w:t>
+      </w:r>
+      <w:proofErr w:type="gramEnd"/>
+      <w:r>
+        <w:rPr>
+          <w:rFonts w:ascii="Calibri" w:eastAsia="Calibri" w:hAnsi="Calibri" w:cs="Calibri"/>
+          <w:b/>
+          <w:sz w:val="20"/>
+          <w:szCs w:val="20"/>
+        </w:rPr>
+        <w:t xml:space="preserve">    #BACC Core (48 </w:t>
       </w:r>
       <w:proofErr w:type="spellStart"/>
       <w:r>
@@ -5276,7 +5296,27 @@
           <w:sz w:val="20"/>
           <w:szCs w:val="20"/>
         </w:rPr>
-        <w:t xml:space="preserve">*Freshman Skill Courses (16 credits)       #BACC Core (48 </w:t>
+        <w:t xml:space="preserve">*Freshman Skill Courses (16 </w:t>
+      </w:r>
+      <w:proofErr w:type="gramStart"/>
+      <w:r>
+        <w:rPr>
+          <w:rFonts w:ascii="Calibri" w:eastAsia="Calibri" w:hAnsi="Calibri" w:cs="Calibri"/>
+          <w:b/>
+          <w:sz w:val="20"/>
+          <w:szCs w:val="20"/>
+        </w:rPr>
+        <w:t xml:space="preserve">credits)   </w:t>
+      </w:r>
+      <w:proofErr w:type="gramEnd"/>
+      <w:r>
+        <w:rPr>
+          <w:rFonts w:ascii="Calibri" w:eastAsia="Calibri" w:hAnsi="Calibri" w:cs="Calibri"/>
+          <w:b/>
+          <w:sz w:val="20"/>
+          <w:szCs w:val="20"/>
+        </w:rPr>
+        <w:t xml:space="preserve">    #BACC Core (48 </w:t>
       </w:r>
       <w:proofErr w:type="spellStart"/>
       <w:r>
@@ -6086,11 +6126,19 @@
           <w:rFonts w:ascii="Garamond" w:eastAsia="Garamond" w:hAnsi="Garamond" w:cs="Garamond"/>
         </w:rPr>
       </w:pPr>
-      <w:r>
-        <w:rPr>
-          <w:rFonts w:ascii="Garamond" w:eastAsia="Garamond" w:hAnsi="Garamond" w:cs="Garamond"/>
-        </w:rPr>
-        <w:t>Other staff.</w:t>
+      <w:proofErr w:type="gramStart"/>
+      <w:r>
+        <w:rPr>
+          <w:rFonts w:ascii="Garamond" w:eastAsia="Garamond" w:hAnsi="Garamond" w:cs="Garamond"/>
+        </w:rPr>
+        <w:t>Other</w:t>
+      </w:r>
+      <w:proofErr w:type="gramEnd"/>
+      <w:r>
+        <w:rPr>
+          <w:rFonts w:ascii="Garamond" w:eastAsia="Garamond" w:hAnsi="Garamond" w:cs="Garamond"/>
+        </w:rPr>
+        <w:t xml:space="preserve"> staff.</w:t>
       </w:r>
     </w:p>
     <w:p>
@@ -7183,7 +7231,21 @@
         <w:rPr>
           <w:rFonts w:ascii="Garamond" w:eastAsia="Garamond" w:hAnsi="Garamond" w:cs="Garamond"/>
         </w:rPr>
-        <w:t>respond effectively to social, economic, and environmental challenges and opportunities; and</w:t>
+        <w:t xml:space="preserve">respond effectively </w:t>
+      </w:r>
+      <w:proofErr w:type="gramStart"/>
+      <w:r>
+        <w:rPr>
+          <w:rFonts w:ascii="Garamond" w:eastAsia="Garamond" w:hAnsi="Garamond" w:cs="Garamond"/>
+        </w:rPr>
+        <w:t>to</w:t>
+      </w:r>
+      <w:proofErr w:type="gramEnd"/>
+      <w:r>
+        <w:rPr>
+          <w:rFonts w:ascii="Garamond" w:eastAsia="Garamond" w:hAnsi="Garamond" w:cs="Garamond"/>
+        </w:rPr>
+        <w:t xml:space="preserve"> social, economic, and environmental challenges and opportunities; and</w:t>
       </w:r>
     </w:p>
     <w:p>
@@ -9189,19 +9251,7 @@
         <w:rPr>
           <w:rFonts w:ascii="Garamond" w:eastAsia="Garamond" w:hAnsi="Garamond" w:cs="Garamond"/>
         </w:rPr>
-        <w:t>The software engineering program expects faculty to be practitioners and instructors of software engineering. Scholarly work includes contributions to open source software, implementations of new languages or development tools, and innovations within design, project management, and methodology</w:t>
-      </w:r>
-      <w:r>
-        <w:rPr>
-          <w:rFonts w:ascii="Garamond" w:eastAsia="Garamond" w:hAnsi="Garamond" w:cs="Garamond"/>
-        </w:rPr>
-        <w:t>.</w:t>
-      </w:r>
-      <w:r>
-        <w:rPr>
-          <w:rFonts w:ascii="Garamond" w:eastAsia="Garamond" w:hAnsi="Garamond" w:cs="Garamond"/>
-        </w:rPr>
-        <w:t xml:space="preserve"> Indicators of success include:</w:t>
+        <w:t>The software engineering program expects faculty to be practitioners and instructors of software engineering. Scholarly work includes contributions to open source software, implementations of new languages or development tools, and innovations within design, project management, and methodology. Indicators of success include:</w:t>
       </w:r>
     </w:p>
     <w:p>
@@ -9440,7 +9490,355 @@
         <w:rPr>
           <w:rFonts w:ascii="Garamond" w:eastAsia="Garamond" w:hAnsi="Garamond" w:cs="Garamond"/>
         </w:rPr>
-        <w:t>Oregon Institute of Technology offers a degree in Software Engineering Technology. The following institutions offer a degree in computer science.</w:t>
+        <w:t xml:space="preserve">Oregon Institute of Technology offers a degree in Software Engineering Technology. </w:t>
+      </w:r>
+      <w:r>
+        <w:rPr>
+          <w:rFonts w:ascii="Garamond" w:eastAsia="Garamond" w:hAnsi="Garamond" w:cs="Garamond"/>
+        </w:rPr>
+        <w:t xml:space="preserve">OSU-Cascades currently offers a degree in computer science, which we intend to replace with </w:t>
+      </w:r>
+      <w:r>
+        <w:rPr>
+          <w:rFonts w:ascii="Garamond" w:eastAsia="Garamond" w:hAnsi="Garamond" w:cs="Garamond"/>
+        </w:rPr>
+        <w:t xml:space="preserve">the new </w:t>
+      </w:r>
+      <w:r>
+        <w:rPr>
+          <w:rFonts w:ascii="Garamond" w:eastAsia="Garamond" w:hAnsi="Garamond" w:cs="Garamond"/>
+        </w:rPr>
+        <w:t>software engineering</w:t>
+      </w:r>
+      <w:r>
+        <w:rPr>
+          <w:rFonts w:ascii="Garamond" w:eastAsia="Garamond" w:hAnsi="Garamond" w:cs="Garamond"/>
+        </w:rPr>
+        <w:t xml:space="preserve"> program</w:t>
+      </w:r>
+      <w:r>
+        <w:rPr>
+          <w:rFonts w:ascii="Garamond" w:eastAsia="Garamond" w:hAnsi="Garamond" w:cs="Garamond"/>
+        </w:rPr>
+        <w:t xml:space="preserve">. OSU will continue </w:t>
+      </w:r>
+      <w:r>
+        <w:rPr>
+          <w:rFonts w:ascii="Garamond" w:eastAsia="Garamond" w:hAnsi="Garamond" w:cs="Garamond"/>
+        </w:rPr>
+        <w:t>to</w:t>
+      </w:r>
+      <w:r>
+        <w:rPr>
+          <w:rFonts w:ascii="Garamond" w:eastAsia="Garamond" w:hAnsi="Garamond" w:cs="Garamond"/>
+        </w:rPr>
+        <w:t xml:space="preserve"> offer computer science </w:t>
+      </w:r>
+      <w:r>
+        <w:rPr>
+          <w:rFonts w:ascii="Garamond" w:eastAsia="Garamond" w:hAnsi="Garamond" w:cs="Garamond"/>
+        </w:rPr>
+        <w:t xml:space="preserve">on </w:t>
+      </w:r>
+      <w:r>
+        <w:rPr>
+          <w:rFonts w:ascii="Garamond" w:eastAsia="Garamond" w:hAnsi="Garamond" w:cs="Garamond"/>
+        </w:rPr>
+        <w:t>its</w:t>
+      </w:r>
+      <w:r>
+        <w:rPr>
+          <w:rFonts w:ascii="Garamond" w:eastAsia="Garamond" w:hAnsi="Garamond" w:cs="Garamond"/>
+        </w:rPr>
+        <w:t xml:space="preserve"> main campus in Corvallis, as well offer its post-</w:t>
+      </w:r>
+      <w:proofErr w:type="spellStart"/>
+      <w:r>
+        <w:rPr>
+          <w:rFonts w:ascii="Garamond" w:eastAsia="Garamond" w:hAnsi="Garamond" w:cs="Garamond"/>
+        </w:rPr>
+        <w:t>bacc</w:t>
+      </w:r>
+      <w:proofErr w:type="spellEnd"/>
+      <w:r>
+        <w:rPr>
+          <w:rFonts w:ascii="Garamond" w:eastAsia="Garamond" w:hAnsi="Garamond" w:cs="Garamond"/>
+        </w:rPr>
+        <w:t xml:space="preserve"> online program in computer science.</w:t>
+      </w:r>
+      <w:r>
+        <w:rPr>
+          <w:rFonts w:ascii="Garamond" w:eastAsia="Garamond" w:hAnsi="Garamond" w:cs="Garamond"/>
+        </w:rPr>
+        <w:t xml:space="preserve"> </w:t>
+      </w:r>
+      <w:r>
+        <w:rPr>
+          <w:rFonts w:ascii="Garamond" w:eastAsia="Garamond" w:hAnsi="Garamond" w:cs="Garamond"/>
+        </w:rPr>
+        <w:t xml:space="preserve">The following </w:t>
+      </w:r>
+      <w:r>
+        <w:rPr>
+          <w:rFonts w:ascii="Garamond" w:eastAsia="Garamond" w:hAnsi="Garamond" w:cs="Garamond"/>
+        </w:rPr>
+        <w:t xml:space="preserve">Oregon </w:t>
+      </w:r>
+      <w:r>
+        <w:rPr>
+          <w:rFonts w:ascii="Garamond" w:eastAsia="Garamond" w:hAnsi="Garamond" w:cs="Garamond"/>
+        </w:rPr>
+        <w:t>institutions off</w:t>
+      </w:r>
+      <w:r>
+        <w:rPr>
+          <w:rFonts w:ascii="Garamond" w:eastAsia="Garamond" w:hAnsi="Garamond" w:cs="Garamond"/>
+        </w:rPr>
+        <w:t>er a degree in computer science.</w:t>
+      </w:r>
+    </w:p>
+    <w:p>
+      <w:pPr>
+        <w:pStyle w:val="ListParagraph"/>
+        <w:numPr>
+          <w:ilvl w:val="0"/>
+          <w:numId w:val="23"/>
+        </w:numPr>
+        <w:spacing w:after="120"/>
+        <w:rPr>
+          <w:rFonts w:ascii="Garamond" w:eastAsia="Garamond" w:hAnsi="Garamond" w:cs="Garamond"/>
+        </w:rPr>
+      </w:pPr>
+      <w:r>
+        <w:rPr>
+          <w:rFonts w:ascii="Garamond" w:eastAsia="Garamond" w:hAnsi="Garamond" w:cs="Garamond"/>
+        </w:rPr>
+        <w:t>Eastern Oregon University</w:t>
+      </w:r>
+    </w:p>
+    <w:p>
+      <w:pPr>
+        <w:pStyle w:val="ListParagraph"/>
+        <w:numPr>
+          <w:ilvl w:val="0"/>
+          <w:numId w:val="23"/>
+        </w:numPr>
+        <w:spacing w:after="120"/>
+        <w:rPr>
+          <w:rFonts w:ascii="Garamond" w:eastAsia="Garamond" w:hAnsi="Garamond" w:cs="Garamond"/>
+        </w:rPr>
+      </w:pPr>
+      <w:r>
+        <w:rPr>
+          <w:rFonts w:ascii="Garamond" w:eastAsia="Garamond" w:hAnsi="Garamond" w:cs="Garamond"/>
+        </w:rPr>
+        <w:t>George Fox University</w:t>
+      </w:r>
+    </w:p>
+    <w:p>
+      <w:pPr>
+        <w:pStyle w:val="ListParagraph"/>
+        <w:numPr>
+          <w:ilvl w:val="0"/>
+          <w:numId w:val="23"/>
+        </w:numPr>
+        <w:spacing w:after="120"/>
+        <w:rPr>
+          <w:rFonts w:ascii="Garamond" w:eastAsia="Garamond" w:hAnsi="Garamond" w:cs="Garamond"/>
+        </w:rPr>
+      </w:pPr>
+      <w:r>
+        <w:rPr>
+          <w:rFonts w:ascii="Garamond" w:eastAsia="Garamond" w:hAnsi="Garamond" w:cs="Garamond"/>
+        </w:rPr>
+        <w:t>Lewis &amp; Clark College</w:t>
+      </w:r>
+    </w:p>
+    <w:p>
+      <w:pPr>
+        <w:pStyle w:val="ListParagraph"/>
+        <w:numPr>
+          <w:ilvl w:val="0"/>
+          <w:numId w:val="23"/>
+        </w:numPr>
+        <w:spacing w:after="120"/>
+        <w:rPr>
+          <w:rFonts w:ascii="Garamond" w:eastAsia="Garamond" w:hAnsi="Garamond" w:cs="Garamond"/>
+        </w:rPr>
+      </w:pPr>
+      <w:r>
+        <w:rPr>
+          <w:rFonts w:ascii="Garamond" w:eastAsia="Garamond" w:hAnsi="Garamond" w:cs="Garamond"/>
+        </w:rPr>
+        <w:lastRenderedPageBreak/>
+        <w:t>Linfield College</w:t>
+      </w:r>
+    </w:p>
+    <w:p>
+      <w:pPr>
+        <w:pStyle w:val="ListParagraph"/>
+        <w:numPr>
+          <w:ilvl w:val="0"/>
+          <w:numId w:val="23"/>
+        </w:numPr>
+        <w:spacing w:after="120"/>
+        <w:rPr>
+          <w:rFonts w:ascii="Garamond" w:eastAsia="Garamond" w:hAnsi="Garamond" w:cs="Garamond"/>
+        </w:rPr>
+      </w:pPr>
+      <w:r>
+        <w:rPr>
+          <w:rFonts w:ascii="Garamond" w:eastAsia="Garamond" w:hAnsi="Garamond" w:cs="Garamond"/>
+        </w:rPr>
+        <w:t>Pacific University</w:t>
+      </w:r>
+    </w:p>
+    <w:p>
+      <w:pPr>
+        <w:pStyle w:val="ListParagraph"/>
+        <w:numPr>
+          <w:ilvl w:val="0"/>
+          <w:numId w:val="23"/>
+        </w:numPr>
+        <w:spacing w:after="120"/>
+        <w:rPr>
+          <w:rFonts w:ascii="Garamond" w:eastAsia="Garamond" w:hAnsi="Garamond" w:cs="Garamond"/>
+        </w:rPr>
+      </w:pPr>
+      <w:r>
+        <w:rPr>
+          <w:rFonts w:ascii="Garamond" w:eastAsia="Garamond" w:hAnsi="Garamond" w:cs="Garamond"/>
+        </w:rPr>
+        <w:t>Portland State University</w:t>
+      </w:r>
+    </w:p>
+    <w:p>
+      <w:pPr>
+        <w:pStyle w:val="ListParagraph"/>
+        <w:numPr>
+          <w:ilvl w:val="0"/>
+          <w:numId w:val="23"/>
+        </w:numPr>
+        <w:spacing w:after="120"/>
+        <w:rPr>
+          <w:rFonts w:ascii="Garamond" w:eastAsia="Garamond" w:hAnsi="Garamond" w:cs="Garamond"/>
+        </w:rPr>
+      </w:pPr>
+      <w:r>
+        <w:rPr>
+          <w:rFonts w:ascii="Garamond" w:eastAsia="Garamond" w:hAnsi="Garamond" w:cs="Garamond"/>
+        </w:rPr>
+        <w:t>Reed College</w:t>
+      </w:r>
+    </w:p>
+    <w:p>
+      <w:pPr>
+        <w:pStyle w:val="ListParagraph"/>
+        <w:numPr>
+          <w:ilvl w:val="0"/>
+          <w:numId w:val="23"/>
+        </w:numPr>
+        <w:spacing w:after="120"/>
+        <w:rPr>
+          <w:rFonts w:ascii="Garamond" w:eastAsia="Garamond" w:hAnsi="Garamond" w:cs="Garamond"/>
+        </w:rPr>
+      </w:pPr>
+      <w:r>
+        <w:rPr>
+          <w:rFonts w:ascii="Garamond" w:eastAsia="Garamond" w:hAnsi="Garamond" w:cs="Garamond"/>
+        </w:rPr>
+        <w:t>Southern Oregon University</w:t>
+      </w:r>
+    </w:p>
+    <w:p>
+      <w:pPr>
+        <w:pStyle w:val="ListParagraph"/>
+        <w:numPr>
+          <w:ilvl w:val="0"/>
+          <w:numId w:val="23"/>
+        </w:numPr>
+        <w:spacing w:after="120"/>
+        <w:rPr>
+          <w:rFonts w:ascii="Garamond" w:eastAsia="Garamond" w:hAnsi="Garamond" w:cs="Garamond"/>
+        </w:rPr>
+      </w:pPr>
+      <w:r>
+        <w:rPr>
+          <w:rFonts w:ascii="Garamond" w:eastAsia="Garamond" w:hAnsi="Garamond" w:cs="Garamond"/>
+        </w:rPr>
+        <w:t>University of Oregon</w:t>
+      </w:r>
+    </w:p>
+    <w:p>
+      <w:pPr>
+        <w:pStyle w:val="ListParagraph"/>
+        <w:numPr>
+          <w:ilvl w:val="0"/>
+          <w:numId w:val="23"/>
+        </w:numPr>
+        <w:spacing w:after="120"/>
+        <w:rPr>
+          <w:rFonts w:ascii="Garamond" w:eastAsia="Garamond" w:hAnsi="Garamond" w:cs="Garamond"/>
+        </w:rPr>
+      </w:pPr>
+      <w:r>
+        <w:rPr>
+          <w:rFonts w:ascii="Garamond" w:eastAsia="Garamond" w:hAnsi="Garamond" w:cs="Garamond"/>
+        </w:rPr>
+        <w:t>University of Portland</w:t>
+      </w:r>
+    </w:p>
+    <w:p>
+      <w:pPr>
+        <w:pStyle w:val="ListParagraph"/>
+        <w:numPr>
+          <w:ilvl w:val="0"/>
+          <w:numId w:val="23"/>
+        </w:numPr>
+        <w:spacing w:after="120"/>
+        <w:rPr>
+          <w:rFonts w:ascii="Garamond" w:eastAsia="Garamond" w:hAnsi="Garamond" w:cs="Garamond"/>
+        </w:rPr>
+      </w:pPr>
+      <w:r>
+        <w:rPr>
+          <w:rFonts w:ascii="Garamond" w:eastAsia="Garamond" w:hAnsi="Garamond" w:cs="Garamond"/>
+        </w:rPr>
+        <w:t>Western Oregon University</w:t>
+      </w:r>
+    </w:p>
+    <w:p>
+      <w:pPr>
+        <w:pStyle w:val="ListParagraph"/>
+        <w:numPr>
+          <w:ilvl w:val="0"/>
+          <w:numId w:val="23"/>
+        </w:numPr>
+        <w:spacing w:after="120"/>
+        <w:rPr>
+          <w:rFonts w:ascii="Garamond" w:eastAsia="Garamond" w:hAnsi="Garamond" w:cs="Garamond"/>
+        </w:rPr>
+      </w:pPr>
+      <w:r>
+        <w:rPr>
+          <w:rFonts w:ascii="Garamond" w:eastAsia="Garamond" w:hAnsi="Garamond" w:cs="Garamond"/>
+        </w:rPr>
+        <w:t>Willamette University</w:t>
+      </w:r>
+    </w:p>
+    <w:p>
+      <w:pPr>
+        <w:spacing w:after="120"/>
+        <w:ind w:left="720"/>
+        <w:rPr>
+          <w:rFonts w:ascii="Garamond" w:eastAsia="Garamond" w:hAnsi="Garamond" w:cs="Garamond"/>
+        </w:rPr>
+      </w:pPr>
+      <w:r>
+        <w:rPr>
+          <w:rFonts w:ascii="Garamond" w:eastAsia="Garamond" w:hAnsi="Garamond" w:cs="Garamond"/>
+        </w:rPr>
+        <w:t>Lastly, the community colleges in Oregon, such as Central Oregon Community College, offer a two-year associates degree in computer science.</w:t>
       </w:r>
     </w:p>
     <w:p>
@@ -9472,6 +9870,196 @@
     </w:p>
     <w:p>
       <w:pPr>
+        <w:spacing w:after="120"/>
+        <w:ind w:left="720"/>
+        <w:rPr>
+          <w:rFonts w:ascii="Garamond" w:eastAsia="Garamond" w:hAnsi="Garamond" w:cs="Garamond"/>
+        </w:rPr>
+      </w:pPr>
+      <w:r>
+        <w:rPr>
+          <w:rFonts w:ascii="Garamond" w:eastAsia="Garamond" w:hAnsi="Garamond" w:cs="Garamond"/>
+        </w:rPr>
+        <w:t>We intend</w:t>
+      </w:r>
+      <w:r>
+        <w:rPr>
+          <w:rFonts w:ascii="Garamond" w:eastAsia="Garamond" w:hAnsi="Garamond" w:cs="Garamond"/>
+        </w:rPr>
+        <w:t xml:space="preserve"> to establish clear articulation agreements for course credits for students who transfer into and out of the software engineering program at OSU-Cascades. For example, a student who has completed CS 160, 161 and 162 may receive credit for SE 101, 102 and 103. Students should be able to receive credit for equivalent computer science courses taken in either the CS or SE programs. In particular, we intend to align some of the learning outcomes of the first two years of software engineering courses with the first two years of courses in the computer science program at OSU, to enable students to transfer between the CS and SE programs</w:t>
+      </w:r>
+      <w:r>
+        <w:rPr>
+          <w:rFonts w:ascii="Garamond" w:eastAsia="Garamond" w:hAnsi="Garamond" w:cs="Garamond"/>
+        </w:rPr>
+        <w:t xml:space="preserve"> during their first two years at OSU</w:t>
+      </w:r>
+      <w:r>
+        <w:rPr>
+          <w:rFonts w:ascii="Garamond" w:eastAsia="Garamond" w:hAnsi="Garamond" w:cs="Garamond"/>
+        </w:rPr>
+        <w:t xml:space="preserve">. </w:t>
+      </w:r>
+      <w:r>
+        <w:rPr>
+          <w:rFonts w:ascii="Garamond" w:eastAsia="Garamond" w:hAnsi="Garamond" w:cs="Garamond"/>
+        </w:rPr>
+        <w:t>The learning outcomes of</w:t>
+      </w:r>
+      <w:r>
+        <w:rPr>
+          <w:rFonts w:ascii="Garamond" w:eastAsia="Garamond" w:hAnsi="Garamond" w:cs="Garamond"/>
+        </w:rPr>
+        <w:t xml:space="preserve"> 100 an</w:t>
+      </w:r>
+      <w:r>
+        <w:rPr>
+          <w:rFonts w:ascii="Garamond" w:eastAsia="Garamond" w:hAnsi="Garamond" w:cs="Garamond"/>
+        </w:rPr>
+        <w:t>d</w:t>
+      </w:r>
+      <w:r>
+        <w:rPr>
+          <w:rFonts w:ascii="Garamond" w:eastAsia="Garamond" w:hAnsi="Garamond" w:cs="Garamond"/>
+        </w:rPr>
+        <w:t xml:space="preserve"> 200 level courses </w:t>
+      </w:r>
+      <w:r>
+        <w:rPr>
+          <w:rFonts w:ascii="Garamond" w:eastAsia="Garamond" w:hAnsi="Garamond" w:cs="Garamond"/>
+        </w:rPr>
+        <w:t>shall drive the discussion of these articulation agreements.</w:t>
+      </w:r>
+    </w:p>
+    <w:p>
+      <w:pPr>
+        <w:spacing w:after="120"/>
+        <w:ind w:left="720"/>
+        <w:rPr>
+          <w:rFonts w:ascii="Garamond" w:eastAsia="Garamond" w:hAnsi="Garamond" w:cs="Garamond"/>
+        </w:rPr>
+      </w:pPr>
+      <w:r>
+        <w:rPr>
+          <w:rFonts w:ascii="Garamond" w:eastAsia="Garamond" w:hAnsi="Garamond" w:cs="Garamond"/>
+        </w:rPr>
+        <w:t>The articulation agreement</w:t>
+      </w:r>
+      <w:r>
+        <w:rPr>
+          <w:rFonts w:ascii="Garamond" w:eastAsia="Garamond" w:hAnsi="Garamond" w:cs="Garamond"/>
+        </w:rPr>
+        <w:t xml:space="preserve"> of CS courses also applies to community colleges, which is particularly important given the</w:t>
+      </w:r>
+      <w:r>
+        <w:rPr>
+          <w:rFonts w:ascii="Garamond" w:eastAsia="Garamond" w:hAnsi="Garamond" w:cs="Garamond"/>
+        </w:rPr>
+        <w:t xml:space="preserve"> intent of</w:t>
+      </w:r>
+      <w:r>
+        <w:rPr>
+          <w:rFonts w:ascii="Garamond" w:eastAsia="Garamond" w:hAnsi="Garamond" w:cs="Garamond"/>
+        </w:rPr>
+        <w:t xml:space="preserve"> ASOT / AAOT degree programs. These programs have enabled students to complete the first two years of a computer science degree at an Oregon community college, </w:t>
+      </w:r>
+      <w:r>
+        <w:rPr>
+          <w:rFonts w:ascii="Garamond" w:eastAsia="Garamond" w:hAnsi="Garamond" w:cs="Garamond"/>
+        </w:rPr>
+        <w:t xml:space="preserve">and complete the second two years at a four-year institution. While the impact of no longer offering computer science at OSU-Cascades is addressed in section </w:t>
+      </w:r>
+      <w:r>
+        <w:rPr>
+          <w:rFonts w:ascii="Garamond" w:eastAsia="Garamond" w:hAnsi="Garamond" w:cs="Garamond"/>
+          <w:i/>
+        </w:rPr>
+        <w:t>d</w:t>
+      </w:r>
+      <w:r>
+        <w:rPr>
+          <w:rFonts w:ascii="Garamond" w:eastAsia="Garamond" w:hAnsi="Garamond" w:cs="Garamond"/>
+        </w:rPr>
+        <w:t xml:space="preserve"> below, we intend to define a clear articulation agreement for the CS courses of the associates degree</w:t>
+      </w:r>
+      <w:r>
+        <w:rPr>
+          <w:rFonts w:ascii="Garamond" w:eastAsia="Garamond" w:hAnsi="Garamond" w:cs="Garamond"/>
+        </w:rPr>
+        <w:t>. Furthermore, we intend to collaborate with Central Oregon Community college to lead the way with a new ASOT for software engineering in the state of Oregon.</w:t>
+      </w:r>
+    </w:p>
+    <w:p>
+      <w:pPr>
+        <w:spacing w:after="120"/>
+        <w:ind w:left="720"/>
+        <w:rPr>
+          <w:rFonts w:ascii="Garamond" w:eastAsia="Garamond" w:hAnsi="Garamond" w:cs="Garamond"/>
+        </w:rPr>
+      </w:pPr>
+      <w:r>
+        <w:rPr>
+          <w:rFonts w:ascii="Garamond" w:eastAsia="Garamond" w:hAnsi="Garamond" w:cs="Garamond"/>
+        </w:rPr>
+        <w:t>We are engaged in a collaborative dialog with Oregon Institute of Technology regarding the s</w:t>
+      </w:r>
+      <w:r>
+        <w:rPr>
+          <w:rFonts w:ascii="Garamond" w:eastAsia="Garamond" w:hAnsi="Garamond" w:cs="Garamond"/>
+        </w:rPr>
+        <w:t>oftware engineering</w:t>
+      </w:r>
+      <w:r>
+        <w:rPr>
+          <w:rFonts w:ascii="Garamond" w:eastAsia="Garamond" w:hAnsi="Garamond" w:cs="Garamond"/>
+        </w:rPr>
+        <w:t xml:space="preserve"> program. While similar in name, the OIT program meets different ABET criteria, has different learning outcomes, and consists of a different curriculum. We intend to share our experience of the new software engineering program, and learn from OIT’s experience, to help define what works well and what does not.</w:t>
+      </w:r>
+    </w:p>
+    <w:p>
+      <w:pPr>
+        <w:spacing w:after="120"/>
+        <w:ind w:left="720"/>
+        <w:rPr>
+          <w:rFonts w:ascii="Garamond" w:eastAsia="Garamond" w:hAnsi="Garamond" w:cs="Garamond"/>
+        </w:rPr>
+      </w:pPr>
+      <w:r>
+        <w:rPr>
+          <w:rFonts w:ascii="Garamond" w:eastAsia="Garamond" w:hAnsi="Garamond" w:cs="Garamond"/>
+        </w:rPr>
+        <w:t>Lastly, we envision the software engineering program to be a fertile ground for computer science education research and, humbly, a transformative influence on the future of CS/SE education. We intend for our faculty to collaborate with CS education research</w:t>
+      </w:r>
+      <w:r>
+        <w:rPr>
+          <w:rFonts w:ascii="Garamond" w:eastAsia="Garamond" w:hAnsi="Garamond" w:cs="Garamond"/>
+        </w:rPr>
+        <w:t>ers</w:t>
+      </w:r>
+      <w:r>
+        <w:rPr>
+          <w:rFonts w:ascii="Garamond" w:eastAsia="Garamond" w:hAnsi="Garamond" w:cs="Garamond"/>
+        </w:rPr>
+        <w:t xml:space="preserve"> at OSU and other universities, </w:t>
+      </w:r>
+      <w:r>
+        <w:rPr>
+          <w:rFonts w:ascii="Garamond" w:eastAsia="Garamond" w:hAnsi="Garamond" w:cs="Garamond"/>
+        </w:rPr>
+        <w:t>to enable new contexts for data gathering, experimentation and research.</w:t>
+      </w:r>
+    </w:p>
+    <w:p>
+      <w:pPr>
+        <w:spacing w:after="120"/>
+        <w:ind w:left="720"/>
+        <w:rPr>
+          <w:rFonts w:ascii="Garamond" w:eastAsia="Garamond" w:hAnsi="Garamond" w:cs="Garamond"/>
+        </w:rPr>
+      </w:pPr>
+    </w:p>
+    <w:p>
+      <w:pPr>
         <w:numPr>
           <w:ilvl w:val="0"/>
           <w:numId w:val="2"/>
@@ -9536,47 +10124,364 @@
           <w:rFonts w:ascii="Garamond" w:eastAsia="Garamond" w:hAnsi="Garamond" w:cs="Garamond"/>
         </w:rPr>
       </w:pPr>
+      <w:r>
+        <w:rPr>
+          <w:rFonts w:ascii="Garamond" w:eastAsia="Garamond" w:hAnsi="Garamond" w:cs="Garamond"/>
+        </w:rPr>
+        <w:t>The new software engineering program will directly impact the existing computer science program at OSU-Cascades. We intend to replace the computer science program with the software engineering program. Our current plan is to cease accepting enrollments in computer science as we begin accepting enrollments for software engineering. At the same time, existing computer science faculty will begin to teach more of the software engineering courses, and fewer of the computer science courses, until the</w:t>
+      </w:r>
+      <w:r>
+        <w:rPr>
+          <w:rFonts w:ascii="Garamond" w:eastAsia="Garamond" w:hAnsi="Garamond" w:cs="Garamond"/>
+        </w:rPr>
+        <w:t xml:space="preserve"> transition is complete. Students enrolled in computer science during the co-existence of both programs may transfer into the software engineering degree. Because not all of the computer science courses count toward the software engineering program, we intend to:</w:t>
+      </w:r>
+    </w:p>
+    <w:p>
+      <w:pPr>
+        <w:pStyle w:val="ListParagraph"/>
+        <w:numPr>
+          <w:ilvl w:val="0"/>
+          <w:numId w:val="24"/>
+        </w:numPr>
+        <w:spacing w:after="120"/>
+        <w:rPr>
+          <w:rFonts w:ascii="Garamond" w:eastAsia="Garamond" w:hAnsi="Garamond" w:cs="Garamond"/>
+        </w:rPr>
+      </w:pPr>
+      <w:r>
+        <w:rPr>
+          <w:rFonts w:ascii="Garamond" w:eastAsia="Garamond" w:hAnsi="Garamond" w:cs="Garamond"/>
+        </w:rPr>
+        <w:t>Advise computer science students about the co-existence of the software engineering program</w:t>
+      </w:r>
+    </w:p>
+    <w:p>
+      <w:pPr>
+        <w:pStyle w:val="ListParagraph"/>
+        <w:numPr>
+          <w:ilvl w:val="0"/>
+          <w:numId w:val="24"/>
+        </w:numPr>
+        <w:spacing w:after="120"/>
+        <w:rPr>
+          <w:rFonts w:ascii="Garamond" w:eastAsia="Garamond" w:hAnsi="Garamond" w:cs="Garamond"/>
+        </w:rPr>
+      </w:pPr>
+      <w:r>
+        <w:rPr>
+          <w:rFonts w:ascii="Garamond" w:eastAsia="Garamond" w:hAnsi="Garamond" w:cs="Garamond"/>
+        </w:rPr>
+        <w:t>Clearly articulate how computer science courses may or may not be transferred toward the software engineering degree</w:t>
+      </w:r>
+    </w:p>
+    <w:p>
+      <w:pPr>
+        <w:pStyle w:val="ListParagraph"/>
+        <w:numPr>
+          <w:ilvl w:val="0"/>
+          <w:numId w:val="24"/>
+        </w:numPr>
+        <w:spacing w:after="120"/>
+        <w:rPr>
+          <w:rFonts w:ascii="Garamond" w:eastAsia="Garamond" w:hAnsi="Garamond" w:cs="Garamond"/>
+        </w:rPr>
+      </w:pPr>
+      <w:r>
+        <w:rPr>
+          <w:rFonts w:ascii="Garamond" w:eastAsia="Garamond" w:hAnsi="Garamond" w:cs="Garamond"/>
+        </w:rPr>
+        <w:t>Encourage students, especially third and fourth year students, who intend to transfer into software engineering, to be strategic about the computer science courses they enroll in, to ensure ease of transfer</w:t>
+      </w:r>
+    </w:p>
+    <w:p>
+      <w:pPr>
+        <w:pStyle w:val="ListParagraph"/>
+        <w:numPr>
+          <w:ilvl w:val="0"/>
+          <w:numId w:val="24"/>
+        </w:numPr>
+        <w:spacing w:after="120"/>
+        <w:rPr>
+          <w:rFonts w:ascii="Garamond" w:eastAsia="Garamond" w:hAnsi="Garamond" w:cs="Garamond"/>
+        </w:rPr>
+      </w:pPr>
+      <w:r>
+        <w:rPr>
+          <w:rFonts w:ascii="Garamond" w:eastAsia="Garamond" w:hAnsi="Garamond" w:cs="Garamond"/>
+        </w:rPr>
+        <w:t>Pay special care about the social and organizational impacts during the first few years of the software engineering program</w:t>
+      </w:r>
+    </w:p>
+    <w:p>
+      <w:pPr>
+        <w:spacing w:after="120"/>
+        <w:ind w:left="720"/>
+        <w:rPr>
+          <w:rFonts w:ascii="Garamond" w:eastAsia="Garamond" w:hAnsi="Garamond" w:cs="Garamond"/>
+        </w:rPr>
+      </w:pPr>
+      <w:r>
+        <w:rPr>
+          <w:rFonts w:ascii="Garamond" w:eastAsia="Garamond" w:hAnsi="Garamond" w:cs="Garamond"/>
+        </w:rPr>
+        <w:t>OSU-Cascades intends for the software engineering program to be a successful replacement for an existing, healthy computer science program. This new program entails some risk: w</w:t>
+      </w:r>
+      <w:r>
+        <w:rPr>
+          <w:rFonts w:ascii="Garamond" w:eastAsia="Garamond" w:hAnsi="Garamond" w:cs="Garamond"/>
+        </w:rPr>
+        <w:t xml:space="preserve">ill </w:t>
+      </w:r>
+      <w:r>
+        <w:rPr>
+          <w:rFonts w:ascii="Garamond" w:eastAsia="Garamond" w:hAnsi="Garamond" w:cs="Garamond"/>
+        </w:rPr>
+        <w:t>students</w:t>
+      </w:r>
+      <w:r>
+        <w:rPr>
+          <w:rFonts w:ascii="Garamond" w:eastAsia="Garamond" w:hAnsi="Garamond" w:cs="Garamond"/>
+        </w:rPr>
+        <w:t xml:space="preserve"> come? </w:t>
+      </w:r>
+      <w:r>
+        <w:rPr>
+          <w:rFonts w:ascii="Garamond" w:eastAsia="Garamond" w:hAnsi="Garamond" w:cs="Garamond"/>
+        </w:rPr>
+        <w:t>While we recognize the market demand for this new program, w</w:t>
+      </w:r>
+      <w:r>
+        <w:rPr>
+          <w:rFonts w:ascii="Garamond" w:eastAsia="Garamond" w:hAnsi="Garamond" w:cs="Garamond"/>
+        </w:rPr>
+        <w:t xml:space="preserve">e </w:t>
+      </w:r>
+      <w:r>
+        <w:rPr>
+          <w:rFonts w:ascii="Garamond" w:eastAsia="Garamond" w:hAnsi="Garamond" w:cs="Garamond"/>
+        </w:rPr>
+        <w:t xml:space="preserve">also </w:t>
+      </w:r>
+      <w:r>
+        <w:rPr>
+          <w:rFonts w:ascii="Garamond" w:eastAsia="Garamond" w:hAnsi="Garamond" w:cs="Garamond"/>
+        </w:rPr>
+        <w:t>recognize the importance of marketing and communication</w:t>
+      </w:r>
+      <w:r>
+        <w:rPr>
+          <w:rFonts w:ascii="Garamond" w:eastAsia="Garamond" w:hAnsi="Garamond" w:cs="Garamond"/>
+        </w:rPr>
+        <w:t xml:space="preserve"> and will execute accordingly</w:t>
+      </w:r>
+      <w:r>
+        <w:rPr>
+          <w:rFonts w:ascii="Garamond" w:eastAsia="Garamond" w:hAnsi="Garamond" w:cs="Garamond"/>
+        </w:rPr>
+        <w:t xml:space="preserve">. </w:t>
+      </w:r>
+      <w:r>
+        <w:rPr>
+          <w:rFonts w:ascii="Garamond" w:eastAsia="Garamond" w:hAnsi="Garamond" w:cs="Garamond"/>
+        </w:rPr>
+        <w:t xml:space="preserve">Despite these </w:t>
+      </w:r>
+      <w:r>
+        <w:rPr>
+          <w:rFonts w:ascii="Garamond" w:eastAsia="Garamond" w:hAnsi="Garamond" w:cs="Garamond"/>
+        </w:rPr>
+        <w:t xml:space="preserve">risks and </w:t>
+      </w:r>
+      <w:r>
+        <w:rPr>
+          <w:rFonts w:ascii="Garamond" w:eastAsia="Garamond" w:hAnsi="Garamond" w:cs="Garamond"/>
+        </w:rPr>
+        <w:t>complications, anecdotal evidence and unofficial surveying of our existing computer science students indicates excitement, strong interest, and mild envy about this new program in software engineering.</w:t>
+      </w:r>
+    </w:p>
+    <w:p>
+      <w:pPr>
+        <w:spacing w:after="120"/>
+        <w:ind w:left="720"/>
+        <w:rPr>
+          <w:rFonts w:ascii="Garamond" w:eastAsia="Garamond" w:hAnsi="Garamond" w:cs="Garamond"/>
+        </w:rPr>
+      </w:pPr>
+      <w:r>
+        <w:rPr>
+          <w:rFonts w:ascii="Garamond" w:eastAsia="Garamond" w:hAnsi="Garamond" w:cs="Garamond"/>
+        </w:rPr>
+        <w:t xml:space="preserve">A second potential impact of the new software engineering program is that of its effect on the computer science program on the OSU </w:t>
+      </w:r>
+      <w:r>
+        <w:rPr>
+          <w:rFonts w:ascii="Garamond" w:eastAsia="Garamond" w:hAnsi="Garamond" w:cs="Garamond"/>
+        </w:rPr>
+        <w:t>Corvallis</w:t>
+      </w:r>
+      <w:r>
+        <w:rPr>
+          <w:rFonts w:ascii="Garamond" w:eastAsia="Garamond" w:hAnsi="Garamond" w:cs="Garamond"/>
+        </w:rPr>
+        <w:t xml:space="preserve"> campus</w:t>
+      </w:r>
+      <w:r>
+        <w:rPr>
+          <w:rFonts w:ascii="Garamond" w:eastAsia="Garamond" w:hAnsi="Garamond" w:cs="Garamond"/>
+        </w:rPr>
+        <w:t>.</w:t>
+      </w:r>
+      <w:r>
+        <w:rPr>
+          <w:rFonts w:ascii="Garamond" w:eastAsia="Garamond" w:hAnsi="Garamond" w:cs="Garamond"/>
+        </w:rPr>
+        <w:t xml:space="preserve"> We see the following positive impacts:</w:t>
+      </w:r>
+    </w:p>
+    <w:p>
+      <w:pPr>
+        <w:pStyle w:val="ListParagraph"/>
+        <w:numPr>
+          <w:ilvl w:val="0"/>
+          <w:numId w:val="25"/>
+        </w:numPr>
+        <w:spacing w:after="120"/>
+        <w:rPr>
+          <w:rFonts w:ascii="Garamond" w:eastAsia="Garamond" w:hAnsi="Garamond" w:cs="Garamond"/>
+        </w:rPr>
+      </w:pPr>
+      <w:r>
+        <w:rPr>
+          <w:rFonts w:ascii="Garamond" w:eastAsia="Garamond" w:hAnsi="Garamond" w:cs="Garamond"/>
+        </w:rPr>
+        <w:t>Reduced confusion about two computer science programs on separate campuses</w:t>
+      </w:r>
+    </w:p>
+    <w:p>
+      <w:pPr>
+        <w:pStyle w:val="ListParagraph"/>
+        <w:numPr>
+          <w:ilvl w:val="0"/>
+          <w:numId w:val="25"/>
+        </w:numPr>
+        <w:spacing w:after="120"/>
+        <w:rPr>
+          <w:rFonts w:ascii="Garamond" w:eastAsia="Garamond" w:hAnsi="Garamond" w:cs="Garamond"/>
+        </w:rPr>
+      </w:pPr>
+      <w:r>
+        <w:rPr>
+          <w:rFonts w:ascii="Garamond" w:eastAsia="Garamond" w:hAnsi="Garamond" w:cs="Garamond"/>
+        </w:rPr>
+        <w:t>New program innovation for OSU, complementing existing programs in the College of Engineering</w:t>
+      </w:r>
+    </w:p>
+    <w:p>
+      <w:pPr>
+        <w:pStyle w:val="ListParagraph"/>
+        <w:numPr>
+          <w:ilvl w:val="0"/>
+          <w:numId w:val="25"/>
+        </w:numPr>
+        <w:spacing w:after="120"/>
+        <w:rPr>
+          <w:rFonts w:ascii="Garamond" w:eastAsia="Garamond" w:hAnsi="Garamond" w:cs="Garamond"/>
+        </w:rPr>
+      </w:pPr>
+      <w:r>
+        <w:rPr>
+          <w:rFonts w:ascii="Garamond" w:eastAsia="Garamond" w:hAnsi="Garamond" w:cs="Garamond"/>
+        </w:rPr>
+        <w:t>Absorbing some of the surging enrollment growth in computer science, especially for those students who wish to focus on software engineering</w:t>
+      </w:r>
+    </w:p>
+    <w:p>
+      <w:pPr>
+        <w:spacing w:after="120"/>
+        <w:ind w:left="720"/>
+        <w:rPr>
+          <w:rFonts w:ascii="Garamond" w:eastAsia="Garamond" w:hAnsi="Garamond" w:cs="Garamond"/>
+        </w:rPr>
+      </w:pPr>
+      <w:r>
+        <w:rPr>
+          <w:rFonts w:ascii="Garamond" w:eastAsia="Garamond" w:hAnsi="Garamond" w:cs="Garamond"/>
+        </w:rPr>
+        <w:t>We foresee the need to work closely with advisors to clearly articulate the difference between the software engineering and computer science programs</w:t>
+      </w:r>
+      <w:r>
+        <w:rPr>
+          <w:rFonts w:ascii="Garamond" w:eastAsia="Garamond" w:hAnsi="Garamond" w:cs="Garamond"/>
+        </w:rPr>
+        <w:t>.</w:t>
+      </w:r>
+      <w:r>
+        <w:rPr>
+          <w:rFonts w:ascii="Garamond" w:eastAsia="Garamond" w:hAnsi="Garamond" w:cs="Garamond"/>
+        </w:rPr>
+        <w:t xml:space="preserve"> We will need to plan our approach on advising students, especially those early in the computer science program, who may wish to transfer to the software engineering program from the CS program in Corvallis. We will also need to advise students who may wish to transfer from the software engineering program into the CS program in Corvallis.</w:t>
+      </w:r>
+    </w:p>
+    <w:p>
+      <w:pPr>
+        <w:spacing w:after="120"/>
+        <w:ind w:left="720"/>
+        <w:rPr>
+          <w:rFonts w:ascii="Garamond" w:eastAsia="Garamond" w:hAnsi="Garamond" w:cs="Garamond"/>
+        </w:rPr>
+      </w:pPr>
+      <w:r>
+        <w:rPr>
+          <w:rFonts w:ascii="Garamond" w:eastAsia="Garamond" w:hAnsi="Garamond" w:cs="Garamond"/>
+        </w:rPr>
+        <w:lastRenderedPageBreak/>
+        <w:t>Lastly, we recognize the impact on the ability for students at C</w:t>
+      </w:r>
+      <w:r>
+        <w:rPr>
+          <w:rFonts w:ascii="Garamond" w:eastAsia="Garamond" w:hAnsi="Garamond" w:cs="Garamond"/>
+        </w:rPr>
+        <w:t>entral Oregon Community College, and other Oregon state institutions, in transferring from computer science to a program at OSU-Cascades. C</w:t>
+      </w:r>
+      <w:r>
+        <w:rPr>
+          <w:rFonts w:ascii="Garamond" w:eastAsia="Garamond" w:hAnsi="Garamond" w:cs="Garamond"/>
+        </w:rPr>
+        <w:t>urrent</w:t>
+      </w:r>
+      <w:r>
+        <w:rPr>
+          <w:rFonts w:ascii="Garamond" w:eastAsia="Garamond" w:hAnsi="Garamond" w:cs="Garamond"/>
+        </w:rPr>
+        <w:t>ly, students completing the ASOT-CS degree receive credit for CS 160, 161 162 and 260/261. These are the common CS courses taken during the first two years of computer science at Oregon institutions.</w:t>
+      </w:r>
+      <w:r>
+        <w:rPr>
+          <w:rFonts w:ascii="Garamond" w:eastAsia="Garamond" w:hAnsi="Garamond" w:cs="Garamond"/>
+        </w:rPr>
+        <w:t xml:space="preserve"> We intend to allow these CS courses to satisfy the requirements of SE 101, 102 103 and CS 261 within the software engineering program. However, this leaves an ASOT-CS transfer student with the need to enroll in additional first and second year software engineering courses, such as SE 111, 112 and 113, before they may progress through the remainder of the software engineering program. We believe in the importance of the ASOT model, and we intend to work closely with the Oregon community college system to establish a new ASOT-SE program once the software engineering program reaches maturity.</w:t>
+      </w:r>
+    </w:p>
+    <w:p>
+      <w:pPr>
+        <w:spacing w:after="120"/>
+        <w:ind w:left="720"/>
+        <w:rPr>
+          <w:rFonts w:ascii="Garamond" w:eastAsia="Garamond" w:hAnsi="Garamond" w:cs="Garamond"/>
+        </w:rPr>
+      </w:pPr>
+    </w:p>
+    <w:p>
+      <w:pPr>
+        <w:spacing w:after="120"/>
+        <w:ind w:left="720"/>
+        <w:rPr>
+          <w:rFonts w:ascii="Garamond" w:eastAsia="Garamond" w:hAnsi="Garamond" w:cs="Garamond"/>
+        </w:rPr>
+      </w:pPr>
       <w:bookmarkStart w:id="1" w:name="_GoBack"/>
       <w:bookmarkEnd w:id="1"/>
-      <w:r>
-        <w:rPr>
-          <w:rFonts w:ascii="Garamond" w:eastAsia="Garamond" w:hAnsi="Garamond" w:cs="Garamond"/>
-        </w:rPr>
-        <w:t>TODO</w:t>
-      </w:r>
-    </w:p>
-    <w:p>
-      <w:pPr>
-        <w:spacing w:after="120"/>
-        <w:ind w:left="720"/>
-        <w:rPr>
-          <w:rFonts w:ascii="Garamond" w:eastAsia="Garamond" w:hAnsi="Garamond" w:cs="Garamond"/>
-        </w:rPr>
-      </w:pPr>
-      <w:r>
-        <w:rPr>
-          <w:rFonts w:ascii="Garamond" w:eastAsia="Garamond" w:hAnsi="Garamond" w:cs="Garamond"/>
-        </w:rPr>
-        <w:t>TODO</w:t>
-      </w:r>
-    </w:p>
-    <w:p>
-      <w:pPr>
-        <w:spacing w:after="120"/>
-        <w:ind w:left="720"/>
-        <w:rPr>
-          <w:rFonts w:ascii="Garamond" w:eastAsia="Garamond" w:hAnsi="Garamond" w:cs="Garamond"/>
-        </w:rPr>
-      </w:pPr>
-    </w:p>
-    <w:p>
-      <w:pPr>
-        <w:spacing w:after="120"/>
-        <w:ind w:left="720"/>
-        <w:rPr>
-          <w:rFonts w:ascii="Garamond" w:eastAsia="Garamond" w:hAnsi="Garamond" w:cs="Garamond"/>
-        </w:rPr>
-      </w:pPr>
     </w:p>
     <w:p>
       <w:pPr>
@@ -11463,7 +12368,7 @@
         <w:sz w:val="20"/>
         <w:szCs w:val="20"/>
       </w:rPr>
-      <w:t>15</w:t>
+      <w:t>16</w:t>
     </w:r>
     <w:r>
       <w:rPr>
@@ -12192,6 +13097,119 @@
     </w:lvl>
   </w:abstractNum>
   <w:abstractNum w:abstractNumId="6">
+    <w:nsid w:val="1C3C62A6"/>
+    <w:multiLevelType w:val="hybridMultilevel"/>
+    <w:tmpl w:val="ADD2D790"/>
+    <w:lvl w:ilvl="0" w:tplc="04090001">
+      <w:start w:val="1"/>
+      <w:numFmt w:val="bullet"/>
+      <w:lvlText w:val=""/>
+      <w:lvlJc w:val="left"/>
+      <w:pPr>
+        <w:ind w:left="1440" w:hanging="360"/>
+      </w:pPr>
+      <w:rPr>
+        <w:rFonts w:ascii="Symbol" w:hAnsi="Symbol" w:hint="default"/>
+      </w:rPr>
+    </w:lvl>
+    <w:lvl w:ilvl="1" w:tplc="04090003" w:tentative="1">
+      <w:start w:val="1"/>
+      <w:numFmt w:val="bullet"/>
+      <w:lvlText w:val="o"/>
+      <w:lvlJc w:val="left"/>
+      <w:pPr>
+        <w:ind w:left="2160" w:hanging="360"/>
+      </w:pPr>
+      <w:rPr>
+        <w:rFonts w:ascii="Courier New" w:hAnsi="Courier New" w:cs="Courier New" w:hint="default"/>
+      </w:rPr>
+    </w:lvl>
+    <w:lvl w:ilvl="2" w:tplc="04090005" w:tentative="1">
+      <w:start w:val="1"/>
+      <w:numFmt w:val="bullet"/>
+      <w:lvlText w:val=""/>
+      <w:lvlJc w:val="left"/>
+      <w:pPr>
+        <w:ind w:left="2880" w:hanging="360"/>
+      </w:pPr>
+      <w:rPr>
+        <w:rFonts w:ascii="Wingdings" w:hAnsi="Wingdings" w:hint="default"/>
+      </w:rPr>
+    </w:lvl>
+    <w:lvl w:ilvl="3" w:tplc="04090001" w:tentative="1">
+      <w:start w:val="1"/>
+      <w:numFmt w:val="bullet"/>
+      <w:lvlText w:val=""/>
+      <w:lvlJc w:val="left"/>
+      <w:pPr>
+        <w:ind w:left="3600" w:hanging="360"/>
+      </w:pPr>
+      <w:rPr>
+        <w:rFonts w:ascii="Symbol" w:hAnsi="Symbol" w:hint="default"/>
+      </w:rPr>
+    </w:lvl>
+    <w:lvl w:ilvl="4" w:tplc="04090003" w:tentative="1">
+      <w:start w:val="1"/>
+      <w:numFmt w:val="bullet"/>
+      <w:lvlText w:val="o"/>
+      <w:lvlJc w:val="left"/>
+      <w:pPr>
+        <w:ind w:left="4320" w:hanging="360"/>
+      </w:pPr>
+      <w:rPr>
+        <w:rFonts w:ascii="Courier New" w:hAnsi="Courier New" w:cs="Courier New" w:hint="default"/>
+      </w:rPr>
+    </w:lvl>
+    <w:lvl w:ilvl="5" w:tplc="04090005" w:tentative="1">
+      <w:start w:val="1"/>
+      <w:numFmt w:val="bullet"/>
+      <w:lvlText w:val=""/>
+      <w:lvlJc w:val="left"/>
+      <w:pPr>
+        <w:ind w:left="5040" w:hanging="360"/>
+      </w:pPr>
+      <w:rPr>
+        <w:rFonts w:ascii="Wingdings" w:hAnsi="Wingdings" w:hint="default"/>
+      </w:rPr>
+    </w:lvl>
+    <w:lvl w:ilvl="6" w:tplc="04090001" w:tentative="1">
+      <w:start w:val="1"/>
+      <w:numFmt w:val="bullet"/>
+      <w:lvlText w:val=""/>
+      <w:lvlJc w:val="left"/>
+      <w:pPr>
+        <w:ind w:left="5760" w:hanging="360"/>
+      </w:pPr>
+      <w:rPr>
+        <w:rFonts w:ascii="Symbol" w:hAnsi="Symbol" w:hint="default"/>
+      </w:rPr>
+    </w:lvl>
+    <w:lvl w:ilvl="7" w:tplc="04090003" w:tentative="1">
+      <w:start w:val="1"/>
+      <w:numFmt w:val="bullet"/>
+      <w:lvlText w:val="o"/>
+      <w:lvlJc w:val="left"/>
+      <w:pPr>
+        <w:ind w:left="6480" w:hanging="360"/>
+      </w:pPr>
+      <w:rPr>
+        <w:rFonts w:ascii="Courier New" w:hAnsi="Courier New" w:cs="Courier New" w:hint="default"/>
+      </w:rPr>
+    </w:lvl>
+    <w:lvl w:ilvl="8" w:tplc="04090005" w:tentative="1">
+      <w:start w:val="1"/>
+      <w:numFmt w:val="bullet"/>
+      <w:lvlText w:val=""/>
+      <w:lvlJc w:val="left"/>
+      <w:pPr>
+        <w:ind w:left="7200" w:hanging="360"/>
+      </w:pPr>
+      <w:rPr>
+        <w:rFonts w:ascii="Wingdings" w:hAnsi="Wingdings" w:hint="default"/>
+      </w:rPr>
+    </w:lvl>
+  </w:abstractNum>
+  <w:abstractNum w:abstractNumId="7">
     <w:nsid w:val="1CF34101"/>
     <w:multiLevelType w:val="multilevel"/>
     <w:tmpl w:val="211A6080"/>
@@ -12304,7 +13322,120 @@
       </w:pPr>
     </w:lvl>
   </w:abstractNum>
-  <w:abstractNum w:abstractNumId="7">
+  <w:abstractNum w:abstractNumId="8">
+    <w:nsid w:val="22717859"/>
+    <w:multiLevelType w:val="hybridMultilevel"/>
+    <w:tmpl w:val="865291F8"/>
+    <w:lvl w:ilvl="0" w:tplc="04090001">
+      <w:start w:val="1"/>
+      <w:numFmt w:val="bullet"/>
+      <w:lvlText w:val=""/>
+      <w:lvlJc w:val="left"/>
+      <w:pPr>
+        <w:ind w:left="1497" w:hanging="360"/>
+      </w:pPr>
+      <w:rPr>
+        <w:rFonts w:ascii="Symbol" w:hAnsi="Symbol" w:hint="default"/>
+      </w:rPr>
+    </w:lvl>
+    <w:lvl w:ilvl="1" w:tplc="04090003" w:tentative="1">
+      <w:start w:val="1"/>
+      <w:numFmt w:val="bullet"/>
+      <w:lvlText w:val="o"/>
+      <w:lvlJc w:val="left"/>
+      <w:pPr>
+        <w:ind w:left="2217" w:hanging="360"/>
+      </w:pPr>
+      <w:rPr>
+        <w:rFonts w:ascii="Courier New" w:hAnsi="Courier New" w:cs="Courier New" w:hint="default"/>
+      </w:rPr>
+    </w:lvl>
+    <w:lvl w:ilvl="2" w:tplc="04090005" w:tentative="1">
+      <w:start w:val="1"/>
+      <w:numFmt w:val="bullet"/>
+      <w:lvlText w:val=""/>
+      <w:lvlJc w:val="left"/>
+      <w:pPr>
+        <w:ind w:left="2937" w:hanging="360"/>
+      </w:pPr>
+      <w:rPr>
+        <w:rFonts w:ascii="Wingdings" w:hAnsi="Wingdings" w:hint="default"/>
+      </w:rPr>
+    </w:lvl>
+    <w:lvl w:ilvl="3" w:tplc="04090001" w:tentative="1">
+      <w:start w:val="1"/>
+      <w:numFmt w:val="bullet"/>
+      <w:lvlText w:val=""/>
+      <w:lvlJc w:val="left"/>
+      <w:pPr>
+        <w:ind w:left="3657" w:hanging="360"/>
+      </w:pPr>
+      <w:rPr>
+        <w:rFonts w:ascii="Symbol" w:hAnsi="Symbol" w:hint="default"/>
+      </w:rPr>
+    </w:lvl>
+    <w:lvl w:ilvl="4" w:tplc="04090003" w:tentative="1">
+      <w:start w:val="1"/>
+      <w:numFmt w:val="bullet"/>
+      <w:lvlText w:val="o"/>
+      <w:lvlJc w:val="left"/>
+      <w:pPr>
+        <w:ind w:left="4377" w:hanging="360"/>
+      </w:pPr>
+      <w:rPr>
+        <w:rFonts w:ascii="Courier New" w:hAnsi="Courier New" w:cs="Courier New" w:hint="default"/>
+      </w:rPr>
+    </w:lvl>
+    <w:lvl w:ilvl="5" w:tplc="04090005" w:tentative="1">
+      <w:start w:val="1"/>
+      <w:numFmt w:val="bullet"/>
+      <w:lvlText w:val=""/>
+      <w:lvlJc w:val="left"/>
+      <w:pPr>
+        <w:ind w:left="5097" w:hanging="360"/>
+      </w:pPr>
+      <w:rPr>
+        <w:rFonts w:ascii="Wingdings" w:hAnsi="Wingdings" w:hint="default"/>
+      </w:rPr>
+    </w:lvl>
+    <w:lvl w:ilvl="6" w:tplc="04090001" w:tentative="1">
+      <w:start w:val="1"/>
+      <w:numFmt w:val="bullet"/>
+      <w:lvlText w:val=""/>
+      <w:lvlJc w:val="left"/>
+      <w:pPr>
+        <w:ind w:left="5817" w:hanging="360"/>
+      </w:pPr>
+      <w:rPr>
+        <w:rFonts w:ascii="Symbol" w:hAnsi="Symbol" w:hint="default"/>
+      </w:rPr>
+    </w:lvl>
+    <w:lvl w:ilvl="7" w:tplc="04090003" w:tentative="1">
+      <w:start w:val="1"/>
+      <w:numFmt w:val="bullet"/>
+      <w:lvlText w:val="o"/>
+      <w:lvlJc w:val="left"/>
+      <w:pPr>
+        <w:ind w:left="6537" w:hanging="360"/>
+      </w:pPr>
+      <w:rPr>
+        <w:rFonts w:ascii="Courier New" w:hAnsi="Courier New" w:cs="Courier New" w:hint="default"/>
+      </w:rPr>
+    </w:lvl>
+    <w:lvl w:ilvl="8" w:tplc="04090005" w:tentative="1">
+      <w:start w:val="1"/>
+      <w:numFmt w:val="bullet"/>
+      <w:lvlText w:val=""/>
+      <w:lvlJc w:val="left"/>
+      <w:pPr>
+        <w:ind w:left="7257" w:hanging="360"/>
+      </w:pPr>
+      <w:rPr>
+        <w:rFonts w:ascii="Wingdings" w:hAnsi="Wingdings" w:hint="default"/>
+      </w:rPr>
+    </w:lvl>
+  </w:abstractNum>
+  <w:abstractNum w:abstractNumId="9">
     <w:nsid w:val="26F37A5B"/>
     <w:multiLevelType w:val="multilevel"/>
     <w:tmpl w:val="6B52ABEC"/>
@@ -12417,7 +13548,7 @@
       </w:rPr>
     </w:lvl>
   </w:abstractNum>
-  <w:abstractNum w:abstractNumId="8">
+  <w:abstractNum w:abstractNumId="10">
     <w:nsid w:val="44327D7C"/>
     <w:multiLevelType w:val="multilevel"/>
     <w:tmpl w:val="AC6C49FC"/>
@@ -12530,7 +13661,7 @@
       </w:pPr>
     </w:lvl>
   </w:abstractNum>
-  <w:abstractNum w:abstractNumId="9">
+  <w:abstractNum w:abstractNumId="11">
     <w:nsid w:val="472C14A1"/>
     <w:multiLevelType w:val="multilevel"/>
     <w:tmpl w:val="27AEB11C"/>
@@ -12643,7 +13774,7 @@
       </w:pPr>
     </w:lvl>
   </w:abstractNum>
-  <w:abstractNum w:abstractNumId="10">
+  <w:abstractNum w:abstractNumId="12">
     <w:nsid w:val="4774645E"/>
     <w:multiLevelType w:val="hybridMultilevel"/>
     <w:tmpl w:val="4844EE12"/>
@@ -12729,7 +13860,7 @@
       </w:pPr>
     </w:lvl>
   </w:abstractNum>
-  <w:abstractNum w:abstractNumId="11">
+  <w:abstractNum w:abstractNumId="13">
     <w:nsid w:val="48883EA7"/>
     <w:multiLevelType w:val="multilevel"/>
     <w:tmpl w:val="7E96A8A8"/>
@@ -12842,7 +13973,7 @@
       </w:pPr>
     </w:lvl>
   </w:abstractNum>
-  <w:abstractNum w:abstractNumId="12">
+  <w:abstractNum w:abstractNumId="14">
     <w:nsid w:val="4BE843E1"/>
     <w:multiLevelType w:val="hybridMultilevel"/>
     <w:tmpl w:val="9370D1E6"/>
@@ -12955,7 +14086,7 @@
       </w:rPr>
     </w:lvl>
   </w:abstractNum>
-  <w:abstractNum w:abstractNumId="13">
+  <w:abstractNum w:abstractNumId="15">
     <w:nsid w:val="532B5EA2"/>
     <w:multiLevelType w:val="multilevel"/>
     <w:tmpl w:val="56B8421A"/>
@@ -13068,7 +14199,7 @@
       </w:pPr>
     </w:lvl>
   </w:abstractNum>
-  <w:abstractNum w:abstractNumId="14">
+  <w:abstractNum w:abstractNumId="16">
     <w:nsid w:val="56D43BEC"/>
     <w:multiLevelType w:val="multilevel"/>
     <w:tmpl w:val="04C669E2"/>
@@ -13181,7 +14312,7 @@
       </w:pPr>
     </w:lvl>
   </w:abstractNum>
-  <w:abstractNum w:abstractNumId="15">
+  <w:abstractNum w:abstractNumId="17">
     <w:nsid w:val="5BD65895"/>
     <w:multiLevelType w:val="multilevel"/>
     <w:tmpl w:val="047A308E"/>
@@ -13294,7 +14425,120 @@
       </w:rPr>
     </w:lvl>
   </w:abstractNum>
-  <w:abstractNum w:abstractNumId="16">
+  <w:abstractNum w:abstractNumId="18">
+    <w:nsid w:val="5D8221A7"/>
+    <w:multiLevelType w:val="hybridMultilevel"/>
+    <w:tmpl w:val="790643EA"/>
+    <w:lvl w:ilvl="0" w:tplc="04090001">
+      <w:start w:val="1"/>
+      <w:numFmt w:val="bullet"/>
+      <w:lvlText w:val=""/>
+      <w:lvlJc w:val="left"/>
+      <w:pPr>
+        <w:ind w:left="1440" w:hanging="360"/>
+      </w:pPr>
+      <w:rPr>
+        <w:rFonts w:ascii="Symbol" w:hAnsi="Symbol" w:hint="default"/>
+      </w:rPr>
+    </w:lvl>
+    <w:lvl w:ilvl="1" w:tplc="04090003" w:tentative="1">
+      <w:start w:val="1"/>
+      <w:numFmt w:val="bullet"/>
+      <w:lvlText w:val="o"/>
+      <w:lvlJc w:val="left"/>
+      <w:pPr>
+        <w:ind w:left="2160" w:hanging="360"/>
+      </w:pPr>
+      <w:rPr>
+        <w:rFonts w:ascii="Courier New" w:hAnsi="Courier New" w:cs="Courier New" w:hint="default"/>
+      </w:rPr>
+    </w:lvl>
+    <w:lvl w:ilvl="2" w:tplc="04090005" w:tentative="1">
+      <w:start w:val="1"/>
+      <w:numFmt w:val="bullet"/>
+      <w:lvlText w:val=""/>
+      <w:lvlJc w:val="left"/>
+      <w:pPr>
+        <w:ind w:left="2880" w:hanging="360"/>
+      </w:pPr>
+      <w:rPr>
+        <w:rFonts w:ascii="Wingdings" w:hAnsi="Wingdings" w:hint="default"/>
+      </w:rPr>
+    </w:lvl>
+    <w:lvl w:ilvl="3" w:tplc="04090001" w:tentative="1">
+      <w:start w:val="1"/>
+      <w:numFmt w:val="bullet"/>
+      <w:lvlText w:val=""/>
+      <w:lvlJc w:val="left"/>
+      <w:pPr>
+        <w:ind w:left="3600" w:hanging="360"/>
+      </w:pPr>
+      <w:rPr>
+        <w:rFonts w:ascii="Symbol" w:hAnsi="Symbol" w:hint="default"/>
+      </w:rPr>
+    </w:lvl>
+    <w:lvl w:ilvl="4" w:tplc="04090003" w:tentative="1">
+      <w:start w:val="1"/>
+      <w:numFmt w:val="bullet"/>
+      <w:lvlText w:val="o"/>
+      <w:lvlJc w:val="left"/>
+      <w:pPr>
+        <w:ind w:left="4320" w:hanging="360"/>
+      </w:pPr>
+      <w:rPr>
+        <w:rFonts w:ascii="Courier New" w:hAnsi="Courier New" w:cs="Courier New" w:hint="default"/>
+      </w:rPr>
+    </w:lvl>
+    <w:lvl w:ilvl="5" w:tplc="04090005" w:tentative="1">
+      <w:start w:val="1"/>
+      <w:numFmt w:val="bullet"/>
+      <w:lvlText w:val=""/>
+      <w:lvlJc w:val="left"/>
+      <w:pPr>
+        <w:ind w:left="5040" w:hanging="360"/>
+      </w:pPr>
+      <w:rPr>
+        <w:rFonts w:ascii="Wingdings" w:hAnsi="Wingdings" w:hint="default"/>
+      </w:rPr>
+    </w:lvl>
+    <w:lvl w:ilvl="6" w:tplc="04090001" w:tentative="1">
+      <w:start w:val="1"/>
+      <w:numFmt w:val="bullet"/>
+      <w:lvlText w:val=""/>
+      <w:lvlJc w:val="left"/>
+      <w:pPr>
+        <w:ind w:left="5760" w:hanging="360"/>
+      </w:pPr>
+      <w:rPr>
+        <w:rFonts w:ascii="Symbol" w:hAnsi="Symbol" w:hint="default"/>
+      </w:rPr>
+    </w:lvl>
+    <w:lvl w:ilvl="7" w:tplc="04090003" w:tentative="1">
+      <w:start w:val="1"/>
+      <w:numFmt w:val="bullet"/>
+      <w:lvlText w:val="o"/>
+      <w:lvlJc w:val="left"/>
+      <w:pPr>
+        <w:ind w:left="6480" w:hanging="360"/>
+      </w:pPr>
+      <w:rPr>
+        <w:rFonts w:ascii="Courier New" w:hAnsi="Courier New" w:cs="Courier New" w:hint="default"/>
+      </w:rPr>
+    </w:lvl>
+    <w:lvl w:ilvl="8" w:tplc="04090005" w:tentative="1">
+      <w:start w:val="1"/>
+      <w:numFmt w:val="bullet"/>
+      <w:lvlText w:val=""/>
+      <w:lvlJc w:val="left"/>
+      <w:pPr>
+        <w:ind w:left="7200" w:hanging="360"/>
+      </w:pPr>
+      <w:rPr>
+        <w:rFonts w:ascii="Wingdings" w:hAnsi="Wingdings" w:hint="default"/>
+      </w:rPr>
+    </w:lvl>
+  </w:abstractNum>
+  <w:abstractNum w:abstractNumId="19">
     <w:nsid w:val="66151163"/>
     <w:multiLevelType w:val="multilevel"/>
     <w:tmpl w:val="636EC818"/>
@@ -13407,7 +14651,7 @@
       </w:rPr>
     </w:lvl>
   </w:abstractNum>
-  <w:abstractNum w:abstractNumId="17">
+  <w:abstractNum w:abstractNumId="20">
     <w:nsid w:val="68CA6D40"/>
     <w:multiLevelType w:val="multilevel"/>
     <w:tmpl w:val="FBE66A8C"/>
@@ -13520,7 +14764,7 @@
       </w:rPr>
     </w:lvl>
   </w:abstractNum>
-  <w:abstractNum w:abstractNumId="18">
+  <w:abstractNum w:abstractNumId="21">
     <w:nsid w:val="68D162E0"/>
     <w:multiLevelType w:val="hybridMultilevel"/>
     <w:tmpl w:val="029A3574"/>
@@ -13606,7 +14850,7 @@
       </w:pPr>
     </w:lvl>
   </w:abstractNum>
-  <w:abstractNum w:abstractNumId="19">
+  <w:abstractNum w:abstractNumId="22">
     <w:nsid w:val="6F223AF1"/>
     <w:multiLevelType w:val="multilevel"/>
     <w:tmpl w:val="03C644E2"/>
@@ -13719,7 +14963,7 @@
       </w:pPr>
     </w:lvl>
   </w:abstractNum>
-  <w:abstractNum w:abstractNumId="20">
+  <w:abstractNum w:abstractNumId="23">
     <w:nsid w:val="73066C2B"/>
     <w:multiLevelType w:val="multilevel"/>
     <w:tmpl w:val="EE5CE7C0"/>
@@ -13832,7 +15076,7 @@
       </w:rPr>
     </w:lvl>
   </w:abstractNum>
-  <w:abstractNum w:abstractNumId="21">
+  <w:abstractNum w:abstractNumId="24">
     <w:nsid w:val="7DAE5FA8"/>
     <w:multiLevelType w:val="hybridMultilevel"/>
     <w:tmpl w:val="0E2E5A66"/>
@@ -13946,10 +15190,10 @@
     </w:lvl>
   </w:abstractNum>
   <w:num w:numId="1">
-    <w:abstractNumId w:val="16"/>
+    <w:abstractNumId w:val="19"/>
   </w:num>
   <w:num w:numId="2">
-    <w:abstractNumId w:val="15"/>
+    <w:abstractNumId w:val="17"/>
   </w:num>
   <w:num w:numId="3">
     <w:abstractNumId w:val="5"/>
@@ -13958,34 +15202,34 @@
     <w:abstractNumId w:val="4"/>
   </w:num>
   <w:num w:numId="5">
-    <w:abstractNumId w:val="17"/>
+    <w:abstractNumId w:val="20"/>
   </w:num>
   <w:num w:numId="6">
-    <w:abstractNumId w:val="20"/>
+    <w:abstractNumId w:val="23"/>
   </w:num>
   <w:num w:numId="7">
-    <w:abstractNumId w:val="7"/>
+    <w:abstractNumId w:val="9"/>
   </w:num>
   <w:num w:numId="8">
     <w:abstractNumId w:val="0"/>
   </w:num>
   <w:num w:numId="9">
+    <w:abstractNumId w:val="24"/>
+  </w:num>
+  <w:num w:numId="10">
+    <w:abstractNumId w:val="12"/>
+  </w:num>
+  <w:num w:numId="11">
     <w:abstractNumId w:val="21"/>
   </w:num>
-  <w:num w:numId="10">
-    <w:abstractNumId w:val="10"/>
-  </w:num>
-  <w:num w:numId="11">
-    <w:abstractNumId w:val="18"/>
-  </w:num>
   <w:num w:numId="12">
-    <w:abstractNumId w:val="6"/>
+    <w:abstractNumId w:val="7"/>
   </w:num>
   <w:num w:numId="13">
-    <w:abstractNumId w:val="9"/>
+    <w:abstractNumId w:val="11"/>
   </w:num>
   <w:num w:numId="14">
-    <w:abstractNumId w:val="19"/>
+    <w:abstractNumId w:val="22"/>
   </w:num>
   <w:num w:numId="15">
     <w:abstractNumId w:val="3"/>
@@ -13994,22 +15238,31 @@
     <w:abstractNumId w:val="1"/>
   </w:num>
   <w:num w:numId="17">
+    <w:abstractNumId w:val="15"/>
+  </w:num>
+  <w:num w:numId="18">
+    <w:abstractNumId w:val="16"/>
+  </w:num>
+  <w:num w:numId="19">
     <w:abstractNumId w:val="13"/>
   </w:num>
-  <w:num w:numId="18">
-    <w:abstractNumId w:val="14"/>
-  </w:num>
-  <w:num w:numId="19">
-    <w:abstractNumId w:val="11"/>
-  </w:num>
   <w:num w:numId="20">
-    <w:abstractNumId w:val="8"/>
+    <w:abstractNumId w:val="10"/>
   </w:num>
   <w:num w:numId="21">
     <w:abstractNumId w:val="2"/>
   </w:num>
   <w:num w:numId="22">
-    <w:abstractNumId w:val="12"/>
+    <w:abstractNumId w:val="14"/>
+  </w:num>
+  <w:num w:numId="23">
+    <w:abstractNumId w:val="18"/>
+  </w:num>
+  <w:num w:numId="24">
+    <w:abstractNumId w:val="6"/>
+  </w:num>
+  <w:num w:numId="25">
+    <w:abstractNumId w:val="8"/>
   </w:num>
 </w:numbering>
 </file>
@@ -14592,6 +15845,7 @@
   <w:style w:type="character" w:default="1" w:styleId="DefaultParagraphFont">
     <w:name w:val="Default Paragraph Font"/>
     <w:uiPriority w:val="1"/>
+    <w:semiHidden/>
     <w:unhideWhenUsed/>
   </w:style>
   <w:style w:type="table" w:default="1" w:styleId="TableNormal">

</xml_diff>

<commit_message>
Incorporate M. Rubin feedback from 20171201.
</commit_message>
<xml_diff>
--- a/assets/HECC New Academic Program Proposal.docx
+++ b/assets/HECC New Academic Program Proposal.docx
@@ -797,7 +797,19 @@
         <w:rPr>
           <w:rFonts w:ascii="Garamond" w:eastAsia="Garamond" w:hAnsi="Garamond" w:cs="Garamond"/>
         </w:rPr>
-        <w:t xml:space="preserve">These programs offer skills-centered training on specific technology stacks (tools and programming languages) to prepare the student for an entry-level software developer position. </w:t>
+        <w:t>These programs offer skills-centered training on specific technology stacks (</w:t>
+      </w:r>
+      <w:r>
+        <w:rPr>
+          <w:rFonts w:ascii="Garamond" w:eastAsia="Garamond" w:hAnsi="Garamond" w:cs="Garamond"/>
+        </w:rPr>
+        <w:t xml:space="preserve">groups of </w:t>
+      </w:r>
+      <w:r>
+        <w:rPr>
+          <w:rFonts w:ascii="Garamond" w:eastAsia="Garamond" w:hAnsi="Garamond" w:cs="Garamond"/>
+        </w:rPr>
+        <w:t xml:space="preserve">tools and programming languages) to prepare the student for an entry-level software developer position. </w:t>
       </w:r>
       <w:r>
         <w:rPr>
@@ -1017,7 +1029,19 @@
         <w:rPr>
           <w:rFonts w:ascii="Garamond" w:eastAsia="Garamond" w:hAnsi="Garamond" w:cs="Garamond"/>
         </w:rPr>
-        <w:t xml:space="preserve"> the communication skills, methodologies, tools, technologies, teamwork, professional practice, design, and architectures critical for building scalable, long-lasting software systems. The program emphasizes these software engineering principles over, but not at the exclusion of, computer science principles. The curric</w:t>
+        <w:t xml:space="preserve"> the communication skills, methodologies, tools, technologies, teamwork, professional practice, design, and architectures critical for building scalable, long-lasting software systems. The program emphasizes these software engineering principles over, but not at the exclusion of, computer science principles</w:t>
+      </w:r>
+      <w:r>
+        <w:rPr>
+          <w:rFonts w:ascii="Garamond" w:eastAsia="Garamond" w:hAnsi="Garamond" w:cs="Garamond"/>
+        </w:rPr>
+        <w:t>, such as algorithms, data structures, and machine architecture</w:t>
+      </w:r>
+      <w:r>
+        <w:rPr>
+          <w:rFonts w:ascii="Garamond" w:eastAsia="Garamond" w:hAnsi="Garamond" w:cs="Garamond"/>
+        </w:rPr>
+        <w:t>. The curric</w:t>
       </w:r>
       <w:r>
         <w:rPr>
@@ -1107,6 +1131,7 @@
         <w:rPr>
           <w:rFonts w:ascii="Garamond" w:eastAsia="Garamond" w:hAnsi="Garamond" w:cs="Garamond"/>
         </w:rPr>
+        <w:lastRenderedPageBreak/>
         <w:t>During year two, students engage in another project-based experience with a pedagogical focus on data: database management, data analysis, statistics, data mining, and data visualization.</w:t>
       </w:r>
     </w:p>
@@ -1122,7 +1147,6 @@
         <w:rPr>
           <w:rFonts w:ascii="Garamond" w:eastAsia="Garamond" w:hAnsi="Garamond" w:cs="Garamond"/>
         </w:rPr>
-        <w:lastRenderedPageBreak/>
         <w:t xml:space="preserve">Year three </w:t>
       </w:r>
       <w:r>
@@ -1147,7 +1171,19 @@
         <w:rPr>
           <w:rFonts w:ascii="Garamond" w:eastAsia="Garamond" w:hAnsi="Garamond" w:cs="Garamond"/>
         </w:rPr>
-        <w:t>scalability, security and operations</w:t>
+        <w:t>scalability, security</w:t>
+      </w:r>
+      <w:r>
+        <w:rPr>
+          <w:rFonts w:ascii="Garamond" w:eastAsia="Garamond" w:hAnsi="Garamond" w:cs="Garamond"/>
+        </w:rPr>
+        <w:t>,</w:t>
+      </w:r>
+      <w:r>
+        <w:rPr>
+          <w:rFonts w:ascii="Garamond" w:eastAsia="Garamond" w:hAnsi="Garamond" w:cs="Garamond"/>
+        </w:rPr>
+        <w:t xml:space="preserve"> and operations</w:t>
       </w:r>
       <w:r>
         <w:rPr>
@@ -1379,47 +1415,7 @@
           <w:sz w:val="20"/>
           <w:szCs w:val="20"/>
         </w:rPr>
-        <w:t xml:space="preserve">*Freshman Skill Courses (16 </w:t>
-      </w:r>
-      <w:proofErr w:type="gramStart"/>
-      <w:r>
-        <w:rPr>
-          <w:rFonts w:ascii="Calibri" w:eastAsia="Calibri" w:hAnsi="Calibri" w:cs="Calibri"/>
-          <w:b/>
-          <w:sz w:val="20"/>
-          <w:szCs w:val="20"/>
-        </w:rPr>
-        <w:t xml:space="preserve">credits)   </w:t>
-      </w:r>
-      <w:proofErr w:type="gramEnd"/>
-      <w:r>
-        <w:rPr>
-          <w:rFonts w:ascii="Calibri" w:eastAsia="Calibri" w:hAnsi="Calibri" w:cs="Calibri"/>
-          <w:b/>
-          <w:sz w:val="20"/>
-          <w:szCs w:val="20"/>
-        </w:rPr>
-        <w:t xml:space="preserve">    #BACC Core (48 </w:t>
-      </w:r>
-      <w:proofErr w:type="spellStart"/>
-      <w:r>
-        <w:rPr>
-          <w:rFonts w:ascii="Calibri" w:eastAsia="Calibri" w:hAnsi="Calibri" w:cs="Calibri"/>
-          <w:b/>
-          <w:sz w:val="20"/>
-          <w:szCs w:val="20"/>
-        </w:rPr>
-        <w:t>cr</w:t>
-      </w:r>
-      <w:proofErr w:type="spellEnd"/>
-      <w:r>
-        <w:rPr>
-          <w:rFonts w:ascii="Calibri" w:eastAsia="Calibri" w:hAnsi="Calibri" w:cs="Calibri"/>
-          <w:b/>
-          <w:sz w:val="20"/>
-          <w:szCs w:val="20"/>
-        </w:rPr>
-        <w:t xml:space="preserve">)       </w:t>
+        <w:t xml:space="preserve">*Freshman Skill Courses (16 credits)       #BACC Core (48 cr)       </w:t>
       </w:r>
       <w:r>
         <w:rPr>
@@ -1537,16 +1533,8 @@
                 <w:rFonts w:ascii="Calibri" w:eastAsia="Calibri" w:hAnsi="Calibri" w:cs="Calibri"/>
               </w:rPr>
               <w:tab/>
-              <w:t xml:space="preserve">46 </w:t>
-            </w:r>
-            <w:proofErr w:type="spellStart"/>
-            <w:r>
-              <w:rPr>
-                <w:rFonts w:ascii="Calibri" w:eastAsia="Calibri" w:hAnsi="Calibri" w:cs="Calibri"/>
-              </w:rPr>
-              <w:t>cr</w:t>
-            </w:r>
-            <w:proofErr w:type="spellEnd"/>
+              <w:t>46 cr</w:t>
+            </w:r>
           </w:p>
         </w:tc>
       </w:tr>
@@ -1663,7 +1651,6 @@
               </w:rPr>
               <w:t xml:space="preserve"> </w:t>
             </w:r>
-            <w:proofErr w:type="spellStart"/>
             <w:r>
               <w:rPr>
                 <w:rFonts w:ascii="Calibri" w:eastAsia="Calibri" w:hAnsi="Calibri" w:cs="Calibri"/>
@@ -1673,7 +1660,6 @@
               </w:rPr>
               <w:t>cr</w:t>
             </w:r>
-            <w:proofErr w:type="spellEnd"/>
           </w:p>
           <w:p>
             <w:pPr>
@@ -2002,19 +1988,8 @@
                 <w:sz w:val="20"/>
                 <w:szCs w:val="20"/>
               </w:rPr>
-              <w:t xml:space="preserve"> </w:t>
-            </w:r>
-            <w:proofErr w:type="spellStart"/>
-            <w:r>
-              <w:rPr>
-                <w:rFonts w:ascii="Calibri" w:eastAsia="Calibri" w:hAnsi="Calibri" w:cs="Calibri"/>
-                <w:b/>
-                <w:sz w:val="20"/>
-                <w:szCs w:val="20"/>
-              </w:rPr>
-              <w:t>cr</w:t>
-            </w:r>
-            <w:proofErr w:type="spellEnd"/>
+              <w:t xml:space="preserve"> cr</w:t>
+            </w:r>
           </w:p>
           <w:p>
             <w:pPr>
@@ -2192,25 +2167,7 @@
                 <w:sz w:val="20"/>
                 <w:szCs w:val="20"/>
               </w:rPr>
-              <w:t>CS 391#: Social and Ethical Issues in Computer Science (3) (</w:t>
-            </w:r>
-            <w:proofErr w:type="spellStart"/>
-            <w:r>
-              <w:rPr>
-                <w:rFonts w:ascii="Calibri" w:eastAsia="Calibri" w:hAnsi="Calibri" w:cs="Calibri"/>
-                <w:sz w:val="20"/>
-                <w:szCs w:val="20"/>
-              </w:rPr>
-              <w:t>Bacc</w:t>
-            </w:r>
-            <w:proofErr w:type="spellEnd"/>
-            <w:r>
-              <w:rPr>
-                <w:rFonts w:ascii="Calibri" w:eastAsia="Calibri" w:hAnsi="Calibri" w:cs="Calibri"/>
-                <w:sz w:val="20"/>
-                <w:szCs w:val="20"/>
-              </w:rPr>
-              <w:t xml:space="preserve"> Core Synthesis: Science, Technology, Society)</w:t>
+              <w:t>CS 391#: Social and Ethical Issues in Computer Science (3) (Bacc Core Synthesis: Science, Technology, Society)</w:t>
             </w:r>
           </w:p>
         </w:tc>
@@ -2328,7 +2285,6 @@
               </w:rPr>
               <w:t xml:space="preserve"> </w:t>
             </w:r>
-            <w:proofErr w:type="spellStart"/>
             <w:r>
               <w:rPr>
                 <w:rFonts w:ascii="Calibri" w:eastAsia="Calibri" w:hAnsi="Calibri" w:cs="Calibri"/>
@@ -2338,7 +2294,6 @@
               </w:rPr>
               <w:t>cr</w:t>
             </w:r>
-            <w:proofErr w:type="spellEnd"/>
           </w:p>
           <w:p>
             <w:pPr>
@@ -2523,6 +2478,7 @@
                 <w:sz w:val="20"/>
                 <w:szCs w:val="20"/>
               </w:rPr>
+              <w:lastRenderedPageBreak/>
               <w:t>WR 327#*: Technical Writing</w:t>
             </w:r>
             <w:r>
@@ -2562,6 +2518,7 @@
               <w:rPr>
                 <w:rFonts w:ascii="Calibri" w:eastAsia="Calibri" w:hAnsi="Calibri" w:cs="Calibri"/>
               </w:rPr>
+              <w:lastRenderedPageBreak/>
               <w:t>Second</w:t>
             </w:r>
             <w:r>
@@ -2629,16 +2586,8 @@
                 <w:rFonts w:ascii="Calibri" w:eastAsia="Calibri" w:hAnsi="Calibri" w:cs="Calibri"/>
               </w:rPr>
               <w:tab/>
-              <w:t xml:space="preserve">45 </w:t>
-            </w:r>
-            <w:proofErr w:type="spellStart"/>
-            <w:r>
-              <w:rPr>
-                <w:rFonts w:ascii="Calibri" w:eastAsia="Calibri" w:hAnsi="Calibri" w:cs="Calibri"/>
-              </w:rPr>
-              <w:t>cr</w:t>
-            </w:r>
-            <w:proofErr w:type="spellEnd"/>
+              <w:t>45 cr</w:t>
+            </w:r>
             <w:r>
               <w:rPr>
                 <w:rFonts w:ascii="Calibri" w:eastAsia="Calibri" w:hAnsi="Calibri" w:cs="Calibri"/>
@@ -2666,7 +2615,6 @@
               <w:rPr>
                 <w:rFonts w:ascii="Calibri" w:eastAsia="Calibri" w:hAnsi="Calibri" w:cs="Calibri"/>
               </w:rPr>
-              <w:lastRenderedPageBreak/>
               <w:t>Fall</w:t>
             </w:r>
             <w:r>
@@ -2742,19 +2690,8 @@
                 <w:sz w:val="20"/>
                 <w:szCs w:val="20"/>
               </w:rPr>
-              <w:t xml:space="preserve">15 </w:t>
-            </w:r>
-            <w:proofErr w:type="spellStart"/>
-            <w:r>
-              <w:rPr>
-                <w:rFonts w:ascii="Calibri" w:eastAsia="Calibri" w:hAnsi="Calibri" w:cs="Calibri"/>
-                <w:b/>
-                <w:sz w:val="20"/>
-                <w:szCs w:val="20"/>
-              </w:rPr>
-              <w:t>cr</w:t>
-            </w:r>
-            <w:proofErr w:type="spellEnd"/>
+              <w:t>15 cr</w:t>
+            </w:r>
           </w:p>
           <w:p>
             <w:pPr>
@@ -2943,19 +2880,8 @@
                 <w:sz w:val="20"/>
                 <w:szCs w:val="20"/>
               </w:rPr>
-              <w:t xml:space="preserve">15 </w:t>
-            </w:r>
-            <w:proofErr w:type="spellStart"/>
-            <w:r>
-              <w:rPr>
-                <w:rFonts w:ascii="Calibri" w:eastAsia="Calibri" w:hAnsi="Calibri" w:cs="Calibri"/>
-                <w:b/>
-                <w:sz w:val="20"/>
-                <w:szCs w:val="20"/>
-              </w:rPr>
-              <w:t>cr</w:t>
-            </w:r>
-            <w:proofErr w:type="spellEnd"/>
+              <w:t>15 cr</w:t>
+            </w:r>
           </w:p>
           <w:p>
             <w:pPr>
@@ -3132,19 +3058,8 @@
                 <w:sz w:val="20"/>
                 <w:szCs w:val="20"/>
               </w:rPr>
-              <w:t xml:space="preserve">15 </w:t>
-            </w:r>
-            <w:proofErr w:type="spellStart"/>
-            <w:r>
-              <w:rPr>
-                <w:rFonts w:ascii="Calibri" w:eastAsia="Calibri" w:hAnsi="Calibri" w:cs="Calibri"/>
-                <w:b/>
-                <w:sz w:val="20"/>
-                <w:szCs w:val="20"/>
-              </w:rPr>
-              <w:t>cr</w:t>
-            </w:r>
-            <w:proofErr w:type="spellEnd"/>
+              <w:t>15 cr</w:t>
+            </w:r>
           </w:p>
           <w:p>
             <w:pPr>
@@ -3343,16 +3258,8 @@
                 <w:rFonts w:ascii="Calibri" w:eastAsia="Calibri" w:hAnsi="Calibri" w:cs="Calibri"/>
               </w:rPr>
               <w:tab/>
-              <w:t xml:space="preserve">48 – 51 </w:t>
-            </w:r>
-            <w:proofErr w:type="spellStart"/>
-            <w:r>
-              <w:rPr>
-                <w:rFonts w:ascii="Calibri" w:eastAsia="Calibri" w:hAnsi="Calibri" w:cs="Calibri"/>
-              </w:rPr>
-              <w:t>cr</w:t>
-            </w:r>
-            <w:proofErr w:type="spellEnd"/>
+              <w:t>48 – 51 cr</w:t>
+            </w:r>
             <w:r>
               <w:rPr>
                 <w:rFonts w:ascii="Calibri" w:eastAsia="Calibri" w:hAnsi="Calibri" w:cs="Calibri"/>
@@ -3474,7 +3381,6 @@
               </w:rPr>
               <w:t xml:space="preserve"> </w:t>
             </w:r>
-            <w:proofErr w:type="spellStart"/>
             <w:r>
               <w:rPr>
                 <w:rFonts w:ascii="Calibri" w:eastAsia="Calibri" w:hAnsi="Calibri" w:cs="Calibri"/>
@@ -3484,7 +3390,6 @@
               </w:rPr>
               <w:t>cr</w:t>
             </w:r>
-            <w:proofErr w:type="spellEnd"/>
           </w:p>
           <w:p>
             <w:pPr>
@@ -3760,19 +3665,8 @@
                 <w:sz w:val="20"/>
                 <w:szCs w:val="20"/>
               </w:rPr>
-              <w:t xml:space="preserve"> </w:t>
-            </w:r>
-            <w:proofErr w:type="spellStart"/>
-            <w:r>
-              <w:rPr>
-                <w:rFonts w:ascii="Calibri" w:eastAsia="Calibri" w:hAnsi="Calibri" w:cs="Calibri"/>
-                <w:b/>
-                <w:sz w:val="20"/>
-                <w:szCs w:val="20"/>
-              </w:rPr>
-              <w:t>cr</w:t>
-            </w:r>
-            <w:proofErr w:type="spellEnd"/>
+              <w:t xml:space="preserve"> cr</w:t>
+            </w:r>
           </w:p>
           <w:p>
             <w:pPr>
@@ -4065,7 +3959,6 @@
               </w:rPr>
               <w:t xml:space="preserve"> - 17 </w:t>
             </w:r>
-            <w:proofErr w:type="spellStart"/>
             <w:r>
               <w:rPr>
                 <w:rFonts w:ascii="Calibri" w:eastAsia="Calibri" w:hAnsi="Calibri" w:cs="Calibri"/>
@@ -4075,7 +3968,6 @@
               </w:rPr>
               <w:t>cr</w:t>
             </w:r>
-            <w:proofErr w:type="spellEnd"/>
           </w:p>
           <w:p>
             <w:pPr>
@@ -4242,6 +4134,7 @@
                 <w:sz w:val="20"/>
                 <w:szCs w:val="20"/>
               </w:rPr>
+              <w:lastRenderedPageBreak/>
               <w:t>CS 381: Programming Language Fundamentals (4)</w:t>
             </w:r>
           </w:p>
@@ -4358,16 +4251,8 @@
                 <w:rFonts w:ascii="Calibri" w:eastAsia="Calibri" w:hAnsi="Calibri" w:cs="Calibri"/>
               </w:rPr>
               <w:tab/>
-              <w:t xml:space="preserve">36 – 39 </w:t>
-            </w:r>
-            <w:proofErr w:type="spellStart"/>
-            <w:r>
-              <w:rPr>
-                <w:rFonts w:ascii="Calibri" w:eastAsia="Calibri" w:hAnsi="Calibri" w:cs="Calibri"/>
-              </w:rPr>
-              <w:t>cr</w:t>
-            </w:r>
-            <w:proofErr w:type="spellEnd"/>
+              <w:t>36 – 39 cr</w:t>
+            </w:r>
             <w:r>
               <w:rPr>
                 <w:rFonts w:ascii="Calibri" w:eastAsia="Calibri" w:hAnsi="Calibri" w:cs="Calibri"/>
@@ -4479,19 +4364,8 @@
                 <w:sz w:val="20"/>
                 <w:szCs w:val="20"/>
               </w:rPr>
-              <w:t xml:space="preserve"> </w:t>
-            </w:r>
-            <w:proofErr w:type="spellStart"/>
-            <w:r>
-              <w:rPr>
-                <w:rFonts w:ascii="Calibri" w:eastAsia="Calibri" w:hAnsi="Calibri" w:cs="Calibri"/>
-                <w:b/>
-                <w:sz w:val="20"/>
-                <w:szCs w:val="20"/>
-              </w:rPr>
-              <w:t>cr</w:t>
-            </w:r>
-            <w:proofErr w:type="spellEnd"/>
+              <w:t xml:space="preserve"> cr</w:t>
+            </w:r>
           </w:p>
           <w:p>
             <w:pPr>
@@ -4757,19 +4631,8 @@
                 <w:sz w:val="20"/>
                 <w:szCs w:val="20"/>
               </w:rPr>
-              <w:t xml:space="preserve"> </w:t>
-            </w:r>
-            <w:proofErr w:type="spellStart"/>
-            <w:r>
-              <w:rPr>
-                <w:rFonts w:ascii="Calibri" w:eastAsia="Calibri" w:hAnsi="Calibri" w:cs="Calibri"/>
-                <w:b/>
-                <w:sz w:val="20"/>
-                <w:szCs w:val="20"/>
-              </w:rPr>
-              <w:t>cr</w:t>
-            </w:r>
-            <w:proofErr w:type="spellEnd"/>
+              <w:t xml:space="preserve"> cr</w:t>
+            </w:r>
           </w:p>
           <w:p>
             <w:pPr>
@@ -5050,19 +4913,8 @@
                 <w:sz w:val="20"/>
                 <w:szCs w:val="20"/>
               </w:rPr>
-              <w:t xml:space="preserve"> </w:t>
-            </w:r>
-            <w:proofErr w:type="spellStart"/>
-            <w:r>
-              <w:rPr>
-                <w:rFonts w:ascii="Calibri" w:eastAsia="Calibri" w:hAnsi="Calibri" w:cs="Calibri"/>
-                <w:b/>
-                <w:sz w:val="20"/>
-                <w:szCs w:val="20"/>
-              </w:rPr>
-              <w:t>cr</w:t>
-            </w:r>
-            <w:proofErr w:type="spellEnd"/>
+              <w:t xml:space="preserve"> cr</w:t>
+            </w:r>
           </w:p>
           <w:p>
             <w:pPr>
@@ -5296,47 +5148,7 @@
           <w:sz w:val="20"/>
           <w:szCs w:val="20"/>
         </w:rPr>
-        <w:t xml:space="preserve">*Freshman Skill Courses (16 </w:t>
-      </w:r>
-      <w:proofErr w:type="gramStart"/>
-      <w:r>
-        <w:rPr>
-          <w:rFonts w:ascii="Calibri" w:eastAsia="Calibri" w:hAnsi="Calibri" w:cs="Calibri"/>
-          <w:b/>
-          <w:sz w:val="20"/>
-          <w:szCs w:val="20"/>
-        </w:rPr>
-        <w:t xml:space="preserve">credits)   </w:t>
-      </w:r>
-      <w:proofErr w:type="gramEnd"/>
-      <w:r>
-        <w:rPr>
-          <w:rFonts w:ascii="Calibri" w:eastAsia="Calibri" w:hAnsi="Calibri" w:cs="Calibri"/>
-          <w:b/>
-          <w:sz w:val="20"/>
-          <w:szCs w:val="20"/>
-        </w:rPr>
-        <w:t xml:space="preserve">    #BACC Core (48 </w:t>
-      </w:r>
-      <w:proofErr w:type="spellStart"/>
-      <w:r>
-        <w:rPr>
-          <w:rFonts w:ascii="Calibri" w:eastAsia="Calibri" w:hAnsi="Calibri" w:cs="Calibri"/>
-          <w:b/>
-          <w:sz w:val="20"/>
-          <w:szCs w:val="20"/>
-        </w:rPr>
-        <w:t>cr</w:t>
-      </w:r>
-      <w:proofErr w:type="spellEnd"/>
-      <w:r>
-        <w:rPr>
-          <w:rFonts w:ascii="Calibri" w:eastAsia="Calibri" w:hAnsi="Calibri" w:cs="Calibri"/>
-          <w:b/>
-          <w:sz w:val="20"/>
-          <w:szCs w:val="20"/>
-        </w:rPr>
-        <w:t xml:space="preserve">)       </w:t>
+        <w:t xml:space="preserve">*Freshman Skill Courses (16 credits)       #BACC Core (48 cr)       </w:t>
       </w:r>
       <w:r>
         <w:rPr>
@@ -5410,21 +5222,7 @@
           <w:rFonts w:ascii="Garamond" w:eastAsia="Garamond" w:hAnsi="Garamond" w:cs="Garamond"/>
         </w:rPr>
         <w:tab/>
-        <w:t xml:space="preserve">175 – 181 credits (139 major and 36 - 42 </w:t>
-      </w:r>
-      <w:proofErr w:type="spellStart"/>
-      <w:r>
-        <w:rPr>
-          <w:rFonts w:ascii="Garamond" w:eastAsia="Garamond" w:hAnsi="Garamond" w:cs="Garamond"/>
-        </w:rPr>
-        <w:t>bacc</w:t>
-      </w:r>
-      <w:proofErr w:type="spellEnd"/>
-      <w:r>
-        <w:rPr>
-          <w:rFonts w:ascii="Garamond" w:eastAsia="Garamond" w:hAnsi="Garamond" w:cs="Garamond"/>
-        </w:rPr>
-        <w:t xml:space="preserve"> core)</w:t>
+        <w:t>175 – 181 credits (139 major and 36 - 42 bacc core)</w:t>
       </w:r>
     </w:p>
     <w:p>
@@ -5601,6 +5399,7 @@
         <w:rPr>
           <w:rFonts w:ascii="Garamond" w:eastAsia="Garamond" w:hAnsi="Garamond" w:cs="Garamond"/>
         </w:rPr>
+        <w:lastRenderedPageBreak/>
         <w:t xml:space="preserve">The OSU-Cascades campus will deliver the Software Engineering program as a face-to-face, on-campus program in Bend, while housed within </w:t>
       </w:r>
       <w:r>
@@ -5625,14 +5424,7 @@
         <w:rPr>
           <w:rFonts w:ascii="Garamond" w:eastAsia="Garamond" w:hAnsi="Garamond" w:cs="Garamond"/>
         </w:rPr>
-        <w:t xml:space="preserve">) according to the existing </w:t>
-      </w:r>
-      <w:r>
-        <w:rPr>
-          <w:rFonts w:ascii="Garamond" w:eastAsia="Garamond" w:hAnsi="Garamond" w:cs="Garamond"/>
-        </w:rPr>
-        <w:lastRenderedPageBreak/>
-        <w:t>offerings at OSU-Cascades.</w:t>
+        <w:t>) according to the existing offerings at OSU-Cascades.</w:t>
       </w:r>
       <w:r>
         <w:rPr>
@@ -6090,14 +5882,8 @@
         <w:rPr>
           <w:rFonts w:ascii="Garamond" w:eastAsia="Garamond" w:hAnsi="Garamond" w:cs="Garamond"/>
         </w:rPr>
-        <w:t xml:space="preserve">Beyond the faculty listed in section 1e, above, OSU-Cascades envisions hiring up to two additional full-time faculty and/or multiple part-time faculty to teach additional sections of </w:t>
-      </w:r>
-      <w:r>
-        <w:rPr>
-          <w:rFonts w:ascii="Garamond" w:eastAsia="Garamond" w:hAnsi="Garamond" w:cs="Garamond"/>
-        </w:rPr>
         <w:lastRenderedPageBreak/>
-        <w:t>courses. Based on prior experience, the Bend business environment offers a strong and growing pool of part-time faculty with real-world experience in software engineering.</w:t>
+        <w:t>Beyond the faculty listed in section 1e, above, OSU-Cascades envisions hiring up to two additional full-time faculty and/or multiple part-time faculty to teach additional sections of courses. Based on prior experience, the Bend business environment offers a strong and growing pool of part-time faculty with real-world experience in software engineering.</w:t>
       </w:r>
     </w:p>
     <w:p>
@@ -6126,19 +5912,11 @@
           <w:rFonts w:ascii="Garamond" w:eastAsia="Garamond" w:hAnsi="Garamond" w:cs="Garamond"/>
         </w:rPr>
       </w:pPr>
-      <w:proofErr w:type="gramStart"/>
-      <w:r>
-        <w:rPr>
-          <w:rFonts w:ascii="Garamond" w:eastAsia="Garamond" w:hAnsi="Garamond" w:cs="Garamond"/>
-        </w:rPr>
-        <w:t>Other</w:t>
-      </w:r>
-      <w:proofErr w:type="gramEnd"/>
-      <w:r>
-        <w:rPr>
-          <w:rFonts w:ascii="Garamond" w:eastAsia="Garamond" w:hAnsi="Garamond" w:cs="Garamond"/>
-        </w:rPr>
-        <w:t xml:space="preserve"> staff.</w:t>
+      <w:r>
+        <w:rPr>
+          <w:rFonts w:ascii="Garamond" w:eastAsia="Garamond" w:hAnsi="Garamond" w:cs="Garamond"/>
+        </w:rPr>
+        <w:t>Other staff.</w:t>
       </w:r>
     </w:p>
     <w:p>
@@ -6263,7 +6041,19 @@
         <w:rPr>
           <w:rFonts w:ascii="Garamond" w:eastAsia="Garamond" w:hAnsi="Garamond" w:cs="Garamond"/>
         </w:rPr>
-        <w:t xml:space="preserve"> the “Learning Studio” on the OSU-Cascades campus</w:t>
+        <w:t xml:space="preserve"> the “Learning Studio”</w:t>
+      </w:r>
+      <w:r>
+        <w:rPr>
+          <w:rFonts w:ascii="Garamond" w:eastAsia="Garamond" w:hAnsi="Garamond" w:cs="Garamond"/>
+        </w:rPr>
+        <w:t xml:space="preserve"> (Figure 1)</w:t>
+      </w:r>
+      <w:r>
+        <w:rPr>
+          <w:rFonts w:ascii="Garamond" w:eastAsia="Garamond" w:hAnsi="Garamond" w:cs="Garamond"/>
+        </w:rPr>
+        <w:t xml:space="preserve"> on the OSU-Cascades campus</w:t>
       </w:r>
       <w:r>
         <w:rPr>
@@ -6502,6 +6292,7 @@
         <w:rPr>
           <w:rFonts w:ascii="Garamond" w:eastAsia="Garamond" w:hAnsi="Garamond" w:cs="Garamond"/>
         </w:rPr>
+        <w:lastRenderedPageBreak/>
         <w:t xml:space="preserve">With the </w:t>
       </w:r>
       <w:r>
@@ -6520,35 +6311,18 @@
         <w:rPr>
           <w:rFonts w:ascii="Garamond" w:eastAsia="Garamond" w:hAnsi="Garamond" w:cs="Garamond"/>
         </w:rPr>
-        <w:t xml:space="preserve"> (see letter of evaluation</w:t>
-      </w:r>
-      <w:r>
-        <w:rPr>
-          <w:rFonts w:ascii="Garamond" w:eastAsia="Garamond" w:hAnsi="Garamond" w:cs="Garamond"/>
-        </w:rPr>
-        <w:t xml:space="preserve"> </w:t>
-      </w:r>
-      <w:r>
-        <w:rPr>
-          <w:rFonts w:ascii="Garamond" w:eastAsia="Garamond" w:hAnsi="Garamond" w:cs="Garamond"/>
-          <w:highlight w:val="yellow"/>
-        </w:rPr>
-        <w:t>TODO: letter from Jane Barker re facilities</w:t>
-      </w:r>
-    </w:p>
-    <w:p>
-      <w:pPr>
-        <w:spacing w:after="120"/>
-        <w:ind w:left="720"/>
-        <w:rPr>
-          <w:rFonts w:ascii="Garamond" w:eastAsia="Garamond" w:hAnsi="Garamond" w:cs="Garamond"/>
-        </w:rPr>
-      </w:pPr>
-      <w:r>
-        <w:rPr>
-          <w:rFonts w:ascii="Garamond" w:eastAsia="Garamond" w:hAnsi="Garamond" w:cs="Garamond"/>
-        </w:rPr>
-        <w:lastRenderedPageBreak/>
+        <w:t xml:space="preserve"> (see </w:t>
+      </w:r>
+      <w:r>
+        <w:rPr>
+          <w:rFonts w:ascii="Garamond" w:eastAsia="Garamond" w:hAnsi="Garamond" w:cs="Garamond"/>
+        </w:rPr>
+        <w:t>Facilities Evaluation</w:t>
+      </w:r>
+      <w:r>
+        <w:rPr>
+          <w:rFonts w:ascii="Garamond" w:eastAsia="Garamond" w:hAnsi="Garamond" w:cs="Garamond"/>
+        </w:rPr>
         <w:t>)</w:t>
       </w:r>
       <w:r>
@@ -6841,7 +6615,19 @@
         <w:rPr>
           <w:rFonts w:ascii="Garamond" w:eastAsia="Garamond" w:hAnsi="Garamond" w:cs="Garamond"/>
         </w:rPr>
-        <w:t xml:space="preserve">The Software Engineering program aspires to become a world-class educational experience that transforms its students into emerging leaders who can design and deliver large, scalable, high-performing, and maintainable software systems, </w:t>
+        <w:t>The Software Engineering program aspires to become a world-class educational experience that transforms its students into emerging leaders who can design and deliver large, scalable, high-performing, an</w:t>
+      </w:r>
+      <w:r>
+        <w:rPr>
+          <w:rFonts w:ascii="Garamond" w:eastAsia="Garamond" w:hAnsi="Garamond" w:cs="Garamond"/>
+        </w:rPr>
+        <w:t>d maintainable software systems</w:t>
+      </w:r>
+      <w:r>
+        <w:rPr>
+          <w:rFonts w:ascii="Garamond" w:eastAsia="Garamond" w:hAnsi="Garamond" w:cs="Garamond"/>
+        </w:rPr>
+        <w:t xml:space="preserve"> </w:t>
       </w:r>
       <w:r>
         <w:rPr>
@@ -6921,20 +6707,44 @@
         <w:rPr>
           <w:rFonts w:ascii="Garamond" w:eastAsia="Garamond" w:hAnsi="Garamond" w:cs="Garamond"/>
         </w:rPr>
-        <w:t xml:space="preserve">, students within Software Engineering will build systems in collaboration with students and faculty of Biology, Natural Resources, Sustainability, Kinesiology, Human Development &amp; Family Science, Hospitality Management, and business. </w:t>
-      </w:r>
-      <w:r>
-        <w:rPr>
-          <w:rFonts w:ascii="Garamond" w:eastAsia="Garamond" w:hAnsi="Garamond" w:cs="Garamond"/>
-        </w:rPr>
-        <w:t xml:space="preserve">For example, students may engineer a software system that transmits, aggregates, mines and visualizes sensor data for river restoration; they may engage with a local medical device company to improve software reliability and security, or build </w:t>
+        <w:t xml:space="preserve">, students within Software Engineering will build systems in collaboration with students and faculty of </w:t>
+      </w:r>
+      <w:r>
+        <w:rPr>
+          <w:rFonts w:ascii="Garamond" w:eastAsia="Garamond" w:hAnsi="Garamond" w:cs="Garamond"/>
+        </w:rPr>
+        <w:t xml:space="preserve">Energy Systems Engineering, </w:t>
+      </w:r>
+      <w:r>
+        <w:rPr>
+          <w:rFonts w:ascii="Garamond" w:eastAsia="Garamond" w:hAnsi="Garamond" w:cs="Garamond"/>
+        </w:rPr>
+        <w:t xml:space="preserve">Biology, Natural Resources, Sustainability, Kinesiology, Human Development &amp; Family Science, Hospitality Management, and </w:t>
+      </w:r>
+      <w:r>
+        <w:rPr>
+          <w:rFonts w:ascii="Garamond" w:eastAsia="Garamond" w:hAnsi="Garamond" w:cs="Garamond"/>
+        </w:rPr>
+        <w:t>B</w:t>
+      </w:r>
+      <w:r>
+        <w:rPr>
+          <w:rFonts w:ascii="Garamond" w:eastAsia="Garamond" w:hAnsi="Garamond" w:cs="Garamond"/>
+        </w:rPr>
+        <w:t xml:space="preserve">usiness. </w:t>
+      </w:r>
+      <w:r>
+        <w:rPr>
+          <w:rFonts w:ascii="Garamond" w:eastAsia="Garamond" w:hAnsi="Garamond" w:cs="Garamond"/>
+        </w:rPr>
+        <w:t xml:space="preserve">For example, students may engineer a software system that transmits, aggregates, mines and visualizes sensor data for </w:t>
       </w:r>
       <w:r>
         <w:rPr>
           <w:rFonts w:ascii="Garamond" w:eastAsia="Garamond" w:hAnsi="Garamond" w:cs="Garamond"/>
         </w:rPr>
         <w:lastRenderedPageBreak/>
-        <w:t>applications that assist the</w:t>
+        <w:t>river restoration; they may engage with a local medical device company to improve software reliability and security, or build applications that assist the</w:t>
       </w:r>
       <w:r>
         <w:rPr>
@@ -6955,13 +6765,31 @@
         <w:rPr>
           <w:rFonts w:ascii="Garamond" w:eastAsia="Garamond" w:hAnsi="Garamond" w:cs="Garamond"/>
         </w:rPr>
-        <w:t xml:space="preserve">Furthermore, our intent is to distill a minor in Software Engineering that students of all majors may take, </w:t>
-      </w:r>
-      <w:r>
-        <w:rPr>
-          <w:rFonts w:ascii="Garamond" w:eastAsia="Garamond" w:hAnsi="Garamond" w:cs="Garamond"/>
-        </w:rPr>
-        <w:t>complementing their main degree program.</w:t>
+        <w:t>Furthermore, our intent is to distill a minor in Software Engineering that students of all majors may take</w:t>
+      </w:r>
+      <w:r>
+        <w:rPr>
+          <w:rFonts w:ascii="Garamond" w:eastAsia="Garamond" w:hAnsi="Garamond" w:cs="Garamond"/>
+        </w:rPr>
+        <w:t xml:space="preserve"> to</w:t>
+      </w:r>
+      <w:r>
+        <w:rPr>
+          <w:rFonts w:ascii="Garamond" w:eastAsia="Garamond" w:hAnsi="Garamond" w:cs="Garamond"/>
+        </w:rPr>
+        <w:t xml:space="preserve"> </w:t>
+      </w:r>
+      <w:r>
+        <w:rPr>
+          <w:rFonts w:ascii="Garamond" w:eastAsia="Garamond" w:hAnsi="Garamond" w:cs="Garamond"/>
+        </w:rPr>
+        <w:t>complement</w:t>
+      </w:r>
+      <w:r>
+        <w:rPr>
+          <w:rFonts w:ascii="Garamond" w:eastAsia="Garamond" w:hAnsi="Garamond" w:cs="Garamond"/>
+        </w:rPr>
+        <w:t xml:space="preserve"> their main degree program.</w:t>
       </w:r>
     </w:p>
     <w:p>
@@ -6988,7 +6816,31 @@
         <w:rPr>
           <w:rFonts w:ascii="Garamond" w:eastAsia="Garamond" w:hAnsi="Garamond" w:cs="Garamond"/>
         </w:rPr>
-        <w:t>, following the success of the existing Energy Systems Engineering program, and co-existing with other innovative new programs, such as Outdoor Products.</w:t>
+        <w:t>, following the success of the existing Ene</w:t>
+      </w:r>
+      <w:r>
+        <w:rPr>
+          <w:rFonts w:ascii="Garamond" w:eastAsia="Garamond" w:hAnsi="Garamond" w:cs="Garamond"/>
+        </w:rPr>
+        <w:t>rgy Systems Engineering program</w:t>
+      </w:r>
+      <w:r>
+        <w:rPr>
+          <w:rFonts w:ascii="Garamond" w:eastAsia="Garamond" w:hAnsi="Garamond" w:cs="Garamond"/>
+        </w:rPr>
+        <w:t xml:space="preserve"> and co-existing wit</w:t>
+      </w:r>
+      <w:r>
+        <w:rPr>
+          <w:rFonts w:ascii="Garamond" w:eastAsia="Garamond" w:hAnsi="Garamond" w:cs="Garamond"/>
+        </w:rPr>
+        <w:t>h other innovative new programs</w:t>
+      </w:r>
+      <w:r>
+        <w:rPr>
+          <w:rFonts w:ascii="Garamond" w:eastAsia="Garamond" w:hAnsi="Garamond" w:cs="Garamond"/>
+        </w:rPr>
+        <w:t xml:space="preserve"> such as Outdoor Products.</w:t>
       </w:r>
     </w:p>
     <w:p>
@@ -7030,49 +6882,7 @@
         <w:rPr>
           <w:rFonts w:ascii="Garamond" w:eastAsia="Garamond" w:hAnsi="Garamond" w:cs="Garamond"/>
         </w:rPr>
-        <w:t>The Software Engineering program approaches student access and diversity as a continuum, beginning with K-12 outreach (Bush &amp; Miller, 2017; Wilson et al, 2010) and bringing K-12 students onto campus to observe Software Engineering classes and students (Engle et al, 2006). The program ensures an approachable introductory course sequence for students with diverse backgrounds (</w:t>
-      </w:r>
-      <w:proofErr w:type="spellStart"/>
-      <w:r>
-        <w:rPr>
-          <w:rFonts w:ascii="Garamond" w:eastAsia="Garamond" w:hAnsi="Garamond" w:cs="Garamond"/>
-        </w:rPr>
-        <w:t>Cohoon</w:t>
-      </w:r>
-      <w:proofErr w:type="spellEnd"/>
-      <w:r>
-        <w:rPr>
-          <w:rFonts w:ascii="Garamond" w:eastAsia="Garamond" w:hAnsi="Garamond" w:cs="Garamond"/>
-        </w:rPr>
-        <w:t xml:space="preserve"> &amp; </w:t>
-      </w:r>
-      <w:proofErr w:type="spellStart"/>
-      <w:r>
-        <w:rPr>
-          <w:rFonts w:ascii="Garamond" w:eastAsia="Garamond" w:hAnsi="Garamond" w:cs="Garamond"/>
-        </w:rPr>
-        <w:t>Tychonievich</w:t>
-      </w:r>
-      <w:proofErr w:type="spellEnd"/>
-      <w:r>
-        <w:rPr>
-          <w:rFonts w:ascii="Garamond" w:eastAsia="Garamond" w:hAnsi="Garamond" w:cs="Garamond"/>
-        </w:rPr>
-        <w:t>, 2011), implements an authentic, hands-on, and world-relevant active learning experience (Eisenberg, 2017), cultivates a community of supportive peers through specific learning methods (</w:t>
-      </w:r>
-      <w:proofErr w:type="spellStart"/>
-      <w:r>
-        <w:rPr>
-          <w:rFonts w:ascii="Garamond" w:eastAsia="Garamond" w:hAnsi="Garamond" w:cs="Garamond"/>
-        </w:rPr>
-        <w:t>Nagappan</w:t>
-      </w:r>
-      <w:proofErr w:type="spellEnd"/>
-      <w:r>
-        <w:rPr>
-          <w:rFonts w:ascii="Garamond" w:eastAsia="Garamond" w:hAnsi="Garamond" w:cs="Garamond"/>
-        </w:rPr>
-        <w:t>, 2013), and integrates professional exposure early in the curriculum, to support student career-readiness upon graduation.</w:t>
+        <w:t>The Software Engineering program approaches student access and diversity as a continuum, beginning with K-12 outreach (Bush &amp; Miller, 2017; Wilson et al, 2010) and bringing K-12 students onto campus to observe Software Engineering classes and students (Engle et al, 2006). The program ensures an approachable introductory course sequence for students with diverse backgrounds (Cohoon &amp; Tychonievich, 2011), implements an authentic, hands-on, and world-relevant active learning experience (Eisenberg, 2017), cultivates a community of supportive peers through specific learning methods (Nagappan, 2013), and integrates professional exposure early in the curriculum, to support student career-readiness upon graduation.</w:t>
       </w:r>
     </w:p>
     <w:p>
@@ -7231,21 +7041,7 @@
         <w:rPr>
           <w:rFonts w:ascii="Garamond" w:eastAsia="Garamond" w:hAnsi="Garamond" w:cs="Garamond"/>
         </w:rPr>
-        <w:t xml:space="preserve">respond effectively </w:t>
-      </w:r>
-      <w:proofErr w:type="gramStart"/>
-      <w:r>
-        <w:rPr>
-          <w:rFonts w:ascii="Garamond" w:eastAsia="Garamond" w:hAnsi="Garamond" w:cs="Garamond"/>
-        </w:rPr>
-        <w:t>to</w:t>
-      </w:r>
-      <w:proofErr w:type="gramEnd"/>
-      <w:r>
-        <w:rPr>
-          <w:rFonts w:ascii="Garamond" w:eastAsia="Garamond" w:hAnsi="Garamond" w:cs="Garamond"/>
-        </w:rPr>
-        <w:t xml:space="preserve"> social, economic, and environmental challenges and opportunities; and</w:t>
+        <w:t>respond effectively to social, economic, and environmental challenges and opportunities; and</w:t>
       </w:r>
     </w:p>
     <w:p>
@@ -7293,14 +7089,26 @@
         <w:rPr>
           <w:rFonts w:ascii="Garamond" w:eastAsia="Garamond" w:hAnsi="Garamond" w:cs="Garamond"/>
         </w:rPr>
-        <w:t xml:space="preserve">Central Oregon is an education desert or a “community where students have few postsecondary options from which they can choose.” Nationally, students travel less than 50 miles to attend a 4-year public university. OSU-Cascades is a critical player in the social and economic development of Central Oregon and cannot serve the needs of the students and employers of the region without further expansion of academic programs and degrees. In addition, Central Oregon Community College’s role cannot be understated in Central </w:t>
+        <w:t>Central Oregon is an education desert or a “community where students have few postsecondary options from which they can choose.” Nationally, students travel less than 50 miles to attend a 4-year public university</w:t>
+      </w:r>
+      <w:r>
+        <w:rPr>
+          <w:rFonts w:ascii="Garamond" w:eastAsia="Garamond" w:hAnsi="Garamond" w:cs="Garamond"/>
+        </w:rPr>
+        <w:t xml:space="preserve"> (Figure 2)</w:t>
+      </w:r>
+      <w:r>
+        <w:rPr>
+          <w:rFonts w:ascii="Garamond" w:eastAsia="Garamond" w:hAnsi="Garamond" w:cs="Garamond"/>
+        </w:rPr>
+        <w:t xml:space="preserve">. OSU-Cascades is a critical player in the social and economic development of Central Oregon and cannot serve the needs of the students and employers of the region without further expansion of academic programs and </w:t>
       </w:r>
       <w:r>
         <w:rPr>
           <w:rFonts w:ascii="Garamond" w:eastAsia="Garamond" w:hAnsi="Garamond" w:cs="Garamond"/>
         </w:rPr>
         <w:lastRenderedPageBreak/>
-        <w:t>Oregon, where over 86% of all students in higher education are enrolled. The Software Engineering program capitalizes on the lower division preparation provided by COCC to remote communities to recruit diverse students. By working in partnership with COCC, we have created a pathway to the undergraduate degree that can be started at either institution.</w:t>
+        <w:t>degrees. In addition, Central Oregon Community College’s role cannot be understated in Central Oregon, where over 86% of all students in higher education are enrolled. The Software Engineering program capitalizes on the lower division preparation provided by COCC to remote communities to recruit diverse students. By working in partnership with COCC, we have created a pathway to the undergraduate degree that can be started at either institution.</w:t>
       </w:r>
     </w:p>
     <w:p>
@@ -7437,25 +7245,7 @@
           <w:sz w:val="20"/>
           <w:szCs w:val="20"/>
         </w:rPr>
-        <w:t xml:space="preserve">“The zip code that a child is born into oftentimes determines their life chances.” (Hillman &amp; </w:t>
-      </w:r>
-      <w:proofErr w:type="spellStart"/>
-      <w:r>
-        <w:rPr>
-          <w:rFonts w:ascii="Garamond" w:eastAsia="Garamond" w:hAnsi="Garamond" w:cs="Garamond"/>
-          <w:sz w:val="20"/>
-          <w:szCs w:val="20"/>
-        </w:rPr>
-        <w:t>Weichman</w:t>
-      </w:r>
-      <w:proofErr w:type="spellEnd"/>
-      <w:r>
-        <w:rPr>
-          <w:rFonts w:ascii="Garamond" w:eastAsia="Garamond" w:hAnsi="Garamond" w:cs="Garamond"/>
-          <w:sz w:val="20"/>
-          <w:szCs w:val="20"/>
-        </w:rPr>
-        <w:t>, 2016)</w:t>
+        <w:t>“The zip code that a child is born into oftentimes determines their life chances.” (Hillman &amp; Weichman, 2016)</w:t>
       </w:r>
     </w:p>
     <w:p>
@@ -7572,14 +7362,14 @@
         <w:rPr>
           <w:rFonts w:ascii="Garamond" w:eastAsia="Garamond" w:hAnsi="Garamond" w:cs="Garamond"/>
         </w:rPr>
-        <w:t xml:space="preserve">The Software Engineering program outcomes and quality assessment (Section 5) specifically include the outcomes and standards set forth by the Criteria for Accrediting Engineering Programs (ABET, 2017b). The courses and course learning outcomes cover the “breadth and depth of engineering and computer science topics” in the Program Criteria for Software and Similarly Named Engineering Programs (ABET, 2017b). Identical to the accreditation criteria, the Software Engineering curriculum includes computing fundamentals, software design and construction, requirements analysis, security, verification, and validation; software engineering processes and tools appropriate for the development of complex software </w:t>
+        <w:t xml:space="preserve">The Software Engineering program outcomes and quality assessment (Section 5) specifically include the outcomes and standards set forth by the Criteria for Accrediting Engineering Programs (ABET, 2017b). The courses and course learning outcomes cover the “breadth and depth of engineering and computer science topics” in the Program Criteria for Software and Similarly Named Engineering Programs (ABET, 2017b). Identical to the accreditation criteria, the Software Engineering curriculum includes computing fundamentals, software design and construction, requirements analysis, security, verification, and validation; software </w:t>
       </w:r>
       <w:r>
         <w:rPr>
           <w:rFonts w:ascii="Garamond" w:eastAsia="Garamond" w:hAnsi="Garamond" w:cs="Garamond"/>
         </w:rPr>
         <w:lastRenderedPageBreak/>
-        <w:t>systems; and discrete mathematics, probability, and statistics, with applications appropriate to software engineering.</w:t>
+        <w:t>engineering processes and tools appropriate for the development of complex software systems; and discrete mathematics, probability, and statistics, with applications appropriate to software engineering.</w:t>
       </w:r>
     </w:p>
     <w:p>
@@ -7839,6 +7629,16 @@
         </w:rPr>
         <w:t>Overall enrollment growth at OSU-Cascades.</w:t>
       </w:r>
+    </w:p>
+    <w:p>
+      <w:pPr>
+        <w:pStyle w:val="ListParagraph"/>
+        <w:spacing w:after="120"/>
+        <w:ind w:left="1440"/>
+        <w:rPr>
+          <w:rFonts w:ascii="Garamond" w:eastAsia="Garamond" w:hAnsi="Garamond" w:cs="Garamond"/>
+        </w:rPr>
+      </w:pPr>
     </w:p>
     <w:tbl>
       <w:tblPr>
@@ -8204,8 +8004,26 @@
         <w:jc w:val="center"/>
         <w:rPr>
           <w:rFonts w:ascii="Garamond" w:eastAsia="Garamond" w:hAnsi="Garamond" w:cs="Garamond"/>
-        </w:rPr>
-      </w:pPr>
+          <w:sz w:val="20"/>
+          <w:szCs w:val="20"/>
+        </w:rPr>
+      </w:pPr>
+      <w:r>
+        <w:rPr>
+          <w:rFonts w:ascii="Garamond" w:eastAsia="Garamond" w:hAnsi="Garamond" w:cs="Garamond"/>
+          <w:sz w:val="20"/>
+          <w:szCs w:val="20"/>
+        </w:rPr>
+        <w:t xml:space="preserve">Table 1. </w:t>
+      </w:r>
+      <w:r>
+        <w:rPr>
+          <w:rFonts w:ascii="Garamond" w:eastAsia="Garamond" w:hAnsi="Garamond" w:cs="Garamond"/>
+          <w:sz w:val="20"/>
+          <w:szCs w:val="20"/>
+        </w:rPr>
+        <w:t>Annual enrollment, with new enrollments in parentheses.</w:t>
+      </w:r>
     </w:p>
     <w:p>
       <w:pPr>
@@ -8219,6 +8037,7 @@
         <w:rPr>
           <w:noProof/>
         </w:rPr>
+        <w:lastRenderedPageBreak/>
         <w:drawing>
           <wp:inline distT="0" distB="0" distL="0" distR="0" wp14:anchorId="64F6592C" wp14:editId="7ADFD7C0">
             <wp:extent cx="3364181" cy="2027854"/>
@@ -8274,7 +8093,6 @@
           <w:sz w:val="20"/>
           <w:szCs w:val="20"/>
         </w:rPr>
-        <w:lastRenderedPageBreak/>
         <w:t>Figure 3: Anticipated enrollments of CS and SE at OSU-Cascades.</w:t>
       </w:r>
     </w:p>
@@ -8401,7 +8219,19 @@
         <w:rPr>
           <w:rFonts w:ascii="Garamond" w:eastAsia="Garamond" w:hAnsi="Garamond" w:cs="Garamond"/>
         </w:rPr>
-        <w:t xml:space="preserve"> the current demographic of students served at OSU-Cascades, and within the existing computer science program at OSU-Cascades.</w:t>
+        <w:t xml:space="preserve"> the current demographic of students served at OSU-Ca</w:t>
+      </w:r>
+      <w:r>
+        <w:rPr>
+          <w:rFonts w:ascii="Garamond" w:eastAsia="Garamond" w:hAnsi="Garamond" w:cs="Garamond"/>
+        </w:rPr>
+        <w:t>scades</w:t>
+      </w:r>
+      <w:r>
+        <w:rPr>
+          <w:rFonts w:ascii="Garamond" w:eastAsia="Garamond" w:hAnsi="Garamond" w:cs="Garamond"/>
+        </w:rPr>
+        <w:t xml:space="preserve"> and within the existing computer science program at OSU-Cascades.</w:t>
       </w:r>
     </w:p>
     <w:p>
@@ -8527,21 +8357,7 @@
         <w:rPr>
           <w:rFonts w:ascii="Garamond" w:eastAsia="Garamond" w:hAnsi="Garamond" w:cs="Garamond"/>
         </w:rPr>
-        <w:t>ut computer science programs are not software engineering programs (</w:t>
-      </w:r>
-      <w:proofErr w:type="spellStart"/>
-      <w:r>
-        <w:rPr>
-          <w:rFonts w:ascii="Garamond" w:eastAsia="Garamond" w:hAnsi="Garamond" w:cs="Garamond"/>
-        </w:rPr>
-        <w:t>Parnas</w:t>
-      </w:r>
-      <w:proofErr w:type="spellEnd"/>
-      <w:r>
-        <w:rPr>
-          <w:rFonts w:ascii="Garamond" w:eastAsia="Garamond" w:hAnsi="Garamond" w:cs="Garamond"/>
-        </w:rPr>
-        <w:t xml:space="preserve">, </w:t>
+        <w:t xml:space="preserve">ut computer science programs are not software engineering programs (Parnas, </w:t>
       </w:r>
       <w:r>
         <w:rPr>
@@ -8586,21 +8402,7 @@
         <w:rPr>
           <w:rFonts w:ascii="Garamond" w:eastAsia="Garamond" w:hAnsi="Garamond" w:cs="Garamond"/>
         </w:rPr>
-        <w:t xml:space="preserve">While code schools have typically offered two to six-month programs, new initiatives such as the Academy for Software Engineering, multi-year code schools such as the </w:t>
-      </w:r>
-      <w:proofErr w:type="spellStart"/>
-      <w:r>
-        <w:rPr>
-          <w:rFonts w:ascii="Garamond" w:eastAsia="Garamond" w:hAnsi="Garamond" w:cs="Garamond"/>
-        </w:rPr>
-        <w:t>Holberton</w:t>
-      </w:r>
-      <w:proofErr w:type="spellEnd"/>
-      <w:r>
-        <w:rPr>
-          <w:rFonts w:ascii="Garamond" w:eastAsia="Garamond" w:hAnsi="Garamond" w:cs="Garamond"/>
-        </w:rPr>
-        <w:t xml:space="preserve"> School, and four-year institutions such as Berlin’s CODE University of Applied Sciences indicate an increasing demand for more intensive software engineering education.</w:t>
+        <w:t>While code schools have typically offered two to six-month programs, new initiatives such as the Academy for Software Engineering, multi-year code schools such as the Holberton School, and four-year institutions such as Berlin’s CODE University of Applied Sciences indicate an increasing demand for more intensive software engineering education.</w:t>
       </w:r>
       <w:r>
         <w:rPr>
@@ -8618,7 +8420,26 @@
         <w:rPr>
           <w:rFonts w:ascii="Garamond" w:eastAsia="Garamond" w:hAnsi="Garamond" w:cs="Garamond"/>
         </w:rPr>
-        <w:t>software engineering programs at four-year institutions, and ABET currently reports only twenty-seven accredited software engineering programs.</w:t>
+        <w:t xml:space="preserve">software engineering </w:t>
+      </w:r>
+      <w:r>
+        <w:rPr>
+          <w:rFonts w:ascii="Garamond" w:eastAsia="Garamond" w:hAnsi="Garamond" w:cs="Garamond"/>
+        </w:rPr>
+        <w:lastRenderedPageBreak/>
+        <w:t>programs at four-year institutions, and ABET currently reports only twenty-seven accredited software engineering programs</w:t>
+      </w:r>
+      <w:r>
+        <w:rPr>
+          <w:rFonts w:ascii="Garamond" w:eastAsia="Garamond" w:hAnsi="Garamond" w:cs="Garamond"/>
+        </w:rPr>
+        <w:t xml:space="preserve"> in the United States</w:t>
+      </w:r>
+      <w:r>
+        <w:rPr>
+          <w:rFonts w:ascii="Garamond" w:eastAsia="Garamond" w:hAnsi="Garamond" w:cs="Garamond"/>
+        </w:rPr>
+        <w:t>.</w:t>
       </w:r>
     </w:p>
     <w:p>
@@ -8675,7 +8496,6 @@
         <w:rPr>
           <w:rFonts w:ascii="Garamond" w:eastAsia="Garamond" w:hAnsi="Garamond" w:cs="Garamond"/>
         </w:rPr>
-        <w:lastRenderedPageBreak/>
         <w:t>The OSU-Cascades software engineering program will begin at the same time that its computer science program will cease accepting enrollments. While they may co-exist for a short time within our institution, the software engineering program will not share its location with another similar program.</w:t>
       </w:r>
     </w:p>
@@ -8719,7 +8539,19 @@
         <w:rPr>
           <w:rFonts w:ascii="Garamond" w:eastAsia="Garamond" w:hAnsi="Garamond" w:cs="Garamond"/>
         </w:rPr>
-        <w:t>, above, and this proposal includes documented requests for this software engineering program.</w:t>
+        <w:t xml:space="preserve">, above, and this proposal includes documented requests for this </w:t>
+      </w:r>
+      <w:r>
+        <w:rPr>
+          <w:rFonts w:ascii="Garamond" w:eastAsia="Garamond" w:hAnsi="Garamond" w:cs="Garamond"/>
+        </w:rPr>
+        <w:t xml:space="preserve">proposed </w:t>
+      </w:r>
+      <w:r>
+        <w:rPr>
+          <w:rFonts w:ascii="Garamond" w:eastAsia="Garamond" w:hAnsi="Garamond" w:cs="Garamond"/>
+        </w:rPr>
+        <w:t>software engineering program.</w:t>
       </w:r>
     </w:p>
     <w:p>
@@ -8993,6 +8825,7 @@
         <w:rPr>
           <w:rFonts w:ascii="Garamond" w:eastAsia="Garamond" w:hAnsi="Garamond" w:cs="Garamond"/>
         </w:rPr>
+        <w:lastRenderedPageBreak/>
         <w:t>an ability to function on multidisciplinary teams</w:t>
       </w:r>
     </w:p>
@@ -9154,7 +8987,6 @@
         <w:rPr>
           <w:rFonts w:ascii="Garamond" w:eastAsia="Garamond" w:hAnsi="Garamond" w:cs="Garamond"/>
         </w:rPr>
-        <w:lastRenderedPageBreak/>
         <w:t>Methods by which the learning outcomes will be assessed and used to improve curriculum and instruction.</w:t>
       </w:r>
     </w:p>
@@ -9457,6 +9289,7 @@
           <w:rFonts w:ascii="Garamond" w:eastAsia="Garamond" w:hAnsi="Garamond" w:cs="Garamond"/>
           <w:b/>
         </w:rPr>
+        <w:lastRenderedPageBreak/>
         <w:t>Program Integration and Collaboration</w:t>
       </w:r>
     </w:p>
@@ -9550,21 +9383,7 @@
         <w:rPr>
           <w:rFonts w:ascii="Garamond" w:eastAsia="Garamond" w:hAnsi="Garamond" w:cs="Garamond"/>
         </w:rPr>
-        <w:t xml:space="preserve"> main campus in Corvallis, as well offer its post-</w:t>
-      </w:r>
-      <w:proofErr w:type="spellStart"/>
-      <w:r>
-        <w:rPr>
-          <w:rFonts w:ascii="Garamond" w:eastAsia="Garamond" w:hAnsi="Garamond" w:cs="Garamond"/>
-        </w:rPr>
-        <w:t>bacc</w:t>
-      </w:r>
-      <w:proofErr w:type="spellEnd"/>
-      <w:r>
-        <w:rPr>
-          <w:rFonts w:ascii="Garamond" w:eastAsia="Garamond" w:hAnsi="Garamond" w:cs="Garamond"/>
-        </w:rPr>
-        <w:t xml:space="preserve"> online program in computer science.</w:t>
+        <w:t xml:space="preserve"> main campus in Corvallis, as well offer its post-bacc online program in computer science.</w:t>
       </w:r>
       <w:r>
         <w:rPr>
@@ -9670,7 +9489,6 @@
         <w:rPr>
           <w:rFonts w:ascii="Garamond" w:eastAsia="Garamond" w:hAnsi="Garamond" w:cs="Garamond"/>
         </w:rPr>
-        <w:lastRenderedPageBreak/>
         <w:t>Linfield College</w:t>
       </w:r>
     </w:p>
@@ -9886,7 +9704,19 @@
         <w:rPr>
           <w:rFonts w:ascii="Garamond" w:eastAsia="Garamond" w:hAnsi="Garamond" w:cs="Garamond"/>
         </w:rPr>
-        <w:t xml:space="preserve"> to establish clear articulation agreements for course credits for students who transfer into and out of the software engineering program at OSU-Cascades. For example, a student who has completed CS 160, 161 and 162 may receive credit for SE 101, 102 and 103. Students should be able to receive credit for equivalent computer science courses taken in either the CS or SE programs. In particular, we intend to align some of the learning outcomes of the first two years of software engineering courses with the first two years of courses in the computer science program at OSU, to enable students to transfer between the CS and SE programs</w:t>
+        <w:t xml:space="preserve"> to establish clear articulation agreements for course credits for students who transfer into and out of the software engineering program at OSU-Cascades. For example, a student who has completed CS 160, 161 and 162 may receive credit for SE 101, 102 and 103. Students should be able to receive credit for equivalent computer science courses taken in either the CS or SE programs. In particular, we intend to align some of the learning outcomes of the first two years of software engineering courses with the first two years of courses in the computer science program at OSU</w:t>
+      </w:r>
+      <w:r>
+        <w:rPr>
+          <w:rFonts w:ascii="Garamond" w:eastAsia="Garamond" w:hAnsi="Garamond" w:cs="Garamond"/>
+        </w:rPr>
+        <w:t xml:space="preserve">. This will </w:t>
+      </w:r>
+      <w:r>
+        <w:rPr>
+          <w:rFonts w:ascii="Garamond" w:eastAsia="Garamond" w:hAnsi="Garamond" w:cs="Garamond"/>
+        </w:rPr>
+        <w:t>enable students to transfer between the CS and SE programs</w:t>
       </w:r>
       <w:r>
         <w:rPr>
@@ -9961,7 +9791,19 @@
         <w:rPr>
           <w:rFonts w:ascii="Garamond" w:eastAsia="Garamond" w:hAnsi="Garamond" w:cs="Garamond"/>
         </w:rPr>
-        <w:t xml:space="preserve"> ASOT / AAOT degree programs. These programs have enabled students to complete the first two years of a computer science degree at an Oregon community college, </w:t>
+        <w:t xml:space="preserve"> ASOT / AAOT degree programs. These programs have enabled students to complete the first two years of a computer science degree</w:t>
+      </w:r>
+      <w:r>
+        <w:rPr>
+          <w:rFonts w:ascii="Garamond" w:eastAsia="Garamond" w:hAnsi="Garamond" w:cs="Garamond"/>
+        </w:rPr>
+        <w:t xml:space="preserve"> at an Oregon community college</w:t>
+      </w:r>
+      <w:r>
+        <w:rPr>
+          <w:rFonts w:ascii="Garamond" w:eastAsia="Garamond" w:hAnsi="Garamond" w:cs="Garamond"/>
+        </w:rPr>
+        <w:t xml:space="preserve"> </w:t>
       </w:r>
       <w:r>
         <w:rPr>
@@ -10001,6 +9843,7 @@
         <w:rPr>
           <w:rFonts w:ascii="Garamond" w:eastAsia="Garamond" w:hAnsi="Garamond" w:cs="Garamond"/>
         </w:rPr>
+        <w:lastRenderedPageBreak/>
         <w:t>We are engaged in a collaborative dialog with Oregon Institute of Technology regarding the s</w:t>
       </w:r>
       <w:r>
@@ -10073,7 +9916,6 @@
         <w:rPr>
           <w:rFonts w:ascii="Garamond" w:eastAsia="Garamond" w:hAnsi="Garamond" w:cs="Garamond"/>
         </w:rPr>
-        <w:lastRenderedPageBreak/>
         <w:t>If applicable, proposal should state why this program may not be collaborating with existing similar programs.</w:t>
       </w:r>
     </w:p>
@@ -10285,19 +10127,7 @@
         <w:rPr>
           <w:rFonts w:ascii="Garamond" w:eastAsia="Garamond" w:hAnsi="Garamond" w:cs="Garamond"/>
         </w:rPr>
-        <w:t xml:space="preserve">Despite these </w:t>
-      </w:r>
-      <w:r>
-        <w:rPr>
-          <w:rFonts w:ascii="Garamond" w:eastAsia="Garamond" w:hAnsi="Garamond" w:cs="Garamond"/>
-        </w:rPr>
-        <w:t xml:space="preserve">risks and </w:t>
-      </w:r>
-      <w:r>
-        <w:rPr>
-          <w:rFonts w:ascii="Garamond" w:eastAsia="Garamond" w:hAnsi="Garamond" w:cs="Garamond"/>
-        </w:rPr>
-        <w:t>complications, anecdotal evidence and unofficial surveying of our existing computer science students indicates excitement, strong interest, and mild envy about this new program in software engineering.</w:t>
+        <w:t>Despite these risks and complications, anecdotal evidence and unofficial surveying of our existing computer science students indicates excitement, strong interest, and mild envy about this new program in software engineering.</w:t>
       </w:r>
     </w:p>
     <w:p>
@@ -10355,6 +10185,7 @@
         <w:rPr>
           <w:rFonts w:ascii="Garamond" w:eastAsia="Garamond" w:hAnsi="Garamond" w:cs="Garamond"/>
         </w:rPr>
+        <w:lastRenderedPageBreak/>
         <w:t>Reduced confusion about two computer science programs on separate campuses</w:t>
       </w:r>
     </w:p>
@@ -10420,7 +10251,7 @@
         <w:rPr>
           <w:rFonts w:ascii="Garamond" w:eastAsia="Garamond" w:hAnsi="Garamond" w:cs="Garamond"/>
         </w:rPr>
-        <w:t xml:space="preserve"> We will need to plan our approach on advising students, especially those early in the computer science program, who may wish to transfer to the software engineering program from the CS program in Corvallis. We will also need to advise students who may wish to transfer from the software engineering program into the CS program in Corvallis.</w:t>
+        <w:t xml:space="preserve"> We will need to plan our approach on advising students, especially those early in the computer science program, who may wish to transfer to software engineering from CS in Corvallis. We will also need to advise students who may wish to transfer from the software engineering program into the CS program in Corvallis.</w:t>
       </w:r>
     </w:p>
     <w:p>
@@ -10435,7 +10266,6 @@
         <w:rPr>
           <w:rFonts w:ascii="Garamond" w:eastAsia="Garamond" w:hAnsi="Garamond" w:cs="Garamond"/>
         </w:rPr>
-        <w:lastRenderedPageBreak/>
         <w:t>Lastly, we recognize the impact on the ability for students at C</w:t>
       </w:r>
       <w:r>
@@ -10460,28 +10290,40 @@
         <w:rPr>
           <w:rFonts w:ascii="Garamond" w:eastAsia="Garamond" w:hAnsi="Garamond" w:cs="Garamond"/>
         </w:rPr>
-        <w:t xml:space="preserve"> We intend to allow these CS courses to satisfy the requirements of SE 101, 102 103 and CS 261 within the software engineering program. However, this leaves an ASOT-CS transfer student with the need to enroll in additional first and second year software engineering courses, such as SE 111, 112 and 113, before they may progress through the remainder of the software engineering program. We believe in the importance of the ASOT model, and we intend to work closely with the Oregon community college system to establish a new ASOT-SE program once the software engineering program reaches maturity.</w:t>
-      </w:r>
-    </w:p>
-    <w:p>
-      <w:pPr>
-        <w:spacing w:after="120"/>
-        <w:ind w:left="720"/>
-        <w:rPr>
-          <w:rFonts w:ascii="Garamond" w:eastAsia="Garamond" w:hAnsi="Garamond" w:cs="Garamond"/>
-        </w:rPr>
-      </w:pPr>
-    </w:p>
-    <w:p>
-      <w:pPr>
-        <w:spacing w:after="120"/>
-        <w:ind w:left="720"/>
-        <w:rPr>
-          <w:rFonts w:ascii="Garamond" w:eastAsia="Garamond" w:hAnsi="Garamond" w:cs="Garamond"/>
-        </w:rPr>
-      </w:pPr>
+        <w:t xml:space="preserve"> We intend to allow these CS courses to satisfy the requirements of SE 101, 102 103 and CS 261 within the software engineering program. However, this leaves an ASOT-CS transfer student with the need to enroll in additional first and second year software engineering courses, such as SE 111, 112 and 113, before they may progress through the remainder of the software engineering program. We believe in t</w:t>
+      </w:r>
+      <w:r>
+        <w:rPr>
+          <w:rFonts w:ascii="Garamond" w:eastAsia="Garamond" w:hAnsi="Garamond" w:cs="Garamond"/>
+        </w:rPr>
+        <w:t>he importance of the ASOT model</w:t>
+      </w:r>
       <w:bookmarkStart w:id="1" w:name="_GoBack"/>
       <w:bookmarkEnd w:id="1"/>
+      <w:r>
+        <w:rPr>
+          <w:rFonts w:ascii="Garamond" w:eastAsia="Garamond" w:hAnsi="Garamond" w:cs="Garamond"/>
+        </w:rPr>
+        <w:t xml:space="preserve"> and we intend to work closely with the Oregon community college system to establish a new ASOT-SE program once the software engineering program reaches maturity.</w:t>
+      </w:r>
+    </w:p>
+    <w:p>
+      <w:pPr>
+        <w:spacing w:after="120"/>
+        <w:ind w:left="720"/>
+        <w:rPr>
+          <w:rFonts w:ascii="Garamond" w:eastAsia="Garamond" w:hAnsi="Garamond" w:cs="Garamond"/>
+        </w:rPr>
+      </w:pPr>
+    </w:p>
+    <w:p>
+      <w:pPr>
+        <w:spacing w:after="120"/>
+        <w:ind w:left="720"/>
+        <w:rPr>
+          <w:rFonts w:ascii="Garamond" w:eastAsia="Garamond" w:hAnsi="Garamond" w:cs="Garamond"/>
+        </w:rPr>
+      </w:pPr>
     </w:p>
     <w:p>
       <w:pPr>
@@ -11041,25 +10883,7 @@
           <w:sz w:val="22"/>
           <w:szCs w:val="22"/>
         </w:rPr>
-        <w:t xml:space="preserve"> (SIGCSE '17). ACM, New York, NY, USA, 705-705. </w:t>
-      </w:r>
-      <w:proofErr w:type="spellStart"/>
-      <w:r>
-        <w:rPr>
-          <w:rFonts w:ascii="Garamond" w:eastAsia="Garamond" w:hAnsi="Garamond" w:cs="Garamond"/>
-          <w:sz w:val="22"/>
-          <w:szCs w:val="22"/>
-        </w:rPr>
-        <w:t>doi</w:t>
-      </w:r>
-      <w:proofErr w:type="spellEnd"/>
-      <w:r>
-        <w:rPr>
-          <w:rFonts w:ascii="Garamond" w:eastAsia="Garamond" w:hAnsi="Garamond" w:cs="Garamond"/>
-          <w:sz w:val="22"/>
-          <w:szCs w:val="22"/>
-        </w:rPr>
-        <w:t>:</w:t>
+        <w:t xml:space="preserve"> (SIGCSE '17). ACM, New York, NY, USA, 705-705. doi:</w:t>
       </w:r>
       <w:hyperlink r:id="rId17">
         <w:r>
@@ -11121,41 +10945,13 @@
           <w:u w:val="single"/>
         </w:rPr>
       </w:pPr>
-      <w:proofErr w:type="spellStart"/>
       <w:r>
         <w:rPr>
           <w:rFonts w:ascii="Garamond" w:eastAsia="Garamond" w:hAnsi="Garamond" w:cs="Garamond"/>
           <w:sz w:val="22"/>
           <w:szCs w:val="22"/>
         </w:rPr>
-        <w:t>Cohoon</w:t>
-      </w:r>
-      <w:proofErr w:type="spellEnd"/>
-      <w:r>
-        <w:rPr>
-          <w:rFonts w:ascii="Garamond" w:eastAsia="Garamond" w:hAnsi="Garamond" w:cs="Garamond"/>
-          <w:sz w:val="22"/>
-          <w:szCs w:val="22"/>
-        </w:rPr>
-        <w:t xml:space="preserve">, J. &amp; </w:t>
-      </w:r>
-      <w:proofErr w:type="spellStart"/>
-      <w:r>
-        <w:rPr>
-          <w:rFonts w:ascii="Garamond" w:eastAsia="Garamond" w:hAnsi="Garamond" w:cs="Garamond"/>
-          <w:sz w:val="22"/>
-          <w:szCs w:val="22"/>
-        </w:rPr>
-        <w:t>Tychonievich</w:t>
-      </w:r>
-      <w:proofErr w:type="spellEnd"/>
-      <w:r>
-        <w:rPr>
-          <w:rFonts w:ascii="Garamond" w:eastAsia="Garamond" w:hAnsi="Garamond" w:cs="Garamond"/>
-          <w:sz w:val="22"/>
-          <w:szCs w:val="22"/>
-        </w:rPr>
-        <w:t xml:space="preserve">, L. (2011). Analysis of a CS1 approach for attracting diverse and inexperienced students to computing majors. In </w:t>
+        <w:t xml:space="preserve">Cohoon, J. &amp; Tychonievich, L. (2011). Analysis of a CS1 approach for attracting diverse and inexperienced students to computing majors. In </w:t>
       </w:r>
       <w:r>
         <w:rPr>
@@ -11172,25 +10968,7 @@
           <w:sz w:val="22"/>
           <w:szCs w:val="22"/>
         </w:rPr>
-        <w:t xml:space="preserve"> (SIGCSE '11). ACM, New York, NY, USA, 165-170. </w:t>
-      </w:r>
-      <w:proofErr w:type="spellStart"/>
-      <w:r>
-        <w:rPr>
-          <w:rFonts w:ascii="Garamond" w:eastAsia="Garamond" w:hAnsi="Garamond" w:cs="Garamond"/>
-          <w:sz w:val="22"/>
-          <w:szCs w:val="22"/>
-        </w:rPr>
-        <w:t>doi</w:t>
-      </w:r>
-      <w:proofErr w:type="spellEnd"/>
-      <w:r>
-        <w:rPr>
-          <w:rFonts w:ascii="Garamond" w:eastAsia="Garamond" w:hAnsi="Garamond" w:cs="Garamond"/>
-          <w:sz w:val="22"/>
-          <w:szCs w:val="22"/>
-        </w:rPr>
-        <w:t>:</w:t>
+        <w:t xml:space="preserve"> (SIGCSE '11). ACM, New York, NY, USA, 165-170. doi:</w:t>
       </w:r>
       <w:hyperlink r:id="rId18">
         <w:r>
@@ -11409,43 +11187,7 @@
           <w:sz w:val="22"/>
           <w:szCs w:val="22"/>
         </w:rPr>
-        <w:t>Eisenberg M. (2017) Approaching Computer Science Education Through Making. In: Fee S., Holland-</w:t>
-      </w:r>
-      <w:proofErr w:type="spellStart"/>
-      <w:r>
-        <w:rPr>
-          <w:rFonts w:ascii="Garamond" w:eastAsia="Garamond" w:hAnsi="Garamond" w:cs="Garamond"/>
-          <w:sz w:val="22"/>
-          <w:szCs w:val="22"/>
-        </w:rPr>
-        <w:t>Minkley</w:t>
-      </w:r>
-      <w:proofErr w:type="spellEnd"/>
-      <w:r>
-        <w:rPr>
-          <w:rFonts w:ascii="Garamond" w:eastAsia="Garamond" w:hAnsi="Garamond" w:cs="Garamond"/>
-          <w:sz w:val="22"/>
-          <w:szCs w:val="22"/>
-        </w:rPr>
-        <w:t xml:space="preserve"> A., Lombardi T. (</w:t>
-      </w:r>
-      <w:proofErr w:type="spellStart"/>
-      <w:r>
-        <w:rPr>
-          <w:rFonts w:ascii="Garamond" w:eastAsia="Garamond" w:hAnsi="Garamond" w:cs="Garamond"/>
-          <w:sz w:val="22"/>
-          <w:szCs w:val="22"/>
-        </w:rPr>
-        <w:t>eds</w:t>
-      </w:r>
-      <w:proofErr w:type="spellEnd"/>
-      <w:r>
-        <w:rPr>
-          <w:rFonts w:ascii="Garamond" w:eastAsia="Garamond" w:hAnsi="Garamond" w:cs="Garamond"/>
-          <w:sz w:val="22"/>
-          <w:szCs w:val="22"/>
-        </w:rPr>
-        <w:t xml:space="preserve">) </w:t>
+        <w:t xml:space="preserve">Eisenberg M. (2017) Approaching Computer Science Education Through Making. In: Fee S., Holland-Minkley A., Lombardi T. (eds) </w:t>
       </w:r>
       <w:r>
         <w:rPr>
@@ -11462,25 +11204,7 @@
           <w:sz w:val="22"/>
           <w:szCs w:val="22"/>
         </w:rPr>
-        <w:t xml:space="preserve">. Springer, Cham.  </w:t>
-      </w:r>
-      <w:proofErr w:type="spellStart"/>
-      <w:r>
-        <w:rPr>
-          <w:rFonts w:ascii="Garamond" w:eastAsia="Garamond" w:hAnsi="Garamond" w:cs="Garamond"/>
-          <w:sz w:val="22"/>
-          <w:szCs w:val="22"/>
-        </w:rPr>
-        <w:t>doi</w:t>
-      </w:r>
-      <w:proofErr w:type="spellEnd"/>
-      <w:r>
-        <w:rPr>
-          <w:rFonts w:ascii="Garamond" w:eastAsia="Garamond" w:hAnsi="Garamond" w:cs="Garamond"/>
-          <w:sz w:val="22"/>
-          <w:szCs w:val="22"/>
-        </w:rPr>
-        <w:t>:</w:t>
+        <w:t>. Springer, Cham.  doi:</w:t>
       </w:r>
       <w:hyperlink r:id="rId21">
         <w:r>
@@ -11548,25 +11272,7 @@
           <w:sz w:val="22"/>
           <w:szCs w:val="22"/>
         </w:rPr>
-        <w:t xml:space="preserve">Engle, J., </w:t>
-      </w:r>
-      <w:proofErr w:type="spellStart"/>
-      <w:r>
-        <w:rPr>
-          <w:rFonts w:ascii="Garamond" w:eastAsia="Garamond" w:hAnsi="Garamond" w:cs="Garamond"/>
-          <w:sz w:val="22"/>
-          <w:szCs w:val="22"/>
-        </w:rPr>
-        <w:t>Bermeo</w:t>
-      </w:r>
-      <w:proofErr w:type="spellEnd"/>
-      <w:r>
-        <w:rPr>
-          <w:rFonts w:ascii="Garamond" w:eastAsia="Garamond" w:hAnsi="Garamond" w:cs="Garamond"/>
-          <w:sz w:val="22"/>
-          <w:szCs w:val="22"/>
-        </w:rPr>
-        <w:t>, A., O’Brien, C. (2006). Straight from the Source: What Works for First-Generation College Students. Washington, DC: Pell Institute for the Study of Opportunity in Higher Education. Retrieved from</w:t>
+        <w:t>Engle, J., Bermeo, A., O’Brien, C. (2006). Straight from the Source: What Works for First-Generation College Students. Washington, DC: Pell Institute for the Study of Opportunity in Higher Education. Retrieved from</w:t>
       </w:r>
       <w:hyperlink r:id="rId22">
         <w:r>
@@ -11634,25 +11340,7 @@
           <w:sz w:val="22"/>
           <w:szCs w:val="22"/>
         </w:rPr>
-        <w:t xml:space="preserve">Hillman, N. &amp; </w:t>
-      </w:r>
-      <w:proofErr w:type="spellStart"/>
-      <w:r>
-        <w:rPr>
-          <w:rFonts w:ascii="Garamond" w:eastAsia="Garamond" w:hAnsi="Garamond" w:cs="Garamond"/>
-          <w:sz w:val="22"/>
-          <w:szCs w:val="22"/>
-        </w:rPr>
-        <w:t>Weichman</w:t>
-      </w:r>
-      <w:proofErr w:type="spellEnd"/>
-      <w:r>
-        <w:rPr>
-          <w:rFonts w:ascii="Garamond" w:eastAsia="Garamond" w:hAnsi="Garamond" w:cs="Garamond"/>
-          <w:sz w:val="22"/>
-          <w:szCs w:val="22"/>
-        </w:rPr>
-        <w:t xml:space="preserve">, T. (2016). Education Deserts: The Continued Significance of “Place” in the Twenty-First Century. </w:t>
+        <w:t xml:space="preserve">Hillman, N. &amp; Weichman, T. (2016). Education Deserts: The Continued Significance of “Place” in the Twenty-First Century. </w:t>
       </w:r>
       <w:r>
         <w:rPr>
@@ -11803,24 +11491,23 @@
         </w:rPr>
         <w:t xml:space="preserve">pp.1-418, Dec. 15 2010 </w:t>
       </w:r>
-      <w:proofErr w:type="spellStart"/>
       <w:r>
         <w:rPr>
           <w:rFonts w:ascii="Garamond" w:eastAsia="Garamond" w:hAnsi="Garamond" w:cs="Garamond"/>
           <w:sz w:val="22"/>
           <w:szCs w:val="22"/>
         </w:rPr>
-        <w:t>doi</w:t>
-      </w:r>
-      <w:proofErr w:type="spellEnd"/>
-      <w:r>
+        <w:t>doi: 10.1109/IEEESTD.2010.5733835</w:t>
+      </w:r>
+    </w:p>
+    <w:p>
+      <w:pPr>
         <w:rPr>
           <w:rFonts w:ascii="Garamond" w:eastAsia="Garamond" w:hAnsi="Garamond" w:cs="Garamond"/>
           <w:sz w:val="22"/>
           <w:szCs w:val="22"/>
         </w:rPr>
-        <w:t>: 10.1109/IEEESTD.2010.5733835</w:t>
-      </w:r>
+      </w:pPr>
     </w:p>
     <w:p>
       <w:pPr>
@@ -11830,32 +11517,13 @@
           <w:szCs w:val="22"/>
         </w:rPr>
       </w:pPr>
-    </w:p>
-    <w:p>
-      <w:pPr>
+      <w:r>
         <w:rPr>
           <w:rFonts w:ascii="Garamond" w:eastAsia="Garamond" w:hAnsi="Garamond" w:cs="Garamond"/>
           <w:sz w:val="22"/>
           <w:szCs w:val="22"/>
         </w:rPr>
-      </w:pPr>
-      <w:proofErr w:type="spellStart"/>
-      <w:r>
-        <w:rPr>
-          <w:rFonts w:ascii="Garamond" w:eastAsia="Garamond" w:hAnsi="Garamond" w:cs="Garamond"/>
-          <w:sz w:val="22"/>
-          <w:szCs w:val="22"/>
-        </w:rPr>
-        <w:t>Lohr</w:t>
-      </w:r>
-      <w:proofErr w:type="spellEnd"/>
-      <w:r>
-        <w:rPr>
-          <w:rFonts w:ascii="Garamond" w:eastAsia="Garamond" w:hAnsi="Garamond" w:cs="Garamond"/>
-          <w:sz w:val="22"/>
-          <w:szCs w:val="22"/>
-        </w:rPr>
-        <w:t xml:space="preserve">, S. (2017). </w:t>
+        <w:t xml:space="preserve">Lohr, S. (2017). </w:t>
       </w:r>
       <w:r>
         <w:rPr>
@@ -11919,59 +11587,13 @@
           <w:szCs w:val="22"/>
         </w:rPr>
       </w:pPr>
-      <w:proofErr w:type="spellStart"/>
       <w:r>
         <w:rPr>
           <w:rFonts w:ascii="Garamond" w:eastAsia="Garamond" w:hAnsi="Garamond" w:cs="Garamond"/>
           <w:sz w:val="22"/>
           <w:szCs w:val="22"/>
         </w:rPr>
-        <w:t>Nagappan</w:t>
-      </w:r>
-      <w:proofErr w:type="spellEnd"/>
-      <w:r>
-        <w:rPr>
-          <w:rFonts w:ascii="Garamond" w:eastAsia="Garamond" w:hAnsi="Garamond" w:cs="Garamond"/>
-          <w:sz w:val="22"/>
-          <w:szCs w:val="22"/>
-        </w:rPr>
-        <w:t xml:space="preserve">, N., Williams, L., </w:t>
-      </w:r>
-      <w:proofErr w:type="spellStart"/>
-      <w:r>
-        <w:rPr>
-          <w:rFonts w:ascii="Garamond" w:eastAsia="Garamond" w:hAnsi="Garamond" w:cs="Garamond"/>
-          <w:sz w:val="22"/>
-          <w:szCs w:val="22"/>
-        </w:rPr>
-        <w:t>Ferzli</w:t>
-      </w:r>
-      <w:proofErr w:type="spellEnd"/>
-      <w:r>
-        <w:rPr>
-          <w:rFonts w:ascii="Garamond" w:eastAsia="Garamond" w:hAnsi="Garamond" w:cs="Garamond"/>
-          <w:sz w:val="22"/>
-          <w:szCs w:val="22"/>
-        </w:rPr>
-        <w:t xml:space="preserve">, M., Wiebe, E., Yang, K., Miller, C., &amp; </w:t>
-      </w:r>
-      <w:proofErr w:type="spellStart"/>
-      <w:r>
-        <w:rPr>
-          <w:rFonts w:ascii="Garamond" w:eastAsia="Garamond" w:hAnsi="Garamond" w:cs="Garamond"/>
-          <w:sz w:val="22"/>
-          <w:szCs w:val="22"/>
-        </w:rPr>
-        <w:t>Balik</w:t>
-      </w:r>
-      <w:proofErr w:type="spellEnd"/>
-      <w:r>
-        <w:rPr>
-          <w:rFonts w:ascii="Garamond" w:eastAsia="Garamond" w:hAnsi="Garamond" w:cs="Garamond"/>
-          <w:sz w:val="22"/>
-          <w:szCs w:val="22"/>
-        </w:rPr>
-        <w:t xml:space="preserve">, S. (2003). Improving the CS1 experience with pair programming. In </w:t>
+        <w:t xml:space="preserve">Nagappan, N., Williams, L., Ferzli, M., Wiebe, E., Yang, K., Miller, C., &amp; Balik, S. (2003). Improving the CS1 experience with pair programming. In </w:t>
       </w:r>
       <w:r>
         <w:rPr>
@@ -12086,23 +11708,13 @@
           <w:szCs w:val="22"/>
         </w:rPr>
       </w:pPr>
-      <w:proofErr w:type="spellStart"/>
       <w:r>
         <w:rPr>
           <w:rFonts w:ascii="Garamond" w:eastAsia="Garamond" w:hAnsi="Garamond" w:cs="Garamond"/>
           <w:sz w:val="22"/>
           <w:szCs w:val="22"/>
         </w:rPr>
-        <w:t>Parnas</w:t>
-      </w:r>
-      <w:proofErr w:type="spellEnd"/>
-      <w:r>
-        <w:rPr>
-          <w:rFonts w:ascii="Garamond" w:eastAsia="Garamond" w:hAnsi="Garamond" w:cs="Garamond"/>
-          <w:sz w:val="22"/>
-          <w:szCs w:val="22"/>
-        </w:rPr>
-        <w:t xml:space="preserve">, D. (1999). Software engineering programs are not computer science programs. </w:t>
+        <w:t xml:space="preserve">Parnas, D. (1999). Software engineering programs are not computer science programs. </w:t>
       </w:r>
       <w:r>
         <w:rPr>
@@ -12119,25 +11731,7 @@
           <w:sz w:val="22"/>
           <w:szCs w:val="22"/>
         </w:rPr>
-        <w:t xml:space="preserve">(6), pp 19-30, Nov/Dec. </w:t>
-      </w:r>
-      <w:proofErr w:type="spellStart"/>
-      <w:r>
-        <w:rPr>
-          <w:rFonts w:ascii="Garamond" w:eastAsia="Garamond" w:hAnsi="Garamond" w:cs="Garamond"/>
-          <w:sz w:val="22"/>
-          <w:szCs w:val="22"/>
-        </w:rPr>
-        <w:t>doi</w:t>
-      </w:r>
-      <w:proofErr w:type="spellEnd"/>
-      <w:r>
-        <w:rPr>
-          <w:rFonts w:ascii="Garamond" w:eastAsia="Garamond" w:hAnsi="Garamond" w:cs="Garamond"/>
-          <w:sz w:val="22"/>
-          <w:szCs w:val="22"/>
-        </w:rPr>
-        <w:t>: 10.1109/52.805469</w:t>
+        <w:t>(6), pp 19-30, Nov/Dec. doi: 10.1109/52.805469</w:t>
       </w:r>
     </w:p>
     <w:p>
@@ -12262,25 +11856,7 @@
           <w:sz w:val="22"/>
           <w:szCs w:val="22"/>
         </w:rPr>
-        <w:t xml:space="preserve">Wilson, C., </w:t>
-      </w:r>
-      <w:proofErr w:type="spellStart"/>
-      <w:r>
-        <w:rPr>
-          <w:rFonts w:ascii="Garamond" w:eastAsia="Garamond" w:hAnsi="Garamond" w:cs="Garamond"/>
-          <w:sz w:val="22"/>
-          <w:szCs w:val="22"/>
-        </w:rPr>
-        <w:t>Sudol</w:t>
-      </w:r>
-      <w:proofErr w:type="spellEnd"/>
-      <w:r>
-        <w:rPr>
-          <w:rFonts w:ascii="Garamond" w:eastAsia="Garamond" w:hAnsi="Garamond" w:cs="Garamond"/>
-          <w:sz w:val="22"/>
-          <w:szCs w:val="22"/>
-        </w:rPr>
-        <w:t>, L. A., Stephenson, C. &amp; Stehlik, M. 2010. Running on Empty: The Failure to Teach K-12 Computer Science in the Digital Age. The Association for Computing Machinery &amp; The Computer Science Teachers Association. Retrieved from http://runningonempty.acm.org/fullreport2.pdf</w:t>
+        <w:t>Wilson, C., Sudol, L. A., Stephenson, C. &amp; Stehlik, M. 2010. Running on Empty: The Failure to Teach K-12 Computer Science in the Digital Age. The Association for Computing Machinery &amp; The Computer Science Teachers Association. Retrieved from http://runningonempty.acm.org/fullreport2.pdf</w:t>
       </w:r>
     </w:p>
     <w:p>
@@ -12368,7 +11944,7 @@
         <w:sz w:val="20"/>
         <w:szCs w:val="20"/>
       </w:rPr>
-      <w:t>16</w:t>
+      <w:t>17</w:t>
     </w:r>
     <w:r>
       <w:rPr>

</xml_diff>

<commit_message>
Proposal: Shorten intro. Remove the exposition of comparison to CS.
</commit_message>
<xml_diff>
--- a/assets/HECC New Academic Program Proposal.docx
+++ b/assets/HECC New Academic Program Proposal.docx
@@ -366,85 +366,116 @@
         <w:rPr>
           <w:rFonts w:ascii="Garamond" w:eastAsia="Garamond" w:hAnsi="Garamond" w:cs="Garamond"/>
         </w:rPr>
-        <w:t xml:space="preserve">People tend to equate computer science with “learning to code” or computer programming: the practice of writing software that </w:t>
-      </w:r>
-      <w:r>
-        <w:rPr>
-          <w:rFonts w:ascii="Garamond" w:eastAsia="Garamond" w:hAnsi="Garamond" w:cs="Garamond"/>
-        </w:rPr>
-        <w:t>causes</w:t>
-      </w:r>
-      <w:r>
-        <w:rPr>
-          <w:rFonts w:ascii="Garamond" w:eastAsia="Garamond" w:hAnsi="Garamond" w:cs="Garamond"/>
-        </w:rPr>
-        <w:t xml:space="preserve"> computers </w:t>
-      </w:r>
-      <w:r>
-        <w:rPr>
-          <w:rFonts w:ascii="Garamond" w:eastAsia="Garamond" w:hAnsi="Garamond" w:cs="Garamond"/>
-        </w:rPr>
-        <w:t xml:space="preserve">to </w:t>
-      </w:r>
-      <w:r>
-        <w:rPr>
-          <w:rFonts w:ascii="Garamond" w:eastAsia="Garamond" w:hAnsi="Garamond" w:cs="Garamond"/>
-        </w:rPr>
-        <w:t>do something, ideally solving meaningful</w:t>
-      </w:r>
-      <w:r>
-        <w:rPr>
-          <w:rFonts w:ascii="Garamond" w:eastAsia="Garamond" w:hAnsi="Garamond" w:cs="Garamond"/>
-        </w:rPr>
-        <w:t xml:space="preserve"> problems in </w:t>
-      </w:r>
-      <w:r>
-        <w:rPr>
-          <w:rFonts w:ascii="Garamond" w:eastAsia="Garamond" w:hAnsi="Garamond" w:cs="Garamond"/>
-        </w:rPr>
-        <w:t>a variety of</w:t>
-      </w:r>
-      <w:r>
-        <w:rPr>
-          <w:rFonts w:ascii="Garamond" w:eastAsia="Garamond" w:hAnsi="Garamond" w:cs="Garamond"/>
-        </w:rPr>
-        <w:t xml:space="preserve"> domains. Indeed, students wishing to learn</w:t>
-      </w:r>
-      <w:r>
-        <w:rPr>
-          <w:rFonts w:ascii="Garamond" w:eastAsia="Garamond" w:hAnsi="Garamond" w:cs="Garamond"/>
-        </w:rPr>
-        <w:t xml:space="preserve"> how</w:t>
-      </w:r>
-      <w:r>
-        <w:rPr>
-          <w:rFonts w:ascii="Garamond" w:eastAsia="Garamond" w:hAnsi="Garamond" w:cs="Garamond"/>
-        </w:rPr>
-        <w:t xml:space="preserve"> to </w:t>
-      </w:r>
-      <w:r>
-        <w:rPr>
-          <w:rFonts w:ascii="Garamond" w:eastAsia="Garamond" w:hAnsi="Garamond" w:cs="Garamond"/>
-        </w:rPr>
-        <w:t>create</w:t>
-      </w:r>
-      <w:r>
-        <w:rPr>
-          <w:rFonts w:ascii="Garamond" w:eastAsia="Garamond" w:hAnsi="Garamond" w:cs="Garamond"/>
-        </w:rPr>
-        <w:t xml:space="preserve"> software arrive at an undergraduate institution to find that their intellectual interest fits closest with computer science, </w:t>
-      </w:r>
-      <w:r>
-        <w:rPr>
-          <w:rFonts w:ascii="Garamond" w:eastAsia="Garamond" w:hAnsi="Garamond" w:cs="Garamond"/>
-        </w:rPr>
-        <w:t xml:space="preserve">often </w:t>
-      </w:r>
-      <w:r>
-        <w:rPr>
-          <w:rFonts w:ascii="Garamond" w:eastAsia="Garamond" w:hAnsi="Garamond" w:cs="Garamond"/>
-        </w:rPr>
-        <w:t>the only major with “computer” in its title. But the academic discipline of computer science is not about writing software.</w:t>
+        <w:t>Software engineering</w:t>
+      </w:r>
+      <w:r>
+        <w:rPr>
+          <w:rFonts w:ascii="Garamond" w:eastAsia="Garamond" w:hAnsi="Garamond" w:cs="Garamond"/>
+        </w:rPr>
+        <w:t xml:space="preserve"> is the </w:t>
+      </w:r>
+      <w:r>
+        <w:rPr>
+          <w:rFonts w:ascii="Garamond" w:eastAsia="Garamond" w:hAnsi="Garamond" w:cs="Garamond"/>
+        </w:rPr>
+        <w:t>development (coding/programming), operation and maintenance of software, and the study of technical knowledge, methods, and experience to the design, testing and documentation of software (IEEE, 2010). It is an engineering discipline concerned with all aspects of software production. The classic definition, from the birth of software engineering in 1972, is “the establishment and use of sound engineering principles in order to economically obtain software that is reliable and works efficiently on real machines.” (Bauer, 1972).</w:t>
+      </w:r>
+      <w:r>
+        <w:rPr>
+          <w:rFonts w:ascii="Garamond" w:eastAsia="Garamond" w:hAnsi="Garamond" w:cs="Garamond"/>
+        </w:rPr>
+        <w:t xml:space="preserve"> For the sake of this proposal, we define software engineering simply as </w:t>
+      </w:r>
+      <w:r>
+        <w:rPr>
+          <w:rFonts w:ascii="Garamond" w:eastAsia="Garamond" w:hAnsi="Garamond" w:cs="Garamond"/>
+          <w:i/>
+        </w:rPr>
+        <w:t>the multi-disciplinary study and practice of the technologies, principles, and methodologies in designing, testing, building and maintaining software</w:t>
+      </w:r>
+      <w:r>
+        <w:rPr>
+          <w:rFonts w:ascii="Garamond" w:eastAsia="Garamond" w:hAnsi="Garamond" w:cs="Garamond"/>
+        </w:rPr>
+        <w:t>.</w:t>
+      </w:r>
+      <w:r>
+        <w:rPr>
+          <w:rFonts w:ascii="Garamond" w:eastAsia="Garamond" w:hAnsi="Garamond" w:cs="Garamond"/>
+        </w:rPr>
+        <w:t xml:space="preserve"> There is demand for </w:t>
+      </w:r>
+      <w:r>
+        <w:rPr>
+          <w:rFonts w:ascii="Garamond" w:eastAsia="Garamond" w:hAnsi="Garamond" w:cs="Garamond"/>
+        </w:rPr>
+        <w:t xml:space="preserve">knowledgeable </w:t>
+      </w:r>
+      <w:r>
+        <w:rPr>
+          <w:rFonts w:ascii="Garamond" w:eastAsia="Garamond" w:hAnsi="Garamond" w:cs="Garamond"/>
+        </w:rPr>
+        <w:t>software engineers</w:t>
+      </w:r>
+      <w:r>
+        <w:rPr>
+          <w:rFonts w:ascii="Garamond" w:eastAsia="Garamond" w:hAnsi="Garamond" w:cs="Garamond"/>
+        </w:rPr>
+        <w:t xml:space="preserve"> in both industry and research</w:t>
+      </w:r>
+      <w:r>
+        <w:rPr>
+          <w:rFonts w:ascii="Garamond" w:eastAsia="Garamond" w:hAnsi="Garamond" w:cs="Garamond"/>
+        </w:rPr>
+        <w:t xml:space="preserve">. </w:t>
+      </w:r>
+      <w:r>
+        <w:rPr>
+          <w:rFonts w:ascii="Garamond" w:eastAsia="Garamond" w:hAnsi="Garamond" w:cs="Garamond"/>
+        </w:rPr>
+        <w:t xml:space="preserve">As an academic pursuit, software engineering has grown into a body of knowledge that </w:t>
+      </w:r>
+      <w:r>
+        <w:rPr>
+          <w:rFonts w:ascii="Garamond" w:eastAsia="Garamond" w:hAnsi="Garamond" w:cs="Garamond"/>
+        </w:rPr>
+        <w:t>has long stood</w:t>
+      </w:r>
+      <w:r>
+        <w:rPr>
+          <w:rFonts w:ascii="Garamond" w:eastAsia="Garamond" w:hAnsi="Garamond" w:cs="Garamond"/>
+        </w:rPr>
+        <w:t xml:space="preserve"> on its own (</w:t>
+      </w:r>
+      <w:r>
+        <w:rPr>
+          <w:rFonts w:ascii="Garamond" w:eastAsia="Garamond" w:hAnsi="Garamond" w:cs="Garamond"/>
+        </w:rPr>
+        <w:t>Bourque </w:t>
+      </w:r>
+      <w:r>
+        <w:rPr>
+          <w:rFonts w:ascii="Garamond" w:eastAsia="Garamond" w:hAnsi="Garamond" w:cs="Garamond"/>
+        </w:rPr>
+        <w:t xml:space="preserve">&amp; </w:t>
+      </w:r>
+      <w:r>
+        <w:rPr>
+          <w:rFonts w:ascii="Garamond" w:eastAsia="Garamond" w:hAnsi="Garamond" w:cs="Garamond"/>
+        </w:rPr>
+        <w:t>Fairley</w:t>
+      </w:r>
+      <w:r>
+        <w:rPr>
+          <w:rFonts w:ascii="Garamond" w:eastAsia="Garamond" w:hAnsi="Garamond" w:cs="Garamond"/>
+        </w:rPr>
+        <w:t>, 2010</w:t>
+      </w:r>
+      <w:r>
+        <w:rPr>
+          <w:rFonts w:ascii="Garamond" w:eastAsia="Garamond" w:hAnsi="Garamond" w:cs="Garamond"/>
+        </w:rPr>
+        <w:t>).</w:t>
       </w:r>
     </w:p>
     <w:p>
@@ -459,98 +490,56 @@
         <w:rPr>
           <w:rFonts w:ascii="Garamond" w:eastAsia="Garamond" w:hAnsi="Garamond" w:cs="Garamond"/>
         </w:rPr>
-        <w:t>Computer science</w:t>
-      </w:r>
-      <w:r>
-        <w:rPr>
-          <w:rFonts w:ascii="Garamond" w:eastAsia="Garamond" w:hAnsi="Garamond" w:cs="Garamond"/>
-        </w:rPr>
-        <w:t xml:space="preserve"> (CS)</w:t>
-      </w:r>
-      <w:r>
-        <w:rPr>
-          <w:rFonts w:ascii="Garamond" w:eastAsia="Garamond" w:hAnsi="Garamond" w:cs="Garamond"/>
-        </w:rPr>
-        <w:t xml:space="preserve"> is founded upon mathematics, and is a study of automating algorithms, expanding theories of computation, </w:t>
-      </w:r>
-      <w:r>
-        <w:rPr>
-          <w:rFonts w:ascii="Garamond" w:eastAsia="Garamond" w:hAnsi="Garamond" w:cs="Garamond"/>
-        </w:rPr>
-        <w:t xml:space="preserve">and </w:t>
-      </w:r>
-      <w:r>
-        <w:rPr>
-          <w:rFonts w:ascii="Garamond" w:eastAsia="Garamond" w:hAnsi="Garamond" w:cs="Garamond"/>
-        </w:rPr>
-        <w:t>designing</w:t>
-      </w:r>
-      <w:r>
-        <w:rPr>
-          <w:rFonts w:ascii="Garamond" w:eastAsia="Garamond" w:hAnsi="Garamond" w:cs="Garamond"/>
-        </w:rPr>
-        <w:t xml:space="preserve"> computational systems that can execute algorithms at scale. A computer scientist is a specialist in the theory of computation and the design of computers. Computer engineering</w:t>
-      </w:r>
-      <w:r>
-        <w:rPr>
-          <w:rFonts w:ascii="Garamond" w:eastAsia="Garamond" w:hAnsi="Garamond" w:cs="Garamond"/>
-        </w:rPr>
-        <w:t xml:space="preserve"> (CE)</w:t>
-      </w:r>
-      <w:r>
-        <w:rPr>
-          <w:rFonts w:ascii="Garamond" w:eastAsia="Garamond" w:hAnsi="Garamond" w:cs="Garamond"/>
-        </w:rPr>
-        <w:t>, also offered at many institutions, is an integration of electrical en</w:t>
-      </w:r>
-      <w:r>
-        <w:rPr>
-          <w:rFonts w:ascii="Garamond" w:eastAsia="Garamond" w:hAnsi="Garamond" w:cs="Garamond"/>
-        </w:rPr>
-        <w:t>gineering and computer science, with a focus on designing computer hardware, such as circuit design and systems integration. Management information systems</w:t>
-      </w:r>
-      <w:r>
-        <w:rPr>
-          <w:rFonts w:ascii="Garamond" w:eastAsia="Garamond" w:hAnsi="Garamond" w:cs="Garamond"/>
-        </w:rPr>
-        <w:t xml:space="preserve"> (MIS)</w:t>
-      </w:r>
-      <w:r>
-        <w:rPr>
-          <w:rFonts w:ascii="Garamond" w:eastAsia="Garamond" w:hAnsi="Garamond" w:cs="Garamond"/>
-        </w:rPr>
-        <w:t xml:space="preserve">, </w:t>
-      </w:r>
-      <w:r>
-        <w:rPr>
-          <w:rFonts w:ascii="Garamond" w:eastAsia="Garamond" w:hAnsi="Garamond" w:cs="Garamond"/>
-        </w:rPr>
-        <w:t>often offered by business schools, is the study of people, technology, teamwork, leadership, project management, customer service, organizations, and business theories. MIS professionals design and implement information systems to meet the needs of an organization.</w:t>
-      </w:r>
-      <w:r>
-        <w:rPr>
-          <w:rFonts w:ascii="Garamond" w:eastAsia="Garamond" w:hAnsi="Garamond" w:cs="Garamond"/>
-        </w:rPr>
-        <w:t xml:space="preserve"> The world needs computer scientists, computer engineers, and </w:t>
+        <w:t>Over the past decade, t</w:t>
+      </w:r>
+      <w:r>
+        <w:rPr>
+          <w:rFonts w:ascii="Garamond" w:eastAsia="Garamond" w:hAnsi="Garamond" w:cs="Garamond"/>
+        </w:rPr>
+        <w:t>he market has responded</w:t>
+      </w:r>
+      <w:r>
+        <w:rPr>
+          <w:rFonts w:ascii="Garamond" w:eastAsia="Garamond" w:hAnsi="Garamond" w:cs="Garamond"/>
+        </w:rPr>
+        <w:t xml:space="preserve"> to the lack of available software engineering education with “code schools” and “boot camps.”</w:t>
+      </w:r>
+      <w:r>
+        <w:rPr>
+          <w:rFonts w:ascii="Garamond" w:eastAsia="Garamond" w:hAnsi="Garamond" w:cs="Garamond"/>
+        </w:rPr>
+        <w:t xml:space="preserve"> </w:t>
+      </w:r>
+      <w:r>
+        <w:rPr>
+          <w:rFonts w:ascii="Garamond" w:eastAsia="Garamond" w:hAnsi="Garamond" w:cs="Garamond"/>
+        </w:rPr>
+        <w:t>These programs offer skills-centered training on specific technology stacks (</w:t>
+      </w:r>
+      <w:r>
+        <w:rPr>
+          <w:rFonts w:ascii="Garamond" w:eastAsia="Garamond" w:hAnsi="Garamond" w:cs="Garamond"/>
+        </w:rPr>
+        <w:t xml:space="preserve">groups of </w:t>
+      </w:r>
+      <w:r>
+        <w:rPr>
+          <w:rFonts w:ascii="Garamond" w:eastAsia="Garamond" w:hAnsi="Garamond" w:cs="Garamond"/>
+        </w:rPr>
+        <w:t xml:space="preserve">tools and programming languages) to prepare the student for an entry-level software developer position. </w:t>
+      </w:r>
+      <w:r>
+        <w:rPr>
+          <w:rFonts w:ascii="Garamond" w:eastAsia="Garamond" w:hAnsi="Garamond" w:cs="Garamond"/>
+        </w:rPr>
+        <w:t xml:space="preserve">Despite their shortcomings, such programs have been immensely successful, changing students’ lives, catalyzing economic growth and educating students about the fundamentals of real-world </w:t>
       </w:r>
       <w:r>
         <w:rPr>
           <w:rFonts w:ascii="Garamond" w:eastAsia="Garamond" w:hAnsi="Garamond" w:cs="Garamond"/>
         </w:rPr>
         <w:lastRenderedPageBreak/>
-        <w:t xml:space="preserve">MIS professionals. But the world </w:t>
-      </w:r>
-      <w:r>
-        <w:rPr>
-          <w:rFonts w:ascii="Garamond" w:eastAsia="Garamond" w:hAnsi="Garamond" w:cs="Garamond"/>
-        </w:rPr>
-        <w:t xml:space="preserve">also </w:t>
-      </w:r>
-      <w:r>
-        <w:rPr>
-          <w:rFonts w:ascii="Garamond" w:eastAsia="Garamond" w:hAnsi="Garamond" w:cs="Garamond"/>
-        </w:rPr>
-        <w:t>needs people who can build</w:t>
+        <w:t>computer programming.</w:t>
       </w:r>
       <w:r>
         <w:rPr>
@@ -562,271 +551,6 @@
         <w:rPr>
           <w:rFonts w:ascii="Garamond" w:eastAsia="Garamond" w:hAnsi="Garamond" w:cs="Garamond"/>
         </w:rPr>
-        <w:t xml:space="preserve">long-lasting, high-quality, and maintainable </w:t>
-      </w:r>
-      <w:r>
-        <w:rPr>
-          <w:rFonts w:ascii="Garamond" w:eastAsia="Garamond" w:hAnsi="Garamond" w:cs="Garamond"/>
-        </w:rPr>
-        <w:t>software solutions</w:t>
-      </w:r>
-      <w:r>
-        <w:rPr>
-          <w:rFonts w:ascii="Garamond" w:eastAsia="Garamond" w:hAnsi="Garamond" w:cs="Garamond"/>
-        </w:rPr>
-        <w:t xml:space="preserve"> to important problems across numerous domains.</w:t>
-      </w:r>
-    </w:p>
-    <w:p>
-      <w:pPr>
-        <w:spacing w:after="120"/>
-        <w:ind w:left="720"/>
-        <w:rPr>
-          <w:rFonts w:ascii="Garamond" w:eastAsia="Garamond" w:hAnsi="Garamond" w:cs="Garamond"/>
-        </w:rPr>
-      </w:pPr>
-      <w:r>
-        <w:rPr>
-          <w:rFonts w:ascii="Garamond" w:eastAsia="Garamond" w:hAnsi="Garamond" w:cs="Garamond"/>
-        </w:rPr>
-        <w:t>Software engineering</w:t>
-      </w:r>
-      <w:r>
-        <w:rPr>
-          <w:rFonts w:ascii="Garamond" w:eastAsia="Garamond" w:hAnsi="Garamond" w:cs="Garamond"/>
-        </w:rPr>
-        <w:t xml:space="preserve"> is the </w:t>
-      </w:r>
-      <w:r>
-        <w:rPr>
-          <w:rFonts w:ascii="Garamond" w:eastAsia="Garamond" w:hAnsi="Garamond" w:cs="Garamond"/>
-        </w:rPr>
-        <w:t>development (coding/programming), operation and maintenance of software, and the study of technical knowledge, methods, and experience to the design, testing and documentation of software (IEEE, 2010). It is an engineering discipline concerned with all aspects of software production. The classic definition, from the birth of software engineering in 1972, is “the establishment and use of sound engineering principles in order to economically obtain software that is reliable and works efficiently on real machines.” (Bauer, 1972).</w:t>
-      </w:r>
-      <w:r>
-        <w:rPr>
-          <w:rFonts w:ascii="Garamond" w:eastAsia="Garamond" w:hAnsi="Garamond" w:cs="Garamond"/>
-        </w:rPr>
-        <w:t xml:space="preserve"> For the sake of this proposal, we define software engineering simply as </w:t>
-      </w:r>
-      <w:r>
-        <w:rPr>
-          <w:rFonts w:ascii="Garamond" w:eastAsia="Garamond" w:hAnsi="Garamond" w:cs="Garamond"/>
-          <w:i/>
-        </w:rPr>
-        <w:t>the multi-disciplinary study and practice of the technologies, principles, and methodologies in designing, testing, building and maintaining software</w:t>
-      </w:r>
-      <w:r>
-        <w:rPr>
-          <w:rFonts w:ascii="Garamond" w:eastAsia="Garamond" w:hAnsi="Garamond" w:cs="Garamond"/>
-        </w:rPr>
-        <w:t>.</w:t>
-      </w:r>
-      <w:r>
-        <w:rPr>
-          <w:rFonts w:ascii="Garamond" w:eastAsia="Garamond" w:hAnsi="Garamond" w:cs="Garamond"/>
-        </w:rPr>
-        <w:t xml:space="preserve"> There is demand for </w:t>
-      </w:r>
-      <w:r>
-        <w:rPr>
-          <w:rFonts w:ascii="Garamond" w:eastAsia="Garamond" w:hAnsi="Garamond" w:cs="Garamond"/>
-        </w:rPr>
-        <w:t xml:space="preserve">knowledgeable </w:t>
-      </w:r>
-      <w:r>
-        <w:rPr>
-          <w:rFonts w:ascii="Garamond" w:eastAsia="Garamond" w:hAnsi="Garamond" w:cs="Garamond"/>
-        </w:rPr>
-        <w:t>software engineers</w:t>
-      </w:r>
-      <w:r>
-        <w:rPr>
-          <w:rFonts w:ascii="Garamond" w:eastAsia="Garamond" w:hAnsi="Garamond" w:cs="Garamond"/>
-        </w:rPr>
-        <w:t xml:space="preserve"> in both industry and research</w:t>
-      </w:r>
-      <w:r>
-        <w:rPr>
-          <w:rFonts w:ascii="Garamond" w:eastAsia="Garamond" w:hAnsi="Garamond" w:cs="Garamond"/>
-        </w:rPr>
-        <w:t xml:space="preserve">. As of this writing, the Dice job board lists over </w:t>
-      </w:r>
-      <w:r>
-        <w:rPr>
-          <w:rFonts w:ascii="Garamond" w:eastAsia="Garamond" w:hAnsi="Garamond" w:cs="Garamond"/>
-        </w:rPr>
-        <w:t>20</w:t>
-      </w:r>
-      <w:r>
-        <w:rPr>
-          <w:rFonts w:ascii="Garamond" w:eastAsia="Garamond" w:hAnsi="Garamond" w:cs="Garamond"/>
-        </w:rPr>
-        <w:t>,000 jobs</w:t>
-      </w:r>
-      <w:r>
-        <w:rPr>
-          <w:rFonts w:ascii="Garamond" w:eastAsia="Garamond" w:hAnsi="Garamond" w:cs="Garamond"/>
-        </w:rPr>
-        <w:t xml:space="preserve"> for some form of </w:t>
-      </w:r>
-      <w:r>
-        <w:rPr>
-          <w:rFonts w:ascii="Garamond" w:eastAsia="Garamond" w:hAnsi="Garamond" w:cs="Garamond"/>
-        </w:rPr>
-        <w:t>“</w:t>
-      </w:r>
-      <w:r>
-        <w:rPr>
-          <w:rFonts w:ascii="Garamond" w:eastAsia="Garamond" w:hAnsi="Garamond" w:cs="Garamond"/>
-        </w:rPr>
-        <w:t>Software Engineer,”</w:t>
-      </w:r>
-      <w:r>
-        <w:rPr>
-          <w:rFonts w:ascii="Garamond" w:eastAsia="Garamond" w:hAnsi="Garamond" w:cs="Garamond"/>
-        </w:rPr>
-        <w:t xml:space="preserve"> out of </w:t>
-      </w:r>
-      <w:r>
-        <w:rPr>
-          <w:rFonts w:ascii="Garamond" w:eastAsia="Garamond" w:hAnsi="Garamond" w:cs="Garamond"/>
-        </w:rPr>
-        <w:t xml:space="preserve">about </w:t>
-      </w:r>
-      <w:r>
-        <w:rPr>
-          <w:rFonts w:ascii="Garamond" w:eastAsia="Garamond" w:hAnsi="Garamond" w:cs="Garamond"/>
-        </w:rPr>
-        <w:t xml:space="preserve">75,000 </w:t>
-      </w:r>
-      <w:r>
-        <w:rPr>
-          <w:rFonts w:ascii="Garamond" w:eastAsia="Garamond" w:hAnsi="Garamond" w:cs="Garamond"/>
-        </w:rPr>
-        <w:t xml:space="preserve">total </w:t>
-      </w:r>
-      <w:r>
-        <w:rPr>
-          <w:rFonts w:ascii="Garamond" w:eastAsia="Garamond" w:hAnsi="Garamond" w:cs="Garamond"/>
-        </w:rPr>
-        <w:t xml:space="preserve">job listings. </w:t>
-      </w:r>
-      <w:r>
-        <w:rPr>
-          <w:rFonts w:ascii="Garamond" w:eastAsia="Garamond" w:hAnsi="Garamond" w:cs="Garamond"/>
-        </w:rPr>
-        <w:t xml:space="preserve">As an academic pursuit, software engineering has grown into a body of knowledge that </w:t>
-      </w:r>
-      <w:r>
-        <w:rPr>
-          <w:rFonts w:ascii="Garamond" w:eastAsia="Garamond" w:hAnsi="Garamond" w:cs="Garamond"/>
-        </w:rPr>
-        <w:t>has long stood</w:t>
-      </w:r>
-      <w:r>
-        <w:rPr>
-          <w:rFonts w:ascii="Garamond" w:eastAsia="Garamond" w:hAnsi="Garamond" w:cs="Garamond"/>
-        </w:rPr>
-        <w:t xml:space="preserve"> on its own (</w:t>
-      </w:r>
-      <w:r>
-        <w:rPr>
-          <w:rFonts w:ascii="Garamond" w:eastAsia="Garamond" w:hAnsi="Garamond" w:cs="Garamond"/>
-        </w:rPr>
-        <w:t>Bourque </w:t>
-      </w:r>
-      <w:r>
-        <w:rPr>
-          <w:rFonts w:ascii="Garamond" w:eastAsia="Garamond" w:hAnsi="Garamond" w:cs="Garamond"/>
-        </w:rPr>
-        <w:t xml:space="preserve">&amp; </w:t>
-      </w:r>
-      <w:r>
-        <w:rPr>
-          <w:rFonts w:ascii="Garamond" w:eastAsia="Garamond" w:hAnsi="Garamond" w:cs="Garamond"/>
-        </w:rPr>
-        <w:t>Fairley</w:t>
-      </w:r>
-      <w:r>
-        <w:rPr>
-          <w:rFonts w:ascii="Garamond" w:eastAsia="Garamond" w:hAnsi="Garamond" w:cs="Garamond"/>
-        </w:rPr>
-        <w:t>, 2010</w:t>
-      </w:r>
-      <w:r>
-        <w:rPr>
-          <w:rFonts w:ascii="Garamond" w:eastAsia="Garamond" w:hAnsi="Garamond" w:cs="Garamond"/>
-        </w:rPr>
-        <w:t>).</w:t>
-      </w:r>
-    </w:p>
-    <w:p>
-      <w:pPr>
-        <w:spacing w:after="120"/>
-        <w:ind w:left="720"/>
-        <w:rPr>
-          <w:rFonts w:ascii="Garamond" w:eastAsia="Garamond" w:hAnsi="Garamond" w:cs="Garamond"/>
-        </w:rPr>
-      </w:pPr>
-      <w:r>
-        <w:rPr>
-          <w:rFonts w:ascii="Garamond" w:eastAsia="Garamond" w:hAnsi="Garamond" w:cs="Garamond"/>
-        </w:rPr>
-        <w:t>Over the past decade, t</w:t>
-      </w:r>
-      <w:r>
-        <w:rPr>
-          <w:rFonts w:ascii="Garamond" w:eastAsia="Garamond" w:hAnsi="Garamond" w:cs="Garamond"/>
-        </w:rPr>
-        <w:t>he market has responded</w:t>
-      </w:r>
-      <w:r>
-        <w:rPr>
-          <w:rFonts w:ascii="Garamond" w:eastAsia="Garamond" w:hAnsi="Garamond" w:cs="Garamond"/>
-        </w:rPr>
-        <w:t xml:space="preserve"> to the lack of available software engineering education with “code schools” and “boot camps.”</w:t>
-      </w:r>
-      <w:r>
-        <w:rPr>
-          <w:rFonts w:ascii="Garamond" w:eastAsia="Garamond" w:hAnsi="Garamond" w:cs="Garamond"/>
-        </w:rPr>
-        <w:t xml:space="preserve"> </w:t>
-      </w:r>
-      <w:r>
-        <w:rPr>
-          <w:rFonts w:ascii="Garamond" w:eastAsia="Garamond" w:hAnsi="Garamond" w:cs="Garamond"/>
-        </w:rPr>
-        <w:t>These programs offer skills-centered training on specific technology stacks (</w:t>
-      </w:r>
-      <w:r>
-        <w:rPr>
-          <w:rFonts w:ascii="Garamond" w:eastAsia="Garamond" w:hAnsi="Garamond" w:cs="Garamond"/>
-        </w:rPr>
-        <w:t xml:space="preserve">groups of </w:t>
-      </w:r>
-      <w:r>
-        <w:rPr>
-          <w:rFonts w:ascii="Garamond" w:eastAsia="Garamond" w:hAnsi="Garamond" w:cs="Garamond"/>
-        </w:rPr>
-        <w:t xml:space="preserve">tools and programming languages) to prepare the student for an entry-level software developer position. </w:t>
-      </w:r>
-      <w:r>
-        <w:rPr>
-          <w:rFonts w:ascii="Garamond" w:eastAsia="Garamond" w:hAnsi="Garamond" w:cs="Garamond"/>
-        </w:rPr>
-        <w:t>Despite their shortcomings, such programs have been immensely successful, changing students’ lives, catalyzing economic growth and educating students about the fundamentals of real-world computer programming.</w:t>
-      </w:r>
-      <w:r>
-        <w:rPr>
-          <w:rFonts w:ascii="Garamond" w:eastAsia="Garamond" w:hAnsi="Garamond" w:cs="Garamond"/>
-        </w:rPr>
-        <w:t xml:space="preserve"> </w:t>
-      </w:r>
-      <w:r>
-        <w:rPr>
-          <w:rFonts w:ascii="Garamond" w:eastAsia="Garamond" w:hAnsi="Garamond" w:cs="Garamond"/>
-        </w:rPr>
         <w:t>The problem with code schools is that they cannot cheat</w:t>
       </w:r>
       <w:r>
@@ -839,7 +563,15 @@
         <w:rPr>
           <w:rFonts w:ascii="Garamond" w:eastAsia="Garamond" w:hAnsi="Garamond" w:cs="Garamond"/>
         </w:rPr>
-        <w:t>Some of the shortcomings of code school graduates include 1) only having surface knowledge of popular tools and technologies, 2) a lack of strong verbal and written communication</w:t>
+        <w:t>Some of the shortco</w:t>
+      </w:r>
+      <w:bookmarkStart w:id="0" w:name="_GoBack"/>
+      <w:bookmarkEnd w:id="0"/>
+      <w:r>
+        <w:rPr>
+          <w:rFonts w:ascii="Garamond" w:eastAsia="Garamond" w:hAnsi="Garamond" w:cs="Garamond"/>
+        </w:rPr>
+        <w:t>mings of code school graduates include 1) only having surface knowledge of popular tools and technologies, 2) a lack of strong verbal and written communication</w:t>
       </w:r>
       <w:r>
         <w:rPr>
@@ -1131,7 +863,6 @@
         <w:rPr>
           <w:rFonts w:ascii="Garamond" w:eastAsia="Garamond" w:hAnsi="Garamond" w:cs="Garamond"/>
         </w:rPr>
-        <w:lastRenderedPageBreak/>
         <w:t>During year two, students engage in another project-based experience with a pedagogical focus on data: database management, data analysis, statistics, data mining, and data visualization.</w:t>
       </w:r>
     </w:p>
@@ -1389,14 +1120,14 @@
         </w:rPr>
         <w:t>The program of study foll</w:t>
       </w:r>
-      <w:bookmarkStart w:id="0" w:name="OLE_LINK1"/>
+      <w:bookmarkStart w:id="1" w:name="OLE_LINK1"/>
       <w:r>
         <w:rPr>
           <w:rFonts w:ascii="Garamond" w:eastAsia="Garamond" w:hAnsi="Garamond" w:cs="Garamond"/>
         </w:rPr>
         <w:t>ows the degree standards at Oregon State University, incorporating both existing and new courses. The “SE” prefix indicates new courses, which are also followed b</w:t>
       </w:r>
-      <w:bookmarkEnd w:id="0"/>
+      <w:bookmarkEnd w:id="1"/>
       <w:r>
         <w:rPr>
           <w:rFonts w:ascii="Garamond" w:eastAsia="Garamond" w:hAnsi="Garamond" w:cs="Garamond"/>
@@ -1433,7 +1164,47 @@
           <w:sz w:val="20"/>
           <w:szCs w:val="20"/>
         </w:rPr>
-        <w:t xml:space="preserve">*Freshman Skill Courses (16 credits)       #BACC Core (48 cr)       </w:t>
+        <w:t xml:space="preserve">*Freshman Skill Courses (16 </w:t>
+      </w:r>
+      <w:proofErr w:type="gramStart"/>
+      <w:r>
+        <w:rPr>
+          <w:rFonts w:ascii="Calibri" w:eastAsia="Calibri" w:hAnsi="Calibri" w:cs="Calibri"/>
+          <w:b/>
+          <w:sz w:val="20"/>
+          <w:szCs w:val="20"/>
+        </w:rPr>
+        <w:t xml:space="preserve">credits)   </w:t>
+      </w:r>
+      <w:proofErr w:type="gramEnd"/>
+      <w:r>
+        <w:rPr>
+          <w:rFonts w:ascii="Calibri" w:eastAsia="Calibri" w:hAnsi="Calibri" w:cs="Calibri"/>
+          <w:b/>
+          <w:sz w:val="20"/>
+          <w:szCs w:val="20"/>
+        </w:rPr>
+        <w:t xml:space="preserve">    #BACC Core (48 </w:t>
+      </w:r>
+      <w:proofErr w:type="spellStart"/>
+      <w:r>
+        <w:rPr>
+          <w:rFonts w:ascii="Calibri" w:eastAsia="Calibri" w:hAnsi="Calibri" w:cs="Calibri"/>
+          <w:b/>
+          <w:sz w:val="20"/>
+          <w:szCs w:val="20"/>
+        </w:rPr>
+        <w:t>cr</w:t>
+      </w:r>
+      <w:proofErr w:type="spellEnd"/>
+      <w:r>
+        <w:rPr>
+          <w:rFonts w:ascii="Calibri" w:eastAsia="Calibri" w:hAnsi="Calibri" w:cs="Calibri"/>
+          <w:b/>
+          <w:sz w:val="20"/>
+          <w:szCs w:val="20"/>
+        </w:rPr>
+        <w:t xml:space="preserve">)       </w:t>
       </w:r>
       <w:r>
         <w:rPr>
@@ -1490,6 +1261,7 @@
               <w:rPr>
                 <w:rFonts w:ascii="Calibri" w:eastAsia="Calibri" w:hAnsi="Calibri" w:cs="Calibri"/>
               </w:rPr>
+              <w:lastRenderedPageBreak/>
               <w:t>First Year</w:t>
             </w:r>
             <w:r>
@@ -1551,8 +1323,16 @@
                 <w:rFonts w:ascii="Calibri" w:eastAsia="Calibri" w:hAnsi="Calibri" w:cs="Calibri"/>
               </w:rPr>
               <w:tab/>
-              <w:t>46 cr</w:t>
-            </w:r>
+              <w:t xml:space="preserve">46 </w:t>
+            </w:r>
+            <w:proofErr w:type="spellStart"/>
+            <w:r>
+              <w:rPr>
+                <w:rFonts w:ascii="Calibri" w:eastAsia="Calibri" w:hAnsi="Calibri" w:cs="Calibri"/>
+              </w:rPr>
+              <w:t>cr</w:t>
+            </w:r>
+            <w:proofErr w:type="spellEnd"/>
           </w:p>
         </w:tc>
       </w:tr>
@@ -1669,6 +1449,7 @@
               </w:rPr>
               <w:t xml:space="preserve"> </w:t>
             </w:r>
+            <w:proofErr w:type="spellStart"/>
             <w:r>
               <w:rPr>
                 <w:rFonts w:ascii="Calibri" w:eastAsia="Calibri" w:hAnsi="Calibri" w:cs="Calibri"/>
@@ -1678,6 +1459,7 @@
               </w:rPr>
               <w:t>cr</w:t>
             </w:r>
+            <w:proofErr w:type="spellEnd"/>
           </w:p>
           <w:p>
             <w:pPr>
@@ -2006,8 +1788,19 @@
                 <w:sz w:val="20"/>
                 <w:szCs w:val="20"/>
               </w:rPr>
-              <w:t xml:space="preserve"> cr</w:t>
-            </w:r>
+              <w:t xml:space="preserve"> </w:t>
+            </w:r>
+            <w:proofErr w:type="spellStart"/>
+            <w:r>
+              <w:rPr>
+                <w:rFonts w:ascii="Calibri" w:eastAsia="Calibri" w:hAnsi="Calibri" w:cs="Calibri"/>
+                <w:b/>
+                <w:sz w:val="20"/>
+                <w:szCs w:val="20"/>
+              </w:rPr>
+              <w:t>cr</w:t>
+            </w:r>
+            <w:proofErr w:type="spellEnd"/>
           </w:p>
           <w:p>
             <w:pPr>
@@ -2185,7 +1978,25 @@
                 <w:sz w:val="20"/>
                 <w:szCs w:val="20"/>
               </w:rPr>
-              <w:t>CS 391#: Social and Ethical Issues in Computer Science (3) (Bacc Core Synthesis: Science, Technology, Society)</w:t>
+              <w:t>CS 391#: Social and Ethical Issues in Computer Science (3) (</w:t>
+            </w:r>
+            <w:proofErr w:type="spellStart"/>
+            <w:r>
+              <w:rPr>
+                <w:rFonts w:ascii="Calibri" w:eastAsia="Calibri" w:hAnsi="Calibri" w:cs="Calibri"/>
+                <w:sz w:val="20"/>
+                <w:szCs w:val="20"/>
+              </w:rPr>
+              <w:t>Bacc</w:t>
+            </w:r>
+            <w:proofErr w:type="spellEnd"/>
+            <w:r>
+              <w:rPr>
+                <w:rFonts w:ascii="Calibri" w:eastAsia="Calibri" w:hAnsi="Calibri" w:cs="Calibri"/>
+                <w:sz w:val="20"/>
+                <w:szCs w:val="20"/>
+              </w:rPr>
+              <w:t xml:space="preserve"> Core Synthesis: Science, Technology, Society)</w:t>
             </w:r>
           </w:p>
         </w:tc>
@@ -2303,6 +2114,7 @@
               </w:rPr>
               <w:t xml:space="preserve"> </w:t>
             </w:r>
+            <w:proofErr w:type="spellStart"/>
             <w:r>
               <w:rPr>
                 <w:rFonts w:ascii="Calibri" w:eastAsia="Calibri" w:hAnsi="Calibri" w:cs="Calibri"/>
@@ -2312,6 +2124,7 @@
               </w:rPr>
               <w:t>cr</w:t>
             </w:r>
+            <w:proofErr w:type="spellEnd"/>
           </w:p>
           <w:p>
             <w:pPr>
@@ -2478,7 +2291,6 @@
                 <w:sz w:val="20"/>
                 <w:szCs w:val="20"/>
               </w:rPr>
-              <w:lastRenderedPageBreak/>
               <w:t>COMM 111#*: Public Speaking (3)</w:t>
             </w:r>
           </w:p>
@@ -2536,7 +2348,6 @@
               <w:rPr>
                 <w:rFonts w:ascii="Calibri" w:eastAsia="Calibri" w:hAnsi="Calibri" w:cs="Calibri"/>
               </w:rPr>
-              <w:lastRenderedPageBreak/>
               <w:t>Second</w:t>
             </w:r>
             <w:r>
@@ -2604,8 +2415,16 @@
                 <w:rFonts w:ascii="Calibri" w:eastAsia="Calibri" w:hAnsi="Calibri" w:cs="Calibri"/>
               </w:rPr>
               <w:tab/>
-              <w:t>45 cr</w:t>
-            </w:r>
+              <w:t xml:space="preserve">45 </w:t>
+            </w:r>
+            <w:proofErr w:type="spellStart"/>
+            <w:r>
+              <w:rPr>
+                <w:rFonts w:ascii="Calibri" w:eastAsia="Calibri" w:hAnsi="Calibri" w:cs="Calibri"/>
+              </w:rPr>
+              <w:t>cr</w:t>
+            </w:r>
+            <w:proofErr w:type="spellEnd"/>
             <w:r>
               <w:rPr>
                 <w:rFonts w:ascii="Calibri" w:eastAsia="Calibri" w:hAnsi="Calibri" w:cs="Calibri"/>
@@ -2708,8 +2527,19 @@
                 <w:sz w:val="20"/>
                 <w:szCs w:val="20"/>
               </w:rPr>
-              <w:t>15 cr</w:t>
-            </w:r>
+              <w:t xml:space="preserve">15 </w:t>
+            </w:r>
+            <w:proofErr w:type="spellStart"/>
+            <w:r>
+              <w:rPr>
+                <w:rFonts w:ascii="Calibri" w:eastAsia="Calibri" w:hAnsi="Calibri" w:cs="Calibri"/>
+                <w:b/>
+                <w:sz w:val="20"/>
+                <w:szCs w:val="20"/>
+              </w:rPr>
+              <w:t>cr</w:t>
+            </w:r>
+            <w:proofErr w:type="spellEnd"/>
           </w:p>
           <w:p>
             <w:pPr>
@@ -2898,8 +2728,19 @@
                 <w:sz w:val="20"/>
                 <w:szCs w:val="20"/>
               </w:rPr>
-              <w:t>15 cr</w:t>
-            </w:r>
+              <w:t xml:space="preserve">15 </w:t>
+            </w:r>
+            <w:proofErr w:type="spellStart"/>
+            <w:r>
+              <w:rPr>
+                <w:rFonts w:ascii="Calibri" w:eastAsia="Calibri" w:hAnsi="Calibri" w:cs="Calibri"/>
+                <w:b/>
+                <w:sz w:val="20"/>
+                <w:szCs w:val="20"/>
+              </w:rPr>
+              <w:t>cr</w:t>
+            </w:r>
+            <w:proofErr w:type="spellEnd"/>
           </w:p>
           <w:p>
             <w:pPr>
@@ -3076,8 +2917,19 @@
                 <w:sz w:val="20"/>
                 <w:szCs w:val="20"/>
               </w:rPr>
-              <w:t>15 cr</w:t>
-            </w:r>
+              <w:t xml:space="preserve">15 </w:t>
+            </w:r>
+            <w:proofErr w:type="spellStart"/>
+            <w:r>
+              <w:rPr>
+                <w:rFonts w:ascii="Calibri" w:eastAsia="Calibri" w:hAnsi="Calibri" w:cs="Calibri"/>
+                <w:b/>
+                <w:sz w:val="20"/>
+                <w:szCs w:val="20"/>
+              </w:rPr>
+              <w:t>cr</w:t>
+            </w:r>
+            <w:proofErr w:type="spellEnd"/>
           </w:p>
           <w:p>
             <w:pPr>
@@ -3175,6 +3027,7 @@
                 <w:sz w:val="20"/>
                 <w:szCs w:val="20"/>
               </w:rPr>
+              <w:lastRenderedPageBreak/>
               <w:t>MTH 231: Elements of Discrete Mathematics (4)</w:t>
             </w:r>
           </w:p>
@@ -3215,6 +3068,7 @@
               <w:rPr>
                 <w:rFonts w:ascii="Calibri" w:eastAsia="Calibri" w:hAnsi="Calibri" w:cs="Calibri"/>
               </w:rPr>
+              <w:lastRenderedPageBreak/>
               <w:t>Third Year</w:t>
             </w:r>
             <w:r>
@@ -3276,8 +3130,16 @@
                 <w:rFonts w:ascii="Calibri" w:eastAsia="Calibri" w:hAnsi="Calibri" w:cs="Calibri"/>
               </w:rPr>
               <w:tab/>
-              <w:t>48 – 51 cr</w:t>
-            </w:r>
+              <w:t xml:space="preserve">48 – 51 </w:t>
+            </w:r>
+            <w:proofErr w:type="spellStart"/>
+            <w:r>
+              <w:rPr>
+                <w:rFonts w:ascii="Calibri" w:eastAsia="Calibri" w:hAnsi="Calibri" w:cs="Calibri"/>
+              </w:rPr>
+              <w:t>cr</w:t>
+            </w:r>
+            <w:proofErr w:type="spellEnd"/>
             <w:r>
               <w:rPr>
                 <w:rFonts w:ascii="Calibri" w:eastAsia="Calibri" w:hAnsi="Calibri" w:cs="Calibri"/>
@@ -3399,6 +3261,7 @@
               </w:rPr>
               <w:t xml:space="preserve"> </w:t>
             </w:r>
+            <w:proofErr w:type="spellStart"/>
             <w:r>
               <w:rPr>
                 <w:rFonts w:ascii="Calibri" w:eastAsia="Calibri" w:hAnsi="Calibri" w:cs="Calibri"/>
@@ -3408,6 +3271,7 @@
               </w:rPr>
               <w:t>cr</w:t>
             </w:r>
+            <w:proofErr w:type="spellEnd"/>
           </w:p>
           <w:p>
             <w:pPr>
@@ -3683,8 +3547,19 @@
                 <w:sz w:val="20"/>
                 <w:szCs w:val="20"/>
               </w:rPr>
-              <w:t xml:space="preserve"> cr</w:t>
-            </w:r>
+              <w:t xml:space="preserve"> </w:t>
+            </w:r>
+            <w:proofErr w:type="spellStart"/>
+            <w:r>
+              <w:rPr>
+                <w:rFonts w:ascii="Calibri" w:eastAsia="Calibri" w:hAnsi="Calibri" w:cs="Calibri"/>
+                <w:b/>
+                <w:sz w:val="20"/>
+                <w:szCs w:val="20"/>
+              </w:rPr>
+              <w:t>cr</w:t>
+            </w:r>
+            <w:proofErr w:type="spellEnd"/>
           </w:p>
           <w:p>
             <w:pPr>
@@ -3977,6 +3852,7 @@
               </w:rPr>
               <w:t xml:space="preserve"> - 17 </w:t>
             </w:r>
+            <w:proofErr w:type="spellStart"/>
             <w:r>
               <w:rPr>
                 <w:rFonts w:ascii="Calibri" w:eastAsia="Calibri" w:hAnsi="Calibri" w:cs="Calibri"/>
@@ -3986,6 +3862,7 @@
               </w:rPr>
               <w:t>cr</w:t>
             </w:r>
+            <w:proofErr w:type="spellEnd"/>
           </w:p>
           <w:p>
             <w:pPr>
@@ -4091,7 +3968,6 @@
                 <w:sz w:val="20"/>
                 <w:szCs w:val="20"/>
               </w:rPr>
-              <w:lastRenderedPageBreak/>
               <w:t>SE 31</w:t>
             </w:r>
             <w:r>
@@ -4207,7 +4083,6 @@
               <w:rPr>
                 <w:rFonts w:ascii="Calibri" w:eastAsia="Calibri" w:hAnsi="Calibri" w:cs="Calibri"/>
               </w:rPr>
-              <w:lastRenderedPageBreak/>
               <w:t>Fourth Year</w:t>
             </w:r>
             <w:r>
@@ -4269,8 +4144,16 @@
                 <w:rFonts w:ascii="Calibri" w:eastAsia="Calibri" w:hAnsi="Calibri" w:cs="Calibri"/>
               </w:rPr>
               <w:tab/>
-              <w:t>36 – 39 cr</w:t>
-            </w:r>
+              <w:t xml:space="preserve">36 – 39 </w:t>
+            </w:r>
+            <w:proofErr w:type="spellStart"/>
+            <w:r>
+              <w:rPr>
+                <w:rFonts w:ascii="Calibri" w:eastAsia="Calibri" w:hAnsi="Calibri" w:cs="Calibri"/>
+              </w:rPr>
+              <w:t>cr</w:t>
+            </w:r>
+            <w:proofErr w:type="spellEnd"/>
             <w:r>
               <w:rPr>
                 <w:rFonts w:ascii="Calibri" w:eastAsia="Calibri" w:hAnsi="Calibri" w:cs="Calibri"/>
@@ -4382,8 +4265,19 @@
                 <w:sz w:val="20"/>
                 <w:szCs w:val="20"/>
               </w:rPr>
-              <w:t xml:space="preserve"> cr</w:t>
-            </w:r>
+              <w:t xml:space="preserve"> </w:t>
+            </w:r>
+            <w:proofErr w:type="spellStart"/>
+            <w:r>
+              <w:rPr>
+                <w:rFonts w:ascii="Calibri" w:eastAsia="Calibri" w:hAnsi="Calibri" w:cs="Calibri"/>
+                <w:b/>
+                <w:sz w:val="20"/>
+                <w:szCs w:val="20"/>
+              </w:rPr>
+              <w:t>cr</w:t>
+            </w:r>
+            <w:proofErr w:type="spellEnd"/>
           </w:p>
           <w:p>
             <w:pPr>
@@ -4649,8 +4543,19 @@
                 <w:sz w:val="20"/>
                 <w:szCs w:val="20"/>
               </w:rPr>
-              <w:t xml:space="preserve"> cr</w:t>
-            </w:r>
+              <w:t xml:space="preserve"> </w:t>
+            </w:r>
+            <w:proofErr w:type="spellStart"/>
+            <w:r>
+              <w:rPr>
+                <w:rFonts w:ascii="Calibri" w:eastAsia="Calibri" w:hAnsi="Calibri" w:cs="Calibri"/>
+                <w:b/>
+                <w:sz w:val="20"/>
+                <w:szCs w:val="20"/>
+              </w:rPr>
+              <w:t>cr</w:t>
+            </w:r>
+            <w:proofErr w:type="spellEnd"/>
           </w:p>
           <w:p>
             <w:pPr>
@@ -4931,8 +4836,19 @@
                 <w:sz w:val="20"/>
                 <w:szCs w:val="20"/>
               </w:rPr>
-              <w:t xml:space="preserve"> cr</w:t>
-            </w:r>
+              <w:t xml:space="preserve"> </w:t>
+            </w:r>
+            <w:proofErr w:type="spellStart"/>
+            <w:r>
+              <w:rPr>
+                <w:rFonts w:ascii="Calibri" w:eastAsia="Calibri" w:hAnsi="Calibri" w:cs="Calibri"/>
+                <w:b/>
+                <w:sz w:val="20"/>
+                <w:szCs w:val="20"/>
+              </w:rPr>
+              <w:t>cr</w:t>
+            </w:r>
+            <w:proofErr w:type="spellEnd"/>
           </w:p>
           <w:p>
             <w:pPr>
@@ -4985,6 +4901,7 @@
                 <w:sz w:val="20"/>
                 <w:szCs w:val="20"/>
               </w:rPr>
+              <w:lastRenderedPageBreak/>
               <w:t>SE 410: Apprenticeship IV (1)</w:t>
             </w:r>
             <w:r>
@@ -5083,6 +5000,7 @@
               <w:rPr>
                 <w:rFonts w:ascii="Calibri" w:eastAsia="Calibri" w:hAnsi="Calibri" w:cs="Calibri"/>
               </w:rPr>
+              <w:lastRenderedPageBreak/>
               <w:tab/>
             </w:r>
             <w:r>
@@ -5166,7 +5084,47 @@
           <w:sz w:val="20"/>
           <w:szCs w:val="20"/>
         </w:rPr>
-        <w:t xml:space="preserve">*Freshman Skill Courses (16 credits)       #BACC Core (48 cr)       </w:t>
+        <w:t xml:space="preserve">*Freshman Skill Courses (16 </w:t>
+      </w:r>
+      <w:proofErr w:type="gramStart"/>
+      <w:r>
+        <w:rPr>
+          <w:rFonts w:ascii="Calibri" w:eastAsia="Calibri" w:hAnsi="Calibri" w:cs="Calibri"/>
+          <w:b/>
+          <w:sz w:val="20"/>
+          <w:szCs w:val="20"/>
+        </w:rPr>
+        <w:t xml:space="preserve">credits)   </w:t>
+      </w:r>
+      <w:proofErr w:type="gramEnd"/>
+      <w:r>
+        <w:rPr>
+          <w:rFonts w:ascii="Calibri" w:eastAsia="Calibri" w:hAnsi="Calibri" w:cs="Calibri"/>
+          <w:b/>
+          <w:sz w:val="20"/>
+          <w:szCs w:val="20"/>
+        </w:rPr>
+        <w:t xml:space="preserve">    #BACC Core (48 </w:t>
+      </w:r>
+      <w:proofErr w:type="spellStart"/>
+      <w:r>
+        <w:rPr>
+          <w:rFonts w:ascii="Calibri" w:eastAsia="Calibri" w:hAnsi="Calibri" w:cs="Calibri"/>
+          <w:b/>
+          <w:sz w:val="20"/>
+          <w:szCs w:val="20"/>
+        </w:rPr>
+        <w:t>cr</w:t>
+      </w:r>
+      <w:proofErr w:type="spellEnd"/>
+      <w:r>
+        <w:rPr>
+          <w:rFonts w:ascii="Calibri" w:eastAsia="Calibri" w:hAnsi="Calibri" w:cs="Calibri"/>
+          <w:b/>
+          <w:sz w:val="20"/>
+          <w:szCs w:val="20"/>
+        </w:rPr>
+        <w:t xml:space="preserve">)       </w:t>
       </w:r>
       <w:r>
         <w:rPr>
@@ -5240,7 +5198,21 @@
           <w:rFonts w:ascii="Garamond" w:eastAsia="Garamond" w:hAnsi="Garamond" w:cs="Garamond"/>
         </w:rPr>
         <w:tab/>
-        <w:t>175 – 181 credits (139 major and 36 - 42 bacc core)</w:t>
+        <w:t xml:space="preserve">175 – 181 credits (139 major and 36 - 42 </w:t>
+      </w:r>
+      <w:proofErr w:type="spellStart"/>
+      <w:r>
+        <w:rPr>
+          <w:rFonts w:ascii="Garamond" w:eastAsia="Garamond" w:hAnsi="Garamond" w:cs="Garamond"/>
+        </w:rPr>
+        <w:t>bacc</w:t>
+      </w:r>
+      <w:proofErr w:type="spellEnd"/>
+      <w:r>
+        <w:rPr>
+          <w:rFonts w:ascii="Garamond" w:eastAsia="Garamond" w:hAnsi="Garamond" w:cs="Garamond"/>
+        </w:rPr>
+        <w:t xml:space="preserve"> core)</w:t>
       </w:r>
     </w:p>
     <w:p>
@@ -5463,7 +5435,6 @@
         <w:rPr>
           <w:rFonts w:ascii="Garamond" w:eastAsia="Garamond" w:hAnsi="Garamond" w:cs="Garamond"/>
         </w:rPr>
-        <w:lastRenderedPageBreak/>
         <w:t>MTH 112: Elementary Functions (4)</w:t>
       </w:r>
       <w:r>
@@ -5471,13 +5442,6 @@
           <w:rFonts w:ascii="Garamond" w:eastAsia="Garamond" w:hAnsi="Garamond" w:cs="Garamond"/>
         </w:rPr>
         <w:br/>
-      </w:r>
-      <w:bookmarkStart w:id="1" w:name="_GoBack"/>
-      <w:bookmarkEnd w:id="1"/>
-      <w:r>
-        <w:rPr>
-          <w:rFonts w:ascii="Garamond" w:eastAsia="Garamond" w:hAnsi="Garamond" w:cs="Garamond"/>
-        </w:rPr>
         <w:t>MTH 231: Elements of Discrete Mathematics (4)</w:t>
       </w:r>
       <w:r>
@@ -5682,6 +5646,7 @@
         <w:rPr>
           <w:rFonts w:ascii="Garamond" w:eastAsia="Garamond" w:hAnsi="Garamond" w:cs="Garamond"/>
         </w:rPr>
+        <w:lastRenderedPageBreak/>
         <w:t>Manner in which the program will be delivered, including program location (if offered outside of the main campus), course scheduling, and the use of technology (for both on-campus and off-campus delivery).</w:t>
       </w:r>
     </w:p>
@@ -5843,14 +5808,7 @@
         <w:rPr>
           <w:rFonts w:ascii="Garamond" w:eastAsia="Garamond" w:hAnsi="Garamond" w:cs="Garamond"/>
         </w:rPr>
-        <w:t xml:space="preserve">With over twenty years of experience as a software engineer, and over ten years in computer science education, Bakos will lead the transition to the </w:t>
-      </w:r>
-      <w:r>
-        <w:rPr>
-          <w:rFonts w:ascii="Garamond" w:eastAsia="Garamond" w:hAnsi="Garamond" w:cs="Garamond"/>
-        </w:rPr>
-        <w:lastRenderedPageBreak/>
-        <w:t>software engineering curriculum.</w:t>
+        <w:t>With over twenty years of experience as a software engineer, and over ten years in computer science education, Bakos will lead the transition to the software engineering curriculum.</w:t>
       </w:r>
     </w:p>
     <w:p>
@@ -6215,11 +6173,19 @@
           <w:rFonts w:ascii="Garamond" w:eastAsia="Garamond" w:hAnsi="Garamond" w:cs="Garamond"/>
         </w:rPr>
       </w:pPr>
-      <w:r>
-        <w:rPr>
-          <w:rFonts w:ascii="Garamond" w:eastAsia="Garamond" w:hAnsi="Garamond" w:cs="Garamond"/>
-        </w:rPr>
-        <w:t>Other staff.</w:t>
+      <w:proofErr w:type="gramStart"/>
+      <w:r>
+        <w:rPr>
+          <w:rFonts w:ascii="Garamond" w:eastAsia="Garamond" w:hAnsi="Garamond" w:cs="Garamond"/>
+        </w:rPr>
+        <w:t>Other</w:t>
+      </w:r>
+      <w:proofErr w:type="gramEnd"/>
+      <w:r>
+        <w:rPr>
+          <w:rFonts w:ascii="Garamond" w:eastAsia="Garamond" w:hAnsi="Garamond" w:cs="Garamond"/>
+        </w:rPr>
+        <w:t xml:space="preserve"> staff.</w:t>
       </w:r>
     </w:p>
     <w:p>
@@ -6318,7 +6284,21 @@
         <w:rPr>
           <w:rFonts w:ascii="Garamond" w:eastAsia="Garamond" w:hAnsi="Garamond" w:cs="Garamond"/>
         </w:rPr>
-        <w:t xml:space="preserve"> apprenticeships, act as an industry liason, and </w:t>
+        <w:t xml:space="preserve"> apprenticeships, act as an industry </w:t>
+      </w:r>
+      <w:proofErr w:type="spellStart"/>
+      <w:r>
+        <w:rPr>
+          <w:rFonts w:ascii="Garamond" w:eastAsia="Garamond" w:hAnsi="Garamond" w:cs="Garamond"/>
+        </w:rPr>
+        <w:t>liason</w:t>
+      </w:r>
+      <w:proofErr w:type="spellEnd"/>
+      <w:r>
+        <w:rPr>
+          <w:rFonts w:ascii="Garamond" w:eastAsia="Garamond" w:hAnsi="Garamond" w:cs="Garamond"/>
+        </w:rPr>
+        <w:t xml:space="preserve">, and </w:t>
       </w:r>
       <w:r>
         <w:rPr>
@@ -6486,7 +6466,6 @@
           <w:rFonts w:ascii="Garamond" w:eastAsia="Garamond" w:hAnsi="Garamond" w:cs="Garamond"/>
           <w:noProof/>
         </w:rPr>
-        <w:lastRenderedPageBreak/>
         <w:drawing>
           <wp:inline distT="0" distB="0" distL="0" distR="0" wp14:anchorId="7EB70523" wp14:editId="2048BAB3">
             <wp:extent cx="5936615" cy="2359660"/>
@@ -6550,6 +6529,7 @@
           <w:rFonts w:ascii="Garamond" w:eastAsia="Garamond" w:hAnsi="Garamond" w:cs="Garamond"/>
           <w:noProof/>
         </w:rPr>
+        <w:lastRenderedPageBreak/>
         <w:drawing>
           <wp:inline distT="0" distB="0" distL="0" distR="0" wp14:anchorId="13E35A87" wp14:editId="4E9A72EF">
             <wp:extent cx="2737264" cy="2050171"/>
@@ -6931,109 +6911,115 @@
           <w:rFonts w:ascii="Garamond" w:eastAsia="Garamond" w:hAnsi="Garamond" w:cs="Garamond"/>
           <w:i/>
         </w:rPr>
+        <w:t>As a land grant institution committed to teaching, research and outreach and engagement, Oregon State University promotes economic, social, cultural and environmental progress for the people of Oregon, the nation and the world</w:t>
+      </w:r>
+      <w:r>
+        <w:rPr>
+          <w:rFonts w:ascii="Garamond" w:eastAsia="Garamond" w:hAnsi="Garamond" w:cs="Garamond"/>
+        </w:rPr>
+        <w:t xml:space="preserve"> (OSU, 2017).</w:t>
+      </w:r>
+    </w:p>
+    <w:p>
+      <w:pPr>
+        <w:spacing w:after="120"/>
+        <w:ind w:left="720"/>
+        <w:rPr>
+          <w:rFonts w:ascii="Garamond" w:eastAsia="Garamond" w:hAnsi="Garamond" w:cs="Garamond"/>
+        </w:rPr>
+      </w:pPr>
+      <w:r>
+        <w:rPr>
+          <w:rFonts w:ascii="Garamond" w:eastAsia="Garamond" w:hAnsi="Garamond" w:cs="Garamond"/>
+        </w:rPr>
+        <w:t xml:space="preserve">The Software Engineering program incorporates effective, research-supported pedagogy within a hands-on </w:t>
+      </w:r>
+      <w:r>
+        <w:rPr>
+          <w:rFonts w:ascii="Garamond" w:eastAsia="Garamond" w:hAnsi="Garamond" w:cs="Garamond"/>
+        </w:rPr>
+        <w:t>classroom and curriculum design,</w:t>
+      </w:r>
+      <w:r>
+        <w:rPr>
+          <w:rFonts w:ascii="Garamond" w:eastAsia="Garamond" w:hAnsi="Garamond" w:cs="Garamond"/>
+        </w:rPr>
+        <w:t xml:space="preserve"> organizes opportunities for student and faculty outreach into the community of Central Oregon</w:t>
+      </w:r>
+      <w:r>
+        <w:rPr>
+          <w:rFonts w:ascii="Garamond" w:eastAsia="Garamond" w:hAnsi="Garamond" w:cs="Garamond"/>
+        </w:rPr>
+        <w:t>,</w:t>
+      </w:r>
+      <w:r>
+        <w:rPr>
+          <w:rFonts w:ascii="Garamond" w:eastAsia="Garamond" w:hAnsi="Garamond" w:cs="Garamond"/>
+        </w:rPr>
+        <w:t xml:space="preserve"> and integrates economic, social, cultural and environmental issues through world-relevant coursework and professional practice.</w:t>
+      </w:r>
+    </w:p>
+    <w:p>
+      <w:pPr>
+        <w:spacing w:after="120"/>
+        <w:ind w:left="720"/>
+        <w:rPr>
+          <w:rFonts w:ascii="Garamond" w:eastAsia="Garamond" w:hAnsi="Garamond" w:cs="Garamond"/>
+          <w:i/>
+        </w:rPr>
+      </w:pPr>
+      <w:r>
+        <w:rPr>
+          <w:rFonts w:ascii="Garamond" w:eastAsia="Garamond" w:hAnsi="Garamond" w:cs="Garamond"/>
+          <w:i/>
+        </w:rPr>
+        <w:t>This mission is achieved by producing graduates competitive in the global economy, supporting a continuous search for new knowledge and solutions and maintaining a rigorous focus on academic excellence… (OSU, 2017)</w:t>
+      </w:r>
+    </w:p>
+    <w:p>
+      <w:pPr>
+        <w:spacing w:after="120"/>
+        <w:ind w:left="720"/>
+        <w:rPr>
+          <w:rFonts w:ascii="Garamond" w:eastAsia="Garamond" w:hAnsi="Garamond" w:cs="Garamond"/>
+        </w:rPr>
+      </w:pPr>
+      <w:r>
+        <w:rPr>
+          <w:rFonts w:ascii="Garamond" w:eastAsia="Garamond" w:hAnsi="Garamond" w:cs="Garamond"/>
+        </w:rPr>
+        <w:t>The Software Engineering program aspires to become a world-class educational experience that transforms its students into emerging leaders who can design and deliver large, scalable, high-performing, an</w:t>
+      </w:r>
+      <w:r>
+        <w:rPr>
+          <w:rFonts w:ascii="Garamond" w:eastAsia="Garamond" w:hAnsi="Garamond" w:cs="Garamond"/>
+        </w:rPr>
+        <w:t>d maintainable software systems</w:t>
+      </w:r>
+      <w:r>
+        <w:rPr>
+          <w:rFonts w:ascii="Garamond" w:eastAsia="Garamond" w:hAnsi="Garamond" w:cs="Garamond"/>
+        </w:rPr>
+        <w:t xml:space="preserve"> </w:t>
+      </w:r>
+      <w:r>
+        <w:rPr>
+          <w:rFonts w:ascii="Garamond" w:eastAsia="Garamond" w:hAnsi="Garamond" w:cs="Garamond"/>
+        </w:rPr>
+        <w:t>(an area of</w:t>
+      </w:r>
+      <w:r>
+        <w:rPr>
+          <w:rFonts w:ascii="Garamond" w:eastAsia="Garamond" w:hAnsi="Garamond" w:cs="Garamond"/>
+        </w:rPr>
+        <w:t xml:space="preserve"> high demand across the </w:t>
+      </w:r>
+      <w:r>
+        <w:rPr>
+          <w:rFonts w:ascii="Garamond" w:eastAsia="Garamond" w:hAnsi="Garamond" w:cs="Garamond"/>
+        </w:rPr>
         <w:lastRenderedPageBreak/>
-        <w:t>As a land grant institution committed to teaching, research and outreach and engagement, Oregon State University promotes economic, social, cultural and environmental progress for the people of Oregon, the nation and the world</w:t>
-      </w:r>
-      <w:r>
-        <w:rPr>
-          <w:rFonts w:ascii="Garamond" w:eastAsia="Garamond" w:hAnsi="Garamond" w:cs="Garamond"/>
-        </w:rPr>
-        <w:t xml:space="preserve"> (OSU, 2017).</w:t>
-      </w:r>
-    </w:p>
-    <w:p>
-      <w:pPr>
-        <w:spacing w:after="120"/>
-        <w:ind w:left="720"/>
-        <w:rPr>
-          <w:rFonts w:ascii="Garamond" w:eastAsia="Garamond" w:hAnsi="Garamond" w:cs="Garamond"/>
-        </w:rPr>
-      </w:pPr>
-      <w:r>
-        <w:rPr>
-          <w:rFonts w:ascii="Garamond" w:eastAsia="Garamond" w:hAnsi="Garamond" w:cs="Garamond"/>
-        </w:rPr>
-        <w:t xml:space="preserve">The Software Engineering program incorporates effective, research-supported pedagogy within a hands-on </w:t>
-      </w:r>
-      <w:r>
-        <w:rPr>
-          <w:rFonts w:ascii="Garamond" w:eastAsia="Garamond" w:hAnsi="Garamond" w:cs="Garamond"/>
-        </w:rPr>
-        <w:t>classroom and curriculum design,</w:t>
-      </w:r>
-      <w:r>
-        <w:rPr>
-          <w:rFonts w:ascii="Garamond" w:eastAsia="Garamond" w:hAnsi="Garamond" w:cs="Garamond"/>
-        </w:rPr>
-        <w:t xml:space="preserve"> organizes opportunities for student and faculty outreach into the community of Central Oregon</w:t>
-      </w:r>
-      <w:r>
-        <w:rPr>
-          <w:rFonts w:ascii="Garamond" w:eastAsia="Garamond" w:hAnsi="Garamond" w:cs="Garamond"/>
-        </w:rPr>
-        <w:t>,</w:t>
-      </w:r>
-      <w:r>
-        <w:rPr>
-          <w:rFonts w:ascii="Garamond" w:eastAsia="Garamond" w:hAnsi="Garamond" w:cs="Garamond"/>
-        </w:rPr>
-        <w:t xml:space="preserve"> and integrates economic, social, cultural and environmental issues through world-relevant coursework and professional practice.</w:t>
-      </w:r>
-    </w:p>
-    <w:p>
-      <w:pPr>
-        <w:spacing w:after="120"/>
-        <w:ind w:left="720"/>
-        <w:rPr>
-          <w:rFonts w:ascii="Garamond" w:eastAsia="Garamond" w:hAnsi="Garamond" w:cs="Garamond"/>
-          <w:i/>
-        </w:rPr>
-      </w:pPr>
-      <w:r>
-        <w:rPr>
-          <w:rFonts w:ascii="Garamond" w:eastAsia="Garamond" w:hAnsi="Garamond" w:cs="Garamond"/>
-          <w:i/>
-        </w:rPr>
-        <w:t>This mission is achieved by producing graduates competitive in the global economy, supporting a continuous search for new knowledge and solutions and maintaining a rigorous focus on academic excellence… (OSU, 2017)</w:t>
-      </w:r>
-    </w:p>
-    <w:p>
-      <w:pPr>
-        <w:spacing w:after="120"/>
-        <w:ind w:left="720"/>
-        <w:rPr>
-          <w:rFonts w:ascii="Garamond" w:eastAsia="Garamond" w:hAnsi="Garamond" w:cs="Garamond"/>
-        </w:rPr>
-      </w:pPr>
-      <w:r>
-        <w:rPr>
-          <w:rFonts w:ascii="Garamond" w:eastAsia="Garamond" w:hAnsi="Garamond" w:cs="Garamond"/>
-        </w:rPr>
-        <w:t>The Software Engineering program aspires to become a world-class educational experience that transforms its students into emerging leaders who can design and deliver large, scalable, high-performing, an</w:t>
-      </w:r>
-      <w:r>
-        <w:rPr>
-          <w:rFonts w:ascii="Garamond" w:eastAsia="Garamond" w:hAnsi="Garamond" w:cs="Garamond"/>
-        </w:rPr>
-        <w:t>d maintainable software systems</w:t>
-      </w:r>
-      <w:r>
-        <w:rPr>
-          <w:rFonts w:ascii="Garamond" w:eastAsia="Garamond" w:hAnsi="Garamond" w:cs="Garamond"/>
-        </w:rPr>
-        <w:t xml:space="preserve"> </w:t>
-      </w:r>
-      <w:r>
-        <w:rPr>
-          <w:rFonts w:ascii="Garamond" w:eastAsia="Garamond" w:hAnsi="Garamond" w:cs="Garamond"/>
-        </w:rPr>
-        <w:t>(an area of</w:t>
-      </w:r>
-      <w:r>
-        <w:rPr>
-          <w:rFonts w:ascii="Garamond" w:eastAsia="Garamond" w:hAnsi="Garamond" w:cs="Garamond"/>
-        </w:rPr>
-        <w:t xml:space="preserve"> high demand across the global economy</w:t>
+        <w:t>global economy</w:t>
       </w:r>
       <w:r>
         <w:rPr>
@@ -7269,14 +7255,49 @@
         <w:rPr>
           <w:rFonts w:ascii="Garamond" w:eastAsia="Garamond" w:hAnsi="Garamond" w:cs="Garamond"/>
         </w:rPr>
-        <w:t xml:space="preserve">The Software Engineering program approaches student access and diversity as a continuum, beginning with K-12 outreach (Bush &amp; Miller, 2017; Wilson et al, 2010) and bringing K-12 </w:t>
-      </w:r>
-      <w:r>
-        <w:rPr>
-          <w:rFonts w:ascii="Garamond" w:eastAsia="Garamond" w:hAnsi="Garamond" w:cs="Garamond"/>
-        </w:rPr>
-        <w:lastRenderedPageBreak/>
-        <w:t>students onto campus to observe Software Engineering classes and students (Engle et al, 2006). The program ensures an approachable introductory course sequence for students with diverse backgrounds (Cohoon &amp; Tychonievich, 2011), implements an authentic, hands-on, and world-relevant active learning experience (Eisenberg, 2017), cultivates a community of supportive peers through specific learning methods (Nagappan, 2013), and integrates professional exposure early in the curriculum, to support student career-readiness upon graduation.</w:t>
+        <w:t>The Software Engineering program approaches student access and diversity as a continuum, beginning with K-12 outreach (Bush &amp; Miller, 2017; Wilson et al, 2010) and bringing K-12 students onto campus to observe Software Engineering classes and students (Engle et al, 2006). The program ensures an approachable introductory course sequence for students with diverse backgrounds (</w:t>
+      </w:r>
+      <w:proofErr w:type="spellStart"/>
+      <w:r>
+        <w:rPr>
+          <w:rFonts w:ascii="Garamond" w:eastAsia="Garamond" w:hAnsi="Garamond" w:cs="Garamond"/>
+        </w:rPr>
+        <w:t>Cohoon</w:t>
+      </w:r>
+      <w:proofErr w:type="spellEnd"/>
+      <w:r>
+        <w:rPr>
+          <w:rFonts w:ascii="Garamond" w:eastAsia="Garamond" w:hAnsi="Garamond" w:cs="Garamond"/>
+        </w:rPr>
+        <w:t xml:space="preserve"> &amp; </w:t>
+      </w:r>
+      <w:proofErr w:type="spellStart"/>
+      <w:r>
+        <w:rPr>
+          <w:rFonts w:ascii="Garamond" w:eastAsia="Garamond" w:hAnsi="Garamond" w:cs="Garamond"/>
+        </w:rPr>
+        <w:t>Tychonievich</w:t>
+      </w:r>
+      <w:proofErr w:type="spellEnd"/>
+      <w:r>
+        <w:rPr>
+          <w:rFonts w:ascii="Garamond" w:eastAsia="Garamond" w:hAnsi="Garamond" w:cs="Garamond"/>
+        </w:rPr>
+        <w:t>, 2011), implements an authentic, hands-on, and world-relevant active learning experience (Eisenberg, 2017), cultivates a community of supportive peers through specific learning methods (</w:t>
+      </w:r>
+      <w:proofErr w:type="spellStart"/>
+      <w:r>
+        <w:rPr>
+          <w:rFonts w:ascii="Garamond" w:eastAsia="Garamond" w:hAnsi="Garamond" w:cs="Garamond"/>
+        </w:rPr>
+        <w:t>Nagappan</w:t>
+      </w:r>
+      <w:proofErr w:type="spellEnd"/>
+      <w:r>
+        <w:rPr>
+          <w:rFonts w:ascii="Garamond" w:eastAsia="Garamond" w:hAnsi="Garamond" w:cs="Garamond"/>
+        </w:rPr>
+        <w:t>, 2013), and integrates professional exposure early in the curriculum, to support student career-readiness upon graduation.</w:t>
       </w:r>
     </w:p>
     <w:p>
@@ -7435,7 +7456,21 @@
         <w:rPr>
           <w:rFonts w:ascii="Garamond" w:eastAsia="Garamond" w:hAnsi="Garamond" w:cs="Garamond"/>
         </w:rPr>
-        <w:t>respond effectively to social, economic, and environmental challenges and opportunities; and</w:t>
+        <w:t xml:space="preserve">respond effectively </w:t>
+      </w:r>
+      <w:proofErr w:type="gramStart"/>
+      <w:r>
+        <w:rPr>
+          <w:rFonts w:ascii="Garamond" w:eastAsia="Garamond" w:hAnsi="Garamond" w:cs="Garamond"/>
+        </w:rPr>
+        <w:t>to</w:t>
+      </w:r>
+      <w:proofErr w:type="gramEnd"/>
+      <w:r>
+        <w:rPr>
+          <w:rFonts w:ascii="Garamond" w:eastAsia="Garamond" w:hAnsi="Garamond" w:cs="Garamond"/>
+        </w:rPr>
+        <w:t xml:space="preserve"> social, economic, and environmental challenges and opportunities; and</w:t>
       </w:r>
     </w:p>
     <w:p>
@@ -7522,7 +7557,6 @@
         <w:rPr>
           <w:rFonts w:ascii="Garamond" w:eastAsia="Garamond" w:hAnsi="Garamond" w:cs="Garamond"/>
         </w:rPr>
-        <w:lastRenderedPageBreak/>
         <w:t xml:space="preserve"> </w:t>
       </w:r>
       <w:r>
@@ -7633,7 +7667,25 @@
           <w:sz w:val="20"/>
           <w:szCs w:val="20"/>
         </w:rPr>
-        <w:t>“The zip code that a child is born into oftentimes determines their life chances.” (Hillman &amp; Weichman, 2016)</w:t>
+        <w:t xml:space="preserve">“The zip code that a child is born into oftentimes determines their life chances.” (Hillman &amp; </w:t>
+      </w:r>
+      <w:proofErr w:type="spellStart"/>
+      <w:r>
+        <w:rPr>
+          <w:rFonts w:ascii="Garamond" w:eastAsia="Garamond" w:hAnsi="Garamond" w:cs="Garamond"/>
+          <w:sz w:val="20"/>
+          <w:szCs w:val="20"/>
+        </w:rPr>
+        <w:t>Weichman</w:t>
+      </w:r>
+      <w:proofErr w:type="spellEnd"/>
+      <w:r>
+        <w:rPr>
+          <w:rFonts w:ascii="Garamond" w:eastAsia="Garamond" w:hAnsi="Garamond" w:cs="Garamond"/>
+          <w:sz w:val="20"/>
+          <w:szCs w:val="20"/>
+        </w:rPr>
+        <w:t>, 2016)</w:t>
       </w:r>
     </w:p>
     <w:p>
@@ -7777,7 +7829,6 @@
         <w:rPr>
           <w:rFonts w:ascii="Garamond" w:eastAsia="Garamond" w:hAnsi="Garamond" w:cs="Garamond"/>
         </w:rPr>
-        <w:lastRenderedPageBreak/>
         <w:t>If the proposed program is a graduate program in which the institution offers an undergraduate program, proposal should identify whether or not the undergraduate program is accredited and, if not, what would be required to qualify it for accreditation.</w:t>
       </w:r>
     </w:p>
@@ -8501,7 +8552,6 @@
         <w:rPr>
           <w:rFonts w:ascii="Garamond" w:eastAsia="Garamond" w:hAnsi="Garamond" w:cs="Garamond"/>
         </w:rPr>
-        <w:lastRenderedPageBreak/>
         <w:t>Expected degrees/certificates produced over the next five years.</w:t>
       </w:r>
     </w:p>
@@ -8739,7 +8789,21 @@
         <w:rPr>
           <w:rFonts w:ascii="Garamond" w:eastAsia="Garamond" w:hAnsi="Garamond" w:cs="Garamond"/>
         </w:rPr>
-        <w:t xml:space="preserve">ut computer science programs are not software engineering programs (Parnas, </w:t>
+        <w:t>ut computer science programs are not software engineering programs (</w:t>
+      </w:r>
+      <w:proofErr w:type="spellStart"/>
+      <w:r>
+        <w:rPr>
+          <w:rFonts w:ascii="Garamond" w:eastAsia="Garamond" w:hAnsi="Garamond" w:cs="Garamond"/>
+        </w:rPr>
+        <w:t>Parnas</w:t>
+      </w:r>
+      <w:proofErr w:type="spellEnd"/>
+      <w:r>
+        <w:rPr>
+          <w:rFonts w:ascii="Garamond" w:eastAsia="Garamond" w:hAnsi="Garamond" w:cs="Garamond"/>
+        </w:rPr>
+        <w:t xml:space="preserve">, </w:t>
       </w:r>
       <w:r>
         <w:rPr>
@@ -8784,7 +8848,28 @@
         <w:rPr>
           <w:rFonts w:ascii="Garamond" w:eastAsia="Garamond" w:hAnsi="Garamond" w:cs="Garamond"/>
         </w:rPr>
-        <w:t>While code schools have typically offered two to six-month programs, new initiatives such as the Academy for Software Engineering, multi-year code schools such as the Holberton School, and four-year institutions such as Berlin’s CODE University of Applied Sciences indicate an increasing demand for more intensive software engineering education.</w:t>
+        <w:t xml:space="preserve">While code schools have typically offered two to six-month </w:t>
+      </w:r>
+      <w:r>
+        <w:rPr>
+          <w:rFonts w:ascii="Garamond" w:eastAsia="Garamond" w:hAnsi="Garamond" w:cs="Garamond"/>
+        </w:rPr>
+        <w:lastRenderedPageBreak/>
+        <w:t xml:space="preserve">programs, new initiatives such as the Academy for Software Engineering, multi-year code schools such as the </w:t>
+      </w:r>
+      <w:proofErr w:type="spellStart"/>
+      <w:r>
+        <w:rPr>
+          <w:rFonts w:ascii="Garamond" w:eastAsia="Garamond" w:hAnsi="Garamond" w:cs="Garamond"/>
+        </w:rPr>
+        <w:t>Holberton</w:t>
+      </w:r>
+      <w:proofErr w:type="spellEnd"/>
+      <w:r>
+        <w:rPr>
+          <w:rFonts w:ascii="Garamond" w:eastAsia="Garamond" w:hAnsi="Garamond" w:cs="Garamond"/>
+        </w:rPr>
+        <w:t xml:space="preserve"> School, and four-year institutions such as Berlin’s CODE University of Applied Sciences indicate an increasing demand for more intensive software engineering education.</w:t>
       </w:r>
       <w:r>
         <w:rPr>
@@ -8886,7 +8971,6 @@
         <w:rPr>
           <w:rFonts w:ascii="Garamond" w:eastAsia="Garamond" w:hAnsi="Garamond" w:cs="Garamond"/>
         </w:rPr>
-        <w:lastRenderedPageBreak/>
         <w:t>Within the state of Oregon, the software engineering shares a presence with computer science programs at numerous Oregon universities, include OSU (Corvallis), Portland State, and University of Oregon. The Oregon Institute of Technology campus in Klamath Falls is the only Oregon institution that offers a similar program, Software Engineering Technology.</w:t>
       </w:r>
     </w:p>
@@ -9163,6 +9247,7 @@
         <w:rPr>
           <w:rFonts w:ascii="Garamond" w:eastAsia="Garamond" w:hAnsi="Garamond" w:cs="Garamond"/>
         </w:rPr>
+        <w:lastRenderedPageBreak/>
         <w:t>an ability to design and conduct experiments, as well as to analyze and interpret data</w:t>
       </w:r>
     </w:p>
@@ -9383,14 +9468,7 @@
         <w:rPr>
           <w:rFonts w:ascii="Garamond" w:eastAsia="Garamond" w:hAnsi="Garamond" w:cs="Garamond"/>
         </w:rPr>
-        <w:t xml:space="preserve"> each </w:t>
-      </w:r>
-      <w:r>
-        <w:rPr>
-          <w:rFonts w:ascii="Garamond" w:eastAsia="Garamond" w:hAnsi="Garamond" w:cs="Garamond"/>
-        </w:rPr>
-        <w:lastRenderedPageBreak/>
-        <w:t xml:space="preserve">assignment and </w:t>
+        <w:t xml:space="preserve"> each assignment and </w:t>
       </w:r>
       <w:r>
         <w:rPr>
@@ -9636,6 +9714,7 @@
         <w:rPr>
           <w:rFonts w:ascii="Garamond" w:eastAsia="Garamond" w:hAnsi="Garamond" w:cs="Garamond"/>
         </w:rPr>
+        <w:lastRenderedPageBreak/>
         <w:t>Certifications in particular technologies or methodologies</w:t>
       </w:r>
     </w:p>
@@ -9764,7 +9843,21 @@
         <w:rPr>
           <w:rFonts w:ascii="Garamond" w:eastAsia="Garamond" w:hAnsi="Garamond" w:cs="Garamond"/>
         </w:rPr>
-        <w:t xml:space="preserve"> main campus in Corvallis, as well offer its post-bacc online program in computer science.</w:t>
+        <w:t xml:space="preserve"> main campus in Corvallis, as well offer its post-</w:t>
+      </w:r>
+      <w:proofErr w:type="spellStart"/>
+      <w:r>
+        <w:rPr>
+          <w:rFonts w:ascii="Garamond" w:eastAsia="Garamond" w:hAnsi="Garamond" w:cs="Garamond"/>
+        </w:rPr>
+        <w:t>bacc</w:t>
+      </w:r>
+      <w:proofErr w:type="spellEnd"/>
+      <w:r>
+        <w:rPr>
+          <w:rFonts w:ascii="Garamond" w:eastAsia="Garamond" w:hAnsi="Garamond" w:cs="Garamond"/>
+        </w:rPr>
+        <w:t xml:space="preserve"> online program in computer science.</w:t>
       </w:r>
       <w:r>
         <w:rPr>
@@ -9946,7 +10039,6 @@
         <w:rPr>
           <w:rFonts w:ascii="Garamond" w:eastAsia="Garamond" w:hAnsi="Garamond" w:cs="Garamond"/>
         </w:rPr>
-        <w:lastRenderedPageBreak/>
         <w:t>Southern Oregon University</w:t>
       </w:r>
     </w:p>
@@ -10191,7 +10283,14 @@
         <w:rPr>
           <w:rFonts w:ascii="Garamond" w:eastAsia="Garamond" w:hAnsi="Garamond" w:cs="Garamond"/>
         </w:rPr>
-        <w:t xml:space="preserve">and complete the second two years at a four-year institution. While the impact of no longer offering computer science at OSU-Cascades is addressed in section </w:t>
+        <w:t xml:space="preserve">and complete the second two years at a four-year institution. </w:t>
+      </w:r>
+      <w:r>
+        <w:rPr>
+          <w:rFonts w:ascii="Garamond" w:eastAsia="Garamond" w:hAnsi="Garamond" w:cs="Garamond"/>
+        </w:rPr>
+        <w:lastRenderedPageBreak/>
+        <w:t xml:space="preserve">While the impact of no longer offering computer science at OSU-Cascades is addressed in section </w:t>
       </w:r>
       <w:r>
         <w:rPr>
@@ -10330,7 +10429,6 @@
         <w:rPr>
           <w:rFonts w:ascii="Garamond" w:eastAsia="Garamond" w:hAnsi="Garamond" w:cs="Garamond"/>
         </w:rPr>
-        <w:lastRenderedPageBreak/>
         <w:t>Potential impacts on other programs.</w:t>
       </w:r>
       <w:r>
@@ -10509,7 +10607,14 @@
         <w:rPr>
           <w:rFonts w:ascii="Garamond" w:eastAsia="Garamond" w:hAnsi="Garamond" w:cs="Garamond"/>
         </w:rPr>
-        <w:t>Despite these risks and complications, anecdotal evidence and unofficial surveying of our existing computer science students indicates excitement, strong interest, and mild envy about this new program in software engineering.</w:t>
+        <w:t xml:space="preserve">Despite these risks and complications, anecdotal evidence and unofficial surveying of our </w:t>
+      </w:r>
+      <w:r>
+        <w:rPr>
+          <w:rFonts w:ascii="Garamond" w:eastAsia="Garamond" w:hAnsi="Garamond" w:cs="Garamond"/>
+        </w:rPr>
+        <w:lastRenderedPageBreak/>
+        <w:t>existing computer science students indicates excitement, strong interest, and mild envy about this new program in software engineering.</w:t>
       </w:r>
     </w:p>
     <w:p>
@@ -10665,14 +10770,7 @@
         <w:rPr>
           <w:rFonts w:ascii="Garamond" w:eastAsia="Garamond" w:hAnsi="Garamond" w:cs="Garamond"/>
         </w:rPr>
-        <w:t xml:space="preserve">ly, students completing the ASOT-CS degree receive credit for CS 160, 161 162 and 260/261. These are the common CS courses taken during the </w:t>
-      </w:r>
-      <w:r>
-        <w:rPr>
-          <w:rFonts w:ascii="Garamond" w:eastAsia="Garamond" w:hAnsi="Garamond" w:cs="Garamond"/>
-        </w:rPr>
-        <w:lastRenderedPageBreak/>
-        <w:t>first two years of computer science at Oregon institutions.</w:t>
+        <w:t>ly, students completing the ASOT-CS degree receive credit for CS 160, 161 162 and 260/261. These are the common CS courses taken during the first two years of computer science at Oregon institutions.</w:t>
       </w:r>
       <w:r>
         <w:rPr>
@@ -11269,7 +11367,25 @@
           <w:sz w:val="22"/>
           <w:szCs w:val="22"/>
         </w:rPr>
-        <w:t xml:space="preserve"> (SIGCSE '17). ACM, New York, NY, USA, 705-705. doi:</w:t>
+        <w:t xml:space="preserve"> (SIGCSE '17). ACM, New York, NY, USA, 705-705. </w:t>
+      </w:r>
+      <w:proofErr w:type="spellStart"/>
+      <w:r>
+        <w:rPr>
+          <w:rFonts w:ascii="Garamond" w:eastAsia="Garamond" w:hAnsi="Garamond" w:cs="Garamond"/>
+          <w:sz w:val="22"/>
+          <w:szCs w:val="22"/>
+        </w:rPr>
+        <w:t>doi</w:t>
+      </w:r>
+      <w:proofErr w:type="spellEnd"/>
+      <w:r>
+        <w:rPr>
+          <w:rFonts w:ascii="Garamond" w:eastAsia="Garamond" w:hAnsi="Garamond" w:cs="Garamond"/>
+          <w:sz w:val="22"/>
+          <w:szCs w:val="22"/>
+        </w:rPr>
+        <w:t>:</w:t>
       </w:r>
       <w:hyperlink r:id="rId17">
         <w:r>
@@ -11331,13 +11447,41 @@
           <w:u w:val="single"/>
         </w:rPr>
       </w:pPr>
+      <w:proofErr w:type="spellStart"/>
       <w:r>
         <w:rPr>
           <w:rFonts w:ascii="Garamond" w:eastAsia="Garamond" w:hAnsi="Garamond" w:cs="Garamond"/>
           <w:sz w:val="22"/>
           <w:szCs w:val="22"/>
         </w:rPr>
-        <w:t xml:space="preserve">Cohoon, J. &amp; Tychonievich, L. (2011). Analysis of a CS1 approach for attracting diverse and inexperienced students to computing majors. In </w:t>
+        <w:t>Cohoon</w:t>
+      </w:r>
+      <w:proofErr w:type="spellEnd"/>
+      <w:r>
+        <w:rPr>
+          <w:rFonts w:ascii="Garamond" w:eastAsia="Garamond" w:hAnsi="Garamond" w:cs="Garamond"/>
+          <w:sz w:val="22"/>
+          <w:szCs w:val="22"/>
+        </w:rPr>
+        <w:t xml:space="preserve">, J. &amp; </w:t>
+      </w:r>
+      <w:proofErr w:type="spellStart"/>
+      <w:r>
+        <w:rPr>
+          <w:rFonts w:ascii="Garamond" w:eastAsia="Garamond" w:hAnsi="Garamond" w:cs="Garamond"/>
+          <w:sz w:val="22"/>
+          <w:szCs w:val="22"/>
+        </w:rPr>
+        <w:t>Tychonievich</w:t>
+      </w:r>
+      <w:proofErr w:type="spellEnd"/>
+      <w:r>
+        <w:rPr>
+          <w:rFonts w:ascii="Garamond" w:eastAsia="Garamond" w:hAnsi="Garamond" w:cs="Garamond"/>
+          <w:sz w:val="22"/>
+          <w:szCs w:val="22"/>
+        </w:rPr>
+        <w:t xml:space="preserve">, L. (2011). Analysis of a CS1 approach for attracting diverse and inexperienced students to computing majors. In </w:t>
       </w:r>
       <w:r>
         <w:rPr>
@@ -11354,7 +11498,25 @@
           <w:sz w:val="22"/>
           <w:szCs w:val="22"/>
         </w:rPr>
-        <w:t xml:space="preserve"> (SIGCSE '11). ACM, New York, NY, USA, 165-170. doi:</w:t>
+        <w:t xml:space="preserve"> (SIGCSE '11). ACM, New York, NY, USA, 165-170. </w:t>
+      </w:r>
+      <w:proofErr w:type="spellStart"/>
+      <w:r>
+        <w:rPr>
+          <w:rFonts w:ascii="Garamond" w:eastAsia="Garamond" w:hAnsi="Garamond" w:cs="Garamond"/>
+          <w:sz w:val="22"/>
+          <w:szCs w:val="22"/>
+        </w:rPr>
+        <w:t>doi</w:t>
+      </w:r>
+      <w:proofErr w:type="spellEnd"/>
+      <w:r>
+        <w:rPr>
+          <w:rFonts w:ascii="Garamond" w:eastAsia="Garamond" w:hAnsi="Garamond" w:cs="Garamond"/>
+          <w:sz w:val="22"/>
+          <w:szCs w:val="22"/>
+        </w:rPr>
+        <w:t>:</w:t>
       </w:r>
       <w:hyperlink r:id="rId18">
         <w:r>
@@ -11573,7 +11735,43 @@
           <w:sz w:val="22"/>
           <w:szCs w:val="22"/>
         </w:rPr>
-        <w:t xml:space="preserve">Eisenberg M. (2017) Approaching Computer Science Education Through Making. In: Fee S., Holland-Minkley A., Lombardi T. (eds) </w:t>
+        <w:t>Eisenberg M. (2017) Approaching Computer Science Education Through Making. In: Fee S., Holland-</w:t>
+      </w:r>
+      <w:proofErr w:type="spellStart"/>
+      <w:r>
+        <w:rPr>
+          <w:rFonts w:ascii="Garamond" w:eastAsia="Garamond" w:hAnsi="Garamond" w:cs="Garamond"/>
+          <w:sz w:val="22"/>
+          <w:szCs w:val="22"/>
+        </w:rPr>
+        <w:t>Minkley</w:t>
+      </w:r>
+      <w:proofErr w:type="spellEnd"/>
+      <w:r>
+        <w:rPr>
+          <w:rFonts w:ascii="Garamond" w:eastAsia="Garamond" w:hAnsi="Garamond" w:cs="Garamond"/>
+          <w:sz w:val="22"/>
+          <w:szCs w:val="22"/>
+        </w:rPr>
+        <w:t xml:space="preserve"> A., Lombardi T. (</w:t>
+      </w:r>
+      <w:proofErr w:type="spellStart"/>
+      <w:r>
+        <w:rPr>
+          <w:rFonts w:ascii="Garamond" w:eastAsia="Garamond" w:hAnsi="Garamond" w:cs="Garamond"/>
+          <w:sz w:val="22"/>
+          <w:szCs w:val="22"/>
+        </w:rPr>
+        <w:t>eds</w:t>
+      </w:r>
+      <w:proofErr w:type="spellEnd"/>
+      <w:r>
+        <w:rPr>
+          <w:rFonts w:ascii="Garamond" w:eastAsia="Garamond" w:hAnsi="Garamond" w:cs="Garamond"/>
+          <w:sz w:val="22"/>
+          <w:szCs w:val="22"/>
+        </w:rPr>
+        <w:t xml:space="preserve">) </w:t>
       </w:r>
       <w:r>
         <w:rPr>
@@ -11590,7 +11788,25 @@
           <w:sz w:val="22"/>
           <w:szCs w:val="22"/>
         </w:rPr>
-        <w:t>. Springer, Cham.  doi:</w:t>
+        <w:t xml:space="preserve">. Springer, Cham.  </w:t>
+      </w:r>
+      <w:proofErr w:type="spellStart"/>
+      <w:r>
+        <w:rPr>
+          <w:rFonts w:ascii="Garamond" w:eastAsia="Garamond" w:hAnsi="Garamond" w:cs="Garamond"/>
+          <w:sz w:val="22"/>
+          <w:szCs w:val="22"/>
+        </w:rPr>
+        <w:t>doi</w:t>
+      </w:r>
+      <w:proofErr w:type="spellEnd"/>
+      <w:r>
+        <w:rPr>
+          <w:rFonts w:ascii="Garamond" w:eastAsia="Garamond" w:hAnsi="Garamond" w:cs="Garamond"/>
+          <w:sz w:val="22"/>
+          <w:szCs w:val="22"/>
+        </w:rPr>
+        <w:t>:</w:t>
       </w:r>
       <w:hyperlink r:id="rId21">
         <w:r>
@@ -11658,7 +11874,25 @@
           <w:sz w:val="22"/>
           <w:szCs w:val="22"/>
         </w:rPr>
-        <w:t>Engle, J., Bermeo, A., O’Brien, C. (2006). Straight from the Source: What Works for First-Generation College Students. Washington, DC: Pell Institute for the Study of Opportunity in Higher Education. Retrieved from</w:t>
+        <w:t xml:space="preserve">Engle, J., </w:t>
+      </w:r>
+      <w:proofErr w:type="spellStart"/>
+      <w:r>
+        <w:rPr>
+          <w:rFonts w:ascii="Garamond" w:eastAsia="Garamond" w:hAnsi="Garamond" w:cs="Garamond"/>
+          <w:sz w:val="22"/>
+          <w:szCs w:val="22"/>
+        </w:rPr>
+        <w:t>Bermeo</w:t>
+      </w:r>
+      <w:proofErr w:type="spellEnd"/>
+      <w:r>
+        <w:rPr>
+          <w:rFonts w:ascii="Garamond" w:eastAsia="Garamond" w:hAnsi="Garamond" w:cs="Garamond"/>
+          <w:sz w:val="22"/>
+          <w:szCs w:val="22"/>
+        </w:rPr>
+        <w:t>, A., O’Brien, C. (2006). Straight from the Source: What Works for First-Generation College Students. Washington, DC: Pell Institute for the Study of Opportunity in Higher Education. Retrieved from</w:t>
       </w:r>
       <w:hyperlink r:id="rId22">
         <w:r>
@@ -11726,7 +11960,25 @@
           <w:sz w:val="22"/>
           <w:szCs w:val="22"/>
         </w:rPr>
-        <w:t xml:space="preserve">Hillman, N. &amp; Weichman, T. (2016). Education Deserts: The Continued Significance of “Place” in the Twenty-First Century. </w:t>
+        <w:t xml:space="preserve">Hillman, N. &amp; </w:t>
+      </w:r>
+      <w:proofErr w:type="spellStart"/>
+      <w:r>
+        <w:rPr>
+          <w:rFonts w:ascii="Garamond" w:eastAsia="Garamond" w:hAnsi="Garamond" w:cs="Garamond"/>
+          <w:sz w:val="22"/>
+          <w:szCs w:val="22"/>
+        </w:rPr>
+        <w:t>Weichman</w:t>
+      </w:r>
+      <w:proofErr w:type="spellEnd"/>
+      <w:r>
+        <w:rPr>
+          <w:rFonts w:ascii="Garamond" w:eastAsia="Garamond" w:hAnsi="Garamond" w:cs="Garamond"/>
+          <w:sz w:val="22"/>
+          <w:szCs w:val="22"/>
+        </w:rPr>
+        <w:t xml:space="preserve">, T. (2016). Education Deserts: The Continued Significance of “Place” in the Twenty-First Century. </w:t>
       </w:r>
       <w:r>
         <w:rPr>
@@ -11877,23 +12129,24 @@
         </w:rPr>
         <w:t xml:space="preserve">pp.1-418, Dec. 15 2010 </w:t>
       </w:r>
+      <w:proofErr w:type="spellStart"/>
       <w:r>
         <w:rPr>
           <w:rFonts w:ascii="Garamond" w:eastAsia="Garamond" w:hAnsi="Garamond" w:cs="Garamond"/>
           <w:sz w:val="22"/>
           <w:szCs w:val="22"/>
         </w:rPr>
-        <w:t>doi: 10.1109/IEEESTD.2010.5733835</w:t>
-      </w:r>
-    </w:p>
-    <w:p>
-      <w:pPr>
+        <w:t>doi</w:t>
+      </w:r>
+      <w:proofErr w:type="spellEnd"/>
+      <w:r>
         <w:rPr>
           <w:rFonts w:ascii="Garamond" w:eastAsia="Garamond" w:hAnsi="Garamond" w:cs="Garamond"/>
           <w:sz w:val="22"/>
           <w:szCs w:val="22"/>
         </w:rPr>
-      </w:pPr>
+        <w:t>: 10.1109/IEEESTD.2010.5733835</w:t>
+      </w:r>
     </w:p>
     <w:p>
       <w:pPr>
@@ -11903,13 +12156,32 @@
           <w:szCs w:val="22"/>
         </w:rPr>
       </w:pPr>
-      <w:r>
+    </w:p>
+    <w:p>
+      <w:pPr>
         <w:rPr>
           <w:rFonts w:ascii="Garamond" w:eastAsia="Garamond" w:hAnsi="Garamond" w:cs="Garamond"/>
           <w:sz w:val="22"/>
           <w:szCs w:val="22"/>
         </w:rPr>
-        <w:t xml:space="preserve">Lohr, S. (2017). </w:t>
+      </w:pPr>
+      <w:proofErr w:type="spellStart"/>
+      <w:r>
+        <w:rPr>
+          <w:rFonts w:ascii="Garamond" w:eastAsia="Garamond" w:hAnsi="Garamond" w:cs="Garamond"/>
+          <w:sz w:val="22"/>
+          <w:szCs w:val="22"/>
+        </w:rPr>
+        <w:t>Lohr</w:t>
+      </w:r>
+      <w:proofErr w:type="spellEnd"/>
+      <w:r>
+        <w:rPr>
+          <w:rFonts w:ascii="Garamond" w:eastAsia="Garamond" w:hAnsi="Garamond" w:cs="Garamond"/>
+          <w:sz w:val="22"/>
+          <w:szCs w:val="22"/>
+        </w:rPr>
+        <w:t xml:space="preserve">, S. (2017). </w:t>
       </w:r>
       <w:r>
         <w:rPr>
@@ -11973,13 +12245,59 @@
           <w:szCs w:val="22"/>
         </w:rPr>
       </w:pPr>
+      <w:proofErr w:type="spellStart"/>
       <w:r>
         <w:rPr>
           <w:rFonts w:ascii="Garamond" w:eastAsia="Garamond" w:hAnsi="Garamond" w:cs="Garamond"/>
           <w:sz w:val="22"/>
           <w:szCs w:val="22"/>
         </w:rPr>
-        <w:t xml:space="preserve">Nagappan, N., Williams, L., Ferzli, M., Wiebe, E., Yang, K., Miller, C., &amp; Balik, S. (2003). Improving the CS1 experience with pair programming. In </w:t>
+        <w:t>Nagappan</w:t>
+      </w:r>
+      <w:proofErr w:type="spellEnd"/>
+      <w:r>
+        <w:rPr>
+          <w:rFonts w:ascii="Garamond" w:eastAsia="Garamond" w:hAnsi="Garamond" w:cs="Garamond"/>
+          <w:sz w:val="22"/>
+          <w:szCs w:val="22"/>
+        </w:rPr>
+        <w:t xml:space="preserve">, N., Williams, L., </w:t>
+      </w:r>
+      <w:proofErr w:type="spellStart"/>
+      <w:r>
+        <w:rPr>
+          <w:rFonts w:ascii="Garamond" w:eastAsia="Garamond" w:hAnsi="Garamond" w:cs="Garamond"/>
+          <w:sz w:val="22"/>
+          <w:szCs w:val="22"/>
+        </w:rPr>
+        <w:t>Ferzli</w:t>
+      </w:r>
+      <w:proofErr w:type="spellEnd"/>
+      <w:r>
+        <w:rPr>
+          <w:rFonts w:ascii="Garamond" w:eastAsia="Garamond" w:hAnsi="Garamond" w:cs="Garamond"/>
+          <w:sz w:val="22"/>
+          <w:szCs w:val="22"/>
+        </w:rPr>
+        <w:t xml:space="preserve">, M., Wiebe, E., Yang, K., Miller, C., &amp; </w:t>
+      </w:r>
+      <w:proofErr w:type="spellStart"/>
+      <w:r>
+        <w:rPr>
+          <w:rFonts w:ascii="Garamond" w:eastAsia="Garamond" w:hAnsi="Garamond" w:cs="Garamond"/>
+          <w:sz w:val="22"/>
+          <w:szCs w:val="22"/>
+        </w:rPr>
+        <w:t>Balik</w:t>
+      </w:r>
+      <w:proofErr w:type="spellEnd"/>
+      <w:r>
+        <w:rPr>
+          <w:rFonts w:ascii="Garamond" w:eastAsia="Garamond" w:hAnsi="Garamond" w:cs="Garamond"/>
+          <w:sz w:val="22"/>
+          <w:szCs w:val="22"/>
+        </w:rPr>
+        <w:t xml:space="preserve">, S. (2003). Improving the CS1 experience with pair programming. In </w:t>
       </w:r>
       <w:r>
         <w:rPr>
@@ -12094,13 +12412,23 @@
           <w:szCs w:val="22"/>
         </w:rPr>
       </w:pPr>
+      <w:proofErr w:type="spellStart"/>
       <w:r>
         <w:rPr>
           <w:rFonts w:ascii="Garamond" w:eastAsia="Garamond" w:hAnsi="Garamond" w:cs="Garamond"/>
           <w:sz w:val="22"/>
           <w:szCs w:val="22"/>
         </w:rPr>
-        <w:t xml:space="preserve">Parnas, D. (1999). Software engineering programs are not computer science programs. </w:t>
+        <w:t>Parnas</w:t>
+      </w:r>
+      <w:proofErr w:type="spellEnd"/>
+      <w:r>
+        <w:rPr>
+          <w:rFonts w:ascii="Garamond" w:eastAsia="Garamond" w:hAnsi="Garamond" w:cs="Garamond"/>
+          <w:sz w:val="22"/>
+          <w:szCs w:val="22"/>
+        </w:rPr>
+        <w:t xml:space="preserve">, D. (1999). Software engineering programs are not computer science programs. </w:t>
       </w:r>
       <w:r>
         <w:rPr>
@@ -12117,7 +12445,25 @@
           <w:sz w:val="22"/>
           <w:szCs w:val="22"/>
         </w:rPr>
-        <w:t>(6), pp 19-30, Nov/Dec. doi: 10.1109/52.805469</w:t>
+        <w:t xml:space="preserve">(6), pp 19-30, Nov/Dec. </w:t>
+      </w:r>
+      <w:proofErr w:type="spellStart"/>
+      <w:r>
+        <w:rPr>
+          <w:rFonts w:ascii="Garamond" w:eastAsia="Garamond" w:hAnsi="Garamond" w:cs="Garamond"/>
+          <w:sz w:val="22"/>
+          <w:szCs w:val="22"/>
+        </w:rPr>
+        <w:t>doi</w:t>
+      </w:r>
+      <w:proofErr w:type="spellEnd"/>
+      <w:r>
+        <w:rPr>
+          <w:rFonts w:ascii="Garamond" w:eastAsia="Garamond" w:hAnsi="Garamond" w:cs="Garamond"/>
+          <w:sz w:val="22"/>
+          <w:szCs w:val="22"/>
+        </w:rPr>
+        <w:t>: 10.1109/52.805469</w:t>
       </w:r>
     </w:p>
     <w:p>
@@ -12242,7 +12588,25 @@
           <w:sz w:val="22"/>
           <w:szCs w:val="22"/>
         </w:rPr>
-        <w:t>Wilson, C., Sudol, L. A., Stephenson, C. &amp; Stehlik, M. 2010. Running on Empty: The Failure to Teach K-12 Computer Science in the Digital Age. The Association for Computing Machinery &amp; The Computer Science Teachers Association. Retrieved from http://runningonempty.acm.org/fullreport2.pdf</w:t>
+        <w:t xml:space="preserve">Wilson, C., </w:t>
+      </w:r>
+      <w:proofErr w:type="spellStart"/>
+      <w:r>
+        <w:rPr>
+          <w:rFonts w:ascii="Garamond" w:eastAsia="Garamond" w:hAnsi="Garamond" w:cs="Garamond"/>
+          <w:sz w:val="22"/>
+          <w:szCs w:val="22"/>
+        </w:rPr>
+        <w:t>Sudol</w:t>
+      </w:r>
+      <w:proofErr w:type="spellEnd"/>
+      <w:r>
+        <w:rPr>
+          <w:rFonts w:ascii="Garamond" w:eastAsia="Garamond" w:hAnsi="Garamond" w:cs="Garamond"/>
+          <w:sz w:val="22"/>
+          <w:szCs w:val="22"/>
+        </w:rPr>
+        <w:t>, L. A., Stephenson, C. &amp; Stehlik, M. 2010. Running on Empty: The Failure to Teach K-12 Computer Science in the Digital Age. The Association for Computing Machinery &amp; The Computer Science Teachers Association. Retrieved from http://runningonempty.acm.org/fullreport2.pdf</w:t>
       </w:r>
     </w:p>
     <w:p>
@@ -12330,7 +12694,7 @@
         <w:sz w:val="20"/>
         <w:szCs w:val="20"/>
       </w:rPr>
-      <w:t>12</w:t>
+      <w:t>1</w:t>
     </w:r>
     <w:r>
       <w:rPr>
@@ -15807,6 +16171,7 @@
   <w:style w:type="character" w:default="1" w:styleId="DefaultParagraphFont">
     <w:name w:val="Default Paragraph Font"/>
     <w:uiPriority w:val="1"/>
+    <w:semiHidden/>
     <w:unhideWhenUsed/>
   </w:style>
   <w:style w:type="table" w:default="1" w:styleId="TableNormal">

</xml_diff>

<commit_message>
Proposal: Change 1st year experience to begin enabling transfer. Increase credits of 4xx series.
</commit_message>
<xml_diff>
--- a/assets/HECC New Academic Program Proposal.docx
+++ b/assets/HECC New Academic Program Proposal.docx
@@ -563,15 +563,7 @@
         <w:rPr>
           <w:rFonts w:ascii="Garamond" w:eastAsia="Garamond" w:hAnsi="Garamond" w:cs="Garamond"/>
         </w:rPr>
-        <w:t>Some of the shortco</w:t>
-      </w:r>
-      <w:bookmarkStart w:id="0" w:name="_GoBack"/>
-      <w:bookmarkEnd w:id="0"/>
-      <w:r>
-        <w:rPr>
-          <w:rFonts w:ascii="Garamond" w:eastAsia="Garamond" w:hAnsi="Garamond" w:cs="Garamond"/>
-        </w:rPr>
-        <w:t>mings of code school graduates include 1) only having surface knowledge of popular tools and technologies, 2) a lack of strong verbal and written communication</w:t>
+        <w:t>Some of the shortcomings of code school graduates include 1) only having surface knowledge of popular tools and technologies, 2) a lack of strong verbal and written communication</w:t>
       </w:r>
       <w:r>
         <w:rPr>
@@ -1120,14 +1112,14 @@
         </w:rPr>
         <w:t>The program of study foll</w:t>
       </w:r>
-      <w:bookmarkStart w:id="1" w:name="OLE_LINK1"/>
+      <w:bookmarkStart w:id="0" w:name="OLE_LINK1"/>
       <w:r>
         <w:rPr>
           <w:rFonts w:ascii="Garamond" w:eastAsia="Garamond" w:hAnsi="Garamond" w:cs="Garamond"/>
         </w:rPr>
         <w:t>ows the degree standards at Oregon State University, incorporating both existing and new courses. The “SE” prefix indicates new courses, which are also followed b</w:t>
       </w:r>
-      <w:bookmarkEnd w:id="1"/>
+      <w:bookmarkEnd w:id="0"/>
       <w:r>
         <w:rPr>
           <w:rFonts w:ascii="Garamond" w:eastAsia="Garamond" w:hAnsi="Garamond" w:cs="Garamond"/>
@@ -1164,47 +1156,7 @@
           <w:sz w:val="20"/>
           <w:szCs w:val="20"/>
         </w:rPr>
-        <w:t xml:space="preserve">*Freshman Skill Courses (16 </w:t>
-      </w:r>
-      <w:proofErr w:type="gramStart"/>
-      <w:r>
-        <w:rPr>
-          <w:rFonts w:ascii="Calibri" w:eastAsia="Calibri" w:hAnsi="Calibri" w:cs="Calibri"/>
-          <w:b/>
-          <w:sz w:val="20"/>
-          <w:szCs w:val="20"/>
-        </w:rPr>
-        <w:t xml:space="preserve">credits)   </w:t>
-      </w:r>
-      <w:proofErr w:type="gramEnd"/>
-      <w:r>
-        <w:rPr>
-          <w:rFonts w:ascii="Calibri" w:eastAsia="Calibri" w:hAnsi="Calibri" w:cs="Calibri"/>
-          <w:b/>
-          <w:sz w:val="20"/>
-          <w:szCs w:val="20"/>
-        </w:rPr>
-        <w:t xml:space="preserve">    #BACC Core (48 </w:t>
-      </w:r>
-      <w:proofErr w:type="spellStart"/>
-      <w:r>
-        <w:rPr>
-          <w:rFonts w:ascii="Calibri" w:eastAsia="Calibri" w:hAnsi="Calibri" w:cs="Calibri"/>
-          <w:b/>
-          <w:sz w:val="20"/>
-          <w:szCs w:val="20"/>
-        </w:rPr>
-        <w:t>cr</w:t>
-      </w:r>
-      <w:proofErr w:type="spellEnd"/>
-      <w:r>
-        <w:rPr>
-          <w:rFonts w:ascii="Calibri" w:eastAsia="Calibri" w:hAnsi="Calibri" w:cs="Calibri"/>
-          <w:b/>
-          <w:sz w:val="20"/>
-          <w:szCs w:val="20"/>
-        </w:rPr>
-        <w:t xml:space="preserve">)       </w:t>
+        <w:t xml:space="preserve">*Freshman Skill Courses (16 credits)       #BACC Core (48 cr)       </w:t>
       </w:r>
       <w:r>
         <w:rPr>
@@ -1323,16 +1275,19 @@
                 <w:rFonts w:ascii="Calibri" w:eastAsia="Calibri" w:hAnsi="Calibri" w:cs="Calibri"/>
               </w:rPr>
               <w:tab/>
-              <w:t xml:space="preserve">46 </w:t>
-            </w:r>
-            <w:proofErr w:type="spellStart"/>
-            <w:r>
-              <w:rPr>
-                <w:rFonts w:ascii="Calibri" w:eastAsia="Calibri" w:hAnsi="Calibri" w:cs="Calibri"/>
-              </w:rPr>
-              <w:t>cr</w:t>
-            </w:r>
-            <w:proofErr w:type="spellEnd"/>
+            </w:r>
+            <w:r>
+              <w:rPr>
+                <w:rFonts w:ascii="Calibri" w:eastAsia="Calibri" w:hAnsi="Calibri" w:cs="Calibri"/>
+              </w:rPr>
+              <w:t>34</w:t>
+            </w:r>
+            <w:r>
+              <w:rPr>
+                <w:rFonts w:ascii="Calibri" w:eastAsia="Calibri" w:hAnsi="Calibri" w:cs="Calibri"/>
+              </w:rPr>
+              <w:t xml:space="preserve"> cr</w:t>
+            </w:r>
           </w:p>
         </w:tc>
       </w:tr>
@@ -1438,7 +1393,7 @@
                 <w:sz w:val="20"/>
                 <w:szCs w:val="20"/>
               </w:rPr>
-              <w:t>15</w:t>
+              <w:t>1</w:t>
             </w:r>
             <w:r>
               <w:rPr>
@@ -1447,9 +1402,17 @@
                 <w:sz w:val="20"/>
                 <w:szCs w:val="20"/>
               </w:rPr>
+              <w:t>1</w:t>
+            </w:r>
+            <w:r>
+              <w:rPr>
+                <w:rFonts w:ascii="Calibri" w:eastAsia="Calibri" w:hAnsi="Calibri" w:cs="Calibri"/>
+                <w:b/>
+                <w:sz w:val="20"/>
+                <w:szCs w:val="20"/>
+              </w:rPr>
               <w:t xml:space="preserve"> </w:t>
             </w:r>
-            <w:proofErr w:type="spellStart"/>
             <w:r>
               <w:rPr>
                 <w:rFonts w:ascii="Calibri" w:eastAsia="Calibri" w:hAnsi="Calibri" w:cs="Calibri"/>
@@ -1459,7 +1422,6 @@
               </w:rPr>
               <w:t>cr</w:t>
             </w:r>
-            <w:proofErr w:type="spellEnd"/>
           </w:p>
           <w:p>
             <w:pPr>
@@ -1477,60 +1439,23 @@
                 <w:sz w:val="20"/>
                 <w:szCs w:val="20"/>
               </w:rPr>
-              <w:t xml:space="preserve">SE 101: </w:t>
-            </w:r>
-            <w:r>
-              <w:rPr>
-                <w:rFonts w:ascii="Calibri" w:eastAsia="Calibri" w:hAnsi="Calibri" w:cs="Calibri"/>
-                <w:sz w:val="20"/>
-                <w:szCs w:val="20"/>
-              </w:rPr>
-              <w:t>Creative Problem Solving with Code</w:t>
-            </w:r>
-            <w:r>
-              <w:rPr>
-                <w:rFonts w:ascii="Calibri" w:eastAsia="Calibri" w:hAnsi="Calibri" w:cs="Calibri"/>
-                <w:sz w:val="20"/>
-                <w:szCs w:val="20"/>
-              </w:rPr>
-              <w:t xml:space="preserve"> I (2) </w:t>
-            </w:r>
-            <w:r>
-              <w:rPr>
-                <w:rFonts w:ascii="Calibri" w:eastAsia="Calibri" w:hAnsi="Calibri" w:cs="Calibri"/>
-                <w:color w:val="C45911"/>
-                <w:sz w:val="16"/>
-                <w:szCs w:val="16"/>
-              </w:rPr>
-              <w:t>(</w:t>
-            </w:r>
-            <w:r>
-              <w:rPr>
-                <w:rFonts w:ascii="Calibri" w:eastAsia="Calibri" w:hAnsi="Calibri" w:cs="Calibri"/>
-                <w:color w:val="C45911"/>
-                <w:sz w:val="16"/>
-                <w:szCs w:val="16"/>
-              </w:rPr>
-              <w:t>XXX)</w:t>
-            </w:r>
-          </w:p>
-          <w:p>
-            <w:pPr>
-              <w:spacing w:after="120"/>
-              <w:rPr>
-                <w:rFonts w:ascii="Calibri" w:eastAsia="Calibri" w:hAnsi="Calibri" w:cs="Calibri"/>
-                <w:color w:val="C45911"/>
-                <w:sz w:val="16"/>
-                <w:szCs w:val="16"/>
-              </w:rPr>
-            </w:pPr>
-            <w:r>
-              <w:rPr>
-                <w:rFonts w:ascii="Calibri" w:eastAsia="Calibri" w:hAnsi="Calibri" w:cs="Calibri"/>
-                <w:sz w:val="20"/>
-                <w:szCs w:val="20"/>
-              </w:rPr>
-              <w:t xml:space="preserve">SE 111: </w:t>
+              <w:t>SE 1</w:t>
+            </w:r>
+            <w:r>
+              <w:rPr>
+                <w:rFonts w:ascii="Calibri" w:eastAsia="Calibri" w:hAnsi="Calibri" w:cs="Calibri"/>
+                <w:sz w:val="20"/>
+                <w:szCs w:val="20"/>
+              </w:rPr>
+              <w:t>1</w:t>
+            </w:r>
+            <w:r>
+              <w:rPr>
+                <w:rFonts w:ascii="Calibri" w:eastAsia="Calibri" w:hAnsi="Calibri" w:cs="Calibri"/>
+                <w:sz w:val="20"/>
+                <w:szCs w:val="20"/>
+              </w:rPr>
+              <w:t xml:space="preserve">1: </w:t>
             </w:r>
             <w:r>
               <w:rPr>
@@ -1546,7 +1471,15 @@
                 <w:sz w:val="20"/>
                 <w:szCs w:val="20"/>
               </w:rPr>
-              <w:t xml:space="preserve"> I (6) </w:t>
+              <w:t xml:space="preserve"> I (4</w:t>
+            </w:r>
+            <w:r>
+              <w:rPr>
+                <w:rFonts w:ascii="Calibri" w:eastAsia="Calibri" w:hAnsi="Calibri" w:cs="Calibri"/>
+                <w:sz w:val="20"/>
+                <w:szCs w:val="20"/>
+              </w:rPr>
+              <w:t xml:space="preserve">) </w:t>
             </w:r>
             <w:r>
               <w:rPr>
@@ -1779,7 +1712,7 @@
                 <w:sz w:val="20"/>
                 <w:szCs w:val="20"/>
               </w:rPr>
-              <w:t>6</w:t>
+              <w:t>2</w:t>
             </w:r>
             <w:r>
               <w:rPr>
@@ -1788,19 +1721,8 @@
                 <w:sz w:val="20"/>
                 <w:szCs w:val="20"/>
               </w:rPr>
-              <w:t xml:space="preserve"> </w:t>
-            </w:r>
-            <w:proofErr w:type="spellStart"/>
-            <w:r>
-              <w:rPr>
-                <w:rFonts w:ascii="Calibri" w:eastAsia="Calibri" w:hAnsi="Calibri" w:cs="Calibri"/>
-                <w:b/>
-                <w:sz w:val="20"/>
-                <w:szCs w:val="20"/>
-              </w:rPr>
-              <w:t>cr</w:t>
-            </w:r>
-            <w:proofErr w:type="spellEnd"/>
+              <w:t xml:space="preserve"> cr</w:t>
+            </w:r>
           </w:p>
           <w:p>
             <w:pPr>
@@ -1818,23 +1740,55 @@
                 <w:sz w:val="20"/>
                 <w:szCs w:val="20"/>
               </w:rPr>
-              <w:t xml:space="preserve">SE 102: </w:t>
-            </w:r>
-            <w:r>
-              <w:rPr>
-                <w:rFonts w:ascii="Calibri" w:eastAsia="Calibri" w:hAnsi="Calibri" w:cs="Calibri"/>
-                <w:sz w:val="20"/>
-                <w:szCs w:val="20"/>
-              </w:rPr>
-              <w:t>Creative Problem Solving with Code</w:t>
-            </w:r>
-            <w:r>
-              <w:rPr>
-                <w:rFonts w:ascii="Calibri" w:eastAsia="Calibri" w:hAnsi="Calibri" w:cs="Calibri"/>
-                <w:sz w:val="20"/>
-                <w:szCs w:val="20"/>
-              </w:rPr>
-              <w:t xml:space="preserve"> II (2) </w:t>
+              <w:t>SE 1</w:t>
+            </w:r>
+            <w:r>
+              <w:rPr>
+                <w:rFonts w:ascii="Calibri" w:eastAsia="Calibri" w:hAnsi="Calibri" w:cs="Calibri"/>
+                <w:sz w:val="20"/>
+                <w:szCs w:val="20"/>
+              </w:rPr>
+              <w:t>1</w:t>
+            </w:r>
+            <w:r>
+              <w:rPr>
+                <w:rFonts w:ascii="Calibri" w:eastAsia="Calibri" w:hAnsi="Calibri" w:cs="Calibri"/>
+                <w:sz w:val="20"/>
+                <w:szCs w:val="20"/>
+              </w:rPr>
+              <w:t xml:space="preserve">2: </w:t>
+            </w:r>
+            <w:r>
+              <w:rPr>
+                <w:rFonts w:ascii="Calibri" w:eastAsia="Calibri" w:hAnsi="Calibri" w:cs="Calibri"/>
+                <w:sz w:val="20"/>
+                <w:szCs w:val="20"/>
+              </w:rPr>
+              <w:t>Introduction to Software Engineering</w:t>
+            </w:r>
+            <w:r>
+              <w:rPr>
+                <w:rFonts w:ascii="Calibri" w:eastAsia="Calibri" w:hAnsi="Calibri" w:cs="Calibri"/>
+                <w:sz w:val="20"/>
+                <w:szCs w:val="20"/>
+              </w:rPr>
+              <w:t xml:space="preserve"> II (</w:t>
+            </w:r>
+            <w:r>
+              <w:rPr>
+                <w:rFonts w:ascii="Calibri" w:eastAsia="Calibri" w:hAnsi="Calibri" w:cs="Calibri"/>
+                <w:sz w:val="20"/>
+                <w:szCs w:val="20"/>
+              </w:rPr>
+              <w:t>4</w:t>
+            </w:r>
+            <w:r>
+              <w:rPr>
+                <w:rFonts w:ascii="Calibri" w:eastAsia="Calibri" w:hAnsi="Calibri" w:cs="Calibri"/>
+                <w:sz w:val="20"/>
+                <w:szCs w:val="20"/>
+              </w:rPr>
+              <w:t xml:space="preserve">) </w:t>
             </w:r>
             <w:r>
               <w:rPr>
@@ -1871,23 +1825,7 @@
                 <w:sz w:val="20"/>
                 <w:szCs w:val="20"/>
               </w:rPr>
-              <w:t xml:space="preserve">SE 112: </w:t>
-            </w:r>
-            <w:r>
-              <w:rPr>
-                <w:rFonts w:ascii="Calibri" w:eastAsia="Calibri" w:hAnsi="Calibri" w:cs="Calibri"/>
-                <w:sz w:val="20"/>
-                <w:szCs w:val="20"/>
-              </w:rPr>
-              <w:t>Introduction to Software Engineering</w:t>
-            </w:r>
-            <w:r>
-              <w:rPr>
-                <w:rFonts w:ascii="Calibri" w:eastAsia="Calibri" w:hAnsi="Calibri" w:cs="Calibri"/>
-                <w:sz w:val="20"/>
-                <w:szCs w:val="20"/>
-              </w:rPr>
-              <w:t xml:space="preserve"> II (6) </w:t>
+              <w:t xml:space="preserve">SE 110: Apprenticeship I (1) </w:t>
             </w:r>
             <w:r>
               <w:rPr>
@@ -1913,9 +1851,8 @@
               <w:spacing w:after="120"/>
               <w:rPr>
                 <w:rFonts w:ascii="Calibri" w:eastAsia="Calibri" w:hAnsi="Calibri" w:cs="Calibri"/>
-                <w:color w:val="C45911"/>
-                <w:sz w:val="16"/>
-                <w:szCs w:val="16"/>
+                <w:sz w:val="20"/>
+                <w:szCs w:val="20"/>
               </w:rPr>
             </w:pPr>
             <w:r>
@@ -1924,25 +1861,7 @@
                 <w:sz w:val="20"/>
                 <w:szCs w:val="20"/>
               </w:rPr>
-              <w:t xml:space="preserve">SE 110: Apprenticeship I (1) </w:t>
-            </w:r>
-            <w:r>
-              <w:rPr>
-                <w:rFonts w:ascii="Calibri" w:eastAsia="Calibri" w:hAnsi="Calibri" w:cs="Calibri"/>
-                <w:color w:val="C45911"/>
-                <w:sz w:val="16"/>
-                <w:szCs w:val="16"/>
-              </w:rPr>
-              <w:t>(</w:t>
-            </w:r>
-            <w:r>
-              <w:rPr>
-                <w:rFonts w:ascii="Calibri" w:eastAsia="Calibri" w:hAnsi="Calibri" w:cs="Calibri"/>
-                <w:color w:val="C45911"/>
-                <w:sz w:val="16"/>
-                <w:szCs w:val="16"/>
-              </w:rPr>
-              <w:t>XXX)</w:t>
+              <w:t>MTH 112#: Elementary Functions (4)</w:t>
             </w:r>
           </w:p>
           <w:p>
@@ -1960,43 +1879,7 @@
                 <w:sz w:val="20"/>
                 <w:szCs w:val="20"/>
               </w:rPr>
-              <w:t>MTH 112#: Elementary Functions (4)</w:t>
-            </w:r>
-          </w:p>
-          <w:p>
-            <w:pPr>
-              <w:spacing w:after="120"/>
-              <w:rPr>
-                <w:rFonts w:ascii="Calibri" w:eastAsia="Calibri" w:hAnsi="Calibri" w:cs="Calibri"/>
-                <w:sz w:val="20"/>
-                <w:szCs w:val="20"/>
-              </w:rPr>
-            </w:pPr>
-            <w:r>
-              <w:rPr>
-                <w:rFonts w:ascii="Calibri" w:eastAsia="Calibri" w:hAnsi="Calibri" w:cs="Calibri"/>
-                <w:sz w:val="20"/>
-                <w:szCs w:val="20"/>
-              </w:rPr>
-              <w:t>CS 391#: Social and Ethical Issues in Computer Science (3) (</w:t>
-            </w:r>
-            <w:proofErr w:type="spellStart"/>
-            <w:r>
-              <w:rPr>
-                <w:rFonts w:ascii="Calibri" w:eastAsia="Calibri" w:hAnsi="Calibri" w:cs="Calibri"/>
-                <w:sz w:val="20"/>
-                <w:szCs w:val="20"/>
-              </w:rPr>
-              <w:t>Bacc</w:t>
-            </w:r>
-            <w:proofErr w:type="spellEnd"/>
-            <w:r>
-              <w:rPr>
-                <w:rFonts w:ascii="Calibri" w:eastAsia="Calibri" w:hAnsi="Calibri" w:cs="Calibri"/>
-                <w:sz w:val="20"/>
-                <w:szCs w:val="20"/>
-              </w:rPr>
-              <w:t xml:space="preserve"> Core Synthesis: Science, Technology, Society)</w:t>
+              <w:t>CS 391#: Social and Ethical Issues in Computer Science (3) (Bacc Core Synthesis: Science, Technology, Society)</w:t>
             </w:r>
           </w:p>
         </w:tc>
@@ -2103,7 +1986,7 @@
                 <w:sz w:val="20"/>
                 <w:szCs w:val="20"/>
               </w:rPr>
-              <w:t>15</w:t>
+              <w:t>1</w:t>
             </w:r>
             <w:r>
               <w:rPr>
@@ -2112,9 +1995,17 @@
                 <w:sz w:val="20"/>
                 <w:szCs w:val="20"/>
               </w:rPr>
+              <w:t>1</w:t>
+            </w:r>
+            <w:r>
+              <w:rPr>
+                <w:rFonts w:ascii="Calibri" w:eastAsia="Calibri" w:hAnsi="Calibri" w:cs="Calibri"/>
+                <w:b/>
+                <w:sz w:val="20"/>
+                <w:szCs w:val="20"/>
+              </w:rPr>
               <w:t xml:space="preserve"> </w:t>
             </w:r>
-            <w:proofErr w:type="spellStart"/>
             <w:r>
               <w:rPr>
                 <w:rFonts w:ascii="Calibri" w:eastAsia="Calibri" w:hAnsi="Calibri" w:cs="Calibri"/>
@@ -2124,7 +2015,6 @@
               </w:rPr>
               <w:t>cr</w:t>
             </w:r>
-            <w:proofErr w:type="spellEnd"/>
           </w:p>
           <w:p>
             <w:pPr>
@@ -2142,60 +2032,23 @@
                 <w:sz w:val="20"/>
                 <w:szCs w:val="20"/>
               </w:rPr>
-              <w:t xml:space="preserve">SE 103: </w:t>
-            </w:r>
-            <w:r>
-              <w:rPr>
-                <w:rFonts w:ascii="Calibri" w:eastAsia="Calibri" w:hAnsi="Calibri" w:cs="Calibri"/>
-                <w:sz w:val="20"/>
-                <w:szCs w:val="20"/>
-              </w:rPr>
-              <w:t>Creative Problem Solving with Code</w:t>
-            </w:r>
-            <w:r>
-              <w:rPr>
-                <w:rFonts w:ascii="Calibri" w:eastAsia="Calibri" w:hAnsi="Calibri" w:cs="Calibri"/>
-                <w:sz w:val="20"/>
-                <w:szCs w:val="20"/>
-              </w:rPr>
-              <w:t xml:space="preserve"> III (2) </w:t>
-            </w:r>
-            <w:r>
-              <w:rPr>
-                <w:rFonts w:ascii="Calibri" w:eastAsia="Calibri" w:hAnsi="Calibri" w:cs="Calibri"/>
-                <w:color w:val="C45911"/>
-                <w:sz w:val="16"/>
-                <w:szCs w:val="16"/>
-              </w:rPr>
-              <w:t>(</w:t>
-            </w:r>
-            <w:r>
-              <w:rPr>
-                <w:rFonts w:ascii="Calibri" w:eastAsia="Calibri" w:hAnsi="Calibri" w:cs="Calibri"/>
-                <w:color w:val="C45911"/>
-                <w:sz w:val="16"/>
-                <w:szCs w:val="16"/>
-              </w:rPr>
-              <w:t>XXX)</w:t>
-            </w:r>
-          </w:p>
-          <w:p>
-            <w:pPr>
-              <w:spacing w:after="120"/>
-              <w:rPr>
-                <w:rFonts w:ascii="Calibri" w:eastAsia="Calibri" w:hAnsi="Calibri" w:cs="Calibri"/>
-                <w:color w:val="C45911"/>
-                <w:sz w:val="16"/>
-                <w:szCs w:val="16"/>
-              </w:rPr>
-            </w:pPr>
-            <w:r>
-              <w:rPr>
-                <w:rFonts w:ascii="Calibri" w:eastAsia="Calibri" w:hAnsi="Calibri" w:cs="Calibri"/>
-                <w:sz w:val="20"/>
-                <w:szCs w:val="20"/>
-              </w:rPr>
-              <w:t xml:space="preserve">SE 113: </w:t>
+              <w:t>SE 1</w:t>
+            </w:r>
+            <w:r>
+              <w:rPr>
+                <w:rFonts w:ascii="Calibri" w:eastAsia="Calibri" w:hAnsi="Calibri" w:cs="Calibri"/>
+                <w:sz w:val="20"/>
+                <w:szCs w:val="20"/>
+              </w:rPr>
+              <w:t>1</w:t>
+            </w:r>
+            <w:r>
+              <w:rPr>
+                <w:rFonts w:ascii="Calibri" w:eastAsia="Calibri" w:hAnsi="Calibri" w:cs="Calibri"/>
+                <w:sz w:val="20"/>
+                <w:szCs w:val="20"/>
+              </w:rPr>
+              <w:t xml:space="preserve">3: </w:t>
             </w:r>
             <w:r>
               <w:rPr>
@@ -2211,7 +2064,23 @@
                 <w:sz w:val="20"/>
                 <w:szCs w:val="20"/>
               </w:rPr>
-              <w:t xml:space="preserve"> III (6) </w:t>
+              <w:t xml:space="preserve"> III (</w:t>
+            </w:r>
+            <w:r>
+              <w:rPr>
+                <w:rFonts w:ascii="Calibri" w:eastAsia="Calibri" w:hAnsi="Calibri" w:cs="Calibri"/>
+                <w:sz w:val="20"/>
+                <w:szCs w:val="20"/>
+              </w:rPr>
+              <w:t>4</w:t>
+            </w:r>
+            <w:r>
+              <w:rPr>
+                <w:rFonts w:ascii="Calibri" w:eastAsia="Calibri" w:hAnsi="Calibri" w:cs="Calibri"/>
+                <w:sz w:val="20"/>
+                <w:szCs w:val="20"/>
+              </w:rPr>
+              <w:t xml:space="preserve">) </w:t>
             </w:r>
             <w:r>
               <w:rPr>
@@ -2415,16 +2284,8 @@
                 <w:rFonts w:ascii="Calibri" w:eastAsia="Calibri" w:hAnsi="Calibri" w:cs="Calibri"/>
               </w:rPr>
               <w:tab/>
-              <w:t xml:space="preserve">45 </w:t>
-            </w:r>
-            <w:proofErr w:type="spellStart"/>
-            <w:r>
-              <w:rPr>
-                <w:rFonts w:ascii="Calibri" w:eastAsia="Calibri" w:hAnsi="Calibri" w:cs="Calibri"/>
-              </w:rPr>
-              <w:t>cr</w:t>
-            </w:r>
-            <w:proofErr w:type="spellEnd"/>
+              <w:t>45 cr</w:t>
+            </w:r>
             <w:r>
               <w:rPr>
                 <w:rFonts w:ascii="Calibri" w:eastAsia="Calibri" w:hAnsi="Calibri" w:cs="Calibri"/>
@@ -2527,19 +2388,8 @@
                 <w:sz w:val="20"/>
                 <w:szCs w:val="20"/>
               </w:rPr>
-              <w:t xml:space="preserve">15 </w:t>
-            </w:r>
-            <w:proofErr w:type="spellStart"/>
-            <w:r>
-              <w:rPr>
-                <w:rFonts w:ascii="Calibri" w:eastAsia="Calibri" w:hAnsi="Calibri" w:cs="Calibri"/>
-                <w:b/>
-                <w:sz w:val="20"/>
-                <w:szCs w:val="20"/>
-              </w:rPr>
-              <w:t>cr</w:t>
-            </w:r>
-            <w:proofErr w:type="spellEnd"/>
+              <w:t>15 cr</w:t>
+            </w:r>
           </w:p>
           <w:p>
             <w:pPr>
@@ -2728,19 +2578,8 @@
                 <w:sz w:val="20"/>
                 <w:szCs w:val="20"/>
               </w:rPr>
-              <w:t xml:space="preserve">15 </w:t>
-            </w:r>
-            <w:proofErr w:type="spellStart"/>
-            <w:r>
-              <w:rPr>
-                <w:rFonts w:ascii="Calibri" w:eastAsia="Calibri" w:hAnsi="Calibri" w:cs="Calibri"/>
-                <w:b/>
-                <w:sz w:val="20"/>
-                <w:szCs w:val="20"/>
-              </w:rPr>
-              <w:t>cr</w:t>
-            </w:r>
-            <w:proofErr w:type="spellEnd"/>
+              <w:t>15 cr</w:t>
+            </w:r>
           </w:p>
           <w:p>
             <w:pPr>
@@ -2917,19 +2756,8 @@
                 <w:sz w:val="20"/>
                 <w:szCs w:val="20"/>
               </w:rPr>
-              <w:t xml:space="preserve">15 </w:t>
-            </w:r>
-            <w:proofErr w:type="spellStart"/>
-            <w:r>
-              <w:rPr>
-                <w:rFonts w:ascii="Calibri" w:eastAsia="Calibri" w:hAnsi="Calibri" w:cs="Calibri"/>
-                <w:b/>
-                <w:sz w:val="20"/>
-                <w:szCs w:val="20"/>
-              </w:rPr>
-              <w:t>cr</w:t>
-            </w:r>
-            <w:proofErr w:type="spellEnd"/>
+              <w:t>15 cr</w:t>
+            </w:r>
           </w:p>
           <w:p>
             <w:pPr>
@@ -3027,7 +2855,6 @@
                 <w:sz w:val="20"/>
                 <w:szCs w:val="20"/>
               </w:rPr>
-              <w:lastRenderedPageBreak/>
               <w:t>MTH 231: Elements of Discrete Mathematics (4)</w:t>
             </w:r>
           </w:p>
@@ -3068,7 +2895,6 @@
               <w:rPr>
                 <w:rFonts w:ascii="Calibri" w:eastAsia="Calibri" w:hAnsi="Calibri" w:cs="Calibri"/>
               </w:rPr>
-              <w:lastRenderedPageBreak/>
               <w:t>Third Year</w:t>
             </w:r>
             <w:r>
@@ -3130,16 +2956,8 @@
                 <w:rFonts w:ascii="Calibri" w:eastAsia="Calibri" w:hAnsi="Calibri" w:cs="Calibri"/>
               </w:rPr>
               <w:tab/>
-              <w:t xml:space="preserve">48 – 51 </w:t>
-            </w:r>
-            <w:proofErr w:type="spellStart"/>
-            <w:r>
-              <w:rPr>
-                <w:rFonts w:ascii="Calibri" w:eastAsia="Calibri" w:hAnsi="Calibri" w:cs="Calibri"/>
-              </w:rPr>
-              <w:t>cr</w:t>
-            </w:r>
-            <w:proofErr w:type="spellEnd"/>
+              <w:t>48 – 51 cr</w:t>
+            </w:r>
             <w:r>
               <w:rPr>
                 <w:rFonts w:ascii="Calibri" w:eastAsia="Calibri" w:hAnsi="Calibri" w:cs="Calibri"/>
@@ -3165,6 +2983,7 @@
               <w:rPr>
                 <w:rFonts w:ascii="Calibri" w:eastAsia="Calibri" w:hAnsi="Calibri" w:cs="Calibri"/>
               </w:rPr>
+              <w:lastRenderedPageBreak/>
               <w:t>Fall</w:t>
             </w:r>
             <w:r>
@@ -3261,7 +3080,6 @@
               </w:rPr>
               <w:t xml:space="preserve"> </w:t>
             </w:r>
-            <w:proofErr w:type="spellStart"/>
             <w:r>
               <w:rPr>
                 <w:rFonts w:ascii="Calibri" w:eastAsia="Calibri" w:hAnsi="Calibri" w:cs="Calibri"/>
@@ -3271,7 +3089,6 @@
               </w:rPr>
               <w:t>cr</w:t>
             </w:r>
-            <w:proofErr w:type="spellEnd"/>
           </w:p>
           <w:p>
             <w:pPr>
@@ -3547,19 +3364,8 @@
                 <w:sz w:val="20"/>
                 <w:szCs w:val="20"/>
               </w:rPr>
-              <w:t xml:space="preserve"> </w:t>
-            </w:r>
-            <w:proofErr w:type="spellStart"/>
-            <w:r>
-              <w:rPr>
-                <w:rFonts w:ascii="Calibri" w:eastAsia="Calibri" w:hAnsi="Calibri" w:cs="Calibri"/>
-                <w:b/>
-                <w:sz w:val="20"/>
-                <w:szCs w:val="20"/>
-              </w:rPr>
-              <w:t>cr</w:t>
-            </w:r>
-            <w:proofErr w:type="spellEnd"/>
+              <w:t xml:space="preserve"> cr</w:t>
+            </w:r>
           </w:p>
           <w:p>
             <w:pPr>
@@ -3852,7 +3658,6 @@
               </w:rPr>
               <w:t xml:space="preserve"> - 17 </w:t>
             </w:r>
-            <w:proofErr w:type="spellStart"/>
             <w:r>
               <w:rPr>
                 <w:rFonts w:ascii="Calibri" w:eastAsia="Calibri" w:hAnsi="Calibri" w:cs="Calibri"/>
@@ -3862,7 +3667,6 @@
               </w:rPr>
               <w:t>cr</w:t>
             </w:r>
-            <w:proofErr w:type="spellEnd"/>
           </w:p>
           <w:p>
             <w:pPr>
@@ -4144,16 +3948,39 @@
                 <w:rFonts w:ascii="Calibri" w:eastAsia="Calibri" w:hAnsi="Calibri" w:cs="Calibri"/>
               </w:rPr>
               <w:tab/>
-              <w:t xml:space="preserve">36 – 39 </w:t>
-            </w:r>
-            <w:proofErr w:type="spellStart"/>
-            <w:r>
-              <w:rPr>
-                <w:rFonts w:ascii="Calibri" w:eastAsia="Calibri" w:hAnsi="Calibri" w:cs="Calibri"/>
-              </w:rPr>
-              <w:t>cr</w:t>
-            </w:r>
-            <w:proofErr w:type="spellEnd"/>
+            </w:r>
+            <w:r>
+              <w:rPr>
+                <w:rFonts w:ascii="Calibri" w:eastAsia="Calibri" w:hAnsi="Calibri" w:cs="Calibri"/>
+              </w:rPr>
+              <w:t>4</w:t>
+            </w:r>
+            <w:bookmarkStart w:id="1" w:name="_GoBack"/>
+            <w:bookmarkEnd w:id="1"/>
+            <w:r>
+              <w:rPr>
+                <w:rFonts w:ascii="Calibri" w:eastAsia="Calibri" w:hAnsi="Calibri" w:cs="Calibri"/>
+              </w:rPr>
+              <w:t>2</w:t>
+            </w:r>
+            <w:r>
+              <w:rPr>
+                <w:rFonts w:ascii="Calibri" w:eastAsia="Calibri" w:hAnsi="Calibri" w:cs="Calibri"/>
+              </w:rPr>
+              <w:t xml:space="preserve"> – </w:t>
+            </w:r>
+            <w:r>
+              <w:rPr>
+                <w:rFonts w:ascii="Calibri" w:eastAsia="Calibri" w:hAnsi="Calibri" w:cs="Calibri"/>
+              </w:rPr>
+              <w:t>45</w:t>
+            </w:r>
+            <w:r>
+              <w:rPr>
+                <w:rFonts w:ascii="Calibri" w:eastAsia="Calibri" w:hAnsi="Calibri" w:cs="Calibri"/>
+              </w:rPr>
+              <w:t xml:space="preserve"> cr</w:t>
+            </w:r>
             <w:r>
               <w:rPr>
                 <w:rFonts w:ascii="Calibri" w:eastAsia="Calibri" w:hAnsi="Calibri" w:cs="Calibri"/>
@@ -4256,7 +4083,7 @@
                 <w:sz w:val="20"/>
                 <w:szCs w:val="20"/>
               </w:rPr>
-              <w:t>12 - 13</w:t>
+              <w:t>1</w:t>
             </w:r>
             <w:r>
               <w:rPr>
@@ -4265,9 +4092,8 @@
                 <w:sz w:val="20"/>
                 <w:szCs w:val="20"/>
               </w:rPr>
-              <w:t xml:space="preserve"> </w:t>
-            </w:r>
-            <w:proofErr w:type="spellStart"/>
+              <w:t>4</w:t>
+            </w:r>
             <w:r>
               <w:rPr>
                 <w:rFonts w:ascii="Calibri" w:eastAsia="Calibri" w:hAnsi="Calibri" w:cs="Calibri"/>
@@ -4275,9 +4101,26 @@
                 <w:sz w:val="20"/>
                 <w:szCs w:val="20"/>
               </w:rPr>
-              <w:t>cr</w:t>
-            </w:r>
-            <w:proofErr w:type="spellEnd"/>
+              <w:t xml:space="preserve"> - </w:t>
+            </w:r>
+            <w:r>
+              <w:rPr>
+                <w:rFonts w:ascii="Calibri" w:eastAsia="Calibri" w:hAnsi="Calibri" w:cs="Calibri"/>
+                <w:b/>
+                <w:sz w:val="20"/>
+                <w:szCs w:val="20"/>
+              </w:rPr>
+              <w:t>15</w:t>
+            </w:r>
+            <w:r>
+              <w:rPr>
+                <w:rFonts w:ascii="Calibri" w:eastAsia="Calibri" w:hAnsi="Calibri" w:cs="Calibri"/>
+                <w:b/>
+                <w:sz w:val="20"/>
+                <w:szCs w:val="20"/>
+              </w:rPr>
+              <w:t xml:space="preserve"> cr</w:t>
+            </w:r>
           </w:p>
           <w:p>
             <w:pPr>
@@ -4295,7 +4138,23 @@
                 <w:sz w:val="20"/>
                 <w:szCs w:val="20"/>
               </w:rPr>
-              <w:t xml:space="preserve">SE 411: Business of Software I (4, WIC) </w:t>
+              <w:t>SE 411: Business of Software I (</w:t>
+            </w:r>
+            <w:r>
+              <w:rPr>
+                <w:rFonts w:ascii="Calibri" w:eastAsia="Calibri" w:hAnsi="Calibri" w:cs="Calibri"/>
+                <w:sz w:val="20"/>
+                <w:szCs w:val="20"/>
+              </w:rPr>
+              <w:t>6</w:t>
+            </w:r>
+            <w:r>
+              <w:rPr>
+                <w:rFonts w:ascii="Calibri" w:eastAsia="Calibri" w:hAnsi="Calibri" w:cs="Calibri"/>
+                <w:sz w:val="20"/>
+                <w:szCs w:val="20"/>
+              </w:rPr>
+              <w:t xml:space="preserve">, WIC) </w:t>
             </w:r>
             <w:r>
               <w:rPr>
@@ -4498,7 +4357,7 @@
                 <w:sz w:val="20"/>
                 <w:szCs w:val="20"/>
               </w:rPr>
-              <w:t>12</w:t>
+              <w:t>1</w:t>
             </w:r>
             <w:r>
               <w:rPr>
@@ -4507,6 +4366,15 @@
                 <w:sz w:val="20"/>
                 <w:szCs w:val="20"/>
               </w:rPr>
+              <w:t>4</w:t>
+            </w:r>
+            <w:r>
+              <w:rPr>
+                <w:rFonts w:ascii="Calibri" w:eastAsia="Calibri" w:hAnsi="Calibri" w:cs="Calibri"/>
+                <w:b/>
+                <w:sz w:val="20"/>
+                <w:szCs w:val="20"/>
+              </w:rPr>
               <w:t xml:space="preserve"> </w:t>
             </w:r>
             <w:r>
@@ -4534,7 +4402,7 @@
                 <w:sz w:val="20"/>
                 <w:szCs w:val="20"/>
               </w:rPr>
-              <w:t>13</w:t>
+              <w:t>1</w:t>
             </w:r>
             <w:r>
               <w:rPr>
@@ -4543,9 +4411,8 @@
                 <w:sz w:val="20"/>
                 <w:szCs w:val="20"/>
               </w:rPr>
-              <w:t xml:space="preserve"> </w:t>
-            </w:r>
-            <w:proofErr w:type="spellStart"/>
+              <w:t>5</w:t>
+            </w:r>
             <w:r>
               <w:rPr>
                 <w:rFonts w:ascii="Calibri" w:eastAsia="Calibri" w:hAnsi="Calibri" w:cs="Calibri"/>
@@ -4553,9 +4420,8 @@
                 <w:sz w:val="20"/>
                 <w:szCs w:val="20"/>
               </w:rPr>
-              <w:t>cr</w:t>
-            </w:r>
-            <w:proofErr w:type="spellEnd"/>
+              <w:t xml:space="preserve"> cr</w:t>
+            </w:r>
           </w:p>
           <w:p>
             <w:pPr>
@@ -4572,7 +4438,23 @@
                 <w:sz w:val="20"/>
                 <w:szCs w:val="20"/>
               </w:rPr>
-              <w:t xml:space="preserve">SE 412: Business of Software II (4, WIC) </w:t>
+              <w:t>SE 412: Business of Software II (</w:t>
+            </w:r>
+            <w:r>
+              <w:rPr>
+                <w:rFonts w:ascii="Calibri" w:eastAsia="Calibri" w:hAnsi="Calibri" w:cs="Calibri"/>
+                <w:sz w:val="20"/>
+                <w:szCs w:val="20"/>
+              </w:rPr>
+              <w:t>6</w:t>
+            </w:r>
+            <w:r>
+              <w:rPr>
+                <w:rFonts w:ascii="Calibri" w:eastAsia="Calibri" w:hAnsi="Calibri" w:cs="Calibri"/>
+                <w:sz w:val="20"/>
+                <w:szCs w:val="20"/>
+              </w:rPr>
+              <w:t xml:space="preserve">, WIC) </w:t>
             </w:r>
             <w:r>
               <w:rPr>
@@ -4791,7 +4673,7 @@
                 <w:sz w:val="20"/>
                 <w:szCs w:val="20"/>
               </w:rPr>
-              <w:t>2</w:t>
+              <w:t>4</w:t>
             </w:r>
             <w:r>
               <w:rPr>
@@ -4827,7 +4709,7 @@
                 <w:sz w:val="20"/>
                 <w:szCs w:val="20"/>
               </w:rPr>
-              <w:t>13</w:t>
+              <w:t>1</w:t>
             </w:r>
             <w:r>
               <w:rPr>
@@ -4836,9 +4718,8 @@
                 <w:sz w:val="20"/>
                 <w:szCs w:val="20"/>
               </w:rPr>
-              <w:t xml:space="preserve"> </w:t>
-            </w:r>
-            <w:proofErr w:type="spellStart"/>
+              <w:t>5</w:t>
+            </w:r>
             <w:r>
               <w:rPr>
                 <w:rFonts w:ascii="Calibri" w:eastAsia="Calibri" w:hAnsi="Calibri" w:cs="Calibri"/>
@@ -4846,9 +4727,8 @@
                 <w:sz w:val="20"/>
                 <w:szCs w:val="20"/>
               </w:rPr>
-              <w:t>cr</w:t>
-            </w:r>
-            <w:proofErr w:type="spellEnd"/>
+              <w:t xml:space="preserve"> cr</w:t>
+            </w:r>
           </w:p>
           <w:p>
             <w:pPr>
@@ -4865,7 +4745,23 @@
                 <w:sz w:val="20"/>
                 <w:szCs w:val="20"/>
               </w:rPr>
-              <w:t xml:space="preserve">SE 413: Business of Software III (4, WIC) </w:t>
+              <w:t>SE 413: Business of Software III (</w:t>
+            </w:r>
+            <w:r>
+              <w:rPr>
+                <w:rFonts w:ascii="Calibri" w:eastAsia="Calibri" w:hAnsi="Calibri" w:cs="Calibri"/>
+                <w:sz w:val="20"/>
+                <w:szCs w:val="20"/>
+              </w:rPr>
+              <w:t>6</w:t>
+            </w:r>
+            <w:r>
+              <w:rPr>
+                <w:rFonts w:ascii="Calibri" w:eastAsia="Calibri" w:hAnsi="Calibri" w:cs="Calibri"/>
+                <w:sz w:val="20"/>
+                <w:szCs w:val="20"/>
+              </w:rPr>
+              <w:t xml:space="preserve">, WIC) </w:t>
             </w:r>
             <w:r>
               <w:rPr>
@@ -4901,7 +4797,6 @@
                 <w:sz w:val="20"/>
                 <w:szCs w:val="20"/>
               </w:rPr>
-              <w:lastRenderedPageBreak/>
               <w:t>SE 410: Apprenticeship IV (1)</w:t>
             </w:r>
             <w:r>
@@ -5084,47 +4979,7 @@
           <w:sz w:val="20"/>
           <w:szCs w:val="20"/>
         </w:rPr>
-        <w:t xml:space="preserve">*Freshman Skill Courses (16 </w:t>
-      </w:r>
-      <w:proofErr w:type="gramStart"/>
-      <w:r>
-        <w:rPr>
-          <w:rFonts w:ascii="Calibri" w:eastAsia="Calibri" w:hAnsi="Calibri" w:cs="Calibri"/>
-          <w:b/>
-          <w:sz w:val="20"/>
-          <w:szCs w:val="20"/>
-        </w:rPr>
-        <w:t xml:space="preserve">credits)   </w:t>
-      </w:r>
-      <w:proofErr w:type="gramEnd"/>
-      <w:r>
-        <w:rPr>
-          <w:rFonts w:ascii="Calibri" w:eastAsia="Calibri" w:hAnsi="Calibri" w:cs="Calibri"/>
-          <w:b/>
-          <w:sz w:val="20"/>
-          <w:szCs w:val="20"/>
-        </w:rPr>
-        <w:t xml:space="preserve">    #BACC Core (48 </w:t>
-      </w:r>
-      <w:proofErr w:type="spellStart"/>
-      <w:r>
-        <w:rPr>
-          <w:rFonts w:ascii="Calibri" w:eastAsia="Calibri" w:hAnsi="Calibri" w:cs="Calibri"/>
-          <w:b/>
-          <w:sz w:val="20"/>
-          <w:szCs w:val="20"/>
-        </w:rPr>
-        <w:t>cr</w:t>
-      </w:r>
-      <w:proofErr w:type="spellEnd"/>
-      <w:r>
-        <w:rPr>
-          <w:rFonts w:ascii="Calibri" w:eastAsia="Calibri" w:hAnsi="Calibri" w:cs="Calibri"/>
-          <w:b/>
-          <w:sz w:val="20"/>
-          <w:szCs w:val="20"/>
-        </w:rPr>
-        <w:t xml:space="preserve">)       </w:t>
+        <w:t xml:space="preserve">*Freshman Skill Courses (16 credits)       #BACC Core (48 cr)       </w:t>
       </w:r>
       <w:r>
         <w:rPr>
@@ -5198,21 +5053,7 @@
           <w:rFonts w:ascii="Garamond" w:eastAsia="Garamond" w:hAnsi="Garamond" w:cs="Garamond"/>
         </w:rPr>
         <w:tab/>
-        <w:t xml:space="preserve">175 – 181 credits (139 major and 36 - 42 </w:t>
-      </w:r>
-      <w:proofErr w:type="spellStart"/>
-      <w:r>
-        <w:rPr>
-          <w:rFonts w:ascii="Garamond" w:eastAsia="Garamond" w:hAnsi="Garamond" w:cs="Garamond"/>
-        </w:rPr>
-        <w:t>bacc</w:t>
-      </w:r>
-      <w:proofErr w:type="spellEnd"/>
-      <w:r>
-        <w:rPr>
-          <w:rFonts w:ascii="Garamond" w:eastAsia="Garamond" w:hAnsi="Garamond" w:cs="Garamond"/>
-        </w:rPr>
-        <w:t xml:space="preserve"> core)</w:t>
+        <w:t>175 – 181 credits (139 major and 36 - 42 bacc core)</w:t>
       </w:r>
     </w:p>
     <w:p>
@@ -5299,19 +5140,7 @@
         <w:rPr>
           <w:rFonts w:ascii="Garamond" w:eastAsia="Garamond" w:hAnsi="Garamond" w:cs="Garamond"/>
         </w:rPr>
-        <w:t xml:space="preserve"> courses unique to the program that</w:t>
-      </w:r>
-      <w:r>
-        <w:rPr>
-          <w:rFonts w:ascii="Garamond" w:eastAsia="Garamond" w:hAnsi="Garamond" w:cs="Garamond"/>
-        </w:rPr>
-        <w:t xml:space="preserve"> </w:t>
-      </w:r>
-      <w:r>
-        <w:rPr>
-          <w:rFonts w:ascii="Garamond" w:eastAsia="Garamond" w:hAnsi="Garamond" w:cs="Garamond"/>
-        </w:rPr>
-        <w:t xml:space="preserve">must be taken at OSU-Cascades. The second two years are </w:t>
+        <w:t xml:space="preserve"> courses. The second two years are </w:t>
       </w:r>
       <w:r>
         <w:rPr>
@@ -5382,14 +5211,42 @@
           <w:rFonts w:ascii="Garamond" w:eastAsia="Garamond" w:hAnsi="Garamond" w:cs="Garamond"/>
           <w:b/>
         </w:rPr>
-        <w:t>Pre-Professional Software Engineering Requirements (76 credits</w:t>
+        <w:t>Pre-Professional Software Engineering Requirements (</w:t>
       </w:r>
       <w:r>
         <w:rPr>
           <w:rFonts w:ascii="Garamond" w:eastAsia="Garamond" w:hAnsi="Garamond" w:cs="Garamond"/>
           <w:b/>
         </w:rPr>
-        <w:t>, 2.9 GPA</w:t>
+        <w:t>58</w:t>
+      </w:r>
+      <w:r>
+        <w:rPr>
+          <w:rFonts w:ascii="Garamond" w:eastAsia="Garamond" w:hAnsi="Garamond" w:cs="Garamond"/>
+          <w:b/>
+        </w:rPr>
+        <w:t xml:space="preserve"> credits</w:t>
+      </w:r>
+      <w:r>
+        <w:rPr>
+          <w:rFonts w:ascii="Garamond" w:eastAsia="Garamond" w:hAnsi="Garamond" w:cs="Garamond"/>
+          <w:b/>
+        </w:rPr>
+        <w:t>, 2.</w:t>
+      </w:r>
+      <w:r>
+        <w:rPr>
+          <w:rFonts w:ascii="Garamond" w:eastAsia="Garamond" w:hAnsi="Garamond" w:cs="Garamond"/>
+          <w:b/>
+        </w:rPr>
+        <w:t>7</w:t>
+      </w:r>
+      <w:r>
+        <w:rPr>
+          <w:rFonts w:ascii="Garamond" w:eastAsia="Garamond" w:hAnsi="Garamond" w:cs="Garamond"/>
+          <w:b/>
+        </w:rPr>
+        <w:t xml:space="preserve"> GPA</w:t>
       </w:r>
       <w:r>
         <w:rPr>
@@ -5480,16 +5337,57 @@
       <w:r>
         <w:rPr>
           <w:rFonts w:ascii="Garamond" w:eastAsia="Garamond" w:hAnsi="Garamond" w:cs="Garamond"/>
+          <w:i/>
         </w:rPr>
         <w:br/>
-        <w:t>SE 101: Programming I (2)</w:t>
+      </w:r>
+      <w:r>
+        <w:rPr>
+          <w:rFonts w:ascii="Garamond" w:eastAsia="Garamond" w:hAnsi="Garamond" w:cs="Garamond"/>
+        </w:rPr>
+        <w:t xml:space="preserve">SE 111: Software </w:t>
+      </w:r>
+      <w:r>
+        <w:rPr>
+          <w:rFonts w:ascii="Garamond" w:eastAsia="Garamond" w:hAnsi="Garamond" w:cs="Garamond"/>
+        </w:rPr>
+        <w:t>Engineering I (4</w:t>
+      </w:r>
+      <w:r>
+        <w:rPr>
+          <w:rFonts w:ascii="Garamond" w:eastAsia="Garamond" w:hAnsi="Garamond" w:cs="Garamond"/>
+        </w:rPr>
+        <w:t>)</w:t>
       </w:r>
       <w:r>
         <w:rPr>
           <w:rFonts w:ascii="Garamond" w:eastAsia="Garamond" w:hAnsi="Garamond" w:cs="Garamond"/>
         </w:rPr>
         <w:br/>
-        <w:t>SE 102: Programming II (2)</w:t>
+      </w:r>
+      <w:r>
+        <w:rPr>
+          <w:rFonts w:ascii="Garamond" w:eastAsia="Garamond" w:hAnsi="Garamond" w:cs="Garamond"/>
+        </w:rPr>
+        <w:t xml:space="preserve">SE 112: Software </w:t>
+      </w:r>
+      <w:r>
+        <w:rPr>
+          <w:rFonts w:ascii="Garamond" w:eastAsia="Garamond" w:hAnsi="Garamond" w:cs="Garamond"/>
+        </w:rPr>
+        <w:t>Engineering</w:t>
+      </w:r>
+      <w:r>
+        <w:rPr>
+          <w:rFonts w:ascii="Garamond" w:eastAsia="Garamond" w:hAnsi="Garamond" w:cs="Garamond"/>
+        </w:rPr>
+        <w:t xml:space="preserve"> II (4</w:t>
+      </w:r>
+      <w:r>
+        <w:rPr>
+          <w:rFonts w:ascii="Garamond" w:eastAsia="Garamond" w:hAnsi="Garamond" w:cs="Garamond"/>
+        </w:rPr>
+        <w:t>)</w:t>
       </w:r>
       <w:r>
         <w:rPr>
@@ -5501,94 +5399,25 @@
         <w:rPr>
           <w:rFonts w:ascii="Garamond" w:eastAsia="Garamond" w:hAnsi="Garamond" w:cs="Garamond"/>
         </w:rPr>
-        <w:t>SE 103: Programming III (2)</w:t>
-      </w:r>
-      <w:r>
-        <w:rPr>
-          <w:rFonts w:ascii="Garamond" w:eastAsia="Garamond" w:hAnsi="Garamond" w:cs="Garamond"/>
-        </w:rPr>
-        <w:br/>
-      </w:r>
-      <w:r>
-        <w:rPr>
-          <w:rFonts w:ascii="Garamond" w:eastAsia="Garamond" w:hAnsi="Garamond" w:cs="Garamond"/>
-        </w:rPr>
-        <w:t>SE 107: Professional Seminar (1)</w:t>
-      </w:r>
-      <w:r>
-        <w:rPr>
-          <w:rFonts w:ascii="Garamond" w:eastAsia="Garamond" w:hAnsi="Garamond" w:cs="Garamond"/>
-        </w:rPr>
-        <w:br/>
-      </w:r>
-      <w:r>
-        <w:rPr>
-          <w:rFonts w:ascii="Garamond" w:eastAsia="Garamond" w:hAnsi="Garamond" w:cs="Garamond"/>
-        </w:rPr>
-        <w:t xml:space="preserve">SE 110: Apprenticeship I (2) </w:t>
-      </w:r>
-      <w:r>
-        <w:rPr>
-          <w:rFonts w:ascii="Garamond" w:eastAsia="Garamond" w:hAnsi="Garamond" w:cs="Garamond"/>
-          <w:i/>
-        </w:rPr>
-        <w:t>taken for 1 credit multiple terms</w:t>
-      </w:r>
-      <w:r>
-        <w:rPr>
-          <w:rFonts w:ascii="Garamond" w:eastAsia="Garamond" w:hAnsi="Garamond" w:cs="Garamond"/>
-          <w:i/>
-        </w:rPr>
-        <w:br/>
-      </w:r>
-      <w:r>
-        <w:rPr>
-          <w:rFonts w:ascii="Garamond" w:eastAsia="Garamond" w:hAnsi="Garamond" w:cs="Garamond"/>
-        </w:rPr>
-        <w:t>SE 111: Software Development I (6)</w:t>
-      </w:r>
-      <w:r>
-        <w:rPr>
-          <w:rFonts w:ascii="Garamond" w:eastAsia="Garamond" w:hAnsi="Garamond" w:cs="Garamond"/>
-        </w:rPr>
-        <w:br/>
-      </w:r>
-      <w:r>
-        <w:rPr>
-          <w:rFonts w:ascii="Garamond" w:eastAsia="Garamond" w:hAnsi="Garamond" w:cs="Garamond"/>
-        </w:rPr>
-        <w:t>SE 112: Software Development II (6)</w:t>
-      </w:r>
-      <w:r>
-        <w:rPr>
-          <w:rFonts w:ascii="Garamond" w:eastAsia="Garamond" w:hAnsi="Garamond" w:cs="Garamond"/>
-        </w:rPr>
-        <w:br/>
-      </w:r>
-      <w:r>
-        <w:rPr>
-          <w:rFonts w:ascii="Garamond" w:eastAsia="Garamond" w:hAnsi="Garamond" w:cs="Garamond"/>
-        </w:rPr>
-        <w:t>SE 113: Software Development III (6)</w:t>
-      </w:r>
-      <w:r>
-        <w:rPr>
-          <w:rFonts w:ascii="Garamond" w:eastAsia="Garamond" w:hAnsi="Garamond" w:cs="Garamond"/>
-        </w:rPr>
-        <w:br/>
-      </w:r>
-      <w:r>
-        <w:rPr>
-          <w:rFonts w:ascii="Garamond" w:eastAsia="Garamond" w:hAnsi="Garamond" w:cs="Garamond"/>
-        </w:rPr>
-        <w:t xml:space="preserve">SE 210: Apprenticeship II (3) </w:t>
-      </w:r>
-      <w:r>
-        <w:rPr>
-          <w:rFonts w:ascii="Garamond" w:eastAsia="Garamond" w:hAnsi="Garamond" w:cs="Garamond"/>
-          <w:i/>
-        </w:rPr>
-        <w:t>taken for 1 credit multiple terms</w:t>
+        <w:t xml:space="preserve">SE 113: Software </w:t>
+      </w:r>
+      <w:r>
+        <w:rPr>
+          <w:rFonts w:ascii="Garamond" w:eastAsia="Garamond" w:hAnsi="Garamond" w:cs="Garamond"/>
+        </w:rPr>
+        <w:t>Engineering</w:t>
+      </w:r>
+      <w:r>
+        <w:rPr>
+          <w:rFonts w:ascii="Garamond" w:eastAsia="Garamond" w:hAnsi="Garamond" w:cs="Garamond"/>
+        </w:rPr>
+        <w:t xml:space="preserve"> III (4</w:t>
+      </w:r>
+      <w:r>
+        <w:rPr>
+          <w:rFonts w:ascii="Garamond" w:eastAsia="Garamond" w:hAnsi="Garamond" w:cs="Garamond"/>
+        </w:rPr>
+        <w:t>)</w:t>
       </w:r>
       <w:r>
         <w:rPr>
@@ -5646,7 +5475,6 @@
         <w:rPr>
           <w:rFonts w:ascii="Garamond" w:eastAsia="Garamond" w:hAnsi="Garamond" w:cs="Garamond"/>
         </w:rPr>
-        <w:lastRenderedPageBreak/>
         <w:t>Manner in which the program will be delivered, including program location (if offered outside of the main campus), course scheduling, and the use of technology (for both on-campus and off-campus delivery).</w:t>
       </w:r>
     </w:p>
@@ -5737,6 +5565,7 @@
         <w:rPr>
           <w:rFonts w:ascii="Garamond" w:eastAsia="Garamond" w:hAnsi="Garamond" w:cs="Garamond"/>
         </w:rPr>
+        <w:lastRenderedPageBreak/>
         <w:t>Adequacy and quality of faculty delivering the program.</w:t>
       </w:r>
     </w:p>
@@ -6173,19 +6002,11 @@
           <w:rFonts w:ascii="Garamond" w:eastAsia="Garamond" w:hAnsi="Garamond" w:cs="Garamond"/>
         </w:rPr>
       </w:pPr>
-      <w:proofErr w:type="gramStart"/>
-      <w:r>
-        <w:rPr>
-          <w:rFonts w:ascii="Garamond" w:eastAsia="Garamond" w:hAnsi="Garamond" w:cs="Garamond"/>
-        </w:rPr>
-        <w:t>Other</w:t>
-      </w:r>
-      <w:proofErr w:type="gramEnd"/>
-      <w:r>
-        <w:rPr>
-          <w:rFonts w:ascii="Garamond" w:eastAsia="Garamond" w:hAnsi="Garamond" w:cs="Garamond"/>
-        </w:rPr>
-        <w:t xml:space="preserve"> staff.</w:t>
+      <w:r>
+        <w:rPr>
+          <w:rFonts w:ascii="Garamond" w:eastAsia="Garamond" w:hAnsi="Garamond" w:cs="Garamond"/>
+        </w:rPr>
+        <w:t>Other staff.</w:t>
       </w:r>
     </w:p>
     <w:p>
@@ -6248,7 +6069,14 @@
         <w:rPr>
           <w:rFonts w:ascii="Garamond" w:eastAsia="Garamond" w:hAnsi="Garamond" w:cs="Garamond"/>
         </w:rPr>
-        <w:t xml:space="preserve">e intend to employ a full-time </w:t>
+        <w:t xml:space="preserve">e </w:t>
+      </w:r>
+      <w:r>
+        <w:rPr>
+          <w:rFonts w:ascii="Garamond" w:eastAsia="Garamond" w:hAnsi="Garamond" w:cs="Garamond"/>
+        </w:rPr>
+        <w:lastRenderedPageBreak/>
+        <w:t xml:space="preserve">intend to employ a full-time </w:t>
       </w:r>
       <w:r>
         <w:rPr>
@@ -6284,21 +6112,7 @@
         <w:rPr>
           <w:rFonts w:ascii="Garamond" w:eastAsia="Garamond" w:hAnsi="Garamond" w:cs="Garamond"/>
         </w:rPr>
-        <w:t xml:space="preserve"> apprenticeships, act as an industry </w:t>
-      </w:r>
-      <w:proofErr w:type="spellStart"/>
-      <w:r>
-        <w:rPr>
-          <w:rFonts w:ascii="Garamond" w:eastAsia="Garamond" w:hAnsi="Garamond" w:cs="Garamond"/>
-        </w:rPr>
-        <w:t>liason</w:t>
-      </w:r>
-      <w:proofErr w:type="spellEnd"/>
-      <w:r>
-        <w:rPr>
-          <w:rFonts w:ascii="Garamond" w:eastAsia="Garamond" w:hAnsi="Garamond" w:cs="Garamond"/>
-        </w:rPr>
-        <w:t xml:space="preserve">, and </w:t>
+        <w:t xml:space="preserve"> apprenticeships, act as an industry liason, and </w:t>
       </w:r>
       <w:r>
         <w:rPr>
@@ -6529,7 +6343,6 @@
           <w:rFonts w:ascii="Garamond" w:eastAsia="Garamond" w:hAnsi="Garamond" w:cs="Garamond"/>
           <w:noProof/>
         </w:rPr>
-        <w:lastRenderedPageBreak/>
         <w:drawing>
           <wp:inline distT="0" distB="0" distL="0" distR="0" wp14:anchorId="13E35A87" wp14:editId="4E9A72EF">
             <wp:extent cx="2737264" cy="2050171"/>
@@ -6795,6 +6608,7 @@
         <w:rPr>
           <w:rFonts w:ascii="Garamond" w:eastAsia="Garamond" w:hAnsi="Garamond" w:cs="Garamond"/>
         </w:rPr>
+        <w:lastRenderedPageBreak/>
         <w:t>The software engineering program begins Fall 2019.</w:t>
       </w:r>
     </w:p>
@@ -7012,171 +6826,165 @@
         <w:rPr>
           <w:rFonts w:ascii="Garamond" w:eastAsia="Garamond" w:hAnsi="Garamond" w:cs="Garamond"/>
         </w:rPr>
-        <w:t xml:space="preserve"> high demand across the </w:t>
-      </w:r>
+        <w:t xml:space="preserve"> high demand across the global economy</w:t>
+      </w:r>
+      <w:r>
+        <w:rPr>
+          <w:rFonts w:ascii="Garamond" w:eastAsia="Garamond" w:hAnsi="Garamond" w:cs="Garamond"/>
+        </w:rPr>
+        <w:t>)</w:t>
+      </w:r>
+      <w:r>
+        <w:rPr>
+          <w:rFonts w:ascii="Garamond" w:eastAsia="Garamond" w:hAnsi="Garamond" w:cs="Garamond"/>
+        </w:rPr>
+        <w:t>. The cross-disciplinary, project-based curriculum design, integration with professional practice, synthesis of computer science topics, and incorporation of continuously evolving technologies supports the achievement of the OSU mission.</w:t>
+      </w:r>
+    </w:p>
+    <w:p>
+      <w:pPr>
+        <w:spacing w:after="120"/>
+        <w:ind w:left="720"/>
+        <w:rPr>
+          <w:rFonts w:ascii="Garamond" w:eastAsia="Garamond" w:hAnsi="Garamond" w:cs="Garamond"/>
+          <w:i/>
+        </w:rPr>
+      </w:pPr>
+      <w:r>
+        <w:rPr>
+          <w:rFonts w:ascii="Garamond" w:eastAsia="Garamond" w:hAnsi="Garamond" w:cs="Garamond"/>
+          <w:i/>
+        </w:rPr>
+        <w:t>…particularly in the three Signature Areas: Advancing the Science of Sustainable Earth Ecosystems, Improving Human Health and Wellness, and Promoting Economic Growth and Social Progress (OSU, 2017).</w:t>
+      </w:r>
+    </w:p>
+    <w:p>
+      <w:pPr>
+        <w:spacing w:after="120"/>
+        <w:ind w:left="720"/>
+        <w:rPr>
+          <w:rFonts w:ascii="Garamond" w:eastAsia="Garamond" w:hAnsi="Garamond" w:cs="Garamond"/>
+        </w:rPr>
+      </w:pPr>
+      <w:r>
+        <w:rPr>
+          <w:rFonts w:ascii="Garamond" w:eastAsia="Garamond" w:hAnsi="Garamond" w:cs="Garamond"/>
+        </w:rPr>
+        <w:t>We intend for the subject areas of t</w:t>
+      </w:r>
+      <w:r>
+        <w:rPr>
+          <w:rFonts w:ascii="Garamond" w:eastAsia="Garamond" w:hAnsi="Garamond" w:cs="Garamond"/>
+        </w:rPr>
+        <w:t xml:space="preserve">he Software Engineering program </w:t>
+      </w:r>
+      <w:r>
+        <w:rPr>
+          <w:rFonts w:ascii="Garamond" w:eastAsia="Garamond" w:hAnsi="Garamond" w:cs="Garamond"/>
+        </w:rPr>
+        <w:t xml:space="preserve">to focus on systems that support researchers and practitioners in sustainability, ecology, human health and wellness, and economic and social progress. </w:t>
+      </w:r>
+      <w:r>
+        <w:rPr>
+          <w:rFonts w:ascii="Garamond" w:eastAsia="Garamond" w:hAnsi="Garamond" w:cs="Garamond"/>
+        </w:rPr>
+        <w:t>Specifically</w:t>
+      </w:r>
+      <w:r>
+        <w:rPr>
+          <w:rFonts w:ascii="Garamond" w:eastAsia="Garamond" w:hAnsi="Garamond" w:cs="Garamond"/>
+        </w:rPr>
+        <w:t xml:space="preserve">, students within Software Engineering will build systems in collaboration with students and faculty of </w:t>
+      </w:r>
+      <w:r>
+        <w:rPr>
+          <w:rFonts w:ascii="Garamond" w:eastAsia="Garamond" w:hAnsi="Garamond" w:cs="Garamond"/>
+        </w:rPr>
+        <w:t xml:space="preserve">Energy Systems Engineering, </w:t>
+      </w:r>
+      <w:r>
+        <w:rPr>
+          <w:rFonts w:ascii="Garamond" w:eastAsia="Garamond" w:hAnsi="Garamond" w:cs="Garamond"/>
+        </w:rPr>
+        <w:t xml:space="preserve">Biology, Natural Resources, Sustainability, Kinesiology, Human Development &amp; Family Science, Hospitality Management, and </w:t>
+      </w:r>
+      <w:r>
+        <w:rPr>
+          <w:rFonts w:ascii="Garamond" w:eastAsia="Garamond" w:hAnsi="Garamond" w:cs="Garamond"/>
+        </w:rPr>
+        <w:t>B</w:t>
+      </w:r>
+      <w:r>
+        <w:rPr>
+          <w:rFonts w:ascii="Garamond" w:eastAsia="Garamond" w:hAnsi="Garamond" w:cs="Garamond"/>
+        </w:rPr>
+        <w:t xml:space="preserve">usiness. </w:t>
+      </w:r>
+      <w:r>
+        <w:rPr>
+          <w:rFonts w:ascii="Garamond" w:eastAsia="Garamond" w:hAnsi="Garamond" w:cs="Garamond"/>
+        </w:rPr>
+        <w:t>For example, students may engineer a software system that transmits, aggregates, mines and visualizes sensor data for river restoration; they may engage with a local medical device company to improve software reliability and security, or build applications that assist the</w:t>
+      </w:r>
+      <w:r>
+        <w:rPr>
+          <w:rFonts w:ascii="Garamond" w:eastAsia="Garamond" w:hAnsi="Garamond" w:cs="Garamond"/>
+        </w:rPr>
+        <w:t xml:space="preserve"> disabled. Moreover, SE students</w:t>
+      </w:r>
+      <w:r>
+        <w:rPr>
+          <w:rFonts w:ascii="Garamond" w:eastAsia="Garamond" w:hAnsi="Garamond" w:cs="Garamond"/>
+        </w:rPr>
+        <w:t xml:space="preserve"> may integrate new systems, techniques and solutions that they bring to market through their own startup business, creating new jobs and economic growth.</w:t>
+      </w:r>
+      <w:r>
+        <w:t xml:space="preserve"> </w:t>
+      </w:r>
+      <w:r>
+        <w:rPr>
+          <w:rFonts w:ascii="Garamond" w:eastAsia="Garamond" w:hAnsi="Garamond" w:cs="Garamond"/>
+        </w:rPr>
+        <w:t>Furthermore, our intent is to distill a minor in Software Engineering that students of all majors may take</w:t>
+      </w:r>
+      <w:r>
+        <w:rPr>
+          <w:rFonts w:ascii="Garamond" w:eastAsia="Garamond" w:hAnsi="Garamond" w:cs="Garamond"/>
+        </w:rPr>
+        <w:t xml:space="preserve"> to</w:t>
+      </w:r>
+      <w:r>
+        <w:rPr>
+          <w:rFonts w:ascii="Garamond" w:eastAsia="Garamond" w:hAnsi="Garamond" w:cs="Garamond"/>
+        </w:rPr>
+        <w:t xml:space="preserve"> </w:t>
+      </w:r>
+      <w:r>
+        <w:rPr>
+          <w:rFonts w:ascii="Garamond" w:eastAsia="Garamond" w:hAnsi="Garamond" w:cs="Garamond"/>
+        </w:rPr>
+        <w:t>complement</w:t>
+      </w:r>
+      <w:r>
+        <w:rPr>
+          <w:rFonts w:ascii="Garamond" w:eastAsia="Garamond" w:hAnsi="Garamond" w:cs="Garamond"/>
+        </w:rPr>
+        <w:t xml:space="preserve"> their main degree program.</w:t>
+      </w:r>
+    </w:p>
+    <w:p>
+      <w:pPr>
+        <w:spacing w:after="120"/>
+        <w:ind w:left="720"/>
+        <w:rPr>
+          <w:rFonts w:ascii="Garamond" w:eastAsia="Garamond" w:hAnsi="Garamond" w:cs="Garamond"/>
+        </w:rPr>
+      </w:pPr>
       <w:r>
         <w:rPr>
           <w:rFonts w:ascii="Garamond" w:eastAsia="Garamond" w:hAnsi="Garamond" w:cs="Garamond"/>
         </w:rPr>
         <w:lastRenderedPageBreak/>
-        <w:t>global economy</w:t>
-      </w:r>
-      <w:r>
-        <w:rPr>
-          <w:rFonts w:ascii="Garamond" w:eastAsia="Garamond" w:hAnsi="Garamond" w:cs="Garamond"/>
-        </w:rPr>
-        <w:t>)</w:t>
-      </w:r>
-      <w:r>
-        <w:rPr>
-          <w:rFonts w:ascii="Garamond" w:eastAsia="Garamond" w:hAnsi="Garamond" w:cs="Garamond"/>
-        </w:rPr>
-        <w:t>. The cross-disciplinary, project-based curriculum design, integration with professional practice, synthesis of computer science topics, and incorporation of continuously evolving technologies supports the achievement of the OSU mission.</w:t>
-      </w:r>
-    </w:p>
-    <w:p>
-      <w:pPr>
-        <w:spacing w:after="120"/>
-        <w:ind w:left="720"/>
-        <w:rPr>
-          <w:rFonts w:ascii="Garamond" w:eastAsia="Garamond" w:hAnsi="Garamond" w:cs="Garamond"/>
-          <w:i/>
-        </w:rPr>
-      </w:pPr>
-      <w:r>
-        <w:rPr>
-          <w:rFonts w:ascii="Garamond" w:eastAsia="Garamond" w:hAnsi="Garamond" w:cs="Garamond"/>
-          <w:i/>
-        </w:rPr>
-        <w:t>…particularly in the three Signature Areas: Advancing the Science of Sustainable Earth Ecosystems, Improving Human Health and Wellness, and Promoting Economic Growth and Social Progress (OSU, 2017).</w:t>
-      </w:r>
-    </w:p>
-    <w:p>
-      <w:pPr>
-        <w:spacing w:after="120"/>
-        <w:ind w:left="720"/>
-        <w:rPr>
-          <w:rFonts w:ascii="Garamond" w:eastAsia="Garamond" w:hAnsi="Garamond" w:cs="Garamond"/>
-        </w:rPr>
-      </w:pPr>
-      <w:r>
-        <w:rPr>
-          <w:rFonts w:ascii="Garamond" w:eastAsia="Garamond" w:hAnsi="Garamond" w:cs="Garamond"/>
-        </w:rPr>
-        <w:t>We intend for the subject areas of t</w:t>
-      </w:r>
-      <w:r>
-        <w:rPr>
-          <w:rFonts w:ascii="Garamond" w:eastAsia="Garamond" w:hAnsi="Garamond" w:cs="Garamond"/>
-        </w:rPr>
-        <w:t xml:space="preserve">he Software Engineering program </w:t>
-      </w:r>
-      <w:r>
-        <w:rPr>
-          <w:rFonts w:ascii="Garamond" w:eastAsia="Garamond" w:hAnsi="Garamond" w:cs="Garamond"/>
-        </w:rPr>
-        <w:t xml:space="preserve">to focus on systems that support researchers and practitioners in sustainability, ecology, human health and wellness, and economic and social progress. </w:t>
-      </w:r>
-      <w:r>
-        <w:rPr>
-          <w:rFonts w:ascii="Garamond" w:eastAsia="Garamond" w:hAnsi="Garamond" w:cs="Garamond"/>
-        </w:rPr>
-        <w:t>Specifically</w:t>
-      </w:r>
-      <w:r>
-        <w:rPr>
-          <w:rFonts w:ascii="Garamond" w:eastAsia="Garamond" w:hAnsi="Garamond" w:cs="Garamond"/>
-        </w:rPr>
-        <w:t xml:space="preserve">, students within Software Engineering will build systems in collaboration with students and faculty of </w:t>
-      </w:r>
-      <w:r>
-        <w:rPr>
-          <w:rFonts w:ascii="Garamond" w:eastAsia="Garamond" w:hAnsi="Garamond" w:cs="Garamond"/>
-        </w:rPr>
-        <w:t xml:space="preserve">Energy Systems Engineering, </w:t>
-      </w:r>
-      <w:r>
-        <w:rPr>
-          <w:rFonts w:ascii="Garamond" w:eastAsia="Garamond" w:hAnsi="Garamond" w:cs="Garamond"/>
-        </w:rPr>
-        <w:t xml:space="preserve">Biology, Natural Resources, Sustainability, Kinesiology, Human Development &amp; Family Science, Hospitality Management, and </w:t>
-      </w:r>
-      <w:r>
-        <w:rPr>
-          <w:rFonts w:ascii="Garamond" w:eastAsia="Garamond" w:hAnsi="Garamond" w:cs="Garamond"/>
-        </w:rPr>
-        <w:t>B</w:t>
-      </w:r>
-      <w:r>
-        <w:rPr>
-          <w:rFonts w:ascii="Garamond" w:eastAsia="Garamond" w:hAnsi="Garamond" w:cs="Garamond"/>
-        </w:rPr>
-        <w:t xml:space="preserve">usiness. </w:t>
-      </w:r>
-      <w:r>
-        <w:rPr>
-          <w:rFonts w:ascii="Garamond" w:eastAsia="Garamond" w:hAnsi="Garamond" w:cs="Garamond"/>
-        </w:rPr>
-        <w:t>For example, students may engineer a software system that transmits, aggregates, mines and visualizes sensor data for river restoration; they may engage with a local medical device company to improve software reliability and security, or build applications that assist the</w:t>
-      </w:r>
-      <w:r>
-        <w:rPr>
-          <w:rFonts w:ascii="Garamond" w:eastAsia="Garamond" w:hAnsi="Garamond" w:cs="Garamond"/>
-        </w:rPr>
-        <w:t xml:space="preserve"> disabled. Moreover, SE students</w:t>
-      </w:r>
-      <w:r>
-        <w:rPr>
-          <w:rFonts w:ascii="Garamond" w:eastAsia="Garamond" w:hAnsi="Garamond" w:cs="Garamond"/>
-        </w:rPr>
-        <w:t xml:space="preserve"> may integrate new systems, techniques and solutions that they bring to market through their own startup business, creating new jobs and economic growth.</w:t>
-      </w:r>
-      <w:r>
-        <w:t xml:space="preserve"> </w:t>
-      </w:r>
-      <w:r>
-        <w:rPr>
-          <w:rFonts w:ascii="Garamond" w:eastAsia="Garamond" w:hAnsi="Garamond" w:cs="Garamond"/>
-        </w:rPr>
-        <w:t>Furthermore, our intent is to distill a minor in Software Engineering that students of all majors may take</w:t>
-      </w:r>
-      <w:r>
-        <w:rPr>
-          <w:rFonts w:ascii="Garamond" w:eastAsia="Garamond" w:hAnsi="Garamond" w:cs="Garamond"/>
-        </w:rPr>
-        <w:t xml:space="preserve"> to</w:t>
-      </w:r>
-      <w:r>
-        <w:rPr>
-          <w:rFonts w:ascii="Garamond" w:eastAsia="Garamond" w:hAnsi="Garamond" w:cs="Garamond"/>
-        </w:rPr>
-        <w:t xml:space="preserve"> </w:t>
-      </w:r>
-      <w:r>
-        <w:rPr>
-          <w:rFonts w:ascii="Garamond" w:eastAsia="Garamond" w:hAnsi="Garamond" w:cs="Garamond"/>
-        </w:rPr>
-        <w:t>complement</w:t>
-      </w:r>
-      <w:r>
-        <w:rPr>
-          <w:rFonts w:ascii="Garamond" w:eastAsia="Garamond" w:hAnsi="Garamond" w:cs="Garamond"/>
-        </w:rPr>
-        <w:t xml:space="preserve"> their main degree program.</w:t>
-      </w:r>
-    </w:p>
-    <w:p>
-      <w:pPr>
-        <w:spacing w:after="120"/>
-        <w:ind w:left="720"/>
-        <w:rPr>
-          <w:rFonts w:ascii="Garamond" w:eastAsia="Garamond" w:hAnsi="Garamond" w:cs="Garamond"/>
-        </w:rPr>
-      </w:pPr>
-      <w:r>
-        <w:rPr>
-          <w:rFonts w:ascii="Garamond" w:eastAsia="Garamond" w:hAnsi="Garamond" w:cs="Garamond"/>
-        </w:rPr>
         <w:t xml:space="preserve">Strategically, one priority for the OSU-Cascades campus is to distinguish itself with innovative, world-class, “destination degree programs” not offered at most institutions. The Software Engineering program exemplifies </w:t>
       </w:r>
       <w:r>
@@ -7255,49 +7063,7 @@
         <w:rPr>
           <w:rFonts w:ascii="Garamond" w:eastAsia="Garamond" w:hAnsi="Garamond" w:cs="Garamond"/>
         </w:rPr>
-        <w:t>The Software Engineering program approaches student access and diversity as a continuum, beginning with K-12 outreach (Bush &amp; Miller, 2017; Wilson et al, 2010) and bringing K-12 students onto campus to observe Software Engineering classes and students (Engle et al, 2006). The program ensures an approachable introductory course sequence for students with diverse backgrounds (</w:t>
-      </w:r>
-      <w:proofErr w:type="spellStart"/>
-      <w:r>
-        <w:rPr>
-          <w:rFonts w:ascii="Garamond" w:eastAsia="Garamond" w:hAnsi="Garamond" w:cs="Garamond"/>
-        </w:rPr>
-        <w:t>Cohoon</w:t>
-      </w:r>
-      <w:proofErr w:type="spellEnd"/>
-      <w:r>
-        <w:rPr>
-          <w:rFonts w:ascii="Garamond" w:eastAsia="Garamond" w:hAnsi="Garamond" w:cs="Garamond"/>
-        </w:rPr>
-        <w:t xml:space="preserve"> &amp; </w:t>
-      </w:r>
-      <w:proofErr w:type="spellStart"/>
-      <w:r>
-        <w:rPr>
-          <w:rFonts w:ascii="Garamond" w:eastAsia="Garamond" w:hAnsi="Garamond" w:cs="Garamond"/>
-        </w:rPr>
-        <w:t>Tychonievich</w:t>
-      </w:r>
-      <w:proofErr w:type="spellEnd"/>
-      <w:r>
-        <w:rPr>
-          <w:rFonts w:ascii="Garamond" w:eastAsia="Garamond" w:hAnsi="Garamond" w:cs="Garamond"/>
-        </w:rPr>
-        <w:t>, 2011), implements an authentic, hands-on, and world-relevant active learning experience (Eisenberg, 2017), cultivates a community of supportive peers through specific learning methods (</w:t>
-      </w:r>
-      <w:proofErr w:type="spellStart"/>
-      <w:r>
-        <w:rPr>
-          <w:rFonts w:ascii="Garamond" w:eastAsia="Garamond" w:hAnsi="Garamond" w:cs="Garamond"/>
-        </w:rPr>
-        <w:t>Nagappan</w:t>
-      </w:r>
-      <w:proofErr w:type="spellEnd"/>
-      <w:r>
-        <w:rPr>
-          <w:rFonts w:ascii="Garamond" w:eastAsia="Garamond" w:hAnsi="Garamond" w:cs="Garamond"/>
-        </w:rPr>
-        <w:t>, 2013), and integrates professional exposure early in the curriculum, to support student career-readiness upon graduation.</w:t>
+        <w:t>The Software Engineering program approaches student access and diversity as a continuum, beginning with K-12 outreach (Bush &amp; Miller, 2017; Wilson et al, 2010) and bringing K-12 students onto campus to observe Software Engineering classes and students (Engle et al, 2006). The program ensures an approachable introductory course sequence for students with diverse backgrounds (Cohoon &amp; Tychonievich, 2011), implements an authentic, hands-on, and world-relevant active learning experience (Eisenberg, 2017), cultivates a community of supportive peers through specific learning methods (Nagappan, 2013), and integrates professional exposure early in the curriculum, to support student career-readiness upon graduation.</w:t>
       </w:r>
     </w:p>
     <w:p>
@@ -7456,21 +7222,7 @@
         <w:rPr>
           <w:rFonts w:ascii="Garamond" w:eastAsia="Garamond" w:hAnsi="Garamond" w:cs="Garamond"/>
         </w:rPr>
-        <w:t xml:space="preserve">respond effectively </w:t>
-      </w:r>
-      <w:proofErr w:type="gramStart"/>
-      <w:r>
-        <w:rPr>
-          <w:rFonts w:ascii="Garamond" w:eastAsia="Garamond" w:hAnsi="Garamond" w:cs="Garamond"/>
-        </w:rPr>
-        <w:t>to</w:t>
-      </w:r>
-      <w:proofErr w:type="gramEnd"/>
-      <w:r>
-        <w:rPr>
-          <w:rFonts w:ascii="Garamond" w:eastAsia="Garamond" w:hAnsi="Garamond" w:cs="Garamond"/>
-        </w:rPr>
-        <w:t xml:space="preserve"> social, economic, and environmental challenges and opportunities; and</w:t>
+        <w:t>respond effectively to social, economic, and environmental challenges and opportunities; and</w:t>
       </w:r>
     </w:p>
     <w:p>
@@ -7557,6 +7309,7 @@
         <w:rPr>
           <w:rFonts w:ascii="Garamond" w:eastAsia="Garamond" w:hAnsi="Garamond" w:cs="Garamond"/>
         </w:rPr>
+        <w:lastRenderedPageBreak/>
         <w:t xml:space="preserve"> </w:t>
       </w:r>
       <w:r>
@@ -7667,25 +7420,7 @@
           <w:sz w:val="20"/>
           <w:szCs w:val="20"/>
         </w:rPr>
-        <w:t xml:space="preserve">“The zip code that a child is born into oftentimes determines their life chances.” (Hillman &amp; </w:t>
-      </w:r>
-      <w:proofErr w:type="spellStart"/>
-      <w:r>
-        <w:rPr>
-          <w:rFonts w:ascii="Garamond" w:eastAsia="Garamond" w:hAnsi="Garamond" w:cs="Garamond"/>
-          <w:sz w:val="20"/>
-          <w:szCs w:val="20"/>
-        </w:rPr>
-        <w:t>Weichman</w:t>
-      </w:r>
-      <w:proofErr w:type="spellEnd"/>
-      <w:r>
-        <w:rPr>
-          <w:rFonts w:ascii="Garamond" w:eastAsia="Garamond" w:hAnsi="Garamond" w:cs="Garamond"/>
-          <w:sz w:val="20"/>
-          <w:szCs w:val="20"/>
-        </w:rPr>
-        <w:t>, 2016)</w:t>
+        <w:t>“The zip code that a child is born into oftentimes determines their life chances.” (Hillman &amp; Weichman, 2016)</w:t>
       </w:r>
     </w:p>
     <w:p>
@@ -7829,6 +7564,7 @@
         <w:rPr>
           <w:rFonts w:ascii="Garamond" w:eastAsia="Garamond" w:hAnsi="Garamond" w:cs="Garamond"/>
         </w:rPr>
+        <w:lastRenderedPageBreak/>
         <w:t>If the proposed program is a graduate program in which the institution offers an undergraduate program, proposal should identify whether or not the undergraduate program is accredited and, if not, what would be required to qualify it for accreditation.</w:t>
       </w:r>
     </w:p>
@@ -8552,6 +8288,7 @@
         <w:rPr>
           <w:rFonts w:ascii="Garamond" w:eastAsia="Garamond" w:hAnsi="Garamond" w:cs="Garamond"/>
         </w:rPr>
+        <w:lastRenderedPageBreak/>
         <w:t>Expected degrees/certificates produced over the next five years.</w:t>
       </w:r>
     </w:p>
@@ -8789,21 +8526,7 @@
         <w:rPr>
           <w:rFonts w:ascii="Garamond" w:eastAsia="Garamond" w:hAnsi="Garamond" w:cs="Garamond"/>
         </w:rPr>
-        <w:t>ut computer science programs are not software engineering programs (</w:t>
-      </w:r>
-      <w:proofErr w:type="spellStart"/>
-      <w:r>
-        <w:rPr>
-          <w:rFonts w:ascii="Garamond" w:eastAsia="Garamond" w:hAnsi="Garamond" w:cs="Garamond"/>
-        </w:rPr>
-        <w:t>Parnas</w:t>
-      </w:r>
-      <w:proofErr w:type="spellEnd"/>
-      <w:r>
-        <w:rPr>
-          <w:rFonts w:ascii="Garamond" w:eastAsia="Garamond" w:hAnsi="Garamond" w:cs="Garamond"/>
-        </w:rPr>
-        <w:t xml:space="preserve">, </w:t>
+        <w:t xml:space="preserve">ut computer science programs are not software engineering programs (Parnas, </w:t>
       </w:r>
       <w:r>
         <w:rPr>
@@ -8848,28 +8571,7 @@
         <w:rPr>
           <w:rFonts w:ascii="Garamond" w:eastAsia="Garamond" w:hAnsi="Garamond" w:cs="Garamond"/>
         </w:rPr>
-        <w:t xml:space="preserve">While code schools have typically offered two to six-month </w:t>
-      </w:r>
-      <w:r>
-        <w:rPr>
-          <w:rFonts w:ascii="Garamond" w:eastAsia="Garamond" w:hAnsi="Garamond" w:cs="Garamond"/>
-        </w:rPr>
-        <w:lastRenderedPageBreak/>
-        <w:t xml:space="preserve">programs, new initiatives such as the Academy for Software Engineering, multi-year code schools such as the </w:t>
-      </w:r>
-      <w:proofErr w:type="spellStart"/>
-      <w:r>
-        <w:rPr>
-          <w:rFonts w:ascii="Garamond" w:eastAsia="Garamond" w:hAnsi="Garamond" w:cs="Garamond"/>
-        </w:rPr>
-        <w:t>Holberton</w:t>
-      </w:r>
-      <w:proofErr w:type="spellEnd"/>
-      <w:r>
-        <w:rPr>
-          <w:rFonts w:ascii="Garamond" w:eastAsia="Garamond" w:hAnsi="Garamond" w:cs="Garamond"/>
-        </w:rPr>
-        <w:t xml:space="preserve"> School, and four-year institutions such as Berlin’s CODE University of Applied Sciences indicate an increasing demand for more intensive software engineering education.</w:t>
+        <w:t>While code schools have typically offered two to six-month programs, new initiatives such as the Academy for Software Engineering, multi-year code schools such as the Holberton School, and four-year institutions such as Berlin’s CODE University of Applied Sciences indicate an increasing demand for more intensive software engineering education.</w:t>
       </w:r>
       <w:r>
         <w:rPr>
@@ -8971,6 +8673,7 @@
         <w:rPr>
           <w:rFonts w:ascii="Garamond" w:eastAsia="Garamond" w:hAnsi="Garamond" w:cs="Garamond"/>
         </w:rPr>
+        <w:lastRenderedPageBreak/>
         <w:t>Within the state of Oregon, the software engineering shares a presence with computer science programs at numerous Oregon universities, include OSU (Corvallis), Portland State, and University of Oregon. The Oregon Institute of Technology campus in Klamath Falls is the only Oregon institution that offers a similar program, Software Engineering Technology.</w:t>
       </w:r>
     </w:p>
@@ -9247,7 +8950,6 @@
         <w:rPr>
           <w:rFonts w:ascii="Garamond" w:eastAsia="Garamond" w:hAnsi="Garamond" w:cs="Garamond"/>
         </w:rPr>
-        <w:lastRenderedPageBreak/>
         <w:t>an ability to design and conduct experiments, as well as to analyze and interpret data</w:t>
       </w:r>
     </w:p>
@@ -9468,7 +9170,14 @@
         <w:rPr>
           <w:rFonts w:ascii="Garamond" w:eastAsia="Garamond" w:hAnsi="Garamond" w:cs="Garamond"/>
         </w:rPr>
-        <w:t xml:space="preserve"> each assignment and </w:t>
+        <w:t xml:space="preserve"> each </w:t>
+      </w:r>
+      <w:r>
+        <w:rPr>
+          <w:rFonts w:ascii="Garamond" w:eastAsia="Garamond" w:hAnsi="Garamond" w:cs="Garamond"/>
+        </w:rPr>
+        <w:lastRenderedPageBreak/>
+        <w:t xml:space="preserve">assignment and </w:t>
       </w:r>
       <w:r>
         <w:rPr>
@@ -9714,7 +9423,6 @@
         <w:rPr>
           <w:rFonts w:ascii="Garamond" w:eastAsia="Garamond" w:hAnsi="Garamond" w:cs="Garamond"/>
         </w:rPr>
-        <w:lastRenderedPageBreak/>
         <w:t>Certifications in particular technologies or methodologies</w:t>
       </w:r>
     </w:p>
@@ -9843,21 +9551,7 @@
         <w:rPr>
           <w:rFonts w:ascii="Garamond" w:eastAsia="Garamond" w:hAnsi="Garamond" w:cs="Garamond"/>
         </w:rPr>
-        <w:t xml:space="preserve"> main campus in Corvallis, as well offer its post-</w:t>
-      </w:r>
-      <w:proofErr w:type="spellStart"/>
-      <w:r>
-        <w:rPr>
-          <w:rFonts w:ascii="Garamond" w:eastAsia="Garamond" w:hAnsi="Garamond" w:cs="Garamond"/>
-        </w:rPr>
-        <w:t>bacc</w:t>
-      </w:r>
-      <w:proofErr w:type="spellEnd"/>
-      <w:r>
-        <w:rPr>
-          <w:rFonts w:ascii="Garamond" w:eastAsia="Garamond" w:hAnsi="Garamond" w:cs="Garamond"/>
-        </w:rPr>
-        <w:t xml:space="preserve"> online program in computer science.</w:t>
+        <w:t xml:space="preserve"> main campus in Corvallis, as well offer its post-bacc online program in computer science.</w:t>
       </w:r>
       <w:r>
         <w:rPr>
@@ -10039,6 +9733,7 @@
         <w:rPr>
           <w:rFonts w:ascii="Garamond" w:eastAsia="Garamond" w:hAnsi="Garamond" w:cs="Garamond"/>
         </w:rPr>
+        <w:lastRenderedPageBreak/>
         <w:t>Southern Oregon University</w:t>
       </w:r>
     </w:p>
@@ -10283,14 +9978,7 @@
         <w:rPr>
           <w:rFonts w:ascii="Garamond" w:eastAsia="Garamond" w:hAnsi="Garamond" w:cs="Garamond"/>
         </w:rPr>
-        <w:t xml:space="preserve">and complete the second two years at a four-year institution. </w:t>
-      </w:r>
-      <w:r>
-        <w:rPr>
-          <w:rFonts w:ascii="Garamond" w:eastAsia="Garamond" w:hAnsi="Garamond" w:cs="Garamond"/>
-        </w:rPr>
-        <w:lastRenderedPageBreak/>
-        <w:t xml:space="preserve">While the impact of no longer offering computer science at OSU-Cascades is addressed in section </w:t>
+        <w:t xml:space="preserve">and complete the second two years at a four-year institution. While the impact of no longer offering computer science at OSU-Cascades is addressed in section </w:t>
       </w:r>
       <w:r>
         <w:rPr>
@@ -10429,6 +10117,7 @@
         <w:rPr>
           <w:rFonts w:ascii="Garamond" w:eastAsia="Garamond" w:hAnsi="Garamond" w:cs="Garamond"/>
         </w:rPr>
+        <w:lastRenderedPageBreak/>
         <w:t>Potential impacts on other programs.</w:t>
       </w:r>
       <w:r>
@@ -10607,14 +10296,7 @@
         <w:rPr>
           <w:rFonts w:ascii="Garamond" w:eastAsia="Garamond" w:hAnsi="Garamond" w:cs="Garamond"/>
         </w:rPr>
-        <w:t xml:space="preserve">Despite these risks and complications, anecdotal evidence and unofficial surveying of our </w:t>
-      </w:r>
-      <w:r>
-        <w:rPr>
-          <w:rFonts w:ascii="Garamond" w:eastAsia="Garamond" w:hAnsi="Garamond" w:cs="Garamond"/>
-        </w:rPr>
-        <w:lastRenderedPageBreak/>
-        <w:t>existing computer science students indicates excitement, strong interest, and mild envy about this new program in software engineering.</w:t>
+        <w:t>Despite these risks and complications, anecdotal evidence and unofficial surveying of our existing computer science students indicates excitement, strong interest, and mild envy about this new program in software engineering.</w:t>
       </w:r>
     </w:p>
     <w:p>
@@ -10770,7 +10452,14 @@
         <w:rPr>
           <w:rFonts w:ascii="Garamond" w:eastAsia="Garamond" w:hAnsi="Garamond" w:cs="Garamond"/>
         </w:rPr>
-        <w:t>ly, students completing the ASOT-CS degree receive credit for CS 160, 161 162 and 260/261. These are the common CS courses taken during the first two years of computer science at Oregon institutions.</w:t>
+        <w:t xml:space="preserve">ly, students completing the ASOT-CS degree receive credit for CS 160, 161 162 and 260/261. These are the common CS courses taken during the </w:t>
+      </w:r>
+      <w:r>
+        <w:rPr>
+          <w:rFonts w:ascii="Garamond" w:eastAsia="Garamond" w:hAnsi="Garamond" w:cs="Garamond"/>
+        </w:rPr>
+        <w:lastRenderedPageBreak/>
+        <w:t>first two years of computer science at Oregon institutions.</w:t>
       </w:r>
       <w:r>
         <w:rPr>
@@ -11367,25 +11056,7 @@
           <w:sz w:val="22"/>
           <w:szCs w:val="22"/>
         </w:rPr>
-        <w:t xml:space="preserve"> (SIGCSE '17). ACM, New York, NY, USA, 705-705. </w:t>
-      </w:r>
-      <w:proofErr w:type="spellStart"/>
-      <w:r>
-        <w:rPr>
-          <w:rFonts w:ascii="Garamond" w:eastAsia="Garamond" w:hAnsi="Garamond" w:cs="Garamond"/>
-          <w:sz w:val="22"/>
-          <w:szCs w:val="22"/>
-        </w:rPr>
-        <w:t>doi</w:t>
-      </w:r>
-      <w:proofErr w:type="spellEnd"/>
-      <w:r>
-        <w:rPr>
-          <w:rFonts w:ascii="Garamond" w:eastAsia="Garamond" w:hAnsi="Garamond" w:cs="Garamond"/>
-          <w:sz w:val="22"/>
-          <w:szCs w:val="22"/>
-        </w:rPr>
-        <w:t>:</w:t>
+        <w:t xml:space="preserve"> (SIGCSE '17). ACM, New York, NY, USA, 705-705. doi:</w:t>
       </w:r>
       <w:hyperlink r:id="rId17">
         <w:r>
@@ -11447,41 +11118,13 @@
           <w:u w:val="single"/>
         </w:rPr>
       </w:pPr>
-      <w:proofErr w:type="spellStart"/>
       <w:r>
         <w:rPr>
           <w:rFonts w:ascii="Garamond" w:eastAsia="Garamond" w:hAnsi="Garamond" w:cs="Garamond"/>
           <w:sz w:val="22"/>
           <w:szCs w:val="22"/>
         </w:rPr>
-        <w:t>Cohoon</w:t>
-      </w:r>
-      <w:proofErr w:type="spellEnd"/>
-      <w:r>
-        <w:rPr>
-          <w:rFonts w:ascii="Garamond" w:eastAsia="Garamond" w:hAnsi="Garamond" w:cs="Garamond"/>
-          <w:sz w:val="22"/>
-          <w:szCs w:val="22"/>
-        </w:rPr>
-        <w:t xml:space="preserve">, J. &amp; </w:t>
-      </w:r>
-      <w:proofErr w:type="spellStart"/>
-      <w:r>
-        <w:rPr>
-          <w:rFonts w:ascii="Garamond" w:eastAsia="Garamond" w:hAnsi="Garamond" w:cs="Garamond"/>
-          <w:sz w:val="22"/>
-          <w:szCs w:val="22"/>
-        </w:rPr>
-        <w:t>Tychonievich</w:t>
-      </w:r>
-      <w:proofErr w:type="spellEnd"/>
-      <w:r>
-        <w:rPr>
-          <w:rFonts w:ascii="Garamond" w:eastAsia="Garamond" w:hAnsi="Garamond" w:cs="Garamond"/>
-          <w:sz w:val="22"/>
-          <w:szCs w:val="22"/>
-        </w:rPr>
-        <w:t xml:space="preserve">, L. (2011). Analysis of a CS1 approach for attracting diverse and inexperienced students to computing majors. In </w:t>
+        <w:t xml:space="preserve">Cohoon, J. &amp; Tychonievich, L. (2011). Analysis of a CS1 approach for attracting diverse and inexperienced students to computing majors. In </w:t>
       </w:r>
       <w:r>
         <w:rPr>
@@ -11498,25 +11141,7 @@
           <w:sz w:val="22"/>
           <w:szCs w:val="22"/>
         </w:rPr>
-        <w:t xml:space="preserve"> (SIGCSE '11). ACM, New York, NY, USA, 165-170. </w:t>
-      </w:r>
-      <w:proofErr w:type="spellStart"/>
-      <w:r>
-        <w:rPr>
-          <w:rFonts w:ascii="Garamond" w:eastAsia="Garamond" w:hAnsi="Garamond" w:cs="Garamond"/>
-          <w:sz w:val="22"/>
-          <w:szCs w:val="22"/>
-        </w:rPr>
-        <w:t>doi</w:t>
-      </w:r>
-      <w:proofErr w:type="spellEnd"/>
-      <w:r>
-        <w:rPr>
-          <w:rFonts w:ascii="Garamond" w:eastAsia="Garamond" w:hAnsi="Garamond" w:cs="Garamond"/>
-          <w:sz w:val="22"/>
-          <w:szCs w:val="22"/>
-        </w:rPr>
-        <w:t>:</w:t>
+        <w:t xml:space="preserve"> (SIGCSE '11). ACM, New York, NY, USA, 165-170. doi:</w:t>
       </w:r>
       <w:hyperlink r:id="rId18">
         <w:r>
@@ -11735,43 +11360,7 @@
           <w:sz w:val="22"/>
           <w:szCs w:val="22"/>
         </w:rPr>
-        <w:t>Eisenberg M. (2017) Approaching Computer Science Education Through Making. In: Fee S., Holland-</w:t>
-      </w:r>
-      <w:proofErr w:type="spellStart"/>
-      <w:r>
-        <w:rPr>
-          <w:rFonts w:ascii="Garamond" w:eastAsia="Garamond" w:hAnsi="Garamond" w:cs="Garamond"/>
-          <w:sz w:val="22"/>
-          <w:szCs w:val="22"/>
-        </w:rPr>
-        <w:t>Minkley</w:t>
-      </w:r>
-      <w:proofErr w:type="spellEnd"/>
-      <w:r>
-        <w:rPr>
-          <w:rFonts w:ascii="Garamond" w:eastAsia="Garamond" w:hAnsi="Garamond" w:cs="Garamond"/>
-          <w:sz w:val="22"/>
-          <w:szCs w:val="22"/>
-        </w:rPr>
-        <w:t xml:space="preserve"> A., Lombardi T. (</w:t>
-      </w:r>
-      <w:proofErr w:type="spellStart"/>
-      <w:r>
-        <w:rPr>
-          <w:rFonts w:ascii="Garamond" w:eastAsia="Garamond" w:hAnsi="Garamond" w:cs="Garamond"/>
-          <w:sz w:val="22"/>
-          <w:szCs w:val="22"/>
-        </w:rPr>
-        <w:t>eds</w:t>
-      </w:r>
-      <w:proofErr w:type="spellEnd"/>
-      <w:r>
-        <w:rPr>
-          <w:rFonts w:ascii="Garamond" w:eastAsia="Garamond" w:hAnsi="Garamond" w:cs="Garamond"/>
-          <w:sz w:val="22"/>
-          <w:szCs w:val="22"/>
-        </w:rPr>
-        <w:t xml:space="preserve">) </w:t>
+        <w:t xml:space="preserve">Eisenberg M. (2017) Approaching Computer Science Education Through Making. In: Fee S., Holland-Minkley A., Lombardi T. (eds) </w:t>
       </w:r>
       <w:r>
         <w:rPr>
@@ -11788,25 +11377,7 @@
           <w:sz w:val="22"/>
           <w:szCs w:val="22"/>
         </w:rPr>
-        <w:t xml:space="preserve">. Springer, Cham.  </w:t>
-      </w:r>
-      <w:proofErr w:type="spellStart"/>
-      <w:r>
-        <w:rPr>
-          <w:rFonts w:ascii="Garamond" w:eastAsia="Garamond" w:hAnsi="Garamond" w:cs="Garamond"/>
-          <w:sz w:val="22"/>
-          <w:szCs w:val="22"/>
-        </w:rPr>
-        <w:t>doi</w:t>
-      </w:r>
-      <w:proofErr w:type="spellEnd"/>
-      <w:r>
-        <w:rPr>
-          <w:rFonts w:ascii="Garamond" w:eastAsia="Garamond" w:hAnsi="Garamond" w:cs="Garamond"/>
-          <w:sz w:val="22"/>
-          <w:szCs w:val="22"/>
-        </w:rPr>
-        <w:t>:</w:t>
+        <w:t>. Springer, Cham.  doi:</w:t>
       </w:r>
       <w:hyperlink r:id="rId21">
         <w:r>
@@ -11874,25 +11445,7 @@
           <w:sz w:val="22"/>
           <w:szCs w:val="22"/>
         </w:rPr>
-        <w:t xml:space="preserve">Engle, J., </w:t>
-      </w:r>
-      <w:proofErr w:type="spellStart"/>
-      <w:r>
-        <w:rPr>
-          <w:rFonts w:ascii="Garamond" w:eastAsia="Garamond" w:hAnsi="Garamond" w:cs="Garamond"/>
-          <w:sz w:val="22"/>
-          <w:szCs w:val="22"/>
-        </w:rPr>
-        <w:t>Bermeo</w:t>
-      </w:r>
-      <w:proofErr w:type="spellEnd"/>
-      <w:r>
-        <w:rPr>
-          <w:rFonts w:ascii="Garamond" w:eastAsia="Garamond" w:hAnsi="Garamond" w:cs="Garamond"/>
-          <w:sz w:val="22"/>
-          <w:szCs w:val="22"/>
-        </w:rPr>
-        <w:t>, A., O’Brien, C. (2006). Straight from the Source: What Works for First-Generation College Students. Washington, DC: Pell Institute for the Study of Opportunity in Higher Education. Retrieved from</w:t>
+        <w:t>Engle, J., Bermeo, A., O’Brien, C. (2006). Straight from the Source: What Works for First-Generation College Students. Washington, DC: Pell Institute for the Study of Opportunity in Higher Education. Retrieved from</w:t>
       </w:r>
       <w:hyperlink r:id="rId22">
         <w:r>
@@ -11960,25 +11513,7 @@
           <w:sz w:val="22"/>
           <w:szCs w:val="22"/>
         </w:rPr>
-        <w:t xml:space="preserve">Hillman, N. &amp; </w:t>
-      </w:r>
-      <w:proofErr w:type="spellStart"/>
-      <w:r>
-        <w:rPr>
-          <w:rFonts w:ascii="Garamond" w:eastAsia="Garamond" w:hAnsi="Garamond" w:cs="Garamond"/>
-          <w:sz w:val="22"/>
-          <w:szCs w:val="22"/>
-        </w:rPr>
-        <w:t>Weichman</w:t>
-      </w:r>
-      <w:proofErr w:type="spellEnd"/>
-      <w:r>
-        <w:rPr>
-          <w:rFonts w:ascii="Garamond" w:eastAsia="Garamond" w:hAnsi="Garamond" w:cs="Garamond"/>
-          <w:sz w:val="22"/>
-          <w:szCs w:val="22"/>
-        </w:rPr>
-        <w:t xml:space="preserve">, T. (2016). Education Deserts: The Continued Significance of “Place” in the Twenty-First Century. </w:t>
+        <w:t xml:space="preserve">Hillman, N. &amp; Weichman, T. (2016). Education Deserts: The Continued Significance of “Place” in the Twenty-First Century. </w:t>
       </w:r>
       <w:r>
         <w:rPr>
@@ -12129,24 +11664,23 @@
         </w:rPr>
         <w:t xml:space="preserve">pp.1-418, Dec. 15 2010 </w:t>
       </w:r>
-      <w:proofErr w:type="spellStart"/>
       <w:r>
         <w:rPr>
           <w:rFonts w:ascii="Garamond" w:eastAsia="Garamond" w:hAnsi="Garamond" w:cs="Garamond"/>
           <w:sz w:val="22"/>
           <w:szCs w:val="22"/>
         </w:rPr>
-        <w:t>doi</w:t>
-      </w:r>
-      <w:proofErr w:type="spellEnd"/>
-      <w:r>
+        <w:t>doi: 10.1109/IEEESTD.2010.5733835</w:t>
+      </w:r>
+    </w:p>
+    <w:p>
+      <w:pPr>
         <w:rPr>
           <w:rFonts w:ascii="Garamond" w:eastAsia="Garamond" w:hAnsi="Garamond" w:cs="Garamond"/>
           <w:sz w:val="22"/>
           <w:szCs w:val="22"/>
         </w:rPr>
-        <w:t>: 10.1109/IEEESTD.2010.5733835</w:t>
-      </w:r>
+      </w:pPr>
     </w:p>
     <w:p>
       <w:pPr>
@@ -12156,32 +11690,13 @@
           <w:szCs w:val="22"/>
         </w:rPr>
       </w:pPr>
-    </w:p>
-    <w:p>
-      <w:pPr>
+      <w:r>
         <w:rPr>
           <w:rFonts w:ascii="Garamond" w:eastAsia="Garamond" w:hAnsi="Garamond" w:cs="Garamond"/>
           <w:sz w:val="22"/>
           <w:szCs w:val="22"/>
         </w:rPr>
-      </w:pPr>
-      <w:proofErr w:type="spellStart"/>
-      <w:r>
-        <w:rPr>
-          <w:rFonts w:ascii="Garamond" w:eastAsia="Garamond" w:hAnsi="Garamond" w:cs="Garamond"/>
-          <w:sz w:val="22"/>
-          <w:szCs w:val="22"/>
-        </w:rPr>
-        <w:t>Lohr</w:t>
-      </w:r>
-      <w:proofErr w:type="spellEnd"/>
-      <w:r>
-        <w:rPr>
-          <w:rFonts w:ascii="Garamond" w:eastAsia="Garamond" w:hAnsi="Garamond" w:cs="Garamond"/>
-          <w:sz w:val="22"/>
-          <w:szCs w:val="22"/>
-        </w:rPr>
-        <w:t xml:space="preserve">, S. (2017). </w:t>
+        <w:t xml:space="preserve">Lohr, S. (2017). </w:t>
       </w:r>
       <w:r>
         <w:rPr>
@@ -12245,59 +11760,13 @@
           <w:szCs w:val="22"/>
         </w:rPr>
       </w:pPr>
-      <w:proofErr w:type="spellStart"/>
       <w:r>
         <w:rPr>
           <w:rFonts w:ascii="Garamond" w:eastAsia="Garamond" w:hAnsi="Garamond" w:cs="Garamond"/>
           <w:sz w:val="22"/>
           <w:szCs w:val="22"/>
         </w:rPr>
-        <w:t>Nagappan</w:t>
-      </w:r>
-      <w:proofErr w:type="spellEnd"/>
-      <w:r>
-        <w:rPr>
-          <w:rFonts w:ascii="Garamond" w:eastAsia="Garamond" w:hAnsi="Garamond" w:cs="Garamond"/>
-          <w:sz w:val="22"/>
-          <w:szCs w:val="22"/>
-        </w:rPr>
-        <w:t xml:space="preserve">, N., Williams, L., </w:t>
-      </w:r>
-      <w:proofErr w:type="spellStart"/>
-      <w:r>
-        <w:rPr>
-          <w:rFonts w:ascii="Garamond" w:eastAsia="Garamond" w:hAnsi="Garamond" w:cs="Garamond"/>
-          <w:sz w:val="22"/>
-          <w:szCs w:val="22"/>
-        </w:rPr>
-        <w:t>Ferzli</w:t>
-      </w:r>
-      <w:proofErr w:type="spellEnd"/>
-      <w:r>
-        <w:rPr>
-          <w:rFonts w:ascii="Garamond" w:eastAsia="Garamond" w:hAnsi="Garamond" w:cs="Garamond"/>
-          <w:sz w:val="22"/>
-          <w:szCs w:val="22"/>
-        </w:rPr>
-        <w:t xml:space="preserve">, M., Wiebe, E., Yang, K., Miller, C., &amp; </w:t>
-      </w:r>
-      <w:proofErr w:type="spellStart"/>
-      <w:r>
-        <w:rPr>
-          <w:rFonts w:ascii="Garamond" w:eastAsia="Garamond" w:hAnsi="Garamond" w:cs="Garamond"/>
-          <w:sz w:val="22"/>
-          <w:szCs w:val="22"/>
-        </w:rPr>
-        <w:t>Balik</w:t>
-      </w:r>
-      <w:proofErr w:type="spellEnd"/>
-      <w:r>
-        <w:rPr>
-          <w:rFonts w:ascii="Garamond" w:eastAsia="Garamond" w:hAnsi="Garamond" w:cs="Garamond"/>
-          <w:sz w:val="22"/>
-          <w:szCs w:val="22"/>
-        </w:rPr>
-        <w:t xml:space="preserve">, S. (2003). Improving the CS1 experience with pair programming. In </w:t>
+        <w:t xml:space="preserve">Nagappan, N., Williams, L., Ferzli, M., Wiebe, E., Yang, K., Miller, C., &amp; Balik, S. (2003). Improving the CS1 experience with pair programming. In </w:t>
       </w:r>
       <w:r>
         <w:rPr>
@@ -12412,23 +11881,13 @@
           <w:szCs w:val="22"/>
         </w:rPr>
       </w:pPr>
-      <w:proofErr w:type="spellStart"/>
       <w:r>
         <w:rPr>
           <w:rFonts w:ascii="Garamond" w:eastAsia="Garamond" w:hAnsi="Garamond" w:cs="Garamond"/>
           <w:sz w:val="22"/>
           <w:szCs w:val="22"/>
         </w:rPr>
-        <w:t>Parnas</w:t>
-      </w:r>
-      <w:proofErr w:type="spellEnd"/>
-      <w:r>
-        <w:rPr>
-          <w:rFonts w:ascii="Garamond" w:eastAsia="Garamond" w:hAnsi="Garamond" w:cs="Garamond"/>
-          <w:sz w:val="22"/>
-          <w:szCs w:val="22"/>
-        </w:rPr>
-        <w:t xml:space="preserve">, D. (1999). Software engineering programs are not computer science programs. </w:t>
+        <w:t xml:space="preserve">Parnas, D. (1999). Software engineering programs are not computer science programs. </w:t>
       </w:r>
       <w:r>
         <w:rPr>
@@ -12445,25 +11904,7 @@
           <w:sz w:val="22"/>
           <w:szCs w:val="22"/>
         </w:rPr>
-        <w:t xml:space="preserve">(6), pp 19-30, Nov/Dec. </w:t>
-      </w:r>
-      <w:proofErr w:type="spellStart"/>
-      <w:r>
-        <w:rPr>
-          <w:rFonts w:ascii="Garamond" w:eastAsia="Garamond" w:hAnsi="Garamond" w:cs="Garamond"/>
-          <w:sz w:val="22"/>
-          <w:szCs w:val="22"/>
-        </w:rPr>
-        <w:t>doi</w:t>
-      </w:r>
-      <w:proofErr w:type="spellEnd"/>
-      <w:r>
-        <w:rPr>
-          <w:rFonts w:ascii="Garamond" w:eastAsia="Garamond" w:hAnsi="Garamond" w:cs="Garamond"/>
-          <w:sz w:val="22"/>
-          <w:szCs w:val="22"/>
-        </w:rPr>
-        <w:t>: 10.1109/52.805469</w:t>
+        <w:t>(6), pp 19-30, Nov/Dec. doi: 10.1109/52.805469</w:t>
       </w:r>
     </w:p>
     <w:p>
@@ -12588,25 +12029,7 @@
           <w:sz w:val="22"/>
           <w:szCs w:val="22"/>
         </w:rPr>
-        <w:t xml:space="preserve">Wilson, C., </w:t>
-      </w:r>
-      <w:proofErr w:type="spellStart"/>
-      <w:r>
-        <w:rPr>
-          <w:rFonts w:ascii="Garamond" w:eastAsia="Garamond" w:hAnsi="Garamond" w:cs="Garamond"/>
-          <w:sz w:val="22"/>
-          <w:szCs w:val="22"/>
-        </w:rPr>
-        <w:t>Sudol</w:t>
-      </w:r>
-      <w:proofErr w:type="spellEnd"/>
-      <w:r>
-        <w:rPr>
-          <w:rFonts w:ascii="Garamond" w:eastAsia="Garamond" w:hAnsi="Garamond" w:cs="Garamond"/>
-          <w:sz w:val="22"/>
-          <w:szCs w:val="22"/>
-        </w:rPr>
-        <w:t>, L. A., Stephenson, C. &amp; Stehlik, M. 2010. Running on Empty: The Failure to Teach K-12 Computer Science in the Digital Age. The Association for Computing Machinery &amp; The Computer Science Teachers Association. Retrieved from http://runningonempty.acm.org/fullreport2.pdf</w:t>
+        <w:t>Wilson, C., Sudol, L. A., Stephenson, C. &amp; Stehlik, M. 2010. Running on Empty: The Failure to Teach K-12 Computer Science in the Digital Age. The Association for Computing Machinery &amp; The Computer Science Teachers Association. Retrieved from http://runningonempty.acm.org/fullreport2.pdf</w:t>
       </w:r>
     </w:p>
     <w:p>
@@ -12694,7 +12117,7 @@
         <w:sz w:val="20"/>
         <w:szCs w:val="20"/>
       </w:rPr>
-      <w:t>1</w:t>
+      <w:t>3</w:t>
     </w:r>
     <w:r>
       <w:rPr>

</xml_diff>

<commit_message>
Limit WIC to just one course, remove first-year apprenticeship requirement.
</commit_message>
<xml_diff>
--- a/assets/HECC New Academic Program Proposal.docx
+++ b/assets/HECC New Academic Program Proposal.docx
@@ -1712,7 +1712,7 @@
                 <w:sz w:val="20"/>
                 <w:szCs w:val="20"/>
               </w:rPr>
-              <w:t>2</w:t>
+              <w:t>1</w:t>
             </w:r>
             <w:r>
               <w:rPr>
@@ -1789,43 +1789,6 @@
                 <w:szCs w:val="20"/>
               </w:rPr>
               <w:t xml:space="preserve">) </w:t>
-            </w:r>
-            <w:r>
-              <w:rPr>
-                <w:rFonts w:ascii="Calibri" w:eastAsia="Calibri" w:hAnsi="Calibri" w:cs="Calibri"/>
-                <w:color w:val="C45911"/>
-                <w:sz w:val="16"/>
-                <w:szCs w:val="16"/>
-              </w:rPr>
-              <w:t>(</w:t>
-            </w:r>
-            <w:r>
-              <w:rPr>
-                <w:rFonts w:ascii="Calibri" w:eastAsia="Calibri" w:hAnsi="Calibri" w:cs="Calibri"/>
-                <w:color w:val="C45911"/>
-                <w:sz w:val="16"/>
-                <w:szCs w:val="16"/>
-              </w:rPr>
-              <w:t>XXX)</w:t>
-            </w:r>
-          </w:p>
-          <w:p>
-            <w:pPr>
-              <w:spacing w:after="120"/>
-              <w:rPr>
-                <w:rFonts w:ascii="Calibri" w:eastAsia="Calibri" w:hAnsi="Calibri" w:cs="Calibri"/>
-                <w:color w:val="C45911"/>
-                <w:sz w:val="16"/>
-                <w:szCs w:val="16"/>
-              </w:rPr>
-            </w:pPr>
-            <w:r>
-              <w:rPr>
-                <w:rFonts w:ascii="Calibri" w:eastAsia="Calibri" w:hAnsi="Calibri" w:cs="Calibri"/>
-                <w:sz w:val="20"/>
-                <w:szCs w:val="20"/>
-              </w:rPr>
-              <w:t xml:space="preserve">SE 110: Apprenticeship I (1) </w:t>
             </w:r>
             <w:r>
               <w:rPr>
@@ -1995,8 +1958,10 @@
                 <w:sz w:val="20"/>
                 <w:szCs w:val="20"/>
               </w:rPr>
-              <w:t>1</w:t>
-            </w:r>
+              <w:t>0</w:t>
+            </w:r>
+            <w:bookmarkStart w:id="1" w:name="_GoBack"/>
+            <w:bookmarkEnd w:id="1"/>
             <w:r>
               <w:rPr>
                 <w:rFonts w:ascii="Calibri" w:eastAsia="Calibri" w:hAnsi="Calibri" w:cs="Calibri"/>
@@ -2081,50 +2046,6 @@
                 <w:szCs w:val="20"/>
               </w:rPr>
               <w:t xml:space="preserve">) </w:t>
-            </w:r>
-            <w:r>
-              <w:rPr>
-                <w:rFonts w:ascii="Calibri" w:eastAsia="Calibri" w:hAnsi="Calibri" w:cs="Calibri"/>
-                <w:color w:val="C45911"/>
-                <w:sz w:val="16"/>
-                <w:szCs w:val="16"/>
-              </w:rPr>
-              <w:t>(</w:t>
-            </w:r>
-            <w:r>
-              <w:rPr>
-                <w:rFonts w:ascii="Calibri" w:eastAsia="Calibri" w:hAnsi="Calibri" w:cs="Calibri"/>
-                <w:color w:val="C45911"/>
-                <w:sz w:val="16"/>
-                <w:szCs w:val="16"/>
-              </w:rPr>
-              <w:t>XXX)</w:t>
-            </w:r>
-          </w:p>
-          <w:p>
-            <w:pPr>
-              <w:spacing w:after="120"/>
-              <w:rPr>
-                <w:rFonts w:ascii="Calibri" w:eastAsia="Calibri" w:hAnsi="Calibri" w:cs="Calibri"/>
-                <w:sz w:val="20"/>
-                <w:szCs w:val="20"/>
-              </w:rPr>
-            </w:pPr>
-            <w:r>
-              <w:rPr>
-                <w:rFonts w:ascii="Calibri" w:eastAsia="Calibri" w:hAnsi="Calibri" w:cs="Calibri"/>
-                <w:sz w:val="20"/>
-                <w:szCs w:val="20"/>
-              </w:rPr>
-              <w:t>SE 110: Apprenticeship I (1)</w:t>
-            </w:r>
-            <w:r>
-              <w:rPr>
-                <w:rFonts w:ascii="Calibri" w:eastAsia="Calibri" w:hAnsi="Calibri" w:cs="Calibri"/>
-                <w:sz w:val="20"/>
-                <w:szCs w:val="20"/>
-              </w:rPr>
-              <w:t xml:space="preserve"> </w:t>
             </w:r>
             <w:r>
               <w:rPr>
@@ -2983,7 +2904,6 @@
               <w:rPr>
                 <w:rFonts w:ascii="Calibri" w:eastAsia="Calibri" w:hAnsi="Calibri" w:cs="Calibri"/>
               </w:rPr>
-              <w:lastRenderedPageBreak/>
               <w:t>Fall</w:t>
             </w:r>
             <w:r>
@@ -3143,6 +3063,7 @@
                 <w:sz w:val="20"/>
                 <w:szCs w:val="20"/>
               </w:rPr>
+              <w:lastRenderedPageBreak/>
               <w:t xml:space="preserve">SE 311: Scalability, Infrastructure and Security I (6) </w:t>
             </w:r>
             <w:r>
@@ -3271,6 +3192,7 @@
               <w:rPr>
                 <w:rFonts w:ascii="Calibri" w:eastAsia="Calibri" w:hAnsi="Calibri" w:cs="Calibri"/>
               </w:rPr>
+              <w:lastRenderedPageBreak/>
               <w:t>Winter</w:t>
             </w:r>
             <w:r>
@@ -3953,15 +3875,7 @@
               <w:rPr>
                 <w:rFonts w:ascii="Calibri" w:eastAsia="Calibri" w:hAnsi="Calibri" w:cs="Calibri"/>
               </w:rPr>
-              <w:t>4</w:t>
-            </w:r>
-            <w:bookmarkStart w:id="1" w:name="_GoBack"/>
-            <w:bookmarkEnd w:id="1"/>
-            <w:r>
-              <w:rPr>
-                <w:rFonts w:ascii="Calibri" w:eastAsia="Calibri" w:hAnsi="Calibri" w:cs="Calibri"/>
-              </w:rPr>
-              <w:t>2</w:t>
+              <w:t>42</w:t>
             </w:r>
             <w:r>
               <w:rPr>
@@ -4454,7 +4368,7 @@
                 <w:sz w:val="20"/>
                 <w:szCs w:val="20"/>
               </w:rPr>
-              <w:t xml:space="preserve">, WIC) </w:t>
+              <w:t xml:space="preserve">) </w:t>
             </w:r>
             <w:r>
               <w:rPr>
@@ -4761,7 +4675,7 @@
                 <w:sz w:val="20"/>
                 <w:szCs w:val="20"/>
               </w:rPr>
-              <w:t xml:space="preserve">, WIC) </w:t>
+              <w:t xml:space="preserve">) </w:t>
             </w:r>
             <w:r>
               <w:rPr>
@@ -4895,7 +4809,6 @@
               <w:rPr>
                 <w:rFonts w:ascii="Calibri" w:eastAsia="Calibri" w:hAnsi="Calibri" w:cs="Calibri"/>
               </w:rPr>
-              <w:lastRenderedPageBreak/>
               <w:tab/>
             </w:r>
             <w:r>
@@ -5375,13 +5288,7 @@
         <w:rPr>
           <w:rFonts w:ascii="Garamond" w:eastAsia="Garamond" w:hAnsi="Garamond" w:cs="Garamond"/>
         </w:rPr>
-        <w:t>Engineering</w:t>
-      </w:r>
-      <w:r>
-        <w:rPr>
-          <w:rFonts w:ascii="Garamond" w:eastAsia="Garamond" w:hAnsi="Garamond" w:cs="Garamond"/>
-        </w:rPr>
-        <w:t xml:space="preserve"> II (4</w:t>
+        <w:t>Engineering II (4</w:t>
       </w:r>
       <w:r>
         <w:rPr>
@@ -5405,13 +5312,7 @@
         <w:rPr>
           <w:rFonts w:ascii="Garamond" w:eastAsia="Garamond" w:hAnsi="Garamond" w:cs="Garamond"/>
         </w:rPr>
-        <w:t>Engineering</w:t>
-      </w:r>
-      <w:r>
-        <w:rPr>
-          <w:rFonts w:ascii="Garamond" w:eastAsia="Garamond" w:hAnsi="Garamond" w:cs="Garamond"/>
-        </w:rPr>
-        <w:t xml:space="preserve"> III (4</w:t>
+        <w:t>Engineering III (4</w:t>
       </w:r>
       <w:r>
         <w:rPr>
@@ -5565,22 +5466,22 @@
         <w:rPr>
           <w:rFonts w:ascii="Garamond" w:eastAsia="Garamond" w:hAnsi="Garamond" w:cs="Garamond"/>
         </w:rPr>
+        <w:t>Adequacy and quality of faculty delivering the program.</w:t>
+      </w:r>
+    </w:p>
+    <w:p>
+      <w:pPr>
+        <w:spacing w:after="120"/>
+        <w:ind w:left="720"/>
+        <w:rPr>
+          <w:rFonts w:ascii="Garamond" w:eastAsia="Garamond" w:hAnsi="Garamond" w:cs="Garamond"/>
+        </w:rPr>
+      </w:pPr>
+      <w:r>
+        <w:rPr>
+          <w:rFonts w:ascii="Garamond" w:eastAsia="Garamond" w:hAnsi="Garamond" w:cs="Garamond"/>
+        </w:rPr>
         <w:lastRenderedPageBreak/>
-        <w:t>Adequacy and quality of faculty delivering the program.</w:t>
-      </w:r>
-    </w:p>
-    <w:p>
-      <w:pPr>
-        <w:spacing w:after="120"/>
-        <w:ind w:left="720"/>
-        <w:rPr>
-          <w:rFonts w:ascii="Garamond" w:eastAsia="Garamond" w:hAnsi="Garamond" w:cs="Garamond"/>
-        </w:rPr>
-      </w:pPr>
-      <w:r>
-        <w:rPr>
-          <w:rFonts w:ascii="Garamond" w:eastAsia="Garamond" w:hAnsi="Garamond" w:cs="Garamond"/>
-        </w:rPr>
         <w:t xml:space="preserve">OSU-Cascades currently offers a </w:t>
       </w:r>
       <w:r>
@@ -6069,50 +5970,50 @@
         <w:rPr>
           <w:rFonts w:ascii="Garamond" w:eastAsia="Garamond" w:hAnsi="Garamond" w:cs="Garamond"/>
         </w:rPr>
-        <w:t xml:space="preserve">e </w:t>
+        <w:t xml:space="preserve">e intend to employ a full-time </w:t>
+      </w:r>
+      <w:r>
+        <w:rPr>
+          <w:rFonts w:ascii="Garamond" w:eastAsia="Garamond" w:hAnsi="Garamond" w:cs="Garamond"/>
+        </w:rPr>
+        <w:t>Program Assistant &amp; A</w:t>
+      </w:r>
+      <w:r>
+        <w:rPr>
+          <w:rFonts w:ascii="Garamond" w:eastAsia="Garamond" w:hAnsi="Garamond" w:cs="Garamond"/>
+        </w:rPr>
+        <w:t xml:space="preserve">pprenticeship </w:t>
+      </w:r>
+      <w:r>
+        <w:rPr>
+          <w:rFonts w:ascii="Garamond" w:eastAsia="Garamond" w:hAnsi="Garamond" w:cs="Garamond"/>
+        </w:rPr>
+        <w:t>C</w:t>
+      </w:r>
+      <w:r>
+        <w:rPr>
+          <w:rFonts w:ascii="Garamond" w:eastAsia="Garamond" w:hAnsi="Garamond" w:cs="Garamond"/>
+        </w:rPr>
+        <w:t xml:space="preserve">oordinator to </w:t>
+      </w:r>
+      <w:r>
+        <w:rPr>
+          <w:rFonts w:ascii="Garamond" w:eastAsia="Garamond" w:hAnsi="Garamond" w:cs="Garamond"/>
+        </w:rPr>
+        <w:t>manage</w:t>
+      </w:r>
+      <w:r>
+        <w:rPr>
+          <w:rFonts w:ascii="Garamond" w:eastAsia="Garamond" w:hAnsi="Garamond" w:cs="Garamond"/>
+        </w:rPr>
+        <w:t xml:space="preserve"> </w:t>
       </w:r>
       <w:r>
         <w:rPr>
           <w:rFonts w:ascii="Garamond" w:eastAsia="Garamond" w:hAnsi="Garamond" w:cs="Garamond"/>
         </w:rPr>
         <w:lastRenderedPageBreak/>
-        <w:t xml:space="preserve">intend to employ a full-time </w:t>
-      </w:r>
-      <w:r>
-        <w:rPr>
-          <w:rFonts w:ascii="Garamond" w:eastAsia="Garamond" w:hAnsi="Garamond" w:cs="Garamond"/>
-        </w:rPr>
-        <w:t>Program Assistant &amp; A</w:t>
-      </w:r>
-      <w:r>
-        <w:rPr>
-          <w:rFonts w:ascii="Garamond" w:eastAsia="Garamond" w:hAnsi="Garamond" w:cs="Garamond"/>
-        </w:rPr>
-        <w:t xml:space="preserve">pprenticeship </w:t>
-      </w:r>
-      <w:r>
-        <w:rPr>
-          <w:rFonts w:ascii="Garamond" w:eastAsia="Garamond" w:hAnsi="Garamond" w:cs="Garamond"/>
-        </w:rPr>
-        <w:t>C</w:t>
-      </w:r>
-      <w:r>
-        <w:rPr>
-          <w:rFonts w:ascii="Garamond" w:eastAsia="Garamond" w:hAnsi="Garamond" w:cs="Garamond"/>
-        </w:rPr>
-        <w:t xml:space="preserve">oordinator to </w:t>
-      </w:r>
-      <w:r>
-        <w:rPr>
-          <w:rFonts w:ascii="Garamond" w:eastAsia="Garamond" w:hAnsi="Garamond" w:cs="Garamond"/>
-        </w:rPr>
-        <w:t>manage</w:t>
-      </w:r>
-      <w:r>
-        <w:rPr>
-          <w:rFonts w:ascii="Garamond" w:eastAsia="Garamond" w:hAnsi="Garamond" w:cs="Garamond"/>
-        </w:rPr>
-        <w:t xml:space="preserve"> apprenticeships, act as an industry liason, and </w:t>
+        <w:t xml:space="preserve">apprenticeships, act as an industry liason, and </w:t>
       </w:r>
       <w:r>
         <w:rPr>
@@ -6608,22 +6509,22 @@
         <w:rPr>
           <w:rFonts w:ascii="Garamond" w:eastAsia="Garamond" w:hAnsi="Garamond" w:cs="Garamond"/>
         </w:rPr>
+        <w:t>The software engineering program begins Fall 2019.</w:t>
+      </w:r>
+    </w:p>
+    <w:p>
+      <w:pPr>
+        <w:spacing w:after="120"/>
+        <w:ind w:left="720"/>
+        <w:rPr>
+          <w:rFonts w:ascii="Garamond" w:eastAsia="Garamond" w:hAnsi="Garamond" w:cs="Garamond"/>
+        </w:rPr>
+      </w:pPr>
+      <w:r>
+        <w:rPr>
+          <w:rFonts w:ascii="Garamond" w:eastAsia="Garamond" w:hAnsi="Garamond" w:cs="Garamond"/>
+        </w:rPr>
         <w:lastRenderedPageBreak/>
-        <w:t>The software engineering program begins Fall 2019.</w:t>
-      </w:r>
-    </w:p>
-    <w:p>
-      <w:pPr>
-        <w:spacing w:after="120"/>
-        <w:ind w:left="720"/>
-        <w:rPr>
-          <w:rFonts w:ascii="Garamond" w:eastAsia="Garamond" w:hAnsi="Garamond" w:cs="Garamond"/>
-        </w:rPr>
-      </w:pPr>
-      <w:r>
-        <w:rPr>
-          <w:rFonts w:ascii="Garamond" w:eastAsia="Garamond" w:hAnsi="Garamond" w:cs="Garamond"/>
-        </w:rPr>
         <w:t>We anticipate Winter 2018 for program approval</w:t>
       </w:r>
       <w:r>
@@ -6984,8 +6885,14 @@
         <w:rPr>
           <w:rFonts w:ascii="Garamond" w:eastAsia="Garamond" w:hAnsi="Garamond" w:cs="Garamond"/>
         </w:rPr>
+        <w:t xml:space="preserve">Strategically, one priority for the OSU-Cascades campus is to distinguish itself with innovative, world-class, “destination degree programs” not offered at most institutions. The </w:t>
+      </w:r>
+      <w:r>
+        <w:rPr>
+          <w:rFonts w:ascii="Garamond" w:eastAsia="Garamond" w:hAnsi="Garamond" w:cs="Garamond"/>
+        </w:rPr>
         <w:lastRenderedPageBreak/>
-        <w:t xml:space="preserve">Strategically, one priority for the OSU-Cascades campus is to distinguish itself with innovative, world-class, “destination degree programs” not offered at most institutions. The Software Engineering program exemplifies </w:t>
+        <w:t xml:space="preserve">Software Engineering program exemplifies </w:t>
       </w:r>
       <w:r>
         <w:rPr>
@@ -12117,7 +12024,7 @@
         <w:sz w:val="20"/>
         <w:szCs w:val="20"/>
       </w:rPr>
-      <w:t>3</w:t>
+      <w:t>1</w:t>
     </w:r>
     <w:r>
       <w:rPr>

</xml_diff>

<commit_message>
Proposal narrative: Add revision date.
</commit_message>
<xml_diff>
--- a/assets/HECC New Academic Program Proposal.docx
+++ b/assets/HECC New Academic Program Proposal.docx
@@ -179,6 +179,8 @@
           <w:rFonts w:ascii="Garamond" w:eastAsia="Garamond" w:hAnsi="Garamond" w:cs="Garamond"/>
         </w:rPr>
       </w:pPr>
+      <w:bookmarkStart w:id="0" w:name="_GoBack"/>
+      <w:bookmarkEnd w:id="0"/>
     </w:p>
     <w:p>
       <w:pPr>
@@ -1112,14 +1114,14 @@
         </w:rPr>
         <w:t>The program of study foll</w:t>
       </w:r>
-      <w:bookmarkStart w:id="0" w:name="OLE_LINK1"/>
+      <w:bookmarkStart w:id="1" w:name="OLE_LINK1"/>
       <w:r>
         <w:rPr>
           <w:rFonts w:ascii="Garamond" w:eastAsia="Garamond" w:hAnsi="Garamond" w:cs="Garamond"/>
         </w:rPr>
         <w:t>ows the degree standards at Oregon State University, incorporating both existing and new courses. The “SE” prefix indicates new courses, which are also followed b</w:t>
       </w:r>
-      <w:bookmarkEnd w:id="0"/>
+      <w:bookmarkEnd w:id="1"/>
       <w:r>
         <w:rPr>
           <w:rFonts w:ascii="Garamond" w:eastAsia="Garamond" w:hAnsi="Garamond" w:cs="Garamond"/>
@@ -1156,7 +1158,27 @@
           <w:sz w:val="20"/>
           <w:szCs w:val="20"/>
         </w:rPr>
-        <w:t xml:space="preserve">*Freshman Skill Courses (16 credits)       #BACC Core (48 cr)       </w:t>
+        <w:t xml:space="preserve">*Freshman Skill Courses (16 </w:t>
+      </w:r>
+      <w:proofErr w:type="gramStart"/>
+      <w:r>
+        <w:rPr>
+          <w:rFonts w:ascii="Calibri" w:eastAsia="Calibri" w:hAnsi="Calibri" w:cs="Calibri"/>
+          <w:b/>
+          <w:sz w:val="20"/>
+          <w:szCs w:val="20"/>
+        </w:rPr>
+        <w:t xml:space="preserve">credits)   </w:t>
+      </w:r>
+      <w:proofErr w:type="gramEnd"/>
+      <w:r>
+        <w:rPr>
+          <w:rFonts w:ascii="Calibri" w:eastAsia="Calibri" w:hAnsi="Calibri" w:cs="Calibri"/>
+          <w:b/>
+          <w:sz w:val="20"/>
+          <w:szCs w:val="20"/>
+        </w:rPr>
+        <w:t xml:space="preserve">    #BACC Core (48 cr)       </w:t>
       </w:r>
       <w:r>
         <w:rPr>
@@ -1960,8 +1982,6 @@
               </w:rPr>
               <w:t>0</w:t>
             </w:r>
-            <w:bookmarkStart w:id="1" w:name="_GoBack"/>
-            <w:bookmarkEnd w:id="1"/>
             <w:r>
               <w:rPr>
                 <w:rFonts w:ascii="Calibri" w:eastAsia="Calibri" w:hAnsi="Calibri" w:cs="Calibri"/>
@@ -4892,7 +4912,27 @@
           <w:sz w:val="20"/>
           <w:szCs w:val="20"/>
         </w:rPr>
-        <w:t xml:space="preserve">*Freshman Skill Courses (16 credits)       #BACC Core (48 cr)       </w:t>
+        <w:t xml:space="preserve">*Freshman Skill Courses (16 </w:t>
+      </w:r>
+      <w:proofErr w:type="gramStart"/>
+      <w:r>
+        <w:rPr>
+          <w:rFonts w:ascii="Calibri" w:eastAsia="Calibri" w:hAnsi="Calibri" w:cs="Calibri"/>
+          <w:b/>
+          <w:sz w:val="20"/>
+          <w:szCs w:val="20"/>
+        </w:rPr>
+        <w:t xml:space="preserve">credits)   </w:t>
+      </w:r>
+      <w:proofErr w:type="gramEnd"/>
+      <w:r>
+        <w:rPr>
+          <w:rFonts w:ascii="Calibri" w:eastAsia="Calibri" w:hAnsi="Calibri" w:cs="Calibri"/>
+          <w:b/>
+          <w:sz w:val="20"/>
+          <w:szCs w:val="20"/>
+        </w:rPr>
+        <w:t xml:space="preserve">    #BACC Core (48 cr)       </w:t>
       </w:r>
       <w:r>
         <w:rPr>
@@ -5903,11 +5943,19 @@
           <w:rFonts w:ascii="Garamond" w:eastAsia="Garamond" w:hAnsi="Garamond" w:cs="Garamond"/>
         </w:rPr>
       </w:pPr>
-      <w:r>
-        <w:rPr>
-          <w:rFonts w:ascii="Garamond" w:eastAsia="Garamond" w:hAnsi="Garamond" w:cs="Garamond"/>
-        </w:rPr>
-        <w:t>Other staff.</w:t>
+      <w:proofErr w:type="gramStart"/>
+      <w:r>
+        <w:rPr>
+          <w:rFonts w:ascii="Garamond" w:eastAsia="Garamond" w:hAnsi="Garamond" w:cs="Garamond"/>
+        </w:rPr>
+        <w:t>Other</w:t>
+      </w:r>
+      <w:proofErr w:type="gramEnd"/>
+      <w:r>
+        <w:rPr>
+          <w:rFonts w:ascii="Garamond" w:eastAsia="Garamond" w:hAnsi="Garamond" w:cs="Garamond"/>
+        </w:rPr>
+        <w:t xml:space="preserve"> staff.</w:t>
       </w:r>
     </w:p>
     <w:p>
@@ -7129,7 +7177,21 @@
         <w:rPr>
           <w:rFonts w:ascii="Garamond" w:eastAsia="Garamond" w:hAnsi="Garamond" w:cs="Garamond"/>
         </w:rPr>
-        <w:t>respond effectively to social, economic, and environmental challenges and opportunities; and</w:t>
+        <w:t xml:space="preserve">respond effectively </w:t>
+      </w:r>
+      <w:proofErr w:type="gramStart"/>
+      <w:r>
+        <w:rPr>
+          <w:rFonts w:ascii="Garamond" w:eastAsia="Garamond" w:hAnsi="Garamond" w:cs="Garamond"/>
+        </w:rPr>
+        <w:t>to</w:t>
+      </w:r>
+      <w:proofErr w:type="gramEnd"/>
+      <w:r>
+        <w:rPr>
+          <w:rFonts w:ascii="Garamond" w:eastAsia="Garamond" w:hAnsi="Garamond" w:cs="Garamond"/>
+        </w:rPr>
+        <w:t xml:space="preserve"> social, economic, and environmental challenges and opportunities; and</w:t>
       </w:r>
     </w:p>
     <w:p>
@@ -11949,7 +12011,8 @@
       </w:pPr>
     </w:p>
     <w:sectPr>
-      <w:footerReference w:type="default" r:id="rId28"/>
+      <w:headerReference w:type="default" r:id="rId28"/>
+      <w:footerReference w:type="default" r:id="rId29"/>
       <w:pgSz w:w="12240" w:h="15840"/>
       <w:pgMar w:top="1152" w:right="1440" w:bottom="1152" w:left="1440" w:header="0" w:footer="720" w:gutter="0"/>
       <w:pgNumType w:start="1"/>
@@ -12024,7 +12087,7 @@
         <w:sz w:val="20"/>
         <w:szCs w:val="20"/>
       </w:rPr>
-      <w:t>1</w:t>
+      <w:t>4</w:t>
     </w:r>
     <w:r>
       <w:rPr>
@@ -12068,6 +12131,23 @@
     </w:p>
   </w:footnote>
 </w:footnotes>
+</file>
+
+<file path=word/header1.xml><?xml version="1.0" encoding="utf-8"?>
+<w:hdr xmlns:wpc="http://schemas.microsoft.com/office/word/2010/wordprocessingCanvas" xmlns:mo="http://schemas.microsoft.com/office/mac/office/2008/main" xmlns:mc="http://schemas.openxmlformats.org/markup-compatibility/2006" xmlns:mv="urn:schemas-microsoft-com:mac:vml" xmlns:o="urn:schemas-microsoft-com:office:office" xmlns:r="http://schemas.openxmlformats.org/officeDocument/2006/relationships" xmlns:m="http://schemas.openxmlformats.org/officeDocument/2006/math" xmlns:v="urn:schemas-microsoft-com:vml" xmlns:wp14="http://schemas.microsoft.com/office/word/2010/wordprocessingDrawing" xmlns:wp="http://schemas.openxmlformats.org/drawingml/2006/wordprocessingDrawing" xmlns:w10="urn:schemas-microsoft-com:office:word" xmlns:w="http://schemas.openxmlformats.org/wordprocessingml/2006/main" xmlns:w14="http://schemas.microsoft.com/office/word/2010/wordml" xmlns:w15="http://schemas.microsoft.com/office/word/2012/wordml" xmlns:wpg="http://schemas.microsoft.com/office/word/2010/wordprocessingGroup" xmlns:wpi="http://schemas.microsoft.com/office/word/2010/wordprocessingInk" xmlns:wne="http://schemas.microsoft.com/office/word/2006/wordml" xmlns:wps="http://schemas.microsoft.com/office/word/2010/wordprocessingShape" mc:Ignorable="w14 w15 wp14">
+  <w:p>
+    <w:pPr>
+      <w:pStyle w:val="Header"/>
+    </w:pPr>
+    <w:r>
+      <w:tab/>
+    </w:r>
+    <w:r>
+      <w:tab/>
+      <w:t>Revised on February 1, 2018</w:t>
+    </w:r>
+  </w:p>
+</w:hdr>
 </file>
 
 <file path=word/numbering.xml><?xml version="1.0" encoding="utf-8"?>
@@ -15652,6 +15732,54 @@
     <w:unhideWhenUsed/>
     <w:rsid w:val="00CF257D"/>
   </w:style>
+  <w:style w:type="paragraph" w:styleId="Header">
+    <w:name w:val="header"/>
+    <w:basedOn w:val="Normal"/>
+    <w:link w:val="HeaderChar"/>
+    <w:uiPriority w:val="99"/>
+    <w:unhideWhenUsed/>
+    <w:rsid w:val="00CF7065"/>
+    <w:pPr>
+      <w:tabs>
+        <w:tab w:val="center" w:pos="4680"/>
+        <w:tab w:val="right" w:pos="9360"/>
+      </w:tabs>
+    </w:pPr>
+  </w:style>
+  <w:style w:type="character" w:customStyle="1" w:styleId="HeaderChar">
+    <w:name w:val="Header Char"/>
+    <w:basedOn w:val="DefaultParagraphFont"/>
+    <w:link w:val="Header"/>
+    <w:uiPriority w:val="99"/>
+    <w:rsid w:val="00CF7065"/>
+    <w:rPr>
+      <w:color w:val="auto"/>
+    </w:rPr>
+  </w:style>
+  <w:style w:type="paragraph" w:styleId="Footer">
+    <w:name w:val="footer"/>
+    <w:basedOn w:val="Normal"/>
+    <w:link w:val="FooterChar"/>
+    <w:uiPriority w:val="99"/>
+    <w:unhideWhenUsed/>
+    <w:rsid w:val="00CF7065"/>
+    <w:pPr>
+      <w:tabs>
+        <w:tab w:val="center" w:pos="4680"/>
+        <w:tab w:val="right" w:pos="9360"/>
+      </w:tabs>
+    </w:pPr>
+  </w:style>
+  <w:style w:type="character" w:customStyle="1" w:styleId="FooterChar">
+    <w:name w:val="Footer Char"/>
+    <w:basedOn w:val="DefaultParagraphFont"/>
+    <w:link w:val="Footer"/>
+    <w:uiPriority w:val="99"/>
+    <w:rsid w:val="00CF7065"/>
+    <w:rPr>
+      <w:color w:val="auto"/>
+    </w:rPr>
+  </w:style>
 </w:styles>
 </file>
 

</xml_diff>

<commit_message>
Adjust formatting of course list.
</commit_message>
<xml_diff>
--- a/assets/HECC New Academic Program Proposal.docx
+++ b/assets/HECC New Academic Program Proposal.docx
@@ -1159,8 +1159,6 @@
         </w:rPr>
         <w:t xml:space="preserve">Freshman Skill Courses (16 </w:t>
       </w:r>
-      <w:proofErr w:type="spellStart"/>
-      <w:proofErr w:type="gramStart"/>
       <w:r>
         <w:rPr>
           <w:rFonts w:ascii="Calibri" w:eastAsia="Calibri" w:hAnsi="Calibri" w:cs="Calibri"/>
@@ -1170,7 +1168,6 @@
         </w:rPr>
         <w:t>cr</w:t>
       </w:r>
-      <w:proofErr w:type="spellEnd"/>
       <w:r>
         <w:rPr>
           <w:rFonts w:ascii="Calibri" w:eastAsia="Calibri" w:hAnsi="Calibri" w:cs="Calibri"/>
@@ -1178,9 +1175,15 @@
           <w:sz w:val="20"/>
           <w:szCs w:val="20"/>
         </w:rPr>
-        <w:t xml:space="preserve">)   </w:t>
-      </w:r>
-      <w:proofErr w:type="gramEnd"/>
+        <w:t xml:space="preserve">)       </w:t>
+      </w:r>
+      <w:r>
+        <w:rPr>
+          <w:rFonts w:ascii="Apple Color Emoji" w:hAnsi="Apple Color Emoji"/>
+          <w:color w:val="000000"/>
+        </w:rPr>
+        <w:t>🎓</w:t>
+      </w:r>
       <w:r>
         <w:rPr>
           <w:rFonts w:ascii="Calibri" w:eastAsia="Calibri" w:hAnsi="Calibri" w:cs="Calibri"/>
@@ -1188,14 +1191,16 @@
           <w:sz w:val="20"/>
           <w:szCs w:val="20"/>
         </w:rPr>
-        <w:t xml:space="preserve">    </w:t>
-      </w:r>
-      <w:r>
-        <w:rPr>
-          <w:rFonts w:ascii="Apple Color Emoji" w:hAnsi="Apple Color Emoji"/>
-          <w:color w:val="000000"/>
-        </w:rPr>
-        <w:t>🎓</w:t>
+        <w:t xml:space="preserve">BACC Core (48 cr) </w:t>
+      </w:r>
+      <w:r>
+        <w:rPr>
+          <w:rFonts w:ascii=".Apple Color Emoji UI" w:eastAsia=".Apple Color Emoji UI" w:hAnsi=".Apple Color Emoji UI" w:cs=".Apple Color Emoji UI"/>
+          <w:b/>
+          <w:sz w:val="20"/>
+          <w:szCs w:val="20"/>
+        </w:rPr>
+        <w:t>📓</w:t>
       </w:r>
       <w:r>
         <w:rPr>
@@ -1204,9 +1209,15 @@
           <w:sz w:val="20"/>
           <w:szCs w:val="20"/>
         </w:rPr>
-        <w:t xml:space="preserve">BACC Core (48 </w:t>
-      </w:r>
-      <w:proofErr w:type="spellStart"/>
+        <w:t xml:space="preserve"> </w:t>
+      </w:r>
+      <w:r>
+        <w:rPr>
+          <w:rFonts w:ascii="Apple Color Emoji" w:hAnsi="Apple Color Emoji"/>
+          <w:color w:val="000000"/>
+        </w:rPr>
+        <w:t>📓</w:t>
+      </w:r>
       <w:r>
         <w:rPr>
           <w:rFonts w:ascii="Calibri" w:eastAsia="Calibri" w:hAnsi="Calibri" w:cs="Calibri"/>
@@ -1214,71 +1225,7 @@
           <w:sz w:val="20"/>
           <w:szCs w:val="20"/>
         </w:rPr>
-        <w:t>cr</w:t>
-      </w:r>
-      <w:proofErr w:type="spellEnd"/>
-      <w:r>
-        <w:rPr>
-          <w:rFonts w:ascii="Calibri" w:eastAsia="Calibri" w:hAnsi="Calibri" w:cs="Calibri"/>
-          <w:b/>
-          <w:sz w:val="20"/>
-          <w:szCs w:val="20"/>
-        </w:rPr>
-        <w:t xml:space="preserve">) </w:t>
-      </w:r>
-      <w:r>
-        <w:rPr>
-          <w:rFonts w:ascii=".Apple Color Emoji UI" w:eastAsia=".Apple Color Emoji UI" w:hAnsi=".Apple Color Emoji UI" w:cs=".Apple Color Emoji UI"/>
-          <w:b/>
-          <w:sz w:val="20"/>
-          <w:szCs w:val="20"/>
-        </w:rPr>
-        <w:t>📓</w:t>
-      </w:r>
-      <w:r>
-        <w:rPr>
-          <w:rFonts w:ascii="Calibri" w:eastAsia="Calibri" w:hAnsi="Calibri" w:cs="Calibri"/>
-          <w:b/>
-          <w:sz w:val="20"/>
-          <w:szCs w:val="20"/>
-        </w:rPr>
-        <w:t xml:space="preserve"> </w:t>
-      </w:r>
-      <w:r>
-        <w:rPr>
-          <w:rFonts w:ascii="Apple Color Emoji" w:hAnsi="Apple Color Emoji"/>
-          <w:color w:val="000000"/>
-        </w:rPr>
-        <w:t>📓</w:t>
-      </w:r>
-      <w:r>
-        <w:rPr>
-          <w:rFonts w:ascii="Calibri" w:eastAsia="Calibri" w:hAnsi="Calibri" w:cs="Calibri"/>
-          <w:b/>
-          <w:sz w:val="20"/>
-          <w:szCs w:val="20"/>
-        </w:rPr>
-        <w:t xml:space="preserve">ABET Science &amp; Math (45 </w:t>
-      </w:r>
-      <w:proofErr w:type="spellStart"/>
-      <w:r>
-        <w:rPr>
-          <w:rFonts w:ascii="Calibri" w:eastAsia="Calibri" w:hAnsi="Calibri" w:cs="Calibri"/>
-          <w:b/>
-          <w:sz w:val="20"/>
-          <w:szCs w:val="20"/>
-        </w:rPr>
-        <w:t>cr</w:t>
-      </w:r>
-      <w:proofErr w:type="spellEnd"/>
-      <w:r>
-        <w:rPr>
-          <w:rFonts w:ascii="Calibri" w:eastAsia="Calibri" w:hAnsi="Calibri" w:cs="Calibri"/>
-          <w:b/>
-          <w:sz w:val="20"/>
-          <w:szCs w:val="20"/>
-        </w:rPr>
-        <w:t>)</w:t>
+        <w:t>ABET Science &amp; Math (45 cr)</w:t>
       </w:r>
       <w:r>
         <w:rPr>
@@ -1413,16 +1360,8 @@
               <w:rPr>
                 <w:rFonts w:ascii="Calibri" w:eastAsia="Calibri" w:hAnsi="Calibri" w:cs="Calibri"/>
               </w:rPr>
-              <w:t xml:space="preserve"> </w:t>
-            </w:r>
-            <w:proofErr w:type="spellStart"/>
-            <w:r>
-              <w:rPr>
-                <w:rFonts w:ascii="Calibri" w:eastAsia="Calibri" w:hAnsi="Calibri" w:cs="Calibri"/>
-              </w:rPr>
-              <w:t>cr</w:t>
-            </w:r>
-            <w:proofErr w:type="spellEnd"/>
+              <w:t xml:space="preserve"> cr</w:t>
+            </w:r>
           </w:p>
         </w:tc>
       </w:tr>
@@ -1548,7 +1487,6 @@
               </w:rPr>
               <w:t xml:space="preserve"> </w:t>
             </w:r>
-            <w:proofErr w:type="spellStart"/>
             <w:r>
               <w:rPr>
                 <w:rFonts w:ascii="Calibri" w:eastAsia="Calibri" w:hAnsi="Calibri" w:cs="Calibri"/>
@@ -1558,7 +1496,6 @@
               </w:rPr>
               <w:t>cr</w:t>
             </w:r>
-            <w:proofErr w:type="spellEnd"/>
           </w:p>
           <w:p>
             <w:pPr>
@@ -1648,6 +1585,16 @@
                 <w:sz w:val="20"/>
                 <w:szCs w:val="20"/>
               </w:rPr>
+              <w:tab/>
+            </w:r>
+            <w:bookmarkStart w:id="1" w:name="_GoBack"/>
+            <w:bookmarkEnd w:id="1"/>
+            <w:r>
+              <w:rPr>
+                <w:rFonts w:ascii="Calibri" w:eastAsia="Calibri" w:hAnsi="Calibri" w:cs="Calibri"/>
+                <w:sz w:val="20"/>
+                <w:szCs w:val="20"/>
+              </w:rPr>
               <w:t>(4</w:t>
             </w:r>
             <w:r>
@@ -1757,6 +1704,14 @@
                 <w:sz w:val="20"/>
                 <w:szCs w:val="20"/>
               </w:rPr>
+              <w:tab/>
+            </w:r>
+            <w:r>
+              <w:rPr>
+                <w:rFonts w:ascii="Calibri" w:eastAsia="Calibri" w:hAnsi="Calibri" w:cs="Calibri"/>
+                <w:sz w:val="20"/>
+                <w:szCs w:val="20"/>
+              </w:rPr>
               <w:t xml:space="preserve">(1) </w:t>
             </w:r>
             <w:r>
@@ -1833,6 +1788,14 @@
                 <w:sz w:val="20"/>
                 <w:szCs w:val="20"/>
               </w:rPr>
+              <w:tab/>
+            </w:r>
+            <w:r>
+              <w:rPr>
+                <w:rFonts w:ascii="Calibri" w:eastAsia="Calibri" w:hAnsi="Calibri" w:cs="Calibri"/>
+                <w:sz w:val="20"/>
+                <w:szCs w:val="20"/>
+              </w:rPr>
               <w:t>(4)</w:t>
             </w:r>
             <w:r>
@@ -1941,6 +1904,14 @@
                 <w:sz w:val="20"/>
                 <w:szCs w:val="20"/>
               </w:rPr>
+              <w:tab/>
+            </w:r>
+            <w:r>
+              <w:rPr>
+                <w:rFonts w:ascii="Calibri" w:eastAsia="Calibri" w:hAnsi="Calibri" w:cs="Calibri"/>
+                <w:sz w:val="20"/>
+                <w:szCs w:val="20"/>
+              </w:rPr>
               <w:t xml:space="preserve">(3) </w:t>
             </w:r>
             <w:r>
@@ -2024,6 +1995,14 @@
                 <w:sz w:val="20"/>
                 <w:szCs w:val="20"/>
               </w:rPr>
+              <w:tab/>
+            </w:r>
+            <w:r>
+              <w:rPr>
+                <w:rFonts w:ascii="Calibri" w:eastAsia="Calibri" w:hAnsi="Calibri" w:cs="Calibri"/>
+                <w:sz w:val="20"/>
+                <w:szCs w:val="20"/>
+              </w:rPr>
               <w:t>(2)</w:t>
             </w:r>
             <w:r>
@@ -2092,6 +2071,14 @@
                 <w:szCs w:val="20"/>
               </w:rPr>
               <w:t xml:space="preserve">Various Physical Activity Courses </w:t>
+            </w:r>
+            <w:r>
+              <w:rPr>
+                <w:rFonts w:ascii="Calibri" w:eastAsia="Calibri" w:hAnsi="Calibri" w:cs="Calibri"/>
+                <w:sz w:val="20"/>
+                <w:szCs w:val="20"/>
+              </w:rPr>
+              <w:tab/>
             </w:r>
             <w:r>
               <w:rPr>
@@ -2265,19 +2252,8 @@
                 <w:sz w:val="20"/>
                 <w:szCs w:val="20"/>
               </w:rPr>
-              <w:t xml:space="preserve"> </w:t>
-            </w:r>
-            <w:proofErr w:type="spellStart"/>
-            <w:r>
-              <w:rPr>
-                <w:rFonts w:ascii="Calibri" w:eastAsia="Calibri" w:hAnsi="Calibri" w:cs="Calibri"/>
-                <w:b/>
-                <w:sz w:val="20"/>
-                <w:szCs w:val="20"/>
-              </w:rPr>
-              <w:t>cr</w:t>
-            </w:r>
-            <w:proofErr w:type="spellEnd"/>
+              <w:t xml:space="preserve"> cr</w:t>
+            </w:r>
           </w:p>
           <w:p>
             <w:pPr>
@@ -2351,7 +2327,31 @@
                 <w:sz w:val="20"/>
                 <w:szCs w:val="20"/>
               </w:rPr>
-              <w:t xml:space="preserve"> II (</w:t>
+              <w:t xml:space="preserve"> II </w:t>
+            </w:r>
+            <w:r>
+              <w:rPr>
+                <w:rFonts w:ascii="Calibri" w:eastAsia="Calibri" w:hAnsi="Calibri" w:cs="Calibri"/>
+                <w:sz w:val="20"/>
+                <w:szCs w:val="20"/>
+              </w:rPr>
+              <w:tab/>
+            </w:r>
+            <w:r>
+              <w:rPr>
+                <w:rFonts w:ascii="Calibri" w:eastAsia="Calibri" w:hAnsi="Calibri" w:cs="Calibri"/>
+                <w:sz w:val="20"/>
+                <w:szCs w:val="20"/>
+              </w:rPr>
+              <w:tab/>
+            </w:r>
+            <w:r>
+              <w:rPr>
+                <w:rFonts w:ascii="Calibri" w:eastAsia="Calibri" w:hAnsi="Calibri" w:cs="Calibri"/>
+                <w:sz w:val="20"/>
+                <w:szCs w:val="20"/>
+              </w:rPr>
+              <w:t>(</w:t>
             </w:r>
             <w:r>
               <w:rPr>
@@ -2427,7 +2427,47 @@
                 <w:sz w:val="20"/>
                 <w:szCs w:val="20"/>
               </w:rPr>
-              <w:t>Elementary Functions (4)</w:t>
+              <w:t xml:space="preserve">Elementary Functions </w:t>
+            </w:r>
+            <w:r>
+              <w:rPr>
+                <w:rFonts w:ascii="Calibri" w:eastAsia="Calibri" w:hAnsi="Calibri" w:cs="Calibri"/>
+                <w:sz w:val="20"/>
+                <w:szCs w:val="20"/>
+              </w:rPr>
+              <w:tab/>
+            </w:r>
+            <w:r>
+              <w:rPr>
+                <w:rFonts w:ascii="Calibri" w:eastAsia="Calibri" w:hAnsi="Calibri" w:cs="Calibri"/>
+                <w:sz w:val="20"/>
+                <w:szCs w:val="20"/>
+              </w:rPr>
+              <w:tab/>
+            </w:r>
+            <w:r>
+              <w:rPr>
+                <w:rFonts w:ascii="Calibri" w:eastAsia="Calibri" w:hAnsi="Calibri" w:cs="Calibri"/>
+                <w:sz w:val="20"/>
+                <w:szCs w:val="20"/>
+              </w:rPr>
+              <w:tab/>
+            </w:r>
+            <w:r>
+              <w:rPr>
+                <w:rFonts w:ascii="Calibri" w:eastAsia="Calibri" w:hAnsi="Calibri" w:cs="Calibri"/>
+                <w:sz w:val="20"/>
+                <w:szCs w:val="20"/>
+              </w:rPr>
+              <w:tab/>
+            </w:r>
+            <w:r>
+              <w:rPr>
+                <w:rFonts w:ascii="Calibri" w:eastAsia="Calibri" w:hAnsi="Calibri" w:cs="Calibri"/>
+                <w:sz w:val="20"/>
+                <w:szCs w:val="20"/>
+              </w:rPr>
+              <w:t>(4)</w:t>
             </w:r>
             <w:r>
               <w:rPr>
@@ -2516,6 +2556,42 @@
             <w:r>
               <w:rPr>
                 <w:rFonts w:ascii="Calibri" w:eastAsia="Calibri" w:hAnsi="Calibri" w:cs="Calibri"/>
+                <w:color w:val="FF0000"/>
+                <w:sz w:val="20"/>
+                <w:szCs w:val="20"/>
+              </w:rPr>
+              <w:tab/>
+            </w:r>
+            <w:r>
+              <w:rPr>
+                <w:rFonts w:ascii="Calibri" w:eastAsia="Calibri" w:hAnsi="Calibri" w:cs="Calibri"/>
+                <w:color w:val="FF0000"/>
+                <w:sz w:val="20"/>
+                <w:szCs w:val="20"/>
+              </w:rPr>
+              <w:tab/>
+            </w:r>
+            <w:r>
+              <w:rPr>
+                <w:rFonts w:ascii="Calibri" w:eastAsia="Calibri" w:hAnsi="Calibri" w:cs="Calibri"/>
+                <w:color w:val="FF0000"/>
+                <w:sz w:val="20"/>
+                <w:szCs w:val="20"/>
+              </w:rPr>
+              <w:tab/>
+            </w:r>
+            <w:r>
+              <w:rPr>
+                <w:rFonts w:ascii="Calibri" w:eastAsia="Calibri" w:hAnsi="Calibri" w:cs="Calibri"/>
+                <w:color w:val="FF0000"/>
+                <w:sz w:val="20"/>
+                <w:szCs w:val="20"/>
+              </w:rPr>
+              <w:tab/>
+            </w:r>
+            <w:r>
+              <w:rPr>
+                <w:rFonts w:ascii="Calibri" w:eastAsia="Calibri" w:hAnsi="Calibri" w:cs="Calibri"/>
                 <w:sz w:val="20"/>
                 <w:szCs w:val="20"/>
               </w:rPr>
@@ -2586,7 +2662,39 @@
                 <w:sz w:val="20"/>
                 <w:szCs w:val="20"/>
               </w:rPr>
-              <w:t>Geographic Information Systems (4)</w:t>
+              <w:t xml:space="preserve">Geographic Information Systems </w:t>
+            </w:r>
+            <w:r>
+              <w:rPr>
+                <w:rFonts w:ascii="Calibri" w:eastAsia="Calibri" w:hAnsi="Calibri" w:cs="Calibri"/>
+                <w:sz w:val="20"/>
+                <w:szCs w:val="20"/>
+              </w:rPr>
+              <w:tab/>
+            </w:r>
+            <w:r>
+              <w:rPr>
+                <w:rFonts w:ascii="Calibri" w:eastAsia="Calibri" w:hAnsi="Calibri" w:cs="Calibri"/>
+                <w:sz w:val="20"/>
+                <w:szCs w:val="20"/>
+              </w:rPr>
+              <w:tab/>
+            </w:r>
+            <w:r>
+              <w:rPr>
+                <w:rFonts w:ascii="Calibri" w:eastAsia="Calibri" w:hAnsi="Calibri" w:cs="Calibri"/>
+                <w:sz w:val="20"/>
+                <w:szCs w:val="20"/>
+              </w:rPr>
+              <w:tab/>
+            </w:r>
+            <w:r>
+              <w:rPr>
+                <w:rFonts w:ascii="Calibri" w:eastAsia="Calibri" w:hAnsi="Calibri" w:cs="Calibri"/>
+                <w:sz w:val="20"/>
+                <w:szCs w:val="20"/>
+              </w:rPr>
+              <w:t>(4)</w:t>
             </w:r>
           </w:p>
         </w:tc>
@@ -2713,7 +2821,6 @@
               </w:rPr>
               <w:t xml:space="preserve"> </w:t>
             </w:r>
-            <w:proofErr w:type="spellStart"/>
             <w:r>
               <w:rPr>
                 <w:rFonts w:ascii="Calibri" w:eastAsia="Calibri" w:hAnsi="Calibri" w:cs="Calibri"/>
@@ -2723,7 +2830,6 @@
               </w:rPr>
               <w:t>cr</w:t>
             </w:r>
-            <w:proofErr w:type="spellEnd"/>
           </w:p>
           <w:p>
             <w:pPr>
@@ -2797,7 +2903,31 @@
                 <w:sz w:val="20"/>
                 <w:szCs w:val="20"/>
               </w:rPr>
-              <w:t xml:space="preserve"> III (</w:t>
+              <w:t xml:space="preserve"> III </w:t>
+            </w:r>
+            <w:r>
+              <w:rPr>
+                <w:rFonts w:ascii="Calibri" w:eastAsia="Calibri" w:hAnsi="Calibri" w:cs="Calibri"/>
+                <w:sz w:val="20"/>
+                <w:szCs w:val="20"/>
+              </w:rPr>
+              <w:tab/>
+            </w:r>
+            <w:r>
+              <w:rPr>
+                <w:rFonts w:ascii="Calibri" w:eastAsia="Calibri" w:hAnsi="Calibri" w:cs="Calibri"/>
+                <w:sz w:val="20"/>
+                <w:szCs w:val="20"/>
+              </w:rPr>
+              <w:tab/>
+            </w:r>
+            <w:r>
+              <w:rPr>
+                <w:rFonts w:ascii="Calibri" w:eastAsia="Calibri" w:hAnsi="Calibri" w:cs="Calibri"/>
+                <w:sz w:val="20"/>
+                <w:szCs w:val="20"/>
+              </w:rPr>
+              <w:t>(</w:t>
             </w:r>
             <w:r>
               <w:rPr>
@@ -2881,7 +3011,39 @@
                 <w:sz w:val="20"/>
                 <w:szCs w:val="20"/>
               </w:rPr>
-              <w:t xml:space="preserve"> (4) </w:t>
+              <w:t xml:space="preserve"> </w:t>
+            </w:r>
+            <w:r>
+              <w:rPr>
+                <w:rFonts w:ascii="Calibri" w:eastAsia="Calibri" w:hAnsi="Calibri" w:cs="Calibri"/>
+                <w:sz w:val="20"/>
+                <w:szCs w:val="20"/>
+              </w:rPr>
+              <w:tab/>
+            </w:r>
+            <w:r>
+              <w:rPr>
+                <w:rFonts w:ascii="Calibri" w:eastAsia="Calibri" w:hAnsi="Calibri" w:cs="Calibri"/>
+                <w:sz w:val="20"/>
+                <w:szCs w:val="20"/>
+              </w:rPr>
+              <w:tab/>
+            </w:r>
+            <w:r>
+              <w:rPr>
+                <w:rFonts w:ascii="Calibri" w:eastAsia="Calibri" w:hAnsi="Calibri" w:cs="Calibri"/>
+                <w:sz w:val="20"/>
+                <w:szCs w:val="20"/>
+              </w:rPr>
+              <w:tab/>
+            </w:r>
+            <w:r>
+              <w:rPr>
+                <w:rFonts w:ascii="Calibri" w:eastAsia="Calibri" w:hAnsi="Calibri" w:cs="Calibri"/>
+                <w:sz w:val="20"/>
+                <w:szCs w:val="20"/>
+              </w:rPr>
+              <w:t xml:space="preserve">(4) </w:t>
             </w:r>
             <w:r>
               <w:rPr>
@@ -2941,7 +3103,47 @@
                 <w:sz w:val="20"/>
                 <w:szCs w:val="20"/>
               </w:rPr>
-              <w:t xml:space="preserve">Math for Management, Life &amp; Social Science (4) </w:t>
+              <w:t>Ma</w:t>
+            </w:r>
+            <w:r>
+              <w:rPr>
+                <w:rFonts w:ascii="Calibri" w:eastAsia="Calibri" w:hAnsi="Calibri" w:cs="Calibri"/>
+                <w:sz w:val="20"/>
+                <w:szCs w:val="20"/>
+              </w:rPr>
+              <w:t>th for Management, Life &amp; Soc.</w:t>
+            </w:r>
+            <w:r>
+              <w:rPr>
+                <w:rFonts w:ascii="Calibri" w:eastAsia="Calibri" w:hAnsi="Calibri" w:cs="Calibri"/>
+                <w:sz w:val="20"/>
+                <w:szCs w:val="20"/>
+              </w:rPr>
+              <w:t xml:space="preserve"> Science </w:t>
+            </w:r>
+            <w:r>
+              <w:rPr>
+                <w:rFonts w:ascii="Calibri" w:eastAsia="Calibri" w:hAnsi="Calibri" w:cs="Calibri"/>
+                <w:sz w:val="20"/>
+                <w:szCs w:val="20"/>
+              </w:rPr>
+              <w:tab/>
+            </w:r>
+            <w:r>
+              <w:rPr>
+                <w:rFonts w:ascii="Calibri" w:eastAsia="Calibri" w:hAnsi="Calibri" w:cs="Calibri"/>
+                <w:sz w:val="20"/>
+                <w:szCs w:val="20"/>
+              </w:rPr>
+              <w:tab/>
+            </w:r>
+            <w:r>
+              <w:rPr>
+                <w:rFonts w:ascii="Calibri" w:eastAsia="Calibri" w:hAnsi="Calibri" w:cs="Calibri"/>
+                <w:sz w:val="20"/>
+                <w:szCs w:val="20"/>
+              </w:rPr>
+              <w:t xml:space="preserve">(4) </w:t>
             </w:r>
             <w:r>
               <w:rPr>
@@ -3001,7 +3203,55 @@
                 <w:sz w:val="20"/>
                 <w:szCs w:val="20"/>
               </w:rPr>
-              <w:t>Public Speaking (3)</w:t>
+              <w:t xml:space="preserve">Public Speaking </w:t>
+            </w:r>
+            <w:r>
+              <w:rPr>
+                <w:rFonts w:ascii="Calibri" w:eastAsia="Calibri" w:hAnsi="Calibri" w:cs="Calibri"/>
+                <w:sz w:val="20"/>
+                <w:szCs w:val="20"/>
+              </w:rPr>
+              <w:tab/>
+            </w:r>
+            <w:r>
+              <w:rPr>
+                <w:rFonts w:ascii="Calibri" w:eastAsia="Calibri" w:hAnsi="Calibri" w:cs="Calibri"/>
+                <w:sz w:val="20"/>
+                <w:szCs w:val="20"/>
+              </w:rPr>
+              <w:tab/>
+            </w:r>
+            <w:r>
+              <w:rPr>
+                <w:rFonts w:ascii="Calibri" w:eastAsia="Calibri" w:hAnsi="Calibri" w:cs="Calibri"/>
+                <w:sz w:val="20"/>
+                <w:szCs w:val="20"/>
+              </w:rPr>
+              <w:tab/>
+            </w:r>
+            <w:r>
+              <w:rPr>
+                <w:rFonts w:ascii="Calibri" w:eastAsia="Calibri" w:hAnsi="Calibri" w:cs="Calibri"/>
+                <w:sz w:val="20"/>
+                <w:szCs w:val="20"/>
+              </w:rPr>
+              <w:tab/>
+            </w:r>
+            <w:r>
+              <w:rPr>
+                <w:rFonts w:ascii="Calibri" w:eastAsia="Calibri" w:hAnsi="Calibri" w:cs="Calibri"/>
+                <w:sz w:val="20"/>
+                <w:szCs w:val="20"/>
+              </w:rPr>
+              <w:tab/>
+            </w:r>
+            <w:r>
+              <w:rPr>
+                <w:rFonts w:ascii="Calibri" w:eastAsia="Calibri" w:hAnsi="Calibri" w:cs="Calibri"/>
+                <w:sz w:val="20"/>
+                <w:szCs w:val="20"/>
+              </w:rPr>
+              <w:t>(3)</w:t>
             </w:r>
             <w:r>
               <w:rPr>
@@ -3127,16 +3377,8 @@
               <w:rPr>
                 <w:rFonts w:ascii="Calibri" w:eastAsia="Calibri" w:hAnsi="Calibri" w:cs="Calibri"/>
               </w:rPr>
-              <w:t xml:space="preserve"> </w:t>
-            </w:r>
-            <w:proofErr w:type="spellStart"/>
-            <w:r>
-              <w:rPr>
-                <w:rFonts w:ascii="Calibri" w:eastAsia="Calibri" w:hAnsi="Calibri" w:cs="Calibri"/>
-              </w:rPr>
-              <w:t>cr</w:t>
-            </w:r>
-            <w:proofErr w:type="spellEnd"/>
+              <w:t xml:space="preserve"> cr</w:t>
+            </w:r>
             <w:r>
               <w:rPr>
                 <w:rFonts w:ascii="Calibri" w:eastAsia="Calibri" w:hAnsi="Calibri" w:cs="Calibri"/>
@@ -3248,19 +3490,8 @@
                 <w:sz w:val="20"/>
                 <w:szCs w:val="20"/>
               </w:rPr>
-              <w:t xml:space="preserve"> </w:t>
-            </w:r>
-            <w:proofErr w:type="spellStart"/>
-            <w:r>
-              <w:rPr>
-                <w:rFonts w:ascii="Calibri" w:eastAsia="Calibri" w:hAnsi="Calibri" w:cs="Calibri"/>
-                <w:b/>
-                <w:sz w:val="20"/>
-                <w:szCs w:val="20"/>
-              </w:rPr>
-              <w:t>cr</w:t>
-            </w:r>
-            <w:proofErr w:type="spellEnd"/>
+              <w:t xml:space="preserve"> cr</w:t>
+            </w:r>
           </w:p>
           <w:p>
             <w:pPr>
@@ -3318,7 +3549,39 @@
                 <w:sz w:val="20"/>
                 <w:szCs w:val="20"/>
               </w:rPr>
-              <w:t>Data Science Engineering I (5</w:t>
+              <w:t xml:space="preserve">Data Science Engineering I </w:t>
+            </w:r>
+            <w:r>
+              <w:rPr>
+                <w:rFonts w:ascii="Calibri" w:eastAsia="Calibri" w:hAnsi="Calibri" w:cs="Calibri"/>
+                <w:sz w:val="20"/>
+                <w:szCs w:val="20"/>
+              </w:rPr>
+              <w:tab/>
+            </w:r>
+            <w:r>
+              <w:rPr>
+                <w:rFonts w:ascii="Calibri" w:eastAsia="Calibri" w:hAnsi="Calibri" w:cs="Calibri"/>
+                <w:sz w:val="20"/>
+                <w:szCs w:val="20"/>
+              </w:rPr>
+              <w:tab/>
+            </w:r>
+            <w:r>
+              <w:rPr>
+                <w:rFonts w:ascii="Calibri" w:eastAsia="Calibri" w:hAnsi="Calibri" w:cs="Calibri"/>
+                <w:sz w:val="20"/>
+                <w:szCs w:val="20"/>
+              </w:rPr>
+              <w:tab/>
+            </w:r>
+            <w:r>
+              <w:rPr>
+                <w:rFonts w:ascii="Calibri" w:eastAsia="Calibri" w:hAnsi="Calibri" w:cs="Calibri"/>
+                <w:sz w:val="20"/>
+                <w:szCs w:val="20"/>
+              </w:rPr>
+              <w:t>(5</w:t>
             </w:r>
             <w:r>
               <w:rPr>
@@ -3395,7 +3658,55 @@
                 <w:sz w:val="20"/>
                 <w:szCs w:val="20"/>
               </w:rPr>
-              <w:t xml:space="preserve">Apprenticeship II (1) </w:t>
+              <w:t xml:space="preserve">Apprenticeship II </w:t>
+            </w:r>
+            <w:r>
+              <w:rPr>
+                <w:rFonts w:ascii="Calibri" w:eastAsia="Calibri" w:hAnsi="Calibri" w:cs="Calibri"/>
+                <w:sz w:val="20"/>
+                <w:szCs w:val="20"/>
+              </w:rPr>
+              <w:tab/>
+            </w:r>
+            <w:r>
+              <w:rPr>
+                <w:rFonts w:ascii="Calibri" w:eastAsia="Calibri" w:hAnsi="Calibri" w:cs="Calibri"/>
+                <w:sz w:val="20"/>
+                <w:szCs w:val="20"/>
+              </w:rPr>
+              <w:tab/>
+            </w:r>
+            <w:r>
+              <w:rPr>
+                <w:rFonts w:ascii="Calibri" w:eastAsia="Calibri" w:hAnsi="Calibri" w:cs="Calibri"/>
+                <w:sz w:val="20"/>
+                <w:szCs w:val="20"/>
+              </w:rPr>
+              <w:tab/>
+            </w:r>
+            <w:r>
+              <w:rPr>
+                <w:rFonts w:ascii="Calibri" w:eastAsia="Calibri" w:hAnsi="Calibri" w:cs="Calibri"/>
+                <w:sz w:val="20"/>
+                <w:szCs w:val="20"/>
+              </w:rPr>
+              <w:tab/>
+            </w:r>
+            <w:r>
+              <w:rPr>
+                <w:rFonts w:ascii="Calibri" w:eastAsia="Calibri" w:hAnsi="Calibri" w:cs="Calibri"/>
+                <w:sz w:val="20"/>
+                <w:szCs w:val="20"/>
+              </w:rPr>
+              <w:tab/>
+            </w:r>
+            <w:r>
+              <w:rPr>
+                <w:rFonts w:ascii="Calibri" w:eastAsia="Calibri" w:hAnsi="Calibri" w:cs="Calibri"/>
+                <w:sz w:val="20"/>
+                <w:szCs w:val="20"/>
+              </w:rPr>
+              <w:t xml:space="preserve">(1) </w:t>
             </w:r>
             <w:r>
               <w:rPr>
@@ -3463,7 +3774,39 @@
                 <w:sz w:val="20"/>
                 <w:szCs w:val="20"/>
               </w:rPr>
-              <w:t>Intro to Statistical Methods (4)</w:t>
+              <w:t xml:space="preserve">Intro to Statistical Methods </w:t>
+            </w:r>
+            <w:r>
+              <w:rPr>
+                <w:rFonts w:ascii="Calibri" w:eastAsia="Calibri" w:hAnsi="Calibri" w:cs="Calibri"/>
+                <w:sz w:val="20"/>
+                <w:szCs w:val="20"/>
+              </w:rPr>
+              <w:tab/>
+            </w:r>
+            <w:r>
+              <w:rPr>
+                <w:rFonts w:ascii="Calibri" w:eastAsia="Calibri" w:hAnsi="Calibri" w:cs="Calibri"/>
+                <w:sz w:val="20"/>
+                <w:szCs w:val="20"/>
+              </w:rPr>
+              <w:tab/>
+            </w:r>
+            <w:r>
+              <w:rPr>
+                <w:rFonts w:ascii="Calibri" w:eastAsia="Calibri" w:hAnsi="Calibri" w:cs="Calibri"/>
+                <w:sz w:val="20"/>
+                <w:szCs w:val="20"/>
+              </w:rPr>
+              <w:tab/>
+            </w:r>
+            <w:r>
+              <w:rPr>
+                <w:rFonts w:ascii="Calibri" w:eastAsia="Calibri" w:hAnsi="Calibri" w:cs="Calibri"/>
+                <w:sz w:val="20"/>
+                <w:szCs w:val="20"/>
+              </w:rPr>
+              <w:t>(4)</w:t>
             </w:r>
             <w:r>
               <w:rPr>
@@ -3516,24 +3859,39 @@
                 <w:szCs w:val="20"/>
               </w:rPr>
               <w:tab/>
-            </w:r>
-            <w:proofErr w:type="spellStart"/>
-            <w:r>
-              <w:rPr>
-                <w:rFonts w:ascii="Calibri" w:eastAsia="Calibri" w:hAnsi="Calibri" w:cs="Calibri"/>
-                <w:sz w:val="20"/>
-                <w:szCs w:val="20"/>
-              </w:rPr>
-              <w:t>Bacc</w:t>
-            </w:r>
-            <w:proofErr w:type="spellEnd"/>
-            <w:r>
-              <w:rPr>
-                <w:rFonts w:ascii="Calibri" w:eastAsia="Calibri" w:hAnsi="Calibri" w:cs="Calibri"/>
-                <w:sz w:val="20"/>
-                <w:szCs w:val="20"/>
-              </w:rPr>
-              <w:t xml:space="preserve"> Core: Bio/Phys Science (4) </w:t>
+              <w:t xml:space="preserve">Bacc Core: Bio/Phys Science </w:t>
+            </w:r>
+            <w:r>
+              <w:rPr>
+                <w:rFonts w:ascii="Calibri" w:eastAsia="Calibri" w:hAnsi="Calibri" w:cs="Calibri"/>
+                <w:sz w:val="20"/>
+                <w:szCs w:val="20"/>
+              </w:rPr>
+              <w:tab/>
+            </w:r>
+            <w:r>
+              <w:rPr>
+                <w:rFonts w:ascii="Calibri" w:eastAsia="Calibri" w:hAnsi="Calibri" w:cs="Calibri"/>
+                <w:sz w:val="20"/>
+                <w:szCs w:val="20"/>
+              </w:rPr>
+              <w:tab/>
+            </w:r>
+            <w:r>
+              <w:rPr>
+                <w:rFonts w:ascii="Calibri" w:eastAsia="Calibri" w:hAnsi="Calibri" w:cs="Calibri"/>
+                <w:sz w:val="20"/>
+                <w:szCs w:val="20"/>
+              </w:rPr>
+              <w:tab/>
+            </w:r>
+            <w:r>
+              <w:rPr>
+                <w:rFonts w:ascii="Calibri" w:eastAsia="Calibri" w:hAnsi="Calibri" w:cs="Calibri"/>
+                <w:sz w:val="20"/>
+                <w:szCs w:val="20"/>
+              </w:rPr>
+              <w:t xml:space="preserve">(4) </w:t>
             </w:r>
             <w:r>
               <w:rPr>
@@ -3640,19 +3998,8 @@
                 <w:sz w:val="20"/>
                 <w:szCs w:val="20"/>
               </w:rPr>
-              <w:t xml:space="preserve"> </w:t>
-            </w:r>
-            <w:proofErr w:type="spellStart"/>
-            <w:r>
-              <w:rPr>
-                <w:rFonts w:ascii="Calibri" w:eastAsia="Calibri" w:hAnsi="Calibri" w:cs="Calibri"/>
-                <w:b/>
-                <w:sz w:val="20"/>
-                <w:szCs w:val="20"/>
-              </w:rPr>
-              <w:t>cr</w:t>
-            </w:r>
-            <w:proofErr w:type="spellEnd"/>
+              <w:t xml:space="preserve"> cr</w:t>
+            </w:r>
           </w:p>
           <w:p>
             <w:pPr>
@@ -3710,7 +4057,39 @@
                 <w:sz w:val="20"/>
                 <w:szCs w:val="20"/>
               </w:rPr>
-              <w:t>Data Science Engineering II (5</w:t>
+              <w:t xml:space="preserve">Data Science Engineering II </w:t>
+            </w:r>
+            <w:r>
+              <w:rPr>
+                <w:rFonts w:ascii="Calibri" w:eastAsia="Calibri" w:hAnsi="Calibri" w:cs="Calibri"/>
+                <w:sz w:val="20"/>
+                <w:szCs w:val="20"/>
+              </w:rPr>
+              <w:tab/>
+            </w:r>
+            <w:r>
+              <w:rPr>
+                <w:rFonts w:ascii="Calibri" w:eastAsia="Calibri" w:hAnsi="Calibri" w:cs="Calibri"/>
+                <w:sz w:val="20"/>
+                <w:szCs w:val="20"/>
+              </w:rPr>
+              <w:tab/>
+            </w:r>
+            <w:r>
+              <w:rPr>
+                <w:rFonts w:ascii="Calibri" w:eastAsia="Calibri" w:hAnsi="Calibri" w:cs="Calibri"/>
+                <w:sz w:val="20"/>
+                <w:szCs w:val="20"/>
+              </w:rPr>
+              <w:tab/>
+            </w:r>
+            <w:r>
+              <w:rPr>
+                <w:rFonts w:ascii="Calibri" w:eastAsia="Calibri" w:hAnsi="Calibri" w:cs="Calibri"/>
+                <w:sz w:val="20"/>
+                <w:szCs w:val="20"/>
+              </w:rPr>
+              <w:t>(5</w:t>
             </w:r>
             <w:r>
               <w:rPr>
@@ -3786,7 +4165,55 @@
                 <w:sz w:val="20"/>
                 <w:szCs w:val="20"/>
               </w:rPr>
-              <w:t>Apprenticeship II (1)</w:t>
+              <w:t xml:space="preserve">Apprenticeship II </w:t>
+            </w:r>
+            <w:r>
+              <w:rPr>
+                <w:rFonts w:ascii="Calibri" w:eastAsia="Calibri" w:hAnsi="Calibri" w:cs="Calibri"/>
+                <w:sz w:val="20"/>
+                <w:szCs w:val="20"/>
+              </w:rPr>
+              <w:tab/>
+            </w:r>
+            <w:r>
+              <w:rPr>
+                <w:rFonts w:ascii="Calibri" w:eastAsia="Calibri" w:hAnsi="Calibri" w:cs="Calibri"/>
+                <w:sz w:val="20"/>
+                <w:szCs w:val="20"/>
+              </w:rPr>
+              <w:tab/>
+            </w:r>
+            <w:r>
+              <w:rPr>
+                <w:rFonts w:ascii="Calibri" w:eastAsia="Calibri" w:hAnsi="Calibri" w:cs="Calibri"/>
+                <w:sz w:val="20"/>
+                <w:szCs w:val="20"/>
+              </w:rPr>
+              <w:tab/>
+            </w:r>
+            <w:r>
+              <w:rPr>
+                <w:rFonts w:ascii="Calibri" w:eastAsia="Calibri" w:hAnsi="Calibri" w:cs="Calibri"/>
+                <w:sz w:val="20"/>
+                <w:szCs w:val="20"/>
+              </w:rPr>
+              <w:tab/>
+            </w:r>
+            <w:r>
+              <w:rPr>
+                <w:rFonts w:ascii="Calibri" w:eastAsia="Calibri" w:hAnsi="Calibri" w:cs="Calibri"/>
+                <w:sz w:val="20"/>
+                <w:szCs w:val="20"/>
+              </w:rPr>
+              <w:tab/>
+            </w:r>
+            <w:r>
+              <w:rPr>
+                <w:rFonts w:ascii="Calibri" w:eastAsia="Calibri" w:hAnsi="Calibri" w:cs="Calibri"/>
+                <w:sz w:val="20"/>
+                <w:szCs w:val="20"/>
+              </w:rPr>
+              <w:t>(1)</w:t>
             </w:r>
             <w:r>
               <w:rPr>
@@ -3862,7 +4289,39 @@
                 <w:sz w:val="20"/>
                 <w:szCs w:val="20"/>
               </w:rPr>
-              <w:t>Intro to Statistical Methods (4)</w:t>
+              <w:t xml:space="preserve">Intro to Statistical Methods </w:t>
+            </w:r>
+            <w:r>
+              <w:rPr>
+                <w:rFonts w:ascii="Calibri" w:eastAsia="Calibri" w:hAnsi="Calibri" w:cs="Calibri"/>
+                <w:sz w:val="20"/>
+                <w:szCs w:val="20"/>
+              </w:rPr>
+              <w:tab/>
+            </w:r>
+            <w:r>
+              <w:rPr>
+                <w:rFonts w:ascii="Calibri" w:eastAsia="Calibri" w:hAnsi="Calibri" w:cs="Calibri"/>
+                <w:sz w:val="20"/>
+                <w:szCs w:val="20"/>
+              </w:rPr>
+              <w:tab/>
+            </w:r>
+            <w:r>
+              <w:rPr>
+                <w:rFonts w:ascii="Calibri" w:eastAsia="Calibri" w:hAnsi="Calibri" w:cs="Calibri"/>
+                <w:sz w:val="20"/>
+                <w:szCs w:val="20"/>
+              </w:rPr>
+              <w:tab/>
+            </w:r>
+            <w:r>
+              <w:rPr>
+                <w:rFonts w:ascii="Calibri" w:eastAsia="Calibri" w:hAnsi="Calibri" w:cs="Calibri"/>
+                <w:sz w:val="20"/>
+                <w:szCs w:val="20"/>
+              </w:rPr>
+              <w:t>(4)</w:t>
             </w:r>
             <w:r>
               <w:rPr>
@@ -3917,23 +4376,13 @@
               </w:rPr>
               <w:tab/>
             </w:r>
-            <w:proofErr w:type="spellStart"/>
-            <w:r>
-              <w:rPr>
-                <w:rFonts w:ascii="Calibri" w:eastAsia="Calibri" w:hAnsi="Calibri" w:cs="Calibri"/>
-                <w:sz w:val="20"/>
-                <w:szCs w:val="20"/>
-              </w:rPr>
-              <w:t>Bacc</w:t>
-            </w:r>
-            <w:proofErr w:type="spellEnd"/>
-            <w:r>
-              <w:rPr>
-                <w:rFonts w:ascii="Calibri" w:eastAsia="Calibri" w:hAnsi="Calibri" w:cs="Calibri"/>
-                <w:sz w:val="20"/>
-                <w:szCs w:val="20"/>
-              </w:rPr>
-              <w:t xml:space="preserve"> Core: B</w:t>
+            <w:r>
+              <w:rPr>
+                <w:rFonts w:ascii="Calibri" w:eastAsia="Calibri" w:hAnsi="Calibri" w:cs="Calibri"/>
+                <w:sz w:val="20"/>
+                <w:szCs w:val="20"/>
+              </w:rPr>
+              <w:t>Bacc Core: B</w:t>
             </w:r>
             <w:r>
               <w:rPr>
@@ -3949,7 +4398,39 @@
                 <w:sz w:val="20"/>
                 <w:szCs w:val="20"/>
               </w:rPr>
-              <w:t xml:space="preserve"> (4)</w:t>
+              <w:t xml:space="preserve"> </w:t>
+            </w:r>
+            <w:r>
+              <w:rPr>
+                <w:rFonts w:ascii="Calibri" w:eastAsia="Calibri" w:hAnsi="Calibri" w:cs="Calibri"/>
+                <w:sz w:val="20"/>
+                <w:szCs w:val="20"/>
+              </w:rPr>
+              <w:tab/>
+            </w:r>
+            <w:r>
+              <w:rPr>
+                <w:rFonts w:ascii="Calibri" w:eastAsia="Calibri" w:hAnsi="Calibri" w:cs="Calibri"/>
+                <w:sz w:val="20"/>
+                <w:szCs w:val="20"/>
+              </w:rPr>
+              <w:tab/>
+            </w:r>
+            <w:r>
+              <w:rPr>
+                <w:rFonts w:ascii="Calibri" w:eastAsia="Calibri" w:hAnsi="Calibri" w:cs="Calibri"/>
+                <w:sz w:val="20"/>
+                <w:szCs w:val="20"/>
+              </w:rPr>
+              <w:tab/>
+            </w:r>
+            <w:r>
+              <w:rPr>
+                <w:rFonts w:ascii="Calibri" w:eastAsia="Calibri" w:hAnsi="Calibri" w:cs="Calibri"/>
+                <w:sz w:val="20"/>
+                <w:szCs w:val="20"/>
+              </w:rPr>
+              <w:t>(4)</w:t>
             </w:r>
             <w:r>
               <w:rPr>
@@ -4044,19 +4525,8 @@
                 <w:sz w:val="20"/>
                 <w:szCs w:val="20"/>
               </w:rPr>
-              <w:t xml:space="preserve"> </w:t>
-            </w:r>
-            <w:proofErr w:type="spellStart"/>
-            <w:r>
-              <w:rPr>
-                <w:rFonts w:ascii="Calibri" w:eastAsia="Calibri" w:hAnsi="Calibri" w:cs="Calibri"/>
-                <w:b/>
-                <w:sz w:val="20"/>
-                <w:szCs w:val="20"/>
-              </w:rPr>
-              <w:t>cr</w:t>
-            </w:r>
-            <w:proofErr w:type="spellEnd"/>
+              <w:t xml:space="preserve"> cr</w:t>
+            </w:r>
           </w:p>
           <w:p>
             <w:pPr>
@@ -4106,7 +4576,39 @@
                 <w:sz w:val="20"/>
                 <w:szCs w:val="20"/>
               </w:rPr>
-              <w:t>Data Science Engineering III (5</w:t>
+              <w:t xml:space="preserve">Data Science Engineering III </w:t>
+            </w:r>
+            <w:r>
+              <w:rPr>
+                <w:rFonts w:ascii="Calibri" w:eastAsia="Calibri" w:hAnsi="Calibri" w:cs="Calibri"/>
+                <w:sz w:val="20"/>
+                <w:szCs w:val="20"/>
+              </w:rPr>
+              <w:tab/>
+            </w:r>
+            <w:r>
+              <w:rPr>
+                <w:rFonts w:ascii="Calibri" w:eastAsia="Calibri" w:hAnsi="Calibri" w:cs="Calibri"/>
+                <w:sz w:val="20"/>
+                <w:szCs w:val="20"/>
+              </w:rPr>
+              <w:tab/>
+            </w:r>
+            <w:r>
+              <w:rPr>
+                <w:rFonts w:ascii="Calibri" w:eastAsia="Calibri" w:hAnsi="Calibri" w:cs="Calibri"/>
+                <w:sz w:val="20"/>
+                <w:szCs w:val="20"/>
+              </w:rPr>
+              <w:tab/>
+            </w:r>
+            <w:r>
+              <w:rPr>
+                <w:rFonts w:ascii="Calibri" w:eastAsia="Calibri" w:hAnsi="Calibri" w:cs="Calibri"/>
+                <w:sz w:val="20"/>
+                <w:szCs w:val="20"/>
+              </w:rPr>
+              <w:t>(5</w:t>
             </w:r>
             <w:r>
               <w:rPr>
@@ -4182,7 +4684,55 @@
                 <w:sz w:val="20"/>
                 <w:szCs w:val="20"/>
               </w:rPr>
-              <w:t>Apprenticeship II (1)</w:t>
+              <w:t xml:space="preserve">Apprenticeship II </w:t>
+            </w:r>
+            <w:r>
+              <w:rPr>
+                <w:rFonts w:ascii="Calibri" w:eastAsia="Calibri" w:hAnsi="Calibri" w:cs="Calibri"/>
+                <w:sz w:val="20"/>
+                <w:szCs w:val="20"/>
+              </w:rPr>
+              <w:tab/>
+            </w:r>
+            <w:r>
+              <w:rPr>
+                <w:rFonts w:ascii="Calibri" w:eastAsia="Calibri" w:hAnsi="Calibri" w:cs="Calibri"/>
+                <w:sz w:val="20"/>
+                <w:szCs w:val="20"/>
+              </w:rPr>
+              <w:tab/>
+            </w:r>
+            <w:r>
+              <w:rPr>
+                <w:rFonts w:ascii="Calibri" w:eastAsia="Calibri" w:hAnsi="Calibri" w:cs="Calibri"/>
+                <w:sz w:val="20"/>
+                <w:szCs w:val="20"/>
+              </w:rPr>
+              <w:tab/>
+            </w:r>
+            <w:r>
+              <w:rPr>
+                <w:rFonts w:ascii="Calibri" w:eastAsia="Calibri" w:hAnsi="Calibri" w:cs="Calibri"/>
+                <w:sz w:val="20"/>
+                <w:szCs w:val="20"/>
+              </w:rPr>
+              <w:tab/>
+            </w:r>
+            <w:r>
+              <w:rPr>
+                <w:rFonts w:ascii="Calibri" w:eastAsia="Calibri" w:hAnsi="Calibri" w:cs="Calibri"/>
+                <w:sz w:val="20"/>
+                <w:szCs w:val="20"/>
+              </w:rPr>
+              <w:tab/>
+            </w:r>
+            <w:r>
+              <w:rPr>
+                <w:rFonts w:ascii="Calibri" w:eastAsia="Calibri" w:hAnsi="Calibri" w:cs="Calibri"/>
+                <w:sz w:val="20"/>
+                <w:szCs w:val="20"/>
+              </w:rPr>
+              <w:t>(1)</w:t>
             </w:r>
             <w:r>
               <w:rPr>
@@ -4250,7 +4800,39 @@
                 <w:sz w:val="20"/>
                 <w:szCs w:val="20"/>
               </w:rPr>
-              <w:t>Elements of Discrete Mathematics (4)</w:t>
+              <w:t xml:space="preserve">Elements of Discrete Mathematics </w:t>
+            </w:r>
+            <w:r>
+              <w:rPr>
+                <w:rFonts w:ascii="Calibri" w:eastAsia="Calibri" w:hAnsi="Calibri" w:cs="Calibri"/>
+                <w:sz w:val="20"/>
+                <w:szCs w:val="20"/>
+              </w:rPr>
+              <w:tab/>
+            </w:r>
+            <w:r>
+              <w:rPr>
+                <w:rFonts w:ascii="Calibri" w:eastAsia="Calibri" w:hAnsi="Calibri" w:cs="Calibri"/>
+                <w:sz w:val="20"/>
+                <w:szCs w:val="20"/>
+              </w:rPr>
+              <w:tab/>
+            </w:r>
+            <w:r>
+              <w:rPr>
+                <w:rFonts w:ascii="Calibri" w:eastAsia="Calibri" w:hAnsi="Calibri" w:cs="Calibri"/>
+                <w:sz w:val="20"/>
+                <w:szCs w:val="20"/>
+              </w:rPr>
+              <w:tab/>
+            </w:r>
+            <w:r>
+              <w:rPr>
+                <w:rFonts w:ascii="Calibri" w:eastAsia="Calibri" w:hAnsi="Calibri" w:cs="Calibri"/>
+                <w:sz w:val="20"/>
+                <w:szCs w:val="20"/>
+              </w:rPr>
+              <w:t>(4)</w:t>
             </w:r>
             <w:r>
               <w:rPr>
@@ -4301,7 +4883,23 @@
                 <w:sz w:val="20"/>
                 <w:szCs w:val="20"/>
               </w:rPr>
-              <w:t xml:space="preserve">BACC Core: Western Culture or American History (3 - 4) </w:t>
+              <w:t xml:space="preserve">BACC Core: Western Culture or American History </w:t>
+            </w:r>
+            <w:r>
+              <w:rPr>
+                <w:rFonts w:ascii="Calibri" w:eastAsia="Calibri" w:hAnsi="Calibri" w:cs="Calibri"/>
+                <w:sz w:val="20"/>
+                <w:szCs w:val="20"/>
+              </w:rPr>
+              <w:tab/>
+            </w:r>
+            <w:r>
+              <w:rPr>
+                <w:rFonts w:ascii="Calibri" w:eastAsia="Calibri" w:hAnsi="Calibri" w:cs="Calibri"/>
+                <w:sz w:val="20"/>
+                <w:szCs w:val="20"/>
+              </w:rPr>
+              <w:t xml:space="preserve">(3 - 4) </w:t>
             </w:r>
             <w:r>
               <w:rPr>
@@ -4328,6 +4926,22 @@
                 <w:szCs w:val="20"/>
               </w:rPr>
               <w:lastRenderedPageBreak/>
+              <w:tab/>
+            </w:r>
+            <w:r>
+              <w:rPr>
+                <w:rFonts w:ascii="Calibri" w:eastAsia="Calibri" w:hAnsi="Calibri" w:cs="Calibri"/>
+                <w:sz w:val="20"/>
+                <w:szCs w:val="20"/>
+              </w:rPr>
+              <w:tab/>
+            </w:r>
+            <w:r>
+              <w:rPr>
+                <w:rFonts w:ascii="Calibri" w:eastAsia="Calibri" w:hAnsi="Calibri" w:cs="Calibri"/>
+                <w:sz w:val="20"/>
+                <w:szCs w:val="20"/>
+              </w:rPr>
               <w:t>BACC Core:</w:t>
             </w:r>
             <w:r>
@@ -4336,7 +4950,23 @@
                 <w:sz w:val="20"/>
                 <w:szCs w:val="20"/>
               </w:rPr>
-              <w:t xml:space="preserve"> Difference, Power &amp; Discrimination (3 - 4) </w:t>
+              <w:t xml:space="preserve"> Difference, Power &amp; Discrimination </w:t>
+            </w:r>
+            <w:r>
+              <w:rPr>
+                <w:rFonts w:ascii="Calibri" w:eastAsia="Calibri" w:hAnsi="Calibri" w:cs="Calibri"/>
+                <w:sz w:val="20"/>
+                <w:szCs w:val="20"/>
+              </w:rPr>
+              <w:tab/>
+            </w:r>
+            <w:r>
+              <w:rPr>
+                <w:rFonts w:ascii="Calibri" w:eastAsia="Calibri" w:hAnsi="Calibri" w:cs="Calibri"/>
+                <w:sz w:val="20"/>
+                <w:szCs w:val="20"/>
+              </w:rPr>
+              <w:t xml:space="preserve">(3 - 4) </w:t>
             </w:r>
             <w:r>
               <w:rPr>
@@ -4434,16 +5064,8 @@
               <w:rPr>
                 <w:rFonts w:ascii="Calibri" w:eastAsia="Calibri" w:hAnsi="Calibri" w:cs="Calibri"/>
               </w:rPr>
-              <w:t xml:space="preserve"> </w:t>
-            </w:r>
-            <w:proofErr w:type="spellStart"/>
-            <w:r>
-              <w:rPr>
-                <w:rFonts w:ascii="Calibri" w:eastAsia="Calibri" w:hAnsi="Calibri" w:cs="Calibri"/>
-              </w:rPr>
-              <w:t>cr</w:t>
-            </w:r>
-            <w:proofErr w:type="spellEnd"/>
+              <w:t xml:space="preserve"> cr</w:t>
+            </w:r>
             <w:r>
               <w:rPr>
                 <w:rFonts w:ascii="Calibri" w:eastAsia="Calibri" w:hAnsi="Calibri" w:cs="Calibri"/>
@@ -4565,7 +5187,6 @@
               </w:rPr>
               <w:t xml:space="preserve"> </w:t>
             </w:r>
-            <w:proofErr w:type="spellStart"/>
             <w:r>
               <w:rPr>
                 <w:rFonts w:ascii="Calibri" w:eastAsia="Calibri" w:hAnsi="Calibri" w:cs="Calibri"/>
@@ -4575,7 +5196,6 @@
               </w:rPr>
               <w:t>cr</w:t>
             </w:r>
-            <w:proofErr w:type="spellEnd"/>
           </w:p>
           <w:p>
             <w:pPr>
@@ -4633,7 +5253,39 @@
                 <w:sz w:val="20"/>
                 <w:szCs w:val="20"/>
               </w:rPr>
-              <w:t xml:space="preserve">Elements of Computing Systems I (2) </w:t>
+              <w:t xml:space="preserve">Elements of Computing Systems I </w:t>
+            </w:r>
+            <w:r>
+              <w:rPr>
+                <w:rFonts w:ascii="Calibri" w:eastAsia="Calibri" w:hAnsi="Calibri" w:cs="Calibri"/>
+                <w:sz w:val="20"/>
+                <w:szCs w:val="20"/>
+              </w:rPr>
+              <w:tab/>
+            </w:r>
+            <w:r>
+              <w:rPr>
+                <w:rFonts w:ascii="Calibri" w:eastAsia="Calibri" w:hAnsi="Calibri" w:cs="Calibri"/>
+                <w:sz w:val="20"/>
+                <w:szCs w:val="20"/>
+              </w:rPr>
+              <w:tab/>
+            </w:r>
+            <w:r>
+              <w:rPr>
+                <w:rFonts w:ascii="Calibri" w:eastAsia="Calibri" w:hAnsi="Calibri" w:cs="Calibri"/>
+                <w:sz w:val="20"/>
+                <w:szCs w:val="20"/>
+              </w:rPr>
+              <w:tab/>
+            </w:r>
+            <w:r>
+              <w:rPr>
+                <w:rFonts w:ascii="Calibri" w:eastAsia="Calibri" w:hAnsi="Calibri" w:cs="Calibri"/>
+                <w:sz w:val="20"/>
+                <w:szCs w:val="20"/>
+              </w:rPr>
+              <w:t xml:space="preserve">(2) </w:t>
             </w:r>
             <w:r>
               <w:rPr>
@@ -4710,7 +5362,31 @@
                 <w:sz w:val="20"/>
                 <w:szCs w:val="20"/>
               </w:rPr>
-              <w:t>Infrastructure and Security I (5</w:t>
+              <w:t xml:space="preserve">Infrastructure and Security I </w:t>
+            </w:r>
+            <w:r>
+              <w:rPr>
+                <w:rFonts w:ascii="Calibri" w:eastAsia="Calibri" w:hAnsi="Calibri" w:cs="Calibri"/>
+                <w:sz w:val="20"/>
+                <w:szCs w:val="20"/>
+              </w:rPr>
+              <w:tab/>
+            </w:r>
+            <w:r>
+              <w:rPr>
+                <w:rFonts w:ascii="Calibri" w:eastAsia="Calibri" w:hAnsi="Calibri" w:cs="Calibri"/>
+                <w:sz w:val="20"/>
+                <w:szCs w:val="20"/>
+              </w:rPr>
+              <w:tab/>
+            </w:r>
+            <w:r>
+              <w:rPr>
+                <w:rFonts w:ascii="Calibri" w:eastAsia="Calibri" w:hAnsi="Calibri" w:cs="Calibri"/>
+                <w:sz w:val="20"/>
+                <w:szCs w:val="20"/>
+              </w:rPr>
+              <w:t>(5</w:t>
             </w:r>
             <w:r>
               <w:rPr>
@@ -4787,7 +5463,47 @@
                 <w:sz w:val="20"/>
                 <w:szCs w:val="20"/>
               </w:rPr>
-              <w:t xml:space="preserve">Apprenticeship III (1) </w:t>
+              <w:t xml:space="preserve">Apprenticeship III </w:t>
+            </w:r>
+            <w:r>
+              <w:rPr>
+                <w:rFonts w:ascii="Calibri" w:eastAsia="Calibri" w:hAnsi="Calibri" w:cs="Calibri"/>
+                <w:sz w:val="20"/>
+                <w:szCs w:val="20"/>
+              </w:rPr>
+              <w:tab/>
+            </w:r>
+            <w:r>
+              <w:rPr>
+                <w:rFonts w:ascii="Calibri" w:eastAsia="Calibri" w:hAnsi="Calibri" w:cs="Calibri"/>
+                <w:sz w:val="20"/>
+                <w:szCs w:val="20"/>
+              </w:rPr>
+              <w:tab/>
+            </w:r>
+            <w:r>
+              <w:rPr>
+                <w:rFonts w:ascii="Calibri" w:eastAsia="Calibri" w:hAnsi="Calibri" w:cs="Calibri"/>
+                <w:sz w:val="20"/>
+                <w:szCs w:val="20"/>
+              </w:rPr>
+              <w:tab/>
+            </w:r>
+            <w:r>
+              <w:rPr>
+                <w:rFonts w:ascii="Calibri" w:eastAsia="Calibri" w:hAnsi="Calibri" w:cs="Calibri"/>
+                <w:sz w:val="20"/>
+                <w:szCs w:val="20"/>
+              </w:rPr>
+              <w:tab/>
+            </w:r>
+            <w:r>
+              <w:rPr>
+                <w:rFonts w:ascii="Calibri" w:eastAsia="Calibri" w:hAnsi="Calibri" w:cs="Calibri"/>
+                <w:sz w:val="20"/>
+                <w:szCs w:val="20"/>
+              </w:rPr>
+              <w:t xml:space="preserve">(1) </w:t>
             </w:r>
             <w:r>
               <w:rPr>
@@ -4840,7 +5556,55 @@
                 <w:szCs w:val="20"/>
               </w:rPr>
               <w:tab/>
-              <w:t>Data Structures (4)</w:t>
+              <w:t xml:space="preserve">Data Structures </w:t>
+            </w:r>
+            <w:r>
+              <w:rPr>
+                <w:rFonts w:ascii="Calibri" w:eastAsia="Calibri" w:hAnsi="Calibri" w:cs="Calibri"/>
+                <w:sz w:val="20"/>
+                <w:szCs w:val="20"/>
+              </w:rPr>
+              <w:tab/>
+            </w:r>
+            <w:r>
+              <w:rPr>
+                <w:rFonts w:ascii="Calibri" w:eastAsia="Calibri" w:hAnsi="Calibri" w:cs="Calibri"/>
+                <w:sz w:val="20"/>
+                <w:szCs w:val="20"/>
+              </w:rPr>
+              <w:tab/>
+            </w:r>
+            <w:r>
+              <w:rPr>
+                <w:rFonts w:ascii="Calibri" w:eastAsia="Calibri" w:hAnsi="Calibri" w:cs="Calibri"/>
+                <w:sz w:val="20"/>
+                <w:szCs w:val="20"/>
+              </w:rPr>
+              <w:tab/>
+            </w:r>
+            <w:r>
+              <w:rPr>
+                <w:rFonts w:ascii="Calibri" w:eastAsia="Calibri" w:hAnsi="Calibri" w:cs="Calibri"/>
+                <w:sz w:val="20"/>
+                <w:szCs w:val="20"/>
+              </w:rPr>
+              <w:tab/>
+            </w:r>
+            <w:r>
+              <w:rPr>
+                <w:rFonts w:ascii="Calibri" w:eastAsia="Calibri" w:hAnsi="Calibri" w:cs="Calibri"/>
+                <w:sz w:val="20"/>
+                <w:szCs w:val="20"/>
+              </w:rPr>
+              <w:tab/>
+            </w:r>
+            <w:r>
+              <w:rPr>
+                <w:rFonts w:ascii="Calibri" w:eastAsia="Calibri" w:hAnsi="Calibri" w:cs="Calibri"/>
+                <w:sz w:val="20"/>
+                <w:szCs w:val="20"/>
+              </w:rPr>
+              <w:t>(4)</w:t>
             </w:r>
           </w:p>
           <w:p>
@@ -4874,7 +5638,55 @@
                 <w:sz w:val="20"/>
                 <w:szCs w:val="20"/>
               </w:rPr>
-              <w:t xml:space="preserve">Soil Science (4) </w:t>
+              <w:t xml:space="preserve">Soil Science </w:t>
+            </w:r>
+            <w:r>
+              <w:rPr>
+                <w:rFonts w:ascii="Calibri" w:eastAsia="Calibri" w:hAnsi="Calibri" w:cs="Calibri"/>
+                <w:sz w:val="20"/>
+                <w:szCs w:val="20"/>
+              </w:rPr>
+              <w:tab/>
+            </w:r>
+            <w:r>
+              <w:rPr>
+                <w:rFonts w:ascii="Calibri" w:eastAsia="Calibri" w:hAnsi="Calibri" w:cs="Calibri"/>
+                <w:sz w:val="20"/>
+                <w:szCs w:val="20"/>
+              </w:rPr>
+              <w:tab/>
+            </w:r>
+            <w:r>
+              <w:rPr>
+                <w:rFonts w:ascii="Calibri" w:eastAsia="Calibri" w:hAnsi="Calibri" w:cs="Calibri"/>
+                <w:sz w:val="20"/>
+                <w:szCs w:val="20"/>
+              </w:rPr>
+              <w:tab/>
+            </w:r>
+            <w:r>
+              <w:rPr>
+                <w:rFonts w:ascii="Calibri" w:eastAsia="Calibri" w:hAnsi="Calibri" w:cs="Calibri"/>
+                <w:sz w:val="20"/>
+                <w:szCs w:val="20"/>
+              </w:rPr>
+              <w:tab/>
+            </w:r>
+            <w:r>
+              <w:rPr>
+                <w:rFonts w:ascii="Calibri" w:eastAsia="Calibri" w:hAnsi="Calibri" w:cs="Calibri"/>
+                <w:sz w:val="20"/>
+                <w:szCs w:val="20"/>
+              </w:rPr>
+              <w:tab/>
+            </w:r>
+            <w:r>
+              <w:rPr>
+                <w:rFonts w:ascii="Calibri" w:eastAsia="Calibri" w:hAnsi="Calibri" w:cs="Calibri"/>
+                <w:sz w:val="20"/>
+                <w:szCs w:val="20"/>
+              </w:rPr>
+              <w:t xml:space="preserve">(4) </w:t>
             </w:r>
             <w:r>
               <w:rPr>
@@ -4999,19 +5811,8 @@
                 <w:sz w:val="20"/>
                 <w:szCs w:val="20"/>
               </w:rPr>
-              <w:t xml:space="preserve"> </w:t>
-            </w:r>
-            <w:proofErr w:type="spellStart"/>
-            <w:r>
-              <w:rPr>
-                <w:rFonts w:ascii="Calibri" w:eastAsia="Calibri" w:hAnsi="Calibri" w:cs="Calibri"/>
-                <w:b/>
-                <w:sz w:val="20"/>
-                <w:szCs w:val="20"/>
-              </w:rPr>
-              <w:t>cr</w:t>
-            </w:r>
-            <w:proofErr w:type="spellEnd"/>
+              <w:t xml:space="preserve"> cr</w:t>
+            </w:r>
           </w:p>
           <w:p>
             <w:pPr>
@@ -5068,7 +5869,39 @@
                 <w:sz w:val="20"/>
                 <w:szCs w:val="20"/>
               </w:rPr>
-              <w:t xml:space="preserve">Elements of Computing Systems II (2) </w:t>
+              <w:t xml:space="preserve">Elements of Computing Systems II </w:t>
+            </w:r>
+            <w:r>
+              <w:rPr>
+                <w:rFonts w:ascii="Calibri" w:eastAsia="Calibri" w:hAnsi="Calibri" w:cs="Calibri"/>
+                <w:sz w:val="20"/>
+                <w:szCs w:val="20"/>
+              </w:rPr>
+              <w:tab/>
+            </w:r>
+            <w:r>
+              <w:rPr>
+                <w:rFonts w:ascii="Calibri" w:eastAsia="Calibri" w:hAnsi="Calibri" w:cs="Calibri"/>
+                <w:sz w:val="20"/>
+                <w:szCs w:val="20"/>
+              </w:rPr>
+              <w:tab/>
+            </w:r>
+            <w:r>
+              <w:rPr>
+                <w:rFonts w:ascii="Calibri" w:eastAsia="Calibri" w:hAnsi="Calibri" w:cs="Calibri"/>
+                <w:sz w:val="20"/>
+                <w:szCs w:val="20"/>
+              </w:rPr>
+              <w:tab/>
+            </w:r>
+            <w:r>
+              <w:rPr>
+                <w:rFonts w:ascii="Calibri" w:eastAsia="Calibri" w:hAnsi="Calibri" w:cs="Calibri"/>
+                <w:sz w:val="20"/>
+                <w:szCs w:val="20"/>
+              </w:rPr>
+              <w:t xml:space="preserve">(2) </w:t>
             </w:r>
             <w:r>
               <w:rPr>
@@ -5144,7 +5977,31 @@
                 <w:sz w:val="20"/>
                 <w:szCs w:val="20"/>
               </w:rPr>
-              <w:t>nfrastructure and Security II (5</w:t>
+              <w:t xml:space="preserve">nfrastructure and Security II </w:t>
+            </w:r>
+            <w:r>
+              <w:rPr>
+                <w:rFonts w:ascii="Calibri" w:eastAsia="Calibri" w:hAnsi="Calibri" w:cs="Calibri"/>
+                <w:sz w:val="20"/>
+                <w:szCs w:val="20"/>
+              </w:rPr>
+              <w:tab/>
+            </w:r>
+            <w:r>
+              <w:rPr>
+                <w:rFonts w:ascii="Calibri" w:eastAsia="Calibri" w:hAnsi="Calibri" w:cs="Calibri"/>
+                <w:sz w:val="20"/>
+                <w:szCs w:val="20"/>
+              </w:rPr>
+              <w:tab/>
+            </w:r>
+            <w:r>
+              <w:rPr>
+                <w:rFonts w:ascii="Calibri" w:eastAsia="Calibri" w:hAnsi="Calibri" w:cs="Calibri"/>
+                <w:sz w:val="20"/>
+                <w:szCs w:val="20"/>
+              </w:rPr>
+              <w:t>(5</w:t>
             </w:r>
             <w:r>
               <w:rPr>
@@ -5221,7 +6078,47 @@
                 <w:sz w:val="20"/>
                 <w:szCs w:val="20"/>
               </w:rPr>
-              <w:t>Apprenticeship III (1)</w:t>
+              <w:t xml:space="preserve">Apprenticeship III </w:t>
+            </w:r>
+            <w:r>
+              <w:rPr>
+                <w:rFonts w:ascii="Calibri" w:eastAsia="Calibri" w:hAnsi="Calibri" w:cs="Calibri"/>
+                <w:sz w:val="20"/>
+                <w:szCs w:val="20"/>
+              </w:rPr>
+              <w:tab/>
+            </w:r>
+            <w:r>
+              <w:rPr>
+                <w:rFonts w:ascii="Calibri" w:eastAsia="Calibri" w:hAnsi="Calibri" w:cs="Calibri"/>
+                <w:sz w:val="20"/>
+                <w:szCs w:val="20"/>
+              </w:rPr>
+              <w:tab/>
+            </w:r>
+            <w:r>
+              <w:rPr>
+                <w:rFonts w:ascii="Calibri" w:eastAsia="Calibri" w:hAnsi="Calibri" w:cs="Calibri"/>
+                <w:sz w:val="20"/>
+                <w:szCs w:val="20"/>
+              </w:rPr>
+              <w:tab/>
+            </w:r>
+            <w:r>
+              <w:rPr>
+                <w:rFonts w:ascii="Calibri" w:eastAsia="Calibri" w:hAnsi="Calibri" w:cs="Calibri"/>
+                <w:sz w:val="20"/>
+                <w:szCs w:val="20"/>
+              </w:rPr>
+              <w:tab/>
+            </w:r>
+            <w:r>
+              <w:rPr>
+                <w:rFonts w:ascii="Calibri" w:eastAsia="Calibri" w:hAnsi="Calibri" w:cs="Calibri"/>
+                <w:sz w:val="20"/>
+                <w:szCs w:val="20"/>
+              </w:rPr>
+              <w:t>(1)</w:t>
             </w:r>
             <w:r>
               <w:rPr>
@@ -5305,7 +6202,31 @@
                 <w:sz w:val="20"/>
                 <w:szCs w:val="20"/>
               </w:rPr>
-              <w:t xml:space="preserve"> (4)</w:t>
+              <w:t xml:space="preserve"> </w:t>
+            </w:r>
+            <w:r>
+              <w:rPr>
+                <w:rFonts w:ascii="Calibri" w:eastAsia="Calibri" w:hAnsi="Calibri" w:cs="Calibri"/>
+                <w:sz w:val="20"/>
+                <w:szCs w:val="20"/>
+              </w:rPr>
+              <w:tab/>
+            </w:r>
+            <w:r>
+              <w:rPr>
+                <w:rFonts w:ascii="Calibri" w:eastAsia="Calibri" w:hAnsi="Calibri" w:cs="Calibri"/>
+                <w:sz w:val="20"/>
+                <w:szCs w:val="20"/>
+              </w:rPr>
+              <w:tab/>
+            </w:r>
+            <w:r>
+              <w:rPr>
+                <w:rFonts w:ascii="Calibri" w:eastAsia="Calibri" w:hAnsi="Calibri" w:cs="Calibri"/>
+                <w:sz w:val="20"/>
+                <w:szCs w:val="20"/>
+              </w:rPr>
+              <w:t>(4)</w:t>
             </w:r>
           </w:p>
           <w:p>
@@ -5345,7 +6266,39 @@
                 <w:sz w:val="20"/>
                 <w:szCs w:val="20"/>
               </w:rPr>
-              <w:t>: Cultural Diversity (3</w:t>
+              <w:t xml:space="preserve">: Cultural Diversity </w:t>
+            </w:r>
+            <w:r>
+              <w:rPr>
+                <w:rFonts w:ascii="Calibri" w:eastAsia="Calibri" w:hAnsi="Calibri" w:cs="Calibri"/>
+                <w:sz w:val="20"/>
+                <w:szCs w:val="20"/>
+              </w:rPr>
+              <w:tab/>
+            </w:r>
+            <w:r>
+              <w:rPr>
+                <w:rFonts w:ascii="Calibri" w:eastAsia="Calibri" w:hAnsi="Calibri" w:cs="Calibri"/>
+                <w:sz w:val="20"/>
+                <w:szCs w:val="20"/>
+              </w:rPr>
+              <w:tab/>
+            </w:r>
+            <w:r>
+              <w:rPr>
+                <w:rFonts w:ascii="Calibri" w:eastAsia="Calibri" w:hAnsi="Calibri" w:cs="Calibri"/>
+                <w:sz w:val="20"/>
+                <w:szCs w:val="20"/>
+              </w:rPr>
+              <w:tab/>
+            </w:r>
+            <w:r>
+              <w:rPr>
+                <w:rFonts w:ascii="Calibri" w:eastAsia="Calibri" w:hAnsi="Calibri" w:cs="Calibri"/>
+                <w:sz w:val="20"/>
+                <w:szCs w:val="20"/>
+              </w:rPr>
+              <w:t>(3</w:t>
             </w:r>
             <w:r>
               <w:rPr>
@@ -5522,7 +6475,6 @@
               </w:rPr>
               <w:t xml:space="preserve"> </w:t>
             </w:r>
-            <w:proofErr w:type="spellStart"/>
             <w:r>
               <w:rPr>
                 <w:rFonts w:ascii="Calibri" w:eastAsia="Calibri" w:hAnsi="Calibri" w:cs="Calibri"/>
@@ -5532,7 +6484,6 @@
               </w:rPr>
               <w:t>cr</w:t>
             </w:r>
-            <w:proofErr w:type="spellEnd"/>
           </w:p>
           <w:p>
             <w:pPr>
@@ -5581,7 +6532,39 @@
                 <w:sz w:val="20"/>
                 <w:szCs w:val="20"/>
               </w:rPr>
-              <w:t xml:space="preserve">Elements of Computing Systems III (2) </w:t>
+              <w:t xml:space="preserve">Elements of Computing Systems III </w:t>
+            </w:r>
+            <w:r>
+              <w:rPr>
+                <w:rFonts w:ascii="Calibri" w:eastAsia="Calibri" w:hAnsi="Calibri" w:cs="Calibri"/>
+                <w:sz w:val="20"/>
+                <w:szCs w:val="20"/>
+              </w:rPr>
+              <w:tab/>
+            </w:r>
+            <w:r>
+              <w:rPr>
+                <w:rFonts w:ascii="Calibri" w:eastAsia="Calibri" w:hAnsi="Calibri" w:cs="Calibri"/>
+                <w:sz w:val="20"/>
+                <w:szCs w:val="20"/>
+              </w:rPr>
+              <w:tab/>
+            </w:r>
+            <w:r>
+              <w:rPr>
+                <w:rFonts w:ascii="Calibri" w:eastAsia="Calibri" w:hAnsi="Calibri" w:cs="Calibri"/>
+                <w:sz w:val="20"/>
+                <w:szCs w:val="20"/>
+              </w:rPr>
+              <w:tab/>
+            </w:r>
+            <w:r>
+              <w:rPr>
+                <w:rFonts w:ascii="Calibri" w:eastAsia="Calibri" w:hAnsi="Calibri" w:cs="Calibri"/>
+                <w:sz w:val="20"/>
+                <w:szCs w:val="20"/>
+              </w:rPr>
+              <w:t xml:space="preserve">(2) </w:t>
             </w:r>
             <w:r>
               <w:rPr>
@@ -5665,7 +6648,31 @@
                 <w:sz w:val="20"/>
                 <w:szCs w:val="20"/>
               </w:rPr>
-              <w:t xml:space="preserve"> III (5</w:t>
+              <w:t xml:space="preserve"> III </w:t>
+            </w:r>
+            <w:r>
+              <w:rPr>
+                <w:rFonts w:ascii="Calibri" w:eastAsia="Calibri" w:hAnsi="Calibri" w:cs="Calibri"/>
+                <w:sz w:val="20"/>
+                <w:szCs w:val="20"/>
+              </w:rPr>
+              <w:tab/>
+            </w:r>
+            <w:r>
+              <w:rPr>
+                <w:rFonts w:ascii="Calibri" w:eastAsia="Calibri" w:hAnsi="Calibri" w:cs="Calibri"/>
+                <w:sz w:val="20"/>
+                <w:szCs w:val="20"/>
+              </w:rPr>
+              <w:tab/>
+            </w:r>
+            <w:r>
+              <w:rPr>
+                <w:rFonts w:ascii="Calibri" w:eastAsia="Calibri" w:hAnsi="Calibri" w:cs="Calibri"/>
+                <w:sz w:val="20"/>
+                <w:szCs w:val="20"/>
+              </w:rPr>
+              <w:t>(5</w:t>
             </w:r>
             <w:r>
               <w:rPr>
@@ -5750,7 +6757,47 @@
                 <w:sz w:val="20"/>
                 <w:szCs w:val="20"/>
               </w:rPr>
-              <w:t>Apprenticeship III (1)</w:t>
+              <w:t xml:space="preserve">Apprenticeship III </w:t>
+            </w:r>
+            <w:r>
+              <w:rPr>
+                <w:rFonts w:ascii="Calibri" w:eastAsia="Calibri" w:hAnsi="Calibri" w:cs="Calibri"/>
+                <w:sz w:val="20"/>
+                <w:szCs w:val="20"/>
+              </w:rPr>
+              <w:tab/>
+            </w:r>
+            <w:r>
+              <w:rPr>
+                <w:rFonts w:ascii="Calibri" w:eastAsia="Calibri" w:hAnsi="Calibri" w:cs="Calibri"/>
+                <w:sz w:val="20"/>
+                <w:szCs w:val="20"/>
+              </w:rPr>
+              <w:tab/>
+            </w:r>
+            <w:r>
+              <w:rPr>
+                <w:rFonts w:ascii="Calibri" w:eastAsia="Calibri" w:hAnsi="Calibri" w:cs="Calibri"/>
+                <w:sz w:val="20"/>
+                <w:szCs w:val="20"/>
+              </w:rPr>
+              <w:tab/>
+            </w:r>
+            <w:r>
+              <w:rPr>
+                <w:rFonts w:ascii="Calibri" w:eastAsia="Calibri" w:hAnsi="Calibri" w:cs="Calibri"/>
+                <w:sz w:val="20"/>
+                <w:szCs w:val="20"/>
+              </w:rPr>
+              <w:tab/>
+            </w:r>
+            <w:r>
+              <w:rPr>
+                <w:rFonts w:ascii="Calibri" w:eastAsia="Calibri" w:hAnsi="Calibri" w:cs="Calibri"/>
+                <w:sz w:val="20"/>
+                <w:szCs w:val="20"/>
+              </w:rPr>
+              <w:t>(1)</w:t>
             </w:r>
             <w:r>
               <w:rPr>
@@ -5827,7 +6874,23 @@
                 <w:sz w:val="20"/>
                 <w:szCs w:val="20"/>
               </w:rPr>
-              <w:t>Social and Ethical Issues in Computer Science (3)</w:t>
+              <w:t xml:space="preserve">Social and Ethical Issues in Computer Science </w:t>
+            </w:r>
+            <w:r>
+              <w:rPr>
+                <w:rFonts w:ascii="Calibri" w:eastAsia="Calibri" w:hAnsi="Calibri" w:cs="Calibri"/>
+                <w:sz w:val="20"/>
+                <w:szCs w:val="20"/>
+              </w:rPr>
+              <w:tab/>
+            </w:r>
+            <w:r>
+              <w:rPr>
+                <w:rFonts w:ascii="Calibri" w:eastAsia="Calibri" w:hAnsi="Calibri" w:cs="Calibri"/>
+                <w:sz w:val="20"/>
+                <w:szCs w:val="20"/>
+              </w:rPr>
+              <w:t>(3)</w:t>
             </w:r>
             <w:r>
               <w:rPr>
@@ -5871,7 +6934,39 @@
                 <w:szCs w:val="20"/>
               </w:rPr>
               <w:tab/>
-              <w:t xml:space="preserve">BACC Core Literature &amp; Arts (3-4) </w:t>
+              <w:t xml:space="preserve">BACC Core Literature &amp; Arts </w:t>
+            </w:r>
+            <w:r>
+              <w:rPr>
+                <w:rFonts w:ascii="Calibri" w:eastAsia="Calibri" w:hAnsi="Calibri" w:cs="Calibri"/>
+                <w:sz w:val="20"/>
+                <w:szCs w:val="20"/>
+              </w:rPr>
+              <w:tab/>
+            </w:r>
+            <w:r>
+              <w:rPr>
+                <w:rFonts w:ascii="Calibri" w:eastAsia="Calibri" w:hAnsi="Calibri" w:cs="Calibri"/>
+                <w:sz w:val="20"/>
+                <w:szCs w:val="20"/>
+              </w:rPr>
+              <w:tab/>
+            </w:r>
+            <w:r>
+              <w:rPr>
+                <w:rFonts w:ascii="Calibri" w:eastAsia="Calibri" w:hAnsi="Calibri" w:cs="Calibri"/>
+                <w:sz w:val="20"/>
+                <w:szCs w:val="20"/>
+              </w:rPr>
+              <w:tab/>
+            </w:r>
+            <w:r>
+              <w:rPr>
+                <w:rFonts w:ascii="Calibri" w:eastAsia="Calibri" w:hAnsi="Calibri" w:cs="Calibri"/>
+                <w:sz w:val="20"/>
+                <w:szCs w:val="20"/>
+              </w:rPr>
+              <w:t xml:space="preserve">(3-4) </w:t>
             </w:r>
             <w:r>
               <w:rPr>
@@ -5998,16 +7093,8 @@
               <w:rPr>
                 <w:rFonts w:ascii="Calibri" w:eastAsia="Calibri" w:hAnsi="Calibri" w:cs="Calibri"/>
               </w:rPr>
-              <w:t xml:space="preserve"> </w:t>
-            </w:r>
-            <w:proofErr w:type="spellStart"/>
-            <w:r>
-              <w:rPr>
-                <w:rFonts w:ascii="Calibri" w:eastAsia="Calibri" w:hAnsi="Calibri" w:cs="Calibri"/>
-              </w:rPr>
-              <w:t>cr</w:t>
-            </w:r>
-            <w:proofErr w:type="spellEnd"/>
+              <w:t xml:space="preserve"> cr</w:t>
+            </w:r>
             <w:r>
               <w:rPr>
                 <w:rFonts w:ascii="Calibri" w:eastAsia="Calibri" w:hAnsi="Calibri" w:cs="Calibri"/>
@@ -6128,19 +7215,8 @@
                 <w:sz w:val="20"/>
                 <w:szCs w:val="20"/>
               </w:rPr>
-              <w:t xml:space="preserve"> </w:t>
-            </w:r>
-            <w:proofErr w:type="spellStart"/>
-            <w:r>
-              <w:rPr>
-                <w:rFonts w:ascii="Calibri" w:eastAsia="Calibri" w:hAnsi="Calibri" w:cs="Calibri"/>
-                <w:b/>
-                <w:sz w:val="20"/>
-                <w:szCs w:val="20"/>
-              </w:rPr>
-              <w:t>cr</w:t>
-            </w:r>
-            <w:proofErr w:type="spellEnd"/>
+              <w:t xml:space="preserve"> cr</w:t>
+            </w:r>
           </w:p>
           <w:p>
             <w:pPr>
@@ -6190,7 +7266,47 @@
                 <w:sz w:val="20"/>
                 <w:szCs w:val="20"/>
               </w:rPr>
-              <w:t>Business of Software I (</w:t>
+              <w:t xml:space="preserve">Business of Software I </w:t>
+            </w:r>
+            <w:r>
+              <w:rPr>
+                <w:rFonts w:ascii="Calibri" w:eastAsia="Calibri" w:hAnsi="Calibri" w:cs="Calibri"/>
+                <w:sz w:val="20"/>
+                <w:szCs w:val="20"/>
+              </w:rPr>
+              <w:tab/>
+            </w:r>
+            <w:r>
+              <w:rPr>
+                <w:rFonts w:ascii="Calibri" w:eastAsia="Calibri" w:hAnsi="Calibri" w:cs="Calibri"/>
+                <w:sz w:val="20"/>
+                <w:szCs w:val="20"/>
+              </w:rPr>
+              <w:tab/>
+            </w:r>
+            <w:r>
+              <w:rPr>
+                <w:rFonts w:ascii="Calibri" w:eastAsia="Calibri" w:hAnsi="Calibri" w:cs="Calibri"/>
+                <w:sz w:val="20"/>
+                <w:szCs w:val="20"/>
+              </w:rPr>
+              <w:tab/>
+            </w:r>
+            <w:r>
+              <w:rPr>
+                <w:rFonts w:ascii="Calibri" w:eastAsia="Calibri" w:hAnsi="Calibri" w:cs="Calibri"/>
+                <w:sz w:val="20"/>
+                <w:szCs w:val="20"/>
+              </w:rPr>
+              <w:tab/>
+            </w:r>
+            <w:r>
+              <w:rPr>
+                <w:rFonts w:ascii="Calibri" w:eastAsia="Calibri" w:hAnsi="Calibri" w:cs="Calibri"/>
+                <w:sz w:val="20"/>
+                <w:szCs w:val="20"/>
+              </w:rPr>
+              <w:t>(</w:t>
             </w:r>
             <w:r>
               <w:rPr>
@@ -6275,7 +7391,47 @@
                 <w:sz w:val="20"/>
                 <w:szCs w:val="20"/>
               </w:rPr>
-              <w:t xml:space="preserve">Apprenticeship IV (1) </w:t>
+              <w:t xml:space="preserve">Apprenticeship IV </w:t>
+            </w:r>
+            <w:r>
+              <w:rPr>
+                <w:rFonts w:ascii="Calibri" w:eastAsia="Calibri" w:hAnsi="Calibri" w:cs="Calibri"/>
+                <w:sz w:val="20"/>
+                <w:szCs w:val="20"/>
+              </w:rPr>
+              <w:tab/>
+            </w:r>
+            <w:r>
+              <w:rPr>
+                <w:rFonts w:ascii="Calibri" w:eastAsia="Calibri" w:hAnsi="Calibri" w:cs="Calibri"/>
+                <w:sz w:val="20"/>
+                <w:szCs w:val="20"/>
+              </w:rPr>
+              <w:tab/>
+            </w:r>
+            <w:r>
+              <w:rPr>
+                <w:rFonts w:ascii="Calibri" w:eastAsia="Calibri" w:hAnsi="Calibri" w:cs="Calibri"/>
+                <w:sz w:val="20"/>
+                <w:szCs w:val="20"/>
+              </w:rPr>
+              <w:tab/>
+            </w:r>
+            <w:r>
+              <w:rPr>
+                <w:rFonts w:ascii="Calibri" w:eastAsia="Calibri" w:hAnsi="Calibri" w:cs="Calibri"/>
+                <w:sz w:val="20"/>
+                <w:szCs w:val="20"/>
+              </w:rPr>
+              <w:tab/>
+            </w:r>
+            <w:r>
+              <w:rPr>
+                <w:rFonts w:ascii="Calibri" w:eastAsia="Calibri" w:hAnsi="Calibri" w:cs="Calibri"/>
+                <w:sz w:val="20"/>
+                <w:szCs w:val="20"/>
+              </w:rPr>
+              <w:t xml:space="preserve">(1) </w:t>
             </w:r>
             <w:r>
               <w:rPr>
@@ -6320,24 +7476,39 @@
                 <w:szCs w:val="20"/>
               </w:rPr>
               <w:tab/>
-            </w:r>
-            <w:proofErr w:type="spellStart"/>
-            <w:r>
-              <w:rPr>
-                <w:rFonts w:ascii="Calibri" w:eastAsia="Calibri" w:hAnsi="Calibri" w:cs="Calibri"/>
-                <w:sz w:val="20"/>
-                <w:szCs w:val="20"/>
-              </w:rPr>
-              <w:t>Bacc</w:t>
-            </w:r>
-            <w:proofErr w:type="spellEnd"/>
-            <w:r>
-              <w:rPr>
-                <w:rFonts w:ascii="Calibri" w:eastAsia="Calibri" w:hAnsi="Calibri" w:cs="Calibri"/>
-                <w:sz w:val="20"/>
-                <w:szCs w:val="20"/>
-              </w:rPr>
-              <w:t xml:space="preserve"> Core: Bio/Phys Science (4) </w:t>
+              <w:t xml:space="preserve">Bacc Core: Bio/Phys Science </w:t>
+            </w:r>
+            <w:r>
+              <w:rPr>
+                <w:rFonts w:ascii="Calibri" w:eastAsia="Calibri" w:hAnsi="Calibri" w:cs="Calibri"/>
+                <w:sz w:val="20"/>
+                <w:szCs w:val="20"/>
+              </w:rPr>
+              <w:tab/>
+            </w:r>
+            <w:r>
+              <w:rPr>
+                <w:rFonts w:ascii="Calibri" w:eastAsia="Calibri" w:hAnsi="Calibri" w:cs="Calibri"/>
+                <w:sz w:val="20"/>
+                <w:szCs w:val="20"/>
+              </w:rPr>
+              <w:tab/>
+            </w:r>
+            <w:r>
+              <w:rPr>
+                <w:rFonts w:ascii="Calibri" w:eastAsia="Calibri" w:hAnsi="Calibri" w:cs="Calibri"/>
+                <w:sz w:val="20"/>
+                <w:szCs w:val="20"/>
+              </w:rPr>
+              <w:tab/>
+            </w:r>
+            <w:r>
+              <w:rPr>
+                <w:rFonts w:ascii="Calibri" w:eastAsia="Calibri" w:hAnsi="Calibri" w:cs="Calibri"/>
+                <w:sz w:val="20"/>
+                <w:szCs w:val="20"/>
+              </w:rPr>
+              <w:t xml:space="preserve">(4) </w:t>
             </w:r>
             <w:r>
               <w:rPr>
@@ -6397,7 +7568,47 @@
                 <w:sz w:val="20"/>
                 <w:szCs w:val="20"/>
               </w:rPr>
-              <w:t xml:space="preserve">Differential Calculus (4) </w:t>
+              <w:t xml:space="preserve">Differential Calculus </w:t>
+            </w:r>
+            <w:r>
+              <w:rPr>
+                <w:rFonts w:ascii="Calibri" w:eastAsia="Calibri" w:hAnsi="Calibri" w:cs="Calibri"/>
+                <w:sz w:val="20"/>
+                <w:szCs w:val="20"/>
+              </w:rPr>
+              <w:tab/>
+            </w:r>
+            <w:r>
+              <w:rPr>
+                <w:rFonts w:ascii="Calibri" w:eastAsia="Calibri" w:hAnsi="Calibri" w:cs="Calibri"/>
+                <w:sz w:val="20"/>
+                <w:szCs w:val="20"/>
+              </w:rPr>
+              <w:tab/>
+            </w:r>
+            <w:r>
+              <w:rPr>
+                <w:rFonts w:ascii="Calibri" w:eastAsia="Calibri" w:hAnsi="Calibri" w:cs="Calibri"/>
+                <w:sz w:val="20"/>
+                <w:szCs w:val="20"/>
+              </w:rPr>
+              <w:tab/>
+            </w:r>
+            <w:r>
+              <w:rPr>
+                <w:rFonts w:ascii="Calibri" w:eastAsia="Calibri" w:hAnsi="Calibri" w:cs="Calibri"/>
+                <w:sz w:val="20"/>
+                <w:szCs w:val="20"/>
+              </w:rPr>
+              <w:tab/>
+            </w:r>
+            <w:r>
+              <w:rPr>
+                <w:rFonts w:ascii="Calibri" w:eastAsia="Calibri" w:hAnsi="Calibri" w:cs="Calibri"/>
+                <w:sz w:val="20"/>
+                <w:szCs w:val="20"/>
+              </w:rPr>
+              <w:t xml:space="preserve">(4) </w:t>
             </w:r>
             <w:r>
               <w:rPr>
@@ -6584,19 +7795,8 @@
                 <w:sz w:val="20"/>
                 <w:szCs w:val="20"/>
               </w:rPr>
-              <w:t xml:space="preserve"> </w:t>
-            </w:r>
-            <w:proofErr w:type="spellStart"/>
-            <w:r>
-              <w:rPr>
-                <w:rFonts w:ascii="Calibri" w:eastAsia="Calibri" w:hAnsi="Calibri" w:cs="Calibri"/>
-                <w:b/>
-                <w:sz w:val="20"/>
-                <w:szCs w:val="20"/>
-              </w:rPr>
-              <w:t>cr</w:t>
-            </w:r>
-            <w:proofErr w:type="spellEnd"/>
+              <w:t xml:space="preserve"> cr</w:t>
+            </w:r>
           </w:p>
           <w:p>
             <w:pPr>
@@ -6653,7 +7853,47 @@
                 <w:sz w:val="20"/>
                 <w:szCs w:val="20"/>
               </w:rPr>
-              <w:t>Business of Software II (</w:t>
+              <w:t xml:space="preserve">Business of Software II </w:t>
+            </w:r>
+            <w:r>
+              <w:rPr>
+                <w:rFonts w:ascii="Calibri" w:eastAsia="Calibri" w:hAnsi="Calibri" w:cs="Calibri"/>
+                <w:sz w:val="20"/>
+                <w:szCs w:val="20"/>
+              </w:rPr>
+              <w:tab/>
+            </w:r>
+            <w:r>
+              <w:rPr>
+                <w:rFonts w:ascii="Calibri" w:eastAsia="Calibri" w:hAnsi="Calibri" w:cs="Calibri"/>
+                <w:sz w:val="20"/>
+                <w:szCs w:val="20"/>
+              </w:rPr>
+              <w:tab/>
+            </w:r>
+            <w:r>
+              <w:rPr>
+                <w:rFonts w:ascii="Calibri" w:eastAsia="Calibri" w:hAnsi="Calibri" w:cs="Calibri"/>
+                <w:sz w:val="20"/>
+                <w:szCs w:val="20"/>
+              </w:rPr>
+              <w:tab/>
+            </w:r>
+            <w:r>
+              <w:rPr>
+                <w:rFonts w:ascii="Calibri" w:eastAsia="Calibri" w:hAnsi="Calibri" w:cs="Calibri"/>
+                <w:sz w:val="20"/>
+                <w:szCs w:val="20"/>
+              </w:rPr>
+              <w:tab/>
+            </w:r>
+            <w:r>
+              <w:rPr>
+                <w:rFonts w:ascii="Calibri" w:eastAsia="Calibri" w:hAnsi="Calibri" w:cs="Calibri"/>
+                <w:sz w:val="20"/>
+                <w:szCs w:val="20"/>
+              </w:rPr>
+              <w:t>(</w:t>
             </w:r>
             <w:r>
               <w:rPr>
@@ -6737,7 +7977,47 @@
                 <w:sz w:val="20"/>
                 <w:szCs w:val="20"/>
               </w:rPr>
-              <w:t>Apprenticeship IV (1)</w:t>
+              <w:t xml:space="preserve">Apprenticeship IV </w:t>
+            </w:r>
+            <w:r>
+              <w:rPr>
+                <w:rFonts w:ascii="Calibri" w:eastAsia="Calibri" w:hAnsi="Calibri" w:cs="Calibri"/>
+                <w:sz w:val="20"/>
+                <w:szCs w:val="20"/>
+              </w:rPr>
+              <w:tab/>
+            </w:r>
+            <w:r>
+              <w:rPr>
+                <w:rFonts w:ascii="Calibri" w:eastAsia="Calibri" w:hAnsi="Calibri" w:cs="Calibri"/>
+                <w:sz w:val="20"/>
+                <w:szCs w:val="20"/>
+              </w:rPr>
+              <w:tab/>
+            </w:r>
+            <w:r>
+              <w:rPr>
+                <w:rFonts w:ascii="Calibri" w:eastAsia="Calibri" w:hAnsi="Calibri" w:cs="Calibri"/>
+                <w:sz w:val="20"/>
+                <w:szCs w:val="20"/>
+              </w:rPr>
+              <w:tab/>
+            </w:r>
+            <w:r>
+              <w:rPr>
+                <w:rFonts w:ascii="Calibri" w:eastAsia="Calibri" w:hAnsi="Calibri" w:cs="Calibri"/>
+                <w:sz w:val="20"/>
+                <w:szCs w:val="20"/>
+              </w:rPr>
+              <w:tab/>
+            </w:r>
+            <w:r>
+              <w:rPr>
+                <w:rFonts w:ascii="Calibri" w:eastAsia="Calibri" w:hAnsi="Calibri" w:cs="Calibri"/>
+                <w:sz w:val="20"/>
+                <w:szCs w:val="20"/>
+              </w:rPr>
+              <w:t>(1)</w:t>
             </w:r>
             <w:r>
               <w:rPr>
@@ -6813,7 +8093,47 @@
                 <w:sz w:val="20"/>
                 <w:szCs w:val="20"/>
               </w:rPr>
-              <w:t>Operating Systems I (4)</w:t>
+              <w:t xml:space="preserve">Operating Systems I </w:t>
+            </w:r>
+            <w:r>
+              <w:rPr>
+                <w:rFonts w:ascii="Calibri" w:eastAsia="Calibri" w:hAnsi="Calibri" w:cs="Calibri"/>
+                <w:sz w:val="20"/>
+                <w:szCs w:val="20"/>
+              </w:rPr>
+              <w:tab/>
+            </w:r>
+            <w:r>
+              <w:rPr>
+                <w:rFonts w:ascii="Calibri" w:eastAsia="Calibri" w:hAnsi="Calibri" w:cs="Calibri"/>
+                <w:sz w:val="20"/>
+                <w:szCs w:val="20"/>
+              </w:rPr>
+              <w:tab/>
+            </w:r>
+            <w:r>
+              <w:rPr>
+                <w:rFonts w:ascii="Calibri" w:eastAsia="Calibri" w:hAnsi="Calibri" w:cs="Calibri"/>
+                <w:sz w:val="20"/>
+                <w:szCs w:val="20"/>
+              </w:rPr>
+              <w:tab/>
+            </w:r>
+            <w:r>
+              <w:rPr>
+                <w:rFonts w:ascii="Calibri" w:eastAsia="Calibri" w:hAnsi="Calibri" w:cs="Calibri"/>
+                <w:sz w:val="20"/>
+                <w:szCs w:val="20"/>
+              </w:rPr>
+              <w:tab/>
+            </w:r>
+            <w:r>
+              <w:rPr>
+                <w:rFonts w:ascii="Calibri" w:eastAsia="Calibri" w:hAnsi="Calibri" w:cs="Calibri"/>
+                <w:sz w:val="20"/>
+                <w:szCs w:val="20"/>
+              </w:rPr>
+              <w:t>(4)</w:t>
             </w:r>
           </w:p>
           <w:p>
@@ -6853,7 +8173,23 @@
                 <w:sz w:val="20"/>
                 <w:szCs w:val="20"/>
               </w:rPr>
-              <w:t>: Synthesis, Contemporary Global Issues (3</w:t>
+              <w:t xml:space="preserve">: Synthesis, Contemporary Global Issues </w:t>
+            </w:r>
+            <w:r>
+              <w:rPr>
+                <w:rFonts w:ascii="Calibri" w:eastAsia="Calibri" w:hAnsi="Calibri" w:cs="Calibri"/>
+                <w:sz w:val="20"/>
+                <w:szCs w:val="20"/>
+              </w:rPr>
+              <w:tab/>
+            </w:r>
+            <w:r>
+              <w:rPr>
+                <w:rFonts w:ascii="Calibri" w:eastAsia="Calibri" w:hAnsi="Calibri" w:cs="Calibri"/>
+                <w:sz w:val="20"/>
+                <w:szCs w:val="20"/>
+              </w:rPr>
+              <w:t>(3</w:t>
             </w:r>
             <w:r>
               <w:rPr>
@@ -7038,19 +8374,8 @@
                 <w:sz w:val="20"/>
                 <w:szCs w:val="20"/>
               </w:rPr>
-              <w:t xml:space="preserve"> </w:t>
-            </w:r>
-            <w:proofErr w:type="spellStart"/>
-            <w:r>
-              <w:rPr>
-                <w:rFonts w:ascii="Calibri" w:eastAsia="Calibri" w:hAnsi="Calibri" w:cs="Calibri"/>
-                <w:b/>
-                <w:sz w:val="20"/>
-                <w:szCs w:val="20"/>
-              </w:rPr>
-              <w:t>cr</w:t>
-            </w:r>
-            <w:proofErr w:type="spellEnd"/>
+              <w:t xml:space="preserve"> cr</w:t>
+            </w:r>
           </w:p>
           <w:p>
             <w:pPr>
@@ -7107,7 +8432,47 @@
                 <w:sz w:val="20"/>
                 <w:szCs w:val="20"/>
               </w:rPr>
-              <w:t>Business of Software III (</w:t>
+              <w:t xml:space="preserve">Business of Software III </w:t>
+            </w:r>
+            <w:r>
+              <w:rPr>
+                <w:rFonts w:ascii="Calibri" w:eastAsia="Calibri" w:hAnsi="Calibri" w:cs="Calibri"/>
+                <w:sz w:val="20"/>
+                <w:szCs w:val="20"/>
+              </w:rPr>
+              <w:tab/>
+            </w:r>
+            <w:r>
+              <w:rPr>
+                <w:rFonts w:ascii="Calibri" w:eastAsia="Calibri" w:hAnsi="Calibri" w:cs="Calibri"/>
+                <w:sz w:val="20"/>
+                <w:szCs w:val="20"/>
+              </w:rPr>
+              <w:tab/>
+            </w:r>
+            <w:r>
+              <w:rPr>
+                <w:rFonts w:ascii="Calibri" w:eastAsia="Calibri" w:hAnsi="Calibri" w:cs="Calibri"/>
+                <w:sz w:val="20"/>
+                <w:szCs w:val="20"/>
+              </w:rPr>
+              <w:tab/>
+            </w:r>
+            <w:r>
+              <w:rPr>
+                <w:rFonts w:ascii="Calibri" w:eastAsia="Calibri" w:hAnsi="Calibri" w:cs="Calibri"/>
+                <w:sz w:val="20"/>
+                <w:szCs w:val="20"/>
+              </w:rPr>
+              <w:tab/>
+            </w:r>
+            <w:r>
+              <w:rPr>
+                <w:rFonts w:ascii="Calibri" w:eastAsia="Calibri" w:hAnsi="Calibri" w:cs="Calibri"/>
+                <w:sz w:val="20"/>
+                <w:szCs w:val="20"/>
+              </w:rPr>
+              <w:t>(</w:t>
             </w:r>
             <w:r>
               <w:rPr>
@@ -7191,7 +8556,47 @@
                 <w:sz w:val="20"/>
                 <w:szCs w:val="20"/>
               </w:rPr>
-              <w:t>Apprenticeship IV (1)</w:t>
+              <w:t xml:space="preserve">Apprenticeship IV </w:t>
+            </w:r>
+            <w:r>
+              <w:rPr>
+                <w:rFonts w:ascii="Calibri" w:eastAsia="Calibri" w:hAnsi="Calibri" w:cs="Calibri"/>
+                <w:sz w:val="20"/>
+                <w:szCs w:val="20"/>
+              </w:rPr>
+              <w:tab/>
+            </w:r>
+            <w:r>
+              <w:rPr>
+                <w:rFonts w:ascii="Calibri" w:eastAsia="Calibri" w:hAnsi="Calibri" w:cs="Calibri"/>
+                <w:sz w:val="20"/>
+                <w:szCs w:val="20"/>
+              </w:rPr>
+              <w:tab/>
+            </w:r>
+            <w:r>
+              <w:rPr>
+                <w:rFonts w:ascii="Calibri" w:eastAsia="Calibri" w:hAnsi="Calibri" w:cs="Calibri"/>
+                <w:sz w:val="20"/>
+                <w:szCs w:val="20"/>
+              </w:rPr>
+              <w:tab/>
+            </w:r>
+            <w:r>
+              <w:rPr>
+                <w:rFonts w:ascii="Calibri" w:eastAsia="Calibri" w:hAnsi="Calibri" w:cs="Calibri"/>
+                <w:sz w:val="20"/>
+                <w:szCs w:val="20"/>
+              </w:rPr>
+              <w:tab/>
+            </w:r>
+            <w:r>
+              <w:rPr>
+                <w:rFonts w:ascii="Calibri" w:eastAsia="Calibri" w:hAnsi="Calibri" w:cs="Calibri"/>
+                <w:sz w:val="20"/>
+                <w:szCs w:val="20"/>
+              </w:rPr>
+              <w:t>(1)</w:t>
             </w:r>
             <w:r>
               <w:rPr>
@@ -7268,7 +8673,47 @@
                 <w:sz w:val="20"/>
                 <w:szCs w:val="20"/>
               </w:rPr>
-              <w:t xml:space="preserve"> (</w:t>
+              <w:t xml:space="preserve"> </w:t>
+            </w:r>
+            <w:r>
+              <w:rPr>
+                <w:rFonts w:ascii="Calibri" w:eastAsia="Calibri" w:hAnsi="Calibri" w:cs="Calibri"/>
+                <w:sz w:val="20"/>
+                <w:szCs w:val="20"/>
+              </w:rPr>
+              <w:tab/>
+            </w:r>
+            <w:r>
+              <w:rPr>
+                <w:rFonts w:ascii="Calibri" w:eastAsia="Calibri" w:hAnsi="Calibri" w:cs="Calibri"/>
+                <w:sz w:val="20"/>
+                <w:szCs w:val="20"/>
+              </w:rPr>
+              <w:tab/>
+            </w:r>
+            <w:r>
+              <w:rPr>
+                <w:rFonts w:ascii="Calibri" w:eastAsia="Calibri" w:hAnsi="Calibri" w:cs="Calibri"/>
+                <w:sz w:val="20"/>
+                <w:szCs w:val="20"/>
+              </w:rPr>
+              <w:tab/>
+            </w:r>
+            <w:r>
+              <w:rPr>
+                <w:rFonts w:ascii="Calibri" w:eastAsia="Calibri" w:hAnsi="Calibri" w:cs="Calibri"/>
+                <w:sz w:val="20"/>
+                <w:szCs w:val="20"/>
+              </w:rPr>
+              <w:tab/>
+            </w:r>
+            <w:r>
+              <w:rPr>
+                <w:rFonts w:ascii="Calibri" w:eastAsia="Calibri" w:hAnsi="Calibri" w:cs="Calibri"/>
+                <w:sz w:val="20"/>
+                <w:szCs w:val="20"/>
+              </w:rPr>
+              <w:t>(</w:t>
             </w:r>
             <w:r>
               <w:rPr>
@@ -7343,7 +8788,31 @@
                 <w:sz w:val="20"/>
                 <w:szCs w:val="20"/>
               </w:rPr>
-              <w:t>: Social Processes &amp; Institutions (3</w:t>
+              <w:t xml:space="preserve">: Social Processes &amp; Institutions </w:t>
+            </w:r>
+            <w:r>
+              <w:rPr>
+                <w:rFonts w:ascii="Calibri" w:eastAsia="Calibri" w:hAnsi="Calibri" w:cs="Calibri"/>
+                <w:sz w:val="20"/>
+                <w:szCs w:val="20"/>
+              </w:rPr>
+              <w:tab/>
+            </w:r>
+            <w:r>
+              <w:rPr>
+                <w:rFonts w:ascii="Calibri" w:eastAsia="Calibri" w:hAnsi="Calibri" w:cs="Calibri"/>
+                <w:sz w:val="20"/>
+                <w:szCs w:val="20"/>
+              </w:rPr>
+              <w:tab/>
+            </w:r>
+            <w:r>
+              <w:rPr>
+                <w:rFonts w:ascii="Calibri" w:eastAsia="Calibri" w:hAnsi="Calibri" w:cs="Calibri"/>
+                <w:sz w:val="20"/>
+                <w:szCs w:val="20"/>
+              </w:rPr>
+              <w:t>(3</w:t>
             </w:r>
             <w:r>
               <w:rPr>
@@ -7418,7 +8887,47 @@
                 <w:sz w:val="20"/>
                 <w:szCs w:val="20"/>
               </w:rPr>
-              <w:t>Analysis of Algorithms (4)</w:t>
+              <w:t xml:space="preserve">Analysis of Algorithms </w:t>
+            </w:r>
+            <w:r>
+              <w:rPr>
+                <w:rFonts w:ascii="Calibri" w:eastAsia="Calibri" w:hAnsi="Calibri" w:cs="Calibri"/>
+                <w:sz w:val="20"/>
+                <w:szCs w:val="20"/>
+              </w:rPr>
+              <w:tab/>
+            </w:r>
+            <w:r>
+              <w:rPr>
+                <w:rFonts w:ascii="Calibri" w:eastAsia="Calibri" w:hAnsi="Calibri" w:cs="Calibri"/>
+                <w:sz w:val="20"/>
+                <w:szCs w:val="20"/>
+              </w:rPr>
+              <w:tab/>
+            </w:r>
+            <w:r>
+              <w:rPr>
+                <w:rFonts w:ascii="Calibri" w:eastAsia="Calibri" w:hAnsi="Calibri" w:cs="Calibri"/>
+                <w:sz w:val="20"/>
+                <w:szCs w:val="20"/>
+              </w:rPr>
+              <w:tab/>
+            </w:r>
+            <w:r>
+              <w:rPr>
+                <w:rFonts w:ascii="Calibri" w:eastAsia="Calibri" w:hAnsi="Calibri" w:cs="Calibri"/>
+                <w:sz w:val="20"/>
+                <w:szCs w:val="20"/>
+              </w:rPr>
+              <w:tab/>
+            </w:r>
+            <w:r>
+              <w:rPr>
+                <w:rFonts w:ascii="Calibri" w:eastAsia="Calibri" w:hAnsi="Calibri" w:cs="Calibri"/>
+                <w:sz w:val="20"/>
+                <w:szCs w:val="20"/>
+              </w:rPr>
+              <w:t>(4)</w:t>
             </w:r>
           </w:p>
         </w:tc>
@@ -7528,16 +9037,30 @@
     </w:tbl>
     <w:p>
       <w:pPr>
-        <w:spacing w:after="120"/>
-        <w:ind w:left="-180" w:right="-540"/>
         <w:jc w:val="center"/>
+      </w:pPr>
+      <w:r>
+        <w:rPr>
+          <w:rFonts w:ascii=".Apple Color Emoji UI" w:eastAsia=".Apple Color Emoji UI" w:hAnsi=".Apple Color Emoji UI" w:cs=".Apple Color Emoji UI"/>
+        </w:rPr>
+        <w:t>🔑</w:t>
+      </w:r>
+      <w:r>
         <w:rPr>
           <w:rFonts w:ascii="Calibri" w:eastAsia="Calibri" w:hAnsi="Calibri" w:cs="Calibri"/>
           <w:b/>
           <w:sz w:val="20"/>
           <w:szCs w:val="20"/>
         </w:rPr>
-      </w:pPr>
+        <w:t xml:space="preserve">Freshman Skill Courses (16 cr)       </w:t>
+      </w:r>
+      <w:r>
+        <w:rPr>
+          <w:rFonts w:ascii="Apple Color Emoji" w:hAnsi="Apple Color Emoji"/>
+          <w:color w:val="000000"/>
+        </w:rPr>
+        <w:t>🎓</w:t>
+      </w:r>
       <w:r>
         <w:rPr>
           <w:rFonts w:ascii="Calibri" w:eastAsia="Calibri" w:hAnsi="Calibri" w:cs="Calibri"/>
@@ -7545,9 +9068,17 @@
           <w:sz w:val="20"/>
           <w:szCs w:val="20"/>
         </w:rPr>
-        <w:t xml:space="preserve">*Freshman Skill Courses (16 </w:t>
-      </w:r>
-      <w:proofErr w:type="gramStart"/>
+        <w:t xml:space="preserve">BACC Core (48 cr) </w:t>
+      </w:r>
+      <w:r>
+        <w:rPr>
+          <w:rFonts w:ascii=".Apple Color Emoji UI" w:eastAsia=".Apple Color Emoji UI" w:hAnsi=".Apple Color Emoji UI" w:cs=".Apple Color Emoji UI"/>
+          <w:b/>
+          <w:sz w:val="20"/>
+          <w:szCs w:val="20"/>
+        </w:rPr>
+        <w:t>📓</w:t>
+      </w:r>
       <w:r>
         <w:rPr>
           <w:rFonts w:ascii="Calibri" w:eastAsia="Calibri" w:hAnsi="Calibri" w:cs="Calibri"/>
@@ -7555,9 +9086,15 @@
           <w:sz w:val="20"/>
           <w:szCs w:val="20"/>
         </w:rPr>
-        <w:t xml:space="preserve">credits)   </w:t>
-      </w:r>
-      <w:proofErr w:type="gramEnd"/>
+        <w:t xml:space="preserve"> </w:t>
+      </w:r>
+      <w:r>
+        <w:rPr>
+          <w:rFonts w:ascii="Apple Color Emoji" w:hAnsi="Apple Color Emoji"/>
+          <w:color w:val="000000"/>
+        </w:rPr>
+        <w:t>📓</w:t>
+      </w:r>
       <w:r>
         <w:rPr>
           <w:rFonts w:ascii="Calibri" w:eastAsia="Calibri" w:hAnsi="Calibri" w:cs="Calibri"/>
@@ -7565,9 +9102,14 @@
           <w:sz w:val="20"/>
           <w:szCs w:val="20"/>
         </w:rPr>
-        <w:t xml:space="preserve">    #BACC Core (48 </w:t>
-      </w:r>
-      <w:proofErr w:type="spellStart"/>
+        <w:t xml:space="preserve">ABET Science &amp; Math (45 cr)        </w:t>
+      </w:r>
+      <w:r>
+        <w:rPr>
+          <w:rFonts w:ascii=".Apple Color Emoji UI" w:eastAsia=".Apple Color Emoji UI" w:hAnsi=".Apple Color Emoji UI" w:cs=".Apple Color Emoji UI"/>
+        </w:rPr>
+        <w:t>🖊</w:t>
+      </w:r>
       <w:r>
         <w:rPr>
           <w:rFonts w:ascii="Calibri" w:eastAsia="Calibri" w:hAnsi="Calibri" w:cs="Calibri"/>
@@ -7575,36 +9117,7 @@
           <w:sz w:val="20"/>
           <w:szCs w:val="20"/>
         </w:rPr>
-        <w:t>cr</w:t>
-      </w:r>
-      <w:proofErr w:type="spellEnd"/>
-      <w:r>
-        <w:rPr>
-          <w:rFonts w:ascii="Calibri" w:eastAsia="Calibri" w:hAnsi="Calibri" w:cs="Calibri"/>
-          <w:b/>
-          <w:sz w:val="20"/>
-          <w:szCs w:val="20"/>
-        </w:rPr>
-        <w:t xml:space="preserve">)       </w:t>
-      </w:r>
-      <w:r>
-        <w:rPr>
-          <w:rFonts w:ascii="Calibri" w:eastAsia="Calibri" w:hAnsi="Calibri" w:cs="Calibri"/>
-          <w:b/>
-          <w:color w:val="FF0000"/>
-          <w:sz w:val="20"/>
-          <w:szCs w:val="20"/>
-        </w:rPr>
-        <w:t>XXX</w:t>
-      </w:r>
-      <w:r>
-        <w:rPr>
-          <w:rFonts w:ascii="Calibri" w:eastAsia="Calibri" w:hAnsi="Calibri" w:cs="Calibri"/>
-          <w:b/>
-          <w:sz w:val="20"/>
-          <w:szCs w:val="20"/>
-        </w:rPr>
-        <w:t>- CAT II course proposal</w:t>
+        <w:t>WIC</w:t>
       </w:r>
     </w:p>
     <w:p>
@@ -7706,21 +9219,7 @@
         <w:rPr>
           <w:rFonts w:ascii="Garamond" w:eastAsia="Garamond" w:hAnsi="Garamond" w:cs="Garamond"/>
         </w:rPr>
-        <w:t xml:space="preserve"> major and 36 - 42 </w:t>
-      </w:r>
-      <w:proofErr w:type="spellStart"/>
-      <w:r>
-        <w:rPr>
-          <w:rFonts w:ascii="Garamond" w:eastAsia="Garamond" w:hAnsi="Garamond" w:cs="Garamond"/>
-        </w:rPr>
-        <w:t>bacc</w:t>
-      </w:r>
-      <w:proofErr w:type="spellEnd"/>
-      <w:r>
-        <w:rPr>
-          <w:rFonts w:ascii="Garamond" w:eastAsia="Garamond" w:hAnsi="Garamond" w:cs="Garamond"/>
-        </w:rPr>
-        <w:t xml:space="preserve"> core)</w:t>
+        <w:t xml:space="preserve"> major and 36 - 42 bacc core)</w:t>
       </w:r>
     </w:p>
     <w:p>
@@ -8691,7 +10190,6 @@
           <w:rFonts w:ascii="Garamond" w:eastAsia="Garamond" w:hAnsi="Garamond" w:cs="Garamond"/>
         </w:rPr>
       </w:pPr>
-      <w:bookmarkStart w:id="1" w:name="_GoBack"/>
       <w:r>
         <w:rPr>
           <w:rFonts w:ascii="Garamond" w:eastAsia="Garamond" w:hAnsi="Garamond" w:cs="Garamond"/>
@@ -8699,7 +10197,6 @@
         <w:t>Program administrator</w:t>
       </w:r>
     </w:p>
-    <w:bookmarkEnd w:id="1"/>
     <w:p>
       <w:pPr>
         <w:pStyle w:val="ListParagraph"/>
@@ -9167,19 +10664,11 @@
           <w:rFonts w:ascii="Garamond" w:eastAsia="Garamond" w:hAnsi="Garamond" w:cs="Garamond"/>
         </w:rPr>
       </w:pPr>
-      <w:proofErr w:type="gramStart"/>
-      <w:r>
-        <w:rPr>
-          <w:rFonts w:ascii="Garamond" w:eastAsia="Garamond" w:hAnsi="Garamond" w:cs="Garamond"/>
-        </w:rPr>
-        <w:t>Other</w:t>
-      </w:r>
-      <w:proofErr w:type="gramEnd"/>
-      <w:r>
-        <w:rPr>
-          <w:rFonts w:ascii="Garamond" w:eastAsia="Garamond" w:hAnsi="Garamond" w:cs="Garamond"/>
-        </w:rPr>
-        <w:t xml:space="preserve"> staff.</w:t>
+      <w:r>
+        <w:rPr>
+          <w:rFonts w:ascii="Garamond" w:eastAsia="Garamond" w:hAnsi="Garamond" w:cs="Garamond"/>
+        </w:rPr>
+        <w:t>Other staff.</w:t>
       </w:r>
     </w:p>
     <w:p>
@@ -10247,49 +11736,7 @@
         <w:rPr>
           <w:rFonts w:ascii="Garamond" w:eastAsia="Garamond" w:hAnsi="Garamond" w:cs="Garamond"/>
         </w:rPr>
-        <w:t>The Software Engineering program approaches student access and diversity as a continuum, beginning with K-12 outreach (Bush &amp; Miller, 2017; Wilson et al, 2010) and bringing K-12 students onto campus to observe Software Engineering classes and students (Engle et al, 2006). The program ensures an approachable introductory course sequence for students with diverse backgrounds (</w:t>
-      </w:r>
-      <w:proofErr w:type="spellStart"/>
-      <w:r>
-        <w:rPr>
-          <w:rFonts w:ascii="Garamond" w:eastAsia="Garamond" w:hAnsi="Garamond" w:cs="Garamond"/>
-        </w:rPr>
-        <w:t>Cohoon</w:t>
-      </w:r>
-      <w:proofErr w:type="spellEnd"/>
-      <w:r>
-        <w:rPr>
-          <w:rFonts w:ascii="Garamond" w:eastAsia="Garamond" w:hAnsi="Garamond" w:cs="Garamond"/>
-        </w:rPr>
-        <w:t xml:space="preserve"> &amp; </w:t>
-      </w:r>
-      <w:proofErr w:type="spellStart"/>
-      <w:r>
-        <w:rPr>
-          <w:rFonts w:ascii="Garamond" w:eastAsia="Garamond" w:hAnsi="Garamond" w:cs="Garamond"/>
-        </w:rPr>
-        <w:t>Tychonievich</w:t>
-      </w:r>
-      <w:proofErr w:type="spellEnd"/>
-      <w:r>
-        <w:rPr>
-          <w:rFonts w:ascii="Garamond" w:eastAsia="Garamond" w:hAnsi="Garamond" w:cs="Garamond"/>
-        </w:rPr>
-        <w:t>, 2011), implements an authentic, hands-on, and world-relevant active learning experience (Eisenberg, 2017), cultivates a community of supportive peers through specific learning methods (</w:t>
-      </w:r>
-      <w:proofErr w:type="spellStart"/>
-      <w:r>
-        <w:rPr>
-          <w:rFonts w:ascii="Garamond" w:eastAsia="Garamond" w:hAnsi="Garamond" w:cs="Garamond"/>
-        </w:rPr>
-        <w:t>Nagappan</w:t>
-      </w:r>
-      <w:proofErr w:type="spellEnd"/>
-      <w:r>
-        <w:rPr>
-          <w:rFonts w:ascii="Garamond" w:eastAsia="Garamond" w:hAnsi="Garamond" w:cs="Garamond"/>
-        </w:rPr>
-        <w:t>, 2013), and integrates professional exposure early in the curriculum, to support student career-readiness upon graduation.</w:t>
+        <w:t>The Software Engineering program approaches student access and diversity as a continuum, beginning with K-12 outreach (Bush &amp; Miller, 2017; Wilson et al, 2010) and bringing K-12 students onto campus to observe Software Engineering classes and students (Engle et al, 2006). The program ensures an approachable introductory course sequence for students with diverse backgrounds (Cohoon &amp; Tychonievich, 2011), implements an authentic, hands-on, and world-relevant active learning experience (Eisenberg, 2017), cultivates a community of supportive peers through specific learning methods (Nagappan, 2013), and integrates professional exposure early in the curriculum, to support student career-readiness upon graduation.</w:t>
       </w:r>
     </w:p>
     <w:p>
@@ -10448,21 +11895,7 @@
         <w:rPr>
           <w:rFonts w:ascii="Garamond" w:eastAsia="Garamond" w:hAnsi="Garamond" w:cs="Garamond"/>
         </w:rPr>
-        <w:t xml:space="preserve">respond effectively </w:t>
-      </w:r>
-      <w:proofErr w:type="gramStart"/>
-      <w:r>
-        <w:rPr>
-          <w:rFonts w:ascii="Garamond" w:eastAsia="Garamond" w:hAnsi="Garamond" w:cs="Garamond"/>
-        </w:rPr>
-        <w:t>to</w:t>
-      </w:r>
-      <w:proofErr w:type="gramEnd"/>
-      <w:r>
-        <w:rPr>
-          <w:rFonts w:ascii="Garamond" w:eastAsia="Garamond" w:hAnsi="Garamond" w:cs="Garamond"/>
-        </w:rPr>
-        <w:t xml:space="preserve"> social, economic, and environmental challenges and opportunities; and</w:t>
+        <w:t>respond effectively to social, economic, and environmental challenges and opportunities; and</w:t>
       </w:r>
     </w:p>
     <w:p>
@@ -10659,25 +12092,7 @@
           <w:sz w:val="20"/>
           <w:szCs w:val="20"/>
         </w:rPr>
-        <w:t xml:space="preserve">“The zip code that a child is born into oftentimes determines their life chances.” (Hillman &amp; </w:t>
-      </w:r>
-      <w:proofErr w:type="spellStart"/>
-      <w:r>
-        <w:rPr>
-          <w:rFonts w:ascii="Garamond" w:eastAsia="Garamond" w:hAnsi="Garamond" w:cs="Garamond"/>
-          <w:sz w:val="20"/>
-          <w:szCs w:val="20"/>
-        </w:rPr>
-        <w:t>Weichman</w:t>
-      </w:r>
-      <w:proofErr w:type="spellEnd"/>
-      <w:r>
-        <w:rPr>
-          <w:rFonts w:ascii="Garamond" w:eastAsia="Garamond" w:hAnsi="Garamond" w:cs="Garamond"/>
-          <w:sz w:val="20"/>
-          <w:szCs w:val="20"/>
-        </w:rPr>
-        <w:t>, 2016)</w:t>
+        <w:t>“The zip code that a child is born into oftentimes determines their life chances.” (Hillman &amp; Weichman, 2016)</w:t>
       </w:r>
     </w:p>
     <w:p>
@@ -11793,21 +13208,7 @@
         <w:rPr>
           <w:rFonts w:ascii="Garamond" w:eastAsia="Garamond" w:hAnsi="Garamond" w:cs="Garamond"/>
         </w:rPr>
-        <w:t>ut computer science programs are not software engineering programs (</w:t>
-      </w:r>
-      <w:proofErr w:type="spellStart"/>
-      <w:r>
-        <w:rPr>
-          <w:rFonts w:ascii="Garamond" w:eastAsia="Garamond" w:hAnsi="Garamond" w:cs="Garamond"/>
-        </w:rPr>
-        <w:t>Parnas</w:t>
-      </w:r>
-      <w:proofErr w:type="spellEnd"/>
-      <w:r>
-        <w:rPr>
-          <w:rFonts w:ascii="Garamond" w:eastAsia="Garamond" w:hAnsi="Garamond" w:cs="Garamond"/>
-        </w:rPr>
-        <w:t xml:space="preserve">, </w:t>
+        <w:t xml:space="preserve">ut computer science programs are not software engineering programs (Parnas, </w:t>
       </w:r>
       <w:r>
         <w:rPr>
@@ -11859,21 +13260,7 @@
           <w:rFonts w:ascii="Garamond" w:eastAsia="Garamond" w:hAnsi="Garamond" w:cs="Garamond"/>
         </w:rPr>
         <w:lastRenderedPageBreak/>
-        <w:t xml:space="preserve">programs, new initiatives such as the Academy for Software Engineering, multi-year code schools such as the </w:t>
-      </w:r>
-      <w:proofErr w:type="spellStart"/>
-      <w:r>
-        <w:rPr>
-          <w:rFonts w:ascii="Garamond" w:eastAsia="Garamond" w:hAnsi="Garamond" w:cs="Garamond"/>
-        </w:rPr>
-        <w:t>Holberton</w:t>
-      </w:r>
-      <w:proofErr w:type="spellEnd"/>
-      <w:r>
-        <w:rPr>
-          <w:rFonts w:ascii="Garamond" w:eastAsia="Garamond" w:hAnsi="Garamond" w:cs="Garamond"/>
-        </w:rPr>
-        <w:t xml:space="preserve"> School, and four-year institutions such as Berlin’s CODE University of Applied Sciences indicate an increasing demand for more intensive software engineering education.</w:t>
+        <w:t>programs, new initiatives such as the Academy for Software Engineering, multi-year code schools such as the Holberton School, and four-year institutions such as Berlin’s CODE University of Applied Sciences indicate an increasing demand for more intensive software engineering education.</w:t>
       </w:r>
       <w:r>
         <w:rPr>
@@ -12847,21 +14234,7 @@
         <w:rPr>
           <w:rFonts w:ascii="Garamond" w:eastAsia="Garamond" w:hAnsi="Garamond" w:cs="Garamond"/>
         </w:rPr>
-        <w:t xml:space="preserve"> main campus in Corvallis, as well offer its post-</w:t>
-      </w:r>
-      <w:proofErr w:type="spellStart"/>
-      <w:r>
-        <w:rPr>
-          <w:rFonts w:ascii="Garamond" w:eastAsia="Garamond" w:hAnsi="Garamond" w:cs="Garamond"/>
-        </w:rPr>
-        <w:t>bacc</w:t>
-      </w:r>
-      <w:proofErr w:type="spellEnd"/>
-      <w:r>
-        <w:rPr>
-          <w:rFonts w:ascii="Garamond" w:eastAsia="Garamond" w:hAnsi="Garamond" w:cs="Garamond"/>
-        </w:rPr>
-        <w:t xml:space="preserve"> online program in computer science.</w:t>
+        <w:t xml:space="preserve"> main campus in Corvallis, as well offer its post-bacc online program in computer science.</w:t>
       </w:r>
       <w:r>
         <w:rPr>
@@ -14513,25 +15886,7 @@
           <w:sz w:val="22"/>
           <w:szCs w:val="22"/>
         </w:rPr>
-        <w:t xml:space="preserve"> (SIGCSE '17). ACM, New York, NY, USA, 705-705. </w:t>
-      </w:r>
-      <w:proofErr w:type="spellStart"/>
-      <w:r>
-        <w:rPr>
-          <w:rFonts w:ascii="Garamond" w:eastAsia="Garamond" w:hAnsi="Garamond" w:cs="Garamond"/>
-          <w:sz w:val="22"/>
-          <w:szCs w:val="22"/>
-        </w:rPr>
-        <w:t>doi</w:t>
-      </w:r>
-      <w:proofErr w:type="spellEnd"/>
-      <w:r>
-        <w:rPr>
-          <w:rFonts w:ascii="Garamond" w:eastAsia="Garamond" w:hAnsi="Garamond" w:cs="Garamond"/>
-          <w:sz w:val="22"/>
-          <w:szCs w:val="22"/>
-        </w:rPr>
-        <w:t>:</w:t>
+        <w:t xml:space="preserve"> (SIGCSE '17). ACM, New York, NY, USA, 705-705. doi:</w:t>
       </w:r>
       <w:hyperlink r:id="rId17">
         <w:r>
@@ -14593,41 +15948,13 @@
           <w:u w:val="single"/>
         </w:rPr>
       </w:pPr>
-      <w:proofErr w:type="spellStart"/>
       <w:r>
         <w:rPr>
           <w:rFonts w:ascii="Garamond" w:eastAsia="Garamond" w:hAnsi="Garamond" w:cs="Garamond"/>
           <w:sz w:val="22"/>
           <w:szCs w:val="22"/>
         </w:rPr>
-        <w:t>Cohoon</w:t>
-      </w:r>
-      <w:proofErr w:type="spellEnd"/>
-      <w:r>
-        <w:rPr>
-          <w:rFonts w:ascii="Garamond" w:eastAsia="Garamond" w:hAnsi="Garamond" w:cs="Garamond"/>
-          <w:sz w:val="22"/>
-          <w:szCs w:val="22"/>
-        </w:rPr>
-        <w:t xml:space="preserve">, J. &amp; </w:t>
-      </w:r>
-      <w:proofErr w:type="spellStart"/>
-      <w:r>
-        <w:rPr>
-          <w:rFonts w:ascii="Garamond" w:eastAsia="Garamond" w:hAnsi="Garamond" w:cs="Garamond"/>
-          <w:sz w:val="22"/>
-          <w:szCs w:val="22"/>
-        </w:rPr>
-        <w:t>Tychonievich</w:t>
-      </w:r>
-      <w:proofErr w:type="spellEnd"/>
-      <w:r>
-        <w:rPr>
-          <w:rFonts w:ascii="Garamond" w:eastAsia="Garamond" w:hAnsi="Garamond" w:cs="Garamond"/>
-          <w:sz w:val="22"/>
-          <w:szCs w:val="22"/>
-        </w:rPr>
-        <w:t xml:space="preserve">, L. (2011). Analysis of a CS1 approach for attracting diverse and inexperienced students to computing majors. In </w:t>
+        <w:t xml:space="preserve">Cohoon, J. &amp; Tychonievich, L. (2011). Analysis of a CS1 approach for attracting diverse and inexperienced students to computing majors. In </w:t>
       </w:r>
       <w:r>
         <w:rPr>
@@ -14644,25 +15971,7 @@
           <w:sz w:val="22"/>
           <w:szCs w:val="22"/>
         </w:rPr>
-        <w:t xml:space="preserve"> (SIGCSE '11). ACM, New York, NY, USA, 165-170. </w:t>
-      </w:r>
-      <w:proofErr w:type="spellStart"/>
-      <w:r>
-        <w:rPr>
-          <w:rFonts w:ascii="Garamond" w:eastAsia="Garamond" w:hAnsi="Garamond" w:cs="Garamond"/>
-          <w:sz w:val="22"/>
-          <w:szCs w:val="22"/>
-        </w:rPr>
-        <w:t>doi</w:t>
-      </w:r>
-      <w:proofErr w:type="spellEnd"/>
-      <w:r>
-        <w:rPr>
-          <w:rFonts w:ascii="Garamond" w:eastAsia="Garamond" w:hAnsi="Garamond" w:cs="Garamond"/>
-          <w:sz w:val="22"/>
-          <w:szCs w:val="22"/>
-        </w:rPr>
-        <w:t>:</w:t>
+        <w:t xml:space="preserve"> (SIGCSE '11). ACM, New York, NY, USA, 165-170. doi:</w:t>
       </w:r>
       <w:hyperlink r:id="rId18">
         <w:r>
@@ -14881,43 +16190,7 @@
           <w:sz w:val="22"/>
           <w:szCs w:val="22"/>
         </w:rPr>
-        <w:t>Eisenberg M. (2017) Approaching Computer Science Education Through Making. In: Fee S., Holland-</w:t>
-      </w:r>
-      <w:proofErr w:type="spellStart"/>
-      <w:r>
-        <w:rPr>
-          <w:rFonts w:ascii="Garamond" w:eastAsia="Garamond" w:hAnsi="Garamond" w:cs="Garamond"/>
-          <w:sz w:val="22"/>
-          <w:szCs w:val="22"/>
-        </w:rPr>
-        <w:t>Minkley</w:t>
-      </w:r>
-      <w:proofErr w:type="spellEnd"/>
-      <w:r>
-        <w:rPr>
-          <w:rFonts w:ascii="Garamond" w:eastAsia="Garamond" w:hAnsi="Garamond" w:cs="Garamond"/>
-          <w:sz w:val="22"/>
-          <w:szCs w:val="22"/>
-        </w:rPr>
-        <w:t xml:space="preserve"> A., Lombardi T. (</w:t>
-      </w:r>
-      <w:proofErr w:type="spellStart"/>
-      <w:r>
-        <w:rPr>
-          <w:rFonts w:ascii="Garamond" w:eastAsia="Garamond" w:hAnsi="Garamond" w:cs="Garamond"/>
-          <w:sz w:val="22"/>
-          <w:szCs w:val="22"/>
-        </w:rPr>
-        <w:t>eds</w:t>
-      </w:r>
-      <w:proofErr w:type="spellEnd"/>
-      <w:r>
-        <w:rPr>
-          <w:rFonts w:ascii="Garamond" w:eastAsia="Garamond" w:hAnsi="Garamond" w:cs="Garamond"/>
-          <w:sz w:val="22"/>
-          <w:szCs w:val="22"/>
-        </w:rPr>
-        <w:t xml:space="preserve">) </w:t>
+        <w:t xml:space="preserve">Eisenberg M. (2017) Approaching Computer Science Education Through Making. In: Fee S., Holland-Minkley A., Lombardi T. (eds) </w:t>
       </w:r>
       <w:r>
         <w:rPr>
@@ -14934,25 +16207,7 @@
           <w:sz w:val="22"/>
           <w:szCs w:val="22"/>
         </w:rPr>
-        <w:t xml:space="preserve">. Springer, Cham.  </w:t>
-      </w:r>
-      <w:proofErr w:type="spellStart"/>
-      <w:r>
-        <w:rPr>
-          <w:rFonts w:ascii="Garamond" w:eastAsia="Garamond" w:hAnsi="Garamond" w:cs="Garamond"/>
-          <w:sz w:val="22"/>
-          <w:szCs w:val="22"/>
-        </w:rPr>
-        <w:t>doi</w:t>
-      </w:r>
-      <w:proofErr w:type="spellEnd"/>
-      <w:r>
-        <w:rPr>
-          <w:rFonts w:ascii="Garamond" w:eastAsia="Garamond" w:hAnsi="Garamond" w:cs="Garamond"/>
-          <w:sz w:val="22"/>
-          <w:szCs w:val="22"/>
-        </w:rPr>
-        <w:t>:</w:t>
+        <w:t>. Springer, Cham.  doi:</w:t>
       </w:r>
       <w:hyperlink r:id="rId21">
         <w:r>
@@ -15020,25 +16275,7 @@
           <w:sz w:val="22"/>
           <w:szCs w:val="22"/>
         </w:rPr>
-        <w:t xml:space="preserve">Engle, J., </w:t>
-      </w:r>
-      <w:proofErr w:type="spellStart"/>
-      <w:r>
-        <w:rPr>
-          <w:rFonts w:ascii="Garamond" w:eastAsia="Garamond" w:hAnsi="Garamond" w:cs="Garamond"/>
-          <w:sz w:val="22"/>
-          <w:szCs w:val="22"/>
-        </w:rPr>
-        <w:t>Bermeo</w:t>
-      </w:r>
-      <w:proofErr w:type="spellEnd"/>
-      <w:r>
-        <w:rPr>
-          <w:rFonts w:ascii="Garamond" w:eastAsia="Garamond" w:hAnsi="Garamond" w:cs="Garamond"/>
-          <w:sz w:val="22"/>
-          <w:szCs w:val="22"/>
-        </w:rPr>
-        <w:t>, A., O’Brien, C. (2006). Straight from the Source: What Works for First-Generation College Students. Washington, DC: Pell Institute for the Study of Opportunity in Higher Education. Retrieved from</w:t>
+        <w:t>Engle, J., Bermeo, A., O’Brien, C. (2006). Straight from the Source: What Works for First-Generation College Students. Washington, DC: Pell Institute for the Study of Opportunity in Higher Education. Retrieved from</w:t>
       </w:r>
       <w:hyperlink r:id="rId22">
         <w:r>
@@ -15106,25 +16343,7 @@
           <w:sz w:val="22"/>
           <w:szCs w:val="22"/>
         </w:rPr>
-        <w:t xml:space="preserve">Hillman, N. &amp; </w:t>
-      </w:r>
-      <w:proofErr w:type="spellStart"/>
-      <w:r>
-        <w:rPr>
-          <w:rFonts w:ascii="Garamond" w:eastAsia="Garamond" w:hAnsi="Garamond" w:cs="Garamond"/>
-          <w:sz w:val="22"/>
-          <w:szCs w:val="22"/>
-        </w:rPr>
-        <w:t>Weichman</w:t>
-      </w:r>
-      <w:proofErr w:type="spellEnd"/>
-      <w:r>
-        <w:rPr>
-          <w:rFonts w:ascii="Garamond" w:eastAsia="Garamond" w:hAnsi="Garamond" w:cs="Garamond"/>
-          <w:sz w:val="22"/>
-          <w:szCs w:val="22"/>
-        </w:rPr>
-        <w:t xml:space="preserve">, T. (2016). Education Deserts: The Continued Significance of “Place” in the Twenty-First Century. </w:t>
+        <w:t xml:space="preserve">Hillman, N. &amp; Weichman, T. (2016). Education Deserts: The Continued Significance of “Place” in the Twenty-First Century. </w:t>
       </w:r>
       <w:r>
         <w:rPr>
@@ -15275,24 +16494,23 @@
         </w:rPr>
         <w:t xml:space="preserve">pp.1-418, Dec. 15 2010 </w:t>
       </w:r>
-      <w:proofErr w:type="spellStart"/>
       <w:r>
         <w:rPr>
           <w:rFonts w:ascii="Garamond" w:eastAsia="Garamond" w:hAnsi="Garamond" w:cs="Garamond"/>
           <w:sz w:val="22"/>
           <w:szCs w:val="22"/>
         </w:rPr>
-        <w:t>doi</w:t>
-      </w:r>
-      <w:proofErr w:type="spellEnd"/>
-      <w:r>
+        <w:t>doi: 10.1109/IEEESTD.2010.5733835</w:t>
+      </w:r>
+    </w:p>
+    <w:p>
+      <w:pPr>
         <w:rPr>
           <w:rFonts w:ascii="Garamond" w:eastAsia="Garamond" w:hAnsi="Garamond" w:cs="Garamond"/>
           <w:sz w:val="22"/>
           <w:szCs w:val="22"/>
         </w:rPr>
-        <w:t>: 10.1109/IEEESTD.2010.5733835</w:t>
-      </w:r>
+      </w:pPr>
     </w:p>
     <w:p>
       <w:pPr>
@@ -15302,32 +16520,13 @@
           <w:szCs w:val="22"/>
         </w:rPr>
       </w:pPr>
-    </w:p>
-    <w:p>
-      <w:pPr>
+      <w:r>
         <w:rPr>
           <w:rFonts w:ascii="Garamond" w:eastAsia="Garamond" w:hAnsi="Garamond" w:cs="Garamond"/>
           <w:sz w:val="22"/>
           <w:szCs w:val="22"/>
         </w:rPr>
-      </w:pPr>
-      <w:proofErr w:type="spellStart"/>
-      <w:r>
-        <w:rPr>
-          <w:rFonts w:ascii="Garamond" w:eastAsia="Garamond" w:hAnsi="Garamond" w:cs="Garamond"/>
-          <w:sz w:val="22"/>
-          <w:szCs w:val="22"/>
-        </w:rPr>
-        <w:t>Lohr</w:t>
-      </w:r>
-      <w:proofErr w:type="spellEnd"/>
-      <w:r>
-        <w:rPr>
-          <w:rFonts w:ascii="Garamond" w:eastAsia="Garamond" w:hAnsi="Garamond" w:cs="Garamond"/>
-          <w:sz w:val="22"/>
-          <w:szCs w:val="22"/>
-        </w:rPr>
-        <w:t xml:space="preserve">, S. (2017). </w:t>
+        <w:t xml:space="preserve">Lohr, S. (2017). </w:t>
       </w:r>
       <w:r>
         <w:rPr>
@@ -15391,59 +16590,13 @@
           <w:szCs w:val="22"/>
         </w:rPr>
       </w:pPr>
-      <w:proofErr w:type="spellStart"/>
       <w:r>
         <w:rPr>
           <w:rFonts w:ascii="Garamond" w:eastAsia="Garamond" w:hAnsi="Garamond" w:cs="Garamond"/>
           <w:sz w:val="22"/>
           <w:szCs w:val="22"/>
         </w:rPr>
-        <w:t>Nagappan</w:t>
-      </w:r>
-      <w:proofErr w:type="spellEnd"/>
-      <w:r>
-        <w:rPr>
-          <w:rFonts w:ascii="Garamond" w:eastAsia="Garamond" w:hAnsi="Garamond" w:cs="Garamond"/>
-          <w:sz w:val="22"/>
-          <w:szCs w:val="22"/>
-        </w:rPr>
-        <w:t xml:space="preserve">, N., Williams, L., </w:t>
-      </w:r>
-      <w:proofErr w:type="spellStart"/>
-      <w:r>
-        <w:rPr>
-          <w:rFonts w:ascii="Garamond" w:eastAsia="Garamond" w:hAnsi="Garamond" w:cs="Garamond"/>
-          <w:sz w:val="22"/>
-          <w:szCs w:val="22"/>
-        </w:rPr>
-        <w:t>Ferzli</w:t>
-      </w:r>
-      <w:proofErr w:type="spellEnd"/>
-      <w:r>
-        <w:rPr>
-          <w:rFonts w:ascii="Garamond" w:eastAsia="Garamond" w:hAnsi="Garamond" w:cs="Garamond"/>
-          <w:sz w:val="22"/>
-          <w:szCs w:val="22"/>
-        </w:rPr>
-        <w:t xml:space="preserve">, M., Wiebe, E., Yang, K., Miller, C., &amp; </w:t>
-      </w:r>
-      <w:proofErr w:type="spellStart"/>
-      <w:r>
-        <w:rPr>
-          <w:rFonts w:ascii="Garamond" w:eastAsia="Garamond" w:hAnsi="Garamond" w:cs="Garamond"/>
-          <w:sz w:val="22"/>
-          <w:szCs w:val="22"/>
-        </w:rPr>
-        <w:t>Balik</w:t>
-      </w:r>
-      <w:proofErr w:type="spellEnd"/>
-      <w:r>
-        <w:rPr>
-          <w:rFonts w:ascii="Garamond" w:eastAsia="Garamond" w:hAnsi="Garamond" w:cs="Garamond"/>
-          <w:sz w:val="22"/>
-          <w:szCs w:val="22"/>
-        </w:rPr>
-        <w:t xml:space="preserve">, S. (2003). Improving the CS1 experience with pair programming. In </w:t>
+        <w:t xml:space="preserve">Nagappan, N., Williams, L., Ferzli, M., Wiebe, E., Yang, K., Miller, C., &amp; Balik, S. (2003). Improving the CS1 experience with pair programming. In </w:t>
       </w:r>
       <w:r>
         <w:rPr>
@@ -15558,23 +16711,13 @@
           <w:szCs w:val="22"/>
         </w:rPr>
       </w:pPr>
-      <w:proofErr w:type="spellStart"/>
       <w:r>
         <w:rPr>
           <w:rFonts w:ascii="Garamond" w:eastAsia="Garamond" w:hAnsi="Garamond" w:cs="Garamond"/>
           <w:sz w:val="22"/>
           <w:szCs w:val="22"/>
         </w:rPr>
-        <w:t>Parnas</w:t>
-      </w:r>
-      <w:proofErr w:type="spellEnd"/>
-      <w:r>
-        <w:rPr>
-          <w:rFonts w:ascii="Garamond" w:eastAsia="Garamond" w:hAnsi="Garamond" w:cs="Garamond"/>
-          <w:sz w:val="22"/>
-          <w:szCs w:val="22"/>
-        </w:rPr>
-        <w:t xml:space="preserve">, D. (1999). Software engineering programs are not computer science programs. </w:t>
+        <w:t xml:space="preserve">Parnas, D. (1999). Software engineering programs are not computer science programs. </w:t>
       </w:r>
       <w:r>
         <w:rPr>
@@ -15591,25 +16734,7 @@
           <w:sz w:val="22"/>
           <w:szCs w:val="22"/>
         </w:rPr>
-        <w:t xml:space="preserve">(6), pp 19-30, Nov/Dec. </w:t>
-      </w:r>
-      <w:proofErr w:type="spellStart"/>
-      <w:r>
-        <w:rPr>
-          <w:rFonts w:ascii="Garamond" w:eastAsia="Garamond" w:hAnsi="Garamond" w:cs="Garamond"/>
-          <w:sz w:val="22"/>
-          <w:szCs w:val="22"/>
-        </w:rPr>
-        <w:t>doi</w:t>
-      </w:r>
-      <w:proofErr w:type="spellEnd"/>
-      <w:r>
-        <w:rPr>
-          <w:rFonts w:ascii="Garamond" w:eastAsia="Garamond" w:hAnsi="Garamond" w:cs="Garamond"/>
-          <w:sz w:val="22"/>
-          <w:szCs w:val="22"/>
-        </w:rPr>
-        <w:t>: 10.1109/52.805469</w:t>
+        <w:t>(6), pp 19-30, Nov/Dec. doi: 10.1109/52.805469</w:t>
       </w:r>
     </w:p>
     <w:p>
@@ -15734,25 +16859,7 @@
           <w:sz w:val="22"/>
           <w:szCs w:val="22"/>
         </w:rPr>
-        <w:t xml:space="preserve">Wilson, C., </w:t>
-      </w:r>
-      <w:proofErr w:type="spellStart"/>
-      <w:r>
-        <w:rPr>
-          <w:rFonts w:ascii="Garamond" w:eastAsia="Garamond" w:hAnsi="Garamond" w:cs="Garamond"/>
-          <w:sz w:val="22"/>
-          <w:szCs w:val="22"/>
-        </w:rPr>
-        <w:t>Sudol</w:t>
-      </w:r>
-      <w:proofErr w:type="spellEnd"/>
-      <w:r>
-        <w:rPr>
-          <w:rFonts w:ascii="Garamond" w:eastAsia="Garamond" w:hAnsi="Garamond" w:cs="Garamond"/>
-          <w:sz w:val="22"/>
-          <w:szCs w:val="22"/>
-        </w:rPr>
-        <w:t>, L. A., Stephenson, C. &amp; Stehlik, M. 2010. Running on Empty: The Failure to Teach K-12 Computer Science in the Digital Age. The Association for Computing Machinery &amp; The Computer Science Teachers Association. Retrieved from http://runningonempty.acm.org/fullreport2.pdf</w:t>
+        <w:t>Wilson, C., Sudol, L. A., Stephenson, C. &amp; Stehlik, M. 2010. Running on Empty: The Failure to Teach K-12 Computer Science in the Digital Age. The Association for Computing Machinery &amp; The Computer Science Teachers Association. Retrieved from http://runningonempty.acm.org/fullreport2.pdf</w:t>
       </w:r>
     </w:p>
     <w:p>
@@ -15841,7 +16948,7 @@
         <w:sz w:val="20"/>
         <w:szCs w:val="20"/>
       </w:rPr>
-      <w:t>4</w:t>
+      <w:t>2</w:t>
     </w:r>
     <w:r>
       <w:rPr>
@@ -19169,7 +20276,7 @@
   <w:style w:type="paragraph" w:default="1" w:styleId="Normal">
     <w:name w:val="Normal"/>
     <w:qFormat/>
-    <w:rsid w:val="00064E88"/>
+    <w:rsid w:val="004F163F"/>
     <w:pPr>
       <w:widowControl/>
       <w:pBdr>

</xml_diff>

<commit_message>
Reduce Elements course credits from 3 to 2.
</commit_message>
<xml_diff>
--- a/assets/HECC New Academic Program Proposal.docx
+++ b/assets/HECC New Academic Program Proposal.docx
@@ -1165,7 +1165,6 @@
         </w:rPr>
         <w:t xml:space="preserve">Freshman Skill Courses (16 </w:t>
       </w:r>
-      <w:proofErr w:type="spellStart"/>
       <w:r>
         <w:rPr>
           <w:rFonts w:ascii="Calibri" w:eastAsia="Calibri" w:hAnsi="Calibri" w:cs="Calibri"/>
@@ -1175,7 +1174,6 @@
         </w:rPr>
         <w:t>cr</w:t>
       </w:r>
-      <w:proofErr w:type="spellEnd"/>
       <w:r>
         <w:rPr>
           <w:rFonts w:ascii="Calibri" w:eastAsia="Calibri" w:hAnsi="Calibri" w:cs="Calibri"/>
@@ -1208,9 +1206,8 @@
           <w:sz w:val="20"/>
           <w:szCs w:val="20"/>
         </w:rPr>
-        <w:t xml:space="preserve">ACC Core (48 </w:t>
-      </w:r>
-      <w:proofErr w:type="spellStart"/>
+        <w:t>ACC Core (48 cr)</w:t>
+      </w:r>
       <w:r>
         <w:rPr>
           <w:rFonts w:ascii="Calibri" w:eastAsia="Calibri" w:hAnsi="Calibri" w:cs="Calibri"/>
@@ -1218,9 +1215,15 @@
           <w:sz w:val="20"/>
           <w:szCs w:val="20"/>
         </w:rPr>
-        <w:t>cr</w:t>
-      </w:r>
-      <w:proofErr w:type="spellEnd"/>
+        <w:tab/>
+      </w:r>
+      <w:r>
+        <w:rPr>
+          <w:rFonts w:ascii="Apple Color Emoji" w:hAnsi="Apple Color Emoji"/>
+          <w:color w:val="000000"/>
+        </w:rPr>
+        <w:t>📓</w:t>
+      </w:r>
       <w:r>
         <w:rPr>
           <w:rFonts w:ascii="Calibri" w:eastAsia="Calibri" w:hAnsi="Calibri" w:cs="Calibri"/>
@@ -1228,7 +1231,7 @@
           <w:sz w:val="20"/>
           <w:szCs w:val="20"/>
         </w:rPr>
-        <w:t>)</w:t>
+        <w:t xml:space="preserve"> A</w:t>
       </w:r>
       <w:r>
         <w:rPr>
@@ -1237,52 +1240,7 @@
           <w:sz w:val="20"/>
           <w:szCs w:val="20"/>
         </w:rPr>
-        <w:tab/>
-      </w:r>
-      <w:r>
-        <w:rPr>
-          <w:rFonts w:ascii="Apple Color Emoji" w:hAnsi="Apple Color Emoji"/>
-          <w:color w:val="000000"/>
-        </w:rPr>
-        <w:t>📓</w:t>
-      </w:r>
-      <w:r>
-        <w:rPr>
-          <w:rFonts w:ascii="Calibri" w:eastAsia="Calibri" w:hAnsi="Calibri" w:cs="Calibri"/>
-          <w:b/>
-          <w:sz w:val="20"/>
-          <w:szCs w:val="20"/>
-        </w:rPr>
-        <w:t xml:space="preserve"> A</w:t>
-      </w:r>
-      <w:r>
-        <w:rPr>
-          <w:rFonts w:ascii="Calibri" w:eastAsia="Calibri" w:hAnsi="Calibri" w:cs="Calibri"/>
-          <w:b/>
-          <w:sz w:val="20"/>
-          <w:szCs w:val="20"/>
-        </w:rPr>
-        <w:t xml:space="preserve">BET Science &amp; Math (45 </w:t>
-      </w:r>
-      <w:proofErr w:type="spellStart"/>
-      <w:r>
-        <w:rPr>
-          <w:rFonts w:ascii="Calibri" w:eastAsia="Calibri" w:hAnsi="Calibri" w:cs="Calibri"/>
-          <w:b/>
-          <w:sz w:val="20"/>
-          <w:szCs w:val="20"/>
-        </w:rPr>
-        <w:t>cr</w:t>
-      </w:r>
-      <w:proofErr w:type="spellEnd"/>
-      <w:r>
-        <w:rPr>
-          <w:rFonts w:ascii="Calibri" w:eastAsia="Calibri" w:hAnsi="Calibri" w:cs="Calibri"/>
-          <w:b/>
-          <w:sz w:val="20"/>
-          <w:szCs w:val="20"/>
-        </w:rPr>
-        <w:t>)</w:t>
+        <w:t>BET Science &amp; Math (45 cr)</w:t>
       </w:r>
       <w:r>
         <w:rPr>
@@ -1432,16 +1390,8 @@
               <w:rPr>
                 <w:rFonts w:ascii="Calibri" w:eastAsia="Calibri" w:hAnsi="Calibri" w:cs="Calibri"/>
               </w:rPr>
-              <w:t xml:space="preserve"> </w:t>
-            </w:r>
-            <w:proofErr w:type="spellStart"/>
-            <w:r>
-              <w:rPr>
-                <w:rFonts w:ascii="Calibri" w:eastAsia="Calibri" w:hAnsi="Calibri" w:cs="Calibri"/>
-              </w:rPr>
-              <w:t>cr</w:t>
-            </w:r>
-            <w:proofErr w:type="spellEnd"/>
+              <w:t xml:space="preserve"> cr</w:t>
+            </w:r>
           </w:p>
         </w:tc>
       </w:tr>
@@ -1567,7 +1517,6 @@
               </w:rPr>
               <w:t xml:space="preserve"> </w:t>
             </w:r>
-            <w:proofErr w:type="spellStart"/>
             <w:r>
               <w:rPr>
                 <w:rFonts w:ascii="Calibri" w:eastAsia="Calibri" w:hAnsi="Calibri" w:cs="Calibri"/>
@@ -1577,7 +1526,6 @@
               </w:rPr>
               <w:t>cr</w:t>
             </w:r>
-            <w:proofErr w:type="spellEnd"/>
           </w:p>
           <w:p>
             <w:pPr>
@@ -2133,24 +2081,7 @@
                 <w:szCs w:val="20"/>
               </w:rPr>
               <w:tab/>
-            </w:r>
-            <w:proofErr w:type="spellStart"/>
-            <w:r>
-              <w:rPr>
-                <w:rFonts w:ascii="Calibri" w:eastAsia="Calibri" w:hAnsi="Calibri" w:cs="Calibri"/>
-                <w:sz w:val="20"/>
-                <w:szCs w:val="20"/>
-              </w:rPr>
-              <w:t>Bacc</w:t>
-            </w:r>
-            <w:proofErr w:type="spellEnd"/>
-            <w:r>
-              <w:rPr>
-                <w:rFonts w:ascii="Calibri" w:eastAsia="Calibri" w:hAnsi="Calibri" w:cs="Calibri"/>
-                <w:sz w:val="20"/>
-                <w:szCs w:val="20"/>
-              </w:rPr>
-              <w:t xml:space="preserve"> Core: Literature &amp; Arts</w:t>
+              <w:t>Bacc Core: Literature &amp; Arts</w:t>
             </w:r>
             <w:r>
               <w:rPr>
@@ -2309,19 +2240,8 @@
                 <w:sz w:val="20"/>
                 <w:szCs w:val="20"/>
               </w:rPr>
-              <w:t xml:space="preserve"> </w:t>
-            </w:r>
-            <w:proofErr w:type="spellStart"/>
-            <w:r>
-              <w:rPr>
-                <w:rFonts w:ascii="Calibri" w:eastAsia="Calibri" w:hAnsi="Calibri" w:cs="Calibri"/>
-                <w:b/>
-                <w:sz w:val="20"/>
-                <w:szCs w:val="20"/>
-              </w:rPr>
-              <w:t>cr</w:t>
-            </w:r>
-            <w:proofErr w:type="spellEnd"/>
+              <w:t xml:space="preserve"> cr</w:t>
+            </w:r>
           </w:p>
           <w:p>
             <w:pPr>
@@ -2749,24 +2669,7 @@
                 <w:szCs w:val="20"/>
               </w:rPr>
               <w:tab/>
-            </w:r>
-            <w:proofErr w:type="spellStart"/>
-            <w:r>
-              <w:rPr>
-                <w:rFonts w:ascii="Calibri" w:eastAsia="Calibri" w:hAnsi="Calibri" w:cs="Calibri"/>
-                <w:sz w:val="20"/>
-                <w:szCs w:val="20"/>
-              </w:rPr>
-              <w:t>Bacc</w:t>
-            </w:r>
-            <w:proofErr w:type="spellEnd"/>
-            <w:r>
-              <w:rPr>
-                <w:rFonts w:ascii="Calibri" w:eastAsia="Calibri" w:hAnsi="Calibri" w:cs="Calibri"/>
-                <w:sz w:val="20"/>
-                <w:szCs w:val="20"/>
-              </w:rPr>
-              <w:t xml:space="preserve"> Core: Bio/Phys Science </w:t>
+              <w:t xml:space="preserve">Bacc Core: Bio/Phys Science </w:t>
             </w:r>
             <w:r>
               <w:rPr>
@@ -2936,7 +2839,6 @@
               </w:rPr>
               <w:t xml:space="preserve"> </w:t>
             </w:r>
-            <w:proofErr w:type="spellStart"/>
             <w:r>
               <w:rPr>
                 <w:rFonts w:ascii="Calibri" w:eastAsia="Calibri" w:hAnsi="Calibri" w:cs="Calibri"/>
@@ -2946,7 +2848,6 @@
               </w:rPr>
               <w:t>cr</w:t>
             </w:r>
-            <w:proofErr w:type="spellEnd"/>
           </w:p>
           <w:p>
             <w:pPr>
@@ -3628,16 +3529,8 @@
               <w:rPr>
                 <w:rFonts w:ascii="Calibri" w:eastAsia="Calibri" w:hAnsi="Calibri" w:cs="Calibri"/>
               </w:rPr>
-              <w:t xml:space="preserve"> </w:t>
-            </w:r>
-            <w:proofErr w:type="spellStart"/>
-            <w:r>
-              <w:rPr>
-                <w:rFonts w:ascii="Calibri" w:eastAsia="Calibri" w:hAnsi="Calibri" w:cs="Calibri"/>
-              </w:rPr>
-              <w:t>cr</w:t>
-            </w:r>
-            <w:proofErr w:type="spellEnd"/>
+              <w:t xml:space="preserve"> cr</w:t>
+            </w:r>
             <w:r>
               <w:rPr>
                 <w:rFonts w:ascii="Calibri" w:eastAsia="Calibri" w:hAnsi="Calibri" w:cs="Calibri"/>
@@ -3758,19 +3651,8 @@
                 <w:sz w:val="20"/>
                 <w:szCs w:val="20"/>
               </w:rPr>
-              <w:t xml:space="preserve"> </w:t>
-            </w:r>
-            <w:proofErr w:type="spellStart"/>
-            <w:r>
-              <w:rPr>
-                <w:rFonts w:ascii="Calibri" w:eastAsia="Calibri" w:hAnsi="Calibri" w:cs="Calibri"/>
-                <w:b/>
-                <w:sz w:val="20"/>
-                <w:szCs w:val="20"/>
-              </w:rPr>
-              <w:t>cr</w:t>
-            </w:r>
-            <w:proofErr w:type="spellEnd"/>
+              <w:t xml:space="preserve"> cr</w:t>
+            </w:r>
           </w:p>
           <w:p>
             <w:pPr>
@@ -4142,24 +4024,7 @@
                 <w:szCs w:val="20"/>
               </w:rPr>
               <w:tab/>
-            </w:r>
-            <w:proofErr w:type="spellStart"/>
-            <w:r>
-              <w:rPr>
-                <w:rFonts w:ascii="Calibri" w:eastAsia="Calibri" w:hAnsi="Calibri" w:cs="Calibri"/>
-                <w:sz w:val="20"/>
-                <w:szCs w:val="20"/>
-              </w:rPr>
-              <w:t>Bacc</w:t>
-            </w:r>
-            <w:proofErr w:type="spellEnd"/>
-            <w:r>
-              <w:rPr>
-                <w:rFonts w:ascii="Calibri" w:eastAsia="Calibri" w:hAnsi="Calibri" w:cs="Calibri"/>
-                <w:sz w:val="20"/>
-                <w:szCs w:val="20"/>
-              </w:rPr>
-              <w:t xml:space="preserve"> Core: Bio/Phys Science </w:t>
+              <w:t xml:space="preserve">Bacc Core: Bio/Phys Science </w:t>
             </w:r>
             <w:r>
               <w:rPr>
@@ -4421,19 +4286,8 @@
                 <w:sz w:val="20"/>
                 <w:szCs w:val="20"/>
               </w:rPr>
-              <w:t xml:space="preserve"> </w:t>
-            </w:r>
-            <w:proofErr w:type="spellStart"/>
-            <w:r>
-              <w:rPr>
-                <w:rFonts w:ascii="Calibri" w:eastAsia="Calibri" w:hAnsi="Calibri" w:cs="Calibri"/>
-                <w:b/>
-                <w:sz w:val="20"/>
-                <w:szCs w:val="20"/>
-              </w:rPr>
-              <w:t>cr</w:t>
-            </w:r>
-            <w:proofErr w:type="spellEnd"/>
+              <w:t xml:space="preserve"> cr</w:t>
+            </w:r>
           </w:p>
           <w:p>
             <w:pPr>
@@ -4936,19 +4790,8 @@
                 <w:sz w:val="20"/>
                 <w:szCs w:val="20"/>
               </w:rPr>
-              <w:t xml:space="preserve"> </w:t>
-            </w:r>
-            <w:proofErr w:type="spellStart"/>
-            <w:r>
-              <w:rPr>
-                <w:rFonts w:ascii="Calibri" w:eastAsia="Calibri" w:hAnsi="Calibri" w:cs="Calibri"/>
-                <w:b/>
-                <w:sz w:val="20"/>
-                <w:szCs w:val="20"/>
-              </w:rPr>
-              <w:t>cr</w:t>
-            </w:r>
-            <w:proofErr w:type="spellEnd"/>
+              <w:t xml:space="preserve"> cr</w:t>
+            </w:r>
           </w:p>
           <w:p>
             <w:pPr>
@@ -5481,16 +5324,8 @@
               <w:rPr>
                 <w:rFonts w:ascii="Calibri" w:eastAsia="Calibri" w:hAnsi="Calibri" w:cs="Calibri"/>
               </w:rPr>
-              <w:t xml:space="preserve"> </w:t>
-            </w:r>
-            <w:proofErr w:type="spellStart"/>
-            <w:r>
-              <w:rPr>
-                <w:rFonts w:ascii="Calibri" w:eastAsia="Calibri" w:hAnsi="Calibri" w:cs="Calibri"/>
-              </w:rPr>
-              <w:t>cr</w:t>
-            </w:r>
-            <w:proofErr w:type="spellEnd"/>
+              <w:t xml:space="preserve"> cr</w:t>
+            </w:r>
             <w:r>
               <w:rPr>
                 <w:rFonts w:ascii="Calibri" w:eastAsia="Calibri" w:hAnsi="Calibri" w:cs="Calibri"/>
@@ -5600,7 +5435,7 @@
                 <w:sz w:val="20"/>
                 <w:szCs w:val="20"/>
               </w:rPr>
-              <w:t>6</w:t>
+              <w:t>5</w:t>
             </w:r>
             <w:r>
               <w:rPr>
@@ -5612,7 +5447,6 @@
               </w:rPr>
               <w:t xml:space="preserve"> </w:t>
             </w:r>
-            <w:proofErr w:type="spellStart"/>
             <w:r>
               <w:rPr>
                 <w:rFonts w:ascii="Calibri" w:eastAsia="Calibri" w:hAnsi="Calibri" w:cs="Calibri"/>
@@ -5622,7 +5456,6 @@
               </w:rPr>
               <w:t>cr</w:t>
             </w:r>
-            <w:proofErr w:type="spellEnd"/>
           </w:p>
           <w:p>
             <w:pPr>
@@ -5720,7 +5553,7 @@
                 <w:sz w:val="20"/>
                 <w:szCs w:val="20"/>
               </w:rPr>
-              <w:t>3</w:t>
+              <w:t>2</w:t>
             </w:r>
             <w:r>
               <w:rPr>
@@ -6265,7 +6098,7 @@
                 <w:sz w:val="20"/>
                 <w:szCs w:val="20"/>
               </w:rPr>
-              <w:t>16</w:t>
+              <w:t>1</w:t>
             </w:r>
             <w:r>
               <w:rPr>
@@ -6274,9 +6107,8 @@
                 <w:sz w:val="20"/>
                 <w:szCs w:val="20"/>
               </w:rPr>
-              <w:t xml:space="preserve"> </w:t>
-            </w:r>
-            <w:proofErr w:type="spellStart"/>
+              <w:t>5</w:t>
+            </w:r>
             <w:r>
               <w:rPr>
                 <w:rFonts w:ascii="Calibri" w:eastAsia="Calibri" w:hAnsi="Calibri" w:cs="Calibri"/>
@@ -6284,9 +6116,8 @@
                 <w:sz w:val="20"/>
                 <w:szCs w:val="20"/>
               </w:rPr>
-              <w:t>cr</w:t>
-            </w:r>
-            <w:proofErr w:type="spellEnd"/>
+              <w:t xml:space="preserve"> cr</w:t>
+            </w:r>
           </w:p>
           <w:p>
             <w:pPr>
@@ -6375,7 +6206,15 @@
                 <w:sz w:val="20"/>
                 <w:szCs w:val="20"/>
               </w:rPr>
-              <w:t>(3</w:t>
+              <w:t>(</w:t>
+            </w:r>
+            <w:r>
+              <w:rPr>
+                <w:rFonts w:ascii="Calibri" w:eastAsia="Calibri" w:hAnsi="Calibri" w:cs="Calibri"/>
+                <w:sz w:val="20"/>
+                <w:szCs w:val="20"/>
+              </w:rPr>
+              <w:t>2</w:t>
             </w:r>
             <w:r>
               <w:rPr>
@@ -6858,7 +6697,7 @@
                 <w:sz w:val="20"/>
                 <w:szCs w:val="20"/>
               </w:rPr>
-              <w:t>16</w:t>
+              <w:t>1</w:t>
             </w:r>
             <w:r>
               <w:rPr>
@@ -6867,9 +6706,17 @@
                 <w:sz w:val="20"/>
                 <w:szCs w:val="20"/>
               </w:rPr>
+              <w:t>5</w:t>
+            </w:r>
+            <w:r>
+              <w:rPr>
+                <w:rFonts w:ascii="Calibri" w:eastAsia="Calibri" w:hAnsi="Calibri" w:cs="Calibri"/>
+                <w:b/>
+                <w:sz w:val="20"/>
+                <w:szCs w:val="20"/>
+              </w:rPr>
               <w:t xml:space="preserve"> </w:t>
             </w:r>
-            <w:proofErr w:type="spellStart"/>
             <w:r>
               <w:rPr>
                 <w:rFonts w:ascii="Calibri" w:eastAsia="Calibri" w:hAnsi="Calibri" w:cs="Calibri"/>
@@ -6879,7 +6726,6 @@
               </w:rPr>
               <w:t>cr</w:t>
             </w:r>
-            <w:proofErr w:type="spellEnd"/>
           </w:p>
           <w:p>
             <w:pPr>
@@ -6968,7 +6814,7 @@
                 <w:sz w:val="20"/>
                 <w:szCs w:val="20"/>
               </w:rPr>
-              <w:t>3</w:t>
+              <w:t>2</w:t>
             </w:r>
             <w:r>
               <w:rPr>
@@ -7454,16 +7300,8 @@
               <w:rPr>
                 <w:rFonts w:ascii="Calibri" w:eastAsia="Calibri" w:hAnsi="Calibri" w:cs="Calibri"/>
               </w:rPr>
-              <w:t xml:space="preserve"> </w:t>
-            </w:r>
-            <w:proofErr w:type="spellStart"/>
-            <w:r>
-              <w:rPr>
-                <w:rFonts w:ascii="Calibri" w:eastAsia="Calibri" w:hAnsi="Calibri" w:cs="Calibri"/>
-              </w:rPr>
-              <w:t>cr</w:t>
-            </w:r>
-            <w:proofErr w:type="spellEnd"/>
+              <w:t xml:space="preserve"> cr</w:t>
+            </w:r>
             <w:r>
               <w:rPr>
                 <w:rFonts w:ascii="Calibri" w:eastAsia="Calibri" w:hAnsi="Calibri" w:cs="Calibri"/>
@@ -7584,19 +7422,8 @@
                 <w:sz w:val="20"/>
                 <w:szCs w:val="20"/>
               </w:rPr>
-              <w:t xml:space="preserve"> </w:t>
-            </w:r>
-            <w:proofErr w:type="spellStart"/>
-            <w:r>
-              <w:rPr>
-                <w:rFonts w:ascii="Calibri" w:eastAsia="Calibri" w:hAnsi="Calibri" w:cs="Calibri"/>
-                <w:b/>
-                <w:sz w:val="20"/>
-                <w:szCs w:val="20"/>
-              </w:rPr>
-              <w:t>cr</w:t>
-            </w:r>
-            <w:proofErr w:type="spellEnd"/>
+              <w:t xml:space="preserve"> cr</w:t>
+            </w:r>
           </w:p>
           <w:p>
             <w:pPr>
@@ -8048,24 +7875,7 @@
                 <w:szCs w:val="20"/>
               </w:rPr>
               <w:tab/>
-            </w:r>
-            <w:proofErr w:type="spellStart"/>
-            <w:r>
-              <w:rPr>
-                <w:rFonts w:ascii="Calibri" w:eastAsia="Calibri" w:hAnsi="Calibri" w:cs="Calibri"/>
-                <w:sz w:val="20"/>
-                <w:szCs w:val="20"/>
-              </w:rPr>
-              <w:t>Bacc</w:t>
-            </w:r>
-            <w:proofErr w:type="spellEnd"/>
-            <w:r>
-              <w:rPr>
-                <w:rFonts w:ascii="Calibri" w:eastAsia="Calibri" w:hAnsi="Calibri" w:cs="Calibri"/>
-                <w:sz w:val="20"/>
-                <w:szCs w:val="20"/>
-              </w:rPr>
-              <w:t xml:space="preserve"> Core: Social Processes &amp; Institutions</w:t>
+              <w:t>Bacc Core: Social Processes &amp; Institutions</w:t>
             </w:r>
             <w:r>
               <w:rPr>
@@ -8207,19 +8017,8 @@
                 <w:sz w:val="20"/>
                 <w:szCs w:val="20"/>
               </w:rPr>
-              <w:t xml:space="preserve"> </w:t>
-            </w:r>
-            <w:proofErr w:type="spellStart"/>
-            <w:r>
-              <w:rPr>
-                <w:rFonts w:ascii="Calibri" w:eastAsia="Calibri" w:hAnsi="Calibri" w:cs="Calibri"/>
-                <w:b/>
-                <w:sz w:val="20"/>
-                <w:szCs w:val="20"/>
-              </w:rPr>
-              <w:t>cr</w:t>
-            </w:r>
-            <w:proofErr w:type="spellEnd"/>
+              <w:t xml:space="preserve"> cr</w:t>
+            </w:r>
           </w:p>
           <w:p>
             <w:pPr>
@@ -8810,19 +8609,8 @@
                 <w:sz w:val="20"/>
                 <w:szCs w:val="20"/>
               </w:rPr>
-              <w:t xml:space="preserve"> </w:t>
-            </w:r>
-            <w:proofErr w:type="spellStart"/>
-            <w:r>
-              <w:rPr>
-                <w:rFonts w:ascii="Calibri" w:eastAsia="Calibri" w:hAnsi="Calibri" w:cs="Calibri"/>
-                <w:b/>
-                <w:sz w:val="20"/>
-                <w:szCs w:val="20"/>
-              </w:rPr>
-              <w:t>cr</w:t>
-            </w:r>
-            <w:proofErr w:type="spellEnd"/>
+              <w:t xml:space="preserve"> cr</w:t>
+            </w:r>
           </w:p>
           <w:p>
             <w:pPr>
@@ -9375,7 +9163,7 @@
                 <w:rFonts w:ascii="Calibri" w:eastAsia="Calibri" w:hAnsi="Calibri" w:cs="Calibri"/>
                 <w:b/>
               </w:rPr>
-              <w:t>7</w:t>
+              <w:t>4</w:t>
             </w:r>
             <w:r>
               <w:rPr>
@@ -9396,8 +9184,10 @@
                 <w:rFonts w:ascii="Calibri" w:eastAsia="Calibri" w:hAnsi="Calibri" w:cs="Calibri"/>
                 <w:b/>
               </w:rPr>
-              <w:t>3</w:t>
-            </w:r>
+              <w:t>0</w:t>
+            </w:r>
+            <w:bookmarkStart w:id="1" w:name="_GoBack"/>
+            <w:bookmarkEnd w:id="1"/>
           </w:p>
         </w:tc>
       </w:tr>
@@ -9425,9 +9215,15 @@
           <w:sz w:val="20"/>
           <w:szCs w:val="20"/>
         </w:rPr>
-        <w:t xml:space="preserve">Freshman Skill Courses (16 </w:t>
-      </w:r>
-      <w:proofErr w:type="spellStart"/>
+        <w:t xml:space="preserve">Freshman Skill Courses (16 cr)       </w:t>
+      </w:r>
+      <w:r>
+        <w:rPr>
+          <w:rFonts w:ascii="Apple Color Emoji" w:hAnsi="Apple Color Emoji"/>
+          <w:color w:val="000000"/>
+        </w:rPr>
+        <w:t>🎓</w:t>
+      </w:r>
       <w:r>
         <w:rPr>
           <w:rFonts w:ascii="Calibri" w:eastAsia="Calibri" w:hAnsi="Calibri" w:cs="Calibri"/>
@@ -9435,9 +9231,8 @@
           <w:sz w:val="20"/>
           <w:szCs w:val="20"/>
         </w:rPr>
-        <w:t>cr</w:t>
-      </w:r>
-      <w:proofErr w:type="spellEnd"/>
+        <w:t xml:space="preserve"> BACC Core (48 cr)</w:t>
+      </w:r>
       <w:r>
         <w:rPr>
           <w:rFonts w:ascii="Calibri" w:eastAsia="Calibri" w:hAnsi="Calibri" w:cs="Calibri"/>
@@ -9445,14 +9240,14 @@
           <w:sz w:val="20"/>
           <w:szCs w:val="20"/>
         </w:rPr>
-        <w:t xml:space="preserve">)       </w:t>
+        <w:tab/>
       </w:r>
       <w:r>
         <w:rPr>
           <w:rFonts w:ascii="Apple Color Emoji" w:hAnsi="Apple Color Emoji"/>
           <w:color w:val="000000"/>
         </w:rPr>
-        <w:t>🎓</w:t>
+        <w:t>📓</w:t>
       </w:r>
       <w:r>
         <w:rPr>
@@ -9461,9 +9256,8 @@
           <w:sz w:val="20"/>
           <w:szCs w:val="20"/>
         </w:rPr>
-        <w:t xml:space="preserve"> BACC Core (48 </w:t>
-      </w:r>
-      <w:proofErr w:type="spellStart"/>
+        <w:t xml:space="preserve"> ABET Science &amp; Math (45 cr)</w:t>
+      </w:r>
       <w:r>
         <w:rPr>
           <w:rFonts w:ascii="Calibri" w:eastAsia="Calibri" w:hAnsi="Calibri" w:cs="Calibri"/>
@@ -9471,9 +9265,14 @@
           <w:sz w:val="20"/>
           <w:szCs w:val="20"/>
         </w:rPr>
-        <w:t>cr</w:t>
-      </w:r>
-      <w:proofErr w:type="spellEnd"/>
+        <w:tab/>
+      </w:r>
+      <w:r>
+        <w:rPr>
+          <w:rFonts w:ascii=".Apple Color Emoji UI" w:eastAsia=".Apple Color Emoji UI" w:hAnsi=".Apple Color Emoji UI" w:cs=".Apple Color Emoji UI"/>
+        </w:rPr>
+        <w:t>🖊</w:t>
+      </w:r>
       <w:r>
         <w:rPr>
           <w:rFonts w:ascii="Calibri" w:eastAsia="Calibri" w:hAnsi="Calibri" w:cs="Calibri"/>
@@ -9481,75 +9280,6 @@
           <w:sz w:val="20"/>
           <w:szCs w:val="20"/>
         </w:rPr>
-        <w:t>)</w:t>
-      </w:r>
-      <w:r>
-        <w:rPr>
-          <w:rFonts w:ascii="Calibri" w:eastAsia="Calibri" w:hAnsi="Calibri" w:cs="Calibri"/>
-          <w:b/>
-          <w:sz w:val="20"/>
-          <w:szCs w:val="20"/>
-        </w:rPr>
-        <w:tab/>
-      </w:r>
-      <w:r>
-        <w:rPr>
-          <w:rFonts w:ascii="Apple Color Emoji" w:hAnsi="Apple Color Emoji"/>
-          <w:color w:val="000000"/>
-        </w:rPr>
-        <w:t>📓</w:t>
-      </w:r>
-      <w:r>
-        <w:rPr>
-          <w:rFonts w:ascii="Calibri" w:eastAsia="Calibri" w:hAnsi="Calibri" w:cs="Calibri"/>
-          <w:b/>
-          <w:sz w:val="20"/>
-          <w:szCs w:val="20"/>
-        </w:rPr>
-        <w:t xml:space="preserve"> ABET Science &amp; Math (45 </w:t>
-      </w:r>
-      <w:proofErr w:type="spellStart"/>
-      <w:r>
-        <w:rPr>
-          <w:rFonts w:ascii="Calibri" w:eastAsia="Calibri" w:hAnsi="Calibri" w:cs="Calibri"/>
-          <w:b/>
-          <w:sz w:val="20"/>
-          <w:szCs w:val="20"/>
-        </w:rPr>
-        <w:t>cr</w:t>
-      </w:r>
-      <w:proofErr w:type="spellEnd"/>
-      <w:r>
-        <w:rPr>
-          <w:rFonts w:ascii="Calibri" w:eastAsia="Calibri" w:hAnsi="Calibri" w:cs="Calibri"/>
-          <w:b/>
-          <w:sz w:val="20"/>
-          <w:szCs w:val="20"/>
-        </w:rPr>
-        <w:t>)</w:t>
-      </w:r>
-      <w:r>
-        <w:rPr>
-          <w:rFonts w:ascii="Calibri" w:eastAsia="Calibri" w:hAnsi="Calibri" w:cs="Calibri"/>
-          <w:b/>
-          <w:sz w:val="20"/>
-          <w:szCs w:val="20"/>
-        </w:rPr>
-        <w:tab/>
-      </w:r>
-      <w:r>
-        <w:rPr>
-          <w:rFonts w:ascii=".Apple Color Emoji UI" w:eastAsia=".Apple Color Emoji UI" w:hAnsi=".Apple Color Emoji UI" w:cs=".Apple Color Emoji UI"/>
-        </w:rPr>
-        <w:t>🖊</w:t>
-      </w:r>
-      <w:r>
-        <w:rPr>
-          <w:rFonts w:ascii="Calibri" w:eastAsia="Calibri" w:hAnsi="Calibri" w:cs="Calibri"/>
-          <w:b/>
-          <w:sz w:val="20"/>
-          <w:szCs w:val="20"/>
-        </w:rPr>
         <w:t xml:space="preserve"> WIC</w:t>
       </w:r>
     </w:p>
@@ -9562,8 +9292,6 @@
           <w:b/>
         </w:rPr>
       </w:pPr>
-      <w:bookmarkStart w:id="1" w:name="_GoBack"/>
-      <w:bookmarkEnd w:id="1"/>
     </w:p>
     <w:p>
       <w:pPr>
@@ -9654,21 +9382,7 @@
         <w:rPr>
           <w:rFonts w:ascii="Garamond" w:eastAsia="Garamond" w:hAnsi="Garamond" w:cs="Garamond"/>
         </w:rPr>
-        <w:t xml:space="preserve"> major and 36 - 42 </w:t>
-      </w:r>
-      <w:proofErr w:type="spellStart"/>
-      <w:r>
-        <w:rPr>
-          <w:rFonts w:ascii="Garamond" w:eastAsia="Garamond" w:hAnsi="Garamond" w:cs="Garamond"/>
-        </w:rPr>
-        <w:t>bacc</w:t>
-      </w:r>
-      <w:proofErr w:type="spellEnd"/>
-      <w:r>
-        <w:rPr>
-          <w:rFonts w:ascii="Garamond" w:eastAsia="Garamond" w:hAnsi="Garamond" w:cs="Garamond"/>
-        </w:rPr>
-        <w:t xml:space="preserve"> core)</w:t>
+        <w:t xml:space="preserve"> major and 36 - 42 bacc core)</w:t>
       </w:r>
     </w:p>
     <w:p>
@@ -12193,49 +11907,7 @@
         <w:rPr>
           <w:rFonts w:ascii="Garamond" w:eastAsia="Garamond" w:hAnsi="Garamond" w:cs="Garamond"/>
         </w:rPr>
-        <w:t>The Software Engineering program approaches student access and diversity as a continuum, beginning with K-12 outreach (Bush &amp; Miller, 2017; Wilson et al, 2010) and bringing K-12 students onto campus to observe Software Engineering classes and students (Engle et al, 2006). The program ensures an approachable introductory course sequence for students with diverse backgrounds (</w:t>
-      </w:r>
-      <w:proofErr w:type="spellStart"/>
-      <w:r>
-        <w:rPr>
-          <w:rFonts w:ascii="Garamond" w:eastAsia="Garamond" w:hAnsi="Garamond" w:cs="Garamond"/>
-        </w:rPr>
-        <w:t>Cohoon</w:t>
-      </w:r>
-      <w:proofErr w:type="spellEnd"/>
-      <w:r>
-        <w:rPr>
-          <w:rFonts w:ascii="Garamond" w:eastAsia="Garamond" w:hAnsi="Garamond" w:cs="Garamond"/>
-        </w:rPr>
-        <w:t xml:space="preserve"> &amp; </w:t>
-      </w:r>
-      <w:proofErr w:type="spellStart"/>
-      <w:r>
-        <w:rPr>
-          <w:rFonts w:ascii="Garamond" w:eastAsia="Garamond" w:hAnsi="Garamond" w:cs="Garamond"/>
-        </w:rPr>
-        <w:t>Tychonievich</w:t>
-      </w:r>
-      <w:proofErr w:type="spellEnd"/>
-      <w:r>
-        <w:rPr>
-          <w:rFonts w:ascii="Garamond" w:eastAsia="Garamond" w:hAnsi="Garamond" w:cs="Garamond"/>
-        </w:rPr>
-        <w:t>, 2011), implements an authentic, hands-on, and world-relevant active learning experience (Eisenberg, 2017), cultivates a community of supportive peers through specific learning methods (</w:t>
-      </w:r>
-      <w:proofErr w:type="spellStart"/>
-      <w:r>
-        <w:rPr>
-          <w:rFonts w:ascii="Garamond" w:eastAsia="Garamond" w:hAnsi="Garamond" w:cs="Garamond"/>
-        </w:rPr>
-        <w:t>Nagappan</w:t>
-      </w:r>
-      <w:proofErr w:type="spellEnd"/>
-      <w:r>
-        <w:rPr>
-          <w:rFonts w:ascii="Garamond" w:eastAsia="Garamond" w:hAnsi="Garamond" w:cs="Garamond"/>
-        </w:rPr>
-        <w:t>, 2013), and integrates professional exposure early in the curriculum, to support student career-readiness upon graduation.</w:t>
+        <w:t>The Software Engineering program approaches student access and diversity as a continuum, beginning with K-12 outreach (Bush &amp; Miller, 2017; Wilson et al, 2010) and bringing K-12 students onto campus to observe Software Engineering classes and students (Engle et al, 2006). The program ensures an approachable introductory course sequence for students with diverse backgrounds (Cohoon &amp; Tychonievich, 2011), implements an authentic, hands-on, and world-relevant active learning experience (Eisenberg, 2017), cultivates a community of supportive peers through specific learning methods (Nagappan, 2013), and integrates professional exposure early in the curriculum, to support student career-readiness upon graduation.</w:t>
       </w:r>
     </w:p>
     <w:p>
@@ -12591,25 +12263,7 @@
           <w:sz w:val="20"/>
           <w:szCs w:val="20"/>
         </w:rPr>
-        <w:t xml:space="preserve">“The zip code that a child is born into oftentimes determines their life chances.” (Hillman &amp; </w:t>
-      </w:r>
-      <w:proofErr w:type="spellStart"/>
-      <w:r>
-        <w:rPr>
-          <w:rFonts w:ascii="Garamond" w:eastAsia="Garamond" w:hAnsi="Garamond" w:cs="Garamond"/>
-          <w:sz w:val="20"/>
-          <w:szCs w:val="20"/>
-        </w:rPr>
-        <w:t>Weichman</w:t>
-      </w:r>
-      <w:proofErr w:type="spellEnd"/>
-      <w:r>
-        <w:rPr>
-          <w:rFonts w:ascii="Garamond" w:eastAsia="Garamond" w:hAnsi="Garamond" w:cs="Garamond"/>
-          <w:sz w:val="20"/>
-          <w:szCs w:val="20"/>
-        </w:rPr>
-        <w:t>, 2016)</w:t>
+        <w:t>“The zip code that a child is born into oftentimes determines their life chances.” (Hillman &amp; Weichman, 2016)</w:t>
       </w:r>
     </w:p>
     <w:p>
@@ -13725,21 +13379,7 @@
         <w:rPr>
           <w:rFonts w:ascii="Garamond" w:eastAsia="Garamond" w:hAnsi="Garamond" w:cs="Garamond"/>
         </w:rPr>
-        <w:t>ut computer science programs are not software engineering programs (</w:t>
-      </w:r>
-      <w:proofErr w:type="spellStart"/>
-      <w:r>
-        <w:rPr>
-          <w:rFonts w:ascii="Garamond" w:eastAsia="Garamond" w:hAnsi="Garamond" w:cs="Garamond"/>
-        </w:rPr>
-        <w:t>Parnas</w:t>
-      </w:r>
-      <w:proofErr w:type="spellEnd"/>
-      <w:r>
-        <w:rPr>
-          <w:rFonts w:ascii="Garamond" w:eastAsia="Garamond" w:hAnsi="Garamond" w:cs="Garamond"/>
-        </w:rPr>
-        <w:t xml:space="preserve">, </w:t>
+        <w:t xml:space="preserve">ut computer science programs are not software engineering programs (Parnas, </w:t>
       </w:r>
       <w:r>
         <w:rPr>
@@ -13791,21 +13431,7 @@
           <w:rFonts w:ascii="Garamond" w:eastAsia="Garamond" w:hAnsi="Garamond" w:cs="Garamond"/>
         </w:rPr>
         <w:lastRenderedPageBreak/>
-        <w:t xml:space="preserve">programs, new initiatives such as the Academy for Software Engineering, multi-year code schools such as the </w:t>
-      </w:r>
-      <w:proofErr w:type="spellStart"/>
-      <w:r>
-        <w:rPr>
-          <w:rFonts w:ascii="Garamond" w:eastAsia="Garamond" w:hAnsi="Garamond" w:cs="Garamond"/>
-        </w:rPr>
-        <w:t>Holberton</w:t>
-      </w:r>
-      <w:proofErr w:type="spellEnd"/>
-      <w:r>
-        <w:rPr>
-          <w:rFonts w:ascii="Garamond" w:eastAsia="Garamond" w:hAnsi="Garamond" w:cs="Garamond"/>
-        </w:rPr>
-        <w:t xml:space="preserve"> School, and four-year institutions such as Berlin’s CODE University of Applied Sciences indicate an increasing demand for more intensive software engineering education.</w:t>
+        <w:t>programs, new initiatives such as the Academy for Software Engineering, multi-year code schools such as the Holberton School, and four-year institutions such as Berlin’s CODE University of Applied Sciences indicate an increasing demand for more intensive software engineering education.</w:t>
       </w:r>
       <w:r>
         <w:rPr>
@@ -14779,21 +14405,7 @@
         <w:rPr>
           <w:rFonts w:ascii="Garamond" w:eastAsia="Garamond" w:hAnsi="Garamond" w:cs="Garamond"/>
         </w:rPr>
-        <w:t xml:space="preserve"> main campus in Corvallis, as well offer its post-</w:t>
-      </w:r>
-      <w:proofErr w:type="spellStart"/>
-      <w:r>
-        <w:rPr>
-          <w:rFonts w:ascii="Garamond" w:eastAsia="Garamond" w:hAnsi="Garamond" w:cs="Garamond"/>
-        </w:rPr>
-        <w:t>bacc</w:t>
-      </w:r>
-      <w:proofErr w:type="spellEnd"/>
-      <w:r>
-        <w:rPr>
-          <w:rFonts w:ascii="Garamond" w:eastAsia="Garamond" w:hAnsi="Garamond" w:cs="Garamond"/>
-        </w:rPr>
-        <w:t xml:space="preserve"> online program in computer science.</w:t>
+        <w:t xml:space="preserve"> main campus in Corvallis, as well offer its post-bacc online program in computer science.</w:t>
       </w:r>
       <w:r>
         <w:rPr>
@@ -16445,25 +16057,7 @@
           <w:sz w:val="22"/>
           <w:szCs w:val="22"/>
         </w:rPr>
-        <w:t xml:space="preserve"> (SIGCSE '17). ACM, New York, NY, USA, 705-705. </w:t>
-      </w:r>
-      <w:proofErr w:type="spellStart"/>
-      <w:r>
-        <w:rPr>
-          <w:rFonts w:ascii="Garamond" w:eastAsia="Garamond" w:hAnsi="Garamond" w:cs="Garamond"/>
-          <w:sz w:val="22"/>
-          <w:szCs w:val="22"/>
-        </w:rPr>
-        <w:t>doi</w:t>
-      </w:r>
-      <w:proofErr w:type="spellEnd"/>
-      <w:r>
-        <w:rPr>
-          <w:rFonts w:ascii="Garamond" w:eastAsia="Garamond" w:hAnsi="Garamond" w:cs="Garamond"/>
-          <w:sz w:val="22"/>
-          <w:szCs w:val="22"/>
-        </w:rPr>
-        <w:t>:</w:t>
+        <w:t xml:space="preserve"> (SIGCSE '17). ACM, New York, NY, USA, 705-705. doi:</w:t>
       </w:r>
       <w:hyperlink r:id="rId17">
         <w:r>
@@ -16525,41 +16119,13 @@
           <w:u w:val="single"/>
         </w:rPr>
       </w:pPr>
-      <w:proofErr w:type="spellStart"/>
       <w:r>
         <w:rPr>
           <w:rFonts w:ascii="Garamond" w:eastAsia="Garamond" w:hAnsi="Garamond" w:cs="Garamond"/>
           <w:sz w:val="22"/>
           <w:szCs w:val="22"/>
         </w:rPr>
-        <w:t>Cohoon</w:t>
-      </w:r>
-      <w:proofErr w:type="spellEnd"/>
-      <w:r>
-        <w:rPr>
-          <w:rFonts w:ascii="Garamond" w:eastAsia="Garamond" w:hAnsi="Garamond" w:cs="Garamond"/>
-          <w:sz w:val="22"/>
-          <w:szCs w:val="22"/>
-        </w:rPr>
-        <w:t xml:space="preserve">, J. &amp; </w:t>
-      </w:r>
-      <w:proofErr w:type="spellStart"/>
-      <w:r>
-        <w:rPr>
-          <w:rFonts w:ascii="Garamond" w:eastAsia="Garamond" w:hAnsi="Garamond" w:cs="Garamond"/>
-          <w:sz w:val="22"/>
-          <w:szCs w:val="22"/>
-        </w:rPr>
-        <w:t>Tychonievich</w:t>
-      </w:r>
-      <w:proofErr w:type="spellEnd"/>
-      <w:r>
-        <w:rPr>
-          <w:rFonts w:ascii="Garamond" w:eastAsia="Garamond" w:hAnsi="Garamond" w:cs="Garamond"/>
-          <w:sz w:val="22"/>
-          <w:szCs w:val="22"/>
-        </w:rPr>
-        <w:t xml:space="preserve">, L. (2011). Analysis of a CS1 approach for attracting diverse and inexperienced students to computing majors. In </w:t>
+        <w:t xml:space="preserve">Cohoon, J. &amp; Tychonievich, L. (2011). Analysis of a CS1 approach for attracting diverse and inexperienced students to computing majors. In </w:t>
       </w:r>
       <w:r>
         <w:rPr>
@@ -16576,25 +16142,7 @@
           <w:sz w:val="22"/>
           <w:szCs w:val="22"/>
         </w:rPr>
-        <w:t xml:space="preserve"> (SIGCSE '11). ACM, New York, NY, USA, 165-170. </w:t>
-      </w:r>
-      <w:proofErr w:type="spellStart"/>
-      <w:r>
-        <w:rPr>
-          <w:rFonts w:ascii="Garamond" w:eastAsia="Garamond" w:hAnsi="Garamond" w:cs="Garamond"/>
-          <w:sz w:val="22"/>
-          <w:szCs w:val="22"/>
-        </w:rPr>
-        <w:t>doi</w:t>
-      </w:r>
-      <w:proofErr w:type="spellEnd"/>
-      <w:r>
-        <w:rPr>
-          <w:rFonts w:ascii="Garamond" w:eastAsia="Garamond" w:hAnsi="Garamond" w:cs="Garamond"/>
-          <w:sz w:val="22"/>
-          <w:szCs w:val="22"/>
-        </w:rPr>
-        <w:t>:</w:t>
+        <w:t xml:space="preserve"> (SIGCSE '11). ACM, New York, NY, USA, 165-170. doi:</w:t>
       </w:r>
       <w:hyperlink r:id="rId18">
         <w:r>
@@ -16813,43 +16361,7 @@
           <w:sz w:val="22"/>
           <w:szCs w:val="22"/>
         </w:rPr>
-        <w:t>Eisenberg M. (2017) Approaching Computer Science Education Through Making. In: Fee S., Holland-</w:t>
-      </w:r>
-      <w:proofErr w:type="spellStart"/>
-      <w:r>
-        <w:rPr>
-          <w:rFonts w:ascii="Garamond" w:eastAsia="Garamond" w:hAnsi="Garamond" w:cs="Garamond"/>
-          <w:sz w:val="22"/>
-          <w:szCs w:val="22"/>
-        </w:rPr>
-        <w:t>Minkley</w:t>
-      </w:r>
-      <w:proofErr w:type="spellEnd"/>
-      <w:r>
-        <w:rPr>
-          <w:rFonts w:ascii="Garamond" w:eastAsia="Garamond" w:hAnsi="Garamond" w:cs="Garamond"/>
-          <w:sz w:val="22"/>
-          <w:szCs w:val="22"/>
-        </w:rPr>
-        <w:t xml:space="preserve"> A., Lombardi T. (</w:t>
-      </w:r>
-      <w:proofErr w:type="spellStart"/>
-      <w:r>
-        <w:rPr>
-          <w:rFonts w:ascii="Garamond" w:eastAsia="Garamond" w:hAnsi="Garamond" w:cs="Garamond"/>
-          <w:sz w:val="22"/>
-          <w:szCs w:val="22"/>
-        </w:rPr>
-        <w:t>eds</w:t>
-      </w:r>
-      <w:proofErr w:type="spellEnd"/>
-      <w:r>
-        <w:rPr>
-          <w:rFonts w:ascii="Garamond" w:eastAsia="Garamond" w:hAnsi="Garamond" w:cs="Garamond"/>
-          <w:sz w:val="22"/>
-          <w:szCs w:val="22"/>
-        </w:rPr>
-        <w:t xml:space="preserve">) </w:t>
+        <w:t xml:space="preserve">Eisenberg M. (2017) Approaching Computer Science Education Through Making. In: Fee S., Holland-Minkley A., Lombardi T. (eds) </w:t>
       </w:r>
       <w:r>
         <w:rPr>
@@ -16866,25 +16378,7 @@
           <w:sz w:val="22"/>
           <w:szCs w:val="22"/>
         </w:rPr>
-        <w:t xml:space="preserve">. Springer, Cham.  </w:t>
-      </w:r>
-      <w:proofErr w:type="spellStart"/>
-      <w:r>
-        <w:rPr>
-          <w:rFonts w:ascii="Garamond" w:eastAsia="Garamond" w:hAnsi="Garamond" w:cs="Garamond"/>
-          <w:sz w:val="22"/>
-          <w:szCs w:val="22"/>
-        </w:rPr>
-        <w:t>doi</w:t>
-      </w:r>
-      <w:proofErr w:type="spellEnd"/>
-      <w:r>
-        <w:rPr>
-          <w:rFonts w:ascii="Garamond" w:eastAsia="Garamond" w:hAnsi="Garamond" w:cs="Garamond"/>
-          <w:sz w:val="22"/>
-          <w:szCs w:val="22"/>
-        </w:rPr>
-        <w:t>:</w:t>
+        <w:t>. Springer, Cham.  doi:</w:t>
       </w:r>
       <w:hyperlink r:id="rId21">
         <w:r>
@@ -16952,25 +16446,7 @@
           <w:sz w:val="22"/>
           <w:szCs w:val="22"/>
         </w:rPr>
-        <w:t xml:space="preserve">Engle, J., </w:t>
-      </w:r>
-      <w:proofErr w:type="spellStart"/>
-      <w:r>
-        <w:rPr>
-          <w:rFonts w:ascii="Garamond" w:eastAsia="Garamond" w:hAnsi="Garamond" w:cs="Garamond"/>
-          <w:sz w:val="22"/>
-          <w:szCs w:val="22"/>
-        </w:rPr>
-        <w:t>Bermeo</w:t>
-      </w:r>
-      <w:proofErr w:type="spellEnd"/>
-      <w:r>
-        <w:rPr>
-          <w:rFonts w:ascii="Garamond" w:eastAsia="Garamond" w:hAnsi="Garamond" w:cs="Garamond"/>
-          <w:sz w:val="22"/>
-          <w:szCs w:val="22"/>
-        </w:rPr>
-        <w:t>, A., O’Brien, C. (2006). Straight from the Source: What Works for First-Generation College Students. Washington, DC: Pell Institute for the Study of Opportunity in Higher Education. Retrieved from</w:t>
+        <w:t>Engle, J., Bermeo, A., O’Brien, C. (2006). Straight from the Source: What Works for First-Generation College Students. Washington, DC: Pell Institute for the Study of Opportunity in Higher Education. Retrieved from</w:t>
       </w:r>
       <w:hyperlink r:id="rId22">
         <w:r>
@@ -17038,25 +16514,7 @@
           <w:sz w:val="22"/>
           <w:szCs w:val="22"/>
         </w:rPr>
-        <w:t xml:space="preserve">Hillman, N. &amp; </w:t>
-      </w:r>
-      <w:proofErr w:type="spellStart"/>
-      <w:r>
-        <w:rPr>
-          <w:rFonts w:ascii="Garamond" w:eastAsia="Garamond" w:hAnsi="Garamond" w:cs="Garamond"/>
-          <w:sz w:val="22"/>
-          <w:szCs w:val="22"/>
-        </w:rPr>
-        <w:t>Weichman</w:t>
-      </w:r>
-      <w:proofErr w:type="spellEnd"/>
-      <w:r>
-        <w:rPr>
-          <w:rFonts w:ascii="Garamond" w:eastAsia="Garamond" w:hAnsi="Garamond" w:cs="Garamond"/>
-          <w:sz w:val="22"/>
-          <w:szCs w:val="22"/>
-        </w:rPr>
-        <w:t xml:space="preserve">, T. (2016). Education Deserts: The Continued Significance of “Place” in the Twenty-First Century. </w:t>
+        <w:t xml:space="preserve">Hillman, N. &amp; Weichman, T. (2016). Education Deserts: The Continued Significance of “Place” in the Twenty-First Century. </w:t>
       </w:r>
       <w:r>
         <w:rPr>
@@ -17207,24 +16665,23 @@
         </w:rPr>
         <w:t xml:space="preserve">pp.1-418, Dec. 15 2010 </w:t>
       </w:r>
-      <w:proofErr w:type="spellStart"/>
       <w:r>
         <w:rPr>
           <w:rFonts w:ascii="Garamond" w:eastAsia="Garamond" w:hAnsi="Garamond" w:cs="Garamond"/>
           <w:sz w:val="22"/>
           <w:szCs w:val="22"/>
         </w:rPr>
-        <w:t>doi</w:t>
-      </w:r>
-      <w:proofErr w:type="spellEnd"/>
-      <w:r>
+        <w:t>doi: 10.1109/IEEESTD.2010.5733835</w:t>
+      </w:r>
+    </w:p>
+    <w:p>
+      <w:pPr>
         <w:rPr>
           <w:rFonts w:ascii="Garamond" w:eastAsia="Garamond" w:hAnsi="Garamond" w:cs="Garamond"/>
           <w:sz w:val="22"/>
           <w:szCs w:val="22"/>
         </w:rPr>
-        <w:t>: 10.1109/IEEESTD.2010.5733835</w:t>
-      </w:r>
+      </w:pPr>
     </w:p>
     <w:p>
       <w:pPr>
@@ -17234,32 +16691,13 @@
           <w:szCs w:val="22"/>
         </w:rPr>
       </w:pPr>
-    </w:p>
-    <w:p>
-      <w:pPr>
+      <w:r>
         <w:rPr>
           <w:rFonts w:ascii="Garamond" w:eastAsia="Garamond" w:hAnsi="Garamond" w:cs="Garamond"/>
           <w:sz w:val="22"/>
           <w:szCs w:val="22"/>
         </w:rPr>
-      </w:pPr>
-      <w:proofErr w:type="spellStart"/>
-      <w:r>
-        <w:rPr>
-          <w:rFonts w:ascii="Garamond" w:eastAsia="Garamond" w:hAnsi="Garamond" w:cs="Garamond"/>
-          <w:sz w:val="22"/>
-          <w:szCs w:val="22"/>
-        </w:rPr>
-        <w:t>Lohr</w:t>
-      </w:r>
-      <w:proofErr w:type="spellEnd"/>
-      <w:r>
-        <w:rPr>
-          <w:rFonts w:ascii="Garamond" w:eastAsia="Garamond" w:hAnsi="Garamond" w:cs="Garamond"/>
-          <w:sz w:val="22"/>
-          <w:szCs w:val="22"/>
-        </w:rPr>
-        <w:t xml:space="preserve">, S. (2017). </w:t>
+        <w:t xml:space="preserve">Lohr, S. (2017). </w:t>
       </w:r>
       <w:r>
         <w:rPr>
@@ -17323,59 +16761,13 @@
           <w:szCs w:val="22"/>
         </w:rPr>
       </w:pPr>
-      <w:proofErr w:type="spellStart"/>
       <w:r>
         <w:rPr>
           <w:rFonts w:ascii="Garamond" w:eastAsia="Garamond" w:hAnsi="Garamond" w:cs="Garamond"/>
           <w:sz w:val="22"/>
           <w:szCs w:val="22"/>
         </w:rPr>
-        <w:t>Nagappan</w:t>
-      </w:r>
-      <w:proofErr w:type="spellEnd"/>
-      <w:r>
-        <w:rPr>
-          <w:rFonts w:ascii="Garamond" w:eastAsia="Garamond" w:hAnsi="Garamond" w:cs="Garamond"/>
-          <w:sz w:val="22"/>
-          <w:szCs w:val="22"/>
-        </w:rPr>
-        <w:t xml:space="preserve">, N., Williams, L., </w:t>
-      </w:r>
-      <w:proofErr w:type="spellStart"/>
-      <w:r>
-        <w:rPr>
-          <w:rFonts w:ascii="Garamond" w:eastAsia="Garamond" w:hAnsi="Garamond" w:cs="Garamond"/>
-          <w:sz w:val="22"/>
-          <w:szCs w:val="22"/>
-        </w:rPr>
-        <w:t>Ferzli</w:t>
-      </w:r>
-      <w:proofErr w:type="spellEnd"/>
-      <w:r>
-        <w:rPr>
-          <w:rFonts w:ascii="Garamond" w:eastAsia="Garamond" w:hAnsi="Garamond" w:cs="Garamond"/>
-          <w:sz w:val="22"/>
-          <w:szCs w:val="22"/>
-        </w:rPr>
-        <w:t xml:space="preserve">, M., Wiebe, E., Yang, K., Miller, C., &amp; </w:t>
-      </w:r>
-      <w:proofErr w:type="spellStart"/>
-      <w:r>
-        <w:rPr>
-          <w:rFonts w:ascii="Garamond" w:eastAsia="Garamond" w:hAnsi="Garamond" w:cs="Garamond"/>
-          <w:sz w:val="22"/>
-          <w:szCs w:val="22"/>
-        </w:rPr>
-        <w:t>Balik</w:t>
-      </w:r>
-      <w:proofErr w:type="spellEnd"/>
-      <w:r>
-        <w:rPr>
-          <w:rFonts w:ascii="Garamond" w:eastAsia="Garamond" w:hAnsi="Garamond" w:cs="Garamond"/>
-          <w:sz w:val="22"/>
-          <w:szCs w:val="22"/>
-        </w:rPr>
-        <w:t xml:space="preserve">, S. (2003). Improving the CS1 experience with pair programming. In </w:t>
+        <w:t xml:space="preserve">Nagappan, N., Williams, L., Ferzli, M., Wiebe, E., Yang, K., Miller, C., &amp; Balik, S. (2003). Improving the CS1 experience with pair programming. In </w:t>
       </w:r>
       <w:r>
         <w:rPr>
@@ -17490,23 +16882,13 @@
           <w:szCs w:val="22"/>
         </w:rPr>
       </w:pPr>
-      <w:proofErr w:type="spellStart"/>
       <w:r>
         <w:rPr>
           <w:rFonts w:ascii="Garamond" w:eastAsia="Garamond" w:hAnsi="Garamond" w:cs="Garamond"/>
           <w:sz w:val="22"/>
           <w:szCs w:val="22"/>
         </w:rPr>
-        <w:t>Parnas</w:t>
-      </w:r>
-      <w:proofErr w:type="spellEnd"/>
-      <w:r>
-        <w:rPr>
-          <w:rFonts w:ascii="Garamond" w:eastAsia="Garamond" w:hAnsi="Garamond" w:cs="Garamond"/>
-          <w:sz w:val="22"/>
-          <w:szCs w:val="22"/>
-        </w:rPr>
-        <w:t xml:space="preserve">, D. (1999). Software engineering programs are not computer science programs. </w:t>
+        <w:t xml:space="preserve">Parnas, D. (1999). Software engineering programs are not computer science programs. </w:t>
       </w:r>
       <w:r>
         <w:rPr>
@@ -17523,25 +16905,7 @@
           <w:sz w:val="22"/>
           <w:szCs w:val="22"/>
         </w:rPr>
-        <w:t xml:space="preserve">(6), pp 19-30, Nov/Dec. </w:t>
-      </w:r>
-      <w:proofErr w:type="spellStart"/>
-      <w:r>
-        <w:rPr>
-          <w:rFonts w:ascii="Garamond" w:eastAsia="Garamond" w:hAnsi="Garamond" w:cs="Garamond"/>
-          <w:sz w:val="22"/>
-          <w:szCs w:val="22"/>
-        </w:rPr>
-        <w:t>doi</w:t>
-      </w:r>
-      <w:proofErr w:type="spellEnd"/>
-      <w:r>
-        <w:rPr>
-          <w:rFonts w:ascii="Garamond" w:eastAsia="Garamond" w:hAnsi="Garamond" w:cs="Garamond"/>
-          <w:sz w:val="22"/>
-          <w:szCs w:val="22"/>
-        </w:rPr>
-        <w:t>: 10.1109/52.805469</w:t>
+        <w:t>(6), pp 19-30, Nov/Dec. doi: 10.1109/52.805469</w:t>
       </w:r>
     </w:p>
     <w:p>
@@ -17666,25 +17030,7 @@
           <w:sz w:val="22"/>
           <w:szCs w:val="22"/>
         </w:rPr>
-        <w:t xml:space="preserve">Wilson, C., </w:t>
-      </w:r>
-      <w:proofErr w:type="spellStart"/>
-      <w:r>
-        <w:rPr>
-          <w:rFonts w:ascii="Garamond" w:eastAsia="Garamond" w:hAnsi="Garamond" w:cs="Garamond"/>
-          <w:sz w:val="22"/>
-          <w:szCs w:val="22"/>
-        </w:rPr>
-        <w:t>Sudol</w:t>
-      </w:r>
-      <w:proofErr w:type="spellEnd"/>
-      <w:r>
-        <w:rPr>
-          <w:rFonts w:ascii="Garamond" w:eastAsia="Garamond" w:hAnsi="Garamond" w:cs="Garamond"/>
-          <w:sz w:val="22"/>
-          <w:szCs w:val="22"/>
-        </w:rPr>
-        <w:t>, L. A., Stephenson, C. &amp; Stehlik, M. 2010. Running on Empty: The Failure to Teach K-12 Computer Science in the Digital Age. The Association for Computing Machinery &amp; The Computer Science Teachers Association. Retrieved from http://runningonempty.acm.org/fullreport2.pdf</w:t>
+        <w:t>Wilson, C., Sudol, L. A., Stephenson, C. &amp; Stehlik, M. 2010. Running on Empty: The Failure to Teach K-12 Computer Science in the Digital Age. The Association for Computing Machinery &amp; The Computer Science Teachers Association. Retrieved from http://runningonempty.acm.org/fullreport2.pdf</w:t>
       </w:r>
     </w:p>
     <w:p>

</xml_diff>

<commit_message>
Proposal Narrative: Reduce apprenticeship courses to one credit per year. Recalculate the total program credit hours.
</commit_message>
<xml_diff>
--- a/assets/HECC New Academic Program Proposal.docx
+++ b/assets/HECC New Academic Program Proposal.docx
@@ -3511,7 +3511,7 @@
               <w:rPr>
                 <w:rFonts w:ascii="Calibri" w:eastAsia="Calibri" w:hAnsi="Calibri" w:cs="Calibri"/>
               </w:rPr>
-              <w:t>7</w:t>
+              <w:t>5</w:t>
             </w:r>
             <w:r>
               <w:rPr>
@@ -3523,7 +3523,7 @@
               <w:rPr>
                 <w:rFonts w:ascii="Calibri" w:eastAsia="Calibri" w:hAnsi="Calibri" w:cs="Calibri"/>
               </w:rPr>
-              <w:t>51</w:t>
+              <w:t>49</w:t>
             </w:r>
             <w:r>
               <w:rPr>
@@ -4241,7 +4241,7 @@
                 <w:sz w:val="20"/>
                 <w:szCs w:val="20"/>
               </w:rPr>
-              <w:t>5</w:t>
+              <w:t>4</w:t>
             </w:r>
             <w:r>
               <w:rPr>
@@ -4277,7 +4277,16 @@
                 <w:sz w:val="20"/>
                 <w:szCs w:val="20"/>
               </w:rPr>
-              <w:t>17</w:t>
+              <w:t>1</w:t>
+            </w:r>
+            <w:r>
+              <w:rPr>
+                <w:rFonts w:ascii="Calibri" w:eastAsia="Calibri" w:hAnsi="Calibri" w:cs="Calibri"/>
+                <w:b/>
+                <w:sz w:val="20"/>
+                <w:szCs w:val="20"/>
+              </w:rPr>
+              <w:t>6</w:t>
             </w:r>
             <w:r>
               <w:rPr>
@@ -4477,130 +4486,6 @@
                 <w:szCs w:val="16"/>
               </w:rPr>
               <w:t>(XXX)</w:t>
-            </w:r>
-          </w:p>
-          <w:p>
-            <w:pPr>
-              <w:spacing w:after="120"/>
-              <w:rPr>
-                <w:rFonts w:ascii="Calibri" w:eastAsia="Calibri" w:hAnsi="Calibri" w:cs="Calibri"/>
-                <w:sz w:val="20"/>
-                <w:szCs w:val="20"/>
-              </w:rPr>
-            </w:pPr>
-            <w:r>
-              <w:rPr>
-                <w:rFonts w:ascii="Calibri" w:eastAsia="Calibri" w:hAnsi="Calibri" w:cs="Calibri"/>
-                <w:sz w:val="20"/>
-                <w:szCs w:val="20"/>
-              </w:rPr>
-              <w:t>SE 210</w:t>
-            </w:r>
-            <w:r>
-              <w:rPr>
-                <w:rFonts w:ascii="Calibri" w:eastAsia="Calibri" w:hAnsi="Calibri" w:cs="Calibri"/>
-                <w:sz w:val="20"/>
-                <w:szCs w:val="20"/>
-              </w:rPr>
-              <w:t xml:space="preserve"> </w:t>
-            </w:r>
-            <w:r>
-              <w:rPr>
-                <w:rFonts w:ascii="Calibri" w:eastAsia="Calibri" w:hAnsi="Calibri" w:cs="Calibri"/>
-                <w:sz w:val="20"/>
-                <w:szCs w:val="20"/>
-              </w:rPr>
-              <w:tab/>
-            </w:r>
-            <w:r>
-              <w:rPr>
-                <w:rFonts w:ascii="Calibri" w:eastAsia="Calibri" w:hAnsi="Calibri" w:cs="Calibri"/>
-                <w:sz w:val="20"/>
-                <w:szCs w:val="20"/>
-              </w:rPr>
-              <w:tab/>
-            </w:r>
-            <w:r>
-              <w:rPr>
-                <w:rFonts w:ascii="Calibri" w:eastAsia="Calibri" w:hAnsi="Calibri" w:cs="Calibri"/>
-                <w:sz w:val="20"/>
-                <w:szCs w:val="20"/>
-              </w:rPr>
-              <w:t xml:space="preserve">Apprenticeship II </w:t>
-            </w:r>
-            <w:r>
-              <w:rPr>
-                <w:rFonts w:ascii="Calibri" w:eastAsia="Calibri" w:hAnsi="Calibri" w:cs="Calibri"/>
-                <w:sz w:val="20"/>
-                <w:szCs w:val="20"/>
-              </w:rPr>
-              <w:tab/>
-            </w:r>
-            <w:r>
-              <w:rPr>
-                <w:rFonts w:ascii="Calibri" w:eastAsia="Calibri" w:hAnsi="Calibri" w:cs="Calibri"/>
-                <w:sz w:val="20"/>
-                <w:szCs w:val="20"/>
-              </w:rPr>
-              <w:tab/>
-            </w:r>
-            <w:r>
-              <w:rPr>
-                <w:rFonts w:ascii="Calibri" w:eastAsia="Calibri" w:hAnsi="Calibri" w:cs="Calibri"/>
-                <w:sz w:val="20"/>
-                <w:szCs w:val="20"/>
-              </w:rPr>
-              <w:tab/>
-            </w:r>
-            <w:r>
-              <w:rPr>
-                <w:rFonts w:ascii="Calibri" w:eastAsia="Calibri" w:hAnsi="Calibri" w:cs="Calibri"/>
-                <w:sz w:val="20"/>
-                <w:szCs w:val="20"/>
-              </w:rPr>
-              <w:tab/>
-            </w:r>
-            <w:r>
-              <w:rPr>
-                <w:rFonts w:ascii="Calibri" w:eastAsia="Calibri" w:hAnsi="Calibri" w:cs="Calibri"/>
-                <w:sz w:val="20"/>
-                <w:szCs w:val="20"/>
-              </w:rPr>
-              <w:tab/>
-            </w:r>
-            <w:r>
-              <w:rPr>
-                <w:rFonts w:ascii="Calibri" w:eastAsia="Calibri" w:hAnsi="Calibri" w:cs="Calibri"/>
-                <w:sz w:val="20"/>
-                <w:szCs w:val="20"/>
-              </w:rPr>
-              <w:t>(1)</w:t>
-            </w:r>
-            <w:r>
-              <w:rPr>
-                <w:rFonts w:ascii="Calibri" w:eastAsia="Calibri" w:hAnsi="Calibri" w:cs="Calibri"/>
-                <w:sz w:val="20"/>
-                <w:szCs w:val="20"/>
-              </w:rPr>
-              <w:t xml:space="preserve"> </w:t>
-            </w:r>
-            <w:r>
-              <w:rPr>
-                <w:rFonts w:ascii="Calibri" w:eastAsia="Calibri" w:hAnsi="Calibri" w:cs="Calibri"/>
-                <w:color w:val="C45911"/>
-                <w:sz w:val="16"/>
-                <w:szCs w:val="16"/>
-              </w:rPr>
-              <w:t>(</w:t>
-            </w:r>
-            <w:r>
-              <w:rPr>
-                <w:rFonts w:ascii="Calibri" w:eastAsia="Calibri" w:hAnsi="Calibri" w:cs="Calibri"/>
-                <w:color w:val="C45911"/>
-                <w:sz w:val="16"/>
-                <w:szCs w:val="16"/>
-              </w:rPr>
-              <w:t>XXX)</w:t>
             </w:r>
           </w:p>
           <w:p>
@@ -4781,7 +4666,25 @@
                 <w:sz w:val="20"/>
                 <w:szCs w:val="20"/>
               </w:rPr>
-              <w:t>5 - 17</w:t>
+              <w:t>4</w:t>
+            </w:r>
+            <w:r>
+              <w:rPr>
+                <w:rFonts w:ascii="Calibri" w:eastAsia="Calibri" w:hAnsi="Calibri" w:cs="Calibri"/>
+                <w:b/>
+                <w:sz w:val="20"/>
+                <w:szCs w:val="20"/>
+              </w:rPr>
+              <w:t xml:space="preserve"> - 1</w:t>
+            </w:r>
+            <w:r>
+              <w:rPr>
+                <w:rFonts w:ascii="Calibri" w:eastAsia="Calibri" w:hAnsi="Calibri" w:cs="Calibri"/>
+                <w:b/>
+                <w:sz w:val="20"/>
+                <w:szCs w:val="20"/>
+              </w:rPr>
+              <w:t>6</w:t>
             </w:r>
             <w:r>
               <w:rPr>
@@ -4809,7 +4712,6 @@
                 <w:sz w:val="20"/>
                 <w:szCs w:val="20"/>
               </w:rPr>
-              <w:lastRenderedPageBreak/>
               <w:t>SE 20</w:t>
             </w:r>
             <w:r>
@@ -4905,6 +4807,7 @@
                 <w:sz w:val="20"/>
                 <w:szCs w:val="20"/>
               </w:rPr>
+              <w:lastRenderedPageBreak/>
               <w:t>SE 21</w:t>
             </w:r>
             <w:r>
@@ -4982,130 +4885,6 @@
                 <w:szCs w:val="16"/>
               </w:rPr>
               <w:t>(XXX)</w:t>
-            </w:r>
-          </w:p>
-          <w:p>
-            <w:pPr>
-              <w:spacing w:after="120"/>
-              <w:rPr>
-                <w:rFonts w:ascii="Calibri" w:eastAsia="Calibri" w:hAnsi="Calibri" w:cs="Calibri"/>
-                <w:sz w:val="20"/>
-                <w:szCs w:val="20"/>
-              </w:rPr>
-            </w:pPr>
-            <w:r>
-              <w:rPr>
-                <w:rFonts w:ascii="Calibri" w:eastAsia="Calibri" w:hAnsi="Calibri" w:cs="Calibri"/>
-                <w:sz w:val="20"/>
-                <w:szCs w:val="20"/>
-              </w:rPr>
-              <w:t>SE 210</w:t>
-            </w:r>
-            <w:r>
-              <w:rPr>
-                <w:rFonts w:ascii="Calibri" w:eastAsia="Calibri" w:hAnsi="Calibri" w:cs="Calibri"/>
-                <w:sz w:val="20"/>
-                <w:szCs w:val="20"/>
-              </w:rPr>
-              <w:t xml:space="preserve"> </w:t>
-            </w:r>
-            <w:r>
-              <w:rPr>
-                <w:rFonts w:ascii="Calibri" w:eastAsia="Calibri" w:hAnsi="Calibri" w:cs="Calibri"/>
-                <w:sz w:val="20"/>
-                <w:szCs w:val="20"/>
-              </w:rPr>
-              <w:tab/>
-            </w:r>
-            <w:r>
-              <w:rPr>
-                <w:rFonts w:ascii="Calibri" w:eastAsia="Calibri" w:hAnsi="Calibri" w:cs="Calibri"/>
-                <w:sz w:val="20"/>
-                <w:szCs w:val="20"/>
-              </w:rPr>
-              <w:tab/>
-            </w:r>
-            <w:r>
-              <w:rPr>
-                <w:rFonts w:ascii="Calibri" w:eastAsia="Calibri" w:hAnsi="Calibri" w:cs="Calibri"/>
-                <w:sz w:val="20"/>
-                <w:szCs w:val="20"/>
-              </w:rPr>
-              <w:t xml:space="preserve">Apprenticeship II </w:t>
-            </w:r>
-            <w:r>
-              <w:rPr>
-                <w:rFonts w:ascii="Calibri" w:eastAsia="Calibri" w:hAnsi="Calibri" w:cs="Calibri"/>
-                <w:sz w:val="20"/>
-                <w:szCs w:val="20"/>
-              </w:rPr>
-              <w:tab/>
-            </w:r>
-            <w:r>
-              <w:rPr>
-                <w:rFonts w:ascii="Calibri" w:eastAsia="Calibri" w:hAnsi="Calibri" w:cs="Calibri"/>
-                <w:sz w:val="20"/>
-                <w:szCs w:val="20"/>
-              </w:rPr>
-              <w:tab/>
-            </w:r>
-            <w:r>
-              <w:rPr>
-                <w:rFonts w:ascii="Calibri" w:eastAsia="Calibri" w:hAnsi="Calibri" w:cs="Calibri"/>
-                <w:sz w:val="20"/>
-                <w:szCs w:val="20"/>
-              </w:rPr>
-              <w:tab/>
-            </w:r>
-            <w:r>
-              <w:rPr>
-                <w:rFonts w:ascii="Calibri" w:eastAsia="Calibri" w:hAnsi="Calibri" w:cs="Calibri"/>
-                <w:sz w:val="20"/>
-                <w:szCs w:val="20"/>
-              </w:rPr>
-              <w:tab/>
-            </w:r>
-            <w:r>
-              <w:rPr>
-                <w:rFonts w:ascii="Calibri" w:eastAsia="Calibri" w:hAnsi="Calibri" w:cs="Calibri"/>
-                <w:sz w:val="20"/>
-                <w:szCs w:val="20"/>
-              </w:rPr>
-              <w:tab/>
-            </w:r>
-            <w:r>
-              <w:rPr>
-                <w:rFonts w:ascii="Calibri" w:eastAsia="Calibri" w:hAnsi="Calibri" w:cs="Calibri"/>
-                <w:sz w:val="20"/>
-                <w:szCs w:val="20"/>
-              </w:rPr>
-              <w:t>(1)</w:t>
-            </w:r>
-            <w:r>
-              <w:rPr>
-                <w:rFonts w:ascii="Calibri" w:eastAsia="Calibri" w:hAnsi="Calibri" w:cs="Calibri"/>
-                <w:sz w:val="20"/>
-                <w:szCs w:val="20"/>
-              </w:rPr>
-              <w:t xml:space="preserve"> </w:t>
-            </w:r>
-            <w:r>
-              <w:rPr>
-                <w:rFonts w:ascii="Calibri" w:eastAsia="Calibri" w:hAnsi="Calibri" w:cs="Calibri"/>
-                <w:color w:val="C45911"/>
-                <w:sz w:val="16"/>
-                <w:szCs w:val="16"/>
-              </w:rPr>
-              <w:t>(</w:t>
-            </w:r>
-            <w:r>
-              <w:rPr>
-                <w:rFonts w:ascii="Calibri" w:eastAsia="Calibri" w:hAnsi="Calibri" w:cs="Calibri"/>
-                <w:color w:val="C45911"/>
-                <w:sz w:val="16"/>
-                <w:szCs w:val="16"/>
-              </w:rPr>
-              <w:t>XXX)</w:t>
             </w:r>
           </w:p>
           <w:p>
@@ -5318,7 +5097,13 @@
               <w:rPr>
                 <w:rFonts w:ascii="Calibri" w:eastAsia="Calibri" w:hAnsi="Calibri" w:cs="Calibri"/>
               </w:rPr>
-              <w:t>48</w:t>
+              <w:t>4</w:t>
+            </w:r>
+            <w:r>
+              <w:rPr>
+                <w:rFonts w:ascii="Calibri" w:eastAsia="Calibri" w:hAnsi="Calibri" w:cs="Calibri"/>
+              </w:rPr>
+              <w:t>3</w:t>
             </w:r>
             <w:r>
               <w:rPr>
@@ -5785,6 +5570,14 @@
                 <w:sz w:val="20"/>
                 <w:szCs w:val="20"/>
               </w:rPr>
+              <w:t>(F/W/S)</w:t>
+            </w:r>
+            <w:r>
+              <w:rPr>
+                <w:rFonts w:ascii="Calibri" w:eastAsia="Calibri" w:hAnsi="Calibri" w:cs="Calibri"/>
+                <w:sz w:val="20"/>
+                <w:szCs w:val="20"/>
+              </w:rPr>
               <w:tab/>
             </w:r>
             <w:r>
@@ -6107,7 +5900,7 @@
                 <w:sz w:val="20"/>
                 <w:szCs w:val="20"/>
               </w:rPr>
-              <w:t>5</w:t>
+              <w:t>4</w:t>
             </w:r>
             <w:r>
               <w:rPr>
@@ -6311,123 +6104,6 @@
               </w:rPr>
               <w:tab/>
               <w:t>(4)</w:t>
-            </w:r>
-          </w:p>
-          <w:p>
-            <w:pPr>
-              <w:spacing w:after="120"/>
-              <w:rPr>
-                <w:rFonts w:ascii="Calibri" w:eastAsia="Calibri" w:hAnsi="Calibri" w:cs="Calibri"/>
-                <w:color w:val="C45911"/>
-                <w:sz w:val="16"/>
-                <w:szCs w:val="16"/>
-              </w:rPr>
-            </w:pPr>
-            <w:r>
-              <w:rPr>
-                <w:rFonts w:ascii="Calibri" w:eastAsia="Calibri" w:hAnsi="Calibri" w:cs="Calibri"/>
-                <w:sz w:val="20"/>
-                <w:szCs w:val="20"/>
-              </w:rPr>
-              <w:t>SE 310</w:t>
-            </w:r>
-            <w:r>
-              <w:rPr>
-                <w:rFonts w:ascii="Calibri" w:eastAsia="Calibri" w:hAnsi="Calibri" w:cs="Calibri"/>
-                <w:sz w:val="20"/>
-                <w:szCs w:val="20"/>
-              </w:rPr>
-              <w:t xml:space="preserve"> </w:t>
-            </w:r>
-            <w:r>
-              <w:rPr>
-                <w:rFonts w:ascii="Calibri" w:eastAsia="Calibri" w:hAnsi="Calibri" w:cs="Calibri"/>
-                <w:sz w:val="20"/>
-                <w:szCs w:val="20"/>
-              </w:rPr>
-              <w:tab/>
-            </w:r>
-            <w:r>
-              <w:rPr>
-                <w:rFonts w:ascii="Calibri" w:eastAsia="Calibri" w:hAnsi="Calibri" w:cs="Calibri"/>
-                <w:sz w:val="20"/>
-                <w:szCs w:val="20"/>
-              </w:rPr>
-              <w:tab/>
-            </w:r>
-            <w:r>
-              <w:rPr>
-                <w:rFonts w:ascii="Calibri" w:eastAsia="Calibri" w:hAnsi="Calibri" w:cs="Calibri"/>
-                <w:sz w:val="20"/>
-                <w:szCs w:val="20"/>
-              </w:rPr>
-              <w:t xml:space="preserve">Apprenticeship III </w:t>
-            </w:r>
-            <w:r>
-              <w:rPr>
-                <w:rFonts w:ascii="Calibri" w:eastAsia="Calibri" w:hAnsi="Calibri" w:cs="Calibri"/>
-                <w:sz w:val="20"/>
-                <w:szCs w:val="20"/>
-              </w:rPr>
-              <w:tab/>
-            </w:r>
-            <w:r>
-              <w:rPr>
-                <w:rFonts w:ascii="Calibri" w:eastAsia="Calibri" w:hAnsi="Calibri" w:cs="Calibri"/>
-                <w:sz w:val="20"/>
-                <w:szCs w:val="20"/>
-              </w:rPr>
-              <w:tab/>
-            </w:r>
-            <w:r>
-              <w:rPr>
-                <w:rFonts w:ascii="Calibri" w:eastAsia="Calibri" w:hAnsi="Calibri" w:cs="Calibri"/>
-                <w:sz w:val="20"/>
-                <w:szCs w:val="20"/>
-              </w:rPr>
-              <w:tab/>
-            </w:r>
-            <w:r>
-              <w:rPr>
-                <w:rFonts w:ascii="Calibri" w:eastAsia="Calibri" w:hAnsi="Calibri" w:cs="Calibri"/>
-                <w:sz w:val="20"/>
-                <w:szCs w:val="20"/>
-              </w:rPr>
-              <w:tab/>
-            </w:r>
-            <w:r>
-              <w:rPr>
-                <w:rFonts w:ascii="Calibri" w:eastAsia="Calibri" w:hAnsi="Calibri" w:cs="Calibri"/>
-                <w:sz w:val="20"/>
-                <w:szCs w:val="20"/>
-              </w:rPr>
-              <w:t>(1)</w:t>
-            </w:r>
-            <w:r>
-              <w:rPr>
-                <w:rFonts w:ascii="Calibri" w:eastAsia="Calibri" w:hAnsi="Calibri" w:cs="Calibri"/>
-                <w:sz w:val="20"/>
-                <w:szCs w:val="20"/>
-              </w:rPr>
-              <w:t xml:space="preserve"> </w:t>
-            </w:r>
-            <w:r>
-              <w:rPr>
-                <w:rFonts w:ascii="Calibri" w:eastAsia="Calibri" w:hAnsi="Calibri" w:cs="Calibri"/>
-                <w:color w:val="C45911"/>
-                <w:sz w:val="16"/>
-                <w:szCs w:val="16"/>
-              </w:rPr>
-              <w:t>(</w:t>
-            </w:r>
-            <w:r>
-              <w:rPr>
-                <w:rFonts w:ascii="Calibri" w:eastAsia="Calibri" w:hAnsi="Calibri" w:cs="Calibri"/>
-                <w:color w:val="C45911"/>
-                <w:sz w:val="16"/>
-                <w:szCs w:val="16"/>
-              </w:rPr>
-              <w:t>XXX)</w:t>
             </w:r>
           </w:p>
           <w:p>
@@ -6706,7 +6382,7 @@
                 <w:sz w:val="20"/>
                 <w:szCs w:val="20"/>
               </w:rPr>
-              <w:t>5</w:t>
+              <w:t>4</w:t>
             </w:r>
             <w:r>
               <w:rPr>
@@ -6920,131 +6596,6 @@
                 <w:szCs w:val="16"/>
               </w:rPr>
               <w:t>(XXX)</w:t>
-            </w:r>
-          </w:p>
-          <w:p>
-            <w:pPr>
-              <w:spacing w:after="120"/>
-              <w:rPr>
-                <w:rFonts w:ascii="Calibri" w:eastAsia="Calibri" w:hAnsi="Calibri" w:cs="Calibri"/>
-                <w:color w:val="C45911"/>
-                <w:sz w:val="16"/>
-                <w:szCs w:val="16"/>
-              </w:rPr>
-            </w:pPr>
-            <w:r>
-              <w:rPr>
-                <w:rFonts w:ascii="Calibri" w:eastAsia="Calibri" w:hAnsi="Calibri" w:cs="Calibri"/>
-                <w:sz w:val="20"/>
-                <w:szCs w:val="20"/>
-              </w:rPr>
-              <w:t>SE 31</w:t>
-            </w:r>
-            <w:r>
-              <w:rPr>
-                <w:rFonts w:ascii="Calibri" w:eastAsia="Calibri" w:hAnsi="Calibri" w:cs="Calibri"/>
-                <w:sz w:val="20"/>
-                <w:szCs w:val="20"/>
-              </w:rPr>
-              <w:t>0</w:t>
-            </w:r>
-            <w:r>
-              <w:rPr>
-                <w:rFonts w:ascii="Calibri" w:eastAsia="Calibri" w:hAnsi="Calibri" w:cs="Calibri"/>
-                <w:sz w:val="20"/>
-                <w:szCs w:val="20"/>
-              </w:rPr>
-              <w:t xml:space="preserve"> </w:t>
-            </w:r>
-            <w:r>
-              <w:rPr>
-                <w:rFonts w:ascii="Calibri" w:eastAsia="Calibri" w:hAnsi="Calibri" w:cs="Calibri"/>
-                <w:sz w:val="20"/>
-                <w:szCs w:val="20"/>
-              </w:rPr>
-              <w:tab/>
-            </w:r>
-            <w:r>
-              <w:rPr>
-                <w:rFonts w:ascii="Calibri" w:eastAsia="Calibri" w:hAnsi="Calibri" w:cs="Calibri"/>
-                <w:sz w:val="20"/>
-                <w:szCs w:val="20"/>
-              </w:rPr>
-              <w:tab/>
-            </w:r>
-            <w:r>
-              <w:rPr>
-                <w:rFonts w:ascii="Calibri" w:eastAsia="Calibri" w:hAnsi="Calibri" w:cs="Calibri"/>
-                <w:sz w:val="20"/>
-                <w:szCs w:val="20"/>
-              </w:rPr>
-              <w:t xml:space="preserve">Apprenticeship III </w:t>
-            </w:r>
-            <w:r>
-              <w:rPr>
-                <w:rFonts w:ascii="Calibri" w:eastAsia="Calibri" w:hAnsi="Calibri" w:cs="Calibri"/>
-                <w:sz w:val="20"/>
-                <w:szCs w:val="20"/>
-              </w:rPr>
-              <w:tab/>
-            </w:r>
-            <w:r>
-              <w:rPr>
-                <w:rFonts w:ascii="Calibri" w:eastAsia="Calibri" w:hAnsi="Calibri" w:cs="Calibri"/>
-                <w:sz w:val="20"/>
-                <w:szCs w:val="20"/>
-              </w:rPr>
-              <w:tab/>
-            </w:r>
-            <w:r>
-              <w:rPr>
-                <w:rFonts w:ascii="Calibri" w:eastAsia="Calibri" w:hAnsi="Calibri" w:cs="Calibri"/>
-                <w:sz w:val="20"/>
-                <w:szCs w:val="20"/>
-              </w:rPr>
-              <w:tab/>
-            </w:r>
-            <w:r>
-              <w:rPr>
-                <w:rFonts w:ascii="Calibri" w:eastAsia="Calibri" w:hAnsi="Calibri" w:cs="Calibri"/>
-                <w:sz w:val="20"/>
-                <w:szCs w:val="20"/>
-              </w:rPr>
-              <w:tab/>
-            </w:r>
-            <w:r>
-              <w:rPr>
-                <w:rFonts w:ascii="Calibri" w:eastAsia="Calibri" w:hAnsi="Calibri" w:cs="Calibri"/>
-                <w:sz w:val="20"/>
-                <w:szCs w:val="20"/>
-              </w:rPr>
-              <w:t>(1)</w:t>
-            </w:r>
-            <w:r>
-              <w:rPr>
-                <w:rFonts w:ascii="Calibri" w:eastAsia="Calibri" w:hAnsi="Calibri" w:cs="Calibri"/>
-                <w:sz w:val="20"/>
-                <w:szCs w:val="20"/>
-              </w:rPr>
-              <w:t xml:space="preserve"> </w:t>
-            </w:r>
-            <w:r>
-              <w:rPr>
-                <w:rFonts w:ascii="Calibri" w:eastAsia="Calibri" w:hAnsi="Calibri" w:cs="Calibri"/>
-                <w:color w:val="C45911"/>
-                <w:sz w:val="16"/>
-                <w:szCs w:val="16"/>
-              </w:rPr>
-              <w:t>(</w:t>
-            </w:r>
-            <w:r>
-              <w:rPr>
-                <w:rFonts w:ascii="Calibri" w:eastAsia="Calibri" w:hAnsi="Calibri" w:cs="Calibri"/>
-                <w:color w:val="C45911"/>
-                <w:sz w:val="16"/>
-                <w:szCs w:val="16"/>
-              </w:rPr>
-              <w:t>XXX)</w:t>
             </w:r>
           </w:p>
           <w:p>
@@ -7276,7 +6827,7 @@
               <w:rPr>
                 <w:rFonts w:ascii="Calibri" w:eastAsia="Calibri" w:hAnsi="Calibri" w:cs="Calibri"/>
               </w:rPr>
-              <w:t>5</w:t>
+              <w:t>3</w:t>
             </w:r>
             <w:r>
               <w:rPr>
@@ -7294,7 +6845,7 @@
               <w:rPr>
                 <w:rFonts w:ascii="Calibri" w:eastAsia="Calibri" w:hAnsi="Calibri" w:cs="Calibri"/>
               </w:rPr>
-              <w:t>7</w:t>
+              <w:t>4</w:t>
             </w:r>
             <w:r>
               <w:rPr>
@@ -7413,7 +6964,25 @@
                 <w:sz w:val="20"/>
                 <w:szCs w:val="20"/>
               </w:rPr>
-              <w:t>5 - 16</w:t>
+              <w:t>5</w:t>
+            </w:r>
+            <w:r>
+              <w:rPr>
+                <w:rFonts w:ascii="Calibri" w:eastAsia="Calibri" w:hAnsi="Calibri" w:cs="Calibri"/>
+                <w:b/>
+                <w:sz w:val="20"/>
+                <w:szCs w:val="20"/>
+              </w:rPr>
+              <w:t xml:space="preserve"> - 1</w:t>
+            </w:r>
+            <w:r>
+              <w:rPr>
+                <w:rFonts w:ascii="Calibri" w:eastAsia="Calibri" w:hAnsi="Calibri" w:cs="Calibri"/>
+                <w:b/>
+                <w:sz w:val="20"/>
+                <w:szCs w:val="20"/>
+              </w:rPr>
+              <w:t>6</w:t>
             </w:r>
             <w:r>
               <w:rPr>
@@ -7723,6 +7292,14 @@
                 <w:szCs w:val="20"/>
               </w:rPr>
               <w:t xml:space="preserve">Apprenticeship IV </w:t>
+            </w:r>
+            <w:r>
+              <w:rPr>
+                <w:rFonts w:ascii="Calibri" w:eastAsia="Calibri" w:hAnsi="Calibri" w:cs="Calibri"/>
+                <w:sz w:val="20"/>
+                <w:szCs w:val="20"/>
+              </w:rPr>
+              <w:t>(F/W/S)</w:t>
             </w:r>
             <w:r>
               <w:rPr>
@@ -8008,7 +7585,7 @@
                 <w:sz w:val="20"/>
                 <w:szCs w:val="20"/>
               </w:rPr>
-              <w:t>6</w:t>
+              <w:t>5</w:t>
             </w:r>
             <w:r>
               <w:rPr>
@@ -8227,123 +7804,6 @@
                 <w:szCs w:val="16"/>
               </w:rPr>
               <w:t xml:space="preserve"> 🖊</w:t>
-            </w:r>
-          </w:p>
-          <w:p>
-            <w:pPr>
-              <w:spacing w:after="120"/>
-              <w:rPr>
-                <w:rFonts w:ascii="Calibri" w:eastAsia="Calibri" w:hAnsi="Calibri" w:cs="Calibri"/>
-                <w:sz w:val="20"/>
-                <w:szCs w:val="20"/>
-              </w:rPr>
-            </w:pPr>
-            <w:r>
-              <w:rPr>
-                <w:rFonts w:ascii="Calibri" w:eastAsia="Calibri" w:hAnsi="Calibri" w:cs="Calibri"/>
-                <w:sz w:val="20"/>
-                <w:szCs w:val="20"/>
-              </w:rPr>
-              <w:lastRenderedPageBreak/>
-              <w:t>SE 410</w:t>
-            </w:r>
-            <w:r>
-              <w:rPr>
-                <w:rFonts w:ascii="Calibri" w:eastAsia="Calibri" w:hAnsi="Calibri" w:cs="Calibri"/>
-                <w:sz w:val="20"/>
-                <w:szCs w:val="20"/>
-              </w:rPr>
-              <w:t xml:space="preserve"> </w:t>
-            </w:r>
-            <w:r>
-              <w:rPr>
-                <w:rFonts w:ascii="Calibri" w:eastAsia="Calibri" w:hAnsi="Calibri" w:cs="Calibri"/>
-                <w:sz w:val="20"/>
-                <w:szCs w:val="20"/>
-              </w:rPr>
-              <w:tab/>
-            </w:r>
-            <w:r>
-              <w:rPr>
-                <w:rFonts w:ascii="Calibri" w:eastAsia="Calibri" w:hAnsi="Calibri" w:cs="Calibri"/>
-                <w:sz w:val="20"/>
-                <w:szCs w:val="20"/>
-              </w:rPr>
-              <w:tab/>
-            </w:r>
-            <w:r>
-              <w:rPr>
-                <w:rFonts w:ascii="Calibri" w:eastAsia="Calibri" w:hAnsi="Calibri" w:cs="Calibri"/>
-                <w:sz w:val="20"/>
-                <w:szCs w:val="20"/>
-              </w:rPr>
-              <w:t xml:space="preserve">Apprenticeship IV </w:t>
-            </w:r>
-            <w:r>
-              <w:rPr>
-                <w:rFonts w:ascii="Calibri" w:eastAsia="Calibri" w:hAnsi="Calibri" w:cs="Calibri"/>
-                <w:sz w:val="20"/>
-                <w:szCs w:val="20"/>
-              </w:rPr>
-              <w:tab/>
-            </w:r>
-            <w:r>
-              <w:rPr>
-                <w:rFonts w:ascii="Calibri" w:eastAsia="Calibri" w:hAnsi="Calibri" w:cs="Calibri"/>
-                <w:sz w:val="20"/>
-                <w:szCs w:val="20"/>
-              </w:rPr>
-              <w:tab/>
-            </w:r>
-            <w:r>
-              <w:rPr>
-                <w:rFonts w:ascii="Calibri" w:eastAsia="Calibri" w:hAnsi="Calibri" w:cs="Calibri"/>
-                <w:sz w:val="20"/>
-                <w:szCs w:val="20"/>
-              </w:rPr>
-              <w:tab/>
-            </w:r>
-            <w:r>
-              <w:rPr>
-                <w:rFonts w:ascii="Calibri" w:eastAsia="Calibri" w:hAnsi="Calibri" w:cs="Calibri"/>
-                <w:sz w:val="20"/>
-                <w:szCs w:val="20"/>
-              </w:rPr>
-              <w:tab/>
-            </w:r>
-            <w:r>
-              <w:rPr>
-                <w:rFonts w:ascii="Calibri" w:eastAsia="Calibri" w:hAnsi="Calibri" w:cs="Calibri"/>
-                <w:sz w:val="20"/>
-                <w:szCs w:val="20"/>
-              </w:rPr>
-              <w:t>(1)</w:t>
-            </w:r>
-            <w:r>
-              <w:rPr>
-                <w:rFonts w:ascii="Calibri" w:eastAsia="Calibri" w:hAnsi="Calibri" w:cs="Calibri"/>
-                <w:sz w:val="20"/>
-                <w:szCs w:val="20"/>
-              </w:rPr>
-              <w:t xml:space="preserve"> </w:t>
-            </w:r>
-            <w:r>
-              <w:rPr>
-                <w:rFonts w:ascii="Calibri" w:eastAsia="Calibri" w:hAnsi="Calibri" w:cs="Calibri"/>
-                <w:color w:val="C45911"/>
-                <w:sz w:val="16"/>
-                <w:szCs w:val="16"/>
-              </w:rPr>
-              <w:t>(</w:t>
-            </w:r>
-            <w:r>
-              <w:rPr>
-                <w:rFonts w:ascii="Calibri" w:eastAsia="Calibri" w:hAnsi="Calibri" w:cs="Calibri"/>
-                <w:color w:val="C45911"/>
-                <w:sz w:val="16"/>
-                <w:szCs w:val="16"/>
-              </w:rPr>
-              <w:t>XXX)</w:t>
             </w:r>
           </w:p>
           <w:p>
@@ -8524,7 +7984,6 @@
               <w:rPr>
                 <w:rFonts w:ascii="Calibri" w:eastAsia="Calibri" w:hAnsi="Calibri" w:cs="Calibri"/>
               </w:rPr>
-              <w:lastRenderedPageBreak/>
               <w:t>Spring</w:t>
             </w:r>
             <w:r>
@@ -8600,7 +8059,16 @@
                 <w:sz w:val="20"/>
                 <w:szCs w:val="20"/>
               </w:rPr>
-              <w:t>14</w:t>
+              <w:t>1</w:t>
+            </w:r>
+            <w:r>
+              <w:rPr>
+                <w:rFonts w:ascii="Calibri" w:eastAsia="Calibri" w:hAnsi="Calibri" w:cs="Calibri"/>
+                <w:b/>
+                <w:sz w:val="20"/>
+                <w:szCs w:val="20"/>
+              </w:rPr>
+              <w:t>3</w:t>
             </w:r>
             <w:r>
               <w:rPr>
@@ -8759,6 +8227,7 @@
                 <w:sz w:val="20"/>
                 <w:szCs w:val="20"/>
               </w:rPr>
+              <w:lastRenderedPageBreak/>
               <w:t>CS 463</w:t>
             </w:r>
             <w:r>
@@ -8794,122 +8263,6 @@
               </w:rPr>
               <w:tab/>
               <w:t>(2)</w:t>
-            </w:r>
-          </w:p>
-          <w:p>
-            <w:pPr>
-              <w:spacing w:after="120"/>
-              <w:rPr>
-                <w:rFonts w:ascii="Calibri" w:eastAsia="Calibri" w:hAnsi="Calibri" w:cs="Calibri"/>
-                <w:sz w:val="20"/>
-                <w:szCs w:val="20"/>
-              </w:rPr>
-            </w:pPr>
-            <w:r>
-              <w:rPr>
-                <w:rFonts w:ascii="Calibri" w:eastAsia="Calibri" w:hAnsi="Calibri" w:cs="Calibri"/>
-                <w:sz w:val="20"/>
-                <w:szCs w:val="20"/>
-              </w:rPr>
-              <w:t>SE 410</w:t>
-            </w:r>
-            <w:r>
-              <w:rPr>
-                <w:rFonts w:ascii="Calibri" w:eastAsia="Calibri" w:hAnsi="Calibri" w:cs="Calibri"/>
-                <w:sz w:val="20"/>
-                <w:szCs w:val="20"/>
-              </w:rPr>
-              <w:t xml:space="preserve"> </w:t>
-            </w:r>
-            <w:r>
-              <w:rPr>
-                <w:rFonts w:ascii="Calibri" w:eastAsia="Calibri" w:hAnsi="Calibri" w:cs="Calibri"/>
-                <w:sz w:val="20"/>
-                <w:szCs w:val="20"/>
-              </w:rPr>
-              <w:tab/>
-            </w:r>
-            <w:r>
-              <w:rPr>
-                <w:rFonts w:ascii="Calibri" w:eastAsia="Calibri" w:hAnsi="Calibri" w:cs="Calibri"/>
-                <w:sz w:val="20"/>
-                <w:szCs w:val="20"/>
-              </w:rPr>
-              <w:tab/>
-            </w:r>
-            <w:r>
-              <w:rPr>
-                <w:rFonts w:ascii="Calibri" w:eastAsia="Calibri" w:hAnsi="Calibri" w:cs="Calibri"/>
-                <w:sz w:val="20"/>
-                <w:szCs w:val="20"/>
-              </w:rPr>
-              <w:t xml:space="preserve">Apprenticeship IV </w:t>
-            </w:r>
-            <w:r>
-              <w:rPr>
-                <w:rFonts w:ascii="Calibri" w:eastAsia="Calibri" w:hAnsi="Calibri" w:cs="Calibri"/>
-                <w:sz w:val="20"/>
-                <w:szCs w:val="20"/>
-              </w:rPr>
-              <w:tab/>
-            </w:r>
-            <w:r>
-              <w:rPr>
-                <w:rFonts w:ascii="Calibri" w:eastAsia="Calibri" w:hAnsi="Calibri" w:cs="Calibri"/>
-                <w:sz w:val="20"/>
-                <w:szCs w:val="20"/>
-              </w:rPr>
-              <w:tab/>
-            </w:r>
-            <w:r>
-              <w:rPr>
-                <w:rFonts w:ascii="Calibri" w:eastAsia="Calibri" w:hAnsi="Calibri" w:cs="Calibri"/>
-                <w:sz w:val="20"/>
-                <w:szCs w:val="20"/>
-              </w:rPr>
-              <w:tab/>
-            </w:r>
-            <w:r>
-              <w:rPr>
-                <w:rFonts w:ascii="Calibri" w:eastAsia="Calibri" w:hAnsi="Calibri" w:cs="Calibri"/>
-                <w:sz w:val="20"/>
-                <w:szCs w:val="20"/>
-              </w:rPr>
-              <w:tab/>
-            </w:r>
-            <w:r>
-              <w:rPr>
-                <w:rFonts w:ascii="Calibri" w:eastAsia="Calibri" w:hAnsi="Calibri" w:cs="Calibri"/>
-                <w:sz w:val="20"/>
-                <w:szCs w:val="20"/>
-              </w:rPr>
-              <w:t>(1)</w:t>
-            </w:r>
-            <w:r>
-              <w:rPr>
-                <w:rFonts w:ascii="Calibri" w:eastAsia="Calibri" w:hAnsi="Calibri" w:cs="Calibri"/>
-                <w:sz w:val="20"/>
-                <w:szCs w:val="20"/>
-              </w:rPr>
-              <w:t xml:space="preserve"> </w:t>
-            </w:r>
-            <w:r>
-              <w:rPr>
-                <w:rFonts w:ascii="Calibri" w:eastAsia="Calibri" w:hAnsi="Calibri" w:cs="Calibri"/>
-                <w:color w:val="C45911"/>
-                <w:sz w:val="16"/>
-                <w:szCs w:val="16"/>
-              </w:rPr>
-              <w:t>(</w:t>
-            </w:r>
-            <w:r>
-              <w:rPr>
-                <w:rFonts w:ascii="Calibri" w:eastAsia="Calibri" w:hAnsi="Calibri" w:cs="Calibri"/>
-                <w:color w:val="C45911"/>
-                <w:sz w:val="16"/>
-                <w:szCs w:val="16"/>
-              </w:rPr>
-              <w:t>XXX)</w:t>
             </w:r>
           </w:p>
           <w:p>
@@ -9091,6 +8444,7 @@
               <w:rPr>
                 <w:rFonts w:ascii="Calibri" w:eastAsia="Calibri" w:hAnsi="Calibri" w:cs="Calibri"/>
               </w:rPr>
+              <w:lastRenderedPageBreak/>
               <w:tab/>
             </w:r>
             <w:r>
@@ -9156,35 +8510,21 @@
                 <w:rFonts w:ascii="Calibri" w:eastAsia="Calibri" w:hAnsi="Calibri" w:cs="Calibri"/>
                 <w:b/>
               </w:rPr>
-              <w:t>8</w:t>
+              <w:t>78</w:t>
             </w:r>
             <w:r>
               <w:rPr>
                 <w:rFonts w:ascii="Calibri" w:eastAsia="Calibri" w:hAnsi="Calibri" w:cs="Calibri"/>
                 <w:b/>
               </w:rPr>
-              <w:t>4</w:t>
+              <w:t xml:space="preserve"> - 1</w:t>
             </w:r>
             <w:r>
               <w:rPr>
                 <w:rFonts w:ascii="Calibri" w:eastAsia="Calibri" w:hAnsi="Calibri" w:cs="Calibri"/>
                 <w:b/>
               </w:rPr>
-              <w:t xml:space="preserve"> - 1</w:t>
-            </w:r>
-            <w:r>
-              <w:rPr>
-                <w:rFonts w:ascii="Calibri" w:eastAsia="Calibri" w:hAnsi="Calibri" w:cs="Calibri"/>
-                <w:b/>
-              </w:rPr>
-              <w:t>9</w:t>
-            </w:r>
-            <w:r>
-              <w:rPr>
-                <w:rFonts w:ascii="Calibri" w:eastAsia="Calibri" w:hAnsi="Calibri" w:cs="Calibri"/>
-                <w:b/>
-              </w:rPr>
-              <w:t>0</w:t>
+              <w:t>83</w:t>
             </w:r>
             <w:bookmarkStart w:id="1" w:name="_GoBack"/>
             <w:bookmarkEnd w:id="1"/>
@@ -9956,7 +9296,6 @@
         <w:rPr>
           <w:rFonts w:ascii="Garamond" w:eastAsia="Garamond" w:hAnsi="Garamond" w:cs="Garamond"/>
         </w:rPr>
-        <w:lastRenderedPageBreak/>
         <w:t>SE 10</w:t>
       </w:r>
       <w:r>
@@ -10646,14 +9985,7 @@
         <w:rPr>
           <w:rFonts w:ascii="Garamond" w:eastAsia="Garamond" w:hAnsi="Garamond" w:cs="Garamond"/>
         </w:rPr>
-        <w:t xml:space="preserve">An upcoming hire, this role represents a tenured or tenure-track position </w:t>
-      </w:r>
-      <w:r>
-        <w:rPr>
-          <w:rFonts w:ascii="Garamond" w:eastAsia="Garamond" w:hAnsi="Garamond" w:cs="Garamond"/>
-        </w:rPr>
-        <w:lastRenderedPageBreak/>
-        <w:t>with research in the field of software engineering or computer science education.</w:t>
+        <w:t>An upcoming hire, this role represents a tenured or tenure-track position with research in the field of software engineering or computer science education.</w:t>
       </w:r>
     </w:p>
     <w:p>

</xml_diff>

<commit_message>
Proposal narrative: Update credit hour totals.
</commit_message>
<xml_diff>
--- a/assets/HECC New Academic Program Proposal.docx
+++ b/assets/HECC New Academic Program Proposal.docx
@@ -1165,6 +1165,7 @@
         </w:rPr>
         <w:t xml:space="preserve">Freshman Skill Courses (16 </w:t>
       </w:r>
+      <w:proofErr w:type="spellStart"/>
       <w:r>
         <w:rPr>
           <w:rFonts w:ascii="Calibri" w:eastAsia="Calibri" w:hAnsi="Calibri" w:cs="Calibri"/>
@@ -1174,6 +1175,7 @@
         </w:rPr>
         <w:t>cr</w:t>
       </w:r>
+      <w:proofErr w:type="spellEnd"/>
       <w:r>
         <w:rPr>
           <w:rFonts w:ascii="Calibri" w:eastAsia="Calibri" w:hAnsi="Calibri" w:cs="Calibri"/>
@@ -1206,7 +1208,7 @@
           <w:sz w:val="20"/>
           <w:szCs w:val="20"/>
         </w:rPr>
-        <w:t>ACC Core (48 cr)</w:t>
+        <w:t>ACC Core (</w:t>
       </w:r>
       <w:r>
         <w:rPr>
@@ -1215,14 +1217,7 @@
           <w:sz w:val="20"/>
           <w:szCs w:val="20"/>
         </w:rPr>
-        <w:tab/>
-      </w:r>
-      <w:r>
-        <w:rPr>
-          <w:rFonts w:ascii="Apple Color Emoji" w:hAnsi="Apple Color Emoji"/>
-          <w:color w:val="000000"/>
-        </w:rPr>
-        <w:t>📓</w:t>
+        <w:t>5</w:t>
       </w:r>
       <w:r>
         <w:rPr>
@@ -1231,7 +1226,7 @@
           <w:sz w:val="20"/>
           <w:szCs w:val="20"/>
         </w:rPr>
-        <w:t xml:space="preserve"> A</w:t>
+        <w:t>2</w:t>
       </w:r>
       <w:r>
         <w:rPr>
@@ -1240,7 +1235,81 @@
           <w:sz w:val="20"/>
           <w:szCs w:val="20"/>
         </w:rPr>
-        <w:t>BET Science &amp; Math (45 cr)</w:t>
+        <w:t xml:space="preserve"> </w:t>
+      </w:r>
+      <w:proofErr w:type="spellStart"/>
+      <w:r>
+        <w:rPr>
+          <w:rFonts w:ascii="Calibri" w:eastAsia="Calibri" w:hAnsi="Calibri" w:cs="Calibri"/>
+          <w:b/>
+          <w:sz w:val="20"/>
+          <w:szCs w:val="20"/>
+        </w:rPr>
+        <w:t>cr</w:t>
+      </w:r>
+      <w:proofErr w:type="spellEnd"/>
+      <w:r>
+        <w:rPr>
+          <w:rFonts w:ascii="Calibri" w:eastAsia="Calibri" w:hAnsi="Calibri" w:cs="Calibri"/>
+          <w:b/>
+          <w:sz w:val="20"/>
+          <w:szCs w:val="20"/>
+        </w:rPr>
+        <w:t>)</w:t>
+      </w:r>
+      <w:r>
+        <w:rPr>
+          <w:rFonts w:ascii="Calibri" w:eastAsia="Calibri" w:hAnsi="Calibri" w:cs="Calibri"/>
+          <w:b/>
+          <w:sz w:val="20"/>
+          <w:szCs w:val="20"/>
+        </w:rPr>
+        <w:tab/>
+      </w:r>
+      <w:r>
+        <w:rPr>
+          <w:rFonts w:ascii="Apple Color Emoji" w:hAnsi="Apple Color Emoji"/>
+          <w:color w:val="000000"/>
+        </w:rPr>
+        <w:t>📓</w:t>
+      </w:r>
+      <w:r>
+        <w:rPr>
+          <w:rFonts w:ascii="Calibri" w:eastAsia="Calibri" w:hAnsi="Calibri" w:cs="Calibri"/>
+          <w:b/>
+          <w:sz w:val="20"/>
+          <w:szCs w:val="20"/>
+        </w:rPr>
+        <w:t xml:space="preserve"> A</w:t>
+      </w:r>
+      <w:r>
+        <w:rPr>
+          <w:rFonts w:ascii="Calibri" w:eastAsia="Calibri" w:hAnsi="Calibri" w:cs="Calibri"/>
+          <w:b/>
+          <w:sz w:val="20"/>
+          <w:szCs w:val="20"/>
+        </w:rPr>
+        <w:t xml:space="preserve">BET Science &amp; Math (45 </w:t>
+      </w:r>
+      <w:proofErr w:type="spellStart"/>
+      <w:r>
+        <w:rPr>
+          <w:rFonts w:ascii="Calibri" w:eastAsia="Calibri" w:hAnsi="Calibri" w:cs="Calibri"/>
+          <w:b/>
+          <w:sz w:val="20"/>
+          <w:szCs w:val="20"/>
+        </w:rPr>
+        <w:t>cr</w:t>
+      </w:r>
+      <w:proofErr w:type="spellEnd"/>
+      <w:r>
+        <w:rPr>
+          <w:rFonts w:ascii="Calibri" w:eastAsia="Calibri" w:hAnsi="Calibri" w:cs="Calibri"/>
+          <w:b/>
+          <w:sz w:val="20"/>
+          <w:szCs w:val="20"/>
+        </w:rPr>
+        <w:t>)</w:t>
       </w:r>
       <w:r>
         <w:rPr>
@@ -1390,8 +1459,16 @@
               <w:rPr>
                 <w:rFonts w:ascii="Calibri" w:eastAsia="Calibri" w:hAnsi="Calibri" w:cs="Calibri"/>
               </w:rPr>
-              <w:t xml:space="preserve"> cr</w:t>
-            </w:r>
+              <w:t xml:space="preserve"> </w:t>
+            </w:r>
+            <w:proofErr w:type="spellStart"/>
+            <w:r>
+              <w:rPr>
+                <w:rFonts w:ascii="Calibri" w:eastAsia="Calibri" w:hAnsi="Calibri" w:cs="Calibri"/>
+              </w:rPr>
+              <w:t>cr</w:t>
+            </w:r>
+            <w:proofErr w:type="spellEnd"/>
           </w:p>
         </w:tc>
       </w:tr>
@@ -1517,6 +1594,7 @@
               </w:rPr>
               <w:t xml:space="preserve"> </w:t>
             </w:r>
+            <w:proofErr w:type="spellStart"/>
             <w:r>
               <w:rPr>
                 <w:rFonts w:ascii="Calibri" w:eastAsia="Calibri" w:hAnsi="Calibri" w:cs="Calibri"/>
@@ -1526,6 +1604,7 @@
               </w:rPr>
               <w:t>cr</w:t>
             </w:r>
+            <w:proofErr w:type="spellEnd"/>
           </w:p>
           <w:p>
             <w:pPr>
@@ -2081,7 +2160,24 @@
                 <w:szCs w:val="20"/>
               </w:rPr>
               <w:tab/>
-              <w:t>Bacc Core: Literature &amp; Arts</w:t>
+            </w:r>
+            <w:proofErr w:type="spellStart"/>
+            <w:r>
+              <w:rPr>
+                <w:rFonts w:ascii="Calibri" w:eastAsia="Calibri" w:hAnsi="Calibri" w:cs="Calibri"/>
+                <w:sz w:val="20"/>
+                <w:szCs w:val="20"/>
+              </w:rPr>
+              <w:t>Bacc</w:t>
+            </w:r>
+            <w:proofErr w:type="spellEnd"/>
+            <w:r>
+              <w:rPr>
+                <w:rFonts w:ascii="Calibri" w:eastAsia="Calibri" w:hAnsi="Calibri" w:cs="Calibri"/>
+                <w:sz w:val="20"/>
+                <w:szCs w:val="20"/>
+              </w:rPr>
+              <w:t xml:space="preserve"> Core: Literature &amp; Arts</w:t>
             </w:r>
             <w:r>
               <w:rPr>
@@ -2240,8 +2336,19 @@
                 <w:sz w:val="20"/>
                 <w:szCs w:val="20"/>
               </w:rPr>
-              <w:t xml:space="preserve"> cr</w:t>
-            </w:r>
+              <w:t xml:space="preserve"> </w:t>
+            </w:r>
+            <w:proofErr w:type="spellStart"/>
+            <w:r>
+              <w:rPr>
+                <w:rFonts w:ascii="Calibri" w:eastAsia="Calibri" w:hAnsi="Calibri" w:cs="Calibri"/>
+                <w:b/>
+                <w:sz w:val="20"/>
+                <w:szCs w:val="20"/>
+              </w:rPr>
+              <w:t>cr</w:t>
+            </w:r>
+            <w:proofErr w:type="spellEnd"/>
           </w:p>
           <w:p>
             <w:pPr>
@@ -2624,15 +2731,7 @@
                 <w:sz w:val="16"/>
                 <w:szCs w:val="16"/>
               </w:rPr>
-              <w:t xml:space="preserve"> </w:t>
-            </w:r>
-            <w:r>
-              <w:rPr>
-                <w:rFonts w:ascii=".Apple Color Emoji UI" w:eastAsia=".Apple Color Emoji UI" w:hAnsi=".Apple Color Emoji UI" w:cs=".Apple Color Emoji UI"/>
-                <w:sz w:val="16"/>
-                <w:szCs w:val="16"/>
-              </w:rPr>
-              <w:t>🔑</w:t>
+              <w:t xml:space="preserve"> 🔑</w:t>
             </w:r>
             <w:r>
               <w:rPr>
@@ -2669,7 +2768,24 @@
                 <w:szCs w:val="20"/>
               </w:rPr>
               <w:tab/>
-              <w:t xml:space="preserve">Bacc Core: Bio/Phys Science </w:t>
+            </w:r>
+            <w:proofErr w:type="spellStart"/>
+            <w:r>
+              <w:rPr>
+                <w:rFonts w:ascii="Calibri" w:eastAsia="Calibri" w:hAnsi="Calibri" w:cs="Calibri"/>
+                <w:sz w:val="20"/>
+                <w:szCs w:val="20"/>
+              </w:rPr>
+              <w:t>Bacc</w:t>
+            </w:r>
+            <w:proofErr w:type="spellEnd"/>
+            <w:r>
+              <w:rPr>
+                <w:rFonts w:ascii="Calibri" w:eastAsia="Calibri" w:hAnsi="Calibri" w:cs="Calibri"/>
+                <w:sz w:val="20"/>
+                <w:szCs w:val="20"/>
+              </w:rPr>
+              <w:t xml:space="preserve"> Core: Bio/Phys Science </w:t>
             </w:r>
             <w:r>
               <w:rPr>
@@ -2839,6 +2955,7 @@
               </w:rPr>
               <w:t xml:space="preserve"> </w:t>
             </w:r>
+            <w:proofErr w:type="spellStart"/>
             <w:r>
               <w:rPr>
                 <w:rFonts w:ascii="Calibri" w:eastAsia="Calibri" w:hAnsi="Calibri" w:cs="Calibri"/>
@@ -2848,6 +2965,7 @@
               </w:rPr>
               <w:t>cr</w:t>
             </w:r>
+            <w:proofErr w:type="spellEnd"/>
           </w:p>
           <w:p>
             <w:pPr>
@@ -3529,8 +3647,16 @@
               <w:rPr>
                 <w:rFonts w:ascii="Calibri" w:eastAsia="Calibri" w:hAnsi="Calibri" w:cs="Calibri"/>
               </w:rPr>
-              <w:t xml:space="preserve"> cr</w:t>
-            </w:r>
+              <w:t xml:space="preserve"> </w:t>
+            </w:r>
+            <w:proofErr w:type="spellStart"/>
+            <w:r>
+              <w:rPr>
+                <w:rFonts w:ascii="Calibri" w:eastAsia="Calibri" w:hAnsi="Calibri" w:cs="Calibri"/>
+              </w:rPr>
+              <w:t>cr</w:t>
+            </w:r>
+            <w:proofErr w:type="spellEnd"/>
             <w:r>
               <w:rPr>
                 <w:rFonts w:ascii="Calibri" w:eastAsia="Calibri" w:hAnsi="Calibri" w:cs="Calibri"/>
@@ -3651,8 +3777,19 @@
                 <w:sz w:val="20"/>
                 <w:szCs w:val="20"/>
               </w:rPr>
-              <w:t xml:space="preserve"> cr</w:t>
-            </w:r>
+              <w:t xml:space="preserve"> </w:t>
+            </w:r>
+            <w:proofErr w:type="spellStart"/>
+            <w:r>
+              <w:rPr>
+                <w:rFonts w:ascii="Calibri" w:eastAsia="Calibri" w:hAnsi="Calibri" w:cs="Calibri"/>
+                <w:b/>
+                <w:sz w:val="20"/>
+                <w:szCs w:val="20"/>
+              </w:rPr>
+              <w:t>cr</w:t>
+            </w:r>
+            <w:proofErr w:type="spellEnd"/>
           </w:p>
           <w:p>
             <w:pPr>
@@ -4024,7 +4161,24 @@
                 <w:szCs w:val="20"/>
               </w:rPr>
               <w:tab/>
-              <w:t xml:space="preserve">Bacc Core: Bio/Phys Science </w:t>
+            </w:r>
+            <w:proofErr w:type="spellStart"/>
+            <w:r>
+              <w:rPr>
+                <w:rFonts w:ascii="Calibri" w:eastAsia="Calibri" w:hAnsi="Calibri" w:cs="Calibri"/>
+                <w:sz w:val="20"/>
+                <w:szCs w:val="20"/>
+              </w:rPr>
+              <w:t>Bacc</w:t>
+            </w:r>
+            <w:proofErr w:type="spellEnd"/>
+            <w:r>
+              <w:rPr>
+                <w:rFonts w:ascii="Calibri" w:eastAsia="Calibri" w:hAnsi="Calibri" w:cs="Calibri"/>
+                <w:sz w:val="20"/>
+                <w:szCs w:val="20"/>
+              </w:rPr>
+              <w:t xml:space="preserve"> Core: Bio/Phys Science </w:t>
             </w:r>
             <w:r>
               <w:rPr>
@@ -4295,8 +4449,19 @@
                 <w:sz w:val="20"/>
                 <w:szCs w:val="20"/>
               </w:rPr>
-              <w:t xml:space="preserve"> cr</w:t>
-            </w:r>
+              <w:t xml:space="preserve"> </w:t>
+            </w:r>
+            <w:proofErr w:type="spellStart"/>
+            <w:r>
+              <w:rPr>
+                <w:rFonts w:ascii="Calibri" w:eastAsia="Calibri" w:hAnsi="Calibri" w:cs="Calibri"/>
+                <w:b/>
+                <w:sz w:val="20"/>
+                <w:szCs w:val="20"/>
+              </w:rPr>
+              <w:t>cr</w:t>
+            </w:r>
+            <w:proofErr w:type="spellEnd"/>
           </w:p>
           <w:p>
             <w:pPr>
@@ -4572,13 +4737,6 @@
                 <w:szCs w:val="20"/>
               </w:rPr>
               <w:tab/>
-            </w:r>
-            <w:r>
-              <w:rPr>
-                <w:rFonts w:ascii="Calibri" w:eastAsia="Calibri" w:hAnsi="Calibri" w:cs="Calibri"/>
-                <w:sz w:val="20"/>
-                <w:szCs w:val="20"/>
-              </w:rPr>
               <w:t xml:space="preserve">BACC Core: Synthesis, Contemporary Global Issues </w:t>
             </w:r>
             <w:r>
@@ -4693,8 +4851,19 @@
                 <w:sz w:val="20"/>
                 <w:szCs w:val="20"/>
               </w:rPr>
-              <w:t xml:space="preserve"> cr</w:t>
-            </w:r>
+              <w:t xml:space="preserve"> </w:t>
+            </w:r>
+            <w:proofErr w:type="spellStart"/>
+            <w:r>
+              <w:rPr>
+                <w:rFonts w:ascii="Calibri" w:eastAsia="Calibri" w:hAnsi="Calibri" w:cs="Calibri"/>
+                <w:b/>
+                <w:sz w:val="20"/>
+                <w:szCs w:val="20"/>
+              </w:rPr>
+              <w:t>cr</w:t>
+            </w:r>
+            <w:proofErr w:type="spellEnd"/>
           </w:p>
           <w:p>
             <w:pPr>
@@ -5109,8 +5278,16 @@
               <w:rPr>
                 <w:rFonts w:ascii="Calibri" w:eastAsia="Calibri" w:hAnsi="Calibri" w:cs="Calibri"/>
               </w:rPr>
-              <w:t xml:space="preserve"> cr</w:t>
-            </w:r>
+              <w:t xml:space="preserve"> </w:t>
+            </w:r>
+            <w:proofErr w:type="spellStart"/>
+            <w:r>
+              <w:rPr>
+                <w:rFonts w:ascii="Calibri" w:eastAsia="Calibri" w:hAnsi="Calibri" w:cs="Calibri"/>
+              </w:rPr>
+              <w:t>cr</w:t>
+            </w:r>
+            <w:proofErr w:type="spellEnd"/>
             <w:r>
               <w:rPr>
                 <w:rFonts w:ascii="Calibri" w:eastAsia="Calibri" w:hAnsi="Calibri" w:cs="Calibri"/>
@@ -5232,6 +5409,7 @@
               </w:rPr>
               <w:t xml:space="preserve"> </w:t>
             </w:r>
+            <w:proofErr w:type="spellStart"/>
             <w:r>
               <w:rPr>
                 <w:rFonts w:ascii="Calibri" w:eastAsia="Calibri" w:hAnsi="Calibri" w:cs="Calibri"/>
@@ -5241,6 +5419,7 @@
               </w:rPr>
               <w:t>cr</w:t>
             </w:r>
+            <w:proofErr w:type="spellEnd"/>
           </w:p>
           <w:p>
             <w:pPr>
@@ -5909,8 +6088,19 @@
                 <w:sz w:val="20"/>
                 <w:szCs w:val="20"/>
               </w:rPr>
-              <w:t xml:space="preserve"> cr</w:t>
-            </w:r>
+              <w:t xml:space="preserve"> </w:t>
+            </w:r>
+            <w:proofErr w:type="spellStart"/>
+            <w:r>
+              <w:rPr>
+                <w:rFonts w:ascii="Calibri" w:eastAsia="Calibri" w:hAnsi="Calibri" w:cs="Calibri"/>
+                <w:b/>
+                <w:sz w:val="20"/>
+                <w:szCs w:val="20"/>
+              </w:rPr>
+              <w:t>cr</w:t>
+            </w:r>
+            <w:proofErr w:type="spellEnd"/>
           </w:p>
           <w:p>
             <w:pPr>
@@ -6393,6 +6583,7 @@
               </w:rPr>
               <w:t xml:space="preserve"> </w:t>
             </w:r>
+            <w:proofErr w:type="spellStart"/>
             <w:r>
               <w:rPr>
                 <w:rFonts w:ascii="Calibri" w:eastAsia="Calibri" w:hAnsi="Calibri" w:cs="Calibri"/>
@@ -6402,6 +6593,7 @@
               </w:rPr>
               <w:t>cr</w:t>
             </w:r>
+            <w:proofErr w:type="spellEnd"/>
           </w:p>
           <w:p>
             <w:pPr>
@@ -6851,8 +7043,16 @@
               <w:rPr>
                 <w:rFonts w:ascii="Calibri" w:eastAsia="Calibri" w:hAnsi="Calibri" w:cs="Calibri"/>
               </w:rPr>
-              <w:t xml:space="preserve"> cr</w:t>
-            </w:r>
+              <w:t xml:space="preserve"> </w:t>
+            </w:r>
+            <w:proofErr w:type="spellStart"/>
+            <w:r>
+              <w:rPr>
+                <w:rFonts w:ascii="Calibri" w:eastAsia="Calibri" w:hAnsi="Calibri" w:cs="Calibri"/>
+              </w:rPr>
+              <w:t>cr</w:t>
+            </w:r>
+            <w:proofErr w:type="spellEnd"/>
             <w:r>
               <w:rPr>
                 <w:rFonts w:ascii="Calibri" w:eastAsia="Calibri" w:hAnsi="Calibri" w:cs="Calibri"/>
@@ -6991,8 +7191,19 @@
                 <w:sz w:val="20"/>
                 <w:szCs w:val="20"/>
               </w:rPr>
-              <w:t xml:space="preserve"> cr</w:t>
-            </w:r>
+              <w:t xml:space="preserve"> </w:t>
+            </w:r>
+            <w:proofErr w:type="spellStart"/>
+            <w:r>
+              <w:rPr>
+                <w:rFonts w:ascii="Calibri" w:eastAsia="Calibri" w:hAnsi="Calibri" w:cs="Calibri"/>
+                <w:b/>
+                <w:sz w:val="20"/>
+                <w:szCs w:val="20"/>
+              </w:rPr>
+              <w:t>cr</w:t>
+            </w:r>
+            <w:proofErr w:type="spellEnd"/>
           </w:p>
           <w:p>
             <w:pPr>
@@ -7135,96 +7346,41 @@
                 <w:sz w:val="20"/>
                 <w:szCs w:val="20"/>
               </w:rPr>
-              <w:t xml:space="preserve">CS </w:t>
-            </w:r>
-            <w:r>
-              <w:rPr>
-                <w:rFonts w:ascii="Calibri" w:eastAsia="Calibri" w:hAnsi="Calibri" w:cs="Calibri"/>
-                <w:sz w:val="20"/>
-                <w:szCs w:val="20"/>
-              </w:rPr>
-              <w:t>4</w:t>
-            </w:r>
-            <w:r>
-              <w:rPr>
-                <w:rFonts w:ascii="Calibri" w:eastAsia="Calibri" w:hAnsi="Calibri" w:cs="Calibri"/>
-                <w:sz w:val="20"/>
-                <w:szCs w:val="20"/>
-              </w:rPr>
-              <w:t>6</w:t>
-            </w:r>
-            <w:r>
-              <w:rPr>
-                <w:rFonts w:ascii="Calibri" w:eastAsia="Calibri" w:hAnsi="Calibri" w:cs="Calibri"/>
-                <w:sz w:val="20"/>
-                <w:szCs w:val="20"/>
-              </w:rPr>
-              <w:t xml:space="preserve">1 </w:t>
-            </w:r>
-            <w:r>
-              <w:rPr>
-                <w:rFonts w:ascii="Calibri" w:eastAsia="Calibri" w:hAnsi="Calibri" w:cs="Calibri"/>
-                <w:sz w:val="20"/>
-                <w:szCs w:val="20"/>
-              </w:rPr>
-              <w:tab/>
-            </w:r>
-            <w:r>
-              <w:rPr>
-                <w:rFonts w:ascii="Calibri" w:eastAsia="Calibri" w:hAnsi="Calibri" w:cs="Calibri"/>
-                <w:sz w:val="20"/>
-                <w:szCs w:val="20"/>
-              </w:rPr>
-              <w:tab/>
-            </w:r>
-            <w:r>
-              <w:rPr>
-                <w:rFonts w:ascii="Calibri" w:eastAsia="Calibri" w:hAnsi="Calibri" w:cs="Calibri"/>
-                <w:sz w:val="20"/>
-                <w:szCs w:val="20"/>
-              </w:rPr>
-              <w:t>Senior Software Engineering Project</w:t>
-            </w:r>
-            <w:r>
-              <w:rPr>
-                <w:rFonts w:ascii="Calibri" w:eastAsia="Calibri" w:hAnsi="Calibri" w:cs="Calibri"/>
-                <w:sz w:val="20"/>
-                <w:szCs w:val="20"/>
-              </w:rPr>
-              <w:t xml:space="preserve"> </w:t>
-            </w:r>
-            <w:r>
-              <w:rPr>
-                <w:rFonts w:ascii="Calibri" w:eastAsia="Calibri" w:hAnsi="Calibri" w:cs="Calibri"/>
-                <w:sz w:val="20"/>
-                <w:szCs w:val="20"/>
-              </w:rPr>
-              <w:tab/>
-            </w:r>
-            <w:r>
-              <w:rPr>
-                <w:rFonts w:ascii="Calibri" w:eastAsia="Calibri" w:hAnsi="Calibri" w:cs="Calibri"/>
-                <w:sz w:val="20"/>
-                <w:szCs w:val="20"/>
-              </w:rPr>
-              <w:tab/>
-              <w:t>(</w:t>
-            </w:r>
-            <w:r>
-              <w:rPr>
-                <w:rFonts w:ascii="Calibri" w:eastAsia="Calibri" w:hAnsi="Calibri" w:cs="Calibri"/>
-                <w:sz w:val="20"/>
-                <w:szCs w:val="20"/>
-              </w:rPr>
-              <w:t>3</w:t>
-            </w:r>
-            <w:r>
-              <w:rPr>
-                <w:rFonts w:ascii="Calibri" w:eastAsia="Calibri" w:hAnsi="Calibri" w:cs="Calibri"/>
-                <w:sz w:val="20"/>
-                <w:szCs w:val="20"/>
-              </w:rPr>
-              <w:t>)</w:t>
+              <w:t xml:space="preserve">CS 461 </w:t>
+            </w:r>
+            <w:r>
+              <w:rPr>
+                <w:rFonts w:ascii="Calibri" w:eastAsia="Calibri" w:hAnsi="Calibri" w:cs="Calibri"/>
+                <w:sz w:val="20"/>
+                <w:szCs w:val="20"/>
+              </w:rPr>
+              <w:tab/>
+            </w:r>
+            <w:r>
+              <w:rPr>
+                <w:rFonts w:ascii="Calibri" w:eastAsia="Calibri" w:hAnsi="Calibri" w:cs="Calibri"/>
+                <w:sz w:val="20"/>
+                <w:szCs w:val="20"/>
+              </w:rPr>
+              <w:tab/>
+              <w:t xml:space="preserve">Senior Software Engineering Project </w:t>
+            </w:r>
+            <w:r>
+              <w:rPr>
+                <w:rFonts w:ascii="Calibri" w:eastAsia="Calibri" w:hAnsi="Calibri" w:cs="Calibri"/>
+                <w:sz w:val="20"/>
+                <w:szCs w:val="20"/>
+              </w:rPr>
+              <w:tab/>
+            </w:r>
+            <w:r>
+              <w:rPr>
+                <w:rFonts w:ascii="Calibri" w:eastAsia="Calibri" w:hAnsi="Calibri" w:cs="Calibri"/>
+                <w:sz w:val="20"/>
+                <w:szCs w:val="20"/>
+              </w:rPr>
+              <w:tab/>
+              <w:t>(3)</w:t>
             </w:r>
             <w:r>
               <w:rPr>
@@ -7232,15 +7388,7 @@
                 <w:sz w:val="16"/>
                 <w:szCs w:val="16"/>
               </w:rPr>
-              <w:t xml:space="preserve"> </w:t>
-            </w:r>
-            <w:r>
-              <w:rPr>
-                <w:rFonts w:ascii=".Apple Color Emoji UI" w:eastAsia=".Apple Color Emoji UI" w:hAnsi=".Apple Color Emoji UI" w:cs=".Apple Color Emoji UI"/>
-                <w:sz w:val="16"/>
-                <w:szCs w:val="16"/>
-              </w:rPr>
-              <w:t>🖊</w:t>
+              <w:t xml:space="preserve"> 🖊</w:t>
             </w:r>
           </w:p>
           <w:p>
@@ -7452,7 +7600,24 @@
                 <w:szCs w:val="20"/>
               </w:rPr>
               <w:tab/>
-              <w:t>Bacc Core: Social Processes &amp; Institutions</w:t>
+            </w:r>
+            <w:proofErr w:type="spellStart"/>
+            <w:r>
+              <w:rPr>
+                <w:rFonts w:ascii="Calibri" w:eastAsia="Calibri" w:hAnsi="Calibri" w:cs="Calibri"/>
+                <w:sz w:val="20"/>
+                <w:szCs w:val="20"/>
+              </w:rPr>
+              <w:t>Bacc</w:t>
+            </w:r>
+            <w:proofErr w:type="spellEnd"/>
+            <w:r>
+              <w:rPr>
+                <w:rFonts w:ascii="Calibri" w:eastAsia="Calibri" w:hAnsi="Calibri" w:cs="Calibri"/>
+                <w:sz w:val="20"/>
+                <w:szCs w:val="20"/>
+              </w:rPr>
+              <w:t xml:space="preserve"> Core: Social Processes &amp; Institutions</w:t>
             </w:r>
             <w:r>
               <w:rPr>
@@ -7594,8 +7759,19 @@
                 <w:sz w:val="20"/>
                 <w:szCs w:val="20"/>
               </w:rPr>
-              <w:t xml:space="preserve"> cr</w:t>
-            </w:r>
+              <w:t xml:space="preserve"> </w:t>
+            </w:r>
+            <w:proofErr w:type="spellStart"/>
+            <w:r>
+              <w:rPr>
+                <w:rFonts w:ascii="Calibri" w:eastAsia="Calibri" w:hAnsi="Calibri" w:cs="Calibri"/>
+                <w:b/>
+                <w:sz w:val="20"/>
+                <w:szCs w:val="20"/>
+              </w:rPr>
+              <w:t>cr</w:t>
+            </w:r>
+            <w:proofErr w:type="spellEnd"/>
           </w:p>
           <w:p>
             <w:pPr>
@@ -7745,23 +7921,7 @@
                 <w:sz w:val="20"/>
                 <w:szCs w:val="20"/>
               </w:rPr>
-              <w:t>CS 46</w:t>
-            </w:r>
-            <w:r>
-              <w:rPr>
-                <w:rFonts w:ascii="Calibri" w:eastAsia="Calibri" w:hAnsi="Calibri" w:cs="Calibri"/>
-                <w:sz w:val="20"/>
-                <w:szCs w:val="20"/>
-              </w:rPr>
-              <w:t>2</w:t>
-            </w:r>
-            <w:r>
-              <w:rPr>
-                <w:rFonts w:ascii="Calibri" w:eastAsia="Calibri" w:hAnsi="Calibri" w:cs="Calibri"/>
-                <w:sz w:val="20"/>
-                <w:szCs w:val="20"/>
-              </w:rPr>
-              <w:t xml:space="preserve"> </w:t>
+              <w:t xml:space="preserve">CS 462 </w:t>
             </w:r>
             <w:r>
               <w:rPr>
@@ -8077,8 +8237,19 @@
                 <w:sz w:val="20"/>
                 <w:szCs w:val="20"/>
               </w:rPr>
-              <w:t xml:space="preserve"> cr</w:t>
-            </w:r>
+              <w:t xml:space="preserve"> </w:t>
+            </w:r>
+            <w:proofErr w:type="spellStart"/>
+            <w:r>
+              <w:rPr>
+                <w:rFonts w:ascii="Calibri" w:eastAsia="Calibri" w:hAnsi="Calibri" w:cs="Calibri"/>
+                <w:b/>
+                <w:sz w:val="20"/>
+                <w:szCs w:val="20"/>
+              </w:rPr>
+              <w:t>cr</w:t>
+            </w:r>
+            <w:proofErr w:type="spellEnd"/>
           </w:p>
           <w:p>
             <w:pPr>
@@ -8526,8 +8697,6 @@
               </w:rPr>
               <w:t>83</w:t>
             </w:r>
-            <w:bookmarkStart w:id="1" w:name="_GoBack"/>
-            <w:bookmarkEnd w:id="1"/>
           </w:p>
         </w:tc>
       </w:tr>
@@ -8555,15 +8724,9 @@
           <w:sz w:val="20"/>
           <w:szCs w:val="20"/>
         </w:rPr>
-        <w:t xml:space="preserve">Freshman Skill Courses (16 cr)       </w:t>
-      </w:r>
-      <w:r>
-        <w:rPr>
-          <w:rFonts w:ascii="Apple Color Emoji" w:hAnsi="Apple Color Emoji"/>
-          <w:color w:val="000000"/>
-        </w:rPr>
-        <w:t>🎓</w:t>
-      </w:r>
+        <w:t xml:space="preserve">Freshman Skill Courses (16 </w:t>
+      </w:r>
+      <w:proofErr w:type="spellStart"/>
       <w:r>
         <w:rPr>
           <w:rFonts w:ascii="Calibri" w:eastAsia="Calibri" w:hAnsi="Calibri" w:cs="Calibri"/>
@@ -8571,8 +8734,9 @@
           <w:sz w:val="20"/>
           <w:szCs w:val="20"/>
         </w:rPr>
-        <w:t xml:space="preserve"> BACC Core (48 cr)</w:t>
-      </w:r>
+        <w:t>cr</w:t>
+      </w:r>
+      <w:proofErr w:type="spellEnd"/>
       <w:r>
         <w:rPr>
           <w:rFonts w:ascii="Calibri" w:eastAsia="Calibri" w:hAnsi="Calibri" w:cs="Calibri"/>
@@ -8580,14 +8744,14 @@
           <w:sz w:val="20"/>
           <w:szCs w:val="20"/>
         </w:rPr>
-        <w:tab/>
+        <w:t xml:space="preserve">)       </w:t>
       </w:r>
       <w:r>
         <w:rPr>
           <w:rFonts w:ascii="Apple Color Emoji" w:hAnsi="Apple Color Emoji"/>
           <w:color w:val="000000"/>
         </w:rPr>
-        <w:t>📓</w:t>
+        <w:t>🎓</w:t>
       </w:r>
       <w:r>
         <w:rPr>
@@ -8596,7 +8760,7 @@
           <w:sz w:val="20"/>
           <w:szCs w:val="20"/>
         </w:rPr>
-        <w:t xml:space="preserve"> ABET Science &amp; Math (45 cr)</w:t>
+        <w:t xml:space="preserve"> BACC Core (</w:t>
       </w:r>
       <w:r>
         <w:rPr>
@@ -8605,13 +8769,7 @@
           <w:sz w:val="20"/>
           <w:szCs w:val="20"/>
         </w:rPr>
-        <w:tab/>
-      </w:r>
-      <w:r>
-        <w:rPr>
-          <w:rFonts w:ascii=".Apple Color Emoji UI" w:eastAsia=".Apple Color Emoji UI" w:hAnsi=".Apple Color Emoji UI" w:cs=".Apple Color Emoji UI"/>
-        </w:rPr>
-        <w:t>🖊</w:t>
+        <w:t>5</w:t>
       </w:r>
       <w:r>
         <w:rPr>
@@ -8620,6 +8778,123 @@
           <w:sz w:val="20"/>
           <w:szCs w:val="20"/>
         </w:rPr>
+        <w:t>2</w:t>
+      </w:r>
+      <w:r>
+        <w:rPr>
+          <w:rFonts w:ascii="Calibri" w:eastAsia="Calibri" w:hAnsi="Calibri" w:cs="Calibri"/>
+          <w:b/>
+          <w:sz w:val="20"/>
+          <w:szCs w:val="20"/>
+        </w:rPr>
+        <w:t xml:space="preserve"> </w:t>
+      </w:r>
+      <w:proofErr w:type="spellStart"/>
+      <w:r>
+        <w:rPr>
+          <w:rFonts w:ascii="Calibri" w:eastAsia="Calibri" w:hAnsi="Calibri" w:cs="Calibri"/>
+          <w:b/>
+          <w:sz w:val="20"/>
+          <w:szCs w:val="20"/>
+        </w:rPr>
+        <w:t>cr</w:t>
+      </w:r>
+      <w:proofErr w:type="spellEnd"/>
+      <w:r>
+        <w:rPr>
+          <w:rFonts w:ascii="Calibri" w:eastAsia="Calibri" w:hAnsi="Calibri" w:cs="Calibri"/>
+          <w:b/>
+          <w:sz w:val="20"/>
+          <w:szCs w:val="20"/>
+        </w:rPr>
+        <w:t>)</w:t>
+      </w:r>
+      <w:r>
+        <w:rPr>
+          <w:rFonts w:ascii="Calibri" w:eastAsia="Calibri" w:hAnsi="Calibri" w:cs="Calibri"/>
+          <w:b/>
+          <w:sz w:val="20"/>
+          <w:szCs w:val="20"/>
+        </w:rPr>
+        <w:tab/>
+      </w:r>
+      <w:r>
+        <w:rPr>
+          <w:rFonts w:ascii="Apple Color Emoji" w:hAnsi="Apple Color Emoji"/>
+          <w:color w:val="000000"/>
+        </w:rPr>
+        <w:t>📓</w:t>
+      </w:r>
+      <w:r>
+        <w:rPr>
+          <w:rFonts w:ascii="Calibri" w:eastAsia="Calibri" w:hAnsi="Calibri" w:cs="Calibri"/>
+          <w:b/>
+          <w:sz w:val="20"/>
+          <w:szCs w:val="20"/>
+        </w:rPr>
+        <w:t xml:space="preserve"> ABET Science &amp; Math (</w:t>
+      </w:r>
+      <w:r>
+        <w:rPr>
+          <w:rFonts w:ascii="Calibri" w:eastAsia="Calibri" w:hAnsi="Calibri" w:cs="Calibri"/>
+          <w:b/>
+          <w:sz w:val="20"/>
+          <w:szCs w:val="20"/>
+          <w:highlight w:val="yellow"/>
+        </w:rPr>
+        <w:t>40</w:t>
+      </w:r>
+      <w:r>
+        <w:rPr>
+          <w:rFonts w:ascii="Calibri" w:eastAsia="Calibri" w:hAnsi="Calibri" w:cs="Calibri"/>
+          <w:b/>
+          <w:sz w:val="20"/>
+          <w:szCs w:val="20"/>
+        </w:rPr>
+        <w:t xml:space="preserve"> </w:t>
+      </w:r>
+      <w:proofErr w:type="spellStart"/>
+      <w:r>
+        <w:rPr>
+          <w:rFonts w:ascii="Calibri" w:eastAsia="Calibri" w:hAnsi="Calibri" w:cs="Calibri"/>
+          <w:b/>
+          <w:sz w:val="20"/>
+          <w:szCs w:val="20"/>
+        </w:rPr>
+        <w:t>cr</w:t>
+      </w:r>
+      <w:proofErr w:type="spellEnd"/>
+      <w:r>
+        <w:rPr>
+          <w:rFonts w:ascii="Calibri" w:eastAsia="Calibri" w:hAnsi="Calibri" w:cs="Calibri"/>
+          <w:b/>
+          <w:sz w:val="20"/>
+          <w:szCs w:val="20"/>
+        </w:rPr>
+        <w:t>)</w:t>
+      </w:r>
+      <w:r>
+        <w:rPr>
+          <w:rFonts w:ascii="Calibri" w:eastAsia="Calibri" w:hAnsi="Calibri" w:cs="Calibri"/>
+          <w:b/>
+          <w:sz w:val="20"/>
+          <w:szCs w:val="20"/>
+        </w:rPr>
+        <w:tab/>
+      </w:r>
+      <w:r>
+        <w:rPr>
+          <w:rFonts w:ascii=".Apple Color Emoji UI" w:eastAsia=".Apple Color Emoji UI" w:hAnsi=".Apple Color Emoji UI" w:cs=".Apple Color Emoji UI"/>
+        </w:rPr>
+        <w:t>🖊</w:t>
+      </w:r>
+      <w:r>
+        <w:rPr>
+          <w:rFonts w:ascii="Calibri" w:eastAsia="Calibri" w:hAnsi="Calibri" w:cs="Calibri"/>
+          <w:b/>
+          <w:sz w:val="20"/>
+          <w:szCs w:val="20"/>
+        </w:rPr>
         <w:t xml:space="preserve"> WIC</w:t>
       </w:r>
     </w:p>
@@ -8692,7 +8967,7 @@
         <w:rPr>
           <w:rFonts w:ascii="Garamond" w:eastAsia="Garamond" w:hAnsi="Garamond" w:cs="Garamond"/>
         </w:rPr>
-        <w:t>7</w:t>
+        <w:t>8</w:t>
       </w:r>
       <w:r>
         <w:rPr>
@@ -8716,13 +8991,57 @@
         <w:rPr>
           <w:rFonts w:ascii="Garamond" w:eastAsia="Garamond" w:hAnsi="Garamond" w:cs="Garamond"/>
         </w:rPr>
-        <w:t>41</w:t>
-      </w:r>
-      <w:r>
-        <w:rPr>
-          <w:rFonts w:ascii="Garamond" w:eastAsia="Garamond" w:hAnsi="Garamond" w:cs="Garamond"/>
-        </w:rPr>
-        <w:t xml:space="preserve"> major and 36 - 42 bacc core)</w:t>
+        <w:t>4</w:t>
+      </w:r>
+      <w:r>
+        <w:rPr>
+          <w:rFonts w:ascii="Garamond" w:eastAsia="Garamond" w:hAnsi="Garamond" w:cs="Garamond"/>
+        </w:rPr>
+        <w:t>1</w:t>
+      </w:r>
+      <w:r>
+        <w:rPr>
+          <w:rFonts w:ascii="Garamond" w:eastAsia="Garamond" w:hAnsi="Garamond" w:cs="Garamond"/>
+        </w:rPr>
+        <w:t xml:space="preserve"> major and </w:t>
+      </w:r>
+      <w:r>
+        <w:rPr>
+          <w:rFonts w:ascii="Garamond" w:eastAsia="Garamond" w:hAnsi="Garamond" w:cs="Garamond"/>
+        </w:rPr>
+        <w:t>52</w:t>
+      </w:r>
+      <w:r>
+        <w:rPr>
+          <w:rFonts w:ascii="Garamond" w:eastAsia="Garamond" w:hAnsi="Garamond" w:cs="Garamond"/>
+        </w:rPr>
+        <w:t xml:space="preserve"> - </w:t>
+      </w:r>
+      <w:r>
+        <w:rPr>
+          <w:rFonts w:ascii="Garamond" w:eastAsia="Garamond" w:hAnsi="Garamond" w:cs="Garamond"/>
+        </w:rPr>
+        <w:t>60</w:t>
+      </w:r>
+      <w:r>
+        <w:rPr>
+          <w:rFonts w:ascii="Garamond" w:eastAsia="Garamond" w:hAnsi="Garamond" w:cs="Garamond"/>
+        </w:rPr>
+        <w:t xml:space="preserve"> </w:t>
+      </w:r>
+      <w:proofErr w:type="spellStart"/>
+      <w:r>
+        <w:rPr>
+          <w:rFonts w:ascii="Garamond" w:eastAsia="Garamond" w:hAnsi="Garamond" w:cs="Garamond"/>
+        </w:rPr>
+        <w:t>bacc</w:t>
+      </w:r>
+      <w:proofErr w:type="spellEnd"/>
+      <w:r>
+        <w:rPr>
+          <w:rFonts w:ascii="Garamond" w:eastAsia="Garamond" w:hAnsi="Garamond" w:cs="Garamond"/>
+        </w:rPr>
+        <w:t xml:space="preserve"> core)</w:t>
       </w:r>
     </w:p>
     <w:p>
@@ -8755,13 +9074,27 @@
         <w:rPr>
           <w:rFonts w:ascii="Garamond" w:eastAsia="Garamond" w:hAnsi="Garamond" w:cs="Garamond"/>
         </w:rPr>
-        <w:t>75</w:t>
-      </w:r>
-      <w:r>
-        <w:rPr>
-          <w:rFonts w:ascii="Garamond" w:eastAsia="Garamond" w:hAnsi="Garamond" w:cs="Garamond"/>
-        </w:rPr>
-        <w:t xml:space="preserve"> upper division credits in major</w:t>
+        <w:t>7</w:t>
+      </w:r>
+      <w:r>
+        <w:rPr>
+          <w:rFonts w:ascii="Garamond" w:eastAsia="Garamond" w:hAnsi="Garamond" w:cs="Garamond"/>
+        </w:rPr>
+        <w:t>2</w:t>
+      </w:r>
+      <w:r>
+        <w:rPr>
+          <w:rFonts w:ascii="Garamond" w:eastAsia="Garamond" w:hAnsi="Garamond" w:cs="Garamond"/>
+        </w:rPr>
+        <w:t xml:space="preserve"> upper division cre</w:t>
+      </w:r>
+      <w:bookmarkStart w:id="1" w:name="_GoBack"/>
+      <w:bookmarkEnd w:id="1"/>
+      <w:r>
+        <w:rPr>
+          <w:rFonts w:ascii="Garamond" w:eastAsia="Garamond" w:hAnsi="Garamond" w:cs="Garamond"/>
+        </w:rPr>
+        <w:t>dits in major</w:t>
       </w:r>
     </w:p>
     <w:p>
@@ -8995,7 +9328,42 @@
           <w:rFonts w:ascii="Garamond" w:eastAsia="Garamond" w:hAnsi="Garamond" w:cs="Garamond"/>
         </w:rPr>
         <w:tab/>
-        <w:t>SE 401 - 403</w:t>
+      </w:r>
+      <w:r>
+        <w:rPr>
+          <w:rFonts w:ascii="Garamond" w:eastAsia="Garamond" w:hAnsi="Garamond" w:cs="Garamond"/>
+        </w:rPr>
+        <w:t>CS</w:t>
+      </w:r>
+      <w:r>
+        <w:rPr>
+          <w:rFonts w:ascii="Garamond" w:eastAsia="Garamond" w:hAnsi="Garamond" w:cs="Garamond"/>
+        </w:rPr>
+        <w:t xml:space="preserve"> 4</w:t>
+      </w:r>
+      <w:r>
+        <w:rPr>
+          <w:rFonts w:ascii="Garamond" w:eastAsia="Garamond" w:hAnsi="Garamond" w:cs="Garamond"/>
+        </w:rPr>
+        <w:t>61</w:t>
+      </w:r>
+      <w:r>
+        <w:rPr>
+          <w:rFonts w:ascii="Garamond" w:eastAsia="Garamond" w:hAnsi="Garamond" w:cs="Garamond"/>
+        </w:rPr>
+        <w:t xml:space="preserve"> - 4</w:t>
+      </w:r>
+      <w:r>
+        <w:rPr>
+          <w:rFonts w:ascii="Garamond" w:eastAsia="Garamond" w:hAnsi="Garamond" w:cs="Garamond"/>
+        </w:rPr>
+        <w:t>6</w:t>
+      </w:r>
+      <w:r>
+        <w:rPr>
+          <w:rFonts w:ascii="Garamond" w:eastAsia="Garamond" w:hAnsi="Garamond" w:cs="Garamond"/>
+        </w:rPr>
+        <w:t>3</w:t>
       </w:r>
     </w:p>
     <w:p>
@@ -11239,7 +11607,49 @@
         <w:rPr>
           <w:rFonts w:ascii="Garamond" w:eastAsia="Garamond" w:hAnsi="Garamond" w:cs="Garamond"/>
         </w:rPr>
-        <w:t>The Software Engineering program approaches student access and diversity as a continuum, beginning with K-12 outreach (Bush &amp; Miller, 2017; Wilson et al, 2010) and bringing K-12 students onto campus to observe Software Engineering classes and students (Engle et al, 2006). The program ensures an approachable introductory course sequence for students with diverse backgrounds (Cohoon &amp; Tychonievich, 2011), implements an authentic, hands-on, and world-relevant active learning experience (Eisenberg, 2017), cultivates a community of supportive peers through specific learning methods (Nagappan, 2013), and integrates professional exposure early in the curriculum, to support student career-readiness upon graduation.</w:t>
+        <w:t>The Software Engineering program approaches student access and diversity as a continuum, beginning with K-12 outreach (Bush &amp; Miller, 2017; Wilson et al, 2010) and bringing K-12 students onto campus to observe Software Engineering classes and students (Engle et al, 2006). The program ensures an approachable introductory course sequence for students with diverse backgrounds (</w:t>
+      </w:r>
+      <w:proofErr w:type="spellStart"/>
+      <w:r>
+        <w:rPr>
+          <w:rFonts w:ascii="Garamond" w:eastAsia="Garamond" w:hAnsi="Garamond" w:cs="Garamond"/>
+        </w:rPr>
+        <w:t>Cohoon</w:t>
+      </w:r>
+      <w:proofErr w:type="spellEnd"/>
+      <w:r>
+        <w:rPr>
+          <w:rFonts w:ascii="Garamond" w:eastAsia="Garamond" w:hAnsi="Garamond" w:cs="Garamond"/>
+        </w:rPr>
+        <w:t xml:space="preserve"> &amp; </w:t>
+      </w:r>
+      <w:proofErr w:type="spellStart"/>
+      <w:r>
+        <w:rPr>
+          <w:rFonts w:ascii="Garamond" w:eastAsia="Garamond" w:hAnsi="Garamond" w:cs="Garamond"/>
+        </w:rPr>
+        <w:t>Tychonievich</w:t>
+      </w:r>
+      <w:proofErr w:type="spellEnd"/>
+      <w:r>
+        <w:rPr>
+          <w:rFonts w:ascii="Garamond" w:eastAsia="Garamond" w:hAnsi="Garamond" w:cs="Garamond"/>
+        </w:rPr>
+        <w:t>, 2011), implements an authentic, hands-on, and world-relevant active learning experience (Eisenberg, 2017), cultivates a community of supportive peers through specific learning methods (</w:t>
+      </w:r>
+      <w:proofErr w:type="spellStart"/>
+      <w:r>
+        <w:rPr>
+          <w:rFonts w:ascii="Garamond" w:eastAsia="Garamond" w:hAnsi="Garamond" w:cs="Garamond"/>
+        </w:rPr>
+        <w:t>Nagappan</w:t>
+      </w:r>
+      <w:proofErr w:type="spellEnd"/>
+      <w:r>
+        <w:rPr>
+          <w:rFonts w:ascii="Garamond" w:eastAsia="Garamond" w:hAnsi="Garamond" w:cs="Garamond"/>
+        </w:rPr>
+        <w:t>, 2013), and integrates professional exposure early in the curriculum, to support student career-readiness upon graduation.</w:t>
       </w:r>
     </w:p>
     <w:p>
@@ -11595,7 +12005,25 @@
           <w:sz w:val="20"/>
           <w:szCs w:val="20"/>
         </w:rPr>
-        <w:t>“The zip code that a child is born into oftentimes determines their life chances.” (Hillman &amp; Weichman, 2016)</w:t>
+        <w:t xml:space="preserve">“The zip code that a child is born into oftentimes determines their life chances.” (Hillman &amp; </w:t>
+      </w:r>
+      <w:proofErr w:type="spellStart"/>
+      <w:r>
+        <w:rPr>
+          <w:rFonts w:ascii="Garamond" w:eastAsia="Garamond" w:hAnsi="Garamond" w:cs="Garamond"/>
+          <w:sz w:val="20"/>
+          <w:szCs w:val="20"/>
+        </w:rPr>
+        <w:t>Weichman</w:t>
+      </w:r>
+      <w:proofErr w:type="spellEnd"/>
+      <w:r>
+        <w:rPr>
+          <w:rFonts w:ascii="Garamond" w:eastAsia="Garamond" w:hAnsi="Garamond" w:cs="Garamond"/>
+          <w:sz w:val="20"/>
+          <w:szCs w:val="20"/>
+        </w:rPr>
+        <w:t>, 2016)</w:t>
       </w:r>
     </w:p>
     <w:p>
@@ -12711,7 +13139,21 @@
         <w:rPr>
           <w:rFonts w:ascii="Garamond" w:eastAsia="Garamond" w:hAnsi="Garamond" w:cs="Garamond"/>
         </w:rPr>
-        <w:t xml:space="preserve">ut computer science programs are not software engineering programs (Parnas, </w:t>
+        <w:t>ut computer science programs are not software engineering programs (</w:t>
+      </w:r>
+      <w:proofErr w:type="spellStart"/>
+      <w:r>
+        <w:rPr>
+          <w:rFonts w:ascii="Garamond" w:eastAsia="Garamond" w:hAnsi="Garamond" w:cs="Garamond"/>
+        </w:rPr>
+        <w:t>Parnas</w:t>
+      </w:r>
+      <w:proofErr w:type="spellEnd"/>
+      <w:r>
+        <w:rPr>
+          <w:rFonts w:ascii="Garamond" w:eastAsia="Garamond" w:hAnsi="Garamond" w:cs="Garamond"/>
+        </w:rPr>
+        <w:t xml:space="preserve">, </w:t>
       </w:r>
       <w:r>
         <w:rPr>
@@ -12763,7 +13205,21 @@
           <w:rFonts w:ascii="Garamond" w:eastAsia="Garamond" w:hAnsi="Garamond" w:cs="Garamond"/>
         </w:rPr>
         <w:lastRenderedPageBreak/>
-        <w:t>programs, new initiatives such as the Academy for Software Engineering, multi-year code schools such as the Holberton School, and four-year institutions such as Berlin’s CODE University of Applied Sciences indicate an increasing demand for more intensive software engineering education.</w:t>
+        <w:t xml:space="preserve">programs, new initiatives such as the Academy for Software Engineering, multi-year code schools such as the </w:t>
+      </w:r>
+      <w:proofErr w:type="spellStart"/>
+      <w:r>
+        <w:rPr>
+          <w:rFonts w:ascii="Garamond" w:eastAsia="Garamond" w:hAnsi="Garamond" w:cs="Garamond"/>
+        </w:rPr>
+        <w:t>Holberton</w:t>
+      </w:r>
+      <w:proofErr w:type="spellEnd"/>
+      <w:r>
+        <w:rPr>
+          <w:rFonts w:ascii="Garamond" w:eastAsia="Garamond" w:hAnsi="Garamond" w:cs="Garamond"/>
+        </w:rPr>
+        <w:t xml:space="preserve"> School, and four-year institutions such as Berlin’s CODE University of Applied Sciences indicate an increasing demand for more intensive software engineering education.</w:t>
       </w:r>
       <w:r>
         <w:rPr>
@@ -13737,7 +14193,21 @@
         <w:rPr>
           <w:rFonts w:ascii="Garamond" w:eastAsia="Garamond" w:hAnsi="Garamond" w:cs="Garamond"/>
         </w:rPr>
-        <w:t xml:space="preserve"> main campus in Corvallis, as well offer its post-bacc online program in computer science.</w:t>
+        <w:t xml:space="preserve"> main campus in Corvallis, as well offer its post-</w:t>
+      </w:r>
+      <w:proofErr w:type="spellStart"/>
+      <w:r>
+        <w:rPr>
+          <w:rFonts w:ascii="Garamond" w:eastAsia="Garamond" w:hAnsi="Garamond" w:cs="Garamond"/>
+        </w:rPr>
+        <w:t>bacc</w:t>
+      </w:r>
+      <w:proofErr w:type="spellEnd"/>
+      <w:r>
+        <w:rPr>
+          <w:rFonts w:ascii="Garamond" w:eastAsia="Garamond" w:hAnsi="Garamond" w:cs="Garamond"/>
+        </w:rPr>
+        <w:t xml:space="preserve"> online program in computer science.</w:t>
       </w:r>
       <w:r>
         <w:rPr>
@@ -15389,7 +15859,25 @@
           <w:sz w:val="22"/>
           <w:szCs w:val="22"/>
         </w:rPr>
-        <w:t xml:space="preserve"> (SIGCSE '17). ACM, New York, NY, USA, 705-705. doi:</w:t>
+        <w:t xml:space="preserve"> (SIGCSE '17). ACM, New York, NY, USA, 705-705. </w:t>
+      </w:r>
+      <w:proofErr w:type="spellStart"/>
+      <w:r>
+        <w:rPr>
+          <w:rFonts w:ascii="Garamond" w:eastAsia="Garamond" w:hAnsi="Garamond" w:cs="Garamond"/>
+          <w:sz w:val="22"/>
+          <w:szCs w:val="22"/>
+        </w:rPr>
+        <w:t>doi</w:t>
+      </w:r>
+      <w:proofErr w:type="spellEnd"/>
+      <w:r>
+        <w:rPr>
+          <w:rFonts w:ascii="Garamond" w:eastAsia="Garamond" w:hAnsi="Garamond" w:cs="Garamond"/>
+          <w:sz w:val="22"/>
+          <w:szCs w:val="22"/>
+        </w:rPr>
+        <w:t>:</w:t>
       </w:r>
       <w:hyperlink r:id="rId17">
         <w:r>
@@ -15451,13 +15939,41 @@
           <w:u w:val="single"/>
         </w:rPr>
       </w:pPr>
+      <w:proofErr w:type="spellStart"/>
       <w:r>
         <w:rPr>
           <w:rFonts w:ascii="Garamond" w:eastAsia="Garamond" w:hAnsi="Garamond" w:cs="Garamond"/>
           <w:sz w:val="22"/>
           <w:szCs w:val="22"/>
         </w:rPr>
-        <w:t xml:space="preserve">Cohoon, J. &amp; Tychonievich, L. (2011). Analysis of a CS1 approach for attracting diverse and inexperienced students to computing majors. In </w:t>
+        <w:t>Cohoon</w:t>
+      </w:r>
+      <w:proofErr w:type="spellEnd"/>
+      <w:r>
+        <w:rPr>
+          <w:rFonts w:ascii="Garamond" w:eastAsia="Garamond" w:hAnsi="Garamond" w:cs="Garamond"/>
+          <w:sz w:val="22"/>
+          <w:szCs w:val="22"/>
+        </w:rPr>
+        <w:t xml:space="preserve">, J. &amp; </w:t>
+      </w:r>
+      <w:proofErr w:type="spellStart"/>
+      <w:r>
+        <w:rPr>
+          <w:rFonts w:ascii="Garamond" w:eastAsia="Garamond" w:hAnsi="Garamond" w:cs="Garamond"/>
+          <w:sz w:val="22"/>
+          <w:szCs w:val="22"/>
+        </w:rPr>
+        <w:t>Tychonievich</w:t>
+      </w:r>
+      <w:proofErr w:type="spellEnd"/>
+      <w:r>
+        <w:rPr>
+          <w:rFonts w:ascii="Garamond" w:eastAsia="Garamond" w:hAnsi="Garamond" w:cs="Garamond"/>
+          <w:sz w:val="22"/>
+          <w:szCs w:val="22"/>
+        </w:rPr>
+        <w:t xml:space="preserve">, L. (2011). Analysis of a CS1 approach for attracting diverse and inexperienced students to computing majors. In </w:t>
       </w:r>
       <w:r>
         <w:rPr>
@@ -15474,7 +15990,25 @@
           <w:sz w:val="22"/>
           <w:szCs w:val="22"/>
         </w:rPr>
-        <w:t xml:space="preserve"> (SIGCSE '11). ACM, New York, NY, USA, 165-170. doi:</w:t>
+        <w:t xml:space="preserve"> (SIGCSE '11). ACM, New York, NY, USA, 165-170. </w:t>
+      </w:r>
+      <w:proofErr w:type="spellStart"/>
+      <w:r>
+        <w:rPr>
+          <w:rFonts w:ascii="Garamond" w:eastAsia="Garamond" w:hAnsi="Garamond" w:cs="Garamond"/>
+          <w:sz w:val="22"/>
+          <w:szCs w:val="22"/>
+        </w:rPr>
+        <w:t>doi</w:t>
+      </w:r>
+      <w:proofErr w:type="spellEnd"/>
+      <w:r>
+        <w:rPr>
+          <w:rFonts w:ascii="Garamond" w:eastAsia="Garamond" w:hAnsi="Garamond" w:cs="Garamond"/>
+          <w:sz w:val="22"/>
+          <w:szCs w:val="22"/>
+        </w:rPr>
+        <w:t>:</w:t>
       </w:r>
       <w:hyperlink r:id="rId18">
         <w:r>
@@ -15693,7 +16227,43 @@
           <w:sz w:val="22"/>
           <w:szCs w:val="22"/>
         </w:rPr>
-        <w:t xml:space="preserve">Eisenberg M. (2017) Approaching Computer Science Education Through Making. In: Fee S., Holland-Minkley A., Lombardi T. (eds) </w:t>
+        <w:t>Eisenberg M. (2017) Approaching Computer Science Education Through Making. In: Fee S., Holland-</w:t>
+      </w:r>
+      <w:proofErr w:type="spellStart"/>
+      <w:r>
+        <w:rPr>
+          <w:rFonts w:ascii="Garamond" w:eastAsia="Garamond" w:hAnsi="Garamond" w:cs="Garamond"/>
+          <w:sz w:val="22"/>
+          <w:szCs w:val="22"/>
+        </w:rPr>
+        <w:t>Minkley</w:t>
+      </w:r>
+      <w:proofErr w:type="spellEnd"/>
+      <w:r>
+        <w:rPr>
+          <w:rFonts w:ascii="Garamond" w:eastAsia="Garamond" w:hAnsi="Garamond" w:cs="Garamond"/>
+          <w:sz w:val="22"/>
+          <w:szCs w:val="22"/>
+        </w:rPr>
+        <w:t xml:space="preserve"> A., Lombardi T. (</w:t>
+      </w:r>
+      <w:proofErr w:type="spellStart"/>
+      <w:r>
+        <w:rPr>
+          <w:rFonts w:ascii="Garamond" w:eastAsia="Garamond" w:hAnsi="Garamond" w:cs="Garamond"/>
+          <w:sz w:val="22"/>
+          <w:szCs w:val="22"/>
+        </w:rPr>
+        <w:t>eds</w:t>
+      </w:r>
+      <w:proofErr w:type="spellEnd"/>
+      <w:r>
+        <w:rPr>
+          <w:rFonts w:ascii="Garamond" w:eastAsia="Garamond" w:hAnsi="Garamond" w:cs="Garamond"/>
+          <w:sz w:val="22"/>
+          <w:szCs w:val="22"/>
+        </w:rPr>
+        <w:t xml:space="preserve">) </w:t>
       </w:r>
       <w:r>
         <w:rPr>
@@ -15710,7 +16280,25 @@
           <w:sz w:val="22"/>
           <w:szCs w:val="22"/>
         </w:rPr>
-        <w:t>. Springer, Cham.  doi:</w:t>
+        <w:t xml:space="preserve">. Springer, Cham.  </w:t>
+      </w:r>
+      <w:proofErr w:type="spellStart"/>
+      <w:r>
+        <w:rPr>
+          <w:rFonts w:ascii="Garamond" w:eastAsia="Garamond" w:hAnsi="Garamond" w:cs="Garamond"/>
+          <w:sz w:val="22"/>
+          <w:szCs w:val="22"/>
+        </w:rPr>
+        <w:t>doi</w:t>
+      </w:r>
+      <w:proofErr w:type="spellEnd"/>
+      <w:r>
+        <w:rPr>
+          <w:rFonts w:ascii="Garamond" w:eastAsia="Garamond" w:hAnsi="Garamond" w:cs="Garamond"/>
+          <w:sz w:val="22"/>
+          <w:szCs w:val="22"/>
+        </w:rPr>
+        <w:t>:</w:t>
       </w:r>
       <w:hyperlink r:id="rId21">
         <w:r>
@@ -15778,7 +16366,25 @@
           <w:sz w:val="22"/>
           <w:szCs w:val="22"/>
         </w:rPr>
-        <w:t>Engle, J., Bermeo, A., O’Brien, C. (2006). Straight from the Source: What Works for First-Generation College Students. Washington, DC: Pell Institute for the Study of Opportunity in Higher Education. Retrieved from</w:t>
+        <w:t xml:space="preserve">Engle, J., </w:t>
+      </w:r>
+      <w:proofErr w:type="spellStart"/>
+      <w:r>
+        <w:rPr>
+          <w:rFonts w:ascii="Garamond" w:eastAsia="Garamond" w:hAnsi="Garamond" w:cs="Garamond"/>
+          <w:sz w:val="22"/>
+          <w:szCs w:val="22"/>
+        </w:rPr>
+        <w:t>Bermeo</w:t>
+      </w:r>
+      <w:proofErr w:type="spellEnd"/>
+      <w:r>
+        <w:rPr>
+          <w:rFonts w:ascii="Garamond" w:eastAsia="Garamond" w:hAnsi="Garamond" w:cs="Garamond"/>
+          <w:sz w:val="22"/>
+          <w:szCs w:val="22"/>
+        </w:rPr>
+        <w:t>, A., O’Brien, C. (2006). Straight from the Source: What Works for First-Generation College Students. Washington, DC: Pell Institute for the Study of Opportunity in Higher Education. Retrieved from</w:t>
       </w:r>
       <w:hyperlink r:id="rId22">
         <w:r>
@@ -15846,7 +16452,25 @@
           <w:sz w:val="22"/>
           <w:szCs w:val="22"/>
         </w:rPr>
-        <w:t xml:space="preserve">Hillman, N. &amp; Weichman, T. (2016). Education Deserts: The Continued Significance of “Place” in the Twenty-First Century. </w:t>
+        <w:t xml:space="preserve">Hillman, N. &amp; </w:t>
+      </w:r>
+      <w:proofErr w:type="spellStart"/>
+      <w:r>
+        <w:rPr>
+          <w:rFonts w:ascii="Garamond" w:eastAsia="Garamond" w:hAnsi="Garamond" w:cs="Garamond"/>
+          <w:sz w:val="22"/>
+          <w:szCs w:val="22"/>
+        </w:rPr>
+        <w:t>Weichman</w:t>
+      </w:r>
+      <w:proofErr w:type="spellEnd"/>
+      <w:r>
+        <w:rPr>
+          <w:rFonts w:ascii="Garamond" w:eastAsia="Garamond" w:hAnsi="Garamond" w:cs="Garamond"/>
+          <w:sz w:val="22"/>
+          <w:szCs w:val="22"/>
+        </w:rPr>
+        <w:t xml:space="preserve">, T. (2016). Education Deserts: The Continued Significance of “Place” in the Twenty-First Century. </w:t>
       </w:r>
       <w:r>
         <w:rPr>
@@ -15997,23 +16621,24 @@
         </w:rPr>
         <w:t xml:space="preserve">pp.1-418, Dec. 15 2010 </w:t>
       </w:r>
+      <w:proofErr w:type="spellStart"/>
       <w:r>
         <w:rPr>
           <w:rFonts w:ascii="Garamond" w:eastAsia="Garamond" w:hAnsi="Garamond" w:cs="Garamond"/>
           <w:sz w:val="22"/>
           <w:szCs w:val="22"/>
         </w:rPr>
-        <w:t>doi: 10.1109/IEEESTD.2010.5733835</w:t>
-      </w:r>
-    </w:p>
-    <w:p>
-      <w:pPr>
+        <w:t>doi</w:t>
+      </w:r>
+      <w:proofErr w:type="spellEnd"/>
+      <w:r>
         <w:rPr>
           <w:rFonts w:ascii="Garamond" w:eastAsia="Garamond" w:hAnsi="Garamond" w:cs="Garamond"/>
           <w:sz w:val="22"/>
           <w:szCs w:val="22"/>
         </w:rPr>
-      </w:pPr>
+        <w:t>: 10.1109/IEEESTD.2010.5733835</w:t>
+      </w:r>
     </w:p>
     <w:p>
       <w:pPr>
@@ -16023,13 +16648,32 @@
           <w:szCs w:val="22"/>
         </w:rPr>
       </w:pPr>
-      <w:r>
+    </w:p>
+    <w:p>
+      <w:pPr>
         <w:rPr>
           <w:rFonts w:ascii="Garamond" w:eastAsia="Garamond" w:hAnsi="Garamond" w:cs="Garamond"/>
           <w:sz w:val="22"/>
           <w:szCs w:val="22"/>
         </w:rPr>
-        <w:t xml:space="preserve">Lohr, S. (2017). </w:t>
+      </w:pPr>
+      <w:proofErr w:type="spellStart"/>
+      <w:r>
+        <w:rPr>
+          <w:rFonts w:ascii="Garamond" w:eastAsia="Garamond" w:hAnsi="Garamond" w:cs="Garamond"/>
+          <w:sz w:val="22"/>
+          <w:szCs w:val="22"/>
+        </w:rPr>
+        <w:t>Lohr</w:t>
+      </w:r>
+      <w:proofErr w:type="spellEnd"/>
+      <w:r>
+        <w:rPr>
+          <w:rFonts w:ascii="Garamond" w:eastAsia="Garamond" w:hAnsi="Garamond" w:cs="Garamond"/>
+          <w:sz w:val="22"/>
+          <w:szCs w:val="22"/>
+        </w:rPr>
+        <w:t xml:space="preserve">, S. (2017). </w:t>
       </w:r>
       <w:r>
         <w:rPr>
@@ -16093,13 +16737,59 @@
           <w:szCs w:val="22"/>
         </w:rPr>
       </w:pPr>
+      <w:proofErr w:type="spellStart"/>
       <w:r>
         <w:rPr>
           <w:rFonts w:ascii="Garamond" w:eastAsia="Garamond" w:hAnsi="Garamond" w:cs="Garamond"/>
           <w:sz w:val="22"/>
           <w:szCs w:val="22"/>
         </w:rPr>
-        <w:t xml:space="preserve">Nagappan, N., Williams, L., Ferzli, M., Wiebe, E., Yang, K., Miller, C., &amp; Balik, S. (2003). Improving the CS1 experience with pair programming. In </w:t>
+        <w:t>Nagappan</w:t>
+      </w:r>
+      <w:proofErr w:type="spellEnd"/>
+      <w:r>
+        <w:rPr>
+          <w:rFonts w:ascii="Garamond" w:eastAsia="Garamond" w:hAnsi="Garamond" w:cs="Garamond"/>
+          <w:sz w:val="22"/>
+          <w:szCs w:val="22"/>
+        </w:rPr>
+        <w:t xml:space="preserve">, N., Williams, L., </w:t>
+      </w:r>
+      <w:proofErr w:type="spellStart"/>
+      <w:r>
+        <w:rPr>
+          <w:rFonts w:ascii="Garamond" w:eastAsia="Garamond" w:hAnsi="Garamond" w:cs="Garamond"/>
+          <w:sz w:val="22"/>
+          <w:szCs w:val="22"/>
+        </w:rPr>
+        <w:t>Ferzli</w:t>
+      </w:r>
+      <w:proofErr w:type="spellEnd"/>
+      <w:r>
+        <w:rPr>
+          <w:rFonts w:ascii="Garamond" w:eastAsia="Garamond" w:hAnsi="Garamond" w:cs="Garamond"/>
+          <w:sz w:val="22"/>
+          <w:szCs w:val="22"/>
+        </w:rPr>
+        <w:t xml:space="preserve">, M., Wiebe, E., Yang, K., Miller, C., &amp; </w:t>
+      </w:r>
+      <w:proofErr w:type="spellStart"/>
+      <w:r>
+        <w:rPr>
+          <w:rFonts w:ascii="Garamond" w:eastAsia="Garamond" w:hAnsi="Garamond" w:cs="Garamond"/>
+          <w:sz w:val="22"/>
+          <w:szCs w:val="22"/>
+        </w:rPr>
+        <w:t>Balik</w:t>
+      </w:r>
+      <w:proofErr w:type="spellEnd"/>
+      <w:r>
+        <w:rPr>
+          <w:rFonts w:ascii="Garamond" w:eastAsia="Garamond" w:hAnsi="Garamond" w:cs="Garamond"/>
+          <w:sz w:val="22"/>
+          <w:szCs w:val="22"/>
+        </w:rPr>
+        <w:t xml:space="preserve">, S. (2003). Improving the CS1 experience with pair programming. In </w:t>
       </w:r>
       <w:r>
         <w:rPr>
@@ -16214,13 +16904,23 @@
           <w:szCs w:val="22"/>
         </w:rPr>
       </w:pPr>
+      <w:proofErr w:type="spellStart"/>
       <w:r>
         <w:rPr>
           <w:rFonts w:ascii="Garamond" w:eastAsia="Garamond" w:hAnsi="Garamond" w:cs="Garamond"/>
           <w:sz w:val="22"/>
           <w:szCs w:val="22"/>
         </w:rPr>
-        <w:t xml:space="preserve">Parnas, D. (1999). Software engineering programs are not computer science programs. </w:t>
+        <w:t>Parnas</w:t>
+      </w:r>
+      <w:proofErr w:type="spellEnd"/>
+      <w:r>
+        <w:rPr>
+          <w:rFonts w:ascii="Garamond" w:eastAsia="Garamond" w:hAnsi="Garamond" w:cs="Garamond"/>
+          <w:sz w:val="22"/>
+          <w:szCs w:val="22"/>
+        </w:rPr>
+        <w:t xml:space="preserve">, D. (1999). Software engineering programs are not computer science programs. </w:t>
       </w:r>
       <w:r>
         <w:rPr>
@@ -16237,7 +16937,25 @@
           <w:sz w:val="22"/>
           <w:szCs w:val="22"/>
         </w:rPr>
-        <w:t>(6), pp 19-30, Nov/Dec. doi: 10.1109/52.805469</w:t>
+        <w:t xml:space="preserve">(6), pp 19-30, Nov/Dec. </w:t>
+      </w:r>
+      <w:proofErr w:type="spellStart"/>
+      <w:r>
+        <w:rPr>
+          <w:rFonts w:ascii="Garamond" w:eastAsia="Garamond" w:hAnsi="Garamond" w:cs="Garamond"/>
+          <w:sz w:val="22"/>
+          <w:szCs w:val="22"/>
+        </w:rPr>
+        <w:t>doi</w:t>
+      </w:r>
+      <w:proofErr w:type="spellEnd"/>
+      <w:r>
+        <w:rPr>
+          <w:rFonts w:ascii="Garamond" w:eastAsia="Garamond" w:hAnsi="Garamond" w:cs="Garamond"/>
+          <w:sz w:val="22"/>
+          <w:szCs w:val="22"/>
+        </w:rPr>
+        <w:t>: 10.1109/52.805469</w:t>
       </w:r>
     </w:p>
     <w:p>
@@ -16362,7 +17080,25 @@
           <w:sz w:val="22"/>
           <w:szCs w:val="22"/>
         </w:rPr>
-        <w:t>Wilson, C., Sudol, L. A., Stephenson, C. &amp; Stehlik, M. 2010. Running on Empty: The Failure to Teach K-12 Computer Science in the Digital Age. The Association for Computing Machinery &amp; The Computer Science Teachers Association. Retrieved from http://runningonempty.acm.org/fullreport2.pdf</w:t>
+        <w:t xml:space="preserve">Wilson, C., </w:t>
+      </w:r>
+      <w:proofErr w:type="spellStart"/>
+      <w:r>
+        <w:rPr>
+          <w:rFonts w:ascii="Garamond" w:eastAsia="Garamond" w:hAnsi="Garamond" w:cs="Garamond"/>
+          <w:sz w:val="22"/>
+          <w:szCs w:val="22"/>
+        </w:rPr>
+        <w:t>Sudol</w:t>
+      </w:r>
+      <w:proofErr w:type="spellEnd"/>
+      <w:r>
+        <w:rPr>
+          <w:rFonts w:ascii="Garamond" w:eastAsia="Garamond" w:hAnsi="Garamond" w:cs="Garamond"/>
+          <w:sz w:val="22"/>
+          <w:szCs w:val="22"/>
+        </w:rPr>
+        <w:t>, L. A., Stephenson, C. &amp; Stehlik, M. 2010. Running on Empty: The Failure to Teach K-12 Computer Science in the Digital Age. The Association for Computing Machinery &amp; The Computer Science Teachers Association. Retrieved from http://runningonempty.acm.org/fullreport2.pdf</w:t>
       </w:r>
     </w:p>
     <w:p>
@@ -16377,10 +17113,8 @@
     <w:sectPr>
       <w:headerReference w:type="even" r:id="rId28"/>
       <w:headerReference w:type="default" r:id="rId29"/>
-      <w:footerReference w:type="even" r:id="rId30"/>
-      <w:footerReference w:type="default" r:id="rId31"/>
-      <w:headerReference w:type="first" r:id="rId32"/>
-      <w:footerReference w:type="first" r:id="rId33"/>
+      <w:footerReference w:type="default" r:id="rId30"/>
+      <w:headerReference w:type="first" r:id="rId31"/>
       <w:pgSz w:w="12240" w:h="15840"/>
       <w:pgMar w:top="1152" w:right="1440" w:bottom="1152" w:left="1440" w:header="0" w:footer="720" w:gutter="0"/>
       <w:pgNumType w:start="1"/>
@@ -16410,16 +17144,6 @@
 </file>
 
 <file path=word/footer1.xml><?xml version="1.0" encoding="utf-8"?>
-<w:ftr xmlns:wpc="http://schemas.microsoft.com/office/word/2010/wordprocessingCanvas" xmlns:cx="http://schemas.microsoft.com/office/drawing/2014/chartex" xmlns:cx1="http://schemas.microsoft.com/office/drawing/2015/9/8/chartex" xmlns:cx2="http://schemas.microsoft.com/office/drawing/2015/10/21/chartex" xmlns:cx3="http://schemas.microsoft.com/office/drawing/2016/5/9/chartex" xmlns:cx4="http://schemas.microsoft.com/office/drawing/2016/5/10/chartex" xmlns:cx5="http://schemas.microsoft.com/office/drawing/2016/5/11/chartex" xmlns:cx6="http://schemas.microsoft.com/office/drawing/2016/5/12/chartex" xmlns:cx7="http://schemas.microsoft.com/office/drawing/2016/5/13/chartex" xmlns:cx8="http://schemas.microsoft.com/office/drawing/2016/5/14/chartex" xmlns:mc="http://schemas.openxmlformats.org/markup-compatibility/2006" xmlns:aink="http://schemas.microsoft.com/office/drawing/2016/ink" xmlns:am3d="http://schemas.microsoft.com/office/drawing/2017/model3d" xmlns:o="urn:schemas-microsoft-com:office:office" xmlns:r="http://schemas.openxmlformats.org/officeDocument/2006/relationships" xmlns:m="http://schemas.openxmlformats.org/officeDocument/2006/math" xmlns:v="urn:schemas-microsoft-com:vml" xmlns:wp14="http://schemas.microsoft.com/office/word/2010/wordprocessingDrawing" xmlns:wp="http://schemas.openxmlformats.org/drawingml/2006/wordprocessingDrawing" xmlns:w10="urn:schemas-microsoft-com:office:word" xmlns:w="http://schemas.openxmlformats.org/wordprocessingml/2006/main" xmlns:w14="http://schemas.microsoft.com/office/word/2010/wordml" xmlns:w15="http://schemas.microsoft.com/office/word/2012/wordml" xmlns:w16cid="http://schemas.microsoft.com/office/word/2016/wordml/cid" xmlns:w16se="http://schemas.microsoft.com/office/word/2015/wordml/symex" xmlns:wpg="http://schemas.microsoft.com/office/word/2010/wordprocessingGroup" xmlns:wpi="http://schemas.microsoft.com/office/word/2010/wordprocessingInk" xmlns:wne="http://schemas.microsoft.com/office/word/2006/wordml" xmlns:wps="http://schemas.microsoft.com/office/word/2010/wordprocessingShape" mc:Ignorable="w14 w15 w16se w16cid wp14">
-  <w:p>
-    <w:pPr>
-      <w:pStyle w:val="Footer"/>
-    </w:pPr>
-  </w:p>
-</w:ftr>
-</file>
-
-<file path=word/footer2.xml><?xml version="1.0" encoding="utf-8"?>
 <w:ftr xmlns:wpc="http://schemas.microsoft.com/office/word/2010/wordprocessingCanvas" xmlns:cx="http://schemas.microsoft.com/office/drawing/2014/chartex" xmlns:cx1="http://schemas.microsoft.com/office/drawing/2015/9/8/chartex" xmlns:cx2="http://schemas.microsoft.com/office/drawing/2015/10/21/chartex" xmlns:cx3="http://schemas.microsoft.com/office/drawing/2016/5/9/chartex" xmlns:cx4="http://schemas.microsoft.com/office/drawing/2016/5/10/chartex" xmlns:cx5="http://schemas.microsoft.com/office/drawing/2016/5/11/chartex" xmlns:cx6="http://schemas.microsoft.com/office/drawing/2016/5/12/chartex" xmlns:cx7="http://schemas.microsoft.com/office/drawing/2016/5/13/chartex" xmlns:cx8="http://schemas.microsoft.com/office/drawing/2016/5/14/chartex" xmlns:mc="http://schemas.openxmlformats.org/markup-compatibility/2006" xmlns:aink="http://schemas.microsoft.com/office/drawing/2016/ink" xmlns:am3d="http://schemas.microsoft.com/office/drawing/2017/model3d" xmlns:o="urn:schemas-microsoft-com:office:office" xmlns:r="http://schemas.openxmlformats.org/officeDocument/2006/relationships" xmlns:m="http://schemas.openxmlformats.org/officeDocument/2006/math" xmlns:v="urn:schemas-microsoft-com:vml" xmlns:wp14="http://schemas.microsoft.com/office/word/2010/wordprocessingDrawing" xmlns:wp="http://schemas.openxmlformats.org/drawingml/2006/wordprocessingDrawing" xmlns:w10="urn:schemas-microsoft-com:office:word" xmlns:w="http://schemas.openxmlformats.org/wordprocessingml/2006/main" xmlns:w14="http://schemas.microsoft.com/office/word/2010/wordml" xmlns:w15="http://schemas.microsoft.com/office/word/2012/wordml" xmlns:w16cid="http://schemas.microsoft.com/office/word/2016/wordml/cid" xmlns:w16se="http://schemas.microsoft.com/office/word/2015/wordml/symex" xmlns:wpg="http://schemas.microsoft.com/office/word/2010/wordprocessingGroup" xmlns:wpi="http://schemas.microsoft.com/office/word/2010/wordprocessingInk" xmlns:wne="http://schemas.microsoft.com/office/word/2006/wordml" xmlns:wps="http://schemas.microsoft.com/office/word/2010/wordprocessingShape" mc:Ignorable="w14 w15 w16se w16cid wp14">
   <w:p>
     <w:pPr>
@@ -16492,16 +17216,6 @@
 </w:ftr>
 </file>
 
-<file path=word/footer3.xml><?xml version="1.0" encoding="utf-8"?>
-<w:ftr xmlns:wpc="http://schemas.microsoft.com/office/word/2010/wordprocessingCanvas" xmlns:cx="http://schemas.microsoft.com/office/drawing/2014/chartex" xmlns:cx1="http://schemas.microsoft.com/office/drawing/2015/9/8/chartex" xmlns:cx2="http://schemas.microsoft.com/office/drawing/2015/10/21/chartex" xmlns:cx3="http://schemas.microsoft.com/office/drawing/2016/5/9/chartex" xmlns:cx4="http://schemas.microsoft.com/office/drawing/2016/5/10/chartex" xmlns:cx5="http://schemas.microsoft.com/office/drawing/2016/5/11/chartex" xmlns:cx6="http://schemas.microsoft.com/office/drawing/2016/5/12/chartex" xmlns:cx7="http://schemas.microsoft.com/office/drawing/2016/5/13/chartex" xmlns:cx8="http://schemas.microsoft.com/office/drawing/2016/5/14/chartex" xmlns:mc="http://schemas.openxmlformats.org/markup-compatibility/2006" xmlns:aink="http://schemas.microsoft.com/office/drawing/2016/ink" xmlns:am3d="http://schemas.microsoft.com/office/drawing/2017/model3d" xmlns:o="urn:schemas-microsoft-com:office:office" xmlns:r="http://schemas.openxmlformats.org/officeDocument/2006/relationships" xmlns:m="http://schemas.openxmlformats.org/officeDocument/2006/math" xmlns:v="urn:schemas-microsoft-com:vml" xmlns:wp14="http://schemas.microsoft.com/office/word/2010/wordprocessingDrawing" xmlns:wp="http://schemas.openxmlformats.org/drawingml/2006/wordprocessingDrawing" xmlns:w10="urn:schemas-microsoft-com:office:word" xmlns:w="http://schemas.openxmlformats.org/wordprocessingml/2006/main" xmlns:w14="http://schemas.microsoft.com/office/word/2010/wordml" xmlns:w15="http://schemas.microsoft.com/office/word/2012/wordml" xmlns:w16cid="http://schemas.microsoft.com/office/word/2016/wordml/cid" xmlns:w16se="http://schemas.microsoft.com/office/word/2015/wordml/symex" xmlns:wpg="http://schemas.microsoft.com/office/word/2010/wordprocessingGroup" xmlns:wpi="http://schemas.microsoft.com/office/word/2010/wordprocessingInk" xmlns:wne="http://schemas.microsoft.com/office/word/2006/wordml" xmlns:wps="http://schemas.microsoft.com/office/word/2010/wordprocessingShape" mc:Ignorable="w14 w15 w16se w16cid wp14">
-  <w:p>
-    <w:pPr>
-      <w:pStyle w:val="Footer"/>
-    </w:pPr>
-  </w:p>
-</w:ftr>
-</file>
-
 <file path=word/footnotes.xml><?xml version="1.0" encoding="utf-8"?>
 <w:footnotes xmlns:wpc="http://schemas.microsoft.com/office/word/2010/wordprocessingCanvas" xmlns:cx="http://schemas.microsoft.com/office/drawing/2014/chartex" xmlns:cx1="http://schemas.microsoft.com/office/drawing/2015/9/8/chartex" xmlns:cx2="http://schemas.microsoft.com/office/drawing/2015/10/21/chartex" xmlns:cx3="http://schemas.microsoft.com/office/drawing/2016/5/9/chartex" xmlns:cx4="http://schemas.microsoft.com/office/drawing/2016/5/10/chartex" xmlns:cx5="http://schemas.microsoft.com/office/drawing/2016/5/11/chartex" xmlns:cx6="http://schemas.microsoft.com/office/drawing/2016/5/12/chartex" xmlns:cx7="http://schemas.microsoft.com/office/drawing/2016/5/13/chartex" xmlns:cx8="http://schemas.microsoft.com/office/drawing/2016/5/14/chartex" xmlns:mc="http://schemas.openxmlformats.org/markup-compatibility/2006" xmlns:aink="http://schemas.microsoft.com/office/drawing/2016/ink" xmlns:am3d="http://schemas.microsoft.com/office/drawing/2017/model3d" xmlns:o="urn:schemas-microsoft-com:office:office" xmlns:r="http://schemas.openxmlformats.org/officeDocument/2006/relationships" xmlns:m="http://schemas.openxmlformats.org/officeDocument/2006/math" xmlns:v="urn:schemas-microsoft-com:vml" xmlns:wp14="http://schemas.microsoft.com/office/word/2010/wordprocessingDrawing" xmlns:wp="http://schemas.openxmlformats.org/drawingml/2006/wordprocessingDrawing" xmlns:w10="urn:schemas-microsoft-com:office:word" xmlns:w="http://schemas.openxmlformats.org/wordprocessingml/2006/main" xmlns:w14="http://schemas.microsoft.com/office/word/2010/wordml" xmlns:w15="http://schemas.microsoft.com/office/word/2012/wordml" xmlns:w16cid="http://schemas.microsoft.com/office/word/2016/wordml/cid" xmlns:w16se="http://schemas.microsoft.com/office/word/2015/wordml/symex" xmlns:wpg="http://schemas.microsoft.com/office/word/2010/wordprocessingGroup" xmlns:wpi="http://schemas.microsoft.com/office/word/2010/wordprocessingInk" xmlns:wne="http://schemas.microsoft.com/office/word/2006/wordml" xmlns:wps="http://schemas.microsoft.com/office/word/2010/wordprocessingShape" mc:Ignorable="w14 w15 w16se w16cid wp14">
   <w:footnote w:type="separator" w:id="-1">
@@ -16542,7 +17256,19 @@
     </w:r>
     <w:r>
       <w:tab/>
-      <w:t>Revised on February 1, 2018</w:t>
+      <w:t xml:space="preserve">Revised on </w:t>
+    </w:r>
+    <w:r>
+      <w:t>July</w:t>
+    </w:r>
+    <w:r>
+      <w:t xml:space="preserve"> </w:t>
+    </w:r>
+    <w:r>
+      <w:t>18</w:t>
+    </w:r>
+    <w:r>
+      <w:t>, 2018</w:t>
     </w:r>
   </w:p>
 </w:hdr>

</xml_diff>

<commit_message>
Proposal narrative: Update pro school course list and min GPA.
</commit_message>
<xml_diff>
--- a/assets/HECC New Academic Program Proposal.docx
+++ b/assets/HECC New Academic Program Proposal.docx
@@ -1165,7 +1165,6 @@
         </w:rPr>
         <w:t xml:space="preserve">Freshman Skill Courses (16 </w:t>
       </w:r>
-      <w:proofErr w:type="spellStart"/>
       <w:r>
         <w:rPr>
           <w:rFonts w:ascii="Calibri" w:eastAsia="Calibri" w:hAnsi="Calibri" w:cs="Calibri"/>
@@ -1175,7 +1174,6 @@
         </w:rPr>
         <w:t>cr</w:t>
       </w:r>
-      <w:proofErr w:type="spellEnd"/>
       <w:r>
         <w:rPr>
           <w:rFonts w:ascii="Calibri" w:eastAsia="Calibri" w:hAnsi="Calibri" w:cs="Calibri"/>
@@ -1235,9 +1233,8 @@
           <w:sz w:val="20"/>
           <w:szCs w:val="20"/>
         </w:rPr>
-        <w:t xml:space="preserve"> </w:t>
-      </w:r>
-      <w:proofErr w:type="spellStart"/>
+        <w:t xml:space="preserve"> cr)</w:t>
+      </w:r>
       <w:r>
         <w:rPr>
           <w:rFonts w:ascii="Calibri" w:eastAsia="Calibri" w:hAnsi="Calibri" w:cs="Calibri"/>
@@ -1245,9 +1242,15 @@
           <w:sz w:val="20"/>
           <w:szCs w:val="20"/>
         </w:rPr>
-        <w:t>cr</w:t>
-      </w:r>
-      <w:proofErr w:type="spellEnd"/>
+        <w:tab/>
+      </w:r>
+      <w:r>
+        <w:rPr>
+          <w:rFonts w:ascii="Apple Color Emoji" w:hAnsi="Apple Color Emoji"/>
+          <w:color w:val="000000"/>
+        </w:rPr>
+        <w:t>📓</w:t>
+      </w:r>
       <w:r>
         <w:rPr>
           <w:rFonts w:ascii="Calibri" w:eastAsia="Calibri" w:hAnsi="Calibri" w:cs="Calibri"/>
@@ -1255,7 +1258,7 @@
           <w:sz w:val="20"/>
           <w:szCs w:val="20"/>
         </w:rPr>
-        <w:t>)</w:t>
+        <w:t xml:space="preserve"> A</w:t>
       </w:r>
       <w:r>
         <w:rPr>
@@ -1264,52 +1267,7 @@
           <w:sz w:val="20"/>
           <w:szCs w:val="20"/>
         </w:rPr>
-        <w:tab/>
-      </w:r>
-      <w:r>
-        <w:rPr>
-          <w:rFonts w:ascii="Apple Color Emoji" w:hAnsi="Apple Color Emoji"/>
-          <w:color w:val="000000"/>
-        </w:rPr>
-        <w:t>📓</w:t>
-      </w:r>
-      <w:r>
-        <w:rPr>
-          <w:rFonts w:ascii="Calibri" w:eastAsia="Calibri" w:hAnsi="Calibri" w:cs="Calibri"/>
-          <w:b/>
-          <w:sz w:val="20"/>
-          <w:szCs w:val="20"/>
-        </w:rPr>
-        <w:t xml:space="preserve"> A</w:t>
-      </w:r>
-      <w:r>
-        <w:rPr>
-          <w:rFonts w:ascii="Calibri" w:eastAsia="Calibri" w:hAnsi="Calibri" w:cs="Calibri"/>
-          <w:b/>
-          <w:sz w:val="20"/>
-          <w:szCs w:val="20"/>
-        </w:rPr>
-        <w:t xml:space="preserve">BET Science &amp; Math (45 </w:t>
-      </w:r>
-      <w:proofErr w:type="spellStart"/>
-      <w:r>
-        <w:rPr>
-          <w:rFonts w:ascii="Calibri" w:eastAsia="Calibri" w:hAnsi="Calibri" w:cs="Calibri"/>
-          <w:b/>
-          <w:sz w:val="20"/>
-          <w:szCs w:val="20"/>
-        </w:rPr>
-        <w:t>cr</w:t>
-      </w:r>
-      <w:proofErr w:type="spellEnd"/>
-      <w:r>
-        <w:rPr>
-          <w:rFonts w:ascii="Calibri" w:eastAsia="Calibri" w:hAnsi="Calibri" w:cs="Calibri"/>
-          <w:b/>
-          <w:sz w:val="20"/>
-          <w:szCs w:val="20"/>
-        </w:rPr>
-        <w:t>)</w:t>
+        <w:t>BET Science &amp; Math (45 cr)</w:t>
       </w:r>
       <w:r>
         <w:rPr>
@@ -1459,16 +1417,8 @@
               <w:rPr>
                 <w:rFonts w:ascii="Calibri" w:eastAsia="Calibri" w:hAnsi="Calibri" w:cs="Calibri"/>
               </w:rPr>
-              <w:t xml:space="preserve"> </w:t>
-            </w:r>
-            <w:proofErr w:type="spellStart"/>
-            <w:r>
-              <w:rPr>
-                <w:rFonts w:ascii="Calibri" w:eastAsia="Calibri" w:hAnsi="Calibri" w:cs="Calibri"/>
-              </w:rPr>
-              <w:t>cr</w:t>
-            </w:r>
-            <w:proofErr w:type="spellEnd"/>
+              <w:t xml:space="preserve"> cr</w:t>
+            </w:r>
           </w:p>
         </w:tc>
       </w:tr>
@@ -1594,7 +1544,6 @@
               </w:rPr>
               <w:t xml:space="preserve"> </w:t>
             </w:r>
-            <w:proofErr w:type="spellStart"/>
             <w:r>
               <w:rPr>
                 <w:rFonts w:ascii="Calibri" w:eastAsia="Calibri" w:hAnsi="Calibri" w:cs="Calibri"/>
@@ -1604,7 +1553,6 @@
               </w:rPr>
               <w:t>cr</w:t>
             </w:r>
-            <w:proofErr w:type="spellEnd"/>
           </w:p>
           <w:p>
             <w:pPr>
@@ -2160,24 +2108,7 @@
                 <w:szCs w:val="20"/>
               </w:rPr>
               <w:tab/>
-            </w:r>
-            <w:proofErr w:type="spellStart"/>
-            <w:r>
-              <w:rPr>
-                <w:rFonts w:ascii="Calibri" w:eastAsia="Calibri" w:hAnsi="Calibri" w:cs="Calibri"/>
-                <w:sz w:val="20"/>
-                <w:szCs w:val="20"/>
-              </w:rPr>
-              <w:t>Bacc</w:t>
-            </w:r>
-            <w:proofErr w:type="spellEnd"/>
-            <w:r>
-              <w:rPr>
-                <w:rFonts w:ascii="Calibri" w:eastAsia="Calibri" w:hAnsi="Calibri" w:cs="Calibri"/>
-                <w:sz w:val="20"/>
-                <w:szCs w:val="20"/>
-              </w:rPr>
-              <w:t xml:space="preserve"> Core: Literature &amp; Arts</w:t>
+              <w:t>Bacc Core: Literature &amp; Arts</w:t>
             </w:r>
             <w:r>
               <w:rPr>
@@ -2336,19 +2267,8 @@
                 <w:sz w:val="20"/>
                 <w:szCs w:val="20"/>
               </w:rPr>
-              <w:t xml:space="preserve"> </w:t>
-            </w:r>
-            <w:proofErr w:type="spellStart"/>
-            <w:r>
-              <w:rPr>
-                <w:rFonts w:ascii="Calibri" w:eastAsia="Calibri" w:hAnsi="Calibri" w:cs="Calibri"/>
-                <w:b/>
-                <w:sz w:val="20"/>
-                <w:szCs w:val="20"/>
-              </w:rPr>
-              <w:t>cr</w:t>
-            </w:r>
-            <w:proofErr w:type="spellEnd"/>
+              <w:t xml:space="preserve"> cr</w:t>
+            </w:r>
           </w:p>
           <w:p>
             <w:pPr>
@@ -2768,24 +2688,7 @@
                 <w:szCs w:val="20"/>
               </w:rPr>
               <w:tab/>
-            </w:r>
-            <w:proofErr w:type="spellStart"/>
-            <w:r>
-              <w:rPr>
-                <w:rFonts w:ascii="Calibri" w:eastAsia="Calibri" w:hAnsi="Calibri" w:cs="Calibri"/>
-                <w:sz w:val="20"/>
-                <w:szCs w:val="20"/>
-              </w:rPr>
-              <w:t>Bacc</w:t>
-            </w:r>
-            <w:proofErr w:type="spellEnd"/>
-            <w:r>
-              <w:rPr>
-                <w:rFonts w:ascii="Calibri" w:eastAsia="Calibri" w:hAnsi="Calibri" w:cs="Calibri"/>
-                <w:sz w:val="20"/>
-                <w:szCs w:val="20"/>
-              </w:rPr>
-              <w:t xml:space="preserve"> Core: Bio/Phys Science </w:t>
+              <w:t xml:space="preserve">Bacc Core: Bio/Phys Science </w:t>
             </w:r>
             <w:r>
               <w:rPr>
@@ -2955,7 +2858,6 @@
               </w:rPr>
               <w:t xml:space="preserve"> </w:t>
             </w:r>
-            <w:proofErr w:type="spellStart"/>
             <w:r>
               <w:rPr>
                 <w:rFonts w:ascii="Calibri" w:eastAsia="Calibri" w:hAnsi="Calibri" w:cs="Calibri"/>
@@ -2965,7 +2867,6 @@
               </w:rPr>
               <w:t>cr</w:t>
             </w:r>
-            <w:proofErr w:type="spellEnd"/>
           </w:p>
           <w:p>
             <w:pPr>
@@ -3647,16 +3548,8 @@
               <w:rPr>
                 <w:rFonts w:ascii="Calibri" w:eastAsia="Calibri" w:hAnsi="Calibri" w:cs="Calibri"/>
               </w:rPr>
-              <w:t xml:space="preserve"> </w:t>
-            </w:r>
-            <w:proofErr w:type="spellStart"/>
-            <w:r>
-              <w:rPr>
-                <w:rFonts w:ascii="Calibri" w:eastAsia="Calibri" w:hAnsi="Calibri" w:cs="Calibri"/>
-              </w:rPr>
-              <w:t>cr</w:t>
-            </w:r>
-            <w:proofErr w:type="spellEnd"/>
+              <w:t xml:space="preserve"> cr</w:t>
+            </w:r>
             <w:r>
               <w:rPr>
                 <w:rFonts w:ascii="Calibri" w:eastAsia="Calibri" w:hAnsi="Calibri" w:cs="Calibri"/>
@@ -3777,19 +3670,8 @@
                 <w:sz w:val="20"/>
                 <w:szCs w:val="20"/>
               </w:rPr>
-              <w:t xml:space="preserve"> </w:t>
-            </w:r>
-            <w:proofErr w:type="spellStart"/>
-            <w:r>
-              <w:rPr>
-                <w:rFonts w:ascii="Calibri" w:eastAsia="Calibri" w:hAnsi="Calibri" w:cs="Calibri"/>
-                <w:b/>
-                <w:sz w:val="20"/>
-                <w:szCs w:val="20"/>
-              </w:rPr>
-              <w:t>cr</w:t>
-            </w:r>
-            <w:proofErr w:type="spellEnd"/>
+              <w:t xml:space="preserve"> cr</w:t>
+            </w:r>
           </w:p>
           <w:p>
             <w:pPr>
@@ -4161,24 +4043,7 @@
                 <w:szCs w:val="20"/>
               </w:rPr>
               <w:tab/>
-            </w:r>
-            <w:proofErr w:type="spellStart"/>
-            <w:r>
-              <w:rPr>
-                <w:rFonts w:ascii="Calibri" w:eastAsia="Calibri" w:hAnsi="Calibri" w:cs="Calibri"/>
-                <w:sz w:val="20"/>
-                <w:szCs w:val="20"/>
-              </w:rPr>
-              <w:t>Bacc</w:t>
-            </w:r>
-            <w:proofErr w:type="spellEnd"/>
-            <w:r>
-              <w:rPr>
-                <w:rFonts w:ascii="Calibri" w:eastAsia="Calibri" w:hAnsi="Calibri" w:cs="Calibri"/>
-                <w:sz w:val="20"/>
-                <w:szCs w:val="20"/>
-              </w:rPr>
-              <w:t xml:space="preserve"> Core: Bio/Phys Science </w:t>
+              <w:t xml:space="preserve">Bacc Core: Bio/Phys Science </w:t>
             </w:r>
             <w:r>
               <w:rPr>
@@ -4449,19 +4314,8 @@
                 <w:sz w:val="20"/>
                 <w:szCs w:val="20"/>
               </w:rPr>
-              <w:t xml:space="preserve"> </w:t>
-            </w:r>
-            <w:proofErr w:type="spellStart"/>
-            <w:r>
-              <w:rPr>
-                <w:rFonts w:ascii="Calibri" w:eastAsia="Calibri" w:hAnsi="Calibri" w:cs="Calibri"/>
-                <w:b/>
-                <w:sz w:val="20"/>
-                <w:szCs w:val="20"/>
-              </w:rPr>
-              <w:t>cr</w:t>
-            </w:r>
-            <w:proofErr w:type="spellEnd"/>
+              <w:t xml:space="preserve"> cr</w:t>
+            </w:r>
           </w:p>
           <w:p>
             <w:pPr>
@@ -4851,19 +4705,8 @@
                 <w:sz w:val="20"/>
                 <w:szCs w:val="20"/>
               </w:rPr>
-              <w:t xml:space="preserve"> </w:t>
-            </w:r>
-            <w:proofErr w:type="spellStart"/>
-            <w:r>
-              <w:rPr>
-                <w:rFonts w:ascii="Calibri" w:eastAsia="Calibri" w:hAnsi="Calibri" w:cs="Calibri"/>
-                <w:b/>
-                <w:sz w:val="20"/>
-                <w:szCs w:val="20"/>
-              </w:rPr>
-              <w:t>cr</w:t>
-            </w:r>
-            <w:proofErr w:type="spellEnd"/>
+              <w:t xml:space="preserve"> cr</w:t>
+            </w:r>
           </w:p>
           <w:p>
             <w:pPr>
@@ -5278,16 +5121,8 @@
               <w:rPr>
                 <w:rFonts w:ascii="Calibri" w:eastAsia="Calibri" w:hAnsi="Calibri" w:cs="Calibri"/>
               </w:rPr>
-              <w:t xml:space="preserve"> </w:t>
-            </w:r>
-            <w:proofErr w:type="spellStart"/>
-            <w:r>
-              <w:rPr>
-                <w:rFonts w:ascii="Calibri" w:eastAsia="Calibri" w:hAnsi="Calibri" w:cs="Calibri"/>
-              </w:rPr>
-              <w:t>cr</w:t>
-            </w:r>
-            <w:proofErr w:type="spellEnd"/>
+              <w:t xml:space="preserve"> cr</w:t>
+            </w:r>
             <w:r>
               <w:rPr>
                 <w:rFonts w:ascii="Calibri" w:eastAsia="Calibri" w:hAnsi="Calibri" w:cs="Calibri"/>
@@ -5409,7 +5244,6 @@
               </w:rPr>
               <w:t xml:space="preserve"> </w:t>
             </w:r>
-            <w:proofErr w:type="spellStart"/>
             <w:r>
               <w:rPr>
                 <w:rFonts w:ascii="Calibri" w:eastAsia="Calibri" w:hAnsi="Calibri" w:cs="Calibri"/>
@@ -5419,7 +5253,6 @@
               </w:rPr>
               <w:t>cr</w:t>
             </w:r>
-            <w:proofErr w:type="spellEnd"/>
           </w:p>
           <w:p>
             <w:pPr>
@@ -6088,19 +5921,8 @@
                 <w:sz w:val="20"/>
                 <w:szCs w:val="20"/>
               </w:rPr>
-              <w:t xml:space="preserve"> </w:t>
-            </w:r>
-            <w:proofErr w:type="spellStart"/>
-            <w:r>
-              <w:rPr>
-                <w:rFonts w:ascii="Calibri" w:eastAsia="Calibri" w:hAnsi="Calibri" w:cs="Calibri"/>
-                <w:b/>
-                <w:sz w:val="20"/>
-                <w:szCs w:val="20"/>
-              </w:rPr>
-              <w:t>cr</w:t>
-            </w:r>
-            <w:proofErr w:type="spellEnd"/>
+              <w:t xml:space="preserve"> cr</w:t>
+            </w:r>
           </w:p>
           <w:p>
             <w:pPr>
@@ -6583,7 +6405,6 @@
               </w:rPr>
               <w:t xml:space="preserve"> </w:t>
             </w:r>
-            <w:proofErr w:type="spellStart"/>
             <w:r>
               <w:rPr>
                 <w:rFonts w:ascii="Calibri" w:eastAsia="Calibri" w:hAnsi="Calibri" w:cs="Calibri"/>
@@ -6593,7 +6414,6 @@
               </w:rPr>
               <w:t>cr</w:t>
             </w:r>
-            <w:proofErr w:type="spellEnd"/>
           </w:p>
           <w:p>
             <w:pPr>
@@ -7043,16 +6863,8 @@
               <w:rPr>
                 <w:rFonts w:ascii="Calibri" w:eastAsia="Calibri" w:hAnsi="Calibri" w:cs="Calibri"/>
               </w:rPr>
-              <w:t xml:space="preserve"> </w:t>
-            </w:r>
-            <w:proofErr w:type="spellStart"/>
-            <w:r>
-              <w:rPr>
-                <w:rFonts w:ascii="Calibri" w:eastAsia="Calibri" w:hAnsi="Calibri" w:cs="Calibri"/>
-              </w:rPr>
-              <w:t>cr</w:t>
-            </w:r>
-            <w:proofErr w:type="spellEnd"/>
+              <w:t xml:space="preserve"> cr</w:t>
+            </w:r>
             <w:r>
               <w:rPr>
                 <w:rFonts w:ascii="Calibri" w:eastAsia="Calibri" w:hAnsi="Calibri" w:cs="Calibri"/>
@@ -7191,19 +7003,8 @@
                 <w:sz w:val="20"/>
                 <w:szCs w:val="20"/>
               </w:rPr>
-              <w:t xml:space="preserve"> </w:t>
-            </w:r>
-            <w:proofErr w:type="spellStart"/>
-            <w:r>
-              <w:rPr>
-                <w:rFonts w:ascii="Calibri" w:eastAsia="Calibri" w:hAnsi="Calibri" w:cs="Calibri"/>
-                <w:b/>
-                <w:sz w:val="20"/>
-                <w:szCs w:val="20"/>
-              </w:rPr>
-              <w:t>cr</w:t>
-            </w:r>
-            <w:proofErr w:type="spellEnd"/>
+              <w:t xml:space="preserve"> cr</w:t>
+            </w:r>
           </w:p>
           <w:p>
             <w:pPr>
@@ -7600,24 +7401,7 @@
                 <w:szCs w:val="20"/>
               </w:rPr>
               <w:tab/>
-            </w:r>
-            <w:proofErr w:type="spellStart"/>
-            <w:r>
-              <w:rPr>
-                <w:rFonts w:ascii="Calibri" w:eastAsia="Calibri" w:hAnsi="Calibri" w:cs="Calibri"/>
-                <w:sz w:val="20"/>
-                <w:szCs w:val="20"/>
-              </w:rPr>
-              <w:t>Bacc</w:t>
-            </w:r>
-            <w:proofErr w:type="spellEnd"/>
-            <w:r>
-              <w:rPr>
-                <w:rFonts w:ascii="Calibri" w:eastAsia="Calibri" w:hAnsi="Calibri" w:cs="Calibri"/>
-                <w:sz w:val="20"/>
-                <w:szCs w:val="20"/>
-              </w:rPr>
-              <w:t xml:space="preserve"> Core: Social Processes &amp; Institutions</w:t>
+              <w:t>Bacc Core: Social Processes &amp; Institutions</w:t>
             </w:r>
             <w:r>
               <w:rPr>
@@ -7759,19 +7543,8 @@
                 <w:sz w:val="20"/>
                 <w:szCs w:val="20"/>
               </w:rPr>
-              <w:t xml:space="preserve"> </w:t>
-            </w:r>
-            <w:proofErr w:type="spellStart"/>
-            <w:r>
-              <w:rPr>
-                <w:rFonts w:ascii="Calibri" w:eastAsia="Calibri" w:hAnsi="Calibri" w:cs="Calibri"/>
-                <w:b/>
-                <w:sz w:val="20"/>
-                <w:szCs w:val="20"/>
-              </w:rPr>
-              <w:t>cr</w:t>
-            </w:r>
-            <w:proofErr w:type="spellEnd"/>
+              <w:t xml:space="preserve"> cr</w:t>
+            </w:r>
           </w:p>
           <w:p>
             <w:pPr>
@@ -8237,19 +8010,8 @@
                 <w:sz w:val="20"/>
                 <w:szCs w:val="20"/>
               </w:rPr>
-              <w:t xml:space="preserve"> </w:t>
-            </w:r>
-            <w:proofErr w:type="spellStart"/>
-            <w:r>
-              <w:rPr>
-                <w:rFonts w:ascii="Calibri" w:eastAsia="Calibri" w:hAnsi="Calibri" w:cs="Calibri"/>
-                <w:b/>
-                <w:sz w:val="20"/>
-                <w:szCs w:val="20"/>
-              </w:rPr>
-              <w:t>cr</w:t>
-            </w:r>
-            <w:proofErr w:type="spellEnd"/>
+              <w:t xml:space="preserve"> cr</w:t>
+            </w:r>
           </w:p>
           <w:p>
             <w:pPr>
@@ -8724,9 +8486,15 @@
           <w:sz w:val="20"/>
           <w:szCs w:val="20"/>
         </w:rPr>
-        <w:t xml:space="preserve">Freshman Skill Courses (16 </w:t>
-      </w:r>
-      <w:proofErr w:type="spellStart"/>
+        <w:t xml:space="preserve">Freshman Skill Courses (16 cr)       </w:t>
+      </w:r>
+      <w:r>
+        <w:rPr>
+          <w:rFonts w:ascii="Apple Color Emoji" w:hAnsi="Apple Color Emoji"/>
+          <w:color w:val="000000"/>
+        </w:rPr>
+        <w:t>🎓</w:t>
+      </w:r>
       <w:r>
         <w:rPr>
           <w:rFonts w:ascii="Calibri" w:eastAsia="Calibri" w:hAnsi="Calibri" w:cs="Calibri"/>
@@ -8734,9 +8502,8 @@
           <w:sz w:val="20"/>
           <w:szCs w:val="20"/>
         </w:rPr>
-        <w:t>cr</w:t>
-      </w:r>
-      <w:proofErr w:type="spellEnd"/>
+        <w:t xml:space="preserve"> BACC Core (</w:t>
+      </w:r>
       <w:r>
         <w:rPr>
           <w:rFonts w:ascii="Calibri" w:eastAsia="Calibri" w:hAnsi="Calibri" w:cs="Calibri"/>
@@ -8744,14 +8511,7 @@
           <w:sz w:val="20"/>
           <w:szCs w:val="20"/>
         </w:rPr>
-        <w:t xml:space="preserve">)       </w:t>
-      </w:r>
-      <w:r>
-        <w:rPr>
-          <w:rFonts w:ascii="Apple Color Emoji" w:hAnsi="Apple Color Emoji"/>
-          <w:color w:val="000000"/>
-        </w:rPr>
-        <w:t>🎓</w:t>
+        <w:t>5</w:t>
       </w:r>
       <w:r>
         <w:rPr>
@@ -8760,7 +8520,7 @@
           <w:sz w:val="20"/>
           <w:szCs w:val="20"/>
         </w:rPr>
-        <w:t xml:space="preserve"> BACC Core (</w:t>
+        <w:t>2</w:t>
       </w:r>
       <w:r>
         <w:rPr>
@@ -8769,45 +8529,7 @@
           <w:sz w:val="20"/>
           <w:szCs w:val="20"/>
         </w:rPr>
-        <w:t>5</w:t>
-      </w:r>
-      <w:r>
-        <w:rPr>
-          <w:rFonts w:ascii="Calibri" w:eastAsia="Calibri" w:hAnsi="Calibri" w:cs="Calibri"/>
-          <w:b/>
-          <w:sz w:val="20"/>
-          <w:szCs w:val="20"/>
-        </w:rPr>
-        <w:t>2</w:t>
-      </w:r>
-      <w:r>
-        <w:rPr>
-          <w:rFonts w:ascii="Calibri" w:eastAsia="Calibri" w:hAnsi="Calibri" w:cs="Calibri"/>
-          <w:b/>
-          <w:sz w:val="20"/>
-          <w:szCs w:val="20"/>
-        </w:rPr>
-        <w:t xml:space="preserve"> </w:t>
-      </w:r>
-      <w:proofErr w:type="spellStart"/>
-      <w:r>
-        <w:rPr>
-          <w:rFonts w:ascii="Calibri" w:eastAsia="Calibri" w:hAnsi="Calibri" w:cs="Calibri"/>
-          <w:b/>
-          <w:sz w:val="20"/>
-          <w:szCs w:val="20"/>
-        </w:rPr>
-        <w:t>cr</w:t>
-      </w:r>
-      <w:proofErr w:type="spellEnd"/>
-      <w:r>
-        <w:rPr>
-          <w:rFonts w:ascii="Calibri" w:eastAsia="Calibri" w:hAnsi="Calibri" w:cs="Calibri"/>
-          <w:b/>
-          <w:sz w:val="20"/>
-          <w:szCs w:val="20"/>
-        </w:rPr>
-        <w:t>)</w:t>
+        <w:t xml:space="preserve"> cr)</w:t>
       </w:r>
       <w:r>
         <w:rPr>
@@ -8851,9 +8573,8 @@
           <w:sz w:val="20"/>
           <w:szCs w:val="20"/>
         </w:rPr>
-        <w:t xml:space="preserve"> </w:t>
-      </w:r>
-      <w:proofErr w:type="spellStart"/>
+        <w:t xml:space="preserve"> cr)</w:t>
+      </w:r>
       <w:r>
         <w:rPr>
           <w:rFonts w:ascii="Calibri" w:eastAsia="Calibri" w:hAnsi="Calibri" w:cs="Calibri"/>
@@ -8861,9 +8582,14 @@
           <w:sz w:val="20"/>
           <w:szCs w:val="20"/>
         </w:rPr>
-        <w:t>cr</w:t>
-      </w:r>
-      <w:proofErr w:type="spellEnd"/>
+        <w:tab/>
+      </w:r>
+      <w:r>
+        <w:rPr>
+          <w:rFonts w:ascii=".Apple Color Emoji UI" w:eastAsia=".Apple Color Emoji UI" w:hAnsi=".Apple Color Emoji UI" w:cs=".Apple Color Emoji UI"/>
+        </w:rPr>
+        <w:t>🖊</w:t>
+      </w:r>
       <w:r>
         <w:rPr>
           <w:rFonts w:ascii="Calibri" w:eastAsia="Calibri" w:hAnsi="Calibri" w:cs="Calibri"/>
@@ -8871,30 +8597,6 @@
           <w:sz w:val="20"/>
           <w:szCs w:val="20"/>
         </w:rPr>
-        <w:t>)</w:t>
-      </w:r>
-      <w:r>
-        <w:rPr>
-          <w:rFonts w:ascii="Calibri" w:eastAsia="Calibri" w:hAnsi="Calibri" w:cs="Calibri"/>
-          <w:b/>
-          <w:sz w:val="20"/>
-          <w:szCs w:val="20"/>
-        </w:rPr>
-        <w:tab/>
-      </w:r>
-      <w:r>
-        <w:rPr>
-          <w:rFonts w:ascii=".Apple Color Emoji UI" w:eastAsia=".Apple Color Emoji UI" w:hAnsi=".Apple Color Emoji UI" w:cs=".Apple Color Emoji UI"/>
-        </w:rPr>
-        <w:t>🖊</w:t>
-      </w:r>
-      <w:r>
-        <w:rPr>
-          <w:rFonts w:ascii="Calibri" w:eastAsia="Calibri" w:hAnsi="Calibri" w:cs="Calibri"/>
-          <w:b/>
-          <w:sz w:val="20"/>
-          <w:szCs w:val="20"/>
-        </w:rPr>
         <w:t xml:space="preserve"> WIC</w:t>
       </w:r>
     </w:p>
@@ -9027,21 +8729,7 @@
         <w:rPr>
           <w:rFonts w:ascii="Garamond" w:eastAsia="Garamond" w:hAnsi="Garamond" w:cs="Garamond"/>
         </w:rPr>
-        <w:t xml:space="preserve"> </w:t>
-      </w:r>
-      <w:proofErr w:type="spellStart"/>
-      <w:r>
-        <w:rPr>
-          <w:rFonts w:ascii="Garamond" w:eastAsia="Garamond" w:hAnsi="Garamond" w:cs="Garamond"/>
-        </w:rPr>
-        <w:t>bacc</w:t>
-      </w:r>
-      <w:proofErr w:type="spellEnd"/>
-      <w:r>
-        <w:rPr>
-          <w:rFonts w:ascii="Garamond" w:eastAsia="Garamond" w:hAnsi="Garamond" w:cs="Garamond"/>
-        </w:rPr>
-        <w:t xml:space="preserve"> core)</w:t>
+        <w:t xml:space="preserve"> bacc core)</w:t>
       </w:r>
     </w:p>
     <w:p>
@@ -9086,7 +8774,371 @@
         <w:rPr>
           <w:rFonts w:ascii="Garamond" w:eastAsia="Garamond" w:hAnsi="Garamond" w:cs="Garamond"/>
         </w:rPr>
-        <w:t xml:space="preserve"> upper division cre</w:t>
+        <w:t xml:space="preserve"> upper division credits in major</w:t>
+      </w:r>
+    </w:p>
+    <w:p>
+      <w:pPr>
+        <w:spacing w:after="120"/>
+        <w:ind w:left="720"/>
+        <w:rPr>
+          <w:rFonts w:ascii="Garamond" w:eastAsia="Garamond" w:hAnsi="Garamond" w:cs="Garamond"/>
+        </w:rPr>
+      </w:pPr>
+    </w:p>
+    <w:p>
+      <w:pPr>
+        <w:spacing w:after="120"/>
+        <w:ind w:left="720"/>
+        <w:rPr>
+          <w:rFonts w:ascii="Garamond" w:eastAsia="Garamond" w:hAnsi="Garamond" w:cs="Garamond"/>
+          <w:b/>
+        </w:rPr>
+      </w:pPr>
+      <w:r>
+        <w:rPr>
+          <w:rFonts w:ascii="Garamond" w:eastAsia="Garamond" w:hAnsi="Garamond" w:cs="Garamond"/>
+          <w:b/>
+        </w:rPr>
+        <w:t>ABET Science &amp; Mathematics</w:t>
+      </w:r>
+      <w:r>
+        <w:rPr>
+          <w:rFonts w:ascii="Garamond" w:eastAsia="Garamond" w:hAnsi="Garamond" w:cs="Garamond"/>
+          <w:b/>
+        </w:rPr>
+        <w:t xml:space="preserve"> (ABET, 2018b)</w:t>
+      </w:r>
+    </w:p>
+    <w:p>
+      <w:pPr>
+        <w:spacing w:after="120"/>
+        <w:ind w:left="720"/>
+        <w:rPr>
+          <w:rFonts w:ascii="Garamond" w:eastAsia="Garamond" w:hAnsi="Garamond" w:cs="Garamond"/>
+        </w:rPr>
+      </w:pPr>
+      <w:r>
+        <w:rPr>
+          <w:rFonts w:ascii="Garamond" w:eastAsia="Garamond" w:hAnsi="Garamond" w:cs="Garamond"/>
+        </w:rPr>
+        <w:t xml:space="preserve">One year of a combination of college level mathematics and basic sciences: </w:t>
+      </w:r>
+      <w:r>
+        <w:rPr>
+          <w:rFonts w:ascii="Garamond" w:eastAsia="Garamond" w:hAnsi="Garamond" w:cs="Garamond"/>
+        </w:rPr>
+        <w:tab/>
+        <w:t>44 credits</w:t>
+      </w:r>
+    </w:p>
+    <w:p>
+      <w:pPr>
+        <w:spacing w:after="120"/>
+        <w:ind w:left="720"/>
+        <w:rPr>
+          <w:rFonts w:ascii="Garamond" w:eastAsia="Garamond" w:hAnsi="Garamond" w:cs="Garamond"/>
+        </w:rPr>
+      </w:pPr>
+      <w:r>
+        <w:rPr>
+          <w:rFonts w:ascii="Garamond" w:eastAsia="Garamond" w:hAnsi="Garamond" w:cs="Garamond"/>
+        </w:rPr>
+        <w:t xml:space="preserve">One and one-half years of engineering topics: </w:t>
+      </w:r>
+      <w:r>
+        <w:rPr>
+          <w:rFonts w:ascii="Garamond" w:eastAsia="Garamond" w:hAnsi="Garamond" w:cs="Garamond"/>
+        </w:rPr>
+        <w:tab/>
+      </w:r>
+      <w:r>
+        <w:rPr>
+          <w:rFonts w:ascii="Garamond" w:eastAsia="Garamond" w:hAnsi="Garamond" w:cs="Garamond"/>
+        </w:rPr>
+        <w:tab/>
+      </w:r>
+      <w:r>
+        <w:rPr>
+          <w:rFonts w:ascii="Garamond" w:eastAsia="Garamond" w:hAnsi="Garamond" w:cs="Garamond"/>
+        </w:rPr>
+        <w:tab/>
+      </w:r>
+      <w:r>
+        <w:rPr>
+          <w:rFonts w:ascii="Garamond" w:eastAsia="Garamond" w:hAnsi="Garamond" w:cs="Garamond"/>
+        </w:rPr>
+        <w:tab/>
+      </w:r>
+      <w:r>
+        <w:rPr>
+          <w:rFonts w:ascii="Garamond" w:eastAsia="Garamond" w:hAnsi="Garamond" w:cs="Garamond"/>
+        </w:rPr>
+        <w:tab/>
+      </w:r>
+      <w:r>
+        <w:rPr>
+          <w:rFonts w:ascii="Garamond" w:eastAsia="Garamond" w:hAnsi="Garamond" w:cs="Garamond"/>
+        </w:rPr>
+        <w:t>92</w:t>
+      </w:r>
+      <w:r>
+        <w:rPr>
+          <w:rFonts w:ascii="Garamond" w:eastAsia="Garamond" w:hAnsi="Garamond" w:cs="Garamond"/>
+        </w:rPr>
+        <w:t xml:space="preserve"> credits</w:t>
+      </w:r>
+    </w:p>
+    <w:p>
+      <w:pPr>
+        <w:spacing w:after="120"/>
+        <w:ind w:left="720"/>
+        <w:rPr>
+          <w:rFonts w:ascii="Garamond" w:eastAsia="Garamond" w:hAnsi="Garamond" w:cs="Garamond"/>
+        </w:rPr>
+      </w:pPr>
+      <w:r>
+        <w:rPr>
+          <w:rFonts w:ascii="Garamond" w:eastAsia="Garamond" w:hAnsi="Garamond" w:cs="Garamond"/>
+        </w:rPr>
+        <w:t>General education:</w:t>
+      </w:r>
+      <w:r>
+        <w:rPr>
+          <w:rFonts w:ascii="Garamond" w:eastAsia="Garamond" w:hAnsi="Garamond" w:cs="Garamond"/>
+        </w:rPr>
+        <w:tab/>
+      </w:r>
+      <w:r>
+        <w:rPr>
+          <w:rFonts w:ascii="Garamond" w:eastAsia="Garamond" w:hAnsi="Garamond" w:cs="Garamond"/>
+        </w:rPr>
+        <w:tab/>
+      </w:r>
+      <w:r>
+        <w:rPr>
+          <w:rFonts w:ascii="Garamond" w:eastAsia="Garamond" w:hAnsi="Garamond" w:cs="Garamond"/>
+        </w:rPr>
+        <w:tab/>
+      </w:r>
+      <w:r>
+        <w:rPr>
+          <w:rFonts w:ascii="Garamond" w:eastAsia="Garamond" w:hAnsi="Garamond" w:cs="Garamond"/>
+        </w:rPr>
+        <w:tab/>
+      </w:r>
+      <w:r>
+        <w:rPr>
+          <w:rFonts w:ascii="Garamond" w:eastAsia="Garamond" w:hAnsi="Garamond" w:cs="Garamond"/>
+        </w:rPr>
+        <w:tab/>
+      </w:r>
+      <w:r>
+        <w:rPr>
+          <w:rFonts w:ascii="Garamond" w:eastAsia="Garamond" w:hAnsi="Garamond" w:cs="Garamond"/>
+        </w:rPr>
+        <w:tab/>
+      </w:r>
+      <w:r>
+        <w:rPr>
+          <w:rFonts w:ascii="Garamond" w:eastAsia="Garamond" w:hAnsi="Garamond" w:cs="Garamond"/>
+        </w:rPr>
+        <w:tab/>
+      </w:r>
+      <w:r>
+        <w:rPr>
+          <w:rFonts w:ascii="Garamond" w:eastAsia="Garamond" w:hAnsi="Garamond" w:cs="Garamond"/>
+        </w:rPr>
+        <w:tab/>
+        <w:t>36 – 42 credits</w:t>
+      </w:r>
+    </w:p>
+    <w:p>
+      <w:pPr>
+        <w:spacing w:after="120"/>
+        <w:ind w:left="720"/>
+        <w:rPr>
+          <w:rFonts w:ascii="Garamond" w:eastAsia="Garamond" w:hAnsi="Garamond" w:cs="Garamond"/>
+        </w:rPr>
+      </w:pPr>
+      <w:r>
+        <w:rPr>
+          <w:rFonts w:ascii="Garamond" w:eastAsia="Garamond" w:hAnsi="Garamond" w:cs="Garamond"/>
+        </w:rPr>
+        <w:t>Major design experience:</w:t>
+      </w:r>
+      <w:r>
+        <w:rPr>
+          <w:rFonts w:ascii="Garamond" w:eastAsia="Garamond" w:hAnsi="Garamond" w:cs="Garamond"/>
+        </w:rPr>
+        <w:tab/>
+      </w:r>
+      <w:r>
+        <w:rPr>
+          <w:rFonts w:ascii="Garamond" w:eastAsia="Garamond" w:hAnsi="Garamond" w:cs="Garamond"/>
+        </w:rPr>
+        <w:tab/>
+      </w:r>
+      <w:r>
+        <w:rPr>
+          <w:rFonts w:ascii="Garamond" w:eastAsia="Garamond" w:hAnsi="Garamond" w:cs="Garamond"/>
+        </w:rPr>
+        <w:tab/>
+      </w:r>
+      <w:r>
+        <w:rPr>
+          <w:rFonts w:ascii="Garamond" w:eastAsia="Garamond" w:hAnsi="Garamond" w:cs="Garamond"/>
+        </w:rPr>
+        <w:tab/>
+      </w:r>
+      <w:r>
+        <w:rPr>
+          <w:rFonts w:ascii="Garamond" w:eastAsia="Garamond" w:hAnsi="Garamond" w:cs="Garamond"/>
+        </w:rPr>
+        <w:tab/>
+      </w:r>
+      <w:r>
+        <w:rPr>
+          <w:rFonts w:ascii="Garamond" w:eastAsia="Garamond" w:hAnsi="Garamond" w:cs="Garamond"/>
+        </w:rPr>
+        <w:tab/>
+      </w:r>
+      <w:r>
+        <w:rPr>
+          <w:rFonts w:ascii="Garamond" w:eastAsia="Garamond" w:hAnsi="Garamond" w:cs="Garamond"/>
+        </w:rPr>
+        <w:tab/>
+      </w:r>
+      <w:r>
+        <w:rPr>
+          <w:rFonts w:ascii="Garamond" w:eastAsia="Garamond" w:hAnsi="Garamond" w:cs="Garamond"/>
+        </w:rPr>
+        <w:t>CS</w:t>
+      </w:r>
+      <w:r>
+        <w:rPr>
+          <w:rFonts w:ascii="Garamond" w:eastAsia="Garamond" w:hAnsi="Garamond" w:cs="Garamond"/>
+        </w:rPr>
+        <w:t xml:space="preserve"> 4</w:t>
+      </w:r>
+      <w:r>
+        <w:rPr>
+          <w:rFonts w:ascii="Garamond" w:eastAsia="Garamond" w:hAnsi="Garamond" w:cs="Garamond"/>
+        </w:rPr>
+        <w:t>61</w:t>
+      </w:r>
+      <w:r>
+        <w:rPr>
+          <w:rFonts w:ascii="Garamond" w:eastAsia="Garamond" w:hAnsi="Garamond" w:cs="Garamond"/>
+        </w:rPr>
+        <w:t xml:space="preserve"> - 4</w:t>
+      </w:r>
+      <w:r>
+        <w:rPr>
+          <w:rFonts w:ascii="Garamond" w:eastAsia="Garamond" w:hAnsi="Garamond" w:cs="Garamond"/>
+        </w:rPr>
+        <w:t>6</w:t>
+      </w:r>
+      <w:r>
+        <w:rPr>
+          <w:rFonts w:ascii="Garamond" w:eastAsia="Garamond" w:hAnsi="Garamond" w:cs="Garamond"/>
+        </w:rPr>
+        <w:t>3</w:t>
+      </w:r>
+    </w:p>
+    <w:p>
+      <w:pPr>
+        <w:spacing w:after="120"/>
+        <w:ind w:left="720"/>
+        <w:rPr>
+          <w:rFonts w:ascii="Garamond" w:eastAsia="Garamond" w:hAnsi="Garamond" w:cs="Garamond"/>
+        </w:rPr>
+      </w:pPr>
+    </w:p>
+    <w:p>
+      <w:pPr>
+        <w:spacing w:after="120"/>
+        <w:ind w:left="720"/>
+        <w:rPr>
+          <w:rFonts w:ascii="Garamond" w:eastAsia="Garamond" w:hAnsi="Garamond" w:cs="Garamond"/>
+          <w:b/>
+        </w:rPr>
+      </w:pPr>
+      <w:r>
+        <w:rPr>
+          <w:rFonts w:ascii="Garamond" w:eastAsia="Garamond" w:hAnsi="Garamond" w:cs="Garamond"/>
+          <w:b/>
+        </w:rPr>
+        <w:t>OSU Engineering Professional School</w:t>
+      </w:r>
+    </w:p>
+    <w:p>
+      <w:pPr>
+        <w:spacing w:after="120"/>
+        <w:ind w:left="720"/>
+        <w:rPr>
+          <w:rFonts w:ascii="Garamond" w:eastAsia="Garamond" w:hAnsi="Garamond" w:cs="Garamond"/>
+        </w:rPr>
+      </w:pPr>
+      <w:r>
+        <w:rPr>
+          <w:rFonts w:ascii="Garamond" w:eastAsia="Garamond" w:hAnsi="Garamond" w:cs="Garamond"/>
+        </w:rPr>
+        <w:t xml:space="preserve">The first two years of the program include </w:t>
+      </w:r>
+      <w:r>
+        <w:rPr>
+          <w:rFonts w:ascii="Garamond" w:eastAsia="Garamond" w:hAnsi="Garamond" w:cs="Garamond"/>
+        </w:rPr>
+        <w:t>“</w:t>
+      </w:r>
+      <w:r>
+        <w:rPr>
+          <w:rFonts w:ascii="Garamond" w:eastAsia="Garamond" w:hAnsi="Garamond" w:cs="Garamond"/>
+        </w:rPr>
+        <w:t>pre-professional</w:t>
+      </w:r>
+      <w:r>
+        <w:rPr>
+          <w:rFonts w:ascii="Garamond" w:eastAsia="Garamond" w:hAnsi="Garamond" w:cs="Garamond"/>
+        </w:rPr>
+        <w:t>”</w:t>
+      </w:r>
+      <w:r>
+        <w:rPr>
+          <w:rFonts w:ascii="Garamond" w:eastAsia="Garamond" w:hAnsi="Garamond" w:cs="Garamond"/>
+        </w:rPr>
+        <w:t xml:space="preserve"> courses. The second two years are </w:t>
+      </w:r>
+      <w:r>
+        <w:rPr>
+          <w:rFonts w:ascii="Garamond" w:eastAsia="Garamond" w:hAnsi="Garamond" w:cs="Garamond"/>
+        </w:rPr>
+        <w:t>“</w:t>
+      </w:r>
+      <w:r>
+        <w:rPr>
+          <w:rFonts w:ascii="Garamond" w:eastAsia="Garamond" w:hAnsi="Garamond" w:cs="Garamond"/>
+        </w:rPr>
+        <w:t>professional</w:t>
+      </w:r>
+      <w:r>
+        <w:rPr>
+          <w:rFonts w:ascii="Garamond" w:eastAsia="Garamond" w:hAnsi="Garamond" w:cs="Garamond"/>
+        </w:rPr>
+        <w:t>”</w:t>
+      </w:r>
+      <w:r>
+        <w:rPr>
+          <w:rFonts w:ascii="Garamond" w:eastAsia="Garamond" w:hAnsi="Garamond" w:cs="Garamond"/>
+        </w:rPr>
+        <w:t xml:space="preserve"> courses that require admission to the College of Engineering professional school. </w:t>
+      </w:r>
+      <w:r>
+        <w:rPr>
+          <w:rFonts w:ascii="Garamond" w:eastAsia="Garamond" w:hAnsi="Garamond" w:cs="Garamond"/>
+        </w:rPr>
+        <w:t>A 2.7</w:t>
       </w:r>
       <w:bookmarkStart w:id="1" w:name="_GoBack"/>
       <w:bookmarkEnd w:id="1"/>
@@ -9094,7 +9146,31 @@
         <w:rPr>
           <w:rFonts w:ascii="Garamond" w:eastAsia="Garamond" w:hAnsi="Garamond" w:cs="Garamond"/>
         </w:rPr>
-        <w:t>dits in major</w:t>
+        <w:t xml:space="preserve"> minimum g</w:t>
+      </w:r>
+      <w:r>
+        <w:rPr>
+          <w:rFonts w:ascii="Garamond" w:eastAsia="Garamond" w:hAnsi="Garamond" w:cs="Garamond"/>
+        </w:rPr>
+        <w:t xml:space="preserve">rade point average in select pre-professional courses dictates admission. The pre-professional school courses used for admittance into the professional school will follow the same model as those used by </w:t>
+      </w:r>
+      <w:r>
+        <w:rPr>
+          <w:rFonts w:ascii="Garamond" w:eastAsia="Garamond" w:hAnsi="Garamond" w:cs="Garamond"/>
+        </w:rPr>
+        <w:t xml:space="preserve">many of the other </w:t>
+      </w:r>
+      <w:r>
+        <w:rPr>
+          <w:rFonts w:ascii="Garamond" w:eastAsia="Garamond" w:hAnsi="Garamond" w:cs="Garamond"/>
+        </w:rPr>
+        <w:t>academic programs</w:t>
+      </w:r>
+      <w:r>
+        <w:rPr>
+          <w:rFonts w:ascii="Garamond" w:eastAsia="Garamond" w:hAnsi="Garamond" w:cs="Garamond"/>
+        </w:rPr>
+        <w:t xml:space="preserve"> in the College of Engineering.</w:t>
       </w:r>
     </w:p>
     <w:p>
@@ -9103,8 +9179,65 @@
         <w:ind w:left="720"/>
         <w:rPr>
           <w:rFonts w:ascii="Garamond" w:eastAsia="Garamond" w:hAnsi="Garamond" w:cs="Garamond"/>
-        </w:rPr>
-      </w:pPr>
+          <w:b/>
+        </w:rPr>
+      </w:pPr>
+      <w:r>
+        <w:rPr>
+          <w:rFonts w:ascii="Garamond" w:eastAsia="Garamond" w:hAnsi="Garamond" w:cs="Garamond"/>
+          <w:b/>
+        </w:rPr>
+        <w:t>Pre-Professional Software Engineering Requirements (</w:t>
+      </w:r>
+      <w:r>
+        <w:rPr>
+          <w:rFonts w:ascii="Garamond" w:eastAsia="Garamond" w:hAnsi="Garamond" w:cs="Garamond"/>
+          <w:b/>
+        </w:rPr>
+        <w:t>5</w:t>
+      </w:r>
+      <w:r>
+        <w:rPr>
+          <w:rFonts w:ascii="Garamond" w:eastAsia="Garamond" w:hAnsi="Garamond" w:cs="Garamond"/>
+          <w:b/>
+        </w:rPr>
+        <w:t>3</w:t>
+      </w:r>
+      <w:r>
+        <w:rPr>
+          <w:rFonts w:ascii="Garamond" w:eastAsia="Garamond" w:hAnsi="Garamond" w:cs="Garamond"/>
+          <w:b/>
+        </w:rPr>
+        <w:t xml:space="preserve"> credits</w:t>
+      </w:r>
+      <w:r>
+        <w:rPr>
+          <w:rFonts w:ascii="Garamond" w:eastAsia="Garamond" w:hAnsi="Garamond" w:cs="Garamond"/>
+          <w:b/>
+        </w:rPr>
+        <w:t>, 2.</w:t>
+      </w:r>
+      <w:r>
+        <w:rPr>
+          <w:rFonts w:ascii="Garamond" w:eastAsia="Garamond" w:hAnsi="Garamond" w:cs="Garamond"/>
+          <w:b/>
+        </w:rPr>
+        <w:t>7</w:t>
+      </w:r>
+      <w:r>
+        <w:rPr>
+          <w:rFonts w:ascii="Garamond" w:eastAsia="Garamond" w:hAnsi="Garamond" w:cs="Garamond"/>
+          <w:b/>
+        </w:rPr>
+        <w:t xml:space="preserve"> GPA</w:t>
+      </w:r>
+      <w:r>
+        <w:rPr>
+          <w:rFonts w:ascii="Garamond" w:eastAsia="Garamond" w:hAnsi="Garamond" w:cs="Garamond"/>
+          <w:b/>
+        </w:rPr>
+        <w:t>):</w:t>
+      </w:r>
     </w:p>
     <w:p>
       <w:pPr>
@@ -9112,222 +9245,62 @@
         <w:ind w:left="720"/>
         <w:rPr>
           <w:rFonts w:ascii="Garamond" w:eastAsia="Garamond" w:hAnsi="Garamond" w:cs="Garamond"/>
-          <w:b/>
-        </w:rPr>
-      </w:pPr>
-      <w:r>
-        <w:rPr>
-          <w:rFonts w:ascii="Garamond" w:eastAsia="Garamond" w:hAnsi="Garamond" w:cs="Garamond"/>
-          <w:b/>
-        </w:rPr>
-        <w:t>ABET Science &amp; Mathematics</w:t>
-      </w:r>
-      <w:r>
-        <w:rPr>
-          <w:rFonts w:ascii="Garamond" w:eastAsia="Garamond" w:hAnsi="Garamond" w:cs="Garamond"/>
-          <w:b/>
-        </w:rPr>
-        <w:t xml:space="preserve"> (ABET, 2018b)</w:t>
-      </w:r>
-    </w:p>
-    <w:p>
-      <w:pPr>
-        <w:spacing w:after="120"/>
-        <w:ind w:left="720"/>
-        <w:rPr>
-          <w:rFonts w:ascii="Garamond" w:eastAsia="Garamond" w:hAnsi="Garamond" w:cs="Garamond"/>
-        </w:rPr>
-      </w:pPr>
-      <w:r>
-        <w:rPr>
-          <w:rFonts w:ascii="Garamond" w:eastAsia="Garamond" w:hAnsi="Garamond" w:cs="Garamond"/>
-        </w:rPr>
-        <w:t xml:space="preserve">One year of a combination of college level mathematics and basic sciences: </w:t>
-      </w:r>
-      <w:r>
-        <w:rPr>
-          <w:rFonts w:ascii="Garamond" w:eastAsia="Garamond" w:hAnsi="Garamond" w:cs="Garamond"/>
-        </w:rPr>
-        <w:tab/>
-        <w:t>44 credits</w:t>
-      </w:r>
-    </w:p>
-    <w:p>
-      <w:pPr>
-        <w:spacing w:after="120"/>
-        <w:ind w:left="720"/>
-        <w:rPr>
-          <w:rFonts w:ascii="Garamond" w:eastAsia="Garamond" w:hAnsi="Garamond" w:cs="Garamond"/>
-        </w:rPr>
-      </w:pPr>
-      <w:r>
-        <w:rPr>
-          <w:rFonts w:ascii="Garamond" w:eastAsia="Garamond" w:hAnsi="Garamond" w:cs="Garamond"/>
-        </w:rPr>
-        <w:t xml:space="preserve">One and one-half years of engineering topics: </w:t>
-      </w:r>
-      <w:r>
-        <w:rPr>
-          <w:rFonts w:ascii="Garamond" w:eastAsia="Garamond" w:hAnsi="Garamond" w:cs="Garamond"/>
-        </w:rPr>
-        <w:tab/>
-      </w:r>
-      <w:r>
-        <w:rPr>
-          <w:rFonts w:ascii="Garamond" w:eastAsia="Garamond" w:hAnsi="Garamond" w:cs="Garamond"/>
-        </w:rPr>
-        <w:tab/>
-      </w:r>
-      <w:r>
-        <w:rPr>
-          <w:rFonts w:ascii="Garamond" w:eastAsia="Garamond" w:hAnsi="Garamond" w:cs="Garamond"/>
-        </w:rPr>
-        <w:tab/>
-      </w:r>
-      <w:r>
-        <w:rPr>
-          <w:rFonts w:ascii="Garamond" w:eastAsia="Garamond" w:hAnsi="Garamond" w:cs="Garamond"/>
-        </w:rPr>
-        <w:tab/>
-      </w:r>
-      <w:r>
-        <w:rPr>
-          <w:rFonts w:ascii="Garamond" w:eastAsia="Garamond" w:hAnsi="Garamond" w:cs="Garamond"/>
-        </w:rPr>
-        <w:tab/>
-      </w:r>
-      <w:r>
-        <w:rPr>
-          <w:rFonts w:ascii="Garamond" w:eastAsia="Garamond" w:hAnsi="Garamond" w:cs="Garamond"/>
-        </w:rPr>
-        <w:t>92</w:t>
-      </w:r>
-      <w:r>
-        <w:rPr>
-          <w:rFonts w:ascii="Garamond" w:eastAsia="Garamond" w:hAnsi="Garamond" w:cs="Garamond"/>
-        </w:rPr>
-        <w:t xml:space="preserve"> credits</w:t>
-      </w:r>
-    </w:p>
-    <w:p>
-      <w:pPr>
-        <w:spacing w:after="120"/>
-        <w:ind w:left="720"/>
-        <w:rPr>
-          <w:rFonts w:ascii="Garamond" w:eastAsia="Garamond" w:hAnsi="Garamond" w:cs="Garamond"/>
-        </w:rPr>
-      </w:pPr>
-      <w:r>
-        <w:rPr>
-          <w:rFonts w:ascii="Garamond" w:eastAsia="Garamond" w:hAnsi="Garamond" w:cs="Garamond"/>
-        </w:rPr>
-        <w:t>General education:</w:t>
-      </w:r>
-      <w:r>
-        <w:rPr>
-          <w:rFonts w:ascii="Garamond" w:eastAsia="Garamond" w:hAnsi="Garamond" w:cs="Garamond"/>
-        </w:rPr>
-        <w:tab/>
-      </w:r>
-      <w:r>
-        <w:rPr>
-          <w:rFonts w:ascii="Garamond" w:eastAsia="Garamond" w:hAnsi="Garamond" w:cs="Garamond"/>
-        </w:rPr>
-        <w:tab/>
-      </w:r>
-      <w:r>
-        <w:rPr>
-          <w:rFonts w:ascii="Garamond" w:eastAsia="Garamond" w:hAnsi="Garamond" w:cs="Garamond"/>
-        </w:rPr>
-        <w:tab/>
-      </w:r>
-      <w:r>
-        <w:rPr>
-          <w:rFonts w:ascii="Garamond" w:eastAsia="Garamond" w:hAnsi="Garamond" w:cs="Garamond"/>
-        </w:rPr>
-        <w:tab/>
-      </w:r>
-      <w:r>
-        <w:rPr>
-          <w:rFonts w:ascii="Garamond" w:eastAsia="Garamond" w:hAnsi="Garamond" w:cs="Garamond"/>
-        </w:rPr>
-        <w:tab/>
-      </w:r>
-      <w:r>
-        <w:rPr>
-          <w:rFonts w:ascii="Garamond" w:eastAsia="Garamond" w:hAnsi="Garamond" w:cs="Garamond"/>
-        </w:rPr>
-        <w:tab/>
-      </w:r>
-      <w:r>
-        <w:rPr>
-          <w:rFonts w:ascii="Garamond" w:eastAsia="Garamond" w:hAnsi="Garamond" w:cs="Garamond"/>
-        </w:rPr>
-        <w:tab/>
-      </w:r>
-      <w:r>
-        <w:rPr>
-          <w:rFonts w:ascii="Garamond" w:eastAsia="Garamond" w:hAnsi="Garamond" w:cs="Garamond"/>
-        </w:rPr>
-        <w:tab/>
-        <w:t>36 – 42 credits</w:t>
-      </w:r>
-    </w:p>
-    <w:p>
-      <w:pPr>
-        <w:spacing w:after="120"/>
-        <w:ind w:left="720"/>
-        <w:rPr>
-          <w:rFonts w:ascii="Garamond" w:eastAsia="Garamond" w:hAnsi="Garamond" w:cs="Garamond"/>
-        </w:rPr>
-      </w:pPr>
-      <w:r>
-        <w:rPr>
-          <w:rFonts w:ascii="Garamond" w:eastAsia="Garamond" w:hAnsi="Garamond" w:cs="Garamond"/>
-        </w:rPr>
-        <w:t>Major design experience:</w:t>
-      </w:r>
-      <w:r>
-        <w:rPr>
-          <w:rFonts w:ascii="Garamond" w:eastAsia="Garamond" w:hAnsi="Garamond" w:cs="Garamond"/>
-        </w:rPr>
-        <w:tab/>
-      </w:r>
-      <w:r>
-        <w:rPr>
-          <w:rFonts w:ascii="Garamond" w:eastAsia="Garamond" w:hAnsi="Garamond" w:cs="Garamond"/>
-        </w:rPr>
-        <w:tab/>
-      </w:r>
-      <w:r>
-        <w:rPr>
-          <w:rFonts w:ascii="Garamond" w:eastAsia="Garamond" w:hAnsi="Garamond" w:cs="Garamond"/>
-        </w:rPr>
-        <w:tab/>
-      </w:r>
-      <w:r>
-        <w:rPr>
-          <w:rFonts w:ascii="Garamond" w:eastAsia="Garamond" w:hAnsi="Garamond" w:cs="Garamond"/>
-        </w:rPr>
-        <w:tab/>
-      </w:r>
-      <w:r>
-        <w:rPr>
-          <w:rFonts w:ascii="Garamond" w:eastAsia="Garamond" w:hAnsi="Garamond" w:cs="Garamond"/>
-        </w:rPr>
-        <w:tab/>
-      </w:r>
-      <w:r>
-        <w:rPr>
-          <w:rFonts w:ascii="Garamond" w:eastAsia="Garamond" w:hAnsi="Garamond" w:cs="Garamond"/>
-        </w:rPr>
-        <w:tab/>
-      </w:r>
-      <w:r>
-        <w:rPr>
-          <w:rFonts w:ascii="Garamond" w:eastAsia="Garamond" w:hAnsi="Garamond" w:cs="Garamond"/>
-        </w:rPr>
-        <w:tab/>
+        </w:rPr>
+      </w:pPr>
+      <w:r>
+        <w:rPr>
+          <w:rFonts w:ascii="Garamond" w:eastAsia="Garamond" w:hAnsi="Garamond" w:cs="Garamond"/>
+        </w:rPr>
+        <w:t>COMM 111: Public Speaking (3)</w:t>
+      </w:r>
+      <w:r>
+        <w:rPr>
+          <w:rFonts w:ascii="Garamond" w:eastAsia="Garamond" w:hAnsi="Garamond" w:cs="Garamond"/>
+        </w:rPr>
+        <w:br/>
+      </w:r>
+      <w:r>
+        <w:rPr>
+          <w:rFonts w:ascii="Garamond" w:eastAsia="Garamond" w:hAnsi="Garamond" w:cs="Garamond"/>
+        </w:rPr>
+        <w:t>MT</w:t>
+      </w:r>
+      <w:r>
+        <w:rPr>
+          <w:rFonts w:ascii="Garamond" w:eastAsia="Garamond" w:hAnsi="Garamond" w:cs="Garamond"/>
+        </w:rPr>
+        <w:t>H 112: Elementary Functions (4)</w:t>
+      </w:r>
+      <w:r>
+        <w:rPr>
+          <w:rFonts w:ascii="Garamond" w:eastAsia="Garamond" w:hAnsi="Garamond" w:cs="Garamond"/>
+        </w:rPr>
+        <w:br/>
+      </w:r>
+      <w:r>
+        <w:rPr>
+          <w:rFonts w:ascii="Garamond" w:eastAsia="Garamond" w:hAnsi="Garamond" w:cs="Garamond"/>
+        </w:rPr>
+        <w:t>W 121: English Composition (3)</w:t>
+      </w:r>
+      <w:r>
+        <w:rPr>
+          <w:rFonts w:ascii="Garamond" w:eastAsia="Garamond" w:hAnsi="Garamond" w:cs="Garamond"/>
+        </w:rPr>
+        <w:br/>
+      </w:r>
+      <w:r>
+        <w:rPr>
+          <w:rFonts w:ascii="Garamond" w:eastAsia="Garamond" w:hAnsi="Garamond" w:cs="Garamond"/>
+        </w:rPr>
+        <w:t>WR 327: Technical Writing (3)</w:t>
+      </w:r>
+      <w:r>
+        <w:rPr>
+          <w:rFonts w:ascii="Garamond" w:eastAsia="Garamond" w:hAnsi="Garamond" w:cs="Garamond"/>
+          <w:i/>
+        </w:rPr>
+        <w:br/>
       </w:r>
       <w:r>
         <w:rPr>
@@ -9339,7 +9312,61 @@
         <w:rPr>
           <w:rFonts w:ascii="Garamond" w:eastAsia="Garamond" w:hAnsi="Garamond" w:cs="Garamond"/>
         </w:rPr>
-        <w:t xml:space="preserve"> 4</w:t>
+        <w:t xml:space="preserve"> 1</w:t>
+      </w:r>
+      <w:r>
+        <w:rPr>
+          <w:rFonts w:ascii="Garamond" w:eastAsia="Garamond" w:hAnsi="Garamond" w:cs="Garamond"/>
+        </w:rPr>
+        <w:t>60</w:t>
+      </w:r>
+      <w:r>
+        <w:rPr>
+          <w:rFonts w:ascii="Garamond" w:eastAsia="Garamond" w:hAnsi="Garamond" w:cs="Garamond"/>
+        </w:rPr>
+        <w:t xml:space="preserve">: </w:t>
+      </w:r>
+      <w:r>
+        <w:rPr>
+          <w:rFonts w:ascii="Garamond" w:eastAsia="Garamond" w:hAnsi="Garamond" w:cs="Garamond"/>
+        </w:rPr>
+        <w:t>Computer Science Orientation</w:t>
+      </w:r>
+      <w:r>
+        <w:rPr>
+          <w:rFonts w:ascii="Garamond" w:eastAsia="Garamond" w:hAnsi="Garamond" w:cs="Garamond"/>
+        </w:rPr>
+        <w:t xml:space="preserve"> (</w:t>
+      </w:r>
+      <w:r>
+        <w:rPr>
+          <w:rFonts w:ascii="Garamond" w:eastAsia="Garamond" w:hAnsi="Garamond" w:cs="Garamond"/>
+        </w:rPr>
+        <w:t>3</w:t>
+      </w:r>
+      <w:r>
+        <w:rPr>
+          <w:rFonts w:ascii="Garamond" w:eastAsia="Garamond" w:hAnsi="Garamond" w:cs="Garamond"/>
+        </w:rPr>
+        <w:t>)</w:t>
+      </w:r>
+      <w:r>
+        <w:rPr>
+          <w:rFonts w:ascii="Garamond" w:eastAsia="Garamond" w:hAnsi="Garamond" w:cs="Garamond"/>
+        </w:rPr>
+        <w:br/>
+      </w:r>
+      <w:r>
+        <w:rPr>
+          <w:rFonts w:ascii="Garamond" w:eastAsia="Garamond" w:hAnsi="Garamond" w:cs="Garamond"/>
+        </w:rPr>
+        <w:t>CS</w:t>
+      </w:r>
+      <w:r>
+        <w:rPr>
+          <w:rFonts w:ascii="Garamond" w:eastAsia="Garamond" w:hAnsi="Garamond" w:cs="Garamond"/>
+        </w:rPr>
+        <w:t xml:space="preserve"> 1</w:t>
       </w:r>
       <w:r>
         <w:rPr>
@@ -9351,219 +9378,25 @@
         <w:rPr>
           <w:rFonts w:ascii="Garamond" w:eastAsia="Garamond" w:hAnsi="Garamond" w:cs="Garamond"/>
         </w:rPr>
-        <w:t xml:space="preserve"> - 4</w:t>
-      </w:r>
-      <w:r>
-        <w:rPr>
-          <w:rFonts w:ascii="Garamond" w:eastAsia="Garamond" w:hAnsi="Garamond" w:cs="Garamond"/>
-        </w:rPr>
-        <w:t>6</w:t>
-      </w:r>
-      <w:r>
-        <w:rPr>
-          <w:rFonts w:ascii="Garamond" w:eastAsia="Garamond" w:hAnsi="Garamond" w:cs="Garamond"/>
-        </w:rPr>
-        <w:t>3</w:t>
-      </w:r>
-    </w:p>
-    <w:p>
-      <w:pPr>
-        <w:spacing w:after="120"/>
-        <w:ind w:left="720"/>
-        <w:rPr>
-          <w:rFonts w:ascii="Garamond" w:eastAsia="Garamond" w:hAnsi="Garamond" w:cs="Garamond"/>
-        </w:rPr>
-      </w:pPr>
-    </w:p>
-    <w:p>
-      <w:pPr>
-        <w:spacing w:after="120"/>
-        <w:ind w:left="720"/>
-        <w:rPr>
-          <w:rFonts w:ascii="Garamond" w:eastAsia="Garamond" w:hAnsi="Garamond" w:cs="Garamond"/>
-          <w:b/>
-        </w:rPr>
-      </w:pPr>
-      <w:r>
-        <w:rPr>
-          <w:rFonts w:ascii="Garamond" w:eastAsia="Garamond" w:hAnsi="Garamond" w:cs="Garamond"/>
-          <w:b/>
-        </w:rPr>
-        <w:t>OSU Engineering Professional School</w:t>
-      </w:r>
-    </w:p>
-    <w:p>
-      <w:pPr>
-        <w:spacing w:after="120"/>
-        <w:ind w:left="720"/>
-        <w:rPr>
-          <w:rFonts w:ascii="Garamond" w:eastAsia="Garamond" w:hAnsi="Garamond" w:cs="Garamond"/>
-        </w:rPr>
-      </w:pPr>
-      <w:r>
-        <w:rPr>
-          <w:rFonts w:ascii="Garamond" w:eastAsia="Garamond" w:hAnsi="Garamond" w:cs="Garamond"/>
-        </w:rPr>
-        <w:t xml:space="preserve">The first two years of the program include </w:t>
-      </w:r>
-      <w:r>
-        <w:rPr>
-          <w:rFonts w:ascii="Garamond" w:eastAsia="Garamond" w:hAnsi="Garamond" w:cs="Garamond"/>
-        </w:rPr>
-        <w:t>“</w:t>
-      </w:r>
-      <w:r>
-        <w:rPr>
-          <w:rFonts w:ascii="Garamond" w:eastAsia="Garamond" w:hAnsi="Garamond" w:cs="Garamond"/>
-        </w:rPr>
-        <w:t>pre-professional</w:t>
-      </w:r>
-      <w:r>
-        <w:rPr>
-          <w:rFonts w:ascii="Garamond" w:eastAsia="Garamond" w:hAnsi="Garamond" w:cs="Garamond"/>
-        </w:rPr>
-        <w:t>”</w:t>
-      </w:r>
-      <w:r>
-        <w:rPr>
-          <w:rFonts w:ascii="Garamond" w:eastAsia="Garamond" w:hAnsi="Garamond" w:cs="Garamond"/>
-        </w:rPr>
-        <w:t xml:space="preserve"> courses. The second two years are </w:t>
-      </w:r>
-      <w:r>
-        <w:rPr>
-          <w:rFonts w:ascii="Garamond" w:eastAsia="Garamond" w:hAnsi="Garamond" w:cs="Garamond"/>
-        </w:rPr>
-        <w:t>“</w:t>
-      </w:r>
-      <w:r>
-        <w:rPr>
-          <w:rFonts w:ascii="Garamond" w:eastAsia="Garamond" w:hAnsi="Garamond" w:cs="Garamond"/>
-        </w:rPr>
-        <w:t>professional</w:t>
-      </w:r>
-      <w:r>
-        <w:rPr>
-          <w:rFonts w:ascii="Garamond" w:eastAsia="Garamond" w:hAnsi="Garamond" w:cs="Garamond"/>
-        </w:rPr>
-        <w:t>”</w:t>
-      </w:r>
-      <w:r>
-        <w:rPr>
-          <w:rFonts w:ascii="Garamond" w:eastAsia="Garamond" w:hAnsi="Garamond" w:cs="Garamond"/>
-        </w:rPr>
-        <w:t xml:space="preserve"> courses that require admission to the College of Engineering professional school. </w:t>
-      </w:r>
-      <w:r>
-        <w:rPr>
-          <w:rFonts w:ascii="Garamond" w:eastAsia="Garamond" w:hAnsi="Garamond" w:cs="Garamond"/>
-        </w:rPr>
-        <w:t>A 2.9 minimum g</w:t>
-      </w:r>
-      <w:r>
-        <w:rPr>
-          <w:rFonts w:ascii="Garamond" w:eastAsia="Garamond" w:hAnsi="Garamond" w:cs="Garamond"/>
-        </w:rPr>
-        <w:t xml:space="preserve">rade point average in select pre-professional courses dictates admission. The pre-professional school courses used for admittance into the professional school will follow the same model as those used by </w:t>
-      </w:r>
-      <w:r>
-        <w:rPr>
-          <w:rFonts w:ascii="Garamond" w:eastAsia="Garamond" w:hAnsi="Garamond" w:cs="Garamond"/>
-        </w:rPr>
-        <w:t xml:space="preserve">many of the other </w:t>
-      </w:r>
-      <w:r>
-        <w:rPr>
-          <w:rFonts w:ascii="Garamond" w:eastAsia="Garamond" w:hAnsi="Garamond" w:cs="Garamond"/>
-        </w:rPr>
-        <w:t>academic programs</w:t>
-      </w:r>
-      <w:r>
-        <w:rPr>
-          <w:rFonts w:ascii="Garamond" w:eastAsia="Garamond" w:hAnsi="Garamond" w:cs="Garamond"/>
-        </w:rPr>
-        <w:t xml:space="preserve"> in the College of Engineering.</w:t>
-      </w:r>
-    </w:p>
-    <w:p>
-      <w:pPr>
-        <w:spacing w:after="120"/>
-        <w:ind w:left="720"/>
-        <w:rPr>
-          <w:rFonts w:ascii="Garamond" w:eastAsia="Garamond" w:hAnsi="Garamond" w:cs="Garamond"/>
-          <w:b/>
-        </w:rPr>
-      </w:pPr>
-      <w:r>
-        <w:rPr>
-          <w:rFonts w:ascii="Garamond" w:eastAsia="Garamond" w:hAnsi="Garamond" w:cs="Garamond"/>
-          <w:b/>
-        </w:rPr>
-        <w:t>Pre-Professional Software Engineering Requirements (</w:t>
-      </w:r>
-      <w:r>
-        <w:rPr>
-          <w:rFonts w:ascii="Garamond" w:eastAsia="Garamond" w:hAnsi="Garamond" w:cs="Garamond"/>
-          <w:b/>
-        </w:rPr>
-        <w:t>5</w:t>
-      </w:r>
-      <w:r>
-        <w:rPr>
-          <w:rFonts w:ascii="Garamond" w:eastAsia="Garamond" w:hAnsi="Garamond" w:cs="Garamond"/>
-          <w:b/>
-        </w:rPr>
-        <w:t>7</w:t>
-      </w:r>
-      <w:r>
-        <w:rPr>
-          <w:rFonts w:ascii="Garamond" w:eastAsia="Garamond" w:hAnsi="Garamond" w:cs="Garamond"/>
-          <w:b/>
-        </w:rPr>
-        <w:t xml:space="preserve"> credits</w:t>
-      </w:r>
-      <w:r>
-        <w:rPr>
-          <w:rFonts w:ascii="Garamond" w:eastAsia="Garamond" w:hAnsi="Garamond" w:cs="Garamond"/>
-          <w:b/>
-        </w:rPr>
-        <w:t>, 2.</w:t>
-      </w:r>
-      <w:r>
-        <w:rPr>
-          <w:rFonts w:ascii="Garamond" w:eastAsia="Garamond" w:hAnsi="Garamond" w:cs="Garamond"/>
-          <w:b/>
-        </w:rPr>
-        <w:t>7</w:t>
-      </w:r>
-      <w:r>
-        <w:rPr>
-          <w:rFonts w:ascii="Garamond" w:eastAsia="Garamond" w:hAnsi="Garamond" w:cs="Garamond"/>
-          <w:b/>
-        </w:rPr>
-        <w:t xml:space="preserve"> GPA</w:t>
-      </w:r>
-      <w:r>
-        <w:rPr>
-          <w:rFonts w:ascii="Garamond" w:eastAsia="Garamond" w:hAnsi="Garamond" w:cs="Garamond"/>
-          <w:b/>
-        </w:rPr>
-        <w:t>):</w:t>
-      </w:r>
-    </w:p>
-    <w:p>
-      <w:pPr>
-        <w:spacing w:after="120"/>
-        <w:ind w:left="720"/>
-        <w:rPr>
-          <w:rFonts w:ascii="Garamond" w:eastAsia="Garamond" w:hAnsi="Garamond" w:cs="Garamond"/>
-        </w:rPr>
-      </w:pPr>
-      <w:r>
-        <w:rPr>
-          <w:rFonts w:ascii="Garamond" w:eastAsia="Garamond" w:hAnsi="Garamond" w:cs="Garamond"/>
-        </w:rPr>
-        <w:t>COMM 111: Public Speaking (3)</w:t>
+        <w:t xml:space="preserve">: </w:t>
+      </w:r>
+      <w:r>
+        <w:rPr>
+          <w:rFonts w:ascii="Garamond" w:eastAsia="Garamond" w:hAnsi="Garamond" w:cs="Garamond"/>
+        </w:rPr>
+        <w:t>Introduction to Computer Science I</w:t>
+      </w:r>
+      <w:r>
+        <w:rPr>
+          <w:rFonts w:ascii="Garamond" w:eastAsia="Garamond" w:hAnsi="Garamond" w:cs="Garamond"/>
+        </w:rPr>
+        <w:t xml:space="preserve"> (4</w:t>
+      </w:r>
+      <w:r>
+        <w:rPr>
+          <w:rFonts w:ascii="Garamond" w:eastAsia="Garamond" w:hAnsi="Garamond" w:cs="Garamond"/>
+        </w:rPr>
+        <w:t>)</w:t>
       </w:r>
       <w:r>
         <w:rPr>
@@ -9575,174 +9408,68 @@
         <w:rPr>
           <w:rFonts w:ascii="Garamond" w:eastAsia="Garamond" w:hAnsi="Garamond" w:cs="Garamond"/>
         </w:rPr>
-        <w:t>MTH 112: Elementary Functions (4)</w:t>
+        <w:t>CS</w:t>
+      </w:r>
+      <w:r>
+        <w:rPr>
+          <w:rFonts w:ascii="Garamond" w:eastAsia="Garamond" w:hAnsi="Garamond" w:cs="Garamond"/>
+        </w:rPr>
+        <w:t xml:space="preserve"> 1</w:t>
+      </w:r>
+      <w:r>
+        <w:rPr>
+          <w:rFonts w:ascii="Garamond" w:eastAsia="Garamond" w:hAnsi="Garamond" w:cs="Garamond"/>
+        </w:rPr>
+        <w:t>62</w:t>
+      </w:r>
+      <w:r>
+        <w:rPr>
+          <w:rFonts w:ascii="Garamond" w:eastAsia="Garamond" w:hAnsi="Garamond" w:cs="Garamond"/>
+        </w:rPr>
+        <w:t xml:space="preserve">: </w:t>
+      </w:r>
+      <w:r>
+        <w:rPr>
+          <w:rFonts w:ascii="Garamond" w:eastAsia="Garamond" w:hAnsi="Garamond" w:cs="Garamond"/>
+        </w:rPr>
+        <w:t>Intro</w:t>
+      </w:r>
+      <w:r>
+        <w:rPr>
+          <w:rFonts w:ascii="Garamond" w:eastAsia="Garamond" w:hAnsi="Garamond" w:cs="Garamond"/>
+        </w:rPr>
+        <w:t>duction</w:t>
+      </w:r>
+      <w:r>
+        <w:rPr>
+          <w:rFonts w:ascii="Garamond" w:eastAsia="Garamond" w:hAnsi="Garamond" w:cs="Garamond"/>
+        </w:rPr>
+        <w:t xml:space="preserve"> to Computer Science I</w:t>
+      </w:r>
+      <w:r>
+        <w:rPr>
+          <w:rFonts w:ascii="Garamond" w:eastAsia="Garamond" w:hAnsi="Garamond" w:cs="Garamond"/>
+        </w:rPr>
+        <w:t>I</w:t>
+      </w:r>
+      <w:r>
+        <w:rPr>
+          <w:rFonts w:ascii="Garamond" w:eastAsia="Garamond" w:hAnsi="Garamond" w:cs="Garamond"/>
+        </w:rPr>
+        <w:t xml:space="preserve"> (4</w:t>
+      </w:r>
+      <w:r>
+        <w:rPr>
+          <w:rFonts w:ascii="Garamond" w:eastAsia="Garamond" w:hAnsi="Garamond" w:cs="Garamond"/>
+        </w:rPr>
+        <w:t>)</w:t>
       </w:r>
       <w:r>
         <w:rPr>
           <w:rFonts w:ascii="Garamond" w:eastAsia="Garamond" w:hAnsi="Garamond" w:cs="Garamond"/>
         </w:rPr>
         <w:br/>
-        <w:t>MTH 231: Elements of Discrete Mathematics (4)</w:t>
-      </w:r>
-      <w:r>
-        <w:rPr>
-          <w:rFonts w:ascii="Garamond" w:eastAsia="Garamond" w:hAnsi="Garamond" w:cs="Garamond"/>
-        </w:rPr>
-        <w:br/>
-      </w:r>
-      <w:r>
-        <w:rPr>
-          <w:rFonts w:ascii="Garamond" w:eastAsia="Garamond" w:hAnsi="Garamond" w:cs="Garamond"/>
-        </w:rPr>
-        <w:t>MTH 2</w:t>
-      </w:r>
-      <w:r>
-        <w:rPr>
-          <w:rFonts w:ascii="Garamond" w:eastAsia="Garamond" w:hAnsi="Garamond" w:cs="Garamond"/>
-        </w:rPr>
-        <w:t>45</w:t>
-      </w:r>
-      <w:r>
-        <w:rPr>
-          <w:rFonts w:ascii="Garamond" w:eastAsia="Garamond" w:hAnsi="Garamond" w:cs="Garamond"/>
-        </w:rPr>
-        <w:t xml:space="preserve">: </w:t>
-      </w:r>
-      <w:r>
-        <w:rPr>
-          <w:rFonts w:ascii="Garamond" w:eastAsia="Garamond" w:hAnsi="Garamond" w:cs="Garamond"/>
-        </w:rPr>
-        <w:t>Math for Management, Life &amp; Social Science</w:t>
-      </w:r>
-      <w:r>
-        <w:rPr>
-          <w:rFonts w:ascii="Garamond" w:eastAsia="Garamond" w:hAnsi="Garamond" w:cs="Garamond"/>
-        </w:rPr>
-        <w:t xml:space="preserve"> (4)</w:t>
-      </w:r>
-      <w:r>
-        <w:rPr>
-          <w:rFonts w:ascii="Garamond" w:eastAsia="Garamond" w:hAnsi="Garamond" w:cs="Garamond"/>
-        </w:rPr>
-        <w:br/>
-        <w:t>ST 351: Intro to Statistical Methods (4)</w:t>
-      </w:r>
-      <w:r>
-        <w:rPr>
-          <w:rFonts w:ascii="Garamond" w:eastAsia="Garamond" w:hAnsi="Garamond" w:cs="Garamond"/>
-        </w:rPr>
-        <w:br/>
-        <w:t>ST 352: Intro to Statistical Methods (4)</w:t>
-      </w:r>
-      <w:r>
-        <w:rPr>
-          <w:rFonts w:ascii="Garamond" w:eastAsia="Garamond" w:hAnsi="Garamond" w:cs="Garamond"/>
-        </w:rPr>
-        <w:br/>
-        <w:t>W 121: English Composition (3)</w:t>
-      </w:r>
-      <w:r>
-        <w:rPr>
-          <w:rFonts w:ascii="Garamond" w:eastAsia="Garamond" w:hAnsi="Garamond" w:cs="Garamond"/>
-        </w:rPr>
-        <w:br/>
-      </w:r>
-      <w:r>
-        <w:rPr>
-          <w:rFonts w:ascii="Garamond" w:eastAsia="Garamond" w:hAnsi="Garamond" w:cs="Garamond"/>
-        </w:rPr>
-        <w:t>WR 327: Technical Writing (3)</w:t>
-      </w:r>
-      <w:r>
-        <w:rPr>
-          <w:rFonts w:ascii="Garamond" w:eastAsia="Garamond" w:hAnsi="Garamond" w:cs="Garamond"/>
-          <w:i/>
-        </w:rPr>
-        <w:br/>
-      </w:r>
-      <w:r>
-        <w:rPr>
-          <w:rFonts w:ascii="Garamond" w:eastAsia="Garamond" w:hAnsi="Garamond" w:cs="Garamond"/>
-        </w:rPr>
-        <w:t>SE 10</w:t>
-      </w:r>
-      <w:r>
-        <w:rPr>
-          <w:rFonts w:ascii="Garamond" w:eastAsia="Garamond" w:hAnsi="Garamond" w:cs="Garamond"/>
-        </w:rPr>
-        <w:t xml:space="preserve">1: Software </w:t>
-      </w:r>
-      <w:r>
-        <w:rPr>
-          <w:rFonts w:ascii="Garamond" w:eastAsia="Garamond" w:hAnsi="Garamond" w:cs="Garamond"/>
-        </w:rPr>
-        <w:t>Engineering I (4</w:t>
-      </w:r>
-      <w:r>
-        <w:rPr>
-          <w:rFonts w:ascii="Garamond" w:eastAsia="Garamond" w:hAnsi="Garamond" w:cs="Garamond"/>
-        </w:rPr>
-        <w:t>)</w:t>
-      </w:r>
-      <w:r>
-        <w:rPr>
-          <w:rFonts w:ascii="Garamond" w:eastAsia="Garamond" w:hAnsi="Garamond" w:cs="Garamond"/>
-        </w:rPr>
-        <w:br/>
-      </w:r>
-      <w:r>
-        <w:rPr>
-          <w:rFonts w:ascii="Garamond" w:eastAsia="Garamond" w:hAnsi="Garamond" w:cs="Garamond"/>
-        </w:rPr>
-        <w:t>SE 10</w:t>
-      </w:r>
-      <w:r>
-        <w:rPr>
-          <w:rFonts w:ascii="Garamond" w:eastAsia="Garamond" w:hAnsi="Garamond" w:cs="Garamond"/>
-        </w:rPr>
-        <w:t xml:space="preserve">2: Software </w:t>
-      </w:r>
-      <w:r>
-        <w:rPr>
-          <w:rFonts w:ascii="Garamond" w:eastAsia="Garamond" w:hAnsi="Garamond" w:cs="Garamond"/>
-        </w:rPr>
-        <w:t>Engineering II (4</w:t>
-      </w:r>
-      <w:r>
-        <w:rPr>
-          <w:rFonts w:ascii="Garamond" w:eastAsia="Garamond" w:hAnsi="Garamond" w:cs="Garamond"/>
-        </w:rPr>
-        <w:t>)</w:t>
-      </w:r>
-      <w:r>
-        <w:rPr>
-          <w:rFonts w:ascii="Garamond" w:eastAsia="Garamond" w:hAnsi="Garamond" w:cs="Garamond"/>
-        </w:rPr>
-        <w:br/>
-      </w:r>
-      <w:r>
-        <w:rPr>
-          <w:rFonts w:ascii="Garamond" w:eastAsia="Garamond" w:hAnsi="Garamond" w:cs="Garamond"/>
-        </w:rPr>
-        <w:t>SE 10</w:t>
-      </w:r>
-      <w:r>
-        <w:rPr>
-          <w:rFonts w:ascii="Garamond" w:eastAsia="Garamond" w:hAnsi="Garamond" w:cs="Garamond"/>
-        </w:rPr>
-        <w:t xml:space="preserve">3: Software </w:t>
-      </w:r>
-      <w:r>
-        <w:rPr>
-          <w:rFonts w:ascii="Garamond" w:eastAsia="Garamond" w:hAnsi="Garamond" w:cs="Garamond"/>
-        </w:rPr>
-        <w:t>Engineering III (4</w:t>
-      </w:r>
-      <w:r>
-        <w:rPr>
-          <w:rFonts w:ascii="Garamond" w:eastAsia="Garamond" w:hAnsi="Garamond" w:cs="Garamond"/>
-        </w:rPr>
-        <w:t>)</w:t>
+        <w:t>CS 261: Data Structures (4)</w:t>
       </w:r>
       <w:r>
         <w:rPr>
@@ -9762,13 +9489,25 @@
         <w:rPr>
           <w:rFonts w:ascii="Garamond" w:eastAsia="Garamond" w:hAnsi="Garamond" w:cs="Garamond"/>
         </w:rPr>
-        <w:t>1: D</w:t>
-      </w:r>
-      <w:r>
-        <w:rPr>
-          <w:rFonts w:ascii="Garamond" w:eastAsia="Garamond" w:hAnsi="Garamond" w:cs="Garamond"/>
-        </w:rPr>
-        <w:t>ata Science Engineering I (5</w:t>
+        <w:t xml:space="preserve">1: </w:t>
+      </w:r>
+      <w:r>
+        <w:rPr>
+          <w:rFonts w:ascii="Garamond" w:eastAsia="Garamond" w:hAnsi="Garamond" w:cs="Garamond"/>
+        </w:rPr>
+        <w:t xml:space="preserve">Software Development </w:t>
+      </w:r>
+      <w:r>
+        <w:rPr>
+          <w:rFonts w:ascii="Garamond" w:eastAsia="Garamond" w:hAnsi="Garamond" w:cs="Garamond"/>
+        </w:rPr>
+        <w:t>I (</w:t>
+      </w:r>
+      <w:r>
+        <w:rPr>
+          <w:rFonts w:ascii="Garamond" w:eastAsia="Garamond" w:hAnsi="Garamond" w:cs="Garamond"/>
+        </w:rPr>
+        <w:t>4</w:t>
       </w:r>
       <w:r>
         <w:rPr>
@@ -9798,7 +9537,25 @@
         <w:rPr>
           <w:rFonts w:ascii="Garamond" w:eastAsia="Garamond" w:hAnsi="Garamond" w:cs="Garamond"/>
         </w:rPr>
-        <w:t>: Data Science Engineering II (5</w:t>
+        <w:t xml:space="preserve">: </w:t>
+      </w:r>
+      <w:r>
+        <w:rPr>
+          <w:rFonts w:ascii="Garamond" w:eastAsia="Garamond" w:hAnsi="Garamond" w:cs="Garamond"/>
+        </w:rPr>
+        <w:t xml:space="preserve">Software Development </w:t>
+      </w:r>
+      <w:r>
+        <w:rPr>
+          <w:rFonts w:ascii="Garamond" w:eastAsia="Garamond" w:hAnsi="Garamond" w:cs="Garamond"/>
+        </w:rPr>
+        <w:t>II (</w:t>
+      </w:r>
+      <w:r>
+        <w:rPr>
+          <w:rFonts w:ascii="Garamond" w:eastAsia="Garamond" w:hAnsi="Garamond" w:cs="Garamond"/>
+        </w:rPr>
+        <w:t>4</w:t>
       </w:r>
       <w:r>
         <w:rPr>
@@ -9828,7 +9585,25 @@
         <w:rPr>
           <w:rFonts w:ascii="Garamond" w:eastAsia="Garamond" w:hAnsi="Garamond" w:cs="Garamond"/>
         </w:rPr>
-        <w:t xml:space="preserve"> Data Science Engineering III (5</w:t>
+        <w:t xml:space="preserve"> </w:t>
+      </w:r>
+      <w:r>
+        <w:rPr>
+          <w:rFonts w:ascii="Garamond" w:eastAsia="Garamond" w:hAnsi="Garamond" w:cs="Garamond"/>
+        </w:rPr>
+        <w:t xml:space="preserve">Software Development </w:t>
+      </w:r>
+      <w:r>
+        <w:rPr>
+          <w:rFonts w:ascii="Garamond" w:eastAsia="Garamond" w:hAnsi="Garamond" w:cs="Garamond"/>
+        </w:rPr>
+        <w:t>III (</w:t>
+      </w:r>
+      <w:r>
+        <w:rPr>
+          <w:rFonts w:ascii="Garamond" w:eastAsia="Garamond" w:hAnsi="Garamond" w:cs="Garamond"/>
+        </w:rPr>
+        <w:t>4</w:t>
       </w:r>
       <w:r>
         <w:rPr>
@@ -9836,15 +9611,85 @@
         </w:rPr>
         <w:t>)</w:t>
       </w:r>
-    </w:p>
-    <w:p>
-      <w:pPr>
-        <w:spacing w:after="120"/>
-        <w:ind w:left="720"/>
-        <w:rPr>
-          <w:rFonts w:ascii="Garamond" w:eastAsia="Garamond" w:hAnsi="Garamond" w:cs="Garamond"/>
-        </w:rPr>
-      </w:pPr>
+      <w:r>
+        <w:rPr>
+          <w:rFonts w:ascii="Garamond" w:eastAsia="Garamond" w:hAnsi="Garamond" w:cs="Garamond"/>
+        </w:rPr>
+        <w:br/>
+        <w:t>SE 211: Software Architecture I (4)</w:t>
+      </w:r>
+      <w:r>
+        <w:rPr>
+          <w:rFonts w:ascii="Garamond" w:eastAsia="Garamond" w:hAnsi="Garamond" w:cs="Garamond"/>
+        </w:rPr>
+        <w:br/>
+      </w:r>
+      <w:r>
+        <w:rPr>
+          <w:rFonts w:ascii="Garamond" w:eastAsia="Garamond" w:hAnsi="Garamond" w:cs="Garamond"/>
+        </w:rPr>
+        <w:t>SE 21</w:t>
+      </w:r>
+      <w:r>
+        <w:rPr>
+          <w:rFonts w:ascii="Garamond" w:eastAsia="Garamond" w:hAnsi="Garamond" w:cs="Garamond"/>
+        </w:rPr>
+        <w:t>2</w:t>
+      </w:r>
+      <w:r>
+        <w:rPr>
+          <w:rFonts w:ascii="Garamond" w:eastAsia="Garamond" w:hAnsi="Garamond" w:cs="Garamond"/>
+        </w:rPr>
+        <w:t xml:space="preserve">: Software Architecture </w:t>
+      </w:r>
+      <w:r>
+        <w:rPr>
+          <w:rFonts w:ascii="Garamond" w:eastAsia="Garamond" w:hAnsi="Garamond" w:cs="Garamond"/>
+        </w:rPr>
+        <w:t>II</w:t>
+      </w:r>
+      <w:r>
+        <w:rPr>
+          <w:rFonts w:ascii="Garamond" w:eastAsia="Garamond" w:hAnsi="Garamond" w:cs="Garamond"/>
+        </w:rPr>
+        <w:t xml:space="preserve"> (4)</w:t>
+      </w:r>
+      <w:r>
+        <w:rPr>
+          <w:rFonts w:ascii="Garamond" w:eastAsia="Garamond" w:hAnsi="Garamond" w:cs="Garamond"/>
+        </w:rPr>
+        <w:br/>
+      </w:r>
+      <w:r>
+        <w:rPr>
+          <w:rFonts w:ascii="Garamond" w:eastAsia="Garamond" w:hAnsi="Garamond" w:cs="Garamond"/>
+        </w:rPr>
+        <w:t>SE 21</w:t>
+      </w:r>
+      <w:r>
+        <w:rPr>
+          <w:rFonts w:ascii="Garamond" w:eastAsia="Garamond" w:hAnsi="Garamond" w:cs="Garamond"/>
+        </w:rPr>
+        <w:t>3</w:t>
+      </w:r>
+      <w:r>
+        <w:rPr>
+          <w:rFonts w:ascii="Garamond" w:eastAsia="Garamond" w:hAnsi="Garamond" w:cs="Garamond"/>
+        </w:rPr>
+        <w:t xml:space="preserve">: Software Architecture </w:t>
+      </w:r>
+      <w:r>
+        <w:rPr>
+          <w:rFonts w:ascii="Garamond" w:eastAsia="Garamond" w:hAnsi="Garamond" w:cs="Garamond"/>
+        </w:rPr>
+        <w:t>III</w:t>
+      </w:r>
+      <w:r>
+        <w:rPr>
+          <w:rFonts w:ascii="Garamond" w:eastAsia="Garamond" w:hAnsi="Garamond" w:cs="Garamond"/>
+        </w:rPr>
+        <w:t xml:space="preserve"> (4)</w:t>
+      </w:r>
     </w:p>
     <w:p>
       <w:pPr>
@@ -9861,6 +9706,7 @@
         <w:rPr>
           <w:rFonts w:ascii="Garamond" w:eastAsia="Garamond" w:hAnsi="Garamond" w:cs="Garamond"/>
         </w:rPr>
+        <w:lastRenderedPageBreak/>
         <w:t>Manner in which the program will be delivered, including program location (if offered outside of the main campus), course scheduling, and the use of technology (for both on-campus and off-campus delivery).</w:t>
       </w:r>
     </w:p>
@@ -10491,6 +10337,7 @@
         <w:rPr>
           <w:rFonts w:ascii="Garamond" w:eastAsia="Garamond" w:hAnsi="Garamond" w:cs="Garamond"/>
         </w:rPr>
+        <w:lastRenderedPageBreak/>
         <w:t>Adequacy of faculty resources – full-time, part-time, adjunct.</w:t>
       </w:r>
     </w:p>
@@ -11607,49 +11454,7 @@
         <w:rPr>
           <w:rFonts w:ascii="Garamond" w:eastAsia="Garamond" w:hAnsi="Garamond" w:cs="Garamond"/>
         </w:rPr>
-        <w:t>The Software Engineering program approaches student access and diversity as a continuum, beginning with K-12 outreach (Bush &amp; Miller, 2017; Wilson et al, 2010) and bringing K-12 students onto campus to observe Software Engineering classes and students (Engle et al, 2006). The program ensures an approachable introductory course sequence for students with diverse backgrounds (</w:t>
-      </w:r>
-      <w:proofErr w:type="spellStart"/>
-      <w:r>
-        <w:rPr>
-          <w:rFonts w:ascii="Garamond" w:eastAsia="Garamond" w:hAnsi="Garamond" w:cs="Garamond"/>
-        </w:rPr>
-        <w:t>Cohoon</w:t>
-      </w:r>
-      <w:proofErr w:type="spellEnd"/>
-      <w:r>
-        <w:rPr>
-          <w:rFonts w:ascii="Garamond" w:eastAsia="Garamond" w:hAnsi="Garamond" w:cs="Garamond"/>
-        </w:rPr>
-        <w:t xml:space="preserve"> &amp; </w:t>
-      </w:r>
-      <w:proofErr w:type="spellStart"/>
-      <w:r>
-        <w:rPr>
-          <w:rFonts w:ascii="Garamond" w:eastAsia="Garamond" w:hAnsi="Garamond" w:cs="Garamond"/>
-        </w:rPr>
-        <w:t>Tychonievich</w:t>
-      </w:r>
-      <w:proofErr w:type="spellEnd"/>
-      <w:r>
-        <w:rPr>
-          <w:rFonts w:ascii="Garamond" w:eastAsia="Garamond" w:hAnsi="Garamond" w:cs="Garamond"/>
-        </w:rPr>
-        <w:t>, 2011), implements an authentic, hands-on, and world-relevant active learning experience (Eisenberg, 2017), cultivates a community of supportive peers through specific learning methods (</w:t>
-      </w:r>
-      <w:proofErr w:type="spellStart"/>
-      <w:r>
-        <w:rPr>
-          <w:rFonts w:ascii="Garamond" w:eastAsia="Garamond" w:hAnsi="Garamond" w:cs="Garamond"/>
-        </w:rPr>
-        <w:t>Nagappan</w:t>
-      </w:r>
-      <w:proofErr w:type="spellEnd"/>
-      <w:r>
-        <w:rPr>
-          <w:rFonts w:ascii="Garamond" w:eastAsia="Garamond" w:hAnsi="Garamond" w:cs="Garamond"/>
-        </w:rPr>
-        <w:t>, 2013), and integrates professional exposure early in the curriculum, to support student career-readiness upon graduation.</w:t>
+        <w:t>The Software Engineering program approaches student access and diversity as a continuum, beginning with K-12 outreach (Bush &amp; Miller, 2017; Wilson et al, 2010) and bringing K-12 students onto campus to observe Software Engineering classes and students (Engle et al, 2006). The program ensures an approachable introductory course sequence for students with diverse backgrounds (Cohoon &amp; Tychonievich, 2011), implements an authentic, hands-on, and world-relevant active learning experience (Eisenberg, 2017), cultivates a community of supportive peers through specific learning methods (Nagappan, 2013), and integrates professional exposure early in the curriculum, to support student career-readiness upon graduation.</w:t>
       </w:r>
     </w:p>
     <w:p>
@@ -12005,25 +11810,7 @@
           <w:sz w:val="20"/>
           <w:szCs w:val="20"/>
         </w:rPr>
-        <w:t xml:space="preserve">“The zip code that a child is born into oftentimes determines their life chances.” (Hillman &amp; </w:t>
-      </w:r>
-      <w:proofErr w:type="spellStart"/>
-      <w:r>
-        <w:rPr>
-          <w:rFonts w:ascii="Garamond" w:eastAsia="Garamond" w:hAnsi="Garamond" w:cs="Garamond"/>
-          <w:sz w:val="20"/>
-          <w:szCs w:val="20"/>
-        </w:rPr>
-        <w:t>Weichman</w:t>
-      </w:r>
-      <w:proofErr w:type="spellEnd"/>
-      <w:r>
-        <w:rPr>
-          <w:rFonts w:ascii="Garamond" w:eastAsia="Garamond" w:hAnsi="Garamond" w:cs="Garamond"/>
-          <w:sz w:val="20"/>
-          <w:szCs w:val="20"/>
-        </w:rPr>
-        <w:t>, 2016)</w:t>
+        <w:t>“The zip code that a child is born into oftentimes determines their life chances.” (Hillman &amp; Weichman, 2016)</w:t>
       </w:r>
     </w:p>
     <w:p>
@@ -13139,21 +12926,7 @@
         <w:rPr>
           <w:rFonts w:ascii="Garamond" w:eastAsia="Garamond" w:hAnsi="Garamond" w:cs="Garamond"/>
         </w:rPr>
-        <w:t>ut computer science programs are not software engineering programs (</w:t>
-      </w:r>
-      <w:proofErr w:type="spellStart"/>
-      <w:r>
-        <w:rPr>
-          <w:rFonts w:ascii="Garamond" w:eastAsia="Garamond" w:hAnsi="Garamond" w:cs="Garamond"/>
-        </w:rPr>
-        <w:t>Parnas</w:t>
-      </w:r>
-      <w:proofErr w:type="spellEnd"/>
-      <w:r>
-        <w:rPr>
-          <w:rFonts w:ascii="Garamond" w:eastAsia="Garamond" w:hAnsi="Garamond" w:cs="Garamond"/>
-        </w:rPr>
-        <w:t xml:space="preserve">, </w:t>
+        <w:t xml:space="preserve">ut computer science programs are not software engineering programs (Parnas, </w:t>
       </w:r>
       <w:r>
         <w:rPr>
@@ -13205,21 +12978,7 @@
           <w:rFonts w:ascii="Garamond" w:eastAsia="Garamond" w:hAnsi="Garamond" w:cs="Garamond"/>
         </w:rPr>
         <w:lastRenderedPageBreak/>
-        <w:t xml:space="preserve">programs, new initiatives such as the Academy for Software Engineering, multi-year code schools such as the </w:t>
-      </w:r>
-      <w:proofErr w:type="spellStart"/>
-      <w:r>
-        <w:rPr>
-          <w:rFonts w:ascii="Garamond" w:eastAsia="Garamond" w:hAnsi="Garamond" w:cs="Garamond"/>
-        </w:rPr>
-        <w:t>Holberton</w:t>
-      </w:r>
-      <w:proofErr w:type="spellEnd"/>
-      <w:r>
-        <w:rPr>
-          <w:rFonts w:ascii="Garamond" w:eastAsia="Garamond" w:hAnsi="Garamond" w:cs="Garamond"/>
-        </w:rPr>
-        <w:t xml:space="preserve"> School, and four-year institutions such as Berlin’s CODE University of Applied Sciences indicate an increasing demand for more intensive software engineering education.</w:t>
+        <w:t>programs, new initiatives such as the Academy for Software Engineering, multi-year code schools such as the Holberton School, and four-year institutions such as Berlin’s CODE University of Applied Sciences indicate an increasing demand for more intensive software engineering education.</w:t>
       </w:r>
       <w:r>
         <w:rPr>
@@ -14193,21 +13952,7 @@
         <w:rPr>
           <w:rFonts w:ascii="Garamond" w:eastAsia="Garamond" w:hAnsi="Garamond" w:cs="Garamond"/>
         </w:rPr>
-        <w:t xml:space="preserve"> main campus in Corvallis, as well offer its post-</w:t>
-      </w:r>
-      <w:proofErr w:type="spellStart"/>
-      <w:r>
-        <w:rPr>
-          <w:rFonts w:ascii="Garamond" w:eastAsia="Garamond" w:hAnsi="Garamond" w:cs="Garamond"/>
-        </w:rPr>
-        <w:t>bacc</w:t>
-      </w:r>
-      <w:proofErr w:type="spellEnd"/>
-      <w:r>
-        <w:rPr>
-          <w:rFonts w:ascii="Garamond" w:eastAsia="Garamond" w:hAnsi="Garamond" w:cs="Garamond"/>
-        </w:rPr>
-        <w:t xml:space="preserve"> online program in computer science.</w:t>
+        <w:t xml:space="preserve"> main campus in Corvallis, as well offer its post-bacc online program in computer science.</w:t>
       </w:r>
       <w:r>
         <w:rPr>
@@ -15859,25 +15604,7 @@
           <w:sz w:val="22"/>
           <w:szCs w:val="22"/>
         </w:rPr>
-        <w:t xml:space="preserve"> (SIGCSE '17). ACM, New York, NY, USA, 705-705. </w:t>
-      </w:r>
-      <w:proofErr w:type="spellStart"/>
-      <w:r>
-        <w:rPr>
-          <w:rFonts w:ascii="Garamond" w:eastAsia="Garamond" w:hAnsi="Garamond" w:cs="Garamond"/>
-          <w:sz w:val="22"/>
-          <w:szCs w:val="22"/>
-        </w:rPr>
-        <w:t>doi</w:t>
-      </w:r>
-      <w:proofErr w:type="spellEnd"/>
-      <w:r>
-        <w:rPr>
-          <w:rFonts w:ascii="Garamond" w:eastAsia="Garamond" w:hAnsi="Garamond" w:cs="Garamond"/>
-          <w:sz w:val="22"/>
-          <w:szCs w:val="22"/>
-        </w:rPr>
-        <w:t>:</w:t>
+        <w:t xml:space="preserve"> (SIGCSE '17). ACM, New York, NY, USA, 705-705. doi:</w:t>
       </w:r>
       <w:hyperlink r:id="rId17">
         <w:r>
@@ -15939,41 +15666,13 @@
           <w:u w:val="single"/>
         </w:rPr>
       </w:pPr>
-      <w:proofErr w:type="spellStart"/>
       <w:r>
         <w:rPr>
           <w:rFonts w:ascii="Garamond" w:eastAsia="Garamond" w:hAnsi="Garamond" w:cs="Garamond"/>
           <w:sz w:val="22"/>
           <w:szCs w:val="22"/>
         </w:rPr>
-        <w:t>Cohoon</w:t>
-      </w:r>
-      <w:proofErr w:type="spellEnd"/>
-      <w:r>
-    